<commit_message>
flip coordinates of posterior plots
</commit_message>
<xml_diff>
--- a/analysis/paper/paper.docx
+++ b/analysis/paper/paper.docx
@@ -946,7 +946,7 @@
         <w:t xml:space="preserve"> </w:t>
       </w:r>
       <w:r>
-        <w:t xml:space="preserve">differences</w:t>
+        <w:t xml:space="preserve">difference</w:t>
       </w:r>
       <w:r>
         <w:t xml:space="preserve"> </w:t>
@@ -958,25 +958,37 @@
         <w:t xml:space="preserve"> </w:t>
       </w:r>
       <w:r>
-        <w:t xml:space="preserve">disease</w:t>
-      </w:r>
-      <w:r>
-        <w:t xml:space="preserve"> </w:t>
-      </w:r>
-      <w:r>
-        <w:t xml:space="preserve">in</w:t>
-      </w:r>
-      <w:r>
-        <w:t xml:space="preserve"> </w:t>
-      </w:r>
-      <w:r>
-        <w:t xml:space="preserve">either</w:t>
-      </w:r>
-      <w:r>
-        <w:t xml:space="preserve"> </w:t>
-      </w:r>
-      <w:r>
-        <w:t xml:space="preserve">experiment</w:t>
+        <w:t xml:space="preserve">the</w:t>
+      </w:r>
+      <w:r>
+        <w:t xml:space="preserve"> </w:t>
+      </w:r>
+      <w:r>
+        <w:t xml:space="preserve">incidence</w:t>
+      </w:r>
+      <w:r>
+        <w:t xml:space="preserve"> </w:t>
+      </w:r>
+      <w:r>
+        <w:t xml:space="preserve">of</w:t>
+      </w:r>
+      <w:r>
+        <w:t xml:space="preserve"> </w:t>
+      </w:r>
+      <w:r>
+        <w:t xml:space="preserve">tiller</w:t>
+      </w:r>
+      <w:r>
+        <w:t xml:space="preserve"> </w:t>
+      </w:r>
+      <w:r>
+        <w:t xml:space="preserve">sheath</w:t>
+      </w:r>
+      <w:r>
+        <w:t xml:space="preserve"> </w:t>
+      </w:r>
+      <w:r>
+        <w:t xml:space="preserve">blight</w:t>
       </w:r>
       <w:r>
         <w:t xml:space="preserve"> </w:t>
@@ -994,91 +1006,127 @@
         <w:t xml:space="preserve"> </w:t>
       </w:r>
       <w:r>
+        <w:t xml:space="preserve">irrigation,</w:t>
+      </w:r>
+      <w:r>
+        <w:t xml:space="preserve"> </w:t>
+      </w:r>
+      <w:r>
+        <w:t xml:space="preserve">tiller</w:t>
+      </w:r>
+      <w:r>
+        <w:t xml:space="preserve"> </w:t>
+      </w:r>
+      <w:r>
+        <w:t xml:space="preserve">and</w:t>
+      </w:r>
+      <w:r>
+        <w:t xml:space="preserve"> </w:t>
+      </w:r>
+      <w:r>
+        <w:t xml:space="preserve">leaf</w:t>
+      </w:r>
+      <w:r>
+        <w:t xml:space="preserve"> </w:t>
+      </w:r>
+      <w:r>
+        <w:t xml:space="preserve">sheath</w:t>
+      </w:r>
+      <w:r>
+        <w:t xml:space="preserve"> </w:t>
+      </w:r>
+      <w:r>
+        <w:t xml:space="preserve">blight</w:t>
+      </w:r>
+      <w:r>
+        <w:t xml:space="preserve"> </w:t>
+      </w:r>
+      <w:r>
+        <w:t xml:space="preserve">did</w:t>
+      </w:r>
+      <w:r>
+        <w:t xml:space="preserve"> </w:t>
+      </w:r>
+      <w:r>
+        <w:t xml:space="preserve">differ</w:t>
+      </w:r>
+      <w:r>
+        <w:t xml:space="preserve"> </w:t>
+      </w:r>
+      <w:r>
+        <w:t xml:space="preserve">significantly</w:t>
+      </w:r>
+      <w:r>
+        <w:t xml:space="preserve"> </w:t>
+      </w:r>
+      <w:r>
+        <w:t xml:space="preserve">by</w:t>
+      </w:r>
+      <w:r>
+        <w:t xml:space="preserve"> </w:t>
+      </w:r>
+      <w:r>
         <w:t xml:space="preserve">irrigation</w:t>
       </w:r>
       <w:r>
         <w:t xml:space="preserve"> </w:t>
       </w:r>
       <w:r>
-        <w:t xml:space="preserve">regime,</w:t>
-      </w:r>
-      <w:r>
-        <w:t xml:space="preserve"> </w:t>
-      </w:r>
-      <w:r>
-        <w:t xml:space="preserve">N</w:t>
-      </w:r>
-      <w:r>
-        <w:t xml:space="preserve"> </w:t>
-      </w:r>
-      <w:r>
-        <w:t xml:space="preserve">rates</w:t>
-      </w:r>
-      <w:r>
-        <w:t xml:space="preserve"> </w:t>
-      </w:r>
-      <w:r>
-        <w:t xml:space="preserve">or</w:t>
-      </w:r>
-      <w:r>
-        <w:t xml:space="preserve"> </w:t>
-      </w:r>
-      <w:r>
-        <w:t xml:space="preserve">the</w:t>
-      </w:r>
-      <w:r>
-        <w:t xml:space="preserve"> </w:t>
-      </w:r>
-      <w:r>
-        <w:t xml:space="preserve">interaction</w:t>
-      </w:r>
-      <w:r>
-        <w:t xml:space="preserve"> </w:t>
-      </w:r>
-      <w:r>
-        <w:t xml:space="preserve">of</w:t>
-      </w:r>
-      <w:r>
-        <w:t xml:space="preserve"> </w:t>
-      </w:r>
-      <w:r>
-        <w:t xml:space="preserve">the</w:t>
-      </w:r>
-      <w:r>
-        <w:t xml:space="preserve"> </w:t>
-      </w:r>
-      <w:r>
-        <w:t xml:space="preserve">two</w:t>
-      </w:r>
-      <w:r>
-        <w:t xml:space="preserve"> </w:t>
-      </w:r>
-      <w:r>
-        <w:t xml:space="preserve">treatments</w:t>
-      </w:r>
-      <w:r>
-        <w:t xml:space="preserve"> </w:t>
-      </w:r>
-      <w:r>
-        <w:t xml:space="preserve">in</w:t>
-      </w:r>
-      <w:r>
-        <w:t xml:space="preserve"> </w:t>
-      </w:r>
-      <w:r>
-        <w:t xml:space="preserve">either</w:t>
-      </w:r>
-      <w:r>
-        <w:t xml:space="preserve"> </w:t>
-      </w:r>
-      <w:r>
-        <w:t xml:space="preserve">season.</w:t>
-      </w:r>
-      <w:r>
-        <w:t xml:space="preserve"> </w:t>
-      </w:r>
-      <w:r>
-        <w:t xml:space="preserve">This</w:t>
+        <w:t xml:space="preserve">treament</w:t>
+      </w:r>
+      <w:r>
+        <w:t xml:space="preserve"> </w:t>
+      </w:r>
+      <w:r>
+        <w:t xml:space="preserve">but</w:t>
+      </w:r>
+      <w:r>
+        <w:t xml:space="preserve"> </w:t>
+      </w:r>
+      <w:r>
+        <w:t xml:space="preserve">leaf</w:t>
+      </w:r>
+      <w:r>
+        <w:t xml:space="preserve"> </w:t>
+      </w:r>
+      <w:r>
+        <w:t xml:space="preserve">sheath</w:t>
+      </w:r>
+      <w:r>
+        <w:t xml:space="preserve"> </w:t>
+      </w:r>
+      <w:r>
+        <w:t xml:space="preserve">blight</w:t>
+      </w:r>
+      <w:r>
+        <w:t xml:space="preserve"> </w:t>
+      </w:r>
+      <w:r>
+        <w:t xml:space="preserve">severity</w:t>
+      </w:r>
+      <w:r>
+        <w:t xml:space="preserve"> </w:t>
+      </w:r>
+      <w:r>
+        <w:t xml:space="preserve">did</w:t>
+      </w:r>
+      <w:r>
+        <w:t xml:space="preserve"> </w:t>
+      </w:r>
+      <w:r>
+        <w:t xml:space="preserve">not.</w:t>
+      </w:r>
+      <w:r>
+        <w:t xml:space="preserve"> </w:t>
+      </w:r>
+      <w:r>
+        <w:t xml:space="preserve">Our</w:t>
+      </w:r>
+      <w:r>
+        <w:t xml:space="preserve"> </w:t>
+      </w:r>
+      <w:r>
+        <w:t xml:space="preserve">findings</w:t>
       </w:r>
       <w:r>
         <w:t xml:space="preserve"> </w:t>
@@ -2104,7 +2152,7 @@
         <w:pStyle w:val="FirstParagraph"/>
       </w:pPr>
       <w:r>
-        <w:t xml:space="preserve">This report was generated on 2018-04-12 15:59:46 using the following computational environment and dependencies:</w:t>
+        <w:t xml:space="preserve">This report was generated on 2018-04-12 16:08:53 using the following computational environment and dependencies:</w:t>
       </w:r>
     </w:p>
     <w:p>
@@ -2732,7 +2780,7 @@
         <w:rPr>
           <w:rStyle w:val="VerbatimChar"/>
         </w:rPr>
-        <w:t xml:space="preserve">## Head:     [ee4a88b] 2018-04-12: Fix references</w:t>
+        <w:t xml:space="preserve">## Head:     [b7fc71e] 2018-04-12: Update paper and add Word output</w:t>
       </w:r>
     </w:p>
     <w:sectPr/>

</xml_diff>

<commit_message>
Minor edits to analysis section
</commit_message>
<xml_diff>
--- a/analysis/paper/paper.docx
+++ b/analysis/paper/paper.docx
@@ -1668,7 +1668,7 @@
         <w:pStyle w:val="BodyText"/>
       </w:pPr>
       <w:r>
-        <w:t xml:space="preserve">Disease severity was converted to area under the disease progress stairs (AUDPS)</w:t>
+        <w:t xml:space="preserve">Disease incidence and severity were converted to area under the disease progress stairs (AUDPS)</w:t>
       </w:r>
       <w:r>
         <w:t xml:space="preserve"> </w:t>
@@ -1689,7 +1689,7 @@
         <w:t xml:space="preserve"> </w:t>
       </w:r>
       <w:r>
-        <w:t xml:space="preserve">in R</w:t>
+        <w:t xml:space="preserve">in the R programming environment</w:t>
       </w:r>
       <w:r>
         <w:t xml:space="preserve"> </w:t>
@@ -1910,7 +1910,7 @@
       </w:r>
     </w:p>
     <w:bookmarkEnd w:id="38"/>
-    <w:bookmarkStart w:id="40" w:name="ref-MCMCglmm2017"/>
+    <w:bookmarkStart w:id="40" w:name="ref-MCMCglmm2010"/>
     <w:p>
       <w:pPr>
         <w:pStyle w:val="BodyText"/>
@@ -2152,7 +2152,7 @@
         <w:pStyle w:val="FirstParagraph"/>
       </w:pPr>
       <w:r>
-        <w:t xml:space="preserve">This report was generated on 2018-04-12 16:08:53 using the following computational environment and dependencies:</w:t>
+        <w:t xml:space="preserve">This report was generated on 2018-04-12 17:41:22 using the following computational environment and dependencies:</w:t>
       </w:r>
     </w:p>
     <w:p>
@@ -2780,7 +2780,7 @@
         <w:rPr>
           <w:rStyle w:val="VerbatimChar"/>
         </w:rPr>
-        <w:t xml:space="preserve">## Head:     [b7fc71e] 2018-04-12: Update paper and add Word output</w:t>
+        <w:t xml:space="preserve">## Head:     [b5b669d] 2018-04-12: generate plots with flipped axis</w:t>
       </w:r>
     </w:p>
     <w:sectPr/>

</xml_diff>

<commit_message>
Knit document to Word and PDF formats
</commit_message>
<xml_diff>
--- a/analysis/paper/paper.docx
+++ b/analysis/paper/paper.docx
@@ -1297,7 +1297,16 @@
         <w:t xml:space="preserve">Alternate wetting and drying (AWD) is an irrigation technique for irrigated rice (</w:t>
       </w:r>
       <w:r>
-        <w:t xml:space="preserve">) developed by the International Rice Research Institute (IRRI) and its partners that saves about 15-40% of irrigation water</w:t>
+        <w:rPr>
+          <w:i/>
+        </w:rPr>
+        <w:t xml:space="preserve">Oryza sativa</w:t>
+      </w:r>
+      <w:r>
+        <w:t xml:space="preserve"> </w:t>
+      </w:r>
+      <w:r>
+        <w:t xml:space="preserve">L.) developed by the International Rice Research Institute (IRRI) and its partners that saves about 15-40% of irrigation water</w:t>
       </w:r>
       <w:r>
         <w:t xml:space="preserve"> </w:t>
@@ -1339,7 +1348,7 @@
         <w:t xml:space="preserve"> </w:t>
       </w:r>
       <w:r>
-        <w:t xml:space="preserve">(Yan et al. 2005; Sander, Wassmann, and Siopongco 2016)</w:t>
+        <w:t xml:space="preserve">(Sander et al. 2016; Yan et al. 2005)</w:t>
       </w:r>
       <w:r>
         <w:t xml:space="preserve">.</w:t>
@@ -1356,6 +1365,12 @@
         <w:t xml:space="preserve"> </w:t>
       </w:r>
       <w:r>
+        <w:rPr>
+          <w:i/>
+        </w:rPr>
+        <w:t xml:space="preserve">e.g.</w:t>
+      </w:r>
+      <w:r>
         <w:t xml:space="preserve">, Bangladesh, Vietnam, Thailand and the Philip pines, plan to widely apply AWD to local rice production</w:t>
       </w:r>
       <w:r>
@@ -1373,9 +1388,32 @@
         <w:pStyle w:val="BodyText"/>
       </w:pPr>
       <w:r>
+        <w:t xml:space="preserve">Nitrogen is known to affect sheath blight</w:t>
+      </w:r>
+      <w:r>
+        <w:t xml:space="preserve"> </w:t>
+      </w:r>
+      <w:r>
+        <w:t xml:space="preserve">(Castilla et al. 1996)</w:t>
+      </w:r>
+      <w:r>
+        <w:t xml:space="preserve">…</w:t>
+      </w:r>
+    </w:p>
+    <w:p>
+      <w:pPr>
+        <w:pStyle w:val="BodyText"/>
+      </w:pPr>
+      <w:r>
         <w:t xml:space="preserve">We therefore established field experiments in order to determine what effects AWD could have on sheath blight disease (</w:t>
       </w:r>
       <w:r>
+        <w:rPr>
+          <w:i/>
+        </w:rPr>
+        <w:t xml:space="preserve">Rhizoctonia solani</w:t>
+      </w:r>
+      <w:r>
         <w:t xml:space="preserve"> </w:t>
       </w:r>
       <w:r>
@@ -1385,6 +1423,12 @@
         <w:t xml:space="preserve"> </w:t>
       </w:r>
       <w:r>
+        <w:rPr>
+          <w:i/>
+        </w:rPr>
+        <w:t xml:space="preserve">Thanatephorus cucumeris</w:t>
+      </w:r>
+      <w:r>
         <w:t xml:space="preserve"> </w:t>
       </w:r>
       <w:r>
@@ -1402,7 +1446,7 @@
         <w:t xml:space="preserve"> </w:t>
       </w:r>
       <w:r>
-        <w:t xml:space="preserve">(Srinivasachary, Willocquet, and Savary 2011)</w:t>
+        <w:t xml:space="preserve">(Srinivasachary et al. 2011)</w:t>
       </w:r>
       <w:r>
         <w:t xml:space="preserve">. Therefore management is usually a combination of cultural practices, which include nitrogen and water management. High nitrogen levels</w:t>
@@ -1497,19 +1541,40 @@
     </w:p>
     <w:p>
       <w:pPr>
+        <w:pStyle w:val="Heading3"/>
+      </w:pPr>
+      <w:bookmarkStart w:id="25" w:name="dry-season-experiment"/>
+      <w:r>
+        <w:t xml:space="preserve">2015 Dry Season Experiment</w:t>
+      </w:r>
+      <w:bookmarkEnd w:id="25"/>
+    </w:p>
+    <w:p>
+      <w:pPr>
+        <w:pStyle w:val="FirstParagraph"/>
+      </w:pPr>
+      <w:r>
+        <w:t xml:space="preserve">The main plot size was 12m x 12m (144 sq m), with a sub-plot size of 5m x 5m (25 sq m). Replication size was 12m x 24m (288 sq m) with a buffer of 1m per sub-plot for a whole experiment size of 1,152 sq m.</w:t>
+      </w:r>
+    </w:p>
+    <w:p>
+      <w:pPr>
         <w:pStyle w:val="BodyText"/>
       </w:pPr>
       <w:r>
-        <w:rPr>
-          <w:b/>
-        </w:rPr>
-        <w:t xml:space="preserve">2015 Dry Season Experiment</w:t>
-      </w:r>
-      <w:r>
-        <w:t xml:space="preserve"> </w:t>
-      </w:r>
-      <w:r>
-        <w:t xml:space="preserve">The main plot size was 12m x 12m (144 sq m), with a sub-plot size of 5m x 5m (25 sq m). Replication size was 12m x 24m (288 sq m) with a buffer of 1m per sub-plot for a whole experiment size of 1,152 sq m.</w:t>
+        <w:t xml:space="preserve">Irrigation in AWD plots was determined by the water level in plots,</w:t>
+      </w:r>
+      <w:r>
+        <w:t xml:space="preserve"> </w:t>
+      </w:r>
+      <w:r>
+        <w:rPr>
+          <w:i/>
+        </w:rPr>
+        <w:t xml:space="preserve">i.e.</w:t>
+      </w:r>
+      <w:r>
+        <w:t xml:space="preserve">, when the water level reached 15cm below the soil surface irrigation water was applied to a level of 5cm. In CF plots a standing water layer of 3-5cm was maintained throughout the growing season.</w:t>
       </w:r>
     </w:p>
     <w:p>
@@ -1517,13 +1582,7 @@
         <w:pStyle w:val="BodyText"/>
       </w:pPr>
       <w:r>
-        <w:t xml:space="preserve">Irrigation in AWD plots was determined by the water level in plots,</w:t>
-      </w:r>
-      <w:r>
-        <w:t xml:space="preserve"> </w:t>
-      </w:r>
-      <w:r>
-        <w:t xml:space="preserve">, when the water level reached 15cm below the soil surface irrigation water was applied to a level of 5cm. In CF plots a standing water layer of 3-5cm was maintained throughout the growing season.</w:t>
+        <w:t xml:space="preserve">The sub-plot treatments were different rates of nitrogen, N0 (no nitrogen supply), N100 (100 kg per ha applied as urea in three splits at final harrowing, active tillering and panicle initiation) and N120 (120 kg per ha applied as urea in three splits at final harrowing, active tillering and panicle initiation).</w:t>
       </w:r>
     </w:p>
     <w:p>
@@ -1531,7 +1590,25 @@
         <w:pStyle w:val="BodyText"/>
       </w:pPr>
       <w:r>
-        <w:t xml:space="preserve">The sub-plot treatments were different rates of nitrogen, N0 (no nitrogen supply), N100 (100 kg per ha applied as urea in three splits at final harrowing, active tillering and panicle initiation) and N120 (120 kg per ha applied as urea in three splits at final harrowing, active tillering and panicle initiation).</w:t>
+        <w:t xml:space="preserve">The plots were inoculated 20 days after transplanting using 151g of inoculum per plot (4m x 11m).</w:t>
+      </w:r>
+    </w:p>
+    <w:p>
+      <w:pPr>
+        <w:pStyle w:val="Heading3"/>
+      </w:pPr>
+      <w:bookmarkStart w:id="26" w:name="dry-season-experiment-1"/>
+      <w:r>
+        <w:t xml:space="preserve">2016 Dry Season Experiment</w:t>
+      </w:r>
+      <w:bookmarkEnd w:id="26"/>
+    </w:p>
+    <w:p>
+      <w:pPr>
+        <w:pStyle w:val="FirstParagraph"/>
+      </w:pPr>
+      <w:r>
+        <w:t xml:space="preserve">In 2016 dry season the plot size was increased and due to these changes, the replicate sizes are are not equal as necessitated by the use of a larger area for the experiment. The main plot sizes were: Block 1 (B1) 21m x 20.5m (412.5 sq m) and Block 2 (B2) 20.25m x 21.6m (437.4 sq m). The sub-plot sizes were B1 21m x 10.25m (215.25 sq m), B2 20.25m x 10.8m (218.7 sq m). The replication sizes were B1 - 42m x 20.5m (861 sq m) and B2 - 40.5m x 21.6m (874.8 sq m). A buffer 0.5m per sub-plot was used and the overall experiment size was 3471.6 sq m.</w:t>
       </w:r>
     </w:p>
     <w:p>
@@ -1539,7 +1616,7 @@
         <w:pStyle w:val="BodyText"/>
       </w:pPr>
       <w:r>
-        <w:t xml:space="preserve">The plots were inoculated 20 days after transplanting using 151g of inoculum per plot (4m x 11m).</w:t>
+        <w:t xml:space="preserve">Sub-plot N rates differed from the 2015 rates with only two nitrogen treatments, N60 (60 kg per ha as urea split into two applications) and N180 (180 kg per ha in three splits) was applied.</w:t>
       </w:r>
     </w:p>
     <w:p>
@@ -1547,16 +1624,25 @@
         <w:pStyle w:val="BodyText"/>
       </w:pPr>
       <w:r>
-        <w:rPr>
-          <w:b/>
-        </w:rPr>
-        <w:t xml:space="preserve">2016 Dry Season Experiment</w:t>
-      </w:r>
-      <w:r>
-        <w:t xml:space="preserve"> </w:t>
-      </w:r>
-      <w:r>
-        <w:t xml:space="preserve">In 2016 dry season the plot size was increased and due to these changes, the replicate sizes are are not equal as necessitated by the use of a larger area for the experiment. The main plot sizes were: Block 1 (B1) 21m x 20.5m (412.5 sq m) and Block 2 (B2) 20.25m x 21.6m (437.4 sq m). The sub-plot sizes were B1 21m x 10.25m (215.25 sq m), B2 20.25m x 10.8m (218.7 sq m). The replication sizes were B1 - 42m x 20.5m (861 sq m) and B2 - 40.5m x 21.6m (874.8 sq m). A buffer 0.5m per sub-plot was used and the overall experiment size was 3471.6 sq m.</w:t>
+        <w:t xml:space="preserve">Based on the 2015 results, the inoculation methods were modified in 2016 to increase the amount of inoculum applied to a smaller area. Plots were inoculated 41 days after transplanting using ten bottles per one sampling area (1m x 1m) per plot, where one bottle contained 151g inoculum. A total amount of 1,510g of inoculum was applied to a 1m x 1m area.</w:t>
+      </w:r>
+    </w:p>
+    <w:p>
+      <w:pPr>
+        <w:pStyle w:val="Heading2"/>
+      </w:pPr>
+      <w:bookmarkStart w:id="27" w:name="data-collection-and-analysis"/>
+      <w:r>
+        <w:t xml:space="preserve">Data Collection and Analysis</w:t>
+      </w:r>
+      <w:bookmarkEnd w:id="27"/>
+    </w:p>
+    <w:p>
+      <w:pPr>
+        <w:pStyle w:val="FirstParagraph"/>
+      </w:pPr>
+      <w:r>
+        <w:t xml:space="preserve">Disease scoring was the same in both experiments using the same sheath blight disease assessment scale for field evaluation developed at IRRI where 0 - no disease; 1 - trace to 1% severity; 2 - 1 to 5%; 3 - 5 to 15%; 4 - 15 to 50%; 5 - 50 to 100%. Where severity was considered to be the amount of leaf or sheath tissue covered by sheath blight lesions. Two sample areas per plot (1m x 1m) were assessed. For nine hills per sample, the number of tillers per hill and number of tillers with sheath blight (incidence) were measured. Tiller sheath blight severity was measured for four tillers per hill and six leaves tiller using the rating scale. Five disease assessments were made in the 2015 experiment and four disease assessments were made in the 2016 experiment, respectively.</w:t>
       </w:r>
     </w:p>
     <w:p>
@@ -1564,39 +1650,92 @@
         <w:pStyle w:val="BodyText"/>
       </w:pPr>
       <w:r>
-        <w:t xml:space="preserve">Sub-plot N rates differed from the 2015 rates with only two nitrogen treatments, N60 (60 kg per ha as urea split into two applications) and N180 (180 kg per ha in three splits) was applied.</w:t>
-      </w:r>
-    </w:p>
-    <w:p>
-      <w:pPr>
-        <w:pStyle w:val="BodyText"/>
-      </w:pPr>
-      <w:r>
-        <w:t xml:space="preserve">Based on the 2015 results, the inoculation methods were modified in 2016 to increase the amount of inoculum applied to a smaller area. Plots were inoculated 41 days after transplanting using ten bottles per one sampling area (1m x 1m) per plot, where one bottle contained 151g inoculum. A total amount of 1,510g of inoculum was applied to a 1m x 1m area.</w:t>
-      </w:r>
+        <w:t xml:space="preserve">Disease severity values were converted to the midpoint percentage value of the disease assessment scale. Area under the disease progress stairs (AUDPS)</w:t>
+      </w:r>
+      <w:r>
+        <w:t xml:space="preserve"> </w:t>
+      </w:r>
+      <w:r>
+        <w:t xml:space="preserve">(Simko and Piepho 2012)</w:t>
+      </w:r>
+      <w:r>
+        <w:t xml:space="preserve"> </w:t>
+      </w:r>
+      <w:r>
+        <w:t xml:space="preserve">was calculated for both disease incidence and severity. As most of the data’s residuals did not meet assumptions for normality, the analysis was carried out using multivariate generalised linear mixed models implemented in the</w:t>
+      </w:r>
+      <w:r>
+        <w:t xml:space="preserve"> </w:t>
+      </w:r>
+      <w:r>
+        <w:rPr>
+          <w:rStyle w:val="VerbatimChar"/>
+        </w:rPr>
+        <w:t xml:space="preserve">MCMCglmm</w:t>
+      </w:r>
+      <w:r>
+        <w:t xml:space="preserve"> </w:t>
+      </w:r>
+      <w:r>
+        <w:t xml:space="preserve">package</w:t>
+      </w:r>
+      <w:r>
+        <w:t xml:space="preserve"> </w:t>
+      </w:r>
+      <w:r>
+        <w:t xml:space="preserve">(Hadfield 2010)</w:t>
+      </w:r>
+      <w:r>
+        <w:t xml:space="preserve"> </w:t>
+      </w:r>
+      <w:r>
+        <w:t xml:space="preserve">in the R programming environment</w:t>
+      </w:r>
+      <w:r>
+        <w:t xml:space="preserve"> </w:t>
+      </w:r>
+      <w:r>
+        <w:t xml:space="preserve">(R Core Team 2018)</w:t>
+      </w:r>
+      <w:r>
+        <w:t xml:space="preserve">.</w:t>
+      </w:r>
+    </w:p>
+    <w:p>
+      <w:pPr>
+        <w:pStyle w:val="Heading1"/>
+      </w:pPr>
+      <w:bookmarkStart w:id="28" w:name="results"/>
+      <w:r>
+        <w:t xml:space="preserve">Results</w:t>
+      </w:r>
+      <w:bookmarkEnd w:id="28"/>
     </w:p>
     <w:p>
       <w:pPr>
         <w:pStyle w:val="Heading2"/>
       </w:pPr>
-      <w:bookmarkStart w:id="25" w:name="data-collection-and-analysis"/>
-      <w:r>
-        <w:t xml:space="preserve">Data Collection and Analysis</w:t>
-      </w:r>
-      <w:bookmarkEnd w:id="25"/>
+      <w:bookmarkStart w:id="29" w:name="tiller-sheath-blight-incidence"/>
+      <w:r>
+        <w:t xml:space="preserve">Tiller Sheath Blight Incidence</w:t>
+      </w:r>
+      <w:bookmarkEnd w:id="29"/>
     </w:p>
     <w:p>
       <w:pPr>
         <w:pStyle w:val="FirstParagraph"/>
       </w:pPr>
       <w:r>
-        <w:t xml:space="preserve">Disease scoring was the same in both experiments using the same sheath blight assessment scale for field evaluation developed at IRRI</w:t>
-      </w:r>
-      <w:r>
-        <w:t xml:space="preserve"> </w:t>
-      </w:r>
-      <w:r>
-        <w:t xml:space="preserve">. Two sample areas per plot (1m x 1m) were assessed. For nine hills per sample, the number of tillers per hill and number of tillers with sheath blight (incidence) were measured. Tiller sheath blight severity was measured for four tillers per hill and six leaves tiller using the rating scale. Five disease assessments were made in the 2015 experiment and four disease assessments were made in the 2016 experiment, respectively.</w:t>
+        <w:t xml:space="preserve">In 2015 the incidence of tiller sheath blight remained low throughout the growing season only reaching 15% in 2015 in the N120/flooded treatment (Figure</w:t>
+      </w:r>
+      <w:r>
+        <w:t xml:space="preserve"> </w:t>
+      </w:r>
+      <w:r>
+        <w:t xml:space="preserve">1</w:t>
+      </w:r>
+      <w:r>
+        <w:t xml:space="preserve">). The nitrogen treatments, N100 and N120, were both significantly different when compared with the control N0 treatment. However, water management was not significantly different.</w:t>
       </w:r>
     </w:p>
     <w:p>
@@ -1606,20 +1745,20 @@
       <w:r>
         <w:drawing>
           <wp:inline>
-            <wp:extent cx="4579632" cy="4579632"/>
+            <wp:extent cx="5943600" cy="4754880"/>
             <wp:effectExtent b="0" l="0" r="0" t="0"/>
-            <wp:docPr descr="IRRI sheath blight field severity rating scale for rice leaf tissue where, 0 - 0%, 1 - 1%, 2 - 5%, 3 - 15%, 4 - 50%, 5 - &gt;50% severity. " title="" id="1" name="Picture"/>
+            <wp:docPr descr="Figure 1 Tiller sheath blight incidence progress was measured in the 2015 experiment at five assessment points and 2016 experiment at four assessment points during the dry season both years. Main plot irrigation treaments were permanently flooded (FLD) and alternate wetting and drying (AWD). Five different nitrogen treatments were applied depending on the experiment. In the 2015 experiment three nitrogen rate treatements were applied: no N (N0), 100 units of N (N100) and 180 units of N (N180). In the 2016 experiment, two nitrogen rate treatments were applied: 60 units of N (N60) and 180 units of N (N180)." title="" id="1" name="Picture"/>
             <a:graphic>
               <a:graphicData uri="http://schemas.openxmlformats.org/drawingml/2006/picture">
                 <pic:pic>
                   <pic:nvPicPr>
-                    <pic:cNvPr descr="./Figures/Figure%201%20IRRI%20Sheath%20Blight%20Severity%20Assessment.png" id="0" name="Picture"/>
+                    <pic:cNvPr descr="paper_files/figure-docx/figure-1-1.png" id="0" name="Picture"/>
                     <pic:cNvPicPr>
                       <a:picLocks noChangeArrowheads="1" noChangeAspect="1"/>
                     </pic:cNvPicPr>
                   </pic:nvPicPr>
                   <pic:blipFill>
-                    <a:blip r:embed="rId26"/>
+                    <a:blip r:embed="rId30"/>
                     <a:stretch>
                       <a:fillRect/>
                     </a:stretch>
@@ -1627,7 +1766,7 @@
                   <pic:spPr bwMode="auto">
                     <a:xfrm>
                       <a:off x="0" y="0"/>
-                      <a:ext cx="4579632" cy="4579632"/>
+                      <a:ext cx="5943600" cy="4754880"/>
                     </a:xfrm>
                     <a:prstGeom prst="rect">
                       <a:avLst/>
@@ -1651,16 +1790,7 @@
         <w:pStyle w:val="ImageCaption"/>
       </w:pPr>
       <w:r>
-        <w:t xml:space="preserve">IRRI sheath blight field severity rating scale for rice leaf tissue where, 0 - 0%, 1 - 1%, 2 - 5%,</w:t>
-      </w:r>
-      <w:r>
-        <w:t xml:space="preserve"> </w:t>
-      </w:r>
-      <w:r>
-        <w:t xml:space="preserve">3 - 15%, 4 - 50%, 5 - &gt;50% severity.</w:t>
-      </w:r>
-      <w:r>
-        <w:t xml:space="preserve"> </w:t>
+        <w:t xml:space="preserve">Figure 1 Tiller sheath blight incidence progress was measured in the 2015 experiment at five assessment points and 2016 experiment at four assessment points during the dry season both years. Main plot irrigation treaments were permanently flooded (FLD) and alternate wetting and drying (AWD). Five different nitrogen treatments were applied depending on the experiment. In the 2015 experiment three nitrogen rate treatements were applied: no N (N0), 100 units of N (N100) and 180 units of N (N180). In the 2016 experiment, two nitrogen rate treatments were applied: 60 units of N (N60) and 180 units of N (N180).</w:t>
       </w:r>
     </w:p>
     <w:p>
@@ -1668,183 +1798,246 @@
         <w:pStyle w:val="BodyText"/>
       </w:pPr>
       <w:r>
-        <w:t xml:space="preserve">Disease incidence and severity were converted to area under the disease progress stairs (AUDPS)</w:t>
-      </w:r>
-      <w:r>
-        <w:t xml:space="preserve"> </w:t>
-      </w:r>
-      <w:r>
-        <w:t xml:space="preserve">(Simko and Piepho 2012)</w:t>
-      </w:r>
-      <w:r>
-        <w:t xml:space="preserve">. As most of the data’s residuals did not meet assumptions for normality, the analysis was carried out using multivariate generalised linear mixed models implemented in the MCMCglmm package</w:t>
-      </w:r>
-      <w:r>
-        <w:t xml:space="preserve"> </w:t>
-      </w:r>
-      <w:r>
-        <w:t xml:space="preserve">(Hadfield 2010)</w:t>
-      </w:r>
-      <w:r>
-        <w:t xml:space="preserve"> </w:t>
-      </w:r>
-      <w:r>
-        <w:t xml:space="preserve">in the R programming environment</w:t>
-      </w:r>
-      <w:r>
-        <w:t xml:space="preserve"> </w:t>
-      </w:r>
-      <w:r>
-        <w:t xml:space="preserve">(R Core Team 2018)</w:t>
-      </w:r>
-      <w:r>
-        <w:t xml:space="preserve">.</w:t>
+        <w:t xml:space="preserve">The changes to the inoculation methodology resulted in a much higher rate of infection in 2016, with the N180/flooded treatment reaching a maximum value of 98% incidence at the third observation (Figure</w:t>
+      </w:r>
+      <w:r>
+        <w:t xml:space="preserve"> </w:t>
+      </w:r>
+      <w:r>
+        <w:t xml:space="preserve">1</w:t>
+      </w:r>
+      <w:r>
+        <w:t xml:space="preserve">). The nitrogen treatment N180, was significantly different than the control N60 treatment. As in the 2015 study, water management did not significantly differ.</w:t>
+      </w:r>
+    </w:p>
+    <w:p>
+      <w:pPr>
+        <w:pStyle w:val="Heading2"/>
+      </w:pPr>
+      <w:bookmarkStart w:id="31" w:name="tiller-sheath-blight-severity"/>
+      <w:r>
+        <w:t xml:space="preserve">Tiller Sheath Blight Severity</w:t>
+      </w:r>
+      <w:bookmarkEnd w:id="31"/>
+    </w:p>
+    <w:p>
+      <w:pPr>
+        <w:pStyle w:val="FirstParagraph"/>
+      </w:pPr>
+      <w:r>
+        <w:t xml:space="preserve">In 2015 both the N100 and N120 treatments were significantly different than the control N0 treatment. The AWD water management was also significantly different from the control flooding treatment.</w:t>
+      </w:r>
+    </w:p>
+    <w:p>
+      <w:pPr>
+        <w:pStyle w:val="BodyText"/>
+      </w:pPr>
+      <w:r>
+        <w:t xml:space="preserve">In 2016 the N180 treatment was significantly different from the N60 treatment. The AWD water management was also significantly different from the control flooding treatment.</w:t>
+      </w:r>
+    </w:p>
+    <w:p>
+      <w:pPr>
+        <w:pStyle w:val="CaptionedFigure"/>
+      </w:pPr>
+      <w:r>
+        <w:drawing>
+          <wp:inline>
+            <wp:extent cx="5943600" cy="4754880"/>
+            <wp:effectExtent b="0" l="0" r="0" t="0"/>
+            <wp:docPr descr="Figure 2 Tiller sheath blight severity progress was measured in the 2015 experiment at five assessment points and 2016 experiment at four assessment points during the dry season both years. Main plot irrigation treaments were permanently flooded (FLD) and alternate wetting and drying (AWD). Five different nitrogen treatments were applied depending on the experiment. In the 2015 experiment three nitrogen rate treatements were applied: no N (N0), 100 units of N (N100) and 180 units of N (N180). In the 2016 experiment, two nitrogen rate treatments were applied: 60 units of N (N60) and 180 units of N (N180)." title="" id="1" name="Picture"/>
+            <a:graphic>
+              <a:graphicData uri="http://schemas.openxmlformats.org/drawingml/2006/picture">
+                <pic:pic>
+                  <pic:nvPicPr>
+                    <pic:cNvPr descr="paper_files/figure-docx/figure-2-1.png" id="0" name="Picture"/>
+                    <pic:cNvPicPr>
+                      <a:picLocks noChangeArrowheads="1" noChangeAspect="1"/>
+                    </pic:cNvPicPr>
+                  </pic:nvPicPr>
+                  <pic:blipFill>
+                    <a:blip r:embed="rId32"/>
+                    <a:stretch>
+                      <a:fillRect/>
+                    </a:stretch>
+                  </pic:blipFill>
+                  <pic:spPr bwMode="auto">
+                    <a:xfrm>
+                      <a:off x="0" y="0"/>
+                      <a:ext cx="5943600" cy="4754880"/>
+                    </a:xfrm>
+                    <a:prstGeom prst="rect">
+                      <a:avLst/>
+                    </a:prstGeom>
+                    <a:noFill/>
+                    <a:ln w="9525">
+                      <a:noFill/>
+                      <a:headEnd/>
+                      <a:tailEnd/>
+                    </a:ln>
+                  </pic:spPr>
+                </pic:pic>
+              </a:graphicData>
+            </a:graphic>
+          </wp:inline>
+        </w:drawing>
+      </w:r>
+    </w:p>
+    <w:p>
+      <w:pPr>
+        <w:pStyle w:val="ImageCaption"/>
+      </w:pPr>
+      <w:r>
+        <w:t xml:space="preserve">Figure 2 Tiller sheath blight severity progress was measured in the 2015 experiment at five assessment points and 2016 experiment at four assessment points during the dry season both years. Main plot irrigation treaments were permanently flooded (FLD) and alternate wetting and drying (AWD). Five different nitrogen treatments were applied depending on the experiment. In the 2015 experiment three nitrogen rate treatements were applied: no N (N0), 100 units of N (N100) and 180 units of N (N180). In the 2016 experiment, two nitrogen rate treatments were applied: 60 units of N (N60) and 180 units of N (N180).</w:t>
+      </w:r>
+    </w:p>
+    <w:p>
+      <w:pPr>
+        <w:pStyle w:val="Heading2"/>
+      </w:pPr>
+      <w:bookmarkStart w:id="33" w:name="leaf-sheath-blight-severity"/>
+      <w:r>
+        <w:t xml:space="preserve">Leaf Sheath Blight Severity</w:t>
+      </w:r>
+      <w:bookmarkEnd w:id="33"/>
+    </w:p>
+    <w:p>
+      <w:pPr>
+        <w:pStyle w:val="FirstParagraph"/>
+      </w:pPr>
+      <w:r>
+        <w:t xml:space="preserve">In 2015 both the N100 and N120 treatments were significantly different than the N0 treatment. The AWD water management was also significantly different from the control flooding treatment.</w:t>
+      </w:r>
+    </w:p>
+    <w:p>
+      <w:pPr>
+        <w:pStyle w:val="BodyText"/>
+      </w:pPr>
+      <w:r>
+        <w:t xml:space="preserve">In 2016 the none of the treatments, nitrogen rate or water management, were significantly different from the control treatment for leaf sheath blight severity.</w:t>
+      </w:r>
+    </w:p>
+    <w:p>
+      <w:pPr>
+        <w:pStyle w:val="CaptionedFigure"/>
+      </w:pPr>
+      <w:r>
+        <w:drawing>
+          <wp:inline>
+            <wp:extent cx="5943600" cy="4754880"/>
+            <wp:effectExtent b="0" l="0" r="0" t="0"/>
+            <wp:docPr descr="Figure 3 Leaf sheath blight severity progress was measured in the 2015 experiment at five assessment points and 2016 experiment at four assessment points during the dry season in both years. Main plot irrigation treaments were permanently flooded (FLD) and alternate wetting and drying (AWD). Five different nitrogen treatments were applied depending on the experiment. In the 2015 experiment three nitrogen rate treatements were applied: no N (N0), 100 units of N (N100) and 180 units of N (N180). In the 2016 experiment, two nitrogen rate treatments were applied: 60 units of N (N60) and 180 units of N (N180)." title="" id="1" name="Picture"/>
+            <a:graphic>
+              <a:graphicData uri="http://schemas.openxmlformats.org/drawingml/2006/picture">
+                <pic:pic>
+                  <pic:nvPicPr>
+                    <pic:cNvPr descr="paper_files/figure-docx/figure-3-1.png" id="0" name="Picture"/>
+                    <pic:cNvPicPr>
+                      <a:picLocks noChangeArrowheads="1" noChangeAspect="1"/>
+                    </pic:cNvPicPr>
+                  </pic:nvPicPr>
+                  <pic:blipFill>
+                    <a:blip r:embed="rId34"/>
+                    <a:stretch>
+                      <a:fillRect/>
+                    </a:stretch>
+                  </pic:blipFill>
+                  <pic:spPr bwMode="auto">
+                    <a:xfrm>
+                      <a:off x="0" y="0"/>
+                      <a:ext cx="5943600" cy="4754880"/>
+                    </a:xfrm>
+                    <a:prstGeom prst="rect">
+                      <a:avLst/>
+                    </a:prstGeom>
+                    <a:noFill/>
+                    <a:ln w="9525">
+                      <a:noFill/>
+                      <a:headEnd/>
+                      <a:tailEnd/>
+                    </a:ln>
+                  </pic:spPr>
+                </pic:pic>
+              </a:graphicData>
+            </a:graphic>
+          </wp:inline>
+        </w:drawing>
+      </w:r>
+    </w:p>
+    <w:p>
+      <w:pPr>
+        <w:pStyle w:val="ImageCaption"/>
+      </w:pPr>
+      <w:r>
+        <w:t xml:space="preserve">Figure 3 Leaf sheath blight severity progress was measured in the 2015 experiment at five assessment points and 2016 experiment at four assessment points during the dry season in both years. Main plot irrigation treaments were permanently flooded (FLD) and alternate wetting and drying (AWD). Five different nitrogen treatments were applied depending on the experiment. In the 2015 experiment three nitrogen rate treatements were applied: no N (N0), 100 units of N (N100) and 180 units of N (N180). In the 2016 experiment, two nitrogen rate treatments were applied: 60 units of N (N60) and 180 units of N (N180).</w:t>
       </w:r>
     </w:p>
     <w:p>
       <w:pPr>
         <w:pStyle w:val="Heading1"/>
       </w:pPr>
-      <w:bookmarkStart w:id="27" w:name="results"/>
-      <w:r>
-        <w:t xml:space="preserve">Results</w:t>
-      </w:r>
-      <w:bookmarkEnd w:id="27"/>
-    </w:p>
-    <w:p>
-      <w:pPr>
-        <w:pStyle w:val="Heading3"/>
-      </w:pPr>
-      <w:bookmarkStart w:id="28" w:name="tiller-sheath-blight-incidence"/>
-      <w:r>
-        <w:t xml:space="preserve">Tiller Sheath Blight Incidence</w:t>
-      </w:r>
-      <w:bookmarkEnd w:id="28"/>
+      <w:bookmarkStart w:id="35" w:name="discussion"/>
+      <w:r>
+        <w:t xml:space="preserve">Discussion</w:t>
+      </w:r>
+      <w:bookmarkEnd w:id="35"/>
+    </w:p>
+    <w:p>
+      <w:pPr>
+        <w:pStyle w:val="Heading1"/>
+      </w:pPr>
+      <w:bookmarkStart w:id="36" w:name="notes"/>
+      <w:r>
+        <w:t xml:space="preserve">Notes</w:t>
+      </w:r>
+      <w:bookmarkEnd w:id="36"/>
+    </w:p>
+    <w:p>
+      <w:pPr>
+        <w:pStyle w:val="Heading2"/>
+      </w:pPr>
+      <w:bookmarkStart w:id="37" w:name="acknowledgments"/>
+      <w:r>
+        <w:t xml:space="preserve">Acknowledgments</w:t>
+      </w:r>
+      <w:bookmarkEnd w:id="37"/>
     </w:p>
     <w:p>
       <w:pPr>
         <w:pStyle w:val="FirstParagraph"/>
       </w:pPr>
       <w:r>
-        <w:t xml:space="preserve">In 2015 both of the nitrogen treatements, N100 and N120, were significantly different when compared with the control N0 treatement. However, water management was not significantly different.</w:t>
-      </w:r>
-    </w:p>
-    <w:p>
-      <w:pPr>
-        <w:pStyle w:val="BodyText"/>
-      </w:pPr>
-      <w:r>
-        <w:t xml:space="preserve">In 2016 the nitrogen treatment N180, was significantly different than the control N60 treatment. As in the 2015 study, water management did not significantly differ.</w:t>
-      </w:r>
-    </w:p>
-    <w:p>
-      <w:pPr>
-        <w:pStyle w:val="Heading3"/>
-      </w:pPr>
-      <w:bookmarkStart w:id="29" w:name="tiller-sheath-blight-severity"/>
-      <w:r>
-        <w:t xml:space="preserve">Tiller Sheath Blight Severity</w:t>
-      </w:r>
-      <w:bookmarkEnd w:id="29"/>
-    </w:p>
+        <w:t xml:space="preserve">The authors wish to thank Rachel King University of Southern Queensland Statistical Consulting Unit for her insightful comments on the analysis of this paper, Dale Amozola for technical support in the field. Lastly, Michael Noel, who helped design and manage the first year of the project but passed away in 2015.</w:t>
+      </w:r>
+    </w:p>
+    <w:p>
+      <w:pPr>
+        <w:pStyle w:val="Heading5"/>
+      </w:pPr>
+      <w:bookmarkStart w:id="38" w:name="pagebreak"/>
+      <w:r>
+        <w:t xml:space="preserve">pagebreak</w:t>
+      </w:r>
+      <w:bookmarkEnd w:id="38"/>
+    </w:p>
+    <w:p>
+      <w:pPr>
+        <w:pStyle w:val="Heading1"/>
+      </w:pPr>
+      <w:bookmarkStart w:id="39" w:name="references"/>
+      <w:r>
+        <w:t xml:space="preserve">References</w:t>
+      </w:r>
+      <w:bookmarkEnd w:id="39"/>
+    </w:p>
+    <w:bookmarkStart w:id="58" w:name="refs"/>
+    <w:bookmarkStart w:id="41" w:name="ref-Bouman2001"/>
     <w:p>
       <w:pPr>
         <w:pStyle w:val="FirstParagraph"/>
       </w:pPr>
       <w:r>
-        <w:t xml:space="preserve">In 2015 both the N100 and N120 treatments were significantly different than the control N0 treatment. The AWD water management was also significantly different from the control flooding treatment.</w:t>
-      </w:r>
-    </w:p>
-    <w:p>
-      <w:pPr>
-        <w:pStyle w:val="BodyText"/>
-      </w:pPr>
-      <w:r>
-        <w:t xml:space="preserve">In 2016 the N180 treatement was significantly different from the N60 treatment. The AWD water management was also significantly different from the control flooding treatment.</w:t>
-      </w:r>
-    </w:p>
-    <w:p>
-      <w:pPr>
-        <w:pStyle w:val="Heading3"/>
-      </w:pPr>
-      <w:bookmarkStart w:id="30" w:name="leaf-sheath-blight-severity"/>
-      <w:r>
-        <w:t xml:space="preserve">Leaf Sheath Blight Severity</w:t>
-      </w:r>
-      <w:bookmarkEnd w:id="30"/>
-    </w:p>
-    <w:p>
-      <w:pPr>
-        <w:pStyle w:val="FirstParagraph"/>
-      </w:pPr>
-      <w:r>
-        <w:t xml:space="preserve">In 2015 both the N100 and N120 treatments were significantly different than the N0 treatment. The AWD water management was also significantly different from the control flooding treatment.</w:t>
-      </w:r>
-    </w:p>
-    <w:p>
-      <w:pPr>
-        <w:pStyle w:val="BodyText"/>
-      </w:pPr>
-      <w:r>
-        <w:t xml:space="preserve">In 2016 the none of the treatments, nitrogen rate or water management, were significantly different from the control treatment for leaf sheath blight severity.</w:t>
-      </w:r>
-    </w:p>
-    <w:p>
-      <w:pPr>
-        <w:pStyle w:val="Heading1"/>
-      </w:pPr>
-      <w:bookmarkStart w:id="31" w:name="discussion"/>
-      <w:r>
-        <w:t xml:space="preserve">Discussion</w:t>
-      </w:r>
-      <w:bookmarkEnd w:id="31"/>
-    </w:p>
-    <w:p>
-      <w:pPr>
-        <w:pStyle w:val="Heading1"/>
-      </w:pPr>
-      <w:bookmarkStart w:id="32" w:name="acknowledgments"/>
-      <w:r>
-        <w:t xml:space="preserve">Acknowledgments</w:t>
-      </w:r>
-      <w:bookmarkEnd w:id="32"/>
-    </w:p>
-    <w:p>
-      <w:pPr>
-        <w:pStyle w:val="FirstParagraph"/>
-      </w:pPr>
-      <w:r>
-        <w:t xml:space="preserve">The authors wish to thank Rachel King University of Southern Queensland Statistical Consulting Unit for her insightful comments on the analysis of this paper, Dale Amozola for technical support in the field. Lastly, Michael Noel, who helped design and manage the first year of the project but passed away in 2015.</w:t>
-      </w:r>
-    </w:p>
-    <w:p>
-      <w:pPr>
-        <w:pStyle w:val="Heading5"/>
-      </w:pPr>
-      <w:bookmarkStart w:id="33" w:name="pagebreak"/>
-      <w:r>
-        <w:t xml:space="preserve">pagebreak</w:t>
-      </w:r>
-      <w:bookmarkEnd w:id="33"/>
-    </w:p>
-    <w:p>
-      <w:pPr>
-        <w:pStyle w:val="Heading1"/>
-      </w:pPr>
-      <w:bookmarkStart w:id="34" w:name="references"/>
-      <w:r>
-        <w:t xml:space="preserve">References</w:t>
-      </w:r>
-      <w:bookmarkEnd w:id="34"/>
-    </w:p>
-    <w:bookmarkStart w:id="52" w:name="refs"/>
-    <w:bookmarkStart w:id="36" w:name="ref-Bouman2001"/>
-    <w:p>
-      <w:pPr>
-        <w:pStyle w:val="FirstParagraph"/>
-      </w:pPr>
-      <w:r>
-        <w:t xml:space="preserve">Bouman, B.A.M, and T.P. Tuong. 2001. “Field Water Management to Save Water and Increase Its Productivity in Irrigated Lowland Rice.”</w:t>
+        <w:t xml:space="preserve">Bouman, B., &amp; Tuong, T. (2001). Field water management to save water and increase its productivity in irrigated lowland rice.</w:t>
       </w:r>
       <w:r>
         <w:t xml:space="preserve"> </w:t>
@@ -1856,12 +2049,21 @@
         <w:t xml:space="preserve">Agricultural Water Management</w:t>
       </w:r>
       <w:r>
-        <w:t xml:space="preserve"> </w:t>
-      </w:r>
-      <w:r>
-        <w:t xml:space="preserve">49 (1): 11–30. doi:</w:t>
-      </w:r>
-      <w:hyperlink r:id="rId35">
+        <w:t xml:space="preserve">,</w:t>
+      </w:r>
+      <w:r>
+        <w:t xml:space="preserve"> </w:t>
+      </w:r>
+      <w:r>
+        <w:rPr>
+          <w:i/>
+        </w:rPr>
+        <w:t xml:space="preserve">49</w:t>
+      </w:r>
+      <w:r>
+        <w:t xml:space="preserve">(1), 11–30. doi:</w:t>
+      </w:r>
+      <w:hyperlink r:id="rId40">
         <w:r>
           <w:rPr>
             <w:rStyle w:val="Hyperlink"/>
@@ -1869,18 +2071,15 @@
           <w:t xml:space="preserve">10.1016/S0378-3774(00)00128-1</w:t>
         </w:r>
       </w:hyperlink>
-      <w:r>
-        <w:t xml:space="preserve">.</w:t>
-      </w:r>
-    </w:p>
-    <w:bookmarkEnd w:id="36"/>
-    <w:bookmarkStart w:id="38" w:name="ref-Feng2007"/>
+    </w:p>
+    <w:bookmarkEnd w:id="41"/>
+    <w:bookmarkStart w:id="42" w:name="ref-Castilla1996"/>
     <w:p>
       <w:pPr>
         <w:pStyle w:val="BodyText"/>
       </w:pPr>
       <w:r>
-        <w:t xml:space="preserve">Feng, Liping, B.A.M. Bouman, T.P. Tuong, R.J. Cabangon, Yalong Li, Guoan Lu, and Yuehua Feng. 2007. “Exploring Options to Grow Rice Using Less Water in Northern China Using a Modelling Approach: I. Field Experiments and Model Evaluation.”</w:t>
+        <w:t xml:space="preserve">Castilla, N., Leano, R., Elazhour, F., Teng, P., &amp; Savary, S. (1996). Effects of plant contact, inoculation pattern, leaf wetness regime, and nitrogen supply on inoculum efficiency in rice sheath blight.</w:t>
       </w:r>
       <w:r>
         <w:t xml:space="preserve"> </w:t>
@@ -1889,15 +2088,58 @@
         <w:rPr>
           <w:i/>
         </w:rPr>
+        <w:t xml:space="preserve">Journal of Phytopathology</w:t>
+      </w:r>
+      <w:r>
+        <w:t xml:space="preserve">,</w:t>
+      </w:r>
+      <w:r>
+        <w:t xml:space="preserve"> </w:t>
+      </w:r>
+      <w:r>
+        <w:rPr>
+          <w:i/>
+        </w:rPr>
+        <w:t xml:space="preserve">144</w:t>
+      </w:r>
+      <w:r>
+        <w:t xml:space="preserve">(4), 187–192.</w:t>
+      </w:r>
+    </w:p>
+    <w:bookmarkEnd w:id="42"/>
+    <w:bookmarkStart w:id="44" w:name="ref-Feng2007"/>
+    <w:p>
+      <w:pPr>
+        <w:pStyle w:val="BodyText"/>
+      </w:pPr>
+      <w:r>
+        <w:t xml:space="preserve">Feng, L., Bouman, B., Tuong, T., Cabangon, R., Li, Y., Lu, G., &amp; Feng, Y. (2007). Exploring options to grow rice using less water in northern china using a modelling approach: I. field experiments and model evaluation.</w:t>
+      </w:r>
+      <w:r>
+        <w:t xml:space="preserve"> </w:t>
+      </w:r>
+      <w:r>
+        <w:rPr>
+          <w:i/>
+        </w:rPr>
         <w:t xml:space="preserve">Agricultural Water Management</w:t>
       </w:r>
       <w:r>
-        <w:t xml:space="preserve"> </w:t>
-      </w:r>
-      <w:r>
-        <w:t xml:space="preserve">88 (1 - 3): 1–13. doi:</w:t>
-      </w:r>
-      <w:hyperlink r:id="rId37">
+        <w:t xml:space="preserve">,</w:t>
+      </w:r>
+      <w:r>
+        <w:t xml:space="preserve"> </w:t>
+      </w:r>
+      <w:r>
+        <w:rPr>
+          <w:i/>
+        </w:rPr>
+        <w:t xml:space="preserve">88</w:t>
+      </w:r>
+      <w:r>
+        <w:t xml:space="preserve">(1 - 3), 1–13. doi:</w:t>
+      </w:r>
+      <w:hyperlink r:id="rId43">
         <w:r>
           <w:rPr>
             <w:rStyle w:val="Hyperlink"/>
@@ -1905,18 +2147,15 @@
           <w:t xml:space="preserve">10.1016/j.agwat.2006.10.006</w:t>
         </w:r>
       </w:hyperlink>
-      <w:r>
-        <w:t xml:space="preserve">.</w:t>
-      </w:r>
-    </w:p>
-    <w:bookmarkEnd w:id="38"/>
-    <w:bookmarkStart w:id="40" w:name="ref-MCMCglmm2010"/>
+    </w:p>
+    <w:bookmarkEnd w:id="44"/>
+    <w:bookmarkStart w:id="46" w:name="ref-MCMCglmm2010"/>
     <w:p>
       <w:pPr>
         <w:pStyle w:val="BodyText"/>
       </w:pPr>
       <w:r>
-        <w:t xml:space="preserve">Hadfield, Jarrod D. 2010. “MCMC Methods for Multi-Response Generalized Linear Mixed Models: The MCMCglmm R Package.”</w:t>
+        <w:t xml:space="preserve">Hadfield, J. D. (2010). MCMC methods for multi-response generalized linear mixed models: The MCMCglmm R package.</w:t>
       </w:r>
       <w:r>
         <w:t xml:space="preserve"> </w:t>
@@ -1928,15 +2167,24 @@
         <w:t xml:space="preserve">Journal of Statistical Software</w:t>
       </w:r>
       <w:r>
-        <w:t xml:space="preserve"> </w:t>
-      </w:r>
-      <w:r>
-        <w:t xml:space="preserve">33 (2): 1–22.</w:t>
-      </w:r>
-      <w:r>
-        <w:t xml:space="preserve"> </w:t>
-      </w:r>
-      <w:hyperlink r:id="rId39">
+        <w:t xml:space="preserve">,</w:t>
+      </w:r>
+      <w:r>
+        <w:t xml:space="preserve"> </w:t>
+      </w:r>
+      <w:r>
+        <w:rPr>
+          <w:i/>
+        </w:rPr>
+        <w:t xml:space="preserve">33</w:t>
+      </w:r>
+      <w:r>
+        <w:t xml:space="preserve">(2), 1–22.</w:t>
+      </w:r>
+      <w:r>
+        <w:t xml:space="preserve"> </w:t>
+      </w:r>
+      <w:hyperlink r:id="rId45">
         <w:r>
           <w:rPr>
             <w:rStyle w:val="Hyperlink"/>
@@ -1944,23 +2192,20 @@
           <w:t xml:space="preserve">http://www.jstatsoft.org/v33/i02/</w:t>
         </w:r>
       </w:hyperlink>
-      <w:r>
-        <w:t xml:space="preserve">.</w:t>
-      </w:r>
-    </w:p>
-    <w:bookmarkEnd w:id="40"/>
-    <w:bookmarkStart w:id="42" w:name="ref-MOEF2015"/>
+    </w:p>
+    <w:bookmarkEnd w:id="46"/>
+    <w:bookmarkStart w:id="48" w:name="ref-MOEF2015"/>
     <w:p>
       <w:pPr>
         <w:pStyle w:val="BodyText"/>
       </w:pPr>
       <w:r>
-        <w:t xml:space="preserve">Ministry of Environment and Forests (MOEF) Government of the People’s Republic of Bangladesh. 2015. “Intended Nationally Determined Contributions (Indc).”</w:t>
-      </w:r>
-      <w:r>
-        <w:t xml:space="preserve"> </w:t>
-      </w:r>
-      <w:hyperlink r:id="rId41">
+        <w:t xml:space="preserve">Ministry of Environment and Forests (MOEF) Government of the People’s Republic of Bangladesh. (2015). Intended nationally determined contributions (indc).</w:t>
+      </w:r>
+      <w:r>
+        <w:t xml:space="preserve"> </w:t>
+      </w:r>
+      <w:hyperlink r:id="rId47">
         <w:r>
           <w:rPr>
             <w:rStyle w:val="Hyperlink"/>
@@ -1968,18 +2213,15 @@
           <w:t xml:space="preserve">http://www4.unfccc.int/ndcregistry/PublishedDocuments/Bangladesh%20First/INDC_2015_of_Bangladesh.pdf</w:t>
         </w:r>
       </w:hyperlink>
-      <w:r>
-        <w:t xml:space="preserve">.</w:t>
-      </w:r>
-    </w:p>
-    <w:bookmarkEnd w:id="42"/>
-    <w:bookmarkStart w:id="44" w:name="ref-R2018"/>
+    </w:p>
+    <w:bookmarkEnd w:id="48"/>
+    <w:bookmarkStart w:id="50" w:name="ref-R2018"/>
     <w:p>
       <w:pPr>
         <w:pStyle w:val="BodyText"/>
       </w:pPr>
       <w:r>
-        <w:t xml:space="preserve">R Core Team. 2018.</w:t>
+        <w:t xml:space="preserve">R Core Team. (2018).</w:t>
       </w:r>
       <w:r>
         <w:t xml:space="preserve"> </w:t>
@@ -1988,7 +2230,7 @@
         <w:rPr>
           <w:i/>
         </w:rPr>
-        <w:t xml:space="preserve">R: A Language and Environment for Statistical Computing</w:t>
+        <w:t xml:space="preserve">R: A language and environment for statistical computing</w:t>
       </w:r>
       <w:r>
         <w:t xml:space="preserve">. Vienna, Austria: R Foundation for Statistical Computing.</w:t>
@@ -1996,7 +2238,7 @@
       <w:r>
         <w:t xml:space="preserve"> </w:t>
       </w:r>
-      <w:hyperlink r:id="rId43">
+      <w:hyperlink r:id="rId49">
         <w:r>
           <w:rPr>
             <w:rStyle w:val="Hyperlink"/>
@@ -2004,38 +2246,50 @@
           <w:t xml:space="preserve">https://www.R-project.org/</w:t>
         </w:r>
       </w:hyperlink>
-      <w:r>
-        <w:t xml:space="preserve">.</w:t>
-      </w:r>
-    </w:p>
-    <w:bookmarkEnd w:id="44"/>
-    <w:bookmarkStart w:id="45" w:name="ref-Richards2014"/>
+    </w:p>
+    <w:bookmarkEnd w:id="50"/>
+    <w:bookmarkStart w:id="51" w:name="ref-Richards2014"/>
     <w:p>
       <w:pPr>
         <w:pStyle w:val="BodyText"/>
       </w:pPr>
       <w:r>
-        <w:t xml:space="preserve">Richards, Meryl, and Bjoern Ole Sander. 2014. “Alternate Wetting and Drying in Irrigated Rice.” CSA Practice Brief. Copenhagen, Denmark: CGIAR Research Program on Climate Change, Agriculture; Food Security (CCAFS).</w:t>
-      </w:r>
-    </w:p>
-    <w:bookmarkEnd w:id="45"/>
-    <w:bookmarkStart w:id="46" w:name="ref-Sander2015"/>
+        <w:t xml:space="preserve">Richards, M., &amp; Sander, B. O. (2014).</w:t>
+      </w:r>
+      <w:r>
+        <w:t xml:space="preserve"> </w:t>
+      </w:r>
+      <w:r>
+        <w:rPr>
+          <w:i/>
+        </w:rPr>
+        <w:t xml:space="preserve">Alternate wetting and drying in irrigated rice</w:t>
+      </w:r>
+      <w:r>
+        <w:t xml:space="preserve"> </w:t>
+      </w:r>
+      <w:r>
+        <w:t xml:space="preserve">(CSA Practice Brief). Copenhagen, Denmark: CGIAR Research Program on Climate Change, Agriculture; Food Security (CCAFS).</w:t>
+      </w:r>
+    </w:p>
+    <w:bookmarkEnd w:id="51"/>
+    <w:bookmarkStart w:id="52" w:name="ref-Sander2015"/>
     <w:p>
       <w:pPr>
         <w:pStyle w:val="BodyText"/>
       </w:pPr>
       <w:r>
-        <w:t xml:space="preserve">Sander, Bjoern Ole, Reiner Wassmann, and J. D. L. C. Siopongco. 2016. “Mitigating Greenhouse Gas Emissions from Rice Production Through Water-Saving Techniques: Potential, Adoption and Empirical Evidence.” In, edited by C. T. Hoanh, R. Johnston, and V. Smakhtin, 193. Centre for Agriculture; Biosciences International.</w:t>
-      </w:r>
-    </w:p>
-    <w:bookmarkEnd w:id="46"/>
-    <w:bookmarkStart w:id="47" w:name="ref-simko2012area"/>
+        <w:t xml:space="preserve">Sander, B. O., Wassmann, R., &amp; Siopongco, J. D. L. C. (2016). Mitigating greenhouse gas emissions from rice production through water-saving techniques: Potential, adoption and empirical evidence. In C. T. Hoanh, R. Johnston, &amp; V. Smakhtin (Eds.), (p. 193). Centre for Agriculture; Biosciences International.</w:t>
+      </w:r>
+    </w:p>
+    <w:bookmarkEnd w:id="52"/>
+    <w:bookmarkStart w:id="53" w:name="ref-simko2012area"/>
     <w:p>
       <w:pPr>
         <w:pStyle w:val="BodyText"/>
       </w:pPr>
       <w:r>
-        <w:t xml:space="preserve">Simko, Ivan, and Hans-Peter Piepho. 2012. “The Area Under the Disease Progress Stairs: Calculation, Advantage, and Application.”</w:t>
+        <w:t xml:space="preserve">Simko, I., &amp; Piepho, H.-P. (2012). The area under the disease progress stairs: Calculation, advantage, and application.</w:t>
       </w:r>
       <w:r>
         <w:t xml:space="preserve"> </w:t>
@@ -2047,20 +2301,29 @@
         <w:t xml:space="preserve">Phytopathology</w:t>
       </w:r>
       <w:r>
-        <w:t xml:space="preserve"> </w:t>
-      </w:r>
-      <w:r>
-        <w:t xml:space="preserve">102 (4). Am Phytopath Society: 381–89.</w:t>
-      </w:r>
-    </w:p>
-    <w:bookmarkEnd w:id="47"/>
-    <w:bookmarkStart w:id="49" w:name="ref-Srinivasachary2011"/>
+        <w:t xml:space="preserve">,</w:t>
+      </w:r>
+      <w:r>
+        <w:t xml:space="preserve"> </w:t>
+      </w:r>
+      <w:r>
+        <w:rPr>
+          <w:i/>
+        </w:rPr>
+        <w:t xml:space="preserve">102</w:t>
+      </w:r>
+      <w:r>
+        <w:t xml:space="preserve">(4), 381–389.</w:t>
+      </w:r>
+    </w:p>
+    <w:bookmarkEnd w:id="53"/>
+    <w:bookmarkStart w:id="55" w:name="ref-Srinivasachary2011"/>
     <w:p>
       <w:pPr>
         <w:pStyle w:val="BodyText"/>
       </w:pPr>
       <w:r>
-        <w:t xml:space="preserve">Srinivasachary, Laetitia Willocquet, and Serge Savary. 2011. “Resistance to Rice Sheath Blight (Rhizoctonia Solani Kühn) [(Teleomorph: Thanatephorus Cucumeris (a.B. Frank) Donk.] Disease: Current Status and Perspectives.”</w:t>
+        <w:t xml:space="preserve">Srinivasachary, Willocquet, L., &amp; Savary, S. (2011). Resistance to rice sheath blight (rhizoctonia solani kühn) [(teleomorph: Thanatephorus cucumeris (a.B. frank) donk.] disease: Current status and perspectives.</w:t>
       </w:r>
       <w:r>
         <w:t xml:space="preserve"> </w:t>
@@ -2072,12 +2335,21 @@
         <w:t xml:space="preserve">Euphytica</w:t>
       </w:r>
       <w:r>
-        <w:t xml:space="preserve"> </w:t>
-      </w:r>
-      <w:r>
-        <w:t xml:space="preserve">178 (1): 1–22. doi:</w:t>
-      </w:r>
-      <w:hyperlink r:id="rId48">
+        <w:t xml:space="preserve">,</w:t>
+      </w:r>
+      <w:r>
+        <w:t xml:space="preserve"> </w:t>
+      </w:r>
+      <w:r>
+        <w:rPr>
+          <w:i/>
+        </w:rPr>
+        <w:t xml:space="preserve">178</w:t>
+      </w:r>
+      <w:r>
+        <w:t xml:space="preserve">(1), 1–22. doi:</w:t>
+      </w:r>
+      <w:hyperlink r:id="rId54">
         <w:r>
           <w:rPr>
             <w:rStyle w:val="Hyperlink"/>
@@ -2085,18 +2357,15 @@
           <w:t xml:space="preserve">10.1007/s10681-010-0296-7</w:t>
         </w:r>
       </w:hyperlink>
-      <w:r>
-        <w:t xml:space="preserve">.</w:t>
-      </w:r>
-    </w:p>
-    <w:bookmarkEnd w:id="49"/>
-    <w:bookmarkStart w:id="51" w:name="ref-Yan2005"/>
+    </w:p>
+    <w:bookmarkEnd w:id="55"/>
+    <w:bookmarkStart w:id="57" w:name="ref-Yan2005"/>
     <w:p>
       <w:pPr>
         <w:pStyle w:val="BodyText"/>
       </w:pPr>
       <w:r>
-        <w:t xml:space="preserve">Yan, Xiaoyuan, Kazuyuki Yagi, Hiroko Akiyama, and Hajime Akimoto. 2005. “Statistical Analysis of the Major Variables Controlling Methane Emission from Rice Fields.”</w:t>
+        <w:t xml:space="preserve">Yan, X., Yagi, K., Akiyama, H., &amp; Akimoto, H. (2005). Statistical analysis of the major variables controlling methane emission from rice fields.</w:t>
       </w:r>
       <w:r>
         <w:t xml:space="preserve"> </w:t>
@@ -2108,12 +2377,21 @@
         <w:t xml:space="preserve">Global Change Biology</w:t>
       </w:r>
       <w:r>
-        <w:t xml:space="preserve"> </w:t>
-      </w:r>
-      <w:r>
-        <w:t xml:space="preserve">11 (7). Blackwell Science Ltd: 1131–41. doi:</w:t>
-      </w:r>
-      <w:hyperlink r:id="rId50">
+        <w:t xml:space="preserve">,</w:t>
+      </w:r>
+      <w:r>
+        <w:t xml:space="preserve"> </w:t>
+      </w:r>
+      <w:r>
+        <w:rPr>
+          <w:i/>
+        </w:rPr>
+        <w:t xml:space="preserve">11</w:t>
+      </w:r>
+      <w:r>
+        <w:t xml:space="preserve">(7), 1131–1141. doi:</w:t>
+      </w:r>
+      <w:hyperlink r:id="rId56">
         <w:r>
           <w:rPr>
             <w:rStyle w:val="Hyperlink"/>
@@ -2121,38 +2399,35 @@
           <w:t xml:space="preserve">10.1111/j.1365-2486.2005.00976.x</w:t>
         </w:r>
       </w:hyperlink>
-      <w:r>
-        <w:t xml:space="preserve">.</w:t>
-      </w:r>
-    </w:p>
-    <w:bookmarkEnd w:id="51"/>
-    <w:bookmarkEnd w:id="52"/>
+    </w:p>
+    <w:bookmarkEnd w:id="57"/>
+    <w:bookmarkEnd w:id="58"/>
     <w:p>
       <w:pPr>
         <w:pStyle w:val="Heading5"/>
       </w:pPr>
-      <w:bookmarkStart w:id="53" w:name="pagebreak-1"/>
+      <w:bookmarkStart w:id="59" w:name="pagebreak-1"/>
       <w:r>
         <w:t xml:space="preserve">pagebreak</w:t>
       </w:r>
-      <w:bookmarkEnd w:id="53"/>
+      <w:bookmarkEnd w:id="59"/>
     </w:p>
     <w:p>
       <w:pPr>
         <w:pStyle w:val="Heading3"/>
       </w:pPr>
-      <w:bookmarkStart w:id="54" w:name="colophon"/>
+      <w:bookmarkStart w:id="60" w:name="colophon"/>
       <w:r>
         <w:t xml:space="preserve">Colophon</w:t>
       </w:r>
-      <w:bookmarkEnd w:id="54"/>
+      <w:bookmarkEnd w:id="60"/>
     </w:p>
     <w:p>
       <w:pPr>
         <w:pStyle w:val="FirstParagraph"/>
       </w:pPr>
       <w:r>
-        <w:t xml:space="preserve">This report was generated on 2018-04-12 17:44:28 using the following computational environment and dependencies:</w:t>
+        <w:t xml:space="preserve">This report was generated on 2018-04-14 16:23:26 using the following computational environment and dependencies:</w:t>
       </w:r>
     </w:p>
     <w:p>
@@ -2161,36 +2436,611 @@
       </w:pPr>
       <w:r>
         <w:rPr>
-          <w:rStyle w:val="CommentTok"/>
-        </w:rPr>
-        <w:t xml:space="preserve"># which R packages and versions?</w:t>
-      </w:r>
-      <w:r>
-        <w:br w:type="textWrapping"/>
-      </w:r>
-      <w:r>
-        <w:rPr>
-          <w:rStyle w:val="NormalTok"/>
-        </w:rPr>
-        <w:t xml:space="preserve">devtools</w:t>
-      </w:r>
-      <w:r>
-        <w:rPr>
-          <w:rStyle w:val="OperatorTok"/>
-        </w:rPr>
-        <w:t xml:space="preserve">::</w:t>
-      </w:r>
-      <w:r>
-        <w:rPr>
-          <w:rStyle w:val="KeywordTok"/>
-        </w:rPr>
-        <w:t xml:space="preserve">session_info</w:t>
-      </w:r>
-      <w:r>
-        <w:rPr>
-          <w:rStyle w:val="NormalTok"/>
-        </w:rPr>
-        <w:t xml:space="preserve">()</w:t>
+          <w:rStyle w:val="VerbatimChar"/>
+        </w:rPr>
+        <w:t xml:space="preserve">##  setting  value                       </w:t>
+      </w:r>
+      <w:r>
+        <w:br w:type="textWrapping"/>
+      </w:r>
+      <w:r>
+        <w:rPr>
+          <w:rStyle w:val="VerbatimChar"/>
+        </w:rPr>
+        <w:t xml:space="preserve">##  version  R version 3.4.4 (2018-03-15)</w:t>
+      </w:r>
+      <w:r>
+        <w:br w:type="textWrapping"/>
+      </w:r>
+      <w:r>
+        <w:rPr>
+          <w:rStyle w:val="VerbatimChar"/>
+        </w:rPr>
+        <w:t xml:space="preserve">##  system   x86_64, darwin17.4.0        </w:t>
+      </w:r>
+      <w:r>
+        <w:br w:type="textWrapping"/>
+      </w:r>
+      <w:r>
+        <w:rPr>
+          <w:rStyle w:val="VerbatimChar"/>
+        </w:rPr>
+        <w:t xml:space="preserve">##  ui       unknown                     </w:t>
+      </w:r>
+      <w:r>
+        <w:br w:type="textWrapping"/>
+      </w:r>
+      <w:r>
+        <w:rPr>
+          <w:rStyle w:val="VerbatimChar"/>
+        </w:rPr>
+        <w:t xml:space="preserve">##  language (EN)                        </w:t>
+      </w:r>
+      <w:r>
+        <w:br w:type="textWrapping"/>
+      </w:r>
+      <w:r>
+        <w:rPr>
+          <w:rStyle w:val="VerbatimChar"/>
+        </w:rPr>
+        <w:t xml:space="preserve">##  collate  en_AU.UTF-8                 </w:t>
+      </w:r>
+      <w:r>
+        <w:br w:type="textWrapping"/>
+      </w:r>
+      <w:r>
+        <w:rPr>
+          <w:rStyle w:val="VerbatimChar"/>
+        </w:rPr>
+        <w:t xml:space="preserve">##  tz       Australia/Brisbane          </w:t>
+      </w:r>
+      <w:r>
+        <w:br w:type="textWrapping"/>
+      </w:r>
+      <w:r>
+        <w:rPr>
+          <w:rStyle w:val="VerbatimChar"/>
+        </w:rPr>
+        <w:t xml:space="preserve">##  date     2018-04-14                  </w:t>
+      </w:r>
+      <w:r>
+        <w:br w:type="textWrapping"/>
+      </w:r>
+      <w:r>
+        <w:rPr>
+          <w:rStyle w:val="VerbatimChar"/>
+        </w:rPr>
+        <w:t xml:space="preserve">## </w:t>
+      </w:r>
+      <w:r>
+        <w:br w:type="textWrapping"/>
+      </w:r>
+      <w:r>
+        <w:rPr>
+          <w:rStyle w:val="VerbatimChar"/>
+        </w:rPr>
+        <w:t xml:space="preserve">##  package        * version    date       source                         </w:t>
+      </w:r>
+      <w:r>
+        <w:br w:type="textWrapping"/>
+      </w:r>
+      <w:r>
+        <w:rPr>
+          <w:rStyle w:val="VerbatimChar"/>
+        </w:rPr>
+        <w:t xml:space="preserve">##  assertthat       0.2.0      2017-04-11 CRAN (R 3.4.2)                 </w:t>
+      </w:r>
+      <w:r>
+        <w:br w:type="textWrapping"/>
+      </w:r>
+      <w:r>
+        <w:rPr>
+          <w:rStyle w:val="VerbatimChar"/>
+        </w:rPr>
+        <w:t xml:space="preserve">##  backports        1.1.2      2017-12-13 cran (@1.1.2)                  </w:t>
+      </w:r>
+      <w:r>
+        <w:br w:type="textWrapping"/>
+      </w:r>
+      <w:r>
+        <w:rPr>
+          <w:rStyle w:val="VerbatimChar"/>
+        </w:rPr>
+        <w:t xml:space="preserve">##  base           * 3.4.4      2018-03-15 local                          </w:t>
+      </w:r>
+      <w:r>
+        <w:br w:type="textWrapping"/>
+      </w:r>
+      <w:r>
+        <w:rPr>
+          <w:rStyle w:val="VerbatimChar"/>
+        </w:rPr>
+        <w:t xml:space="preserve">##  bindr            0.1.1      2018-03-13 CRAN (R 3.4.4)                 </w:t>
+      </w:r>
+      <w:r>
+        <w:br w:type="textWrapping"/>
+      </w:r>
+      <w:r>
+        <w:rPr>
+          <w:rStyle w:val="VerbatimChar"/>
+        </w:rPr>
+        <w:t xml:space="preserve">##  bindrcpp         0.2.2      2018-03-29 cran (@0.2.2)                  </w:t>
+      </w:r>
+      <w:r>
+        <w:br w:type="textWrapping"/>
+      </w:r>
+      <w:r>
+        <w:rPr>
+          <w:rStyle w:val="VerbatimChar"/>
+        </w:rPr>
+        <w:t xml:space="preserve">##  bookdown       * 0.7        2018-02-18 CRAN (R 3.4.4)                 </w:t>
+      </w:r>
+      <w:r>
+        <w:br w:type="textWrapping"/>
+      </w:r>
+      <w:r>
+        <w:rPr>
+          <w:rStyle w:val="VerbatimChar"/>
+        </w:rPr>
+        <w:t xml:space="preserve">##  colorspace       1.3-2      2016-12-14 CRAN (R 3.4.2)                 </w:t>
+      </w:r>
+      <w:r>
+        <w:br w:type="textWrapping"/>
+      </w:r>
+      <w:r>
+        <w:rPr>
+          <w:rStyle w:val="VerbatimChar"/>
+        </w:rPr>
+        <w:t xml:space="preserve">##  compiler         3.4.4      2018-03-15 local                          </w:t>
+      </w:r>
+      <w:r>
+        <w:br w:type="textWrapping"/>
+      </w:r>
+      <w:r>
+        <w:rPr>
+          <w:rStyle w:val="VerbatimChar"/>
+        </w:rPr>
+        <w:t xml:space="preserve">##  datasets       * 3.4.4      2018-03-15 local                          </w:t>
+      </w:r>
+      <w:r>
+        <w:br w:type="textWrapping"/>
+      </w:r>
+      <w:r>
+        <w:rPr>
+          <w:rStyle w:val="VerbatimChar"/>
+        </w:rPr>
+        <w:t xml:space="preserve">##  devtools         1.13.5     2018-02-18 CRAN (R 3.4.4)                 </w:t>
+      </w:r>
+      <w:r>
+        <w:br w:type="textWrapping"/>
+      </w:r>
+      <w:r>
+        <w:rPr>
+          <w:rStyle w:val="VerbatimChar"/>
+        </w:rPr>
+        <w:t xml:space="preserve">##  digest           0.6.15     2018-01-28 cran (@0.6.15)                 </w:t>
+      </w:r>
+      <w:r>
+        <w:br w:type="textWrapping"/>
+      </w:r>
+      <w:r>
+        <w:rPr>
+          <w:rStyle w:val="VerbatimChar"/>
+        </w:rPr>
+        <w:t xml:space="preserve">##  dplyr            0.7.4      2017-09-28 CRAN (R 3.4.4)                 </w:t>
+      </w:r>
+      <w:r>
+        <w:br w:type="textWrapping"/>
+      </w:r>
+      <w:r>
+        <w:rPr>
+          <w:rStyle w:val="VerbatimChar"/>
+        </w:rPr>
+        <w:t xml:space="preserve">##  evaluate         0.10.1     2017-06-24 cran (@0.10.1)                 </w:t>
+      </w:r>
+      <w:r>
+        <w:br w:type="textWrapping"/>
+      </w:r>
+      <w:r>
+        <w:rPr>
+          <w:rStyle w:val="VerbatimChar"/>
+        </w:rPr>
+        <w:t xml:space="preserve">##  ggplot2        * 2.2.1.9000 2018-04-07 Github (hadley/ggplot2@3c9c504)</w:t>
+      </w:r>
+      <w:r>
+        <w:br w:type="textWrapping"/>
+      </w:r>
+      <w:r>
+        <w:rPr>
+          <w:rStyle w:val="VerbatimChar"/>
+        </w:rPr>
+        <w:t xml:space="preserve">##  ggpubr         * 0.1.6      2017-11-14 CRAN (R 3.4.4)                 </w:t>
+      </w:r>
+      <w:r>
+        <w:br w:type="textWrapping"/>
+      </w:r>
+      <w:r>
+        <w:rPr>
+          <w:rStyle w:val="VerbatimChar"/>
+        </w:rPr>
+        <w:t xml:space="preserve">##  glue             1.2.0      2017-10-29 cran (@1.2.0)                  </w:t>
+      </w:r>
+      <w:r>
+        <w:br w:type="textWrapping"/>
+      </w:r>
+      <w:r>
+        <w:rPr>
+          <w:rStyle w:val="VerbatimChar"/>
+        </w:rPr>
+        <w:t xml:space="preserve">##  graphics       * 3.4.4      2018-03-15 local                          </w:t>
+      </w:r>
+      <w:r>
+        <w:br w:type="textWrapping"/>
+      </w:r>
+      <w:r>
+        <w:rPr>
+          <w:rStyle w:val="VerbatimChar"/>
+        </w:rPr>
+        <w:t xml:space="preserve">##  grDevices      * 3.4.4      2018-03-15 local                          </w:t>
+      </w:r>
+      <w:r>
+        <w:br w:type="textWrapping"/>
+      </w:r>
+      <w:r>
+        <w:rPr>
+          <w:rStyle w:val="VerbatimChar"/>
+        </w:rPr>
+        <w:t xml:space="preserve">##  grid             3.4.4      2018-03-15 local                          </w:t>
+      </w:r>
+      <w:r>
+        <w:br w:type="textWrapping"/>
+      </w:r>
+      <w:r>
+        <w:rPr>
+          <w:rStyle w:val="VerbatimChar"/>
+        </w:rPr>
+        <w:t xml:space="preserve">##  gtable           0.2.0      2016-02-26 CRAN (R 3.4.2)                 </w:t>
+      </w:r>
+      <w:r>
+        <w:br w:type="textWrapping"/>
+      </w:r>
+      <w:r>
+        <w:rPr>
+          <w:rStyle w:val="VerbatimChar"/>
+        </w:rPr>
+        <w:t xml:space="preserve">##  highr            0.6        2016-05-09 cran (@0.6)                    </w:t>
+      </w:r>
+      <w:r>
+        <w:br w:type="textWrapping"/>
+      </w:r>
+      <w:r>
+        <w:rPr>
+          <w:rStyle w:val="VerbatimChar"/>
+        </w:rPr>
+        <w:t xml:space="preserve">##  hms              0.4.2      2018-03-10 CRAN (R 3.4.4)                 </w:t>
+      </w:r>
+      <w:r>
+        <w:br w:type="textWrapping"/>
+      </w:r>
+      <w:r>
+        <w:rPr>
+          <w:rStyle w:val="VerbatimChar"/>
+        </w:rPr>
+        <w:t xml:space="preserve">##  htmltools        0.3.6      2017-04-28 cran (@0.3.6)                  </w:t>
+      </w:r>
+      <w:r>
+        <w:br w:type="textWrapping"/>
+      </w:r>
+      <w:r>
+        <w:rPr>
+          <w:rStyle w:val="VerbatimChar"/>
+        </w:rPr>
+        <w:t xml:space="preserve">##  httr             1.3.1      2017-08-20 CRAN (R 3.4.2)                 </w:t>
+      </w:r>
+      <w:r>
+        <w:br w:type="textWrapping"/>
+      </w:r>
+      <w:r>
+        <w:rPr>
+          <w:rStyle w:val="VerbatimChar"/>
+        </w:rPr>
+        <w:t xml:space="preserve">##  kableExtra     * 0.8.0      2018-04-05 cran (@0.8.0)                  </w:t>
+      </w:r>
+      <w:r>
+        <w:br w:type="textWrapping"/>
+      </w:r>
+      <w:r>
+        <w:rPr>
+          <w:rStyle w:val="VerbatimChar"/>
+        </w:rPr>
+        <w:t xml:space="preserve">##  knitr          * 1.20       2018-02-20 CRAN (R 3.4.4)                 </w:t>
+      </w:r>
+      <w:r>
+        <w:br w:type="textWrapping"/>
+      </w:r>
+      <w:r>
+        <w:rPr>
+          <w:rStyle w:val="VerbatimChar"/>
+        </w:rPr>
+        <w:t xml:space="preserve">##  labeling         0.3        2014-08-23 CRAN (R 3.4.2)                 </w:t>
+      </w:r>
+      <w:r>
+        <w:br w:type="textWrapping"/>
+      </w:r>
+      <w:r>
+        <w:rPr>
+          <w:rStyle w:val="VerbatimChar"/>
+        </w:rPr>
+        <w:t xml:space="preserve">##  lazyeval         0.2.1      2017-10-29 cran (@0.2.1)                  </w:t>
+      </w:r>
+      <w:r>
+        <w:br w:type="textWrapping"/>
+      </w:r>
+      <w:r>
+        <w:rPr>
+          <w:rStyle w:val="VerbatimChar"/>
+        </w:rPr>
+        <w:t xml:space="preserve">##  magrittr       * 1.5        2014-11-22 CRAN (R 3.4.2)                 </w:t>
+      </w:r>
+      <w:r>
+        <w:br w:type="textWrapping"/>
+      </w:r>
+      <w:r>
+        <w:rPr>
+          <w:rStyle w:val="VerbatimChar"/>
+        </w:rPr>
+        <w:t xml:space="preserve">##  memoise          1.1.0      2017-04-21 CRAN (R 3.4.2)                 </w:t>
+      </w:r>
+      <w:r>
+        <w:br w:type="textWrapping"/>
+      </w:r>
+      <w:r>
+        <w:rPr>
+          <w:rStyle w:val="VerbatimChar"/>
+        </w:rPr>
+        <w:t xml:space="preserve">##  methods        * 3.4.4      2018-03-15 local                          </w:t>
+      </w:r>
+      <w:r>
+        <w:br w:type="textWrapping"/>
+      </w:r>
+      <w:r>
+        <w:rPr>
+          <w:rStyle w:val="VerbatimChar"/>
+        </w:rPr>
+        <w:t xml:space="preserve">##  munsell          0.4.3      2016-02-13 CRAN (R 3.4.2)                 </w:t>
+      </w:r>
+      <w:r>
+        <w:br w:type="textWrapping"/>
+      </w:r>
+      <w:r>
+        <w:rPr>
+          <w:rStyle w:val="VerbatimChar"/>
+        </w:rPr>
+        <w:t xml:space="preserve">##  pillar           1.2.1      2018-02-27 CRAN (R 3.4.4)                 </w:t>
+      </w:r>
+      <w:r>
+        <w:br w:type="textWrapping"/>
+      </w:r>
+      <w:r>
+        <w:rPr>
+          <w:rStyle w:val="VerbatimChar"/>
+        </w:rPr>
+        <w:t xml:space="preserve">##  pkgconfig        2.0.1      2017-03-21 CRAN (R 3.4.2)                 </w:t>
+      </w:r>
+      <w:r>
+        <w:br w:type="textWrapping"/>
+      </w:r>
+      <w:r>
+        <w:rPr>
+          <w:rStyle w:val="VerbatimChar"/>
+        </w:rPr>
+        <w:t xml:space="preserve">##  plyr             1.8.4      2016-06-08 CRAN (R 3.4.2)                 </w:t>
+      </w:r>
+      <w:r>
+        <w:br w:type="textWrapping"/>
+      </w:r>
+      <w:r>
+        <w:rPr>
+          <w:rStyle w:val="VerbatimChar"/>
+        </w:rPr>
+        <w:t xml:space="preserve">##  R6               2.2.2      2017-06-17 CRAN (R 3.4.2)                 </w:t>
+      </w:r>
+      <w:r>
+        <w:br w:type="textWrapping"/>
+      </w:r>
+      <w:r>
+        <w:rPr>
+          <w:rStyle w:val="VerbatimChar"/>
+        </w:rPr>
+        <w:t xml:space="preserve">##  Rcpp             0.12.16    2018-03-13 CRAN (R 3.4.4)                 </w:t>
+      </w:r>
+      <w:r>
+        <w:br w:type="textWrapping"/>
+      </w:r>
+      <w:r>
+        <w:rPr>
+          <w:rStyle w:val="VerbatimChar"/>
+        </w:rPr>
+        <w:t xml:space="preserve">##  readr            1.1.1      2017-05-16 CRAN (R 3.4.2)                 </w:t>
+      </w:r>
+      <w:r>
+        <w:br w:type="textWrapping"/>
+      </w:r>
+      <w:r>
+        <w:rPr>
+          <w:rStyle w:val="VerbatimChar"/>
+        </w:rPr>
+        <w:t xml:space="preserve">##  reshape2         1.4.3      2017-12-11 cran (@1.4.3)                  </w:t>
+      </w:r>
+      <w:r>
+        <w:br w:type="textWrapping"/>
+      </w:r>
+      <w:r>
+        <w:rPr>
+          <w:rStyle w:val="VerbatimChar"/>
+        </w:rPr>
+        <w:t xml:space="preserve">##  rice.awd.pests * 0.0.0.9000 2018-04-12 local                          </w:t>
+      </w:r>
+      <w:r>
+        <w:br w:type="textWrapping"/>
+      </w:r>
+      <w:r>
+        <w:rPr>
+          <w:rStyle w:val="VerbatimChar"/>
+        </w:rPr>
+        <w:t xml:space="preserve">##  rlang            0.2.0.9001 2018-04-12 Github (r-lib/rlang@82b2727)   </w:t>
+      </w:r>
+      <w:r>
+        <w:br w:type="textWrapping"/>
+      </w:r>
+      <w:r>
+        <w:rPr>
+          <w:rStyle w:val="VerbatimChar"/>
+        </w:rPr>
+        <w:t xml:space="preserve">##  rmarkdown        1.9        2018-03-01 CRAN (R 3.4.4)                 </w:t>
+      </w:r>
+      <w:r>
+        <w:br w:type="textWrapping"/>
+      </w:r>
+      <w:r>
+        <w:rPr>
+          <w:rStyle w:val="VerbatimChar"/>
+        </w:rPr>
+        <w:t xml:space="preserve">##  rprojroot        1.3-2      2018-01-03 cran (@1.3-2)                  </w:t>
+      </w:r>
+      <w:r>
+        <w:br w:type="textWrapping"/>
+      </w:r>
+      <w:r>
+        <w:rPr>
+          <w:rStyle w:val="VerbatimChar"/>
+        </w:rPr>
+        <w:t xml:space="preserve">##  rstudioapi       0.7        2017-09-07 CRAN (R 3.4.2)                 </w:t>
+      </w:r>
+      <w:r>
+        <w:br w:type="textWrapping"/>
+      </w:r>
+      <w:r>
+        <w:rPr>
+          <w:rStyle w:val="VerbatimChar"/>
+        </w:rPr>
+        <w:t xml:space="preserve">##  rvest            0.3.2      2016-06-17 CRAN (R 3.4.2)                 </w:t>
+      </w:r>
+      <w:r>
+        <w:br w:type="textWrapping"/>
+      </w:r>
+      <w:r>
+        <w:rPr>
+          <w:rStyle w:val="VerbatimChar"/>
+        </w:rPr>
+        <w:t xml:space="preserve">##  scales           0.5.0.9000 2018-01-15 Github (hadley/scales@d767915) </w:t>
+      </w:r>
+      <w:r>
+        <w:br w:type="textWrapping"/>
+      </w:r>
+      <w:r>
+        <w:rPr>
+          <w:rStyle w:val="VerbatimChar"/>
+        </w:rPr>
+        <w:t xml:space="preserve">##  stats          * 3.4.4      2018-03-15 local                          </w:t>
+      </w:r>
+      <w:r>
+        <w:br w:type="textWrapping"/>
+      </w:r>
+      <w:r>
+        <w:rPr>
+          <w:rStyle w:val="VerbatimChar"/>
+        </w:rPr>
+        <w:t xml:space="preserve">##  stringi          1.1.7      2018-03-12 CRAN (R 3.4.4)                 </w:t>
+      </w:r>
+      <w:r>
+        <w:br w:type="textWrapping"/>
+      </w:r>
+      <w:r>
+        <w:rPr>
+          <w:rStyle w:val="VerbatimChar"/>
+        </w:rPr>
+        <w:t xml:space="preserve">##  stringr          1.3.0      2018-02-19 CRAN (R 3.4.4)                 </w:t>
+      </w:r>
+      <w:r>
+        <w:br w:type="textWrapping"/>
+      </w:r>
+      <w:r>
+        <w:rPr>
+          <w:rStyle w:val="VerbatimChar"/>
+        </w:rPr>
+        <w:t xml:space="preserve">##  tibble           1.4.2      2018-01-22 cran (@1.4.2)                  </w:t>
+      </w:r>
+      <w:r>
+        <w:br w:type="textWrapping"/>
+      </w:r>
+      <w:r>
+        <w:rPr>
+          <w:rStyle w:val="VerbatimChar"/>
+        </w:rPr>
+        <w:t xml:space="preserve">##  tools            3.4.4      2018-03-15 local                          </w:t>
+      </w:r>
+      <w:r>
+        <w:br w:type="textWrapping"/>
+      </w:r>
+      <w:r>
+        <w:rPr>
+          <w:rStyle w:val="VerbatimChar"/>
+        </w:rPr>
+        <w:t xml:space="preserve">##  utils          * 3.4.4      2018-03-15 local                          </w:t>
+      </w:r>
+      <w:r>
+        <w:br w:type="textWrapping"/>
+      </w:r>
+      <w:r>
+        <w:rPr>
+          <w:rStyle w:val="VerbatimChar"/>
+        </w:rPr>
+        <w:t xml:space="preserve">##  viridisLite      0.3.0      2018-02-01 cran (@0.3.0)                  </w:t>
+      </w:r>
+      <w:r>
+        <w:br w:type="textWrapping"/>
+      </w:r>
+      <w:r>
+        <w:rPr>
+          <w:rStyle w:val="VerbatimChar"/>
+        </w:rPr>
+        <w:t xml:space="preserve">##  withr            2.1.2      2018-03-15 Github (r-lib/withr@79d7b0d)   </w:t>
+      </w:r>
+      <w:r>
+        <w:br w:type="textWrapping"/>
+      </w:r>
+      <w:r>
+        <w:rPr>
+          <w:rStyle w:val="VerbatimChar"/>
+        </w:rPr>
+        <w:t xml:space="preserve">##  xfun             0.1        2018-01-22 cran (@0.1)                    </w:t>
+      </w:r>
+      <w:r>
+        <w:br w:type="textWrapping"/>
+      </w:r>
+      <w:r>
+        <w:rPr>
+          <w:rStyle w:val="VerbatimChar"/>
+        </w:rPr>
+        <w:t xml:space="preserve">##  xml2             1.2.0      2018-01-24 cran (@1.2.0)                  </w:t>
+      </w:r>
+      <w:r>
+        <w:br w:type="textWrapping"/>
+      </w:r>
+      <w:r>
+        <w:rPr>
+          <w:rStyle w:val="VerbatimChar"/>
+        </w:rPr>
+        <w:t xml:space="preserve">##  yaml             2.1.18     2018-03-08 CRAN (R 3.4.4)</w:t>
+      </w:r>
+    </w:p>
+    <w:p>
+      <w:pPr>
+        <w:pStyle w:val="FirstParagraph"/>
+      </w:pPr>
+      <w:r>
+        <w:t xml:space="preserve">The current Git commit details are:</w:t>
       </w:r>
     </w:p>
     <w:p>
@@ -2201,567 +3051,6 @@
         <w:rPr>
           <w:rStyle w:val="VerbatimChar"/>
         </w:rPr>
-        <w:t xml:space="preserve">## Session info -------------------------------------------------------------</w:t>
-      </w:r>
-    </w:p>
-    <w:p>
-      <w:pPr>
-        <w:pStyle w:val="SourceCode"/>
-      </w:pPr>
-      <w:r>
-        <w:rPr>
-          <w:rStyle w:val="VerbatimChar"/>
-        </w:rPr>
-        <w:t xml:space="preserve">##  setting  value                       </w:t>
-      </w:r>
-      <w:r>
-        <w:br w:type="textWrapping"/>
-      </w:r>
-      <w:r>
-        <w:rPr>
-          <w:rStyle w:val="VerbatimChar"/>
-        </w:rPr>
-        <w:t xml:space="preserve">##  version  R version 3.4.4 (2018-03-15)</w:t>
-      </w:r>
-      <w:r>
-        <w:br w:type="textWrapping"/>
-      </w:r>
-      <w:r>
-        <w:rPr>
-          <w:rStyle w:val="VerbatimChar"/>
-        </w:rPr>
-        <w:t xml:space="preserve">##  system   x86_64, darwin17.4.0        </w:t>
-      </w:r>
-      <w:r>
-        <w:br w:type="textWrapping"/>
-      </w:r>
-      <w:r>
-        <w:rPr>
-          <w:rStyle w:val="VerbatimChar"/>
-        </w:rPr>
-        <w:t xml:space="preserve">##  ui       unknown                     </w:t>
-      </w:r>
-      <w:r>
-        <w:br w:type="textWrapping"/>
-      </w:r>
-      <w:r>
-        <w:rPr>
-          <w:rStyle w:val="VerbatimChar"/>
-        </w:rPr>
-        <w:t xml:space="preserve">##  language (EN)                        </w:t>
-      </w:r>
-      <w:r>
-        <w:br w:type="textWrapping"/>
-      </w:r>
-      <w:r>
-        <w:rPr>
-          <w:rStyle w:val="VerbatimChar"/>
-        </w:rPr>
-        <w:t xml:space="preserve">##  collate  en_AU.UTF-8                 </w:t>
-      </w:r>
-      <w:r>
-        <w:br w:type="textWrapping"/>
-      </w:r>
-      <w:r>
-        <w:rPr>
-          <w:rStyle w:val="VerbatimChar"/>
-        </w:rPr>
-        <w:t xml:space="preserve">##  tz       Australia/Brisbane          </w:t>
-      </w:r>
-      <w:r>
-        <w:br w:type="textWrapping"/>
-      </w:r>
-      <w:r>
-        <w:rPr>
-          <w:rStyle w:val="VerbatimChar"/>
-        </w:rPr>
-        <w:t xml:space="preserve">##  date     2018-04-12</w:t>
-      </w:r>
-    </w:p>
-    <w:p>
-      <w:pPr>
-        <w:pStyle w:val="SourceCode"/>
-      </w:pPr>
-      <w:r>
-        <w:rPr>
-          <w:rStyle w:val="VerbatimChar"/>
-        </w:rPr>
-        <w:t xml:space="preserve">## Packages -----------------------------------------------------------------</w:t>
-      </w:r>
-    </w:p>
-    <w:p>
-      <w:pPr>
-        <w:pStyle w:val="SourceCode"/>
-      </w:pPr>
-      <w:r>
-        <w:rPr>
-          <w:rStyle w:val="VerbatimChar"/>
-        </w:rPr>
-        <w:t xml:space="preserve">##  package     * version    date       source                        </w:t>
-      </w:r>
-      <w:r>
-        <w:br w:type="textWrapping"/>
-      </w:r>
-      <w:r>
-        <w:rPr>
-          <w:rStyle w:val="VerbatimChar"/>
-        </w:rPr>
-        <w:t xml:space="preserve">##  backports     1.1.2      2017-12-13 cran (@1.1.2)                 </w:t>
-      </w:r>
-      <w:r>
-        <w:br w:type="textWrapping"/>
-      </w:r>
-      <w:r>
-        <w:rPr>
-          <w:rStyle w:val="VerbatimChar"/>
-        </w:rPr>
-        <w:t xml:space="preserve">##  base        * 3.4.4      2018-03-15 local                         </w:t>
-      </w:r>
-      <w:r>
-        <w:br w:type="textWrapping"/>
-      </w:r>
-      <w:r>
-        <w:rPr>
-          <w:rStyle w:val="VerbatimChar"/>
-        </w:rPr>
-        <w:t xml:space="preserve">##  bookdown    * 0.7        2018-02-18 CRAN (R 3.4.4)                </w:t>
-      </w:r>
-      <w:r>
-        <w:br w:type="textWrapping"/>
-      </w:r>
-      <w:r>
-        <w:rPr>
-          <w:rStyle w:val="VerbatimChar"/>
-        </w:rPr>
-        <w:t xml:space="preserve">##  colorspace    1.3-2      2016-12-14 CRAN (R 3.4.2)                </w:t>
-      </w:r>
-      <w:r>
-        <w:br w:type="textWrapping"/>
-      </w:r>
-      <w:r>
-        <w:rPr>
-          <w:rStyle w:val="VerbatimChar"/>
-        </w:rPr>
-        <w:t xml:space="preserve">##  compiler      3.4.4      2018-03-15 local                         </w:t>
-      </w:r>
-      <w:r>
-        <w:br w:type="textWrapping"/>
-      </w:r>
-      <w:r>
-        <w:rPr>
-          <w:rStyle w:val="VerbatimChar"/>
-        </w:rPr>
-        <w:t xml:space="preserve">##  datasets    * 3.4.4      2018-03-15 local                         </w:t>
-      </w:r>
-      <w:r>
-        <w:br w:type="textWrapping"/>
-      </w:r>
-      <w:r>
-        <w:rPr>
-          <w:rStyle w:val="VerbatimChar"/>
-        </w:rPr>
-        <w:t xml:space="preserve">##  devtools      1.13.5     2018-02-18 CRAN (R 3.4.4)                </w:t>
-      </w:r>
-      <w:r>
-        <w:br w:type="textWrapping"/>
-      </w:r>
-      <w:r>
-        <w:rPr>
-          <w:rStyle w:val="VerbatimChar"/>
-        </w:rPr>
-        <w:t xml:space="preserve">##  digest        0.6.15     2018-01-28 cran (@0.6.15)                </w:t>
-      </w:r>
-      <w:r>
-        <w:br w:type="textWrapping"/>
-      </w:r>
-      <w:r>
-        <w:rPr>
-          <w:rStyle w:val="VerbatimChar"/>
-        </w:rPr>
-        <w:t xml:space="preserve">##  evaluate      0.10.1     2017-06-24 cran (@0.10.1)                </w:t>
-      </w:r>
-      <w:r>
-        <w:br w:type="textWrapping"/>
-      </w:r>
-      <w:r>
-        <w:rPr>
-          <w:rStyle w:val="VerbatimChar"/>
-        </w:rPr>
-        <w:t xml:space="preserve">##  graphics    * 3.4.4      2018-03-15 local                         </w:t>
-      </w:r>
-      <w:r>
-        <w:br w:type="textWrapping"/>
-      </w:r>
-      <w:r>
-        <w:rPr>
-          <w:rStyle w:val="VerbatimChar"/>
-        </w:rPr>
-        <w:t xml:space="preserve">##  grDevices   * 3.4.4      2018-03-15 local                         </w:t>
-      </w:r>
-      <w:r>
-        <w:br w:type="textWrapping"/>
-      </w:r>
-      <w:r>
-        <w:rPr>
-          <w:rStyle w:val="VerbatimChar"/>
-        </w:rPr>
-        <w:t xml:space="preserve">##  hms           0.4.2      2018-03-10 CRAN (R 3.4.4)                </w:t>
-      </w:r>
-      <w:r>
-        <w:br w:type="textWrapping"/>
-      </w:r>
-      <w:r>
-        <w:rPr>
-          <w:rStyle w:val="VerbatimChar"/>
-        </w:rPr>
-        <w:t xml:space="preserve">##  htmltools     0.3.6      2017-04-28 cran (@0.3.6)                 </w:t>
-      </w:r>
-      <w:r>
-        <w:br w:type="textWrapping"/>
-      </w:r>
-      <w:r>
-        <w:rPr>
-          <w:rStyle w:val="VerbatimChar"/>
-        </w:rPr>
-        <w:t xml:space="preserve">##  httr          1.3.1      2017-08-20 CRAN (R 3.4.2)                </w:t>
-      </w:r>
-      <w:r>
-        <w:br w:type="textWrapping"/>
-      </w:r>
-      <w:r>
-        <w:rPr>
-          <w:rStyle w:val="VerbatimChar"/>
-        </w:rPr>
-        <w:t xml:space="preserve">##  kableExtra  * 0.8.0      2018-04-05 cran (@0.8.0)                 </w:t>
-      </w:r>
-      <w:r>
-        <w:br w:type="textWrapping"/>
-      </w:r>
-      <w:r>
-        <w:rPr>
-          <w:rStyle w:val="VerbatimChar"/>
-        </w:rPr>
-        <w:t xml:space="preserve">##  knitr       * 1.20       2018-02-20 CRAN (R 3.4.4)                </w:t>
-      </w:r>
-      <w:r>
-        <w:br w:type="textWrapping"/>
-      </w:r>
-      <w:r>
-        <w:rPr>
-          <w:rStyle w:val="VerbatimChar"/>
-        </w:rPr>
-        <w:t xml:space="preserve">##  magrittr      1.5        2014-11-22 CRAN (R 3.4.2)                </w:t>
-      </w:r>
-      <w:r>
-        <w:br w:type="textWrapping"/>
-      </w:r>
-      <w:r>
-        <w:rPr>
-          <w:rStyle w:val="VerbatimChar"/>
-        </w:rPr>
-        <w:t xml:space="preserve">##  memoise       1.1.0      2017-04-21 CRAN (R 3.4.2)                </w:t>
-      </w:r>
-      <w:r>
-        <w:br w:type="textWrapping"/>
-      </w:r>
-      <w:r>
-        <w:rPr>
-          <w:rStyle w:val="VerbatimChar"/>
-        </w:rPr>
-        <w:t xml:space="preserve">##  methods     * 3.4.4      2018-03-15 local                         </w:t>
-      </w:r>
-      <w:r>
-        <w:br w:type="textWrapping"/>
-      </w:r>
-      <w:r>
-        <w:rPr>
-          <w:rStyle w:val="VerbatimChar"/>
-        </w:rPr>
-        <w:t xml:space="preserve">##  munsell       0.4.3      2016-02-13 CRAN (R 3.4.2)                </w:t>
-      </w:r>
-      <w:r>
-        <w:br w:type="textWrapping"/>
-      </w:r>
-      <w:r>
-        <w:rPr>
-          <w:rStyle w:val="VerbatimChar"/>
-        </w:rPr>
-        <w:t xml:space="preserve">##  pillar        1.2.1      2018-02-27 CRAN (R 3.4.4)                </w:t>
-      </w:r>
-      <w:r>
-        <w:br w:type="textWrapping"/>
-      </w:r>
-      <w:r>
-        <w:rPr>
-          <w:rStyle w:val="VerbatimChar"/>
-        </w:rPr>
-        <w:t xml:space="preserve">##  pkgconfig     2.0.1      2017-03-21 CRAN (R 3.4.2)                </w:t>
-      </w:r>
-      <w:r>
-        <w:br w:type="textWrapping"/>
-      </w:r>
-      <w:r>
-        <w:rPr>
-          <w:rStyle w:val="VerbatimChar"/>
-        </w:rPr>
-        <w:t xml:space="preserve">##  plyr          1.8.4      2016-06-08 CRAN (R 3.4.2)                </w:t>
-      </w:r>
-      <w:r>
-        <w:br w:type="textWrapping"/>
-      </w:r>
-      <w:r>
-        <w:rPr>
-          <w:rStyle w:val="VerbatimChar"/>
-        </w:rPr>
-        <w:t xml:space="preserve">##  R6            2.2.2      2017-06-17 CRAN (R 3.4.2)                </w:t>
-      </w:r>
-      <w:r>
-        <w:br w:type="textWrapping"/>
-      </w:r>
-      <w:r>
-        <w:rPr>
-          <w:rStyle w:val="VerbatimChar"/>
-        </w:rPr>
-        <w:t xml:space="preserve">##  Rcpp          0.12.16    2018-03-13 CRAN (R 3.4.4)                </w:t>
-      </w:r>
-      <w:r>
-        <w:br w:type="textWrapping"/>
-      </w:r>
-      <w:r>
-        <w:rPr>
-          <w:rStyle w:val="VerbatimChar"/>
-        </w:rPr>
-        <w:t xml:space="preserve">##  readr         1.1.1      2017-05-16 CRAN (R 3.4.2)                </w:t>
-      </w:r>
-      <w:r>
-        <w:br w:type="textWrapping"/>
-      </w:r>
-      <w:r>
-        <w:rPr>
-          <w:rStyle w:val="VerbatimChar"/>
-        </w:rPr>
-        <w:t xml:space="preserve">##  rlang         0.2.0.9001 2018-04-11 Github (r-lib/rlang@70d2d40)  </w:t>
-      </w:r>
-      <w:r>
-        <w:br w:type="textWrapping"/>
-      </w:r>
-      <w:r>
-        <w:rPr>
-          <w:rStyle w:val="VerbatimChar"/>
-        </w:rPr>
-        <w:t xml:space="preserve">##  rmarkdown     1.9        2018-03-01 CRAN (R 3.4.4)                </w:t>
-      </w:r>
-      <w:r>
-        <w:br w:type="textWrapping"/>
-      </w:r>
-      <w:r>
-        <w:rPr>
-          <w:rStyle w:val="VerbatimChar"/>
-        </w:rPr>
-        <w:t xml:space="preserve">##  rprojroot     1.3-2      2018-01-03 cran (@1.3-2)                 </w:t>
-      </w:r>
-      <w:r>
-        <w:br w:type="textWrapping"/>
-      </w:r>
-      <w:r>
-        <w:rPr>
-          <w:rStyle w:val="VerbatimChar"/>
-        </w:rPr>
-        <w:t xml:space="preserve">##  rstudioapi    0.7        2017-09-07 CRAN (R 3.4.2)                </w:t>
-      </w:r>
-      <w:r>
-        <w:br w:type="textWrapping"/>
-      </w:r>
-      <w:r>
-        <w:rPr>
-          <w:rStyle w:val="VerbatimChar"/>
-        </w:rPr>
-        <w:t xml:space="preserve">##  rvest         0.3.2      2016-06-17 CRAN (R 3.4.2)                </w:t>
-      </w:r>
-      <w:r>
-        <w:br w:type="textWrapping"/>
-      </w:r>
-      <w:r>
-        <w:rPr>
-          <w:rStyle w:val="VerbatimChar"/>
-        </w:rPr>
-        <w:t xml:space="preserve">##  scales        0.5.0.9000 2018-01-15 Github (hadley/scales@d767915)</w:t>
-      </w:r>
-      <w:r>
-        <w:br w:type="textWrapping"/>
-      </w:r>
-      <w:r>
-        <w:rPr>
-          <w:rStyle w:val="VerbatimChar"/>
-        </w:rPr>
-        <w:t xml:space="preserve">##  stats       * 3.4.4      2018-03-15 local                         </w:t>
-      </w:r>
-      <w:r>
-        <w:br w:type="textWrapping"/>
-      </w:r>
-      <w:r>
-        <w:rPr>
-          <w:rStyle w:val="VerbatimChar"/>
-        </w:rPr>
-        <w:t xml:space="preserve">##  stringi       1.1.7      2018-03-12 CRAN (R 3.4.4)                </w:t>
-      </w:r>
-      <w:r>
-        <w:br w:type="textWrapping"/>
-      </w:r>
-      <w:r>
-        <w:rPr>
-          <w:rStyle w:val="VerbatimChar"/>
-        </w:rPr>
-        <w:t xml:space="preserve">##  stringr       1.3.0      2018-02-19 CRAN (R 3.4.4)                </w:t>
-      </w:r>
-      <w:r>
-        <w:br w:type="textWrapping"/>
-      </w:r>
-      <w:r>
-        <w:rPr>
-          <w:rStyle w:val="VerbatimChar"/>
-        </w:rPr>
-        <w:t xml:space="preserve">##  tibble        1.4.2      2018-01-22 cran (@1.4.2)                 </w:t>
-      </w:r>
-      <w:r>
-        <w:br w:type="textWrapping"/>
-      </w:r>
-      <w:r>
-        <w:rPr>
-          <w:rStyle w:val="VerbatimChar"/>
-        </w:rPr>
-        <w:t xml:space="preserve">##  tools         3.4.4      2018-03-15 local                         </w:t>
-      </w:r>
-      <w:r>
-        <w:br w:type="textWrapping"/>
-      </w:r>
-      <w:r>
-        <w:rPr>
-          <w:rStyle w:val="VerbatimChar"/>
-        </w:rPr>
-        <w:t xml:space="preserve">##  utils       * 3.4.4      2018-03-15 local                         </w:t>
-      </w:r>
-      <w:r>
-        <w:br w:type="textWrapping"/>
-      </w:r>
-      <w:r>
-        <w:rPr>
-          <w:rStyle w:val="VerbatimChar"/>
-        </w:rPr>
-        <w:t xml:space="preserve">##  viridisLite   0.3.0      2018-02-01 cran (@0.3.0)                 </w:t>
-      </w:r>
-      <w:r>
-        <w:br w:type="textWrapping"/>
-      </w:r>
-      <w:r>
-        <w:rPr>
-          <w:rStyle w:val="VerbatimChar"/>
-        </w:rPr>
-        <w:t xml:space="preserve">##  withr         2.1.2      2018-03-15 Github (r-lib/withr@79d7b0d)  </w:t>
-      </w:r>
-      <w:r>
-        <w:br w:type="textWrapping"/>
-      </w:r>
-      <w:r>
-        <w:rPr>
-          <w:rStyle w:val="VerbatimChar"/>
-        </w:rPr>
-        <w:t xml:space="preserve">##  xfun          0.1        2018-01-22 cran (@0.1)                   </w:t>
-      </w:r>
-      <w:r>
-        <w:br w:type="textWrapping"/>
-      </w:r>
-      <w:r>
-        <w:rPr>
-          <w:rStyle w:val="VerbatimChar"/>
-        </w:rPr>
-        <w:t xml:space="preserve">##  xml2          1.2.0      2018-01-24 cran (@1.2.0)                 </w:t>
-      </w:r>
-      <w:r>
-        <w:br w:type="textWrapping"/>
-      </w:r>
-      <w:r>
-        <w:rPr>
-          <w:rStyle w:val="VerbatimChar"/>
-        </w:rPr>
-        <w:t xml:space="preserve">##  yaml          2.1.18     2018-03-08 CRAN (R 3.4.4)</w:t>
-      </w:r>
-    </w:p>
-    <w:p>
-      <w:pPr>
-        <w:pStyle w:val="FirstParagraph"/>
-      </w:pPr>
-      <w:r>
-        <w:t xml:space="preserve">The current Git commit details are:</w:t>
-      </w:r>
-    </w:p>
-    <w:p>
-      <w:pPr>
-        <w:pStyle w:val="SourceCode"/>
-      </w:pPr>
-      <w:r>
-        <w:rPr>
-          <w:rStyle w:val="CommentTok"/>
-        </w:rPr>
-        <w:t xml:space="preserve"># what commit is this file at? You may need to change the path value</w:t>
-      </w:r>
-      <w:r>
-        <w:br w:type="textWrapping"/>
-      </w:r>
-      <w:r>
-        <w:rPr>
-          <w:rStyle w:val="CommentTok"/>
-        </w:rPr>
-        <w:t xml:space="preserve"># if your Rmd is not in analysis/paper/</w:t>
-      </w:r>
-      <w:r>
-        <w:br w:type="textWrapping"/>
-      </w:r>
-      <w:r>
-        <w:rPr>
-          <w:rStyle w:val="NormalTok"/>
-        </w:rPr>
-        <w:t xml:space="preserve">git2r</w:t>
-      </w:r>
-      <w:r>
-        <w:rPr>
-          <w:rStyle w:val="OperatorTok"/>
-        </w:rPr>
-        <w:t xml:space="preserve">::</w:t>
-      </w:r>
-      <w:r>
-        <w:rPr>
-          <w:rStyle w:val="KeywordTok"/>
-        </w:rPr>
-        <w:t xml:space="preserve">repository</w:t>
-      </w:r>
-      <w:r>
-        <w:rPr>
-          <w:rStyle w:val="NormalTok"/>
-        </w:rPr>
-        <w:t xml:space="preserve">(</w:t>
-      </w:r>
-      <w:r>
-        <w:rPr>
-          <w:rStyle w:val="StringTok"/>
-        </w:rPr>
-        <w:t xml:space="preserve">"../.."</w:t>
-      </w:r>
-      <w:r>
-        <w:rPr>
-          <w:rStyle w:val="NormalTok"/>
-        </w:rPr>
-        <w:t xml:space="preserve">)</w:t>
-      </w:r>
-    </w:p>
-    <w:p>
-      <w:pPr>
-        <w:pStyle w:val="SourceCode"/>
-      </w:pPr>
-      <w:r>
-        <w:rPr>
-          <w:rStyle w:val="VerbatimChar"/>
-        </w:rPr>
         <w:t xml:space="preserve">## Local:    master /Users/adamsparks/Development/rice_awd_pests/</w:t>
       </w:r>
       <w:r>
@@ -2780,10 +3069,16 @@
         <w:rPr>
           <w:rStyle w:val="VerbatimChar"/>
         </w:rPr>
-        <w:t xml:space="preserve">## Head:     [3be1b88] 2018-04-12: Minor edits to analysis section</w:t>
-      </w:r>
-    </w:p>
-    <w:sectPr/>
+        <w:t xml:space="preserve">## Head:     [06a8ce3] 2018-04-14: add ggpubr to "suggests"</w:t>
+      </w:r>
+    </w:p>
+    <w:sectPr>
+      <w:pgSz w:w="12240" w:h="15840"/>
+      <w:pgMar w:top="1440" w:right="1440" w:bottom="1440" w:left="1440" w:header="720" w:footer="720" w:gutter="0"/>
+      <w:lnNumType w:countBy="1" w:restart="continuous"/>
+      <w:cols w:space="720"/>
+      <w:docGrid w:linePitch="326"/>
+    </w:sectPr>
   </w:body>
 </w:document>
 </file>
@@ -2812,10 +3107,11 @@
 </file>
 
 <file path=word/numbering.xml><?xml version="1.0" encoding="utf-8"?>
-<w:numbering xmlns:w="http://schemas.openxmlformats.org/wordprocessingml/2006/main">
-  <w:abstractNum w:abstractNumId="990">
-    <w:nsid w:val="170cd2de"/>
+<w:numbering xmlns:wpc="http://schemas.microsoft.com/office/word/2010/wordprocessingCanvas" xmlns:cx="http://schemas.microsoft.com/office/drawing/2014/chartex" xmlns:cx1="http://schemas.microsoft.com/office/drawing/2015/9/8/chartex" xmlns:cx2="http://schemas.microsoft.com/office/drawing/2015/10/21/chartex" xmlns:cx3="http://schemas.microsoft.com/office/drawing/2016/5/9/chartex" xmlns:cx4="http://schemas.microsoft.com/office/drawing/2016/5/10/chartex" xmlns:cx5="http://schemas.microsoft.com/office/drawing/2016/5/11/chartex" xmlns:cx6="http://schemas.microsoft.com/office/drawing/2016/5/12/chartex" xmlns:cx7="http://schemas.microsoft.com/office/drawing/2016/5/13/chartex" xmlns:cx8="http://schemas.microsoft.com/office/drawing/2016/5/14/chartex" xmlns:mc="http://schemas.openxmlformats.org/markup-compatibility/2006" xmlns:aink="http://schemas.microsoft.com/office/drawing/2016/ink" xmlns:am3d="http://schemas.microsoft.com/office/drawing/2017/model3d" xmlns:o="urn:schemas-microsoft-com:office:office" xmlns:r="http://schemas.openxmlformats.org/officeDocument/2006/relationships" xmlns:m="http://schemas.openxmlformats.org/officeDocument/2006/math" xmlns:v="urn:schemas-microsoft-com:vml" xmlns:wp14="http://schemas.microsoft.com/office/word/2010/wordprocessingDrawing" xmlns:wp="http://schemas.openxmlformats.org/drawingml/2006/wordprocessingDrawing" xmlns:w10="urn:schemas-microsoft-com:office:word" xmlns:w="http://schemas.openxmlformats.org/wordprocessingml/2006/main" xmlns:w14="http://schemas.microsoft.com/office/word/2010/wordml" xmlns:w15="http://schemas.microsoft.com/office/word/2012/wordml" xmlns:w16cid="http://schemas.microsoft.com/office/word/2016/wordml/cid" xmlns:w16se="http://schemas.microsoft.com/office/word/2015/wordml/symex" xmlns:wpg="http://schemas.microsoft.com/office/word/2010/wordprocessingGroup" xmlns:wpi="http://schemas.microsoft.com/office/word/2010/wordprocessingInk" xmlns:wne="http://schemas.microsoft.com/office/word/2006/wordml" xmlns:wps="http://schemas.microsoft.com/office/word/2010/wordprocessingShape" mc:Ignorable="w14 w15 w16se w16cid wp14">
+  <w:abstractNum w:abstractNumId="0" w15:restartNumberingAfterBreak="0">
+    <w:nsid w:val="99C9AB9E"/>
     <w:multiLevelType w:val="multilevel"/>
+    <w:tmpl w:val="72742EC6"/>
     <w:lvl w:ilvl="0">
       <w:numFmt w:val="bullet"/>
       <w:lvlText w:val=" "/>
@@ -2894,26 +3190,106 @@
       </w:pPr>
     </w:lvl>
     <w:lvl w:ilvl="7">
+      <w:numFmt w:val="decimal"/>
+      <w:lvlText w:val=""/>
+      <w:lvlJc w:val="left"/>
+    </w:lvl>
+    <w:lvl w:ilvl="8">
+      <w:numFmt w:val="decimal"/>
+      <w:lvlText w:val=""/>
+      <w:lvlJc w:val="left"/>
+    </w:lvl>
+  </w:abstractNum>
+  <w:abstractNum w:abstractNumId="1" w15:restartNumberingAfterBreak="0">
+    <w:nsid w:val="E17F69BA"/>
+    <w:multiLevelType w:val="multilevel"/>
+    <w:tmpl w:val="995E5154"/>
+    <w:lvl w:ilvl="0">
       <w:numFmt w:val="bullet"/>
       <w:lvlText w:val=" "/>
       <w:lvlJc w:val="left"/>
       <w:pPr>
         <w:tabs>
-          <w:tab w:val="num" w:pos="5040"/>
+          <w:tab w:val="num" w:pos="0"/>
         </w:tabs>
-        <w:ind w:left="5520" w:hanging="480"/>
+        <w:ind w:left="480" w:hanging="480"/>
       </w:pPr>
     </w:lvl>
-    <w:lvl w:ilvl="8">
+    <w:lvl w:ilvl="1">
       <w:numFmt w:val="bullet"/>
       <w:lvlText w:val=" "/>
       <w:lvlJc w:val="left"/>
       <w:pPr>
         <w:tabs>
-          <w:tab w:val="num" w:pos="5760"/>
+          <w:tab w:val="num" w:pos="720"/>
         </w:tabs>
-        <w:ind w:left="6240" w:hanging="480"/>
-      </w:pPr>
+        <w:ind w:left="1200" w:hanging="480"/>
+      </w:pPr>
+    </w:lvl>
+    <w:lvl w:ilvl="2">
+      <w:numFmt w:val="bullet"/>
+      <w:lvlText w:val=" "/>
+      <w:lvlJc w:val="left"/>
+      <w:pPr>
+        <w:tabs>
+          <w:tab w:val="num" w:pos="1440"/>
+        </w:tabs>
+        <w:ind w:left="1920" w:hanging="480"/>
+      </w:pPr>
+    </w:lvl>
+    <w:lvl w:ilvl="3">
+      <w:numFmt w:val="bullet"/>
+      <w:lvlText w:val=" "/>
+      <w:lvlJc w:val="left"/>
+      <w:pPr>
+        <w:tabs>
+          <w:tab w:val="num" w:pos="2160"/>
+        </w:tabs>
+        <w:ind w:left="2640" w:hanging="480"/>
+      </w:pPr>
+    </w:lvl>
+    <w:lvl w:ilvl="4">
+      <w:numFmt w:val="bullet"/>
+      <w:lvlText w:val=" "/>
+      <w:lvlJc w:val="left"/>
+      <w:pPr>
+        <w:tabs>
+          <w:tab w:val="num" w:pos="2880"/>
+        </w:tabs>
+        <w:ind w:left="3360" w:hanging="480"/>
+      </w:pPr>
+    </w:lvl>
+    <w:lvl w:ilvl="5">
+      <w:numFmt w:val="bullet"/>
+      <w:lvlText w:val=" "/>
+      <w:lvlJc w:val="left"/>
+      <w:pPr>
+        <w:tabs>
+          <w:tab w:val="num" w:pos="3600"/>
+        </w:tabs>
+        <w:ind w:left="4080" w:hanging="480"/>
+      </w:pPr>
+    </w:lvl>
+    <w:lvl w:ilvl="6">
+      <w:numFmt w:val="bullet"/>
+      <w:lvlText w:val=" "/>
+      <w:lvlJc w:val="left"/>
+      <w:pPr>
+        <w:tabs>
+          <w:tab w:val="num" w:pos="4320"/>
+        </w:tabs>
+        <w:ind w:left="4800" w:hanging="480"/>
+      </w:pPr>
+    </w:lvl>
+    <w:lvl w:ilvl="7">
+      <w:numFmt w:val="decimal"/>
+      <w:lvlText w:val=""/>
+      <w:lvlJc w:val="left"/>
+    </w:lvl>
+    <w:lvl w:ilvl="8">
+      <w:numFmt w:val="decimal"/>
+      <w:lvlText w:val=""/>
+      <w:lvlJc w:val="left"/>
     </w:lvl>
   </w:abstractNum>
   <w:abstractNum w:abstractNumId="990">
@@ -3019,8 +3395,11 @@
       </w:pPr>
     </w:lvl>
   </w:abstractNum>
-  <w:num w:numId="1000">
-    <w:abstractNumId w:val="990"/>
+  <w:num w:numId="1">
+    <w:abstractNumId w:val="1"/>
+  </w:num>
+  <w:num w:numId="2">
+    <w:abstractNumId w:val="0"/>
   </w:num>
   <w:num w:numId="1000">
     <w:abstractNumId w:val="990"/>
@@ -3029,7 +3408,7 @@
 </file>
 
 <file path=word/styles.xml><?xml version="1.0" encoding="utf-8"?>
-<w:styles xmlns:r="http://schemas.openxmlformats.org/officeDocument/2006/relationships" xmlns:w="http://schemas.openxmlformats.org/wordprocessingml/2006/main">
+<w:styles xmlns:mc="http://schemas.openxmlformats.org/markup-compatibility/2006" xmlns:r="http://schemas.openxmlformats.org/officeDocument/2006/relationships" xmlns:w="http://schemas.openxmlformats.org/wordprocessingml/2006/main" xmlns:w14="http://schemas.microsoft.com/office/word/2010/wordml" xmlns:w15="http://schemas.microsoft.com/office/word/2012/wordml" xmlns:w16cid="http://schemas.microsoft.com/office/word/2016/wordml/cid" xmlns:w16se="http://schemas.microsoft.com/office/word/2015/wordml/symex" mc:Ignorable="w14 w15 w16se w16cid">
   <w:docDefaults>
     <w:rPrDefault>
       <w:rPr>
@@ -3045,119 +3424,366 @@
       </w:pPr>
     </w:pPrDefault>
   </w:docDefaults>
-  <w:latentStyles w:defLockedState="0" w:defUIPriority="0" w:defSemiHidden="0" w:defUnhideWhenUsed="0" w:defQFormat="0" w:count="276"/>
+  <w:latentStyles w:defLockedState="0" w:defUIPriority="0" w:defSemiHidden="0" w:defUnhideWhenUsed="0" w:defQFormat="0" w:count="375">
+    <w:lsdException w:name="heading 3" w:semiHidden="1" w:unhideWhenUsed="1"/>
+    <w:lsdException w:name="heading 4" w:semiHidden="1" w:unhideWhenUsed="1"/>
+    <w:lsdException w:name="heading 5" w:semiHidden="1" w:unhideWhenUsed="1"/>
+    <w:lsdException w:name="heading 6" w:semiHidden="1" w:unhideWhenUsed="1"/>
+    <w:lsdException w:name="heading 7" w:semiHidden="1" w:unhideWhenUsed="1"/>
+    <w:lsdException w:name="heading 8" w:semiHidden="1" w:unhideWhenUsed="1"/>
+    <w:lsdException w:name="heading 9" w:semiHidden="1" w:unhideWhenUsed="1"/>
+    <w:lsdException w:name="index 1" w:semiHidden="1" w:unhideWhenUsed="1"/>
+    <w:lsdException w:name="index 2" w:semiHidden="1" w:unhideWhenUsed="1"/>
+    <w:lsdException w:name="index 3" w:semiHidden="1" w:unhideWhenUsed="1"/>
+    <w:lsdException w:name="index 4" w:semiHidden="1" w:unhideWhenUsed="1"/>
+    <w:lsdException w:name="index 5" w:semiHidden="1" w:unhideWhenUsed="1"/>
+    <w:lsdException w:name="index 6" w:semiHidden="1" w:unhideWhenUsed="1"/>
+    <w:lsdException w:name="index 7" w:semiHidden="1" w:unhideWhenUsed="1"/>
+    <w:lsdException w:name="index 8" w:semiHidden="1" w:unhideWhenUsed="1"/>
+    <w:lsdException w:name="index 9" w:semiHidden="1" w:unhideWhenUsed="1"/>
+    <w:lsdException w:name="toc 1" w:semiHidden="1" w:unhideWhenUsed="1"/>
+    <w:lsdException w:name="toc 2" w:semiHidden="1" w:unhideWhenUsed="1"/>
+    <w:lsdException w:name="toc 3" w:semiHidden="1" w:unhideWhenUsed="1"/>
+    <w:lsdException w:name="toc 4" w:semiHidden="1" w:unhideWhenUsed="1"/>
+    <w:lsdException w:name="toc 5" w:semiHidden="1" w:unhideWhenUsed="1"/>
+    <w:lsdException w:name="toc 6" w:semiHidden="1" w:unhideWhenUsed="1"/>
+    <w:lsdException w:name="toc 7" w:semiHidden="1" w:unhideWhenUsed="1"/>
+    <w:lsdException w:name="toc 8" w:semiHidden="1" w:unhideWhenUsed="1"/>
+    <w:lsdException w:name="toc 9" w:semiHidden="1" w:unhideWhenUsed="1"/>
+    <w:lsdException w:name="Normal Indent" w:semiHidden="1" w:unhideWhenUsed="1"/>
+    <w:lsdException w:name="footnote text" w:semiHidden="1" w:unhideWhenUsed="1"/>
+    <w:lsdException w:name="annotation text" w:semiHidden="1" w:unhideWhenUsed="1"/>
+    <w:lsdException w:name="header" w:semiHidden="1" w:unhideWhenUsed="1"/>
+    <w:lsdException w:name="footer" w:semiHidden="1" w:unhideWhenUsed="1"/>
+    <w:lsdException w:name="index heading" w:semiHidden="1" w:unhideWhenUsed="1"/>
+    <w:lsdException w:name="caption" w:semiHidden="1" w:unhideWhenUsed="1"/>
+    <w:lsdException w:name="table of figures" w:semiHidden="1" w:unhideWhenUsed="1"/>
+    <w:lsdException w:name="envelope address" w:semiHidden="1" w:unhideWhenUsed="1"/>
+    <w:lsdException w:name="envelope return" w:semiHidden="1" w:unhideWhenUsed="1"/>
+    <w:lsdException w:name="footnote reference" w:semiHidden="1" w:unhideWhenUsed="1"/>
+    <w:lsdException w:name="annotation reference" w:semiHidden="1" w:unhideWhenUsed="1"/>
+    <w:lsdException w:name="line number" w:semiHidden="1" w:unhideWhenUsed="1"/>
+    <w:lsdException w:name="page number" w:semiHidden="1" w:unhideWhenUsed="1"/>
+    <w:lsdException w:name="endnote reference" w:semiHidden="1" w:unhideWhenUsed="1"/>
+    <w:lsdException w:name="endnote text" w:semiHidden="1" w:unhideWhenUsed="1"/>
+    <w:lsdException w:name="table of authorities" w:semiHidden="1" w:unhideWhenUsed="1"/>
+    <w:lsdException w:name="toa heading" w:semiHidden="1" w:unhideWhenUsed="1"/>
+    <w:lsdException w:name="List" w:semiHidden="1" w:unhideWhenUsed="1"/>
+    <w:lsdException w:name="List 2" w:semiHidden="1" w:unhideWhenUsed="1"/>
+    <w:lsdException w:name="List 3" w:semiHidden="1" w:unhideWhenUsed="1"/>
+    <w:lsdException w:name="List 4" w:semiHidden="1" w:unhideWhenUsed="1"/>
+    <w:lsdException w:name="List 5" w:semiHidden="1" w:unhideWhenUsed="1"/>
+    <w:lsdException w:name="List Bullet 2" w:semiHidden="1" w:unhideWhenUsed="1"/>
+    <w:lsdException w:name="List Bullet 3" w:semiHidden="1" w:unhideWhenUsed="1"/>
+    <w:lsdException w:name="List Bullet 4" w:semiHidden="1" w:unhideWhenUsed="1"/>
+    <w:lsdException w:name="List Bullet 5" w:semiHidden="1" w:unhideWhenUsed="1"/>
+    <w:lsdException w:name="List Number 2" w:semiHidden="1" w:unhideWhenUsed="1"/>
+    <w:lsdException w:name="List Number 3" w:semiHidden="1" w:unhideWhenUsed="1"/>
+    <w:lsdException w:name="List Number 4" w:semiHidden="1" w:unhideWhenUsed="1"/>
+    <w:lsdException w:name="List Number 5" w:semiHidden="1" w:unhideWhenUsed="1"/>
+    <w:lsdException w:name="Closing" w:semiHidden="1" w:unhideWhenUsed="1"/>
+    <w:lsdException w:name="Signature" w:semiHidden="1" w:unhideWhenUsed="1"/>
+    <w:lsdException w:name="Default Paragraph Font" w:semiHidden="1" w:unhideWhenUsed="1"/>
+    <w:lsdException w:name="Body Text" w:semiHidden="1" w:unhideWhenUsed="1"/>
+    <w:lsdException w:name="Body Text Indent" w:semiHidden="1" w:unhideWhenUsed="1"/>
+    <w:lsdException w:name="List Continue" w:semiHidden="1" w:unhideWhenUsed="1"/>
+    <w:lsdException w:name="List Continue 2" w:semiHidden="1" w:unhideWhenUsed="1"/>
+    <w:lsdException w:name="Salutation" w:semiHidden="1" w:unhideWhenUsed="1"/>
+    <w:lsdException w:name="Date" w:semiHidden="1" w:unhideWhenUsed="1"/>
+    <w:lsdException w:name="Body Text First Indent" w:semiHidden="1" w:unhideWhenUsed="1"/>
+    <w:lsdException w:name="Body Text First Indent 2" w:semiHidden="1" w:unhideWhenUsed="1"/>
+    <w:lsdException w:name="Note Heading" w:semiHidden="1" w:unhideWhenUsed="1"/>
+    <w:lsdException w:name="Body Text 2" w:semiHidden="1" w:unhideWhenUsed="1"/>
+    <w:lsdException w:name="Body Text 3" w:semiHidden="1" w:unhideWhenUsed="1"/>
+    <w:lsdException w:name="Body Text Indent 2" w:semiHidden="1" w:unhideWhenUsed="1"/>
+    <w:lsdException w:name="Body Text Indent 3" w:semiHidden="1" w:unhideWhenUsed="1"/>
+    <w:lsdException w:name="Block Text" w:semiHidden="1" w:unhideWhenUsed="1"/>
+    <w:lsdException w:name="Hyperlink" w:semiHidden="1" w:unhideWhenUsed="1"/>
+    <w:lsdException w:name="FollowedHyperlink" w:semiHidden="1" w:unhideWhenUsed="1"/>
+    <w:lsdException w:name="Document Map" w:semiHidden="1" w:unhideWhenUsed="1"/>
+    <w:lsdException w:name="Plain Text" w:semiHidden="1" w:unhideWhenUsed="1"/>
+    <w:lsdException w:name="E-mail Signature" w:semiHidden="1" w:unhideWhenUsed="1"/>
+    <w:lsdException w:name="HTML Top of Form" w:semiHidden="1" w:unhideWhenUsed="1"/>
+    <w:lsdException w:name="HTML Bottom of Form" w:semiHidden="1" w:unhideWhenUsed="1"/>
+    <w:lsdException w:name="Normal (Web)" w:semiHidden="1" w:unhideWhenUsed="1"/>
+    <w:lsdException w:name="HTML Acronym" w:semiHidden="1" w:unhideWhenUsed="1"/>
+    <w:lsdException w:name="HTML Address" w:semiHidden="1" w:unhideWhenUsed="1"/>
+    <w:lsdException w:name="HTML Cite" w:semiHidden="1" w:unhideWhenUsed="1"/>
+    <w:lsdException w:name="HTML Code" w:semiHidden="1" w:unhideWhenUsed="1"/>
+    <w:lsdException w:name="HTML Definition" w:semiHidden="1" w:unhideWhenUsed="1"/>
+    <w:lsdException w:name="HTML Keyboard" w:semiHidden="1" w:unhideWhenUsed="1"/>
+    <w:lsdException w:name="HTML Preformatted" w:semiHidden="1" w:unhideWhenUsed="1"/>
+    <w:lsdException w:name="HTML Sample" w:semiHidden="1" w:unhideWhenUsed="1"/>
+    <w:lsdException w:name="HTML Typewriter" w:semiHidden="1" w:unhideWhenUsed="1"/>
+    <w:lsdException w:name="HTML Variable" w:semiHidden="1" w:unhideWhenUsed="1"/>
+    <w:lsdException w:name="Normal Table" w:semiHidden="1" w:unhideWhenUsed="1"/>
+    <w:lsdException w:name="annotation subject" w:semiHidden="1" w:unhideWhenUsed="1"/>
+    <w:lsdException w:name="No List" w:semiHidden="1" w:unhideWhenUsed="1"/>
+    <w:lsdException w:name="Outline List 1" w:semiHidden="1" w:unhideWhenUsed="1"/>
+    <w:lsdException w:name="Outline List 2" w:semiHidden="1" w:unhideWhenUsed="1"/>
+    <w:lsdException w:name="Outline List 3" w:semiHidden="1" w:unhideWhenUsed="1"/>
+    <w:lsdException w:name="Table Simple 1" w:semiHidden="1" w:unhideWhenUsed="1"/>
+    <w:lsdException w:name="Table Simple 2" w:semiHidden="1" w:unhideWhenUsed="1"/>
+    <w:lsdException w:name="Table Simple 3" w:semiHidden="1" w:unhideWhenUsed="1"/>
+    <w:lsdException w:name="Table Classic 1" w:semiHidden="1" w:unhideWhenUsed="1"/>
+    <w:lsdException w:name="Table Classic 2" w:semiHidden="1" w:unhideWhenUsed="1"/>
+    <w:lsdException w:name="Table Classic 3" w:semiHidden="1" w:unhideWhenUsed="1"/>
+    <w:lsdException w:name="Table Classic 4" w:semiHidden="1" w:unhideWhenUsed="1"/>
+    <w:lsdException w:name="Table Colorful 1" w:semiHidden="1" w:unhideWhenUsed="1"/>
+    <w:lsdException w:name="Table Colorful 2" w:semiHidden="1" w:unhideWhenUsed="1"/>
+    <w:lsdException w:name="Table Colorful 3" w:semiHidden="1" w:unhideWhenUsed="1"/>
+    <w:lsdException w:name="Table Columns 1" w:semiHidden="1" w:unhideWhenUsed="1"/>
+    <w:lsdException w:name="Table Columns 2" w:semiHidden="1" w:unhideWhenUsed="1"/>
+    <w:lsdException w:name="Table Columns 3" w:semiHidden="1" w:unhideWhenUsed="1"/>
+    <w:lsdException w:name="Table Columns 4" w:semiHidden="1" w:unhideWhenUsed="1"/>
+    <w:lsdException w:name="Table Columns 5" w:semiHidden="1" w:unhideWhenUsed="1"/>
+    <w:lsdException w:name="Table Grid 1" w:semiHidden="1" w:unhideWhenUsed="1"/>
+    <w:lsdException w:name="Table Grid 2" w:semiHidden="1" w:unhideWhenUsed="1"/>
+    <w:lsdException w:name="Table Grid 3" w:semiHidden="1" w:unhideWhenUsed="1"/>
+    <w:lsdException w:name="Table Grid 4" w:semiHidden="1" w:unhideWhenUsed="1"/>
+    <w:lsdException w:name="Table Grid 5" w:semiHidden="1" w:unhideWhenUsed="1"/>
+    <w:lsdException w:name="Table Grid 6" w:semiHidden="1" w:unhideWhenUsed="1"/>
+    <w:lsdException w:name="Table Grid 7" w:semiHidden="1" w:unhideWhenUsed="1"/>
+    <w:lsdException w:name="Table Grid 8" w:semiHidden="1" w:unhideWhenUsed="1"/>
+    <w:lsdException w:name="Table List 1" w:semiHidden="1" w:unhideWhenUsed="1"/>
+    <w:lsdException w:name="Table List 2" w:semiHidden="1" w:unhideWhenUsed="1"/>
+    <w:lsdException w:name="Table List 3" w:semiHidden="1" w:unhideWhenUsed="1"/>
+    <w:lsdException w:name="Table List 4" w:semiHidden="1" w:unhideWhenUsed="1"/>
+    <w:lsdException w:name="Table List 5" w:semiHidden="1" w:unhideWhenUsed="1"/>
+    <w:lsdException w:name="Table List 6" w:semiHidden="1" w:unhideWhenUsed="1"/>
+    <w:lsdException w:name="Table List 7" w:semiHidden="1" w:unhideWhenUsed="1"/>
+    <w:lsdException w:name="Table List 8" w:semiHidden="1" w:unhideWhenUsed="1"/>
+    <w:lsdException w:name="Table 3D effects 1" w:semiHidden="1" w:unhideWhenUsed="1"/>
+    <w:lsdException w:name="Table 3D effects 2" w:semiHidden="1" w:unhideWhenUsed="1"/>
+    <w:lsdException w:name="Table 3D effects 3" w:semiHidden="1" w:unhideWhenUsed="1"/>
+    <w:lsdException w:name="Table Contemporary" w:semiHidden="1" w:unhideWhenUsed="1"/>
+    <w:lsdException w:name="Table Elegant" w:semiHidden="1" w:unhideWhenUsed="1"/>
+    <w:lsdException w:name="Table Professional" w:semiHidden="1" w:unhideWhenUsed="1"/>
+    <w:lsdException w:name="Table Subtle 1" w:semiHidden="1" w:unhideWhenUsed="1"/>
+    <w:lsdException w:name="Table Subtle 2" w:semiHidden="1" w:unhideWhenUsed="1"/>
+    <w:lsdException w:name="Table Web 1" w:semiHidden="1" w:unhideWhenUsed="1"/>
+    <w:lsdException w:name="Table Web 2" w:semiHidden="1" w:unhideWhenUsed="1"/>
+    <w:lsdException w:name="Table Web 3" w:semiHidden="1" w:unhideWhenUsed="1"/>
+    <w:lsdException w:name="Table Theme" w:semiHidden="1" w:unhideWhenUsed="1"/>
+    <w:lsdException w:name="Light Shading"/>
+    <w:lsdException w:name="Light List"/>
+    <w:lsdException w:name="Light Grid"/>
+    <w:lsdException w:name="Medium Shading 1"/>
+    <w:lsdException w:name="Medium Shading 2"/>
+    <w:lsdException w:name="Medium List 1"/>
+    <w:lsdException w:name="Medium List 2"/>
+    <w:lsdException w:name="Medium Grid 1"/>
+    <w:lsdException w:name="Medium Grid 2"/>
+    <w:lsdException w:name="Medium Grid 3"/>
+    <w:lsdException w:name="Dark List"/>
+    <w:lsdException w:name="Colorful Shading"/>
+    <w:lsdException w:name="Colorful List"/>
+    <w:lsdException w:name="Colorful Grid"/>
+    <w:lsdException w:name="Light Shading Accent 1"/>
+    <w:lsdException w:name="Light List Accent 1"/>
+    <w:lsdException w:name="Light Grid Accent 1"/>
+    <w:lsdException w:name="Medium Shading 1 Accent 1"/>
+    <w:lsdException w:name="Medium Shading 2 Accent 1"/>
+    <w:lsdException w:name="Medium List 1 Accent 1"/>
+    <w:lsdException w:name="Revision" w:semiHidden="1"/>
+    <w:lsdException w:name="Medium List 2 Accent 1"/>
+    <w:lsdException w:name="Medium Grid 1 Accent 1"/>
+    <w:lsdException w:name="Medium Grid 2 Accent 1"/>
+    <w:lsdException w:name="Medium Grid 3 Accent 1"/>
+    <w:lsdException w:name="Dark List Accent 1"/>
+    <w:lsdException w:name="Colorful Shading Accent 1"/>
+    <w:lsdException w:name="Colorful List Accent 1"/>
+    <w:lsdException w:name="Colorful Grid Accent 1"/>
+    <w:lsdException w:name="Light Shading Accent 2"/>
+    <w:lsdException w:name="Light List Accent 2"/>
+    <w:lsdException w:name="Light Grid Accent 2"/>
+    <w:lsdException w:name="Medium Shading 1 Accent 2"/>
+    <w:lsdException w:name="Medium Shading 2 Accent 2"/>
+    <w:lsdException w:name="Medium List 1 Accent 2"/>
+    <w:lsdException w:name="Medium List 2 Accent 2"/>
+    <w:lsdException w:name="Medium Grid 1 Accent 2"/>
+    <w:lsdException w:name="Medium Grid 2 Accent 2"/>
+    <w:lsdException w:name="Medium Grid 3 Accent 2"/>
+    <w:lsdException w:name="Dark List Accent 2"/>
+    <w:lsdException w:name="Colorful Shading Accent 2"/>
+    <w:lsdException w:name="Colorful List Accent 2"/>
+    <w:lsdException w:name="Colorful Grid Accent 2"/>
+    <w:lsdException w:name="Light Shading Accent 3"/>
+    <w:lsdException w:name="Light List Accent 3"/>
+    <w:lsdException w:name="Light Grid Accent 3"/>
+    <w:lsdException w:name="Medium Shading 1 Accent 3"/>
+    <w:lsdException w:name="Medium Shading 2 Accent 3"/>
+    <w:lsdException w:name="Medium List 1 Accent 3"/>
+    <w:lsdException w:name="Medium List 2 Accent 3"/>
+    <w:lsdException w:name="Medium Grid 1 Accent 3"/>
+    <w:lsdException w:name="Medium Grid 2 Accent 3"/>
+    <w:lsdException w:name="Medium Grid 3 Accent 3"/>
+    <w:lsdException w:name="Dark List Accent 3"/>
+    <w:lsdException w:name="Colorful Shading Accent 3"/>
+    <w:lsdException w:name="Colorful List Accent 3"/>
+    <w:lsdException w:name="Colorful Grid Accent 3"/>
+    <w:lsdException w:name="Light Shading Accent 4"/>
+    <w:lsdException w:name="Light List Accent 4"/>
+    <w:lsdException w:name="Light Grid Accent 4"/>
+    <w:lsdException w:name="Medium Shading 1 Accent 4"/>
+    <w:lsdException w:name="Medium Shading 2 Accent 4"/>
+    <w:lsdException w:name="Medium List 1 Accent 4"/>
+    <w:lsdException w:name="Medium List 2 Accent 4"/>
+    <w:lsdException w:name="Medium Grid 1 Accent 4"/>
+    <w:lsdException w:name="Medium Grid 2 Accent 4"/>
+    <w:lsdException w:name="Medium Grid 3 Accent 4"/>
+    <w:lsdException w:name="Dark List Accent 4"/>
+    <w:lsdException w:name="Colorful Shading Accent 4"/>
+    <w:lsdException w:name="Colorful List Accent 4"/>
+    <w:lsdException w:name="Colorful Grid Accent 4"/>
+    <w:lsdException w:name="Light Shading Accent 5"/>
+    <w:lsdException w:name="Light List Accent 5"/>
+    <w:lsdException w:name="Light Grid Accent 5"/>
+    <w:lsdException w:name="Medium Shading 1 Accent 5"/>
+    <w:lsdException w:name="Medium Shading 2 Accent 5"/>
+    <w:lsdException w:name="Medium List 1 Accent 5"/>
+    <w:lsdException w:name="Medium List 2 Accent 5"/>
+    <w:lsdException w:name="Medium Grid 1 Accent 5"/>
+    <w:lsdException w:name="Medium Grid 2 Accent 5"/>
+    <w:lsdException w:name="Medium Grid 3 Accent 5"/>
+    <w:lsdException w:name="Dark List Accent 5"/>
+    <w:lsdException w:name="Colorful Shading Accent 5"/>
+    <w:lsdException w:name="Colorful List Accent 5"/>
+    <w:lsdException w:name="Colorful Grid Accent 5"/>
+    <w:lsdException w:name="Light Shading Accent 6"/>
+    <w:lsdException w:name="Light List Accent 6"/>
+    <w:lsdException w:name="Light Grid Accent 6"/>
+    <w:lsdException w:name="Medium Shading 1 Accent 6"/>
+    <w:lsdException w:name="Medium Shading 2 Accent 6"/>
+    <w:lsdException w:name="Medium List 1 Accent 6"/>
+    <w:lsdException w:name="Medium List 2 Accent 6"/>
+    <w:lsdException w:name="Medium Grid 1 Accent 6"/>
+    <w:lsdException w:name="Medium Grid 2 Accent 6"/>
+    <w:lsdException w:name="Medium Grid 3 Accent 6"/>
+    <w:lsdException w:name="Dark List Accent 6"/>
+    <w:lsdException w:name="Colorful Shading Accent 6"/>
+    <w:lsdException w:name="Colorful List Accent 6"/>
+    <w:lsdException w:name="Colorful Grid Accent 6"/>
+    <w:lsdException w:name="Plain Table 1" w:uiPriority="41"/>
+    <w:lsdException w:name="Plain Table 2" w:uiPriority="42"/>
+    <w:lsdException w:name="Plain Table 3" w:uiPriority="43"/>
+    <w:lsdException w:name="Plain Table 4" w:uiPriority="44"/>
+    <w:lsdException w:name="Plain Table 5" w:uiPriority="45"/>
+    <w:lsdException w:name="Grid Table Light" w:uiPriority="40"/>
+    <w:lsdException w:name="Grid Table 1 Light" w:uiPriority="46"/>
+    <w:lsdException w:name="Grid Table 2" w:uiPriority="47"/>
+    <w:lsdException w:name="Grid Table 3" w:uiPriority="48"/>
+    <w:lsdException w:name="Grid Table 4" w:uiPriority="49"/>
+    <w:lsdException w:name="Grid Table 5 Dark" w:uiPriority="50"/>
+    <w:lsdException w:name="Grid Table 6 Colorful" w:uiPriority="51"/>
+    <w:lsdException w:name="Grid Table 7 Colorful" w:uiPriority="52"/>
+    <w:lsdException w:name="Grid Table 1 Light Accent 1" w:uiPriority="46"/>
+    <w:lsdException w:name="Grid Table 2 Accent 1" w:uiPriority="47"/>
+    <w:lsdException w:name="Grid Table 3 Accent 1" w:uiPriority="48"/>
+    <w:lsdException w:name="Grid Table 4 Accent 1" w:uiPriority="49"/>
+    <w:lsdException w:name="Grid Table 5 Dark Accent 1" w:uiPriority="50"/>
+    <w:lsdException w:name="Grid Table 6 Colorful Accent 1" w:uiPriority="51"/>
+    <w:lsdException w:name="Grid Table 7 Colorful Accent 1" w:uiPriority="52"/>
+    <w:lsdException w:name="Grid Table 1 Light Accent 2" w:uiPriority="46"/>
+    <w:lsdException w:name="Grid Table 2 Accent 2" w:uiPriority="47"/>
+    <w:lsdException w:name="Grid Table 3 Accent 2" w:uiPriority="48"/>
+    <w:lsdException w:name="Grid Table 4 Accent 2" w:uiPriority="49"/>
+    <w:lsdException w:name="Grid Table 5 Dark Accent 2" w:uiPriority="50"/>
+    <w:lsdException w:name="Grid Table 6 Colorful Accent 2" w:uiPriority="51"/>
+    <w:lsdException w:name="Grid Table 7 Colorful Accent 2" w:uiPriority="52"/>
+    <w:lsdException w:name="Grid Table 1 Light Accent 3" w:uiPriority="46"/>
+    <w:lsdException w:name="Grid Table 2 Accent 3" w:uiPriority="47"/>
+    <w:lsdException w:name="Grid Table 3 Accent 3" w:uiPriority="48"/>
+    <w:lsdException w:name="Grid Table 4 Accent 3" w:uiPriority="49"/>
+    <w:lsdException w:name="Grid Table 5 Dark Accent 3" w:uiPriority="50"/>
+    <w:lsdException w:name="Grid Table 6 Colorful Accent 3" w:uiPriority="51"/>
+    <w:lsdException w:name="Grid Table 7 Colorful Accent 3" w:uiPriority="52"/>
+    <w:lsdException w:name="Grid Table 1 Light Accent 4" w:uiPriority="46"/>
+    <w:lsdException w:name="Grid Table 2 Accent 4" w:uiPriority="47"/>
+    <w:lsdException w:name="Grid Table 3 Accent 4" w:uiPriority="48"/>
+    <w:lsdException w:name="Grid Table 4 Accent 4" w:uiPriority="49"/>
+    <w:lsdException w:name="Grid Table 5 Dark Accent 4" w:uiPriority="50"/>
+    <w:lsdException w:name="Grid Table 6 Colorful Accent 4" w:uiPriority="51"/>
+    <w:lsdException w:name="Grid Table 7 Colorful Accent 4" w:uiPriority="52"/>
+    <w:lsdException w:name="Grid Table 1 Light Accent 5" w:uiPriority="46"/>
+    <w:lsdException w:name="Grid Table 2 Accent 5" w:uiPriority="47"/>
+    <w:lsdException w:name="Grid Table 3 Accent 5" w:uiPriority="48"/>
+    <w:lsdException w:name="Grid Table 4 Accent 5" w:uiPriority="49"/>
+    <w:lsdException w:name="Grid Table 5 Dark Accent 5" w:uiPriority="50"/>
+    <w:lsdException w:name="Grid Table 6 Colorful Accent 5" w:uiPriority="51"/>
+    <w:lsdException w:name="Grid Table 7 Colorful Accent 5" w:uiPriority="52"/>
+    <w:lsdException w:name="Grid Table 1 Light Accent 6" w:uiPriority="46"/>
+    <w:lsdException w:name="Grid Table 2 Accent 6" w:uiPriority="47"/>
+    <w:lsdException w:name="Grid Table 3 Accent 6" w:uiPriority="48"/>
+    <w:lsdException w:name="Grid Table 4 Accent 6" w:uiPriority="49"/>
+    <w:lsdException w:name="Grid Table 5 Dark Accent 6" w:uiPriority="50"/>
+    <w:lsdException w:name="Grid Table 6 Colorful Accent 6" w:uiPriority="51"/>
+    <w:lsdException w:name="Grid Table 7 Colorful Accent 6" w:uiPriority="52"/>
+    <w:lsdException w:name="List Table 1 Light" w:uiPriority="46"/>
+    <w:lsdException w:name="List Table 2" w:uiPriority="47"/>
+    <w:lsdException w:name="List Table 3" w:uiPriority="48"/>
+    <w:lsdException w:name="List Table 4" w:uiPriority="49"/>
+    <w:lsdException w:name="List Table 5 Dark" w:uiPriority="50"/>
+    <w:lsdException w:name="List Table 6 Colorful" w:uiPriority="51"/>
+    <w:lsdException w:name="List Table 7 Colorful" w:uiPriority="52"/>
+    <w:lsdException w:name="List Table 1 Light Accent 1" w:uiPriority="46"/>
+    <w:lsdException w:name="List Table 2 Accent 1" w:uiPriority="47"/>
+    <w:lsdException w:name="List Table 3 Accent 1" w:uiPriority="48"/>
+    <w:lsdException w:name="List Table 4 Accent 1" w:uiPriority="49"/>
+    <w:lsdException w:name="List Table 5 Dark Accent 1" w:uiPriority="50"/>
+    <w:lsdException w:name="List Table 6 Colorful Accent 1" w:uiPriority="51"/>
+    <w:lsdException w:name="List Table 7 Colorful Accent 1" w:uiPriority="52"/>
+    <w:lsdException w:name="List Table 1 Light Accent 2" w:uiPriority="46"/>
+    <w:lsdException w:name="List Table 2 Accent 2" w:uiPriority="47"/>
+    <w:lsdException w:name="List Table 3 Accent 2" w:uiPriority="48"/>
+    <w:lsdException w:name="List Table 4 Accent 2" w:uiPriority="49"/>
+    <w:lsdException w:name="List Table 5 Dark Accent 2" w:uiPriority="50"/>
+    <w:lsdException w:name="List Table 6 Colorful Accent 2" w:uiPriority="51"/>
+    <w:lsdException w:name="List Table 7 Colorful Accent 2" w:uiPriority="52"/>
+    <w:lsdException w:name="List Table 1 Light Accent 3" w:uiPriority="46"/>
+    <w:lsdException w:name="List Table 2 Accent 3" w:uiPriority="47"/>
+    <w:lsdException w:name="List Table 3 Accent 3" w:uiPriority="48"/>
+    <w:lsdException w:name="List Table 4 Accent 3" w:uiPriority="49"/>
+    <w:lsdException w:name="List Table 5 Dark Accent 3" w:uiPriority="50"/>
+    <w:lsdException w:name="List Table 6 Colorful Accent 3" w:uiPriority="51"/>
+    <w:lsdException w:name="List Table 7 Colorful Accent 3" w:uiPriority="52"/>
+    <w:lsdException w:name="List Table 1 Light Accent 4" w:uiPriority="46"/>
+    <w:lsdException w:name="List Table 2 Accent 4" w:uiPriority="47"/>
+    <w:lsdException w:name="List Table 3 Accent 4" w:uiPriority="48"/>
+    <w:lsdException w:name="List Table 4 Accent 4" w:uiPriority="49"/>
+    <w:lsdException w:name="List Table 5 Dark Accent 4" w:uiPriority="50"/>
+    <w:lsdException w:name="List Table 6 Colorful Accent 4" w:uiPriority="51"/>
+    <w:lsdException w:name="List Table 7 Colorful Accent 4" w:uiPriority="52"/>
+    <w:lsdException w:name="List Table 1 Light Accent 5" w:uiPriority="46"/>
+    <w:lsdException w:name="List Table 2 Accent 5" w:uiPriority="47"/>
+    <w:lsdException w:name="List Table 3 Accent 5" w:uiPriority="48"/>
+    <w:lsdException w:name="List Table 4 Accent 5" w:uiPriority="49"/>
+    <w:lsdException w:name="List Table 5 Dark Accent 5" w:uiPriority="50"/>
+    <w:lsdException w:name="List Table 6 Colorful Accent 5" w:uiPriority="51"/>
+    <w:lsdException w:name="List Table 7 Colorful Accent 5" w:uiPriority="52"/>
+    <w:lsdException w:name="List Table 1 Light Accent 6" w:uiPriority="46"/>
+    <w:lsdException w:name="List Table 2 Accent 6" w:uiPriority="47"/>
+    <w:lsdException w:name="List Table 3 Accent 6" w:uiPriority="48"/>
+    <w:lsdException w:name="List Table 4 Accent 6" w:uiPriority="49"/>
+    <w:lsdException w:name="List Table 5 Dark Accent 6" w:uiPriority="50"/>
+    <w:lsdException w:name="List Table 6 Colorful Accent 6" w:uiPriority="51"/>
+    <w:lsdException w:name="List Table 7 Colorful Accent 6" w:uiPriority="52"/>
+    <w:lsdException w:name="Mention" w:semiHidden="1" w:uiPriority="99" w:unhideWhenUsed="1"/>
+    <w:lsdException w:name="Smart Hyperlink" w:semiHidden="1" w:uiPriority="99" w:unhideWhenUsed="1"/>
+    <w:lsdException w:name="Hashtag" w:semiHidden="1" w:uiPriority="99" w:unhideWhenUsed="1"/>
+    <w:lsdException w:name="Unresolved Mention" w:semiHidden="1" w:uiPriority="99" w:unhideWhenUsed="1"/>
+  </w:latentStyles>
   <w:style w:type="paragraph" w:default="1" w:styleId="Normal">
     <w:name w:val="Normal"/>
     <w:qFormat/>
   </w:style>
-  <w:style w:type="paragraph" w:styleId="BodyText">
-    <w:name w:val="Body Text"/>
-    <w:basedOn w:val="Normal"/>
-    <w:link w:val="BodyTextChar"/>
-    <w:pPr>
-      <w:spacing w:before="180" w:after="180"/>
-    </w:pPr>
-    <w:qFormat/>
-  </w:style>
-  <w:style w:type="paragraph" w:customStyle="1" w:styleId="FirstParagraph">
-    <w:name w:val="First Paragraph"/>
-    <w:basedOn w:val="BodyText"/>
-    <w:next w:val="BodyText"/>
-    <w:qFormat/>
-  </w:style>
-  <w:style w:type="paragraph" w:customStyle="1" w:styleId="Compact">
-    <w:name w:val="Compact"/>
-    <w:basedOn w:val="BodyText"/>
-    <w:qFormat/>
-    <w:pPr>
-      <w:spacing w:before="36" w:after="36"/>
-    </w:pPr>
-  </w:style>
-  <w:style w:type="paragraph" w:styleId="Title">
-    <w:name w:val="Title"/>
-    <w:basedOn w:val="Normal"/>
-    <w:next w:val="BodyText"/>
-    <w:qFormat/>
-    <w:pPr>
-      <w:keepNext/>
-      <w:keepLines/>
-      <w:spacing w:before="480" w:after="240"/>
-      <w:jc w:val="center"/>
-    </w:pPr>
-    <w:rPr>
-      <w:rFonts w:asciiTheme="majorHAnsi" w:eastAsiaTheme="majorEastAsia" w:hAnsiTheme="majorHAnsi" w:cstheme="majorBidi"/>
-      <w:b/>
-      <w:bCs/>
-      <w:color w:val="345A8A" w:themeColor="accent1" w:themeShade="B5"/>
-      <w:sz w:val="36"/>
-      <w:szCs w:val="36"/>
-    </w:rPr>
-  </w:style>
-  <w:style w:type="paragraph" w:styleId="Subtitle">
-    <w:name w:val="Subtitle"/>
-    <w:basedOn w:val="Title"/>
-    <w:next w:val="BodyText"/>
-    <w:qFormat/>
-    <w:pPr>
-      <w:keepNext/>
-      <w:keepLines/>
-      <w:spacing w:before="240" w:after="240"/>
-      <w:jc w:val="center"/>
-    </w:pPr>
-    <w:rPr>
-      <w:sz w:val="30"/>
-      <w:szCs w:val="30"/>
-    </w:rPr>
-  </w:style>
-  <w:style w:type="paragraph" w:customStyle="1" w:styleId="Author">
-    <w:name w:val="Author"/>
-    <w:next w:val="BodyText"/>
-    <w:qFormat/>
-    <w:pPr>
-      <w:keepNext/>
-      <w:keepLines/>
-      <w:jc w:val="center"/>
-    </w:pPr>
-  </w:style>
-  <w:style w:type="paragraph" w:styleId="Date">
-    <w:name w:val="Date"/>
-    <w:next w:val="BodyText"/>
-    <w:qFormat/>
-    <w:pPr>
-      <w:keepNext/>
-      <w:keepLines/>
-      <w:jc w:val="center"/>
-    </w:pPr>
-  </w:style>
-  <w:style w:type="paragraph" w:customStyle="1" w:styleId="Abstract">
-    <w:name w:val="Abstract"/>
-    <w:basedOn w:val="Normal"/>
-    <w:next w:val="BodyText"/>
-    <w:qFormat/>
-    <w:pPr>
-      <w:keepNext/>
-      <w:keepLines/>
-      <w:spacing w:before="300" w:after="300"/>
-    </w:pPr>
-    <w:rPr>
-      <w:sz w:val="20"/>
-      <w:szCs w:val="20"/>
-    </w:rPr>
-  </w:style>
-  <w:style w:type="paragraph" w:styleId="Bibliography">
-    <w:name w:val="Bibliography"/>
-    <w:basedOn w:val="Normal"/>
-    <w:next w:val="Bibliography"/>
-    <w:qFormat/>
-    <w:pPr/>
-    <w:rPr/>
-  </w:style>
   <w:style w:type="paragraph" w:styleId="Heading1">
-    <w:name w:val="Heading 1"/>
+    <w:name w:val="heading 1"/>
     <w:basedOn w:val="Normal"/>
     <w:next w:val="BodyText"/>
     <w:uiPriority w:val="9"/>
     <w:qFormat/>
+    <w:rsid w:val="00C61880"/>
     <w:pPr>
       <w:keepNext/>
       <w:keepLines/>
@@ -3165,21 +3791,20 @@
       <w:outlineLvl w:val="0"/>
     </w:pPr>
     <w:rPr>
-      <w:rFonts w:asciiTheme="majorHAnsi" w:eastAsiaTheme="majorEastAsia" w:hAnsiTheme="majorHAnsi" w:cstheme="majorBidi"/>
+      <w:rFonts w:ascii="Times New Roman" w:eastAsiaTheme="majorEastAsia" w:hAnsi="Times New Roman" w:cstheme="majorBidi"/>
       <w:b/>
       <w:bCs/>
-      <w:color w:val="345A8A" w:themeColor="accent1" w:themeShade="B5"/>
-      <w:sz w:val="32"/>
       <w:szCs w:val="32"/>
     </w:rPr>
   </w:style>
   <w:style w:type="paragraph" w:styleId="Heading2">
-    <w:name w:val="Heading 2"/>
+    <w:name w:val="heading 2"/>
     <w:basedOn w:val="Normal"/>
     <w:next w:val="BodyText"/>
     <w:uiPriority w:val="9"/>
     <w:unhideWhenUsed/>
     <w:qFormat/>
+    <w:rsid w:val="00C61880"/>
     <w:pPr>
       <w:keepNext/>
       <w:keepLines/>
@@ -3187,21 +3812,20 @@
       <w:outlineLvl w:val="1"/>
     </w:pPr>
     <w:rPr>
-      <w:rFonts w:asciiTheme="majorHAnsi" w:eastAsiaTheme="majorEastAsia" w:hAnsiTheme="majorHAnsi" w:cstheme="majorBidi"/>
-      <w:b/>
+      <w:rFonts w:ascii="Times New Roman" w:eastAsiaTheme="majorEastAsia" w:hAnsi="Times New Roman" w:cstheme="majorBidi"/>
       <w:bCs/>
-      <w:color w:val="4F81BD" w:themeColor="accent1"/>
-      <w:sz w:val="32"/>
       <w:szCs w:val="32"/>
+      <w:u w:val="single"/>
     </w:rPr>
   </w:style>
   <w:style w:type="paragraph" w:styleId="Heading3">
-    <w:name w:val="Heading 3"/>
+    <w:name w:val="heading 3"/>
     <w:basedOn w:val="Normal"/>
     <w:next w:val="BodyText"/>
     <w:uiPriority w:val="9"/>
     <w:unhideWhenUsed/>
     <w:qFormat/>
+    <w:rsid w:val="00C61880"/>
     <w:pPr>
       <w:keepNext/>
       <w:keepLines/>
@@ -3209,21 +3833,20 @@
       <w:outlineLvl w:val="2"/>
     </w:pPr>
     <w:rPr>
-      <w:rFonts w:asciiTheme="majorHAnsi" w:eastAsiaTheme="majorEastAsia" w:hAnsiTheme="majorHAnsi" w:cstheme="majorBidi"/>
-      <w:b/>
+      <w:rFonts w:ascii="Times New Roman" w:eastAsiaTheme="majorEastAsia" w:hAnsi="Times New Roman" w:cstheme="majorBidi"/>
       <w:bCs/>
-      <w:color w:val="4F81BD" w:themeColor="accent1"/>
-      <w:sz w:val="28"/>
+      <w:i/>
       <w:szCs w:val="28"/>
     </w:rPr>
   </w:style>
   <w:style w:type="paragraph" w:styleId="Heading4">
-    <w:name w:val="Heading 4"/>
+    <w:name w:val="heading 4"/>
     <w:basedOn w:val="Normal"/>
     <w:next w:val="BodyText"/>
     <w:uiPriority w:val="9"/>
     <w:unhideWhenUsed/>
     <w:qFormat/>
+    <w:rsid w:val="00C61880"/>
     <w:pPr>
       <w:keepNext/>
       <w:keepLines/>
@@ -3231,38 +3854,35 @@
       <w:outlineLvl w:val="3"/>
     </w:pPr>
     <w:rPr>
-      <w:rFonts w:asciiTheme="majorHAnsi" w:eastAsiaTheme="majorEastAsia" w:hAnsiTheme="majorHAnsi" w:cstheme="majorBidi"/>
-      <w:b/>
+      <w:rFonts w:ascii="Times New Roman" w:eastAsiaTheme="majorEastAsia" w:hAnsi="Times New Roman" w:cstheme="majorBidi"/>
       <w:bCs/>
-      <w:color w:val="4F81BD" w:themeColor="accent1"/>
-      <w:sz w:val="24"/>
-      <w:szCs w:val="24"/>
     </w:rPr>
   </w:style>
   <w:style w:type="paragraph" w:styleId="Heading5">
-    <w:name w:val="Heading 5"/>
+    <w:name w:val="heading 5"/>
     <w:basedOn w:val="Normal"/>
     <w:next w:val="BodyText"/>
     <w:uiPriority w:val="9"/>
     <w:unhideWhenUsed/>
     <w:qFormat/>
+    <w:rsid w:val="00E00F0A"/>
     <w:pPr>
       <w:keepNext/>
       <w:keepLines/>
-      <w:spacing w:before="200" w:after="0"/>
+      <w:pageBreakBefore/>
+      <w:spacing w:after="0"/>
       <w:outlineLvl w:val="4"/>
     </w:pPr>
     <w:rPr>
       <w:rFonts w:asciiTheme="majorHAnsi" w:eastAsiaTheme="majorEastAsia" w:hAnsiTheme="majorHAnsi" w:cstheme="majorBidi"/>
       <w:i/>
       <w:iCs/>
-      <w:color w:val="4F81BD" w:themeColor="accent1"/>
-      <w:sz w:val="24"/>
-      <w:szCs w:val="24"/>
+      <w:color w:val="FFFFFF" w:themeColor="background1"/>
+      <w:sz w:val="16"/>
     </w:rPr>
   </w:style>
   <w:style w:type="paragraph" w:styleId="Heading6">
-    <w:name w:val="Heading 6"/>
+    <w:name w:val="heading 6"/>
     <w:basedOn w:val="Normal"/>
     <w:next w:val="BodyText"/>
     <w:uiPriority w:val="9"/>
@@ -3276,70 +3896,140 @@
     </w:pPr>
     <w:rPr>
       <w:rFonts w:asciiTheme="majorHAnsi" w:eastAsiaTheme="majorEastAsia" w:hAnsiTheme="majorHAnsi" w:cstheme="majorBidi"/>
-      <w:color w:val="4F81BD" w:themeColor="accent1"/>
-      <w:sz w:val="24"/>
-      <w:szCs w:val="24"/>
-    </w:rPr>
-  </w:style>
-  <w:style w:type="paragraph" w:styleId="Heading7">
-    <w:name w:val="Heading 7"/>
+      <w:color w:val="606372" w:themeColor="accent1"/>
+    </w:rPr>
+  </w:style>
+  <w:style w:type="character" w:default="1" w:styleId="DefaultParagraphFont">
+    <w:name w:val="Default Paragraph Font"/>
+    <w:uiPriority w:val="1"/>
+    <w:semiHidden/>
+    <w:unhideWhenUsed/>
+  </w:style>
+  <w:style w:type="table" w:default="1" w:styleId="TableNormal">
+    <w:name w:val="Normal Table"/>
+    <w:uiPriority w:val="99"/>
+    <w:semiHidden/>
+    <w:unhideWhenUsed/>
+    <w:tblPr>
+      <w:tblInd w:w="0" w:type="dxa"/>
+      <w:tblCellMar>
+        <w:top w:w="0" w:type="dxa"/>
+        <w:left w:w="108" w:type="dxa"/>
+        <w:bottom w:w="0" w:type="dxa"/>
+        <w:right w:w="108" w:type="dxa"/>
+      </w:tblCellMar>
+    </w:tblPr>
+  </w:style>
+  <w:style w:type="numbering" w:default="1" w:styleId="NoList">
+    <w:name w:val="No List"/>
+    <w:uiPriority w:val="99"/>
+    <w:semiHidden/>
+    <w:unhideWhenUsed/>
+  </w:style>
+  <w:style w:type="paragraph" w:styleId="BodyText">
+    <w:name w:val="Body Text"/>
+    <w:basedOn w:val="Normal"/>
+    <w:qFormat/>
+    <w:rsid w:val="00C61880"/>
+    <w:pPr>
+      <w:spacing w:before="180" w:after="180"/>
+    </w:pPr>
+    <w:rPr>
+      <w:rFonts w:ascii="Times New Roman" w:hAnsi="Times New Roman"/>
+    </w:rPr>
+  </w:style>
+  <w:style w:type="paragraph" w:customStyle="1" w:styleId="FirstParagraph">
+    <w:name w:val="First Paragraph"/>
+    <w:basedOn w:val="BodyText"/>
+    <w:next w:val="BodyText"/>
+    <w:qFormat/>
+  </w:style>
+  <w:style w:type="paragraph" w:customStyle="1" w:styleId="Compact">
+    <w:name w:val="Compact"/>
+    <w:basedOn w:val="BodyText"/>
+    <w:qFormat/>
+    <w:pPr>
+      <w:spacing w:before="36" w:after="36"/>
+    </w:pPr>
+  </w:style>
+  <w:style w:type="paragraph" w:styleId="Title">
+    <w:name w:val="Title"/>
     <w:basedOn w:val="Normal"/>
     <w:next w:val="BodyText"/>
-    <w:uiPriority w:val="9"/>
-    <w:unhideWhenUsed/>
+    <w:qFormat/>
+    <w:rsid w:val="00C61880"/>
+    <w:pPr>
+      <w:keepNext/>
+      <w:keepLines/>
+      <w:spacing w:before="480" w:after="240"/>
+    </w:pPr>
+    <w:rPr>
+      <w:rFonts w:ascii="Times New Roman" w:eastAsiaTheme="majorEastAsia" w:hAnsi="Times New Roman" w:cstheme="majorBidi"/>
+      <w:bCs/>
+      <w:sz w:val="48"/>
+      <w:szCs w:val="36"/>
+    </w:rPr>
+  </w:style>
+  <w:style w:type="paragraph" w:styleId="Subtitle">
+    <w:name w:val="Subtitle"/>
+    <w:basedOn w:val="Title"/>
+    <w:next w:val="BodyText"/>
+    <w:qFormat/>
+    <w:pPr>
+      <w:spacing w:before="240"/>
+      <w:jc w:val="center"/>
+    </w:pPr>
+    <w:rPr>
+      <w:sz w:val="30"/>
+      <w:szCs w:val="30"/>
+    </w:rPr>
+  </w:style>
+  <w:style w:type="paragraph" w:customStyle="1" w:styleId="Author">
+    <w:name w:val="Author"/>
+    <w:next w:val="BodyText"/>
+    <w:qFormat/>
+    <w:rsid w:val="00C61880"/>
+    <w:pPr>
+      <w:keepNext/>
+      <w:keepLines/>
+      <w:spacing w:after="80"/>
+    </w:pPr>
+    <w:rPr>
+      <w:rFonts w:ascii="Times New Roman" w:hAnsi="Times New Roman"/>
+    </w:rPr>
+  </w:style>
+  <w:style w:type="paragraph" w:styleId="Date">
+    <w:name w:val="Date"/>
+    <w:next w:val="BodyText"/>
+    <w:qFormat/>
+    <w:rsid w:val="00C61880"/>
+    <w:pPr>
+      <w:keepNext/>
+      <w:keepLines/>
+    </w:pPr>
+    <w:rPr>
+      <w:rFonts w:ascii="Times New Roman" w:hAnsi="Times New Roman"/>
+    </w:rPr>
+  </w:style>
+  <w:style w:type="paragraph" w:customStyle="1" w:styleId="Abstract">
+    <w:name w:val="Abstract"/>
+    <w:basedOn w:val="Normal"/>
+    <w:next w:val="BodyText"/>
     <w:qFormat/>
     <w:pPr>
       <w:keepNext/>
       <w:keepLines/>
-      <w:spacing w:before="200" w:after="0"/>
-      <w:outlineLvl w:val="6"/>
+      <w:spacing w:before="300" w:after="300"/>
     </w:pPr>
     <w:rPr>
-      <w:rFonts w:asciiTheme="majorHAnsi" w:eastAsiaTheme="majorEastAsia" w:hAnsiTheme="majorHAnsi" w:cstheme="majorBidi"/>
-      <w:color w:val="4F81BD" w:themeColor="accent1"/>
-      <w:sz w:val="24"/>
-      <w:szCs w:val="24"/>
-    </w:rPr>
-  </w:style>
-  <w:style w:type="paragraph" w:styleId="Heading8">
-    <w:name w:val="Heading 8"/>
+      <w:sz w:val="20"/>
+      <w:szCs w:val="20"/>
+    </w:rPr>
+  </w:style>
+  <w:style w:type="paragraph" w:styleId="Bibliography">
+    <w:name w:val="Bibliography"/>
     <w:basedOn w:val="Normal"/>
-    <w:next w:val="BodyText"/>
-    <w:uiPriority w:val="9"/>
-    <w:unhideWhenUsed/>
     <w:qFormat/>
-    <w:pPr>
-      <w:keepNext/>
-      <w:keepLines/>
-      <w:spacing w:before="200" w:after="0"/>
-      <w:outlineLvl w:val="7"/>
-    </w:pPr>
-    <w:rPr>
-      <w:rFonts w:asciiTheme="majorHAnsi" w:eastAsiaTheme="majorEastAsia" w:hAnsiTheme="majorHAnsi" w:cstheme="majorBidi"/>
-      <w:color w:val="4F81BD" w:themeColor="accent1"/>
-      <w:sz w:val="24"/>
-      <w:szCs w:val="24"/>
-    </w:rPr>
-  </w:style>
-  <w:style w:type="paragraph" w:styleId="Heading9">
-    <w:name w:val="Heading 9"/>
-    <w:basedOn w:val="Normal"/>
-    <w:next w:val="BodyText"/>
-    <w:uiPriority w:val="9"/>
-    <w:unhideWhenUsed/>
-    <w:qFormat/>
-    <w:pPr>
-      <w:keepNext/>
-      <w:keepLines/>
-      <w:spacing w:before="200" w:after="0"/>
-      <w:outlineLvl w:val="8"/>
-    </w:pPr>
-    <w:rPr>
-      <w:rFonts w:asciiTheme="majorHAnsi" w:eastAsiaTheme="majorEastAsia" w:hAnsiTheme="majorHAnsi" w:cstheme="majorBidi"/>
-      <w:color w:val="4F81BD" w:themeColor="accent1"/>
-      <w:sz w:val="24"/>
-      <w:szCs w:val="24"/>
-    </w:rPr>
   </w:style>
   <w:style w:type="paragraph" w:styleId="BlockText">
     <w:name w:val="Block Text"/>
@@ -3350,7 +4040,6 @@
     <w:qFormat/>
     <w:pPr>
       <w:spacing w:before="100" w:after="100"/>
-      <w:ind w:firstLine="0"/>
     </w:pPr>
     <w:rPr>
       <w:rFonts w:asciiTheme="majorHAnsi" w:eastAsiaTheme="majorEastAsia" w:hAnsiTheme="majorHAnsi" w:cstheme="majorBidi"/>
@@ -3360,33 +4049,11 @@
     </w:rPr>
   </w:style>
   <w:style w:type="paragraph" w:styleId="FootnoteText">
-    <w:name w:val="Footnote Text"/>
+    <w:name w:val="footnote text"/>
     <w:basedOn w:val="Normal"/>
-    <w:next w:val="FootnoteText"/>
     <w:uiPriority w:val="9"/>
     <w:unhideWhenUsed/>
     <w:qFormat/>
-  </w:style>
-  <w:style w:type="character" w:default="1" w:styleId="DefaultParagraphFont">
-    <w:name w:val="Default Paragraph Font"/>
-    <w:semiHidden/>
-    <w:unhideWhenUsed/>
-  </w:style>
-  <w:style w:type="table" w:default="1" w:styleId="Table">
-    <w:name w:val="Table"/>
-    <w:basedOn w:val="TableNormal"/>
-    <w:semiHidden/>
-    <w:unhideWhenUsed/>
-    <w:qFormat/>
-    <w:tblPr>
-      <w:tblInd w:w="0" w:type="dxa"/>
-      <w:tblCellMar>
-        <w:top w:w="0" w:type="dxa"/>
-        <w:left w:w="108" w:type="dxa"/>
-        <w:bottom w:w="0" w:type="dxa"/>
-        <w:right w:w="108" w:type="dxa"/>
-      </w:tblCellMar>
-    </w:tblPr>
   </w:style>
   <w:style w:type="paragraph" w:customStyle="1" w:styleId="DefinitionTerm">
     <w:name w:val="Definition Term"/>
@@ -3406,11 +4073,11 @@
     <w:basedOn w:val="Normal"/>
   </w:style>
   <w:style w:type="paragraph" w:styleId="Caption">
-    <w:name w:val="Caption"/>
+    <w:name w:val="caption"/>
     <w:basedOn w:val="Normal"/>
-    <w:link w:val="BodyTextChar"/>
+    <w:link w:val="CaptionChar"/>
     <w:pPr>
-      <w:spacing w:before="0" w:after="120"/>
+      <w:spacing w:after="120"/>
     </w:pPr>
     <w:rPr>
       <w:i/>
@@ -3431,38 +4098,39 @@
     <w:name w:val="Figure"/>
     <w:basedOn w:val="Normal"/>
   </w:style>
-  <w:style w:type="paragraph" w:customStyle="1" w:styleId="CaptionedFigure">
-    <w:name w:val="Captioned Figure"/>
+  <w:style w:type="paragraph" w:customStyle="1" w:styleId="FigurewithCaption">
+    <w:name w:val="Figure with Caption"/>
     <w:basedOn w:val="Figure"/>
     <w:pPr>
       <w:keepNext/>
     </w:pPr>
   </w:style>
-  <w:style w:type="character" w:customStyle="1" w:styleId="BodyTextChar">
-    <w:name w:val="Body Text Char"/>
+  <w:style w:type="character" w:customStyle="1" w:styleId="CaptionChar">
+    <w:name w:val="Caption Char"/>
     <w:basedOn w:val="DefaultParagraphFont"/>
-    <w:link w:val="BodyText"/>
+    <w:link w:val="Caption"/>
   </w:style>
   <w:style w:type="character" w:customStyle="1" w:styleId="VerbatimChar">
     <w:name w:val="Verbatim Char"/>
-    <w:basedOn w:val="BodyTextChar"/>
+    <w:basedOn w:val="CaptionChar"/>
+    <w:link w:val="SourceCode"/>
     <w:rPr>
       <w:rFonts w:ascii="Consolas" w:hAnsi="Consolas"/>
       <w:sz w:val="22"/>
     </w:rPr>
   </w:style>
   <w:style w:type="character" w:styleId="FootnoteReference">
-    <w:name w:val="Footnote Reference"/>
-    <w:basedOn w:val="BodyTextChar"/>
+    <w:name w:val="footnote reference"/>
+    <w:basedOn w:val="CaptionChar"/>
     <w:rPr>
       <w:vertAlign w:val="superscript"/>
     </w:rPr>
   </w:style>
   <w:style w:type="character" w:styleId="Hyperlink">
     <w:name w:val="Hyperlink"/>
-    <w:basedOn w:val="BodyTextChar"/>
-    <w:rPr>
-      <w:color w:val="4F81BD" w:themeColor="accent1"/>
+    <w:basedOn w:val="CaptionChar"/>
+    <w:rPr>
+      <w:color w:val="606372" w:themeColor="accent1"/>
     </w:rPr>
   </w:style>
   <w:style w:type="paragraph" w:styleId="TOCHeading">
@@ -3477,10 +4145,10 @@
       <w:outlineLvl w:val="9"/>
     </w:pPr>
     <w:rPr>
-      <w:rFonts w:asciiTheme="majorHAnsi" w:eastAsiaTheme="majorEastAsia" w:hAnsiTheme="majorHAnsi" w:cstheme="majorBidi"/>
+      <w:rFonts w:asciiTheme="majorHAnsi" w:hAnsiTheme="majorHAnsi"/>
       <w:b w:val="0"/>
       <w:bCs w:val="0"/>
-      <w:color w:val="365F91" w:themeColor="accent1" w:themeShade="BF"/>
+      <w:color w:val="474A55" w:themeColor="accent1" w:themeShade="BF"/>
     </w:rPr>
   </w:style>
   <w:style w:type="paragraph" w:customStyle="1" w:styleId="SourceCode">
@@ -3488,276 +4156,368 @@
     <w:basedOn w:val="Normal"/>
     <w:link w:val="VerbatimChar"/>
     <w:pPr>
-      <w:wordWrap w:val="off"/>
-      <w:shd w:val="clear" w:fill="f8f8f8"/>
+      <w:shd w:val="clear" w:color="auto" w:fill="F8F8F8"/>
+      <w:wordWrap w:val="0"/>
     </w:pPr>
   </w:style>
   <w:style w:type="character" w:customStyle="1" w:styleId="KeywordTok">
     <w:name w:val="KeywordTok"/>
     <w:basedOn w:val="VerbatimChar"/>
     <w:rPr>
-      <w:color w:val="204a87"/>
-      <w:shd w:val="clear" w:fill="f8f8f8"/>
+      <w:rFonts w:ascii="Consolas" w:hAnsi="Consolas"/>
       <w:b/>
+      <w:color w:val="204A87"/>
+      <w:sz w:val="22"/>
+      <w:shd w:val="clear" w:color="auto" w:fill="F8F8F8"/>
     </w:rPr>
   </w:style>
   <w:style w:type="character" w:customStyle="1" w:styleId="DataTypeTok">
     <w:name w:val="DataTypeTok"/>
     <w:basedOn w:val="VerbatimChar"/>
     <w:rPr>
-      <w:color w:val="204a87"/>
-      <w:shd w:val="clear" w:fill="f8f8f8"/>
+      <w:rFonts w:ascii="Consolas" w:hAnsi="Consolas"/>
+      <w:color w:val="204A87"/>
+      <w:sz w:val="22"/>
+      <w:shd w:val="clear" w:color="auto" w:fill="F8F8F8"/>
     </w:rPr>
   </w:style>
   <w:style w:type="character" w:customStyle="1" w:styleId="DecValTok">
     <w:name w:val="DecValTok"/>
     <w:basedOn w:val="VerbatimChar"/>
     <w:rPr>
-      <w:color w:val="0000cf"/>
-      <w:shd w:val="clear" w:fill="f8f8f8"/>
+      <w:rFonts w:ascii="Consolas" w:hAnsi="Consolas"/>
+      <w:color w:val="0000CF"/>
+      <w:sz w:val="22"/>
+      <w:shd w:val="clear" w:color="auto" w:fill="F8F8F8"/>
     </w:rPr>
   </w:style>
   <w:style w:type="character" w:customStyle="1" w:styleId="BaseNTok">
     <w:name w:val="BaseNTok"/>
     <w:basedOn w:val="VerbatimChar"/>
     <w:rPr>
-      <w:color w:val="0000cf"/>
-      <w:shd w:val="clear" w:fill="f8f8f8"/>
+      <w:rFonts w:ascii="Consolas" w:hAnsi="Consolas"/>
+      <w:color w:val="0000CF"/>
+      <w:sz w:val="22"/>
+      <w:shd w:val="clear" w:color="auto" w:fill="F8F8F8"/>
     </w:rPr>
   </w:style>
   <w:style w:type="character" w:customStyle="1" w:styleId="FloatTok">
     <w:name w:val="FloatTok"/>
     <w:basedOn w:val="VerbatimChar"/>
     <w:rPr>
-      <w:color w:val="0000cf"/>
-      <w:shd w:val="clear" w:fill="f8f8f8"/>
+      <w:rFonts w:ascii="Consolas" w:hAnsi="Consolas"/>
+      <w:color w:val="0000CF"/>
+      <w:sz w:val="22"/>
+      <w:shd w:val="clear" w:color="auto" w:fill="F8F8F8"/>
     </w:rPr>
   </w:style>
   <w:style w:type="character" w:customStyle="1" w:styleId="ConstantTok">
     <w:name w:val="ConstantTok"/>
     <w:basedOn w:val="VerbatimChar"/>
     <w:rPr>
+      <w:rFonts w:ascii="Consolas" w:hAnsi="Consolas"/>
       <w:color w:val="000000"/>
-      <w:shd w:val="clear" w:fill="f8f8f8"/>
+      <w:sz w:val="22"/>
+      <w:shd w:val="clear" w:color="auto" w:fill="F8F8F8"/>
     </w:rPr>
   </w:style>
   <w:style w:type="character" w:customStyle="1" w:styleId="CharTok">
     <w:name w:val="CharTok"/>
     <w:basedOn w:val="VerbatimChar"/>
     <w:rPr>
-      <w:color w:val="4e9a06"/>
-      <w:shd w:val="clear" w:fill="f8f8f8"/>
+      <w:rFonts w:ascii="Consolas" w:hAnsi="Consolas"/>
+      <w:color w:val="4E9A06"/>
+      <w:sz w:val="22"/>
+      <w:shd w:val="clear" w:color="auto" w:fill="F8F8F8"/>
     </w:rPr>
   </w:style>
   <w:style w:type="character" w:customStyle="1" w:styleId="SpecialCharTok">
     <w:name w:val="SpecialCharTok"/>
     <w:basedOn w:val="VerbatimChar"/>
     <w:rPr>
+      <w:rFonts w:ascii="Consolas" w:hAnsi="Consolas"/>
       <w:color w:val="000000"/>
-      <w:shd w:val="clear" w:fill="f8f8f8"/>
+      <w:sz w:val="22"/>
+      <w:shd w:val="clear" w:color="auto" w:fill="F8F8F8"/>
     </w:rPr>
   </w:style>
   <w:style w:type="character" w:customStyle="1" w:styleId="StringTok">
     <w:name w:val="StringTok"/>
     <w:basedOn w:val="VerbatimChar"/>
     <w:rPr>
-      <w:color w:val="4e9a06"/>
-      <w:shd w:val="clear" w:fill="f8f8f8"/>
+      <w:rFonts w:ascii="Consolas" w:hAnsi="Consolas"/>
+      <w:color w:val="4E9A06"/>
+      <w:sz w:val="22"/>
+      <w:shd w:val="clear" w:color="auto" w:fill="F8F8F8"/>
     </w:rPr>
   </w:style>
   <w:style w:type="character" w:customStyle="1" w:styleId="VerbatimStringTok">
     <w:name w:val="VerbatimStringTok"/>
     <w:basedOn w:val="VerbatimChar"/>
     <w:rPr>
-      <w:color w:val="4e9a06"/>
-      <w:shd w:val="clear" w:fill="f8f8f8"/>
+      <w:rFonts w:ascii="Consolas" w:hAnsi="Consolas"/>
+      <w:color w:val="4E9A06"/>
+      <w:sz w:val="22"/>
+      <w:shd w:val="clear" w:color="auto" w:fill="F8F8F8"/>
     </w:rPr>
   </w:style>
   <w:style w:type="character" w:customStyle="1" w:styleId="SpecialStringTok">
     <w:name w:val="SpecialStringTok"/>
     <w:basedOn w:val="VerbatimChar"/>
     <w:rPr>
-      <w:color w:val="4e9a06"/>
-      <w:shd w:val="clear" w:fill="f8f8f8"/>
+      <w:rFonts w:ascii="Consolas" w:hAnsi="Consolas"/>
+      <w:color w:val="4E9A06"/>
+      <w:sz w:val="22"/>
+      <w:shd w:val="clear" w:color="auto" w:fill="F8F8F8"/>
     </w:rPr>
   </w:style>
   <w:style w:type="character" w:customStyle="1" w:styleId="ImportTok">
     <w:name w:val="ImportTok"/>
     <w:basedOn w:val="VerbatimChar"/>
     <w:rPr>
-      <w:shd w:val="clear" w:fill="f8f8f8"/>
+      <w:rFonts w:ascii="Consolas" w:hAnsi="Consolas"/>
+      <w:sz w:val="22"/>
+      <w:shd w:val="clear" w:color="auto" w:fill="F8F8F8"/>
     </w:rPr>
   </w:style>
   <w:style w:type="character" w:customStyle="1" w:styleId="CommentTok">
     <w:name w:val="CommentTok"/>
     <w:basedOn w:val="VerbatimChar"/>
     <w:rPr>
-      <w:color w:val="8f5902"/>
-      <w:shd w:val="clear" w:fill="f8f8f8"/>
+      <w:rFonts w:ascii="Consolas" w:hAnsi="Consolas"/>
       <w:i/>
+      <w:color w:val="8F5902"/>
+      <w:sz w:val="22"/>
+      <w:shd w:val="clear" w:color="auto" w:fill="F8F8F8"/>
     </w:rPr>
   </w:style>
   <w:style w:type="character" w:customStyle="1" w:styleId="DocumentationTok">
     <w:name w:val="DocumentationTok"/>
     <w:basedOn w:val="VerbatimChar"/>
     <w:rPr>
-      <w:color w:val="8f5902"/>
-      <w:shd w:val="clear" w:fill="f8f8f8"/>
+      <w:rFonts w:ascii="Consolas" w:hAnsi="Consolas"/>
       <w:b/>
       <w:i/>
+      <w:color w:val="8F5902"/>
+      <w:sz w:val="22"/>
+      <w:shd w:val="clear" w:color="auto" w:fill="F8F8F8"/>
     </w:rPr>
   </w:style>
   <w:style w:type="character" w:customStyle="1" w:styleId="AnnotationTok">
     <w:name w:val="AnnotationTok"/>
     <w:basedOn w:val="VerbatimChar"/>
     <w:rPr>
-      <w:color w:val="8f5902"/>
-      <w:shd w:val="clear" w:fill="f8f8f8"/>
+      <w:rFonts w:ascii="Consolas" w:hAnsi="Consolas"/>
       <w:b/>
       <w:i/>
+      <w:color w:val="8F5902"/>
+      <w:sz w:val="22"/>
+      <w:shd w:val="clear" w:color="auto" w:fill="F8F8F8"/>
     </w:rPr>
   </w:style>
   <w:style w:type="character" w:customStyle="1" w:styleId="CommentVarTok">
     <w:name w:val="CommentVarTok"/>
     <w:basedOn w:val="VerbatimChar"/>
     <w:rPr>
-      <w:color w:val="8f5902"/>
-      <w:shd w:val="clear" w:fill="f8f8f8"/>
+      <w:rFonts w:ascii="Consolas" w:hAnsi="Consolas"/>
       <w:b/>
       <w:i/>
+      <w:color w:val="8F5902"/>
+      <w:sz w:val="22"/>
+      <w:shd w:val="clear" w:color="auto" w:fill="F8F8F8"/>
     </w:rPr>
   </w:style>
   <w:style w:type="character" w:customStyle="1" w:styleId="OtherTok">
     <w:name w:val="OtherTok"/>
     <w:basedOn w:val="VerbatimChar"/>
     <w:rPr>
-      <w:color w:val="8f5902"/>
-      <w:shd w:val="clear" w:fill="f8f8f8"/>
+      <w:rFonts w:ascii="Consolas" w:hAnsi="Consolas"/>
+      <w:color w:val="8F5902"/>
+      <w:sz w:val="22"/>
+      <w:shd w:val="clear" w:color="auto" w:fill="F8F8F8"/>
     </w:rPr>
   </w:style>
   <w:style w:type="character" w:customStyle="1" w:styleId="FunctionTok">
     <w:name w:val="FunctionTok"/>
     <w:basedOn w:val="VerbatimChar"/>
     <w:rPr>
+      <w:rFonts w:ascii="Consolas" w:hAnsi="Consolas"/>
       <w:color w:val="000000"/>
-      <w:shd w:val="clear" w:fill="f8f8f8"/>
+      <w:sz w:val="22"/>
+      <w:shd w:val="clear" w:color="auto" w:fill="F8F8F8"/>
     </w:rPr>
   </w:style>
   <w:style w:type="character" w:customStyle="1" w:styleId="VariableTok">
     <w:name w:val="VariableTok"/>
     <w:basedOn w:val="VerbatimChar"/>
     <w:rPr>
+      <w:rFonts w:ascii="Consolas" w:hAnsi="Consolas"/>
       <w:color w:val="000000"/>
-      <w:shd w:val="clear" w:fill="f8f8f8"/>
+      <w:sz w:val="22"/>
+      <w:shd w:val="clear" w:color="auto" w:fill="F8F8F8"/>
     </w:rPr>
   </w:style>
   <w:style w:type="character" w:customStyle="1" w:styleId="ControlFlowTok">
     <w:name w:val="ControlFlowTok"/>
     <w:basedOn w:val="VerbatimChar"/>
     <w:rPr>
-      <w:color w:val="204a87"/>
-      <w:shd w:val="clear" w:fill="f8f8f8"/>
+      <w:rFonts w:ascii="Consolas" w:hAnsi="Consolas"/>
       <w:b/>
+      <w:color w:val="204A87"/>
+      <w:sz w:val="22"/>
+      <w:shd w:val="clear" w:color="auto" w:fill="F8F8F8"/>
     </w:rPr>
   </w:style>
   <w:style w:type="character" w:customStyle="1" w:styleId="OperatorTok">
     <w:name w:val="OperatorTok"/>
     <w:basedOn w:val="VerbatimChar"/>
     <w:rPr>
-      <w:color w:val="ce5c00"/>
-      <w:shd w:val="clear" w:fill="f8f8f8"/>
+      <w:rFonts w:ascii="Consolas" w:hAnsi="Consolas"/>
       <w:b/>
+      <w:color w:val="CE5C00"/>
+      <w:sz w:val="22"/>
+      <w:shd w:val="clear" w:color="auto" w:fill="F8F8F8"/>
     </w:rPr>
   </w:style>
   <w:style w:type="character" w:customStyle="1" w:styleId="BuiltInTok">
     <w:name w:val="BuiltInTok"/>
     <w:basedOn w:val="VerbatimChar"/>
     <w:rPr>
-      <w:shd w:val="clear" w:fill="f8f8f8"/>
+      <w:rFonts w:ascii="Consolas" w:hAnsi="Consolas"/>
+      <w:sz w:val="22"/>
+      <w:shd w:val="clear" w:color="auto" w:fill="F8F8F8"/>
     </w:rPr>
   </w:style>
   <w:style w:type="character" w:customStyle="1" w:styleId="ExtensionTok">
     <w:name w:val="ExtensionTok"/>
     <w:basedOn w:val="VerbatimChar"/>
     <w:rPr>
-      <w:shd w:val="clear" w:fill="f8f8f8"/>
+      <w:rFonts w:ascii="Consolas" w:hAnsi="Consolas"/>
+      <w:sz w:val="22"/>
+      <w:shd w:val="clear" w:color="auto" w:fill="F8F8F8"/>
     </w:rPr>
   </w:style>
   <w:style w:type="character" w:customStyle="1" w:styleId="PreprocessorTok">
     <w:name w:val="PreprocessorTok"/>
     <w:basedOn w:val="VerbatimChar"/>
     <w:rPr>
-      <w:color w:val="8f5902"/>
-      <w:shd w:val="clear" w:fill="f8f8f8"/>
+      <w:rFonts w:ascii="Consolas" w:hAnsi="Consolas"/>
       <w:i/>
+      <w:color w:val="8F5902"/>
+      <w:sz w:val="22"/>
+      <w:shd w:val="clear" w:color="auto" w:fill="F8F8F8"/>
     </w:rPr>
   </w:style>
   <w:style w:type="character" w:customStyle="1" w:styleId="AttributeTok">
     <w:name w:val="AttributeTok"/>
     <w:basedOn w:val="VerbatimChar"/>
     <w:rPr>
-      <w:color w:val="c4a000"/>
-      <w:shd w:val="clear" w:fill="f8f8f8"/>
+      <w:rFonts w:ascii="Consolas" w:hAnsi="Consolas"/>
+      <w:color w:val="C4A000"/>
+      <w:sz w:val="22"/>
+      <w:shd w:val="clear" w:color="auto" w:fill="F8F8F8"/>
     </w:rPr>
   </w:style>
   <w:style w:type="character" w:customStyle="1" w:styleId="RegionMarkerTok">
     <w:name w:val="RegionMarkerTok"/>
     <w:basedOn w:val="VerbatimChar"/>
     <w:rPr>
-      <w:shd w:val="clear" w:fill="f8f8f8"/>
+      <w:rFonts w:ascii="Consolas" w:hAnsi="Consolas"/>
+      <w:sz w:val="22"/>
+      <w:shd w:val="clear" w:color="auto" w:fill="F8F8F8"/>
     </w:rPr>
   </w:style>
   <w:style w:type="character" w:customStyle="1" w:styleId="InformationTok">
     <w:name w:val="InformationTok"/>
     <w:basedOn w:val="VerbatimChar"/>
     <w:rPr>
-      <w:color w:val="8f5902"/>
-      <w:shd w:val="clear" w:fill="f8f8f8"/>
+      <w:rFonts w:ascii="Consolas" w:hAnsi="Consolas"/>
       <w:b/>
       <w:i/>
+      <w:color w:val="8F5902"/>
+      <w:sz w:val="22"/>
+      <w:shd w:val="clear" w:color="auto" w:fill="F8F8F8"/>
     </w:rPr>
   </w:style>
   <w:style w:type="character" w:customStyle="1" w:styleId="WarningTok">
     <w:name w:val="WarningTok"/>
     <w:basedOn w:val="VerbatimChar"/>
     <w:rPr>
-      <w:color w:val="8f5902"/>
-      <w:shd w:val="clear" w:fill="f8f8f8"/>
+      <w:rFonts w:ascii="Consolas" w:hAnsi="Consolas"/>
       <w:b/>
       <w:i/>
+      <w:color w:val="8F5902"/>
+      <w:sz w:val="22"/>
+      <w:shd w:val="clear" w:color="auto" w:fill="F8F8F8"/>
     </w:rPr>
   </w:style>
   <w:style w:type="character" w:customStyle="1" w:styleId="AlertTok">
     <w:name w:val="AlertTok"/>
     <w:basedOn w:val="VerbatimChar"/>
     <w:rPr>
-      <w:color w:val="ef2929"/>
-      <w:shd w:val="clear" w:fill="f8f8f8"/>
+      <w:rFonts w:ascii="Consolas" w:hAnsi="Consolas"/>
+      <w:color w:val="EF2929"/>
+      <w:sz w:val="22"/>
+      <w:shd w:val="clear" w:color="auto" w:fill="F8F8F8"/>
     </w:rPr>
   </w:style>
   <w:style w:type="character" w:customStyle="1" w:styleId="ErrorTok">
     <w:name w:val="ErrorTok"/>
     <w:basedOn w:val="VerbatimChar"/>
     <w:rPr>
-      <w:color w:val="a40000"/>
-      <w:shd w:val="clear" w:fill="f8f8f8"/>
+      <w:rFonts w:ascii="Consolas" w:hAnsi="Consolas"/>
       <w:b/>
+      <w:color w:val="A40000"/>
+      <w:sz w:val="22"/>
+      <w:shd w:val="clear" w:color="auto" w:fill="F8F8F8"/>
     </w:rPr>
   </w:style>
   <w:style w:type="character" w:customStyle="1" w:styleId="NormalTok">
     <w:name w:val="NormalTok"/>
     <w:basedOn w:val="VerbatimChar"/>
     <w:rPr>
-      <w:shd w:val="clear" w:fill="f8f8f8"/>
-    </w:rPr>
+      <w:rFonts w:ascii="Consolas" w:hAnsi="Consolas"/>
+      <w:sz w:val="22"/>
+      <w:shd w:val="clear" w:color="auto" w:fill="F8F8F8"/>
+    </w:rPr>
+  </w:style>
+  <w:style w:type="paragraph" w:styleId="BalloonText">
+    <w:name w:val="Balloon Text"/>
+    <w:basedOn w:val="Normal"/>
+    <w:link w:val="BalloonTextChar"/>
+    <w:rsid w:val="00C61880"/>
+    <w:pPr>
+      <w:spacing w:after="0"/>
+    </w:pPr>
+    <w:rPr>
+      <w:rFonts w:ascii="Tahoma" w:hAnsi="Tahoma" w:cs="Tahoma"/>
+      <w:sz w:val="16"/>
+      <w:szCs w:val="16"/>
+    </w:rPr>
+  </w:style>
+  <w:style w:type="character" w:customStyle="1" w:styleId="BalloonTextChar">
+    <w:name w:val="Balloon Text Char"/>
+    <w:basedOn w:val="DefaultParagraphFont"/>
+    <w:link w:val="BalloonText"/>
+    <w:rsid w:val="00C61880"/>
+    <w:rPr>
+      <w:rFonts w:ascii="Tahoma" w:hAnsi="Tahoma" w:cs="Tahoma"/>
+      <w:sz w:val="16"/>
+      <w:szCs w:val="16"/>
+    </w:rPr>
+  </w:style>
+  <w:style w:type="character" w:styleId="LineNumber">
+    <w:name w:val="line number"/>
+    <w:basedOn w:val="DefaultParagraphFont"/>
+    <w:rsid w:val="00B0534C"/>
   </w:style>
 </w:styles>
 </file>
 
 <file path=word/theme/theme1.xml><?xml version="1.0" encoding="utf-8"?>
-<a:theme xmlns:a="http://schemas.openxmlformats.org/drawingml/2006/main" name="Office Theme">
+<a:theme xmlns:a="http://schemas.openxmlformats.org/drawingml/2006/main" name="Feathered">
   <a:themeElements>
-    <a:clrScheme name="Office">
+    <a:clrScheme name="Feathered">
       <a:dk1>
         <a:sysClr val="windowText" lastClr="000000"/>
       </a:dk1>
@@ -3765,309 +4525,174 @@
         <a:sysClr val="window" lastClr="FFFFFF"/>
       </a:lt1>
       <a:dk2>
-        <a:srgbClr val="1F497D"/>
+        <a:srgbClr val="121316"/>
       </a:dk2>
       <a:lt2>
-        <a:srgbClr val="EEECE1"/>
+        <a:srgbClr val="FEFCF7"/>
       </a:lt2>
       <a:accent1>
-        <a:srgbClr val="4F81BD"/>
+        <a:srgbClr val="606372"/>
       </a:accent1>
       <a:accent2>
-        <a:srgbClr val="C0504D"/>
+        <a:srgbClr val="79A8A4"/>
       </a:accent2>
       <a:accent3>
-        <a:srgbClr val="9BBB59"/>
+        <a:srgbClr val="B2AD8F"/>
       </a:accent3>
       <a:accent4>
-        <a:srgbClr val="8064A2"/>
+        <a:srgbClr val="AD8082"/>
       </a:accent4>
       <a:accent5>
-        <a:srgbClr val="4BACC6"/>
+        <a:srgbClr val="DEC18C"/>
       </a:accent5>
       <a:accent6>
-        <a:srgbClr val="F79646"/>
+        <a:srgbClr val="92A185"/>
       </a:accent6>
       <a:hlink>
-        <a:srgbClr val="0000FF"/>
+        <a:srgbClr val="85C4D2"/>
       </a:hlink>
       <a:folHlink>
-        <a:srgbClr val="800080"/>
+        <a:srgbClr val="8E8CA7"/>
       </a:folHlink>
     </a:clrScheme>
-    <a:fontScheme name="Office">
+    <a:fontScheme name="Feathered">
       <a:majorFont>
-        <a:latin typeface="Calibri"/>
+        <a:latin typeface="Century Schoolbook" panose="02040604050505020304"/>
         <a:ea typeface=""/>
         <a:cs typeface=""/>
-        <a:font script="Jpan" typeface="ＭＳ ゴシック"/>
-        <a:font script="Hang" typeface="맑은 고딕"/>
-        <a:font script="Hans" typeface="宋体"/>
-        <a:font script="Hant" typeface="新細明體"/>
-        <a:font script="Arab" typeface="Times New Roman"/>
-        <a:font script="Hebr" typeface="Times New Roman"/>
-        <a:font script="Thai" typeface="Angsana New"/>
-        <a:font script="Ethi" typeface="Nyala"/>
-        <a:font script="Beng" typeface="Vrinda"/>
-        <a:font script="Gujr" typeface="Shruti"/>
-        <a:font script="Khmr" typeface="MoolBoran"/>
-        <a:font script="Knda" typeface="Tunga"/>
-        <a:font script="Guru" typeface="Raavi"/>
-        <a:font script="Cans" typeface="Euphemia"/>
-        <a:font script="Cher" typeface="Plantagenet Cherokee"/>
-        <a:font script="Yiii" typeface="Microsoft Yi Baiti"/>
-        <a:font script="Tibt" typeface="Microsoft Himalaya"/>
-        <a:font script="Thaa" typeface="MV Boli"/>
-        <a:font script="Deva" typeface="Mangal"/>
-        <a:font script="Telu" typeface="Gautami"/>
-        <a:font script="Taml" typeface="Latha"/>
-        <a:font script="Syrc" typeface="Estrangelo Edessa"/>
-        <a:font script="Orya" typeface="Kalinga"/>
-        <a:font script="Mlym" typeface="Kartika"/>
-        <a:font script="Laoo" typeface="DokChampa"/>
-        <a:font script="Sinh" typeface="Iskoola Pota"/>
-        <a:font script="Mong" typeface="Mongolian Baiti"/>
-        <a:font script="Viet" typeface="Times New Roman"/>
-        <a:font script="Uigh" typeface="Microsoft Uighur"/>
       </a:majorFont>
       <a:minorFont>
-        <a:latin typeface="Cambria"/>
+        <a:latin typeface="Calibri" panose="020F0502020204030204"/>
         <a:ea typeface=""/>
         <a:cs typeface=""/>
-        <a:font script="Jpan" typeface="ＭＳ 明朝"/>
-        <a:font script="Hang" typeface="맑은 고딕"/>
-        <a:font script="Hans" typeface="宋体"/>
-        <a:font script="Hant" typeface="新細明體"/>
-        <a:font script="Arab" typeface="Arial"/>
-        <a:font script="Hebr" typeface="Arial"/>
-        <a:font script="Thai" typeface="Cordia New"/>
-        <a:font script="Ethi" typeface="Nyala"/>
-        <a:font script="Beng" typeface="Vrinda"/>
-        <a:font script="Gujr" typeface="Shruti"/>
-        <a:font script="Khmr" typeface="DaunPenh"/>
-        <a:font script="Knda" typeface="Tunga"/>
-        <a:font script="Guru" typeface="Raavi"/>
-        <a:font script="Cans" typeface="Euphemia"/>
-        <a:font script="Cher" typeface="Plantagenet Cherokee"/>
-        <a:font script="Yiii" typeface="Microsoft Yi Baiti"/>
-        <a:font script="Tibt" typeface="Microsoft Himalaya"/>
-        <a:font script="Thaa" typeface="MV Boli"/>
-        <a:font script="Deva" typeface="Mangal"/>
-        <a:font script="Telu" typeface="Gautami"/>
-        <a:font script="Taml" typeface="Latha"/>
-        <a:font script="Syrc" typeface="Estrangelo Edessa"/>
-        <a:font script="Orya" typeface="Kalinga"/>
-        <a:font script="Mlym" typeface="Kartika"/>
-        <a:font script="Laoo" typeface="DokChampa"/>
-        <a:font script="Sinh" typeface="Iskoola Pota"/>
-        <a:font script="Mong" typeface="Mongolian Baiti"/>
-        <a:font script="Viet" typeface="Arial"/>
-        <a:font script="Uigh" typeface="Microsoft Uighur"/>
       </a:minorFont>
     </a:fontScheme>
-    <a:fmtScheme name="Office">
+    <a:fmtScheme name="Feathered">
       <a:fillStyleLst>
         <a:solidFill>
           <a:schemeClr val="phClr"/>
+        </a:solidFill>
+        <a:solidFill>
+          <a:schemeClr val="phClr">
+            <a:tint val="67000"/>
+            <a:satMod val="105000"/>
+          </a:schemeClr>
         </a:solidFill>
         <a:gradFill rotWithShape="1">
           <a:gsLst>
             <a:gs pos="0">
               <a:schemeClr val="phClr">
-                <a:tint val="50000"/>
-                <a:satMod val="300000"/>
+                <a:tint val="94000"/>
+                <a:satMod val="103000"/>
+                <a:lumMod val="102000"/>
               </a:schemeClr>
             </a:gs>
-            <a:gs pos="35000">
+            <a:gs pos="50000">
               <a:schemeClr val="phClr">
-                <a:tint val="37000"/>
-                <a:satMod val="300000"/>
+                <a:shade val="100000"/>
+                <a:satMod val="110000"/>
+                <a:lumMod val="100000"/>
               </a:schemeClr>
             </a:gs>
             <a:gs pos="100000">
               <a:schemeClr val="phClr">
-                <a:tint val="15000"/>
-                <a:satMod val="350000"/>
+                <a:shade val="70000"/>
+                <a:satMod val="120000"/>
+                <a:lumMod val="99000"/>
               </a:schemeClr>
             </a:gs>
           </a:gsLst>
-          <a:lin ang="16200000" scaled="1"/>
-        </a:gradFill>
-        <a:gradFill rotWithShape="1">
-          <a:gsLst>
-            <a:gs pos="0">
-              <a:schemeClr val="phClr">
-                <a:tint val="100000"/>
-                <a:shade val="100000"/>
-                <a:satMod val="130000"/>
-              </a:schemeClr>
-            </a:gs>
-            <a:gs pos="100000">
-              <a:schemeClr val="phClr">
-                <a:tint val="50000"/>
-                <a:shade val="100000"/>
-                <a:satMod val="350000"/>
-              </a:schemeClr>
-            </a:gs>
-          </a:gsLst>
-          <a:lin ang="16200000" scaled="0"/>
+          <a:path path="circle">
+            <a:fillToRect l="100000" t="100000" r="100000" b="100000"/>
+          </a:path>
         </a:gradFill>
       </a:fillStyleLst>
       <a:lnStyleLst>
         <a:ln w="9525" cap="flat" cmpd="sng" algn="ctr">
           <a:solidFill>
-            <a:schemeClr val="phClr">
-              <a:shade val="95000"/>
-              <a:satMod val="105000"/>
-            </a:schemeClr>
+            <a:schemeClr val="phClr"/>
           </a:solidFill>
           <a:prstDash val="solid"/>
         </a:ln>
-        <a:ln w="25400" cap="flat" cmpd="sng" algn="ctr">
+        <a:ln w="12700" cap="flat" cmpd="sng" algn="ctr">
           <a:solidFill>
             <a:schemeClr val="phClr"/>
           </a:solidFill>
           <a:prstDash val="solid"/>
         </a:ln>
-        <a:ln w="38100" cap="flat" cmpd="sng" algn="ctr">
+        <a:ln w="19050" cap="flat" cmpd="sng" algn="ctr">
           <a:solidFill>
-            <a:schemeClr val="phClr"/>
+            <a:schemeClr val="phClr">
+              <a:tint val="50000"/>
+              <a:shade val="83000"/>
+            </a:schemeClr>
           </a:solidFill>
           <a:prstDash val="solid"/>
         </a:ln>
       </a:lnStyleLst>
       <a:effectStyleLst>
         <a:effectStyle>
+          <a:effectLst/>
+        </a:effectStyle>
+        <a:effectStyle>
+          <a:effectLst/>
+        </a:effectStyle>
+        <a:effectStyle>
           <a:effectLst>
-            <a:outerShdw blurRad="40000" dist="20000" dir="5400000" rotWithShape="0">
+            <a:outerShdw blurRad="57150" dist="25400" dir="5400000" algn="ctr" rotWithShape="0">
               <a:srgbClr val="000000">
-                <a:alpha val="38000"/>
+                <a:alpha val="20000"/>
               </a:srgbClr>
             </a:outerShdw>
           </a:effectLst>
-        </a:effectStyle>
-        <a:effectStyle>
-          <a:effectLst>
-            <a:outerShdw blurRad="40000" dist="23000" dir="5400000" rotWithShape="0">
-              <a:srgbClr val="000000">
-                <a:alpha val="35000"/>
-              </a:srgbClr>
-            </a:outerShdw>
-          </a:effectLst>
-        </a:effectStyle>
-        <a:effectStyle>
-          <a:effectLst>
-            <a:outerShdw blurRad="40000" dist="23000" dir="5400000" rotWithShape="0">
-              <a:srgbClr val="000000">
-                <a:alpha val="35000"/>
-              </a:srgbClr>
-            </a:outerShdw>
-          </a:effectLst>
-          <a:scene3d>
-            <a:camera prst="orthographicFront">
-              <a:rot lat="0" lon="0" rev="0"/>
-            </a:camera>
-            <a:lightRig rig="threePt" dir="t">
-              <a:rot lat="0" lon="0" rev="1200000"/>
-            </a:lightRig>
-          </a:scene3d>
-          <a:sp3d>
-            <a:bevelT w="63500" h="25400"/>
-          </a:sp3d>
         </a:effectStyle>
       </a:effectStyleLst>
       <a:bgFillStyleLst>
         <a:solidFill>
           <a:schemeClr val="phClr"/>
         </a:solidFill>
+        <a:solidFill>
+          <a:schemeClr val="phClr">
+            <a:tint val="95000"/>
+            <a:satMod val="170000"/>
+          </a:schemeClr>
+        </a:solidFill>
         <a:gradFill rotWithShape="1">
           <a:gsLst>
             <a:gs pos="0">
               <a:schemeClr val="phClr">
-                <a:tint val="40000"/>
-                <a:satMod val="350000"/>
+                <a:tint val="93000"/>
+                <a:shade val="98000"/>
+                <a:satMod val="150000"/>
+                <a:lumMod val="102000"/>
               </a:schemeClr>
             </a:gs>
-            <a:gs pos="40000">
+            <a:gs pos="50000">
               <a:schemeClr val="phClr">
-                <a:tint val="45000"/>
-                <a:shade val="99000"/>
-                <a:satMod val="350000"/>
+                <a:tint val="98000"/>
+                <a:shade val="90000"/>
+                <a:satMod val="130000"/>
+                <a:lumMod val="103000"/>
               </a:schemeClr>
             </a:gs>
             <a:gs pos="100000">
               <a:schemeClr val="phClr">
-                <a:shade val="20000"/>
-                <a:satMod val="255000"/>
+                <a:shade val="63000"/>
+                <a:satMod val="120000"/>
               </a:schemeClr>
             </a:gs>
           </a:gsLst>
-          <a:path path="circle">
-            <a:fillToRect l="50000" t="-80000" r="50000" b="180000"/>
-          </a:path>
-        </a:gradFill>
-        <a:gradFill rotWithShape="1">
-          <a:gsLst>
-            <a:gs pos="0">
-              <a:schemeClr val="phClr">
-                <a:tint val="80000"/>
-                <a:satMod val="300000"/>
-              </a:schemeClr>
-            </a:gs>
-            <a:gs pos="100000">
-              <a:schemeClr val="phClr">
-                <a:shade val="30000"/>
-                <a:satMod val="200000"/>
-              </a:schemeClr>
-            </a:gs>
-          </a:gsLst>
-          <a:path path="circle">
-            <a:fillToRect l="50000" t="50000" r="50000" b="50000"/>
-          </a:path>
+          <a:lin ang="5400000" scaled="0"/>
         </a:gradFill>
       </a:bgFillStyleLst>
     </a:fmtScheme>
   </a:themeElements>
-  <a:objectDefaults>
-    <a:spDef>
-      <a:spPr/>
-      <a:bodyPr/>
-      <a:lstStyle/>
-      <a:style>
-        <a:lnRef idx="1">
-          <a:schemeClr val="accent1"/>
-        </a:lnRef>
-        <a:fillRef idx="3">
-          <a:schemeClr val="accent1"/>
-        </a:fillRef>
-        <a:effectRef idx="2">
-          <a:schemeClr val="accent1"/>
-        </a:effectRef>
-        <a:fontRef idx="minor">
-          <a:schemeClr val="lt1"/>
-        </a:fontRef>
-      </a:style>
-    </a:spDef>
-    <a:lnDef>
-      <a:spPr/>
-      <a:bodyPr/>
-      <a:lstStyle/>
-      <a:style>
-        <a:lnRef idx="2">
-          <a:schemeClr val="accent1"/>
-        </a:lnRef>
-        <a:fillRef idx="0">
-          <a:schemeClr val="accent1"/>
-        </a:fillRef>
-        <a:effectRef idx="1">
-          <a:schemeClr val="accent1"/>
-        </a:effectRef>
-        <a:fontRef idx="minor">
-          <a:schemeClr val="tx1"/>
-        </a:fontRef>
-      </a:style>
-    </a:lnDef>
-  </a:objectDefaults>
+  <a:objectDefaults/>
   <a:extraClrSchemeLst/>
+  <a:extLst>
+    <a:ext uri="{05A4C25C-085E-4340-85A3-A5531E510DB2}">
+      <thm15:themeFamily xmlns:thm15="http://schemas.microsoft.com/office/thememl/2012/main" name="Feathered" id="{EEC9B30E-2747-4D42-BCBE-A02BDEEEA114}" vid="{AACE42CE-5C67-4514-8A89-3472F564E146}"/>
+    </a:ext>
+  </a:extLst>
 </a:theme>
 </file>
</xml_diff>

<commit_message>
Automatically export figures as .eps when knitting to Word
</commit_message>
<xml_diff>
--- a/analysis/paper/paper.docx
+++ b/analysis/paper/paper.docx
@@ -2264,14 +2264,14 @@
       <w:r>
         <w:drawing>
           <wp:inline>
-            <wp:extent cx="5943600" cy="5943600"/>
+            <wp:extent cx="3022600" cy="3022600"/>
             <wp:effectExtent b="0" l="0" r="0" t="0"/>
             <wp:docPr descr="Figure 1 Tiller sheath blight incidence progress was measured in the 2015 experiment at five assessment points and 2016 experiment at four assessment points during the dry season both years. Main plot irrigation treatments were permanently flooded (FLD) and alternate wetting and drying (AWD). Five different nitrogen treatments were applied depending on the experiment. In the 2015 experiment three nitrogen rate treatements were applied: no N (N0), 100 units of N (N100) and 180 units of N (N180). In the 2016 experiment, two nitrogen rate treatments were applied: 60 units of N (N60) and 180 units of N (N180)." title="" id="1" name="Picture"/>
             <a:graphic>
               <a:graphicData uri="http://schemas.openxmlformats.org/drawingml/2006/picture">
                 <pic:pic>
                   <pic:nvPicPr>
-                    <pic:cNvPr descr="paper_files/figure-docx/figure-1-1.png" id="0" name="Picture"/>
+                    <pic:cNvPr descr="../figures/figure-1-1.eps" id="0" name="Picture"/>
                     <pic:cNvPicPr>
                       <a:picLocks noChangeArrowheads="1" noChangeAspect="1"/>
                     </pic:cNvPicPr>
@@ -2285,7 +2285,7 @@
                   <pic:spPr bwMode="auto">
                     <a:xfrm>
                       <a:off x="0" y="0"/>
-                      <a:ext cx="5943600" cy="5943600"/>
+                      <a:ext cx="3022600" cy="3022600"/>
                     </a:xfrm>
                     <a:prstGeom prst="rect">
                       <a:avLst/>
@@ -2319,14 +2319,14 @@
       <w:r>
         <w:drawing>
           <wp:inline>
-            <wp:extent cx="5943600" cy="5943600"/>
+            <wp:extent cx="3022600" cy="3022600"/>
             <wp:effectExtent b="0" l="0" r="0" t="0"/>
             <wp:docPr descr="Figure 2 Tiller sheath blight severity progress was measured in the 2015 experiment at five assessment points and 2016 experiment at four assessment points during the dry season both years. Main plot irrigation treatments were permanently flooded (FLD) and alternate wetting and drying (AWD). Five different nitrogen treatments were applied depending on the experiment. In the 2015 experiment three nitrogen rate treatements were applied: no N (N0), 100 units of N (N100) and 180 units of N (N180). In the 2016 experiment, two nitrogen rate treatments were applied: 60 units of N (N60) and 180 units of N (N180)." title="" id="1" name="Picture"/>
             <a:graphic>
               <a:graphicData uri="http://schemas.openxmlformats.org/drawingml/2006/picture">
                 <pic:pic>
                   <pic:nvPicPr>
-                    <pic:cNvPr descr="paper_files/figure-docx/figure-2-1.png" id="0" name="Picture"/>
+                    <pic:cNvPr descr="../figures/figure-2-1.eps" id="0" name="Picture"/>
                     <pic:cNvPicPr>
                       <a:picLocks noChangeArrowheads="1" noChangeAspect="1"/>
                     </pic:cNvPicPr>
@@ -2340,7 +2340,7 @@
                   <pic:spPr bwMode="auto">
                     <a:xfrm>
                       <a:off x="0" y="0"/>
-                      <a:ext cx="5943600" cy="5943600"/>
+                      <a:ext cx="3022600" cy="3022600"/>
                     </a:xfrm>
                     <a:prstGeom prst="rect">
                       <a:avLst/>
@@ -2374,14 +2374,14 @@
       <w:r>
         <w:drawing>
           <wp:inline>
-            <wp:extent cx="5943600" cy="5943600"/>
+            <wp:extent cx="3022600" cy="3022600"/>
             <wp:effectExtent b="0" l="0" r="0" t="0"/>
             <wp:docPr descr="Figure 3 Leaf sheath blight severity progress was measured in the 2015 experiment at five assessment points and 2016 experiment at four assessment points during the dry season in both years. Main plot irrigation treatments were permanently flooded (FLD) and alternate wetting and drying (AWD). Five different nitrogen treatments were applied depending on the experiment. In the 2015 experiment three nitrogen rate treatements were applied: no N (N0), 100 units of N (N100) and 180 units of N (N180). In the 2016 experiment, two nitrogen rate treatments were applied: 60 units of N (N60) and 180 units of N (N180)." title="" id="1" name="Picture"/>
             <a:graphic>
               <a:graphicData uri="http://schemas.openxmlformats.org/drawingml/2006/picture">
                 <pic:pic>
                   <pic:nvPicPr>
-                    <pic:cNvPr descr="paper_files/figure-docx/figure-3-1.png" id="0" name="Picture"/>
+                    <pic:cNvPr descr="../figures/figure-3-1.eps" id="0" name="Picture"/>
                     <pic:cNvPicPr>
                       <a:picLocks noChangeArrowheads="1" noChangeAspect="1"/>
                     </pic:cNvPicPr>
@@ -2395,7 +2395,7 @@
                   <pic:spPr bwMode="auto">
                     <a:xfrm>
                       <a:off x="0" y="0"/>
-                      <a:ext cx="5943600" cy="5943600"/>
+                      <a:ext cx="3022600" cy="3022600"/>
                     </a:xfrm>
                     <a:prstGeom prst="rect">
                       <a:avLst/>
@@ -2447,7 +2447,7 @@
         <w:pStyle w:val="FirstParagraph"/>
       </w:pPr>
       <w:r>
-        <w:t xml:space="preserve">This report was generated on 2018-04-14 18:28:26 using the following computational environment and dependencies:</w:t>
+        <w:t xml:space="preserve">This report was generated on 2018-04-14 18:36:46 using the following computational environment and dependencies:</w:t>
       </w:r>
     </w:p>
     <w:p>
@@ -2458,601 +2458,601 @@
         <w:rPr>
           <w:rStyle w:val="VerbatimChar"/>
         </w:rPr>
-        <w:t xml:space="preserve">##  setting  value                       </w:t>
-      </w:r>
-      <w:r>
-        <w:br w:type="textWrapping"/>
-      </w:r>
-      <w:r>
-        <w:rPr>
-          <w:rStyle w:val="VerbatimChar"/>
-        </w:rPr>
-        <w:t xml:space="preserve">##  version  R version 3.4.4 (2018-03-15)</w:t>
-      </w:r>
-      <w:r>
-        <w:br w:type="textWrapping"/>
-      </w:r>
-      <w:r>
-        <w:rPr>
-          <w:rStyle w:val="VerbatimChar"/>
-        </w:rPr>
-        <w:t xml:space="preserve">##  system   x86_64, darwin17.4.0        </w:t>
-      </w:r>
-      <w:r>
-        <w:br w:type="textWrapping"/>
-      </w:r>
-      <w:r>
-        <w:rPr>
-          <w:rStyle w:val="VerbatimChar"/>
-        </w:rPr>
-        <w:t xml:space="preserve">##  ui       unknown                     </w:t>
-      </w:r>
-      <w:r>
-        <w:br w:type="textWrapping"/>
-      </w:r>
-      <w:r>
-        <w:rPr>
-          <w:rStyle w:val="VerbatimChar"/>
-        </w:rPr>
-        <w:t xml:space="preserve">##  language (EN)                        </w:t>
-      </w:r>
-      <w:r>
-        <w:br w:type="textWrapping"/>
-      </w:r>
-      <w:r>
-        <w:rPr>
-          <w:rStyle w:val="VerbatimChar"/>
-        </w:rPr>
-        <w:t xml:space="preserve">##  collate  en_AU.UTF-8                 </w:t>
-      </w:r>
-      <w:r>
-        <w:br w:type="textWrapping"/>
-      </w:r>
-      <w:r>
-        <w:rPr>
-          <w:rStyle w:val="VerbatimChar"/>
-        </w:rPr>
-        <w:t xml:space="preserve">##  tz       Australia/Brisbane          </w:t>
-      </w:r>
-      <w:r>
-        <w:br w:type="textWrapping"/>
-      </w:r>
-      <w:r>
-        <w:rPr>
-          <w:rStyle w:val="VerbatimChar"/>
-        </w:rPr>
-        <w:t xml:space="preserve">##  date     2018-04-14                  </w:t>
-      </w:r>
-      <w:r>
-        <w:br w:type="textWrapping"/>
-      </w:r>
-      <w:r>
-        <w:rPr>
-          <w:rStyle w:val="VerbatimChar"/>
-        </w:rPr>
-        <w:t xml:space="preserve">## </w:t>
-      </w:r>
-      <w:r>
-        <w:br w:type="textWrapping"/>
-      </w:r>
-      <w:r>
-        <w:rPr>
-          <w:rStyle w:val="VerbatimChar"/>
-        </w:rPr>
-        <w:t xml:space="preserve">##  package        * version    date       source                         </w:t>
-      </w:r>
-      <w:r>
-        <w:br w:type="textWrapping"/>
-      </w:r>
-      <w:r>
-        <w:rPr>
-          <w:rStyle w:val="VerbatimChar"/>
-        </w:rPr>
-        <w:t xml:space="preserve">##  assertthat       0.2.0      2017-04-11 CRAN (R 3.4.2)                 </w:t>
-      </w:r>
-      <w:r>
-        <w:br w:type="textWrapping"/>
-      </w:r>
-      <w:r>
-        <w:rPr>
-          <w:rStyle w:val="VerbatimChar"/>
-        </w:rPr>
-        <w:t xml:space="preserve">##  backports        1.1.2      2017-12-13 cran (@1.1.2)                  </w:t>
-      </w:r>
-      <w:r>
-        <w:br w:type="textWrapping"/>
-      </w:r>
-      <w:r>
-        <w:rPr>
-          <w:rStyle w:val="VerbatimChar"/>
-        </w:rPr>
-        <w:t xml:space="preserve">##  base           * 3.4.4      2018-03-15 local                          </w:t>
-      </w:r>
-      <w:r>
-        <w:br w:type="textWrapping"/>
-      </w:r>
-      <w:r>
-        <w:rPr>
-          <w:rStyle w:val="VerbatimChar"/>
-        </w:rPr>
-        <w:t xml:space="preserve">##  bindr            0.1.1      2018-03-13 CRAN (R 3.4.4)                 </w:t>
-      </w:r>
-      <w:r>
-        <w:br w:type="textWrapping"/>
-      </w:r>
-      <w:r>
-        <w:rPr>
-          <w:rStyle w:val="VerbatimChar"/>
-        </w:rPr>
-        <w:t xml:space="preserve">##  bindrcpp         0.2.2      2018-03-29 cran (@0.2.2)                  </w:t>
-      </w:r>
-      <w:r>
-        <w:br w:type="textWrapping"/>
-      </w:r>
-      <w:r>
-        <w:rPr>
-          <w:rStyle w:val="VerbatimChar"/>
-        </w:rPr>
-        <w:t xml:space="preserve">##  bookdown       * 0.7        2018-02-18 CRAN (R 3.4.4)                 </w:t>
-      </w:r>
-      <w:r>
-        <w:br w:type="textWrapping"/>
-      </w:r>
-      <w:r>
-        <w:rPr>
-          <w:rStyle w:val="VerbatimChar"/>
-        </w:rPr>
-        <w:t xml:space="preserve">##  colorspace       1.3-2      2016-12-14 CRAN (R 3.4.2)                 </w:t>
-      </w:r>
-      <w:r>
-        <w:br w:type="textWrapping"/>
-      </w:r>
-      <w:r>
-        <w:rPr>
-          <w:rStyle w:val="VerbatimChar"/>
-        </w:rPr>
-        <w:t xml:space="preserve">##  compiler         3.4.4      2018-03-15 local                          </w:t>
-      </w:r>
-      <w:r>
-        <w:br w:type="textWrapping"/>
-      </w:r>
-      <w:r>
-        <w:rPr>
-          <w:rStyle w:val="VerbatimChar"/>
-        </w:rPr>
-        <w:t xml:space="preserve">##  datasets       * 3.4.4      2018-03-15 local                          </w:t>
-      </w:r>
-      <w:r>
-        <w:br w:type="textWrapping"/>
-      </w:r>
-      <w:r>
-        <w:rPr>
-          <w:rStyle w:val="VerbatimChar"/>
-        </w:rPr>
-        <w:t xml:space="preserve">##  devtools         1.13.5     2018-02-18 CRAN (R 3.4.4)                 </w:t>
-      </w:r>
-      <w:r>
-        <w:br w:type="textWrapping"/>
-      </w:r>
-      <w:r>
-        <w:rPr>
-          <w:rStyle w:val="VerbatimChar"/>
-        </w:rPr>
-        <w:t xml:space="preserve">##  digest           0.6.15     2018-01-28 cran (@0.6.15)                 </w:t>
-      </w:r>
-      <w:r>
-        <w:br w:type="textWrapping"/>
-      </w:r>
-      <w:r>
-        <w:rPr>
-          <w:rStyle w:val="VerbatimChar"/>
-        </w:rPr>
-        <w:t xml:space="preserve">##  dplyr            0.7.4      2017-09-28 CRAN (R 3.4.4)                 </w:t>
-      </w:r>
-      <w:r>
-        <w:br w:type="textWrapping"/>
-      </w:r>
-      <w:r>
-        <w:rPr>
-          <w:rStyle w:val="VerbatimChar"/>
-        </w:rPr>
-        <w:t xml:space="preserve">##  evaluate         0.10.1     2017-06-24 cran (@0.10.1)                 </w:t>
-      </w:r>
-      <w:r>
-        <w:br w:type="textWrapping"/>
-      </w:r>
-      <w:r>
-        <w:rPr>
-          <w:rStyle w:val="VerbatimChar"/>
-        </w:rPr>
-        <w:t xml:space="preserve">##  ggplot2        * 2.2.1.9000 2018-04-07 Github (hadley/ggplot2@3c9c504)</w:t>
-      </w:r>
-      <w:r>
-        <w:br w:type="textWrapping"/>
-      </w:r>
-      <w:r>
-        <w:rPr>
-          <w:rStyle w:val="VerbatimChar"/>
-        </w:rPr>
-        <w:t xml:space="preserve">##  ggpubr         * 0.1.6      2017-11-14 CRAN (R 3.4.4)                 </w:t>
-      </w:r>
-      <w:r>
-        <w:br w:type="textWrapping"/>
-      </w:r>
-      <w:r>
-        <w:rPr>
-          <w:rStyle w:val="VerbatimChar"/>
-        </w:rPr>
-        <w:t xml:space="preserve">##  glue             1.2.0      2017-10-29 cran (@1.2.0)                  </w:t>
-      </w:r>
-      <w:r>
-        <w:br w:type="textWrapping"/>
-      </w:r>
-      <w:r>
-        <w:rPr>
-          <w:rStyle w:val="VerbatimChar"/>
-        </w:rPr>
-        <w:t xml:space="preserve">##  graphics       * 3.4.4      2018-03-15 local                          </w:t>
-      </w:r>
-      <w:r>
-        <w:br w:type="textWrapping"/>
-      </w:r>
-      <w:r>
-        <w:rPr>
-          <w:rStyle w:val="VerbatimChar"/>
-        </w:rPr>
-        <w:t xml:space="preserve">##  grDevices      * 3.4.4      2018-03-15 local                          </w:t>
-      </w:r>
-      <w:r>
-        <w:br w:type="textWrapping"/>
-      </w:r>
-      <w:r>
-        <w:rPr>
-          <w:rStyle w:val="VerbatimChar"/>
-        </w:rPr>
-        <w:t xml:space="preserve">##  grid             3.4.4      2018-03-15 local                          </w:t>
-      </w:r>
-      <w:r>
-        <w:br w:type="textWrapping"/>
-      </w:r>
-      <w:r>
-        <w:rPr>
-          <w:rStyle w:val="VerbatimChar"/>
-        </w:rPr>
-        <w:t xml:space="preserve">##  gtable           0.2.0      2016-02-26 CRAN (R 3.4.2)                 </w:t>
-      </w:r>
-      <w:r>
-        <w:br w:type="textWrapping"/>
-      </w:r>
-      <w:r>
-        <w:rPr>
-          <w:rStyle w:val="VerbatimChar"/>
-        </w:rPr>
-        <w:t xml:space="preserve">##  highr            0.6        2016-05-09 cran (@0.6)                    </w:t>
-      </w:r>
-      <w:r>
-        <w:br w:type="textWrapping"/>
-      </w:r>
-      <w:r>
-        <w:rPr>
-          <w:rStyle w:val="VerbatimChar"/>
-        </w:rPr>
-        <w:t xml:space="preserve">##  hms              0.4.2      2018-03-10 CRAN (R 3.4.4)                 </w:t>
-      </w:r>
-      <w:r>
-        <w:br w:type="textWrapping"/>
-      </w:r>
-      <w:r>
-        <w:rPr>
-          <w:rStyle w:val="VerbatimChar"/>
-        </w:rPr>
-        <w:t xml:space="preserve">##  htmltools        0.3.6      2017-04-28 cran (@0.3.6)                  </w:t>
-      </w:r>
-      <w:r>
-        <w:br w:type="textWrapping"/>
-      </w:r>
-      <w:r>
-        <w:rPr>
-          <w:rStyle w:val="VerbatimChar"/>
-        </w:rPr>
-        <w:t xml:space="preserve">##  httr             1.3.1      2017-08-20 CRAN (R 3.4.2)                 </w:t>
-      </w:r>
-      <w:r>
-        <w:br w:type="textWrapping"/>
-      </w:r>
-      <w:r>
-        <w:rPr>
-          <w:rStyle w:val="VerbatimChar"/>
-        </w:rPr>
-        <w:t xml:space="preserve">##  kableExtra     * 0.8.0      2018-04-05 cran (@0.8.0)                  </w:t>
-      </w:r>
-      <w:r>
-        <w:br w:type="textWrapping"/>
-      </w:r>
-      <w:r>
-        <w:rPr>
-          <w:rStyle w:val="VerbatimChar"/>
-        </w:rPr>
-        <w:t xml:space="preserve">##  knitr          * 1.20       2018-02-20 CRAN (R 3.4.4)                 </w:t>
-      </w:r>
-      <w:r>
-        <w:br w:type="textWrapping"/>
-      </w:r>
-      <w:r>
-        <w:rPr>
-          <w:rStyle w:val="VerbatimChar"/>
-        </w:rPr>
-        <w:t xml:space="preserve">##  labeling         0.3        2014-08-23 CRAN (R 3.4.2)                 </w:t>
-      </w:r>
-      <w:r>
-        <w:br w:type="textWrapping"/>
-      </w:r>
-      <w:r>
-        <w:rPr>
-          <w:rStyle w:val="VerbatimChar"/>
-        </w:rPr>
-        <w:t xml:space="preserve">##  lazyeval         0.2.1      2017-10-29 cran (@0.2.1)                  </w:t>
-      </w:r>
-      <w:r>
-        <w:br w:type="textWrapping"/>
-      </w:r>
-      <w:r>
-        <w:rPr>
-          <w:rStyle w:val="VerbatimChar"/>
-        </w:rPr>
-        <w:t xml:space="preserve">##  magrittr       * 1.5        2014-11-22 CRAN (R 3.4.2)                 </w:t>
-      </w:r>
-      <w:r>
-        <w:br w:type="textWrapping"/>
-      </w:r>
-      <w:r>
-        <w:rPr>
-          <w:rStyle w:val="VerbatimChar"/>
-        </w:rPr>
-        <w:t xml:space="preserve">##  memoise          1.1.0      2017-04-21 CRAN (R 3.4.2)                 </w:t>
-      </w:r>
-      <w:r>
-        <w:br w:type="textWrapping"/>
-      </w:r>
-      <w:r>
-        <w:rPr>
-          <w:rStyle w:val="VerbatimChar"/>
-        </w:rPr>
-        <w:t xml:space="preserve">##  methods        * 3.4.4      2018-03-15 local                          </w:t>
-      </w:r>
-      <w:r>
-        <w:br w:type="textWrapping"/>
-      </w:r>
-      <w:r>
-        <w:rPr>
-          <w:rStyle w:val="VerbatimChar"/>
-        </w:rPr>
-        <w:t xml:space="preserve">##  munsell          0.4.3      2016-02-13 CRAN (R 3.4.2)                 </w:t>
-      </w:r>
-      <w:r>
-        <w:br w:type="textWrapping"/>
-      </w:r>
-      <w:r>
-        <w:rPr>
-          <w:rStyle w:val="VerbatimChar"/>
-        </w:rPr>
-        <w:t xml:space="preserve">##  pillar           1.2.1      2018-02-27 CRAN (R 3.4.4)                 </w:t>
-      </w:r>
-      <w:r>
-        <w:br w:type="textWrapping"/>
-      </w:r>
-      <w:r>
-        <w:rPr>
-          <w:rStyle w:val="VerbatimChar"/>
-        </w:rPr>
-        <w:t xml:space="preserve">##  pkgconfig        2.0.1      2017-03-21 CRAN (R 3.4.2)                 </w:t>
-      </w:r>
-      <w:r>
-        <w:br w:type="textWrapping"/>
-      </w:r>
-      <w:r>
-        <w:rPr>
-          <w:rStyle w:val="VerbatimChar"/>
-        </w:rPr>
-        <w:t xml:space="preserve">##  plyr             1.8.4      2016-06-08 CRAN (R 3.4.2)                 </w:t>
-      </w:r>
-      <w:r>
-        <w:br w:type="textWrapping"/>
-      </w:r>
-      <w:r>
-        <w:rPr>
-          <w:rStyle w:val="VerbatimChar"/>
-        </w:rPr>
-        <w:t xml:space="preserve">##  R6               2.2.2      2017-06-17 CRAN (R 3.4.2)                 </w:t>
-      </w:r>
-      <w:r>
-        <w:br w:type="textWrapping"/>
-      </w:r>
-      <w:r>
-        <w:rPr>
-          <w:rStyle w:val="VerbatimChar"/>
-        </w:rPr>
-        <w:t xml:space="preserve">##  Rcpp             0.12.16    2018-03-13 CRAN (R 3.4.4)                 </w:t>
-      </w:r>
-      <w:r>
-        <w:br w:type="textWrapping"/>
-      </w:r>
-      <w:r>
-        <w:rPr>
-          <w:rStyle w:val="VerbatimChar"/>
-        </w:rPr>
-        <w:t xml:space="preserve">##  readr            1.1.1      2017-05-16 CRAN (R 3.4.2)                 </w:t>
-      </w:r>
-      <w:r>
-        <w:br w:type="textWrapping"/>
-      </w:r>
-      <w:r>
-        <w:rPr>
-          <w:rStyle w:val="VerbatimChar"/>
-        </w:rPr>
-        <w:t xml:space="preserve">##  reshape2         1.4.3      2017-12-11 cran (@1.4.3)                  </w:t>
-      </w:r>
-      <w:r>
-        <w:br w:type="textWrapping"/>
-      </w:r>
-      <w:r>
-        <w:rPr>
-          <w:rStyle w:val="VerbatimChar"/>
-        </w:rPr>
-        <w:t xml:space="preserve">##  rice.awd.pests * 0.0.0.9000 2018-04-12 local                          </w:t>
-      </w:r>
-      <w:r>
-        <w:br w:type="textWrapping"/>
-      </w:r>
-      <w:r>
-        <w:rPr>
-          <w:rStyle w:val="VerbatimChar"/>
-        </w:rPr>
-        <w:t xml:space="preserve">##  rlang            0.2.0.9001 2018-04-12 Github (r-lib/rlang@82b2727)   </w:t>
-      </w:r>
-      <w:r>
-        <w:br w:type="textWrapping"/>
-      </w:r>
-      <w:r>
-        <w:rPr>
-          <w:rStyle w:val="VerbatimChar"/>
-        </w:rPr>
-        <w:t xml:space="preserve">##  rmarkdown        1.9        2018-03-01 CRAN (R 3.4.4)                 </w:t>
-      </w:r>
-      <w:r>
-        <w:br w:type="textWrapping"/>
-      </w:r>
-      <w:r>
-        <w:rPr>
-          <w:rStyle w:val="VerbatimChar"/>
-        </w:rPr>
-        <w:t xml:space="preserve">##  rprojroot        1.3-2      2018-01-03 cran (@1.3-2)                  </w:t>
-      </w:r>
-      <w:r>
-        <w:br w:type="textWrapping"/>
-      </w:r>
-      <w:r>
-        <w:rPr>
-          <w:rStyle w:val="VerbatimChar"/>
-        </w:rPr>
-        <w:t xml:space="preserve">##  rstudioapi       0.7        2017-09-07 CRAN (R 3.4.2)                 </w:t>
-      </w:r>
-      <w:r>
-        <w:br w:type="textWrapping"/>
-      </w:r>
-      <w:r>
-        <w:rPr>
-          <w:rStyle w:val="VerbatimChar"/>
-        </w:rPr>
-        <w:t xml:space="preserve">##  rvest            0.3.2      2016-06-17 CRAN (R 3.4.2)                 </w:t>
-      </w:r>
-      <w:r>
-        <w:br w:type="textWrapping"/>
-      </w:r>
-      <w:r>
-        <w:rPr>
-          <w:rStyle w:val="VerbatimChar"/>
-        </w:rPr>
-        <w:t xml:space="preserve">##  scales           0.5.0.9000 2018-01-15 Github (hadley/scales@d767915) </w:t>
-      </w:r>
-      <w:r>
-        <w:br w:type="textWrapping"/>
-      </w:r>
-      <w:r>
-        <w:rPr>
-          <w:rStyle w:val="VerbatimChar"/>
-        </w:rPr>
-        <w:t xml:space="preserve">##  stats          * 3.4.4      2018-03-15 local                          </w:t>
-      </w:r>
-      <w:r>
-        <w:br w:type="textWrapping"/>
-      </w:r>
-      <w:r>
-        <w:rPr>
-          <w:rStyle w:val="VerbatimChar"/>
-        </w:rPr>
-        <w:t xml:space="preserve">##  stringi          1.1.7      2018-03-12 CRAN (R 3.4.4)                 </w:t>
-      </w:r>
-      <w:r>
-        <w:br w:type="textWrapping"/>
-      </w:r>
-      <w:r>
-        <w:rPr>
-          <w:rStyle w:val="VerbatimChar"/>
-        </w:rPr>
-        <w:t xml:space="preserve">##  stringr          1.3.0      2018-02-19 CRAN (R 3.4.4)                 </w:t>
-      </w:r>
-      <w:r>
-        <w:br w:type="textWrapping"/>
-      </w:r>
-      <w:r>
-        <w:rPr>
-          <w:rStyle w:val="VerbatimChar"/>
-        </w:rPr>
-        <w:t xml:space="preserve">##  tibble           1.4.2      2018-01-22 cran (@1.4.2)                  </w:t>
-      </w:r>
-      <w:r>
-        <w:br w:type="textWrapping"/>
-      </w:r>
-      <w:r>
-        <w:rPr>
-          <w:rStyle w:val="VerbatimChar"/>
-        </w:rPr>
-        <w:t xml:space="preserve">##  tools            3.4.4      2018-03-15 local                          </w:t>
-      </w:r>
-      <w:r>
-        <w:br w:type="textWrapping"/>
-      </w:r>
-      <w:r>
-        <w:rPr>
-          <w:rStyle w:val="VerbatimChar"/>
-        </w:rPr>
-        <w:t xml:space="preserve">##  utils          * 3.4.4      2018-03-15 local                          </w:t>
-      </w:r>
-      <w:r>
-        <w:br w:type="textWrapping"/>
-      </w:r>
-      <w:r>
-        <w:rPr>
-          <w:rStyle w:val="VerbatimChar"/>
-        </w:rPr>
-        <w:t xml:space="preserve">##  viridisLite      0.3.0      2018-02-01 cran (@0.3.0)                  </w:t>
-      </w:r>
-      <w:r>
-        <w:br w:type="textWrapping"/>
-      </w:r>
-      <w:r>
-        <w:rPr>
-          <w:rStyle w:val="VerbatimChar"/>
-        </w:rPr>
-        <w:t xml:space="preserve">##  withr            2.1.2      2018-03-15 Github (r-lib/withr@79d7b0d)   </w:t>
-      </w:r>
-      <w:r>
-        <w:br w:type="textWrapping"/>
-      </w:r>
-      <w:r>
-        <w:rPr>
-          <w:rStyle w:val="VerbatimChar"/>
-        </w:rPr>
-        <w:t xml:space="preserve">##  xfun             0.1        2018-01-22 cran (@0.1)                    </w:t>
-      </w:r>
-      <w:r>
-        <w:br w:type="textWrapping"/>
-      </w:r>
-      <w:r>
-        <w:rPr>
-          <w:rStyle w:val="VerbatimChar"/>
-        </w:rPr>
-        <w:t xml:space="preserve">##  xml2             1.2.0      2018-01-24 cran (@1.2.0)                  </w:t>
-      </w:r>
-      <w:r>
-        <w:br w:type="textWrapping"/>
-      </w:r>
-      <w:r>
-        <w:rPr>
-          <w:rStyle w:val="VerbatimChar"/>
-        </w:rPr>
-        <w:t xml:space="preserve">##  yaml             2.1.18     2018-03-08 CRAN (R 3.4.4)</w:t>
+        <w:t xml:space="preserve">#&gt;  setting  value                       </w:t>
+      </w:r>
+      <w:r>
+        <w:br w:type="textWrapping"/>
+      </w:r>
+      <w:r>
+        <w:rPr>
+          <w:rStyle w:val="VerbatimChar"/>
+        </w:rPr>
+        <w:t xml:space="preserve">#&gt;  version  R version 3.4.4 (2018-03-15)</w:t>
+      </w:r>
+      <w:r>
+        <w:br w:type="textWrapping"/>
+      </w:r>
+      <w:r>
+        <w:rPr>
+          <w:rStyle w:val="VerbatimChar"/>
+        </w:rPr>
+        <w:t xml:space="preserve">#&gt;  system   x86_64, darwin17.4.0        </w:t>
+      </w:r>
+      <w:r>
+        <w:br w:type="textWrapping"/>
+      </w:r>
+      <w:r>
+        <w:rPr>
+          <w:rStyle w:val="VerbatimChar"/>
+        </w:rPr>
+        <w:t xml:space="preserve">#&gt;  ui       unknown                     </w:t>
+      </w:r>
+      <w:r>
+        <w:br w:type="textWrapping"/>
+      </w:r>
+      <w:r>
+        <w:rPr>
+          <w:rStyle w:val="VerbatimChar"/>
+        </w:rPr>
+        <w:t xml:space="preserve">#&gt;  language (EN)                        </w:t>
+      </w:r>
+      <w:r>
+        <w:br w:type="textWrapping"/>
+      </w:r>
+      <w:r>
+        <w:rPr>
+          <w:rStyle w:val="VerbatimChar"/>
+        </w:rPr>
+        <w:t xml:space="preserve">#&gt;  collate  en_AU.UTF-8                 </w:t>
+      </w:r>
+      <w:r>
+        <w:br w:type="textWrapping"/>
+      </w:r>
+      <w:r>
+        <w:rPr>
+          <w:rStyle w:val="VerbatimChar"/>
+        </w:rPr>
+        <w:t xml:space="preserve">#&gt;  tz       Australia/Brisbane          </w:t>
+      </w:r>
+      <w:r>
+        <w:br w:type="textWrapping"/>
+      </w:r>
+      <w:r>
+        <w:rPr>
+          <w:rStyle w:val="VerbatimChar"/>
+        </w:rPr>
+        <w:t xml:space="preserve">#&gt;  date     2018-04-14                  </w:t>
+      </w:r>
+      <w:r>
+        <w:br w:type="textWrapping"/>
+      </w:r>
+      <w:r>
+        <w:rPr>
+          <w:rStyle w:val="VerbatimChar"/>
+        </w:rPr>
+        <w:t xml:space="preserve">#&gt; </w:t>
+      </w:r>
+      <w:r>
+        <w:br w:type="textWrapping"/>
+      </w:r>
+      <w:r>
+        <w:rPr>
+          <w:rStyle w:val="VerbatimChar"/>
+        </w:rPr>
+        <w:t xml:space="preserve">#&gt;  package        * version    date       source                         </w:t>
+      </w:r>
+      <w:r>
+        <w:br w:type="textWrapping"/>
+      </w:r>
+      <w:r>
+        <w:rPr>
+          <w:rStyle w:val="VerbatimChar"/>
+        </w:rPr>
+        <w:t xml:space="preserve">#&gt;  assertthat       0.2.0      2017-04-11 CRAN (R 3.4.2)                 </w:t>
+      </w:r>
+      <w:r>
+        <w:br w:type="textWrapping"/>
+      </w:r>
+      <w:r>
+        <w:rPr>
+          <w:rStyle w:val="VerbatimChar"/>
+        </w:rPr>
+        <w:t xml:space="preserve">#&gt;  backports        1.1.2      2017-12-13 cran (@1.1.2)                  </w:t>
+      </w:r>
+      <w:r>
+        <w:br w:type="textWrapping"/>
+      </w:r>
+      <w:r>
+        <w:rPr>
+          <w:rStyle w:val="VerbatimChar"/>
+        </w:rPr>
+        <w:t xml:space="preserve">#&gt;  base           * 3.4.4      2018-03-15 local                          </w:t>
+      </w:r>
+      <w:r>
+        <w:br w:type="textWrapping"/>
+      </w:r>
+      <w:r>
+        <w:rPr>
+          <w:rStyle w:val="VerbatimChar"/>
+        </w:rPr>
+        <w:t xml:space="preserve">#&gt;  bindr            0.1.1      2018-03-13 CRAN (R 3.4.4)                 </w:t>
+      </w:r>
+      <w:r>
+        <w:br w:type="textWrapping"/>
+      </w:r>
+      <w:r>
+        <w:rPr>
+          <w:rStyle w:val="VerbatimChar"/>
+        </w:rPr>
+        <w:t xml:space="preserve">#&gt;  bindrcpp         0.2.2      2018-03-29 cran (@0.2.2)                  </w:t>
+      </w:r>
+      <w:r>
+        <w:br w:type="textWrapping"/>
+      </w:r>
+      <w:r>
+        <w:rPr>
+          <w:rStyle w:val="VerbatimChar"/>
+        </w:rPr>
+        <w:t xml:space="preserve">#&gt;  bookdown       * 0.7        2018-02-18 CRAN (R 3.4.4)                 </w:t>
+      </w:r>
+      <w:r>
+        <w:br w:type="textWrapping"/>
+      </w:r>
+      <w:r>
+        <w:rPr>
+          <w:rStyle w:val="VerbatimChar"/>
+        </w:rPr>
+        <w:t xml:space="preserve">#&gt;  colorspace       1.3-2      2016-12-14 CRAN (R 3.4.2)                 </w:t>
+      </w:r>
+      <w:r>
+        <w:br w:type="textWrapping"/>
+      </w:r>
+      <w:r>
+        <w:rPr>
+          <w:rStyle w:val="VerbatimChar"/>
+        </w:rPr>
+        <w:t xml:space="preserve">#&gt;  compiler         3.4.4      2018-03-15 local                          </w:t>
+      </w:r>
+      <w:r>
+        <w:br w:type="textWrapping"/>
+      </w:r>
+      <w:r>
+        <w:rPr>
+          <w:rStyle w:val="VerbatimChar"/>
+        </w:rPr>
+        <w:t xml:space="preserve">#&gt;  datasets       * 3.4.4      2018-03-15 local                          </w:t>
+      </w:r>
+      <w:r>
+        <w:br w:type="textWrapping"/>
+      </w:r>
+      <w:r>
+        <w:rPr>
+          <w:rStyle w:val="VerbatimChar"/>
+        </w:rPr>
+        <w:t xml:space="preserve">#&gt;  devtools         1.13.5     2018-02-18 CRAN (R 3.4.4)                 </w:t>
+      </w:r>
+      <w:r>
+        <w:br w:type="textWrapping"/>
+      </w:r>
+      <w:r>
+        <w:rPr>
+          <w:rStyle w:val="VerbatimChar"/>
+        </w:rPr>
+        <w:t xml:space="preserve">#&gt;  digest           0.6.15     2018-01-28 cran (@0.6.15)                 </w:t>
+      </w:r>
+      <w:r>
+        <w:br w:type="textWrapping"/>
+      </w:r>
+      <w:r>
+        <w:rPr>
+          <w:rStyle w:val="VerbatimChar"/>
+        </w:rPr>
+        <w:t xml:space="preserve">#&gt;  dplyr            0.7.4      2017-09-28 CRAN (R 3.4.4)                 </w:t>
+      </w:r>
+      <w:r>
+        <w:br w:type="textWrapping"/>
+      </w:r>
+      <w:r>
+        <w:rPr>
+          <w:rStyle w:val="VerbatimChar"/>
+        </w:rPr>
+        <w:t xml:space="preserve">#&gt;  evaluate         0.10.1     2017-06-24 cran (@0.10.1)                 </w:t>
+      </w:r>
+      <w:r>
+        <w:br w:type="textWrapping"/>
+      </w:r>
+      <w:r>
+        <w:rPr>
+          <w:rStyle w:val="VerbatimChar"/>
+        </w:rPr>
+        <w:t xml:space="preserve">#&gt;  ggplot2        * 2.2.1.9000 2018-04-07 Github (hadley/ggplot2@3c9c504)</w:t>
+      </w:r>
+      <w:r>
+        <w:br w:type="textWrapping"/>
+      </w:r>
+      <w:r>
+        <w:rPr>
+          <w:rStyle w:val="VerbatimChar"/>
+        </w:rPr>
+        <w:t xml:space="preserve">#&gt;  ggpubr         * 0.1.6      2017-11-14 CRAN (R 3.4.4)                 </w:t>
+      </w:r>
+      <w:r>
+        <w:br w:type="textWrapping"/>
+      </w:r>
+      <w:r>
+        <w:rPr>
+          <w:rStyle w:val="VerbatimChar"/>
+        </w:rPr>
+        <w:t xml:space="preserve">#&gt;  glue             1.2.0      2017-10-29 cran (@1.2.0)                  </w:t>
+      </w:r>
+      <w:r>
+        <w:br w:type="textWrapping"/>
+      </w:r>
+      <w:r>
+        <w:rPr>
+          <w:rStyle w:val="VerbatimChar"/>
+        </w:rPr>
+        <w:t xml:space="preserve">#&gt;  graphics       * 3.4.4      2018-03-15 local                          </w:t>
+      </w:r>
+      <w:r>
+        <w:br w:type="textWrapping"/>
+      </w:r>
+      <w:r>
+        <w:rPr>
+          <w:rStyle w:val="VerbatimChar"/>
+        </w:rPr>
+        <w:t xml:space="preserve">#&gt;  grDevices      * 3.4.4      2018-03-15 local                          </w:t>
+      </w:r>
+      <w:r>
+        <w:br w:type="textWrapping"/>
+      </w:r>
+      <w:r>
+        <w:rPr>
+          <w:rStyle w:val="VerbatimChar"/>
+        </w:rPr>
+        <w:t xml:space="preserve">#&gt;  grid             3.4.4      2018-03-15 local                          </w:t>
+      </w:r>
+      <w:r>
+        <w:br w:type="textWrapping"/>
+      </w:r>
+      <w:r>
+        <w:rPr>
+          <w:rStyle w:val="VerbatimChar"/>
+        </w:rPr>
+        <w:t xml:space="preserve">#&gt;  gtable           0.2.0      2016-02-26 CRAN (R 3.4.2)                 </w:t>
+      </w:r>
+      <w:r>
+        <w:br w:type="textWrapping"/>
+      </w:r>
+      <w:r>
+        <w:rPr>
+          <w:rStyle w:val="VerbatimChar"/>
+        </w:rPr>
+        <w:t xml:space="preserve">#&gt;  highr            0.6        2016-05-09 cran (@0.6)                    </w:t>
+      </w:r>
+      <w:r>
+        <w:br w:type="textWrapping"/>
+      </w:r>
+      <w:r>
+        <w:rPr>
+          <w:rStyle w:val="VerbatimChar"/>
+        </w:rPr>
+        <w:t xml:space="preserve">#&gt;  hms              0.4.2      2018-03-10 CRAN (R 3.4.4)                 </w:t>
+      </w:r>
+      <w:r>
+        <w:br w:type="textWrapping"/>
+      </w:r>
+      <w:r>
+        <w:rPr>
+          <w:rStyle w:val="VerbatimChar"/>
+        </w:rPr>
+        <w:t xml:space="preserve">#&gt;  htmltools        0.3.6      2017-04-28 cran (@0.3.6)                  </w:t>
+      </w:r>
+      <w:r>
+        <w:br w:type="textWrapping"/>
+      </w:r>
+      <w:r>
+        <w:rPr>
+          <w:rStyle w:val="VerbatimChar"/>
+        </w:rPr>
+        <w:t xml:space="preserve">#&gt;  httr             1.3.1      2017-08-20 CRAN (R 3.4.2)                 </w:t>
+      </w:r>
+      <w:r>
+        <w:br w:type="textWrapping"/>
+      </w:r>
+      <w:r>
+        <w:rPr>
+          <w:rStyle w:val="VerbatimChar"/>
+        </w:rPr>
+        <w:t xml:space="preserve">#&gt;  kableExtra     * 0.8.0      2018-04-05 cran (@0.8.0)                  </w:t>
+      </w:r>
+      <w:r>
+        <w:br w:type="textWrapping"/>
+      </w:r>
+      <w:r>
+        <w:rPr>
+          <w:rStyle w:val="VerbatimChar"/>
+        </w:rPr>
+        <w:t xml:space="preserve">#&gt;  knitr          * 1.20       2018-02-20 CRAN (R 3.4.4)                 </w:t>
+      </w:r>
+      <w:r>
+        <w:br w:type="textWrapping"/>
+      </w:r>
+      <w:r>
+        <w:rPr>
+          <w:rStyle w:val="VerbatimChar"/>
+        </w:rPr>
+        <w:t xml:space="preserve">#&gt;  labeling         0.3        2014-08-23 CRAN (R 3.4.2)                 </w:t>
+      </w:r>
+      <w:r>
+        <w:br w:type="textWrapping"/>
+      </w:r>
+      <w:r>
+        <w:rPr>
+          <w:rStyle w:val="VerbatimChar"/>
+        </w:rPr>
+        <w:t xml:space="preserve">#&gt;  lazyeval         0.2.1      2017-10-29 cran (@0.2.1)                  </w:t>
+      </w:r>
+      <w:r>
+        <w:br w:type="textWrapping"/>
+      </w:r>
+      <w:r>
+        <w:rPr>
+          <w:rStyle w:val="VerbatimChar"/>
+        </w:rPr>
+        <w:t xml:space="preserve">#&gt;  magrittr       * 1.5        2014-11-22 CRAN (R 3.4.2)                 </w:t>
+      </w:r>
+      <w:r>
+        <w:br w:type="textWrapping"/>
+      </w:r>
+      <w:r>
+        <w:rPr>
+          <w:rStyle w:val="VerbatimChar"/>
+        </w:rPr>
+        <w:t xml:space="preserve">#&gt;  memoise          1.1.0      2017-04-21 CRAN (R 3.4.2)                 </w:t>
+      </w:r>
+      <w:r>
+        <w:br w:type="textWrapping"/>
+      </w:r>
+      <w:r>
+        <w:rPr>
+          <w:rStyle w:val="VerbatimChar"/>
+        </w:rPr>
+        <w:t xml:space="preserve">#&gt;  methods        * 3.4.4      2018-03-15 local                          </w:t>
+      </w:r>
+      <w:r>
+        <w:br w:type="textWrapping"/>
+      </w:r>
+      <w:r>
+        <w:rPr>
+          <w:rStyle w:val="VerbatimChar"/>
+        </w:rPr>
+        <w:t xml:space="preserve">#&gt;  munsell          0.4.3      2016-02-13 CRAN (R 3.4.2)                 </w:t>
+      </w:r>
+      <w:r>
+        <w:br w:type="textWrapping"/>
+      </w:r>
+      <w:r>
+        <w:rPr>
+          <w:rStyle w:val="VerbatimChar"/>
+        </w:rPr>
+        <w:t xml:space="preserve">#&gt;  pillar           1.2.1      2018-02-27 CRAN (R 3.4.4)                 </w:t>
+      </w:r>
+      <w:r>
+        <w:br w:type="textWrapping"/>
+      </w:r>
+      <w:r>
+        <w:rPr>
+          <w:rStyle w:val="VerbatimChar"/>
+        </w:rPr>
+        <w:t xml:space="preserve">#&gt;  pkgconfig        2.0.1      2017-03-21 CRAN (R 3.4.2)                 </w:t>
+      </w:r>
+      <w:r>
+        <w:br w:type="textWrapping"/>
+      </w:r>
+      <w:r>
+        <w:rPr>
+          <w:rStyle w:val="VerbatimChar"/>
+        </w:rPr>
+        <w:t xml:space="preserve">#&gt;  plyr             1.8.4      2016-06-08 CRAN (R 3.4.2)                 </w:t>
+      </w:r>
+      <w:r>
+        <w:br w:type="textWrapping"/>
+      </w:r>
+      <w:r>
+        <w:rPr>
+          <w:rStyle w:val="VerbatimChar"/>
+        </w:rPr>
+        <w:t xml:space="preserve">#&gt;  R6               2.2.2      2017-06-17 CRAN (R 3.4.2)                 </w:t>
+      </w:r>
+      <w:r>
+        <w:br w:type="textWrapping"/>
+      </w:r>
+      <w:r>
+        <w:rPr>
+          <w:rStyle w:val="VerbatimChar"/>
+        </w:rPr>
+        <w:t xml:space="preserve">#&gt;  Rcpp             0.12.16    2018-03-13 CRAN (R 3.4.4)                 </w:t>
+      </w:r>
+      <w:r>
+        <w:br w:type="textWrapping"/>
+      </w:r>
+      <w:r>
+        <w:rPr>
+          <w:rStyle w:val="VerbatimChar"/>
+        </w:rPr>
+        <w:t xml:space="preserve">#&gt;  readr            1.1.1      2017-05-16 CRAN (R 3.4.2)                 </w:t>
+      </w:r>
+      <w:r>
+        <w:br w:type="textWrapping"/>
+      </w:r>
+      <w:r>
+        <w:rPr>
+          <w:rStyle w:val="VerbatimChar"/>
+        </w:rPr>
+        <w:t xml:space="preserve">#&gt;  reshape2         1.4.3      2017-12-11 cran (@1.4.3)                  </w:t>
+      </w:r>
+      <w:r>
+        <w:br w:type="textWrapping"/>
+      </w:r>
+      <w:r>
+        <w:rPr>
+          <w:rStyle w:val="VerbatimChar"/>
+        </w:rPr>
+        <w:t xml:space="preserve">#&gt;  rice.awd.pests * 0.0.0.9000 2018-04-12 local                          </w:t>
+      </w:r>
+      <w:r>
+        <w:br w:type="textWrapping"/>
+      </w:r>
+      <w:r>
+        <w:rPr>
+          <w:rStyle w:val="VerbatimChar"/>
+        </w:rPr>
+        <w:t xml:space="preserve">#&gt;  rlang            0.2.0.9001 2018-04-12 Github (r-lib/rlang@82b2727)   </w:t>
+      </w:r>
+      <w:r>
+        <w:br w:type="textWrapping"/>
+      </w:r>
+      <w:r>
+        <w:rPr>
+          <w:rStyle w:val="VerbatimChar"/>
+        </w:rPr>
+        <w:t xml:space="preserve">#&gt;  rmarkdown        1.9        2018-03-01 CRAN (R 3.4.4)                 </w:t>
+      </w:r>
+      <w:r>
+        <w:br w:type="textWrapping"/>
+      </w:r>
+      <w:r>
+        <w:rPr>
+          <w:rStyle w:val="VerbatimChar"/>
+        </w:rPr>
+        <w:t xml:space="preserve">#&gt;  rprojroot        1.3-2      2018-01-03 cran (@1.3-2)                  </w:t>
+      </w:r>
+      <w:r>
+        <w:br w:type="textWrapping"/>
+      </w:r>
+      <w:r>
+        <w:rPr>
+          <w:rStyle w:val="VerbatimChar"/>
+        </w:rPr>
+        <w:t xml:space="preserve">#&gt;  rstudioapi       0.7        2017-09-07 CRAN (R 3.4.2)                 </w:t>
+      </w:r>
+      <w:r>
+        <w:br w:type="textWrapping"/>
+      </w:r>
+      <w:r>
+        <w:rPr>
+          <w:rStyle w:val="VerbatimChar"/>
+        </w:rPr>
+        <w:t xml:space="preserve">#&gt;  rvest            0.3.2      2016-06-17 CRAN (R 3.4.2)                 </w:t>
+      </w:r>
+      <w:r>
+        <w:br w:type="textWrapping"/>
+      </w:r>
+      <w:r>
+        <w:rPr>
+          <w:rStyle w:val="VerbatimChar"/>
+        </w:rPr>
+        <w:t xml:space="preserve">#&gt;  scales           0.5.0.9000 2018-01-15 Github (hadley/scales@d767915) </w:t>
+      </w:r>
+      <w:r>
+        <w:br w:type="textWrapping"/>
+      </w:r>
+      <w:r>
+        <w:rPr>
+          <w:rStyle w:val="VerbatimChar"/>
+        </w:rPr>
+        <w:t xml:space="preserve">#&gt;  stats          * 3.4.4      2018-03-15 local                          </w:t>
+      </w:r>
+      <w:r>
+        <w:br w:type="textWrapping"/>
+      </w:r>
+      <w:r>
+        <w:rPr>
+          <w:rStyle w:val="VerbatimChar"/>
+        </w:rPr>
+        <w:t xml:space="preserve">#&gt;  stringi          1.1.7      2018-03-12 CRAN (R 3.4.4)                 </w:t>
+      </w:r>
+      <w:r>
+        <w:br w:type="textWrapping"/>
+      </w:r>
+      <w:r>
+        <w:rPr>
+          <w:rStyle w:val="VerbatimChar"/>
+        </w:rPr>
+        <w:t xml:space="preserve">#&gt;  stringr          1.3.0      2018-02-19 CRAN (R 3.4.4)                 </w:t>
+      </w:r>
+      <w:r>
+        <w:br w:type="textWrapping"/>
+      </w:r>
+      <w:r>
+        <w:rPr>
+          <w:rStyle w:val="VerbatimChar"/>
+        </w:rPr>
+        <w:t xml:space="preserve">#&gt;  tibble           1.4.2      2018-01-22 cran (@1.4.2)                  </w:t>
+      </w:r>
+      <w:r>
+        <w:br w:type="textWrapping"/>
+      </w:r>
+      <w:r>
+        <w:rPr>
+          <w:rStyle w:val="VerbatimChar"/>
+        </w:rPr>
+        <w:t xml:space="preserve">#&gt;  tools            3.4.4      2018-03-15 local                          </w:t>
+      </w:r>
+      <w:r>
+        <w:br w:type="textWrapping"/>
+      </w:r>
+      <w:r>
+        <w:rPr>
+          <w:rStyle w:val="VerbatimChar"/>
+        </w:rPr>
+        <w:t xml:space="preserve">#&gt;  utils          * 3.4.4      2018-03-15 local                          </w:t>
+      </w:r>
+      <w:r>
+        <w:br w:type="textWrapping"/>
+      </w:r>
+      <w:r>
+        <w:rPr>
+          <w:rStyle w:val="VerbatimChar"/>
+        </w:rPr>
+        <w:t xml:space="preserve">#&gt;  viridisLite      0.3.0      2018-02-01 cran (@0.3.0)                  </w:t>
+      </w:r>
+      <w:r>
+        <w:br w:type="textWrapping"/>
+      </w:r>
+      <w:r>
+        <w:rPr>
+          <w:rStyle w:val="VerbatimChar"/>
+        </w:rPr>
+        <w:t xml:space="preserve">#&gt;  withr            2.1.2      2018-03-15 Github (r-lib/withr@79d7b0d)   </w:t>
+      </w:r>
+      <w:r>
+        <w:br w:type="textWrapping"/>
+      </w:r>
+      <w:r>
+        <w:rPr>
+          <w:rStyle w:val="VerbatimChar"/>
+        </w:rPr>
+        <w:t xml:space="preserve">#&gt;  xfun             0.1        2018-01-22 cran (@0.1)                    </w:t>
+      </w:r>
+      <w:r>
+        <w:br w:type="textWrapping"/>
+      </w:r>
+      <w:r>
+        <w:rPr>
+          <w:rStyle w:val="VerbatimChar"/>
+        </w:rPr>
+        <w:t xml:space="preserve">#&gt;  xml2             1.2.0      2018-01-24 cran (@1.2.0)                  </w:t>
+      </w:r>
+      <w:r>
+        <w:br w:type="textWrapping"/>
+      </w:r>
+      <w:r>
+        <w:rPr>
+          <w:rStyle w:val="VerbatimChar"/>
+        </w:rPr>
+        <w:t xml:space="preserve">#&gt;  yaml             2.1.18     2018-03-08 CRAN (R 3.4.4)</w:t>
       </w:r>
     </w:p>
     <w:p>
@@ -3071,25 +3071,25 @@
         <w:rPr>
           <w:rStyle w:val="VerbatimChar"/>
         </w:rPr>
-        <w:t xml:space="preserve">## Local:    master /Users/adamsparks/Development/rice_awd_pests/</w:t>
-      </w:r>
-      <w:r>
-        <w:br w:type="textWrapping"/>
-      </w:r>
-      <w:r>
-        <w:rPr>
-          <w:rStyle w:val="VerbatimChar"/>
-        </w:rPr>
-        <w:t xml:space="preserve">## Remote:   master @ origin (https://github.com/openplantpathology/rice_awd_pests.git)</w:t>
-      </w:r>
-      <w:r>
-        <w:br w:type="textWrapping"/>
-      </w:r>
-      <w:r>
-        <w:rPr>
-          <w:rStyle w:val="VerbatimChar"/>
-        </w:rPr>
-        <w:t xml:space="preserve">## Head:     [def67c7] 2018-04-14: Knit document to Word and PDF formats</w:t>
+        <w:t xml:space="preserve">#&gt; Local:    master /Users/adamsparks/Development/rice_awd_pests/</w:t>
+      </w:r>
+      <w:r>
+        <w:br w:type="textWrapping"/>
+      </w:r>
+      <w:r>
+        <w:rPr>
+          <w:rStyle w:val="VerbatimChar"/>
+        </w:rPr>
+        <w:t xml:space="preserve">#&gt; Remote:   master @ origin (https://github.com/openplantpathology/rice_awd_pests.git)</w:t>
+      </w:r>
+      <w:r>
+        <w:br w:type="textWrapping"/>
+      </w:r>
+      <w:r>
+        <w:rPr>
+          <w:rStyle w:val="VerbatimChar"/>
+        </w:rPr>
+        <w:t xml:space="preserve">#&gt; Head:     [251db92] 2018-04-14: Figure formatting</w:t>
       </w:r>
     </w:p>
     <w:sectPr>

</xml_diff>

<commit_message>
Split experiments in M&M and Results
It's more clear if one experiment is discussed at a time

Split up discussion

Add placeholder and reminder for a table for N treatements
</commit_message>
<xml_diff>
--- a/analysis/paper/paper.docx
+++ b/analysis/paper/paper.docx
@@ -1464,74 +1464,731 @@
     </w:p>
     <w:p>
       <w:pPr>
+        <w:pStyle w:val="FirstParagraph"/>
+      </w:pPr>
+      <w:r>
+        <w:t xml:space="preserve">Two experiments were conducted at the International Rice Research Institute’s (IRRI) Ziegler Experiment Station in Los Baños, Calabarzon, Philippines (latitude 14° 11’ N, , longitude 121° 15’ E) in the 2015 and 2016 dry seasons. For 2016 changes were made to optimize the experiment based on findings from the 2015 experiment. Details were as follows.</w:t>
+      </w:r>
+    </w:p>
+    <w:p>
+      <w:pPr>
         <w:pStyle w:val="Heading2"/>
       </w:pPr>
-      <w:bookmarkStart w:id="22" w:name="crop-establishment"/>
+      <w:bookmarkStart w:id="22" w:name="experiment"/>
+      <w:r>
+        <w:t xml:space="preserve">2015 Experiment</w:t>
+      </w:r>
+      <w:bookmarkEnd w:id="22"/>
+    </w:p>
+    <w:p>
+      <w:pPr>
+        <w:pStyle w:val="Heading3"/>
+      </w:pPr>
+      <w:bookmarkStart w:id="23" w:name="experimental-design"/>
+      <w:r>
+        <w:t xml:space="preserve">Experimental Design</w:t>
+      </w:r>
+      <w:bookmarkEnd w:id="23"/>
+    </w:p>
+    <w:p>
+      <w:pPr>
+        <w:pStyle w:val="FirstParagraph"/>
+      </w:pPr>
+      <w:r>
+        <w:t xml:space="preserve">The plot design was a split-plot design with four replicates where irrigation was the main plot and nitrogen (N) rate was the split-plot treatment. The main plot treatments were alternate wetting and drying (AWD) and continuously flooded (FLD) or farmers’ practice, the control treatment.</w:t>
+      </w:r>
+    </w:p>
+    <w:p>
+      <w:pPr>
+        <w:pStyle w:val="BodyText"/>
+      </w:pPr>
+      <w:r>
+        <w:t xml:space="preserve">The main plot size was 12m x 12m (144 sq m), with a split-plot size of 5m x 5m (25 sq m). Replication size was 12m x 24m (288 sq m) with a buffer of 1m per split-plot for a whole experiment size of 1,152 sq m.</w:t>
+      </w:r>
+    </w:p>
+    <w:p>
+      <w:pPr>
+        <w:pStyle w:val="BodyText"/>
+      </w:pPr>
+      <w:r>
+        <w:t xml:space="preserve">Irrigation in AWD plots was determined by the water level in plots,</w:t>
+      </w:r>
+      <w:r>
+        <w:t xml:space="preserve"> </w:t>
+      </w:r>
+      <w:r>
+        <w:rPr>
+          <w:i/>
+        </w:rPr>
+        <w:t xml:space="preserve">i.e.</w:t>
+      </w:r>
+      <w:r>
+        <w:t xml:space="preserve">, when the water level reached 15cm below the soil surface irrigation water was applied to a level of 5cm. In FLD plots a standing water layer of 3-5cm was maintained throughout the growing season.</w:t>
+      </w:r>
+    </w:p>
+    <w:p>
+      <w:pPr>
+        <w:pStyle w:val="BodyText"/>
+      </w:pPr>
+      <w:r>
+        <w:t xml:space="preserve">The split-plot treatments were different rates of nitrogen, N</w:t>
+      </w:r>
+      <w:r>
+        <w:rPr>
+          <w:vertAlign w:val="subscript"/>
+        </w:rPr>
+        <w:t xml:space="preserve">0</w:t>
+      </w:r>
+      <w:r>
+        <w:t xml:space="preserve"> </w:t>
+      </w:r>
+      <w:r>
+        <w:t xml:space="preserve">(no nitrogen supply), N</w:t>
+      </w:r>
+      <w:r>
+        <w:rPr>
+          <w:vertAlign w:val="subscript"/>
+        </w:rPr>
+        <w:t xml:space="preserve">1</w:t>
+      </w:r>
+      <w:r>
+        <w:t xml:space="preserve"> </w:t>
+      </w:r>
+      <w:r>
+        <w:t xml:space="preserve">(100 kg per ha applied as urea in three splits at final harrowing, active tillering and panicle initiation) and N</w:t>
+      </w:r>
+      <w:r>
+        <w:rPr>
+          <w:vertAlign w:val="subscript"/>
+        </w:rPr>
+        <w:t xml:space="preserve">2</w:t>
+      </w:r>
+      <w:r>
+        <w:t xml:space="preserve"> </w:t>
+      </w:r>
+      <w:r>
+        <w:t xml:space="preserve">(120 kg per ha applied as urea in three splits at final harrowing, active tillering and panicle initiation).</w:t>
+      </w:r>
+    </w:p>
+    <w:p>
+      <w:pPr>
+        <w:pStyle w:val="Heading3"/>
+      </w:pPr>
+      <w:bookmarkStart w:id="24" w:name="crop-establishment"/>
       <w:r>
         <w:t xml:space="preserve">Crop Establishment</w:t>
       </w:r>
-      <w:bookmarkEnd w:id="22"/>
+      <w:bookmarkEnd w:id="24"/>
     </w:p>
     <w:p>
       <w:pPr>
         <w:pStyle w:val="FirstParagraph"/>
       </w:pPr>
       <w:r>
-        <w:t xml:space="preserve">Two experiments were conducted at the International Rice Research Institute’s (IRRI) Ziegler Experiment Station in Los Baños, Calabarzon, Philippines (latitude 14° 11’ N, , longitude 121° 15’ E) in the 2015 and 2016 dry seasons. For 2016 changes were made to optimize the experiment based on findings from the 2015 experiment.</w:t>
+        <w:t xml:space="preserve">Trays of NSIC Rc222, a short-season inbred irrigated lowland rice variety with 114 day maturity when transplanted were established on 19 December 2014. Trays were randomised and transplanted using a mechanical transplanter on 9 January 2015.</w:t>
       </w:r>
     </w:p>
     <w:p>
       <w:pPr>
         <w:pStyle w:val="Heading3"/>
       </w:pPr>
-      <w:bookmarkStart w:id="23" w:name="crop-establishment-1"/>
-      <w:r>
-        <w:t xml:space="preserve">2015 Crop Establishment</w:t>
-      </w:r>
-      <w:bookmarkEnd w:id="23"/>
+      <w:bookmarkStart w:id="25" w:name="inoculum-preparation-and-application"/>
+      <w:r>
+        <w:t xml:space="preserve">Inoculum Preparation and Application</w:t>
+      </w:r>
+      <w:bookmarkEnd w:id="25"/>
     </w:p>
     <w:p>
       <w:pPr>
         <w:pStyle w:val="FirstParagraph"/>
       </w:pPr>
       <w:r>
-        <w:t xml:space="preserve">In 2015 trays of NSIC Rc222, a short-season in-bred irrigated lowland rice variety with 114 day maturity when transplanted were established on 27 December 2014. Trays were randomised and transplanted using a mechanical transplanter.</w:t>
-      </w:r>
+        <w:t xml:space="preserve">An isolate of</w:t>
+      </w:r>
+      <w:r>
+        <w:t xml:space="preserve"> </w:t>
+      </w:r>
+      <w:r>
+        <w:rPr>
+          <w:i/>
+        </w:rPr>
+        <w:t xml:space="preserve">Rhizoctonia solani</w:t>
+      </w:r>
+      <w:r>
+        <w:t xml:space="preserve"> </w:t>
+      </w:r>
+      <w:r>
+        <w:t xml:space="preserve">AG1-1a from infected rice was maintained on potato dextrose agar (PDA) medium in tubes. The isolate was transferred to 90mm Petri dishes containing PDA and incubated a room temperature (20 to 27°C). Glass bottles of autoclaved rice grain and hull substrate were prepared and plugs of the culture were transferred from Petri dishes to the autoclaved substrate and incubated at room temperature for two weeks.</w:t>
+      </w:r>
+    </w:p>
+    <w:p>
+      <w:pPr>
+        <w:pStyle w:val="BodyText"/>
+      </w:pPr>
+      <w:r>
+        <w:t xml:space="preserve">The plots were inoculated 20 days after transplanting using 151g of inoculum per plot (4m x 11m).</w:t>
+      </w:r>
+    </w:p>
+    <w:p>
+      <w:pPr>
+        <w:pStyle w:val="Heading2"/>
+      </w:pPr>
+      <w:bookmarkStart w:id="26" w:name="experiment-1"/>
+      <w:r>
+        <w:t xml:space="preserve">2016 Experiment</w:t>
+      </w:r>
+      <w:bookmarkEnd w:id="26"/>
     </w:p>
     <w:p>
       <w:pPr>
         <w:pStyle w:val="Heading3"/>
       </w:pPr>
-      <w:bookmarkStart w:id="24" w:name="crop-establishment-2"/>
-      <w:r>
-        <w:t xml:space="preserve">2016 Crop Establishment</w:t>
-      </w:r>
-      <w:bookmarkEnd w:id="24"/>
+      <w:bookmarkStart w:id="27" w:name="experimental-design-1"/>
+      <w:r>
+        <w:t xml:space="preserve">Experimental Design</w:t>
+      </w:r>
+      <w:bookmarkEnd w:id="27"/>
     </w:p>
     <w:p>
       <w:pPr>
         <w:pStyle w:val="FirstParagraph"/>
       </w:pPr>
       <w:r>
+        <w:t xml:space="preserve">The experiment followed the same split-plot design as described for the 2015 experiment. However, the plot size was increased and due to these changes, the replicate sizes are are not equal as necessitated by the use of a larger area for the experiment. The main plot sizes were: Block 1 (B1) 21m x 20.5m (412.5 sq m) and Block 2 (B2) 20.25m x 21.6m (437.4 sq m). The split-plot sizes were B1 21m x 10.25m (215.25 sq m), B2 20.25m x 10.8m (218.7 sq m). The replication sizes were B1 - 42m x 20.5m (861 sq m) and B2 - 40.5m x 21.6m (874.8 sq m). A buffer 0.5m per split-plot was used and the overall experiment size was 3471.6 sq m.</w:t>
+      </w:r>
+    </w:p>
+    <w:p>
+      <w:pPr>
+        <w:pStyle w:val="BodyText"/>
+      </w:pPr>
+      <w:r>
+        <w:t xml:space="preserve">split-plot N rates differed from the 2015 rates with only two nitrogen treatments, N</w:t>
+      </w:r>
+      <w:r>
+        <w:rPr>
+          <w:vertAlign w:val="subscript"/>
+        </w:rPr>
+        <w:t xml:space="preserve">3</w:t>
+      </w:r>
+      <w:r>
+        <w:t xml:space="preserve"> </w:t>
+      </w:r>
+      <w:r>
+        <w:t xml:space="preserve">(60 kg per ha as urea split into two applications) and N</w:t>
+      </w:r>
+      <w:r>
+        <w:rPr>
+          <w:vertAlign w:val="subscript"/>
+        </w:rPr>
+        <w:t xml:space="preserve">4</w:t>
+      </w:r>
+      <w:r>
+        <w:t xml:space="preserve"> </w:t>
+      </w:r>
+      <w:r>
+        <w:t xml:space="preserve">(180 kg per ha in three splits) was applied.</w:t>
+      </w:r>
+    </w:p>
+    <w:p>
+      <w:pPr>
+        <w:pStyle w:val="Heading3"/>
+      </w:pPr>
+      <w:bookmarkStart w:id="28" w:name="crop-establishment-1"/>
+      <w:r>
+        <w:t xml:space="preserve">Crop Establishment</w:t>
+      </w:r>
+      <w:bookmarkEnd w:id="28"/>
+    </w:p>
+    <w:p>
+      <w:pPr>
+        <w:pStyle w:val="FirstParagraph"/>
+      </w:pPr>
+      <w:r>
         <w:t xml:space="preserve">Nurseries of NSIC Rc222 were established on 7 January 2015 for the 2015 and 2016 experiments, respectively. Seedlings were transplanted on 9 January 2015 and 20 to 22 January 2016 in hills with six to eight seedlings per hill with a distance of 20 cm within and between rows.</w:t>
       </w:r>
     </w:p>
     <w:p>
       <w:pPr>
+        <w:pStyle w:val="Heading3"/>
+      </w:pPr>
+      <w:bookmarkStart w:id="29" w:name="inoculum-preparation-and-application-1"/>
+      <w:r>
+        <w:t xml:space="preserve">Inoculum Preparation and Application</w:t>
+      </w:r>
+      <w:bookmarkEnd w:id="29"/>
+    </w:p>
+    <w:p>
+      <w:pPr>
+        <w:pStyle w:val="FirstParagraph"/>
+      </w:pPr>
+      <w:r>
+        <w:t xml:space="preserve">Based on the 2015 results, the inoculation methods were modified in 2016 to increase the amount of inoculum applied to a smaller area. Plots were inoculated 41 days after transplanting using ten bottles per one sampling area (1m x 1m) per plot, where one bottle contained 151g inoculum. A total amount of 1,510g of inoculum was applied to a 1m x 1m area.</w:t>
+      </w:r>
+    </w:p>
+    <w:p>
+      <w:pPr>
         <w:pStyle w:val="Heading2"/>
       </w:pPr>
-      <w:bookmarkStart w:id="25" w:name="inoculum"/>
-      <w:r>
-        <w:t xml:space="preserve">Inoculum</w:t>
-      </w:r>
-      <w:bookmarkEnd w:id="25"/>
+      <w:bookmarkStart w:id="30" w:name="data-collection-and-analysis"/>
+      <w:r>
+        <w:t xml:space="preserve">Data Collection and Analysis</w:t>
+      </w:r>
+      <w:bookmarkEnd w:id="30"/>
     </w:p>
     <w:p>
       <w:pPr>
         <w:pStyle w:val="FirstParagraph"/>
       </w:pPr>
       <w:r>
-        <w:t xml:space="preserve">An isolate of</w:t>
+        <w:t xml:space="preserve">Disease scoring was the same in both experiments using the same sheath blight disease assessment scale for field evaluation developed at IRRI where 0 - no disease; 1 - trace to 1% severity; 2 - 1 to 5%; 3 - 5 to 15%; 4 - 15 to 50%; 5 - 50 to 100%. Where severity was considered to be the amount of leaf or sheath tissue covered by sheath blight lesions. Two sample areas per plot (1m x 1m) were assessed. For nine hills per sample, the number of tillers per hill and number of tillers with sheath blight (incidence) were measured. Tiller sheath blight severity was measured for four tillers per hill and six leaves tiller using the rating scale. Five disease assessments were made in the 2015 experiment and four disease assessments were made in the 2016 experiment, respectively.</w:t>
+      </w:r>
+    </w:p>
+    <w:p>
+      <w:pPr>
+        <w:pStyle w:val="BodyText"/>
+      </w:pPr>
+      <w:r>
+        <w:t xml:space="preserve">Disease severity values were converted to the midpoint percentage value of the disease assessment scale. Area under the disease progress stairs (AUDPS)</w:t>
+      </w:r>
+      <w:r>
+        <w:t xml:space="preserve"> </w:t>
+      </w:r>
+      <w:r>
+        <w:t xml:space="preserve">(Simko and Piepho 2012)</w:t>
+      </w:r>
+      <w:r>
+        <w:t xml:space="preserve"> </w:t>
+      </w:r>
+      <w:r>
+        <w:t xml:space="preserve">was calculated for both disease incidence and severity. As most of the data’s residuals did not meet assumptions for normality, the analysis was carried out using multivariate generalised linear mixed models implemented in the</w:t>
+      </w:r>
+      <w:r>
+        <w:t xml:space="preserve"> </w:t>
+      </w:r>
+      <w:r>
+        <w:rPr>
+          <w:rStyle w:val="VerbatimChar"/>
+        </w:rPr>
+        <w:t xml:space="preserve">MCMCglmm</w:t>
+      </w:r>
+      <w:r>
+        <w:t xml:space="preserve"> </w:t>
+      </w:r>
+      <w:r>
+        <w:t xml:space="preserve">package</w:t>
+      </w:r>
+      <w:r>
+        <w:t xml:space="preserve"> </w:t>
+      </w:r>
+      <w:r>
+        <w:t xml:space="preserve">(Hadfield 2010)</w:t>
+      </w:r>
+      <w:r>
+        <w:t xml:space="preserve"> </w:t>
+      </w:r>
+      <w:r>
+        <w:t xml:space="preserve">in the R programming environment</w:t>
+      </w:r>
+      <w:r>
+        <w:t xml:space="preserve"> </w:t>
+      </w:r>
+      <w:r>
+        <w:t xml:space="preserve">(R Core Team 2018)</w:t>
+      </w:r>
+      <w:r>
+        <w:t xml:space="preserve">.</w:t>
+      </w:r>
+    </w:p>
+    <w:p>
+      <w:pPr>
+        <w:pStyle w:val="Heading1"/>
+      </w:pPr>
+      <w:bookmarkStart w:id="31" w:name="results"/>
+      <w:r>
+        <w:t xml:space="preserve">Results</w:t>
+      </w:r>
+      <w:bookmarkEnd w:id="31"/>
+    </w:p>
+    <w:p>
+      <w:pPr>
+        <w:pStyle w:val="Heading2"/>
+      </w:pPr>
+      <w:bookmarkStart w:id="32" w:name="experiment-2"/>
+      <w:r>
+        <w:t xml:space="preserve">2015 Experiment</w:t>
+      </w:r>
+      <w:bookmarkEnd w:id="32"/>
+    </w:p>
+    <w:p>
+      <w:pPr>
+        <w:pStyle w:val="Heading3"/>
+      </w:pPr>
+      <w:bookmarkStart w:id="33" w:name="tiller-sheath-blight-incidence"/>
+      <w:r>
+        <w:t xml:space="preserve">Tiller Sheath Blight Incidence</w:t>
+      </w:r>
+      <w:bookmarkEnd w:id="33"/>
+    </w:p>
+    <w:p>
+      <w:pPr>
+        <w:pStyle w:val="FirstParagraph"/>
+      </w:pPr>
+      <w:r>
+        <w:t xml:space="preserve">In 2015 the incidence of tiller sheath blight remained low throughout the growing season only reaching 15% in 2015 in the N</w:t>
+      </w:r>
+      <w:r>
+        <w:rPr>
+          <w:vertAlign w:val="subscript"/>
+        </w:rPr>
+        <w:t xml:space="preserve">2</w:t>
+      </w:r>
+      <w:r>
+        <w:t xml:space="preserve">, flooded treatment (Figure</w:t>
+      </w:r>
+      <w:r>
+        <w:t xml:space="preserve"> </w:t>
+      </w:r>
+      <w:r>
+        <w:t xml:space="preserve">1</w:t>
+      </w:r>
+      <w:r>
+        <w:t xml:space="preserve">). The nitrogen treatments, N</w:t>
+      </w:r>
+      <w:r>
+        <w:rPr>
+          <w:vertAlign w:val="subscript"/>
+        </w:rPr>
+        <w:t xml:space="preserve">1</w:t>
+      </w:r>
+      <w:r>
+        <w:t xml:space="preserve"> </w:t>
+      </w:r>
+      <w:r>
+        <w:t xml:space="preserve">and N</w:t>
+      </w:r>
+      <w:r>
+        <w:rPr>
+          <w:vertAlign w:val="subscript"/>
+        </w:rPr>
+        <w:t xml:space="preserve">2</w:t>
+      </w:r>
+      <w:r>
+        <w:t xml:space="preserve">, were both significantly different when compared with the control N</w:t>
+      </w:r>
+      <w:r>
+        <w:rPr>
+          <w:vertAlign w:val="subscript"/>
+        </w:rPr>
+        <w:t xml:space="preserve">0</w:t>
+      </w:r>
+      <w:r>
+        <w:t xml:space="preserve"> </w:t>
+      </w:r>
+      <w:r>
+        <w:t xml:space="preserve">treatment. However, water management was not significantly different.</w:t>
+      </w:r>
+    </w:p>
+    <w:p>
+      <w:pPr>
+        <w:pStyle w:val="Heading3"/>
+      </w:pPr>
+      <w:bookmarkStart w:id="34" w:name="tiller-sheath-blight-severity"/>
+      <w:r>
+        <w:t xml:space="preserve">Tiller Sheath Blight Severity</w:t>
+      </w:r>
+      <w:bookmarkEnd w:id="34"/>
+    </w:p>
+    <w:p>
+      <w:pPr>
+        <w:pStyle w:val="FirstParagraph"/>
+      </w:pPr>
+      <w:r>
+        <w:t xml:space="preserve">In 2015 both the N</w:t>
+      </w:r>
+      <w:r>
+        <w:rPr>
+          <w:vertAlign w:val="subscript"/>
+        </w:rPr>
+        <w:t xml:space="preserve">1</w:t>
+      </w:r>
+      <w:r>
+        <w:t xml:space="preserve"> </w:t>
+      </w:r>
+      <w:r>
+        <w:t xml:space="preserve">and N</w:t>
+      </w:r>
+      <w:r>
+        <w:rPr>
+          <w:vertAlign w:val="subscript"/>
+        </w:rPr>
+        <w:t xml:space="preserve">2</w:t>
+      </w:r>
+      <w:r>
+        <w:t xml:space="preserve"> </w:t>
+      </w:r>
+      <w:r>
+        <w:t xml:space="preserve">treatments were significantly different than the control N</w:t>
+      </w:r>
+      <w:r>
+        <w:rPr>
+          <w:vertAlign w:val="subscript"/>
+        </w:rPr>
+        <w:t xml:space="preserve">0</w:t>
+      </w:r>
+      <w:r>
+        <w:t xml:space="preserve"> </w:t>
+      </w:r>
+      <w:r>
+        <w:t xml:space="preserve">treatment. The AWD water management was also significantly different from the control flooding treatment.</w:t>
+      </w:r>
+    </w:p>
+    <w:p>
+      <w:pPr>
+        <w:pStyle w:val="Heading3"/>
+      </w:pPr>
+      <w:bookmarkStart w:id="35" w:name="leaf-sheath-blight-severity"/>
+      <w:r>
+        <w:t xml:space="preserve">Leaf Sheath Blight Severity</w:t>
+      </w:r>
+      <w:bookmarkEnd w:id="35"/>
+    </w:p>
+    <w:p>
+      <w:pPr>
+        <w:pStyle w:val="FirstParagraph"/>
+      </w:pPr>
+      <w:r>
+        <w:t xml:space="preserve">In 2015 both the N</w:t>
+      </w:r>
+      <w:r>
+        <w:rPr>
+          <w:vertAlign w:val="subscript"/>
+        </w:rPr>
+        <w:t xml:space="preserve">1</w:t>
+      </w:r>
+      <w:r>
+        <w:t xml:space="preserve"> </w:t>
+      </w:r>
+      <w:r>
+        <w:t xml:space="preserve">and N</w:t>
+      </w:r>
+      <w:r>
+        <w:rPr>
+          <w:vertAlign w:val="subscript"/>
+        </w:rPr>
+        <w:t xml:space="preserve">2</w:t>
+      </w:r>
+      <w:r>
+        <w:t xml:space="preserve"> </w:t>
+      </w:r>
+      <w:r>
+        <w:t xml:space="preserve">treatments were significantly different than the N</w:t>
+      </w:r>
+      <w:r>
+        <w:rPr>
+          <w:vertAlign w:val="subscript"/>
+        </w:rPr>
+        <w:t xml:space="preserve">0</w:t>
+      </w:r>
+      <w:r>
+        <w:t xml:space="preserve"> </w:t>
+      </w:r>
+      <w:r>
+        <w:t xml:space="preserve">treatment. The AWD water management was also significantly different from the control flooding treatment.</w:t>
+      </w:r>
+    </w:p>
+    <w:p>
+      <w:pPr>
+        <w:pStyle w:val="Heading2"/>
+      </w:pPr>
+      <w:bookmarkStart w:id="36" w:name="experiment-3"/>
+      <w:r>
+        <w:t xml:space="preserve">2016 Experiment</w:t>
+      </w:r>
+      <w:bookmarkEnd w:id="36"/>
+    </w:p>
+    <w:p>
+      <w:pPr>
+        <w:pStyle w:val="Heading3"/>
+      </w:pPr>
+      <w:bookmarkStart w:id="37" w:name="tiller-sheath-blight-incidence-1"/>
+      <w:r>
+        <w:t xml:space="preserve">Tiller Sheath Blight Incidence</w:t>
+      </w:r>
+      <w:bookmarkEnd w:id="37"/>
+    </w:p>
+    <w:p>
+      <w:pPr>
+        <w:pStyle w:val="FirstParagraph"/>
+      </w:pPr>
+      <w:r>
+        <w:t xml:space="preserve">The changes to the inoculation methodology resulted in a much higher rate of infection in 2016, with the N</w:t>
+      </w:r>
+      <w:r>
+        <w:rPr>
+          <w:vertAlign w:val="subscript"/>
+        </w:rPr>
+        <w:t xml:space="preserve">4</w:t>
+      </w:r>
+      <w:r>
+        <w:t xml:space="preserve">, flooded treatment reaching a maximum value of 98% incidence at the third observation (Figure</w:t>
+      </w:r>
+      <w:r>
+        <w:t xml:space="preserve"> </w:t>
+      </w:r>
+      <w:r>
+        <w:t xml:space="preserve">1</w:t>
+      </w:r>
+      <w:r>
+        <w:t xml:space="preserve">). The nitrogen treatment N</w:t>
+      </w:r>
+      <w:r>
+        <w:rPr>
+          <w:vertAlign w:val="subscript"/>
+        </w:rPr>
+        <w:t xml:space="preserve">4</w:t>
+      </w:r>
+      <w:r>
+        <w:t xml:space="preserve">, was significantly different than the control N</w:t>
+      </w:r>
+      <w:r>
+        <w:rPr>
+          <w:vertAlign w:val="subscript"/>
+        </w:rPr>
+        <w:t xml:space="preserve">3</w:t>
+      </w:r>
+      <w:r>
+        <w:t xml:space="preserve"> </w:t>
+      </w:r>
+      <w:r>
+        <w:t xml:space="preserve">treatment. As in the 2015 study, water management did not significantly differ.</w:t>
+      </w:r>
+    </w:p>
+    <w:p>
+      <w:pPr>
+        <w:pStyle w:val="Heading3"/>
+      </w:pPr>
+      <w:bookmarkStart w:id="38" w:name="tiller-sheath-blight-severity-1"/>
+      <w:r>
+        <w:t xml:space="preserve">Tiller Sheath Blight Severity</w:t>
+      </w:r>
+      <w:bookmarkEnd w:id="38"/>
+    </w:p>
+    <w:p>
+      <w:pPr>
+        <w:pStyle w:val="FirstParagraph"/>
+      </w:pPr>
+      <w:r>
+        <w:t xml:space="preserve">In 2016 the N</w:t>
+      </w:r>
+      <w:r>
+        <w:rPr>
+          <w:vertAlign w:val="subscript"/>
+        </w:rPr>
+        <w:t xml:space="preserve">4</w:t>
+      </w:r>
+      <w:r>
+        <w:t xml:space="preserve"> </w:t>
+      </w:r>
+      <w:r>
+        <w:t xml:space="preserve">treatment was significantly different from the N</w:t>
+      </w:r>
+      <w:r>
+        <w:rPr>
+          <w:vertAlign w:val="subscript"/>
+        </w:rPr>
+        <w:t xml:space="preserve">3</w:t>
+      </w:r>
+      <w:r>
+        <w:t xml:space="preserve"> </w:t>
+      </w:r>
+      <w:r>
+        <w:t xml:space="preserve">treatment. The AWD water management was also significantly different from the control flooding treatment.</w:t>
+      </w:r>
+    </w:p>
+    <w:p>
+      <w:pPr>
+        <w:pStyle w:val="Heading3"/>
+      </w:pPr>
+      <w:bookmarkStart w:id="39" w:name="leaf-sheath-blight-severity-1"/>
+      <w:r>
+        <w:t xml:space="preserve">Leaf Sheath Blight Severity</w:t>
+      </w:r>
+      <w:bookmarkEnd w:id="39"/>
+    </w:p>
+    <w:p>
+      <w:pPr>
+        <w:pStyle w:val="FirstParagraph"/>
+      </w:pPr>
+      <w:r>
+        <w:t xml:space="preserve">In 2016 the none of the treatments, nitrogen rate or water management, were significantly different from the control treatment for leaf sheath blight severity.</w:t>
+      </w:r>
+    </w:p>
+    <w:p>
+      <w:pPr>
+        <w:pStyle w:val="Heading1"/>
+      </w:pPr>
+      <w:bookmarkStart w:id="40" w:name="discussion"/>
+      <w:r>
+        <w:t xml:space="preserve">Discussion</w:t>
+      </w:r>
+      <w:bookmarkEnd w:id="40"/>
+    </w:p>
+    <w:p>
+      <w:pPr>
+        <w:pStyle w:val="Heading1"/>
+      </w:pPr>
+      <w:bookmarkStart w:id="41" w:name="notes"/>
+      <w:r>
+        <w:t xml:space="preserve">Notes</w:t>
+      </w:r>
+      <w:bookmarkEnd w:id="41"/>
+    </w:p>
+    <w:p>
+      <w:pPr>
+        <w:pStyle w:val="Heading2"/>
+      </w:pPr>
+      <w:bookmarkStart w:id="42" w:name="acknowledgments"/>
+      <w:r>
+        <w:t xml:space="preserve">Acknowledgments</w:t>
+      </w:r>
+      <w:bookmarkEnd w:id="42"/>
+    </w:p>
+    <w:p>
+      <w:pPr>
+        <w:pStyle w:val="FirstParagraph"/>
+      </w:pPr>
+      <w:r>
+        <w:t xml:space="preserve">The authors wish to thank Rachel King University of Southern Queensland Statistical Consulting Unit for her insightful comments on the analysis of this paper, Dale Amozola for technical support in the field. Lastly, Michael Noel, who helped design and manage the first year of the project but passed away in 2015.</w:t>
+      </w:r>
+    </w:p>
+    <w:p>
+      <w:pPr>
+        <w:pStyle w:val="Heading5"/>
+      </w:pPr>
+      <w:bookmarkStart w:id="43" w:name="pagebreak"/>
+      <w:r>
+        <w:t xml:space="preserve">pagebreak</w:t>
+      </w:r>
+      <w:bookmarkEnd w:id="43"/>
+    </w:p>
+    <w:p>
+      <w:pPr>
+        <w:pStyle w:val="Heading1"/>
+      </w:pPr>
+      <w:bookmarkStart w:id="44" w:name="references"/>
+      <w:r>
+        <w:t xml:space="preserve">References</w:t>
+      </w:r>
+      <w:bookmarkEnd w:id="44"/>
+    </w:p>
+    <w:bookmarkStart w:id="63" w:name="refs"/>
+    <w:bookmarkStart w:id="46" w:name="ref-Bouman2001"/>
+    <w:p>
+      <w:pPr>
+        <w:pStyle w:val="FirstParagraph"/>
+      </w:pPr>
+      <w:r>
+        <w:t xml:space="preserve">Bouman, B., &amp; Tuong, T. (2001). Field water management to save water and increase its productivity in irrigated lowland rice.</w:t>
       </w:r>
       <w:r>
         <w:t xml:space="preserve"> </w:t>
@@ -1540,57 +2197,10 @@
         <w:rPr>
           <w:i/>
         </w:rPr>
-        <w:t xml:space="preserve">Rhizoctonia solani</w:t>
-      </w:r>
-      <w:r>
-        <w:t xml:space="preserve"> </w:t>
-      </w:r>
-      <w:r>
-        <w:t xml:space="preserve">AG1-1a from infected rice was maintained on potato dextrose agar (PDA) medium in tubes. The isolate was transferred to 90mm Petri dishes containing PDA and incubated a room temperature (20 to 27°C). Glass bottles of autoclaved rice grain and hull substrate were prepared and plugs of the culture were transferred from Petri dishes to the autoclaved substrate and incubated at room temperature for two weeks.</w:t>
-      </w:r>
-    </w:p>
-    <w:p>
-      <w:pPr>
-        <w:pStyle w:val="Heading2"/>
-      </w:pPr>
-      <w:bookmarkStart w:id="26" w:name="experimental-design"/>
-      <w:r>
-        <w:t xml:space="preserve">Experimental Design</w:t>
-      </w:r>
-      <w:bookmarkEnd w:id="26"/>
-    </w:p>
-    <w:p>
-      <w:pPr>
-        <w:pStyle w:val="FirstParagraph"/>
-      </w:pPr>
-      <w:r>
-        <w:t xml:space="preserve">Both experiments consisted of split-plot design with four replicates where irrigation was the main plot and nitrogen (N) rate was the split plot treatment. The main plot treatments were alternate wetting and drying (AWD) and continuously flooded (FLD) or farmers’ practice, the control treatment. The changes between seasons and experiments are detailed following.</w:t>
-      </w:r>
-    </w:p>
-    <w:p>
-      <w:pPr>
-        <w:pStyle w:val="Heading3"/>
-      </w:pPr>
-      <w:bookmarkStart w:id="27" w:name="dry-season-experiment"/>
-      <w:r>
-        <w:t xml:space="preserve">2015 Dry Season Experiment</w:t>
-      </w:r>
-      <w:bookmarkEnd w:id="27"/>
-    </w:p>
-    <w:p>
-      <w:pPr>
-        <w:pStyle w:val="FirstParagraph"/>
-      </w:pPr>
-      <w:r>
-        <w:t xml:space="preserve">The main plot size was 12m x 12m (144 sq m), with a sub-plot size of 5m x 5m (25 sq m). Replication size was 12m x 24m (288 sq m) with a buffer of 1m per sub-plot for a whole experiment size of 1,152 sq m.</w:t>
-      </w:r>
-    </w:p>
-    <w:p>
-      <w:pPr>
-        <w:pStyle w:val="BodyText"/>
-      </w:pPr>
-      <w:r>
-        <w:t xml:space="preserve">Irrigation in AWD plots was determined by the water level in plots,</w:t>
+        <w:t xml:space="preserve">Agricultural Water Management</w:t>
+      </w:r>
+      <w:r>
+        <w:t xml:space="preserve">,</w:t>
       </w:r>
       <w:r>
         <w:t xml:space="preserve"> </w:t>
@@ -1599,562 +2209,12 @@
         <w:rPr>
           <w:i/>
         </w:rPr>
-        <w:t xml:space="preserve">i.e.</w:t>
-      </w:r>
-      <w:r>
-        <w:t xml:space="preserve">, when the water level reached 15cm below the soil surface irrigation water was applied to a level of 5cm. In FLD plots a standing water layer of 3-5cm was maintained throughout the growing season.</w:t>
-      </w:r>
-    </w:p>
-    <w:p>
-      <w:pPr>
-        <w:pStyle w:val="BodyText"/>
-      </w:pPr>
-      <w:r>
-        <w:t xml:space="preserve">The sub-plot treatments were different rates of nitrogen, N</w:t>
-      </w:r>
-      <w:r>
-        <w:rPr>
-          <w:vertAlign w:val="subscript"/>
-        </w:rPr>
-        <w:t xml:space="preserve">0</w:t>
-      </w:r>
-      <w:r>
-        <w:t xml:space="preserve"> </w:t>
-      </w:r>
-      <w:r>
-        <w:t xml:space="preserve">(no nitrogen supply), N</w:t>
-      </w:r>
-      <w:r>
-        <w:rPr>
-          <w:vertAlign w:val="subscript"/>
-        </w:rPr>
-        <w:t xml:space="preserve">1</w:t>
-      </w:r>
-      <w:r>
-        <w:t xml:space="preserve"> </w:t>
-      </w:r>
-      <w:r>
-        <w:t xml:space="preserve">(100 kg per ha applied as urea in three splits at final harrowing, active tillering and panicle initiation) and N</w:t>
-      </w:r>
-      <w:r>
-        <w:rPr>
-          <w:vertAlign w:val="subscript"/>
-        </w:rPr>
-        <w:t xml:space="preserve">2</w:t>
-      </w:r>
-      <w:r>
-        <w:t xml:space="preserve"> </w:t>
-      </w:r>
-      <w:r>
-        <w:t xml:space="preserve">(120 kg per ha applied as urea in three splits at final harrowing, active tillering and panicle initiation).</w:t>
-      </w:r>
-    </w:p>
-    <w:p>
-      <w:pPr>
-        <w:pStyle w:val="BodyText"/>
-      </w:pPr>
-      <w:r>
-        <w:t xml:space="preserve">The plots were inoculated 20 days after transplanting using 151g of inoculum per plot (4m x 11m).</w:t>
-      </w:r>
-    </w:p>
-    <w:p>
-      <w:pPr>
-        <w:pStyle w:val="Heading3"/>
-      </w:pPr>
-      <w:bookmarkStart w:id="28" w:name="dry-season-experiment-1"/>
-      <w:r>
-        <w:t xml:space="preserve">2016 Dry Season Experiment</w:t>
-      </w:r>
-      <w:bookmarkEnd w:id="28"/>
-    </w:p>
-    <w:p>
-      <w:pPr>
-        <w:pStyle w:val="FirstParagraph"/>
-      </w:pPr>
-      <w:r>
-        <w:t xml:space="preserve">In 2016 dry season the plot size was increased and due to these changes, the replicate sizes are are not equal as necessitated by the use of a larger area for the experiment. The main plot sizes were: Block 1 (B1) 21m x 20.5m (412.5 sq m) and Block 2 (B2) 20.25m x 21.6m (437.4 sq m). The sub-plot sizes were B1 21m x 10.25m (215.25 sq m), B2 20.25m x 10.8m (218.7 sq m). The replication sizes were B1 - 42m x 20.5m (861 sq m) and B2 - 40.5m x 21.6m (874.8 sq m). A buffer 0.5m per sub-plot was used and the overall experiment size was 3471.6 sq m.</w:t>
-      </w:r>
-    </w:p>
-    <w:p>
-      <w:pPr>
-        <w:pStyle w:val="BodyText"/>
-      </w:pPr>
-      <w:r>
-        <w:t xml:space="preserve">Sub-plot N rates differed from the 2015 rates with only two nitrogen treatments, N</w:t>
-      </w:r>
-      <w:r>
-        <w:rPr>
-          <w:vertAlign w:val="subscript"/>
-        </w:rPr>
-        <w:t xml:space="preserve">3</w:t>
-      </w:r>
-      <w:r>
-        <w:t xml:space="preserve"> </w:t>
-      </w:r>
-      <w:r>
-        <w:t xml:space="preserve">(60 kg per ha as urea split into two applications) and N</w:t>
-      </w:r>
-      <w:r>
-        <w:rPr>
-          <w:vertAlign w:val="subscript"/>
-        </w:rPr>
-        <w:t xml:space="preserve">4</w:t>
-      </w:r>
-      <w:r>
-        <w:t xml:space="preserve"> </w:t>
-      </w:r>
-      <w:r>
-        <w:t xml:space="preserve">(180 kg per ha in three splits) was applied.</w:t>
-      </w:r>
-    </w:p>
-    <w:p>
-      <w:pPr>
-        <w:pStyle w:val="BodyText"/>
-      </w:pPr>
-      <w:r>
-        <w:t xml:space="preserve">Based on the 2015 results, the inoculation methods were modified in 2016 to increase the amount of inoculum applied to a smaller area. Plots were inoculated 41 days after transplanting using ten bottles per one sampling area (1m x 1m) per plot, where one bottle contained 151g inoculum. A total amount of 1,510g of inoculum was applied to a 1m x 1m area.</w:t>
-      </w:r>
-    </w:p>
-    <w:p>
-      <w:pPr>
-        <w:pStyle w:val="Heading2"/>
-      </w:pPr>
-      <w:bookmarkStart w:id="29" w:name="data-collection-and-analysis"/>
-      <w:r>
-        <w:t xml:space="preserve">Data Collection and Analysis</w:t>
-      </w:r>
-      <w:bookmarkEnd w:id="29"/>
-    </w:p>
-    <w:p>
-      <w:pPr>
-        <w:pStyle w:val="FirstParagraph"/>
-      </w:pPr>
-      <w:r>
-        <w:t xml:space="preserve">Disease scoring was the same in both experiments using the same sheath blight disease assessment scale for field evaluation developed at IRRI where 0 - no disease; 1 - trace to 1% severity; 2 - 1 to 5%; 3 - 5 to 15%; 4 - 15 to 50%; 5 - 50 to 100%. Where severity was considered to be the amount of leaf or sheath tissue covered by sheath blight lesions. Two sample areas per plot (1m x 1m) were assessed. For nine hills per sample, the number of tillers per hill and number of tillers with sheath blight (incidence) were measured. Tiller sheath blight severity was measured for four tillers per hill and six leaves tiller using the rating scale. Five disease assessments were made in the 2015 experiment and four disease assessments were made in the 2016 experiment, respectively.</w:t>
-      </w:r>
-    </w:p>
-    <w:p>
-      <w:pPr>
-        <w:pStyle w:val="BodyText"/>
-      </w:pPr>
-      <w:r>
-        <w:t xml:space="preserve">Disease severity values were converted to the midpoint percentage value of the disease assessment scale. Area under the disease progress stairs (AUDPS)</w:t>
-      </w:r>
-      <w:r>
-        <w:t xml:space="preserve"> </w:t>
-      </w:r>
-      <w:r>
-        <w:t xml:space="preserve">(Simko and Piepho 2012)</w:t>
-      </w:r>
-      <w:r>
-        <w:t xml:space="preserve"> </w:t>
-      </w:r>
-      <w:r>
-        <w:t xml:space="preserve">was calculated for both disease incidence and severity. As most of the data’s residuals did not meet assumptions for normality, the analysis was carried out using multivariate generalised linear mixed models implemented in the</w:t>
-      </w:r>
-      <w:r>
-        <w:t xml:space="preserve"> </w:t>
-      </w:r>
-      <w:r>
-        <w:rPr>
-          <w:rStyle w:val="VerbatimChar"/>
-        </w:rPr>
-        <w:t xml:space="preserve">MCMCglmm</w:t>
-      </w:r>
-      <w:r>
-        <w:t xml:space="preserve"> </w:t>
-      </w:r>
-      <w:r>
-        <w:t xml:space="preserve">package</w:t>
-      </w:r>
-      <w:r>
-        <w:t xml:space="preserve"> </w:t>
-      </w:r>
-      <w:r>
-        <w:t xml:space="preserve">(Hadfield 2010)</w:t>
-      </w:r>
-      <w:r>
-        <w:t xml:space="preserve"> </w:t>
-      </w:r>
-      <w:r>
-        <w:t xml:space="preserve">in the R programming environment</w:t>
-      </w:r>
-      <w:r>
-        <w:t xml:space="preserve"> </w:t>
-      </w:r>
-      <w:r>
-        <w:t xml:space="preserve">(R Core Team 2018)</w:t>
-      </w:r>
-      <w:r>
-        <w:t xml:space="preserve">.</w:t>
-      </w:r>
-    </w:p>
-    <w:p>
-      <w:pPr>
-        <w:pStyle w:val="Heading1"/>
-      </w:pPr>
-      <w:bookmarkStart w:id="30" w:name="results"/>
-      <w:r>
-        <w:t xml:space="preserve">Results</w:t>
-      </w:r>
-      <w:bookmarkEnd w:id="30"/>
-    </w:p>
-    <w:p>
-      <w:pPr>
-        <w:pStyle w:val="Heading2"/>
-      </w:pPr>
-      <w:bookmarkStart w:id="31" w:name="tiller-sheath-blight-incidence"/>
-      <w:r>
-        <w:t xml:space="preserve">Tiller Sheath Blight Incidence</w:t>
-      </w:r>
-      <w:bookmarkEnd w:id="31"/>
-    </w:p>
-    <w:p>
-      <w:pPr>
-        <w:pStyle w:val="FirstParagraph"/>
-      </w:pPr>
-      <w:r>
-        <w:t xml:space="preserve">In 2015 the incidence of tiller sheath blight remained low throughout the growing season only reaching 15% in 2015 in the N</w:t>
-      </w:r>
-      <w:r>
-        <w:rPr>
-          <w:vertAlign w:val="subscript"/>
-        </w:rPr>
-        <w:t xml:space="preserve">2</w:t>
-      </w:r>
-      <w:r>
-        <w:t xml:space="preserve">, flooded treatment (Figure</w:t>
-      </w:r>
-      <w:r>
-        <w:t xml:space="preserve"> </w:t>
-      </w:r>
-      <w:r>
-        <w:t xml:space="preserve">1</w:t>
-      </w:r>
-      <w:r>
-        <w:t xml:space="preserve">). The nitrogen treatments, N</w:t>
-      </w:r>
-      <w:r>
-        <w:rPr>
-          <w:vertAlign w:val="subscript"/>
-        </w:rPr>
-        <w:t xml:space="preserve">1</w:t>
-      </w:r>
-      <w:r>
-        <w:t xml:space="preserve"> </w:t>
-      </w:r>
-      <w:r>
-        <w:t xml:space="preserve">and N</w:t>
-      </w:r>
-      <w:r>
-        <w:rPr>
-          <w:vertAlign w:val="subscript"/>
-        </w:rPr>
-        <w:t xml:space="preserve">2</w:t>
-      </w:r>
-      <w:r>
-        <w:t xml:space="preserve">, were both significantly different when compared with the control N</w:t>
-      </w:r>
-      <w:r>
-        <w:rPr>
-          <w:vertAlign w:val="subscript"/>
-        </w:rPr>
-        <w:t xml:space="preserve">0</w:t>
-      </w:r>
-      <w:r>
-        <w:t xml:space="preserve"> </w:t>
-      </w:r>
-      <w:r>
-        <w:t xml:space="preserve">treatment. However, water management was not significantly different.</w:t>
-      </w:r>
-    </w:p>
-    <w:p>
-      <w:pPr>
-        <w:pStyle w:val="BodyText"/>
-      </w:pPr>
-      <w:r>
-        <w:t xml:space="preserve">The changes to the inoculation methodology resulted in a much higher rate of infection in 2016, with the N</w:t>
-      </w:r>
-      <w:r>
-        <w:rPr>
-          <w:vertAlign w:val="subscript"/>
-        </w:rPr>
-        <w:t xml:space="preserve">4</w:t>
-      </w:r>
-      <w:r>
-        <w:t xml:space="preserve">, flooded treatment reaching a maximum value of 98% incidence at the third observation (Figure</w:t>
-      </w:r>
-      <w:r>
-        <w:t xml:space="preserve"> </w:t>
-      </w:r>
-      <w:r>
-        <w:t xml:space="preserve">1</w:t>
-      </w:r>
-      <w:r>
-        <w:t xml:space="preserve">). The nitrogen treatment N</w:t>
-      </w:r>
-      <w:r>
-        <w:rPr>
-          <w:vertAlign w:val="subscript"/>
-        </w:rPr>
-        <w:t xml:space="preserve">4</w:t>
-      </w:r>
-      <w:r>
-        <w:t xml:space="preserve">, was significantly different than the control N</w:t>
-      </w:r>
-      <w:r>
-        <w:rPr>
-          <w:vertAlign w:val="subscript"/>
-        </w:rPr>
-        <w:t xml:space="preserve">3</w:t>
-      </w:r>
-      <w:r>
-        <w:t xml:space="preserve"> </w:t>
-      </w:r>
-      <w:r>
-        <w:t xml:space="preserve">treatment. As in the 2015 study, water management did not significantly differ.</w:t>
-      </w:r>
-    </w:p>
-    <w:p>
-      <w:pPr>
-        <w:pStyle w:val="Heading2"/>
-      </w:pPr>
-      <w:bookmarkStart w:id="32" w:name="tiller-sheath-blight-severity"/>
-      <w:r>
-        <w:t xml:space="preserve">Tiller Sheath Blight Severity</w:t>
-      </w:r>
-      <w:bookmarkEnd w:id="32"/>
-    </w:p>
-    <w:p>
-      <w:pPr>
-        <w:pStyle w:val="FirstParagraph"/>
-      </w:pPr>
-      <w:r>
-        <w:t xml:space="preserve">In 2015 both the N</w:t>
-      </w:r>
-      <w:r>
-        <w:rPr>
-          <w:vertAlign w:val="subscript"/>
-        </w:rPr>
-        <w:t xml:space="preserve">1</w:t>
-      </w:r>
-      <w:r>
-        <w:t xml:space="preserve"> </w:t>
-      </w:r>
-      <w:r>
-        <w:t xml:space="preserve">and N</w:t>
-      </w:r>
-      <w:r>
-        <w:rPr>
-          <w:vertAlign w:val="subscript"/>
-        </w:rPr>
-        <w:t xml:space="preserve">2</w:t>
-      </w:r>
-      <w:r>
-        <w:t xml:space="preserve"> </w:t>
-      </w:r>
-      <w:r>
-        <w:t xml:space="preserve">treatments were significantly different than the control N</w:t>
-      </w:r>
-      <w:r>
-        <w:rPr>
-          <w:vertAlign w:val="subscript"/>
-        </w:rPr>
-        <w:t xml:space="preserve">0</w:t>
-      </w:r>
-      <w:r>
-        <w:t xml:space="preserve"> </w:t>
-      </w:r>
-      <w:r>
-        <w:t xml:space="preserve">treatment. The AWD water management was also significantly different from the control flooding treatment.</w:t>
-      </w:r>
-    </w:p>
-    <w:p>
-      <w:pPr>
-        <w:pStyle w:val="BodyText"/>
-      </w:pPr>
-      <w:r>
-        <w:t xml:space="preserve">In 2016 the N</w:t>
-      </w:r>
-      <w:r>
-        <w:rPr>
-          <w:vertAlign w:val="subscript"/>
-        </w:rPr>
-        <w:t xml:space="preserve">4</w:t>
-      </w:r>
-      <w:r>
-        <w:t xml:space="preserve"> </w:t>
-      </w:r>
-      <w:r>
-        <w:t xml:space="preserve">treatment was significantly different from the N</w:t>
-      </w:r>
-      <w:r>
-        <w:rPr>
-          <w:vertAlign w:val="subscript"/>
-        </w:rPr>
-        <w:t xml:space="preserve">3</w:t>
-      </w:r>
-      <w:r>
-        <w:t xml:space="preserve"> </w:t>
-      </w:r>
-      <w:r>
-        <w:t xml:space="preserve">treatment. The AWD water management was also significantly different from the control flooding treatment.</w:t>
-      </w:r>
-    </w:p>
-    <w:p>
-      <w:pPr>
-        <w:pStyle w:val="Heading2"/>
-      </w:pPr>
-      <w:bookmarkStart w:id="33" w:name="leaf-sheath-blight-severity"/>
-      <w:r>
-        <w:t xml:space="preserve">Leaf Sheath Blight Severity</w:t>
-      </w:r>
-      <w:bookmarkEnd w:id="33"/>
-    </w:p>
-    <w:p>
-      <w:pPr>
-        <w:pStyle w:val="FirstParagraph"/>
-      </w:pPr>
-      <w:r>
-        <w:t xml:space="preserve">In 2015 both the N</w:t>
-      </w:r>
-      <w:r>
-        <w:rPr>
-          <w:vertAlign w:val="subscript"/>
-        </w:rPr>
-        <w:t xml:space="preserve">1</w:t>
-      </w:r>
-      <w:r>
-        <w:t xml:space="preserve"> </w:t>
-      </w:r>
-      <w:r>
-        <w:t xml:space="preserve">and N</w:t>
-      </w:r>
-      <w:r>
-        <w:rPr>
-          <w:vertAlign w:val="subscript"/>
-        </w:rPr>
-        <w:t xml:space="preserve">2</w:t>
-      </w:r>
-      <w:r>
-        <w:t xml:space="preserve"> </w:t>
-      </w:r>
-      <w:r>
-        <w:t xml:space="preserve">treatments were significantly different than the N</w:t>
-      </w:r>
-      <w:r>
-        <w:rPr>
-          <w:vertAlign w:val="subscript"/>
-        </w:rPr>
-        <w:t xml:space="preserve">0</w:t>
-      </w:r>
-      <w:r>
-        <w:t xml:space="preserve"> </w:t>
-      </w:r>
-      <w:r>
-        <w:t xml:space="preserve">treatment. The AWD water management was also significantly different from the control flooding treatment.</w:t>
-      </w:r>
-    </w:p>
-    <w:p>
-      <w:pPr>
-        <w:pStyle w:val="BodyText"/>
-      </w:pPr>
-      <w:r>
-        <w:t xml:space="preserve">In 2016 the none of the treatments, nitrogen rate or water management, were significantly different from the control treatment for leaf sheath blight severity.</w:t>
-      </w:r>
-    </w:p>
-    <w:p>
-      <w:pPr>
-        <w:pStyle w:val="Heading1"/>
-      </w:pPr>
-      <w:bookmarkStart w:id="34" w:name="discussion"/>
-      <w:r>
-        <w:t xml:space="preserve">Discussion</w:t>
-      </w:r>
-      <w:bookmarkEnd w:id="34"/>
-    </w:p>
-    <w:p>
-      <w:pPr>
-        <w:pStyle w:val="Heading1"/>
-      </w:pPr>
-      <w:bookmarkStart w:id="35" w:name="notes"/>
-      <w:r>
-        <w:t xml:space="preserve">Notes</w:t>
-      </w:r>
-      <w:bookmarkEnd w:id="35"/>
-    </w:p>
-    <w:p>
-      <w:pPr>
-        <w:pStyle w:val="Heading2"/>
-      </w:pPr>
-      <w:bookmarkStart w:id="36" w:name="acknowledgments"/>
-      <w:r>
-        <w:t xml:space="preserve">Acknowledgments</w:t>
-      </w:r>
-      <w:bookmarkEnd w:id="36"/>
-    </w:p>
-    <w:p>
-      <w:pPr>
-        <w:pStyle w:val="FirstParagraph"/>
-      </w:pPr>
-      <w:r>
-        <w:t xml:space="preserve">The authors wish to thank Rachel King University of Southern Queensland Statistical Consulting Unit for her insightful comments on the analysis of this paper, Dale Amozola for technical support in the field. Lastly, Michael Noel, who helped design and manage the first year of the project but passed away in 2015.</w:t>
-      </w:r>
-    </w:p>
-    <w:p>
-      <w:pPr>
-        <w:pStyle w:val="Heading5"/>
-      </w:pPr>
-      <w:bookmarkStart w:id="37" w:name="pagebreak"/>
-      <w:r>
-        <w:t xml:space="preserve">pagebreak</w:t>
-      </w:r>
-      <w:bookmarkEnd w:id="37"/>
-    </w:p>
-    <w:p>
-      <w:pPr>
-        <w:pStyle w:val="Heading1"/>
-      </w:pPr>
-      <w:bookmarkStart w:id="38" w:name="references"/>
-      <w:r>
-        <w:t xml:space="preserve">References</w:t>
-      </w:r>
-      <w:bookmarkEnd w:id="38"/>
-    </w:p>
-    <w:bookmarkStart w:id="57" w:name="refs"/>
-    <w:bookmarkStart w:id="40" w:name="ref-Bouman2001"/>
-    <w:p>
-      <w:pPr>
-        <w:pStyle w:val="FirstParagraph"/>
-      </w:pPr>
-      <w:r>
-        <w:t xml:space="preserve">Bouman, B., &amp; Tuong, T. (2001). Field water management to save water and increase its productivity in irrigated lowland rice.</w:t>
-      </w:r>
-      <w:r>
-        <w:t xml:space="preserve"> </w:t>
-      </w:r>
-      <w:r>
-        <w:rPr>
-          <w:i/>
-        </w:rPr>
-        <w:t xml:space="preserve">Agricultural Water Management</w:t>
-      </w:r>
-      <w:r>
-        <w:t xml:space="preserve">,</w:t>
-      </w:r>
-      <w:r>
-        <w:t xml:space="preserve"> </w:t>
-      </w:r>
-      <w:r>
-        <w:rPr>
-          <w:i/>
-        </w:rPr>
         <w:t xml:space="preserve">49</w:t>
       </w:r>
       <w:r>
         <w:t xml:space="preserve">(1), 11–30. doi:</w:t>
       </w:r>
-      <w:hyperlink r:id="rId39">
+      <w:hyperlink r:id="rId45">
         <w:r>
           <w:rPr>
             <w:rStyle w:val="Hyperlink"/>
@@ -2163,8 +2223,8 @@
         </w:r>
       </w:hyperlink>
     </w:p>
-    <w:bookmarkEnd w:id="40"/>
-    <w:bookmarkStart w:id="41" w:name="ref-Castilla1996"/>
+    <w:bookmarkEnd w:id="46"/>
+    <w:bookmarkStart w:id="47" w:name="ref-Castilla1996"/>
     <w:p>
       <w:pPr>
         <w:pStyle w:val="BodyText"/>
@@ -2197,8 +2257,8 @@
         <w:t xml:space="preserve">(4), 187–192.</w:t>
       </w:r>
     </w:p>
-    <w:bookmarkEnd w:id="41"/>
-    <w:bookmarkStart w:id="43" w:name="ref-Feng2007"/>
+    <w:bookmarkEnd w:id="47"/>
+    <w:bookmarkStart w:id="49" w:name="ref-Feng2007"/>
     <w:p>
       <w:pPr>
         <w:pStyle w:val="BodyText"/>
@@ -2230,7 +2290,7 @@
       <w:r>
         <w:t xml:space="preserve">(1 - 3), 1–13. doi:</w:t>
       </w:r>
-      <w:hyperlink r:id="rId42">
+      <w:hyperlink r:id="rId48">
         <w:r>
           <w:rPr>
             <w:rStyle w:val="Hyperlink"/>
@@ -2239,8 +2299,8 @@
         </w:r>
       </w:hyperlink>
     </w:p>
-    <w:bookmarkEnd w:id="43"/>
-    <w:bookmarkStart w:id="45" w:name="ref-MCMCglmm2010"/>
+    <w:bookmarkEnd w:id="49"/>
+    <w:bookmarkStart w:id="51" w:name="ref-MCMCglmm2010"/>
     <w:p>
       <w:pPr>
         <w:pStyle w:val="BodyText"/>
@@ -2275,7 +2335,7 @@
       <w:r>
         <w:t xml:space="preserve"> </w:t>
       </w:r>
-      <w:hyperlink r:id="rId44">
+      <w:hyperlink r:id="rId50">
         <w:r>
           <w:rPr>
             <w:rStyle w:val="Hyperlink"/>
@@ -2284,8 +2344,8 @@
         </w:r>
       </w:hyperlink>
     </w:p>
-    <w:bookmarkEnd w:id="45"/>
-    <w:bookmarkStart w:id="47" w:name="ref-MOEF2015"/>
+    <w:bookmarkEnd w:id="51"/>
+    <w:bookmarkStart w:id="53" w:name="ref-MOEF2015"/>
     <w:p>
       <w:pPr>
         <w:pStyle w:val="BodyText"/>
@@ -2296,7 +2356,7 @@
       <w:r>
         <w:t xml:space="preserve"> </w:t>
       </w:r>
-      <w:hyperlink r:id="rId46">
+      <w:hyperlink r:id="rId52">
         <w:r>
           <w:rPr>
             <w:rStyle w:val="Hyperlink"/>
@@ -2305,8 +2365,8 @@
         </w:r>
       </w:hyperlink>
     </w:p>
-    <w:bookmarkEnd w:id="47"/>
-    <w:bookmarkStart w:id="49" w:name="ref-R2018"/>
+    <w:bookmarkEnd w:id="53"/>
+    <w:bookmarkStart w:id="55" w:name="ref-R2018"/>
     <w:p>
       <w:pPr>
         <w:pStyle w:val="BodyText"/>
@@ -2329,7 +2389,7 @@
       <w:r>
         <w:t xml:space="preserve"> </w:t>
       </w:r>
-      <w:hyperlink r:id="rId48">
+      <w:hyperlink r:id="rId54">
         <w:r>
           <w:rPr>
             <w:rStyle w:val="Hyperlink"/>
@@ -2338,8 +2398,8 @@
         </w:r>
       </w:hyperlink>
     </w:p>
-    <w:bookmarkEnd w:id="49"/>
-    <w:bookmarkStart w:id="50" w:name="ref-Richards2014"/>
+    <w:bookmarkEnd w:id="55"/>
+    <w:bookmarkStart w:id="56" w:name="ref-Richards2014"/>
     <w:p>
       <w:pPr>
         <w:pStyle w:val="BodyText"/>
@@ -2363,8 +2423,8 @@
         <w:t xml:space="preserve">(CSA Practice Brief). Copenhagen, Denmark: CGIAR Research Program on Climate Change, Agriculture; Food Security (CCAFS).</w:t>
       </w:r>
     </w:p>
-    <w:bookmarkEnd w:id="50"/>
-    <w:bookmarkStart w:id="51" w:name="ref-Sander2015"/>
+    <w:bookmarkEnd w:id="56"/>
+    <w:bookmarkStart w:id="57" w:name="ref-Sander2015"/>
     <w:p>
       <w:pPr>
         <w:pStyle w:val="BodyText"/>
@@ -2373,8 +2433,8 @@
         <w:t xml:space="preserve">Sander, B. O., Wassmann, R., &amp; Siopongco, J. D. L. C. (2016). Mitigating greenhouse gas emissions from rice production through water-saving techniques: Potential, adoption and empirical evidence. In C. T. Hoanh, R. Johnston, &amp; V. Smakhtin (Eds.), (p. 193). Centre for Agriculture; Biosciences International.</w:t>
       </w:r>
     </w:p>
-    <w:bookmarkEnd w:id="51"/>
-    <w:bookmarkStart w:id="52" w:name="ref-simko2012area"/>
+    <w:bookmarkEnd w:id="57"/>
+    <w:bookmarkStart w:id="58" w:name="ref-simko2012area"/>
     <w:p>
       <w:pPr>
         <w:pStyle w:val="BodyText"/>
@@ -2407,8 +2467,8 @@
         <w:t xml:space="preserve">(4), 381–389.</w:t>
       </w:r>
     </w:p>
-    <w:bookmarkEnd w:id="52"/>
-    <w:bookmarkStart w:id="54" w:name="ref-Srinivasachary2011"/>
+    <w:bookmarkEnd w:id="58"/>
+    <w:bookmarkStart w:id="60" w:name="ref-Srinivasachary2011"/>
     <w:p>
       <w:pPr>
         <w:pStyle w:val="BodyText"/>
@@ -2440,7 +2500,7 @@
       <w:r>
         <w:t xml:space="preserve">(1), 1–22. doi:</w:t>
       </w:r>
-      <w:hyperlink r:id="rId53">
+      <w:hyperlink r:id="rId59">
         <w:r>
           <w:rPr>
             <w:rStyle w:val="Hyperlink"/>
@@ -2449,8 +2509,8 @@
         </w:r>
       </w:hyperlink>
     </w:p>
-    <w:bookmarkEnd w:id="54"/>
-    <w:bookmarkStart w:id="56" w:name="ref-Yan2005"/>
+    <w:bookmarkEnd w:id="60"/>
+    <w:bookmarkStart w:id="62" w:name="ref-Yan2005"/>
     <w:p>
       <w:pPr>
         <w:pStyle w:val="BodyText"/>
@@ -2482,7 +2542,7 @@
       <w:r>
         <w:t xml:space="preserve">(7), 1131–1141. doi:</w:t>
       </w:r>
-      <w:hyperlink r:id="rId55">
+      <w:hyperlink r:id="rId61">
         <w:r>
           <w:rPr>
             <w:rStyle w:val="Hyperlink"/>
@@ -2491,27 +2551,55 @@
         </w:r>
       </w:hyperlink>
     </w:p>
-    <w:bookmarkEnd w:id="56"/>
-    <w:bookmarkEnd w:id="57"/>
+    <w:bookmarkEnd w:id="62"/>
+    <w:bookmarkEnd w:id="63"/>
     <w:p>
       <w:pPr>
         <w:pStyle w:val="Heading5"/>
       </w:pPr>
-      <w:bookmarkStart w:id="58" w:name="pagebreak-1"/>
+      <w:bookmarkStart w:id="64" w:name="pagebreak-1"/>
       <w:r>
         <w:t xml:space="preserve">pagebreak</w:t>
       </w:r>
-      <w:bookmarkEnd w:id="58"/>
+      <w:bookmarkEnd w:id="64"/>
     </w:p>
     <w:p>
       <w:pPr>
         <w:pStyle w:val="Heading1"/>
       </w:pPr>
-      <w:bookmarkStart w:id="59" w:name="figures"/>
+      <w:bookmarkStart w:id="65" w:name="tables"/>
+      <w:r>
+        <w:t xml:space="preserve">Tables</w:t>
+      </w:r>
+      <w:bookmarkEnd w:id="65"/>
+    </w:p>
+    <w:p>
+      <w:pPr>
+        <w:pStyle w:val="FirstParagraph"/>
+      </w:pPr>
+      <w:r>
+        <w:t xml:space="preserve">Table of N application timings and dates here…</w:t>
+      </w:r>
+    </w:p>
+    <w:p>
+      <w:pPr>
+        <w:pStyle w:val="Heading5"/>
+      </w:pPr>
+      <w:bookmarkStart w:id="66" w:name="pagebreak-2"/>
+      <w:r>
+        <w:t xml:space="preserve">pagebreak</w:t>
+      </w:r>
+      <w:bookmarkEnd w:id="66"/>
+    </w:p>
+    <w:p>
+      <w:pPr>
+        <w:pStyle w:val="Heading1"/>
+      </w:pPr>
+      <w:bookmarkStart w:id="67" w:name="figures"/>
       <w:r>
         <w:t xml:space="preserve">Figures</w:t>
       </w:r>
-      <w:bookmarkEnd w:id="59"/>
+      <w:bookmarkEnd w:id="67"/>
     </w:p>
     <w:p>
       <w:pPr>
@@ -2533,7 +2621,7 @@
                     </pic:cNvPicPr>
                   </pic:nvPicPr>
                   <pic:blipFill>
-                    <a:blip r:embed="rId60"/>
+                    <a:blip r:embed="rId68"/>
                     <a:stretch>
                       <a:fillRect/>
                     </a:stretch>
@@ -2617,11 +2705,11 @@
       <w:pPr>
         <w:pStyle w:val="Heading5"/>
       </w:pPr>
-      <w:bookmarkStart w:id="61" w:name="pagebreak-2"/>
+      <w:bookmarkStart w:id="69" w:name="pagebreak-3"/>
       <w:r>
         <w:t xml:space="preserve">pagebreak</w:t>
       </w:r>
-      <w:bookmarkEnd w:id="61"/>
+      <w:bookmarkEnd w:id="69"/>
     </w:p>
     <w:p>
       <w:pPr>
@@ -2643,7 +2731,7 @@
                     </pic:cNvPicPr>
                   </pic:nvPicPr>
                   <pic:blipFill>
-                    <a:blip r:embed="rId62"/>
+                    <a:blip r:embed="rId70"/>
                     <a:stretch>
                       <a:fillRect/>
                     </a:stretch>
@@ -2727,11 +2815,11 @@
       <w:pPr>
         <w:pStyle w:val="Heading5"/>
       </w:pPr>
-      <w:bookmarkStart w:id="63" w:name="pagebreak-3"/>
+      <w:bookmarkStart w:id="71" w:name="pagebreak-4"/>
       <w:r>
         <w:t xml:space="preserve">pagebreak</w:t>
       </w:r>
-      <w:bookmarkEnd w:id="63"/>
+      <w:bookmarkEnd w:id="71"/>
     </w:p>
     <w:p>
       <w:pPr>
@@ -2753,7 +2841,7 @@
                     </pic:cNvPicPr>
                   </pic:nvPicPr>
                   <pic:blipFill>
-                    <a:blip r:embed="rId64"/>
+                    <a:blip r:embed="rId72"/>
                     <a:stretch>
                       <a:fillRect/>
                     </a:stretch>
@@ -2837,28 +2925,28 @@
       <w:pPr>
         <w:pStyle w:val="Heading5"/>
       </w:pPr>
-      <w:bookmarkStart w:id="65" w:name="pagebreak-4"/>
+      <w:bookmarkStart w:id="73" w:name="pagebreak-5"/>
       <w:r>
         <w:t xml:space="preserve">pagebreak</w:t>
       </w:r>
-      <w:bookmarkEnd w:id="65"/>
+      <w:bookmarkEnd w:id="73"/>
     </w:p>
     <w:p>
       <w:pPr>
         <w:pStyle w:val="Heading3"/>
       </w:pPr>
-      <w:bookmarkStart w:id="66" w:name="colophon"/>
+      <w:bookmarkStart w:id="74" w:name="colophon"/>
       <w:r>
         <w:t xml:space="preserve">Colophon</w:t>
       </w:r>
-      <w:bookmarkEnd w:id="66"/>
+      <w:bookmarkEnd w:id="74"/>
     </w:p>
     <w:p>
       <w:pPr>
         <w:pStyle w:val="FirstParagraph"/>
       </w:pPr>
       <w:r>
-        <w:t xml:space="preserve">This report was generated on 2018-04-14 19:47:30 using the following computational environment and dependencies:</w:t>
+        <w:t xml:space="preserve">This report was generated on 2018-04-14 20:21:23 using the following computational environment and dependencies:</w:t>
       </w:r>
     </w:p>
     <w:p>
@@ -3500,7 +3588,7 @@
         <w:rPr>
           <w:rStyle w:val="VerbatimChar"/>
         </w:rPr>
-        <w:t xml:space="preserve">#&gt; Head:     [765ea81] 2018-04-14: Automatically export figures as .eps when knitting to Word</w:t>
+        <w:t xml:space="preserve">#&gt; Head:     [58d2d1a] 2018-04-14: Edits to paper.Rmd</w:t>
       </w:r>
     </w:p>
     <w:sectPr>

</xml_diff>

<commit_message>
Update graphs using DAI for x-axis
</commit_message>
<xml_diff>
--- a/analysis/paper/paper.docx
+++ b/analysis/paper/paper.docx
@@ -1748,7 +1748,7 @@
         <w:pStyle w:val="BodyText"/>
       </w:pPr>
       <w:r>
-        <w:t xml:space="preserve">Disease severity values were converted to the midpoint percentage value of the disease assessment scale. Area under the disease progress stairs (AUDPS)</w:t>
+        <w:t xml:space="preserve">Because the data were collected on an ordinal scale, but not evenly spaced, the data are converted to the midpoint value of the percent range for severity. Area under the disease progress stairs (AUDPS)</w:t>
       </w:r>
       <w:r>
         <w:t xml:space="preserve"> </w:t>
@@ -2946,7 +2946,7 @@
         <w:pStyle w:val="FirstParagraph"/>
       </w:pPr>
       <w:r>
-        <w:t xml:space="preserve">This report was generated on 2018-04-14 20:21:23 using the following computational environment and dependencies:</w:t>
+        <w:t xml:space="preserve">This report was generated on 2018-04-14 21:41:22 using the following computational environment and dependencies:</w:t>
       </w:r>
     </w:p>
     <w:p>
@@ -3398,7 +3398,7 @@
         <w:rPr>
           <w:rStyle w:val="VerbatimChar"/>
         </w:rPr>
-        <w:t xml:space="preserve">#&gt;  rice.awd.pests * 0.0.0.9000 2018-04-12 local                          </w:t>
+        <w:t xml:space="preserve">#&gt;  rice.awd.pests * 0.0.0.9000 2018-04-14 local                          </w:t>
       </w:r>
       <w:r>
         <w:br w:type="textWrapping"/>
@@ -3588,7 +3588,7 @@
         <w:rPr>
           <w:rStyle w:val="VerbatimChar"/>
         </w:rPr>
-        <w:t xml:space="preserve">#&gt; Head:     [58d2d1a] 2018-04-14: Edits to paper.Rmd</w:t>
+        <w:t xml:space="preserve">#&gt; Head:     [e1686fe] 2018-04-14: Split experiments in M&amp;M and Results</w:t>
       </w:r>
     </w:p>
     <w:sectPr>

</xml_diff>

<commit_message>
Update y-axis code for figure 1
Cleaner code
</commit_message>
<xml_diff>
--- a/analysis/paper/paper.docx
+++ b/analysis/paper/paper.docx
@@ -2946,7 +2946,7 @@
         <w:pStyle w:val="FirstParagraph"/>
       </w:pPr>
       <w:r>
-        <w:t xml:space="preserve">This report was generated on 2018-04-14 21:41:22 using the following computational environment and dependencies:</w:t>
+        <w:t xml:space="preserve">This report was generated on 2018-04-14 21:58:37 using the following computational environment and dependencies:</w:t>
       </w:r>
     </w:p>
     <w:p>
@@ -3588,7 +3588,7 @@
         <w:rPr>
           <w:rStyle w:val="VerbatimChar"/>
         </w:rPr>
-        <w:t xml:space="preserve">#&gt; Head:     [e1686fe] 2018-04-14: Split experiments in M&amp;M and Results</w:t>
+        <w:t xml:space="preserve">#&gt; Head:     [63a6541] 2018-04-14: Update graphs using DAI for x-axis</w:t>
       </w:r>
     </w:p>
     <w:sectPr>

</xml_diff>

<commit_message>
Rearrange instroduction and add citation for yield loss
</commit_message>
<xml_diff>
--- a/analysis/paper/paper.docx
+++ b/analysis/paper/paper.docx
@@ -1294,7 +1294,7 @@
         <w:pStyle w:val="FirstParagraph"/>
       </w:pPr>
       <w:r>
-        <w:t xml:space="preserve">Sheath blight disease (</w:t>
+        <w:t xml:space="preserve">Sheath blight (SB) disease (</w:t>
       </w:r>
       <w:r>
         <w:rPr>
@@ -1321,7 +1321,121 @@
         <w:t xml:space="preserve"> </w:t>
       </w:r>
       <w:r>
-        <w:t xml:space="preserve">(A.B. Frank) Donk.] of rice is an economically important disease worldwide causing up to 25% yield losses</w:t>
+        <w:t xml:space="preserve">(A.B. Frank) Donk.] of rice is an economically important disease worldwide, which can cause up to 44% yield losses</w:t>
+      </w:r>
+      <w:r>
+        <w:t xml:space="preserve"> </w:t>
+      </w:r>
+      <w:r>
+        <w:t xml:space="preserve">(Marchetti and Bollich 1991)</w:t>
+      </w:r>
+      <w:r>
+        <w:t xml:space="preserve"> </w:t>
+      </w:r>
+      <w:r>
+        <w:t xml:space="preserve">under conducive conditions.</w:t>
+      </w:r>
+    </w:p>
+    <w:p>
+      <w:pPr>
+        <w:pStyle w:val="BodyText"/>
+      </w:pPr>
+      <w:r>
+        <w:t xml:space="preserve">Alternate wetting and drying (AWD) is an irrigation technique for irrigated rice (</w:t>
+      </w:r>
+      <w:r>
+        <w:rPr>
+          <w:i/>
+        </w:rPr>
+        <w:t xml:space="preserve">Oryza sativa</w:t>
+      </w:r>
+      <w:r>
+        <w:t xml:space="preserve"> </w:t>
+      </w:r>
+      <w:r>
+        <w:t xml:space="preserve">L.) developed by the International Rice Research Institute (IRRI) and its partners that saves about 15-40% of irrigation water</w:t>
+      </w:r>
+      <w:r>
+        <w:t xml:space="preserve"> </w:t>
+      </w:r>
+      <w:r>
+        <w:t xml:space="preserve">(B. A. Bouman and Tuong 2001; Liping et al. 2007)</w:t>
+      </w:r>
+      <w:r>
+        <w:t xml:space="preserve">. In AWD rice, fields are exposed to several dry phases during the growth period without exposing the plants to water stress. In order to avoid yield decline under AWD</w:t>
+      </w:r>
+      <w:r>
+        <w:t xml:space="preserve"> </w:t>
+      </w:r>
+      <w:r>
+        <w:t xml:space="preserve">“</w:t>
+      </w:r>
+      <w:r>
+        <w:t xml:space="preserve">safe</w:t>
+      </w:r>
+      <w:r>
+        <w:t xml:space="preserve">”</w:t>
+      </w:r>
+      <w:r>
+        <w:t xml:space="preserve"> </w:t>
+      </w:r>
+      <w:r>
+        <w:t xml:space="preserve">thresholds have been developed. Under safe AWD irrigation water is applied when the field water level reaches 15cm below the soil surface</w:t>
+      </w:r>
+      <w:r>
+        <w:t xml:space="preserve"> </w:t>
+      </w:r>
+      <w:r>
+        <w:t xml:space="preserve">(Richards and Sander 2014)</w:t>
+      </w:r>
+      <w:r>
+        <w:t xml:space="preserve">. Fields are furthermore kept flooded during the flowering period. As an added benefit to saving water, AWD also reduces greenhouse gas (GHG) emissions of rice fields, which are a substantial factor in the GHG budget of rice producing countries, by around 50%</w:t>
+      </w:r>
+      <w:r>
+        <w:t xml:space="preserve"> </w:t>
+      </w:r>
+      <w:r>
+        <w:t xml:space="preserve">(Sander et al. 2016; Yan et al. 2005)</w:t>
+      </w:r>
+      <w:r>
+        <w:t xml:space="preserve">.</w:t>
+      </w:r>
+    </w:p>
+    <w:p>
+      <w:pPr>
+        <w:pStyle w:val="BodyText"/>
+      </w:pPr>
+      <w:r>
+        <w:t xml:space="preserve">The AWD technology has been identified as promising climate smart practice for different rice growing regions that can stabilize rice production in water scarce areas as well as help reduce the carbon footprint of rice production. Various countries,</w:t>
+      </w:r>
+      <w:r>
+        <w:t xml:space="preserve"> </w:t>
+      </w:r>
+      <w:r>
+        <w:rPr>
+          <w:i/>
+        </w:rPr>
+        <w:t xml:space="preserve">e.g.</w:t>
+      </w:r>
+      <w:r>
+        <w:t xml:space="preserve">, Bangladesh, Vietnam, Thailand and the Philippines, plan to widely apply AWD to local rice production</w:t>
+      </w:r>
+      <w:r>
+        <w:t xml:space="preserve"> </w:t>
+      </w:r>
+      <w:r>
+        <w:t xml:space="preserve">(Ministry of Environment and Forests (MOEF) Government of the People’s Republic of Bangladesh 2015)</w:t>
+      </w:r>
+      <w:r>
+        <w:t xml:space="preserve">. However, a change in water regime in rice fields on large scale might encompass different other effects, for example related to plant health.</w:t>
+      </w:r>
+    </w:p>
+    <w:p>
+      <w:pPr>
+        <w:pStyle w:val="BodyText"/>
+      </w:pPr>
+      <w:r>
+        <w:t xml:space="preserve">Sheath blight is best managed through an integrated disease management approach which includes resistance</w:t>
       </w:r>
       <w:r>
         <w:t xml:space="preserve"> </w:t>
@@ -1330,13 +1444,16 @@
         <w:t xml:space="preserve">(Kumar et al. 2009)</w:t>
       </w:r>
       <w:r>
-        <w:t xml:space="preserve">. The disease is best managed through an integrated disease management approach which includes fungicide applications</w:t>
-      </w:r>
-      <w:r>
-        <w:t xml:space="preserve"> </w:t>
-      </w:r>
-      <w:r>
-        <w:t xml:space="preserve">(Groth 2008)</w:t>
+        <w:t xml:space="preserve"> </w:t>
+      </w:r>
+      <w:r>
+        <w:t xml:space="preserve">fungicide applications</w:t>
+      </w:r>
+      <w:r>
+        <w:t xml:space="preserve"> </w:t>
+      </w:r>
+      <w:r>
+        <w:t xml:space="preserve">(Groth 2008; Rush and Lee 1983)</w:t>
       </w:r>
       <w:r>
         <w:t xml:space="preserve">, nitrogen management</w:t>
@@ -1345,25 +1462,7 @@
         <w:t xml:space="preserve"> </w:t>
       </w:r>
       <w:r>
-        <w:t xml:space="preserve">(Castilla et al. 1996,</w:t>
-      </w:r>
-      <w:r>
-        <w:t xml:space="preserve"> </w:t>
-      </w:r>
-      <w:r>
-        <w:t xml:space="preserve">Slaton et al. (2003)</w:t>
-      </w:r>
-      <w:r>
-        <w:t xml:space="preserve">,</w:t>
-      </w:r>
-      <w:r>
-        <w:t xml:space="preserve"> </w:t>
-      </w:r>
-      <w:r>
-        <w:t xml:space="preserve">Qiyuan et al. (2007)</w:t>
-      </w:r>
-      <w:r>
-        <w:t xml:space="preserve">)</w:t>
+        <w:t xml:space="preserve">(Castilla et al. 1996; Qiyuan et al. 2007; Slaton et al. 2003)</w:t>
       </w:r>
       <w:r>
         <w:t xml:space="preserve"> </w:t>
@@ -1378,858 +1477,739 @@
         <w:t xml:space="preserve">(Castilla et al. 1996)</w:t>
       </w:r>
       <w:r>
+        <w:t xml:space="preserve">. We therefore established field experiments in order to determine what effects AWD and N had upon SB incidence and severity.</w:t>
+      </w:r>
+    </w:p>
+    <w:p>
+      <w:pPr>
+        <w:pStyle w:val="Heading1"/>
+      </w:pPr>
+      <w:bookmarkStart w:id="21" w:name="materials-and-methods"/>
+      <w:r>
+        <w:t xml:space="preserve">Materials and Methods</w:t>
+      </w:r>
+      <w:bookmarkEnd w:id="21"/>
+    </w:p>
+    <w:p>
+      <w:pPr>
+        <w:pStyle w:val="FirstParagraph"/>
+      </w:pPr>
+      <w:r>
+        <w:t xml:space="preserve">Two experiments were conducted at the International Rice Research Institute’s (IRRI) Ziegler Experiment Station in Los Baños, Calabarzon, Philippines (latitude 14° 11’ N, , longitude 121° 15’ E) in the 2015 and 2016 dry seasons. For 2016 changes were made to optimize the experiment based on findings from the 2015 experiment. Details were as follows.</w:t>
+      </w:r>
+    </w:p>
+    <w:p>
+      <w:pPr>
+        <w:pStyle w:val="Heading2"/>
+      </w:pPr>
+      <w:bookmarkStart w:id="22" w:name="experiment"/>
+      <w:r>
+        <w:t xml:space="preserve">2015 Experiment</w:t>
+      </w:r>
+      <w:bookmarkEnd w:id="22"/>
+    </w:p>
+    <w:p>
+      <w:pPr>
+        <w:pStyle w:val="Heading3"/>
+      </w:pPr>
+      <w:bookmarkStart w:id="23" w:name="experimental-design"/>
+      <w:r>
+        <w:t xml:space="preserve">Experimental Design</w:t>
+      </w:r>
+      <w:bookmarkEnd w:id="23"/>
+    </w:p>
+    <w:p>
+      <w:pPr>
+        <w:pStyle w:val="FirstParagraph"/>
+      </w:pPr>
+      <w:r>
+        <w:t xml:space="preserve">The plot design was a split-plot design with four replicates where irrigation was the main plot and nitrogen (N) rate was the split-plot treatment. The main plot treatments were alternate wetting and drying (AWD) and continuously flooded (FLD) or farmers’ practice, the control treatment.</w:t>
+      </w:r>
+    </w:p>
+    <w:p>
+      <w:pPr>
+        <w:pStyle w:val="BodyText"/>
+      </w:pPr>
+      <w:r>
+        <w:t xml:space="preserve">The main plot size was 12m x 12m (144 sq m), with a split-plot size of 5m x 5m (25 sq m). Replication size was 12m x 24m (288 sq m) with a buffer of 1m per split-plot for a whole experiment size of 1,152 sq m.</w:t>
+      </w:r>
+    </w:p>
+    <w:p>
+      <w:pPr>
+        <w:pStyle w:val="BodyText"/>
+      </w:pPr>
+      <w:r>
+        <w:t xml:space="preserve">Irrigation in AWD plots was determined by the water level in plots,</w:t>
+      </w:r>
+      <w:r>
+        <w:t xml:space="preserve"> </w:t>
+      </w:r>
+      <w:r>
+        <w:rPr>
+          <w:i/>
+        </w:rPr>
+        <w:t xml:space="preserve">i.e.</w:t>
+      </w:r>
+      <w:r>
+        <w:t xml:space="preserve">, when the water level reached 15cm below the soil surface irrigation water was applied to a level of 5cm. In FLD plots a standing water layer of 3-5cm was maintained throughout the growing season.</w:t>
+      </w:r>
+    </w:p>
+    <w:p>
+      <w:pPr>
+        <w:pStyle w:val="BodyText"/>
+      </w:pPr>
+      <w:r>
+        <w:t xml:space="preserve">The split-plot treatments were different rates of nitrogen, N</w:t>
+      </w:r>
+      <w:r>
+        <w:rPr>
+          <w:vertAlign w:val="subscript"/>
+        </w:rPr>
+        <w:t xml:space="preserve">0</w:t>
+      </w:r>
+      <w:r>
+        <w:t xml:space="preserve"> </w:t>
+      </w:r>
+      <w:r>
+        <w:t xml:space="preserve">(no nitrogen supply), N</w:t>
+      </w:r>
+      <w:r>
+        <w:rPr>
+          <w:vertAlign w:val="subscript"/>
+        </w:rPr>
+        <w:t xml:space="preserve">1</w:t>
+      </w:r>
+      <w:r>
+        <w:t xml:space="preserve"> </w:t>
+      </w:r>
+      <w:r>
+        <w:t xml:space="preserve">(100 kg per ha applied as urea in three splits at final harrowing, active tillering and panicle initiation) and N</w:t>
+      </w:r>
+      <w:r>
+        <w:rPr>
+          <w:vertAlign w:val="subscript"/>
+        </w:rPr>
+        <w:t xml:space="preserve">2</w:t>
+      </w:r>
+      <w:r>
+        <w:t xml:space="preserve"> </w:t>
+      </w:r>
+      <w:r>
+        <w:t xml:space="preserve">(120 kg per ha applied as urea in three splits at final harrowing, active tillering and panicle initiation).</w:t>
+      </w:r>
+    </w:p>
+    <w:p>
+      <w:pPr>
+        <w:pStyle w:val="Heading3"/>
+      </w:pPr>
+      <w:bookmarkStart w:id="24" w:name="crop-establishment"/>
+      <w:r>
+        <w:t xml:space="preserve">Crop Establishment</w:t>
+      </w:r>
+      <w:bookmarkEnd w:id="24"/>
+    </w:p>
+    <w:p>
+      <w:pPr>
+        <w:pStyle w:val="FirstParagraph"/>
+      </w:pPr>
+      <w:r>
+        <w:t xml:space="preserve">Trays of NSIC Rc222, a short-season inbred irrigated lowland rice variety with 114 day maturity when transplanted were established on 19 December 2014. Trays were randomised and transplanted using a mechanical transplanter on 9 January 2015.</w:t>
+      </w:r>
+    </w:p>
+    <w:p>
+      <w:pPr>
+        <w:pStyle w:val="Heading3"/>
+      </w:pPr>
+      <w:bookmarkStart w:id="25" w:name="inoculum-preparation-and-application"/>
+      <w:r>
+        <w:t xml:space="preserve">Inoculum Preparation and Application</w:t>
+      </w:r>
+      <w:bookmarkEnd w:id="25"/>
+    </w:p>
+    <w:p>
+      <w:pPr>
+        <w:pStyle w:val="FirstParagraph"/>
+      </w:pPr>
+      <w:r>
+        <w:t xml:space="preserve">An isolate of</w:t>
+      </w:r>
+      <w:r>
+        <w:t xml:space="preserve"> </w:t>
+      </w:r>
+      <w:r>
+        <w:rPr>
+          <w:i/>
+        </w:rPr>
+        <w:t xml:space="preserve">Rhizoctonia solani</w:t>
+      </w:r>
+      <w:r>
+        <w:t xml:space="preserve"> </w:t>
+      </w:r>
+      <w:r>
+        <w:t xml:space="preserve">AG1-1a from infected rice was maintained on potato dextrose agar (PDA) medium in tubes. The isolate was transferred to 90mm Petri dishes containing PDA and incubated a room temperature (20 to 27°C). Glass bottles of autoclaved rice grain and hull substrate were prepared and plugs of the culture were transferred from Petri dishes to the autoclaved substrate and incubated at room temperature for two weeks.</w:t>
+      </w:r>
+    </w:p>
+    <w:p>
+      <w:pPr>
+        <w:pStyle w:val="BodyText"/>
+      </w:pPr>
+      <w:r>
+        <w:t xml:space="preserve">The plots were inoculated 20 days after transplanting using 151g of inoculum per plot (4m x 11m).</w:t>
+      </w:r>
+    </w:p>
+    <w:p>
+      <w:pPr>
+        <w:pStyle w:val="Heading2"/>
+      </w:pPr>
+      <w:bookmarkStart w:id="26" w:name="experiment-1"/>
+      <w:r>
+        <w:t xml:space="preserve">2016 Experiment</w:t>
+      </w:r>
+      <w:bookmarkEnd w:id="26"/>
+    </w:p>
+    <w:p>
+      <w:pPr>
+        <w:pStyle w:val="Heading3"/>
+      </w:pPr>
+      <w:bookmarkStart w:id="27" w:name="experimental-design-1"/>
+      <w:r>
+        <w:t xml:space="preserve">Experimental Design</w:t>
+      </w:r>
+      <w:bookmarkEnd w:id="27"/>
+    </w:p>
+    <w:p>
+      <w:pPr>
+        <w:pStyle w:val="FirstParagraph"/>
+      </w:pPr>
+      <w:r>
+        <w:t xml:space="preserve">The experiment followed the same split-plot design as described for the 2015 experiment. However, the plot size was increased and due to these changes, the replicate sizes are are not equal as necessitated by the use of a larger area for the experiment. The main plot sizes were: Block 1 (B1) 21m x 20.5m (412.5 sq m) and Block 2 (B2) 20.25m x 21.6m (437.4 sq m). The split-plot sizes were B1 21m x 10.25m (215.25 sq m), B2 20.25m x 10.8m (218.7 sq m). The replication sizes were B1 - 42m x 20.5m (861 sq m) and B2 - 40.5m x 21.6m (874.8 sq m). A buffer 0.5m per split-plot was used and the overall experiment size was 3471.6 sq m.</w:t>
+      </w:r>
+    </w:p>
+    <w:p>
+      <w:pPr>
+        <w:pStyle w:val="BodyText"/>
+      </w:pPr>
+      <w:r>
+        <w:t xml:space="preserve">split-plot N rates differed from the 2015 rates with only two nitrogen treatments, N</w:t>
+      </w:r>
+      <w:r>
+        <w:rPr>
+          <w:vertAlign w:val="subscript"/>
+        </w:rPr>
+        <w:t xml:space="preserve">3</w:t>
+      </w:r>
+      <w:r>
+        <w:t xml:space="preserve"> </w:t>
+      </w:r>
+      <w:r>
+        <w:t xml:space="preserve">(60 kg per ha as urea split into two applications) and N</w:t>
+      </w:r>
+      <w:r>
+        <w:rPr>
+          <w:vertAlign w:val="subscript"/>
+        </w:rPr>
+        <w:t xml:space="preserve">4</w:t>
+      </w:r>
+      <w:r>
+        <w:t xml:space="preserve"> </w:t>
+      </w:r>
+      <w:r>
+        <w:t xml:space="preserve">(180 kg per ha in three splits) was applied.</w:t>
+      </w:r>
+    </w:p>
+    <w:p>
+      <w:pPr>
+        <w:pStyle w:val="Heading3"/>
+      </w:pPr>
+      <w:bookmarkStart w:id="28" w:name="crop-establishment-1"/>
+      <w:r>
+        <w:t xml:space="preserve">Crop Establishment</w:t>
+      </w:r>
+      <w:bookmarkEnd w:id="28"/>
+    </w:p>
+    <w:p>
+      <w:pPr>
+        <w:pStyle w:val="FirstParagraph"/>
+      </w:pPr>
+      <w:r>
+        <w:t xml:space="preserve">Nurseries of NSIC Rc222 were established on 7 January 2015 for the 2015 and 2016 experiments, respectively. Seedlings were transplanted on 9 January 2015 and 20 to 22 January 2016 in hills with six to eight seedlings per hill with a distance of 20 cm within and between rows.</w:t>
+      </w:r>
+    </w:p>
+    <w:p>
+      <w:pPr>
+        <w:pStyle w:val="Heading3"/>
+      </w:pPr>
+      <w:bookmarkStart w:id="29" w:name="inoculum-preparation-and-application-1"/>
+      <w:r>
+        <w:t xml:space="preserve">Inoculum Preparation and Application</w:t>
+      </w:r>
+      <w:bookmarkEnd w:id="29"/>
+    </w:p>
+    <w:p>
+      <w:pPr>
+        <w:pStyle w:val="FirstParagraph"/>
+      </w:pPr>
+      <w:r>
+        <w:t xml:space="preserve">Based on the 2015 results, the inoculation methods were modified in 2016 to increase the amount of inoculum applied to a smaller area. Plots were inoculated 41 days after transplanting using ten bottles per one sampling area (1m x 1m) per plot, where one bottle contained 151g inoculum. A total amount of 1,510g of inoculum was applied to a 1m x 1m area.</w:t>
+      </w:r>
+    </w:p>
+    <w:p>
+      <w:pPr>
+        <w:pStyle w:val="Heading2"/>
+      </w:pPr>
+      <w:bookmarkStart w:id="30" w:name="data-collection-and-analysis"/>
+      <w:r>
+        <w:t xml:space="preserve">Data Collection and Analysis</w:t>
+      </w:r>
+      <w:bookmarkEnd w:id="30"/>
+    </w:p>
+    <w:p>
+      <w:pPr>
+        <w:pStyle w:val="FirstParagraph"/>
+      </w:pPr>
+      <w:r>
+        <w:t xml:space="preserve">Disease scoring was the same in both experiments using the same disease assessment scale for field evaluation developed at IRRI where 0 - no disease; 1 - trace to 1% severity; 2 - 1 to 5%; 3 - 5 to 15%; 4 - 15 to 50%; 5 - 50 to 100%. Where severity was considered to be the amount of leaf or sheath tissue covered by SB lesions. Two sample areas per plot (1m x 1m) were assessed. For nine hills per sample, the number of tillers per hill and number of tillers with SB (incidence) were measured. Tiller SB severity was measured for four tillers per hill and six leaves tiller using the rating scale. Five disease assessments were made in the 2015 experiment and four disease assessments were made in the 2016 experiment, respectively.</w:t>
+      </w:r>
+    </w:p>
+    <w:p>
+      <w:pPr>
+        <w:pStyle w:val="BodyText"/>
+      </w:pPr>
+      <w:r>
+        <w:t xml:space="preserve">Because the data were collected on an ordinal scale, but not evenly spaced, the data are converted to the midpoint value of the percent range for severity. Area under the disease progress stairs (AUDPS)</w:t>
+      </w:r>
+      <w:r>
+        <w:t xml:space="preserve"> </w:t>
+      </w:r>
+      <w:r>
+        <w:t xml:space="preserve">(Simko and Piepho 2012)</w:t>
+      </w:r>
+      <w:r>
+        <w:t xml:space="preserve"> </w:t>
+      </w:r>
+      <w:r>
+        <w:t xml:space="preserve">was calculated for both disease incidence and severity. As most of the data’s residuals did not meet assumptions for normality, the analysis was carried out using multivariate generalised linear mixed models implemented in the</w:t>
+      </w:r>
+      <w:r>
+        <w:t xml:space="preserve"> </w:t>
+      </w:r>
+      <w:r>
+        <w:rPr>
+          <w:rStyle w:val="VerbatimChar"/>
+        </w:rPr>
+        <w:t xml:space="preserve">MCMCglmm</w:t>
+      </w:r>
+      <w:r>
+        <w:t xml:space="preserve"> </w:t>
+      </w:r>
+      <w:r>
+        <w:t xml:space="preserve">package</w:t>
+      </w:r>
+      <w:r>
+        <w:t xml:space="preserve"> </w:t>
+      </w:r>
+      <w:r>
+        <w:t xml:space="preserve">(Hadfield 2010)</w:t>
+      </w:r>
+      <w:r>
+        <w:t xml:space="preserve"> </w:t>
+      </w:r>
+      <w:r>
+        <w:t xml:space="preserve">in the R programming environment</w:t>
+      </w:r>
+      <w:r>
+        <w:t xml:space="preserve"> </w:t>
+      </w:r>
+      <w:r>
+        <w:t xml:space="preserve">(R Core Team 2018)</w:t>
+      </w:r>
+      <w:r>
         <w:t xml:space="preserve">.</w:t>
       </w:r>
     </w:p>
     <w:p>
       <w:pPr>
-        <w:pStyle w:val="BodyText"/>
-      </w:pPr>
-      <w:r>
-        <w:t xml:space="preserve">Alternate wetting and drying (AWD) is an irrigation technique for irrigated rice (</w:t>
-      </w:r>
-      <w:r>
-        <w:rPr>
-          <w:i/>
-        </w:rPr>
-        <w:t xml:space="preserve">Oryza sativa</w:t>
-      </w:r>
-      <w:r>
-        <w:t xml:space="preserve"> </w:t>
-      </w:r>
-      <w:r>
-        <w:t xml:space="preserve">L.) developed by the International Rice Research Institute (IRRI) and its partners that saves about 15-40% of irrigation water</w:t>
-      </w:r>
-      <w:r>
-        <w:t xml:space="preserve"> </w:t>
-      </w:r>
-      <w:r>
-        <w:t xml:space="preserve">(B. A. Bouman and Tuong 2001; Liping et al. 2007)</w:t>
-      </w:r>
-      <w:r>
-        <w:t xml:space="preserve">. In AWD rice, fields are exposed to several dry phases during the growth period without exposing the plants to water stress. In order to avoid yield decline under AWD</w:t>
-      </w:r>
-      <w:r>
-        <w:t xml:space="preserve"> </w:t>
-      </w:r>
-      <w:r>
-        <w:t xml:space="preserve">“</w:t>
-      </w:r>
-      <w:r>
-        <w:t xml:space="preserve">safe</w:t>
-      </w:r>
-      <w:r>
-        <w:t xml:space="preserve">”</w:t>
-      </w:r>
-      <w:r>
-        <w:t xml:space="preserve"> </w:t>
-      </w:r>
-      <w:r>
-        <w:t xml:space="preserve">thresholds have been developed. Under safe AWD irrigation water is applied when the field water level reaches 15cm below the soil surface</w:t>
-      </w:r>
-      <w:r>
-        <w:t xml:space="preserve"> </w:t>
-      </w:r>
-      <w:r>
-        <w:t xml:space="preserve">(Richards and Sander 2014)</w:t>
-      </w:r>
-      <w:r>
-        <w:t xml:space="preserve">. Fields are furthermore kept flooded during the flowering period. As an added benefit to saving water, AWD also reduces greenhouse gas (GHG) emissions of rice fields, which are a substantial factor in the GHG budget of rice producing countries, by around 50%</w:t>
-      </w:r>
-      <w:r>
-        <w:t xml:space="preserve"> </w:t>
-      </w:r>
-      <w:r>
-        <w:t xml:space="preserve">(Sander et al. 2016; Yan et al. 2005)</w:t>
-      </w:r>
-      <w:r>
-        <w:t xml:space="preserve">.</w:t>
-      </w:r>
-    </w:p>
-    <w:p>
-      <w:pPr>
-        <w:pStyle w:val="BodyText"/>
-      </w:pPr>
-      <w:r>
-        <w:t xml:space="preserve">The AWD technology has been identified as promising climate smart practice for different rice growing regions that can stabilize rice production in water scarce areas as well as help reduce the carbon footprint of rice production. Various countries,</w:t>
-      </w:r>
-      <w:r>
-        <w:t xml:space="preserve"> </w:t>
-      </w:r>
-      <w:r>
-        <w:rPr>
-          <w:i/>
-        </w:rPr>
-        <w:t xml:space="preserve">e.g.</w:t>
-      </w:r>
-      <w:r>
-        <w:t xml:space="preserve">, Bangladesh, Vietnam, Thailand and the Philippines, plan to widely apply AWD to local rice production</w:t>
-      </w:r>
-      <w:r>
-        <w:t xml:space="preserve"> </w:t>
-      </w:r>
-      <w:r>
-        <w:t xml:space="preserve">(Ministry of Environment and Forests (MOEF) Government of the People’s Republic of Bangladesh 2015)</w:t>
-      </w:r>
-      <w:r>
-        <w:t xml:space="preserve">. However, a change in water regime in rice fields on large scale might encompass different other effects, for example related to plant health.</w:t>
-      </w:r>
-    </w:p>
-    <w:p>
-      <w:pPr>
-        <w:pStyle w:val="BodyText"/>
-      </w:pPr>
-      <w:r>
-        <w:t xml:space="preserve">Nitrogen is known to affect sheath blight</w:t>
-      </w:r>
-      <w:r>
-        <w:t xml:space="preserve"> </w:t>
-      </w:r>
-      <w:r>
-        <w:t xml:space="preserve">(Castilla et al. 1996)</w:t>
-      </w:r>
-      <w:r>
-        <w:t xml:space="preserve">…</w:t>
-      </w:r>
-    </w:p>
-    <w:p>
-      <w:pPr>
-        <w:pStyle w:val="BodyText"/>
-      </w:pPr>
-      <w:r>
-        <w:t xml:space="preserve">We therefore established field experiments in order to determine what effects AWD could have on sheath blight.</w:t>
-      </w:r>
-    </w:p>
-    <w:p>
-      <w:pPr>
         <w:pStyle w:val="Heading1"/>
       </w:pPr>
-      <w:bookmarkStart w:id="21" w:name="materials-and-methods"/>
-      <w:r>
-        <w:t xml:space="preserve">Materials and Methods</w:t>
-      </w:r>
-      <w:bookmarkEnd w:id="21"/>
+      <w:bookmarkStart w:id="31" w:name="results"/>
+      <w:r>
+        <w:t xml:space="preserve">Results</w:t>
+      </w:r>
+      <w:bookmarkEnd w:id="31"/>
+    </w:p>
+    <w:p>
+      <w:pPr>
+        <w:pStyle w:val="Heading2"/>
+      </w:pPr>
+      <w:bookmarkStart w:id="32" w:name="experiment-2"/>
+      <w:r>
+        <w:t xml:space="preserve">2015 Experiment</w:t>
+      </w:r>
+      <w:bookmarkEnd w:id="32"/>
+    </w:p>
+    <w:p>
+      <w:pPr>
+        <w:pStyle w:val="Heading3"/>
+      </w:pPr>
+      <w:bookmarkStart w:id="33" w:name="tiller-sheath-blight-incidence"/>
+      <w:r>
+        <w:t xml:space="preserve">Tiller Sheath Blight Incidence</w:t>
+      </w:r>
+      <w:bookmarkEnd w:id="33"/>
     </w:p>
     <w:p>
       <w:pPr>
         <w:pStyle w:val="FirstParagraph"/>
       </w:pPr>
       <w:r>
-        <w:t xml:space="preserve">Two experiments were conducted at the International Rice Research Institute’s (IRRI) Ziegler Experiment Station in Los Baños, Calabarzon, Philippines (latitude 14° 11’ N, , longitude 121° 15’ E) in the 2015 and 2016 dry seasons. For 2016 changes were made to optimize the experiment based on findings from the 2015 experiment. Details were as follows.</w:t>
+        <w:t xml:space="preserve">In 2015 the incidence of tiller SB remained low throughout the growing season only reaching 15% in 2015 in the N</w:t>
+      </w:r>
+      <w:r>
+        <w:rPr>
+          <w:vertAlign w:val="subscript"/>
+        </w:rPr>
+        <w:t xml:space="preserve">2</w:t>
+      </w:r>
+      <w:r>
+        <w:t xml:space="preserve">, flooded treatment (Figure</w:t>
+      </w:r>
+      <w:r>
+        <w:t xml:space="preserve"> </w:t>
+      </w:r>
+      <w:r>
+        <w:t xml:space="preserve">1</w:t>
+      </w:r>
+      <w:r>
+        <w:t xml:space="preserve">). The nitrogen treatments, N</w:t>
+      </w:r>
+      <w:r>
+        <w:rPr>
+          <w:vertAlign w:val="subscript"/>
+        </w:rPr>
+        <w:t xml:space="preserve">1</w:t>
+      </w:r>
+      <w:r>
+        <w:t xml:space="preserve"> </w:t>
+      </w:r>
+      <w:r>
+        <w:t xml:space="preserve">and N</w:t>
+      </w:r>
+      <w:r>
+        <w:rPr>
+          <w:vertAlign w:val="subscript"/>
+        </w:rPr>
+        <w:t xml:space="preserve">2</w:t>
+      </w:r>
+      <w:r>
+        <w:t xml:space="preserve">, were both significantly different when compared with the control N</w:t>
+      </w:r>
+      <w:r>
+        <w:rPr>
+          <w:vertAlign w:val="subscript"/>
+        </w:rPr>
+        <w:t xml:space="preserve">0</w:t>
+      </w:r>
+      <w:r>
+        <w:t xml:space="preserve"> </w:t>
+      </w:r>
+      <w:r>
+        <w:t xml:space="preserve">treatment. However, water management was not significantly different.</w:t>
+      </w:r>
+    </w:p>
+    <w:p>
+      <w:pPr>
+        <w:pStyle w:val="Heading3"/>
+      </w:pPr>
+      <w:bookmarkStart w:id="34" w:name="tiller-sheath-blight-severity"/>
+      <w:r>
+        <w:t xml:space="preserve">Tiller Sheath Blight Severity</w:t>
+      </w:r>
+      <w:bookmarkEnd w:id="34"/>
+    </w:p>
+    <w:p>
+      <w:pPr>
+        <w:pStyle w:val="FirstParagraph"/>
+      </w:pPr>
+      <w:r>
+        <w:t xml:space="preserve">In 2015 both the N</w:t>
+      </w:r>
+      <w:r>
+        <w:rPr>
+          <w:vertAlign w:val="subscript"/>
+        </w:rPr>
+        <w:t xml:space="preserve">1</w:t>
+      </w:r>
+      <w:r>
+        <w:t xml:space="preserve"> </w:t>
+      </w:r>
+      <w:r>
+        <w:t xml:space="preserve">and N</w:t>
+      </w:r>
+      <w:r>
+        <w:rPr>
+          <w:vertAlign w:val="subscript"/>
+        </w:rPr>
+        <w:t xml:space="preserve">2</w:t>
+      </w:r>
+      <w:r>
+        <w:t xml:space="preserve"> </w:t>
+      </w:r>
+      <w:r>
+        <w:t xml:space="preserve">treatments were significantly different than the control N</w:t>
+      </w:r>
+      <w:r>
+        <w:rPr>
+          <w:vertAlign w:val="subscript"/>
+        </w:rPr>
+        <w:t xml:space="preserve">0</w:t>
+      </w:r>
+      <w:r>
+        <w:t xml:space="preserve"> </w:t>
+      </w:r>
+      <w:r>
+        <w:t xml:space="preserve">treatment. However, the AWD water management was not significantly different from the FLD treatment.</w:t>
+      </w:r>
+    </w:p>
+    <w:p>
+      <w:pPr>
+        <w:pStyle w:val="Heading3"/>
+      </w:pPr>
+      <w:bookmarkStart w:id="35" w:name="leaf-sheath-blight-severity"/>
+      <w:r>
+        <w:t xml:space="preserve">Leaf Sheath Blight Severity</w:t>
+      </w:r>
+      <w:bookmarkEnd w:id="35"/>
+    </w:p>
+    <w:p>
+      <w:pPr>
+        <w:pStyle w:val="FirstParagraph"/>
+      </w:pPr>
+      <w:r>
+        <w:t xml:space="preserve">In 2015 both the N</w:t>
+      </w:r>
+      <w:r>
+        <w:rPr>
+          <w:vertAlign w:val="subscript"/>
+        </w:rPr>
+        <w:t xml:space="preserve">1</w:t>
+      </w:r>
+      <w:r>
+        <w:t xml:space="preserve"> </w:t>
+      </w:r>
+      <w:r>
+        <w:t xml:space="preserve">and N</w:t>
+      </w:r>
+      <w:r>
+        <w:rPr>
+          <w:vertAlign w:val="subscript"/>
+        </w:rPr>
+        <w:t xml:space="preserve">2</w:t>
+      </w:r>
+      <w:r>
+        <w:t xml:space="preserve"> </w:t>
+      </w:r>
+      <w:r>
+        <w:t xml:space="preserve">treatments were significantly different than the N</w:t>
+      </w:r>
+      <w:r>
+        <w:rPr>
+          <w:vertAlign w:val="subscript"/>
+        </w:rPr>
+        <w:t xml:space="preserve">0</w:t>
+      </w:r>
+      <w:r>
+        <w:t xml:space="preserve"> </w:t>
+      </w:r>
+      <w:r>
+        <w:t xml:space="preserve">treatment. However, the AWD water management was not significantly different from the FLD treatment.</w:t>
       </w:r>
     </w:p>
     <w:p>
       <w:pPr>
         <w:pStyle w:val="Heading2"/>
       </w:pPr>
-      <w:bookmarkStart w:id="22" w:name="experiment"/>
-      <w:r>
-        <w:t xml:space="preserve">2015 Experiment</w:t>
-      </w:r>
-      <w:bookmarkEnd w:id="22"/>
+      <w:bookmarkStart w:id="36" w:name="experiment-3"/>
+      <w:r>
+        <w:t xml:space="preserve">2016 Experiment</w:t>
+      </w:r>
+      <w:bookmarkEnd w:id="36"/>
     </w:p>
     <w:p>
       <w:pPr>
         <w:pStyle w:val="Heading3"/>
       </w:pPr>
-      <w:bookmarkStart w:id="23" w:name="experimental-design"/>
-      <w:r>
-        <w:t xml:space="preserve">Experimental Design</w:t>
-      </w:r>
-      <w:bookmarkEnd w:id="23"/>
+      <w:bookmarkStart w:id="37" w:name="tiller-sheath-blight-incidence-1"/>
+      <w:r>
+        <w:t xml:space="preserve">Tiller Sheath Blight Incidence</w:t>
+      </w:r>
+      <w:bookmarkEnd w:id="37"/>
     </w:p>
     <w:p>
       <w:pPr>
         <w:pStyle w:val="FirstParagraph"/>
       </w:pPr>
       <w:r>
-        <w:t xml:space="preserve">The plot design was a split-plot design with four replicates where irrigation was the main plot and nitrogen (N) rate was the split-plot treatment. The main plot treatments were alternate wetting and drying (AWD) and continuously flooded (FLD) or farmers’ practice, the control treatment.</w:t>
-      </w:r>
-    </w:p>
-    <w:p>
-      <w:pPr>
-        <w:pStyle w:val="BodyText"/>
-      </w:pPr>
-      <w:r>
-        <w:t xml:space="preserve">The main plot size was 12m x 12m (144 sq m), with a split-plot size of 5m x 5m (25 sq m). Replication size was 12m x 24m (288 sq m) with a buffer of 1m per split-plot for a whole experiment size of 1,152 sq m.</w:t>
-      </w:r>
-    </w:p>
-    <w:p>
-      <w:pPr>
-        <w:pStyle w:val="BodyText"/>
-      </w:pPr>
-      <w:r>
-        <w:t xml:space="preserve">Irrigation in AWD plots was determined by the water level in plots,</w:t>
-      </w:r>
-      <w:r>
-        <w:t xml:space="preserve"> </w:t>
-      </w:r>
-      <w:r>
-        <w:rPr>
-          <w:i/>
-        </w:rPr>
-        <w:t xml:space="preserve">i.e.</w:t>
-      </w:r>
-      <w:r>
-        <w:t xml:space="preserve">, when the water level reached 15cm below the soil surface irrigation water was applied to a level of 5cm. In FLD plots a standing water layer of 3-5cm was maintained throughout the growing season.</w:t>
-      </w:r>
-    </w:p>
-    <w:p>
-      <w:pPr>
-        <w:pStyle w:val="BodyText"/>
-      </w:pPr>
-      <w:r>
-        <w:t xml:space="preserve">The split-plot treatments were different rates of nitrogen, N</w:t>
+        <w:t xml:space="preserve">The changes to the inoculation methodology resulted in a much higher rate of infection in 2016, with the N</w:t>
       </w:r>
       <w:r>
         <w:rPr>
           <w:vertAlign w:val="subscript"/>
         </w:rPr>
-        <w:t xml:space="preserve">0</w:t>
-      </w:r>
-      <w:r>
-        <w:t xml:space="preserve"> </w:t>
-      </w:r>
-      <w:r>
-        <w:t xml:space="preserve">(no nitrogen supply), N</w:t>
+        <w:t xml:space="preserve">4</w:t>
+      </w:r>
+      <w:r>
+        <w:t xml:space="preserve">, flooded treatment reaching a maximum value of 98% incidence at the third observation (Figure</w:t>
+      </w:r>
+      <w:r>
+        <w:t xml:space="preserve"> </w:t>
+      </w:r>
+      <w:r>
+        <w:t xml:space="preserve">1</w:t>
+      </w:r>
+      <w:r>
+        <w:t xml:space="preserve">). The nitrogen treatment N</w:t>
       </w:r>
       <w:r>
         <w:rPr>
           <w:vertAlign w:val="subscript"/>
         </w:rPr>
-        <w:t xml:space="preserve">1</w:t>
-      </w:r>
-      <w:r>
-        <w:t xml:space="preserve"> </w:t>
-      </w:r>
-      <w:r>
-        <w:t xml:space="preserve">(100 kg per ha applied as urea in three splits at final harrowing, active tillering and panicle initiation) and N</w:t>
+        <w:t xml:space="preserve">4</w:t>
+      </w:r>
+      <w:r>
+        <w:t xml:space="preserve">, was significantly different than the control N</w:t>
       </w:r>
       <w:r>
         <w:rPr>
           <w:vertAlign w:val="subscript"/>
         </w:rPr>
-        <w:t xml:space="preserve">2</w:t>
-      </w:r>
-      <w:r>
-        <w:t xml:space="preserve"> </w:t>
-      </w:r>
-      <w:r>
-        <w:t xml:space="preserve">(120 kg per ha applied as urea in three splits at final harrowing, active tillering and panicle initiation).</w:t>
+        <w:t xml:space="preserve">3</w:t>
+      </w:r>
+      <w:r>
+        <w:t xml:space="preserve"> </w:t>
+      </w:r>
+      <w:r>
+        <w:t xml:space="preserve">treatment. As in the 2015 study, water management did not significantly differ.</w:t>
       </w:r>
     </w:p>
     <w:p>
       <w:pPr>
         <w:pStyle w:val="Heading3"/>
       </w:pPr>
-      <w:bookmarkStart w:id="24" w:name="crop-establishment"/>
-      <w:r>
-        <w:t xml:space="preserve">Crop Establishment</w:t>
-      </w:r>
-      <w:bookmarkEnd w:id="24"/>
+      <w:bookmarkStart w:id="38" w:name="tiller-sheath-blight-severity-1"/>
+      <w:r>
+        <w:t xml:space="preserve">Tiller Sheath Blight Severity</w:t>
+      </w:r>
+      <w:bookmarkEnd w:id="38"/>
     </w:p>
     <w:p>
       <w:pPr>
         <w:pStyle w:val="FirstParagraph"/>
       </w:pPr>
       <w:r>
-        <w:t xml:space="preserve">Trays of NSIC Rc222, a short-season inbred irrigated lowland rice variety with 114 day maturity when transplanted were established on 19 December 2014. Trays were randomised and transplanted using a mechanical transplanter on 9 January 2015.</w:t>
+        <w:t xml:space="preserve">In 2016 the N</w:t>
+      </w:r>
+      <w:r>
+        <w:rPr>
+          <w:vertAlign w:val="subscript"/>
+        </w:rPr>
+        <w:t xml:space="preserve">4</w:t>
+      </w:r>
+      <w:r>
+        <w:t xml:space="preserve"> </w:t>
+      </w:r>
+      <w:r>
+        <w:t xml:space="preserve">treatment was significantly different from the N</w:t>
+      </w:r>
+      <w:r>
+        <w:rPr>
+          <w:vertAlign w:val="subscript"/>
+        </w:rPr>
+        <w:t xml:space="preserve">3</w:t>
+      </w:r>
+      <w:r>
+        <w:t xml:space="preserve"> </w:t>
+      </w:r>
+      <w:r>
+        <w:t xml:space="preserve">treatment. The AWD water management was also significantly different from the control flooding treatment.</w:t>
       </w:r>
     </w:p>
     <w:p>
       <w:pPr>
         <w:pStyle w:val="Heading3"/>
       </w:pPr>
-      <w:bookmarkStart w:id="25" w:name="inoculum-preparation-and-application"/>
-      <w:r>
-        <w:t xml:space="preserve">Inoculum Preparation and Application</w:t>
-      </w:r>
-      <w:bookmarkEnd w:id="25"/>
+      <w:bookmarkStart w:id="39" w:name="leaf-sheath-blight-severity-1"/>
+      <w:r>
+        <w:t xml:space="preserve">Leaf Sheath Blight Severity</w:t>
+      </w:r>
+      <w:bookmarkEnd w:id="39"/>
     </w:p>
     <w:p>
       <w:pPr>
         <w:pStyle w:val="FirstParagraph"/>
       </w:pPr>
       <w:r>
-        <w:t xml:space="preserve">An isolate of</w:t>
-      </w:r>
-      <w:r>
-        <w:t xml:space="preserve"> </w:t>
-      </w:r>
-      <w:r>
-        <w:rPr>
-          <w:i/>
-        </w:rPr>
-        <w:t xml:space="preserve">Rhizoctonia solani</w:t>
-      </w:r>
-      <w:r>
-        <w:t xml:space="preserve"> </w:t>
-      </w:r>
-      <w:r>
-        <w:t xml:space="preserve">AG1-1a from infected rice was maintained on potato dextrose agar (PDA) medium in tubes. The isolate was transferred to 90mm Petri dishes containing PDA and incubated a room temperature (20 to 27°C). Glass bottles of autoclaved rice grain and hull substrate were prepared and plugs of the culture were transferred from Petri dishes to the autoclaved substrate and incubated at room temperature for two weeks.</w:t>
-      </w:r>
-    </w:p>
-    <w:p>
-      <w:pPr>
-        <w:pStyle w:val="BodyText"/>
-      </w:pPr>
-      <w:r>
-        <w:t xml:space="preserve">The plots were inoculated 20 days after transplanting using 151g of inoculum per plot (4m x 11m).</w:t>
-      </w:r>
+        <w:t xml:space="preserve">In 2016 the none of the treatments, nitrogen rate or water management, were significantly different from the control treatment for leaf SB severity.</w:t>
+      </w:r>
+    </w:p>
+    <w:p>
+      <w:pPr>
+        <w:pStyle w:val="Heading1"/>
+      </w:pPr>
+      <w:bookmarkStart w:id="40" w:name="discussion"/>
+      <w:r>
+        <w:t xml:space="preserve">Discussion</w:t>
+      </w:r>
+      <w:bookmarkEnd w:id="40"/>
+    </w:p>
+    <w:p>
+      <w:pPr>
+        <w:pStyle w:val="Heading1"/>
+      </w:pPr>
+      <w:bookmarkStart w:id="41" w:name="notes"/>
+      <w:r>
+        <w:t xml:space="preserve">Notes</w:t>
+      </w:r>
+      <w:bookmarkEnd w:id="41"/>
     </w:p>
     <w:p>
       <w:pPr>
         <w:pStyle w:val="Heading2"/>
       </w:pPr>
-      <w:bookmarkStart w:id="26" w:name="experiment-1"/>
-      <w:r>
-        <w:t xml:space="preserve">2016 Experiment</w:t>
-      </w:r>
-      <w:bookmarkEnd w:id="26"/>
-    </w:p>
-    <w:p>
-      <w:pPr>
-        <w:pStyle w:val="Heading3"/>
-      </w:pPr>
-      <w:bookmarkStart w:id="27" w:name="experimental-design-1"/>
-      <w:r>
-        <w:t xml:space="preserve">Experimental Design</w:t>
-      </w:r>
-      <w:bookmarkEnd w:id="27"/>
+      <w:bookmarkStart w:id="42" w:name="acknowledgments"/>
+      <w:r>
+        <w:t xml:space="preserve">Acknowledgments</w:t>
+      </w:r>
+      <w:bookmarkEnd w:id="42"/>
     </w:p>
     <w:p>
       <w:pPr>
         <w:pStyle w:val="FirstParagraph"/>
       </w:pPr>
       <w:r>
-        <w:t xml:space="preserve">The experiment followed the same split-plot design as described for the 2015 experiment. However, the plot size was increased and due to these changes, the replicate sizes are are not equal as necessitated by the use of a larger area for the experiment. The main plot sizes were: Block 1 (B1) 21m x 20.5m (412.5 sq m) and Block 2 (B2) 20.25m x 21.6m (437.4 sq m). The split-plot sizes were B1 21m x 10.25m (215.25 sq m), B2 20.25m x 10.8m (218.7 sq m). The replication sizes were B1 - 42m x 20.5m (861 sq m) and B2 - 40.5m x 21.6m (874.8 sq m). A buffer 0.5m per split-plot was used and the overall experiment size was 3471.6 sq m.</w:t>
-      </w:r>
-    </w:p>
-    <w:p>
-      <w:pPr>
-        <w:pStyle w:val="BodyText"/>
-      </w:pPr>
-      <w:r>
-        <w:t xml:space="preserve">split-plot N rates differed from the 2015 rates with only two nitrogen treatments, N</w:t>
-      </w:r>
-      <w:r>
-        <w:rPr>
-          <w:vertAlign w:val="subscript"/>
-        </w:rPr>
-        <w:t xml:space="preserve">3</w:t>
-      </w:r>
-      <w:r>
-        <w:t xml:space="preserve"> </w:t>
-      </w:r>
-      <w:r>
-        <w:t xml:space="preserve">(60 kg per ha as urea split into two applications) and N</w:t>
-      </w:r>
-      <w:r>
-        <w:rPr>
-          <w:vertAlign w:val="subscript"/>
-        </w:rPr>
-        <w:t xml:space="preserve">4</w:t>
-      </w:r>
-      <w:r>
-        <w:t xml:space="preserve"> </w:t>
-      </w:r>
-      <w:r>
-        <w:t xml:space="preserve">(180 kg per ha in three splits) was applied.</w:t>
-      </w:r>
-    </w:p>
-    <w:p>
-      <w:pPr>
-        <w:pStyle w:val="Heading3"/>
-      </w:pPr>
-      <w:bookmarkStart w:id="28" w:name="crop-establishment-1"/>
-      <w:r>
-        <w:t xml:space="preserve">Crop Establishment</w:t>
-      </w:r>
-      <w:bookmarkEnd w:id="28"/>
-    </w:p>
-    <w:p>
-      <w:pPr>
-        <w:pStyle w:val="FirstParagraph"/>
-      </w:pPr>
-      <w:r>
-        <w:t xml:space="preserve">Nurseries of NSIC Rc222 were established on 7 January 2015 for the 2015 and 2016 experiments, respectively. Seedlings were transplanted on 9 January 2015 and 20 to 22 January 2016 in hills with six to eight seedlings per hill with a distance of 20 cm within and between rows.</w:t>
-      </w:r>
-    </w:p>
-    <w:p>
-      <w:pPr>
-        <w:pStyle w:val="Heading3"/>
-      </w:pPr>
-      <w:bookmarkStart w:id="29" w:name="inoculum-preparation-and-application-1"/>
-      <w:r>
-        <w:t xml:space="preserve">Inoculum Preparation and Application</w:t>
-      </w:r>
-      <w:bookmarkEnd w:id="29"/>
-    </w:p>
-    <w:p>
-      <w:pPr>
-        <w:pStyle w:val="FirstParagraph"/>
-      </w:pPr>
-      <w:r>
-        <w:t xml:space="preserve">Based on the 2015 results, the inoculation methods were modified in 2016 to increase the amount of inoculum applied to a smaller area. Plots were inoculated 41 days after transplanting using ten bottles per one sampling area (1m x 1m) per plot, where one bottle contained 151g inoculum. A total amount of 1,510g of inoculum was applied to a 1m x 1m area.</w:t>
-      </w:r>
-    </w:p>
-    <w:p>
-      <w:pPr>
-        <w:pStyle w:val="Heading2"/>
-      </w:pPr>
-      <w:bookmarkStart w:id="30" w:name="data-collection-and-analysis"/>
-      <w:r>
-        <w:t xml:space="preserve">Data Collection and Analysis</w:t>
-      </w:r>
-      <w:bookmarkEnd w:id="30"/>
-    </w:p>
-    <w:p>
-      <w:pPr>
-        <w:pStyle w:val="FirstParagraph"/>
-      </w:pPr>
-      <w:r>
-        <w:t xml:space="preserve">Disease scoring was the same in both experiments using the same sheath blight disease assessment scale for field evaluation developed at IRRI where 0 - no disease; 1 - trace to 1% severity; 2 - 1 to 5%; 3 - 5 to 15%; 4 - 15 to 50%; 5 - 50 to 100%. Where severity was considered to be the amount of leaf or sheath tissue covered by sheath blight lesions. Two sample areas per plot (1m x 1m) were assessed. For nine hills per sample, the number of tillers per hill and number of tillers with sheath blight (incidence) were measured. Tiller sheath blight severity was measured for four tillers per hill and six leaves tiller using the rating scale. Five disease assessments were made in the 2015 experiment and four disease assessments were made in the 2016 experiment, respectively.</w:t>
-      </w:r>
-    </w:p>
-    <w:p>
-      <w:pPr>
-        <w:pStyle w:val="BodyText"/>
-      </w:pPr>
-      <w:r>
-        <w:t xml:space="preserve">Because the data were collected on an ordinal scale, but not evenly spaced, the data are converted to the midpoint value of the percent range for severity. Area under the disease progress stairs (AUDPS)</w:t>
-      </w:r>
-      <w:r>
-        <w:t xml:space="preserve"> </w:t>
-      </w:r>
-      <w:r>
-        <w:t xml:space="preserve">(Simko and Piepho 2012)</w:t>
-      </w:r>
-      <w:r>
-        <w:t xml:space="preserve"> </w:t>
-      </w:r>
-      <w:r>
-        <w:t xml:space="preserve">was calculated for both disease incidence and severity. As most of the data’s residuals did not meet assumptions for normality, the analysis was carried out using multivariate generalised linear mixed models implemented in the</w:t>
-      </w:r>
-      <w:r>
-        <w:t xml:space="preserve"> </w:t>
-      </w:r>
-      <w:r>
-        <w:rPr>
-          <w:rStyle w:val="VerbatimChar"/>
-        </w:rPr>
-        <w:t xml:space="preserve">MCMCglmm</w:t>
-      </w:r>
-      <w:r>
-        <w:t xml:space="preserve"> </w:t>
-      </w:r>
-      <w:r>
-        <w:t xml:space="preserve">package</w:t>
-      </w:r>
-      <w:r>
-        <w:t xml:space="preserve"> </w:t>
-      </w:r>
-      <w:r>
-        <w:t xml:space="preserve">(Hadfield 2010)</w:t>
-      </w:r>
-      <w:r>
-        <w:t xml:space="preserve"> </w:t>
-      </w:r>
-      <w:r>
-        <w:t xml:space="preserve">in the R programming environment</w:t>
-      </w:r>
-      <w:r>
-        <w:t xml:space="preserve"> </w:t>
-      </w:r>
-      <w:r>
-        <w:t xml:space="preserve">(R Core Team 2018)</w:t>
-      </w:r>
-      <w:r>
-        <w:t xml:space="preserve">.</w:t>
-      </w:r>
+        <w:t xml:space="preserve">The authors wish to thank Rachel King University of Southern Queensland Statistical Consulting Unit for her insightful comments on the analysis of this paper, Dale Amozola for technical support in the field. Lastly, Michael Noel, who helped design and manage the first year of the project but passed away in 2015.</w:t>
+      </w:r>
+    </w:p>
+    <w:p>
+      <w:pPr>
+        <w:pStyle w:val="Heading5"/>
+      </w:pPr>
+      <w:bookmarkStart w:id="43" w:name="pagebreak"/>
+      <w:r>
+        <w:t xml:space="preserve">pagebreak</w:t>
+      </w:r>
+      <w:bookmarkEnd w:id="43"/>
     </w:p>
     <w:p>
       <w:pPr>
         <w:pStyle w:val="Heading1"/>
       </w:pPr>
-      <w:bookmarkStart w:id="31" w:name="results"/>
-      <w:r>
-        <w:t xml:space="preserve">Results</w:t>
-      </w:r>
-      <w:bookmarkEnd w:id="31"/>
-    </w:p>
-    <w:p>
-      <w:pPr>
-        <w:pStyle w:val="Heading2"/>
-      </w:pPr>
-      <w:bookmarkStart w:id="32" w:name="experiment-2"/>
-      <w:r>
-        <w:t xml:space="preserve">2015 Experiment</w:t>
-      </w:r>
-      <w:bookmarkEnd w:id="32"/>
-    </w:p>
-    <w:p>
-      <w:pPr>
-        <w:pStyle w:val="Heading3"/>
-      </w:pPr>
-      <w:bookmarkStart w:id="33" w:name="tiller-sheath-blight-incidence"/>
-      <w:r>
-        <w:t xml:space="preserve">Tiller Sheath Blight Incidence</w:t>
-      </w:r>
-      <w:bookmarkEnd w:id="33"/>
-    </w:p>
-    <w:p>
-      <w:pPr>
-        <w:pStyle w:val="FirstParagraph"/>
-      </w:pPr>
-      <w:r>
-        <w:t xml:space="preserve">In 2015 the incidence of tiller sheath blight remained low throughout the growing season only reaching 15% in 2015 in the N</w:t>
-      </w:r>
-      <w:r>
-        <w:rPr>
-          <w:vertAlign w:val="subscript"/>
-        </w:rPr>
-        <w:t xml:space="preserve">2</w:t>
-      </w:r>
-      <w:r>
-        <w:t xml:space="preserve">, flooded treatment (Figure</w:t>
-      </w:r>
-      <w:r>
-        <w:t xml:space="preserve"> </w:t>
-      </w:r>
-      <w:r>
-        <w:t xml:space="preserve">1</w:t>
-      </w:r>
-      <w:r>
-        <w:t xml:space="preserve">). The nitrogen treatments, N</w:t>
-      </w:r>
-      <w:r>
-        <w:rPr>
-          <w:vertAlign w:val="subscript"/>
-        </w:rPr>
-        <w:t xml:space="preserve">1</w:t>
-      </w:r>
-      <w:r>
-        <w:t xml:space="preserve"> </w:t>
-      </w:r>
-      <w:r>
-        <w:t xml:space="preserve">and N</w:t>
-      </w:r>
-      <w:r>
-        <w:rPr>
-          <w:vertAlign w:val="subscript"/>
-        </w:rPr>
-        <w:t xml:space="preserve">2</w:t>
-      </w:r>
-      <w:r>
-        <w:t xml:space="preserve">, were both significantly different when compared with the control N</w:t>
-      </w:r>
-      <w:r>
-        <w:rPr>
-          <w:vertAlign w:val="subscript"/>
-        </w:rPr>
-        <w:t xml:space="preserve">0</w:t>
-      </w:r>
-      <w:r>
-        <w:t xml:space="preserve"> </w:t>
-      </w:r>
-      <w:r>
-        <w:t xml:space="preserve">treatment. However, water management was not significantly different.</w:t>
-      </w:r>
-    </w:p>
-    <w:p>
-      <w:pPr>
-        <w:pStyle w:val="Heading3"/>
-      </w:pPr>
-      <w:bookmarkStart w:id="34" w:name="tiller-sheath-blight-severity"/>
-      <w:r>
-        <w:t xml:space="preserve">Tiller Sheath Blight Severity</w:t>
-      </w:r>
-      <w:bookmarkEnd w:id="34"/>
-    </w:p>
-    <w:p>
-      <w:pPr>
-        <w:pStyle w:val="FirstParagraph"/>
-      </w:pPr>
-      <w:r>
-        <w:t xml:space="preserve">In 2015 both the N</w:t>
-      </w:r>
-      <w:r>
-        <w:rPr>
-          <w:vertAlign w:val="subscript"/>
-        </w:rPr>
-        <w:t xml:space="preserve">1</w:t>
-      </w:r>
-      <w:r>
-        <w:t xml:space="preserve"> </w:t>
-      </w:r>
-      <w:r>
-        <w:t xml:space="preserve">and N</w:t>
-      </w:r>
-      <w:r>
-        <w:rPr>
-          <w:vertAlign w:val="subscript"/>
-        </w:rPr>
-        <w:t xml:space="preserve">2</w:t>
-      </w:r>
-      <w:r>
-        <w:t xml:space="preserve"> </w:t>
-      </w:r>
-      <w:r>
-        <w:t xml:space="preserve">treatments were significantly different than the control N</w:t>
-      </w:r>
-      <w:r>
-        <w:rPr>
-          <w:vertAlign w:val="subscript"/>
-        </w:rPr>
-        <w:t xml:space="preserve">0</w:t>
-      </w:r>
-      <w:r>
-        <w:t xml:space="preserve"> </w:t>
-      </w:r>
-      <w:r>
-        <w:t xml:space="preserve">treatment. However, the AWD water management was not significantly different from the FLD treatment.</w:t>
-      </w:r>
-    </w:p>
-    <w:p>
-      <w:pPr>
-        <w:pStyle w:val="Heading3"/>
-      </w:pPr>
-      <w:bookmarkStart w:id="35" w:name="leaf-sheath-blight-severity"/>
-      <w:r>
-        <w:t xml:space="preserve">Leaf Sheath Blight Severity</w:t>
-      </w:r>
-      <w:bookmarkEnd w:id="35"/>
-    </w:p>
-    <w:p>
-      <w:pPr>
-        <w:pStyle w:val="FirstParagraph"/>
-      </w:pPr>
-      <w:r>
-        <w:t xml:space="preserve">In 2015 both the N</w:t>
-      </w:r>
-      <w:r>
-        <w:rPr>
-          <w:vertAlign w:val="subscript"/>
-        </w:rPr>
-        <w:t xml:space="preserve">1</w:t>
-      </w:r>
-      <w:r>
-        <w:t xml:space="preserve"> </w:t>
-      </w:r>
-      <w:r>
-        <w:t xml:space="preserve">and N</w:t>
-      </w:r>
-      <w:r>
-        <w:rPr>
-          <w:vertAlign w:val="subscript"/>
-        </w:rPr>
-        <w:t xml:space="preserve">2</w:t>
-      </w:r>
-      <w:r>
-        <w:t xml:space="preserve"> </w:t>
-      </w:r>
-      <w:r>
-        <w:t xml:space="preserve">treatments were significantly different than the N</w:t>
-      </w:r>
-      <w:r>
-        <w:rPr>
-          <w:vertAlign w:val="subscript"/>
-        </w:rPr>
-        <w:t xml:space="preserve">0</w:t>
-      </w:r>
-      <w:r>
-        <w:t xml:space="preserve"> </w:t>
-      </w:r>
-      <w:r>
-        <w:t xml:space="preserve">treatment. However, the AWD water management was not significantly different from the FLD treatment.</w:t>
-      </w:r>
-    </w:p>
-    <w:p>
-      <w:pPr>
-        <w:pStyle w:val="Heading2"/>
-      </w:pPr>
-      <w:bookmarkStart w:id="36" w:name="experiment-3"/>
-      <w:r>
-        <w:t xml:space="preserve">2016 Experiment</w:t>
-      </w:r>
-      <w:bookmarkEnd w:id="36"/>
-    </w:p>
-    <w:p>
-      <w:pPr>
-        <w:pStyle w:val="Heading3"/>
-      </w:pPr>
-      <w:bookmarkStart w:id="37" w:name="tiller-sheath-blight-incidence-1"/>
-      <w:r>
-        <w:t xml:space="preserve">Tiller Sheath Blight Incidence</w:t>
-      </w:r>
-      <w:bookmarkEnd w:id="37"/>
-    </w:p>
-    <w:p>
-      <w:pPr>
-        <w:pStyle w:val="FirstParagraph"/>
-      </w:pPr>
-      <w:r>
-        <w:t xml:space="preserve">The changes to the inoculation methodology resulted in a much higher rate of infection in 2016, with the N</w:t>
-      </w:r>
-      <w:r>
-        <w:rPr>
-          <w:vertAlign w:val="subscript"/>
-        </w:rPr>
-        <w:t xml:space="preserve">4</w:t>
-      </w:r>
-      <w:r>
-        <w:t xml:space="preserve">, flooded treatment reaching a maximum value of 98% incidence at the third observation (Figure</w:t>
-      </w:r>
-      <w:r>
-        <w:t xml:space="preserve"> </w:t>
-      </w:r>
-      <w:r>
-        <w:t xml:space="preserve">1</w:t>
-      </w:r>
-      <w:r>
-        <w:t xml:space="preserve">). The nitrogen treatment N</w:t>
-      </w:r>
-      <w:r>
-        <w:rPr>
-          <w:vertAlign w:val="subscript"/>
-        </w:rPr>
-        <w:t xml:space="preserve">4</w:t>
-      </w:r>
-      <w:r>
-        <w:t xml:space="preserve">, was significantly different than the control N</w:t>
-      </w:r>
-      <w:r>
-        <w:rPr>
-          <w:vertAlign w:val="subscript"/>
-        </w:rPr>
-        <w:t xml:space="preserve">3</w:t>
-      </w:r>
-      <w:r>
-        <w:t xml:space="preserve"> </w:t>
-      </w:r>
-      <w:r>
-        <w:t xml:space="preserve">treatment. As in the 2015 study, water management did not significantly differ.</w:t>
-      </w:r>
-    </w:p>
-    <w:p>
-      <w:pPr>
-        <w:pStyle w:val="Heading3"/>
-      </w:pPr>
-      <w:bookmarkStart w:id="38" w:name="tiller-sheath-blight-severity-1"/>
-      <w:r>
-        <w:t xml:space="preserve">Tiller Sheath Blight Severity</w:t>
-      </w:r>
-      <w:bookmarkEnd w:id="38"/>
-    </w:p>
-    <w:p>
-      <w:pPr>
-        <w:pStyle w:val="FirstParagraph"/>
-      </w:pPr>
-      <w:r>
-        <w:t xml:space="preserve">In 2016 the N</w:t>
-      </w:r>
-      <w:r>
-        <w:rPr>
-          <w:vertAlign w:val="subscript"/>
-        </w:rPr>
-        <w:t xml:space="preserve">4</w:t>
-      </w:r>
-      <w:r>
-        <w:t xml:space="preserve"> </w:t>
-      </w:r>
-      <w:r>
-        <w:t xml:space="preserve">treatment was significantly different from the N</w:t>
-      </w:r>
-      <w:r>
-        <w:rPr>
-          <w:vertAlign w:val="subscript"/>
-        </w:rPr>
-        <w:t xml:space="preserve">3</w:t>
-      </w:r>
-      <w:r>
-        <w:t xml:space="preserve"> </w:t>
-      </w:r>
-      <w:r>
-        <w:t xml:space="preserve">treatment. The AWD water management was also significantly different from the control flooding treatment.</w:t>
-      </w:r>
-    </w:p>
-    <w:p>
-      <w:pPr>
-        <w:pStyle w:val="Heading3"/>
-      </w:pPr>
-      <w:bookmarkStart w:id="39" w:name="leaf-sheath-blight-severity-1"/>
-      <w:r>
-        <w:t xml:space="preserve">Leaf Sheath Blight Severity</w:t>
-      </w:r>
-      <w:bookmarkEnd w:id="39"/>
-    </w:p>
-    <w:p>
-      <w:pPr>
-        <w:pStyle w:val="FirstParagraph"/>
-      </w:pPr>
-      <w:r>
-        <w:t xml:space="preserve">In 2016 the none of the treatments, nitrogen rate or water management, were significantly different from the control treatment for leaf sheath blight severity.</w:t>
-      </w:r>
-    </w:p>
-    <w:p>
-      <w:pPr>
-        <w:pStyle w:val="Heading1"/>
-      </w:pPr>
-      <w:bookmarkStart w:id="40" w:name="discussion"/>
-      <w:r>
-        <w:t xml:space="preserve">Discussion</w:t>
-      </w:r>
-      <w:bookmarkEnd w:id="40"/>
-    </w:p>
-    <w:p>
-      <w:pPr>
-        <w:pStyle w:val="Heading1"/>
-      </w:pPr>
-      <w:bookmarkStart w:id="41" w:name="notes"/>
-      <w:r>
-        <w:t xml:space="preserve">Notes</w:t>
-      </w:r>
-      <w:bookmarkEnd w:id="41"/>
-    </w:p>
-    <w:p>
-      <w:pPr>
-        <w:pStyle w:val="Heading2"/>
-      </w:pPr>
-      <w:bookmarkStart w:id="42" w:name="acknowledgments"/>
-      <w:r>
-        <w:t xml:space="preserve">Acknowledgments</w:t>
-      </w:r>
-      <w:bookmarkEnd w:id="42"/>
-    </w:p>
-    <w:p>
-      <w:pPr>
-        <w:pStyle w:val="FirstParagraph"/>
-      </w:pPr>
-      <w:r>
-        <w:t xml:space="preserve">The authors wish to thank Rachel King University of Southern Queensland Statistical Consulting Unit for her insightful comments on the analysis of this paper, Dale Amozola for technical support in the field. Lastly, Michael Noel, who helped design and manage the first year of the project but passed away in 2015.</w:t>
-      </w:r>
-    </w:p>
-    <w:p>
-      <w:pPr>
-        <w:pStyle w:val="Heading5"/>
-      </w:pPr>
-      <w:bookmarkStart w:id="43" w:name="pagebreak"/>
-      <w:r>
-        <w:t xml:space="preserve">pagebreak</w:t>
-      </w:r>
-      <w:bookmarkEnd w:id="43"/>
-    </w:p>
-    <w:p>
-      <w:pPr>
-        <w:pStyle w:val="Heading1"/>
-      </w:pPr>
       <w:bookmarkStart w:id="44" w:name="references"/>
       <w:r>
         <w:t xml:space="preserve">References</w:t>
       </w:r>
       <w:bookmarkEnd w:id="44"/>
     </w:p>
-    <w:bookmarkStart w:id="65" w:name="refs"/>
+    <w:bookmarkStart w:id="67" w:name="refs"/>
     <w:bookmarkStart w:id="46" w:name="ref-Bouman2001"/>
     <w:p>
       <w:pPr>
@@ -2473,18 +2453,40 @@
       </w:hyperlink>
     </w:p>
     <w:bookmarkEnd w:id="53"/>
-    <w:bookmarkStart w:id="55" w:name="ref-MOEF2015"/>
+    <w:bookmarkStart w:id="54" w:name="ref-Marchetti1991"/>
     <w:p>
       <w:pPr>
         <w:pStyle w:val="BodyText"/>
       </w:pPr>
       <w:r>
+        <w:t xml:space="preserve">Marchetti, M., &amp; Bollich, C. (1991). Quantification of the relationship between sheath blight severity and yield loss in rice.</w:t>
+      </w:r>
+      <w:r>
+        <w:t xml:space="preserve"> </w:t>
+      </w:r>
+      <w:r>
+        <w:rPr>
+          <w:i/>
+        </w:rPr>
+        <w:t xml:space="preserve">Plant disease (USA)</w:t>
+      </w:r>
+      <w:r>
+        <w:t xml:space="preserve">.</w:t>
+      </w:r>
+    </w:p>
+    <w:bookmarkEnd w:id="54"/>
+    <w:bookmarkStart w:id="56" w:name="ref-MOEF2015"/>
+    <w:p>
+      <w:pPr>
+        <w:pStyle w:val="BodyText"/>
+      </w:pPr>
+      <w:r>
         <w:t xml:space="preserve">Ministry of Environment and Forests (MOEF) Government of the People’s Republic of Bangladesh. (2015). Intended nationally determined contributions (indc).</w:t>
       </w:r>
       <w:r>
         <w:t xml:space="preserve"> </w:t>
       </w:r>
-      <w:hyperlink r:id="rId54">
+      <w:hyperlink r:id="rId55">
         <w:r>
           <w:rPr>
             <w:rStyle w:val="Hyperlink"/>
@@ -2493,8 +2495,8 @@
         </w:r>
       </w:hyperlink>
     </w:p>
-    <w:bookmarkEnd w:id="55"/>
-    <w:bookmarkStart w:id="56" w:name="ref-Tang2007"/>
+    <w:bookmarkEnd w:id="56"/>
+    <w:bookmarkStart w:id="57" w:name="ref-Tang2007"/>
     <w:p>
       <w:pPr>
         <w:pStyle w:val="BodyText"/>
@@ -2527,8 +2529,8 @@
         <w:t xml:space="preserve">(3), 219–227.</w:t>
       </w:r>
     </w:p>
-    <w:bookmarkEnd w:id="56"/>
-    <w:bookmarkStart w:id="58" w:name="ref-R2018"/>
+    <w:bookmarkEnd w:id="57"/>
+    <w:bookmarkStart w:id="59" w:name="ref-R2018"/>
     <w:p>
       <w:pPr>
         <w:pStyle w:val="BodyText"/>
@@ -2551,7 +2553,7 @@
       <w:r>
         <w:t xml:space="preserve"> </w:t>
       </w:r>
-      <w:hyperlink r:id="rId57">
+      <w:hyperlink r:id="rId58">
         <w:r>
           <w:rPr>
             <w:rStyle w:val="Hyperlink"/>
@@ -2560,8 +2562,8 @@
         </w:r>
       </w:hyperlink>
     </w:p>
-    <w:bookmarkEnd w:id="58"/>
-    <w:bookmarkStart w:id="59" w:name="ref-Richards2014"/>
+    <w:bookmarkEnd w:id="59"/>
+    <w:bookmarkStart w:id="60" w:name="ref-Richards2014"/>
     <w:p>
       <w:pPr>
         <w:pStyle w:val="BodyText"/>
@@ -2585,18 +2587,52 @@
         <w:t xml:space="preserve">(CSA Practice Brief). Copenhagen, Denmark: CGIAR Research Program on Climate Change, Agriculture; Food Security (CCAFS).</w:t>
       </w:r>
     </w:p>
-    <w:bookmarkEnd w:id="59"/>
-    <w:bookmarkStart w:id="60" w:name="ref-Sander2015"/>
+    <w:bookmarkEnd w:id="60"/>
+    <w:bookmarkStart w:id="61" w:name="ref-Rush1983"/>
     <w:p>
       <w:pPr>
         <w:pStyle w:val="BodyText"/>
       </w:pPr>
       <w:r>
+        <w:t xml:space="preserve">Rush, M., &amp; Lee, F. (1983). Rice sheath blight: A major rice disease.</w:t>
+      </w:r>
+      <w:r>
+        <w:t xml:space="preserve"> </w:t>
+      </w:r>
+      <w:r>
+        <w:rPr>
+          <w:i/>
+        </w:rPr>
+        <w:t xml:space="preserve">Plant Dis</w:t>
+      </w:r>
+      <w:r>
+        <w:t xml:space="preserve">,</w:t>
+      </w:r>
+      <w:r>
+        <w:t xml:space="preserve"> </w:t>
+      </w:r>
+      <w:r>
+        <w:rPr>
+          <w:i/>
+        </w:rPr>
+        <w:t xml:space="preserve">67</w:t>
+      </w:r>
+      <w:r>
+        <w:t xml:space="preserve">(7), 829–832.</w:t>
+      </w:r>
+    </w:p>
+    <w:bookmarkEnd w:id="61"/>
+    <w:bookmarkStart w:id="62" w:name="ref-Sander2015"/>
+    <w:p>
+      <w:pPr>
+        <w:pStyle w:val="BodyText"/>
+      </w:pPr>
+      <w:r>
         <w:t xml:space="preserve">Sander, B. O., Wassmann, R., &amp; Siopongco, J. D. L. C. (2016). Mitigating greenhouse gas emissions from rice production through water-saving techniques: Potential, adoption and empirical evidence. In C. T. Hoanh, R. Johnston, &amp; V. Smakhtin (Eds.), (p. 193). Centre for Agriculture; Biosciences International.</w:t>
       </w:r>
     </w:p>
-    <w:bookmarkEnd w:id="60"/>
-    <w:bookmarkStart w:id="61" w:name="ref-simko2012area"/>
+    <w:bookmarkEnd w:id="62"/>
+    <w:bookmarkStart w:id="63" w:name="ref-simko2012area"/>
     <w:p>
       <w:pPr>
         <w:pStyle w:val="BodyText"/>
@@ -2629,8 +2665,8 @@
         <w:t xml:space="preserve">(4), 381–389.</w:t>
       </w:r>
     </w:p>
-    <w:bookmarkEnd w:id="61"/>
-    <w:bookmarkStart w:id="62" w:name="ref-Slaton2003"/>
+    <w:bookmarkEnd w:id="63"/>
+    <w:bookmarkStart w:id="64" w:name="ref-Slaton2003"/>
     <w:p>
       <w:pPr>
         <w:pStyle w:val="BodyText"/>
@@ -2663,8 +2699,8 @@
         <w:t xml:space="preserve">(6), 1489–1496.</w:t>
       </w:r>
     </w:p>
-    <w:bookmarkEnd w:id="62"/>
-    <w:bookmarkStart w:id="64" w:name="ref-Yan2005"/>
+    <w:bookmarkEnd w:id="64"/>
+    <w:bookmarkStart w:id="66" w:name="ref-Yan2005"/>
     <w:p>
       <w:pPr>
         <w:pStyle w:val="BodyText"/>
@@ -2696,7 +2732,7 @@
       <w:r>
         <w:t xml:space="preserve">(7), 1131–1141. doi:</w:t>
       </w:r>
-      <w:hyperlink r:id="rId63">
+      <w:hyperlink r:id="rId65">
         <w:r>
           <w:rPr>
             <w:rStyle w:val="Hyperlink"/>
@@ -2705,27 +2741,27 @@
         </w:r>
       </w:hyperlink>
     </w:p>
-    <w:bookmarkEnd w:id="64"/>
-    <w:bookmarkEnd w:id="65"/>
+    <w:bookmarkEnd w:id="66"/>
+    <w:bookmarkEnd w:id="67"/>
     <w:p>
       <w:pPr>
         <w:pStyle w:val="Heading5"/>
       </w:pPr>
-      <w:bookmarkStart w:id="66" w:name="pagebreak-1"/>
+      <w:bookmarkStart w:id="68" w:name="pagebreak-1"/>
       <w:r>
         <w:t xml:space="preserve">pagebreak</w:t>
       </w:r>
-      <w:bookmarkEnd w:id="66"/>
+      <w:bookmarkEnd w:id="68"/>
     </w:p>
     <w:p>
       <w:pPr>
         <w:pStyle w:val="Heading1"/>
       </w:pPr>
-      <w:bookmarkStart w:id="67" w:name="tables"/>
+      <w:bookmarkStart w:id="69" w:name="tables"/>
       <w:r>
         <w:t xml:space="preserve">Tables</w:t>
       </w:r>
-      <w:bookmarkEnd w:id="67"/>
+      <w:bookmarkEnd w:id="69"/>
     </w:p>
     <w:p>
       <w:pPr>
@@ -2739,21 +2775,21 @@
       <w:pPr>
         <w:pStyle w:val="Heading5"/>
       </w:pPr>
-      <w:bookmarkStart w:id="68" w:name="pagebreak-2"/>
+      <w:bookmarkStart w:id="70" w:name="pagebreak-2"/>
       <w:r>
         <w:t xml:space="preserve">pagebreak</w:t>
       </w:r>
-      <w:bookmarkEnd w:id="68"/>
+      <w:bookmarkEnd w:id="70"/>
     </w:p>
     <w:p>
       <w:pPr>
         <w:pStyle w:val="Heading1"/>
       </w:pPr>
-      <w:bookmarkStart w:id="69" w:name="figures"/>
+      <w:bookmarkStart w:id="71" w:name="figures"/>
       <w:r>
         <w:t xml:space="preserve">Figures</w:t>
       </w:r>
-      <w:bookmarkEnd w:id="69"/>
+      <w:bookmarkEnd w:id="71"/>
     </w:p>
     <w:p>
       <w:pPr>
@@ -2770,116 +2806,6 @@
                 <pic:pic>
                   <pic:nvPicPr>
                     <pic:cNvPr descr="../figures/figure-1-1.eps" id="0" name="Picture"/>
-                    <pic:cNvPicPr>
-                      <a:picLocks noChangeArrowheads="1" noChangeAspect="1"/>
-                    </pic:cNvPicPr>
-                  </pic:nvPicPr>
-                  <pic:blipFill>
-                    <a:blip r:embed="rId70"/>
-                    <a:stretch>
-                      <a:fillRect/>
-                    </a:stretch>
-                  </pic:blipFill>
-                  <pic:spPr bwMode="auto">
-                    <a:xfrm>
-                      <a:off x="0" y="0"/>
-                      <a:ext cx="3022600" cy="3022600"/>
-                    </a:xfrm>
-                    <a:prstGeom prst="rect">
-                      <a:avLst/>
-                    </a:prstGeom>
-                    <a:noFill/>
-                    <a:ln w="9525">
-                      <a:noFill/>
-                      <a:headEnd/>
-                      <a:tailEnd/>
-                    </a:ln>
-                  </pic:spPr>
-                </pic:pic>
-              </a:graphicData>
-            </a:graphic>
-          </wp:inline>
-        </w:drawing>
-      </w:r>
-    </w:p>
-    <w:p>
-      <w:pPr>
-        <w:pStyle w:val="ImageCaption"/>
-      </w:pPr>
-      <w:r>
-        <w:t xml:space="preserve">Figure 1 Tiller sheath blight incidence progress was measured in the 2015 experiment at five assessment points and 2016 experiment at four assessment points during the dry season both years. Main plot irrigation treatments were permanently flooded (FLD) and alternate wetting and drying (AWD). Five different nitrogen treatments were applied depending on the experiment. In the 2015 experiment three nitrogen rate treatments were applied: no N (N</w:t>
-      </w:r>
-      <w:r>
-        <w:rPr>
-          <w:vertAlign w:val="subscript"/>
-        </w:rPr>
-        <w:t xml:space="preserve">0</w:t>
-      </w:r>
-      <w:r>
-        <w:t xml:space="preserve">), 100 kg per ha N (N</w:t>
-      </w:r>
-      <w:r>
-        <w:rPr>
-          <w:vertAlign w:val="subscript"/>
-        </w:rPr>
-        <w:t xml:space="preserve">1</w:t>
-      </w:r>
-      <w:r>
-        <w:t xml:space="preserve">) and 180 kg per ha N (N</w:t>
-      </w:r>
-      <w:r>
-        <w:rPr>
-          <w:vertAlign w:val="subscript"/>
-        </w:rPr>
-        <w:t xml:space="preserve">2</w:t>
-      </w:r>
-      <w:r>
-        <w:t xml:space="preserve">). In the 2016 experiment, two nitrogen rate treatments were applied: 60 kg per ha N (N</w:t>
-      </w:r>
-      <w:r>
-        <w:rPr>
-          <w:vertAlign w:val="subscript"/>
-        </w:rPr>
-        <w:t xml:space="preserve">3</w:t>
-      </w:r>
-      <w:r>
-        <w:t xml:space="preserve">) and 180 kg per ha N (N</w:t>
-      </w:r>
-      <w:r>
-        <w:rPr>
-          <w:vertAlign w:val="subscript"/>
-        </w:rPr>
-        <w:t xml:space="preserve">4</w:t>
-      </w:r>
-      <w:r>
-        <w:t xml:space="preserve">). Points represent the mean of four replications.</w:t>
-      </w:r>
-    </w:p>
-    <w:p>
-      <w:pPr>
-        <w:pStyle w:val="Heading5"/>
-      </w:pPr>
-      <w:bookmarkStart w:id="71" w:name="pagebreak-3"/>
-      <w:r>
-        <w:t xml:space="preserve">pagebreak</w:t>
-      </w:r>
-      <w:bookmarkEnd w:id="71"/>
-    </w:p>
-    <w:p>
-      <w:pPr>
-        <w:pStyle w:val="CaptionedFigure"/>
-      </w:pPr>
-      <w:r>
-        <w:drawing>
-          <wp:inline>
-            <wp:extent cx="3022600" cy="3022600"/>
-            <wp:effectExtent b="0" l="0" r="0" t="0"/>
-            <wp:docPr descr="Figure 2 Tiller sheath blight severity progress was measured in the 2015 experiment at five assessment points and 2016 experiment at four assessment points during the dry season both years. Main plot irrigation treatments were permanently flooded (FLD) and alternate wetting and drying (AWD). Five different nitrogen treatments were applied depending on the experiment. In the 2015 experiment three nitrogen rate treatments were applied: no N (N0), 100 kg per ha N (N1) and 180 kg per ha N (N2). In the 2016 experiment, two nitrogen rate treatments were applied: 60 kg per ha N (N3) and 180 kg per ha N (N4). Points represent the mean of four replications." title="" id="1" name="Picture"/>
-            <a:graphic>
-              <a:graphicData uri="http://schemas.openxmlformats.org/drawingml/2006/picture">
-                <pic:pic>
-                  <pic:nvPicPr>
-                    <pic:cNvPr descr="../figures/figure-2-1.eps" id="0" name="Picture"/>
                     <pic:cNvPicPr>
                       <a:picLocks noChangeArrowheads="1" noChangeAspect="1"/>
                     </pic:cNvPicPr>
@@ -2917,7 +2843,7 @@
         <w:pStyle w:val="ImageCaption"/>
       </w:pPr>
       <w:r>
-        <w:t xml:space="preserve">Figure 2 Tiller sheath blight severity progress was measured in the 2015 experiment at five assessment points and 2016 experiment at four assessment points during the dry season both years. Main plot irrigation treatments were permanently flooded (FLD) and alternate wetting and drying (AWD). Five different nitrogen treatments were applied depending on the experiment. In the 2015 experiment three nitrogen rate treatments were applied: no N (N</w:t>
+        <w:t xml:space="preserve">Figure 1 Tiller sheath blight incidence progress was measured in the 2015 experiment at five assessment points and 2016 experiment at four assessment points during the dry season both years. Main plot irrigation treatments were permanently flooded (FLD) and alternate wetting and drying (AWD). Five different nitrogen treatments were applied depending on the experiment. In the 2015 experiment three nitrogen rate treatments were applied: no N (N</w:t>
       </w:r>
       <w:r>
         <w:rPr>
@@ -2969,7 +2895,7 @@
       <w:pPr>
         <w:pStyle w:val="Heading5"/>
       </w:pPr>
-      <w:bookmarkStart w:id="73" w:name="pagebreak-4"/>
+      <w:bookmarkStart w:id="73" w:name="pagebreak-3"/>
       <w:r>
         <w:t xml:space="preserve">pagebreak</w:t>
       </w:r>
@@ -2984,12 +2910,12 @@
           <wp:inline>
             <wp:extent cx="3022600" cy="3022600"/>
             <wp:effectExtent b="0" l="0" r="0" t="0"/>
-            <wp:docPr descr="Figure 3 Leaf sheath blight severity progress was measured in the 2015 experiment at five assessment points and 2016 experiment at four assessment points during the dry season in both years. Main plot irrigation treatments were permanently flooded (FLD) and alternate wetting and drying (AWD). Five different nitrogen treatments were applied depending on the experiment. In the 2015 experiment three nitrogen rate treatments were applied: no N (N0), 100 kg per ha N (N1) and 180 kg per ha N (N2). In the 2016 experiment, two nitrogen rate treatments were applied: 60 kg per ha N (N3) and 180 kg per ha N (N4). Points represent the mean of four replications." title="" id="1" name="Picture"/>
+            <wp:docPr descr="Figure 2 Tiller sheath blight severity progress was measured in the 2015 experiment at five assessment points and 2016 experiment at four assessment points during the dry season both years. Main plot irrigation treatments were permanently flooded (FLD) and alternate wetting and drying (AWD). Five different nitrogen treatments were applied depending on the experiment. In the 2015 experiment three nitrogen rate treatments were applied: no N (N0), 100 kg per ha N (N1) and 180 kg per ha N (N2). In the 2016 experiment, two nitrogen rate treatments were applied: 60 kg per ha N (N3) and 180 kg per ha N (N4). Points represent the mean of four replications." title="" id="1" name="Picture"/>
             <a:graphic>
               <a:graphicData uri="http://schemas.openxmlformats.org/drawingml/2006/picture">
                 <pic:pic>
                   <pic:nvPicPr>
-                    <pic:cNvPr descr="../figures/figure-3-1.eps" id="0" name="Picture"/>
+                    <pic:cNvPr descr="../figures/figure-2-1.eps" id="0" name="Picture"/>
                     <pic:cNvPicPr>
                       <a:picLocks noChangeArrowheads="1" noChangeAspect="1"/>
                     </pic:cNvPicPr>
@@ -3027,6 +2953,116 @@
         <w:pStyle w:val="ImageCaption"/>
       </w:pPr>
       <w:r>
+        <w:t xml:space="preserve">Figure 2 Tiller sheath blight severity progress was measured in the 2015 experiment at five assessment points and 2016 experiment at four assessment points during the dry season both years. Main plot irrigation treatments were permanently flooded (FLD) and alternate wetting and drying (AWD). Five different nitrogen treatments were applied depending on the experiment. In the 2015 experiment three nitrogen rate treatments were applied: no N (N</w:t>
+      </w:r>
+      <w:r>
+        <w:rPr>
+          <w:vertAlign w:val="subscript"/>
+        </w:rPr>
+        <w:t xml:space="preserve">0</w:t>
+      </w:r>
+      <w:r>
+        <w:t xml:space="preserve">), 100 kg per ha N (N</w:t>
+      </w:r>
+      <w:r>
+        <w:rPr>
+          <w:vertAlign w:val="subscript"/>
+        </w:rPr>
+        <w:t xml:space="preserve">1</w:t>
+      </w:r>
+      <w:r>
+        <w:t xml:space="preserve">) and 180 kg per ha N (N</w:t>
+      </w:r>
+      <w:r>
+        <w:rPr>
+          <w:vertAlign w:val="subscript"/>
+        </w:rPr>
+        <w:t xml:space="preserve">2</w:t>
+      </w:r>
+      <w:r>
+        <w:t xml:space="preserve">). In the 2016 experiment, two nitrogen rate treatments were applied: 60 kg per ha N (N</w:t>
+      </w:r>
+      <w:r>
+        <w:rPr>
+          <w:vertAlign w:val="subscript"/>
+        </w:rPr>
+        <w:t xml:space="preserve">3</w:t>
+      </w:r>
+      <w:r>
+        <w:t xml:space="preserve">) and 180 kg per ha N (N</w:t>
+      </w:r>
+      <w:r>
+        <w:rPr>
+          <w:vertAlign w:val="subscript"/>
+        </w:rPr>
+        <w:t xml:space="preserve">4</w:t>
+      </w:r>
+      <w:r>
+        <w:t xml:space="preserve">). Points represent the mean of four replications.</w:t>
+      </w:r>
+    </w:p>
+    <w:p>
+      <w:pPr>
+        <w:pStyle w:val="Heading5"/>
+      </w:pPr>
+      <w:bookmarkStart w:id="75" w:name="pagebreak-4"/>
+      <w:r>
+        <w:t xml:space="preserve">pagebreak</w:t>
+      </w:r>
+      <w:bookmarkEnd w:id="75"/>
+    </w:p>
+    <w:p>
+      <w:pPr>
+        <w:pStyle w:val="CaptionedFigure"/>
+      </w:pPr>
+      <w:r>
+        <w:drawing>
+          <wp:inline>
+            <wp:extent cx="3022600" cy="3022600"/>
+            <wp:effectExtent b="0" l="0" r="0" t="0"/>
+            <wp:docPr descr="Figure 3 Leaf sheath blight severity progress was measured in the 2015 experiment at five assessment points and 2016 experiment at four assessment points during the dry season in both years. Main plot irrigation treatments were permanently flooded (FLD) and alternate wetting and drying (AWD). Five different nitrogen treatments were applied depending on the experiment. In the 2015 experiment three nitrogen rate treatments were applied: no N (N0), 100 kg per ha N (N1) and 180 kg per ha N (N2). In the 2016 experiment, two nitrogen rate treatments were applied: 60 kg per ha N (N3) and 180 kg per ha N (N4). Points represent the mean of four replications." title="" id="1" name="Picture"/>
+            <a:graphic>
+              <a:graphicData uri="http://schemas.openxmlformats.org/drawingml/2006/picture">
+                <pic:pic>
+                  <pic:nvPicPr>
+                    <pic:cNvPr descr="../figures/figure-3-1.eps" id="0" name="Picture"/>
+                    <pic:cNvPicPr>
+                      <a:picLocks noChangeArrowheads="1" noChangeAspect="1"/>
+                    </pic:cNvPicPr>
+                  </pic:nvPicPr>
+                  <pic:blipFill>
+                    <a:blip r:embed="rId76"/>
+                    <a:stretch>
+                      <a:fillRect/>
+                    </a:stretch>
+                  </pic:blipFill>
+                  <pic:spPr bwMode="auto">
+                    <a:xfrm>
+                      <a:off x="0" y="0"/>
+                      <a:ext cx="3022600" cy="3022600"/>
+                    </a:xfrm>
+                    <a:prstGeom prst="rect">
+                      <a:avLst/>
+                    </a:prstGeom>
+                    <a:noFill/>
+                    <a:ln w="9525">
+                      <a:noFill/>
+                      <a:headEnd/>
+                      <a:tailEnd/>
+                    </a:ln>
+                  </pic:spPr>
+                </pic:pic>
+              </a:graphicData>
+            </a:graphic>
+          </wp:inline>
+        </w:drawing>
+      </w:r>
+    </w:p>
+    <w:p>
+      <w:pPr>
+        <w:pStyle w:val="ImageCaption"/>
+      </w:pPr>
+      <w:r>
         <w:t xml:space="preserve">Figure 3 Leaf sheath blight severity progress was measured in the 2015 experiment at five assessment points and 2016 experiment at four assessment points during the dry season in both years. Main plot irrigation treatments were permanently flooded (FLD) and alternate wetting and drying (AWD). Five different nitrogen treatments were applied depending on the experiment. In the 2015 experiment three nitrogen rate treatments were applied: no N (N</w:t>
       </w:r>
       <w:r>
@@ -3079,28 +3115,28 @@
       <w:pPr>
         <w:pStyle w:val="Heading5"/>
       </w:pPr>
-      <w:bookmarkStart w:id="75" w:name="pagebreak-5"/>
+      <w:bookmarkStart w:id="77" w:name="pagebreak-5"/>
       <w:r>
         <w:t xml:space="preserve">pagebreak</w:t>
       </w:r>
-      <w:bookmarkEnd w:id="75"/>
+      <w:bookmarkEnd w:id="77"/>
     </w:p>
     <w:p>
       <w:pPr>
         <w:pStyle w:val="Heading3"/>
       </w:pPr>
-      <w:bookmarkStart w:id="76" w:name="colophon"/>
+      <w:bookmarkStart w:id="78" w:name="colophon"/>
       <w:r>
         <w:t xml:space="preserve">Colophon</w:t>
       </w:r>
-      <w:bookmarkEnd w:id="76"/>
+      <w:bookmarkEnd w:id="78"/>
     </w:p>
     <w:p>
       <w:pPr>
         <w:pStyle w:val="FirstParagraph"/>
       </w:pPr>
       <w:r>
-        <w:t xml:space="preserve">This report was generated on 2018-04-22 21:59:28 using the following computational environment and dependencies:</w:t>
+        <w:t xml:space="preserve">This report was generated on 2018-04-23 06:58:35 using the following computational environment and dependencies:</w:t>
       </w:r>
     </w:p>
     <w:p>
@@ -3174,7 +3210,7 @@
         <w:rPr>
           <w:rStyle w:val="VerbatimChar"/>
         </w:rPr>
-        <w:t xml:space="preserve">#&gt;  date     2018-04-22                  </w:t>
+        <w:t xml:space="preserve">#&gt;  date     2018-04-23                  </w:t>
       </w:r>
       <w:r>
         <w:br w:type="textWrapping"/>
@@ -3742,7 +3778,7 @@
         <w:rPr>
           <w:rStyle w:val="VerbatimChar"/>
         </w:rPr>
-        <w:t xml:space="preserve">#&gt; Head:     [86f3810] 2018-04-19: Knit Rmd</w:t>
+        <w:t xml:space="preserve">#&gt; Head:     [85207ee] 2018-04-22: Add new references</w:t>
       </w:r>
     </w:p>
     <w:sectPr>

</xml_diff>

<commit_message>
Clean up yaml header
</commit_message>
<xml_diff>
--- a/analysis/paper/paper.docx
+++ b/analysis/paper/paper.docx
@@ -3136,7 +3136,7 @@
         <w:pStyle w:val="FirstParagraph"/>
       </w:pPr>
       <w:r>
-        <w:t xml:space="preserve">This report was generated on 2018-04-23 06:58:35 using the following computational environment and dependencies:</w:t>
+        <w:t xml:space="preserve">This report was generated on 2018-04-23 12:42:30 using the following computational environment and dependencies:</w:t>
       </w:r>
     </w:p>
     <w:p>
@@ -3165,7 +3165,7 @@
         <w:rPr>
           <w:rStyle w:val="VerbatimChar"/>
         </w:rPr>
-        <w:t xml:space="preserve">#&gt;  system   x86_64, darwin17.4.0        </w:t>
+        <w:t xml:space="preserve">#&gt;  system   x86_64, darwin16.7.0        </w:t>
       </w:r>
       <w:r>
         <w:br w:type="textWrapping"/>
@@ -3228,511 +3228,511 @@
         <w:rPr>
           <w:rStyle w:val="VerbatimChar"/>
         </w:rPr>
-        <w:t xml:space="preserve">#&gt;  package        * version    date       source                        </w:t>
-      </w:r>
-      <w:r>
-        <w:br w:type="textWrapping"/>
-      </w:r>
-      <w:r>
-        <w:rPr>
-          <w:rStyle w:val="VerbatimChar"/>
-        </w:rPr>
-        <w:t xml:space="preserve">#&gt;  assertthat       0.2.0      2017-04-11 CRAN (R 3.4.2)                </w:t>
-      </w:r>
-      <w:r>
-        <w:br w:type="textWrapping"/>
-      </w:r>
-      <w:r>
-        <w:rPr>
-          <w:rStyle w:val="VerbatimChar"/>
-        </w:rPr>
-        <w:t xml:space="preserve">#&gt;  backports        1.1.2      2017-12-13 cran (@1.1.2)                 </w:t>
-      </w:r>
-      <w:r>
-        <w:br w:type="textWrapping"/>
-      </w:r>
-      <w:r>
-        <w:rPr>
-          <w:rStyle w:val="VerbatimChar"/>
-        </w:rPr>
-        <w:t xml:space="preserve">#&gt;  base           * 3.4.4      2018-03-15 local                         </w:t>
-      </w:r>
-      <w:r>
-        <w:br w:type="textWrapping"/>
-      </w:r>
-      <w:r>
-        <w:rPr>
-          <w:rStyle w:val="VerbatimChar"/>
-        </w:rPr>
-        <w:t xml:space="preserve">#&gt;  bindr            0.1.1      2018-03-13 CRAN (R 3.4.4)                </w:t>
-      </w:r>
-      <w:r>
-        <w:br w:type="textWrapping"/>
-      </w:r>
-      <w:r>
-        <w:rPr>
-          <w:rStyle w:val="VerbatimChar"/>
-        </w:rPr>
-        <w:t xml:space="preserve">#&gt;  bindrcpp         0.2.2      2018-03-29 cran (@0.2.2)                 </w:t>
-      </w:r>
-      <w:r>
-        <w:br w:type="textWrapping"/>
-      </w:r>
-      <w:r>
-        <w:rPr>
-          <w:rStyle w:val="VerbatimChar"/>
-        </w:rPr>
-        <w:t xml:space="preserve">#&gt;  bookdown       * 0.7        2018-02-18 CRAN (R 3.4.4)                </w:t>
-      </w:r>
-      <w:r>
-        <w:br w:type="textWrapping"/>
-      </w:r>
-      <w:r>
-        <w:rPr>
-          <w:rStyle w:val="VerbatimChar"/>
-        </w:rPr>
-        <w:t xml:space="preserve">#&gt;  colorspace       1.3-2      2016-12-14 CRAN (R 3.4.2)                </w:t>
-      </w:r>
-      <w:r>
-        <w:br w:type="textWrapping"/>
-      </w:r>
-      <w:r>
-        <w:rPr>
-          <w:rStyle w:val="VerbatimChar"/>
-        </w:rPr>
-        <w:t xml:space="preserve">#&gt;  compiler         3.4.4      2018-03-15 local                         </w:t>
-      </w:r>
-      <w:r>
-        <w:br w:type="textWrapping"/>
-      </w:r>
-      <w:r>
-        <w:rPr>
-          <w:rStyle w:val="VerbatimChar"/>
-        </w:rPr>
-        <w:t xml:space="preserve">#&gt;  datasets       * 3.4.4      2018-03-15 local                         </w:t>
-      </w:r>
-      <w:r>
-        <w:br w:type="textWrapping"/>
-      </w:r>
-      <w:r>
-        <w:rPr>
-          <w:rStyle w:val="VerbatimChar"/>
-        </w:rPr>
-        <w:t xml:space="preserve">#&gt;  devtools         1.13.5     2018-02-18 CRAN (R 3.4.4)                </w:t>
-      </w:r>
-      <w:r>
-        <w:br w:type="textWrapping"/>
-      </w:r>
-      <w:r>
-        <w:rPr>
-          <w:rStyle w:val="VerbatimChar"/>
-        </w:rPr>
-        <w:t xml:space="preserve">#&gt;  digest           0.6.15     2018-01-28 cran (@0.6.15)                </w:t>
-      </w:r>
-      <w:r>
-        <w:br w:type="textWrapping"/>
-      </w:r>
-      <w:r>
-        <w:rPr>
-          <w:rStyle w:val="VerbatimChar"/>
-        </w:rPr>
-        <w:t xml:space="preserve">#&gt;  dplyr            0.7.4      2017-09-28 CRAN (R 3.4.4)                </w:t>
-      </w:r>
-      <w:r>
-        <w:br w:type="textWrapping"/>
-      </w:r>
-      <w:r>
-        <w:rPr>
-          <w:rStyle w:val="VerbatimChar"/>
-        </w:rPr>
-        <w:t xml:space="preserve">#&gt;  evaluate         0.10.1     2017-06-24 cran (@0.10.1)                </w:t>
-      </w:r>
-      <w:r>
-        <w:br w:type="textWrapping"/>
-      </w:r>
-      <w:r>
-        <w:rPr>
-          <w:rStyle w:val="VerbatimChar"/>
-        </w:rPr>
-        <w:t xml:space="preserve">#&gt;  ggplot2        * 2.2.1      2016-12-30 CRAN (R 3.4.4)                </w:t>
-      </w:r>
-      <w:r>
-        <w:br w:type="textWrapping"/>
-      </w:r>
-      <w:r>
-        <w:rPr>
-          <w:rStyle w:val="VerbatimChar"/>
-        </w:rPr>
-        <w:t xml:space="preserve">#&gt;  ggpubr         * 0.1.6      2017-11-14 CRAN (R 3.4.4)                </w:t>
-      </w:r>
-      <w:r>
-        <w:br w:type="textWrapping"/>
-      </w:r>
-      <w:r>
-        <w:rPr>
-          <w:rStyle w:val="VerbatimChar"/>
-        </w:rPr>
-        <w:t xml:space="preserve">#&gt;  glue             1.2.0      2017-10-29 cran (@1.2.0)                 </w:t>
-      </w:r>
-      <w:r>
-        <w:br w:type="textWrapping"/>
-      </w:r>
-      <w:r>
-        <w:rPr>
-          <w:rStyle w:val="VerbatimChar"/>
-        </w:rPr>
-        <w:t xml:space="preserve">#&gt;  graphics       * 3.4.4      2018-03-15 local                         </w:t>
-      </w:r>
-      <w:r>
-        <w:br w:type="textWrapping"/>
-      </w:r>
-      <w:r>
-        <w:rPr>
-          <w:rStyle w:val="VerbatimChar"/>
-        </w:rPr>
-        <w:t xml:space="preserve">#&gt;  grDevices      * 3.4.4      2018-03-15 local                         </w:t>
-      </w:r>
-      <w:r>
-        <w:br w:type="textWrapping"/>
-      </w:r>
-      <w:r>
-        <w:rPr>
-          <w:rStyle w:val="VerbatimChar"/>
-        </w:rPr>
-        <w:t xml:space="preserve">#&gt;  grid             3.4.4      2018-03-15 local                         </w:t>
-      </w:r>
-      <w:r>
-        <w:br w:type="textWrapping"/>
-      </w:r>
-      <w:r>
-        <w:rPr>
-          <w:rStyle w:val="VerbatimChar"/>
-        </w:rPr>
-        <w:t xml:space="preserve">#&gt;  gtable           0.2.0      2016-02-26 CRAN (R 3.4.2)                </w:t>
-      </w:r>
-      <w:r>
-        <w:br w:type="textWrapping"/>
-      </w:r>
-      <w:r>
-        <w:rPr>
-          <w:rStyle w:val="VerbatimChar"/>
-        </w:rPr>
-        <w:t xml:space="preserve">#&gt;  highr            0.6        2016-05-09 cran (@0.6)                   </w:t>
-      </w:r>
-      <w:r>
-        <w:br w:type="textWrapping"/>
-      </w:r>
-      <w:r>
-        <w:rPr>
-          <w:rStyle w:val="VerbatimChar"/>
-        </w:rPr>
-        <w:t xml:space="preserve">#&gt;  hms              0.4.2      2018-03-10 CRAN (R 3.4.4)                </w:t>
-      </w:r>
-      <w:r>
-        <w:br w:type="textWrapping"/>
-      </w:r>
-      <w:r>
-        <w:rPr>
-          <w:rStyle w:val="VerbatimChar"/>
-        </w:rPr>
-        <w:t xml:space="preserve">#&gt;  htmltools        0.3.6      2017-04-28 cran (@0.3.6)                 </w:t>
-      </w:r>
-      <w:r>
-        <w:br w:type="textWrapping"/>
-      </w:r>
-      <w:r>
-        <w:rPr>
-          <w:rStyle w:val="VerbatimChar"/>
-        </w:rPr>
-        <w:t xml:space="preserve">#&gt;  httr             1.3.1      2017-08-20 CRAN (R 3.4.2)                </w:t>
-      </w:r>
-      <w:r>
-        <w:br w:type="textWrapping"/>
-      </w:r>
-      <w:r>
-        <w:rPr>
-          <w:rStyle w:val="VerbatimChar"/>
-        </w:rPr>
-        <w:t xml:space="preserve">#&gt;  kableExtra     * 0.8.0      2018-04-05 cran (@0.8.0)                 </w:t>
-      </w:r>
-      <w:r>
-        <w:br w:type="textWrapping"/>
-      </w:r>
-      <w:r>
-        <w:rPr>
-          <w:rStyle w:val="VerbatimChar"/>
-        </w:rPr>
-        <w:t xml:space="preserve">#&gt;  knitr          * 1.20       2018-02-20 CRAN (R 3.4.4)                </w:t>
-      </w:r>
-      <w:r>
-        <w:br w:type="textWrapping"/>
-      </w:r>
-      <w:r>
-        <w:rPr>
-          <w:rStyle w:val="VerbatimChar"/>
-        </w:rPr>
-        <w:t xml:space="preserve">#&gt;  labeling         0.3        2014-08-23 CRAN (R 3.4.2)                </w:t>
-      </w:r>
-      <w:r>
-        <w:br w:type="textWrapping"/>
-      </w:r>
-      <w:r>
-        <w:rPr>
-          <w:rStyle w:val="VerbatimChar"/>
-        </w:rPr>
-        <w:t xml:space="preserve">#&gt;  lazyeval         0.2.1      2017-10-29 cran (@0.2.1)                 </w:t>
-      </w:r>
-      <w:r>
-        <w:br w:type="textWrapping"/>
-      </w:r>
-      <w:r>
-        <w:rPr>
-          <w:rStyle w:val="VerbatimChar"/>
-        </w:rPr>
-        <w:t xml:space="preserve">#&gt;  magrittr       * 1.5        2014-11-22 CRAN (R 3.4.2)                </w:t>
-      </w:r>
-      <w:r>
-        <w:br w:type="textWrapping"/>
-      </w:r>
-      <w:r>
-        <w:rPr>
-          <w:rStyle w:val="VerbatimChar"/>
-        </w:rPr>
-        <w:t xml:space="preserve">#&gt;  memoise          1.1.0      2017-04-21 CRAN (R 3.4.2)                </w:t>
-      </w:r>
-      <w:r>
-        <w:br w:type="textWrapping"/>
-      </w:r>
-      <w:r>
-        <w:rPr>
-          <w:rStyle w:val="VerbatimChar"/>
-        </w:rPr>
-        <w:t xml:space="preserve">#&gt;  methods        * 3.4.4      2018-03-15 local                         </w:t>
-      </w:r>
-      <w:r>
-        <w:br w:type="textWrapping"/>
-      </w:r>
-      <w:r>
-        <w:rPr>
-          <w:rStyle w:val="VerbatimChar"/>
-        </w:rPr>
-        <w:t xml:space="preserve">#&gt;  munsell          0.4.3      2016-02-13 CRAN (R 3.4.2)                </w:t>
-      </w:r>
-      <w:r>
-        <w:br w:type="textWrapping"/>
-      </w:r>
-      <w:r>
-        <w:rPr>
-          <w:rStyle w:val="VerbatimChar"/>
-        </w:rPr>
-        <w:t xml:space="preserve">#&gt;  pillar           1.2.1      2018-02-27 CRAN (R 3.4.4)                </w:t>
-      </w:r>
-      <w:r>
-        <w:br w:type="textWrapping"/>
-      </w:r>
-      <w:r>
-        <w:rPr>
-          <w:rStyle w:val="VerbatimChar"/>
-        </w:rPr>
-        <w:t xml:space="preserve">#&gt;  pkgconfig        2.0.1      2017-03-21 CRAN (R 3.4.2)                </w:t>
-      </w:r>
-      <w:r>
-        <w:br w:type="textWrapping"/>
-      </w:r>
-      <w:r>
-        <w:rPr>
-          <w:rStyle w:val="VerbatimChar"/>
-        </w:rPr>
-        <w:t xml:space="preserve">#&gt;  plyr             1.8.4      2016-06-08 CRAN (R 3.4.2)                </w:t>
-      </w:r>
-      <w:r>
-        <w:br w:type="textWrapping"/>
-      </w:r>
-      <w:r>
-        <w:rPr>
-          <w:rStyle w:val="VerbatimChar"/>
-        </w:rPr>
-        <w:t xml:space="preserve">#&gt;  R6               2.2.2      2017-06-17 CRAN (R 3.4.2)                </w:t>
-      </w:r>
-      <w:r>
-        <w:br w:type="textWrapping"/>
-      </w:r>
-      <w:r>
-        <w:rPr>
-          <w:rStyle w:val="VerbatimChar"/>
-        </w:rPr>
-        <w:t xml:space="preserve">#&gt;  Rcpp             0.12.16    2018-03-13 CRAN (R 3.4.4)                </w:t>
-      </w:r>
-      <w:r>
-        <w:br w:type="textWrapping"/>
-      </w:r>
-      <w:r>
-        <w:rPr>
-          <w:rStyle w:val="VerbatimChar"/>
-        </w:rPr>
-        <w:t xml:space="preserve">#&gt;  readr            1.1.1      2017-05-16 CRAN (R 3.4.2)                </w:t>
-      </w:r>
-      <w:r>
-        <w:br w:type="textWrapping"/>
-      </w:r>
-      <w:r>
-        <w:rPr>
-          <w:rStyle w:val="VerbatimChar"/>
-        </w:rPr>
-        <w:t xml:space="preserve">#&gt;  reshape2         1.4.3      2017-12-11 cran (@1.4.3)                 </w:t>
-      </w:r>
-      <w:r>
-        <w:br w:type="textWrapping"/>
-      </w:r>
-      <w:r>
-        <w:rPr>
-          <w:rStyle w:val="VerbatimChar"/>
-        </w:rPr>
-        <w:t xml:space="preserve">#&gt;  rice.awd.pests * 0.0.0.9000 2018-04-14 local                         </w:t>
-      </w:r>
-      <w:r>
-        <w:br w:type="textWrapping"/>
-      </w:r>
-      <w:r>
-        <w:rPr>
-          <w:rStyle w:val="VerbatimChar"/>
-        </w:rPr>
-        <w:t xml:space="preserve">#&gt;  rlang            0.2.0      2018-02-20 CRAN (R 3.4.4)                </w:t>
-      </w:r>
-      <w:r>
-        <w:br w:type="textWrapping"/>
-      </w:r>
-      <w:r>
-        <w:rPr>
-          <w:rStyle w:val="VerbatimChar"/>
-        </w:rPr>
-        <w:t xml:space="preserve">#&gt;  rmarkdown        1.9        2018-03-01 CRAN (R 3.4.4)                </w:t>
-      </w:r>
-      <w:r>
-        <w:br w:type="textWrapping"/>
-      </w:r>
-      <w:r>
-        <w:rPr>
-          <w:rStyle w:val="VerbatimChar"/>
-        </w:rPr>
-        <w:t xml:space="preserve">#&gt;  rprojroot        1.3-2      2018-01-03 cran (@1.3-2)                 </w:t>
-      </w:r>
-      <w:r>
-        <w:br w:type="textWrapping"/>
-      </w:r>
-      <w:r>
-        <w:rPr>
-          <w:rStyle w:val="VerbatimChar"/>
-        </w:rPr>
-        <w:t xml:space="preserve">#&gt;  rstudioapi       0.7        2017-09-07 CRAN (R 3.4.2)                </w:t>
-      </w:r>
-      <w:r>
-        <w:br w:type="textWrapping"/>
-      </w:r>
-      <w:r>
-        <w:rPr>
-          <w:rStyle w:val="VerbatimChar"/>
-        </w:rPr>
-        <w:t xml:space="preserve">#&gt;  rvest            0.3.2      2016-06-17 CRAN (R 3.4.2)                </w:t>
-      </w:r>
-      <w:r>
-        <w:br w:type="textWrapping"/>
-      </w:r>
-      <w:r>
-        <w:rPr>
-          <w:rStyle w:val="VerbatimChar"/>
-        </w:rPr>
-        <w:t xml:space="preserve">#&gt;  scales           0.5.0.9000 2018-01-15 Github (hadley/scales@d767915)</w:t>
-      </w:r>
-      <w:r>
-        <w:br w:type="textWrapping"/>
-      </w:r>
-      <w:r>
-        <w:rPr>
-          <w:rStyle w:val="VerbatimChar"/>
-        </w:rPr>
-        <w:t xml:space="preserve">#&gt;  stats          * 3.4.4      2018-03-15 local                         </w:t>
-      </w:r>
-      <w:r>
-        <w:br w:type="textWrapping"/>
-      </w:r>
-      <w:r>
-        <w:rPr>
-          <w:rStyle w:val="VerbatimChar"/>
-        </w:rPr>
-        <w:t xml:space="preserve">#&gt;  stringi          1.1.7      2018-03-12 CRAN (R 3.4.4)                </w:t>
-      </w:r>
-      <w:r>
-        <w:br w:type="textWrapping"/>
-      </w:r>
-      <w:r>
-        <w:rPr>
-          <w:rStyle w:val="VerbatimChar"/>
-        </w:rPr>
-        <w:t xml:space="preserve">#&gt;  stringr          1.3.0      2018-02-19 CRAN (R 3.4.4)                </w:t>
-      </w:r>
-      <w:r>
-        <w:br w:type="textWrapping"/>
-      </w:r>
-      <w:r>
-        <w:rPr>
-          <w:rStyle w:val="VerbatimChar"/>
-        </w:rPr>
-        <w:t xml:space="preserve">#&gt;  tibble           1.4.2      2018-01-22 cran (@1.4.2)                 </w:t>
-      </w:r>
-      <w:r>
-        <w:br w:type="textWrapping"/>
-      </w:r>
-      <w:r>
-        <w:rPr>
-          <w:rStyle w:val="VerbatimChar"/>
-        </w:rPr>
-        <w:t xml:space="preserve">#&gt;  tools            3.4.4      2018-03-15 local                         </w:t>
-      </w:r>
-      <w:r>
-        <w:br w:type="textWrapping"/>
-      </w:r>
-      <w:r>
-        <w:rPr>
-          <w:rStyle w:val="VerbatimChar"/>
-        </w:rPr>
-        <w:t xml:space="preserve">#&gt;  utils          * 3.4.4      2018-03-15 local                         </w:t>
-      </w:r>
-      <w:r>
-        <w:br w:type="textWrapping"/>
-      </w:r>
-      <w:r>
-        <w:rPr>
-          <w:rStyle w:val="VerbatimChar"/>
-        </w:rPr>
-        <w:t xml:space="preserve">#&gt;  viridisLite      0.3.0      2018-02-01 cran (@0.3.0)                 </w:t>
-      </w:r>
-      <w:r>
-        <w:br w:type="textWrapping"/>
-      </w:r>
-      <w:r>
-        <w:rPr>
-          <w:rStyle w:val="VerbatimChar"/>
-        </w:rPr>
-        <w:t xml:space="preserve">#&gt;  withr            2.1.2      2018-03-15 Github (r-lib/withr@79d7b0d)  </w:t>
-      </w:r>
-      <w:r>
-        <w:br w:type="textWrapping"/>
-      </w:r>
-      <w:r>
-        <w:rPr>
-          <w:rStyle w:val="VerbatimChar"/>
-        </w:rPr>
-        <w:t xml:space="preserve">#&gt;  xfun             0.1        2018-01-22 cran (@0.1)                   </w:t>
-      </w:r>
-      <w:r>
-        <w:br w:type="textWrapping"/>
-      </w:r>
-      <w:r>
-        <w:rPr>
-          <w:rStyle w:val="VerbatimChar"/>
-        </w:rPr>
-        <w:t xml:space="preserve">#&gt;  xml2             1.2.0      2018-01-24 cran (@1.2.0)                 </w:t>
+        <w:t xml:space="preserve">#&gt;  package        * version    date       source        </w:t>
+      </w:r>
+      <w:r>
+        <w:br w:type="textWrapping"/>
+      </w:r>
+      <w:r>
+        <w:rPr>
+          <w:rStyle w:val="VerbatimChar"/>
+        </w:rPr>
+        <w:t xml:space="preserve">#&gt;  assertthat       0.2.0      2017-04-11 CRAN (R 3.4.4)</w:t>
+      </w:r>
+      <w:r>
+        <w:br w:type="textWrapping"/>
+      </w:r>
+      <w:r>
+        <w:rPr>
+          <w:rStyle w:val="VerbatimChar"/>
+        </w:rPr>
+        <w:t xml:space="preserve">#&gt;  backports        1.1.2      2017-12-13 CRAN (R 3.4.4)</w:t>
+      </w:r>
+      <w:r>
+        <w:br w:type="textWrapping"/>
+      </w:r>
+      <w:r>
+        <w:rPr>
+          <w:rStyle w:val="VerbatimChar"/>
+        </w:rPr>
+        <w:t xml:space="preserve">#&gt;  base           * 3.4.4      2018-03-22 local         </w:t>
+      </w:r>
+      <w:r>
+        <w:br w:type="textWrapping"/>
+      </w:r>
+      <w:r>
+        <w:rPr>
+          <w:rStyle w:val="VerbatimChar"/>
+        </w:rPr>
+        <w:t xml:space="preserve">#&gt;  bindr            0.1.1      2018-03-13 CRAN (R 3.4.4)</w:t>
+      </w:r>
+      <w:r>
+        <w:br w:type="textWrapping"/>
+      </w:r>
+      <w:r>
+        <w:rPr>
+          <w:rStyle w:val="VerbatimChar"/>
+        </w:rPr>
+        <w:t xml:space="preserve">#&gt;  bindrcpp         0.2.2      2018-03-29 cran (@0.2.2) </w:t>
+      </w:r>
+      <w:r>
+        <w:br w:type="textWrapping"/>
+      </w:r>
+      <w:r>
+        <w:rPr>
+          <w:rStyle w:val="VerbatimChar"/>
+        </w:rPr>
+        <w:t xml:space="preserve">#&gt;  bookdown       * 0.7        2018-02-18 CRAN (R 3.4.4)</w:t>
+      </w:r>
+      <w:r>
+        <w:br w:type="textWrapping"/>
+      </w:r>
+      <w:r>
+        <w:rPr>
+          <w:rStyle w:val="VerbatimChar"/>
+        </w:rPr>
+        <w:t xml:space="preserve">#&gt;  colorspace       1.3-2      2016-12-14 CRAN (R 3.4.4)</w:t>
+      </w:r>
+      <w:r>
+        <w:br w:type="textWrapping"/>
+      </w:r>
+      <w:r>
+        <w:rPr>
+          <w:rStyle w:val="VerbatimChar"/>
+        </w:rPr>
+        <w:t xml:space="preserve">#&gt;  compiler         3.4.4      2018-03-22 local         </w:t>
+      </w:r>
+      <w:r>
+        <w:br w:type="textWrapping"/>
+      </w:r>
+      <w:r>
+        <w:rPr>
+          <w:rStyle w:val="VerbatimChar"/>
+        </w:rPr>
+        <w:t xml:space="preserve">#&gt;  datasets       * 3.4.4      2018-03-22 local         </w:t>
+      </w:r>
+      <w:r>
+        <w:br w:type="textWrapping"/>
+      </w:r>
+      <w:r>
+        <w:rPr>
+          <w:rStyle w:val="VerbatimChar"/>
+        </w:rPr>
+        <w:t xml:space="preserve">#&gt;  devtools         1.13.5     2018-02-18 CRAN (R 3.4.4)</w:t>
+      </w:r>
+      <w:r>
+        <w:br w:type="textWrapping"/>
+      </w:r>
+      <w:r>
+        <w:rPr>
+          <w:rStyle w:val="VerbatimChar"/>
+        </w:rPr>
+        <w:t xml:space="preserve">#&gt;  digest           0.6.15     2018-01-28 CRAN (R 3.4.4)</w:t>
+      </w:r>
+      <w:r>
+        <w:br w:type="textWrapping"/>
+      </w:r>
+      <w:r>
+        <w:rPr>
+          <w:rStyle w:val="VerbatimChar"/>
+        </w:rPr>
+        <w:t xml:space="preserve">#&gt;  dplyr            0.7.4      2017-09-28 CRAN (R 3.4.4)</w:t>
+      </w:r>
+      <w:r>
+        <w:br w:type="textWrapping"/>
+      </w:r>
+      <w:r>
+        <w:rPr>
+          <w:rStyle w:val="VerbatimChar"/>
+        </w:rPr>
+        <w:t xml:space="preserve">#&gt;  evaluate         0.10.1     2017-06-24 CRAN (R 3.4.4)</w:t>
+      </w:r>
+      <w:r>
+        <w:br w:type="textWrapping"/>
+      </w:r>
+      <w:r>
+        <w:rPr>
+          <w:rStyle w:val="VerbatimChar"/>
+        </w:rPr>
+        <w:t xml:space="preserve">#&gt;  ggplot2        * 2.2.1      2016-12-30 CRAN (R 3.4.4)</w:t>
+      </w:r>
+      <w:r>
+        <w:br w:type="textWrapping"/>
+      </w:r>
+      <w:r>
+        <w:rPr>
+          <w:rStyle w:val="VerbatimChar"/>
+        </w:rPr>
+        <w:t xml:space="preserve">#&gt;  ggpubr         * 0.1.6      2017-11-14 CRAN (R 3.4.4)</w:t>
+      </w:r>
+      <w:r>
+        <w:br w:type="textWrapping"/>
+      </w:r>
+      <w:r>
+        <w:rPr>
+          <w:rStyle w:val="VerbatimChar"/>
+        </w:rPr>
+        <w:t xml:space="preserve">#&gt;  glue             1.2.0      2017-10-29 CRAN (R 3.4.4)</w:t>
+      </w:r>
+      <w:r>
+        <w:br w:type="textWrapping"/>
+      </w:r>
+      <w:r>
+        <w:rPr>
+          <w:rStyle w:val="VerbatimChar"/>
+        </w:rPr>
+        <w:t xml:space="preserve">#&gt;  graphics       * 3.4.4      2018-03-22 local         </w:t>
+      </w:r>
+      <w:r>
+        <w:br w:type="textWrapping"/>
+      </w:r>
+      <w:r>
+        <w:rPr>
+          <w:rStyle w:val="VerbatimChar"/>
+        </w:rPr>
+        <w:t xml:space="preserve">#&gt;  grDevices      * 3.4.4      2018-03-22 local         </w:t>
+      </w:r>
+      <w:r>
+        <w:br w:type="textWrapping"/>
+      </w:r>
+      <w:r>
+        <w:rPr>
+          <w:rStyle w:val="VerbatimChar"/>
+        </w:rPr>
+        <w:t xml:space="preserve">#&gt;  grid             3.4.4      2018-03-22 local         </w:t>
+      </w:r>
+      <w:r>
+        <w:br w:type="textWrapping"/>
+      </w:r>
+      <w:r>
+        <w:rPr>
+          <w:rStyle w:val="VerbatimChar"/>
+        </w:rPr>
+        <w:t xml:space="preserve">#&gt;  gtable           0.2.0      2016-02-26 CRAN (R 3.4.4)</w:t>
+      </w:r>
+      <w:r>
+        <w:br w:type="textWrapping"/>
+      </w:r>
+      <w:r>
+        <w:rPr>
+          <w:rStyle w:val="VerbatimChar"/>
+        </w:rPr>
+        <w:t xml:space="preserve">#&gt;  highr            0.6        2016-05-09 CRAN (R 3.4.4)</w:t>
+      </w:r>
+      <w:r>
+        <w:br w:type="textWrapping"/>
+      </w:r>
+      <w:r>
+        <w:rPr>
+          <w:rStyle w:val="VerbatimChar"/>
+        </w:rPr>
+        <w:t xml:space="preserve">#&gt;  hms              0.4.2      2018-03-10 CRAN (R 3.4.4)</w:t>
+      </w:r>
+      <w:r>
+        <w:br w:type="textWrapping"/>
+      </w:r>
+      <w:r>
+        <w:rPr>
+          <w:rStyle w:val="VerbatimChar"/>
+        </w:rPr>
+        <w:t xml:space="preserve">#&gt;  htmltools        0.3.6      2017-04-28 CRAN (R 3.4.4)</w:t>
+      </w:r>
+      <w:r>
+        <w:br w:type="textWrapping"/>
+      </w:r>
+      <w:r>
+        <w:rPr>
+          <w:rStyle w:val="VerbatimChar"/>
+        </w:rPr>
+        <w:t xml:space="preserve">#&gt;  httr             1.3.1      2017-08-20 CRAN (R 3.4.4)</w:t>
+      </w:r>
+      <w:r>
+        <w:br w:type="textWrapping"/>
+      </w:r>
+      <w:r>
+        <w:rPr>
+          <w:rStyle w:val="VerbatimChar"/>
+        </w:rPr>
+        <w:t xml:space="preserve">#&gt;  kableExtra     * 0.8.0      2018-04-05 cran (@0.8.0) </w:t>
+      </w:r>
+      <w:r>
+        <w:br w:type="textWrapping"/>
+      </w:r>
+      <w:r>
+        <w:rPr>
+          <w:rStyle w:val="VerbatimChar"/>
+        </w:rPr>
+        <w:t xml:space="preserve">#&gt;  knitr          * 1.20       2018-02-20 CRAN (R 3.4.4)</w:t>
+      </w:r>
+      <w:r>
+        <w:br w:type="textWrapping"/>
+      </w:r>
+      <w:r>
+        <w:rPr>
+          <w:rStyle w:val="VerbatimChar"/>
+        </w:rPr>
+        <w:t xml:space="preserve">#&gt;  labeling         0.3        2014-08-23 CRAN (R 3.4.4)</w:t>
+      </w:r>
+      <w:r>
+        <w:br w:type="textWrapping"/>
+      </w:r>
+      <w:r>
+        <w:rPr>
+          <w:rStyle w:val="VerbatimChar"/>
+        </w:rPr>
+        <w:t xml:space="preserve">#&gt;  lazyeval         0.2.1      2017-10-29 CRAN (R 3.4.4)</w:t>
+      </w:r>
+      <w:r>
+        <w:br w:type="textWrapping"/>
+      </w:r>
+      <w:r>
+        <w:rPr>
+          <w:rStyle w:val="VerbatimChar"/>
+        </w:rPr>
+        <w:t xml:space="preserve">#&gt;  magrittr       * 1.5        2014-11-22 CRAN (R 3.4.4)</w:t>
+      </w:r>
+      <w:r>
+        <w:br w:type="textWrapping"/>
+      </w:r>
+      <w:r>
+        <w:rPr>
+          <w:rStyle w:val="VerbatimChar"/>
+        </w:rPr>
+        <w:t xml:space="preserve">#&gt;  memoise          1.1.0      2017-04-21 CRAN (R 3.4.4)</w:t>
+      </w:r>
+      <w:r>
+        <w:br w:type="textWrapping"/>
+      </w:r>
+      <w:r>
+        <w:rPr>
+          <w:rStyle w:val="VerbatimChar"/>
+        </w:rPr>
+        <w:t xml:space="preserve">#&gt;  methods        * 3.4.4      2018-03-22 local         </w:t>
+      </w:r>
+      <w:r>
+        <w:br w:type="textWrapping"/>
+      </w:r>
+      <w:r>
+        <w:rPr>
+          <w:rStyle w:val="VerbatimChar"/>
+        </w:rPr>
+        <w:t xml:space="preserve">#&gt;  munsell          0.4.3      2016-02-13 CRAN (R 3.4.4)</w:t>
+      </w:r>
+      <w:r>
+        <w:br w:type="textWrapping"/>
+      </w:r>
+      <w:r>
+        <w:rPr>
+          <w:rStyle w:val="VerbatimChar"/>
+        </w:rPr>
+        <w:t xml:space="preserve">#&gt;  pillar           1.2.1      2018-02-27 CRAN (R 3.4.4)</w:t>
+      </w:r>
+      <w:r>
+        <w:br w:type="textWrapping"/>
+      </w:r>
+      <w:r>
+        <w:rPr>
+          <w:rStyle w:val="VerbatimChar"/>
+        </w:rPr>
+        <w:t xml:space="preserve">#&gt;  pkgconfig        2.0.1      2017-03-21 CRAN (R 3.4.4)</w:t>
+      </w:r>
+      <w:r>
+        <w:br w:type="textWrapping"/>
+      </w:r>
+      <w:r>
+        <w:rPr>
+          <w:rStyle w:val="VerbatimChar"/>
+        </w:rPr>
+        <w:t xml:space="preserve">#&gt;  plyr             1.8.4      2016-06-08 CRAN (R 3.4.4)</w:t>
+      </w:r>
+      <w:r>
+        <w:br w:type="textWrapping"/>
+      </w:r>
+      <w:r>
+        <w:rPr>
+          <w:rStyle w:val="VerbatimChar"/>
+        </w:rPr>
+        <w:t xml:space="preserve">#&gt;  R6               2.2.2      2017-06-17 CRAN (R 3.4.4)</w:t>
+      </w:r>
+      <w:r>
+        <w:br w:type="textWrapping"/>
+      </w:r>
+      <w:r>
+        <w:rPr>
+          <w:rStyle w:val="VerbatimChar"/>
+        </w:rPr>
+        <w:t xml:space="preserve">#&gt;  Rcpp             0.12.16    2018-03-13 CRAN (R 3.4.4)</w:t>
+      </w:r>
+      <w:r>
+        <w:br w:type="textWrapping"/>
+      </w:r>
+      <w:r>
+        <w:rPr>
+          <w:rStyle w:val="VerbatimChar"/>
+        </w:rPr>
+        <w:t xml:space="preserve">#&gt;  readr            1.1.1      2017-05-16 CRAN (R 3.4.4)</w:t>
+      </w:r>
+      <w:r>
+        <w:br w:type="textWrapping"/>
+      </w:r>
+      <w:r>
+        <w:rPr>
+          <w:rStyle w:val="VerbatimChar"/>
+        </w:rPr>
+        <w:t xml:space="preserve">#&gt;  reshape2         1.4.3      2017-12-11 CRAN (R 3.4.4)</w:t>
+      </w:r>
+      <w:r>
+        <w:br w:type="textWrapping"/>
+      </w:r>
+      <w:r>
+        <w:rPr>
+          <w:rStyle w:val="VerbatimChar"/>
+        </w:rPr>
+        <w:t xml:space="preserve">#&gt;  rice.awd.pests * 0.0.0.9000 2018-04-23 local         </w:t>
+      </w:r>
+      <w:r>
+        <w:br w:type="textWrapping"/>
+      </w:r>
+      <w:r>
+        <w:rPr>
+          <w:rStyle w:val="VerbatimChar"/>
+        </w:rPr>
+        <w:t xml:space="preserve">#&gt;  rlang            0.2.0      2018-02-20 CRAN (R 3.4.4)</w:t>
+      </w:r>
+      <w:r>
+        <w:br w:type="textWrapping"/>
+      </w:r>
+      <w:r>
+        <w:rPr>
+          <w:rStyle w:val="VerbatimChar"/>
+        </w:rPr>
+        <w:t xml:space="preserve">#&gt;  rmarkdown        1.9        2018-03-01 CRAN (R 3.4.4)</w:t>
+      </w:r>
+      <w:r>
+        <w:br w:type="textWrapping"/>
+      </w:r>
+      <w:r>
+        <w:rPr>
+          <w:rStyle w:val="VerbatimChar"/>
+        </w:rPr>
+        <w:t xml:space="preserve">#&gt;  rprojroot        1.3-2      2018-01-03 CRAN (R 3.4.4)</w:t>
+      </w:r>
+      <w:r>
+        <w:br w:type="textWrapping"/>
+      </w:r>
+      <w:r>
+        <w:rPr>
+          <w:rStyle w:val="VerbatimChar"/>
+        </w:rPr>
+        <w:t xml:space="preserve">#&gt;  rstudioapi       0.7        2017-09-07 CRAN (R 3.4.4)</w:t>
+      </w:r>
+      <w:r>
+        <w:br w:type="textWrapping"/>
+      </w:r>
+      <w:r>
+        <w:rPr>
+          <w:rStyle w:val="VerbatimChar"/>
+        </w:rPr>
+        <w:t xml:space="preserve">#&gt;  rvest            0.3.2      2016-06-17 CRAN (R 3.4.4)</w:t>
+      </w:r>
+      <w:r>
+        <w:br w:type="textWrapping"/>
+      </w:r>
+      <w:r>
+        <w:rPr>
+          <w:rStyle w:val="VerbatimChar"/>
+        </w:rPr>
+        <w:t xml:space="preserve">#&gt;  scales           0.5.0      2017-08-24 CRAN (R 3.4.4)</w:t>
+      </w:r>
+      <w:r>
+        <w:br w:type="textWrapping"/>
+      </w:r>
+      <w:r>
+        <w:rPr>
+          <w:rStyle w:val="VerbatimChar"/>
+        </w:rPr>
+        <w:t xml:space="preserve">#&gt;  stats          * 3.4.4      2018-03-22 local         </w:t>
+      </w:r>
+      <w:r>
+        <w:br w:type="textWrapping"/>
+      </w:r>
+      <w:r>
+        <w:rPr>
+          <w:rStyle w:val="VerbatimChar"/>
+        </w:rPr>
+        <w:t xml:space="preserve">#&gt;  stringi          1.1.7      2018-03-12 CRAN (R 3.4.4)</w:t>
+      </w:r>
+      <w:r>
+        <w:br w:type="textWrapping"/>
+      </w:r>
+      <w:r>
+        <w:rPr>
+          <w:rStyle w:val="VerbatimChar"/>
+        </w:rPr>
+        <w:t xml:space="preserve">#&gt;  stringr          1.3.0      2018-02-19 CRAN (R 3.4.4)</w:t>
+      </w:r>
+      <w:r>
+        <w:br w:type="textWrapping"/>
+      </w:r>
+      <w:r>
+        <w:rPr>
+          <w:rStyle w:val="VerbatimChar"/>
+        </w:rPr>
+        <w:t xml:space="preserve">#&gt;  tibble           1.4.2      2018-01-22 CRAN (R 3.4.4)</w:t>
+      </w:r>
+      <w:r>
+        <w:br w:type="textWrapping"/>
+      </w:r>
+      <w:r>
+        <w:rPr>
+          <w:rStyle w:val="VerbatimChar"/>
+        </w:rPr>
+        <w:t xml:space="preserve">#&gt;  tools            3.4.4      2018-03-22 local         </w:t>
+      </w:r>
+      <w:r>
+        <w:br w:type="textWrapping"/>
+      </w:r>
+      <w:r>
+        <w:rPr>
+          <w:rStyle w:val="VerbatimChar"/>
+        </w:rPr>
+        <w:t xml:space="preserve">#&gt;  utils          * 3.4.4      2018-03-22 local         </w:t>
+      </w:r>
+      <w:r>
+        <w:br w:type="textWrapping"/>
+      </w:r>
+      <w:r>
+        <w:rPr>
+          <w:rStyle w:val="VerbatimChar"/>
+        </w:rPr>
+        <w:t xml:space="preserve">#&gt;  viridisLite      0.3.0      2018-02-01 CRAN (R 3.4.4)</w:t>
+      </w:r>
+      <w:r>
+        <w:br w:type="textWrapping"/>
+      </w:r>
+      <w:r>
+        <w:rPr>
+          <w:rStyle w:val="VerbatimChar"/>
+        </w:rPr>
+        <w:t xml:space="preserve">#&gt;  withr            2.1.2      2018-03-15 CRAN (R 3.4.4)</w:t>
+      </w:r>
+      <w:r>
+        <w:br w:type="textWrapping"/>
+      </w:r>
+      <w:r>
+        <w:rPr>
+          <w:rStyle w:val="VerbatimChar"/>
+        </w:rPr>
+        <w:t xml:space="preserve">#&gt;  xfun             0.1        2018-01-22 CRAN (R 3.4.4)</w:t>
+      </w:r>
+      <w:r>
+        <w:br w:type="textWrapping"/>
+      </w:r>
+      <w:r>
+        <w:rPr>
+          <w:rStyle w:val="VerbatimChar"/>
+        </w:rPr>
+        <w:t xml:space="preserve">#&gt;  xml2             1.2.0      2018-01-24 CRAN (R 3.4.4)</w:t>
       </w:r>
       <w:r>
         <w:br w:type="textWrapping"/>
@@ -3760,25 +3760,25 @@
         <w:rPr>
           <w:rStyle w:val="VerbatimChar"/>
         </w:rPr>
-        <w:t xml:space="preserve">#&gt; Local:    master /Users/adamsparks/Development/rice_awd_pests/</w:t>
-      </w:r>
-      <w:r>
-        <w:br w:type="textWrapping"/>
-      </w:r>
-      <w:r>
-        <w:rPr>
-          <w:rStyle w:val="VerbatimChar"/>
-        </w:rPr>
-        <w:t xml:space="preserve">#&gt; Remote:   master @ origin (https://github.com/openplantpathology/rice_awd_pests.git)</w:t>
-      </w:r>
-      <w:r>
-        <w:br w:type="textWrapping"/>
-      </w:r>
-      <w:r>
-        <w:rPr>
-          <w:rStyle w:val="VerbatimChar"/>
-        </w:rPr>
-        <w:t xml:space="preserve">#&gt; Head:     [85207ee] 2018-04-22: Add new references</w:t>
+        <w:t xml:space="preserve">#&gt; Local:    master /Users/U8004755/Development/rice_awd_pests/</w:t>
+      </w:r>
+      <w:r>
+        <w:br w:type="textWrapping"/>
+      </w:r>
+      <w:r>
+        <w:rPr>
+          <w:rStyle w:val="VerbatimChar"/>
+        </w:rPr>
+        <w:t xml:space="preserve">#&gt; Remote:   master @ origin (https://github.com/phytopathology/rice_awd_pests.git)</w:t>
+      </w:r>
+      <w:r>
+        <w:br w:type="textWrapping"/>
+      </w:r>
+      <w:r>
+        <w:rPr>
+          <w:rStyle w:val="VerbatimChar"/>
+        </w:rPr>
+        <w:t xml:space="preserve">#&gt; Head:     [41c2697] 2018-04-23: Update static docs</w:t>
       </w:r>
     </w:p>
     <w:sectPr>

</xml_diff>

<commit_message>
Fix some reference issues and add new
</commit_message>
<xml_diff>
--- a/analysis/paper/paper.docx
+++ b/analysis/paper/paper.docx
@@ -1321,7 +1321,7 @@
         <w:t xml:space="preserve"> </w:t>
       </w:r>
       <w:r>
-        <w:t xml:space="preserve">(A.B. Frank) Donk.] of rice is an economically important disease worldwide throughout tropical and temperate production areas. The disease can cause up to 44% yield losses</w:t>
+        <w:t xml:space="preserve">(A.B. Frank) Donk.] of rice is an economically important disease worldwide throughout tropical and temperate production areas. The disease can cause up to 50% yield losses</w:t>
       </w:r>
       <w:r>
         <w:t xml:space="preserve"> </w:t>
@@ -1333,7 +1333,70 @@
         <w:t xml:space="preserve"> </w:t>
       </w:r>
       <w:r>
-        <w:t xml:space="preserve">under conducive conditions.</w:t>
+        <w:t xml:space="preserve">under conducive conditions. Studies by Savary et al.</w:t>
+      </w:r>
+      <w:r>
+        <w:t xml:space="preserve"> </w:t>
+      </w:r>
+      <w:r>
+        <w:t xml:space="preserve">(2000)</w:t>
+      </w:r>
+      <w:r>
+        <w:t xml:space="preserve"> </w:t>
+      </w:r>
+      <w:r>
+        <w:t xml:space="preserve">estimated yield losses in tropical irrigated lowland rice in Asia at 5-10%. As resistance is difficult to breed for</w:t>
+      </w:r>
+      <w:r>
+        <w:t xml:space="preserve"> </w:t>
+      </w:r>
+      <w:r>
+        <w:t xml:space="preserve">(Srinivasachary et al. 2011)</w:t>
+      </w:r>
+      <w:r>
+        <w:t xml:space="preserve">, the disease is best managed through an integrated disease management approach which includes resistance</w:t>
+      </w:r>
+      <w:r>
+        <w:t xml:space="preserve"> </w:t>
+      </w:r>
+      <w:r>
+        <w:t xml:space="preserve">(Kumar et al. 2009)</w:t>
+      </w:r>
+      <w:r>
+        <w:t xml:space="preserve"> </w:t>
+      </w:r>
+      <w:r>
+        <w:t xml:space="preserve">fungicide applications where affordable</w:t>
+      </w:r>
+      <w:r>
+        <w:t xml:space="preserve"> </w:t>
+      </w:r>
+      <w:r>
+        <w:t xml:space="preserve">(Groth 2008; Rush and Lee 1983)</w:t>
+      </w:r>
+      <w:r>
+        <w:t xml:space="preserve">, nitrogen management</w:t>
+      </w:r>
+      <w:r>
+        <w:t xml:space="preserve"> </w:t>
+      </w:r>
+      <w:r>
+        <w:t xml:space="preserve">(N. P. Castilla et al. 1996; Slaton et al. 2003; Tang et al. 2007)</w:t>
+      </w:r>
+      <w:r>
+        <w:t xml:space="preserve"> </w:t>
+      </w:r>
+      <w:r>
+        <w:t xml:space="preserve">and water management</w:t>
+      </w:r>
+      <w:r>
+        <w:t xml:space="preserve"> </w:t>
+      </w:r>
+      <w:r>
+        <w:t xml:space="preserve">(N. P. Castilla et al. 1996)</w:t>
+      </w:r>
+      <w:r>
+        <w:t xml:space="preserve">.</w:t>
       </w:r>
     </w:p>
     <w:p>
@@ -1341,46 +1404,61 @@
         <w:pStyle w:val="BodyText"/>
       </w:pPr>
       <w:r>
-        <w:t xml:space="preserve">Sheath blight is best managed through an integrated disease management approach which includes resistance</w:t>
-      </w:r>
-      <w:r>
-        <w:t xml:space="preserve"> </w:t>
-      </w:r>
-      <w:r>
-        <w:t xml:space="preserve">(Kumar et al. 2009)</w:t>
-      </w:r>
-      <w:r>
-        <w:t xml:space="preserve"> </w:t>
-      </w:r>
-      <w:r>
-        <w:t xml:space="preserve">fungicide applications where affordable</w:t>
-      </w:r>
-      <w:r>
-        <w:t xml:space="preserve"> </w:t>
-      </w:r>
-      <w:r>
-        <w:t xml:space="preserve">(Groth 2008; Rush and Lee 1983)</w:t>
-      </w:r>
-      <w:r>
-        <w:t xml:space="preserve">, nitrogen management</w:t>
-      </w:r>
-      <w:r>
-        <w:t xml:space="preserve"> </w:t>
-      </w:r>
-      <w:r>
-        <w:t xml:space="preserve">(Castilla et al. 1996; Qiyuan et al. 2007; Slaton et al. 2003)</w:t>
-      </w:r>
-      <w:r>
-        <w:t xml:space="preserve"> </w:t>
-      </w:r>
-      <w:r>
-        <w:t xml:space="preserve">and water management</w:t>
-      </w:r>
-      <w:r>
-        <w:t xml:space="preserve"> </w:t>
-      </w:r>
-      <w:r>
-        <w:t xml:space="preserve">(Castilla et al. 1996)</w:t>
+        <w:t xml:space="preserve">Alternate wetting and drying (AWD) is an irrigation technique for irrigated rice (</w:t>
+      </w:r>
+      <w:r>
+        <w:rPr>
+          <w:i/>
+        </w:rPr>
+        <w:t xml:space="preserve">Oryza sativa</w:t>
+      </w:r>
+      <w:r>
+        <w:t xml:space="preserve"> </w:t>
+      </w:r>
+      <w:r>
+        <w:t xml:space="preserve">L.) developed by the International Rice Research Institute (IRRI) and its partners that saves about 15-40% of irrigation water</w:t>
+      </w:r>
+      <w:r>
+        <w:t xml:space="preserve"> </w:t>
+      </w:r>
+      <w:r>
+        <w:t xml:space="preserve">(B. A. Bouman and Tuong 2001; Liping et al. 2007)</w:t>
+      </w:r>
+      <w:r>
+        <w:t xml:space="preserve">. In AWD rice, fields are exposed to several dry phases during the growth period without exposing the plants to water stress. In order to avoid yield decline under AWD</w:t>
+      </w:r>
+      <w:r>
+        <w:t xml:space="preserve"> </w:t>
+      </w:r>
+      <w:r>
+        <w:t xml:space="preserve">“</w:t>
+      </w:r>
+      <w:r>
+        <w:t xml:space="preserve">safe</w:t>
+      </w:r>
+      <w:r>
+        <w:t xml:space="preserve">”</w:t>
+      </w:r>
+      <w:r>
+        <w:t xml:space="preserve"> </w:t>
+      </w:r>
+      <w:r>
+        <w:t xml:space="preserve">thresholds have been developed. Under safe AWD irrigation water is applied when the field water level reaches 15cm below the soil surface</w:t>
+      </w:r>
+      <w:r>
+        <w:t xml:space="preserve"> </w:t>
+      </w:r>
+      <w:r>
+        <w:t xml:space="preserve">(Richards and Sander 2014)</w:t>
+      </w:r>
+      <w:r>
+        <w:t xml:space="preserve">. Fields are furthermore kept flooded during the flowering period. As an added benefit to saving water, AWD also reduces greenhouse gas (GHG) emissions of rice fields, which are a substantial factor in the GHG budget of rice producing countries, by around 50%</w:t>
+      </w:r>
+      <w:r>
+        <w:t xml:space="preserve"> </w:t>
+      </w:r>
+      <w:r>
+        <w:t xml:space="preserve">(Sander et al. 2016; Yan et al. 2005)</w:t>
       </w:r>
       <w:r>
         <w:t xml:space="preserve">.</w:t>
@@ -1391,61 +1469,380 @@
         <w:pStyle w:val="BodyText"/>
       </w:pPr>
       <w:r>
-        <w:t xml:space="preserve">Alternate wetting and drying (AWD) is an irrigation technique for irrigated rice (</w:t>
+        <w:t xml:space="preserve">The AWD technology has been identified as promising climate smart practice for different rice growing regions that can stabilize rice production in water scarce areas as well as help reduce the carbon footprint of rice production. Various countries,</w:t>
+      </w:r>
+      <w:r>
+        <w:t xml:space="preserve"> </w:t>
       </w:r>
       <w:r>
         <w:rPr>
           <w:i/>
         </w:rPr>
-        <w:t xml:space="preserve">Oryza sativa</w:t>
-      </w:r>
-      <w:r>
-        <w:t xml:space="preserve"> </w:t>
-      </w:r>
-      <w:r>
-        <w:t xml:space="preserve">L.) developed by the International Rice Research Institute (IRRI) and its partners that saves about 15-40% of irrigation water</w:t>
-      </w:r>
-      <w:r>
-        <w:t xml:space="preserve"> </w:t>
-      </w:r>
-      <w:r>
-        <w:t xml:space="preserve">(B. A. Bouman and Tuong 2001; Liping et al. 2007)</w:t>
-      </w:r>
-      <w:r>
-        <w:t xml:space="preserve">. In AWD rice, fields are exposed to several dry phases during the growth period without exposing the plants to water stress. In order to avoid yield decline under AWD</w:t>
-      </w:r>
-      <w:r>
-        <w:t xml:space="preserve"> </w:t>
-      </w:r>
-      <w:r>
-        <w:t xml:space="preserve">“</w:t>
-      </w:r>
-      <w:r>
-        <w:t xml:space="preserve">safe</w:t>
-      </w:r>
-      <w:r>
-        <w:t xml:space="preserve">”</w:t>
-      </w:r>
-      <w:r>
-        <w:t xml:space="preserve"> </w:t>
-      </w:r>
-      <w:r>
-        <w:t xml:space="preserve">thresholds have been developed. Under safe AWD irrigation water is applied when the field water level reaches 15cm below the soil surface</w:t>
-      </w:r>
-      <w:r>
-        <w:t xml:space="preserve"> </w:t>
-      </w:r>
-      <w:r>
-        <w:t xml:space="preserve">(Richards and Sander 2014)</w:t>
-      </w:r>
-      <w:r>
-        <w:t xml:space="preserve">. Fields are furthermore kept flooded during the flowering period. As an added benefit to saving water, AWD also reduces greenhouse gas (GHG) emissions of rice fields, which are a substantial factor in the GHG budget of rice producing countries, by around 50%</w:t>
-      </w:r>
-      <w:r>
-        <w:t xml:space="preserve"> </w:t>
-      </w:r>
-      <w:r>
-        <w:t xml:space="preserve">(Sander et al. 2016; Yan et al. 2005)</w:t>
+        <w:t xml:space="preserve">e.g.</w:t>
+      </w:r>
+      <w:r>
+        <w:t xml:space="preserve">, Bangladesh, Vietnam, Thailand and the Philippines, plan to widely apply AWD to local rice production</w:t>
+      </w:r>
+      <w:r>
+        <w:t xml:space="preserve"> </w:t>
+      </w:r>
+      <w:r>
+        <w:t xml:space="preserve">(Ministry of Environment and Forests (MOEF) Government of the People’s Republic of Bangladesh 2015)</w:t>
+      </w:r>
+      <w:r>
+        <w:t xml:space="preserve">. However, a change in water regime in rice fields on large scale might encompass different other effects, for example related to plant health.</w:t>
+      </w:r>
+    </w:p>
+    <w:p>
+      <w:pPr>
+        <w:pStyle w:val="BodyText"/>
+      </w:pPr>
+      <w:r>
+        <w:t xml:space="preserve">Because of the well documented interactions between irrigation and N, we established field experiments to determine what effects AWD and N could have upon ShB incidence and severity in tropical rice.</w:t>
+      </w:r>
+    </w:p>
+    <w:p>
+      <w:pPr>
+        <w:pStyle w:val="Heading1"/>
+      </w:pPr>
+      <w:bookmarkStart w:id="21" w:name="materials-and-methods"/>
+      <w:r>
+        <w:t xml:space="preserve">Materials and Methods</w:t>
+      </w:r>
+      <w:bookmarkEnd w:id="21"/>
+    </w:p>
+    <w:p>
+      <w:pPr>
+        <w:pStyle w:val="FirstParagraph"/>
+      </w:pPr>
+      <w:r>
+        <w:t xml:space="preserve">Two experiments were conducted at the International Rice Research Institute’s (IRRI) Ziegler Experiment Station in Los Baños, Calabarzon, Philippines (latitude 14° 11’ N, , longitude 121° 15’ E) in the 2015 and 2016 dry seasons. For 2016 changes were made to optimize the experiment based on findings from the 2015 experiment. Details were as follows.</w:t>
+      </w:r>
+    </w:p>
+    <w:p>
+      <w:pPr>
+        <w:pStyle w:val="Heading2"/>
+      </w:pPr>
+      <w:bookmarkStart w:id="22" w:name="experiment"/>
+      <w:r>
+        <w:t xml:space="preserve">2015 Experiment</w:t>
+      </w:r>
+      <w:bookmarkEnd w:id="22"/>
+    </w:p>
+    <w:p>
+      <w:pPr>
+        <w:pStyle w:val="Heading3"/>
+      </w:pPr>
+      <w:bookmarkStart w:id="23" w:name="experimental-design"/>
+      <w:r>
+        <w:t xml:space="preserve">Experimental Design</w:t>
+      </w:r>
+      <w:bookmarkEnd w:id="23"/>
+    </w:p>
+    <w:p>
+      <w:pPr>
+        <w:pStyle w:val="FirstParagraph"/>
+      </w:pPr>
+      <w:r>
+        <w:t xml:space="preserve">The plot design was a split-plot design with four replicates where irrigation was the main plot and nitrogen (N) rate was the split-plot treatment. The main plot treatments were alternate wetting and drying (AWD) and continuously flooded (FLD) or farmers’ practice, the control treatment.</w:t>
+      </w:r>
+    </w:p>
+    <w:p>
+      <w:pPr>
+        <w:pStyle w:val="BodyText"/>
+      </w:pPr>
+      <w:r>
+        <w:t xml:space="preserve">The main plot size was 12m x 12m (144 sq m), with a split-plot size of 5m x 5m (25 sq m). Replication size was 12m x 24m (288 sq m) with a buffer of 1m per split-plot for a whole experiment size of 1,152 sq m.</w:t>
+      </w:r>
+    </w:p>
+    <w:p>
+      <w:pPr>
+        <w:pStyle w:val="BodyText"/>
+      </w:pPr>
+      <w:r>
+        <w:t xml:space="preserve">Irrigation in AWD plots was determined by the water level in plots,</w:t>
+      </w:r>
+      <w:r>
+        <w:t xml:space="preserve"> </w:t>
+      </w:r>
+      <w:r>
+        <w:rPr>
+          <w:i/>
+        </w:rPr>
+        <w:t xml:space="preserve">i.e.</w:t>
+      </w:r>
+      <w:r>
+        <w:t xml:space="preserve">, when the water level reached 15cm below the soil surface irrigation water was applied to a level of 5cm. In FLD plots a standing water layer of 3-5cm was maintained throughout the growing season.</w:t>
+      </w:r>
+    </w:p>
+    <w:p>
+      <w:pPr>
+        <w:pStyle w:val="BodyText"/>
+      </w:pPr>
+      <w:r>
+        <w:t xml:space="preserve">The split-plot treatments were different rates of nitrogen, N</w:t>
+      </w:r>
+      <w:r>
+        <w:rPr>
+          <w:vertAlign w:val="subscript"/>
+        </w:rPr>
+        <w:t xml:space="preserve">0</w:t>
+      </w:r>
+      <w:r>
+        <w:t xml:space="preserve"> </w:t>
+      </w:r>
+      <w:r>
+        <w:t xml:space="preserve">(no nitrogen supply), N</w:t>
+      </w:r>
+      <w:r>
+        <w:rPr>
+          <w:vertAlign w:val="subscript"/>
+        </w:rPr>
+        <w:t xml:space="preserve">1</w:t>
+      </w:r>
+      <w:r>
+        <w:t xml:space="preserve"> </w:t>
+      </w:r>
+      <w:r>
+        <w:t xml:space="preserve">(100 kg per ha applied as urea in three splits at final harrowing, active tillering and panicle initiation) and N</w:t>
+      </w:r>
+      <w:r>
+        <w:rPr>
+          <w:vertAlign w:val="subscript"/>
+        </w:rPr>
+        <w:t xml:space="preserve">2</w:t>
+      </w:r>
+      <w:r>
+        <w:t xml:space="preserve"> </w:t>
+      </w:r>
+      <w:r>
+        <w:t xml:space="preserve">(120 kg per ha applied as urea in three splits at final harrowing, active tillering and panicle initiation).</w:t>
+      </w:r>
+    </w:p>
+    <w:p>
+      <w:pPr>
+        <w:pStyle w:val="Heading3"/>
+      </w:pPr>
+      <w:bookmarkStart w:id="24" w:name="crop-establishment"/>
+      <w:r>
+        <w:t xml:space="preserve">Crop Establishment</w:t>
+      </w:r>
+      <w:bookmarkEnd w:id="24"/>
+    </w:p>
+    <w:p>
+      <w:pPr>
+        <w:pStyle w:val="FirstParagraph"/>
+      </w:pPr>
+      <w:r>
+        <w:t xml:space="preserve">Trays of NSIC Rc222, a short-season inbred irrigated lowland rice variety with 114 day maturity when transplanted were established on 19 December 2014. Trays were randomised and transplanted using a mechanical transplanter on 9 January 2015.</w:t>
+      </w:r>
+    </w:p>
+    <w:p>
+      <w:pPr>
+        <w:pStyle w:val="Heading3"/>
+      </w:pPr>
+      <w:bookmarkStart w:id="25" w:name="inoculum-preparation-and-application"/>
+      <w:r>
+        <w:t xml:space="preserve">Inoculum Preparation and Application</w:t>
+      </w:r>
+      <w:bookmarkEnd w:id="25"/>
+    </w:p>
+    <w:p>
+      <w:pPr>
+        <w:pStyle w:val="FirstParagraph"/>
+      </w:pPr>
+      <w:r>
+        <w:t xml:space="preserve">An isolate of</w:t>
+      </w:r>
+      <w:r>
+        <w:t xml:space="preserve"> </w:t>
+      </w:r>
+      <w:r>
+        <w:rPr>
+          <w:i/>
+        </w:rPr>
+        <w:t xml:space="preserve">Rhizoctonia solani</w:t>
+      </w:r>
+      <w:r>
+        <w:t xml:space="preserve"> </w:t>
+      </w:r>
+      <w:r>
+        <w:t xml:space="preserve">AG1-1a from infected rice was maintained on potato dextrose agar (PDA) medium in tubes. The isolate was transferred to 90mm Petri dishes containing PDA and incubated a room temperature (20 to 27°C). Glass bottles of autoclaved rice grain and hull substrate were prepared and plugs of the culture were transferred from Petri dishes to the autoclaved substrate and incubated at room temperature for two weeks.</w:t>
+      </w:r>
+    </w:p>
+    <w:p>
+      <w:pPr>
+        <w:pStyle w:val="BodyText"/>
+      </w:pPr>
+      <w:r>
+        <w:t xml:space="preserve">The plots were inoculated 20 days after transplanting using 151g of inoculum per plot (4m x 11m).</w:t>
+      </w:r>
+    </w:p>
+    <w:p>
+      <w:pPr>
+        <w:pStyle w:val="Heading2"/>
+      </w:pPr>
+      <w:bookmarkStart w:id="26" w:name="experiment-1"/>
+      <w:r>
+        <w:t xml:space="preserve">2016 Experiment</w:t>
+      </w:r>
+      <w:bookmarkEnd w:id="26"/>
+    </w:p>
+    <w:p>
+      <w:pPr>
+        <w:pStyle w:val="Heading3"/>
+      </w:pPr>
+      <w:bookmarkStart w:id="27" w:name="experimental-design-1"/>
+      <w:r>
+        <w:t xml:space="preserve">Experimental Design</w:t>
+      </w:r>
+      <w:bookmarkEnd w:id="27"/>
+    </w:p>
+    <w:p>
+      <w:pPr>
+        <w:pStyle w:val="FirstParagraph"/>
+      </w:pPr>
+      <w:r>
+        <w:t xml:space="preserve">The experiment followed the same split-plot design as described for the 2015 experiment. However, the plot size was increased and due to these changes, the replicate sizes are are not equal as necessitated by the use of a larger area for the experiment. The main plot sizes were: Block 1 (B1) 21m x 20.5m (412.5 sq m) and Block 2 (B2) 20.25m x 21.6m (437.4 sq m). The split-plot sizes were B1 21m x 10.25m (215.25 sq m), B2 20.25m x 10.8m (218.7 sq m). The replication sizes were B1 - 42m x 20.5m (861 sq m) and B2 - 40.5m x 21.6m (874.8 sq m). A buffer 0.5m per split-plot was used and the overall experiment size was 3471.6 sq m.</w:t>
+      </w:r>
+    </w:p>
+    <w:p>
+      <w:pPr>
+        <w:pStyle w:val="BodyText"/>
+      </w:pPr>
+      <w:r>
+        <w:t xml:space="preserve">Split-plot N rates differed from the 2015 rates with only two nitrogen treatments, N</w:t>
+      </w:r>
+      <w:r>
+        <w:rPr>
+          <w:vertAlign w:val="subscript"/>
+        </w:rPr>
+        <w:t xml:space="preserve">3</w:t>
+      </w:r>
+      <w:r>
+        <w:t xml:space="preserve"> </w:t>
+      </w:r>
+      <w:r>
+        <w:t xml:space="preserve">(60 kg per ha as urea split into two applications) and N</w:t>
+      </w:r>
+      <w:r>
+        <w:rPr>
+          <w:vertAlign w:val="subscript"/>
+        </w:rPr>
+        <w:t xml:space="preserve">4</w:t>
+      </w:r>
+      <w:r>
+        <w:t xml:space="preserve"> </w:t>
+      </w:r>
+      <w:r>
+        <w:t xml:space="preserve">(180 kg per ha in three splits) was applied.</w:t>
+      </w:r>
+    </w:p>
+    <w:p>
+      <w:pPr>
+        <w:pStyle w:val="Heading3"/>
+      </w:pPr>
+      <w:bookmarkStart w:id="28" w:name="crop-establishment-1"/>
+      <w:r>
+        <w:t xml:space="preserve">Crop Establishment</w:t>
+      </w:r>
+      <w:bookmarkEnd w:id="28"/>
+    </w:p>
+    <w:p>
+      <w:pPr>
+        <w:pStyle w:val="FirstParagraph"/>
+      </w:pPr>
+      <w:r>
+        <w:t xml:space="preserve">Nurseries of NSIC Rc222 were established on 7 January 2015 for the 2015 and 2016 experiments, respectively. Seedlings were transplanted on 9 January 2015 and 20 to 22 January 2016 in hills with six to eight seedlings per hill with a distance of 20 cm within and between rows.</w:t>
+      </w:r>
+    </w:p>
+    <w:p>
+      <w:pPr>
+        <w:pStyle w:val="Heading3"/>
+      </w:pPr>
+      <w:bookmarkStart w:id="29" w:name="inoculum-preparation-and-application-1"/>
+      <w:r>
+        <w:t xml:space="preserve">Inoculum Preparation and Application</w:t>
+      </w:r>
+      <w:bookmarkEnd w:id="29"/>
+    </w:p>
+    <w:p>
+      <w:pPr>
+        <w:pStyle w:val="FirstParagraph"/>
+      </w:pPr>
+      <w:r>
+        <w:t xml:space="preserve">Based on the 2015 results, the inoculation methods were modified in 2016 to increase the amount of inoculum applied to a smaller area. Plots were inoculated 41 days after transplanting using ten bottles per one sampling area (1m x 1m) per plot, where one bottle contained 151g inoculum. A total amount of 1,510g of inoculum was applied to a 1m x 1m area.</w:t>
+      </w:r>
+    </w:p>
+    <w:p>
+      <w:pPr>
+        <w:pStyle w:val="Heading2"/>
+      </w:pPr>
+      <w:bookmarkStart w:id="30" w:name="data-collection-and-analysis"/>
+      <w:r>
+        <w:t xml:space="preserve">Data Collection and Analysis</w:t>
+      </w:r>
+      <w:bookmarkEnd w:id="30"/>
+    </w:p>
+    <w:p>
+      <w:pPr>
+        <w:pStyle w:val="FirstParagraph"/>
+      </w:pPr>
+      <w:r>
+        <w:t xml:space="preserve">Disease scoring was the same in both experiments using the same disease assessment scale for field evaluation developed at IRRI where 0 - no disease; 1 - trace to 1% severity; 2 - 1 to 5%; 3 - 5 to 15%; 4 - 15 to 50%; 5 - 50 to 100%. Where severity was considered to be the amount of leaf or sheath tissue covered by ShB lesions. Two sample areas per plot (1m x 1m) were assessed. For nine hills per sample, the number of tillers per hill and number of tillers with ShB (incidence) were measured. Tiller ShB severity was measured for four tillers per hill and six leaves tiller using the rating scale. Five disease assessments were made in the 2015 experiment and four disease assessments were made in the 2016 experiment, respectively.</w:t>
+      </w:r>
+    </w:p>
+    <w:p>
+      <w:pPr>
+        <w:pStyle w:val="BodyText"/>
+      </w:pPr>
+      <w:r>
+        <w:t xml:space="preserve">Because the data were collected on an ordinal scale, but not evenly spaced, the data are converted to the midpoint value of the percent range for severity. Area under the disease progress stairs (AUDPS)</w:t>
+      </w:r>
+      <w:r>
+        <w:t xml:space="preserve"> </w:t>
+      </w:r>
+      <w:r>
+        <w:t xml:space="preserve">(Simko and Piepho 2012)</w:t>
+      </w:r>
+      <w:r>
+        <w:t xml:space="preserve"> </w:t>
+      </w:r>
+      <w:r>
+        <w:t xml:space="preserve">was calculated for both disease incidence and severity. As most of the data’s residuals did not meet assumptions for normality, the analysis was carried out using multivariate generalised linear mixed models implemented in the</w:t>
+      </w:r>
+      <w:r>
+        <w:t xml:space="preserve"> </w:t>
+      </w:r>
+      <w:r>
+        <w:rPr>
+          <w:rStyle w:val="VerbatimChar"/>
+        </w:rPr>
+        <w:t xml:space="preserve">MCMCglmm</w:t>
+      </w:r>
+      <w:r>
+        <w:t xml:space="preserve"> </w:t>
+      </w:r>
+      <w:r>
+        <w:t xml:space="preserve">package</w:t>
+      </w:r>
+      <w:r>
+        <w:t xml:space="preserve"> </w:t>
+      </w:r>
+      <w:r>
+        <w:t xml:space="preserve">(Hadfield 2010)</w:t>
+      </w:r>
+      <w:r>
+        <w:t xml:space="preserve"> </w:t>
+      </w:r>
+      <w:r>
+        <w:t xml:space="preserve">in the R programming environment</w:t>
+      </w:r>
+      <w:r>
+        <w:t xml:space="preserve"> </w:t>
+      </w:r>
+      <w:r>
+        <w:t xml:space="preserve">(R Core Team 2018)</w:t>
       </w:r>
       <w:r>
         <w:t xml:space="preserve">.</w:t>
@@ -1453,771 +1850,387 @@
     </w:p>
     <w:p>
       <w:pPr>
-        <w:pStyle w:val="BodyText"/>
-      </w:pPr>
-      <w:r>
-        <w:t xml:space="preserve">The AWD technology has been identified as promising climate smart practice for different rice growing regions that can stabilize rice production in water scarce areas as well as help reduce the carbon footprint of rice production. Various countries,</w:t>
-      </w:r>
-      <w:r>
-        <w:t xml:space="preserve"> </w:t>
-      </w:r>
-      <w:r>
-        <w:rPr>
-          <w:i/>
-        </w:rPr>
-        <w:t xml:space="preserve">e.g.</w:t>
-      </w:r>
-      <w:r>
-        <w:t xml:space="preserve">, Bangladesh, Vietnam, Thailand and the Philippines, plan to widely apply AWD to local rice production</w:t>
-      </w:r>
-      <w:r>
-        <w:t xml:space="preserve"> </w:t>
-      </w:r>
-      <w:r>
-        <w:t xml:space="preserve">(Ministry of Environment and Forests (MOEF) Government of the People’s Republic of Bangladesh 2015)</w:t>
-      </w:r>
-      <w:r>
-        <w:t xml:space="preserve">. However, a change in water regime in rice fields on large scale might encompass different other effects, for example related to plant health.</w:t>
-      </w:r>
-    </w:p>
-    <w:p>
-      <w:pPr>
-        <w:pStyle w:val="BodyText"/>
-      </w:pPr>
-      <w:r>
-        <w:t xml:space="preserve">Because of the interactions between irrigation and N, we established field experiments in order to determine what effects AWD and N had upon ShB incidence and severity.</w:t>
-      </w:r>
-    </w:p>
-    <w:p>
-      <w:pPr>
         <w:pStyle w:val="Heading1"/>
       </w:pPr>
-      <w:bookmarkStart w:id="21" w:name="materials-and-methods"/>
-      <w:r>
-        <w:t xml:space="preserve">Materials and Methods</w:t>
-      </w:r>
-      <w:bookmarkEnd w:id="21"/>
+      <w:bookmarkStart w:id="31" w:name="results"/>
+      <w:r>
+        <w:t xml:space="preserve">Results</w:t>
+      </w:r>
+      <w:bookmarkEnd w:id="31"/>
+    </w:p>
+    <w:p>
+      <w:pPr>
+        <w:pStyle w:val="Heading2"/>
+      </w:pPr>
+      <w:bookmarkStart w:id="32" w:name="experiment-2"/>
+      <w:r>
+        <w:t xml:space="preserve">2015 Experiment</w:t>
+      </w:r>
+      <w:bookmarkEnd w:id="32"/>
+    </w:p>
+    <w:p>
+      <w:pPr>
+        <w:pStyle w:val="Heading3"/>
+      </w:pPr>
+      <w:bookmarkStart w:id="33" w:name="tiller-sheath-blight-incidence"/>
+      <w:r>
+        <w:t xml:space="preserve">Tiller Sheath Blight Incidence</w:t>
+      </w:r>
+      <w:bookmarkEnd w:id="33"/>
     </w:p>
     <w:p>
       <w:pPr>
         <w:pStyle w:val="FirstParagraph"/>
       </w:pPr>
       <w:r>
-        <w:t xml:space="preserve">Two experiments were conducted at the International Rice Research Institute’s (IRRI) Ziegler Experiment Station in Los Baños, Calabarzon, Philippines (latitude 14° 11’ N, , longitude 121° 15’ E) in the 2015 and 2016 dry seasons. For 2016 changes were made to optimize the experiment based on findings from the 2015 experiment. Details were as follows.</w:t>
+        <w:t xml:space="preserve">In 2015 the incidence of tiller ShB remained low throughout the growing season only reaching 15% in 2015 in the N</w:t>
+      </w:r>
+      <w:r>
+        <w:rPr>
+          <w:vertAlign w:val="subscript"/>
+        </w:rPr>
+        <w:t xml:space="preserve">2</w:t>
+      </w:r>
+      <w:r>
+        <w:t xml:space="preserve">, flooded treatment (Figure</w:t>
+      </w:r>
+      <w:r>
+        <w:t xml:space="preserve"> </w:t>
+      </w:r>
+      <w:r>
+        <w:t xml:space="preserve">1</w:t>
+      </w:r>
+      <w:r>
+        <w:t xml:space="preserve">). The nitrogen treatments, N</w:t>
+      </w:r>
+      <w:r>
+        <w:rPr>
+          <w:vertAlign w:val="subscript"/>
+        </w:rPr>
+        <w:t xml:space="preserve">1</w:t>
+      </w:r>
+      <w:r>
+        <w:t xml:space="preserve"> </w:t>
+      </w:r>
+      <w:r>
+        <w:t xml:space="preserve">and N</w:t>
+      </w:r>
+      <w:r>
+        <w:rPr>
+          <w:vertAlign w:val="subscript"/>
+        </w:rPr>
+        <w:t xml:space="preserve">2</w:t>
+      </w:r>
+      <w:r>
+        <w:t xml:space="preserve">, were both significantly different when compared with the control N</w:t>
+      </w:r>
+      <w:r>
+        <w:rPr>
+          <w:vertAlign w:val="subscript"/>
+        </w:rPr>
+        <w:t xml:space="preserve">0</w:t>
+      </w:r>
+      <w:r>
+        <w:t xml:space="preserve"> </w:t>
+      </w:r>
+      <w:r>
+        <w:t xml:space="preserve">treatment. However, water management was not significantly different.</w:t>
+      </w:r>
+    </w:p>
+    <w:p>
+      <w:pPr>
+        <w:pStyle w:val="Heading3"/>
+      </w:pPr>
+      <w:bookmarkStart w:id="34" w:name="tiller-sheath-blight-severity"/>
+      <w:r>
+        <w:t xml:space="preserve">Tiller Sheath Blight Severity</w:t>
+      </w:r>
+      <w:bookmarkEnd w:id="34"/>
+    </w:p>
+    <w:p>
+      <w:pPr>
+        <w:pStyle w:val="FirstParagraph"/>
+      </w:pPr>
+      <w:r>
+        <w:t xml:space="preserve">In 2015 both the N</w:t>
+      </w:r>
+      <w:r>
+        <w:rPr>
+          <w:vertAlign w:val="subscript"/>
+        </w:rPr>
+        <w:t xml:space="preserve">1</w:t>
+      </w:r>
+      <w:r>
+        <w:t xml:space="preserve"> </w:t>
+      </w:r>
+      <w:r>
+        <w:t xml:space="preserve">and N</w:t>
+      </w:r>
+      <w:r>
+        <w:rPr>
+          <w:vertAlign w:val="subscript"/>
+        </w:rPr>
+        <w:t xml:space="preserve">2</w:t>
+      </w:r>
+      <w:r>
+        <w:t xml:space="preserve"> </w:t>
+      </w:r>
+      <w:r>
+        <w:t xml:space="preserve">treatments were significantly different than the control N</w:t>
+      </w:r>
+      <w:r>
+        <w:rPr>
+          <w:vertAlign w:val="subscript"/>
+        </w:rPr>
+        <w:t xml:space="preserve">0</w:t>
+      </w:r>
+      <w:r>
+        <w:t xml:space="preserve"> </w:t>
+      </w:r>
+      <w:r>
+        <w:t xml:space="preserve">treatment. However, the AWD water management was not significantly different from the FLD treatment.</w:t>
+      </w:r>
+    </w:p>
+    <w:p>
+      <w:pPr>
+        <w:pStyle w:val="Heading3"/>
+      </w:pPr>
+      <w:bookmarkStart w:id="35" w:name="leaf-sheath-blight-severity"/>
+      <w:r>
+        <w:t xml:space="preserve">Leaf Sheath Blight Severity</w:t>
+      </w:r>
+      <w:bookmarkEnd w:id="35"/>
+    </w:p>
+    <w:p>
+      <w:pPr>
+        <w:pStyle w:val="FirstParagraph"/>
+      </w:pPr>
+      <w:r>
+        <w:t xml:space="preserve">In 2015 both the N</w:t>
+      </w:r>
+      <w:r>
+        <w:rPr>
+          <w:vertAlign w:val="subscript"/>
+        </w:rPr>
+        <w:t xml:space="preserve">1</w:t>
+      </w:r>
+      <w:r>
+        <w:t xml:space="preserve"> </w:t>
+      </w:r>
+      <w:r>
+        <w:t xml:space="preserve">and N</w:t>
+      </w:r>
+      <w:r>
+        <w:rPr>
+          <w:vertAlign w:val="subscript"/>
+        </w:rPr>
+        <w:t xml:space="preserve">2</w:t>
+      </w:r>
+      <w:r>
+        <w:t xml:space="preserve"> </w:t>
+      </w:r>
+      <w:r>
+        <w:t xml:space="preserve">treatments were significantly different than the N</w:t>
+      </w:r>
+      <w:r>
+        <w:rPr>
+          <w:vertAlign w:val="subscript"/>
+        </w:rPr>
+        <w:t xml:space="preserve">0</w:t>
+      </w:r>
+      <w:r>
+        <w:t xml:space="preserve"> </w:t>
+      </w:r>
+      <w:r>
+        <w:t xml:space="preserve">treatment. However, the AWD water management was not significantly different from the FLD treatment.</w:t>
       </w:r>
     </w:p>
     <w:p>
       <w:pPr>
         <w:pStyle w:val="Heading2"/>
       </w:pPr>
-      <w:bookmarkStart w:id="22" w:name="experiment"/>
-      <w:r>
-        <w:t xml:space="preserve">2015 Experiment</w:t>
-      </w:r>
-      <w:bookmarkEnd w:id="22"/>
+      <w:bookmarkStart w:id="36" w:name="experiment-3"/>
+      <w:r>
+        <w:t xml:space="preserve">2016 Experiment</w:t>
+      </w:r>
+      <w:bookmarkEnd w:id="36"/>
     </w:p>
     <w:p>
       <w:pPr>
         <w:pStyle w:val="Heading3"/>
       </w:pPr>
-      <w:bookmarkStart w:id="23" w:name="experimental-design"/>
-      <w:r>
-        <w:t xml:space="preserve">Experimental Design</w:t>
-      </w:r>
-      <w:bookmarkEnd w:id="23"/>
+      <w:bookmarkStart w:id="37" w:name="tiller-sheath-blight-incidence-1"/>
+      <w:r>
+        <w:t xml:space="preserve">Tiller Sheath Blight Incidence</w:t>
+      </w:r>
+      <w:bookmarkEnd w:id="37"/>
     </w:p>
     <w:p>
       <w:pPr>
         <w:pStyle w:val="FirstParagraph"/>
       </w:pPr>
       <w:r>
-        <w:t xml:space="preserve">The plot design was a split-plot design with four replicates where irrigation was the main plot and nitrogen (N) rate was the split-plot treatment. The main plot treatments were alternate wetting and drying (AWD) and continuously flooded (FLD) or farmers’ practice, the control treatment.</w:t>
-      </w:r>
-    </w:p>
-    <w:p>
-      <w:pPr>
-        <w:pStyle w:val="BodyText"/>
-      </w:pPr>
-      <w:r>
-        <w:t xml:space="preserve">The main plot size was 12m x 12m (144 sq m), with a split-plot size of 5m x 5m (25 sq m). Replication size was 12m x 24m (288 sq m) with a buffer of 1m per split-plot for a whole experiment size of 1,152 sq m.</w:t>
-      </w:r>
-    </w:p>
-    <w:p>
-      <w:pPr>
-        <w:pStyle w:val="BodyText"/>
-      </w:pPr>
-      <w:r>
-        <w:t xml:space="preserve">Irrigation in AWD plots was determined by the water level in plots,</w:t>
-      </w:r>
-      <w:r>
-        <w:t xml:space="preserve"> </w:t>
-      </w:r>
-      <w:r>
-        <w:rPr>
-          <w:i/>
-        </w:rPr>
-        <w:t xml:space="preserve">i.e.</w:t>
-      </w:r>
-      <w:r>
-        <w:t xml:space="preserve">, when the water level reached 15cm below the soil surface irrigation water was applied to a level of 5cm. In FLD plots a standing water layer of 3-5cm was maintained throughout the growing season.</w:t>
-      </w:r>
-    </w:p>
-    <w:p>
-      <w:pPr>
-        <w:pStyle w:val="BodyText"/>
-      </w:pPr>
-      <w:r>
-        <w:t xml:space="preserve">The split-plot treatments were different rates of nitrogen, N</w:t>
+        <w:t xml:space="preserve">The changes to the inoculation methodology resulted in a much higher rate of infection in 2016, with the N</w:t>
       </w:r>
       <w:r>
         <w:rPr>
           <w:vertAlign w:val="subscript"/>
         </w:rPr>
-        <w:t xml:space="preserve">0</w:t>
-      </w:r>
-      <w:r>
-        <w:t xml:space="preserve"> </w:t>
-      </w:r>
-      <w:r>
-        <w:t xml:space="preserve">(no nitrogen supply), N</w:t>
+        <w:t xml:space="preserve">4</w:t>
+      </w:r>
+      <w:r>
+        <w:t xml:space="preserve">, flooded treatment reaching a maximum value of 98% incidence at the third observation (Figure</w:t>
+      </w:r>
+      <w:r>
+        <w:t xml:space="preserve"> </w:t>
+      </w:r>
+      <w:r>
+        <w:t xml:space="preserve">1</w:t>
+      </w:r>
+      <w:r>
+        <w:t xml:space="preserve">). The nitrogen treatment N</w:t>
       </w:r>
       <w:r>
         <w:rPr>
           <w:vertAlign w:val="subscript"/>
         </w:rPr>
-        <w:t xml:space="preserve">1</w:t>
-      </w:r>
-      <w:r>
-        <w:t xml:space="preserve"> </w:t>
-      </w:r>
-      <w:r>
-        <w:t xml:space="preserve">(100 kg per ha applied as urea in three splits at final harrowing, active tillering and panicle initiation) and N</w:t>
+        <w:t xml:space="preserve">4</w:t>
+      </w:r>
+      <w:r>
+        <w:t xml:space="preserve">, was significantly different than the control N</w:t>
       </w:r>
       <w:r>
         <w:rPr>
           <w:vertAlign w:val="subscript"/>
         </w:rPr>
-        <w:t xml:space="preserve">2</w:t>
-      </w:r>
-      <w:r>
-        <w:t xml:space="preserve"> </w:t>
-      </w:r>
-      <w:r>
-        <w:t xml:space="preserve">(120 kg per ha applied as urea in three splits at final harrowing, active tillering and panicle initiation).</w:t>
+        <w:t xml:space="preserve">3</w:t>
+      </w:r>
+      <w:r>
+        <w:t xml:space="preserve"> </w:t>
+      </w:r>
+      <w:r>
+        <w:t xml:space="preserve">treatment. As in the 2015 study, water management did not significantly differ.</w:t>
       </w:r>
     </w:p>
     <w:p>
       <w:pPr>
         <w:pStyle w:val="Heading3"/>
       </w:pPr>
-      <w:bookmarkStart w:id="24" w:name="crop-establishment"/>
-      <w:r>
-        <w:t xml:space="preserve">Crop Establishment</w:t>
-      </w:r>
-      <w:bookmarkEnd w:id="24"/>
+      <w:bookmarkStart w:id="38" w:name="tiller-sheath-blight-severity-1"/>
+      <w:r>
+        <w:t xml:space="preserve">Tiller Sheath Blight Severity</w:t>
+      </w:r>
+      <w:bookmarkEnd w:id="38"/>
     </w:p>
     <w:p>
       <w:pPr>
         <w:pStyle w:val="FirstParagraph"/>
       </w:pPr>
       <w:r>
-        <w:t xml:space="preserve">Trays of NSIC Rc222, a short-season inbred irrigated lowland rice variety with 114 day maturity when transplanted were established on 19 December 2014. Trays were randomised and transplanted using a mechanical transplanter on 9 January 2015.</w:t>
+        <w:t xml:space="preserve">In 2016 the N</w:t>
+      </w:r>
+      <w:r>
+        <w:rPr>
+          <w:vertAlign w:val="subscript"/>
+        </w:rPr>
+        <w:t xml:space="preserve">4</w:t>
+      </w:r>
+      <w:r>
+        <w:t xml:space="preserve"> </w:t>
+      </w:r>
+      <w:r>
+        <w:t xml:space="preserve">treatment was significantly different from the N</w:t>
+      </w:r>
+      <w:r>
+        <w:rPr>
+          <w:vertAlign w:val="subscript"/>
+        </w:rPr>
+        <w:t xml:space="preserve">3</w:t>
+      </w:r>
+      <w:r>
+        <w:t xml:space="preserve"> </w:t>
+      </w:r>
+      <w:r>
+        <w:t xml:space="preserve">treatment. The AWD water management was also significantly different from the control flooding treatment.</w:t>
       </w:r>
     </w:p>
     <w:p>
       <w:pPr>
         <w:pStyle w:val="Heading3"/>
       </w:pPr>
-      <w:bookmarkStart w:id="25" w:name="inoculum-preparation-and-application"/>
-      <w:r>
-        <w:t xml:space="preserve">Inoculum Preparation and Application</w:t>
-      </w:r>
-      <w:bookmarkEnd w:id="25"/>
+      <w:bookmarkStart w:id="39" w:name="leaf-sheath-blight-severity-1"/>
+      <w:r>
+        <w:t xml:space="preserve">Leaf Sheath Blight Severity</w:t>
+      </w:r>
+      <w:bookmarkEnd w:id="39"/>
     </w:p>
     <w:p>
       <w:pPr>
         <w:pStyle w:val="FirstParagraph"/>
       </w:pPr>
       <w:r>
-        <w:t xml:space="preserve">An isolate of</w:t>
-      </w:r>
-      <w:r>
-        <w:t xml:space="preserve"> </w:t>
-      </w:r>
-      <w:r>
-        <w:rPr>
-          <w:i/>
-        </w:rPr>
-        <w:t xml:space="preserve">Rhizoctonia solani</w:t>
-      </w:r>
-      <w:r>
-        <w:t xml:space="preserve"> </w:t>
-      </w:r>
-      <w:r>
-        <w:t xml:space="preserve">AG1-1a from infected rice was maintained on potato dextrose agar (PDA) medium in tubes. The isolate was transferred to 90mm Petri dishes containing PDA and incubated a room temperature (20 to 27°C). Glass bottles of autoclaved rice grain and hull substrate were prepared and plugs of the culture were transferred from Petri dishes to the autoclaved substrate and incubated at room temperature for two weeks.</w:t>
-      </w:r>
-    </w:p>
-    <w:p>
-      <w:pPr>
-        <w:pStyle w:val="BodyText"/>
-      </w:pPr>
-      <w:r>
-        <w:t xml:space="preserve">The plots were inoculated 20 days after transplanting using 151g of inoculum per plot (4m x 11m).</w:t>
-      </w:r>
+        <w:t xml:space="preserve">In 2016 the none of the treatments, nitrogen rate or water management, were significantly different from the control treatment for leaf ShB severity.</w:t>
+      </w:r>
+    </w:p>
+    <w:p>
+      <w:pPr>
+        <w:pStyle w:val="Heading1"/>
+      </w:pPr>
+      <w:bookmarkStart w:id="40" w:name="discussion"/>
+      <w:r>
+        <w:t xml:space="preserve">Discussion</w:t>
+      </w:r>
+      <w:bookmarkEnd w:id="40"/>
+    </w:p>
+    <w:p>
+      <w:pPr>
+        <w:pStyle w:val="Heading1"/>
+      </w:pPr>
+      <w:bookmarkStart w:id="41" w:name="notes"/>
+      <w:r>
+        <w:t xml:space="preserve">Notes</w:t>
+      </w:r>
+      <w:bookmarkEnd w:id="41"/>
     </w:p>
     <w:p>
       <w:pPr>
         <w:pStyle w:val="Heading2"/>
       </w:pPr>
-      <w:bookmarkStart w:id="26" w:name="experiment-1"/>
-      <w:r>
-        <w:t xml:space="preserve">2016 Experiment</w:t>
-      </w:r>
-      <w:bookmarkEnd w:id="26"/>
-    </w:p>
-    <w:p>
-      <w:pPr>
-        <w:pStyle w:val="Heading3"/>
-      </w:pPr>
-      <w:bookmarkStart w:id="27" w:name="experimental-design-1"/>
-      <w:r>
-        <w:t xml:space="preserve">Experimental Design</w:t>
-      </w:r>
-      <w:bookmarkEnd w:id="27"/>
+      <w:bookmarkStart w:id="42" w:name="acknowledgments"/>
+      <w:r>
+        <w:t xml:space="preserve">Acknowledgments</w:t>
+      </w:r>
+      <w:bookmarkEnd w:id="42"/>
     </w:p>
     <w:p>
       <w:pPr>
         <w:pStyle w:val="FirstParagraph"/>
       </w:pPr>
       <w:r>
-        <w:t xml:space="preserve">The experiment followed the same split-plot design as described for the 2015 experiment. However, the plot size was increased and due to these changes, the replicate sizes are are not equal as necessitated by the use of a larger area for the experiment. The main plot sizes were: Block 1 (B1) 21m x 20.5m (412.5 sq m) and Block 2 (B2) 20.25m x 21.6m (437.4 sq m). The split-plot sizes were B1 21m x 10.25m (215.25 sq m), B2 20.25m x 10.8m (218.7 sq m). The replication sizes were B1 - 42m x 20.5m (861 sq m) and B2 - 40.5m x 21.6m (874.8 sq m). A buffer 0.5m per split-plot was used and the overall experiment size was 3471.6 sq m.</w:t>
-      </w:r>
-    </w:p>
-    <w:p>
-      <w:pPr>
-        <w:pStyle w:val="BodyText"/>
-      </w:pPr>
-      <w:r>
-        <w:t xml:space="preserve">split-plot N rates differed from the 2015 rates with only two nitrogen treatments, N</w:t>
-      </w:r>
-      <w:r>
-        <w:rPr>
-          <w:vertAlign w:val="subscript"/>
-        </w:rPr>
-        <w:t xml:space="preserve">3</w:t>
-      </w:r>
-      <w:r>
-        <w:t xml:space="preserve"> </w:t>
-      </w:r>
-      <w:r>
-        <w:t xml:space="preserve">(60 kg per ha as urea split into two applications) and N</w:t>
-      </w:r>
-      <w:r>
-        <w:rPr>
-          <w:vertAlign w:val="subscript"/>
-        </w:rPr>
-        <w:t xml:space="preserve">4</w:t>
-      </w:r>
-      <w:r>
-        <w:t xml:space="preserve"> </w:t>
-      </w:r>
-      <w:r>
-        <w:t xml:space="preserve">(180 kg per ha in three splits) was applied.</w:t>
-      </w:r>
-    </w:p>
-    <w:p>
-      <w:pPr>
-        <w:pStyle w:val="Heading3"/>
-      </w:pPr>
-      <w:bookmarkStart w:id="28" w:name="crop-establishment-1"/>
-      <w:r>
-        <w:t xml:space="preserve">Crop Establishment</w:t>
-      </w:r>
-      <w:bookmarkEnd w:id="28"/>
-    </w:p>
-    <w:p>
-      <w:pPr>
-        <w:pStyle w:val="FirstParagraph"/>
-      </w:pPr>
-      <w:r>
-        <w:t xml:space="preserve">Nurseries of NSIC Rc222 were established on 7 January 2015 for the 2015 and 2016 experiments, respectively. Seedlings were transplanted on 9 January 2015 and 20 to 22 January 2016 in hills with six to eight seedlings per hill with a distance of 20 cm within and between rows.</w:t>
-      </w:r>
-    </w:p>
-    <w:p>
-      <w:pPr>
-        <w:pStyle w:val="Heading3"/>
-      </w:pPr>
-      <w:bookmarkStart w:id="29" w:name="inoculum-preparation-and-application-1"/>
-      <w:r>
-        <w:t xml:space="preserve">Inoculum Preparation and Application</w:t>
-      </w:r>
-      <w:bookmarkEnd w:id="29"/>
-    </w:p>
-    <w:p>
-      <w:pPr>
-        <w:pStyle w:val="FirstParagraph"/>
-      </w:pPr>
-      <w:r>
-        <w:t xml:space="preserve">Based on the 2015 results, the inoculation methods were modified in 2016 to increase the amount of inoculum applied to a smaller area. Plots were inoculated 41 days after transplanting using ten bottles per one sampling area (1m x 1m) per plot, where one bottle contained 151g inoculum. A total amount of 1,510g of inoculum was applied to a 1m x 1m area.</w:t>
-      </w:r>
-    </w:p>
-    <w:p>
-      <w:pPr>
-        <w:pStyle w:val="Heading2"/>
-      </w:pPr>
-      <w:bookmarkStart w:id="30" w:name="data-collection-and-analysis"/>
-      <w:r>
-        <w:t xml:space="preserve">Data Collection and Analysis</w:t>
-      </w:r>
-      <w:bookmarkEnd w:id="30"/>
-    </w:p>
-    <w:p>
-      <w:pPr>
-        <w:pStyle w:val="FirstParagraph"/>
-      </w:pPr>
-      <w:r>
-        <w:t xml:space="preserve">Disease scoring was the same in both experiments using the same disease assessment scale for field evaluation developed at IRRI where 0 - no disease; 1 - trace to 1% severity; 2 - 1 to 5%; 3 - 5 to 15%; 4 - 15 to 50%; 5 - 50 to 100%. Where severity was considered to be the amount of leaf or sheath tissue covered by ShB lesions. Two sample areas per plot (1m x 1m) were assessed. For nine hills per sample, the number of tillers per hill and number of tillers with ShB (incidence) were measured. Tiller ShB severity was measured for four tillers per hill and six leaves tiller using the rating scale. Five disease assessments were made in the 2015 experiment and four disease assessments were made in the 2016 experiment, respectively.</w:t>
-      </w:r>
-    </w:p>
-    <w:p>
-      <w:pPr>
-        <w:pStyle w:val="BodyText"/>
-      </w:pPr>
-      <w:r>
-        <w:t xml:space="preserve">Because the data were collected on an ordinal scale, but not evenly spaced, the data are converted to the midpoint value of the percent range for severity. Area under the disease progress stairs (AUDPS)</w:t>
-      </w:r>
-      <w:r>
-        <w:t xml:space="preserve"> </w:t>
-      </w:r>
-      <w:r>
-        <w:t xml:space="preserve">(Simko and Piepho 2012)</w:t>
-      </w:r>
-      <w:r>
-        <w:t xml:space="preserve"> </w:t>
-      </w:r>
-      <w:r>
-        <w:t xml:space="preserve">was calculated for both disease incidence and severity. As most of the data’s residuals did not meet assumptions for normality, the analysis was carried out using multivariate generalised linear mixed models implemented in the</w:t>
-      </w:r>
-      <w:r>
-        <w:t xml:space="preserve"> </w:t>
-      </w:r>
-      <w:r>
-        <w:rPr>
-          <w:rStyle w:val="VerbatimChar"/>
-        </w:rPr>
-        <w:t xml:space="preserve">MCMCglmm</w:t>
-      </w:r>
-      <w:r>
-        <w:t xml:space="preserve"> </w:t>
-      </w:r>
-      <w:r>
-        <w:t xml:space="preserve">package</w:t>
-      </w:r>
-      <w:r>
-        <w:t xml:space="preserve"> </w:t>
-      </w:r>
-      <w:r>
-        <w:t xml:space="preserve">(Hadfield 2010)</w:t>
-      </w:r>
-      <w:r>
-        <w:t xml:space="preserve"> </w:t>
-      </w:r>
-      <w:r>
-        <w:t xml:space="preserve">in the R programming environment</w:t>
-      </w:r>
-      <w:r>
-        <w:t xml:space="preserve"> </w:t>
-      </w:r>
-      <w:r>
-        <w:t xml:space="preserve">(R Core Team 2018)</w:t>
-      </w:r>
-      <w:r>
-        <w:t xml:space="preserve">.</w:t>
-      </w:r>
+        <w:t xml:space="preserve">The authors wish to thank Rachel King of the University of Southern Queensland Statistical Consulting Unit for her insightful comments on the analysis of this paper. We would also like to thank Dale Amozola, Paul Escandor and P. Lapis for their technical support in the field. Lastly, Michael Noel, who helped design and manage the first year of the project but passed away in September 2016.</w:t>
+      </w:r>
+    </w:p>
+    <w:p>
+      <w:pPr>
+        <w:pStyle w:val="Heading5"/>
+      </w:pPr>
+      <w:bookmarkStart w:id="43" w:name="pagebreak"/>
+      <w:r>
+        <w:t xml:space="preserve">pagebreak</w:t>
+      </w:r>
+      <w:bookmarkEnd w:id="43"/>
     </w:p>
     <w:p>
       <w:pPr>
         <w:pStyle w:val="Heading1"/>
       </w:pPr>
-      <w:bookmarkStart w:id="31" w:name="results"/>
-      <w:r>
-        <w:t xml:space="preserve">Results</w:t>
-      </w:r>
-      <w:bookmarkEnd w:id="31"/>
-    </w:p>
-    <w:p>
-      <w:pPr>
-        <w:pStyle w:val="Heading2"/>
-      </w:pPr>
-      <w:bookmarkStart w:id="32" w:name="experiment-2"/>
-      <w:r>
-        <w:t xml:space="preserve">2015 Experiment</w:t>
-      </w:r>
-      <w:bookmarkEnd w:id="32"/>
-    </w:p>
-    <w:p>
-      <w:pPr>
-        <w:pStyle w:val="Heading3"/>
-      </w:pPr>
-      <w:bookmarkStart w:id="33" w:name="tiller-sheath-blight-incidence"/>
-      <w:r>
-        <w:t xml:space="preserve">Tiller Sheath Blight Incidence</w:t>
-      </w:r>
-      <w:bookmarkEnd w:id="33"/>
-    </w:p>
-    <w:p>
-      <w:pPr>
-        <w:pStyle w:val="FirstParagraph"/>
-      </w:pPr>
-      <w:r>
-        <w:t xml:space="preserve">In 2015 the incidence of tiller ShB remained low throughout the growing season only reaching 15% in 2015 in the N</w:t>
-      </w:r>
-      <w:r>
-        <w:rPr>
-          <w:vertAlign w:val="subscript"/>
-        </w:rPr>
-        <w:t xml:space="preserve">2</w:t>
-      </w:r>
-      <w:r>
-        <w:t xml:space="preserve">, flooded treatment (Figure</w:t>
-      </w:r>
-      <w:r>
-        <w:t xml:space="preserve"> </w:t>
-      </w:r>
-      <w:r>
-        <w:t xml:space="preserve">1</w:t>
-      </w:r>
-      <w:r>
-        <w:t xml:space="preserve">). The nitrogen treatments, N</w:t>
-      </w:r>
-      <w:r>
-        <w:rPr>
-          <w:vertAlign w:val="subscript"/>
-        </w:rPr>
-        <w:t xml:space="preserve">1</w:t>
-      </w:r>
-      <w:r>
-        <w:t xml:space="preserve"> </w:t>
-      </w:r>
-      <w:r>
-        <w:t xml:space="preserve">and N</w:t>
-      </w:r>
-      <w:r>
-        <w:rPr>
-          <w:vertAlign w:val="subscript"/>
-        </w:rPr>
-        <w:t xml:space="preserve">2</w:t>
-      </w:r>
-      <w:r>
-        <w:t xml:space="preserve">, were both significantly different when compared with the control N</w:t>
-      </w:r>
-      <w:r>
-        <w:rPr>
-          <w:vertAlign w:val="subscript"/>
-        </w:rPr>
-        <w:t xml:space="preserve">0</w:t>
-      </w:r>
-      <w:r>
-        <w:t xml:space="preserve"> </w:t>
-      </w:r>
-      <w:r>
-        <w:t xml:space="preserve">treatment. However, water management was not significantly different.</w:t>
-      </w:r>
-    </w:p>
-    <w:p>
-      <w:pPr>
-        <w:pStyle w:val="Heading3"/>
-      </w:pPr>
-      <w:bookmarkStart w:id="34" w:name="tiller-sheath-blight-severity"/>
-      <w:r>
-        <w:t xml:space="preserve">Tiller Sheath Blight Severity</w:t>
-      </w:r>
-      <w:bookmarkEnd w:id="34"/>
-    </w:p>
-    <w:p>
-      <w:pPr>
-        <w:pStyle w:val="FirstParagraph"/>
-      </w:pPr>
-      <w:r>
-        <w:t xml:space="preserve">In 2015 both the N</w:t>
-      </w:r>
-      <w:r>
-        <w:rPr>
-          <w:vertAlign w:val="subscript"/>
-        </w:rPr>
-        <w:t xml:space="preserve">1</w:t>
-      </w:r>
-      <w:r>
-        <w:t xml:space="preserve"> </w:t>
-      </w:r>
-      <w:r>
-        <w:t xml:space="preserve">and N</w:t>
-      </w:r>
-      <w:r>
-        <w:rPr>
-          <w:vertAlign w:val="subscript"/>
-        </w:rPr>
-        <w:t xml:space="preserve">2</w:t>
-      </w:r>
-      <w:r>
-        <w:t xml:space="preserve"> </w:t>
-      </w:r>
-      <w:r>
-        <w:t xml:space="preserve">treatments were significantly different than the control N</w:t>
-      </w:r>
-      <w:r>
-        <w:rPr>
-          <w:vertAlign w:val="subscript"/>
-        </w:rPr>
-        <w:t xml:space="preserve">0</w:t>
-      </w:r>
-      <w:r>
-        <w:t xml:space="preserve"> </w:t>
-      </w:r>
-      <w:r>
-        <w:t xml:space="preserve">treatment. However, the AWD water management was not significantly different from the FLD treatment.</w:t>
-      </w:r>
-    </w:p>
-    <w:p>
-      <w:pPr>
-        <w:pStyle w:val="Heading3"/>
-      </w:pPr>
-      <w:bookmarkStart w:id="35" w:name="leaf-sheath-blight-severity"/>
-      <w:r>
-        <w:t xml:space="preserve">Leaf Sheath Blight Severity</w:t>
-      </w:r>
-      <w:bookmarkEnd w:id="35"/>
-    </w:p>
-    <w:p>
-      <w:pPr>
-        <w:pStyle w:val="FirstParagraph"/>
-      </w:pPr>
-      <w:r>
-        <w:t xml:space="preserve">In 2015 both the N</w:t>
-      </w:r>
-      <w:r>
-        <w:rPr>
-          <w:vertAlign w:val="subscript"/>
-        </w:rPr>
-        <w:t xml:space="preserve">1</w:t>
-      </w:r>
-      <w:r>
-        <w:t xml:space="preserve"> </w:t>
-      </w:r>
-      <w:r>
-        <w:t xml:space="preserve">and N</w:t>
-      </w:r>
-      <w:r>
-        <w:rPr>
-          <w:vertAlign w:val="subscript"/>
-        </w:rPr>
-        <w:t xml:space="preserve">2</w:t>
-      </w:r>
-      <w:r>
-        <w:t xml:space="preserve"> </w:t>
-      </w:r>
-      <w:r>
-        <w:t xml:space="preserve">treatments were significantly different than the N</w:t>
-      </w:r>
-      <w:r>
-        <w:rPr>
-          <w:vertAlign w:val="subscript"/>
-        </w:rPr>
-        <w:t xml:space="preserve">0</w:t>
-      </w:r>
-      <w:r>
-        <w:t xml:space="preserve"> </w:t>
-      </w:r>
-      <w:r>
-        <w:t xml:space="preserve">treatment. However, the AWD water management was not significantly different from the FLD treatment.</w:t>
-      </w:r>
-    </w:p>
-    <w:p>
-      <w:pPr>
-        <w:pStyle w:val="Heading2"/>
-      </w:pPr>
-      <w:bookmarkStart w:id="36" w:name="experiment-3"/>
-      <w:r>
-        <w:t xml:space="preserve">2016 Experiment</w:t>
-      </w:r>
-      <w:bookmarkEnd w:id="36"/>
-    </w:p>
-    <w:p>
-      <w:pPr>
-        <w:pStyle w:val="Heading3"/>
-      </w:pPr>
-      <w:bookmarkStart w:id="37" w:name="tiller-sheath-blight-incidence-1"/>
-      <w:r>
-        <w:t xml:space="preserve">Tiller Sheath Blight Incidence</w:t>
-      </w:r>
-      <w:bookmarkEnd w:id="37"/>
-    </w:p>
-    <w:p>
-      <w:pPr>
-        <w:pStyle w:val="FirstParagraph"/>
-      </w:pPr>
-      <w:r>
-        <w:t xml:space="preserve">The changes to the inoculation methodology resulted in a much higher rate of infection in 2016, with the N</w:t>
-      </w:r>
-      <w:r>
-        <w:rPr>
-          <w:vertAlign w:val="subscript"/>
-        </w:rPr>
-        <w:t xml:space="preserve">4</w:t>
-      </w:r>
-      <w:r>
-        <w:t xml:space="preserve">, flooded treatment reaching a maximum value of 98% incidence at the third observation (Figure</w:t>
-      </w:r>
-      <w:r>
-        <w:t xml:space="preserve"> </w:t>
-      </w:r>
-      <w:r>
-        <w:t xml:space="preserve">1</w:t>
-      </w:r>
-      <w:r>
-        <w:t xml:space="preserve">). The nitrogen treatment N</w:t>
-      </w:r>
-      <w:r>
-        <w:rPr>
-          <w:vertAlign w:val="subscript"/>
-        </w:rPr>
-        <w:t xml:space="preserve">4</w:t>
-      </w:r>
-      <w:r>
-        <w:t xml:space="preserve">, was significantly different than the control N</w:t>
-      </w:r>
-      <w:r>
-        <w:rPr>
-          <w:vertAlign w:val="subscript"/>
-        </w:rPr>
-        <w:t xml:space="preserve">3</w:t>
-      </w:r>
-      <w:r>
-        <w:t xml:space="preserve"> </w:t>
-      </w:r>
-      <w:r>
-        <w:t xml:space="preserve">treatment. As in the 2015 study, water management did not significantly differ.</w:t>
-      </w:r>
-    </w:p>
-    <w:p>
-      <w:pPr>
-        <w:pStyle w:val="Heading3"/>
-      </w:pPr>
-      <w:bookmarkStart w:id="38" w:name="tiller-sheath-blight-severity-1"/>
-      <w:r>
-        <w:t xml:space="preserve">Tiller Sheath Blight Severity</w:t>
-      </w:r>
-      <w:bookmarkEnd w:id="38"/>
-    </w:p>
-    <w:p>
-      <w:pPr>
-        <w:pStyle w:val="FirstParagraph"/>
-      </w:pPr>
-      <w:r>
-        <w:t xml:space="preserve">In 2016 the N</w:t>
-      </w:r>
-      <w:r>
-        <w:rPr>
-          <w:vertAlign w:val="subscript"/>
-        </w:rPr>
-        <w:t xml:space="preserve">4</w:t>
-      </w:r>
-      <w:r>
-        <w:t xml:space="preserve"> </w:t>
-      </w:r>
-      <w:r>
-        <w:t xml:space="preserve">treatment was significantly different from the N</w:t>
-      </w:r>
-      <w:r>
-        <w:rPr>
-          <w:vertAlign w:val="subscript"/>
-        </w:rPr>
-        <w:t xml:space="preserve">3</w:t>
-      </w:r>
-      <w:r>
-        <w:t xml:space="preserve"> </w:t>
-      </w:r>
-      <w:r>
-        <w:t xml:space="preserve">treatment. The AWD water management was also significantly different from the control flooding treatment.</w:t>
-      </w:r>
-    </w:p>
-    <w:p>
-      <w:pPr>
-        <w:pStyle w:val="Heading3"/>
-      </w:pPr>
-      <w:bookmarkStart w:id="39" w:name="leaf-sheath-blight-severity-1"/>
-      <w:r>
-        <w:t xml:space="preserve">Leaf Sheath Blight Severity</w:t>
-      </w:r>
-      <w:bookmarkEnd w:id="39"/>
-    </w:p>
-    <w:p>
-      <w:pPr>
-        <w:pStyle w:val="FirstParagraph"/>
-      </w:pPr>
-      <w:r>
-        <w:t xml:space="preserve">In 2016 the none of the treatments, nitrogen rate or water management, were significantly different from the control treatment for leaf ShB severity.</w:t>
-      </w:r>
-    </w:p>
-    <w:p>
-      <w:pPr>
-        <w:pStyle w:val="Heading1"/>
-      </w:pPr>
-      <w:bookmarkStart w:id="40" w:name="discussion"/>
-      <w:r>
-        <w:t xml:space="preserve">Discussion</w:t>
-      </w:r>
-      <w:bookmarkEnd w:id="40"/>
-    </w:p>
-    <w:p>
-      <w:pPr>
-        <w:pStyle w:val="Heading1"/>
-      </w:pPr>
-      <w:bookmarkStart w:id="41" w:name="notes"/>
-      <w:r>
-        <w:t xml:space="preserve">Notes</w:t>
-      </w:r>
-      <w:bookmarkEnd w:id="41"/>
-    </w:p>
-    <w:p>
-      <w:pPr>
-        <w:pStyle w:val="Heading2"/>
-      </w:pPr>
-      <w:bookmarkStart w:id="42" w:name="acknowledgments"/>
-      <w:r>
-        <w:t xml:space="preserve">Acknowledgments</w:t>
-      </w:r>
-      <w:bookmarkEnd w:id="42"/>
-    </w:p>
-    <w:p>
-      <w:pPr>
-        <w:pStyle w:val="FirstParagraph"/>
-      </w:pPr>
-      <w:r>
-        <w:t xml:space="preserve">The authors wish to thank Rachel King University of Southern Queensland Statistical Consulting Unit for her insightful comments on the analysis of this paper, Dale Amozola for technical support in the field. Lastly, Michael Noel, who helped design and manage the first year of the project but passed away in 2015.</w:t>
-      </w:r>
-    </w:p>
-    <w:p>
-      <w:pPr>
-        <w:pStyle w:val="Heading5"/>
-      </w:pPr>
-      <w:bookmarkStart w:id="43" w:name="pagebreak"/>
-      <w:r>
-        <w:t xml:space="preserve">pagebreak</w:t>
-      </w:r>
-      <w:bookmarkEnd w:id="43"/>
-    </w:p>
-    <w:p>
-      <w:pPr>
-        <w:pStyle w:val="Heading1"/>
-      </w:pPr>
       <w:bookmarkStart w:id="44" w:name="references"/>
       <w:r>
         <w:t xml:space="preserve">References</w:t>
       </w:r>
       <w:bookmarkEnd w:id="44"/>
     </w:p>
-    <w:bookmarkStart w:id="67" w:name="refs"/>
+    <w:bookmarkStart w:id="70" w:name="refs"/>
     <w:bookmarkStart w:id="46" w:name="ref-Bouman2001"/>
     <w:p>
       <w:pPr>
@@ -2266,7 +2279,7 @@
         <w:pStyle w:val="BodyText"/>
       </w:pPr>
       <w:r>
-        <w:t xml:space="preserve">Castilla, N., Leano, R., Elazhour, F., Teng, P., &amp; Savary, S. (1996). Effects of plant contact, inoculation pattern, leaf wetness regime, and nitrogen supply on inoculum efficiency in rice sheath blight.</w:t>
+        <w:t xml:space="preserve">Castilla, N. P., Leano, R. M., Elazhour, F. A., Teng, P. S., &amp; Savary, S. (1996). Effects of plant contact, inoculation pattern, leaf wetness regime, and nitrogen supply on inoculum efficiency in rice sheath blight.</w:t>
       </w:r>
       <w:r>
         <w:t xml:space="preserve"> </w:t>
@@ -2300,7 +2313,7 @@
         <w:pStyle w:val="BodyText"/>
       </w:pPr>
       <w:r>
-        <w:t xml:space="preserve">Groth, D. (2008). Effects of cultivar resistance and single fungicide application on rice sheath blight, yield, and quality.</w:t>
+        <w:t xml:space="preserve">Groth, D. E. (2008). Effects of cultivar resistance and single fungicide application on rice sheath blight, yield, and quality.</w:t>
       </w:r>
       <w:r>
         <w:t xml:space="preserve"> </w:t>
@@ -2379,7 +2392,7 @@
         <w:pStyle w:val="BodyText"/>
       </w:pPr>
       <w:r>
-        <w:t xml:space="preserve">Kumar, K., Reddy, M., Kloepper, J., Lawrence, K., Groth, D., &amp; Miller, M. (2009). Sheath blight disease of rice (</w:t>
+        <w:t xml:space="preserve">Kumar, K. V. K., Reddy, M. S., Kloepper, J. W., Lawrence, K. S., Groth, D. E., &amp; Miller, M. E. (2009). Sheath blight disease of rice (</w:t>
       </w:r>
       <w:r>
         <w:rPr>
@@ -2467,7 +2480,7 @@
         <w:pStyle w:val="BodyText"/>
       </w:pPr>
       <w:r>
-        <w:t xml:space="preserve">Marchetti, M., &amp; Bollich, C. (1991). Quantification of the relationship between sheath blight severity and yield loss in rice.</w:t>
+        <w:t xml:space="preserve">Marchetti, M. A., &amp; Bollich, C. N. (1991). Quantification of the relationship between sheath blight severity and yield loss in rice.</w:t>
       </w:r>
       <w:r>
         <w:t xml:space="preserve"> </w:t>
@@ -2476,7 +2489,7 @@
         <w:rPr>
           <w:i/>
         </w:rPr>
-        <w:t xml:space="preserve">Plant disease (USA)</w:t>
+        <w:t xml:space="preserve">Plant Disease</w:t>
       </w:r>
       <w:r>
         <w:t xml:space="preserve">.</w:t>
@@ -2489,7 +2502,7 @@
         <w:pStyle w:val="BodyText"/>
       </w:pPr>
       <w:r>
-        <w:t xml:space="preserve">Ministry of Environment and Forests (MOEF) Government of the People’s Republic of Bangladesh. (2015). Intended nationally determined contributions (indc).</w:t>
+        <w:t xml:space="preserve">Ministry of Environment and Forests (MOEF) Government of the People’s Republic of Bangladesh. (2015). Intended nationally determined contributions (INDC).</w:t>
       </w:r>
       <w:r>
         <w:t xml:space="preserve"> </w:t>
@@ -2504,13 +2517,13 @@
       </w:hyperlink>
     </w:p>
     <w:bookmarkEnd w:id="56"/>
-    <w:bookmarkStart w:id="57" w:name="ref-Tang2007"/>
+    <w:bookmarkStart w:id="58" w:name="ref-R2018"/>
     <w:p>
       <w:pPr>
         <w:pStyle w:val="BodyText"/>
       </w:pPr>
       <w:r>
-        <w:t xml:space="preserve">Qiyuan, T., Shaobing, P., J, B. R., Yingbin, Z., P, C. N., W, M. T., &amp; Xuhua, Z. (2007). Rice varietal difference in sheath blight development and its association with yield loss at different levels of N fertilization.</w:t>
+        <w:t xml:space="preserve">R Core Team. (2018).</w:t>
       </w:r>
       <w:r>
         <w:t xml:space="preserve"> </w:t>
@@ -2519,40 +2532,6 @@
         <w:rPr>
           <w:i/>
         </w:rPr>
-        <w:t xml:space="preserve">Field Crops Research</w:t>
-      </w:r>
-      <w:r>
-        <w:t xml:space="preserve">,</w:t>
-      </w:r>
-      <w:r>
-        <w:t xml:space="preserve"> </w:t>
-      </w:r>
-      <w:r>
-        <w:rPr>
-          <w:i/>
-        </w:rPr>
-        <w:t xml:space="preserve">102</w:t>
-      </w:r>
-      <w:r>
-        <w:t xml:space="preserve">(3), 219–227.</w:t>
-      </w:r>
-    </w:p>
-    <w:bookmarkEnd w:id="57"/>
-    <w:bookmarkStart w:id="59" w:name="ref-R2018"/>
-    <w:p>
-      <w:pPr>
-        <w:pStyle w:val="BodyText"/>
-      </w:pPr>
-      <w:r>
-        <w:t xml:space="preserve">R Core Team. (2018).</w:t>
-      </w:r>
-      <w:r>
-        <w:t xml:space="preserve"> </w:t>
-      </w:r>
-      <w:r>
-        <w:rPr>
-          <w:i/>
-        </w:rPr>
         <w:t xml:space="preserve">R: A language and environment for statistical computing</w:t>
       </w:r>
       <w:r>
@@ -2561,7 +2540,7 @@
       <w:r>
         <w:t xml:space="preserve"> </w:t>
       </w:r>
-      <w:hyperlink r:id="rId58">
+      <w:hyperlink r:id="rId57">
         <w:r>
           <w:rPr>
             <w:rStyle w:val="Hyperlink"/>
@@ -2570,14 +2549,39 @@
         </w:r>
       </w:hyperlink>
     </w:p>
+    <w:bookmarkEnd w:id="58"/>
+    <w:bookmarkStart w:id="59" w:name="ref-Richards2014"/>
+    <w:p>
+      <w:pPr>
+        <w:pStyle w:val="BodyText"/>
+      </w:pPr>
+      <w:r>
+        <w:t xml:space="preserve">Richards, M., &amp; Sander, B. O. (2014).</w:t>
+      </w:r>
+      <w:r>
+        <w:t xml:space="preserve"> </w:t>
+      </w:r>
+      <w:r>
+        <w:rPr>
+          <w:i/>
+        </w:rPr>
+        <w:t xml:space="preserve">Alternate wetting and drying in irrigated rice</w:t>
+      </w:r>
+      <w:r>
+        <w:t xml:space="preserve"> </w:t>
+      </w:r>
+      <w:r>
+        <w:t xml:space="preserve">(CSA Practice Brief). Copenhagen, Denmark: CGIAR Research Program on Climate Change, Agriculture; Food Security (CCAFS).</w:t>
+      </w:r>
+    </w:p>
     <w:bookmarkEnd w:id="59"/>
-    <w:bookmarkStart w:id="60" w:name="ref-Richards2014"/>
+    <w:bookmarkStart w:id="60" w:name="ref-Rush1983"/>
     <w:p>
       <w:pPr>
         <w:pStyle w:val="BodyText"/>
       </w:pPr>
       <w:r>
-        <w:t xml:space="preserve">Richards, M., &amp; Sander, B. O. (2014).</w:t>
+        <w:t xml:space="preserve">Rush, M. C., &amp; Lee, F. N. (1983). Rice sheath blight: A major rice disease.</w:t>
       </w:r>
       <w:r>
         <w:t xml:space="preserve"> </w:t>
@@ -2586,23 +2590,42 @@
         <w:rPr>
           <w:i/>
         </w:rPr>
-        <w:t xml:space="preserve">Alternate wetting and drying in irrigated rice</w:t>
-      </w:r>
-      <w:r>
-        <w:t xml:space="preserve"> </w:t>
-      </w:r>
-      <w:r>
-        <w:t xml:space="preserve">(CSA Practice Brief). Copenhagen, Denmark: CGIAR Research Program on Climate Change, Agriculture; Food Security (CCAFS).</w:t>
+        <w:t xml:space="preserve">Plant Disease</w:t>
+      </w:r>
+      <w:r>
+        <w:t xml:space="preserve">,</w:t>
+      </w:r>
+      <w:r>
+        <w:t xml:space="preserve"> </w:t>
+      </w:r>
+      <w:r>
+        <w:rPr>
+          <w:i/>
+        </w:rPr>
+        <w:t xml:space="preserve">67</w:t>
+      </w:r>
+      <w:r>
+        <w:t xml:space="preserve">(7), 829–832.</w:t>
       </w:r>
     </w:p>
     <w:bookmarkEnd w:id="60"/>
-    <w:bookmarkStart w:id="61" w:name="ref-Rush1983"/>
+    <w:bookmarkStart w:id="61" w:name="ref-Sander2015"/>
     <w:p>
       <w:pPr>
         <w:pStyle w:val="BodyText"/>
       </w:pPr>
       <w:r>
-        <w:t xml:space="preserve">Rush, M., &amp; Lee, F. (1983). Rice sheath blight: A major rice disease.</w:t>
+        <w:t xml:space="preserve">Sander, B. O., Wassmann, R., &amp; Siopongco, J. D. L. C. (2016). Mitigating greenhouse gas emissions from rice production through water-saving techniques: Potential, adoption and empirical evidence. In C. T. Hoanh, R. Johnston, &amp; V. Smakhtin (Eds.), (p. 193). Centre for Agriculture; Biosciences International.</w:t>
+      </w:r>
+    </w:p>
+    <w:bookmarkEnd w:id="61"/>
+    <w:bookmarkStart w:id="62" w:name="ref-Savary2000"/>
+    <w:p>
+      <w:pPr>
+        <w:pStyle w:val="BodyText"/>
+      </w:pPr>
+      <w:r>
+        <w:t xml:space="preserve">Savary, S., Willocquet, L., Elazegui, F. A., Castilla, N. P., &amp; Teng, P. S. (2000). Rice pest constraints in tropical asia: Quantification of yield losses due to rice pests in a range of production situations.</w:t>
       </w:r>
       <w:r>
         <w:t xml:space="preserve"> </w:t>
@@ -2611,7 +2634,7 @@
         <w:rPr>
           <w:i/>
         </w:rPr>
-        <w:t xml:space="preserve">Plant Dis</w:t>
+        <w:t xml:space="preserve">Plant Disease</w:t>
       </w:r>
       <w:r>
         <w:t xml:space="preserve">,</w:t>
@@ -2623,20 +2646,10 @@
         <w:rPr>
           <w:i/>
         </w:rPr>
-        <w:t xml:space="preserve">67</w:t>
-      </w:r>
-      <w:r>
-        <w:t xml:space="preserve">(7), 829–832.</w:t>
-      </w:r>
-    </w:p>
-    <w:bookmarkEnd w:id="61"/>
-    <w:bookmarkStart w:id="62" w:name="ref-Sander2015"/>
-    <w:p>
-      <w:pPr>
-        <w:pStyle w:val="BodyText"/>
-      </w:pPr>
-      <w:r>
-        <w:t xml:space="preserve">Sander, B. O., Wassmann, R., &amp; Siopongco, J. D. L. C. (2016). Mitigating greenhouse gas emissions from rice production through water-saving techniques: Potential, adoption and empirical evidence. In C. T. Hoanh, R. Johnston, &amp; V. Smakhtin (Eds.), (p. 193). Centre for Agriculture; Biosciences International.</w:t>
+        <w:t xml:space="preserve">84</w:t>
+      </w:r>
+      <w:r>
+        <w:t xml:space="preserve">(3), 357–369.</w:t>
       </w:r>
     </w:p>
     <w:bookmarkEnd w:id="62"/>
@@ -2680,7 +2693,7 @@
         <w:pStyle w:val="BodyText"/>
       </w:pPr>
       <w:r>
-        <w:t xml:space="preserve">Slaton, N., Cartwright, R., Meng, J., Gbur Jr., E., &amp; Norman, R. (2003). Sheath blight severity and rice yield as affected by nitrogen fertilizer rate, application method, and fungicide.</w:t>
+        <w:t xml:space="preserve">Slaton, N. A., Cartwright, R. D., Meng, J., Gbur Jr., E. E., &amp; Norman, R. J. (2003). Sheath blight severity and rice yield as affected by nitrogen fertilizer rate, application method, and fungicide.</w:t>
       </w:r>
       <w:r>
         <w:t xml:space="preserve"> </w:t>
@@ -2708,12 +2721,115 @@
       </w:r>
     </w:p>
     <w:bookmarkEnd w:id="64"/>
-    <w:bookmarkStart w:id="66" w:name="ref-Yan2005"/>
+    <w:bookmarkStart w:id="66" w:name="ref-Srinivasachary2011"/>
     <w:p>
       <w:pPr>
         <w:pStyle w:val="BodyText"/>
       </w:pPr>
       <w:r>
+        <w:t xml:space="preserve">Srinivasachary, Willocquet, L., &amp; Savary, S. (2011). Resistance to rice sheath blight (</w:t>
+      </w:r>
+      <w:r>
+        <w:rPr>
+          <w:i/>
+        </w:rPr>
+        <w:t xml:space="preserve">rhizoctonia solani</w:t>
+      </w:r>
+      <w:r>
+        <w:t xml:space="preserve"> </w:t>
+      </w:r>
+      <w:r>
+        <w:t xml:space="preserve">Kühn) [(teleomorph:</w:t>
+      </w:r>
+      <w:r>
+        <w:t xml:space="preserve"> </w:t>
+      </w:r>
+      <w:r>
+        <w:rPr>
+          <w:i/>
+        </w:rPr>
+        <w:t xml:space="preserve">Thanatephorus cucumeris</w:t>
+      </w:r>
+      <w:r>
+        <w:t xml:space="preserve"> </w:t>
+      </w:r>
+      <w:r>
+        <w:t xml:space="preserve">(A.B. Frank) Donk.] disease: Current status and perspectives.</w:t>
+      </w:r>
+      <w:r>
+        <w:t xml:space="preserve"> </w:t>
+      </w:r>
+      <w:r>
+        <w:rPr>
+          <w:i/>
+        </w:rPr>
+        <w:t xml:space="preserve">Euphytica</w:t>
+      </w:r>
+      <w:r>
+        <w:t xml:space="preserve">,</w:t>
+      </w:r>
+      <w:r>
+        <w:t xml:space="preserve"> </w:t>
+      </w:r>
+      <w:r>
+        <w:rPr>
+          <w:i/>
+        </w:rPr>
+        <w:t xml:space="preserve">178</w:t>
+      </w:r>
+      <w:r>
+        <w:t xml:space="preserve">(1), 1–22. doi:</w:t>
+      </w:r>
+      <w:hyperlink r:id="rId65">
+        <w:r>
+          <w:rPr>
+            <w:rStyle w:val="Hyperlink"/>
+          </w:rPr>
+          <w:t xml:space="preserve">10.1007/s10681-010-0296-7</w:t>
+        </w:r>
+      </w:hyperlink>
+    </w:p>
+    <w:bookmarkEnd w:id="66"/>
+    <w:bookmarkStart w:id="67" w:name="ref-Tang2007"/>
+    <w:p>
+      <w:pPr>
+        <w:pStyle w:val="BodyText"/>
+      </w:pPr>
+      <w:r>
+        <w:t xml:space="preserve">Tang, Q., Peng, S., Buresh, R. J., Zou, Y., Castilla, N. P., Mew, T. W., &amp; Zhong, X. (2007). Rice varietal difference in sheath blight development and its association with yield loss at different levels of N fertilization.</w:t>
+      </w:r>
+      <w:r>
+        <w:t xml:space="preserve"> </w:t>
+      </w:r>
+      <w:r>
+        <w:rPr>
+          <w:i/>
+        </w:rPr>
+        <w:t xml:space="preserve">Field Crops Research</w:t>
+      </w:r>
+      <w:r>
+        <w:t xml:space="preserve">,</w:t>
+      </w:r>
+      <w:r>
+        <w:t xml:space="preserve"> </w:t>
+      </w:r>
+      <w:r>
+        <w:rPr>
+          <w:i/>
+        </w:rPr>
+        <w:t xml:space="preserve">102</w:t>
+      </w:r>
+      <w:r>
+        <w:t xml:space="preserve">(3), 219–227.</w:t>
+      </w:r>
+    </w:p>
+    <w:bookmarkEnd w:id="67"/>
+    <w:bookmarkStart w:id="69" w:name="ref-Yan2005"/>
+    <w:p>
+      <w:pPr>
+        <w:pStyle w:val="BodyText"/>
+      </w:pPr>
+      <w:r>
         <w:t xml:space="preserve">Yan, X., Yagi, K., Akiyama, H., &amp; Akimoto, H. (2005). Statistical analysis of the major variables controlling methane emission from rice fields.</w:t>
       </w:r>
       <w:r>
@@ -2740,7 +2856,7 @@
       <w:r>
         <w:t xml:space="preserve">(7), 1131–1141. doi:</w:t>
       </w:r>
-      <w:hyperlink r:id="rId65">
+      <w:hyperlink r:id="rId68">
         <w:r>
           <w:rPr>
             <w:rStyle w:val="Hyperlink"/>
@@ -2749,27 +2865,27 @@
         </w:r>
       </w:hyperlink>
     </w:p>
-    <w:bookmarkEnd w:id="66"/>
-    <w:bookmarkEnd w:id="67"/>
+    <w:bookmarkEnd w:id="69"/>
+    <w:bookmarkEnd w:id="70"/>
     <w:p>
       <w:pPr>
         <w:pStyle w:val="Heading5"/>
       </w:pPr>
-      <w:bookmarkStart w:id="68" w:name="pagebreak-1"/>
+      <w:bookmarkStart w:id="71" w:name="pagebreak-1"/>
       <w:r>
         <w:t xml:space="preserve">pagebreak</w:t>
       </w:r>
-      <w:bookmarkEnd w:id="68"/>
+      <w:bookmarkEnd w:id="71"/>
     </w:p>
     <w:p>
       <w:pPr>
         <w:pStyle w:val="Heading1"/>
       </w:pPr>
-      <w:bookmarkStart w:id="69" w:name="tables"/>
+      <w:bookmarkStart w:id="72" w:name="tables"/>
       <w:r>
         <w:t xml:space="preserve">Tables</w:t>
       </w:r>
-      <w:bookmarkEnd w:id="69"/>
+      <w:bookmarkEnd w:id="72"/>
     </w:p>
     <w:p>
       <w:pPr>
@@ -2783,21 +2899,21 @@
       <w:pPr>
         <w:pStyle w:val="Heading5"/>
       </w:pPr>
-      <w:bookmarkStart w:id="70" w:name="pagebreak-2"/>
+      <w:bookmarkStart w:id="73" w:name="pagebreak-2"/>
       <w:r>
         <w:t xml:space="preserve">pagebreak</w:t>
       </w:r>
-      <w:bookmarkEnd w:id="70"/>
+      <w:bookmarkEnd w:id="73"/>
     </w:p>
     <w:p>
       <w:pPr>
         <w:pStyle w:val="Heading1"/>
       </w:pPr>
-      <w:bookmarkStart w:id="71" w:name="figures"/>
+      <w:bookmarkStart w:id="74" w:name="figures"/>
       <w:r>
         <w:t xml:space="preserve">Figures</w:t>
       </w:r>
-      <w:bookmarkEnd w:id="71"/>
+      <w:bookmarkEnd w:id="74"/>
     </w:p>
     <w:p>
       <w:pPr>
@@ -2819,7 +2935,7 @@
                     </pic:cNvPicPr>
                   </pic:nvPicPr>
                   <pic:blipFill>
-                    <a:blip r:embed="rId72"/>
+                    <a:blip r:embed="rId75"/>
                     <a:stretch>
                       <a:fillRect/>
                     </a:stretch>
@@ -2903,11 +3019,11 @@
       <w:pPr>
         <w:pStyle w:val="Heading5"/>
       </w:pPr>
-      <w:bookmarkStart w:id="73" w:name="pagebreak-3"/>
+      <w:bookmarkStart w:id="76" w:name="pagebreak-3"/>
       <w:r>
         <w:t xml:space="preserve">pagebreak</w:t>
       </w:r>
-      <w:bookmarkEnd w:id="73"/>
+      <w:bookmarkEnd w:id="76"/>
     </w:p>
     <w:p>
       <w:pPr>
@@ -2929,7 +3045,7 @@
                     </pic:cNvPicPr>
                   </pic:nvPicPr>
                   <pic:blipFill>
-                    <a:blip r:embed="rId74"/>
+                    <a:blip r:embed="rId77"/>
                     <a:stretch>
                       <a:fillRect/>
                     </a:stretch>
@@ -3013,11 +3129,11 @@
       <w:pPr>
         <w:pStyle w:val="Heading5"/>
       </w:pPr>
-      <w:bookmarkStart w:id="75" w:name="pagebreak-4"/>
+      <w:bookmarkStart w:id="78" w:name="pagebreak-4"/>
       <w:r>
         <w:t xml:space="preserve">pagebreak</w:t>
       </w:r>
-      <w:bookmarkEnd w:id="75"/>
+      <w:bookmarkEnd w:id="78"/>
     </w:p>
     <w:p>
       <w:pPr>
@@ -3039,7 +3155,7 @@
                     </pic:cNvPicPr>
                   </pic:nvPicPr>
                   <pic:blipFill>
-                    <a:blip r:embed="rId76"/>
+                    <a:blip r:embed="rId79"/>
                     <a:stretch>
                       <a:fillRect/>
                     </a:stretch>
@@ -3123,28 +3239,28 @@
       <w:pPr>
         <w:pStyle w:val="Heading5"/>
       </w:pPr>
-      <w:bookmarkStart w:id="77" w:name="pagebreak-5"/>
+      <w:bookmarkStart w:id="80" w:name="pagebreak-5"/>
       <w:r>
         <w:t xml:space="preserve">pagebreak</w:t>
       </w:r>
-      <w:bookmarkEnd w:id="77"/>
+      <w:bookmarkEnd w:id="80"/>
     </w:p>
     <w:p>
       <w:pPr>
         <w:pStyle w:val="Heading3"/>
       </w:pPr>
-      <w:bookmarkStart w:id="78" w:name="colophon"/>
+      <w:bookmarkStart w:id="81" w:name="colophon"/>
       <w:r>
         <w:t xml:space="preserve">Colophon</w:t>
       </w:r>
-      <w:bookmarkEnd w:id="78"/>
+      <w:bookmarkEnd w:id="81"/>
     </w:p>
     <w:p>
       <w:pPr>
         <w:pStyle w:val="FirstParagraph"/>
       </w:pPr>
       <w:r>
-        <w:t xml:space="preserve">This report was generated on 2018-04-23 17:55:34 using the following computational environment and dependencies:</w:t>
+        <w:t xml:space="preserve">This report was generated on 2018-04-23 21:55:51 using the following computational environment and dependencies:</w:t>
       </w:r>
     </w:p>
     <w:p>
@@ -3786,7 +3902,7 @@
         <w:rPr>
           <w:rStyle w:val="VerbatimChar"/>
         </w:rPr>
-        <w:t xml:space="preserve">#&gt; Head:     [9fab164] 2018-04-23: Merge branch 'master' of https://github.com/openplantpathology/rice_awd_pests</w:t>
+        <w:t xml:space="preserve">#&gt; Head:     [40a956c] 2018-04-23: Update word document</w:t>
       </w:r>
     </w:p>
     <w:sectPr>

</xml_diff>

<commit_message>
Fix an errant "," and objective statement
</commit_message>
<xml_diff>
--- a/analysis/paper/paper.docx
+++ b/analysis/paper/paper.docx
@@ -1498,7 +1498,7 @@
         <w:pStyle w:val="BodyText"/>
       </w:pPr>
       <w:r>
-        <w:t xml:space="preserve">Because of the well documented interactions between irrigation and N, we established field experiments to determine what effects AWD and N could have upon ShB incidence and severity in tropical rice.</w:t>
+        <w:t xml:space="preserve">Because of the well documented effects of irrigation and N on ShB, we established field experiments to study what effects AWD irrigation technologies and N could have upon ShB incidence and severity in tropical rice.</w:t>
       </w:r>
     </w:p>
     <w:p>
@@ -1516,7 +1516,7 @@
         <w:pStyle w:val="FirstParagraph"/>
       </w:pPr>
       <w:r>
-        <w:t xml:space="preserve">Two experiments were conducted at the International Rice Research Institute’s (IRRI) Ziegler Experiment Station in Los Baños, Calabarzon, Philippines (latitude 14° 11’ N, , longitude 121° 15’ E) in the 2015 and 2016 dry seasons. For 2016 changes were made to optimize the experiment based on findings from the 2015 experiment. Details were as follows.</w:t>
+        <w:t xml:space="preserve">Two experiments were conducted at the International Rice Research Institute’s (IRRI) Ziegler Experiment Station in Los Baños, Calabarzon, Philippines (latitude 14° 11’ N, longitude 121° 15’ E) in the 2015 and 2016 dry seasons. For 2016 changes were made to optimize the experiment based on findings from the 2015 experiment. Details were as follows.</w:t>
       </w:r>
     </w:p>
     <w:p>
@@ -3260,7 +3260,7 @@
         <w:pStyle w:val="FirstParagraph"/>
       </w:pPr>
       <w:r>
-        <w:t xml:space="preserve">This report was generated on 2018-04-23 21:55:51 using the following computational environment and dependencies:</w:t>
+        <w:t xml:space="preserve">This report was generated on 2018-04-24 18:34:21 using the following computational environment and dependencies:</w:t>
       </w:r>
     </w:p>
     <w:p>
@@ -3280,16 +3280,16 @@
         <w:rPr>
           <w:rStyle w:val="VerbatimChar"/>
         </w:rPr>
-        <w:t xml:space="preserve">#&gt;  version  R version 3.4.4 (2018-03-15)</w:t>
-      </w:r>
-      <w:r>
-        <w:br w:type="textWrapping"/>
-      </w:r>
-      <w:r>
-        <w:rPr>
-          <w:rStyle w:val="VerbatimChar"/>
-        </w:rPr>
-        <w:t xml:space="preserve">#&gt;  system   x86_64, darwin17.4.0        </w:t>
+        <w:t xml:space="preserve">#&gt;  version  R version 3.5.0 (2018-04-23)</w:t>
+      </w:r>
+      <w:r>
+        <w:br w:type="textWrapping"/>
+      </w:r>
+      <w:r>
+        <w:rPr>
+          <w:rStyle w:val="VerbatimChar"/>
+        </w:rPr>
+        <w:t xml:space="preserve">#&gt;  system   x86_64, darwin17.5.0        </w:t>
       </w:r>
       <w:r>
         <w:br w:type="textWrapping"/>
@@ -3334,7 +3334,7 @@
         <w:rPr>
           <w:rStyle w:val="VerbatimChar"/>
         </w:rPr>
-        <w:t xml:space="preserve">#&gt;  date     2018-04-23                  </w:t>
+        <w:t xml:space="preserve">#&gt;  date     2018-04-24                  </w:t>
       </w:r>
       <w:r>
         <w:br w:type="textWrapping"/>
@@ -3352,520 +3352,520 @@
         <w:rPr>
           <w:rStyle w:val="VerbatimChar"/>
         </w:rPr>
-        <w:t xml:space="preserve">#&gt;  package        * version    date       source                        </w:t>
-      </w:r>
-      <w:r>
-        <w:br w:type="textWrapping"/>
-      </w:r>
-      <w:r>
-        <w:rPr>
-          <w:rStyle w:val="VerbatimChar"/>
-        </w:rPr>
-        <w:t xml:space="preserve">#&gt;  assertthat       0.2.0      2017-04-11 CRAN (R 3.4.2)                </w:t>
-      </w:r>
-      <w:r>
-        <w:br w:type="textWrapping"/>
-      </w:r>
-      <w:r>
-        <w:rPr>
-          <w:rStyle w:val="VerbatimChar"/>
-        </w:rPr>
-        <w:t xml:space="preserve">#&gt;  backports        1.1.2      2017-12-13 cran (@1.1.2)                 </w:t>
-      </w:r>
-      <w:r>
-        <w:br w:type="textWrapping"/>
-      </w:r>
-      <w:r>
-        <w:rPr>
-          <w:rStyle w:val="VerbatimChar"/>
-        </w:rPr>
-        <w:t xml:space="preserve">#&gt;  base           * 3.4.4      2018-03-15 local                         </w:t>
-      </w:r>
-      <w:r>
-        <w:br w:type="textWrapping"/>
-      </w:r>
-      <w:r>
-        <w:rPr>
-          <w:rStyle w:val="VerbatimChar"/>
-        </w:rPr>
-        <w:t xml:space="preserve">#&gt;  bindr            0.1.1      2018-03-13 CRAN (R 3.4.4)                </w:t>
-      </w:r>
-      <w:r>
-        <w:br w:type="textWrapping"/>
-      </w:r>
-      <w:r>
-        <w:rPr>
-          <w:rStyle w:val="VerbatimChar"/>
-        </w:rPr>
-        <w:t xml:space="preserve">#&gt;  bindrcpp         0.2.2      2018-03-29 cran (@0.2.2)                 </w:t>
-      </w:r>
-      <w:r>
-        <w:br w:type="textWrapping"/>
-      </w:r>
-      <w:r>
-        <w:rPr>
-          <w:rStyle w:val="VerbatimChar"/>
-        </w:rPr>
-        <w:t xml:space="preserve">#&gt;  bookdown       * 0.7        2018-02-18 CRAN (R 3.4.4)                </w:t>
-      </w:r>
-      <w:r>
-        <w:br w:type="textWrapping"/>
-      </w:r>
-      <w:r>
-        <w:rPr>
-          <w:rStyle w:val="VerbatimChar"/>
-        </w:rPr>
-        <w:t xml:space="preserve">#&gt;  colorspace       1.3-2      2016-12-14 CRAN (R 3.4.2)                </w:t>
-      </w:r>
-      <w:r>
-        <w:br w:type="textWrapping"/>
-      </w:r>
-      <w:r>
-        <w:rPr>
-          <w:rStyle w:val="VerbatimChar"/>
-        </w:rPr>
-        <w:t xml:space="preserve">#&gt;  compiler         3.4.4      2018-03-15 local                         </w:t>
-      </w:r>
-      <w:r>
-        <w:br w:type="textWrapping"/>
-      </w:r>
-      <w:r>
-        <w:rPr>
-          <w:rStyle w:val="VerbatimChar"/>
-        </w:rPr>
-        <w:t xml:space="preserve">#&gt;  datasets       * 3.4.4      2018-03-15 local                         </w:t>
-      </w:r>
-      <w:r>
-        <w:br w:type="textWrapping"/>
-      </w:r>
-      <w:r>
-        <w:rPr>
-          <w:rStyle w:val="VerbatimChar"/>
-        </w:rPr>
-        <w:t xml:space="preserve">#&gt;  devtools         1.13.5     2018-02-18 CRAN (R 3.4.4)                </w:t>
-      </w:r>
-      <w:r>
-        <w:br w:type="textWrapping"/>
-      </w:r>
-      <w:r>
-        <w:rPr>
-          <w:rStyle w:val="VerbatimChar"/>
-        </w:rPr>
-        <w:t xml:space="preserve">#&gt;  digest           0.6.15     2018-01-28 cran (@0.6.15)                </w:t>
-      </w:r>
-      <w:r>
-        <w:br w:type="textWrapping"/>
-      </w:r>
-      <w:r>
-        <w:rPr>
-          <w:rStyle w:val="VerbatimChar"/>
-        </w:rPr>
-        <w:t xml:space="preserve">#&gt;  dplyr            0.7.4      2017-09-28 CRAN (R 3.4.4)                </w:t>
-      </w:r>
-      <w:r>
-        <w:br w:type="textWrapping"/>
-      </w:r>
-      <w:r>
-        <w:rPr>
-          <w:rStyle w:val="VerbatimChar"/>
-        </w:rPr>
-        <w:t xml:space="preserve">#&gt;  evaluate         0.10.1     2017-06-24 cran (@0.10.1)                </w:t>
-      </w:r>
-      <w:r>
-        <w:br w:type="textWrapping"/>
-      </w:r>
-      <w:r>
-        <w:rPr>
-          <w:rStyle w:val="VerbatimChar"/>
-        </w:rPr>
-        <w:t xml:space="preserve">#&gt;  ggplot2        * 2.2.1      2016-12-30 CRAN (R 3.4.4)                </w:t>
-      </w:r>
-      <w:r>
-        <w:br w:type="textWrapping"/>
-      </w:r>
-      <w:r>
-        <w:rPr>
-          <w:rStyle w:val="VerbatimChar"/>
-        </w:rPr>
-        <w:t xml:space="preserve">#&gt;  ggpubr         * 0.1.6      2017-11-14 CRAN (R 3.4.4)                </w:t>
-      </w:r>
-      <w:r>
-        <w:br w:type="textWrapping"/>
-      </w:r>
-      <w:r>
-        <w:rPr>
-          <w:rStyle w:val="VerbatimChar"/>
-        </w:rPr>
-        <w:t xml:space="preserve">#&gt;  glue             1.2.0      2017-10-29 cran (@1.2.0)                 </w:t>
-      </w:r>
-      <w:r>
-        <w:br w:type="textWrapping"/>
-      </w:r>
-      <w:r>
-        <w:rPr>
-          <w:rStyle w:val="VerbatimChar"/>
-        </w:rPr>
-        <w:t xml:space="preserve">#&gt;  graphics       * 3.4.4      2018-03-15 local                         </w:t>
-      </w:r>
-      <w:r>
-        <w:br w:type="textWrapping"/>
-      </w:r>
-      <w:r>
-        <w:rPr>
-          <w:rStyle w:val="VerbatimChar"/>
-        </w:rPr>
-        <w:t xml:space="preserve">#&gt;  grDevices      * 3.4.4      2018-03-15 local                         </w:t>
-      </w:r>
-      <w:r>
-        <w:br w:type="textWrapping"/>
-      </w:r>
-      <w:r>
-        <w:rPr>
-          <w:rStyle w:val="VerbatimChar"/>
-        </w:rPr>
-        <w:t xml:space="preserve">#&gt;  grid             3.4.4      2018-03-15 local                         </w:t>
-      </w:r>
-      <w:r>
-        <w:br w:type="textWrapping"/>
-      </w:r>
-      <w:r>
-        <w:rPr>
-          <w:rStyle w:val="VerbatimChar"/>
-        </w:rPr>
-        <w:t xml:space="preserve">#&gt;  gtable           0.2.0      2016-02-26 CRAN (R 3.4.2)                </w:t>
-      </w:r>
-      <w:r>
-        <w:br w:type="textWrapping"/>
-      </w:r>
-      <w:r>
-        <w:rPr>
-          <w:rStyle w:val="VerbatimChar"/>
-        </w:rPr>
-        <w:t xml:space="preserve">#&gt;  highr            0.6        2016-05-09 cran (@0.6)                   </w:t>
-      </w:r>
-      <w:r>
-        <w:br w:type="textWrapping"/>
-      </w:r>
-      <w:r>
-        <w:rPr>
-          <w:rStyle w:val="VerbatimChar"/>
-        </w:rPr>
-        <w:t xml:space="preserve">#&gt;  hms              0.4.2      2018-03-10 CRAN (R 3.4.4)                </w:t>
-      </w:r>
-      <w:r>
-        <w:br w:type="textWrapping"/>
-      </w:r>
-      <w:r>
-        <w:rPr>
-          <w:rStyle w:val="VerbatimChar"/>
-        </w:rPr>
-        <w:t xml:space="preserve">#&gt;  htmltools        0.3.6      2017-04-28 cran (@0.3.6)                 </w:t>
-      </w:r>
-      <w:r>
-        <w:br w:type="textWrapping"/>
-      </w:r>
-      <w:r>
-        <w:rPr>
-          <w:rStyle w:val="VerbatimChar"/>
-        </w:rPr>
-        <w:t xml:space="preserve">#&gt;  httr             1.3.1      2017-08-20 CRAN (R 3.4.2)                </w:t>
-      </w:r>
-      <w:r>
-        <w:br w:type="textWrapping"/>
-      </w:r>
-      <w:r>
-        <w:rPr>
-          <w:rStyle w:val="VerbatimChar"/>
-        </w:rPr>
-        <w:t xml:space="preserve">#&gt;  kableExtra     * 0.8.0      2018-04-05 cran (@0.8.0)                 </w:t>
-      </w:r>
-      <w:r>
-        <w:br w:type="textWrapping"/>
-      </w:r>
-      <w:r>
-        <w:rPr>
-          <w:rStyle w:val="VerbatimChar"/>
-        </w:rPr>
-        <w:t xml:space="preserve">#&gt;  knitr          * 1.20       2018-02-20 CRAN (R 3.4.4)                </w:t>
-      </w:r>
-      <w:r>
-        <w:br w:type="textWrapping"/>
-      </w:r>
-      <w:r>
-        <w:rPr>
-          <w:rStyle w:val="VerbatimChar"/>
-        </w:rPr>
-        <w:t xml:space="preserve">#&gt;  labeling         0.3        2014-08-23 CRAN (R 3.4.2)                </w:t>
-      </w:r>
-      <w:r>
-        <w:br w:type="textWrapping"/>
-      </w:r>
-      <w:r>
-        <w:rPr>
-          <w:rStyle w:val="VerbatimChar"/>
-        </w:rPr>
-        <w:t xml:space="preserve">#&gt;  lazyeval         0.2.1      2017-10-29 cran (@0.2.1)                 </w:t>
-      </w:r>
-      <w:r>
-        <w:br w:type="textWrapping"/>
-      </w:r>
-      <w:r>
-        <w:rPr>
-          <w:rStyle w:val="VerbatimChar"/>
-        </w:rPr>
-        <w:t xml:space="preserve">#&gt;  magrittr       * 1.5        2014-11-22 CRAN (R 3.4.2)                </w:t>
-      </w:r>
-      <w:r>
-        <w:br w:type="textWrapping"/>
-      </w:r>
-      <w:r>
-        <w:rPr>
-          <w:rStyle w:val="VerbatimChar"/>
-        </w:rPr>
-        <w:t xml:space="preserve">#&gt;  memoise          1.1.0      2017-04-21 CRAN (R 3.4.2)                </w:t>
-      </w:r>
-      <w:r>
-        <w:br w:type="textWrapping"/>
-      </w:r>
-      <w:r>
-        <w:rPr>
-          <w:rStyle w:val="VerbatimChar"/>
-        </w:rPr>
-        <w:t xml:space="preserve">#&gt;  methods        * 3.4.4      2018-03-15 local                         </w:t>
-      </w:r>
-      <w:r>
-        <w:br w:type="textWrapping"/>
-      </w:r>
-      <w:r>
-        <w:rPr>
-          <w:rStyle w:val="VerbatimChar"/>
-        </w:rPr>
-        <w:t xml:space="preserve">#&gt;  munsell          0.4.3      2016-02-13 CRAN (R 3.4.2)                </w:t>
-      </w:r>
-      <w:r>
-        <w:br w:type="textWrapping"/>
-      </w:r>
-      <w:r>
-        <w:rPr>
-          <w:rStyle w:val="VerbatimChar"/>
-        </w:rPr>
-        <w:t xml:space="preserve">#&gt;  pillar           1.2.1      2018-02-27 CRAN (R 3.4.4)                </w:t>
-      </w:r>
-      <w:r>
-        <w:br w:type="textWrapping"/>
-      </w:r>
-      <w:r>
-        <w:rPr>
-          <w:rStyle w:val="VerbatimChar"/>
-        </w:rPr>
-        <w:t xml:space="preserve">#&gt;  pkgconfig        2.0.1      2017-03-21 CRAN (R 3.4.2)                </w:t>
-      </w:r>
-      <w:r>
-        <w:br w:type="textWrapping"/>
-      </w:r>
-      <w:r>
-        <w:rPr>
-          <w:rStyle w:val="VerbatimChar"/>
-        </w:rPr>
-        <w:t xml:space="preserve">#&gt;  plyr             1.8.4      2016-06-08 CRAN (R 3.4.2)                </w:t>
-      </w:r>
-      <w:r>
-        <w:br w:type="textWrapping"/>
-      </w:r>
-      <w:r>
-        <w:rPr>
-          <w:rStyle w:val="VerbatimChar"/>
-        </w:rPr>
-        <w:t xml:space="preserve">#&gt;  R6               2.2.2      2017-06-17 CRAN (R 3.4.2)                </w:t>
-      </w:r>
-      <w:r>
-        <w:br w:type="textWrapping"/>
-      </w:r>
-      <w:r>
-        <w:rPr>
-          <w:rStyle w:val="VerbatimChar"/>
-        </w:rPr>
-        <w:t xml:space="preserve">#&gt;  Rcpp             0.12.16    2018-03-13 CRAN (R 3.4.4)                </w:t>
-      </w:r>
-      <w:r>
-        <w:br w:type="textWrapping"/>
-      </w:r>
-      <w:r>
-        <w:rPr>
-          <w:rStyle w:val="VerbatimChar"/>
-        </w:rPr>
-        <w:t xml:space="preserve">#&gt;  readr            1.1.1      2017-05-16 CRAN (R 3.4.2)                </w:t>
-      </w:r>
-      <w:r>
-        <w:br w:type="textWrapping"/>
-      </w:r>
-      <w:r>
-        <w:rPr>
-          <w:rStyle w:val="VerbatimChar"/>
-        </w:rPr>
-        <w:t xml:space="preserve">#&gt;  reshape2         1.4.3      2017-12-11 cran (@1.4.3)                 </w:t>
-      </w:r>
-      <w:r>
-        <w:br w:type="textWrapping"/>
-      </w:r>
-      <w:r>
-        <w:rPr>
-          <w:rStyle w:val="VerbatimChar"/>
-        </w:rPr>
-        <w:t xml:space="preserve">#&gt;  rice.awd.pests * 0.0.0.9000 2018-04-14 local                         </w:t>
-      </w:r>
-      <w:r>
-        <w:br w:type="textWrapping"/>
-      </w:r>
-      <w:r>
-        <w:rPr>
-          <w:rStyle w:val="VerbatimChar"/>
-        </w:rPr>
-        <w:t xml:space="preserve">#&gt;  rlang            0.2.0      2018-02-20 CRAN (R 3.4.4)                </w:t>
-      </w:r>
-      <w:r>
-        <w:br w:type="textWrapping"/>
-      </w:r>
-      <w:r>
-        <w:rPr>
-          <w:rStyle w:val="VerbatimChar"/>
-        </w:rPr>
-        <w:t xml:space="preserve">#&gt;  rmarkdown        1.9        2018-03-01 CRAN (R 3.4.4)                </w:t>
-      </w:r>
-      <w:r>
-        <w:br w:type="textWrapping"/>
-      </w:r>
-      <w:r>
-        <w:rPr>
-          <w:rStyle w:val="VerbatimChar"/>
-        </w:rPr>
-        <w:t xml:space="preserve">#&gt;  rprojroot        1.3-2      2018-01-03 cran (@1.3-2)                 </w:t>
-      </w:r>
-      <w:r>
-        <w:br w:type="textWrapping"/>
-      </w:r>
-      <w:r>
-        <w:rPr>
-          <w:rStyle w:val="VerbatimChar"/>
-        </w:rPr>
-        <w:t xml:space="preserve">#&gt;  rstudioapi       0.7        2017-09-07 CRAN (R 3.4.2)                </w:t>
-      </w:r>
-      <w:r>
-        <w:br w:type="textWrapping"/>
-      </w:r>
-      <w:r>
-        <w:rPr>
-          <w:rStyle w:val="VerbatimChar"/>
-        </w:rPr>
-        <w:t xml:space="preserve">#&gt;  rvest            0.3.2      2016-06-17 CRAN (R 3.4.2)                </w:t>
-      </w:r>
-      <w:r>
-        <w:br w:type="textWrapping"/>
-      </w:r>
-      <w:r>
-        <w:rPr>
-          <w:rStyle w:val="VerbatimChar"/>
-        </w:rPr>
-        <w:t xml:space="preserve">#&gt;  scales           0.5.0.9000 2018-01-15 Github (hadley/scales@d767915)</w:t>
-      </w:r>
-      <w:r>
-        <w:br w:type="textWrapping"/>
-      </w:r>
-      <w:r>
-        <w:rPr>
-          <w:rStyle w:val="VerbatimChar"/>
-        </w:rPr>
-        <w:t xml:space="preserve">#&gt;  stats          * 3.4.4      2018-03-15 local                         </w:t>
-      </w:r>
-      <w:r>
-        <w:br w:type="textWrapping"/>
-      </w:r>
-      <w:r>
-        <w:rPr>
-          <w:rStyle w:val="VerbatimChar"/>
-        </w:rPr>
-        <w:t xml:space="preserve">#&gt;  stringi          1.1.7      2018-03-12 CRAN (R 3.4.4)                </w:t>
-      </w:r>
-      <w:r>
-        <w:br w:type="textWrapping"/>
-      </w:r>
-      <w:r>
-        <w:rPr>
-          <w:rStyle w:val="VerbatimChar"/>
-        </w:rPr>
-        <w:t xml:space="preserve">#&gt;  stringr          1.3.0      2018-02-19 CRAN (R 3.4.4)                </w:t>
-      </w:r>
-      <w:r>
-        <w:br w:type="textWrapping"/>
-      </w:r>
-      <w:r>
-        <w:rPr>
-          <w:rStyle w:val="VerbatimChar"/>
-        </w:rPr>
-        <w:t xml:space="preserve">#&gt;  tibble           1.4.2      2018-01-22 cran (@1.4.2)                 </w:t>
-      </w:r>
-      <w:r>
-        <w:br w:type="textWrapping"/>
-      </w:r>
-      <w:r>
-        <w:rPr>
-          <w:rStyle w:val="VerbatimChar"/>
-        </w:rPr>
-        <w:t xml:space="preserve">#&gt;  tools            3.4.4      2018-03-15 local                         </w:t>
-      </w:r>
-      <w:r>
-        <w:br w:type="textWrapping"/>
-      </w:r>
-      <w:r>
-        <w:rPr>
-          <w:rStyle w:val="VerbatimChar"/>
-        </w:rPr>
-        <w:t xml:space="preserve">#&gt;  utils          * 3.4.4      2018-03-15 local                         </w:t>
-      </w:r>
-      <w:r>
-        <w:br w:type="textWrapping"/>
-      </w:r>
-      <w:r>
-        <w:rPr>
-          <w:rStyle w:val="VerbatimChar"/>
-        </w:rPr>
-        <w:t xml:space="preserve">#&gt;  viridisLite      0.3.0      2018-02-01 cran (@0.3.0)                 </w:t>
-      </w:r>
-      <w:r>
-        <w:br w:type="textWrapping"/>
-      </w:r>
-      <w:r>
-        <w:rPr>
-          <w:rStyle w:val="VerbatimChar"/>
-        </w:rPr>
-        <w:t xml:space="preserve">#&gt;  withr            2.1.2      2018-03-15 Github (r-lib/withr@79d7b0d)  </w:t>
-      </w:r>
-      <w:r>
-        <w:br w:type="textWrapping"/>
-      </w:r>
-      <w:r>
-        <w:rPr>
-          <w:rStyle w:val="VerbatimChar"/>
-        </w:rPr>
-        <w:t xml:space="preserve">#&gt;  xfun             0.1        2018-01-22 cran (@0.1)                   </w:t>
-      </w:r>
-      <w:r>
-        <w:br w:type="textWrapping"/>
-      </w:r>
-      <w:r>
-        <w:rPr>
-          <w:rStyle w:val="VerbatimChar"/>
-        </w:rPr>
-        <w:t xml:space="preserve">#&gt;  xml2             1.2.0      2018-01-24 cran (@1.2.0)                 </w:t>
-      </w:r>
-      <w:r>
-        <w:br w:type="textWrapping"/>
-      </w:r>
-      <w:r>
-        <w:rPr>
-          <w:rStyle w:val="VerbatimChar"/>
-        </w:rPr>
-        <w:t xml:space="preserve">#&gt;  yaml             2.1.18     2018-03-08 CRAN (R 3.4.4)</w:t>
+        <w:t xml:space="preserve">#&gt;  package        * version    date       source        </w:t>
+      </w:r>
+      <w:r>
+        <w:br w:type="textWrapping"/>
+      </w:r>
+      <w:r>
+        <w:rPr>
+          <w:rStyle w:val="VerbatimChar"/>
+        </w:rPr>
+        <w:t xml:space="preserve">#&gt;  assertthat       0.2.0      2017-04-11 CRAN (R 3.5.0)</w:t>
+      </w:r>
+      <w:r>
+        <w:br w:type="textWrapping"/>
+      </w:r>
+      <w:r>
+        <w:rPr>
+          <w:rStyle w:val="VerbatimChar"/>
+        </w:rPr>
+        <w:t xml:space="preserve">#&gt;  backports        1.1.2      2017-12-13 CRAN (R 3.5.0)</w:t>
+      </w:r>
+      <w:r>
+        <w:br w:type="textWrapping"/>
+      </w:r>
+      <w:r>
+        <w:rPr>
+          <w:rStyle w:val="VerbatimChar"/>
+        </w:rPr>
+        <w:t xml:space="preserve">#&gt;  base           * 3.5.0      2018-04-23 local         </w:t>
+      </w:r>
+      <w:r>
+        <w:br w:type="textWrapping"/>
+      </w:r>
+      <w:r>
+        <w:rPr>
+          <w:rStyle w:val="VerbatimChar"/>
+        </w:rPr>
+        <w:t xml:space="preserve">#&gt;  bindr            0.1.1      2018-03-13 CRAN (R 3.5.0)</w:t>
+      </w:r>
+      <w:r>
+        <w:br w:type="textWrapping"/>
+      </w:r>
+      <w:r>
+        <w:rPr>
+          <w:rStyle w:val="VerbatimChar"/>
+        </w:rPr>
+        <w:t xml:space="preserve">#&gt;  bindrcpp         0.2.2      2018-03-29 CRAN (R 3.5.0)</w:t>
+      </w:r>
+      <w:r>
+        <w:br w:type="textWrapping"/>
+      </w:r>
+      <w:r>
+        <w:rPr>
+          <w:rStyle w:val="VerbatimChar"/>
+        </w:rPr>
+        <w:t xml:space="preserve">#&gt;  bookdown       * 0.7        2018-02-18 CRAN (R 3.5.0)</w:t>
+      </w:r>
+      <w:r>
+        <w:br w:type="textWrapping"/>
+      </w:r>
+      <w:r>
+        <w:rPr>
+          <w:rStyle w:val="VerbatimChar"/>
+        </w:rPr>
+        <w:t xml:space="preserve">#&gt;  colorspace       1.3-2      2016-12-14 CRAN (R 3.5.0)</w:t>
+      </w:r>
+      <w:r>
+        <w:br w:type="textWrapping"/>
+      </w:r>
+      <w:r>
+        <w:rPr>
+          <w:rStyle w:val="VerbatimChar"/>
+        </w:rPr>
+        <w:t xml:space="preserve">#&gt;  compiler         3.5.0      2018-04-23 local         </w:t>
+      </w:r>
+      <w:r>
+        <w:br w:type="textWrapping"/>
+      </w:r>
+      <w:r>
+        <w:rPr>
+          <w:rStyle w:val="VerbatimChar"/>
+        </w:rPr>
+        <w:t xml:space="preserve">#&gt;  datasets       * 3.5.0      2018-04-23 local         </w:t>
+      </w:r>
+      <w:r>
+        <w:br w:type="textWrapping"/>
+      </w:r>
+      <w:r>
+        <w:rPr>
+          <w:rStyle w:val="VerbatimChar"/>
+        </w:rPr>
+        <w:t xml:space="preserve">#&gt;  devtools         1.13.5     2018-02-18 CRAN (R 3.5.0)</w:t>
+      </w:r>
+      <w:r>
+        <w:br w:type="textWrapping"/>
+      </w:r>
+      <w:r>
+        <w:rPr>
+          <w:rStyle w:val="VerbatimChar"/>
+        </w:rPr>
+        <w:t xml:space="preserve">#&gt;  digest           0.6.15     2018-01-28 CRAN (R 3.5.0)</w:t>
+      </w:r>
+      <w:r>
+        <w:br w:type="textWrapping"/>
+      </w:r>
+      <w:r>
+        <w:rPr>
+          <w:rStyle w:val="VerbatimChar"/>
+        </w:rPr>
+        <w:t xml:space="preserve">#&gt;  dplyr            0.7.4      2017-09-28 CRAN (R 3.5.0)</w:t>
+      </w:r>
+      <w:r>
+        <w:br w:type="textWrapping"/>
+      </w:r>
+      <w:r>
+        <w:rPr>
+          <w:rStyle w:val="VerbatimChar"/>
+        </w:rPr>
+        <w:t xml:space="preserve">#&gt;  evaluate         0.10.1     2017-06-24 CRAN (R 3.5.0)</w:t>
+      </w:r>
+      <w:r>
+        <w:br w:type="textWrapping"/>
+      </w:r>
+      <w:r>
+        <w:rPr>
+          <w:rStyle w:val="VerbatimChar"/>
+        </w:rPr>
+        <w:t xml:space="preserve">#&gt;  ggplot2        * 2.2.1      2016-12-30 CRAN (R 3.5.0)</w:t>
+      </w:r>
+      <w:r>
+        <w:br w:type="textWrapping"/>
+      </w:r>
+      <w:r>
+        <w:rPr>
+          <w:rStyle w:val="VerbatimChar"/>
+        </w:rPr>
+        <w:t xml:space="preserve">#&gt;  ggpubr         * 0.1.6      2017-11-14 CRAN (R 3.5.0)</w:t>
+      </w:r>
+      <w:r>
+        <w:br w:type="textWrapping"/>
+      </w:r>
+      <w:r>
+        <w:rPr>
+          <w:rStyle w:val="VerbatimChar"/>
+        </w:rPr>
+        <w:t xml:space="preserve">#&gt;  glue             1.2.0      2017-10-29 CRAN (R 3.5.0)</w:t>
+      </w:r>
+      <w:r>
+        <w:br w:type="textWrapping"/>
+      </w:r>
+      <w:r>
+        <w:rPr>
+          <w:rStyle w:val="VerbatimChar"/>
+        </w:rPr>
+        <w:t xml:space="preserve">#&gt;  graphics       * 3.5.0      2018-04-23 local         </w:t>
+      </w:r>
+      <w:r>
+        <w:br w:type="textWrapping"/>
+      </w:r>
+      <w:r>
+        <w:rPr>
+          <w:rStyle w:val="VerbatimChar"/>
+        </w:rPr>
+        <w:t xml:space="preserve">#&gt;  grDevices      * 3.5.0      2018-04-23 local         </w:t>
+      </w:r>
+      <w:r>
+        <w:br w:type="textWrapping"/>
+      </w:r>
+      <w:r>
+        <w:rPr>
+          <w:rStyle w:val="VerbatimChar"/>
+        </w:rPr>
+        <w:t xml:space="preserve">#&gt;  grid             3.5.0      2018-04-23 local         </w:t>
+      </w:r>
+      <w:r>
+        <w:br w:type="textWrapping"/>
+      </w:r>
+      <w:r>
+        <w:rPr>
+          <w:rStyle w:val="VerbatimChar"/>
+        </w:rPr>
+        <w:t xml:space="preserve">#&gt;  gtable           0.2.0      2016-02-26 CRAN (R 3.5.0)</w:t>
+      </w:r>
+      <w:r>
+        <w:br w:type="textWrapping"/>
+      </w:r>
+      <w:r>
+        <w:rPr>
+          <w:rStyle w:val="VerbatimChar"/>
+        </w:rPr>
+        <w:t xml:space="preserve">#&gt;  highr            0.6        2016-05-09 CRAN (R 3.5.0)</w:t>
+      </w:r>
+      <w:r>
+        <w:br w:type="textWrapping"/>
+      </w:r>
+      <w:r>
+        <w:rPr>
+          <w:rStyle w:val="VerbatimChar"/>
+        </w:rPr>
+        <w:t xml:space="preserve">#&gt;  hms              0.4.2      2018-03-10 CRAN (R 3.5.0)</w:t>
+      </w:r>
+      <w:r>
+        <w:br w:type="textWrapping"/>
+      </w:r>
+      <w:r>
+        <w:rPr>
+          <w:rStyle w:val="VerbatimChar"/>
+        </w:rPr>
+        <w:t xml:space="preserve">#&gt;  htmltools        0.3.6      2017-04-28 CRAN (R 3.5.0)</w:t>
+      </w:r>
+      <w:r>
+        <w:br w:type="textWrapping"/>
+      </w:r>
+      <w:r>
+        <w:rPr>
+          <w:rStyle w:val="VerbatimChar"/>
+        </w:rPr>
+        <w:t xml:space="preserve">#&gt;  httr             1.3.1      2017-08-20 CRAN (R 3.5.0)</w:t>
+      </w:r>
+      <w:r>
+        <w:br w:type="textWrapping"/>
+      </w:r>
+      <w:r>
+        <w:rPr>
+          <w:rStyle w:val="VerbatimChar"/>
+        </w:rPr>
+        <w:t xml:space="preserve">#&gt;  kableExtra     * 0.8.0      2018-04-05 CRAN (R 3.5.0)</w:t>
+      </w:r>
+      <w:r>
+        <w:br w:type="textWrapping"/>
+      </w:r>
+      <w:r>
+        <w:rPr>
+          <w:rStyle w:val="VerbatimChar"/>
+        </w:rPr>
+        <w:t xml:space="preserve">#&gt;  knitr          * 1.20       2018-02-20 CRAN (R 3.5.0)</w:t>
+      </w:r>
+      <w:r>
+        <w:br w:type="textWrapping"/>
+      </w:r>
+      <w:r>
+        <w:rPr>
+          <w:rStyle w:val="VerbatimChar"/>
+        </w:rPr>
+        <w:t xml:space="preserve">#&gt;  labeling         0.3        2014-08-23 CRAN (R 3.5.0)</w:t>
+      </w:r>
+      <w:r>
+        <w:br w:type="textWrapping"/>
+      </w:r>
+      <w:r>
+        <w:rPr>
+          <w:rStyle w:val="VerbatimChar"/>
+        </w:rPr>
+        <w:t xml:space="preserve">#&gt;  lazyeval         0.2.1      2017-10-29 CRAN (R 3.5.0)</w:t>
+      </w:r>
+      <w:r>
+        <w:br w:type="textWrapping"/>
+      </w:r>
+      <w:r>
+        <w:rPr>
+          <w:rStyle w:val="VerbatimChar"/>
+        </w:rPr>
+        <w:t xml:space="preserve">#&gt;  magrittr       * 1.5        2014-11-22 CRAN (R 3.5.0)</w:t>
+      </w:r>
+      <w:r>
+        <w:br w:type="textWrapping"/>
+      </w:r>
+      <w:r>
+        <w:rPr>
+          <w:rStyle w:val="VerbatimChar"/>
+        </w:rPr>
+        <w:t xml:space="preserve">#&gt;  memoise          1.1.0      2017-04-21 CRAN (R 3.5.0)</w:t>
+      </w:r>
+      <w:r>
+        <w:br w:type="textWrapping"/>
+      </w:r>
+      <w:r>
+        <w:rPr>
+          <w:rStyle w:val="VerbatimChar"/>
+        </w:rPr>
+        <w:t xml:space="preserve">#&gt;  methods        * 3.5.0      2018-04-23 local         </w:t>
+      </w:r>
+      <w:r>
+        <w:br w:type="textWrapping"/>
+      </w:r>
+      <w:r>
+        <w:rPr>
+          <w:rStyle w:val="VerbatimChar"/>
+        </w:rPr>
+        <w:t xml:space="preserve">#&gt;  munsell          0.4.3      2016-02-13 CRAN (R 3.5.0)</w:t>
+      </w:r>
+      <w:r>
+        <w:br w:type="textWrapping"/>
+      </w:r>
+      <w:r>
+        <w:rPr>
+          <w:rStyle w:val="VerbatimChar"/>
+        </w:rPr>
+        <w:t xml:space="preserve">#&gt;  pillar           1.2.1      2018-02-27 CRAN (R 3.5.0)</w:t>
+      </w:r>
+      <w:r>
+        <w:br w:type="textWrapping"/>
+      </w:r>
+      <w:r>
+        <w:rPr>
+          <w:rStyle w:val="VerbatimChar"/>
+        </w:rPr>
+        <w:t xml:space="preserve">#&gt;  pkgconfig        2.0.1      2017-03-21 CRAN (R 3.5.0)</w:t>
+      </w:r>
+      <w:r>
+        <w:br w:type="textWrapping"/>
+      </w:r>
+      <w:r>
+        <w:rPr>
+          <w:rStyle w:val="VerbatimChar"/>
+        </w:rPr>
+        <w:t xml:space="preserve">#&gt;  plyr             1.8.4      2016-06-08 CRAN (R 3.5.0)</w:t>
+      </w:r>
+      <w:r>
+        <w:br w:type="textWrapping"/>
+      </w:r>
+      <w:r>
+        <w:rPr>
+          <w:rStyle w:val="VerbatimChar"/>
+        </w:rPr>
+        <w:t xml:space="preserve">#&gt;  R6               2.2.2      2017-06-17 CRAN (R 3.5.0)</w:t>
+      </w:r>
+      <w:r>
+        <w:br w:type="textWrapping"/>
+      </w:r>
+      <w:r>
+        <w:rPr>
+          <w:rStyle w:val="VerbatimChar"/>
+        </w:rPr>
+        <w:t xml:space="preserve">#&gt;  Rcpp             0.12.16    2018-03-13 CRAN (R 3.5.0)</w:t>
+      </w:r>
+      <w:r>
+        <w:br w:type="textWrapping"/>
+      </w:r>
+      <w:r>
+        <w:rPr>
+          <w:rStyle w:val="VerbatimChar"/>
+        </w:rPr>
+        <w:t xml:space="preserve">#&gt;  readr            1.1.1      2017-05-16 CRAN (R 3.5.0)</w:t>
+      </w:r>
+      <w:r>
+        <w:br w:type="textWrapping"/>
+      </w:r>
+      <w:r>
+        <w:rPr>
+          <w:rStyle w:val="VerbatimChar"/>
+        </w:rPr>
+        <w:t xml:space="preserve">#&gt;  reshape2         1.4.3      2017-12-11 CRAN (R 3.5.0)</w:t>
+      </w:r>
+      <w:r>
+        <w:br w:type="textWrapping"/>
+      </w:r>
+      <w:r>
+        <w:rPr>
+          <w:rStyle w:val="VerbatimChar"/>
+        </w:rPr>
+        <w:t xml:space="preserve">#&gt;  rice.awd.pests * 0.0.0.9000 2018-04-23 local         </w:t>
+      </w:r>
+      <w:r>
+        <w:br w:type="textWrapping"/>
+      </w:r>
+      <w:r>
+        <w:rPr>
+          <w:rStyle w:val="VerbatimChar"/>
+        </w:rPr>
+        <w:t xml:space="preserve">#&gt;  rlang            0.2.0      2018-02-20 CRAN (R 3.5.0)</w:t>
+      </w:r>
+      <w:r>
+        <w:br w:type="textWrapping"/>
+      </w:r>
+      <w:r>
+        <w:rPr>
+          <w:rStyle w:val="VerbatimChar"/>
+        </w:rPr>
+        <w:t xml:space="preserve">#&gt;  rmarkdown        1.9        2018-03-01 CRAN (R 3.5.0)</w:t>
+      </w:r>
+      <w:r>
+        <w:br w:type="textWrapping"/>
+      </w:r>
+      <w:r>
+        <w:rPr>
+          <w:rStyle w:val="VerbatimChar"/>
+        </w:rPr>
+        <w:t xml:space="preserve">#&gt;  rprojroot        1.3-2      2018-01-03 CRAN (R 3.5.0)</w:t>
+      </w:r>
+      <w:r>
+        <w:br w:type="textWrapping"/>
+      </w:r>
+      <w:r>
+        <w:rPr>
+          <w:rStyle w:val="VerbatimChar"/>
+        </w:rPr>
+        <w:t xml:space="preserve">#&gt;  rstudioapi       0.7        2017-09-07 CRAN (R 3.5.0)</w:t>
+      </w:r>
+      <w:r>
+        <w:br w:type="textWrapping"/>
+      </w:r>
+      <w:r>
+        <w:rPr>
+          <w:rStyle w:val="VerbatimChar"/>
+        </w:rPr>
+        <w:t xml:space="preserve">#&gt;  rvest            0.3.2      2016-06-17 CRAN (R 3.5.0)</w:t>
+      </w:r>
+      <w:r>
+        <w:br w:type="textWrapping"/>
+      </w:r>
+      <w:r>
+        <w:rPr>
+          <w:rStyle w:val="VerbatimChar"/>
+        </w:rPr>
+        <w:t xml:space="preserve">#&gt;  scales           0.5.0      2017-08-24 CRAN (R 3.5.0)</w:t>
+      </w:r>
+      <w:r>
+        <w:br w:type="textWrapping"/>
+      </w:r>
+      <w:r>
+        <w:rPr>
+          <w:rStyle w:val="VerbatimChar"/>
+        </w:rPr>
+        <w:t xml:space="preserve">#&gt;  stats          * 3.5.0      2018-04-23 local         </w:t>
+      </w:r>
+      <w:r>
+        <w:br w:type="textWrapping"/>
+      </w:r>
+      <w:r>
+        <w:rPr>
+          <w:rStyle w:val="VerbatimChar"/>
+        </w:rPr>
+        <w:t xml:space="preserve">#&gt;  stringi          1.1.7      2018-03-12 CRAN (R 3.5.0)</w:t>
+      </w:r>
+      <w:r>
+        <w:br w:type="textWrapping"/>
+      </w:r>
+      <w:r>
+        <w:rPr>
+          <w:rStyle w:val="VerbatimChar"/>
+        </w:rPr>
+        <w:t xml:space="preserve">#&gt;  stringr          1.3.0      2018-02-19 CRAN (R 3.5.0)</w:t>
+      </w:r>
+      <w:r>
+        <w:br w:type="textWrapping"/>
+      </w:r>
+      <w:r>
+        <w:rPr>
+          <w:rStyle w:val="VerbatimChar"/>
+        </w:rPr>
+        <w:t xml:space="preserve">#&gt;  tibble           1.4.2      2018-01-22 CRAN (R 3.5.0)</w:t>
+      </w:r>
+      <w:r>
+        <w:br w:type="textWrapping"/>
+      </w:r>
+      <w:r>
+        <w:rPr>
+          <w:rStyle w:val="VerbatimChar"/>
+        </w:rPr>
+        <w:t xml:space="preserve">#&gt;  tools            3.5.0      2018-04-23 local         </w:t>
+      </w:r>
+      <w:r>
+        <w:br w:type="textWrapping"/>
+      </w:r>
+      <w:r>
+        <w:rPr>
+          <w:rStyle w:val="VerbatimChar"/>
+        </w:rPr>
+        <w:t xml:space="preserve">#&gt;  utils          * 3.5.0      2018-04-23 local         </w:t>
+      </w:r>
+      <w:r>
+        <w:br w:type="textWrapping"/>
+      </w:r>
+      <w:r>
+        <w:rPr>
+          <w:rStyle w:val="VerbatimChar"/>
+        </w:rPr>
+        <w:t xml:space="preserve">#&gt;  viridisLite      0.3.0      2018-02-01 CRAN (R 3.5.0)</w:t>
+      </w:r>
+      <w:r>
+        <w:br w:type="textWrapping"/>
+      </w:r>
+      <w:r>
+        <w:rPr>
+          <w:rStyle w:val="VerbatimChar"/>
+        </w:rPr>
+        <w:t xml:space="preserve">#&gt;  withr            2.1.2      2018-03-15 CRAN (R 3.5.0)</w:t>
+      </w:r>
+      <w:r>
+        <w:br w:type="textWrapping"/>
+      </w:r>
+      <w:r>
+        <w:rPr>
+          <w:rStyle w:val="VerbatimChar"/>
+        </w:rPr>
+        <w:t xml:space="preserve">#&gt;  xfun             0.1        2018-01-22 CRAN (R 3.5.0)</w:t>
+      </w:r>
+      <w:r>
+        <w:br w:type="textWrapping"/>
+      </w:r>
+      <w:r>
+        <w:rPr>
+          <w:rStyle w:val="VerbatimChar"/>
+        </w:rPr>
+        <w:t xml:space="preserve">#&gt;  xml2             1.2.0      2018-01-24 CRAN (R 3.5.0)</w:t>
+      </w:r>
+      <w:r>
+        <w:br w:type="textWrapping"/>
+      </w:r>
+      <w:r>
+        <w:rPr>
+          <w:rStyle w:val="VerbatimChar"/>
+        </w:rPr>
+        <w:t xml:space="preserve">#&gt;  yaml             2.1.18     2018-03-08 CRAN (R 3.5.0)</w:t>
       </w:r>
     </w:p>
     <w:p>
@@ -3902,7 +3902,7 @@
         <w:rPr>
           <w:rStyle w:val="VerbatimChar"/>
         </w:rPr>
-        <w:t xml:space="preserve">#&gt; Head:     [40a956c] 2018-04-23: Update word document</w:t>
+        <w:t xml:space="preserve">#&gt; Head:     [206387d] 2018-04-24: Update static docs</w:t>
       </w:r>
     </w:p>
     <w:sectPr>

</xml_diff>

<commit_message>
Fix typos, add table
</commit_message>
<xml_diff>
--- a/analysis/paper/paper.docx
+++ b/analysis/paper/paper.docx
@@ -1321,7 +1321,7 @@
         <w:t xml:space="preserve"> </w:t>
       </w:r>
       <w:r>
-        <w:t xml:space="preserve">(A.B. Frank) Donk.] of rice is an economically important disease worldwide throughout tropical and temperate production areas. The disease can cause up to 50% yield losses</w:t>
+        <w:t xml:space="preserve">(A.B. Frank) Donk.] of rice is an economically important disease worldwide throughout tropical and temperate production areas. Under conducive conditions he disease can cause up to 50% yield losses</w:t>
       </w:r>
       <w:r>
         <w:t xml:space="preserve"> </w:t>
@@ -1330,10 +1330,7 @@
         <w:t xml:space="preserve">(Marchetti and Bollich 1991)</w:t>
       </w:r>
       <w:r>
-        <w:t xml:space="preserve"> </w:t>
-      </w:r>
-      <w:r>
-        <w:t xml:space="preserve">under conducive conditions. Studies by Savary et al.</w:t>
+        <w:t xml:space="preserve">. Studies by Savary et al.</w:t>
       </w:r>
       <w:r>
         <w:t xml:space="preserve"> </w:t>
@@ -1345,22 +1342,22 @@
         <w:t xml:space="preserve"> </w:t>
       </w:r>
       <w:r>
-        <w:t xml:space="preserve">estimated yield losses in tropical irrigated lowland rice in Asia at 5-10%. As resistance is difficult to breed for</w:t>
-      </w:r>
-      <w:r>
-        <w:t xml:space="preserve"> </w:t>
-      </w:r>
-      <w:r>
-        <w:t xml:space="preserve">(Srinivasachary et al. 2011)</w:t>
-      </w:r>
-      <w:r>
-        <w:t xml:space="preserve">, the disease is best managed through an integrated disease management approach which includes resistance</w:t>
-      </w:r>
-      <w:r>
-        <w:t xml:space="preserve"> </w:t>
-      </w:r>
-      <w:r>
-        <w:t xml:space="preserve">(Kumar et al. 2009)</w:t>
+        <w:t xml:space="preserve">estimated normal yield losses in tropical irrigated lowland rice in Asia at 5-10%. The disease is best managed through an integrated disease management approach which includes resistance</w:t>
+      </w:r>
+      <w:r>
+        <w:t xml:space="preserve"> </w:t>
+      </w:r>
+      <w:r>
+        <w:t xml:space="preserve">(Kumar et al. 2009,</w:t>
+      </w:r>
+      <w:r>
+        <w:t xml:space="preserve"> </w:t>
+      </w:r>
+      <w:r>
+        <w:t xml:space="preserve">Srinivasachary et al. (2011)</w:t>
+      </w:r>
+      <w:r>
+        <w:t xml:space="preserve">)</w:t>
       </w:r>
       <w:r>
         <w:t xml:space="preserve"> </w:t>
@@ -1544,7 +1541,7 @@
         <w:pStyle w:val="FirstParagraph"/>
       </w:pPr>
       <w:r>
-        <w:t xml:space="preserve">The plot design was a split-plot design with four replicates where irrigation was the main plot and nitrogen (N) rate was the split-plot treatment. The main plot treatments were alternate wetting and drying (AWD) and continuously flooded (FLD) or farmers’ practice, the control treatment.</w:t>
+        <w:t xml:space="preserve">The plot design was a split-plot design with four replicates where irrigation was the main plot and nitrogen (N) rate was the split-plot. The main plot treatments were alternate wetting and drying (AWD) and continuously flooded (FLD) or farmers’ practice as the control treatment.</w:t>
       </w:r>
     </w:p>
     <w:p>
@@ -1580,7 +1577,7 @@
         <w:pStyle w:val="BodyText"/>
       </w:pPr>
       <w:r>
-        <w:t xml:space="preserve">The split-plot treatments were different rates of nitrogen, N</w:t>
+        <w:t xml:space="preserve">The split-plot treatment rates of nitrogen were N</w:t>
       </w:r>
       <w:r>
         <w:rPr>
@@ -1675,7 +1672,7 @@
         <w:pStyle w:val="BodyText"/>
       </w:pPr>
       <w:r>
-        <w:t xml:space="preserve">The plots were inoculated 20 days after transplanting using 151g of inoculum per plot (4m x 11m).</w:t>
+        <w:t xml:space="preserve">The plots were inoculated 20 days after transplanting by spreading 151g of inoculum over the split-plot area with a 1m buffer on either end (4m x 11m).</w:t>
       </w:r>
     </w:p>
     <w:p>
@@ -1735,7 +1732,7 @@
         <w:t xml:space="preserve"> </w:t>
       </w:r>
       <w:r>
-        <w:t xml:space="preserve">(180 kg per ha in three splits) was applied.</w:t>
+        <w:t xml:space="preserve">(180 kg per ha in three splits) being applied.</w:t>
       </w:r>
     </w:p>
     <w:p>
@@ -1753,7 +1750,7 @@
         <w:pStyle w:val="FirstParagraph"/>
       </w:pPr>
       <w:r>
-        <w:t xml:space="preserve">Nurseries of NSIC Rc222 were established on 7 January 2015 for the 2015 and 2016 experiments, respectively. Seedlings were transplanted on 9 January 2015 and 20 to 22 January 2016 in hills with six to eight seedlings per hill with a distance of 20 cm within and between rows.</w:t>
+        <w:t xml:space="preserve">Nurseries of NSIC Rc222 were established on 7 January 2016 experiments. Seedlings were transplanted by hand 20 to 22 January 2016 in hills with six to eight seedlings per hill with a distance of 20 cm within and between rows.</w:t>
       </w:r>
     </w:p>
     <w:p>
@@ -1797,7 +1794,7 @@
         <w:pStyle w:val="BodyText"/>
       </w:pPr>
       <w:r>
-        <w:t xml:space="preserve">Because the data were collected on an ordinal scale, but not evenly spaced, the data are converted to the midpoint value of the percent range for severity. Area under the disease progress stairs (AUDPS)</w:t>
+        <w:t xml:space="preserve">Because the data were collected on an ordinal scale, but not evenly spaced, the data were converted to the midpoint value of the percent range for severity. Area under the disease progress stairs (AUDPS)</w:t>
       </w:r>
       <w:r>
         <w:t xml:space="preserve"> </w:t>
@@ -2151,7 +2148,19 @@
         <w:t xml:space="preserve"> </w:t>
       </w:r>
       <w:r>
-        <w:t xml:space="preserve">treatment. The AWD water management was also significantly different from the control flooding treatment.</w:t>
+        <w:t xml:space="preserve">treatment, with N</w:t>
+      </w:r>
+      <w:r>
+        <w:rPr>
+          <w:vertAlign w:val="subscript"/>
+        </w:rPr>
+        <w:t xml:space="preserve">4</w:t>
+      </w:r>
+      <w:r>
+        <w:t xml:space="preserve"> </w:t>
+      </w:r>
+      <w:r>
+        <w:t xml:space="preserve">severity being higher. The AWD water management, which was lower than FLD, was also significantly different.</w:t>
       </w:r>
     </w:p>
     <w:p>
@@ -2169,7 +2178,7 @@
         <w:pStyle w:val="FirstParagraph"/>
       </w:pPr>
       <w:r>
-        <w:t xml:space="preserve">In 2016 the none of the treatments, nitrogen rate or water management, were significantly different from the control treatment for leaf ShB severity.</w:t>
+        <w:t xml:space="preserve">In 2016 the neither of the treatments, nitrogen rate or water management, were significantly different from the control treatments for leaf ShB severity.</w:t>
       </w:r>
     </w:p>
     <w:p>
@@ -2181,6 +2190,14 @@
         <w:t xml:space="preserve">Discussion</w:t>
       </w:r>
       <w:bookmarkEnd w:id="40"/>
+    </w:p>
+    <w:p>
+      <w:pPr>
+        <w:pStyle w:val="FirstParagraph"/>
+      </w:pPr>
+      <w:r>
+        <w:t xml:space="preserve">In both experiments we were unable to detect any significant effect of AWD on sheath blight that would cause increases in the disease, which could hinder adoption of the technology. In 2016 one measurement, tiller sheath blight severity, was significantly lower for AWD than the traditional FLD treatment, which may indicate a possible adverse effect of using AWD on leaf ShB severity.</w:t>
+      </w:r>
     </w:p>
     <w:p>
       <w:pPr>
@@ -2887,14 +2904,1155 @@
       </w:r>
       <w:bookmarkEnd w:id="72"/>
     </w:p>
-    <w:p>
-      <w:pPr>
-        <w:pStyle w:val="FirstParagraph"/>
-      </w:pPr>
-      <w:r>
-        <w:t xml:space="preserve">Table of N application timings and dates here…</w:t>
-      </w:r>
-    </w:p>
+    <w:tbl xmlns:w="http://schemas.openxmlformats.org/wordprocessingml/2006/main" xmlns:r="http://schemas.openxmlformats.org/officeDocument/2006/relationships" xmlns:w14="http://schemas.microsoft.com/office/word/2010/wordml" xmlns:wp="http://schemas.openxmlformats.org/drawingml/2006/wordprocessingDrawing" xmlns:a="http://schemas.openxmlformats.org/drawingml/2006/main" xmlns:pic="http://schemas.openxmlformats.org/drawingml/2006/picture">
+      <w:tblPr>
+        <w:tblLayout w:type="fixed"/>
+        <w:jc w:val="center"/>
+      </w:tblPr>
+      <w:tblGrid>
+        <w:gridCol w:w="1080"/>
+        <w:gridCol w:w="1080"/>
+        <w:gridCol w:w="1080"/>
+        <w:gridCol w:w="1080"/>
+        <w:gridCol w:w="1080"/>
+        <w:gridCol w:w="1080"/>
+      </w:tblGrid>
+      <w:tr>
+        <w:trPr>
+          <w:trHeight w:val="360"/>
+          <w:tblHeader/>
+        </w:trPr>
+        <w:tc>
+          <w:tcPr>
+            <w:tcBorders>
+              <w:bottom w:val="single" w:sz="16" w:space="0" w:color="000000"/>
+              <w:top w:val="single" w:sz="16" w:space="0" w:color="000000"/>
+            </w:tcBorders>
+            <w:tcMar>
+              <w:top w:w="0" w:type="dxa"/>
+              <w:bottom w:w="0" w:type="dxa"/>
+              <w:left w:w="0" w:type="dxa"/>
+              <w:right w:w="0" w:type="dxa"/>
+            </w:tcMar>
+            <w:vAlign w:val="center"/>
+          </w:tcPr>
+          <w:p>
+            <w:pPr>
+              <w:jc w:val="right"/>
+              <w:spacing w:after="40" w:before="40"/>
+              <w:ind w:left="40" w:right="40"/>
+            </w:pPr>
+            <w:r>
+              <w:rPr>
+                <w:rFonts w:ascii="Arial" w:hAnsi="Arial" w:cs="Arial"/>
+                <w:sz w:val="20"/>
+                <w:szCs w:val="20"/>
+                <w:color w:val="000000"/>
+              </w:rPr>
+              <w:t xml:space="preserve">Nitrogen treatment</w:t>
+            </w:r>
+          </w:p>
+        </w:tc>
+        <w:tc>
+          <w:tcPr>
+            <w:tcBorders>
+              <w:bottom w:val="single" w:sz="16" w:space="0" w:color="000000"/>
+              <w:top w:val="single" w:sz="16" w:space="0" w:color="000000"/>
+            </w:tcBorders>
+            <w:tcMar>
+              <w:top w:w="0" w:type="dxa"/>
+              <w:bottom w:w="0" w:type="dxa"/>
+              <w:left w:w="0" w:type="dxa"/>
+              <w:right w:w="0" w:type="dxa"/>
+            </w:tcMar>
+            <w:vAlign w:val="center"/>
+          </w:tcPr>
+          <w:p>
+            <w:pPr>
+              <w:jc w:val="right"/>
+              <w:spacing w:after="40" w:before="40"/>
+              <w:ind w:left="40" w:right="40"/>
+            </w:pPr>
+            <w:r>
+              <w:rPr>
+                <w:rFonts w:ascii="Arial" w:hAnsi="Arial" w:cs="Arial"/>
+                <w:sz w:val="20"/>
+                <w:szCs w:val="20"/>
+                <w:color w:val="000000"/>
+              </w:rPr>
+              <w:t xml:space="preserve">Year</w:t>
+            </w:r>
+          </w:p>
+        </w:tc>
+        <w:tc>
+          <w:tcPr>
+            <w:tcBorders>
+              <w:bottom w:val="single" w:sz="16" w:space="0" w:color="000000"/>
+              <w:top w:val="single" w:sz="16" w:space="0" w:color="000000"/>
+            </w:tcBorders>
+            <w:tcMar>
+              <w:top w:w="0" w:type="dxa"/>
+              <w:bottom w:w="0" w:type="dxa"/>
+              <w:left w:w="0" w:type="dxa"/>
+              <w:right w:w="0" w:type="dxa"/>
+            </w:tcMar>
+            <w:vAlign w:val="center"/>
+          </w:tcPr>
+          <w:p>
+            <w:pPr>
+              <w:jc w:val="right"/>
+              <w:spacing w:after="40" w:before="40"/>
+              <w:ind w:left="40" w:right="40"/>
+            </w:pPr>
+            <w:r>
+              <w:rPr>
+                <w:rFonts w:ascii="Arial" w:hAnsi="Arial" w:cs="Arial"/>
+                <w:sz w:val="20"/>
+                <w:szCs w:val="20"/>
+                <w:color w:val="000000"/>
+              </w:rPr>
+              <w:t xml:space="preserve">Total N (kg/ha)</w:t>
+            </w:r>
+          </w:p>
+        </w:tc>
+        <w:tc>
+          <w:tcPr>
+            <w:tcBorders>
+              <w:bottom w:val="single" w:sz="16" w:space="0" w:color="000000"/>
+              <w:top w:val="single" w:sz="16" w:space="0" w:color="000000"/>
+            </w:tcBorders>
+            <w:tcMar>
+              <w:top w:w="0" w:type="dxa"/>
+              <w:bottom w:w="0" w:type="dxa"/>
+              <w:left w:w="0" w:type="dxa"/>
+              <w:right w:w="0" w:type="dxa"/>
+            </w:tcMar>
+            <w:vAlign w:val="center"/>
+          </w:tcPr>
+          <w:p>
+            <w:pPr>
+              <w:jc w:val="right"/>
+              <w:spacing w:after="40" w:before="40"/>
+              <w:ind w:left="40" w:right="40"/>
+            </w:pPr>
+            <w:r>
+              <w:rPr>
+                <w:rFonts w:ascii="Arial" w:hAnsi="Arial" w:cs="Arial"/>
+                <w:sz w:val="20"/>
+                <w:szCs w:val="20"/>
+                <w:color w:val="000000"/>
+              </w:rPr>
+              <w:t xml:space="preserve">Basal</w:t>
+            </w:r>
+          </w:p>
+        </w:tc>
+        <w:tc>
+          <w:tcPr>
+            <w:tcBorders>
+              <w:bottom w:val="single" w:sz="16" w:space="0" w:color="000000"/>
+              <w:top w:val="single" w:sz="16" w:space="0" w:color="000000"/>
+            </w:tcBorders>
+            <w:tcMar>
+              <w:top w:w="0" w:type="dxa"/>
+              <w:bottom w:w="0" w:type="dxa"/>
+              <w:left w:w="0" w:type="dxa"/>
+              <w:right w:w="0" w:type="dxa"/>
+            </w:tcMar>
+            <w:vAlign w:val="center"/>
+          </w:tcPr>
+          <w:p>
+            <w:pPr>
+              <w:jc w:val="right"/>
+              <w:spacing w:after="40" w:before="40"/>
+              <w:ind w:left="40" w:right="40"/>
+            </w:pPr>
+            <w:r>
+              <w:rPr>
+                <w:rFonts w:ascii="Arial" w:hAnsi="Arial" w:cs="Arial"/>
+                <w:sz w:val="20"/>
+                <w:szCs w:val="20"/>
+                <w:color w:val="000000"/>
+              </w:rPr>
+              <w:t xml:space="preserve">Tillering</w:t>
+            </w:r>
+          </w:p>
+        </w:tc>
+        <w:tc>
+          <w:tcPr>
+            <w:tcBorders>
+              <w:bottom w:val="single" w:sz="16" w:space="0" w:color="000000"/>
+              <w:top w:val="single" w:sz="16" w:space="0" w:color="000000"/>
+            </w:tcBorders>
+            <w:tcMar>
+              <w:top w:w="0" w:type="dxa"/>
+              <w:bottom w:w="0" w:type="dxa"/>
+              <w:left w:w="0" w:type="dxa"/>
+              <w:right w:w="0" w:type="dxa"/>
+            </w:tcMar>
+            <w:vAlign w:val="center"/>
+          </w:tcPr>
+          <w:p>
+            <w:pPr>
+              <w:jc w:val="right"/>
+              <w:spacing w:after="40" w:before="40"/>
+              <w:ind w:left="40" w:right="40"/>
+            </w:pPr>
+            <w:r>
+              <w:rPr>
+                <w:rFonts w:ascii="Arial" w:hAnsi="Arial" w:cs="Arial"/>
+                <w:sz w:val="20"/>
+                <w:szCs w:val="20"/>
+                <w:color w:val="000000"/>
+              </w:rPr>
+              <w:t xml:space="preserve">Panicle Initiation</w:t>
+            </w:r>
+          </w:p>
+        </w:tc>
+      </w:tr>
+      <w:tr>
+        <w:trPr>
+          <w:trHeight w:val="360"/>
+        </w:trPr>
+        <w:tc>
+          <w:tcPr>
+            <w:tcBorders>
+              <w:bottom w:val="single" w:sz="8" w:space="0" w:color="000000"/>
+            </w:tcBorders>
+            <w:tcMar>
+              <w:top w:w="0" w:type="dxa"/>
+              <w:bottom w:w="0" w:type="dxa"/>
+              <w:left w:w="0" w:type="dxa"/>
+              <w:right w:w="0" w:type="dxa"/>
+            </w:tcMar>
+            <w:vAlign w:val="center"/>
+          </w:tcPr>
+          <w:p>
+            <w:pPr>
+              <w:jc w:val="right"/>
+              <w:spacing w:after="40" w:before="40"/>
+              <w:ind w:left="40" w:right="40"/>
+            </w:pPr>
+            <w:r>
+              <w:rPr>
+                <w:rFonts w:ascii="Arial" w:hAnsi="Arial" w:cs="Arial"/>
+                <w:sz w:val="20"/>
+                <w:szCs w:val="20"/>
+                <w:color w:val="000000"/>
+              </w:rPr>
+              <w:t xml:space="preserve">N0</w:t>
+            </w:r>
+          </w:p>
+        </w:tc>
+        <w:tc>
+          <w:tcPr>
+            <w:tcBorders>
+              <w:bottom w:val="single" w:sz="8" w:space="0" w:color="000000"/>
+            </w:tcBorders>
+            <w:tcMar>
+              <w:top w:w="0" w:type="dxa"/>
+              <w:bottom w:w="0" w:type="dxa"/>
+              <w:left w:w="0" w:type="dxa"/>
+              <w:right w:w="0" w:type="dxa"/>
+            </w:tcMar>
+            <w:vAlign w:val="center"/>
+          </w:tcPr>
+          <w:p>
+            <w:pPr>
+              <w:jc w:val="right"/>
+              <w:spacing w:after="40" w:before="40"/>
+              <w:ind w:left="40" w:right="40"/>
+            </w:pPr>
+            <w:r>
+              <w:rPr>
+                <w:rFonts w:ascii="Arial" w:hAnsi="Arial" w:cs="Arial"/>
+                <w:sz w:val="20"/>
+                <w:szCs w:val="20"/>
+                <w:color w:val="000000"/>
+              </w:rPr>
+              <w:t xml:space="preserve">2015</w:t>
+            </w:r>
+          </w:p>
+        </w:tc>
+        <w:tc>
+          <w:tcPr>
+            <w:tcBorders>
+              <w:bottom w:val="single" w:sz="8" w:space="0" w:color="000000"/>
+            </w:tcBorders>
+            <w:tcMar>
+              <w:top w:w="0" w:type="dxa"/>
+              <w:bottom w:w="0" w:type="dxa"/>
+              <w:left w:w="0" w:type="dxa"/>
+              <w:right w:w="0" w:type="dxa"/>
+            </w:tcMar>
+            <w:vAlign w:val="center"/>
+          </w:tcPr>
+          <w:p>
+            <w:pPr>
+              <w:jc w:val="right"/>
+              <w:spacing w:after="40" w:before="40"/>
+              <w:ind w:left="40" w:right="40"/>
+            </w:pPr>
+            <w:r>
+              <w:rPr>
+                <w:rFonts w:ascii="Arial" w:hAnsi="Arial" w:cs="Arial"/>
+                <w:sz w:val="20"/>
+                <w:szCs w:val="20"/>
+                <w:color w:val="000000"/>
+              </w:rPr>
+              <w:t xml:space="preserve">0</w:t>
+            </w:r>
+          </w:p>
+        </w:tc>
+        <w:tc>
+          <w:tcPr>
+            <w:tcBorders>
+              <w:bottom w:val="single" w:sz="8" w:space="0" w:color="000000"/>
+            </w:tcBorders>
+            <w:tcMar>
+              <w:top w:w="0" w:type="dxa"/>
+              <w:bottom w:w="0" w:type="dxa"/>
+              <w:left w:w="0" w:type="dxa"/>
+              <w:right w:w="0" w:type="dxa"/>
+            </w:tcMar>
+            <w:vAlign w:val="center"/>
+          </w:tcPr>
+          <w:p>
+            <w:pPr>
+              <w:jc w:val="right"/>
+              <w:spacing w:after="40" w:before="40"/>
+              <w:ind w:left="40" w:right="40"/>
+            </w:pPr>
+            <w:r>
+              <w:rPr>
+                <w:rFonts w:ascii="Arial" w:hAnsi="Arial" w:cs="Arial"/>
+                <w:sz w:val="20"/>
+                <w:szCs w:val="20"/>
+                <w:color w:val="000000"/>
+              </w:rPr>
+              <w:t xml:space="preserve">0</w:t>
+            </w:r>
+          </w:p>
+        </w:tc>
+        <w:tc>
+          <w:tcPr>
+            <w:tcBorders>
+              <w:bottom w:val="single" w:sz="8" w:space="0" w:color="000000"/>
+            </w:tcBorders>
+            <w:tcMar>
+              <w:top w:w="0" w:type="dxa"/>
+              <w:bottom w:w="0" w:type="dxa"/>
+              <w:left w:w="0" w:type="dxa"/>
+              <w:right w:w="0" w:type="dxa"/>
+            </w:tcMar>
+            <w:vAlign w:val="center"/>
+          </w:tcPr>
+          <w:p>
+            <w:pPr>
+              <w:jc w:val="right"/>
+              <w:spacing w:after="40" w:before="40"/>
+              <w:ind w:left="40" w:right="40"/>
+            </w:pPr>
+            <w:r>
+              <w:rPr>
+                <w:rFonts w:ascii="Arial" w:hAnsi="Arial" w:cs="Arial"/>
+                <w:sz w:val="20"/>
+                <w:szCs w:val="20"/>
+                <w:color w:val="000000"/>
+              </w:rPr>
+              <w:t xml:space="preserve">0</w:t>
+            </w:r>
+          </w:p>
+        </w:tc>
+        <w:tc>
+          <w:tcPr>
+            <w:tcBorders>
+              <w:bottom w:val="single" w:sz="8" w:space="0" w:color="000000"/>
+            </w:tcBorders>
+            <w:tcMar>
+              <w:top w:w="0" w:type="dxa"/>
+              <w:bottom w:w="0" w:type="dxa"/>
+              <w:left w:w="0" w:type="dxa"/>
+              <w:right w:w="0" w:type="dxa"/>
+            </w:tcMar>
+            <w:vAlign w:val="center"/>
+          </w:tcPr>
+          <w:p>
+            <w:pPr>
+              <w:jc w:val="right"/>
+              <w:spacing w:after="40" w:before="40"/>
+              <w:ind w:left="40" w:right="40"/>
+            </w:pPr>
+            <w:r>
+              <w:rPr>
+                <w:rFonts w:ascii="Arial" w:hAnsi="Arial" w:cs="Arial"/>
+                <w:sz w:val="20"/>
+                <w:szCs w:val="20"/>
+                <w:color w:val="000000"/>
+              </w:rPr>
+              <w:t xml:space="preserve">0</w:t>
+            </w:r>
+          </w:p>
+        </w:tc>
+      </w:tr>
+      <w:tr>
+        <w:trPr>
+          <w:trHeight w:val="360"/>
+        </w:trPr>
+        <w:tc>
+          <w:tcPr>
+            <w:tcBorders>
+              <w:bottom w:val="single" w:sz="8" w:space="0" w:color="000000"/>
+              <w:top w:val="single" w:sz="8" w:space="0" w:color="000000"/>
+            </w:tcBorders>
+            <w:tcMar>
+              <w:top w:w="0" w:type="dxa"/>
+              <w:bottom w:w="0" w:type="dxa"/>
+              <w:left w:w="0" w:type="dxa"/>
+              <w:right w:w="0" w:type="dxa"/>
+            </w:tcMar>
+            <w:vAlign w:val="center"/>
+          </w:tcPr>
+          <w:p>
+            <w:pPr>
+              <w:jc w:val="right"/>
+              <w:spacing w:after="40" w:before="40"/>
+              <w:ind w:left="40" w:right="40"/>
+            </w:pPr>
+            <w:r>
+              <w:rPr>
+                <w:rFonts w:ascii="Arial" w:hAnsi="Arial" w:cs="Arial"/>
+                <w:sz w:val="20"/>
+                <w:szCs w:val="20"/>
+                <w:color w:val="000000"/>
+              </w:rPr>
+              <w:t xml:space="preserve">N100</w:t>
+            </w:r>
+          </w:p>
+        </w:tc>
+        <w:tc>
+          <w:tcPr>
+            <w:tcBorders>
+              <w:bottom w:val="single" w:sz="8" w:space="0" w:color="000000"/>
+              <w:top w:val="single" w:sz="8" w:space="0" w:color="000000"/>
+            </w:tcBorders>
+            <w:tcMar>
+              <w:top w:w="0" w:type="dxa"/>
+              <w:bottom w:w="0" w:type="dxa"/>
+              <w:left w:w="0" w:type="dxa"/>
+              <w:right w:w="0" w:type="dxa"/>
+            </w:tcMar>
+            <w:vAlign w:val="center"/>
+          </w:tcPr>
+          <w:p>
+            <w:pPr>
+              <w:jc w:val="right"/>
+              <w:spacing w:after="40" w:before="40"/>
+              <w:ind w:left="40" w:right="40"/>
+            </w:pPr>
+            <w:r>
+              <w:rPr>
+                <w:rFonts w:ascii="Arial" w:hAnsi="Arial" w:cs="Arial"/>
+                <w:sz w:val="20"/>
+                <w:szCs w:val="20"/>
+                <w:color w:val="000000"/>
+              </w:rPr>
+              <w:t xml:space="preserve">2015</w:t>
+            </w:r>
+          </w:p>
+        </w:tc>
+        <w:tc>
+          <w:tcPr>
+            <w:tcBorders>
+              <w:bottom w:val="single" w:sz="8" w:space="0" w:color="000000"/>
+              <w:top w:val="single" w:sz="8" w:space="0" w:color="000000"/>
+            </w:tcBorders>
+            <w:tcMar>
+              <w:top w:w="0" w:type="dxa"/>
+              <w:bottom w:w="0" w:type="dxa"/>
+              <w:left w:w="0" w:type="dxa"/>
+              <w:right w:w="0" w:type="dxa"/>
+            </w:tcMar>
+            <w:vAlign w:val="center"/>
+          </w:tcPr>
+          <w:p>
+            <w:pPr>
+              <w:jc w:val="right"/>
+              <w:spacing w:after="40" w:before="40"/>
+              <w:ind w:left="40" w:right="40"/>
+            </w:pPr>
+            <w:r>
+              <w:rPr>
+                <w:rFonts w:ascii="Arial" w:hAnsi="Arial" w:cs="Arial"/>
+                <w:sz w:val="20"/>
+                <w:szCs w:val="20"/>
+                <w:color w:val="000000"/>
+              </w:rPr>
+              <w:t xml:space="preserve">100</w:t>
+            </w:r>
+          </w:p>
+        </w:tc>
+        <w:tc>
+          <w:tcPr>
+            <w:tcBorders>
+              <w:bottom w:val="single" w:sz="8" w:space="0" w:color="000000"/>
+              <w:top w:val="single" w:sz="8" w:space="0" w:color="000000"/>
+            </w:tcBorders>
+            <w:tcMar>
+              <w:top w:w="0" w:type="dxa"/>
+              <w:bottom w:w="0" w:type="dxa"/>
+              <w:left w:w="0" w:type="dxa"/>
+              <w:right w:w="0" w:type="dxa"/>
+            </w:tcMar>
+            <w:vAlign w:val="center"/>
+          </w:tcPr>
+          <w:p>
+            <w:pPr>
+              <w:jc w:val="right"/>
+              <w:spacing w:after="40" w:before="40"/>
+              <w:ind w:left="40" w:right="40"/>
+            </w:pPr>
+            <w:r>
+              <w:rPr>
+                <w:rFonts w:ascii="Arial" w:hAnsi="Arial" w:cs="Arial"/>
+                <w:sz w:val="20"/>
+                <w:szCs w:val="20"/>
+                <w:color w:val="000000"/>
+              </w:rPr>
+              <w:t xml:space="preserve">60</w:t>
+            </w:r>
+          </w:p>
+        </w:tc>
+        <w:tc>
+          <w:tcPr>
+            <w:tcBorders>
+              <w:bottom w:val="single" w:sz="8" w:space="0" w:color="000000"/>
+              <w:top w:val="single" w:sz="8" w:space="0" w:color="000000"/>
+            </w:tcBorders>
+            <w:tcMar>
+              <w:top w:w="0" w:type="dxa"/>
+              <w:bottom w:w="0" w:type="dxa"/>
+              <w:left w:w="0" w:type="dxa"/>
+              <w:right w:w="0" w:type="dxa"/>
+            </w:tcMar>
+            <w:vAlign w:val="center"/>
+          </w:tcPr>
+          <w:p>
+            <w:pPr>
+              <w:jc w:val="right"/>
+              <w:spacing w:after="40" w:before="40"/>
+              <w:ind w:left="40" w:right="40"/>
+            </w:pPr>
+            <w:r>
+              <w:rPr>
+                <w:rFonts w:ascii="Arial" w:hAnsi="Arial" w:cs="Arial"/>
+                <w:sz w:val="20"/>
+                <w:szCs w:val="20"/>
+                <w:color w:val="000000"/>
+              </w:rPr>
+              <w:t xml:space="preserve">20</w:t>
+            </w:r>
+          </w:p>
+        </w:tc>
+        <w:tc>
+          <w:tcPr>
+            <w:tcBorders>
+              <w:bottom w:val="single" w:sz="8" w:space="0" w:color="000000"/>
+              <w:top w:val="single" w:sz="8" w:space="0" w:color="000000"/>
+            </w:tcBorders>
+            <w:tcMar>
+              <w:top w:w="0" w:type="dxa"/>
+              <w:bottom w:w="0" w:type="dxa"/>
+              <w:left w:w="0" w:type="dxa"/>
+              <w:right w:w="0" w:type="dxa"/>
+            </w:tcMar>
+            <w:vAlign w:val="center"/>
+          </w:tcPr>
+          <w:p>
+            <w:pPr>
+              <w:jc w:val="right"/>
+              <w:spacing w:after="40" w:before="40"/>
+              <w:ind w:left="40" w:right="40"/>
+            </w:pPr>
+            <w:r>
+              <w:rPr>
+                <w:rFonts w:ascii="Arial" w:hAnsi="Arial" w:cs="Arial"/>
+                <w:sz w:val="20"/>
+                <w:szCs w:val="20"/>
+                <w:color w:val="000000"/>
+              </w:rPr>
+              <w:t xml:space="preserve">20</w:t>
+            </w:r>
+          </w:p>
+        </w:tc>
+      </w:tr>
+      <w:tr>
+        <w:trPr>
+          <w:trHeight w:val="360"/>
+        </w:trPr>
+        <w:tc>
+          <w:tcPr>
+            <w:tcBorders>
+              <w:bottom w:val="single" w:sz="8" w:space="0" w:color="000000"/>
+              <w:top w:val="single" w:sz="8" w:space="0" w:color="000000"/>
+            </w:tcBorders>
+            <w:tcMar>
+              <w:top w:w="0" w:type="dxa"/>
+              <w:bottom w:w="0" w:type="dxa"/>
+              <w:left w:w="0" w:type="dxa"/>
+              <w:right w:w="0" w:type="dxa"/>
+            </w:tcMar>
+            <w:vAlign w:val="center"/>
+          </w:tcPr>
+          <w:p>
+            <w:pPr>
+              <w:jc w:val="right"/>
+              <w:spacing w:after="40" w:before="40"/>
+              <w:ind w:left="40" w:right="40"/>
+            </w:pPr>
+            <w:r>
+              <w:rPr>
+                <w:rFonts w:ascii="Arial" w:hAnsi="Arial" w:cs="Arial"/>
+                <w:sz w:val="20"/>
+                <w:szCs w:val="20"/>
+                <w:color w:val="000000"/>
+              </w:rPr>
+              <w:t xml:space="preserve">N120</w:t>
+            </w:r>
+          </w:p>
+        </w:tc>
+        <w:tc>
+          <w:tcPr>
+            <w:tcBorders>
+              <w:bottom w:val="single" w:sz="8" w:space="0" w:color="000000"/>
+              <w:top w:val="single" w:sz="8" w:space="0" w:color="000000"/>
+            </w:tcBorders>
+            <w:tcMar>
+              <w:top w:w="0" w:type="dxa"/>
+              <w:bottom w:w="0" w:type="dxa"/>
+              <w:left w:w="0" w:type="dxa"/>
+              <w:right w:w="0" w:type="dxa"/>
+            </w:tcMar>
+            <w:vAlign w:val="center"/>
+          </w:tcPr>
+          <w:p>
+            <w:pPr>
+              <w:jc w:val="right"/>
+              <w:spacing w:after="40" w:before="40"/>
+              <w:ind w:left="40" w:right="40"/>
+            </w:pPr>
+            <w:r>
+              <w:rPr>
+                <w:rFonts w:ascii="Arial" w:hAnsi="Arial" w:cs="Arial"/>
+                <w:sz w:val="20"/>
+                <w:szCs w:val="20"/>
+                <w:color w:val="000000"/>
+              </w:rPr>
+              <w:t xml:space="preserve">2015</w:t>
+            </w:r>
+          </w:p>
+        </w:tc>
+        <w:tc>
+          <w:tcPr>
+            <w:tcBorders>
+              <w:bottom w:val="single" w:sz="8" w:space="0" w:color="000000"/>
+              <w:top w:val="single" w:sz="8" w:space="0" w:color="000000"/>
+            </w:tcBorders>
+            <w:tcMar>
+              <w:top w:w="0" w:type="dxa"/>
+              <w:bottom w:w="0" w:type="dxa"/>
+              <w:left w:w="0" w:type="dxa"/>
+              <w:right w:w="0" w:type="dxa"/>
+            </w:tcMar>
+            <w:vAlign w:val="center"/>
+          </w:tcPr>
+          <w:p>
+            <w:pPr>
+              <w:jc w:val="right"/>
+              <w:spacing w:after="40" w:before="40"/>
+              <w:ind w:left="40" w:right="40"/>
+            </w:pPr>
+            <w:r>
+              <w:rPr>
+                <w:rFonts w:ascii="Arial" w:hAnsi="Arial" w:cs="Arial"/>
+                <w:sz w:val="20"/>
+                <w:szCs w:val="20"/>
+                <w:color w:val="000000"/>
+              </w:rPr>
+              <w:t xml:space="preserve">120</w:t>
+            </w:r>
+          </w:p>
+        </w:tc>
+        <w:tc>
+          <w:tcPr>
+            <w:tcBorders>
+              <w:bottom w:val="single" w:sz="8" w:space="0" w:color="000000"/>
+              <w:top w:val="single" w:sz="8" w:space="0" w:color="000000"/>
+            </w:tcBorders>
+            <w:tcMar>
+              <w:top w:w="0" w:type="dxa"/>
+              <w:bottom w:w="0" w:type="dxa"/>
+              <w:left w:w="0" w:type="dxa"/>
+              <w:right w:w="0" w:type="dxa"/>
+            </w:tcMar>
+            <w:vAlign w:val="center"/>
+          </w:tcPr>
+          <w:p>
+            <w:pPr>
+              <w:jc w:val="right"/>
+              <w:spacing w:after="40" w:before="40"/>
+              <w:ind w:left="40" w:right="40"/>
+            </w:pPr>
+            <w:r>
+              <w:rPr>
+                <w:rFonts w:ascii="Arial" w:hAnsi="Arial" w:cs="Arial"/>
+                <w:sz w:val="20"/>
+                <w:szCs w:val="20"/>
+                <w:color w:val="000000"/>
+              </w:rPr>
+              <w:t xml:space="preserve">60</w:t>
+            </w:r>
+          </w:p>
+        </w:tc>
+        <w:tc>
+          <w:tcPr>
+            <w:tcBorders>
+              <w:bottom w:val="single" w:sz="8" w:space="0" w:color="000000"/>
+              <w:top w:val="single" w:sz="8" w:space="0" w:color="000000"/>
+            </w:tcBorders>
+            <w:tcMar>
+              <w:top w:w="0" w:type="dxa"/>
+              <w:bottom w:w="0" w:type="dxa"/>
+              <w:left w:w="0" w:type="dxa"/>
+              <w:right w:w="0" w:type="dxa"/>
+            </w:tcMar>
+            <w:vAlign w:val="center"/>
+          </w:tcPr>
+          <w:p>
+            <w:pPr>
+              <w:jc w:val="right"/>
+              <w:spacing w:after="40" w:before="40"/>
+              <w:ind w:left="40" w:right="40"/>
+            </w:pPr>
+            <w:r>
+              <w:rPr>
+                <w:rFonts w:ascii="Arial" w:hAnsi="Arial" w:cs="Arial"/>
+                <w:sz w:val="20"/>
+                <w:szCs w:val="20"/>
+                <w:color w:val="000000"/>
+              </w:rPr>
+              <w:t xml:space="preserve">30</w:t>
+            </w:r>
+          </w:p>
+        </w:tc>
+        <w:tc>
+          <w:tcPr>
+            <w:tcBorders>
+              <w:bottom w:val="single" w:sz="8" w:space="0" w:color="000000"/>
+              <w:top w:val="single" w:sz="8" w:space="0" w:color="000000"/>
+            </w:tcBorders>
+            <w:tcMar>
+              <w:top w:w="0" w:type="dxa"/>
+              <w:bottom w:w="0" w:type="dxa"/>
+              <w:left w:w="0" w:type="dxa"/>
+              <w:right w:w="0" w:type="dxa"/>
+            </w:tcMar>
+            <w:vAlign w:val="center"/>
+          </w:tcPr>
+          <w:p>
+            <w:pPr>
+              <w:jc w:val="right"/>
+              <w:spacing w:after="40" w:before="40"/>
+              <w:ind w:left="40" w:right="40"/>
+            </w:pPr>
+            <w:r>
+              <w:rPr>
+                <w:rFonts w:ascii="Arial" w:hAnsi="Arial" w:cs="Arial"/>
+                <w:sz w:val="20"/>
+                <w:szCs w:val="20"/>
+                <w:color w:val="000000"/>
+              </w:rPr>
+              <w:t xml:space="preserve">30</w:t>
+            </w:r>
+          </w:p>
+        </w:tc>
+      </w:tr>
+      <w:tr>
+        <w:trPr>
+          <w:trHeight w:val="360"/>
+        </w:trPr>
+        <w:tc>
+          <w:tcPr>
+            <w:tcBorders>
+              <w:bottom w:val="single" w:sz="8" w:space="0" w:color="000000"/>
+              <w:top w:val="single" w:sz="8" w:space="0" w:color="000000"/>
+            </w:tcBorders>
+            <w:tcMar>
+              <w:top w:w="0" w:type="dxa"/>
+              <w:bottom w:w="0" w:type="dxa"/>
+              <w:left w:w="0" w:type="dxa"/>
+              <w:right w:w="0" w:type="dxa"/>
+            </w:tcMar>
+            <w:vAlign w:val="center"/>
+          </w:tcPr>
+          <w:p>
+            <w:pPr>
+              <w:jc w:val="right"/>
+              <w:spacing w:after="40" w:before="40"/>
+              <w:ind w:left="40" w:right="40"/>
+            </w:pPr>
+            <w:r>
+              <w:rPr>
+                <w:rFonts w:ascii="Arial" w:hAnsi="Arial" w:cs="Arial"/>
+                <w:sz w:val="20"/>
+                <w:szCs w:val="20"/>
+                <w:color w:val="000000"/>
+              </w:rPr>
+              <w:t xml:space="preserve">N60</w:t>
+            </w:r>
+          </w:p>
+        </w:tc>
+        <w:tc>
+          <w:tcPr>
+            <w:tcBorders>
+              <w:bottom w:val="single" w:sz="8" w:space="0" w:color="000000"/>
+              <w:top w:val="single" w:sz="8" w:space="0" w:color="000000"/>
+            </w:tcBorders>
+            <w:tcMar>
+              <w:top w:w="0" w:type="dxa"/>
+              <w:bottom w:w="0" w:type="dxa"/>
+              <w:left w:w="0" w:type="dxa"/>
+              <w:right w:w="0" w:type="dxa"/>
+            </w:tcMar>
+            <w:vAlign w:val="center"/>
+          </w:tcPr>
+          <w:p>
+            <w:pPr>
+              <w:jc w:val="right"/>
+              <w:spacing w:after="40" w:before="40"/>
+              <w:ind w:left="40" w:right="40"/>
+            </w:pPr>
+            <w:r>
+              <w:rPr>
+                <w:rFonts w:ascii="Arial" w:hAnsi="Arial" w:cs="Arial"/>
+                <w:sz w:val="20"/>
+                <w:szCs w:val="20"/>
+                <w:color w:val="000000"/>
+              </w:rPr>
+              <w:t xml:space="preserve">2016</w:t>
+            </w:r>
+          </w:p>
+        </w:tc>
+        <w:tc>
+          <w:tcPr>
+            <w:tcBorders>
+              <w:bottom w:val="single" w:sz="8" w:space="0" w:color="000000"/>
+              <w:top w:val="single" w:sz="8" w:space="0" w:color="000000"/>
+            </w:tcBorders>
+            <w:tcMar>
+              <w:top w:w="0" w:type="dxa"/>
+              <w:bottom w:w="0" w:type="dxa"/>
+              <w:left w:w="0" w:type="dxa"/>
+              <w:right w:w="0" w:type="dxa"/>
+            </w:tcMar>
+            <w:vAlign w:val="center"/>
+          </w:tcPr>
+          <w:p>
+            <w:pPr>
+              <w:jc w:val="right"/>
+              <w:spacing w:after="40" w:before="40"/>
+              <w:ind w:left="40" w:right="40"/>
+            </w:pPr>
+            <w:r>
+              <w:rPr>
+                <w:rFonts w:ascii="Arial" w:hAnsi="Arial" w:cs="Arial"/>
+                <w:sz w:val="20"/>
+                <w:szCs w:val="20"/>
+                <w:color w:val="000000"/>
+              </w:rPr>
+              <w:t xml:space="preserve">60</w:t>
+            </w:r>
+          </w:p>
+        </w:tc>
+        <w:tc>
+          <w:tcPr>
+            <w:tcBorders>
+              <w:bottom w:val="single" w:sz="8" w:space="0" w:color="000000"/>
+              <w:top w:val="single" w:sz="8" w:space="0" w:color="000000"/>
+            </w:tcBorders>
+            <w:tcMar>
+              <w:top w:w="0" w:type="dxa"/>
+              <w:bottom w:w="0" w:type="dxa"/>
+              <w:left w:w="0" w:type="dxa"/>
+              <w:right w:w="0" w:type="dxa"/>
+            </w:tcMar>
+            <w:vAlign w:val="center"/>
+          </w:tcPr>
+          <w:p>
+            <w:pPr>
+              <w:jc w:val="right"/>
+              <w:spacing w:after="40" w:before="40"/>
+              <w:ind w:left="40" w:right="40"/>
+            </w:pPr>
+            <w:r>
+              <w:rPr>
+                <w:rFonts w:ascii="Arial" w:hAnsi="Arial" w:cs="Arial"/>
+                <w:sz w:val="20"/>
+                <w:szCs w:val="20"/>
+                <w:color w:val="000000"/>
+              </w:rPr>
+              <w:t xml:space="preserve">30</w:t>
+            </w:r>
+          </w:p>
+        </w:tc>
+        <w:tc>
+          <w:tcPr>
+            <w:tcBorders>
+              <w:bottom w:val="single" w:sz="8" w:space="0" w:color="000000"/>
+              <w:top w:val="single" w:sz="8" w:space="0" w:color="000000"/>
+            </w:tcBorders>
+            <w:tcMar>
+              <w:top w:w="0" w:type="dxa"/>
+              <w:bottom w:w="0" w:type="dxa"/>
+              <w:left w:w="0" w:type="dxa"/>
+              <w:right w:w="0" w:type="dxa"/>
+            </w:tcMar>
+            <w:vAlign w:val="center"/>
+          </w:tcPr>
+          <w:p>
+            <w:pPr>
+              <w:jc w:val="right"/>
+              <w:spacing w:after="40" w:before="40"/>
+              <w:ind w:left="40" w:right="40"/>
+            </w:pPr>
+            <w:r>
+              <w:rPr>
+                <w:rFonts w:ascii="Arial" w:hAnsi="Arial" w:cs="Arial"/>
+                <w:sz w:val="20"/>
+                <w:szCs w:val="20"/>
+                <w:color w:val="000000"/>
+              </w:rPr>
+              <w:t xml:space="preserve">30</w:t>
+            </w:r>
+          </w:p>
+        </w:tc>
+        <w:tc>
+          <w:tcPr>
+            <w:tcBorders>
+              <w:bottom w:val="single" w:sz="8" w:space="0" w:color="000000"/>
+              <w:top w:val="single" w:sz="8" w:space="0" w:color="000000"/>
+            </w:tcBorders>
+            <w:tcMar>
+              <w:top w:w="0" w:type="dxa"/>
+              <w:bottom w:w="0" w:type="dxa"/>
+              <w:left w:w="0" w:type="dxa"/>
+              <w:right w:w="0" w:type="dxa"/>
+            </w:tcMar>
+            <w:vAlign w:val="center"/>
+          </w:tcPr>
+          <w:p>
+            <w:pPr>
+              <w:jc w:val="right"/>
+              <w:spacing w:after="40" w:before="40"/>
+              <w:ind w:left="40" w:right="40"/>
+            </w:pPr>
+            <w:r>
+              <w:rPr>
+                <w:rFonts w:ascii="Arial" w:hAnsi="Arial" w:cs="Arial"/>
+                <w:sz w:val="20"/>
+                <w:szCs w:val="20"/>
+                <w:color w:val="000000"/>
+              </w:rPr>
+              <w:t xml:space="preserve">0</w:t>
+            </w:r>
+          </w:p>
+        </w:tc>
+      </w:tr>
+      <w:tr>
+        <w:trPr>
+          <w:trHeight w:val="360"/>
+        </w:trPr>
+        <w:tc>
+          <w:tcPr>
+            <w:tcBorders>
+              <w:bottom w:val="single" w:sz="16" w:space="0" w:color="000000"/>
+            </w:tcBorders>
+            <w:tcMar>
+              <w:top w:w="0" w:type="dxa"/>
+              <w:bottom w:w="0" w:type="dxa"/>
+              <w:left w:w="0" w:type="dxa"/>
+              <w:right w:w="0" w:type="dxa"/>
+            </w:tcMar>
+            <w:vAlign w:val="center"/>
+          </w:tcPr>
+          <w:p>
+            <w:pPr>
+              <w:jc w:val="right"/>
+              <w:spacing w:after="40" w:before="40"/>
+              <w:ind w:left="40" w:right="40"/>
+            </w:pPr>
+            <w:r>
+              <w:rPr>
+                <w:rFonts w:ascii="Arial" w:hAnsi="Arial" w:cs="Arial"/>
+                <w:sz w:val="20"/>
+                <w:szCs w:val="20"/>
+                <w:color w:val="000000"/>
+              </w:rPr>
+              <w:t xml:space="preserve">N180</w:t>
+            </w:r>
+          </w:p>
+        </w:tc>
+        <w:tc>
+          <w:tcPr>
+            <w:tcBorders>
+              <w:bottom w:val="single" w:sz="16" w:space="0" w:color="000000"/>
+            </w:tcBorders>
+            <w:tcMar>
+              <w:top w:w="0" w:type="dxa"/>
+              <w:bottom w:w="0" w:type="dxa"/>
+              <w:left w:w="0" w:type="dxa"/>
+              <w:right w:w="0" w:type="dxa"/>
+            </w:tcMar>
+            <w:vAlign w:val="center"/>
+          </w:tcPr>
+          <w:p>
+            <w:pPr>
+              <w:jc w:val="right"/>
+              <w:spacing w:after="40" w:before="40"/>
+              <w:ind w:left="40" w:right="40"/>
+            </w:pPr>
+            <w:r>
+              <w:rPr>
+                <w:rFonts w:ascii="Arial" w:hAnsi="Arial" w:cs="Arial"/>
+                <w:sz w:val="20"/>
+                <w:szCs w:val="20"/>
+                <w:color w:val="000000"/>
+              </w:rPr>
+              <w:t xml:space="preserve">2016</w:t>
+            </w:r>
+          </w:p>
+        </w:tc>
+        <w:tc>
+          <w:tcPr>
+            <w:tcBorders>
+              <w:bottom w:val="single" w:sz="16" w:space="0" w:color="000000"/>
+            </w:tcBorders>
+            <w:tcMar>
+              <w:top w:w="0" w:type="dxa"/>
+              <w:bottom w:w="0" w:type="dxa"/>
+              <w:left w:w="0" w:type="dxa"/>
+              <w:right w:w="0" w:type="dxa"/>
+            </w:tcMar>
+            <w:vAlign w:val="center"/>
+          </w:tcPr>
+          <w:p>
+            <w:pPr>
+              <w:jc w:val="right"/>
+              <w:spacing w:after="40" w:before="40"/>
+              <w:ind w:left="40" w:right="40"/>
+            </w:pPr>
+            <w:r>
+              <w:rPr>
+                <w:rFonts w:ascii="Arial" w:hAnsi="Arial" w:cs="Arial"/>
+                <w:sz w:val="20"/>
+                <w:szCs w:val="20"/>
+                <w:color w:val="000000"/>
+              </w:rPr>
+              <w:t xml:space="preserve">180</w:t>
+            </w:r>
+          </w:p>
+        </w:tc>
+        <w:tc>
+          <w:tcPr>
+            <w:tcBorders>
+              <w:bottom w:val="single" w:sz="16" w:space="0" w:color="000000"/>
+            </w:tcBorders>
+            <w:tcMar>
+              <w:top w:w="0" w:type="dxa"/>
+              <w:bottom w:w="0" w:type="dxa"/>
+              <w:left w:w="0" w:type="dxa"/>
+              <w:right w:w="0" w:type="dxa"/>
+            </w:tcMar>
+            <w:vAlign w:val="center"/>
+          </w:tcPr>
+          <w:p>
+            <w:pPr>
+              <w:jc w:val="right"/>
+              <w:spacing w:after="40" w:before="40"/>
+              <w:ind w:left="40" w:right="40"/>
+            </w:pPr>
+            <w:r>
+              <w:rPr>
+                <w:rFonts w:ascii="Arial" w:hAnsi="Arial" w:cs="Arial"/>
+                <w:sz w:val="20"/>
+                <w:szCs w:val="20"/>
+                <w:color w:val="000000"/>
+              </w:rPr>
+              <w:t xml:space="preserve">60</w:t>
+            </w:r>
+          </w:p>
+        </w:tc>
+        <w:tc>
+          <w:tcPr>
+            <w:tcBorders>
+              <w:bottom w:val="single" w:sz="16" w:space="0" w:color="000000"/>
+            </w:tcBorders>
+            <w:tcMar>
+              <w:top w:w="0" w:type="dxa"/>
+              <w:bottom w:w="0" w:type="dxa"/>
+              <w:left w:w="0" w:type="dxa"/>
+              <w:right w:w="0" w:type="dxa"/>
+            </w:tcMar>
+            <w:vAlign w:val="center"/>
+          </w:tcPr>
+          <w:p>
+            <w:pPr>
+              <w:jc w:val="right"/>
+              <w:spacing w:after="40" w:before="40"/>
+              <w:ind w:left="40" w:right="40"/>
+            </w:pPr>
+            <w:r>
+              <w:rPr>
+                <w:rFonts w:ascii="Arial" w:hAnsi="Arial" w:cs="Arial"/>
+                <w:sz w:val="20"/>
+                <w:szCs w:val="20"/>
+                <w:color w:val="000000"/>
+              </w:rPr>
+              <w:t xml:space="preserve">60</w:t>
+            </w:r>
+          </w:p>
+        </w:tc>
+        <w:tc>
+          <w:tcPr>
+            <w:tcBorders>
+              <w:bottom w:val="single" w:sz="16" w:space="0" w:color="000000"/>
+            </w:tcBorders>
+            <w:tcMar>
+              <w:top w:w="0" w:type="dxa"/>
+              <w:bottom w:w="0" w:type="dxa"/>
+              <w:left w:w="0" w:type="dxa"/>
+              <w:right w:w="0" w:type="dxa"/>
+            </w:tcMar>
+            <w:vAlign w:val="center"/>
+          </w:tcPr>
+          <w:p>
+            <w:pPr>
+              <w:jc w:val="right"/>
+              <w:spacing w:after="40" w:before="40"/>
+              <w:ind w:left="40" w:right="40"/>
+            </w:pPr>
+            <w:r>
+              <w:rPr>
+                <w:rFonts w:ascii="Arial" w:hAnsi="Arial" w:cs="Arial"/>
+                <w:sz w:val="20"/>
+                <w:szCs w:val="20"/>
+                <w:color w:val="000000"/>
+              </w:rPr>
+              <w:t xml:space="preserve">60</w:t>
+            </w:r>
+          </w:p>
+        </w:tc>
+      </w:tr>
+    </w:tbl>
     <w:p>
       <w:pPr>
         <w:pStyle w:val="Heading5"/>
@@ -3260,7 +4418,7 @@
         <w:pStyle w:val="FirstParagraph"/>
       </w:pPr>
       <w:r>
-        <w:t xml:space="preserve">This report was generated on 2018-04-24 18:34:21 using the following computational environment and dependencies:</w:t>
+        <w:t xml:space="preserve">This report was generated on 2018-04-25 16:29:22 using the following computational environment and dependencies:</w:t>
       </w:r>
     </w:p>
     <w:p>
@@ -3334,7 +4492,7 @@
         <w:rPr>
           <w:rStyle w:val="VerbatimChar"/>
         </w:rPr>
-        <w:t xml:space="preserve">#&gt;  date     2018-04-24                  </w:t>
+        <w:t xml:space="preserve">#&gt;  date     2018-04-25                  </w:t>
       </w:r>
       <w:r>
         <w:br w:type="textWrapping"/>
@@ -3388,6 +4546,15 @@
         <w:rPr>
           <w:rStyle w:val="VerbatimChar"/>
         </w:rPr>
+        <w:t xml:space="preserve">#&gt;  base64enc        0.1-3      2015-07-28 CRAN (R 3.5.0)</w:t>
+      </w:r>
+      <w:r>
+        <w:br w:type="textWrapping"/>
+      </w:r>
+      <w:r>
+        <w:rPr>
+          <w:rStyle w:val="VerbatimChar"/>
+        </w:rPr>
         <w:t xml:space="preserve">#&gt;  bindr            0.1.1      2018-03-13 CRAN (R 3.5.0)</w:t>
       </w:r>
       <w:r>
@@ -3478,6 +4645,24 @@
         <w:rPr>
           <w:rStyle w:val="VerbatimChar"/>
         </w:rPr>
+        <w:t xml:space="preserve">#&gt;  flextable      * 0.4.4      2018-04-20 CRAN (R 3.5.0)</w:t>
+      </w:r>
+      <w:r>
+        <w:br w:type="textWrapping"/>
+      </w:r>
+      <w:r>
+        <w:rPr>
+          <w:rStyle w:val="VerbatimChar"/>
+        </w:rPr>
+        <w:t xml:space="preserve">#&gt;  gdtools          0.1.7      2018-02-27 CRAN (R 3.5.0)</w:t>
+      </w:r>
+      <w:r>
+        <w:br w:type="textWrapping"/>
+      </w:r>
+      <w:r>
+        <w:rPr>
+          <w:rStyle w:val="VerbatimChar"/>
+        </w:rPr>
         <w:t xml:space="preserve">#&gt;  ggplot2        * 2.2.1      2016-12-30 CRAN (R 3.5.0)</w:t>
       </w:r>
       <w:r>
@@ -3550,15 +4735,6 @@
         <w:rPr>
           <w:rStyle w:val="VerbatimChar"/>
         </w:rPr>
-        <w:t xml:space="preserve">#&gt;  hms              0.4.2      2018-03-10 CRAN (R 3.5.0)</w:t>
-      </w:r>
-      <w:r>
-        <w:br w:type="textWrapping"/>
-      </w:r>
-      <w:r>
-        <w:rPr>
-          <w:rStyle w:val="VerbatimChar"/>
-        </w:rPr>
         <w:t xml:space="preserve">#&gt;  htmltools        0.3.6      2017-04-28 CRAN (R 3.5.0)</w:t>
       </w:r>
       <w:r>
@@ -3568,24 +4744,6 @@
         <w:rPr>
           <w:rStyle w:val="VerbatimChar"/>
         </w:rPr>
-        <w:t xml:space="preserve">#&gt;  httr             1.3.1      2017-08-20 CRAN (R 3.5.0)</w:t>
-      </w:r>
-      <w:r>
-        <w:br w:type="textWrapping"/>
-      </w:r>
-      <w:r>
-        <w:rPr>
-          <w:rStyle w:val="VerbatimChar"/>
-        </w:rPr>
-        <w:t xml:space="preserve">#&gt;  kableExtra     * 0.8.0      2018-04-05 CRAN (R 3.5.0)</w:t>
-      </w:r>
-      <w:r>
-        <w:br w:type="textWrapping"/>
-      </w:r>
-      <w:r>
-        <w:rPr>
-          <w:rStyle w:val="VerbatimChar"/>
-        </w:rPr>
         <w:t xml:space="preserve">#&gt;  knitr          * 1.20       2018-02-20 CRAN (R 3.5.0)</w:t>
       </w:r>
       <w:r>
@@ -3649,6 +4807,15 @@
         <w:rPr>
           <w:rStyle w:val="VerbatimChar"/>
         </w:rPr>
+        <w:t xml:space="preserve">#&gt;  officer          0.2.2      2018-03-14 CRAN (R 3.5.0)</w:t>
+      </w:r>
+      <w:r>
+        <w:br w:type="textWrapping"/>
+      </w:r>
+      <w:r>
+        <w:rPr>
+          <w:rStyle w:val="VerbatimChar"/>
+        </w:rPr>
         <w:t xml:space="preserve">#&gt;  pillar           1.2.1      2018-02-27 CRAN (R 3.5.0)</w:t>
       </w:r>
       <w:r>
@@ -3676,6 +4843,33 @@
         <w:rPr>
           <w:rStyle w:val="VerbatimChar"/>
         </w:rPr>
+        <w:t xml:space="preserve">#&gt;  R.methodsS3      1.7.1      2016-02-16 CRAN (R 3.5.0)</w:t>
+      </w:r>
+      <w:r>
+        <w:br w:type="textWrapping"/>
+      </w:r>
+      <w:r>
+        <w:rPr>
+          <w:rStyle w:val="VerbatimChar"/>
+        </w:rPr>
+        <w:t xml:space="preserve">#&gt;  R.oo             1.22.0     2018-04-22 CRAN (R 3.5.0)</w:t>
+      </w:r>
+      <w:r>
+        <w:br w:type="textWrapping"/>
+      </w:r>
+      <w:r>
+        <w:rPr>
+          <w:rStyle w:val="VerbatimChar"/>
+        </w:rPr>
+        <w:t xml:space="preserve">#&gt;  R.utils          2.6.0      2017-11-05 CRAN (R 3.5.0)</w:t>
+      </w:r>
+      <w:r>
+        <w:br w:type="textWrapping"/>
+      </w:r>
+      <w:r>
+        <w:rPr>
+          <w:rStyle w:val="VerbatimChar"/>
+        </w:rPr>
         <w:t xml:space="preserve">#&gt;  R6               2.2.2      2017-06-17 CRAN (R 3.5.0)</w:t>
       </w:r>
       <w:r>
@@ -3694,15 +4888,6 @@
         <w:rPr>
           <w:rStyle w:val="VerbatimChar"/>
         </w:rPr>
-        <w:t xml:space="preserve">#&gt;  readr            1.1.1      2017-05-16 CRAN (R 3.5.0)</w:t>
-      </w:r>
-      <w:r>
-        <w:br w:type="textWrapping"/>
-      </w:r>
-      <w:r>
-        <w:rPr>
-          <w:rStyle w:val="VerbatimChar"/>
-        </w:rPr>
         <w:t xml:space="preserve">#&gt;  reshape2         1.4.3      2017-12-11 CRAN (R 3.5.0)</w:t>
       </w:r>
       <w:r>
@@ -3712,7 +4897,7 @@
         <w:rPr>
           <w:rStyle w:val="VerbatimChar"/>
         </w:rPr>
-        <w:t xml:space="preserve">#&gt;  rice.awd.pests * 0.0.0.9000 2018-04-23 local         </w:t>
+        <w:t xml:space="preserve">#&gt;  rice.awd.pests * 0.0.0.9000 2018-04-25 local         </w:t>
       </w:r>
       <w:r>
         <w:br w:type="textWrapping"/>
@@ -3748,24 +4933,6 @@
         <w:rPr>
           <w:rStyle w:val="VerbatimChar"/>
         </w:rPr>
-        <w:t xml:space="preserve">#&gt;  rstudioapi       0.7        2017-09-07 CRAN (R 3.5.0)</w:t>
-      </w:r>
-      <w:r>
-        <w:br w:type="textWrapping"/>
-      </w:r>
-      <w:r>
-        <w:rPr>
-          <w:rStyle w:val="VerbatimChar"/>
-        </w:rPr>
-        <w:t xml:space="preserve">#&gt;  rvest            0.3.2      2016-06-17 CRAN (R 3.5.0)</w:t>
-      </w:r>
-      <w:r>
-        <w:br w:type="textWrapping"/>
-      </w:r>
-      <w:r>
-        <w:rPr>
-          <w:rStyle w:val="VerbatimChar"/>
-        </w:rPr>
         <w:t xml:space="preserve">#&gt;  scales           0.5.0      2017-08-24 CRAN (R 3.5.0)</w:t>
       </w:r>
       <w:r>
@@ -3829,7 +4996,7 @@
         <w:rPr>
           <w:rStyle w:val="VerbatimChar"/>
         </w:rPr>
-        <w:t xml:space="preserve">#&gt;  viridisLite      0.3.0      2018-02-01 CRAN (R 3.5.0)</w:t>
+        <w:t xml:space="preserve">#&gt;  uuid             0.1-2      2015-07-28 CRAN (R 3.5.0)</w:t>
       </w:r>
       <w:r>
         <w:br w:type="textWrapping"/>
@@ -3867,6 +5034,15 @@
         </w:rPr>
         <w:t xml:space="preserve">#&gt;  yaml             2.1.18     2018-03-08 CRAN (R 3.5.0)</w:t>
       </w:r>
+      <w:r>
+        <w:br w:type="textWrapping"/>
+      </w:r>
+      <w:r>
+        <w:rPr>
+          <w:rStyle w:val="VerbatimChar"/>
+        </w:rPr>
+        <w:t xml:space="preserve">#&gt;  zip              1.0.0      2017-04-25 CRAN (R 3.5.0)</w:t>
+      </w:r>
     </w:p>
     <w:p>
       <w:pPr>
@@ -3902,7 +5078,7 @@
         <w:rPr>
           <w:rStyle w:val="VerbatimChar"/>
         </w:rPr>
-        <w:t xml:space="preserve">#&gt; Head:     [206387d] 2018-04-24: Update static docs</w:t>
+        <w:t xml:space="preserve">#&gt; Head:     [c13e849] 2018-04-25: Fix issue with numbers in N_management</w:t>
       </w:r>
     </w:p>
     <w:sectPr>

</xml_diff>

<commit_message>
Fix N_rate/N_rates in paper.Rmd
</commit_message>
<xml_diff>
--- a/analysis/paper/paper.docx
+++ b/analysis/paper/paper.docx
@@ -4650,7 +4650,7 @@
         <w:pStyle w:val="FirstParagraph"/>
       </w:pPr>
       <w:r>
-        <w:t xml:space="preserve">This report was generated on 2018-04-25 18:23:48 using the following computational environment and dependencies:</w:t>
+        <w:t xml:space="preserve">This report was generated on 2018-04-25 19:42:10 using the following computational environment and dependencies:</w:t>
       </w:r>
     </w:p>
     <w:p>
@@ -5319,7 +5319,7 @@
         <w:rPr>
           <w:rStyle w:val="VerbatimChar"/>
         </w:rPr>
-        <w:t xml:space="preserve">#&gt; Head:     [7be1d9c] 2018-04-25: Remove N table from raw-data</w:t>
+        <w:t xml:space="preserve">#&gt; Head:     [a1ac876] 2018-04-25: Split N_rates into own data</w:t>
       </w:r>
     </w:p>
     <w:sectPr>

</xml_diff>

<commit_message>
Replace Nsub with N0...N180
This just makes it easier to follow the treatments and create the document

Use `kable` to generate the table because Pandoc > 2.0 is not in rocker/verse
</commit_message>
<xml_diff>
--- a/analysis/paper/paper.docx
+++ b/analysis/paper/paper.docx
@@ -1354,7 +1354,7 @@
         <w:t xml:space="preserve"> </w:t>
       </w:r>
       <w:r>
-        <w:t xml:space="preserve">Srinivasachary et al. (2011)</w:t>
+        <w:t xml:space="preserve">@Srinivasachary2011</w:t>
       </w:r>
       <w:r>
         <w:t xml:space="preserve">)</w:t>
@@ -1378,7 +1378,7 @@
         <w:t xml:space="preserve"> </w:t>
       </w:r>
       <w:r>
-        <w:t xml:space="preserve">(N. P. Castilla et al. 1996; Slaton et al. 2003; Tang et al. 2007)</w:t>
+        <w:t xml:space="preserve">(Castilla et al. 1996; Slaton et al. 2003; Tang et al. 2007)</w:t>
       </w:r>
       <w:r>
         <w:t xml:space="preserve"> </w:t>
@@ -1390,7 +1390,7 @@
         <w:t xml:space="preserve"> </w:t>
       </w:r>
       <w:r>
-        <w:t xml:space="preserve">(N. P. Castilla et al. 1996)</w:t>
+        <w:t xml:space="preserve">(Castilla et al. 1996)</w:t>
       </w:r>
       <w:r>
         <w:t xml:space="preserve">.</w:t>
@@ -1419,7 +1419,7 @@
         <w:t xml:space="preserve"> </w:t>
       </w:r>
       <w:r>
-        <w:t xml:space="preserve">(B. A. Bouman and Tuong 2001; Liping et al. 2007)</w:t>
+        <w:t xml:space="preserve">(Bouman and Tuong 2001; Liping et al. 2007)</w:t>
       </w:r>
       <w:r>
         <w:t xml:space="preserve">. In AWD rice, fields are exposed to several dry phases during the growth period without exposing the plants to water stress. In order to avoid yield decline under AWD</w:t>
@@ -1577,79 +1577,470 @@
         <w:pStyle w:val="BodyText"/>
       </w:pPr>
       <w:r>
-        <w:t xml:space="preserve">The split-plot treatment rates of nitrogen were N</w:t>
-      </w:r>
-      <w:r>
-        <w:rPr>
-          <w:vertAlign w:val="subscript"/>
-        </w:rPr>
-        <w:t xml:space="preserve">0</w:t>
-      </w:r>
-      <w:r>
-        <w:t xml:space="preserve"> </w:t>
-      </w:r>
-      <w:r>
-        <w:t xml:space="preserve">(no nitrogen supply), N</w:t>
-      </w:r>
-      <w:r>
-        <w:rPr>
-          <w:vertAlign w:val="subscript"/>
-        </w:rPr>
+        <w:t xml:space="preserve">The split-plot treatment rates of nitrogen were N0 (no nitrogen supply), N100 (100 kg per ha applied as urea in three splits at final harrowing, active tillering and panicle initiation) and N120 (120 kg per ha applied as urea in three splits at final harrowing, active tillering and panicle initiation).</w:t>
+      </w:r>
+    </w:p>
+    <w:p>
+      <w:pPr>
+        <w:pStyle w:val="Heading3"/>
+      </w:pPr>
+      <w:bookmarkStart w:id="24" w:name="crop-establishment"/>
+      <w:r>
+        <w:t xml:space="preserve">Crop Establishment</w:t>
+      </w:r>
+      <w:bookmarkEnd w:id="24"/>
+    </w:p>
+    <w:p>
+      <w:pPr>
+        <w:pStyle w:val="FirstParagraph"/>
+      </w:pPr>
+      <w:r>
+        <w:t xml:space="preserve">Trays of NSIC Rc222, a short-season inbred irrigated lowland rice variety with 114 day maturity when transplanted were established on 19 December 2014. Trays were randomised and transplanted using a mechanical transplanter on 9 January 2015.</w:t>
+      </w:r>
+    </w:p>
+    <w:p>
+      <w:pPr>
+        <w:pStyle w:val="Heading3"/>
+      </w:pPr>
+      <w:bookmarkStart w:id="25" w:name="inoculum-preparation-and-application"/>
+      <w:r>
+        <w:t xml:space="preserve">Inoculum Preparation and Application</w:t>
+      </w:r>
+      <w:bookmarkEnd w:id="25"/>
+    </w:p>
+    <w:p>
+      <w:pPr>
+        <w:pStyle w:val="FirstParagraph"/>
+      </w:pPr>
+      <w:r>
+        <w:t xml:space="preserve">An isolate of</w:t>
+      </w:r>
+      <w:r>
+        <w:t xml:space="preserve"> </w:t>
+      </w:r>
+      <w:r>
+        <w:rPr>
+          <w:i/>
+        </w:rPr>
+        <w:t xml:space="preserve">Rhizoctonia solani</w:t>
+      </w:r>
+      <w:r>
+        <w:t xml:space="preserve"> </w:t>
+      </w:r>
+      <w:r>
+        <w:t xml:space="preserve">AG1-1a from infected rice was maintained on potato dextrose agar (PDA) medium in tubes. The isolate was transferred to 90mm Petri dishes containing PDA and incubated a room temperature (20 to 27°C). Glass bottles of autoclaved rice grain and hull substrate were prepared and plugs of the culture were transferred from Petri dishes to the autoclaved substrate and incubated at room temperature for two weeks.</w:t>
+      </w:r>
+    </w:p>
+    <w:p>
+      <w:pPr>
+        <w:pStyle w:val="BodyText"/>
+      </w:pPr>
+      <w:r>
+        <w:t xml:space="preserve">The plots were inoculated 20 days after transplanting by spreading 151g of inoculum over the split-plot area with a 1m buffer on either end (4m x 11m).</w:t>
+      </w:r>
+    </w:p>
+    <w:p>
+      <w:pPr>
+        <w:pStyle w:val="Heading2"/>
+      </w:pPr>
+      <w:bookmarkStart w:id="26" w:name="experiment-1"/>
+      <w:r>
+        <w:t xml:space="preserve">2016 Experiment</w:t>
+      </w:r>
+      <w:bookmarkEnd w:id="26"/>
+    </w:p>
+    <w:p>
+      <w:pPr>
+        <w:pStyle w:val="Heading3"/>
+      </w:pPr>
+      <w:bookmarkStart w:id="27" w:name="experimental-design-1"/>
+      <w:r>
+        <w:t xml:space="preserve">Experimental Design</w:t>
+      </w:r>
+      <w:bookmarkEnd w:id="27"/>
+    </w:p>
+    <w:p>
+      <w:pPr>
+        <w:pStyle w:val="FirstParagraph"/>
+      </w:pPr>
+      <w:r>
+        <w:t xml:space="preserve">The experiment followed the same split-plot design as described for the 2015 experiment. However, the plot size was increased and due to these changes, the replicate sizes are are not equal as necessitated by the use of a larger area for the experiment. The main plot sizes were: Block 1 (B1) 21m x 20.5m (412.5 sq m) and Block 2 (B2) 20.25m x 21.6m (437.4 sq m). The split-plot sizes were B1 21m x 10.25m (215.25 sq m), B2 20.25m x 10.8m (218.7 sq m). The replication sizes were B1 - 42m x 20.5m (861 sq m) and B2 - 40.5m x 21.6m (874.8 sq m). A buffer 0.5m per split-plot was used and the overall experiment size was 3471.6 sq m.</w:t>
+      </w:r>
+    </w:p>
+    <w:p>
+      <w:pPr>
+        <w:pStyle w:val="BodyText"/>
+      </w:pPr>
+      <w:r>
+        <w:t xml:space="preserve">Split-plot N rates differed from the 2015 rates with only two nitrogen treatments, N60 (60 kg per ha as urea split into two applications) and N180 (180 kg per ha in three splits) being applied.</w:t>
+      </w:r>
+    </w:p>
+    <w:p>
+      <w:pPr>
+        <w:pStyle w:val="Heading3"/>
+      </w:pPr>
+      <w:bookmarkStart w:id="28" w:name="crop-establishment-1"/>
+      <w:r>
+        <w:t xml:space="preserve">Crop Establishment</w:t>
+      </w:r>
+      <w:bookmarkEnd w:id="28"/>
+    </w:p>
+    <w:p>
+      <w:pPr>
+        <w:pStyle w:val="FirstParagraph"/>
+      </w:pPr>
+      <w:r>
+        <w:t xml:space="preserve">Nurseries of NSIC Rc222 were established on 7 January 2016 experiments. Seedlings were transplanted by hand 20 to 22 January 2016 in hills with six to eight seedlings per hill with a distance of 20 cm within and between rows.</w:t>
+      </w:r>
+    </w:p>
+    <w:p>
+      <w:pPr>
+        <w:pStyle w:val="Heading3"/>
+      </w:pPr>
+      <w:bookmarkStart w:id="29" w:name="inoculum-preparation-and-application-1"/>
+      <w:r>
+        <w:t xml:space="preserve">Inoculum Preparation and Application</w:t>
+      </w:r>
+      <w:bookmarkEnd w:id="29"/>
+    </w:p>
+    <w:p>
+      <w:pPr>
+        <w:pStyle w:val="FirstParagraph"/>
+      </w:pPr>
+      <w:r>
+        <w:t xml:space="preserve">Based on the 2015 results, the inoculation methods were modified in 2016 to increase the amount of inoculum applied to a smaller area. Plots were inoculated 41 days after transplanting using ten bottles per one sampling area (1m x 1m) per plot, where one bottle contained 151g inoculum. A total amount of 1,510g of inoculum was applied to a 1m x 1m area.</w:t>
+      </w:r>
+    </w:p>
+    <w:p>
+      <w:pPr>
+        <w:pStyle w:val="Heading3"/>
+      </w:pPr>
+      <w:bookmarkStart w:id="30" w:name="data-collection"/>
+      <w:r>
+        <w:t xml:space="preserve">Data Collection</w:t>
+      </w:r>
+      <w:bookmarkEnd w:id="30"/>
+    </w:p>
+    <w:p>
+      <w:pPr>
+        <w:pStyle w:val="FirstParagraph"/>
+      </w:pPr>
+      <w:r>
+        <w:t xml:space="preserve">Disease scoring was the same in both experiments using the same disease assessment scale for field evaluation developed at IRRI where 0 - no disease; 1 - trace to 1% severity; 2 - 1 to 5%; 3 - 5 to 15%; 4 - 15 to 50%; 5 - 50 to 100%. Where severity was considered to be the amount of leaf or sheath tissue covered by ShB lesions. Two sample areas per plot (1m x 1m) were assessed. For nine hills per sample, the number of tillers per hill and number of tillers with ShB (incidence) were measured. Tiller ShB severity was measured for four tillers per hill and six leaves tiller using the rating scale. Five disease assessments were made in the 2015 experiment and four disease assessments were made in the 2016 experiment, respectively.</w:t>
+      </w:r>
+    </w:p>
+    <w:p>
+      <w:pPr>
+        <w:pStyle w:val="Heading3"/>
+      </w:pPr>
+      <w:bookmarkStart w:id="31" w:name="statistical-analysis"/>
+      <w:r>
+        <w:t xml:space="preserve">Statistical Analysis</w:t>
+      </w:r>
+      <w:bookmarkEnd w:id="31"/>
+    </w:p>
+    <w:p>
+      <w:pPr>
+        <w:pStyle w:val="FirstParagraph"/>
+      </w:pPr>
+      <w:r>
+        <w:t xml:space="preserve">Because the severity data were collected on an unevenly spaced ordinal scale, they were converted to the midpoint value of the percent range for severity. Area under the disease progress stairs (AUDPS)</w:t>
+      </w:r>
+      <w:r>
+        <w:t xml:space="preserve"> </w:t>
+      </w:r>
+      <w:r>
+        <w:t xml:space="preserve">(Simko and Piepho 2012)</w:t>
+      </w:r>
+      <w:r>
+        <w:t xml:space="preserve"> </w:t>
+      </w:r>
+      <w:r>
+        <w:t xml:space="preserve">was calculated for both disease incidence and severity.</w:t>
+      </w:r>
+    </w:p>
+    <w:p>
+      <w:pPr>
+        <w:pStyle w:val="BodyText"/>
+      </w:pPr>
+      <w:r>
+        <w:t xml:space="preserve">As most of the data’s residuals did not meet assumptions for normality, the analysis was carried out using multivariate generalised linear mixed models implemented in the</w:t>
+      </w:r>
+      <w:r>
+        <w:t xml:space="preserve"> </w:t>
+      </w:r>
+      <w:r>
+        <w:rPr>
+          <w:rStyle w:val="VerbatimChar"/>
+        </w:rPr>
+        <w:t xml:space="preserve">MCMCglmm</w:t>
+      </w:r>
+      <w:r>
+        <w:t xml:space="preserve"> </w:t>
+      </w:r>
+      <w:r>
+        <w:t xml:space="preserve">package</w:t>
+      </w:r>
+      <w:r>
+        <w:t xml:space="preserve"> </w:t>
+      </w:r>
+      <w:r>
+        <w:t xml:space="preserve">(Hadfield 2010)</w:t>
+      </w:r>
+      <w:r>
+        <w:t xml:space="preserve"> </w:t>
+      </w:r>
+      <w:r>
+        <w:t xml:space="preserve">in the R programming environment</w:t>
+      </w:r>
+      <w:r>
+        <w:t xml:space="preserve"> </w:t>
+      </w:r>
+      <w:r>
+        <w:t xml:space="preserve">(R Core Team 2018)</w:t>
+      </w:r>
+      <w:r>
+        <w:t xml:space="preserve">.</w:t>
+      </w:r>
+    </w:p>
+    <w:p>
+      <w:pPr>
+        <w:pStyle w:val="BodyText"/>
+      </w:pPr>
+      <w:r>
+        <w:t xml:space="preserve">For each measurement, e.g. 2015 tiller incidence, 2016 tiller incidence, a single MCMC chain was run for 50,000 steps, with the first 5000 discarded as burn in. The remaining samples were thinned by taking every one-hundredth sample, yielding 5000 independent draws from the posterior distribution of the parameters of the model. Convergence of the chains was assessed using the coda package in R. The priors of the variances and covariances of the random effects in the model are locally non-informative priors [74].</w:t>
+      </w:r>
+    </w:p>
+    <w:p>
+      <w:pPr>
+        <w:pStyle w:val="Heading1"/>
+      </w:pPr>
+      <w:bookmarkStart w:id="32" w:name="results"/>
+      <w:r>
+        <w:t xml:space="preserve">Results</w:t>
+      </w:r>
+      <w:bookmarkEnd w:id="32"/>
+    </w:p>
+    <w:p>
+      <w:pPr>
+        <w:pStyle w:val="Heading2"/>
+      </w:pPr>
+      <w:bookmarkStart w:id="33" w:name="experiment-2"/>
+      <w:r>
+        <w:t xml:space="preserve">2015 Experiment</w:t>
+      </w:r>
+      <w:bookmarkEnd w:id="33"/>
+    </w:p>
+    <w:p>
+      <w:pPr>
+        <w:pStyle w:val="Heading3"/>
+      </w:pPr>
+      <w:bookmarkStart w:id="34" w:name="tiller-sheath-blight-incidence"/>
+      <w:r>
+        <w:t xml:space="preserve">Tiller Sheath Blight Incidence</w:t>
+      </w:r>
+      <w:bookmarkEnd w:id="34"/>
+    </w:p>
+    <w:p>
+      <w:pPr>
+        <w:pStyle w:val="FirstParagraph"/>
+      </w:pPr>
+      <w:r>
+        <w:t xml:space="preserve">In 2015 the incidence of tiller ShB remained low throughout the growing season only reaching 15% in 2015 in the N120, flooded treatment (Figure</w:t>
+      </w:r>
+      <w:r>
+        <w:t xml:space="preserve"> </w:t>
+      </w:r>
+      <w:r>
         <w:t xml:space="preserve">1</w:t>
       </w:r>
       <w:r>
-        <w:t xml:space="preserve"> </w:t>
-      </w:r>
-      <w:r>
-        <w:t xml:space="preserve">(100 kg per ha applied as urea in three splits at final harrowing, active tillering and panicle initiation) and N</w:t>
-      </w:r>
-      <w:r>
-        <w:rPr>
-          <w:vertAlign w:val="subscript"/>
-        </w:rPr>
-        <w:t xml:space="preserve">2</w:t>
-      </w:r>
-      <w:r>
-        <w:t xml:space="preserve"> </w:t>
-      </w:r>
-      <w:r>
-        <w:t xml:space="preserve">(120 kg per ha applied as urea in three splits at final harrowing, active tillering and panicle initiation).</w:t>
+        <w:t xml:space="preserve">). The nitrogen treatments, N100 and N120, were both significantly different when compared with the control N0 treatment. However, water management was not significantly different.</w:t>
       </w:r>
     </w:p>
     <w:p>
       <w:pPr>
         <w:pStyle w:val="Heading3"/>
       </w:pPr>
-      <w:bookmarkStart w:id="24" w:name="crop-establishment"/>
-      <w:r>
-        <w:t xml:space="preserve">Crop Establishment</w:t>
-      </w:r>
-      <w:bookmarkEnd w:id="24"/>
+      <w:bookmarkStart w:id="35" w:name="tiller-sheath-blight-severity"/>
+      <w:r>
+        <w:t xml:space="preserve">Tiller Sheath Blight Severity</w:t>
+      </w:r>
+      <w:bookmarkEnd w:id="35"/>
     </w:p>
     <w:p>
       <w:pPr>
         <w:pStyle w:val="FirstParagraph"/>
       </w:pPr>
       <w:r>
-        <w:t xml:space="preserve">Trays of NSIC Rc222, a short-season inbred irrigated lowland rice variety with 114 day maturity when transplanted were established on 19 December 2014. Trays were randomised and transplanted using a mechanical transplanter on 9 January 2015.</w:t>
+        <w:t xml:space="preserve">In 2015 both the N100 and N120 treatments were significantly different than the control N0 treatment. However, the AWD water management was not significantly different from the FLD treatment.</w:t>
       </w:r>
     </w:p>
     <w:p>
       <w:pPr>
         <w:pStyle w:val="Heading3"/>
       </w:pPr>
-      <w:bookmarkStart w:id="25" w:name="inoculum-preparation-and-application"/>
-      <w:r>
-        <w:t xml:space="preserve">Inoculum Preparation and Application</w:t>
-      </w:r>
-      <w:bookmarkEnd w:id="25"/>
+      <w:bookmarkStart w:id="36" w:name="leaf-sheath-blight-severity"/>
+      <w:r>
+        <w:t xml:space="preserve">Leaf Sheath Blight Severity</w:t>
+      </w:r>
+      <w:bookmarkEnd w:id="36"/>
     </w:p>
     <w:p>
       <w:pPr>
         <w:pStyle w:val="FirstParagraph"/>
       </w:pPr>
       <w:r>
-        <w:t xml:space="preserve">An isolate of</w:t>
+        <w:t xml:space="preserve">In 2015 both the N100 and N120 treatments were significantly different than the N0 treatment. However, the AWD water management was not significantly different from the FLD treatment.</w:t>
+      </w:r>
+    </w:p>
+    <w:p>
+      <w:pPr>
+        <w:pStyle w:val="Heading2"/>
+      </w:pPr>
+      <w:bookmarkStart w:id="37" w:name="experiment-3"/>
+      <w:r>
+        <w:t xml:space="preserve">2016 Experiment</w:t>
+      </w:r>
+      <w:bookmarkEnd w:id="37"/>
+    </w:p>
+    <w:p>
+      <w:pPr>
+        <w:pStyle w:val="Heading3"/>
+      </w:pPr>
+      <w:bookmarkStart w:id="38" w:name="tiller-sheath-blight-incidence-1"/>
+      <w:r>
+        <w:t xml:space="preserve">Tiller Sheath Blight Incidence</w:t>
+      </w:r>
+      <w:bookmarkEnd w:id="38"/>
+    </w:p>
+    <w:p>
+      <w:pPr>
+        <w:pStyle w:val="FirstParagraph"/>
+      </w:pPr>
+      <w:r>
+        <w:t xml:space="preserve">The changes to the inoculation methodology resulted in a higher rate of infection in 2016, with the N180, flooded treatment reaching a maximum value of 98% incidence at the third observation (Figure</w:t>
+      </w:r>
+      <w:r>
+        <w:t xml:space="preserve"> </w:t>
+      </w:r>
+      <w:r>
+        <w:t xml:space="preserve">1</w:t>
+      </w:r>
+      <w:r>
+        <w:t xml:space="preserve">). The nitrogen treatment N180, was significantly different than the control N60 treatment. As in the 2015 study, water management did not significantly differ.</w:t>
+      </w:r>
+    </w:p>
+    <w:p>
+      <w:pPr>
+        <w:pStyle w:val="Heading3"/>
+      </w:pPr>
+      <w:bookmarkStart w:id="39" w:name="tiller-sheath-blight-severity-1"/>
+      <w:r>
+        <w:t xml:space="preserve">Tiller Sheath Blight Severity</w:t>
+      </w:r>
+      <w:bookmarkEnd w:id="39"/>
+    </w:p>
+    <w:p>
+      <w:pPr>
+        <w:pStyle w:val="FirstParagraph"/>
+      </w:pPr>
+      <w:r>
+        <w:t xml:space="preserve">In 2016 the N180 treatment was significantly different from the N60 treatment, with N180 severity being higher. The AWD water management, which was lower than FLD, was also significantly different.</w:t>
+      </w:r>
+    </w:p>
+    <w:p>
+      <w:pPr>
+        <w:pStyle w:val="Heading3"/>
+      </w:pPr>
+      <w:bookmarkStart w:id="40" w:name="leaf-sheath-blight-severity-1"/>
+      <w:r>
+        <w:t xml:space="preserve">Leaf Sheath Blight Severity</w:t>
+      </w:r>
+      <w:bookmarkEnd w:id="40"/>
+    </w:p>
+    <w:p>
+      <w:pPr>
+        <w:pStyle w:val="FirstParagraph"/>
+      </w:pPr>
+      <w:r>
+        <w:t xml:space="preserve">In 2016 the neither of the treatments, nitrogen rate or water management, were significantly different from the control treatments for leaf ShB severity.</w:t>
+      </w:r>
+    </w:p>
+    <w:p>
+      <w:pPr>
+        <w:pStyle w:val="Heading1"/>
+      </w:pPr>
+      <w:bookmarkStart w:id="41" w:name="discussion"/>
+      <w:r>
+        <w:t xml:space="preserve">Discussion</w:t>
+      </w:r>
+      <w:bookmarkEnd w:id="41"/>
+    </w:p>
+    <w:p>
+      <w:pPr>
+        <w:pStyle w:val="FirstParagraph"/>
+      </w:pPr>
+      <w:r>
+        <w:t xml:space="preserve">In both experiments we were unable to detect any significant effect of AWD on sheath blight that would cause increases in the disease, which could hinder adoption of the technology. In 2016 one measurement, tiller sheath blight severity, was significantly lower for AWD than the traditional FLD treatment, which may indicate a possible adverse effect of using AWD on leaf ShB severity.</w:t>
+      </w:r>
+    </w:p>
+    <w:p>
+      <w:pPr>
+        <w:pStyle w:val="Heading1"/>
+      </w:pPr>
+      <w:bookmarkStart w:id="42" w:name="notes"/>
+      <w:r>
+        <w:t xml:space="preserve">Notes</w:t>
+      </w:r>
+      <w:bookmarkEnd w:id="42"/>
+    </w:p>
+    <w:p>
+      <w:pPr>
+        <w:pStyle w:val="Heading2"/>
+      </w:pPr>
+      <w:bookmarkStart w:id="43" w:name="acknowledgments"/>
+      <w:r>
+        <w:t xml:space="preserve">Acknowledgments</w:t>
+      </w:r>
+      <w:bookmarkEnd w:id="43"/>
+    </w:p>
+    <w:p>
+      <w:pPr>
+        <w:pStyle w:val="FirstParagraph"/>
+      </w:pPr>
+      <w:r>
+        <w:t xml:space="preserve">The authors wish to thank Rachel King of the University of Southern Queensland Statistical Consulting Unit for her insightful comments on the analysis of this paper. We would also like to thank Dale Amozola, Paul Escandor and P. Lapis for their technical support in the field. Lastly, Michael Noel, who helped design and manage the first year of the project but passed away in September 2016.</w:t>
+      </w:r>
+    </w:p>
+    <w:p>
+      <w:pPr>
+        <w:pStyle w:val="Heading5"/>
+      </w:pPr>
+      <w:bookmarkStart w:id="44" w:name="pagebreak"/>
+      <w:r>
+        <w:t xml:space="preserve">pagebreak</w:t>
+      </w:r>
+      <w:bookmarkEnd w:id="44"/>
+    </w:p>
+    <w:p>
+      <w:pPr>
+        <w:pStyle w:val="Heading1"/>
+      </w:pPr>
+      <w:bookmarkStart w:id="45" w:name="references"/>
+      <w:r>
+        <w:t xml:space="preserve">References</w:t>
+      </w:r>
+      <w:bookmarkEnd w:id="45"/>
+    </w:p>
+    <w:bookmarkStart w:id="71" w:name="refs"/>
+    <w:bookmarkStart w:id="47" w:name="ref-Bouman2001"/>
+    <w:p>
+      <w:pPr>
+        <w:pStyle w:val="FirstParagraph"/>
+      </w:pPr>
+      <w:r>
+        <w:t xml:space="preserve">Bouman, B. A., &amp; Tuong, T. (2001). Field water management to save water and increase its productivity in irrigated lowland rice.</w:t>
       </w:r>
       <w:r>
         <w:t xml:space="preserve"> </w:t>
@@ -1658,603 +2049,10 @@
         <w:rPr>
           <w:i/>
         </w:rPr>
-        <w:t xml:space="preserve">Rhizoctonia solani</w:t>
-      </w:r>
-      <w:r>
-        <w:t xml:space="preserve"> </w:t>
-      </w:r>
-      <w:r>
-        <w:t xml:space="preserve">AG1-1a from infected rice was maintained on potato dextrose agar (PDA) medium in tubes. The isolate was transferred to 90mm Petri dishes containing PDA and incubated a room temperature (20 to 27°C). Glass bottles of autoclaved rice grain and hull substrate were prepared and plugs of the culture were transferred from Petri dishes to the autoclaved substrate and incubated at room temperature for two weeks.</w:t>
-      </w:r>
-    </w:p>
-    <w:p>
-      <w:pPr>
-        <w:pStyle w:val="BodyText"/>
-      </w:pPr>
-      <w:r>
-        <w:t xml:space="preserve">The plots were inoculated 20 days after transplanting by spreading 151g of inoculum over the split-plot area with a 1m buffer on either end (4m x 11m).</w:t>
-      </w:r>
-    </w:p>
-    <w:p>
-      <w:pPr>
-        <w:pStyle w:val="Heading2"/>
-      </w:pPr>
-      <w:bookmarkStart w:id="26" w:name="experiment-1"/>
-      <w:r>
-        <w:t xml:space="preserve">2016 Experiment</w:t>
-      </w:r>
-      <w:bookmarkEnd w:id="26"/>
-    </w:p>
-    <w:p>
-      <w:pPr>
-        <w:pStyle w:val="Heading3"/>
-      </w:pPr>
-      <w:bookmarkStart w:id="27" w:name="experimental-design-1"/>
-      <w:r>
-        <w:t xml:space="preserve">Experimental Design</w:t>
-      </w:r>
-      <w:bookmarkEnd w:id="27"/>
-    </w:p>
-    <w:p>
-      <w:pPr>
-        <w:pStyle w:val="FirstParagraph"/>
-      </w:pPr>
-      <w:r>
-        <w:t xml:space="preserve">The experiment followed the same split-plot design as described for the 2015 experiment. However, the plot size was increased and due to these changes, the replicate sizes are are not equal as necessitated by the use of a larger area for the experiment. The main plot sizes were: Block 1 (B1) 21m x 20.5m (412.5 sq m) and Block 2 (B2) 20.25m x 21.6m (437.4 sq m). The split-plot sizes were B1 21m x 10.25m (215.25 sq m), B2 20.25m x 10.8m (218.7 sq m). The replication sizes were B1 - 42m x 20.5m (861 sq m) and B2 - 40.5m x 21.6m (874.8 sq m). A buffer 0.5m per split-plot was used and the overall experiment size was 3471.6 sq m.</w:t>
-      </w:r>
-    </w:p>
-    <w:p>
-      <w:pPr>
-        <w:pStyle w:val="BodyText"/>
-      </w:pPr>
-      <w:r>
-        <w:t xml:space="preserve">Split-plot N rates differed from the 2015 rates with only two nitrogen treatments, N</w:t>
-      </w:r>
-      <w:r>
-        <w:rPr>
-          <w:vertAlign w:val="subscript"/>
-        </w:rPr>
-        <w:t xml:space="preserve">3</w:t>
-      </w:r>
-      <w:r>
-        <w:t xml:space="preserve"> </w:t>
-      </w:r>
-      <w:r>
-        <w:t xml:space="preserve">(60 kg per ha as urea split into two applications) and N</w:t>
-      </w:r>
-      <w:r>
-        <w:rPr>
-          <w:vertAlign w:val="subscript"/>
-        </w:rPr>
-        <w:t xml:space="preserve">4</w:t>
-      </w:r>
-      <w:r>
-        <w:t xml:space="preserve"> </w:t>
-      </w:r>
-      <w:r>
-        <w:t xml:space="preserve">(180 kg per ha in three splits) being applied.</w:t>
-      </w:r>
-    </w:p>
-    <w:p>
-      <w:pPr>
-        <w:pStyle w:val="Heading3"/>
-      </w:pPr>
-      <w:bookmarkStart w:id="28" w:name="crop-establishment-1"/>
-      <w:r>
-        <w:t xml:space="preserve">Crop Establishment</w:t>
-      </w:r>
-      <w:bookmarkEnd w:id="28"/>
-    </w:p>
-    <w:p>
-      <w:pPr>
-        <w:pStyle w:val="FirstParagraph"/>
-      </w:pPr>
-      <w:r>
-        <w:t xml:space="preserve">Nurseries of NSIC Rc222 were established on 7 January 2016 experiments. Seedlings were transplanted by hand 20 to 22 January 2016 in hills with six to eight seedlings per hill with a distance of 20 cm within and between rows.</w:t>
-      </w:r>
-    </w:p>
-    <w:p>
-      <w:pPr>
-        <w:pStyle w:val="Heading3"/>
-      </w:pPr>
-      <w:bookmarkStart w:id="29" w:name="inoculum-preparation-and-application-1"/>
-      <w:r>
-        <w:t xml:space="preserve">Inoculum Preparation and Application</w:t>
-      </w:r>
-      <w:bookmarkEnd w:id="29"/>
-    </w:p>
-    <w:p>
-      <w:pPr>
-        <w:pStyle w:val="FirstParagraph"/>
-      </w:pPr>
-      <w:r>
-        <w:t xml:space="preserve">Based on the 2015 results, the inoculation methods were modified in 2016 to increase the amount of inoculum applied to a smaller area. Plots were inoculated 41 days after transplanting using ten bottles per one sampling area (1m x 1m) per plot, where one bottle contained 151g inoculum. A total amount of 1,510g of inoculum was applied to a 1m x 1m area.</w:t>
-      </w:r>
-    </w:p>
-    <w:p>
-      <w:pPr>
-        <w:pStyle w:val="Heading2"/>
-      </w:pPr>
-      <w:bookmarkStart w:id="30" w:name="data-collection-and-analysis"/>
-      <w:r>
-        <w:t xml:space="preserve">Data Collection and Analysis</w:t>
-      </w:r>
-      <w:bookmarkEnd w:id="30"/>
-    </w:p>
-    <w:p>
-      <w:pPr>
-        <w:pStyle w:val="FirstParagraph"/>
-      </w:pPr>
-      <w:r>
-        <w:t xml:space="preserve">Disease scoring was the same in both experiments using the same disease assessment scale for field evaluation developed at IRRI where 0 - no disease; 1 - trace to 1% severity; 2 - 1 to 5%; 3 - 5 to 15%; 4 - 15 to 50%; 5 - 50 to 100%. Where severity was considered to be the amount of leaf or sheath tissue covered by ShB lesions. Two sample areas per plot (1m x 1m) were assessed. For nine hills per sample, the number of tillers per hill and number of tillers with ShB (incidence) were measured. Tiller ShB severity was measured for four tillers per hill and six leaves tiller using the rating scale. Five disease assessments were made in the 2015 experiment and four disease assessments were made in the 2016 experiment, respectively.</w:t>
-      </w:r>
-    </w:p>
-    <w:p>
-      <w:pPr>
-        <w:pStyle w:val="BodyText"/>
-      </w:pPr>
-      <w:r>
-        <w:t xml:space="preserve">Because the data were collected on an ordinal scale, but not evenly spaced, the data were converted to the midpoint value of the percent range for severity. Area under the disease progress stairs (AUDPS)</w:t>
-      </w:r>
-      <w:r>
-        <w:t xml:space="preserve"> </w:t>
-      </w:r>
-      <w:r>
-        <w:t xml:space="preserve">(Simko and Piepho 2012)</w:t>
-      </w:r>
-      <w:r>
-        <w:t xml:space="preserve"> </w:t>
-      </w:r>
-      <w:r>
-        <w:t xml:space="preserve">was calculated for both disease incidence and severity. As most of the data’s residuals did not meet assumptions for normality, the analysis was carried out using multivariate generalised linear mixed models implemented in the</w:t>
-      </w:r>
-      <w:r>
-        <w:t xml:space="preserve"> </w:t>
-      </w:r>
-      <w:r>
-        <w:rPr>
-          <w:rStyle w:val="VerbatimChar"/>
-        </w:rPr>
-        <w:t xml:space="preserve">MCMCglmm</w:t>
-      </w:r>
-      <w:r>
-        <w:t xml:space="preserve"> </w:t>
-      </w:r>
-      <w:r>
-        <w:t xml:space="preserve">package</w:t>
-      </w:r>
-      <w:r>
-        <w:t xml:space="preserve"> </w:t>
-      </w:r>
-      <w:r>
-        <w:t xml:space="preserve">(Hadfield 2010)</w:t>
-      </w:r>
-      <w:r>
-        <w:t xml:space="preserve"> </w:t>
-      </w:r>
-      <w:r>
-        <w:t xml:space="preserve">in the R programming environment</w:t>
-      </w:r>
-      <w:r>
-        <w:t xml:space="preserve"> </w:t>
-      </w:r>
-      <w:r>
-        <w:t xml:space="preserve">(R Core Team 2018)</w:t>
-      </w:r>
-      <w:r>
-        <w:t xml:space="preserve">.</w:t>
-      </w:r>
-    </w:p>
-    <w:p>
-      <w:pPr>
-        <w:pStyle w:val="Heading1"/>
-      </w:pPr>
-      <w:bookmarkStart w:id="31" w:name="results"/>
-      <w:r>
-        <w:t xml:space="preserve">Results</w:t>
-      </w:r>
-      <w:bookmarkEnd w:id="31"/>
-    </w:p>
-    <w:p>
-      <w:pPr>
-        <w:pStyle w:val="Heading2"/>
-      </w:pPr>
-      <w:bookmarkStart w:id="32" w:name="experiment-2"/>
-      <w:r>
-        <w:t xml:space="preserve">2015 Experiment</w:t>
-      </w:r>
-      <w:bookmarkEnd w:id="32"/>
-    </w:p>
-    <w:p>
-      <w:pPr>
-        <w:pStyle w:val="Heading3"/>
-      </w:pPr>
-      <w:bookmarkStart w:id="33" w:name="tiller-sheath-blight-incidence"/>
-      <w:r>
-        <w:t xml:space="preserve">Tiller Sheath Blight Incidence</w:t>
-      </w:r>
-      <w:bookmarkEnd w:id="33"/>
-    </w:p>
-    <w:p>
-      <w:pPr>
-        <w:pStyle w:val="FirstParagraph"/>
-      </w:pPr>
-      <w:r>
-        <w:t xml:space="preserve">In 2015 the incidence of tiller ShB remained low throughout the growing season only reaching 15% in 2015 in the N</w:t>
-      </w:r>
-      <w:r>
-        <w:rPr>
-          <w:vertAlign w:val="subscript"/>
-        </w:rPr>
-        <w:t xml:space="preserve">2</w:t>
-      </w:r>
-      <w:r>
-        <w:t xml:space="preserve">, flooded treatment (Figure</w:t>
-      </w:r>
-      <w:r>
-        <w:t xml:space="preserve"> </w:t>
-      </w:r>
-      <w:r>
-        <w:t xml:space="preserve">1</w:t>
-      </w:r>
-      <w:r>
-        <w:t xml:space="preserve">). The nitrogen treatments, N</w:t>
-      </w:r>
-      <w:r>
-        <w:rPr>
-          <w:vertAlign w:val="subscript"/>
-        </w:rPr>
-        <w:t xml:space="preserve">1</w:t>
-      </w:r>
-      <w:r>
-        <w:t xml:space="preserve"> </w:t>
-      </w:r>
-      <w:r>
-        <w:t xml:space="preserve">and N</w:t>
-      </w:r>
-      <w:r>
-        <w:rPr>
-          <w:vertAlign w:val="subscript"/>
-        </w:rPr>
-        <w:t xml:space="preserve">2</w:t>
-      </w:r>
-      <w:r>
-        <w:t xml:space="preserve">, were both significantly different when compared with the control N</w:t>
-      </w:r>
-      <w:r>
-        <w:rPr>
-          <w:vertAlign w:val="subscript"/>
-        </w:rPr>
-        <w:t xml:space="preserve">0</w:t>
-      </w:r>
-      <w:r>
-        <w:t xml:space="preserve"> </w:t>
-      </w:r>
-      <w:r>
-        <w:t xml:space="preserve">treatment. However, water management was not significantly different.</w:t>
-      </w:r>
-    </w:p>
-    <w:p>
-      <w:pPr>
-        <w:pStyle w:val="Heading3"/>
-      </w:pPr>
-      <w:bookmarkStart w:id="34" w:name="tiller-sheath-blight-severity"/>
-      <w:r>
-        <w:t xml:space="preserve">Tiller Sheath Blight Severity</w:t>
-      </w:r>
-      <w:bookmarkEnd w:id="34"/>
-    </w:p>
-    <w:p>
-      <w:pPr>
-        <w:pStyle w:val="FirstParagraph"/>
-      </w:pPr>
-      <w:r>
-        <w:t xml:space="preserve">In 2015 both the N</w:t>
-      </w:r>
-      <w:r>
-        <w:rPr>
-          <w:vertAlign w:val="subscript"/>
-        </w:rPr>
-        <w:t xml:space="preserve">1</w:t>
-      </w:r>
-      <w:r>
-        <w:t xml:space="preserve"> </w:t>
-      </w:r>
-      <w:r>
-        <w:t xml:space="preserve">and N</w:t>
-      </w:r>
-      <w:r>
-        <w:rPr>
-          <w:vertAlign w:val="subscript"/>
-        </w:rPr>
-        <w:t xml:space="preserve">2</w:t>
-      </w:r>
-      <w:r>
-        <w:t xml:space="preserve"> </w:t>
-      </w:r>
-      <w:r>
-        <w:t xml:space="preserve">treatments were significantly different than the control N</w:t>
-      </w:r>
-      <w:r>
-        <w:rPr>
-          <w:vertAlign w:val="subscript"/>
-        </w:rPr>
-        <w:t xml:space="preserve">0</w:t>
-      </w:r>
-      <w:r>
-        <w:t xml:space="preserve"> </w:t>
-      </w:r>
-      <w:r>
-        <w:t xml:space="preserve">treatment. However, the AWD water management was not significantly different from the FLD treatment.</w:t>
-      </w:r>
-    </w:p>
-    <w:p>
-      <w:pPr>
-        <w:pStyle w:val="Heading3"/>
-      </w:pPr>
-      <w:bookmarkStart w:id="35" w:name="leaf-sheath-blight-severity"/>
-      <w:r>
-        <w:t xml:space="preserve">Leaf Sheath Blight Severity</w:t>
-      </w:r>
-      <w:bookmarkEnd w:id="35"/>
-    </w:p>
-    <w:p>
-      <w:pPr>
-        <w:pStyle w:val="FirstParagraph"/>
-      </w:pPr>
-      <w:r>
-        <w:t xml:space="preserve">In 2015 both the N</w:t>
-      </w:r>
-      <w:r>
-        <w:rPr>
-          <w:vertAlign w:val="subscript"/>
-        </w:rPr>
-        <w:t xml:space="preserve">1</w:t>
-      </w:r>
-      <w:r>
-        <w:t xml:space="preserve"> </w:t>
-      </w:r>
-      <w:r>
-        <w:t xml:space="preserve">and N</w:t>
-      </w:r>
-      <w:r>
-        <w:rPr>
-          <w:vertAlign w:val="subscript"/>
-        </w:rPr>
-        <w:t xml:space="preserve">2</w:t>
-      </w:r>
-      <w:r>
-        <w:t xml:space="preserve"> </w:t>
-      </w:r>
-      <w:r>
-        <w:t xml:space="preserve">treatments were significantly different than the N</w:t>
-      </w:r>
-      <w:r>
-        <w:rPr>
-          <w:vertAlign w:val="subscript"/>
-        </w:rPr>
-        <w:t xml:space="preserve">0</w:t>
-      </w:r>
-      <w:r>
-        <w:t xml:space="preserve"> </w:t>
-      </w:r>
-      <w:r>
-        <w:t xml:space="preserve">treatment. However, the AWD water management was not significantly different from the FLD treatment.</w:t>
-      </w:r>
-    </w:p>
-    <w:p>
-      <w:pPr>
-        <w:pStyle w:val="Heading2"/>
-      </w:pPr>
-      <w:bookmarkStart w:id="36" w:name="experiment-3"/>
-      <w:r>
-        <w:t xml:space="preserve">2016 Experiment</w:t>
-      </w:r>
-      <w:bookmarkEnd w:id="36"/>
-    </w:p>
-    <w:p>
-      <w:pPr>
-        <w:pStyle w:val="Heading3"/>
-      </w:pPr>
-      <w:bookmarkStart w:id="37" w:name="tiller-sheath-blight-incidence-1"/>
-      <w:r>
-        <w:t xml:space="preserve">Tiller Sheath Blight Incidence</w:t>
-      </w:r>
-      <w:bookmarkEnd w:id="37"/>
-    </w:p>
-    <w:p>
-      <w:pPr>
-        <w:pStyle w:val="FirstParagraph"/>
-      </w:pPr>
-      <w:r>
-        <w:t xml:space="preserve">The changes to the inoculation methodology resulted in a much higher rate of infection in 2016, with the N</w:t>
-      </w:r>
-      <w:r>
-        <w:rPr>
-          <w:vertAlign w:val="subscript"/>
-        </w:rPr>
-        <w:t xml:space="preserve">4</w:t>
-      </w:r>
-      <w:r>
-        <w:t xml:space="preserve">, flooded treatment reaching a maximum value of 98% incidence at the third observation (Figure</w:t>
-      </w:r>
-      <w:r>
-        <w:t xml:space="preserve"> </w:t>
-      </w:r>
-      <w:r>
-        <w:t xml:space="preserve">1</w:t>
-      </w:r>
-      <w:r>
-        <w:t xml:space="preserve">). The nitrogen treatment N</w:t>
-      </w:r>
-      <w:r>
-        <w:rPr>
-          <w:vertAlign w:val="subscript"/>
-        </w:rPr>
-        <w:t xml:space="preserve">4</w:t>
-      </w:r>
-      <w:r>
-        <w:t xml:space="preserve">, was significantly different than the control N</w:t>
-      </w:r>
-      <w:r>
-        <w:rPr>
-          <w:vertAlign w:val="subscript"/>
-        </w:rPr>
-        <w:t xml:space="preserve">3</w:t>
-      </w:r>
-      <w:r>
-        <w:t xml:space="preserve"> </w:t>
-      </w:r>
-      <w:r>
-        <w:t xml:space="preserve">treatment. As in the 2015 study, water management did not significantly differ.</w:t>
-      </w:r>
-    </w:p>
-    <w:p>
-      <w:pPr>
-        <w:pStyle w:val="Heading3"/>
-      </w:pPr>
-      <w:bookmarkStart w:id="38" w:name="tiller-sheath-blight-severity-1"/>
-      <w:r>
-        <w:t xml:space="preserve">Tiller Sheath Blight Severity</w:t>
-      </w:r>
-      <w:bookmarkEnd w:id="38"/>
-    </w:p>
-    <w:p>
-      <w:pPr>
-        <w:pStyle w:val="FirstParagraph"/>
-      </w:pPr>
-      <w:r>
-        <w:t xml:space="preserve">In 2016 the N</w:t>
-      </w:r>
-      <w:r>
-        <w:rPr>
-          <w:vertAlign w:val="subscript"/>
-        </w:rPr>
-        <w:t xml:space="preserve">4</w:t>
-      </w:r>
-      <w:r>
-        <w:t xml:space="preserve"> </w:t>
-      </w:r>
-      <w:r>
-        <w:t xml:space="preserve">treatment was significantly different from the N</w:t>
-      </w:r>
-      <w:r>
-        <w:rPr>
-          <w:vertAlign w:val="subscript"/>
-        </w:rPr>
-        <w:t xml:space="preserve">3</w:t>
-      </w:r>
-      <w:r>
-        <w:t xml:space="preserve"> </w:t>
-      </w:r>
-      <w:r>
-        <w:t xml:space="preserve">treatment, with N</w:t>
-      </w:r>
-      <w:r>
-        <w:rPr>
-          <w:vertAlign w:val="subscript"/>
-        </w:rPr>
-        <w:t xml:space="preserve">4</w:t>
-      </w:r>
-      <w:r>
-        <w:t xml:space="preserve"> </w:t>
-      </w:r>
-      <w:r>
-        <w:t xml:space="preserve">severity being higher. The AWD water management, which was lower than FLD, was also significantly different.</w:t>
-      </w:r>
-    </w:p>
-    <w:p>
-      <w:pPr>
-        <w:pStyle w:val="Heading3"/>
-      </w:pPr>
-      <w:bookmarkStart w:id="39" w:name="leaf-sheath-blight-severity-1"/>
-      <w:r>
-        <w:t xml:space="preserve">Leaf Sheath Blight Severity</w:t>
-      </w:r>
-      <w:bookmarkEnd w:id="39"/>
-    </w:p>
-    <w:p>
-      <w:pPr>
-        <w:pStyle w:val="FirstParagraph"/>
-      </w:pPr>
-      <w:r>
-        <w:t xml:space="preserve">In 2016 the neither of the treatments, nitrogen rate or water management, were significantly different from the control treatments for leaf ShB severity.</w:t>
-      </w:r>
-    </w:p>
-    <w:p>
-      <w:pPr>
-        <w:pStyle w:val="Heading1"/>
-      </w:pPr>
-      <w:bookmarkStart w:id="40" w:name="discussion"/>
-      <w:r>
-        <w:t xml:space="preserve">Discussion</w:t>
-      </w:r>
-      <w:bookmarkEnd w:id="40"/>
-    </w:p>
-    <w:p>
-      <w:pPr>
-        <w:pStyle w:val="FirstParagraph"/>
-      </w:pPr>
-      <w:r>
-        <w:t xml:space="preserve">In both experiments we were unable to detect any significant effect of AWD on sheath blight that would cause increases in the disease, which could hinder adoption of the technology. In 2016 one measurement, tiller sheath blight severity, was significantly lower for AWD than the traditional FLD treatment, which may indicate a possible adverse effect of using AWD on leaf ShB severity.</w:t>
-      </w:r>
-    </w:p>
-    <w:p>
-      <w:pPr>
-        <w:pStyle w:val="Heading1"/>
-      </w:pPr>
-      <w:bookmarkStart w:id="41" w:name="notes"/>
-      <w:r>
-        <w:t xml:space="preserve">Notes</w:t>
-      </w:r>
-      <w:bookmarkEnd w:id="41"/>
-    </w:p>
-    <w:p>
-      <w:pPr>
-        <w:pStyle w:val="Heading2"/>
-      </w:pPr>
-      <w:bookmarkStart w:id="42" w:name="acknowledgments"/>
-      <w:r>
-        <w:t xml:space="preserve">Acknowledgments</w:t>
-      </w:r>
-      <w:bookmarkEnd w:id="42"/>
-    </w:p>
-    <w:p>
-      <w:pPr>
-        <w:pStyle w:val="FirstParagraph"/>
-      </w:pPr>
-      <w:r>
-        <w:t xml:space="preserve">The authors wish to thank Rachel King of the University of Southern Queensland Statistical Consulting Unit for her insightful comments on the analysis of this paper. We would also like to thank Dale Amozola, Paul Escandor and P. Lapis for their technical support in the field. Lastly, Michael Noel, who helped design and manage the first year of the project but passed away in September 2016.</w:t>
-      </w:r>
-    </w:p>
-    <w:p>
-      <w:pPr>
-        <w:pStyle w:val="Heading5"/>
-      </w:pPr>
-      <w:bookmarkStart w:id="43" w:name="pagebreak"/>
-      <w:r>
-        <w:t xml:space="preserve">pagebreak</w:t>
-      </w:r>
-      <w:bookmarkEnd w:id="43"/>
-    </w:p>
-    <w:p>
-      <w:pPr>
-        <w:pStyle w:val="Heading1"/>
-      </w:pPr>
-      <w:bookmarkStart w:id="44" w:name="references"/>
-      <w:r>
-        <w:t xml:space="preserve">References</w:t>
-      </w:r>
-      <w:bookmarkEnd w:id="44"/>
-    </w:p>
-    <w:bookmarkStart w:id="70" w:name="refs"/>
-    <w:bookmarkStart w:id="46" w:name="ref-Bouman2001"/>
-    <w:p>
-      <w:pPr>
-        <w:pStyle w:val="FirstParagraph"/>
-      </w:pPr>
-      <w:r>
-        <w:t xml:space="preserve">Bouman, B. A., &amp; Tuong, T. (2001). Field water management to save water and increase its productivity in irrigated lowland rice.</w:t>
+        <w:t xml:space="preserve">Agricultural Water Management</w:t>
+      </w:r>
+      <w:r>
+        <w:t xml:space="preserve">,</w:t>
       </w:r>
       <w:r>
         <w:t xml:space="preserve"> </w:t>
@@ -2263,24 +2061,12 @@
         <w:rPr>
           <w:i/>
         </w:rPr>
-        <w:t xml:space="preserve">Agricultural Water Management</w:t>
-      </w:r>
-      <w:r>
-        <w:t xml:space="preserve">,</w:t>
-      </w:r>
-      <w:r>
-        <w:t xml:space="preserve"> </w:t>
-      </w:r>
-      <w:r>
-        <w:rPr>
-          <w:i/>
-        </w:rPr>
         <w:t xml:space="preserve">49</w:t>
       </w:r>
       <w:r>
         <w:t xml:space="preserve">(1), 11–30. doi:</w:t>
       </w:r>
-      <w:hyperlink r:id="rId45">
+      <w:hyperlink r:id="rId46">
         <w:r>
           <w:rPr>
             <w:rStyle w:val="Hyperlink"/>
@@ -2289,8 +2075,8 @@
         </w:r>
       </w:hyperlink>
     </w:p>
-    <w:bookmarkEnd w:id="46"/>
-    <w:bookmarkStart w:id="47" w:name="ref-Castilla1996"/>
+    <w:bookmarkEnd w:id="47"/>
+    <w:bookmarkStart w:id="48" w:name="ref-Castilla1996"/>
     <w:p>
       <w:pPr>
         <w:pStyle w:val="BodyText"/>
@@ -2323,8 +2109,8 @@
         <w:t xml:space="preserve">(4), 187–192.</w:t>
       </w:r>
     </w:p>
-    <w:bookmarkEnd w:id="47"/>
-    <w:bookmarkStart w:id="48" w:name="ref-Groth2008"/>
+    <w:bookmarkEnd w:id="48"/>
+    <w:bookmarkStart w:id="49" w:name="ref-Groth2008"/>
     <w:p>
       <w:pPr>
         <w:pStyle w:val="BodyText"/>
@@ -2357,8 +2143,8 @@
         <w:t xml:space="preserve">(7), 1125–1130.</w:t>
       </w:r>
     </w:p>
-    <w:bookmarkEnd w:id="48"/>
-    <w:bookmarkStart w:id="50" w:name="ref-MCMCglmm2010"/>
+    <w:bookmarkEnd w:id="49"/>
+    <w:bookmarkStart w:id="51" w:name="ref-MCMCglmm2010"/>
     <w:p>
       <w:pPr>
         <w:pStyle w:val="BodyText"/>
@@ -2393,7 +2179,7 @@
       <w:r>
         <w:t xml:space="preserve"> </w:t>
       </w:r>
-      <w:hyperlink r:id="rId49">
+      <w:hyperlink r:id="rId50">
         <w:r>
           <w:rPr>
             <w:rStyle w:val="Hyperlink"/>
@@ -2402,8 +2188,8 @@
         </w:r>
       </w:hyperlink>
     </w:p>
-    <w:bookmarkEnd w:id="50"/>
-    <w:bookmarkStart w:id="51" w:name="ref-Kumar2009"/>
+    <w:bookmarkEnd w:id="51"/>
+    <w:bookmarkStart w:id="52" w:name="ref-Kumar2009"/>
     <w:p>
       <w:pPr>
         <w:pStyle w:val="BodyText"/>
@@ -2448,8 +2234,8 @@
         <w:t xml:space="preserve">(2), 465–480.</w:t>
       </w:r>
     </w:p>
-    <w:bookmarkEnd w:id="51"/>
-    <w:bookmarkStart w:id="53" w:name="ref-Feng2007"/>
+    <w:bookmarkEnd w:id="52"/>
+    <w:bookmarkStart w:id="54" w:name="ref-Feng2007"/>
     <w:p>
       <w:pPr>
         <w:pStyle w:val="BodyText"/>
@@ -2481,7 +2267,7 @@
       <w:r>
         <w:t xml:space="preserve">(1 - 3), 1–13. doi:</w:t>
       </w:r>
-      <w:hyperlink r:id="rId52">
+      <w:hyperlink r:id="rId53">
         <w:r>
           <w:rPr>
             <w:rStyle w:val="Hyperlink"/>
@@ -2490,8 +2276,8 @@
         </w:r>
       </w:hyperlink>
     </w:p>
-    <w:bookmarkEnd w:id="53"/>
-    <w:bookmarkStart w:id="54" w:name="ref-Marchetti1991"/>
+    <w:bookmarkEnd w:id="54"/>
+    <w:bookmarkStart w:id="55" w:name="ref-Marchetti1991"/>
     <w:p>
       <w:pPr>
         <w:pStyle w:val="BodyText"/>
@@ -2512,8 +2298,8 @@
         <w:t xml:space="preserve">.</w:t>
       </w:r>
     </w:p>
-    <w:bookmarkEnd w:id="54"/>
-    <w:bookmarkStart w:id="56" w:name="ref-MOEF2015"/>
+    <w:bookmarkEnd w:id="55"/>
+    <w:bookmarkStart w:id="57" w:name="ref-MOEF2015"/>
     <w:p>
       <w:pPr>
         <w:pStyle w:val="BodyText"/>
@@ -2524,7 +2310,7 @@
       <w:r>
         <w:t xml:space="preserve"> </w:t>
       </w:r>
-      <w:hyperlink r:id="rId55">
+      <w:hyperlink r:id="rId56">
         <w:r>
           <w:rPr>
             <w:rStyle w:val="Hyperlink"/>
@@ -2533,8 +2319,8 @@
         </w:r>
       </w:hyperlink>
     </w:p>
-    <w:bookmarkEnd w:id="56"/>
-    <w:bookmarkStart w:id="58" w:name="ref-R2018"/>
+    <w:bookmarkEnd w:id="57"/>
+    <w:bookmarkStart w:id="59" w:name="ref-R2018"/>
     <w:p>
       <w:pPr>
         <w:pStyle w:val="BodyText"/>
@@ -2557,7 +2343,7 @@
       <w:r>
         <w:t xml:space="preserve"> </w:t>
       </w:r>
-      <w:hyperlink r:id="rId57">
+      <w:hyperlink r:id="rId58">
         <w:r>
           <w:rPr>
             <w:rStyle w:val="Hyperlink"/>
@@ -2566,8 +2352,8 @@
         </w:r>
       </w:hyperlink>
     </w:p>
-    <w:bookmarkEnd w:id="58"/>
-    <w:bookmarkStart w:id="59" w:name="ref-Richards2014"/>
+    <w:bookmarkEnd w:id="59"/>
+    <w:bookmarkStart w:id="60" w:name="ref-Richards2014"/>
     <w:p>
       <w:pPr>
         <w:pStyle w:val="BodyText"/>
@@ -2591,8 +2377,8 @@
         <w:t xml:space="preserve">(CSA Practice Brief). Copenhagen, Denmark: CGIAR Research Program on Climate Change, Agriculture; Food Security (CCAFS).</w:t>
       </w:r>
     </w:p>
-    <w:bookmarkEnd w:id="59"/>
-    <w:bookmarkStart w:id="60" w:name="ref-Rush1983"/>
+    <w:bookmarkEnd w:id="60"/>
+    <w:bookmarkStart w:id="61" w:name="ref-Rush1983"/>
     <w:p>
       <w:pPr>
         <w:pStyle w:val="BodyText"/>
@@ -2625,8 +2411,8 @@
         <w:t xml:space="preserve">(7), 829–832.</w:t>
       </w:r>
     </w:p>
-    <w:bookmarkEnd w:id="60"/>
-    <w:bookmarkStart w:id="61" w:name="ref-Sander2015"/>
+    <w:bookmarkEnd w:id="61"/>
+    <w:bookmarkStart w:id="62" w:name="ref-Sander2015"/>
     <w:p>
       <w:pPr>
         <w:pStyle w:val="BodyText"/>
@@ -2635,8 +2421,8 @@
         <w:t xml:space="preserve">Sander, B. O., Wassmann, R., &amp; Siopongco, J. D. L. C. (2016). Mitigating greenhouse gas emissions from rice production through water-saving techniques: Potential, adoption and empirical evidence. In C. T. Hoanh, R. Johnston, &amp; V. Smakhtin (Eds.), (p. 193). Centre for Agriculture; Biosciences International.</w:t>
       </w:r>
     </w:p>
-    <w:bookmarkEnd w:id="61"/>
-    <w:bookmarkStart w:id="62" w:name="ref-Savary2000"/>
+    <w:bookmarkEnd w:id="62"/>
+    <w:bookmarkStart w:id="63" w:name="ref-Savary2000"/>
     <w:p>
       <w:pPr>
         <w:pStyle w:val="BodyText"/>
@@ -2669,8 +2455,8 @@
         <w:t xml:space="preserve">(3), 357–369.</w:t>
       </w:r>
     </w:p>
-    <w:bookmarkEnd w:id="62"/>
-    <w:bookmarkStart w:id="63" w:name="ref-simko2012area"/>
+    <w:bookmarkEnd w:id="63"/>
+    <w:bookmarkStart w:id="64" w:name="ref-simko2012area"/>
     <w:p>
       <w:pPr>
         <w:pStyle w:val="BodyText"/>
@@ -2703,8 +2489,8 @@
         <w:t xml:space="preserve">(4), 381–389.</w:t>
       </w:r>
     </w:p>
-    <w:bookmarkEnd w:id="63"/>
-    <w:bookmarkStart w:id="64" w:name="ref-Slaton2003"/>
+    <w:bookmarkEnd w:id="64"/>
+    <w:bookmarkStart w:id="65" w:name="ref-Slaton2003"/>
     <w:p>
       <w:pPr>
         <w:pStyle w:val="BodyText"/>
@@ -2737,8 +2523,8 @@
         <w:t xml:space="preserve">(6), 1489–1496.</w:t>
       </w:r>
     </w:p>
-    <w:bookmarkEnd w:id="64"/>
-    <w:bookmarkStart w:id="66" w:name="ref-Srinivasachary2011"/>
+    <w:bookmarkEnd w:id="65"/>
+    <w:bookmarkStart w:id="67" w:name="ref-Srinivasachary2011"/>
     <w:p>
       <w:pPr>
         <w:pStyle w:val="BodyText"/>
@@ -2771,7 +2557,7 @@
         <w:t xml:space="preserve"> </w:t>
       </w:r>
       <w:r>
-        <w:t xml:space="preserve">(A.B. Frank) Donk.] disease: Current status and perspectives.</w:t>
+        <w:t xml:space="preserve">(A.B. Frank) Donk.] Disease: Current status and perspectives.</w:t>
       </w:r>
       <w:r>
         <w:t xml:space="preserve"> </w:t>
@@ -2797,7 +2583,7 @@
       <w:r>
         <w:t xml:space="preserve">(1), 1–22. doi:</w:t>
       </w:r>
-      <w:hyperlink r:id="rId65">
+      <w:hyperlink r:id="rId66">
         <w:r>
           <w:rPr>
             <w:rStyle w:val="Hyperlink"/>
@@ -2806,8 +2592,8 @@
         </w:r>
       </w:hyperlink>
     </w:p>
-    <w:bookmarkEnd w:id="66"/>
-    <w:bookmarkStart w:id="67" w:name="ref-Tang2007"/>
+    <w:bookmarkEnd w:id="67"/>
+    <w:bookmarkStart w:id="68" w:name="ref-Tang2007"/>
     <w:p>
       <w:pPr>
         <w:pStyle w:val="BodyText"/>
@@ -2840,8 +2626,8 @@
         <w:t xml:space="preserve">(3), 219–227.</w:t>
       </w:r>
     </w:p>
-    <w:bookmarkEnd w:id="67"/>
-    <w:bookmarkStart w:id="69" w:name="ref-Yan2005"/>
+    <w:bookmarkEnd w:id="68"/>
+    <w:bookmarkStart w:id="70" w:name="ref-Yan2005"/>
     <w:p>
       <w:pPr>
         <w:pStyle w:val="BodyText"/>
@@ -2873,7 +2659,7 @@
       <w:r>
         <w:t xml:space="preserve">(7), 1131–1141. doi:</w:t>
       </w:r>
-      <w:hyperlink r:id="rId68">
+      <w:hyperlink r:id="rId69">
         <w:r>
           <w:rPr>
             <w:rStyle w:val="Hyperlink"/>
@@ -2882,108 +2668,65 @@
         </w:r>
       </w:hyperlink>
     </w:p>
-    <w:bookmarkEnd w:id="69"/>
     <w:bookmarkEnd w:id="70"/>
+    <w:bookmarkEnd w:id="71"/>
     <w:p>
       <w:pPr>
         <w:pStyle w:val="Heading5"/>
       </w:pPr>
-      <w:bookmarkStart w:id="71" w:name="pagebreak-1"/>
+      <w:bookmarkStart w:id="72" w:name="pagebreak-1"/>
       <w:r>
         <w:t xml:space="preserve">pagebreak</w:t>
       </w:r>
-      <w:bookmarkEnd w:id="71"/>
+      <w:bookmarkEnd w:id="72"/>
     </w:p>
     <w:p>
       <w:pPr>
         <w:pStyle w:val="Heading1"/>
       </w:pPr>
-      <w:bookmarkStart w:id="72" w:name="tables"/>
+      <w:bookmarkStart w:id="73" w:name="tables"/>
       <w:r>
         <w:t xml:space="preserve">Tables</w:t>
       </w:r>
-      <w:bookmarkEnd w:id="72"/>
-    </w:p>
-    <w:tbl xmlns:w="http://schemas.openxmlformats.org/wordprocessingml/2006/main" xmlns:r="http://schemas.openxmlformats.org/officeDocument/2006/relationships" xmlns:w14="http://schemas.microsoft.com/office/word/2010/wordml" xmlns:wp="http://schemas.openxmlformats.org/drawingml/2006/wordprocessingDrawing" xmlns:a="http://schemas.openxmlformats.org/drawingml/2006/main" xmlns:pic="http://schemas.openxmlformats.org/drawingml/2006/picture">
+      <w:bookmarkEnd w:id="73"/>
+    </w:p>
+    <w:tbl>
       <w:tblPr>
-        <w:tblLayout w:type="fixed"/>
-        <w:jc w:val="center"/>
+        <w:tblStyle w:val="Table"/>
+        <w:tblW w:type="pct" w:w="0.0"/>
+        <w:tblLook w:firstRow="1"/>
       </w:tblPr>
-      <w:tblGrid>
-        <w:gridCol w:w="484"/>
-        <w:gridCol w:w="696"/>
-        <w:gridCol w:w="822"/>
-        <w:gridCol w:w="678"/>
-        <w:gridCol w:w="2433"/>
-        <w:gridCol w:w="1828"/>
-      </w:tblGrid>
+      <w:tblGrid/>
       <w:tr>
         <w:trPr>
-          <w:trHeight w:val="332"/>
-          <w:tblHeader/>
+          <w:cnfStyle w:firstRow="1"/>
         </w:trPr>
         <w:tc>
           <w:tcPr>
-            <w:vMerge w:val="restart"/>
             <w:tcBorders>
-              <w:bottom w:val="single" w:sz="8" w:space="0" w:color="000000"/>
-              <w:top w:val="single" w:sz="8" w:space="0" w:color="000000"/>
+              <w:bottom w:val="single"/>
             </w:tcBorders>
-            <w:tcMar>
-              <w:top w:w="0" w:type="dxa"/>
-              <w:bottom w:w="0" w:type="dxa"/>
-              <w:left w:w="0" w:type="dxa"/>
-              <w:right w:w="0" w:type="dxa"/>
-            </w:tcMar>
-            <w:vAlign w:val="center"/>
+            <w:vAlign w:val="bottom"/>
           </w:tcPr>
           <w:p>
             <w:pPr>
-              <w:jc w:val="right"/>
-              <w:spacing w:after="0" w:before="0"/>
-              <w:ind w:left="0" w:right="0"/>
+              <w:pStyle w:val="Compact"/>
             </w:pPr>
-            <w:r>
-              <w:rPr>
-                <w:rFonts w:ascii="Arial" w:hAnsi="Arial" w:cs="Arial"/>
-                <w:b/>
-                <w:sz w:val="20"/>
-                <w:szCs w:val="20"/>
-                <w:color w:val="000000"/>
-              </w:rPr>
-              <w:t xml:space="preserve"/>
-            </w:r>
           </w:p>
         </w:tc>
         <w:tc>
           <w:tcPr>
-            <w:vMerge w:val="restart"/>
             <w:tcBorders>
-              <w:bottom w:val="single" w:sz="8" w:space="0" w:color="000000"/>
-              <w:top w:val="single" w:sz="8" w:space="0" w:color="000000"/>
+              <w:bottom w:val="single"/>
             </w:tcBorders>
-            <w:tcMar>
-              <w:top w:w="0" w:type="dxa"/>
-              <w:bottom w:w="0" w:type="dxa"/>
-              <w:left w:w="0" w:type="dxa"/>
-              <w:right w:w="0" w:type="dxa"/>
-            </w:tcMar>
-            <w:vAlign w:val="center"/>
+            <w:vAlign w:val="bottom"/>
           </w:tcPr>
           <w:p>
             <w:pPr>
+              <w:pStyle w:val="Compact"/>
               <w:jc w:val="right"/>
-              <w:spacing w:after="0" w:before="0"/>
-              <w:ind w:left="0" w:right="0"/>
             </w:pPr>
             <w:r>
-              <w:rPr>
-                <w:rFonts w:ascii="Arial" w:hAnsi="Arial" w:cs="Arial"/>
-                <w:b/>
-                <w:sz w:val="20"/>
-                <w:szCs w:val="20"/>
-                <w:color w:val="000000"/>
-              </w:rPr>
               <w:t xml:space="preserve">Year</w:t>
             </w:r>
           </w:p>
@@ -2991,1242 +2734,408 @@
         <w:tc>
           <w:tcPr>
             <w:tcBorders>
-              <w:bottom w:val="single" w:sz="8" w:space="0" w:color="000000"/>
-              <w:top w:val="single" w:sz="8" w:space="0" w:color="000000"/>
+              <w:bottom w:val="single"/>
             </w:tcBorders>
-            <w:tcMar>
-              <w:top w:w="0" w:type="dxa"/>
-              <w:bottom w:w="0" w:type="dxa"/>
-              <w:left w:w="0" w:type="dxa"/>
-              <w:right w:w="0" w:type="dxa"/>
-            </w:tcMar>
-            <w:vAlign w:val="center"/>
+            <w:vAlign w:val="bottom"/>
           </w:tcPr>
           <w:p>
             <w:pPr>
+              <w:pStyle w:val="Compact"/>
               <w:jc w:val="right"/>
-              <w:spacing w:after="0" w:before="0"/>
-              <w:ind w:left="0" w:right="0"/>
             </w:pPr>
             <w:r>
-              <w:rPr>
-                <w:rFonts w:ascii="Arial" w:hAnsi="Arial" w:cs="Arial"/>
-                <w:b/>
-                <w:sz w:val="20"/>
-                <w:szCs w:val="20"/>
-                <w:color w:val="000000"/>
-              </w:rPr>
-              <w:t xml:space="preserve"/>
+              <w:t xml:space="preserve">Total N (kg/ha)</w:t>
             </w:r>
           </w:p>
         </w:tc>
         <w:tc>
           <w:tcPr>
             <w:tcBorders>
-              <w:bottom w:val="single" w:sz="8" w:space="0" w:color="000000"/>
-              <w:top w:val="single" w:sz="8" w:space="0" w:color="000000"/>
+              <w:bottom w:val="single"/>
             </w:tcBorders>
-            <w:tcMar>
-              <w:top w:w="0" w:type="dxa"/>
-              <w:bottom w:w="0" w:type="dxa"/>
-              <w:left w:w="0" w:type="dxa"/>
-              <w:right w:w="0" w:type="dxa"/>
-            </w:tcMar>
-            <w:vAlign w:val="center"/>
+            <w:vAlign w:val="bottom"/>
           </w:tcPr>
           <w:p>
             <w:pPr>
+              <w:pStyle w:val="Compact"/>
               <w:jc w:val="right"/>
-              <w:spacing w:after="0" w:before="0"/>
-              <w:ind w:left="0" w:right="0"/>
             </w:pPr>
             <w:r>
-              <w:rPr>
-                <w:rFonts w:ascii="Arial" w:hAnsi="Arial" w:cs="Arial"/>
-                <w:b/>
-                <w:sz w:val="20"/>
-                <w:szCs w:val="20"/>
-                <w:color w:val="000000"/>
-              </w:rPr>
-              <w:t xml:space="preserve"/>
+              <w:t xml:space="preserve">Basal N (kg/ha)</w:t>
             </w:r>
           </w:p>
         </w:tc>
         <w:tc>
           <w:tcPr>
             <w:tcBorders>
-              <w:bottom w:val="single" w:sz="8" w:space="0" w:color="000000"/>
-              <w:top w:val="single" w:sz="8" w:space="0" w:color="000000"/>
+              <w:bottom w:val="single"/>
             </w:tcBorders>
-            <w:tcMar>
-              <w:top w:w="0" w:type="dxa"/>
-              <w:bottom w:w="0" w:type="dxa"/>
-              <w:left w:w="0" w:type="dxa"/>
-              <w:right w:w="0" w:type="dxa"/>
-            </w:tcMar>
-            <w:vAlign w:val="center"/>
+            <w:vAlign w:val="bottom"/>
           </w:tcPr>
           <w:p>
             <w:pPr>
+              <w:pStyle w:val="Compact"/>
               <w:jc w:val="right"/>
-              <w:spacing w:after="0" w:before="0"/>
-              <w:ind w:left="0" w:right="0"/>
             </w:pPr>
             <w:r>
-              <w:rPr>
-                <w:rFonts w:ascii="Arial" w:hAnsi="Arial" w:cs="Arial"/>
-                <w:b/>
-                <w:sz w:val="20"/>
-                <w:szCs w:val="20"/>
-                <w:color w:val="000000"/>
-              </w:rPr>
-              <w:t xml:space="preserve">Application Rate (kg/ha)</w:t>
+              <w:t xml:space="preserve">Tillering N (kg/ha)</w:t>
             </w:r>
           </w:p>
         </w:tc>
         <w:tc>
           <w:tcPr>
             <w:tcBorders>
-              <w:bottom w:val="single" w:sz="8" w:space="0" w:color="000000"/>
-              <w:top w:val="single" w:sz="8" w:space="0" w:color="000000"/>
+              <w:bottom w:val="single"/>
             </w:tcBorders>
-            <w:tcMar>
-              <w:top w:w="0" w:type="dxa"/>
-              <w:bottom w:w="0" w:type="dxa"/>
-              <w:left w:w="0" w:type="dxa"/>
-              <w:right w:w="0" w:type="dxa"/>
-            </w:tcMar>
-            <w:vAlign w:val="center"/>
+            <w:vAlign w:val="bottom"/>
           </w:tcPr>
           <w:p>
             <w:pPr>
+              <w:pStyle w:val="Compact"/>
               <w:jc w:val="right"/>
-              <w:spacing w:after="0" w:before="0"/>
-              <w:ind w:left="0" w:right="0"/>
             </w:pPr>
             <w:r>
-              <w:rPr>
-                <w:rFonts w:ascii="Arial" w:hAnsi="Arial" w:cs="Arial"/>
-                <w:b/>
-                <w:sz w:val="20"/>
-                <w:szCs w:val="20"/>
-                <w:color w:val="000000"/>
-              </w:rPr>
-              <w:t xml:space="preserve"/>
+              <w:t xml:space="preserve">Panicle Initiation N (kg/ha)</w:t>
             </w:r>
           </w:p>
         </w:tc>
       </w:tr>
       <w:tr>
-        <w:trPr>
-          <w:trHeight w:val="329"/>
-          <w:tblHeader/>
-        </w:trPr>
         <w:tc>
-          <w:tcPr>
-            <w:vMerge/>
-            <w:tcBorders>
-              <w:bottom w:val="single" w:sz="8" w:space="0" w:color="000000"/>
-              <w:top w:val="single" w:sz="8" w:space="0" w:color="000000"/>
-            </w:tcBorders>
-            <w:tcMar>
-              <w:top w:w="0" w:type="dxa"/>
-              <w:bottom w:w="0" w:type="dxa"/>
-              <w:left w:w="0" w:type="dxa"/>
-              <w:right w:w="0" w:type="dxa"/>
-            </w:tcMar>
-            <w:vAlign w:val="center"/>
-          </w:tcPr>
           <w:p>
             <w:pPr>
-              <w:jc w:val="right"/>
-              <w:spacing w:after="0" w:before="0"/>
-              <w:ind w:left="0" w:right="0"/>
-            </w:pPr>
-          </w:p>
-        </w:tc>
-        <w:tc>
-          <w:tcPr>
-            <w:vMerge/>
-            <w:tcBorders>
-              <w:bottom w:val="single" w:sz="8" w:space="0" w:color="000000"/>
-              <w:top w:val="single" w:sz="8" w:space="0" w:color="000000"/>
-            </w:tcBorders>
-            <w:tcMar>
-              <w:top w:w="0" w:type="dxa"/>
-              <w:bottom w:w="0" w:type="dxa"/>
-              <w:left w:w="0" w:type="dxa"/>
-              <w:right w:w="0" w:type="dxa"/>
-            </w:tcMar>
-            <w:vAlign w:val="center"/>
-          </w:tcPr>
-          <w:p>
-            <w:pPr>
-              <w:jc w:val="right"/>
-              <w:spacing w:after="0" w:before="0"/>
-              <w:ind w:left="0" w:right="0"/>
-            </w:pPr>
-          </w:p>
-        </w:tc>
-        <w:tc>
-          <w:tcPr>
-            <w:tcBorders>
-              <w:bottom w:val="single" w:sz="8" w:space="0" w:color="000000"/>
-              <w:top w:val="single" w:sz="8" w:space="0" w:color="000000"/>
-            </w:tcBorders>
-            <w:tcMar>
-              <w:top w:w="0" w:type="dxa"/>
-              <w:bottom w:w="0" w:type="dxa"/>
-              <w:left w:w="0" w:type="dxa"/>
-              <w:right w:w="0" w:type="dxa"/>
-            </w:tcMar>
-            <w:vAlign w:val="center"/>
-          </w:tcPr>
-          <w:p>
-            <w:pPr>
-              <w:jc w:val="right"/>
-              <w:spacing w:after="0" w:before="0"/>
-              <w:ind w:left="0" w:right="0"/>
+              <w:pStyle w:val="Compact"/>
+              <w:jc w:val="left"/>
             </w:pPr>
             <w:r>
-              <w:rPr>
-                <w:rFonts w:ascii="Arial" w:hAnsi="Arial" w:cs="Arial"/>
-                <w:b/>
-                <w:sz w:val="20"/>
-                <w:szCs w:val="20"/>
-                <w:color w:val="000000"/>
-              </w:rPr>
-              <w:t xml:space="preserve">Total N</w:t>
+              <w:t xml:space="preserve">N0</w:t>
             </w:r>
           </w:p>
         </w:tc>
         <w:tc>
-          <w:tcPr>
-            <w:tcBorders>
-              <w:bottom w:val="single" w:sz="8" w:space="0" w:color="000000"/>
-              <w:top w:val="single" w:sz="8" w:space="0" w:color="000000"/>
-            </w:tcBorders>
-            <w:tcMar>
-              <w:top w:w="0" w:type="dxa"/>
-              <w:bottom w:w="0" w:type="dxa"/>
-              <w:left w:w="0" w:type="dxa"/>
-              <w:right w:w="0" w:type="dxa"/>
-            </w:tcMar>
-            <w:vAlign w:val="center"/>
-          </w:tcPr>
           <w:p>
             <w:pPr>
+              <w:pStyle w:val="Compact"/>
               <w:jc w:val="right"/>
-              <w:spacing w:after="0" w:before="0"/>
-              <w:ind w:left="0" w:right="0"/>
             </w:pPr>
             <w:r>
-              <w:rPr>
-                <w:rFonts w:ascii="Arial" w:hAnsi="Arial" w:cs="Arial"/>
-                <w:b/>
-                <w:sz w:val="20"/>
-                <w:szCs w:val="20"/>
-                <w:color w:val="000000"/>
-              </w:rPr>
-              <w:t xml:space="preserve">Basal</w:t>
+              <w:t xml:space="preserve">2015</w:t>
             </w:r>
           </w:p>
         </w:tc>
         <w:tc>
-          <w:tcPr>
-            <w:tcBorders>
-              <w:bottom w:val="single" w:sz="8" w:space="0" w:color="000000"/>
-              <w:top w:val="single" w:sz="8" w:space="0" w:color="000000"/>
-            </w:tcBorders>
-            <w:tcMar>
-              <w:top w:w="0" w:type="dxa"/>
-              <w:bottom w:w="0" w:type="dxa"/>
-              <w:left w:w="0" w:type="dxa"/>
-              <w:right w:w="0" w:type="dxa"/>
-            </w:tcMar>
-            <w:vAlign w:val="center"/>
-          </w:tcPr>
           <w:p>
             <w:pPr>
+              <w:pStyle w:val="Compact"/>
               <w:jc w:val="right"/>
-              <w:spacing w:after="0" w:before="0"/>
-              <w:ind w:left="0" w:right="0"/>
             </w:pPr>
             <w:r>
-              <w:rPr>
-                <w:rFonts w:ascii="Arial" w:hAnsi="Arial" w:cs="Arial"/>
-                <w:b/>
-                <w:sz w:val="20"/>
-                <w:szCs w:val="20"/>
-                <w:color w:val="000000"/>
-              </w:rPr>
-              <w:t xml:space="preserve">Tillering</w:t>
+              <w:t xml:space="preserve">0</w:t>
             </w:r>
           </w:p>
         </w:tc>
         <w:tc>
-          <w:tcPr>
-            <w:tcBorders>
-              <w:bottom w:val="single" w:sz="8" w:space="0" w:color="000000"/>
-              <w:top w:val="single" w:sz="8" w:space="0" w:color="000000"/>
-            </w:tcBorders>
-            <w:tcMar>
-              <w:top w:w="0" w:type="dxa"/>
-              <w:bottom w:w="0" w:type="dxa"/>
-              <w:left w:w="0" w:type="dxa"/>
-              <w:right w:w="0" w:type="dxa"/>
-            </w:tcMar>
-            <w:vAlign w:val="center"/>
-          </w:tcPr>
           <w:p>
             <w:pPr>
+              <w:pStyle w:val="Compact"/>
               <w:jc w:val="right"/>
-              <w:spacing w:after="0" w:before="0"/>
-              <w:ind w:left="0" w:right="0"/>
             </w:pPr>
             <w:r>
-              <w:rPr>
-                <w:rFonts w:ascii="Arial" w:hAnsi="Arial" w:cs="Arial"/>
-                <w:b/>
-                <w:sz w:val="20"/>
-                <w:szCs w:val="20"/>
-                <w:color w:val="000000"/>
-              </w:rPr>
-              <w:t xml:space="preserve">Panicle</w:t>
-              <w:br/>
-              <w:t xml:space="preserve">Initiation</w:t>
+              <w:t xml:space="preserve">0</w:t>
+            </w:r>
+          </w:p>
+        </w:tc>
+        <w:tc>
+          <w:p>
+            <w:pPr>
+              <w:pStyle w:val="Compact"/>
+              <w:jc w:val="right"/>
+            </w:pPr>
+            <w:r>
+              <w:t xml:space="preserve">0</w:t>
+            </w:r>
+          </w:p>
+        </w:tc>
+        <w:tc>
+          <w:p>
+            <w:pPr>
+              <w:pStyle w:val="Compact"/>
+              <w:jc w:val="right"/>
+            </w:pPr>
+            <w:r>
+              <w:t xml:space="preserve">0</w:t>
             </w:r>
           </w:p>
         </w:tc>
       </w:tr>
       <w:tr>
-        <w:trPr>
-          <w:trHeight w:val="397"/>
-        </w:trPr>
         <w:tc>
-          <w:tcPr>
-            <w:tcBorders/>
-            <w:tcMar>
-              <w:top w:w="0" w:type="dxa"/>
-              <w:bottom w:w="0" w:type="dxa"/>
-              <w:left w:w="0" w:type="dxa"/>
-              <w:right w:w="0" w:type="dxa"/>
-            </w:tcMar>
-            <w:vAlign w:val="center"/>
-          </w:tcPr>
           <w:p>
             <w:pPr>
-              <w:jc w:val="right"/>
-              <w:spacing w:after="40" w:before="40"/>
-              <w:ind w:left="40" w:right="40"/>
+              <w:pStyle w:val="Compact"/>
+              <w:jc w:val="left"/>
             </w:pPr>
             <w:r>
-              <w:rPr>
-                <w:rFonts w:ascii="Arial" w:hAnsi="Arial" w:cs="Arial"/>
-                <w:b/>
-                <w:sz w:val="20"/>
-                <w:szCs w:val="20"/>
-                <w:color w:val="000000"/>
-              </w:rPr>
-              <w:t xml:space="preserve">N</w:t>
-            </w:r>
-            <w:r>
-              <w:rPr>
-                <w:rFonts w:ascii="Arial" w:hAnsi="Arial" w:cs="Arial"/>
-                <w:vertAlign w:val="subscript"/>
-                <w:sz w:val="16"/>
-                <w:szCs w:val="16"/>
-                <w:color w:val="000000"/>
-              </w:rPr>
-              <w:t xml:space="preserve">0</w:t>
+              <w:t xml:space="preserve">N100</w:t>
             </w:r>
           </w:p>
         </w:tc>
         <w:tc>
-          <w:tcPr>
-            <w:tcBorders/>
-            <w:tcMar>
-              <w:top w:w="0" w:type="dxa"/>
-              <w:bottom w:w="0" w:type="dxa"/>
-              <w:left w:w="0" w:type="dxa"/>
-              <w:right w:w="0" w:type="dxa"/>
-            </w:tcMar>
-            <w:vAlign w:val="center"/>
-          </w:tcPr>
           <w:p>
             <w:pPr>
+              <w:pStyle w:val="Compact"/>
               <w:jc w:val="right"/>
-              <w:spacing w:after="40" w:before="40"/>
-              <w:ind w:left="40" w:right="40"/>
             </w:pPr>
             <w:r>
-              <w:rPr>
-                <w:rFonts w:ascii="Arial" w:hAnsi="Arial" w:cs="Arial"/>
-                <w:sz w:val="20"/>
-                <w:szCs w:val="20"/>
-                <w:color w:val="000000"/>
-              </w:rPr>
               <w:t xml:space="preserve">2015</w:t>
             </w:r>
           </w:p>
         </w:tc>
         <w:tc>
-          <w:tcPr>
-            <w:tcBorders/>
-            <w:tcMar>
-              <w:top w:w="0" w:type="dxa"/>
-              <w:bottom w:w="0" w:type="dxa"/>
-              <w:left w:w="0" w:type="dxa"/>
-              <w:right w:w="0" w:type="dxa"/>
-            </w:tcMar>
-            <w:vAlign w:val="center"/>
-          </w:tcPr>
           <w:p>
             <w:pPr>
+              <w:pStyle w:val="Compact"/>
               <w:jc w:val="right"/>
-              <w:spacing w:after="40" w:before="40"/>
-              <w:ind w:left="40" w:right="40"/>
             </w:pPr>
             <w:r>
-              <w:rPr>
-                <w:rFonts w:ascii="Arial" w:hAnsi="Arial" w:cs="Arial"/>
-                <w:sz w:val="20"/>
-                <w:szCs w:val="20"/>
-                <w:color w:val="000000"/>
-              </w:rPr>
-              <w:t xml:space="preserve">  0</w:t>
+              <w:t xml:space="preserve">100</w:t>
             </w:r>
           </w:p>
         </w:tc>
         <w:tc>
-          <w:tcPr>
-            <w:tcBorders/>
-            <w:tcMar>
-              <w:top w:w="0" w:type="dxa"/>
-              <w:bottom w:w="0" w:type="dxa"/>
-              <w:left w:w="0" w:type="dxa"/>
-              <w:right w:w="0" w:type="dxa"/>
-            </w:tcMar>
-            <w:vAlign w:val="center"/>
-          </w:tcPr>
           <w:p>
             <w:pPr>
+              <w:pStyle w:val="Compact"/>
               <w:jc w:val="right"/>
-              <w:spacing w:after="40" w:before="40"/>
-              <w:ind w:left="40" w:right="40"/>
             </w:pPr>
             <w:r>
-              <w:rPr>
-                <w:rFonts w:ascii="Arial" w:hAnsi="Arial" w:cs="Arial"/>
-                <w:sz w:val="20"/>
-                <w:szCs w:val="20"/>
-                <w:color w:val="000000"/>
-              </w:rPr>
-              <w:t xml:space="preserve">  0</w:t>
+              <w:t xml:space="preserve">60</w:t>
             </w:r>
           </w:p>
         </w:tc>
         <w:tc>
-          <w:tcPr>
-            <w:tcBorders/>
-            <w:tcMar>
-              <w:top w:w="0" w:type="dxa"/>
-              <w:bottom w:w="0" w:type="dxa"/>
-              <w:left w:w="0" w:type="dxa"/>
-              <w:right w:w="0" w:type="dxa"/>
-            </w:tcMar>
-            <w:vAlign w:val="center"/>
-          </w:tcPr>
           <w:p>
             <w:pPr>
+              <w:pStyle w:val="Compact"/>
               <w:jc w:val="right"/>
-              <w:spacing w:after="40" w:before="40"/>
-              <w:ind w:left="40" w:right="40"/>
             </w:pPr>
             <w:r>
-              <w:rPr>
-                <w:rFonts w:ascii="Arial" w:hAnsi="Arial" w:cs="Arial"/>
-                <w:sz w:val="20"/>
-                <w:szCs w:val="20"/>
-                <w:color w:val="000000"/>
-              </w:rPr>
-              <w:t xml:space="preserve">  0</w:t>
+              <w:t xml:space="preserve">20</w:t>
             </w:r>
           </w:p>
         </w:tc>
         <w:tc>
-          <w:tcPr>
-            <w:tcBorders/>
-            <w:tcMar>
-              <w:top w:w="0" w:type="dxa"/>
-              <w:bottom w:w="0" w:type="dxa"/>
-              <w:left w:w="0" w:type="dxa"/>
-              <w:right w:w="0" w:type="dxa"/>
-            </w:tcMar>
-            <w:vAlign w:val="center"/>
-          </w:tcPr>
           <w:p>
             <w:pPr>
+              <w:pStyle w:val="Compact"/>
               <w:jc w:val="right"/>
-              <w:spacing w:after="40" w:before="40"/>
-              <w:ind w:left="40" w:right="40"/>
             </w:pPr>
             <w:r>
-              <w:rPr>
-                <w:rFonts w:ascii="Arial" w:hAnsi="Arial" w:cs="Arial"/>
-                <w:sz w:val="20"/>
-                <w:szCs w:val="20"/>
-                <w:color w:val="000000"/>
-              </w:rPr>
-              <w:t xml:space="preserve">  0</w:t>
+              <w:t xml:space="preserve">20</w:t>
             </w:r>
           </w:p>
         </w:tc>
       </w:tr>
       <w:tr>
-        <w:trPr>
-          <w:trHeight w:val="397"/>
-        </w:trPr>
         <w:tc>
-          <w:tcPr>
-            <w:tcBorders/>
-            <w:tcMar>
-              <w:top w:w="0" w:type="dxa"/>
-              <w:bottom w:w="0" w:type="dxa"/>
-              <w:left w:w="0" w:type="dxa"/>
-              <w:right w:w="0" w:type="dxa"/>
-            </w:tcMar>
-            <w:vAlign w:val="center"/>
-          </w:tcPr>
           <w:p>
             <w:pPr>
-              <w:jc w:val="right"/>
-              <w:spacing w:after="40" w:before="40"/>
-              <w:ind w:left="40" w:right="40"/>
+              <w:pStyle w:val="Compact"/>
+              <w:jc w:val="left"/>
             </w:pPr>
             <w:r>
-              <w:rPr>
-                <w:rFonts w:ascii="Arial" w:hAnsi="Arial" w:cs="Arial"/>
-                <w:b/>
-                <w:sz w:val="20"/>
-                <w:szCs w:val="20"/>
-                <w:color w:val="000000"/>
-              </w:rPr>
-              <w:t xml:space="preserve">N</w:t>
-            </w:r>
-            <w:r>
-              <w:rPr>
-                <w:rFonts w:ascii="Arial" w:hAnsi="Arial" w:cs="Arial"/>
-                <w:vertAlign w:val="subscript"/>
-                <w:sz w:val="16"/>
-                <w:szCs w:val="16"/>
-                <w:color w:val="000000"/>
-              </w:rPr>
-              <w:t xml:space="preserve">1</w:t>
+              <w:t xml:space="preserve">N120</w:t>
             </w:r>
           </w:p>
         </w:tc>
         <w:tc>
-          <w:tcPr>
-            <w:tcBorders/>
-            <w:tcMar>
-              <w:top w:w="0" w:type="dxa"/>
-              <w:bottom w:w="0" w:type="dxa"/>
-              <w:left w:w="0" w:type="dxa"/>
-              <w:right w:w="0" w:type="dxa"/>
-            </w:tcMar>
-            <w:vAlign w:val="center"/>
-          </w:tcPr>
           <w:p>
             <w:pPr>
+              <w:pStyle w:val="Compact"/>
               <w:jc w:val="right"/>
-              <w:spacing w:after="40" w:before="40"/>
-              <w:ind w:left="40" w:right="40"/>
             </w:pPr>
             <w:r>
-              <w:rPr>
-                <w:rFonts w:ascii="Arial" w:hAnsi="Arial" w:cs="Arial"/>
-                <w:sz w:val="20"/>
-                <w:szCs w:val="20"/>
-                <w:color w:val="000000"/>
-              </w:rPr>
               <w:t xml:space="preserve">2015</w:t>
             </w:r>
           </w:p>
         </w:tc>
         <w:tc>
-          <w:tcPr>
-            <w:tcBorders/>
-            <w:tcMar>
-              <w:top w:w="0" w:type="dxa"/>
-              <w:bottom w:w="0" w:type="dxa"/>
-              <w:left w:w="0" w:type="dxa"/>
-              <w:right w:w="0" w:type="dxa"/>
-            </w:tcMar>
-            <w:vAlign w:val="center"/>
-          </w:tcPr>
           <w:p>
             <w:pPr>
+              <w:pStyle w:val="Compact"/>
               <w:jc w:val="right"/>
-              <w:spacing w:after="40" w:before="40"/>
-              <w:ind w:left="40" w:right="40"/>
             </w:pPr>
             <w:r>
-              <w:rPr>
-                <w:rFonts w:ascii="Arial" w:hAnsi="Arial" w:cs="Arial"/>
-                <w:sz w:val="20"/>
-                <w:szCs w:val="20"/>
-                <w:color w:val="000000"/>
-              </w:rPr>
-              <w:t xml:space="preserve">100</w:t>
+              <w:t xml:space="preserve">120</w:t>
             </w:r>
           </w:p>
         </w:tc>
         <w:tc>
-          <w:tcPr>
-            <w:tcBorders/>
-            <w:tcMar>
-              <w:top w:w="0" w:type="dxa"/>
-              <w:bottom w:w="0" w:type="dxa"/>
-              <w:left w:w="0" w:type="dxa"/>
-              <w:right w:w="0" w:type="dxa"/>
-            </w:tcMar>
-            <w:vAlign w:val="center"/>
-          </w:tcPr>
           <w:p>
             <w:pPr>
+              <w:pStyle w:val="Compact"/>
               <w:jc w:val="right"/>
-              <w:spacing w:after="40" w:before="40"/>
-              <w:ind w:left="40" w:right="40"/>
             </w:pPr>
             <w:r>
-              <w:rPr>
-                <w:rFonts w:ascii="Arial" w:hAnsi="Arial" w:cs="Arial"/>
-                <w:sz w:val="20"/>
-                <w:szCs w:val="20"/>
-                <w:color w:val="000000"/>
-              </w:rPr>
-              <w:t xml:space="preserve"> 60</w:t>
+              <w:t xml:space="preserve">60</w:t>
             </w:r>
           </w:p>
         </w:tc>
         <w:tc>
-          <w:tcPr>
-            <w:tcBorders/>
-            <w:tcMar>
-              <w:top w:w="0" w:type="dxa"/>
-              <w:bottom w:w="0" w:type="dxa"/>
-              <w:left w:w="0" w:type="dxa"/>
-              <w:right w:w="0" w:type="dxa"/>
-            </w:tcMar>
-            <w:vAlign w:val="center"/>
-          </w:tcPr>
           <w:p>
             <w:pPr>
+              <w:pStyle w:val="Compact"/>
               <w:jc w:val="right"/>
-              <w:spacing w:after="40" w:before="40"/>
-              <w:ind w:left="40" w:right="40"/>
             </w:pPr>
             <w:r>
-              <w:rPr>
-                <w:rFonts w:ascii="Arial" w:hAnsi="Arial" w:cs="Arial"/>
-                <w:sz w:val="20"/>
-                <w:szCs w:val="20"/>
-                <w:color w:val="000000"/>
-              </w:rPr>
-              <w:t xml:space="preserve"> 20</w:t>
+              <w:t xml:space="preserve">30</w:t>
             </w:r>
           </w:p>
         </w:tc>
         <w:tc>
-          <w:tcPr>
-            <w:tcBorders/>
-            <w:tcMar>
-              <w:top w:w="0" w:type="dxa"/>
-              <w:bottom w:w="0" w:type="dxa"/>
-              <w:left w:w="0" w:type="dxa"/>
-              <w:right w:w="0" w:type="dxa"/>
-            </w:tcMar>
-            <w:vAlign w:val="center"/>
-          </w:tcPr>
           <w:p>
             <w:pPr>
+              <w:pStyle w:val="Compact"/>
               <w:jc w:val="right"/>
-              <w:spacing w:after="40" w:before="40"/>
-              <w:ind w:left="40" w:right="40"/>
             </w:pPr>
             <w:r>
-              <w:rPr>
-                <w:rFonts w:ascii="Arial" w:hAnsi="Arial" w:cs="Arial"/>
-                <w:sz w:val="20"/>
-                <w:szCs w:val="20"/>
-                <w:color w:val="000000"/>
-              </w:rPr>
-              <w:t xml:space="preserve"> 20</w:t>
+              <w:t xml:space="preserve">30</w:t>
             </w:r>
           </w:p>
         </w:tc>
       </w:tr>
       <w:tr>
-        <w:trPr>
-          <w:trHeight w:val="397"/>
-        </w:trPr>
         <w:tc>
-          <w:tcPr>
-            <w:tcBorders/>
-            <w:tcMar>
-              <w:top w:w="0" w:type="dxa"/>
-              <w:bottom w:w="0" w:type="dxa"/>
-              <w:left w:w="0" w:type="dxa"/>
-              <w:right w:w="0" w:type="dxa"/>
-            </w:tcMar>
-            <w:vAlign w:val="center"/>
-          </w:tcPr>
           <w:p>
             <w:pPr>
-              <w:jc w:val="right"/>
-              <w:spacing w:after="40" w:before="40"/>
-              <w:ind w:left="40" w:right="40"/>
+              <w:pStyle w:val="Compact"/>
+              <w:jc w:val="left"/>
             </w:pPr>
             <w:r>
-              <w:rPr>
-                <w:rFonts w:ascii="Arial" w:hAnsi="Arial" w:cs="Arial"/>
-                <w:b/>
-                <w:sz w:val="20"/>
-                <w:szCs w:val="20"/>
-                <w:color w:val="000000"/>
-              </w:rPr>
-              <w:t xml:space="preserve">N</w:t>
-            </w:r>
-            <w:r>
-              <w:rPr>
-                <w:rFonts w:ascii="Arial" w:hAnsi="Arial" w:cs="Arial"/>
-                <w:vertAlign w:val="subscript"/>
-                <w:sz w:val="16"/>
-                <w:szCs w:val="16"/>
-                <w:color w:val="000000"/>
-              </w:rPr>
-              <w:t xml:space="preserve">2</w:t>
+              <w:t xml:space="preserve">N60</w:t>
             </w:r>
           </w:p>
         </w:tc>
         <w:tc>
-          <w:tcPr>
-            <w:tcBorders/>
-            <w:tcMar>
-              <w:top w:w="0" w:type="dxa"/>
-              <w:bottom w:w="0" w:type="dxa"/>
-              <w:left w:w="0" w:type="dxa"/>
-              <w:right w:w="0" w:type="dxa"/>
-            </w:tcMar>
-            <w:vAlign w:val="center"/>
-          </w:tcPr>
           <w:p>
             <w:pPr>
+              <w:pStyle w:val="Compact"/>
               <w:jc w:val="right"/>
-              <w:spacing w:after="40" w:before="40"/>
-              <w:ind w:left="40" w:right="40"/>
             </w:pPr>
             <w:r>
-              <w:rPr>
-                <w:rFonts w:ascii="Arial" w:hAnsi="Arial" w:cs="Arial"/>
-                <w:sz w:val="20"/>
-                <w:szCs w:val="20"/>
-                <w:color w:val="000000"/>
-              </w:rPr>
-              <w:t xml:space="preserve">2015</w:t>
+              <w:t xml:space="preserve">2016</w:t>
             </w:r>
           </w:p>
         </w:tc>
         <w:tc>
-          <w:tcPr>
-            <w:tcBorders/>
-            <w:tcMar>
-              <w:top w:w="0" w:type="dxa"/>
-              <w:bottom w:w="0" w:type="dxa"/>
-              <w:left w:w="0" w:type="dxa"/>
-              <w:right w:w="0" w:type="dxa"/>
-            </w:tcMar>
-            <w:vAlign w:val="center"/>
-          </w:tcPr>
           <w:p>
             <w:pPr>
+              <w:pStyle w:val="Compact"/>
               <w:jc w:val="right"/>
-              <w:spacing w:after="40" w:before="40"/>
-              <w:ind w:left="40" w:right="40"/>
             </w:pPr>
             <w:r>
-              <w:rPr>
-                <w:rFonts w:ascii="Arial" w:hAnsi="Arial" w:cs="Arial"/>
-                <w:sz w:val="20"/>
-                <w:szCs w:val="20"/>
-                <w:color w:val="000000"/>
-              </w:rPr>
-              <w:t xml:space="preserve">120</w:t>
+              <w:t xml:space="preserve">60</w:t>
             </w:r>
           </w:p>
         </w:tc>
         <w:tc>
-          <w:tcPr>
-            <w:tcBorders/>
-            <w:tcMar>
-              <w:top w:w="0" w:type="dxa"/>
-              <w:bottom w:w="0" w:type="dxa"/>
-              <w:left w:w="0" w:type="dxa"/>
-              <w:right w:w="0" w:type="dxa"/>
-            </w:tcMar>
-            <w:vAlign w:val="center"/>
-          </w:tcPr>
           <w:p>
             <w:pPr>
+              <w:pStyle w:val="Compact"/>
               <w:jc w:val="right"/>
-              <w:spacing w:after="40" w:before="40"/>
-              <w:ind w:left="40" w:right="40"/>
             </w:pPr>
             <w:r>
-              <w:rPr>
-                <w:rFonts w:ascii="Arial" w:hAnsi="Arial" w:cs="Arial"/>
-                <w:sz w:val="20"/>
-                <w:szCs w:val="20"/>
-                <w:color w:val="000000"/>
-              </w:rPr>
-              <w:t xml:space="preserve"> 60</w:t>
+              <w:t xml:space="preserve">30</w:t>
             </w:r>
           </w:p>
         </w:tc>
         <w:tc>
-          <w:tcPr>
-            <w:tcBorders/>
-            <w:tcMar>
-              <w:top w:w="0" w:type="dxa"/>
-              <w:bottom w:w="0" w:type="dxa"/>
-              <w:left w:w="0" w:type="dxa"/>
-              <w:right w:w="0" w:type="dxa"/>
-            </w:tcMar>
-            <w:vAlign w:val="center"/>
-          </w:tcPr>
           <w:p>
             <w:pPr>
+              <w:pStyle w:val="Compact"/>
               <w:jc w:val="right"/>
-              <w:spacing w:after="40" w:before="40"/>
-              <w:ind w:left="40" w:right="40"/>
             </w:pPr>
             <w:r>
-              <w:rPr>
-                <w:rFonts w:ascii="Arial" w:hAnsi="Arial" w:cs="Arial"/>
-                <w:sz w:val="20"/>
-                <w:szCs w:val="20"/>
-                <w:color w:val="000000"/>
-              </w:rPr>
-              <w:t xml:space="preserve"> 30</w:t>
+              <w:t xml:space="preserve">30</w:t>
             </w:r>
           </w:p>
         </w:tc>
         <w:tc>
-          <w:tcPr>
-            <w:tcBorders/>
-            <w:tcMar>
-              <w:top w:w="0" w:type="dxa"/>
-              <w:bottom w:w="0" w:type="dxa"/>
-              <w:left w:w="0" w:type="dxa"/>
-              <w:right w:w="0" w:type="dxa"/>
-            </w:tcMar>
-            <w:vAlign w:val="center"/>
-          </w:tcPr>
           <w:p>
             <w:pPr>
+              <w:pStyle w:val="Compact"/>
               <w:jc w:val="right"/>
-              <w:spacing w:after="40" w:before="40"/>
-              <w:ind w:left="40" w:right="40"/>
             </w:pPr>
             <w:r>
-              <w:rPr>
-                <w:rFonts w:ascii="Arial" w:hAnsi="Arial" w:cs="Arial"/>
-                <w:sz w:val="20"/>
-                <w:szCs w:val="20"/>
-                <w:color w:val="000000"/>
-              </w:rPr>
-              <w:t xml:space="preserve"> 30</w:t>
+              <w:t xml:space="preserve">0</w:t>
             </w:r>
           </w:p>
         </w:tc>
       </w:tr>
       <w:tr>
-        <w:trPr>
-          <w:trHeight w:val="397"/>
-        </w:trPr>
         <w:tc>
-          <w:tcPr>
-            <w:tcBorders/>
-            <w:tcMar>
-              <w:top w:w="0" w:type="dxa"/>
-              <w:bottom w:w="0" w:type="dxa"/>
-              <w:left w:w="0" w:type="dxa"/>
-              <w:right w:w="0" w:type="dxa"/>
-            </w:tcMar>
-            <w:vAlign w:val="center"/>
-          </w:tcPr>
           <w:p>
             <w:pPr>
-              <w:jc w:val="right"/>
-              <w:spacing w:after="40" w:before="40"/>
-              <w:ind w:left="40" w:right="40"/>
+              <w:pStyle w:val="Compact"/>
+              <w:jc w:val="left"/>
             </w:pPr>
             <w:r>
-              <w:rPr>
-                <w:rFonts w:ascii="Arial" w:hAnsi="Arial" w:cs="Arial"/>
-                <w:b/>
-                <w:sz w:val="20"/>
-                <w:szCs w:val="20"/>
-                <w:color w:val="000000"/>
-              </w:rPr>
-              <w:t xml:space="preserve">N</w:t>
-            </w:r>
-            <w:r>
-              <w:rPr>
-                <w:rFonts w:ascii="Arial" w:hAnsi="Arial" w:cs="Arial"/>
-                <w:vertAlign w:val="subscript"/>
-                <w:sz w:val="16"/>
-                <w:szCs w:val="16"/>
-                <w:color w:val="000000"/>
-              </w:rPr>
-              <w:t xml:space="preserve">3</w:t>
+              <w:t xml:space="preserve">N180</w:t>
             </w:r>
           </w:p>
         </w:tc>
         <w:tc>
-          <w:tcPr>
-            <w:tcBorders/>
-            <w:tcMar>
-              <w:top w:w="0" w:type="dxa"/>
-              <w:bottom w:w="0" w:type="dxa"/>
-              <w:left w:w="0" w:type="dxa"/>
-              <w:right w:w="0" w:type="dxa"/>
-            </w:tcMar>
-            <w:vAlign w:val="center"/>
-          </w:tcPr>
           <w:p>
             <w:pPr>
+              <w:pStyle w:val="Compact"/>
               <w:jc w:val="right"/>
-              <w:spacing w:after="40" w:before="40"/>
-              <w:ind w:left="40" w:right="40"/>
             </w:pPr>
             <w:r>
-              <w:rPr>
-                <w:rFonts w:ascii="Arial" w:hAnsi="Arial" w:cs="Arial"/>
-                <w:sz w:val="20"/>
-                <w:szCs w:val="20"/>
-                <w:color w:val="000000"/>
-              </w:rPr>
               <w:t xml:space="preserve">2016</w:t>
             </w:r>
           </w:p>
         </w:tc>
         <w:tc>
-          <w:tcPr>
-            <w:tcBorders/>
-            <w:tcMar>
-              <w:top w:w="0" w:type="dxa"/>
-              <w:bottom w:w="0" w:type="dxa"/>
-              <w:left w:w="0" w:type="dxa"/>
-              <w:right w:w="0" w:type="dxa"/>
-            </w:tcMar>
-            <w:vAlign w:val="center"/>
-          </w:tcPr>
           <w:p>
             <w:pPr>
+              <w:pStyle w:val="Compact"/>
               <w:jc w:val="right"/>
-              <w:spacing w:after="40" w:before="40"/>
-              <w:ind w:left="40" w:right="40"/>
             </w:pPr>
             <w:r>
-              <w:rPr>
-                <w:rFonts w:ascii="Arial" w:hAnsi="Arial" w:cs="Arial"/>
-                <w:sz w:val="20"/>
-                <w:szCs w:val="20"/>
-                <w:color w:val="000000"/>
-              </w:rPr>
-              <w:t xml:space="preserve"> 60</w:t>
-            </w:r>
-          </w:p>
-        </w:tc>
-        <w:tc>
-          <w:tcPr>
-            <w:tcBorders/>
-            <w:tcMar>
-              <w:top w:w="0" w:type="dxa"/>
-              <w:bottom w:w="0" w:type="dxa"/>
-              <w:left w:w="0" w:type="dxa"/>
-              <w:right w:w="0" w:type="dxa"/>
-            </w:tcMar>
-            <w:vAlign w:val="center"/>
-          </w:tcPr>
-          <w:p>
-            <w:pPr>
-              <w:jc w:val="right"/>
-              <w:spacing w:after="40" w:before="40"/>
-              <w:ind w:left="40" w:right="40"/>
-            </w:pPr>
-            <w:r>
-              <w:rPr>
-                <w:rFonts w:ascii="Arial" w:hAnsi="Arial" w:cs="Arial"/>
-                <w:sz w:val="20"/>
-                <w:szCs w:val="20"/>
-                <w:color w:val="000000"/>
-              </w:rPr>
-              <w:t xml:space="preserve"> 30</w:t>
-            </w:r>
-          </w:p>
-        </w:tc>
-        <w:tc>
-          <w:tcPr>
-            <w:tcBorders/>
-            <w:tcMar>
-              <w:top w:w="0" w:type="dxa"/>
-              <w:bottom w:w="0" w:type="dxa"/>
-              <w:left w:w="0" w:type="dxa"/>
-              <w:right w:w="0" w:type="dxa"/>
-            </w:tcMar>
-            <w:vAlign w:val="center"/>
-          </w:tcPr>
-          <w:p>
-            <w:pPr>
-              <w:jc w:val="right"/>
-              <w:spacing w:after="40" w:before="40"/>
-              <w:ind w:left="40" w:right="40"/>
-            </w:pPr>
-            <w:r>
-              <w:rPr>
-                <w:rFonts w:ascii="Arial" w:hAnsi="Arial" w:cs="Arial"/>
-                <w:sz w:val="20"/>
-                <w:szCs w:val="20"/>
-                <w:color w:val="000000"/>
-              </w:rPr>
-              <w:t xml:space="preserve"> 30</w:t>
-            </w:r>
-          </w:p>
-        </w:tc>
-        <w:tc>
-          <w:tcPr>
-            <w:tcBorders/>
-            <w:tcMar>
-              <w:top w:w="0" w:type="dxa"/>
-              <w:bottom w:w="0" w:type="dxa"/>
-              <w:left w:w="0" w:type="dxa"/>
-              <w:right w:w="0" w:type="dxa"/>
-            </w:tcMar>
-            <w:vAlign w:val="center"/>
-          </w:tcPr>
-          <w:p>
-            <w:pPr>
-              <w:jc w:val="right"/>
-              <w:spacing w:after="40" w:before="40"/>
-              <w:ind w:left="40" w:right="40"/>
-            </w:pPr>
-            <w:r>
-              <w:rPr>
-                <w:rFonts w:ascii="Arial" w:hAnsi="Arial" w:cs="Arial"/>
-                <w:sz w:val="20"/>
-                <w:szCs w:val="20"/>
-                <w:color w:val="000000"/>
-              </w:rPr>
-              <w:t xml:space="preserve">  0</w:t>
-            </w:r>
-          </w:p>
-        </w:tc>
-      </w:tr>
-      <w:tr>
-        <w:trPr>
-          <w:trHeight w:val="397"/>
-        </w:trPr>
-        <w:tc>
-          <w:tcPr>
-            <w:tcBorders>
-              <w:bottom w:val="single" w:sz="8" w:space="0" w:color="000000"/>
-            </w:tcBorders>
-            <w:tcMar>
-              <w:top w:w="0" w:type="dxa"/>
-              <w:bottom w:w="0" w:type="dxa"/>
-              <w:left w:w="0" w:type="dxa"/>
-              <w:right w:w="0" w:type="dxa"/>
-            </w:tcMar>
-            <w:vAlign w:val="center"/>
-          </w:tcPr>
-          <w:p>
-            <w:pPr>
-              <w:jc w:val="right"/>
-              <w:spacing w:after="40" w:before="40"/>
-              <w:ind w:left="40" w:right="40"/>
-            </w:pPr>
-            <w:r>
-              <w:rPr>
-                <w:rFonts w:ascii="Arial" w:hAnsi="Arial" w:cs="Arial"/>
-                <w:b/>
-                <w:sz w:val="20"/>
-                <w:szCs w:val="20"/>
-                <w:color w:val="000000"/>
-              </w:rPr>
-              <w:t xml:space="preserve">N</w:t>
-            </w:r>
-            <w:r>
-              <w:rPr>
-                <w:rFonts w:ascii="Arial" w:hAnsi="Arial" w:cs="Arial"/>
-                <w:vertAlign w:val="subscript"/>
-                <w:sz w:val="16"/>
-                <w:szCs w:val="16"/>
-                <w:color w:val="000000"/>
-              </w:rPr>
-              <w:t xml:space="preserve">4</w:t>
-            </w:r>
-          </w:p>
-        </w:tc>
-        <w:tc>
-          <w:tcPr>
-            <w:tcBorders>
-              <w:bottom w:val="single" w:sz="8" w:space="0" w:color="000000"/>
-            </w:tcBorders>
-            <w:tcMar>
-              <w:top w:w="0" w:type="dxa"/>
-              <w:bottom w:w="0" w:type="dxa"/>
-              <w:left w:w="0" w:type="dxa"/>
-              <w:right w:w="0" w:type="dxa"/>
-            </w:tcMar>
-            <w:vAlign w:val="center"/>
-          </w:tcPr>
-          <w:p>
-            <w:pPr>
-              <w:jc w:val="right"/>
-              <w:spacing w:after="40" w:before="40"/>
-              <w:ind w:left="40" w:right="40"/>
-            </w:pPr>
-            <w:r>
-              <w:rPr>
-                <w:rFonts w:ascii="Arial" w:hAnsi="Arial" w:cs="Arial"/>
-                <w:sz w:val="20"/>
-                <w:szCs w:val="20"/>
-                <w:color w:val="000000"/>
-              </w:rPr>
-              <w:t xml:space="preserve">2016</w:t>
-            </w:r>
-          </w:p>
-        </w:tc>
-        <w:tc>
-          <w:tcPr>
-            <w:tcBorders>
-              <w:bottom w:val="single" w:sz="8" w:space="0" w:color="000000"/>
-            </w:tcBorders>
-            <w:tcMar>
-              <w:top w:w="0" w:type="dxa"/>
-              <w:bottom w:w="0" w:type="dxa"/>
-              <w:left w:w="0" w:type="dxa"/>
-              <w:right w:w="0" w:type="dxa"/>
-            </w:tcMar>
-            <w:vAlign w:val="center"/>
-          </w:tcPr>
-          <w:p>
-            <w:pPr>
-              <w:jc w:val="right"/>
-              <w:spacing w:after="40" w:before="40"/>
-              <w:ind w:left="40" w:right="40"/>
-            </w:pPr>
-            <w:r>
-              <w:rPr>
-                <w:rFonts w:ascii="Arial" w:hAnsi="Arial" w:cs="Arial"/>
-                <w:sz w:val="20"/>
-                <w:szCs w:val="20"/>
-                <w:color w:val="000000"/>
-              </w:rPr>
               <w:t xml:space="preserve">180</w:t>
             </w:r>
           </w:p>
         </w:tc>
         <w:tc>
-          <w:tcPr>
-            <w:tcBorders>
-              <w:bottom w:val="single" w:sz="8" w:space="0" w:color="000000"/>
-            </w:tcBorders>
-            <w:tcMar>
-              <w:top w:w="0" w:type="dxa"/>
-              <w:bottom w:w="0" w:type="dxa"/>
-              <w:left w:w="0" w:type="dxa"/>
-              <w:right w:w="0" w:type="dxa"/>
-            </w:tcMar>
-            <w:vAlign w:val="center"/>
-          </w:tcPr>
           <w:p>
             <w:pPr>
+              <w:pStyle w:val="Compact"/>
               <w:jc w:val="right"/>
-              <w:spacing w:after="40" w:before="40"/>
-              <w:ind w:left="40" w:right="40"/>
             </w:pPr>
             <w:r>
-              <w:rPr>
-                <w:rFonts w:ascii="Arial" w:hAnsi="Arial" w:cs="Arial"/>
-                <w:sz w:val="20"/>
-                <w:szCs w:val="20"/>
-                <w:color w:val="000000"/>
-              </w:rPr>
-              <w:t xml:space="preserve"> 60</w:t>
+              <w:t xml:space="preserve">60</w:t>
             </w:r>
           </w:p>
         </w:tc>
         <w:tc>
-          <w:tcPr>
-            <w:tcBorders>
-              <w:bottom w:val="single" w:sz="8" w:space="0" w:color="000000"/>
-            </w:tcBorders>
-            <w:tcMar>
-              <w:top w:w="0" w:type="dxa"/>
-              <w:bottom w:w="0" w:type="dxa"/>
-              <w:left w:w="0" w:type="dxa"/>
-              <w:right w:w="0" w:type="dxa"/>
-            </w:tcMar>
-            <w:vAlign w:val="center"/>
-          </w:tcPr>
           <w:p>
             <w:pPr>
+              <w:pStyle w:val="Compact"/>
               <w:jc w:val="right"/>
-              <w:spacing w:after="40" w:before="40"/>
-              <w:ind w:left="40" w:right="40"/>
             </w:pPr>
             <w:r>
-              <w:rPr>
-                <w:rFonts w:ascii="Arial" w:hAnsi="Arial" w:cs="Arial"/>
-                <w:sz w:val="20"/>
-                <w:szCs w:val="20"/>
-                <w:color w:val="000000"/>
-              </w:rPr>
-              <w:t xml:space="preserve"> 60</w:t>
+              <w:t xml:space="preserve">60</w:t>
             </w:r>
           </w:p>
         </w:tc>
         <w:tc>
-          <w:tcPr>
-            <w:tcBorders>
-              <w:bottom w:val="single" w:sz="8" w:space="0" w:color="000000"/>
-            </w:tcBorders>
-            <w:tcMar>
-              <w:top w:w="0" w:type="dxa"/>
-              <w:bottom w:w="0" w:type="dxa"/>
-              <w:left w:w="0" w:type="dxa"/>
-              <w:right w:w="0" w:type="dxa"/>
-            </w:tcMar>
-            <w:vAlign w:val="center"/>
-          </w:tcPr>
           <w:p>
             <w:pPr>
+              <w:pStyle w:val="Compact"/>
               <w:jc w:val="right"/>
-              <w:spacing w:after="40" w:before="40"/>
-              <w:ind w:left="40" w:right="40"/>
             </w:pPr>
             <w:r>
-              <w:rPr>
-                <w:rFonts w:ascii="Arial" w:hAnsi="Arial" w:cs="Arial"/>
-                <w:sz w:val="20"/>
-                <w:szCs w:val="20"/>
-                <w:color w:val="000000"/>
-              </w:rPr>
-              <w:t xml:space="preserve"> 60</w:t>
+              <w:t xml:space="preserve">60</w:t>
             </w:r>
           </w:p>
         </w:tc>
@@ -4234,76 +3143,31 @@
     </w:tbl>
     <w:p>
       <w:pPr>
-        <w:pStyle w:val="FirstParagraph"/>
-      </w:pPr>
-      <w:r>
-        <w:t xml:space="preserve">Table 1: Nitrogen application rates for 2015 and 2016. Five different nitrogen treatments were applied depending on the experiment. In the 2015 experiment three nitrogen rate treatments were applied: no N (N</w:t>
-      </w:r>
-      <w:r>
-        <w:rPr>
-          <w:vertAlign w:val="subscript"/>
-        </w:rPr>
-        <w:t xml:space="preserve">0</w:t>
-      </w:r>
-      <w:r>
-        <w:t xml:space="preserve">), 100 kg per ha N (N</w:t>
-      </w:r>
-      <w:r>
-        <w:rPr>
-          <w:vertAlign w:val="subscript"/>
-        </w:rPr>
-        <w:t xml:space="preserve">1</w:t>
-      </w:r>
-      <w:r>
-        <w:t xml:space="preserve">) and 180 kg per ha N (N</w:t>
-      </w:r>
-      <w:r>
-        <w:rPr>
-          <w:vertAlign w:val="subscript"/>
-        </w:rPr>
-        <w:t xml:space="preserve">2</w:t>
-      </w:r>
-      <w:r>
-        <w:t xml:space="preserve">). In the 2016 experiment, two nitrogen rate treatments were applied: 60 kg per ha N (N</w:t>
-      </w:r>
-      <w:r>
-        <w:rPr>
-          <w:vertAlign w:val="subscript"/>
-        </w:rPr>
-        <w:t xml:space="preserve">3</w:t>
-      </w:r>
-      <w:r>
-        <w:t xml:space="preserve">) and 180 kg per ha N (N</w:t>
-      </w:r>
-      <w:r>
-        <w:rPr>
-          <w:vertAlign w:val="subscript"/>
-        </w:rPr>
-        <w:t xml:space="preserve">4</w:t>
-      </w:r>
-      <w:r>
-        <w:t xml:space="preserve">). Treatments were applied in splits, basal, tillering and panicle initiation growth stages.</w:t>
+        <w:pStyle w:val="BodyText"/>
+      </w:pPr>
+      <w:r>
+        <w:t xml:space="preserve">Table 1: Nitrogen application rates for 2015 and 2016. Five different nitrogen treatments were applied depending on the experiment. In the 2015 experiment three nitrogen rate treatments were applied: no N (N0), 100 kg per ha N (N100) and 180 kg per ha N (N120). In the 2016 experiment, two nitrogen rate treatments were applied: 60 kg per ha N (N60) and 180 kg per ha N (N180). Treatments were applied in splits, basal, tillering and panicle initiation growth stages.</w:t>
       </w:r>
     </w:p>
     <w:p>
       <w:pPr>
         <w:pStyle w:val="Heading5"/>
       </w:pPr>
-      <w:bookmarkStart w:id="73" w:name="pagebreak-2"/>
+      <w:bookmarkStart w:id="74" w:name="pagebreak-2"/>
       <w:r>
         <w:t xml:space="preserve">pagebreak</w:t>
       </w:r>
-      <w:bookmarkEnd w:id="73"/>
+      <w:bookmarkEnd w:id="74"/>
     </w:p>
     <w:p>
       <w:pPr>
         <w:pStyle w:val="Heading1"/>
       </w:pPr>
-      <w:bookmarkStart w:id="74" w:name="figures"/>
+      <w:bookmarkStart w:id="75" w:name="figures"/>
       <w:r>
         <w:t xml:space="preserve">Figures</w:t>
       </w:r>
-      <w:bookmarkEnd w:id="74"/>
+      <w:bookmarkEnd w:id="75"/>
     </w:p>
     <w:p>
       <w:pPr>
@@ -4314,7 +3178,7 @@
           <wp:inline>
             <wp:extent cx="5943600" cy="5943600"/>
             <wp:effectExtent b="0" l="0" r="0" t="0"/>
-            <wp:docPr descr="Figure 1 Tiller sheath blight incidence progress was measured in the 2015 experiment at five assessment points and 2016 experiment at four assessment points during the dry season both years. Main plot irrigation treatments were permanently flooded (FLD) and alternate wetting and drying (AWD). Five different nitrogen treatments were applied depending on the experiment. In the 2015 experiment three nitrogen rate treatments were applied: no N (N0), 100 kg per ha N (N1) and 180 kg per ha N (N2). In the 2016 experiment, two nitrogen rate treatments were applied: 60 kg per ha N (N3) and 180 kg per ha N (N4). Points represent the mean of four replications." title="" id="1" name="Picture"/>
+            <wp:docPr descr="Figure 1 Tiller sheath blight incidence progress was measured in the 2015 experiment at five assessment points and 2016 experiment at four assessment points during the dry season both years. Main plot irrigation treatments were permanently flooded (FLD) and alternate wetting and drying (AWD). Five different nitrogen treatments were applied depending on the experiment. In the 2015 experiment three nitrogen rate treatments were applied: no N (N0), 100 kg per ha N (N100) and 180 kg per ha N (N120). In the 2016 experiment, two nitrogen rate treatments were applied: 60 kg per ha N (N60) and 180 kg per ha N (N180). Points represent the mean of four replications." title="" id="1" name="Picture"/>
             <a:graphic>
               <a:graphicData uri="http://schemas.openxmlformats.org/drawingml/2006/picture">
                 <pic:pic>
@@ -4325,7 +3189,7 @@
                     </pic:cNvPicPr>
                   </pic:nvPicPr>
                   <pic:blipFill>
-                    <a:blip r:embed="rId75"/>
+                    <a:blip r:embed="rId76"/>
                     <a:stretch>
                       <a:fillRect/>
                     </a:stretch>
@@ -4357,63 +3221,18 @@
         <w:pStyle w:val="ImageCaption"/>
       </w:pPr>
       <w:r>
-        <w:t xml:space="preserve">Figure 1 Tiller sheath blight incidence progress was measured in the 2015 experiment at five assessment points and 2016 experiment at four assessment points during the dry season both years. Main plot irrigation treatments were permanently flooded (FLD) and alternate wetting and drying (AWD). Five different nitrogen treatments were applied depending on the experiment. In the 2015 experiment three nitrogen rate treatments were applied: no N (N</w:t>
-      </w:r>
-      <w:r>
-        <w:rPr>
-          <w:vertAlign w:val="subscript"/>
-        </w:rPr>
-        <w:t xml:space="preserve">0</w:t>
-      </w:r>
-      <w:r>
-        <w:t xml:space="preserve">), 100 kg per ha N (N</w:t>
-      </w:r>
-      <w:r>
-        <w:rPr>
-          <w:vertAlign w:val="subscript"/>
-        </w:rPr>
-        <w:t xml:space="preserve">1</w:t>
-      </w:r>
-      <w:r>
-        <w:t xml:space="preserve">) and 180 kg per ha N (N</w:t>
-      </w:r>
-      <w:r>
-        <w:rPr>
-          <w:vertAlign w:val="subscript"/>
-        </w:rPr>
-        <w:t xml:space="preserve">2</w:t>
-      </w:r>
-      <w:r>
-        <w:t xml:space="preserve">). In the 2016 experiment, two nitrogen rate treatments were applied: 60 kg per ha N (N</w:t>
-      </w:r>
-      <w:r>
-        <w:rPr>
-          <w:vertAlign w:val="subscript"/>
-        </w:rPr>
-        <w:t xml:space="preserve">3</w:t>
-      </w:r>
-      <w:r>
-        <w:t xml:space="preserve">) and 180 kg per ha N (N</w:t>
-      </w:r>
-      <w:r>
-        <w:rPr>
-          <w:vertAlign w:val="subscript"/>
-        </w:rPr>
-        <w:t xml:space="preserve">4</w:t>
-      </w:r>
-      <w:r>
-        <w:t xml:space="preserve">). Points represent the mean of four replications.</w:t>
+        <w:t xml:space="preserve">Figure 1 Tiller sheath blight incidence progress was measured in the 2015 experiment at five assessment points and 2016 experiment at four assessment points during the dry season both years. Main plot irrigation treatments were permanently flooded (FLD) and alternate wetting and drying (AWD). Five different nitrogen treatments were applied depending on the experiment. In the 2015 experiment three nitrogen rate treatments were applied: no N (N0), 100 kg per ha N (N100) and 180 kg per ha N (N120). In the 2016 experiment, two nitrogen rate treatments were applied: 60 kg per ha N (N60) and 180 kg per ha N (N180). Points represent the mean of four replications.</w:t>
       </w:r>
     </w:p>
     <w:p>
       <w:pPr>
         <w:pStyle w:val="Heading5"/>
       </w:pPr>
-      <w:bookmarkStart w:id="76" w:name="pagebreak-3"/>
+      <w:bookmarkStart w:id="77" w:name="pagebreak-3"/>
       <w:r>
         <w:t xml:space="preserve">pagebreak</w:t>
       </w:r>
-      <w:bookmarkEnd w:id="76"/>
+      <w:bookmarkEnd w:id="77"/>
     </w:p>
     <w:p>
       <w:pPr>
@@ -4424,7 +3243,7 @@
           <wp:inline>
             <wp:extent cx="5943600" cy="5943600"/>
             <wp:effectExtent b="0" l="0" r="0" t="0"/>
-            <wp:docPr descr="Figure 2 Tiller sheath blight severity progress was measured in the 2015 experiment at five assessment points and 2016 experiment at four assessment points during the dry season both years. Main plot irrigation treatments were permanently flooded (FLD) and alternate wetting and drying (AWD). Five different nitrogen treatments were applied depending on the experiment. In the 2015 experiment three nitrogen rate treatments were applied: no N (N0), 100 kg per ha N (N1) and 180 kg per ha N (N2). In the 2016 experiment, two nitrogen rate treatments were applied: 60 kg per ha N (N3) and 180 kg per ha N (N4). Points represent the mean of four replications." title="" id="1" name="Picture"/>
+            <wp:docPr descr="Figure 2 Tiller sheath blight severity progress was measured in the 2015 experiment at five assessment points and 2016 experiment at four assessment points during the dry season both years. Main plot irrigation treatments were permanently flooded (FLD) and alternate wetting and drying (AWD). Five different nitrogen treatments were applied depending on the experiment. In the 2015 experiment three nitrogen rate treatments were applied: no N (N0), 100 kg per ha N (N100) and 180 kg per ha N (N120). In the 2016 experiment, two nitrogen rate treatments were applied: 60 kg per ha N (N60) and 180 kg per ha N (N180). Points represent the mean of four replications." title="" id="1" name="Picture"/>
             <a:graphic>
               <a:graphicData uri="http://schemas.openxmlformats.org/drawingml/2006/picture">
                 <pic:pic>
@@ -4435,7 +3254,7 @@
                     </pic:cNvPicPr>
                   </pic:nvPicPr>
                   <pic:blipFill>
-                    <a:blip r:embed="rId77"/>
+                    <a:blip r:embed="rId78"/>
                     <a:stretch>
                       <a:fillRect/>
                     </a:stretch>
@@ -4467,63 +3286,18 @@
         <w:pStyle w:val="ImageCaption"/>
       </w:pPr>
       <w:r>
-        <w:t xml:space="preserve">Figure 2 Tiller sheath blight severity progress was measured in the 2015 experiment at five assessment points and 2016 experiment at four assessment points during the dry season both years. Main plot irrigation treatments were permanently flooded (FLD) and alternate wetting and drying (AWD). Five different nitrogen treatments were applied depending on the experiment. In the 2015 experiment three nitrogen rate treatments were applied: no N (N</w:t>
-      </w:r>
-      <w:r>
-        <w:rPr>
-          <w:vertAlign w:val="subscript"/>
-        </w:rPr>
-        <w:t xml:space="preserve">0</w:t>
-      </w:r>
-      <w:r>
-        <w:t xml:space="preserve">), 100 kg per ha N (N</w:t>
-      </w:r>
-      <w:r>
-        <w:rPr>
-          <w:vertAlign w:val="subscript"/>
-        </w:rPr>
-        <w:t xml:space="preserve">1</w:t>
-      </w:r>
-      <w:r>
-        <w:t xml:space="preserve">) and 180 kg per ha N (N</w:t>
-      </w:r>
-      <w:r>
-        <w:rPr>
-          <w:vertAlign w:val="subscript"/>
-        </w:rPr>
-        <w:t xml:space="preserve">2</w:t>
-      </w:r>
-      <w:r>
-        <w:t xml:space="preserve">). In the 2016 experiment, two nitrogen rate treatments were applied: 60 kg per ha N (N</w:t>
-      </w:r>
-      <w:r>
-        <w:rPr>
-          <w:vertAlign w:val="subscript"/>
-        </w:rPr>
-        <w:t xml:space="preserve">3</w:t>
-      </w:r>
-      <w:r>
-        <w:t xml:space="preserve">) and 180 kg per ha N (N</w:t>
-      </w:r>
-      <w:r>
-        <w:rPr>
-          <w:vertAlign w:val="subscript"/>
-        </w:rPr>
-        <w:t xml:space="preserve">4</w:t>
-      </w:r>
-      <w:r>
-        <w:t xml:space="preserve">). Points represent the mean of four replications.</w:t>
+        <w:t xml:space="preserve">Figure 2 Tiller sheath blight severity progress was measured in the 2015 experiment at five assessment points and 2016 experiment at four assessment points during the dry season both years. Main plot irrigation treatments were permanently flooded (FLD) and alternate wetting and drying (AWD). Five different nitrogen treatments were applied depending on the experiment. In the 2015 experiment three nitrogen rate treatments were applied: no N (N0), 100 kg per ha N (N100) and 180 kg per ha N (N120). In the 2016 experiment, two nitrogen rate treatments were applied: 60 kg per ha N (N60) and 180 kg per ha N (N180). Points represent the mean of four replications.</w:t>
       </w:r>
     </w:p>
     <w:p>
       <w:pPr>
         <w:pStyle w:val="Heading5"/>
       </w:pPr>
-      <w:bookmarkStart w:id="78" w:name="pagebreak-4"/>
+      <w:bookmarkStart w:id="79" w:name="pagebreak-4"/>
       <w:r>
         <w:t xml:space="preserve">pagebreak</w:t>
       </w:r>
-      <w:bookmarkEnd w:id="78"/>
+      <w:bookmarkEnd w:id="79"/>
     </w:p>
     <w:p>
       <w:pPr>
@@ -4534,7 +3308,7 @@
           <wp:inline>
             <wp:extent cx="5943600" cy="5943600"/>
             <wp:effectExtent b="0" l="0" r="0" t="0"/>
-            <wp:docPr descr="Figure 3 Leaf sheath blight severity progress was measured in the 2015 experiment at five assessment points and 2016 experiment at four assessment points during the dry season in both years. Main plot irrigation treatments were permanently flooded (FLD) and alternate wetting and drying (AWD). Five different nitrogen treatments were applied depending on the experiment. In the 2015 experiment three nitrogen rate treatments were applied: no N (N0), 100 kg per ha N (N1) and 180 kg per ha N (N2). In the 2016 experiment, two nitrogen rate treatments were applied: 60 kg per ha N (N3) and 180 kg per ha N (N4). Points represent the mean of four replications." title="" id="1" name="Picture"/>
+            <wp:docPr descr="Figure 3 Leaf sheath blight severity progress was measured in the 2015 experiment at five assessment points and 2016 experiment at four assessment points during the dry season in both years. Main plot irrigation treatments were permanently flooded (FLD) and alternate wetting and drying (AWD). Five different nitrogen treatments were applied depending on the experiment. In the 2015 experiment three nitrogen rate treatments were applied: no N (N0), 100 kg per ha N (N100) and 180 kg per ha N (N120). In the 2016 experiment, two nitrogen rate treatments were applied: 60 kg per ha N (N60) and 180 kg per ha N (N180). Points represent the mean of four replications." title="" id="1" name="Picture"/>
             <a:graphic>
               <a:graphicData uri="http://schemas.openxmlformats.org/drawingml/2006/picture">
                 <pic:pic>
@@ -4545,7 +3319,7 @@
                     </pic:cNvPicPr>
                   </pic:nvPicPr>
                   <pic:blipFill>
-                    <a:blip r:embed="rId79"/>
+                    <a:blip r:embed="rId80"/>
                     <a:stretch>
                       <a:fillRect/>
                     </a:stretch>
@@ -4577,80 +3351,35 @@
         <w:pStyle w:val="ImageCaption"/>
       </w:pPr>
       <w:r>
-        <w:t xml:space="preserve">Figure 3 Leaf sheath blight severity progress was measured in the 2015 experiment at five assessment points and 2016 experiment at four assessment points during the dry season in both years. Main plot irrigation treatments were permanently flooded (FLD) and alternate wetting and drying (AWD). Five different nitrogen treatments were applied depending on the experiment. In the 2015 experiment three nitrogen rate treatments were applied: no N (N</w:t>
-      </w:r>
-      <w:r>
-        <w:rPr>
-          <w:vertAlign w:val="subscript"/>
-        </w:rPr>
-        <w:t xml:space="preserve">0</w:t>
-      </w:r>
-      <w:r>
-        <w:t xml:space="preserve">), 100 kg per ha N (N</w:t>
-      </w:r>
-      <w:r>
-        <w:rPr>
-          <w:vertAlign w:val="subscript"/>
-        </w:rPr>
-        <w:t xml:space="preserve">1</w:t>
-      </w:r>
-      <w:r>
-        <w:t xml:space="preserve">) and 180 kg per ha N (N</w:t>
-      </w:r>
-      <w:r>
-        <w:rPr>
-          <w:vertAlign w:val="subscript"/>
-        </w:rPr>
-        <w:t xml:space="preserve">2</w:t>
-      </w:r>
-      <w:r>
-        <w:t xml:space="preserve">). In the 2016 experiment, two nitrogen rate treatments were applied: 60 kg per ha N (N</w:t>
-      </w:r>
-      <w:r>
-        <w:rPr>
-          <w:vertAlign w:val="subscript"/>
-        </w:rPr>
-        <w:t xml:space="preserve">3</w:t>
-      </w:r>
-      <w:r>
-        <w:t xml:space="preserve">) and 180 kg per ha N (N</w:t>
-      </w:r>
-      <w:r>
-        <w:rPr>
-          <w:vertAlign w:val="subscript"/>
-        </w:rPr>
-        <w:t xml:space="preserve">4</w:t>
-      </w:r>
-      <w:r>
-        <w:t xml:space="preserve">). Points represent the mean of four replications.</w:t>
+        <w:t xml:space="preserve">Figure 3 Leaf sheath blight severity progress was measured in the 2015 experiment at five assessment points and 2016 experiment at four assessment points during the dry season in both years. Main plot irrigation treatments were permanently flooded (FLD) and alternate wetting and drying (AWD). Five different nitrogen treatments were applied depending on the experiment. In the 2015 experiment three nitrogen rate treatments were applied: no N (N0), 100 kg per ha N (N100) and 180 kg per ha N (N120). In the 2016 experiment, two nitrogen rate treatments were applied: 60 kg per ha N (N60) and 180 kg per ha N (N180). Points represent the mean of four replications.</w:t>
       </w:r>
     </w:p>
     <w:p>
       <w:pPr>
         <w:pStyle w:val="Heading5"/>
       </w:pPr>
-      <w:bookmarkStart w:id="80" w:name="pagebreak-5"/>
+      <w:bookmarkStart w:id="81" w:name="pagebreak-5"/>
       <w:r>
         <w:t xml:space="preserve">pagebreak</w:t>
       </w:r>
-      <w:bookmarkEnd w:id="80"/>
+      <w:bookmarkEnd w:id="81"/>
     </w:p>
     <w:p>
       <w:pPr>
         <w:pStyle w:val="Heading3"/>
       </w:pPr>
-      <w:bookmarkStart w:id="81" w:name="colophon"/>
+      <w:bookmarkStart w:id="82" w:name="colophon"/>
       <w:r>
         <w:t xml:space="preserve">Colophon</w:t>
       </w:r>
-      <w:bookmarkEnd w:id="81"/>
+      <w:bookmarkEnd w:id="82"/>
     </w:p>
     <w:p>
       <w:pPr>
         <w:pStyle w:val="FirstParagraph"/>
       </w:pPr>
       <w:r>
-        <w:t xml:space="preserve">This report was generated on 2018-04-25 21:24:01 using the following computational environment and dependencies:</w:t>
+        <w:t xml:space="preserve">This report was generated on 2018-04-26 13:00:48 using the following computational environment and dependencies:</w:t>
       </w:r>
     </w:p>
     <w:p>
@@ -4724,7 +3453,7 @@
         <w:rPr>
           <w:rStyle w:val="VerbatimChar"/>
         </w:rPr>
-        <w:t xml:space="preserve">#&gt;  date     2018-04-25                  </w:t>
+        <w:t xml:space="preserve">#&gt;  date     2018-04-26                  </w:t>
       </w:r>
       <w:r>
         <w:br w:type="textWrapping"/>
@@ -4778,15 +3507,6 @@
         <w:rPr>
           <w:rStyle w:val="VerbatimChar"/>
         </w:rPr>
-        <w:t xml:space="preserve">#&gt;  base64enc        0.1-3      2015-07-28 CRAN (R 3.5.0)</w:t>
-      </w:r>
-      <w:r>
-        <w:br w:type="textWrapping"/>
-      </w:r>
-      <w:r>
-        <w:rPr>
-          <w:rStyle w:val="VerbatimChar"/>
-        </w:rPr>
         <w:t xml:space="preserve">#&gt;  bindr            0.1.1      2018-03-13 CRAN (R 3.5.0)</w:t>
       </w:r>
       <w:r>
@@ -4877,24 +3597,6 @@
         <w:rPr>
           <w:rStyle w:val="VerbatimChar"/>
         </w:rPr>
-        <w:t xml:space="preserve">#&gt;  flextable      * 0.4.4      2018-04-20 CRAN (R 3.5.0)</w:t>
-      </w:r>
-      <w:r>
-        <w:br w:type="textWrapping"/>
-      </w:r>
-      <w:r>
-        <w:rPr>
-          <w:rStyle w:val="VerbatimChar"/>
-        </w:rPr>
-        <w:t xml:space="preserve">#&gt;  gdtools          0.1.7      2018-02-27 CRAN (R 3.5.0)</w:t>
-      </w:r>
-      <w:r>
-        <w:br w:type="textWrapping"/>
-      </w:r>
-      <w:r>
-        <w:rPr>
-          <w:rStyle w:val="VerbatimChar"/>
-        </w:rPr>
         <w:t xml:space="preserve">#&gt;  ggplot2        * 2.2.1      2016-12-30 CRAN (R 3.5.0)</w:t>
       </w:r>
       <w:r>
@@ -4967,6 +3669,15 @@
         <w:rPr>
           <w:rStyle w:val="VerbatimChar"/>
         </w:rPr>
+        <w:t xml:space="preserve">#&gt;  hms              0.4.2      2018-03-10 CRAN (R 3.5.0)</w:t>
+      </w:r>
+      <w:r>
+        <w:br w:type="textWrapping"/>
+      </w:r>
+      <w:r>
+        <w:rPr>
+          <w:rStyle w:val="VerbatimChar"/>
+        </w:rPr>
         <w:t xml:space="preserve">#&gt;  htmltools        0.3.6      2017-04-28 CRAN (R 3.5.0)</w:t>
       </w:r>
       <w:r>
@@ -4976,6 +3687,24 @@
         <w:rPr>
           <w:rStyle w:val="VerbatimChar"/>
         </w:rPr>
+        <w:t xml:space="preserve">#&gt;  httr             1.3.1      2017-08-20 CRAN (R 3.5.0)</w:t>
+      </w:r>
+      <w:r>
+        <w:br w:type="textWrapping"/>
+      </w:r>
+      <w:r>
+        <w:rPr>
+          <w:rStyle w:val="VerbatimChar"/>
+        </w:rPr>
+        <w:t xml:space="preserve">#&gt;  kableExtra     * 0.8.0      2018-04-05 CRAN (R 3.5.0)</w:t>
+      </w:r>
+      <w:r>
+        <w:br w:type="textWrapping"/>
+      </w:r>
+      <w:r>
+        <w:rPr>
+          <w:rStyle w:val="VerbatimChar"/>
+        </w:rPr>
         <w:t xml:space="preserve">#&gt;  knitr          * 1.20       2018-02-20 CRAN (R 3.5.0)</w:t>
       </w:r>
       <w:r>
@@ -5039,15 +3768,6 @@
         <w:rPr>
           <w:rStyle w:val="VerbatimChar"/>
         </w:rPr>
-        <w:t xml:space="preserve">#&gt;  officer        * 0.2.2      2018-03-14 CRAN (R 3.5.0)</w:t>
-      </w:r>
-      <w:r>
-        <w:br w:type="textWrapping"/>
-      </w:r>
-      <w:r>
-        <w:rPr>
-          <w:rStyle w:val="VerbatimChar"/>
-        </w:rPr>
         <w:t xml:space="preserve">#&gt;  pillar           1.2.1      2018-02-27 CRAN (R 3.5.0)</w:t>
       </w:r>
       <w:r>
@@ -5075,33 +3795,6 @@
         <w:rPr>
           <w:rStyle w:val="VerbatimChar"/>
         </w:rPr>
-        <w:t xml:space="preserve">#&gt;  R.methodsS3      1.7.1      2016-02-16 CRAN (R 3.5.0)</w:t>
-      </w:r>
-      <w:r>
-        <w:br w:type="textWrapping"/>
-      </w:r>
-      <w:r>
-        <w:rPr>
-          <w:rStyle w:val="VerbatimChar"/>
-        </w:rPr>
-        <w:t xml:space="preserve">#&gt;  R.oo             1.22.0     2018-04-22 CRAN (R 3.5.0)</w:t>
-      </w:r>
-      <w:r>
-        <w:br w:type="textWrapping"/>
-      </w:r>
-      <w:r>
-        <w:rPr>
-          <w:rStyle w:val="VerbatimChar"/>
-        </w:rPr>
-        <w:t xml:space="preserve">#&gt;  R.utils          2.6.0      2017-11-05 CRAN (R 3.5.0)</w:t>
-      </w:r>
-      <w:r>
-        <w:br w:type="textWrapping"/>
-      </w:r>
-      <w:r>
-        <w:rPr>
-          <w:rStyle w:val="VerbatimChar"/>
-        </w:rPr>
         <w:t xml:space="preserve">#&gt;  R6               2.2.2      2017-06-17 CRAN (R 3.5.0)</w:t>
       </w:r>
       <w:r>
@@ -5120,6 +3813,15 @@
         <w:rPr>
           <w:rStyle w:val="VerbatimChar"/>
         </w:rPr>
+        <w:t xml:space="preserve">#&gt;  readr            1.1.1      2017-05-16 CRAN (R 3.5.0)</w:t>
+      </w:r>
+      <w:r>
+        <w:br w:type="textWrapping"/>
+      </w:r>
+      <w:r>
+        <w:rPr>
+          <w:rStyle w:val="VerbatimChar"/>
+        </w:rPr>
         <w:t xml:space="preserve">#&gt;  reshape2         1.4.3      2017-12-11 CRAN (R 3.5.0)</w:t>
       </w:r>
       <w:r>
@@ -5129,7 +3831,7 @@
         <w:rPr>
           <w:rStyle w:val="VerbatimChar"/>
         </w:rPr>
-        <w:t xml:space="preserve">#&gt;  rice.awd.pests * 0.0.0.9000 2018-04-25 local         </w:t>
+        <w:t xml:space="preserve">#&gt;  rice.awd.pests * 0.0.0.9000 2018-04-26 local         </w:t>
       </w:r>
       <w:r>
         <w:br w:type="textWrapping"/>
@@ -5165,6 +3867,24 @@
         <w:rPr>
           <w:rStyle w:val="VerbatimChar"/>
         </w:rPr>
+        <w:t xml:space="preserve">#&gt;  rstudioapi       0.7        2017-09-07 CRAN (R 3.5.0)</w:t>
+      </w:r>
+      <w:r>
+        <w:br w:type="textWrapping"/>
+      </w:r>
+      <w:r>
+        <w:rPr>
+          <w:rStyle w:val="VerbatimChar"/>
+        </w:rPr>
+        <w:t xml:space="preserve">#&gt;  rvest            0.3.2      2016-06-17 CRAN (R 3.5.0)</w:t>
+      </w:r>
+      <w:r>
+        <w:br w:type="textWrapping"/>
+      </w:r>
+      <w:r>
+        <w:rPr>
+          <w:rStyle w:val="VerbatimChar"/>
+        </w:rPr>
         <w:t xml:space="preserve">#&gt;  scales           0.5.0      2017-08-24 CRAN (R 3.5.0)</w:t>
       </w:r>
       <w:r>
@@ -5228,7 +3948,7 @@
         <w:rPr>
           <w:rStyle w:val="VerbatimChar"/>
         </w:rPr>
-        <w:t xml:space="preserve">#&gt;  uuid             0.1-2      2015-07-28 CRAN (R 3.5.0)</w:t>
+        <w:t xml:space="preserve">#&gt;  viridisLite      0.3.0      2018-02-01 CRAN (R 3.5.0)</w:t>
       </w:r>
       <w:r>
         <w:br w:type="textWrapping"/>
@@ -5264,26 +3984,8 @@
         <w:rPr>
           <w:rStyle w:val="VerbatimChar"/>
         </w:rPr>
-        <w:t xml:space="preserve">#&gt;  xtable         * 1.8-2      2016-02-05 CRAN (R 3.5.0)</w:t>
-      </w:r>
-      <w:r>
-        <w:br w:type="textWrapping"/>
-      </w:r>
-      <w:r>
-        <w:rPr>
-          <w:rStyle w:val="VerbatimChar"/>
-        </w:rPr>
         <w:t xml:space="preserve">#&gt;  yaml             2.1.18     2018-03-08 CRAN (R 3.5.0)</w:t>
       </w:r>
-      <w:r>
-        <w:br w:type="textWrapping"/>
-      </w:r>
-      <w:r>
-        <w:rPr>
-          <w:rStyle w:val="VerbatimChar"/>
-        </w:rPr>
-        <w:t xml:space="preserve">#&gt;  zip              1.0.0      2017-04-25 CRAN (R 3.5.0)</w:t>
-      </w:r>
     </w:p>
     <w:p>
       <w:pPr>
@@ -5301,25 +4003,25 @@
         <w:rPr>
           <w:rStyle w:val="VerbatimChar"/>
         </w:rPr>
-        <w:t xml:space="preserve">#&gt; Local:    master /Users/adamsparks/Development/rice_awd_pests/</w:t>
-      </w:r>
-      <w:r>
-        <w:br w:type="textWrapping"/>
-      </w:r>
-      <w:r>
-        <w:rPr>
-          <w:rStyle w:val="VerbatimChar"/>
-        </w:rPr>
-        <w:t xml:space="preserve">#&gt; Remote:   master @ origin (https://github.com/openplantpathology/rice_awd_pests.git)</w:t>
-      </w:r>
-      <w:r>
-        <w:br w:type="textWrapping"/>
-      </w:r>
-      <w:r>
-        <w:rPr>
-          <w:rStyle w:val="VerbatimChar"/>
-        </w:rPr>
-        <w:t xml:space="preserve">#&gt; Head:     [274ca95] 2018-04-25: Update static docs</w:t>
+        <w:t xml:space="preserve">#&gt; Local:    master /Users/asparks/Development/rice_awd_pests/</w:t>
+      </w:r>
+      <w:r>
+        <w:br w:type="textWrapping"/>
+      </w:r>
+      <w:r>
+        <w:rPr>
+          <w:rStyle w:val="VerbatimChar"/>
+        </w:rPr>
+        <w:t xml:space="preserve">#&gt; Remote:   master @ origin (https://github.com/adamhsparks/AWD_ShB_Interaction.git)</w:t>
+      </w:r>
+      <w:r>
+        <w:br w:type="textWrapping"/>
+      </w:r>
+      <w:r>
+        <w:rPr>
+          <w:rStyle w:val="VerbatimChar"/>
+        </w:rPr>
+        <w:t xml:space="preserve">#&gt; Head:     [a1fdb16] 2018-04-26: Update static docs</w:t>
       </w:r>
     </w:p>
     <w:sectPr>

</xml_diff>

<commit_message>
Add better descriptor of statistical analysis and Data and code availability statement
</commit_message>
<xml_diff>
--- a/analysis/paper/paper.docx
+++ b/analysis/paper/paper.docx
@@ -1354,7 +1354,7 @@
         <w:t xml:space="preserve"> </w:t>
       </w:r>
       <w:r>
-        <w:t xml:space="preserve">@Srinivasachary2011</w:t>
+        <w:t xml:space="preserve">Srinivasachary et al. (2011)</w:t>
       </w:r>
       <w:r>
         <w:t xml:space="preserve">)</w:t>
@@ -1378,7 +1378,7 @@
         <w:t xml:space="preserve"> </w:t>
       </w:r>
       <w:r>
-        <w:t xml:space="preserve">(Castilla et al. 1996; Slaton et al. 2003; Tang et al. 2007)</w:t>
+        <w:t xml:space="preserve">(N. P. Castilla et al. 1996; Slaton et al. 2003; Tang et al. 2007)</w:t>
       </w:r>
       <w:r>
         <w:t xml:space="preserve"> </w:t>
@@ -1390,7 +1390,7 @@
         <w:t xml:space="preserve"> </w:t>
       </w:r>
       <w:r>
-        <w:t xml:space="preserve">(Castilla et al. 1996)</w:t>
+        <w:t xml:space="preserve">(N. P. Castilla et al. 1996)</w:t>
       </w:r>
       <w:r>
         <w:t xml:space="preserve">.</w:t>
@@ -1419,7 +1419,7 @@
         <w:t xml:space="preserve"> </w:t>
       </w:r>
       <w:r>
-        <w:t xml:space="preserve">(Bouman and Tuong 2001; Liping et al. 2007)</w:t>
+        <w:t xml:space="preserve">(B. A. Bouman and Tuong 2001; Liping et al. 2007)</w:t>
       </w:r>
       <w:r>
         <w:t xml:space="preserve">. In AWD rice, fields are exposed to several dry phases during the growth period without exposing the plants to water stress. In order to avoid yield decline under AWD</w:t>
@@ -1808,7 +1808,7 @@
         <w:pStyle w:val="BodyText"/>
       </w:pPr>
       <w:r>
-        <w:t xml:space="preserve">For each measurement, e.g. 2015 tiller incidence, 2016 tiller incidence, a single MCMC chain was run for 50,000 steps, with the first 5000 discarded as burn in. The remaining samples were thinned by taking every one-hundredth sample, yielding 5000 independent draws from the posterior distribution of the parameters of the model. Convergence of the chains was assessed using the coda package in R. The priors of the variances and covariances of the random effects in the model are locally non-informative priors [74].</w:t>
+        <w:t xml:space="preserve">For each measurement, e.g. 2015 tiller incidence, 2016 tiller incidence, a single MCMC chain was run for 55,000 steps, with the first 5000 discarded as burn in. The remaining 50,000 samples were thinned by taking every tenth sample, resulting in 5000 independent draws from the posterior distribution of the parameters of the model.</w:t>
       </w:r>
     </w:p>
     <w:p>
@@ -1999,11 +1999,55 @@
       <w:pPr>
         <w:pStyle w:val="Heading2"/>
       </w:pPr>
-      <w:bookmarkStart w:id="43" w:name="acknowledgments"/>
+      <w:bookmarkStart w:id="43" w:name="data-and-code-availability"/>
+      <w:r>
+        <w:t xml:space="preserve">Data and Code Availability</w:t>
+      </w:r>
+      <w:bookmarkEnd w:id="43"/>
+    </w:p>
+    <w:p>
+      <w:pPr>
+        <w:pStyle w:val="FirstParagraph"/>
+      </w:pPr>
+      <w:r>
+        <w:t xml:space="preserve">All data generated from this project and code used for analysis are available as a research compendium from</w:t>
+      </w:r>
+      <w:r>
+        <w:t xml:space="preserve"> </w:t>
+      </w:r>
+      <w:hyperlink r:id="rId44">
+        <w:r>
+          <w:rPr>
+            <w:rStyle w:val="Hyperlink"/>
+          </w:rPr>
+          <w:t xml:space="preserve">https://github.com/openplantpathology/rice_awd_pests</w:t>
+        </w:r>
+      </w:hyperlink>
+      <w:r>
+        <w:t xml:space="preserve"> </w:t>
+      </w:r>
+      <w:r>
+        <w:t xml:space="preserve">with instructions on how to cite the compendium and use the Docker file to recreate the full analysis and this manuscript</w:t>
+      </w:r>
+      <w:r>
+        <w:t xml:space="preserve"> </w:t>
+      </w:r>
+      <w:r>
+        <w:t xml:space="preserve">(Sparks et al. 2018)</w:t>
+      </w:r>
+      <w:r>
+        <w:t xml:space="preserve">.</w:t>
+      </w:r>
+    </w:p>
+    <w:p>
+      <w:pPr>
+        <w:pStyle w:val="Heading2"/>
+      </w:pPr>
+      <w:bookmarkStart w:id="45" w:name="acknowledgments"/>
       <w:r>
         <w:t xml:space="preserve">Acknowledgments</w:t>
       </w:r>
-      <w:bookmarkEnd w:id="43"/>
+      <w:bookmarkEnd w:id="45"/>
     </w:p>
     <w:p>
       <w:pPr>
@@ -2017,24 +2061,24 @@
       <w:pPr>
         <w:pStyle w:val="Heading5"/>
       </w:pPr>
-      <w:bookmarkStart w:id="44" w:name="pagebreak"/>
+      <w:bookmarkStart w:id="46" w:name="pagebreak"/>
       <w:r>
         <w:t xml:space="preserve">pagebreak</w:t>
       </w:r>
-      <w:bookmarkEnd w:id="44"/>
+      <w:bookmarkEnd w:id="46"/>
     </w:p>
     <w:p>
       <w:pPr>
         <w:pStyle w:val="Heading1"/>
       </w:pPr>
-      <w:bookmarkStart w:id="45" w:name="references"/>
+      <w:bookmarkStart w:id="47" w:name="references"/>
       <w:r>
         <w:t xml:space="preserve">References</w:t>
       </w:r>
-      <w:bookmarkEnd w:id="45"/>
-    </w:p>
-    <w:bookmarkStart w:id="71" w:name="refs"/>
-    <w:bookmarkStart w:id="47" w:name="ref-Bouman2001"/>
+      <w:bookmarkEnd w:id="47"/>
+    </w:p>
+    <w:bookmarkStart w:id="74" w:name="refs"/>
+    <w:bookmarkStart w:id="49" w:name="ref-Bouman2001"/>
     <w:p>
       <w:pPr>
         <w:pStyle w:val="FirstParagraph"/>
@@ -2066,7 +2110,7 @@
       <w:r>
         <w:t xml:space="preserve">(1), 11–30. doi:</w:t>
       </w:r>
-      <w:hyperlink r:id="rId46">
+      <w:hyperlink r:id="rId48">
         <w:r>
           <w:rPr>
             <w:rStyle w:val="Hyperlink"/>
@@ -2075,8 +2119,8 @@
         </w:r>
       </w:hyperlink>
     </w:p>
-    <w:bookmarkEnd w:id="47"/>
-    <w:bookmarkStart w:id="48" w:name="ref-Castilla1996"/>
+    <w:bookmarkEnd w:id="49"/>
+    <w:bookmarkStart w:id="50" w:name="ref-Castilla1996"/>
     <w:p>
       <w:pPr>
         <w:pStyle w:val="BodyText"/>
@@ -2109,8 +2153,8 @@
         <w:t xml:space="preserve">(4), 187–192.</w:t>
       </w:r>
     </w:p>
-    <w:bookmarkEnd w:id="48"/>
-    <w:bookmarkStart w:id="49" w:name="ref-Groth2008"/>
+    <w:bookmarkEnd w:id="50"/>
+    <w:bookmarkStart w:id="51" w:name="ref-Groth2008"/>
     <w:p>
       <w:pPr>
         <w:pStyle w:val="BodyText"/>
@@ -2143,8 +2187,8 @@
         <w:t xml:space="preserve">(7), 1125–1130.</w:t>
       </w:r>
     </w:p>
-    <w:bookmarkEnd w:id="49"/>
-    <w:bookmarkStart w:id="51" w:name="ref-MCMCglmm2010"/>
+    <w:bookmarkEnd w:id="51"/>
+    <w:bookmarkStart w:id="53" w:name="ref-MCMCglmm2010"/>
     <w:p>
       <w:pPr>
         <w:pStyle w:val="BodyText"/>
@@ -2179,7 +2223,7 @@
       <w:r>
         <w:t xml:space="preserve"> </w:t>
       </w:r>
-      <w:hyperlink r:id="rId50">
+      <w:hyperlink r:id="rId52">
         <w:r>
           <w:rPr>
             <w:rStyle w:val="Hyperlink"/>
@@ -2188,8 +2232,8 @@
         </w:r>
       </w:hyperlink>
     </w:p>
-    <w:bookmarkEnd w:id="51"/>
-    <w:bookmarkStart w:id="52" w:name="ref-Kumar2009"/>
+    <w:bookmarkEnd w:id="53"/>
+    <w:bookmarkStart w:id="54" w:name="ref-Kumar2009"/>
     <w:p>
       <w:pPr>
         <w:pStyle w:val="BodyText"/>
@@ -2234,8 +2278,8 @@
         <w:t xml:space="preserve">(2), 465–480.</w:t>
       </w:r>
     </w:p>
-    <w:bookmarkEnd w:id="52"/>
-    <w:bookmarkStart w:id="54" w:name="ref-Feng2007"/>
+    <w:bookmarkEnd w:id="54"/>
+    <w:bookmarkStart w:id="56" w:name="ref-Feng2007"/>
     <w:p>
       <w:pPr>
         <w:pStyle w:val="BodyText"/>
@@ -2267,7 +2311,7 @@
       <w:r>
         <w:t xml:space="preserve">(1 - 3), 1–13. doi:</w:t>
       </w:r>
-      <w:hyperlink r:id="rId53">
+      <w:hyperlink r:id="rId55">
         <w:r>
           <w:rPr>
             <w:rStyle w:val="Hyperlink"/>
@@ -2276,8 +2320,8 @@
         </w:r>
       </w:hyperlink>
     </w:p>
-    <w:bookmarkEnd w:id="54"/>
-    <w:bookmarkStart w:id="55" w:name="ref-Marchetti1991"/>
+    <w:bookmarkEnd w:id="56"/>
+    <w:bookmarkStart w:id="57" w:name="ref-Marchetti1991"/>
     <w:p>
       <w:pPr>
         <w:pStyle w:val="BodyText"/>
@@ -2298,8 +2342,8 @@
         <w:t xml:space="preserve">.</w:t>
       </w:r>
     </w:p>
-    <w:bookmarkEnd w:id="55"/>
-    <w:bookmarkStart w:id="57" w:name="ref-MOEF2015"/>
+    <w:bookmarkEnd w:id="57"/>
+    <w:bookmarkStart w:id="59" w:name="ref-MOEF2015"/>
     <w:p>
       <w:pPr>
         <w:pStyle w:val="BodyText"/>
@@ -2310,7 +2354,7 @@
       <w:r>
         <w:t xml:space="preserve"> </w:t>
       </w:r>
-      <w:hyperlink r:id="rId56">
+      <w:hyperlink r:id="rId58">
         <w:r>
           <w:rPr>
             <w:rStyle w:val="Hyperlink"/>
@@ -2319,8 +2363,8 @@
         </w:r>
       </w:hyperlink>
     </w:p>
-    <w:bookmarkEnd w:id="57"/>
-    <w:bookmarkStart w:id="59" w:name="ref-R2018"/>
+    <w:bookmarkEnd w:id="59"/>
+    <w:bookmarkStart w:id="61" w:name="ref-R2018"/>
     <w:p>
       <w:pPr>
         <w:pStyle w:val="BodyText"/>
@@ -2343,7 +2387,7 @@
       <w:r>
         <w:t xml:space="preserve"> </w:t>
       </w:r>
-      <w:hyperlink r:id="rId58">
+      <w:hyperlink r:id="rId60">
         <w:r>
           <w:rPr>
             <w:rStyle w:val="Hyperlink"/>
@@ -2352,8 +2396,8 @@
         </w:r>
       </w:hyperlink>
     </w:p>
-    <w:bookmarkEnd w:id="59"/>
-    <w:bookmarkStart w:id="60" w:name="ref-Richards2014"/>
+    <w:bookmarkEnd w:id="61"/>
+    <w:bookmarkStart w:id="62" w:name="ref-Richards2014"/>
     <w:p>
       <w:pPr>
         <w:pStyle w:val="BodyText"/>
@@ -2377,8 +2421,8 @@
         <w:t xml:space="preserve">(CSA Practice Brief). Copenhagen, Denmark: CGIAR Research Program on Climate Change, Agriculture; Food Security (CCAFS).</w:t>
       </w:r>
     </w:p>
-    <w:bookmarkEnd w:id="60"/>
-    <w:bookmarkStart w:id="61" w:name="ref-Rush1983"/>
+    <w:bookmarkEnd w:id="62"/>
+    <w:bookmarkStart w:id="63" w:name="ref-Rush1983"/>
     <w:p>
       <w:pPr>
         <w:pStyle w:val="BodyText"/>
@@ -2411,8 +2455,8 @@
         <w:t xml:space="preserve">(7), 829–832.</w:t>
       </w:r>
     </w:p>
-    <w:bookmarkEnd w:id="61"/>
-    <w:bookmarkStart w:id="62" w:name="ref-Sander2015"/>
+    <w:bookmarkEnd w:id="63"/>
+    <w:bookmarkStart w:id="64" w:name="ref-Sander2015"/>
     <w:p>
       <w:pPr>
         <w:pStyle w:val="BodyText"/>
@@ -2421,8 +2465,8 @@
         <w:t xml:space="preserve">Sander, B. O., Wassmann, R., &amp; Siopongco, J. D. L. C. (2016). Mitigating greenhouse gas emissions from rice production through water-saving techniques: Potential, adoption and empirical evidence. In C. T. Hoanh, R. Johnston, &amp; V. Smakhtin (Eds.), (p. 193). Centre for Agriculture; Biosciences International.</w:t>
       </w:r>
     </w:p>
-    <w:bookmarkEnd w:id="62"/>
-    <w:bookmarkStart w:id="63" w:name="ref-Savary2000"/>
+    <w:bookmarkEnd w:id="64"/>
+    <w:bookmarkStart w:id="65" w:name="ref-Savary2000"/>
     <w:p>
       <w:pPr>
         <w:pStyle w:val="BodyText"/>
@@ -2455,8 +2499,8 @@
         <w:t xml:space="preserve">(3), 357–369.</w:t>
       </w:r>
     </w:p>
-    <w:bookmarkEnd w:id="63"/>
-    <w:bookmarkStart w:id="64" w:name="ref-simko2012area"/>
+    <w:bookmarkEnd w:id="65"/>
+    <w:bookmarkStart w:id="66" w:name="ref-simko2012area"/>
     <w:p>
       <w:pPr>
         <w:pStyle w:val="BodyText"/>
@@ -2489,8 +2533,8 @@
         <w:t xml:space="preserve">(4), 381–389.</w:t>
       </w:r>
     </w:p>
-    <w:bookmarkEnd w:id="64"/>
-    <w:bookmarkStart w:id="65" w:name="ref-Slaton2003"/>
+    <w:bookmarkEnd w:id="66"/>
+    <w:bookmarkStart w:id="67" w:name="ref-Slaton2003"/>
     <w:p>
       <w:pPr>
         <w:pStyle w:val="BodyText"/>
@@ -2523,13 +2567,23 @@
         <w:t xml:space="preserve">(6), 1489–1496.</w:t>
       </w:r>
     </w:p>
-    <w:bookmarkEnd w:id="65"/>
-    <w:bookmarkStart w:id="67" w:name="ref-Srinivasachary2011"/>
+    <w:bookmarkEnd w:id="67"/>
+    <w:bookmarkStart w:id="68" w:name="ref-Sparks2018"/>
     <w:p>
       <w:pPr>
         <w:pStyle w:val="BodyText"/>
       </w:pPr>
       <w:r>
+        <w:t xml:space="preserve">Sparks, A. H., Castilla, N. P., &amp; Sander, B. O. (2018). Reproducible research compendium for analysing effects of water management and nitrogen on rice sheath blight. “https://github.com/openplantpathology/rice_awd_pests”.</w:t>
+      </w:r>
+    </w:p>
+    <w:bookmarkEnd w:id="68"/>
+    <w:bookmarkStart w:id="70" w:name="ref-Srinivasachary2011"/>
+    <w:p>
+      <w:pPr>
+        <w:pStyle w:val="BodyText"/>
+      </w:pPr>
+      <w:r>
         <w:t xml:space="preserve">Srinivasachary, Willocquet, L., &amp; Savary, S. (2011). Resistance to rice sheath blight (</w:t>
       </w:r>
       <w:r>
@@ -2557,7 +2611,7 @@
         <w:t xml:space="preserve"> </w:t>
       </w:r>
       <w:r>
-        <w:t xml:space="preserve">(A.B. Frank) Donk.] Disease: Current status and perspectives.</w:t>
+        <w:t xml:space="preserve">(A.B. Frank) Donk.] disease: Current status and perspectives.</w:t>
       </w:r>
       <w:r>
         <w:t xml:space="preserve"> </w:t>
@@ -2583,7 +2637,7 @@
       <w:r>
         <w:t xml:space="preserve">(1), 1–22. doi:</w:t>
       </w:r>
-      <w:hyperlink r:id="rId66">
+      <w:hyperlink r:id="rId69">
         <w:r>
           <w:rPr>
             <w:rStyle w:val="Hyperlink"/>
@@ -2592,8 +2646,8 @@
         </w:r>
       </w:hyperlink>
     </w:p>
-    <w:bookmarkEnd w:id="67"/>
-    <w:bookmarkStart w:id="68" w:name="ref-Tang2007"/>
+    <w:bookmarkEnd w:id="70"/>
+    <w:bookmarkStart w:id="71" w:name="ref-Tang2007"/>
     <w:p>
       <w:pPr>
         <w:pStyle w:val="BodyText"/>
@@ -2626,8 +2680,8 @@
         <w:t xml:space="preserve">(3), 219–227.</w:t>
       </w:r>
     </w:p>
-    <w:bookmarkEnd w:id="68"/>
-    <w:bookmarkStart w:id="70" w:name="ref-Yan2005"/>
+    <w:bookmarkEnd w:id="71"/>
+    <w:bookmarkStart w:id="73" w:name="ref-Yan2005"/>
     <w:p>
       <w:pPr>
         <w:pStyle w:val="BodyText"/>
@@ -2659,7 +2713,7 @@
       <w:r>
         <w:t xml:space="preserve">(7), 1131–1141. doi:</w:t>
       </w:r>
-      <w:hyperlink r:id="rId69">
+      <w:hyperlink r:id="rId72">
         <w:r>
           <w:rPr>
             <w:rStyle w:val="Hyperlink"/>
@@ -2668,27 +2722,27 @@
         </w:r>
       </w:hyperlink>
     </w:p>
-    <w:bookmarkEnd w:id="70"/>
-    <w:bookmarkEnd w:id="71"/>
+    <w:bookmarkEnd w:id="73"/>
+    <w:bookmarkEnd w:id="74"/>
     <w:p>
       <w:pPr>
         <w:pStyle w:val="Heading5"/>
       </w:pPr>
-      <w:bookmarkStart w:id="72" w:name="pagebreak-1"/>
+      <w:bookmarkStart w:id="75" w:name="pagebreak-1"/>
       <w:r>
         <w:t xml:space="preserve">pagebreak</w:t>
       </w:r>
-      <w:bookmarkEnd w:id="72"/>
+      <w:bookmarkEnd w:id="75"/>
     </w:p>
     <w:p>
       <w:pPr>
         <w:pStyle w:val="Heading1"/>
       </w:pPr>
-      <w:bookmarkStart w:id="73" w:name="tables"/>
+      <w:bookmarkStart w:id="76" w:name="tables"/>
       <w:r>
         <w:t xml:space="preserve">Tables</w:t>
       </w:r>
-      <w:bookmarkEnd w:id="73"/>
+      <w:bookmarkEnd w:id="76"/>
     </w:p>
     <w:tbl>
       <w:tblPr>
@@ -3153,21 +3207,21 @@
       <w:pPr>
         <w:pStyle w:val="Heading5"/>
       </w:pPr>
-      <w:bookmarkStart w:id="74" w:name="pagebreak-2"/>
+      <w:bookmarkStart w:id="77" w:name="pagebreak-2"/>
       <w:r>
         <w:t xml:space="preserve">pagebreak</w:t>
       </w:r>
-      <w:bookmarkEnd w:id="74"/>
+      <w:bookmarkEnd w:id="77"/>
     </w:p>
     <w:p>
       <w:pPr>
         <w:pStyle w:val="Heading1"/>
       </w:pPr>
-      <w:bookmarkStart w:id="75" w:name="figures"/>
+      <w:bookmarkStart w:id="78" w:name="figures"/>
       <w:r>
         <w:t xml:space="preserve">Figures</w:t>
       </w:r>
-      <w:bookmarkEnd w:id="75"/>
+      <w:bookmarkEnd w:id="78"/>
     </w:p>
     <w:p>
       <w:pPr>
@@ -3189,7 +3243,7 @@
                     </pic:cNvPicPr>
                   </pic:nvPicPr>
                   <pic:blipFill>
-                    <a:blip r:embed="rId76"/>
+                    <a:blip r:embed="rId79"/>
                     <a:stretch>
                       <a:fillRect/>
                     </a:stretch>
@@ -3228,11 +3282,11 @@
       <w:pPr>
         <w:pStyle w:val="Heading5"/>
       </w:pPr>
-      <w:bookmarkStart w:id="77" w:name="pagebreak-3"/>
+      <w:bookmarkStart w:id="80" w:name="pagebreak-3"/>
       <w:r>
         <w:t xml:space="preserve">pagebreak</w:t>
       </w:r>
-      <w:bookmarkEnd w:id="77"/>
+      <w:bookmarkEnd w:id="80"/>
     </w:p>
     <w:p>
       <w:pPr>
@@ -3254,7 +3308,7 @@
                     </pic:cNvPicPr>
                   </pic:nvPicPr>
                   <pic:blipFill>
-                    <a:blip r:embed="rId78"/>
+                    <a:blip r:embed="rId81"/>
                     <a:stretch>
                       <a:fillRect/>
                     </a:stretch>
@@ -3293,11 +3347,11 @@
       <w:pPr>
         <w:pStyle w:val="Heading5"/>
       </w:pPr>
-      <w:bookmarkStart w:id="79" w:name="pagebreak-4"/>
+      <w:bookmarkStart w:id="82" w:name="pagebreak-4"/>
       <w:r>
         <w:t xml:space="preserve">pagebreak</w:t>
       </w:r>
-      <w:bookmarkEnd w:id="79"/>
+      <w:bookmarkEnd w:id="82"/>
     </w:p>
     <w:p>
       <w:pPr>
@@ -3319,7 +3373,7 @@
                     </pic:cNvPicPr>
                   </pic:nvPicPr>
                   <pic:blipFill>
-                    <a:blip r:embed="rId80"/>
+                    <a:blip r:embed="rId83"/>
                     <a:stretch>
                       <a:fillRect/>
                     </a:stretch>
@@ -3358,28 +3412,28 @@
       <w:pPr>
         <w:pStyle w:val="Heading5"/>
       </w:pPr>
-      <w:bookmarkStart w:id="81" w:name="pagebreak-5"/>
+      <w:bookmarkStart w:id="84" w:name="pagebreak-5"/>
       <w:r>
         <w:t xml:space="preserve">pagebreak</w:t>
       </w:r>
-      <w:bookmarkEnd w:id="81"/>
+      <w:bookmarkEnd w:id="84"/>
     </w:p>
     <w:p>
       <w:pPr>
         <w:pStyle w:val="Heading3"/>
       </w:pPr>
-      <w:bookmarkStart w:id="82" w:name="colophon"/>
+      <w:bookmarkStart w:id="85" w:name="colophon"/>
       <w:r>
         <w:t xml:space="preserve">Colophon</w:t>
       </w:r>
-      <w:bookmarkEnd w:id="82"/>
+      <w:bookmarkEnd w:id="85"/>
     </w:p>
     <w:p>
       <w:pPr>
         <w:pStyle w:val="FirstParagraph"/>
       </w:pPr>
       <w:r>
-        <w:t xml:space="preserve">This report was generated on 2018-04-26 13:37:21 using the following computational environment and dependencies:</w:t>
+        <w:t xml:space="preserve">This report was generated on 2018-04-26 15:00:20 using the following computational environment and dependencies:</w:t>
       </w:r>
     </w:p>
     <w:p>
@@ -3408,7 +3462,7 @@
         <w:rPr>
           <w:rStyle w:val="VerbatimChar"/>
         </w:rPr>
-        <w:t xml:space="preserve">#&gt;  system   x86_64, darwin17.5.0        </w:t>
+        <w:t xml:space="preserve">#&gt;  system   x86_64, darwin16.7.0        </w:t>
       </w:r>
       <w:r>
         <w:br w:type="textWrapping"/>
@@ -3931,25 +3985,25 @@
         <w:rPr>
           <w:rStyle w:val="VerbatimChar"/>
         </w:rPr>
-        <w:t xml:space="preserve">#&gt; Local:    master /Users/asparks/Development/rice_awd_pests/</w:t>
-      </w:r>
-      <w:r>
-        <w:br w:type="textWrapping"/>
-      </w:r>
-      <w:r>
-        <w:rPr>
-          <w:rStyle w:val="VerbatimChar"/>
-        </w:rPr>
-        <w:t xml:space="preserve">#&gt; Remote:   master @ origin (https://github.com/adamhsparks/AWD_ShB_Interaction.git)</w:t>
-      </w:r>
-      <w:r>
-        <w:br w:type="textWrapping"/>
-      </w:r>
-      <w:r>
-        <w:rPr>
-          <w:rStyle w:val="VerbatimChar"/>
-        </w:rPr>
-        <w:t xml:space="preserve">#&gt; Head:     [83df5af] 2018-04-26: Not using kableExtra</w:t>
+        <w:t xml:space="preserve">#&gt; Local:    master /Users/U8004755/Development/rice_awd_pests/</w:t>
+      </w:r>
+      <w:r>
+        <w:br w:type="textWrapping"/>
+      </w:r>
+      <w:r>
+        <w:rPr>
+          <w:rStyle w:val="VerbatimChar"/>
+        </w:rPr>
+        <w:t xml:space="preserve">#&gt; Remote:   master @ origin (https://github.com/phytopathology/rice_awd_pests.git)</w:t>
+      </w:r>
+      <w:r>
+        <w:br w:type="textWrapping"/>
+      </w:r>
+      <w:r>
+        <w:rPr>
+          <w:rStyle w:val="VerbatimChar"/>
+        </w:rPr>
+        <w:t xml:space="preserve">#&gt; Head:     [3613aed] 2018-04-26: Update static docs</w:t>
       </w:r>
     </w:p>
     <w:sectPr>

</xml_diff>

<commit_message>
Flesh out figure captions
</commit_message>
<xml_diff>
--- a/analysis/paper/paper.docx
+++ b/analysis/paper/paper.docx
@@ -3429,7 +3429,7 @@
           <wp:inline>
             <wp:extent cx="5943600" cy="5943600"/>
             <wp:effectExtent b="0" l="0" r="0" t="0"/>
-            <wp:docPr descr="Figure 4 Tiller sheath blight incidence per hill in the 2015 and 2016 experiments. Main plot irrigation treatments were permanently flooded (FLD) and alternate wetting and drying (AWD)." title="" id="1" name="Picture"/>
+            <wp:docPr descr="Figure 4 Tiller sheath blight severity progress was measured in the 2016 experiment at four assessment points. Sheath blight severity was rated on an unevenly spaced ordinal scale and converted to the mid-point percentage value to calculate the area under the disease progress stairs (AUDPS). Main plot irrigation treatments were permanently flooded (FLD) and alternate wetting and drying (AWD)." title="" id="1" name="Picture"/>
             <a:graphic>
               <a:graphicData uri="http://schemas.openxmlformats.org/drawingml/2006/picture">
                 <pic:pic>
@@ -3472,7 +3472,7 @@
         <w:pStyle w:val="ImageCaption"/>
       </w:pPr>
       <w:r>
-        <w:t xml:space="preserve">Figure 4 Tiller sheath blight incidence per hill in the 2015 and 2016 experiments. Main plot irrigation treatments were permanently flooded (FLD) and alternate wetting and drying (AWD).</w:t>
+        <w:t xml:space="preserve">Figure 4 Tiller sheath blight severity progress was measured in the 2016 experiment at four assessment points. Sheath blight severity was rated on an unevenly spaced ordinal scale and converted to the mid-point percentage value to calculate the area under the disease progress stairs (AUDPS). Main plot irrigation treatments were permanently flooded (FLD) and alternate wetting and drying (AWD).</w:t>
       </w:r>
     </w:p>
     <w:p>
@@ -3494,7 +3494,7 @@
           <wp:inline>
             <wp:extent cx="5943600" cy="5943600"/>
             <wp:effectExtent b="0" l="0" r="0" t="0"/>
-            <wp:docPr descr="Figure 5 Tiller sheath blight incidence per hill in the 2015 and 2016 experiments. Main plot irrigation treatments were permanently flooded (FLD) and alternate wetting and drying (AWD)." title="" id="1" name="Picture"/>
+            <wp:docPr descr="Figure 5 Tiller sheath blight incidence per hill in the 2015 and 2016 experiments. Main plot irrigation treatments were permanently flooded (FLD) and alternate wetting and drying (AWD). Sheath blight incidence was calculated as the number of tillers per hill that were infected with sheath blight divided by the whole number of tillers in the hill. Differing inoculation techniques were used in the 2015 and 2016 experiments, leading to a higher rate of incidence in 2016." title="" id="1" name="Picture"/>
             <a:graphic>
               <a:graphicData uri="http://schemas.openxmlformats.org/drawingml/2006/picture">
                 <pic:pic>
@@ -3537,7 +3537,7 @@
         <w:pStyle w:val="ImageCaption"/>
       </w:pPr>
       <w:r>
-        <w:t xml:space="preserve">Figure 5 Tiller sheath blight incidence per hill in the 2015 and 2016 experiments. Main plot irrigation treatments were permanently flooded (FLD) and alternate wetting and drying (AWD).</w:t>
+        <w:t xml:space="preserve">Figure 5 Tiller sheath blight incidence per hill in the 2015 and 2016 experiments. Main plot irrigation treatments were permanently flooded (FLD) and alternate wetting and drying (AWD). Sheath blight incidence was calculated as the number of tillers per hill that were infected with sheath blight divided by the whole number of tillers in the hill. Differing inoculation techniques were used in the 2015 and 2016 experiments, leading to a higher rate of incidence in 2016.</w:t>
       </w:r>
     </w:p>
     <w:p>
@@ -3565,7 +3565,7 @@
         <w:pStyle w:val="FirstParagraph"/>
       </w:pPr>
       <w:r>
-        <w:t xml:space="preserve">This report was generated on 2018-04-26 18:00:48 using the following computational environment and dependencies:</w:t>
+        <w:t xml:space="preserve">This report was generated on 2018-04-26 18:24:16 using the following computational environment and dependencies:</w:t>
       </w:r>
     </w:p>
     <w:p>
@@ -4135,7 +4135,7 @@
         <w:rPr>
           <w:rStyle w:val="VerbatimChar"/>
         </w:rPr>
-        <w:t xml:space="preserve">#&gt; Head:     [f8275cf] 2018-04-26: Add figure 4</w:t>
+        <w:t xml:space="preserve">#&gt; Head:     [7be4c78] 2018-04-26: Update figures</w:t>
       </w:r>
     </w:p>
     <w:sectPr>

</xml_diff>

<commit_message>
Add a bit more to the discussion and cross references to figures and table 1
</commit_message>
<xml_diff>
--- a/analysis/paper/paper.docx
+++ b/analysis/paper/paper.docx
@@ -1541,7 +1541,7 @@
         <w:pStyle w:val="FirstParagraph"/>
       </w:pPr>
       <w:r>
-        <w:t xml:space="preserve">The plot design was a split-plot design with four replicates where irrigation was the main plot and nitrogen (N) rate was the split-plot. The main plot treatments were alternate wetting and drying (AWD) and continuously flooded (FLD) or farmers’ practice as the control treatment.</w:t>
+        <w:t xml:space="preserve">The plot design was a split-plot design with four replicates where irrigation was the main plot and nitrogen (N) rate was the split-plot.</w:t>
       </w:r>
     </w:p>
     <w:p>
@@ -1549,7 +1549,7 @@
         <w:pStyle w:val="BodyText"/>
       </w:pPr>
       <w:r>
-        <w:t xml:space="preserve">The main plot size was 12m x 12m (144 sq m), with a split-plot size of 5m x 5m (25 sq m). Replication size was 12m x 24m (288 sq m) with a buffer of 1m per split-plot for a whole experiment size of 1,152 sq m.</w:t>
+        <w:t xml:space="preserve">The main plot treatments were alternate wetting and drying (AWD) and continuously flooded (FLD) or farmers’ practice as the control treatment. The main plot size was 12m x 12m (144 sq m), with a split-plot size of 5m x 5m (25 sq m). Replication size was 12m x 24m (288 sq m) with a buffer of 1m per split-plot for a whole experiment size of 1,152 sq m.</w:t>
       </w:r>
     </w:p>
     <w:p>
@@ -1577,7 +1577,16 @@
         <w:pStyle w:val="BodyText"/>
       </w:pPr>
       <w:r>
-        <w:t xml:space="preserve">The split-plot treatment rates of nitrogen were N0 (no nitrogen supply), N100 (100 kg per ha applied as urea in three splits at final harrowing, active tillering and panicle initiation) and N120 (120 kg per ha applied as urea in three splits at final harrowing, active tillering and panicle initiation).</w:t>
+        <w:t xml:space="preserve">The split-plot treatment rates of nitrogen were N0 (no nitrogen supply), N100 (100 kg per ha applied as urea in three splits at final harrowing, active tillering and panicle initiation) and N120 (120 kg per ha applied as urea in three splits at final harrowing, active tillering and panicle initiation) (Table</w:t>
+      </w:r>
+      <w:r>
+        <w:t xml:space="preserve"> </w:t>
+      </w:r>
+      <w:r>
+        <w:t xml:space="preserve">1</w:t>
+      </w:r>
+      <w:r>
+        <w:t xml:space="preserve">).</w:t>
       </w:r>
     </w:p>
     <w:p>
@@ -1672,7 +1681,16 @@
         <w:pStyle w:val="BodyText"/>
       </w:pPr>
       <w:r>
-        <w:t xml:space="preserve">Split-plot N rates differed from the 2015 rates with only two nitrogen treatments, N60 (60 kg per ha as urea split into two applications) and N180 (180 kg per ha in three splits) being applied.</w:t>
+        <w:t xml:space="preserve">Split-plot N rates differed from the 2015 rates with only two nitrogen treatments, N60 (60 kg per ha as urea split into two applications) and N180 (180 kg per ha in three splits) being applied (Table</w:t>
+      </w:r>
+      <w:r>
+        <w:t xml:space="preserve"> </w:t>
+      </w:r>
+      <w:r>
+        <w:t xml:space="preserve">1</w:t>
+      </w:r>
+      <w:r>
+        <w:t xml:space="preserve">).</w:t>
       </w:r>
     </w:p>
     <w:p>
@@ -1982,7 +2000,16 @@
         <w:pStyle w:val="FirstParagraph"/>
       </w:pPr>
       <w:r>
-        <w:t xml:space="preserve">In both experiments we were unable to detect any significant effect of AWD on sheath blight that would cause increases in the disease, which could hinder adoption of the technology. In 2016 one measurement, tiller sheath blight severity, was significantly lower for AWD (FIGURE XXX) than the traditional FLD treatment, which may indicate a possible adverse effect of using AWD on leaf ShB severity.</w:t>
+        <w:t xml:space="preserve">In both experiments we were unable to detect any significant effect of AWD on ShB that would cause increases in the disease, which could hinder adoption of the technology. In only one instance were we able to detect any effect of AWD on ShB (Figure</w:t>
+      </w:r>
+      <w:r>
+        <w:t xml:space="preserve"> </w:t>
+      </w:r>
+      <w:r>
+        <w:t xml:space="preserve">4</w:t>
+      </w:r>
+      <w:r>
+        <w:t xml:space="preserve">). In the 2016 experiment the tiller ShB severity was significantly lower for AWD than the traditional FLD treatment, which may indicate a possible adverse effect of using AWD on tiller ShB severity.</w:t>
       </w:r>
     </w:p>
     <w:p>
@@ -1990,7 +2017,16 @@
         <w:pStyle w:val="BodyText"/>
       </w:pPr>
       <w:r>
-        <w:t xml:space="preserve">The changes made for the 2016 experiment appear to have worked, increasing the incidence and decreased variability of sheath blight in the plots.</w:t>
+        <w:t xml:space="preserve">The changes made for the 2016 experiment appear to have improved the experiment, increasing the incidence and decreased variability of sheath blight in the plots (Figure</w:t>
+      </w:r>
+      <w:r>
+        <w:t xml:space="preserve"> </w:t>
+      </w:r>
+      <w:r>
+        <w:t xml:space="preserve">5</w:t>
+      </w:r>
+      <w:r>
+        <w:t xml:space="preserve">).</w:t>
       </w:r>
     </w:p>
     <w:p>
@@ -2746,11 +2782,20 @@
       </w:r>
       <w:bookmarkEnd w:id="76"/>
     </w:p>
+    <w:p>
+      <w:pPr>
+        <w:pStyle w:val="TableCaption"/>
+      </w:pPr>
+      <w:r>
+        <w:t xml:space="preserve">Table 1 Nitrogen application rates for 2015 and 2016. Five different nitrogen treatments were applied depending on the experiment. In the 2015 experiment three nitrogen rate treatments were applied: no N (N0), 100 kg per ha N (N100) and 180 kg per ha N (N120). In the 2016 experiment, two nitrogen rate treatments were applied: 60 kg per ha N (N60) and 180 kg per ha N (N180). Treatments were applied in splits, basal, tillering and panicle initiation growth stages.</w:t>
+      </w:r>
+    </w:p>
     <w:tbl>
       <w:tblPr>
         <w:tblStyle w:val="Table"/>
         <w:tblW w:type="pct" w:w="0.0"/>
         <w:tblLook w:firstRow="1"/>
+        <w:tblCaption w:val="Table 1 Nitrogen application rates for 2015 and 2016. Five different nitrogen treatments were applied depending on the experiment. In the 2015 experiment three nitrogen rate treatments were applied: no N (N0), 100 kg per ha N (N100) and 180 kg per ha N (N120). In the 2016 experiment, two nitrogen rate treatments were applied: 60 kg per ha N (N60) and 180 kg per ha N (N180). Treatments were applied in splits, basal, tillering and panicle initiation growth stages."/>
       </w:tblPr>
       <w:tblGrid/>
       <w:tr>
@@ -3199,14 +3244,6 @@
     </w:tbl>
     <w:p>
       <w:pPr>
-        <w:pStyle w:val="BodyText"/>
-      </w:pPr>
-      <w:r>
-        <w:t xml:space="preserve">Table 1: Nitrogen application rates for 2015 and 2016. Five different nitrogen treatments were applied depending on the experiment. In the 2015 experiment three nitrogen rate treatments were applied: no N (N0), 100 kg per ha N (N100) and 180 kg per ha N (N120). In the 2016 experiment, two nitrogen rate treatments were applied: 60 kg per ha N (N60) and 180 kg per ha N (N180). Treatments were applied in splits, basal, tillering and panicle initiation growth stages.</w:t>
-      </w:r>
-    </w:p>
-    <w:p>
-      <w:pPr>
         <w:pStyle w:val="Heading5"/>
       </w:pPr>
       <w:bookmarkStart w:id="77" w:name="pagebreak-2"/>
@@ -3434,7 +3471,7 @@
               <a:graphicData uri="http://schemas.openxmlformats.org/drawingml/2006/picture">
                 <pic:pic>
                   <pic:nvPicPr>
-                    <pic:cNvPr descr="../figures/figure-4-1.eps" id="0" name="Picture"/>
+                    <pic:cNvPr descr="../figures/TShB-sev-1.eps" id="0" name="Picture"/>
                     <pic:cNvPicPr>
                       <a:picLocks noChangeArrowheads="1" noChangeAspect="1"/>
                     </pic:cNvPicPr>
@@ -3499,7 +3536,7 @@
               <a:graphicData uri="http://schemas.openxmlformats.org/drawingml/2006/picture">
                 <pic:pic>
                   <pic:nvPicPr>
-                    <pic:cNvPr descr="../figures/figure-5-1.eps" id="0" name="Picture"/>
+                    <pic:cNvPr descr="../figures/TShB-inc-1.eps" id="0" name="Picture"/>
                     <pic:cNvPicPr>
                       <a:picLocks noChangeArrowheads="1" noChangeAspect="1"/>
                     </pic:cNvPicPr>
@@ -3565,7 +3602,7 @@
         <w:pStyle w:val="FirstParagraph"/>
       </w:pPr>
       <w:r>
-        <w:t xml:space="preserve">This report was generated on 2018-04-26 18:24:16 using the following computational environment and dependencies:</w:t>
+        <w:t xml:space="preserve">This report was generated on 2018-04-26 19:15:51 using the following computational environment and dependencies:</w:t>
       </w:r>
     </w:p>
     <w:p>
@@ -4135,7 +4172,7 @@
         <w:rPr>
           <w:rStyle w:val="VerbatimChar"/>
         </w:rPr>
-        <w:t xml:space="preserve">#&gt; Head:     [7be4c78] 2018-04-26: Update figures</w:t>
+        <w:t xml:space="preserve">#&gt; Head:     [4b3ae5b] 2018-04-26: Flesh out figure captions</w:t>
       </w:r>
     </w:p>
     <w:sectPr>

</xml_diff>

<commit_message>
Add new MCMC table to paper
</commit_message>
<xml_diff>
--- a/analysis/paper/paper.docx
+++ b/analysis/paper/paper.docx
@@ -3378,6 +3378,1442 @@
             <w:r>
               <w:t xml:space="preserve">60</w:t>
             </w:r>
+          </w:p>
+        </w:tc>
+      </w:tr>
+    </w:tbl>
+    <w:p>
+      <w:pPr>
+        <w:pStyle w:val="TableCaption"/>
+      </w:pPr>
+      <w:r>
+        <w:t xml:space="preserve">Table 2 MCMC fit</w:t>
+      </w:r>
+    </w:p>
+    <w:tbl>
+      <w:tblPr>
+        <w:tblStyle w:val="Table"/>
+        <w:tblW w:type="pct" w:w="0.0"/>
+        <w:tblLook w:firstRow="1"/>
+        <w:tblCaption w:val="Table 2 MCMC fit"/>
+      </w:tblPr>
+      <w:tblGrid/>
+      <w:tr>
+        <w:trPr>
+          <w:cnfStyle w:firstRow="1"/>
+        </w:trPr>
+        <w:tc>
+          <w:tcPr>
+            <w:tcBorders>
+              <w:bottom w:val="single"/>
+            </w:tcBorders>
+            <w:vAlign w:val="bottom"/>
+          </w:tcPr>
+          <w:p>
+            <w:pPr>
+              <w:pStyle w:val="Compact"/>
+              <w:jc w:val="left"/>
+            </w:pPr>
+            <w:r>
+              <w:t xml:space="preserve">Dependent Variable</w:t>
+            </w:r>
+          </w:p>
+        </w:tc>
+        <w:tc>
+          <w:tcPr>
+            <w:tcBorders>
+              <w:bottom w:val="single"/>
+            </w:tcBorders>
+            <w:vAlign w:val="bottom"/>
+          </w:tcPr>
+          <w:p>
+            <w:pPr>
+              <w:pStyle w:val="Compact"/>
+              <w:jc w:val="left"/>
+            </w:pPr>
+            <w:r>
+              <w:t xml:space="preserve">Year</w:t>
+            </w:r>
+          </w:p>
+        </w:tc>
+        <w:tc>
+          <w:tcPr>
+            <w:tcBorders>
+              <w:bottom w:val="single"/>
+            </w:tcBorders>
+            <w:vAlign w:val="bottom"/>
+          </w:tcPr>
+          <w:p>
+            <w:pPr>
+              <w:pStyle w:val="Compact"/>
+              <w:jc w:val="left"/>
+            </w:pPr>
+            <w:r>
+              <w:t xml:space="preserve">Predictors</w:t>
+            </w:r>
+          </w:p>
+        </w:tc>
+        <w:tc>
+          <w:tcPr>
+            <w:tcBorders>
+              <w:bottom w:val="single"/>
+            </w:tcBorders>
+            <w:vAlign w:val="bottom"/>
+          </w:tcPr>
+          <w:p>
+            <w:pPr>
+              <w:pStyle w:val="Compact"/>
+              <w:jc w:val="right"/>
+            </w:pPr>
+            <w:r>
+              <w:t xml:space="preserve">Post Mean</w:t>
+            </w:r>
+          </w:p>
+        </w:tc>
+        <w:tc>
+          <w:tcPr>
+            <w:tcBorders>
+              <w:bottom w:val="single"/>
+            </w:tcBorders>
+            <w:vAlign w:val="bottom"/>
+          </w:tcPr>
+          <w:p>
+            <w:pPr>
+              <w:pStyle w:val="Compact"/>
+              <w:jc w:val="right"/>
+            </w:pPr>
+            <w:r>
+              <w:t xml:space="preserve">Lower 95% CI</w:t>
+            </w:r>
+          </w:p>
+        </w:tc>
+        <w:tc>
+          <w:tcPr>
+            <w:tcBorders>
+              <w:bottom w:val="single"/>
+            </w:tcBorders>
+            <w:vAlign w:val="bottom"/>
+          </w:tcPr>
+          <w:p>
+            <w:pPr>
+              <w:pStyle w:val="Compact"/>
+              <w:jc w:val="right"/>
+            </w:pPr>
+            <w:r>
+              <w:t xml:space="preserve">Upper 95% CI</w:t>
+            </w:r>
+          </w:p>
+        </w:tc>
+        <w:tc>
+          <w:tcPr>
+            <w:tcBorders>
+              <w:bottom w:val="single"/>
+            </w:tcBorders>
+            <w:vAlign w:val="bottom"/>
+          </w:tcPr>
+          <w:p>
+            <w:pPr>
+              <w:pStyle w:val="Compact"/>
+              <w:jc w:val="right"/>
+            </w:pPr>
+            <w:r>
+              <w:t xml:space="preserve">P MCMC</w:t>
+            </w:r>
+          </w:p>
+        </w:tc>
+        <w:tc>
+          <w:tcPr>
+            <w:tcBorders>
+              <w:bottom w:val="single"/>
+            </w:tcBorders>
+            <w:vAlign w:val="bottom"/>
+          </w:tcPr>
+          <w:p>
+            <w:pPr>
+              <w:pStyle w:val="Compact"/>
+              <w:jc w:val="left"/>
+            </w:pPr>
+            <w:r>
+              <w:t xml:space="preserve">DIC</w:t>
+            </w:r>
+          </w:p>
+        </w:tc>
+      </w:tr>
+      <w:tr>
+        <w:tc>
+          <w:p>
+            <w:pPr>
+              <w:pStyle w:val="Compact"/>
+              <w:jc w:val="left"/>
+            </w:pPr>
+            <w:r>
+              <w:t xml:space="preserve">Tiller Incidence</w:t>
+            </w:r>
+          </w:p>
+        </w:tc>
+        <w:tc>
+          <w:p>
+            <w:pPr>
+              <w:pStyle w:val="Compact"/>
+              <w:jc w:val="left"/>
+            </w:pPr>
+            <w:r>
+              <w:t xml:space="preserve">2015</w:t>
+            </w:r>
+          </w:p>
+        </w:tc>
+        <w:tc>
+          <w:p>
+            <w:pPr>
+              <w:pStyle w:val="Compact"/>
+              <w:jc w:val="left"/>
+            </w:pPr>
+            <w:r>
+              <w:t xml:space="preserve">WMGTAWD</w:t>
+            </w:r>
+          </w:p>
+        </w:tc>
+        <w:tc>
+          <w:p>
+            <w:pPr>
+              <w:pStyle w:val="Compact"/>
+              <w:jc w:val="right"/>
+            </w:pPr>
+            <w:r>
+              <w:t xml:space="preserve">0.127</w:t>
+            </w:r>
+          </w:p>
+        </w:tc>
+        <w:tc>
+          <w:p>
+            <w:pPr>
+              <w:pStyle w:val="Compact"/>
+              <w:jc w:val="right"/>
+            </w:pPr>
+            <w:r>
+              <w:t xml:space="preserve">-0.210</w:t>
+            </w:r>
+          </w:p>
+        </w:tc>
+        <w:tc>
+          <w:p>
+            <w:pPr>
+              <w:pStyle w:val="Compact"/>
+              <w:jc w:val="right"/>
+            </w:pPr>
+            <w:r>
+              <w:t xml:space="preserve">0.462</w:t>
+            </w:r>
+          </w:p>
+        </w:tc>
+        <w:tc>
+          <w:p>
+            <w:pPr>
+              <w:pStyle w:val="Compact"/>
+              <w:jc w:val="right"/>
+            </w:pPr>
+            <w:r>
+              <w:t xml:space="preserve">0.4644</w:t>
+            </w:r>
+          </w:p>
+        </w:tc>
+        <w:tc>
+          <w:p>
+            <w:pPr>
+              <w:pStyle w:val="Compact"/>
+              <w:jc w:val="left"/>
+            </w:pPr>
+            <w:r>
+              <w:t xml:space="preserve">332.82</w:t>
+            </w:r>
+          </w:p>
+        </w:tc>
+      </w:tr>
+      <w:tr>
+        <w:tc>
+          <w:p>
+            <w:pPr>
+              <w:pStyle w:val="Compact"/>
+            </w:pPr>
+          </w:p>
+        </w:tc>
+        <w:tc>
+          <w:p>
+            <w:pPr>
+              <w:pStyle w:val="Compact"/>
+              <w:jc w:val="left"/>
+            </w:pPr>
+            <w:r>
+              <w:t xml:space="preserve">2015</w:t>
+            </w:r>
+          </w:p>
+        </w:tc>
+        <w:tc>
+          <w:p>
+            <w:pPr>
+              <w:pStyle w:val="Compact"/>
+              <w:jc w:val="left"/>
+            </w:pPr>
+            <w:r>
+              <w:t xml:space="preserve">NRTEN100</w:t>
+            </w:r>
+          </w:p>
+        </w:tc>
+        <w:tc>
+          <w:p>
+            <w:pPr>
+              <w:pStyle w:val="Compact"/>
+              <w:jc w:val="right"/>
+            </w:pPr>
+            <w:r>
+              <w:t xml:space="preserve">0.623</w:t>
+            </w:r>
+          </w:p>
+        </w:tc>
+        <w:tc>
+          <w:p>
+            <w:pPr>
+              <w:pStyle w:val="Compact"/>
+              <w:jc w:val="right"/>
+            </w:pPr>
+            <w:r>
+              <w:t xml:space="preserve">0.222</w:t>
+            </w:r>
+          </w:p>
+        </w:tc>
+        <w:tc>
+          <w:p>
+            <w:pPr>
+              <w:pStyle w:val="Compact"/>
+              <w:jc w:val="right"/>
+            </w:pPr>
+            <w:r>
+              <w:t xml:space="preserve">1.032</w:t>
+            </w:r>
+          </w:p>
+        </w:tc>
+        <w:tc>
+          <w:p>
+            <w:pPr>
+              <w:pStyle w:val="Compact"/>
+              <w:jc w:val="right"/>
+            </w:pPr>
+            <w:r>
+              <w:t xml:space="preserve">0.0028</w:t>
+            </w:r>
+          </w:p>
+        </w:tc>
+        <w:tc>
+          <w:p>
+            <w:pPr>
+              <w:pStyle w:val="Compact"/>
+            </w:pPr>
+          </w:p>
+        </w:tc>
+      </w:tr>
+      <w:tr>
+        <w:tc>
+          <w:p>
+            <w:pPr>
+              <w:pStyle w:val="Compact"/>
+            </w:pPr>
+          </w:p>
+        </w:tc>
+        <w:tc>
+          <w:p>
+            <w:pPr>
+              <w:pStyle w:val="Compact"/>
+              <w:jc w:val="left"/>
+            </w:pPr>
+            <w:r>
+              <w:t xml:space="preserve">2015</w:t>
+            </w:r>
+          </w:p>
+        </w:tc>
+        <w:tc>
+          <w:p>
+            <w:pPr>
+              <w:pStyle w:val="Compact"/>
+              <w:jc w:val="left"/>
+            </w:pPr>
+            <w:r>
+              <w:t xml:space="preserve">NRTEN120</w:t>
+            </w:r>
+          </w:p>
+        </w:tc>
+        <w:tc>
+          <w:p>
+            <w:pPr>
+              <w:pStyle w:val="Compact"/>
+              <w:jc w:val="right"/>
+            </w:pPr>
+            <w:r>
+              <w:t xml:space="preserve">1.000</w:t>
+            </w:r>
+          </w:p>
+        </w:tc>
+        <w:tc>
+          <w:p>
+            <w:pPr>
+              <w:pStyle w:val="Compact"/>
+              <w:jc w:val="right"/>
+            </w:pPr>
+            <w:r>
+              <w:t xml:space="preserve">0.599</w:t>
+            </w:r>
+          </w:p>
+        </w:tc>
+        <w:tc>
+          <w:p>
+            <w:pPr>
+              <w:pStyle w:val="Compact"/>
+              <w:jc w:val="right"/>
+            </w:pPr>
+            <w:r>
+              <w:t xml:space="preserve">1.400</w:t>
+            </w:r>
+          </w:p>
+        </w:tc>
+        <w:tc>
+          <w:p>
+            <w:pPr>
+              <w:pStyle w:val="Compact"/>
+              <w:jc w:val="right"/>
+            </w:pPr>
+            <w:r>
+              <w:t xml:space="preserve">0.0002</w:t>
+            </w:r>
+          </w:p>
+        </w:tc>
+        <w:tc>
+          <w:p>
+            <w:pPr>
+              <w:pStyle w:val="Compact"/>
+            </w:pPr>
+          </w:p>
+        </w:tc>
+      </w:tr>
+      <w:tr>
+        <w:tc>
+          <w:p>
+            <w:pPr>
+              <w:pStyle w:val="Compact"/>
+              <w:jc w:val="left"/>
+            </w:pPr>
+            <w:r>
+              <w:t xml:space="preserve">Tiller Severity</w:t>
+            </w:r>
+          </w:p>
+        </w:tc>
+        <w:tc>
+          <w:p>
+            <w:pPr>
+              <w:pStyle w:val="Compact"/>
+              <w:jc w:val="left"/>
+            </w:pPr>
+            <w:r>
+              <w:t xml:space="preserve">2015</w:t>
+            </w:r>
+          </w:p>
+        </w:tc>
+        <w:tc>
+          <w:p>
+            <w:pPr>
+              <w:pStyle w:val="Compact"/>
+              <w:jc w:val="left"/>
+            </w:pPr>
+            <w:r>
+              <w:t xml:space="preserve">WMGTAWD</w:t>
+            </w:r>
+          </w:p>
+        </w:tc>
+        <w:tc>
+          <w:p>
+            <w:pPr>
+              <w:pStyle w:val="Compact"/>
+              <w:jc w:val="right"/>
+            </w:pPr>
+            <w:r>
+              <w:t xml:space="preserve">4.769</w:t>
+            </w:r>
+          </w:p>
+        </w:tc>
+        <w:tc>
+          <w:p>
+            <w:pPr>
+              <w:pStyle w:val="Compact"/>
+              <w:jc w:val="right"/>
+            </w:pPr>
+            <w:r>
+              <w:t xml:space="preserve">-3.661</w:t>
+            </w:r>
+          </w:p>
+        </w:tc>
+        <w:tc>
+          <w:p>
+            <w:pPr>
+              <w:pStyle w:val="Compact"/>
+              <w:jc w:val="right"/>
+            </w:pPr>
+            <w:r>
+              <w:t xml:space="preserve">13.674</w:t>
+            </w:r>
+          </w:p>
+        </w:tc>
+        <w:tc>
+          <w:p>
+            <w:pPr>
+              <w:pStyle w:val="Compact"/>
+              <w:jc w:val="right"/>
+            </w:pPr>
+            <w:r>
+              <w:t xml:space="preserve">0.2716</w:t>
+            </w:r>
+          </w:p>
+        </w:tc>
+        <w:tc>
+          <w:p>
+            <w:pPr>
+              <w:pStyle w:val="Compact"/>
+              <w:jc w:val="left"/>
+            </w:pPr>
+            <w:r>
+              <w:t xml:space="preserve">1114.37</w:t>
+            </w:r>
+          </w:p>
+        </w:tc>
+      </w:tr>
+      <w:tr>
+        <w:tc>
+          <w:p>
+            <w:pPr>
+              <w:pStyle w:val="Compact"/>
+            </w:pPr>
+          </w:p>
+        </w:tc>
+        <w:tc>
+          <w:p>
+            <w:pPr>
+              <w:pStyle w:val="Compact"/>
+              <w:jc w:val="left"/>
+            </w:pPr>
+            <w:r>
+              <w:t xml:space="preserve">2015</w:t>
+            </w:r>
+          </w:p>
+        </w:tc>
+        <w:tc>
+          <w:p>
+            <w:pPr>
+              <w:pStyle w:val="Compact"/>
+              <w:jc w:val="left"/>
+            </w:pPr>
+            <w:r>
+              <w:t xml:space="preserve">NRTEN100</w:t>
+            </w:r>
+          </w:p>
+        </w:tc>
+        <w:tc>
+          <w:p>
+            <w:pPr>
+              <w:pStyle w:val="Compact"/>
+              <w:jc w:val="right"/>
+            </w:pPr>
+            <w:r>
+              <w:t xml:space="preserve">26.214</w:t>
+            </w:r>
+          </w:p>
+        </w:tc>
+        <w:tc>
+          <w:p>
+            <w:pPr>
+              <w:pStyle w:val="Compact"/>
+              <w:jc w:val="right"/>
+            </w:pPr>
+            <w:r>
+              <w:t xml:space="preserve">15.868</w:t>
+            </w:r>
+          </w:p>
+        </w:tc>
+        <w:tc>
+          <w:p>
+            <w:pPr>
+              <w:pStyle w:val="Compact"/>
+              <w:jc w:val="right"/>
+            </w:pPr>
+            <w:r>
+              <w:t xml:space="preserve">37.041</w:t>
+            </w:r>
+          </w:p>
+        </w:tc>
+        <w:tc>
+          <w:p>
+            <w:pPr>
+              <w:pStyle w:val="Compact"/>
+              <w:jc w:val="right"/>
+            </w:pPr>
+            <w:r>
+              <w:t xml:space="preserve">0.0002</w:t>
+            </w:r>
+          </w:p>
+        </w:tc>
+        <w:tc>
+          <w:p>
+            <w:pPr>
+              <w:pStyle w:val="Compact"/>
+            </w:pPr>
+          </w:p>
+        </w:tc>
+      </w:tr>
+      <w:tr>
+        <w:tc>
+          <w:p>
+            <w:pPr>
+              <w:pStyle w:val="Compact"/>
+            </w:pPr>
+          </w:p>
+        </w:tc>
+        <w:tc>
+          <w:p>
+            <w:pPr>
+              <w:pStyle w:val="Compact"/>
+              <w:jc w:val="left"/>
+            </w:pPr>
+            <w:r>
+              <w:t xml:space="preserve">2015</w:t>
+            </w:r>
+          </w:p>
+        </w:tc>
+        <w:tc>
+          <w:p>
+            <w:pPr>
+              <w:pStyle w:val="Compact"/>
+              <w:jc w:val="left"/>
+            </w:pPr>
+            <w:r>
+              <w:t xml:space="preserve">NRTEN120</w:t>
+            </w:r>
+          </w:p>
+        </w:tc>
+        <w:tc>
+          <w:p>
+            <w:pPr>
+              <w:pStyle w:val="Compact"/>
+              <w:jc w:val="right"/>
+            </w:pPr>
+            <w:r>
+              <w:t xml:space="preserve">41.113</w:t>
+            </w:r>
+          </w:p>
+        </w:tc>
+        <w:tc>
+          <w:p>
+            <w:pPr>
+              <w:pStyle w:val="Compact"/>
+              <w:jc w:val="right"/>
+            </w:pPr>
+            <w:r>
+              <w:t xml:space="preserve">31.312</w:t>
+            </w:r>
+          </w:p>
+        </w:tc>
+        <w:tc>
+          <w:p>
+            <w:pPr>
+              <w:pStyle w:val="Compact"/>
+              <w:jc w:val="right"/>
+            </w:pPr>
+            <w:r>
+              <w:t xml:space="preserve">52.316</w:t>
+            </w:r>
+          </w:p>
+        </w:tc>
+        <w:tc>
+          <w:p>
+            <w:pPr>
+              <w:pStyle w:val="Compact"/>
+              <w:jc w:val="right"/>
+            </w:pPr>
+            <w:r>
+              <w:t xml:space="preserve">0.0002</w:t>
+            </w:r>
+          </w:p>
+        </w:tc>
+        <w:tc>
+          <w:p>
+            <w:pPr>
+              <w:pStyle w:val="Compact"/>
+            </w:pPr>
+          </w:p>
+        </w:tc>
+      </w:tr>
+      <w:tr>
+        <w:tc>
+          <w:p>
+            <w:pPr>
+              <w:pStyle w:val="Compact"/>
+              <w:jc w:val="left"/>
+            </w:pPr>
+            <w:r>
+              <w:t xml:space="preserve">Leaf Severity</w:t>
+            </w:r>
+          </w:p>
+        </w:tc>
+        <w:tc>
+          <w:p>
+            <w:pPr>
+              <w:pStyle w:val="Compact"/>
+              <w:jc w:val="left"/>
+            </w:pPr>
+            <w:r>
+              <w:t xml:space="preserve">2015</w:t>
+            </w:r>
+          </w:p>
+        </w:tc>
+        <w:tc>
+          <w:p>
+            <w:pPr>
+              <w:pStyle w:val="Compact"/>
+              <w:jc w:val="left"/>
+            </w:pPr>
+            <w:r>
+              <w:t xml:space="preserve">WMGTAWD</w:t>
+            </w:r>
+          </w:p>
+        </w:tc>
+        <w:tc>
+          <w:p>
+            <w:pPr>
+              <w:pStyle w:val="Compact"/>
+              <w:jc w:val="right"/>
+            </w:pPr>
+            <w:r>
+              <w:t xml:space="preserve">0.038</w:t>
+            </w:r>
+          </w:p>
+        </w:tc>
+        <w:tc>
+          <w:p>
+            <w:pPr>
+              <w:pStyle w:val="Compact"/>
+              <w:jc w:val="right"/>
+            </w:pPr>
+            <w:r>
+              <w:t xml:space="preserve">-1.152</w:t>
+            </w:r>
+          </w:p>
+        </w:tc>
+        <w:tc>
+          <w:p>
+            <w:pPr>
+              <w:pStyle w:val="Compact"/>
+              <w:jc w:val="right"/>
+            </w:pPr>
+            <w:r>
+              <w:t xml:space="preserve">1.298</w:t>
+            </w:r>
+          </w:p>
+        </w:tc>
+        <w:tc>
+          <w:p>
+            <w:pPr>
+              <w:pStyle w:val="Compact"/>
+              <w:jc w:val="right"/>
+            </w:pPr>
+            <w:r>
+              <w:t xml:space="preserve">0.9580</w:t>
+            </w:r>
+          </w:p>
+        </w:tc>
+        <w:tc>
+          <w:p>
+            <w:pPr>
+              <w:pStyle w:val="Compact"/>
+              <w:jc w:val="left"/>
+            </w:pPr>
+            <w:r>
+              <w:t xml:space="preserve">636.41</w:t>
+            </w:r>
+          </w:p>
+        </w:tc>
+      </w:tr>
+      <w:tr>
+        <w:tc>
+          <w:p>
+            <w:pPr>
+              <w:pStyle w:val="Compact"/>
+            </w:pPr>
+          </w:p>
+        </w:tc>
+        <w:tc>
+          <w:p>
+            <w:pPr>
+              <w:pStyle w:val="Compact"/>
+              <w:jc w:val="left"/>
+            </w:pPr>
+            <w:r>
+              <w:t xml:space="preserve">2015</w:t>
+            </w:r>
+          </w:p>
+        </w:tc>
+        <w:tc>
+          <w:p>
+            <w:pPr>
+              <w:pStyle w:val="Compact"/>
+              <w:jc w:val="left"/>
+            </w:pPr>
+            <w:r>
+              <w:t xml:space="preserve">NRTEN100</w:t>
+            </w:r>
+          </w:p>
+        </w:tc>
+        <w:tc>
+          <w:p>
+            <w:pPr>
+              <w:pStyle w:val="Compact"/>
+              <w:jc w:val="right"/>
+            </w:pPr>
+            <w:r>
+              <w:t xml:space="preserve">4.548</w:t>
+            </w:r>
+          </w:p>
+        </w:tc>
+        <w:tc>
+          <w:p>
+            <w:pPr>
+              <w:pStyle w:val="Compact"/>
+              <w:jc w:val="right"/>
+            </w:pPr>
+            <w:r>
+              <w:t xml:space="preserve">3.026</w:t>
+            </w:r>
+          </w:p>
+        </w:tc>
+        <w:tc>
+          <w:p>
+            <w:pPr>
+              <w:pStyle w:val="Compact"/>
+              <w:jc w:val="right"/>
+            </w:pPr>
+            <w:r>
+              <w:t xml:space="preserve">6.015</w:t>
+            </w:r>
+          </w:p>
+        </w:tc>
+        <w:tc>
+          <w:p>
+            <w:pPr>
+              <w:pStyle w:val="Compact"/>
+              <w:jc w:val="right"/>
+            </w:pPr>
+            <w:r>
+              <w:t xml:space="preserve">0.0002</w:t>
+            </w:r>
+          </w:p>
+        </w:tc>
+        <w:tc>
+          <w:p>
+            <w:pPr>
+              <w:pStyle w:val="Compact"/>
+            </w:pPr>
+          </w:p>
+        </w:tc>
+      </w:tr>
+      <w:tr>
+        <w:tc>
+          <w:p>
+            <w:pPr>
+              <w:pStyle w:val="Compact"/>
+            </w:pPr>
+          </w:p>
+        </w:tc>
+        <w:tc>
+          <w:p>
+            <w:pPr>
+              <w:pStyle w:val="Compact"/>
+              <w:jc w:val="left"/>
+            </w:pPr>
+            <w:r>
+              <w:t xml:space="preserve">2015</w:t>
+            </w:r>
+          </w:p>
+        </w:tc>
+        <w:tc>
+          <w:p>
+            <w:pPr>
+              <w:pStyle w:val="Compact"/>
+              <w:jc w:val="left"/>
+            </w:pPr>
+            <w:r>
+              <w:t xml:space="preserve">NRTEN120</w:t>
+            </w:r>
+          </w:p>
+        </w:tc>
+        <w:tc>
+          <w:p>
+            <w:pPr>
+              <w:pStyle w:val="Compact"/>
+              <w:jc w:val="right"/>
+            </w:pPr>
+            <w:r>
+              <w:t xml:space="preserve">4.985</w:t>
+            </w:r>
+          </w:p>
+        </w:tc>
+        <w:tc>
+          <w:p>
+            <w:pPr>
+              <w:pStyle w:val="Compact"/>
+              <w:jc w:val="right"/>
+            </w:pPr>
+            <w:r>
+              <w:t xml:space="preserve">3.540</w:t>
+            </w:r>
+          </w:p>
+        </w:tc>
+        <w:tc>
+          <w:p>
+            <w:pPr>
+              <w:pStyle w:val="Compact"/>
+              <w:jc w:val="right"/>
+            </w:pPr>
+            <w:r>
+              <w:t xml:space="preserve">6.457</w:t>
+            </w:r>
+          </w:p>
+        </w:tc>
+        <w:tc>
+          <w:p>
+            <w:pPr>
+              <w:pStyle w:val="Compact"/>
+              <w:jc w:val="right"/>
+            </w:pPr>
+            <w:r>
+              <w:t xml:space="preserve">0.0002</w:t>
+            </w:r>
+          </w:p>
+        </w:tc>
+        <w:tc>
+          <w:p>
+            <w:pPr>
+              <w:pStyle w:val="Compact"/>
+            </w:pPr>
+          </w:p>
+        </w:tc>
+      </w:tr>
+      <w:tr>
+        <w:tc>
+          <w:p>
+            <w:pPr>
+              <w:pStyle w:val="Compact"/>
+              <w:jc w:val="left"/>
+            </w:pPr>
+            <w:r>
+              <w:t xml:space="preserve">Tiller Incidence</w:t>
+            </w:r>
+          </w:p>
+        </w:tc>
+        <w:tc>
+          <w:p>
+            <w:pPr>
+              <w:pStyle w:val="Compact"/>
+              <w:jc w:val="left"/>
+            </w:pPr>
+            <w:r>
+              <w:t xml:space="preserve">2016</w:t>
+            </w:r>
+          </w:p>
+        </w:tc>
+        <w:tc>
+          <w:p>
+            <w:pPr>
+              <w:pStyle w:val="Compact"/>
+              <w:jc w:val="left"/>
+            </w:pPr>
+            <w:r>
+              <w:t xml:space="preserve">WMGTAWD</w:t>
+            </w:r>
+          </w:p>
+        </w:tc>
+        <w:tc>
+          <w:p>
+            <w:pPr>
+              <w:pStyle w:val="Compact"/>
+              <w:jc w:val="right"/>
+            </w:pPr>
+            <w:r>
+              <w:t xml:space="preserve">0.369</w:t>
+            </w:r>
+          </w:p>
+        </w:tc>
+        <w:tc>
+          <w:p>
+            <w:pPr>
+              <w:pStyle w:val="Compact"/>
+              <w:jc w:val="right"/>
+            </w:pPr>
+            <w:r>
+              <w:t xml:space="preserve">-0.107</w:t>
+            </w:r>
+          </w:p>
+        </w:tc>
+        <w:tc>
+          <w:p>
+            <w:pPr>
+              <w:pStyle w:val="Compact"/>
+              <w:jc w:val="right"/>
+            </w:pPr>
+            <w:r>
+              <w:t xml:space="preserve">0.857</w:t>
+            </w:r>
+          </w:p>
+        </w:tc>
+        <w:tc>
+          <w:p>
+            <w:pPr>
+              <w:pStyle w:val="Compact"/>
+              <w:jc w:val="right"/>
+            </w:pPr>
+            <w:r>
+              <w:t xml:space="preserve">0.1408</w:t>
+            </w:r>
+          </w:p>
+        </w:tc>
+        <w:tc>
+          <w:p>
+            <w:pPr>
+              <w:pStyle w:val="Compact"/>
+              <w:jc w:val="left"/>
+            </w:pPr>
+            <w:r>
+              <w:t xml:space="preserve">185.92</w:t>
+            </w:r>
+          </w:p>
+        </w:tc>
+      </w:tr>
+      <w:tr>
+        <w:tc>
+          <w:p>
+            <w:pPr>
+              <w:pStyle w:val="Compact"/>
+            </w:pPr>
+          </w:p>
+        </w:tc>
+        <w:tc>
+          <w:p>
+            <w:pPr>
+              <w:pStyle w:val="Compact"/>
+              <w:jc w:val="left"/>
+            </w:pPr>
+            <w:r>
+              <w:t xml:space="preserve">2016</w:t>
+            </w:r>
+          </w:p>
+        </w:tc>
+        <w:tc>
+          <w:p>
+            <w:pPr>
+              <w:pStyle w:val="Compact"/>
+              <w:jc w:val="left"/>
+            </w:pPr>
+            <w:r>
+              <w:t xml:space="preserve">NRTEN180</w:t>
+            </w:r>
+          </w:p>
+        </w:tc>
+        <w:tc>
+          <w:p>
+            <w:pPr>
+              <w:pStyle w:val="Compact"/>
+              <w:jc w:val="right"/>
+            </w:pPr>
+            <w:r>
+              <w:t xml:space="preserve">1.963</w:t>
+            </w:r>
+          </w:p>
+        </w:tc>
+        <w:tc>
+          <w:p>
+            <w:pPr>
+              <w:pStyle w:val="Compact"/>
+              <w:jc w:val="right"/>
+            </w:pPr>
+            <w:r>
+              <w:t xml:space="preserve">1.476</w:t>
+            </w:r>
+          </w:p>
+        </w:tc>
+        <w:tc>
+          <w:p>
+            <w:pPr>
+              <w:pStyle w:val="Compact"/>
+              <w:jc w:val="right"/>
+            </w:pPr>
+            <w:r>
+              <w:t xml:space="preserve">2.461</w:t>
+            </w:r>
+          </w:p>
+        </w:tc>
+        <w:tc>
+          <w:p>
+            <w:pPr>
+              <w:pStyle w:val="Compact"/>
+              <w:jc w:val="right"/>
+            </w:pPr>
+            <w:r>
+              <w:t xml:space="preserve">0.0002</w:t>
+            </w:r>
+          </w:p>
+        </w:tc>
+        <w:tc>
+          <w:p>
+            <w:pPr>
+              <w:pStyle w:val="Compact"/>
+            </w:pPr>
+          </w:p>
+        </w:tc>
+      </w:tr>
+      <w:tr>
+        <w:tc>
+          <w:p>
+            <w:pPr>
+              <w:pStyle w:val="Compact"/>
+              <w:jc w:val="left"/>
+            </w:pPr>
+            <w:r>
+              <w:t xml:space="preserve">Tiller Severity</w:t>
+            </w:r>
+          </w:p>
+        </w:tc>
+        <w:tc>
+          <w:p>
+            <w:pPr>
+              <w:pStyle w:val="Compact"/>
+              <w:jc w:val="left"/>
+            </w:pPr>
+            <w:r>
+              <w:t xml:space="preserve">2016</w:t>
+            </w:r>
+          </w:p>
+        </w:tc>
+        <w:tc>
+          <w:p>
+            <w:pPr>
+              <w:pStyle w:val="Compact"/>
+              <w:jc w:val="left"/>
+            </w:pPr>
+            <w:r>
+              <w:t xml:space="preserve">WMGTAWD</w:t>
+            </w:r>
+          </w:p>
+        </w:tc>
+        <w:tc>
+          <w:p>
+            <w:pPr>
+              <w:pStyle w:val="Compact"/>
+              <w:jc w:val="right"/>
+            </w:pPr>
+            <w:r>
+              <w:t xml:space="preserve">-8.236</w:t>
+            </w:r>
+          </w:p>
+        </w:tc>
+        <w:tc>
+          <w:p>
+            <w:pPr>
+              <w:pStyle w:val="Compact"/>
+              <w:jc w:val="right"/>
+            </w:pPr>
+            <w:r>
+              <w:t xml:space="preserve">-12.449</w:t>
+            </w:r>
+          </w:p>
+        </w:tc>
+        <w:tc>
+          <w:p>
+            <w:pPr>
+              <w:pStyle w:val="Compact"/>
+              <w:jc w:val="right"/>
+            </w:pPr>
+            <w:r>
+              <w:t xml:space="preserve">-3.905</w:t>
+            </w:r>
+          </w:p>
+        </w:tc>
+        <w:tc>
+          <w:p>
+            <w:pPr>
+              <w:pStyle w:val="Compact"/>
+              <w:jc w:val="right"/>
+            </w:pPr>
+            <w:r>
+              <w:t xml:space="preserve">0.0012</w:t>
+            </w:r>
+          </w:p>
+        </w:tc>
+        <w:tc>
+          <w:p>
+            <w:pPr>
+              <w:pStyle w:val="Compact"/>
+              <w:jc w:val="left"/>
+            </w:pPr>
+            <w:r>
+              <w:t xml:space="preserve">465.9</w:t>
+            </w:r>
+          </w:p>
+        </w:tc>
+      </w:tr>
+      <w:tr>
+        <w:tc>
+          <w:p>
+            <w:pPr>
+              <w:pStyle w:val="Compact"/>
+            </w:pPr>
+          </w:p>
+        </w:tc>
+        <w:tc>
+          <w:p>
+            <w:pPr>
+              <w:pStyle w:val="Compact"/>
+              <w:jc w:val="left"/>
+            </w:pPr>
+            <w:r>
+              <w:t xml:space="preserve">2016</w:t>
+            </w:r>
+          </w:p>
+        </w:tc>
+        <w:tc>
+          <w:p>
+            <w:pPr>
+              <w:pStyle w:val="Compact"/>
+              <w:jc w:val="left"/>
+            </w:pPr>
+            <w:r>
+              <w:t xml:space="preserve">NRTEN180</w:t>
+            </w:r>
+          </w:p>
+        </w:tc>
+        <w:tc>
+          <w:p>
+            <w:pPr>
+              <w:pStyle w:val="Compact"/>
+              <w:jc w:val="right"/>
+            </w:pPr>
+            <w:r>
+              <w:t xml:space="preserve">4.736</w:t>
+            </w:r>
+          </w:p>
+        </w:tc>
+        <w:tc>
+          <w:p>
+            <w:pPr>
+              <w:pStyle w:val="Compact"/>
+              <w:jc w:val="right"/>
+            </w:pPr>
+            <w:r>
+              <w:t xml:space="preserve">0.538</w:t>
+            </w:r>
+          </w:p>
+        </w:tc>
+        <w:tc>
+          <w:p>
+            <w:pPr>
+              <w:pStyle w:val="Compact"/>
+              <w:jc w:val="right"/>
+            </w:pPr>
+            <w:r>
+              <w:t xml:space="preserve">9.157</w:t>
+            </w:r>
+          </w:p>
+        </w:tc>
+        <w:tc>
+          <w:p>
+            <w:pPr>
+              <w:pStyle w:val="Compact"/>
+              <w:jc w:val="right"/>
+            </w:pPr>
+            <w:r>
+              <w:t xml:space="preserve">0.0288</w:t>
+            </w:r>
+          </w:p>
+        </w:tc>
+        <w:tc>
+          <w:p>
+            <w:pPr>
+              <w:pStyle w:val="Compact"/>
+            </w:pPr>
+          </w:p>
+        </w:tc>
+      </w:tr>
+      <w:tr>
+        <w:tc>
+          <w:p>
+            <w:pPr>
+              <w:pStyle w:val="Compact"/>
+              <w:jc w:val="left"/>
+            </w:pPr>
+            <w:r>
+              <w:t xml:space="preserve">Leaf Severity</w:t>
+            </w:r>
+          </w:p>
+        </w:tc>
+        <w:tc>
+          <w:p>
+            <w:pPr>
+              <w:pStyle w:val="Compact"/>
+              <w:jc w:val="left"/>
+            </w:pPr>
+            <w:r>
+              <w:t xml:space="preserve">2016</w:t>
+            </w:r>
+          </w:p>
+        </w:tc>
+        <w:tc>
+          <w:p>
+            <w:pPr>
+              <w:pStyle w:val="Compact"/>
+              <w:jc w:val="left"/>
+            </w:pPr>
+            <w:r>
+              <w:t xml:space="preserve">WMGTAWD</w:t>
+            </w:r>
+          </w:p>
+        </w:tc>
+        <w:tc>
+          <w:p>
+            <w:pPr>
+              <w:pStyle w:val="Compact"/>
+              <w:jc w:val="right"/>
+            </w:pPr>
+            <w:r>
+              <w:t xml:space="preserve">0.132</w:t>
+            </w:r>
+          </w:p>
+        </w:tc>
+        <w:tc>
+          <w:p>
+            <w:pPr>
+              <w:pStyle w:val="Compact"/>
+              <w:jc w:val="right"/>
+            </w:pPr>
+            <w:r>
+              <w:t xml:space="preserve">-0.118</w:t>
+            </w:r>
+          </w:p>
+        </w:tc>
+        <w:tc>
+          <w:p>
+            <w:pPr>
+              <w:pStyle w:val="Compact"/>
+              <w:jc w:val="right"/>
+            </w:pPr>
+            <w:r>
+              <w:t xml:space="preserve">0.377</w:t>
+            </w:r>
+          </w:p>
+        </w:tc>
+        <w:tc>
+          <w:p>
+            <w:pPr>
+              <w:pStyle w:val="Compact"/>
+              <w:jc w:val="right"/>
+            </w:pPr>
+            <w:r>
+              <w:t xml:space="preserve">0.2932</w:t>
+            </w:r>
+          </w:p>
+        </w:tc>
+        <w:tc>
+          <w:p>
+            <w:pPr>
+              <w:pStyle w:val="Compact"/>
+              <w:jc w:val="left"/>
+            </w:pPr>
+            <w:r>
+              <w:t xml:space="preserve">99.2</w:t>
+            </w:r>
+          </w:p>
+        </w:tc>
+      </w:tr>
+      <w:tr>
+        <w:tc>
+          <w:p>
+            <w:pPr>
+              <w:pStyle w:val="Compact"/>
+            </w:pPr>
+          </w:p>
+        </w:tc>
+        <w:tc>
+          <w:p>
+            <w:pPr>
+              <w:pStyle w:val="Compact"/>
+              <w:jc w:val="left"/>
+            </w:pPr>
+            <w:r>
+              <w:t xml:space="preserve">2016</w:t>
+            </w:r>
+          </w:p>
+        </w:tc>
+        <w:tc>
+          <w:p>
+            <w:pPr>
+              <w:pStyle w:val="Compact"/>
+              <w:jc w:val="left"/>
+            </w:pPr>
+            <w:r>
+              <w:t xml:space="preserve">NRTEN180</w:t>
+            </w:r>
+          </w:p>
+        </w:tc>
+        <w:tc>
+          <w:p>
+            <w:pPr>
+              <w:pStyle w:val="Compact"/>
+              <w:jc w:val="right"/>
+            </w:pPr>
+            <w:r>
+              <w:t xml:space="preserve">0.159</w:t>
+            </w:r>
+          </w:p>
+        </w:tc>
+        <w:tc>
+          <w:p>
+            <w:pPr>
+              <w:pStyle w:val="Compact"/>
+              <w:jc w:val="right"/>
+            </w:pPr>
+            <w:r>
+              <w:t xml:space="preserve">-0.084</w:t>
+            </w:r>
+          </w:p>
+        </w:tc>
+        <w:tc>
+          <w:p>
+            <w:pPr>
+              <w:pStyle w:val="Compact"/>
+              <w:jc w:val="right"/>
+            </w:pPr>
+            <w:r>
+              <w:t xml:space="preserve">0.399</w:t>
+            </w:r>
+          </w:p>
+        </w:tc>
+        <w:tc>
+          <w:p>
+            <w:pPr>
+              <w:pStyle w:val="Compact"/>
+              <w:jc w:val="right"/>
+            </w:pPr>
+            <w:r>
+              <w:t xml:space="preserve">0.1964</w:t>
+            </w:r>
+          </w:p>
+        </w:tc>
+        <w:tc>
+          <w:p>
+            <w:pPr>
+              <w:pStyle w:val="Compact"/>
+            </w:pPr>
           </w:p>
         </w:tc>
       </w:tr>
@@ -3677,7 +5113,7 @@
         <w:pStyle w:val="FirstParagraph"/>
       </w:pPr>
       <w:r>
-        <w:t xml:space="preserve">This report was generated on 2018-04-27 13:26:01 using the following computational environment and dependencies:</w:t>
+        <w:t xml:space="preserve">This report was generated on 2018-04-27 19:58:03 using the following computational environment and dependencies:</w:t>
       </w:r>
     </w:p>
     <w:p>
@@ -3706,7 +5142,7 @@
         <w:rPr>
           <w:rStyle w:val="VerbatimChar"/>
         </w:rPr>
-        <w:t xml:space="preserve">#&gt;  system   x86_64, darwin16.7.0        </w:t>
+        <w:t xml:space="preserve">#&gt;  system   x86_64, darwin17.5.0        </w:t>
       </w:r>
       <w:r>
         <w:br w:type="textWrapping"/>
@@ -4048,7 +5484,7 @@
         <w:rPr>
           <w:rStyle w:val="VerbatimChar"/>
         </w:rPr>
-        <w:t xml:space="preserve">#&gt;  pillar           1.2.1      2018-02-27 CRAN (R 3.5.0)</w:t>
+        <w:t xml:space="preserve">#&gt;  pillar           1.2.2      2018-04-26 cran (@1.2.2) </w:t>
       </w:r>
       <w:r>
         <w:br w:type="textWrapping"/>
@@ -4102,7 +5538,7 @@
         <w:rPr>
           <w:rStyle w:val="VerbatimChar"/>
         </w:rPr>
-        <w:t xml:space="preserve">#&gt;  rice.awd.pests * 0.0.0.9000 2018-04-26 local         </w:t>
+        <w:t xml:space="preserve">#&gt;  rice.awd.pests * 0.0.0.9000 2018-04-27 local         </w:t>
       </w:r>
       <w:r>
         <w:br w:type="textWrapping"/>
@@ -4238,7 +5674,7 @@
         <w:rPr>
           <w:rStyle w:val="VerbatimChar"/>
         </w:rPr>
-        <w:t xml:space="preserve">#&gt; Local:    master /Users/U8004755/Development/rice_awd_pests/</w:t>
+        <w:t xml:space="preserve">#&gt; Local:    master /Users/adamsparks/Development/rice_awd_pests/</w:t>
       </w:r>
       <w:r>
         <w:br w:type="textWrapping"/>
@@ -4247,7 +5683,7 @@
         <w:rPr>
           <w:rStyle w:val="VerbatimChar"/>
         </w:rPr>
-        <w:t xml:space="preserve">#&gt; Remote:   master @ origin (https://github.com/phytopathology/rice_awd_pests.git)</w:t>
+        <w:t xml:space="preserve">#&gt; Remote:   master @ origin (https://github.com/openplantpathology/rice_awd_pests.git)</w:t>
       </w:r>
       <w:r>
         <w:br w:type="textWrapping"/>
@@ -4256,7 +5692,7 @@
         <w:rPr>
           <w:rStyle w:val="VerbatimChar"/>
         </w:rPr>
-        <w:t xml:space="preserve">#&gt; Head:     [c47a5b0] 2018-04-27: Rejig figures</w:t>
+        <w:t xml:space="preserve">#&gt; Head:     [e54e0bd] 2018-04-27: Clean up figures</w:t>
       </w:r>
     </w:p>
     <w:sectPr>

</xml_diff>

<commit_message>
Add line break between tables and name figures in similar fashion
</commit_message>
<xml_diff>
--- a/analysis/paper/paper.docx
+++ b/analysis/paper/paper.docx
@@ -1896,7 +1896,7 @@
         <w:t xml:space="preserve"> </w:t>
       </w:r>
       <w:r>
-        <w:t xml:space="preserve">3</w:t>
+        <w:t xml:space="preserve">??</w:t>
       </w:r>
       <w:r>
         <w:t xml:space="preserve">).</w:t>
@@ -1932,7 +1932,7 @@
         <w:t xml:space="preserve"> </w:t>
       </w:r>
       <w:r>
-        <w:t xml:space="preserve">4</w:t>
+        <w:t xml:space="preserve">??</w:t>
       </w:r>
       <w:r>
         <w:t xml:space="preserve">). However, the AWD water management was not significantly different from the FLD treatment (Figure</w:t>
@@ -2041,7 +2041,7 @@
         <w:t xml:space="preserve"> </w:t>
       </w:r>
       <w:r>
-        <w:t xml:space="preserve">3</w:t>
+        <w:t xml:space="preserve">??</w:t>
       </w:r>
       <w:r>
         <w:t xml:space="preserve">).</w:t>
@@ -2074,7 +2074,7 @@
         <w:t xml:space="preserve"> </w:t>
       </w:r>
       <w:r>
-        <w:t xml:space="preserve">4</w:t>
+        <w:t xml:space="preserve">??</w:t>
       </w:r>
       <w:r>
         <w:t xml:space="preserve">). The AWD water management, which was lower than the FLD treatment, was also significantly different (Figure</w:t>
@@ -3384,6 +3384,16 @@
     </w:tbl>
     <w:p>
       <w:pPr>
+        <w:pStyle w:val="Heading5"/>
+      </w:pPr>
+      <w:bookmarkStart w:id="77" w:name="pagebreak-2"/>
+      <w:r>
+        <w:t xml:space="preserve">pagebreak</w:t>
+      </w:r>
+      <w:bookmarkEnd w:id="77"/>
+    </w:p>
+    <w:p>
+      <w:pPr>
         <w:pStyle w:val="TableCaption"/>
       </w:pPr>
       <w:r>
@@ -4822,21 +4832,21 @@
       <w:pPr>
         <w:pStyle w:val="Heading5"/>
       </w:pPr>
-      <w:bookmarkStart w:id="77" w:name="pagebreak-2"/>
+      <w:bookmarkStart w:id="78" w:name="pagebreak-3"/>
       <w:r>
         <w:t xml:space="preserve">pagebreak</w:t>
       </w:r>
-      <w:bookmarkEnd w:id="77"/>
+      <w:bookmarkEnd w:id="78"/>
     </w:p>
     <w:p>
       <w:pPr>
         <w:pStyle w:val="Heading1"/>
       </w:pPr>
-      <w:bookmarkStart w:id="78" w:name="figures"/>
+      <w:bookmarkStart w:id="79" w:name="figures"/>
       <w:r>
         <w:t xml:space="preserve">Figures</w:t>
       </w:r>
-      <w:bookmarkEnd w:id="78"/>
+      <w:bookmarkEnd w:id="79"/>
     </w:p>
     <w:p>
       <w:pPr>
@@ -4847,18 +4857,18 @@
           <wp:inline>
             <wp:extent cx="5943600" cy="5943600"/>
             <wp:effectExtent b="0" l="0" r="0" t="0"/>
-            <wp:docPr descr="Figure 1 Tiller sheath blight progress was measured in the 2015 experiment at five assessment points and 2016 experiment at four assessment points during the dry season both years. Main plot irrigation treatments were permanently flooded (FLD) and alternate wetting and drying (AWD). Points represent the mean of four replications." title="" id="1" name="Picture"/>
+            <wp:docPr descr="Figure 1 Sheath blight progress was measured in the 2015 experiment at five assessment points and 2016 experiment at four assessment points during the dry season both years. Main plot irrigation treatments were permanently flooded (FLD) and alternate wetting and drying (AWD). Points represent the mean of four replications." title="" id="1" name="Picture"/>
             <a:graphic>
               <a:graphicData uri="http://schemas.openxmlformats.org/drawingml/2006/picture">
                 <pic:pic>
                   <pic:nvPicPr>
-                    <pic:cNvPr descr="../figures/tiller-ShB-w-progress-1.eps" id="0" name="Picture"/>
+                    <pic:cNvPr descr="../figures/ShB-W-progress-1.eps" id="0" name="Picture"/>
                     <pic:cNvPicPr>
                       <a:picLocks noChangeArrowheads="1" noChangeAspect="1"/>
                     </pic:cNvPicPr>
                   </pic:nvPicPr>
                   <pic:blipFill>
-                    <a:blip r:embed="rId79"/>
+                    <a:blip r:embed="rId80"/>
                     <a:stretch>
                       <a:fillRect/>
                     </a:stretch>
@@ -4890,18 +4900,18 @@
         <w:pStyle w:val="ImageCaption"/>
       </w:pPr>
       <w:r>
-        <w:t xml:space="preserve">Figure 1 Tiller sheath blight progress was measured in the 2015 experiment at five assessment points and 2016 experiment at four assessment points during the dry season both years. Main plot irrigation treatments were permanently flooded (FLD) and alternate wetting and drying (AWD). Points represent the mean of four replications.</w:t>
+        <w:t xml:space="preserve">Figure 1 Sheath blight progress was measured in the 2015 experiment at five assessment points and 2016 experiment at four assessment points during the dry season both years. Main plot irrigation treatments were permanently flooded (FLD) and alternate wetting and drying (AWD). Points represent the mean of four replications.</w:t>
       </w:r>
     </w:p>
     <w:p>
       <w:pPr>
         <w:pStyle w:val="Heading5"/>
       </w:pPr>
-      <w:bookmarkStart w:id="80" w:name="tiller-shb-n-progress"/>
+      <w:bookmarkStart w:id="81" w:name="tiller-shb-n-progress"/>
       <w:r>
         <w:t xml:space="preserve">Tiller ShB N progress</w:t>
       </w:r>
-      <w:bookmarkEnd w:id="80"/>
+      <w:bookmarkEnd w:id="81"/>
     </w:p>
     <w:p>
       <w:pPr>
@@ -4912,18 +4922,18 @@
           <wp:inline>
             <wp:extent cx="5943600" cy="5943600"/>
             <wp:effectExtent b="0" l="0" r="0" t="0"/>
-            <wp:docPr descr="Figure 2 Tiller sheath blight incidence progress was measured in the 2015 experiment at five assessment points and 2016 experiment at four assessment points during the dry season both years. Five different nitrogen treatments were applied to split plots depending on the experiment. In the 2015 experiment three nitrogen rate treatments were applied: no N (N0), 100 kg per ha N (N100) and 180 kg per ha N (N120). In the 2016 experiment, two nitrogen rate treatments were applied: 60 kg per ha N (N60) and 180 kg per ha N (N180). Points represent the mean of four replications." title="" id="1" name="Picture"/>
+            <wp:docPr descr="Figure 2 Sheath blight incidence progress was measured in the 2015 experiment at five assessment points and 2016 experiment at four assessment points during the dry season both years. Five different nitrogen treatments were applied to split plots depending on the experiment. In the 2015 experiment three nitrogen rate treatments were applied: no N (N0), 100 kg per ha N (N100) and 180 kg per ha N (N120). In the 2016 experiment, two nitrogen rate treatments were applied: 60 kg per ha N (N60) and 180 kg per ha N (N180). Points represent the mean of four replications." title="" id="1" name="Picture"/>
             <a:graphic>
               <a:graphicData uri="http://schemas.openxmlformats.org/drawingml/2006/picture">
                 <pic:pic>
                   <pic:nvPicPr>
-                    <pic:cNvPr descr="../figures/tiller-ShB-N-progress-1.eps" id="0" name="Picture"/>
+                    <pic:cNvPr descr="../figures/ShB-N-progress-1.eps" id="0" name="Picture"/>
                     <pic:cNvPicPr>
                       <a:picLocks noChangeArrowheads="1" noChangeAspect="1"/>
                     </pic:cNvPicPr>
                   </pic:nvPicPr>
                   <pic:blipFill>
-                    <a:blip r:embed="rId81"/>
+                    <a:blip r:embed="rId82"/>
                     <a:stretch>
                       <a:fillRect/>
                     </a:stretch>
@@ -4955,18 +4965,18 @@
         <w:pStyle w:val="ImageCaption"/>
       </w:pPr>
       <w:r>
-        <w:t xml:space="preserve">Figure 2 Tiller sheath blight incidence progress was measured in the 2015 experiment at five assessment points and 2016 experiment at four assessment points during the dry season both years. Five different nitrogen treatments were applied to split plots depending on the experiment. In the 2015 experiment three nitrogen rate treatments were applied: no N (N0), 100 kg per ha N (N100) and 180 kg per ha N (N120). In the 2016 experiment, two nitrogen rate treatments were applied: 60 kg per ha N (N60) and 180 kg per ha N (N180). Points represent the mean of four replications.</w:t>
+        <w:t xml:space="preserve">Figure 2 Sheath blight incidence progress was measured in the 2015 experiment at five assessment points and 2016 experiment at four assessment points during the dry season both years. Five different nitrogen treatments were applied to split plots depending on the experiment. In the 2015 experiment three nitrogen rate treatments were applied: no N (N0), 100 kg per ha N (N100) and 180 kg per ha N (N120). In the 2016 experiment, two nitrogen rate treatments were applied: 60 kg per ha N (N60) and 180 kg per ha N (N180). Points represent the mean of four replications.</w:t>
       </w:r>
     </w:p>
     <w:p>
       <w:pPr>
         <w:pStyle w:val="Heading5"/>
       </w:pPr>
-      <w:bookmarkStart w:id="82" w:name="shb-boxplot---wmgt"/>
+      <w:bookmarkStart w:id="83" w:name="shb-boxplot---wmgt"/>
       <w:r>
         <w:t xml:space="preserve">ShB boxplot - WMGT</w:t>
       </w:r>
-      <w:bookmarkEnd w:id="82"/>
+      <w:bookmarkEnd w:id="83"/>
     </w:p>
     <w:p>
       <w:pPr>
@@ -4982,13 +4992,13 @@
               <a:graphicData uri="http://schemas.openxmlformats.org/drawingml/2006/picture">
                 <pic:pic>
                   <pic:nvPicPr>
-                    <pic:cNvPr descr="../figures/TShB-W-inc-1.eps" id="0" name="Picture"/>
+                    <pic:cNvPr descr="../figures/ShB-W-inc-1.eps" id="0" name="Picture"/>
                     <pic:cNvPicPr>
                       <a:picLocks noChangeArrowheads="1" noChangeAspect="1"/>
                     </pic:cNvPicPr>
                   </pic:nvPicPr>
                   <pic:blipFill>
-                    <a:blip r:embed="rId83"/>
+                    <a:blip r:embed="rId84"/>
                     <a:stretch>
                       <a:fillRect/>
                     </a:stretch>
@@ -5027,11 +5037,11 @@
       <w:pPr>
         <w:pStyle w:val="Heading5"/>
       </w:pPr>
-      <w:bookmarkStart w:id="84" w:name="shb-boxplot---nrte"/>
+      <w:bookmarkStart w:id="85" w:name="shb-boxplot---nrte"/>
       <w:r>
         <w:t xml:space="preserve">ShB boxplot - NRTE</w:t>
       </w:r>
-      <w:bookmarkEnd w:id="84"/>
+      <w:bookmarkEnd w:id="85"/>
     </w:p>
     <w:p>
       <w:pPr>
@@ -5047,13 +5057,13 @@
               <a:graphicData uri="http://schemas.openxmlformats.org/drawingml/2006/picture">
                 <pic:pic>
                   <pic:nvPicPr>
-                    <pic:cNvPr descr="../figures/TShB-N-sev-1.eps" id="0" name="Picture"/>
+                    <pic:cNvPr descr="../figures/ShB-N-sev-1.eps" id="0" name="Picture"/>
                     <pic:cNvPicPr>
                       <a:picLocks noChangeArrowheads="1" noChangeAspect="1"/>
                     </pic:cNvPicPr>
                   </pic:nvPicPr>
                   <pic:blipFill>
-                    <a:blip r:embed="rId85"/>
+                    <a:blip r:embed="rId86"/>
                     <a:stretch>
                       <a:fillRect/>
                     </a:stretch>
@@ -5092,28 +5102,28 @@
       <w:pPr>
         <w:pStyle w:val="Heading5"/>
       </w:pPr>
-      <w:bookmarkStart w:id="86" w:name="pagebreak-3"/>
+      <w:bookmarkStart w:id="87" w:name="pagebreak-4"/>
       <w:r>
         <w:t xml:space="preserve">pagebreak</w:t>
       </w:r>
-      <w:bookmarkEnd w:id="86"/>
+      <w:bookmarkEnd w:id="87"/>
     </w:p>
     <w:p>
       <w:pPr>
         <w:pStyle w:val="Heading3"/>
       </w:pPr>
-      <w:bookmarkStart w:id="87" w:name="colophon"/>
+      <w:bookmarkStart w:id="88" w:name="colophon"/>
       <w:r>
         <w:t xml:space="preserve">Colophon</w:t>
       </w:r>
-      <w:bookmarkEnd w:id="87"/>
+      <w:bookmarkEnd w:id="88"/>
     </w:p>
     <w:p>
       <w:pPr>
         <w:pStyle w:val="FirstParagraph"/>
       </w:pPr>
       <w:r>
-        <w:t xml:space="preserve">This report was generated on 2018-04-27 19:58:03 using the following computational environment and dependencies:</w:t>
+        <w:t xml:space="preserve">This report was generated on 2018-04-27 20:03:28 using the following computational environment and dependencies:</w:t>
       </w:r>
     </w:p>
     <w:p>
@@ -5692,7 +5702,7 @@
         <w:rPr>
           <w:rStyle w:val="VerbatimChar"/>
         </w:rPr>
-        <w:t xml:space="preserve">#&gt; Head:     [e54e0bd] 2018-04-27: Clean up figures</w:t>
+        <w:t xml:space="preserve">#&gt; Head:     [26ab908] 2018-04-27: Update static docs</w:t>
       </w:r>
     </w:p>
     <w:sectPr>

</xml_diff>

<commit_message>
add new figures and knitted paper
</commit_message>
<xml_diff>
--- a/analysis/paper/paper.docx
+++ b/analysis/paper/paper.docx
@@ -1354,7 +1354,7 @@
         <w:t xml:space="preserve"> </w:t>
       </w:r>
       <w:r>
-        <w:t xml:space="preserve">Srinivasachary et al. (2011)</w:t>
+        <w:t xml:space="preserve">@Srinivasachary2011</w:t>
       </w:r>
       <w:r>
         <w:t xml:space="preserve">)</w:t>
@@ -1378,7 +1378,7 @@
         <w:t xml:space="preserve"> </w:t>
       </w:r>
       <w:r>
-        <w:t xml:space="preserve">(N. P. Castilla et al. 1996; Slaton et al. 2003; Tang et al. 2007)</w:t>
+        <w:t xml:space="preserve">(Castilla et al. 1996; Slaton et al. 2003; Tang et al. 2007)</w:t>
       </w:r>
       <w:r>
         <w:t xml:space="preserve"> </w:t>
@@ -1390,7 +1390,7 @@
         <w:t xml:space="preserve"> </w:t>
       </w:r>
       <w:r>
-        <w:t xml:space="preserve">(N. P. Castilla et al. 1996)</w:t>
+        <w:t xml:space="preserve">(Castilla et al. 1996)</w:t>
       </w:r>
       <w:r>
         <w:t xml:space="preserve">.</w:t>
@@ -1419,7 +1419,7 @@
         <w:t xml:space="preserve"> </w:t>
       </w:r>
       <w:r>
-        <w:t xml:space="preserve">(B. A. Bouman and Tuong 2001; Liping et al. 2007)</w:t>
+        <w:t xml:space="preserve">(Bouman and Tuong 2001; Liping et al. 2007)</w:t>
       </w:r>
       <w:r>
         <w:t xml:space="preserve">. In AWD rice, fields are exposed to several dry phases during the growth period without exposing the plants to water stress. In order to avoid yield decline under AWD</w:t>
@@ -2774,7 +2774,7 @@
         <w:pStyle w:val="BodyText"/>
       </w:pPr>
       <w:r>
-        <w:t xml:space="preserve">Sparks, A. H., Castilla, N. P., &amp; Sander, B. O. (2018). Reproducible research compendium for analysing effects of water management and nitrogen on rice sheath blight. “https://github.com/openplantpathology/rice_awd_pests”.</w:t>
+        <w:t xml:space="preserve">Sparks, A. H., Castilla, N. P., &amp; Sander, B. O. (2018). Reproducible research compendium for analysing effects of water management and nitrogen on rice sheath blight.</w:t>
       </w:r>
     </w:p>
     <w:bookmarkEnd w:id="69"/>
@@ -2811,7 +2811,7 @@
         <w:t xml:space="preserve"> </w:t>
       </w:r>
       <w:r>
-        <w:t xml:space="preserve">(A.B. Frank) Donk.] disease: Current status and perspectives.</w:t>
+        <w:t xml:space="preserve">(A.B. Frank) Donk.] Disease: Current status and perspectives.</w:t>
       </w:r>
       <w:r>
         <w:t xml:space="preserve"> </w:t>
@@ -3678,28 +3678,93 @@
       <w:pPr>
         <w:pStyle w:val="Heading5"/>
       </w:pPr>
-      <w:bookmarkStart w:id="87" w:name="pagebreak-3"/>
+      <w:bookmarkStart w:id="87" w:name="estimates-plot"/>
+      <w:r>
+        <w:t xml:space="preserve">Estimates plot</w:t>
+      </w:r>
+      <w:bookmarkEnd w:id="87"/>
+    </w:p>
+    <w:p>
+      <w:pPr>
+        <w:pStyle w:val="CaptionedFigure"/>
+      </w:pPr>
+      <w:r>
+        <w:drawing>
+          <wp:inline>
+            <wp:extent cx="5943600" cy="5943600"/>
+            <wp:effectExtent b="0" l="0" r="0" t="0"/>
+            <wp:docPr descr="Figure 5 A forest plot of 95% confidence intervals for the explanatory variables used in models of alternate wetting and drying irrigations (AWD) and nitrogen rate (NRTE). Five different nitrogen treatments were applied to split plots depending on the experiment. In the 2015 experiment three nitrogen rate treatments were applied: no N (N0), 100 kg per ha N (N100) and 180 kg per ha N (N120). In the 2016 experiment, two nitrogen rate treatments were applied: 60 kg per ha N (N60) and 180 kg per ha N (N180)." title="" id="1" name="Picture"/>
+            <a:graphic>
+              <a:graphicData uri="http://schemas.openxmlformats.org/drawingml/2006/picture">
+                <pic:pic>
+                  <pic:nvPicPr>
+                    <pic:cNvPr descr="../figures/estimates-plot-1.eps" id="0" name="Picture"/>
+                    <pic:cNvPicPr>
+                      <a:picLocks noChangeArrowheads="1" noChangeAspect="1"/>
+                    </pic:cNvPicPr>
+                  </pic:nvPicPr>
+                  <pic:blipFill>
+                    <a:blip r:embed="rId88"/>
+                    <a:stretch>
+                      <a:fillRect/>
+                    </a:stretch>
+                  </pic:blipFill>
+                  <pic:spPr bwMode="auto">
+                    <a:xfrm>
+                      <a:off x="0" y="0"/>
+                      <a:ext cx="5943600" cy="5943600"/>
+                    </a:xfrm>
+                    <a:prstGeom prst="rect">
+                      <a:avLst/>
+                    </a:prstGeom>
+                    <a:noFill/>
+                    <a:ln w="9525">
+                      <a:noFill/>
+                      <a:headEnd/>
+                      <a:tailEnd/>
+                    </a:ln>
+                  </pic:spPr>
+                </pic:pic>
+              </a:graphicData>
+            </a:graphic>
+          </wp:inline>
+        </w:drawing>
+      </w:r>
+    </w:p>
+    <w:p>
+      <w:pPr>
+        <w:pStyle w:val="ImageCaption"/>
+      </w:pPr>
+      <w:r>
+        <w:t xml:space="preserve">Figure 5 A forest plot of 95% confidence intervals for the explanatory variables used in models of alternate wetting and drying irrigations (AWD) and nitrogen rate (NRTE). Five different nitrogen treatments were applied to split plots depending on the experiment. In the 2015 experiment three nitrogen rate treatments were applied: no N (N0), 100 kg per ha N (N100) and 180 kg per ha N (N120). In the 2016 experiment, two nitrogen rate treatments were applied: 60 kg per ha N (N60) and 180 kg per ha N (N180).</w:t>
+      </w:r>
+    </w:p>
+    <w:p>
+      <w:pPr>
+        <w:pStyle w:val="Heading5"/>
+      </w:pPr>
+      <w:bookmarkStart w:id="89" w:name="pagebreak-3"/>
       <w:r>
         <w:t xml:space="preserve">pagebreak</w:t>
       </w:r>
-      <w:bookmarkEnd w:id="87"/>
+      <w:bookmarkEnd w:id="89"/>
     </w:p>
     <w:p>
       <w:pPr>
         <w:pStyle w:val="Heading3"/>
       </w:pPr>
-      <w:bookmarkStart w:id="88" w:name="colophon"/>
+      <w:bookmarkStart w:id="90" w:name="colophon"/>
       <w:r>
         <w:t xml:space="preserve">Colophon</w:t>
       </w:r>
-      <w:bookmarkEnd w:id="88"/>
+      <w:bookmarkEnd w:id="90"/>
     </w:p>
     <w:p>
       <w:pPr>
         <w:pStyle w:val="FirstParagraph"/>
       </w:pPr>
       <w:r>
-        <w:t xml:space="preserve">This report was generated on 2018-04-29 12:39:35 using the following computational environment and dependencies:</w:t>
+        <w:t xml:space="preserve">This report was generated on 2018-04-30 22:37:58 using the following computational environment and dependencies:</w:t>
       </w:r>
     </w:p>
     <w:p>
@@ -3773,7 +3838,7 @@
         <w:rPr>
           <w:rStyle w:val="VerbatimChar"/>
         </w:rPr>
-        <w:t xml:space="preserve">#&gt;  date     2018-04-29                  </w:t>
+        <w:t xml:space="preserve">#&gt;  date     2018-04-30                  </w:t>
       </w:r>
       <w:r>
         <w:br w:type="textWrapping"/>
@@ -3854,6 +3919,15 @@
         <w:rPr>
           <w:rStyle w:val="VerbatimChar"/>
         </w:rPr>
+        <w:t xml:space="preserve">#&gt;  coda           * 0.19-1     2016-12-08 CRAN (R 3.5.0)</w:t>
+      </w:r>
+      <w:r>
+        <w:br w:type="textWrapping"/>
+      </w:r>
+      <w:r>
+        <w:rPr>
+          <w:rStyle w:val="VerbatimChar"/>
+        </w:rPr>
         <w:t xml:space="preserve">#&gt;  colorspace       1.3-2      2016-12-14 CRAN (R 3.5.0)</w:t>
       </w:r>
       <w:r>
@@ -4025,6 +4099,15 @@
         <w:rPr>
           <w:rStyle w:val="VerbatimChar"/>
         </w:rPr>
+        <w:t xml:space="preserve">#&gt;  lattice          0.20-35    2017-03-25 CRAN (R 3.5.0)</w:t>
+      </w:r>
+      <w:r>
+        <w:br w:type="textWrapping"/>
+      </w:r>
+      <w:r>
+        <w:rPr>
+          <w:rStyle w:val="VerbatimChar"/>
+        </w:rPr>
         <w:t xml:space="preserve">#&gt;  lazyeval         0.2.1      2017-10-29 CRAN (R 3.5.0)</w:t>
       </w:r>
       <w:r>
@@ -4124,7 +4207,7 @@
         <w:rPr>
           <w:rStyle w:val="VerbatimChar"/>
         </w:rPr>
-        <w:t xml:space="preserve">#&gt;  rice.awd.pests * 0.0.0.9000 2018-04-28 local         </w:t>
+        <w:t xml:space="preserve">#&gt;  rice.awd.pests * 0.0.0.9000 2018-04-30 local         </w:t>
       </w:r>
       <w:r>
         <w:br w:type="textWrapping"/>
@@ -4260,25 +4343,25 @@
         <w:rPr>
           <w:rStyle w:val="VerbatimChar"/>
         </w:rPr>
-        <w:t xml:space="preserve">#&gt; Local:    master /Users/adamsparks/Development/rice_awd_pests/</w:t>
-      </w:r>
-      <w:r>
-        <w:br w:type="textWrapping"/>
-      </w:r>
-      <w:r>
-        <w:rPr>
-          <w:rStyle w:val="VerbatimChar"/>
-        </w:rPr>
-        <w:t xml:space="preserve">#&gt; Remote:   master @ origin (https://github.com/openplantpathology/rice_awd_pests.git)</w:t>
-      </w:r>
-      <w:r>
-        <w:br w:type="textWrapping"/>
-      </w:r>
-      <w:r>
-        <w:rPr>
-          <w:rStyle w:val="VerbatimChar"/>
-        </w:rPr>
-        <w:t xml:space="preserve">#&gt; Head:     [aa29224] 2018-04-29: Update DESCRIPTION</w:t>
+        <w:t xml:space="preserve">#&gt; Local:    master /Users/asparks/Development/rice_awd_pests/</w:t>
+      </w:r>
+      <w:r>
+        <w:br w:type="textWrapping"/>
+      </w:r>
+      <w:r>
+        <w:rPr>
+          <w:rStyle w:val="VerbatimChar"/>
+        </w:rPr>
+        <w:t xml:space="preserve">#&gt; Remote:   master @ origin (https://github.com/adamhsparks/AWD_ShB_Interaction.git)</w:t>
+      </w:r>
+      <w:r>
+        <w:br w:type="textWrapping"/>
+      </w:r>
+      <w:r>
+        <w:rPr>
+          <w:rStyle w:val="VerbatimChar"/>
+        </w:rPr>
+        <w:t xml:space="preserve">#&gt; Head:     [575db44] 2018-04-30: Add new figure for estimates/95%CI</w:t>
       </w:r>
     </w:p>
     <w:sectPr>

</xml_diff>

<commit_message>
Several fixes and edits to paper
- Remove coda from libraries, should be called in functions from package, not here

- Add agricolae to citations

- Update figure references

- Add IRRI Biometrics group to list of people thanked

- Make years bold at top of ggplot2 graphs

- FIX the issue with the severity graphs showing the wrong percent values

- Correct figure references to follow same convention throughout

- Fix Posterior means figure caption
</commit_message>
<xml_diff>
--- a/analysis/paper/paper.docx
+++ b/analysis/paper/paper.docx
@@ -1782,7 +1782,25 @@
         <w:t xml:space="preserve"> </w:t>
       </w:r>
       <w:r>
-        <w:t xml:space="preserve">was calculated for both disease incidence and severity. Because the severity data were collected on an unevenly spaced categorical scale, they were converted to the midpoint value of the percent range.</w:t>
+        <w:t xml:space="preserve">was calculated for both disease incidence and severity using the R package</w:t>
+      </w:r>
+      <w:r>
+        <w:t xml:space="preserve"> </w:t>
+      </w:r>
+      <w:r>
+        <w:rPr>
+          <w:rStyle w:val="VerbatimChar"/>
+        </w:rPr>
+        <w:t xml:space="preserve">agricolae</w:t>
+      </w:r>
+      <w:r>
+        <w:t xml:space="preserve"> </w:t>
+      </w:r>
+      <w:r>
+        <w:t xml:space="preserve">(de Mendiburu 2017; R Core Team 2018)</w:t>
+      </w:r>
+      <w:r>
+        <w:t xml:space="preserve">. Because the severity data were collected on an unevenly spaced categorical scale, they were converted to the midpoint value of the percent range.</w:t>
       </w:r>
     </w:p>
     <w:p>
@@ -1805,7 +1823,7 @@
         <w:t xml:space="preserve"> </w:t>
       </w:r>
       <w:r>
-        <w:t xml:space="preserve">(Hadfield 2010; R Core Team 2018)</w:t>
+        <w:t xml:space="preserve">(Hadfield 2010)</w:t>
       </w:r>
       <w:r>
         <w:t xml:space="preserve">. Six models were created where the the dependent variables were 2015 tiller ShB incidence, 2015 tiller ShB severity, 2015 leaf ShB severity; 2016 tiller ShB incidence, 2016 tiller ShB severity; 2016 leaf ShB severity, respectively. The independent variables were the irrigation management and nitrogen rate and replicate was treated as a random variable. The base levels (control treatments) for the analyses for 2015 were: N rate, 0 kg/ha; irrigation management, FLD and for 2016 were: N rate, 60 kg/ha; irrigation management, FLD. Four MCMC chains were run for 55,000 steps, with the first 5000 discarded as burn in. The remaining 50,000 samples were thinned by taking every tenth sample resulting in 5,000 independent draws from the posterior distribution of the parameters of the model. The</w:t>
@@ -1887,34 +1905,16 @@
         <w:pStyle w:val="FirstParagraph"/>
       </w:pPr>
       <w:r>
-        <w:t xml:space="preserve">In 2015 the incidence of tiller ShB remained low throughout the growing season only reaching 15% in 2015 in the N120, flooded treatment (Figure</w:t>
-      </w:r>
-      <w:r>
-        <w:t xml:space="preserve"> </w:t>
-      </w:r>
-      <w:r>
-        <w:t xml:space="preserve">??</w:t>
-      </w:r>
-      <w:r>
-        <w:t xml:space="preserve">). The nitrogen treatments, N100 and N120, were both significantly different when compared with the control N0 treatment (Figure</w:t>
-      </w:r>
-      <w:r>
-        <w:t xml:space="preserve"> </w:t>
-      </w:r>
-      <w:r>
-        <w:t xml:space="preserve">??</w:t>
-      </w:r>
-      <w:r>
-        <w:t xml:space="preserve">). However, water management was not significantly different (Figure</w:t>
-      </w:r>
-      <w:r>
-        <w:t xml:space="preserve"> </w:t>
-      </w:r>
-      <w:r>
-        <w:t xml:space="preserve">??</w:t>
-      </w:r>
-      <w:r>
-        <w:t xml:space="preserve">).</w:t>
+        <w:t xml:space="preserve">In 2015 the incidence of tiller ShB remained low throughout the growing season only reaching 15% in 2015 in the N120 treatment (Figure</w:t>
+      </w:r>
+      <w:r>
+        <w:t xml:space="preserve"> </w:t>
+      </w:r>
+      <w:r>
+        <w:t xml:space="preserve">2</w:t>
+      </w:r>
+      <w:r>
+        <w:t xml:space="preserve">). The nitrogen treatments, N100 and N120, were both significantly different when compared with the control N0 treatment (Figure @ref(fig:TShB-N-inc; fig:estimates-plot)). However, water management was not significantly different (Figure @ref(fig:TShB-W-inc; fig:estimates-plot)).</w:t>
       </w:r>
     </w:p>
     <w:p>
@@ -1932,34 +1932,7 @@
         <w:pStyle w:val="FirstParagraph"/>
       </w:pPr>
       <w:r>
-        <w:t xml:space="preserve">Tiller ShB severity remained below 2% (Figure</w:t>
-      </w:r>
-      <w:r>
-        <w:t xml:space="preserve"> </w:t>
-      </w:r>
-      <w:r>
-        <w:t xml:space="preserve">??</w:t>
-      </w:r>
-      <w:r>
-        <w:t xml:space="preserve">). Both the N100 and N120 treatments were significantly different than the control N0 treatment (Figure</w:t>
-      </w:r>
-      <w:r>
-        <w:t xml:space="preserve"> </w:t>
-      </w:r>
-      <w:r>
-        <w:t xml:space="preserve">??</w:t>
-      </w:r>
-      <w:r>
-        <w:t xml:space="preserve">). However, the AWD water management was not significantly different from the FLD treatment (Figure</w:t>
-      </w:r>
-      <w:r>
-        <w:t xml:space="preserve"> </w:t>
-      </w:r>
-      <w:r>
-        <w:t xml:space="preserve">??</w:t>
-      </w:r>
-      <w:r>
-        <w:t xml:space="preserve">).</w:t>
+        <w:t xml:space="preserve">Tiller ShB severity remained below 2% (Figure @ref(fig:fig:ShB-N-progress; fig:fig:ShB-W-progress)). Both the N100 and N120 treatments were significantly different than the control N0 treatment (Figure @ref(fig:N-sev; fig:estimates-plot)). However, the AWD water management was not significantly different from the FLD treatment (Figure @ref(fig:TShB-w-sev; fig:estimates-plot)).</w:t>
       </w:r>
     </w:p>
     <w:p>
@@ -1977,34 +1950,7 @@
         <w:pStyle w:val="FirstParagraph"/>
       </w:pPr>
       <w:r>
-        <w:t xml:space="preserve">Severity of leaf ShB remained low, less than 0.4% across all treatments (Figure</w:t>
-      </w:r>
-      <w:r>
-        <w:t xml:space="preserve"> </w:t>
-      </w:r>
-      <w:r>
-        <w:t xml:space="preserve">??</w:t>
-      </w:r>
-      <w:r>
-        <w:t xml:space="preserve">)). Both the N100 and N120 treatments were significantly different than the N0 treatment (Figure</w:t>
-      </w:r>
-      <w:r>
-        <w:t xml:space="preserve"> </w:t>
-      </w:r>
-      <w:r>
-        <w:t xml:space="preserve">??</w:t>
-      </w:r>
-      <w:r>
-        <w:t xml:space="preserve">). However, the AWD water management was not significantly different from the FLD treatment (Figure</w:t>
-      </w:r>
-      <w:r>
-        <w:t xml:space="preserve"> </w:t>
-      </w:r>
-      <w:r>
-        <w:t xml:space="preserve">??</w:t>
-      </w:r>
-      <w:r>
-        <w:t xml:space="preserve">).</w:t>
+        <w:t xml:space="preserve">Severity of leaf ShB remained low, less than 0.4% across all treatments (Figure @ref(fig:ShB-W-progress; fig:ShB-N-progress))). Both the N100 and N120 treatments were significantly different than the N0 treatment (Figure @ref(fig:ShB-N-box; fig:estimates-plot)). However, the AWD water management was not significantly different from the FLD treatment (Figure @ref(fig:ShB-W-box; fig:estimates-plot)).</w:t>
       </w:r>
     </w:p>
     <w:p>
@@ -2032,34 +1978,16 @@
         <w:pStyle w:val="FirstParagraph"/>
       </w:pPr>
       <w:r>
-        <w:t xml:space="preserve">The changes to the inoculation methodology resulted in a higher rate of infection in 2016, with the N180, flooded treatment reaching a maximum value of 98% incidence at the third observation (Figure</w:t>
-      </w:r>
-      <w:r>
-        <w:t xml:space="preserve"> </w:t>
-      </w:r>
-      <w:r>
-        <w:t xml:space="preserve">??</w:t>
-      </w:r>
-      <w:r>
-        <w:t xml:space="preserve">). The nitrogen treatment N180, was significantly different than the control N60 treatment (Figure</w:t>
-      </w:r>
-      <w:r>
-        <w:t xml:space="preserve"> </w:t>
-      </w:r>
-      <w:r>
-        <w:t xml:space="preserve">??</w:t>
-      </w:r>
-      <w:r>
-        <w:t xml:space="preserve">). As in the 2015 study, water management did not significantly differ</w:t>
-      </w:r>
-      <w:r>
-        <w:t xml:space="preserve"> </w:t>
-      </w:r>
-      <w:r>
-        <w:t xml:space="preserve">??</w:t>
-      </w:r>
-      <w:r>
-        <w:t xml:space="preserve">).</w:t>
+        <w:t xml:space="preserve">The changes to the inoculation methodology resulted in a higher rate of infection in 2016, with the N180 treatment reaching a maximum value of 98% incidence at the third observation (Figure</w:t>
+      </w:r>
+      <w:r>
+        <w:t xml:space="preserve"> </w:t>
+      </w:r>
+      <w:r>
+        <w:t xml:space="preserve">2</w:t>
+      </w:r>
+      <w:r>
+        <w:t xml:space="preserve">). The nitrogen treatment N180, was significantly different than the control N60 treatment (Figure @ref(fig:ShB-N-box; fig:estimates-plot)). As in the 2015 study, water management did not significantly differ @ref(fig:ShB-W-box; fig:estimates-plot)).</w:t>
       </w:r>
     </w:p>
     <w:p>
@@ -2077,31 +2005,22 @@
         <w:pStyle w:val="FirstParagraph"/>
       </w:pPr>
       <w:r>
-        <w:t xml:space="preserve">As with the tiller incidence, the tiller severity increased with the changed inoculation methods with a maximum of 7.6% for the flooded</w:t>
-      </w:r>
-      <w:r>
-        <w:t xml:space="preserve"> </w:t>
-      </w:r>
-      <w:r>
-        <w:t xml:space="preserve">In 2016 the N180 treatment was significantly different from the N60 treatment, with N180 severity being higher (Figure</w:t>
-      </w:r>
-      <w:r>
-        <w:t xml:space="preserve"> </w:t>
-      </w:r>
-      <w:r>
-        <w:t xml:space="preserve">??</w:t>
-      </w:r>
-      <w:r>
-        <w:t xml:space="preserve">). The AWD water management, which was lower than the FLD treatment, was also significantly different (Figure</w:t>
-      </w:r>
-      <w:r>
-        <w:t xml:space="preserve"> </w:t>
-      </w:r>
-      <w:r>
-        <w:t xml:space="preserve">??</w:t>
-      </w:r>
-      <w:r>
-        <w:t xml:space="preserve">).</w:t>
+        <w:t xml:space="preserve">As with the tiller incidence, the tiller severity increased with the changed inoculation methods with a maximum of 7.6% for the flooded treatment (Figure</w:t>
+      </w:r>
+      <w:r>
+        <w:t xml:space="preserve"> </w:t>
+      </w:r>
+      <w:r>
+        <w:t xml:space="preserve">2</w:t>
+      </w:r>
+      <w:r>
+        <w:t xml:space="preserve">.</w:t>
+      </w:r>
+      <w:r>
+        <w:t xml:space="preserve"> </w:t>
+      </w:r>
+      <w:r>
+        <w:t xml:space="preserve">In 2016 the N180 treatment was significantly different from the N60 treatment, with N180 severity being higher (Figure @ref(fig:ShB-N-box; fig:estimates-plot)). The AWD water management, which was lower than the FLD treatment, was also significantly different (Figure @ref(fig:ShB-W-box; fig:estimates-plot)).</w:t>
       </w:r>
     </w:p>
     <w:p>
@@ -2119,25 +2038,7 @@
         <w:pStyle w:val="FirstParagraph"/>
       </w:pPr>
       <w:r>
-        <w:t xml:space="preserve">In 2016 the neither of the treatments, nitrogen rate or water management, were significantly different from the control treatments for leaf ShB severity (Figures</w:t>
-      </w:r>
-      <w:r>
-        <w:t xml:space="preserve"> </w:t>
-      </w:r>
-      <w:r>
-        <w:t xml:space="preserve">??</w:t>
-      </w:r>
-      <w:r>
-        <w:t xml:space="preserve">,</w:t>
-      </w:r>
-      <w:r>
-        <w:t xml:space="preserve"> </w:t>
-      </w:r>
-      <w:r>
-        <w:t xml:space="preserve">??</w:t>
-      </w:r>
-      <w:r>
-        <w:t xml:space="preserve">).</w:t>
+        <w:t xml:space="preserve">In 2016 the neither of the treatments, nitrogen rate or water management, were significantly different from the control treatments for leaf ShB severity (Figures @ref(fig:ShB-W-box; fig:estimates-plot), @ref(fig:ShB-N-box; fig:estimates-plot)).</w:t>
       </w:r>
     </w:p>
     <w:p>
@@ -2161,7 +2062,7 @@
         <w:t xml:space="preserve"> </w:t>
       </w:r>
       <w:r>
-        <w:t xml:space="preserve">??</w:t>
+        <w:t xml:space="preserve">5</w:t>
       </w:r>
       <w:r>
         <w:t xml:space="preserve">). In the 2016 experiment the tiller ShB severity was significantly lower for AWD than the traditional FLD treatment, which may indicate a possible adverse effect of using AWD on tiller ShB severity.</w:t>
@@ -2172,16 +2073,7 @@
         <w:pStyle w:val="BodyText"/>
       </w:pPr>
       <w:r>
-        <w:t xml:space="preserve">The changes made for the 2016 experiment appear to have improved the experiment, increasing the incidence and decreased variability of sheath blight in the plots (Figure</w:t>
-      </w:r>
-      <w:r>
-        <w:t xml:space="preserve"> </w:t>
-      </w:r>
-      <w:r>
-        <w:t xml:space="preserve">??</w:t>
-      </w:r>
-      <w:r>
-        <w:t xml:space="preserve">).</w:t>
+        <w:t xml:space="preserve">The changes made for the 2016 experiment appear to have improved the experiment, increasing the incidence and decreased variability of sheath blight in the plots (Figure @ref(fig:ShB-W-progress; fig:ShB-N-progress)).</w:t>
       </w:r>
     </w:p>
     <w:p>
@@ -2209,7 +2101,7 @@
         <w:pStyle w:val="FirstParagraph"/>
       </w:pPr>
       <w:r>
-        <w:t xml:space="preserve">The authors wish to thank Rachel King of the University of Southern Queensland Statistical Consulting Unit for her insightful comments on the analysis of this paper. We would also like to thank Dale Amozola, Paul Escandor and P. Lapis for their technical support in the field. Lastly, Michael Noel, who helped design and manage the first year of the project but passed away in September 2016.</w:t>
+        <w:t xml:space="preserve">The authors wish to thank the IRRI Biometrics group for their input in the design of the experiments and Rachel King of the University of Southern Queensland Statistical Consulting Unit for her insightful comments on the analysis of this paper. We would also like to thank Dale Amozola, Paul Escandor and P. Lapis for their technical support in the field. Lastly, Michael Noel, who helped design and manage the first year of the project but passed away in September 2016.</w:t>
       </w:r>
     </w:p>
     <w:p>
@@ -2232,7 +2124,7 @@
       </w:r>
       <w:bookmarkEnd w:id="46"/>
     </w:p>
-    <w:bookmarkStart w:id="75" w:name="refs"/>
+    <w:bookmarkStart w:id="77" w:name="refs"/>
     <w:bookmarkStart w:id="48" w:name="ref-Bouman2001"/>
     <w:p>
       <w:pPr>
@@ -2309,12 +2201,45 @@
       </w:r>
     </w:p>
     <w:bookmarkEnd w:id="49"/>
-    <w:bookmarkStart w:id="50" w:name="ref-Groth2008"/>
+    <w:bookmarkStart w:id="51" w:name="ref-deMendiburu2017"/>
     <w:p>
       <w:pPr>
         <w:pStyle w:val="BodyText"/>
       </w:pPr>
       <w:r>
+        <w:t xml:space="preserve">de Mendiburu, F. (2017).</w:t>
+      </w:r>
+      <w:r>
+        <w:t xml:space="preserve"> </w:t>
+      </w:r>
+      <w:r>
+        <w:rPr>
+          <w:i/>
+        </w:rPr>
+        <w:t xml:space="preserve">agricolae: Statistical procedures for agricultural research</w:t>
+      </w:r>
+      <w:r>
+        <w:t xml:space="preserve">.</w:t>
+      </w:r>
+      <w:r>
+        <w:t xml:space="preserve"> </w:t>
+      </w:r>
+      <w:hyperlink r:id="rId50">
+        <w:r>
+          <w:rPr>
+            <w:rStyle w:val="Hyperlink"/>
+          </w:rPr>
+          <w:t xml:space="preserve">https://CRAN.R-project.org/package=agricolae</w:t>
+        </w:r>
+      </w:hyperlink>
+    </w:p>
+    <w:bookmarkEnd w:id="51"/>
+    <w:bookmarkStart w:id="52" w:name="ref-Groth2008"/>
+    <w:p>
+      <w:pPr>
+        <w:pStyle w:val="BodyText"/>
+      </w:pPr>
+      <w:r>
         <w:t xml:space="preserve">Groth, D. E. (2008). Effects of cultivar resistance and single fungicide application on rice sheath blight, yield, and quality.</w:t>
       </w:r>
       <w:r>
@@ -2342,8 +2267,8 @@
         <w:t xml:space="preserve">(7), 1125–1130.</w:t>
       </w:r>
     </w:p>
-    <w:bookmarkEnd w:id="50"/>
-    <w:bookmarkStart w:id="52" w:name="ref-MCMCglmm2010"/>
+    <w:bookmarkEnd w:id="52"/>
+    <w:bookmarkStart w:id="54" w:name="ref-MCMCglmm2010"/>
     <w:p>
       <w:pPr>
         <w:pStyle w:val="BodyText"/>
@@ -2378,7 +2303,7 @@
       <w:r>
         <w:t xml:space="preserve"> </w:t>
       </w:r>
-      <w:hyperlink r:id="rId51">
+      <w:hyperlink r:id="rId53">
         <w:r>
           <w:rPr>
             <w:rStyle w:val="Hyperlink"/>
@@ -2387,8 +2312,8 @@
         </w:r>
       </w:hyperlink>
     </w:p>
-    <w:bookmarkEnd w:id="52"/>
-    <w:bookmarkStart w:id="53" w:name="ref-Kumar2009"/>
+    <w:bookmarkEnd w:id="54"/>
+    <w:bookmarkStart w:id="55" w:name="ref-Kumar2009"/>
     <w:p>
       <w:pPr>
         <w:pStyle w:val="BodyText"/>
@@ -2433,8 +2358,8 @@
         <w:t xml:space="preserve">(2), 465–480.</w:t>
       </w:r>
     </w:p>
-    <w:bookmarkEnd w:id="53"/>
-    <w:bookmarkStart w:id="55" w:name="ref-Feng2007"/>
+    <w:bookmarkEnd w:id="55"/>
+    <w:bookmarkStart w:id="57" w:name="ref-Feng2007"/>
     <w:p>
       <w:pPr>
         <w:pStyle w:val="BodyText"/>
@@ -2466,7 +2391,7 @@
       <w:r>
         <w:t xml:space="preserve">(1 - 3), 1–13. doi:</w:t>
       </w:r>
-      <w:hyperlink r:id="rId54">
+      <w:hyperlink r:id="rId56">
         <w:r>
           <w:rPr>
             <w:rStyle w:val="Hyperlink"/>
@@ -2475,8 +2400,8 @@
         </w:r>
       </w:hyperlink>
     </w:p>
-    <w:bookmarkEnd w:id="55"/>
-    <w:bookmarkStart w:id="56" w:name="ref-Marchetti1991"/>
+    <w:bookmarkEnd w:id="57"/>
+    <w:bookmarkStart w:id="58" w:name="ref-Marchetti1991"/>
     <w:p>
       <w:pPr>
         <w:pStyle w:val="BodyText"/>
@@ -2497,8 +2422,8 @@
         <w:t xml:space="preserve">.</w:t>
       </w:r>
     </w:p>
-    <w:bookmarkEnd w:id="56"/>
-    <w:bookmarkStart w:id="58" w:name="ref-MOEF2015"/>
+    <w:bookmarkEnd w:id="58"/>
+    <w:bookmarkStart w:id="60" w:name="ref-MOEF2015"/>
     <w:p>
       <w:pPr>
         <w:pStyle w:val="BodyText"/>
@@ -2509,7 +2434,7 @@
       <w:r>
         <w:t xml:space="preserve"> </w:t>
       </w:r>
-      <w:hyperlink r:id="rId57">
+      <w:hyperlink r:id="rId59">
         <w:r>
           <w:rPr>
             <w:rStyle w:val="Hyperlink"/>
@@ -2518,8 +2443,8 @@
         </w:r>
       </w:hyperlink>
     </w:p>
-    <w:bookmarkEnd w:id="58"/>
-    <w:bookmarkStart w:id="60" w:name="ref-coda2006"/>
+    <w:bookmarkEnd w:id="60"/>
+    <w:bookmarkStart w:id="62" w:name="ref-coda2006"/>
     <w:p>
       <w:pPr>
         <w:pStyle w:val="BodyText"/>
@@ -2554,7 +2479,7 @@
       <w:r>
         <w:t xml:space="preserve"> </w:t>
       </w:r>
-      <w:hyperlink r:id="rId59">
+      <w:hyperlink r:id="rId61">
         <w:r>
           <w:rPr>
             <w:rStyle w:val="Hyperlink"/>
@@ -2563,8 +2488,8 @@
         </w:r>
       </w:hyperlink>
     </w:p>
-    <w:bookmarkEnd w:id="60"/>
-    <w:bookmarkStart w:id="62" w:name="ref-R2018"/>
+    <w:bookmarkEnd w:id="62"/>
+    <w:bookmarkStart w:id="64" w:name="ref-R2018"/>
     <w:p>
       <w:pPr>
         <w:pStyle w:val="BodyText"/>
@@ -2587,7 +2512,7 @@
       <w:r>
         <w:t xml:space="preserve"> </w:t>
       </w:r>
-      <w:hyperlink r:id="rId61">
+      <w:hyperlink r:id="rId63">
         <w:r>
           <w:rPr>
             <w:rStyle w:val="Hyperlink"/>
@@ -2596,8 +2521,8 @@
         </w:r>
       </w:hyperlink>
     </w:p>
-    <w:bookmarkEnd w:id="62"/>
-    <w:bookmarkStart w:id="63" w:name="ref-Richards2014"/>
+    <w:bookmarkEnd w:id="64"/>
+    <w:bookmarkStart w:id="65" w:name="ref-Richards2014"/>
     <w:p>
       <w:pPr>
         <w:pStyle w:val="BodyText"/>
@@ -2621,8 +2546,8 @@
         <w:t xml:space="preserve">(CSA Practice Brief). Copenhagen, Denmark: CGIAR Research Program on Climate Change, Agriculture; Food Security (CCAFS).</w:t>
       </w:r>
     </w:p>
-    <w:bookmarkEnd w:id="63"/>
-    <w:bookmarkStart w:id="64" w:name="ref-Rush1983"/>
+    <w:bookmarkEnd w:id="65"/>
+    <w:bookmarkStart w:id="66" w:name="ref-Rush1983"/>
     <w:p>
       <w:pPr>
         <w:pStyle w:val="BodyText"/>
@@ -2655,8 +2580,8 @@
         <w:t xml:space="preserve">(7), 829–832.</w:t>
       </w:r>
     </w:p>
-    <w:bookmarkEnd w:id="64"/>
-    <w:bookmarkStart w:id="65" w:name="ref-Sander2015"/>
+    <w:bookmarkEnd w:id="66"/>
+    <w:bookmarkStart w:id="67" w:name="ref-Sander2015"/>
     <w:p>
       <w:pPr>
         <w:pStyle w:val="BodyText"/>
@@ -2665,8 +2590,8 @@
         <w:t xml:space="preserve">Sander, B. O., Wassmann, R., &amp; Siopongco, J. D. L. C. (2016). Mitigating greenhouse gas emissions from rice production through water-saving techniques: Potential, adoption and empirical evidence. In C. T. Hoanh, R. Johnston, &amp; V. Smakhtin (Eds.), (p. 193). Centre for Agriculture; Biosciences International.</w:t>
       </w:r>
     </w:p>
-    <w:bookmarkEnd w:id="65"/>
-    <w:bookmarkStart w:id="66" w:name="ref-Savary2000"/>
+    <w:bookmarkEnd w:id="67"/>
+    <w:bookmarkStart w:id="68" w:name="ref-Savary2000"/>
     <w:p>
       <w:pPr>
         <w:pStyle w:val="BodyText"/>
@@ -2699,8 +2624,8 @@
         <w:t xml:space="preserve">(3), 357–369.</w:t>
       </w:r>
     </w:p>
-    <w:bookmarkEnd w:id="66"/>
-    <w:bookmarkStart w:id="67" w:name="ref-simko2012area"/>
+    <w:bookmarkEnd w:id="68"/>
+    <w:bookmarkStart w:id="69" w:name="ref-simko2012area"/>
     <w:p>
       <w:pPr>
         <w:pStyle w:val="BodyText"/>
@@ -2733,8 +2658,8 @@
         <w:t xml:space="preserve">(4), 381–389.</w:t>
       </w:r>
     </w:p>
-    <w:bookmarkEnd w:id="67"/>
-    <w:bookmarkStart w:id="68" w:name="ref-Slaton2003"/>
+    <w:bookmarkEnd w:id="69"/>
+    <w:bookmarkStart w:id="70" w:name="ref-Slaton2003"/>
     <w:p>
       <w:pPr>
         <w:pStyle w:val="BodyText"/>
@@ -2767,8 +2692,8 @@
         <w:t xml:space="preserve">(6), 1489–1496.</w:t>
       </w:r>
     </w:p>
-    <w:bookmarkEnd w:id="68"/>
-    <w:bookmarkStart w:id="69" w:name="ref-Sparks2018"/>
+    <w:bookmarkEnd w:id="70"/>
+    <w:bookmarkStart w:id="71" w:name="ref-Sparks2018"/>
     <w:p>
       <w:pPr>
         <w:pStyle w:val="BodyText"/>
@@ -2777,8 +2702,8 @@
         <w:t xml:space="preserve">Sparks, A. H., Castilla, N. P., &amp; Sander, B. O. (2018). Reproducible research compendium for analysing effects of water management and nitrogen on rice sheath blight.</w:t>
       </w:r>
     </w:p>
-    <w:bookmarkEnd w:id="69"/>
-    <w:bookmarkStart w:id="71" w:name="ref-Srinivasachary2011"/>
+    <w:bookmarkEnd w:id="71"/>
+    <w:bookmarkStart w:id="73" w:name="ref-Srinivasachary2011"/>
     <w:p>
       <w:pPr>
         <w:pStyle w:val="BodyText"/>
@@ -2837,7 +2762,7 @@
       <w:r>
         <w:t xml:space="preserve">(1), 1–22. doi:</w:t>
       </w:r>
-      <w:hyperlink r:id="rId70">
+      <w:hyperlink r:id="rId72">
         <w:r>
           <w:rPr>
             <w:rStyle w:val="Hyperlink"/>
@@ -2846,8 +2771,8 @@
         </w:r>
       </w:hyperlink>
     </w:p>
-    <w:bookmarkEnd w:id="71"/>
-    <w:bookmarkStart w:id="72" w:name="ref-Tang2007"/>
+    <w:bookmarkEnd w:id="73"/>
+    <w:bookmarkStart w:id="74" w:name="ref-Tang2007"/>
     <w:p>
       <w:pPr>
         <w:pStyle w:val="BodyText"/>
@@ -2880,8 +2805,8 @@
         <w:t xml:space="preserve">(3), 219–227.</w:t>
       </w:r>
     </w:p>
-    <w:bookmarkEnd w:id="72"/>
-    <w:bookmarkStart w:id="74" w:name="ref-Yan2005"/>
+    <w:bookmarkEnd w:id="74"/>
+    <w:bookmarkStart w:id="76" w:name="ref-Yan2005"/>
     <w:p>
       <w:pPr>
         <w:pStyle w:val="BodyText"/>
@@ -2913,7 +2838,7 @@
       <w:r>
         <w:t xml:space="preserve">(7), 1131–1141. doi:</w:t>
       </w:r>
-      <w:hyperlink r:id="rId73">
+      <w:hyperlink r:id="rId75">
         <w:r>
           <w:rPr>
             <w:rStyle w:val="Hyperlink"/>
@@ -2922,27 +2847,27 @@
         </w:r>
       </w:hyperlink>
     </w:p>
-    <w:bookmarkEnd w:id="74"/>
-    <w:bookmarkEnd w:id="75"/>
+    <w:bookmarkEnd w:id="76"/>
+    <w:bookmarkEnd w:id="77"/>
     <w:p>
       <w:pPr>
         <w:pStyle w:val="Heading5"/>
       </w:pPr>
-      <w:bookmarkStart w:id="76" w:name="pagebreak-1"/>
+      <w:bookmarkStart w:id="78" w:name="pagebreak-1"/>
       <w:r>
         <w:t xml:space="preserve">pagebreak</w:t>
       </w:r>
-      <w:bookmarkEnd w:id="76"/>
+      <w:bookmarkEnd w:id="78"/>
     </w:p>
     <w:p>
       <w:pPr>
         <w:pStyle w:val="Heading1"/>
       </w:pPr>
-      <w:bookmarkStart w:id="77" w:name="tables"/>
+      <w:bookmarkStart w:id="79" w:name="tables"/>
       <w:r>
         <w:t xml:space="preserve">Tables</w:t>
       </w:r>
-      <w:bookmarkEnd w:id="77"/>
+      <w:bookmarkEnd w:id="79"/>
     </w:p>
     <w:p>
       <w:pPr>
@@ -3408,21 +3333,21 @@
       <w:pPr>
         <w:pStyle w:val="Heading5"/>
       </w:pPr>
-      <w:bookmarkStart w:id="78" w:name="pagebreak-2"/>
+      <w:bookmarkStart w:id="80" w:name="pagebreak-2"/>
       <w:r>
         <w:t xml:space="preserve">pagebreak</w:t>
       </w:r>
-      <w:bookmarkEnd w:id="78"/>
+      <w:bookmarkEnd w:id="80"/>
     </w:p>
     <w:p>
       <w:pPr>
         <w:pStyle w:val="Heading1"/>
       </w:pPr>
-      <w:bookmarkStart w:id="79" w:name="figures"/>
+      <w:bookmarkStart w:id="81" w:name="figures"/>
       <w:r>
         <w:t xml:space="preserve">Figures</w:t>
       </w:r>
-      <w:bookmarkEnd w:id="79"/>
+      <w:bookmarkEnd w:id="81"/>
     </w:p>
     <w:p>
       <w:pPr>
@@ -3439,71 +3364,6 @@
                 <pic:pic>
                   <pic:nvPicPr>
                     <pic:cNvPr descr="../figures/ShB-W-progress-1.eps" id="0" name="Picture"/>
-                    <pic:cNvPicPr>
-                      <a:picLocks noChangeArrowheads="1" noChangeAspect="1"/>
-                    </pic:cNvPicPr>
-                  </pic:nvPicPr>
-                  <pic:blipFill>
-                    <a:blip r:embed="rId80"/>
-                    <a:stretch>
-                      <a:fillRect/>
-                    </a:stretch>
-                  </pic:blipFill>
-                  <pic:spPr bwMode="auto">
-                    <a:xfrm>
-                      <a:off x="0" y="0"/>
-                      <a:ext cx="5943600" cy="5943600"/>
-                    </a:xfrm>
-                    <a:prstGeom prst="rect">
-                      <a:avLst/>
-                    </a:prstGeom>
-                    <a:noFill/>
-                    <a:ln w="9525">
-                      <a:noFill/>
-                      <a:headEnd/>
-                      <a:tailEnd/>
-                    </a:ln>
-                  </pic:spPr>
-                </pic:pic>
-              </a:graphicData>
-            </a:graphic>
-          </wp:inline>
-        </w:drawing>
-      </w:r>
-    </w:p>
-    <w:p>
-      <w:pPr>
-        <w:pStyle w:val="ImageCaption"/>
-      </w:pPr>
-      <w:r>
-        <w:t xml:space="preserve">Figure 1 Sheath blight progress was measured in the 2015 experiment at five assessment points and 2016 experiment at four assessment points during the dry season both years. Main plot irrigation treatments were permanently flooded (FLD) and alternate wetting and drying (AWD). Points represent the mean of four replications.</w:t>
-      </w:r>
-    </w:p>
-    <w:p>
-      <w:pPr>
-        <w:pStyle w:val="Heading5"/>
-      </w:pPr>
-      <w:bookmarkStart w:id="81" w:name="tiller-shb-n-progress"/>
-      <w:r>
-        <w:t xml:space="preserve">Tiller ShB N progress</w:t>
-      </w:r>
-      <w:bookmarkEnd w:id="81"/>
-    </w:p>
-    <w:p>
-      <w:pPr>
-        <w:pStyle w:val="CaptionedFigure"/>
-      </w:pPr>
-      <w:r>
-        <w:drawing>
-          <wp:inline>
-            <wp:extent cx="5943600" cy="5943600"/>
-            <wp:effectExtent b="0" l="0" r="0" t="0"/>
-            <wp:docPr descr="Figure 2 Sheath blight incidence progress was measured in the 2015 experiment at five assessment points and 2016 experiment at four assessment points during the dry season both years. Five different nitrogen treatments were applied to split plots depending on the experiment. In the 2015 experiment three nitrogen rate treatments were applied: no N (N0), 100 kg per ha N (N100) and 180 kg per ha N (N120). In the 2016 experiment, two nitrogen rate treatments were applied: 60 kg per ha N (N60) and 180 kg per ha N (N180). Points represent the mean of four replications." title="" id="1" name="Picture"/>
-            <a:graphic>
-              <a:graphicData uri="http://schemas.openxmlformats.org/drawingml/2006/picture">
-                <pic:pic>
-                  <pic:nvPicPr>
-                    <pic:cNvPr descr="../figures/ShB-N-progress-1.eps" id="0" name="Picture"/>
                     <pic:cNvPicPr>
                       <a:picLocks noChangeArrowheads="1" noChangeAspect="1"/>
                     </pic:cNvPicPr>
@@ -3541,16 +3401,16 @@
         <w:pStyle w:val="ImageCaption"/>
       </w:pPr>
       <w:r>
-        <w:t xml:space="preserve">Figure 2 Sheath blight incidence progress was measured in the 2015 experiment at five assessment points and 2016 experiment at four assessment points during the dry season both years. Five different nitrogen treatments were applied to split plots depending on the experiment. In the 2015 experiment three nitrogen rate treatments were applied: no N (N0), 100 kg per ha N (N100) and 180 kg per ha N (N120). In the 2016 experiment, two nitrogen rate treatments were applied: 60 kg per ha N (N60) and 180 kg per ha N (N180). Points represent the mean of four replications.</w:t>
+        <w:t xml:space="preserve">Figure 1 Sheath blight progress was measured in the 2015 experiment at five assessment points and 2016 experiment at four assessment points during the dry season both years. Main plot irrigation treatments were permanently flooded (FLD) and alternate wetting and drying (AWD). Points represent the mean of four replications.</w:t>
       </w:r>
     </w:p>
     <w:p>
       <w:pPr>
         <w:pStyle w:val="Heading5"/>
       </w:pPr>
-      <w:bookmarkStart w:id="83" w:name="shb-boxplot---wmgt"/>
-      <w:r>
-        <w:t xml:space="preserve">ShB boxplot - WMGT</w:t>
+      <w:bookmarkStart w:id="83" w:name="shb-n-progress"/>
+      <w:r>
+        <w:t xml:space="preserve">ShB N progress</w:t>
       </w:r>
       <w:bookmarkEnd w:id="83"/>
     </w:p>
@@ -3563,12 +3423,12 @@
           <wp:inline>
             <wp:extent cx="5943600" cy="5943600"/>
             <wp:effectExtent b="0" l="0" r="0" t="0"/>
-            <wp:docPr descr="Figure 3 Sheath blight progress was measured in the 2015 at five assessment points and 2016 experiment at four points. Sheath blight incidence was rated as the number of infected tillers divided by the total number of tillers per hill and used to calculate the area under the disease progress stairs (AUDPS). Sheath blight severity was rated on an unevenly spaced categorical scale and converted to the mid-point percentage value to calculate the AUDPS. Main plot irrigation treatments were permanently flooded (FLD) and alternate wetting and drying (AWD)." title="" id="1" name="Picture"/>
+            <wp:docPr descr="Figure 2 Sheath blight incidence progress was measured in the 2015 experiment at five assessment points and 2016 experiment at four assessment points during the dry season both years. Five different nitrogen treatments were applied to split plots depending on the experiment. In the 2015 experiment three nitrogen rate treatments were applied: no N (N0), 100 kg per ha N (N100) and 180 kg per ha N (N120). In the 2016 experiment, two nitrogen rate treatments were applied: 60 kg per ha N (N60) and 180 kg per ha N (N180). Points represent the mean of four replications." title="" id="1" name="Picture"/>
             <a:graphic>
               <a:graphicData uri="http://schemas.openxmlformats.org/drawingml/2006/picture">
                 <pic:pic>
                   <pic:nvPicPr>
-                    <pic:cNvPr descr="../figures/ShB-W-inc-1.eps" id="0" name="Picture"/>
+                    <pic:cNvPr descr="../figures/ShB-N-progress-1.eps" id="0" name="Picture"/>
                     <pic:cNvPicPr>
                       <a:picLocks noChangeArrowheads="1" noChangeAspect="1"/>
                     </pic:cNvPicPr>
@@ -3606,16 +3466,16 @@
         <w:pStyle w:val="ImageCaption"/>
       </w:pPr>
       <w:r>
-        <w:t xml:space="preserve">Figure 3 Sheath blight progress was measured in the 2015 at five assessment points and 2016 experiment at four points. Sheath blight incidence was rated as the number of infected tillers divided by the total number of tillers per hill and used to calculate the area under the disease progress stairs (AUDPS). Sheath blight severity was rated on an unevenly spaced categorical scale and converted to the mid-point percentage value to calculate the AUDPS. Main plot irrigation treatments were permanently flooded (FLD) and alternate wetting and drying (AWD).</w:t>
+        <w:t xml:space="preserve">Figure 2 Sheath blight incidence progress was measured in the 2015 experiment at five assessment points and 2016 experiment at four assessment points during the dry season both years. Five different nitrogen treatments were applied to split plots depending on the experiment. In the 2015 experiment three nitrogen rate treatments were applied: no N (N0), 100 kg per ha N (N100) and 180 kg per ha N (N120). In the 2016 experiment, two nitrogen rate treatments were applied: 60 kg per ha N (N60) and 180 kg per ha N (N180). Points represent the mean of four replications.</w:t>
       </w:r>
     </w:p>
     <w:p>
       <w:pPr>
         <w:pStyle w:val="Heading5"/>
       </w:pPr>
-      <w:bookmarkStart w:id="85" w:name="shb-boxplot---nrte"/>
-      <w:r>
-        <w:t xml:space="preserve">ShB boxplot - NRTE</w:t>
+      <w:bookmarkStart w:id="85" w:name="shb-boxplot---wmgt"/>
+      <w:r>
+        <w:t xml:space="preserve">ShB boxplot - WMGT</w:t>
       </w:r>
       <w:bookmarkEnd w:id="85"/>
     </w:p>
@@ -3628,12 +3488,12 @@
           <wp:inline>
             <wp:extent cx="5943600" cy="5943600"/>
             <wp:effectExtent b="0" l="0" r="0" t="0"/>
-            <wp:docPr descr="Figure 4 Sheath blight severity progress was measured in the 2015 at five assessment points and 2016 experiment at four points. Sheath blight incidence was rated as the number of infected tillers divided by the total number of tillers per hill and used to calculate the area under the disease progress stairs (AUDPS). Sheath blight severity was rated on an unevenly spaced categorical scale and converted to the mid-point percentage value to calculate the AUDPS. Five different nitrogen treatments were applied to split plots depending on the experiment. In the 2015 experiment three nitrogen rate treatments were applied: no N (N0), 100 kg per ha N (N100) and 180 kg per ha N (N120). In the 2016 experiment, two nitrogen rate treatments were applied: 60 kg per ha N (N60) and 180 kg per ha N (N180)." title="" id="1" name="Picture"/>
+            <wp:docPr descr="Figure 3 Sheath blight progress was measured in the 2015 at five assessment points and 2016 experiment at four points. Sheath blight incidence was rated as the number of infected tillers divided by the total number of tillers per hill and used to calculate the area under the disease progress stairs (AUDPS). Sheath blight severity was rated on an unevenly spaced categorical scale and converted to the mid-point percentage value to calculate the AUDPS. Main plot irrigation treatments were permanently flooded (FLD) and alternate wetting and drying (AWD)." title="" id="1" name="Picture"/>
             <a:graphic>
               <a:graphicData uri="http://schemas.openxmlformats.org/drawingml/2006/picture">
                 <pic:pic>
                   <pic:nvPicPr>
-                    <pic:cNvPr descr="../figures/ShB-N-sev-1.eps" id="0" name="Picture"/>
+                    <pic:cNvPr descr="../figures/ShB-W-box-1.eps" id="0" name="Picture"/>
                     <pic:cNvPicPr>
                       <a:picLocks noChangeArrowheads="1" noChangeAspect="1"/>
                     </pic:cNvPicPr>
@@ -3671,16 +3531,16 @@
         <w:pStyle w:val="ImageCaption"/>
       </w:pPr>
       <w:r>
-        <w:t xml:space="preserve">Figure 4 Sheath blight severity progress was measured in the 2015 at five assessment points and 2016 experiment at four points. Sheath blight incidence was rated as the number of infected tillers divided by the total number of tillers per hill and used to calculate the area under the disease progress stairs (AUDPS). Sheath blight severity was rated on an unevenly spaced categorical scale and converted to the mid-point percentage value to calculate the AUDPS. Five different nitrogen treatments were applied to split plots depending on the experiment. In the 2015 experiment three nitrogen rate treatments were applied: no N (N0), 100 kg per ha N (N100) and 180 kg per ha N (N120). In the 2016 experiment, two nitrogen rate treatments were applied: 60 kg per ha N (N60) and 180 kg per ha N (N180).</w:t>
+        <w:t xml:space="preserve">Figure 3 Sheath blight progress was measured in the 2015 at five assessment points and 2016 experiment at four points. Sheath blight incidence was rated as the number of infected tillers divided by the total number of tillers per hill and used to calculate the area under the disease progress stairs (AUDPS). Sheath blight severity was rated on an unevenly spaced categorical scale and converted to the mid-point percentage value to calculate the AUDPS. Main plot irrigation treatments were permanently flooded (FLD) and alternate wetting and drying (AWD).</w:t>
       </w:r>
     </w:p>
     <w:p>
       <w:pPr>
         <w:pStyle w:val="Heading5"/>
       </w:pPr>
-      <w:bookmarkStart w:id="87" w:name="estimates-plot"/>
-      <w:r>
-        <w:t xml:space="preserve">Estimates plot</w:t>
+      <w:bookmarkStart w:id="87" w:name="shb-boxplot---nrte"/>
+      <w:r>
+        <w:t xml:space="preserve">ShB boxplot - NRTE</w:t>
       </w:r>
       <w:bookmarkEnd w:id="87"/>
     </w:p>
@@ -3693,12 +3553,12 @@
           <wp:inline>
             <wp:extent cx="5943600" cy="5943600"/>
             <wp:effectExtent b="0" l="0" r="0" t="0"/>
-            <wp:docPr descr="Figure 5 A forest plot of 95% confidence intervals for the explanatory variables used in models of alternate wetting and drying irrigations (AWD) and nitrogen rate (NRTE). Five different nitrogen treatments were applied to split plots depending on the experiment. In the 2015 experiment three nitrogen rate treatments were applied: no N (N0), 100 kg per ha N (N100) and 180 kg per ha N (N120). In the 2016 experiment, two nitrogen rate treatments were applied: 60 kg per ha N (N60) and 180 kg per ha N (N180)." title="" id="1" name="Picture"/>
+            <wp:docPr descr="Figure 4 Sheath blight severity progress was measured in the 2015 at five assessment points and 2016 experiment at four points. Sheath blight incidence was rated as the number of infected tillers divided by the total number of tillers per hill and used to calculate the area under the disease progress stairs (AUDPS). Sheath blight severity was rated on an unevenly spaced categorical scale and converted to the mid-point percentage value to calculate the AUDPS. Five different nitrogen treatments were applied to split plots depending on the experiment. In the 2015 experiment three nitrogen rate treatments were applied: no N (N0), 100 kg per ha N (N100) and 180 kg per ha N (N120). In the 2016 experiment, two nitrogen rate treatments were applied: 60 kg per ha N (N60) and 180 kg per ha N (N180)." title="" id="1" name="Picture"/>
             <a:graphic>
               <a:graphicData uri="http://schemas.openxmlformats.org/drawingml/2006/picture">
                 <pic:pic>
                   <pic:nvPicPr>
-                    <pic:cNvPr descr="../figures/estimates-plot-1.eps" id="0" name="Picture"/>
+                    <pic:cNvPr descr="../figures/ShB-N-box-1.eps" id="0" name="Picture"/>
                     <pic:cNvPicPr>
                       <a:picLocks noChangeArrowheads="1" noChangeAspect="1"/>
                     </pic:cNvPicPr>
@@ -3736,35 +3596,100 @@
         <w:pStyle w:val="ImageCaption"/>
       </w:pPr>
       <w:r>
-        <w:t xml:space="preserve">Figure 5 A forest plot of 95% confidence intervals for the explanatory variables used in models of alternate wetting and drying irrigations (AWD) and nitrogen rate (NRTE). Five different nitrogen treatments were applied to split plots depending on the experiment. In the 2015 experiment three nitrogen rate treatments were applied: no N (N0), 100 kg per ha N (N100) and 180 kg per ha N (N120). In the 2016 experiment, two nitrogen rate treatments were applied: 60 kg per ha N (N60) and 180 kg per ha N (N180).</w:t>
+        <w:t xml:space="preserve">Figure 4 Sheath blight severity progress was measured in the 2015 at five assessment points and 2016 experiment at four points. Sheath blight incidence was rated as the number of infected tillers divided by the total number of tillers per hill and used to calculate the area under the disease progress stairs (AUDPS). Sheath blight severity was rated on an unevenly spaced categorical scale and converted to the mid-point percentage value to calculate the AUDPS. Five different nitrogen treatments were applied to split plots depending on the experiment. In the 2015 experiment three nitrogen rate treatments were applied: no N (N0), 100 kg per ha N (N100) and 180 kg per ha N (N120). In the 2016 experiment, two nitrogen rate treatments were applied: 60 kg per ha N (N60) and 180 kg per ha N (N180).</w:t>
       </w:r>
     </w:p>
     <w:p>
       <w:pPr>
         <w:pStyle w:val="Heading5"/>
       </w:pPr>
-      <w:bookmarkStart w:id="89" w:name="pagebreak-3"/>
+      <w:bookmarkStart w:id="89" w:name="estimates-plot"/>
+      <w:r>
+        <w:t xml:space="preserve">Estimates plot</w:t>
+      </w:r>
+      <w:bookmarkEnd w:id="89"/>
+    </w:p>
+    <w:p>
+      <w:pPr>
+        <w:pStyle w:val="CaptionedFigure"/>
+      </w:pPr>
+      <w:r>
+        <w:drawing>
+          <wp:inline>
+            <wp:extent cx="5943600" cy="5943600"/>
+            <wp:effectExtent b="0" l="0" r="0" t="0"/>
+            <wp:docPr descr="Figure 5 Posterior means and 95% credible intervals for the explanatory variables used in models of alternate wetting and drying irrigations (AWD) and nitrogen rate (NRTE) on sheath blight tiller incidence, tiller severity and leaf severity. Five different nitrogen treatments were applied to split plots depending on the experiment. In the 2015 experiment three nitrogen rate treatments were applied: no N (N0), 100 kg per ha N (N100) and 180 kg per ha N (N120). In the 2016 experiment, two nitrogen rate treatments were applied: 60 kg per ha N (N60) and 180 kg per ha N (N180)." title="" id="1" name="Picture"/>
+            <a:graphic>
+              <a:graphicData uri="http://schemas.openxmlformats.org/drawingml/2006/picture">
+                <pic:pic>
+                  <pic:nvPicPr>
+                    <pic:cNvPr descr="../figures/estimates-plot-1.eps" id="0" name="Picture"/>
+                    <pic:cNvPicPr>
+                      <a:picLocks noChangeArrowheads="1" noChangeAspect="1"/>
+                    </pic:cNvPicPr>
+                  </pic:nvPicPr>
+                  <pic:blipFill>
+                    <a:blip r:embed="rId90"/>
+                    <a:stretch>
+                      <a:fillRect/>
+                    </a:stretch>
+                  </pic:blipFill>
+                  <pic:spPr bwMode="auto">
+                    <a:xfrm>
+                      <a:off x="0" y="0"/>
+                      <a:ext cx="5943600" cy="5943600"/>
+                    </a:xfrm>
+                    <a:prstGeom prst="rect">
+                      <a:avLst/>
+                    </a:prstGeom>
+                    <a:noFill/>
+                    <a:ln w="9525">
+                      <a:noFill/>
+                      <a:headEnd/>
+                      <a:tailEnd/>
+                    </a:ln>
+                  </pic:spPr>
+                </pic:pic>
+              </a:graphicData>
+            </a:graphic>
+          </wp:inline>
+        </w:drawing>
+      </w:r>
+    </w:p>
+    <w:p>
+      <w:pPr>
+        <w:pStyle w:val="ImageCaption"/>
+      </w:pPr>
+      <w:r>
+        <w:t xml:space="preserve">Figure 5 Posterior means and 95% credible intervals for the explanatory variables used in models of alternate wetting and drying irrigations (AWD) and nitrogen rate (NRTE) on sheath blight tiller incidence, tiller severity and leaf severity. Five different nitrogen treatments were applied to split plots depending on the experiment. In the 2015 experiment three nitrogen rate treatments were applied: no N (N0), 100 kg per ha N (N100) and 180 kg per ha N (N120). In the 2016 experiment, two nitrogen rate treatments were applied: 60 kg per ha N (N60) and 180 kg per ha N (N180).</w:t>
+      </w:r>
+    </w:p>
+    <w:p>
+      <w:pPr>
+        <w:pStyle w:val="Heading5"/>
+      </w:pPr>
+      <w:bookmarkStart w:id="91" w:name="pagebreak-3"/>
       <w:r>
         <w:t xml:space="preserve">pagebreak</w:t>
       </w:r>
-      <w:bookmarkEnd w:id="89"/>
+      <w:bookmarkEnd w:id="91"/>
     </w:p>
     <w:p>
       <w:pPr>
         <w:pStyle w:val="Heading3"/>
       </w:pPr>
-      <w:bookmarkStart w:id="90" w:name="colophon"/>
+      <w:bookmarkStart w:id="92" w:name="colophon"/>
       <w:r>
         <w:t xml:space="preserve">Colophon</w:t>
       </w:r>
-      <w:bookmarkEnd w:id="90"/>
+      <w:bookmarkEnd w:id="92"/>
     </w:p>
     <w:p>
       <w:pPr>
         <w:pStyle w:val="FirstParagraph"/>
       </w:pPr>
       <w:r>
-        <w:t xml:space="preserve">This report was generated on 2018-04-30 22:37:58 using the following computational environment and dependencies:</w:t>
+        <w:t xml:space="preserve">This report was generated on 2018-05-01 16:41:22 using the following computational environment and dependencies:</w:t>
       </w:r>
     </w:p>
     <w:p>
@@ -3838,7 +3763,7 @@
         <w:rPr>
           <w:rStyle w:val="VerbatimChar"/>
         </w:rPr>
-        <w:t xml:space="preserve">#&gt;  date     2018-04-30                  </w:t>
+        <w:t xml:space="preserve">#&gt;  date     2018-05-01                  </w:t>
       </w:r>
       <w:r>
         <w:br w:type="textWrapping"/>
@@ -3919,7 +3844,7 @@
         <w:rPr>
           <w:rStyle w:val="VerbatimChar"/>
         </w:rPr>
-        <w:t xml:space="preserve">#&gt;  coda           * 0.19-1     2016-12-08 CRAN (R 3.5.0)</w:t>
+        <w:t xml:space="preserve">#&gt;  coda             0.19-1     2016-12-08 CRAN (R 3.5.0)</w:t>
       </w:r>
       <w:r>
         <w:br w:type="textWrapping"/>
@@ -4207,7 +4132,7 @@
         <w:rPr>
           <w:rStyle w:val="VerbatimChar"/>
         </w:rPr>
-        <w:t xml:space="preserve">#&gt;  rice.awd.pests * 0.0.0.9000 2018-04-30 local         </w:t>
+        <w:t xml:space="preserve">#&gt;  rice.awd.pests * 0.0.0.9000 2018-05-01 local         </w:t>
       </w:r>
       <w:r>
         <w:br w:type="textWrapping"/>
@@ -4361,7 +4286,7 @@
         <w:rPr>
           <w:rStyle w:val="VerbatimChar"/>
         </w:rPr>
-        <w:t xml:space="preserve">#&gt; Head:     [575db44] 2018-04-30: Add new figure for estimates/95%CI</w:t>
+        <w:t xml:space="preserve">#&gt; Head:     [d0d52fe] 2018-05-01: Add agricolae</w:t>
       </w:r>
     </w:p>
     <w:sectPr>

</xml_diff>

<commit_message>
Add labels to plots and fix more references to plots
</commit_message>
<xml_diff>
--- a/analysis/paper/paper.docx
+++ b/analysis/paper/paper.docx
@@ -1905,7 +1905,16 @@
         <w:pStyle w:val="FirstParagraph"/>
       </w:pPr>
       <w:r>
-        <w:t xml:space="preserve">In 2015 the incidence of tiller ShB remained low throughout the growing season only reaching 15% in 2015 in the N120 treatment (Figure</w:t>
+        <w:t xml:space="preserve">In 2015 the incidence of tiller ShB remained low throughout the growing season (Figure</w:t>
+      </w:r>
+      <w:r>
+        <w:t xml:space="preserve"> </w:t>
+      </w:r>
+      <w:r>
+        <w:t xml:space="preserve">1</w:t>
+      </w:r>
+      <w:r>
+        <w:t xml:space="preserve">a,</w:t>
       </w:r>
       <w:r>
         <w:t xml:space="preserve"> </w:t>
@@ -1914,7 +1923,43 @@
         <w:t xml:space="preserve">2</w:t>
       </w:r>
       <w:r>
-        <w:t xml:space="preserve">). The nitrogen treatments, N100 and N120, were both significantly different when compared with the control N0 treatment (Figure @ref(fig:TShB-N-inc; fig:estimates-plot)). However, water management was not significantly different (Figure @ref(fig:TShB-W-inc; fig:estimates-plot)).</w:t>
+        <w:t xml:space="preserve">a). Water management was not significantly different (Figure</w:t>
+      </w:r>
+      <w:r>
+        <w:t xml:space="preserve"> </w:t>
+      </w:r>
+      <w:r>
+        <w:t xml:space="preserve">3</w:t>
+      </w:r>
+      <w:r>
+        <w:t xml:space="preserve">a,</w:t>
+      </w:r>
+      <w:r>
+        <w:t xml:space="preserve"> </w:t>
+      </w:r>
+      <w:r>
+        <w:t xml:space="preserve">5</w:t>
+      </w:r>
+      <w:r>
+        <w:t xml:space="preserve">a). However, the nitrogen treatments, N100 and N120, were both significantly different when compared with the control N0 treatment (Figure</w:t>
+      </w:r>
+      <w:r>
+        <w:t xml:space="preserve"> </w:t>
+      </w:r>
+      <w:r>
+        <w:t xml:space="preserve">4</w:t>
+      </w:r>
+      <w:r>
+        <w:t xml:space="preserve">a,</w:t>
+      </w:r>
+      <w:r>
+        <w:t xml:space="preserve"> </w:t>
+      </w:r>
+      <w:r>
+        <w:t xml:space="preserve">5</w:t>
+      </w:r>
+      <w:r>
+        <w:t xml:space="preserve">a).</w:t>
       </w:r>
     </w:p>
     <w:p>
@@ -1932,7 +1977,61 @@
         <w:pStyle w:val="FirstParagraph"/>
       </w:pPr>
       <w:r>
-        <w:t xml:space="preserve">Tiller ShB severity remained below 2% (Figure @ref(fig:fig:ShB-N-progress; fig:fig:ShB-W-progress)). Both the N100 and N120 treatments were significantly different than the control N0 treatment (Figure @ref(fig:N-sev; fig:estimates-plot)). However, the AWD water management was not significantly different from the FLD treatment (Figure @ref(fig:TShB-w-sev; fig:estimates-plot)).</w:t>
+        <w:t xml:space="preserve">Tiller ShB severity remained below 2% (Figure</w:t>
+      </w:r>
+      <w:r>
+        <w:t xml:space="preserve"> </w:t>
+      </w:r>
+      <w:r>
+        <w:t xml:space="preserve">2</w:t>
+      </w:r>
+      <w:r>
+        <w:t xml:space="preserve">c,</w:t>
+      </w:r>
+      <w:r>
+        <w:t xml:space="preserve"> </w:t>
+      </w:r>
+      <w:r>
+        <w:t xml:space="preserve">1</w:t>
+      </w:r>
+      <w:r>
+        <w:t xml:space="preserve">c). Both the N100 and N120 treatments were significantly different than the control N0 treatment (Figure</w:t>
+      </w:r>
+      <w:r>
+        <w:t xml:space="preserve"> </w:t>
+      </w:r>
+      <w:r>
+        <w:t xml:space="preserve">4</w:t>
+      </w:r>
+      <w:r>
+        <w:t xml:space="preserve">c,</w:t>
+      </w:r>
+      <w:r>
+        <w:t xml:space="preserve"> </w:t>
+      </w:r>
+      <w:r>
+        <w:t xml:space="preserve">5</w:t>
+      </w:r>
+      <w:r>
+        <w:t xml:space="preserve">c). However, the AWD water management was not significantly different from the FLD treatment (Figure</w:t>
+      </w:r>
+      <w:r>
+        <w:t xml:space="preserve"> </w:t>
+      </w:r>
+      <w:r>
+        <w:t xml:space="preserve">3</w:t>
+      </w:r>
+      <w:r>
+        <w:t xml:space="preserve">c,</w:t>
+      </w:r>
+      <w:r>
+        <w:t xml:space="preserve"> </w:t>
+      </w:r>
+      <w:r>
+        <w:t xml:space="preserve">5</w:t>
+      </w:r>
+      <w:r>
+        <w:t xml:space="preserve">c).</w:t>
       </w:r>
     </w:p>
     <w:p>
@@ -1950,7 +2049,61 @@
         <w:pStyle w:val="FirstParagraph"/>
       </w:pPr>
       <w:r>
-        <w:t xml:space="preserve">Severity of leaf ShB remained low, less than 0.4% across all treatments (Figure @ref(fig:ShB-W-progress; fig:ShB-N-progress))). Both the N100 and N120 treatments were significantly different than the N0 treatment (Figure @ref(fig:ShB-N-box; fig:estimates-plot)). However, the AWD water management was not significantly different from the FLD treatment (Figure @ref(fig:ShB-W-box; fig:estimates-plot)).</w:t>
+        <w:t xml:space="preserve">Severity of leaf ShB remained low, less than 0.4% across all treatments (Figure</w:t>
+      </w:r>
+      <w:r>
+        <w:t xml:space="preserve"> </w:t>
+      </w:r>
+      <w:r>
+        <w:t xml:space="preserve">1</w:t>
+      </w:r>
+      <w:r>
+        <w:t xml:space="preserve">e,</w:t>
+      </w:r>
+      <w:r>
+        <w:t xml:space="preserve"> </w:t>
+      </w:r>
+      <w:r>
+        <w:t xml:space="preserve">2</w:t>
+      </w:r>
+      <w:r>
+        <w:t xml:space="preserve">e). Both the N100 and N120 treatments were significantly different than the N0 treatment (Figure</w:t>
+      </w:r>
+      <w:r>
+        <w:t xml:space="preserve"> </w:t>
+      </w:r>
+      <w:r>
+        <w:t xml:space="preserve">4</w:t>
+      </w:r>
+      <w:r>
+        <w:t xml:space="preserve">e,</w:t>
+      </w:r>
+      <w:r>
+        <w:t xml:space="preserve"> </w:t>
+      </w:r>
+      <w:r>
+        <w:t xml:space="preserve">5</w:t>
+      </w:r>
+      <w:r>
+        <w:t xml:space="preserve">e). However, the AWD water management was not significantly different from the FLD treatment (Figure</w:t>
+      </w:r>
+      <w:r>
+        <w:t xml:space="preserve"> </w:t>
+      </w:r>
+      <w:r>
+        <w:t xml:space="preserve">3</w:t>
+      </w:r>
+      <w:r>
+        <w:t xml:space="preserve">e,</w:t>
+      </w:r>
+      <w:r>
+        <w:t xml:space="preserve"> </w:t>
+      </w:r>
+      <w:r>
+        <w:t xml:space="preserve">5</w:t>
+      </w:r>
+      <w:r>
+        <w:t xml:space="preserve">e).</w:t>
       </w:r>
     </w:p>
     <w:p>
@@ -1987,7 +2140,43 @@
         <w:t xml:space="preserve">2</w:t>
       </w:r>
       <w:r>
-        <w:t xml:space="preserve">). The nitrogen treatment N180, was significantly different than the control N60 treatment (Figure @ref(fig:ShB-N-box; fig:estimates-plot)). As in the 2015 study, water management did not significantly differ @ref(fig:ShB-W-box; fig:estimates-plot)).</w:t>
+        <w:t xml:space="preserve">). The nitrogen treatment N180, was significantly different than the control N60 treatment (Figure</w:t>
+      </w:r>
+      <w:r>
+        <w:t xml:space="preserve"> </w:t>
+      </w:r>
+      <w:r>
+        <w:t xml:space="preserve">4</w:t>
+      </w:r>
+      <w:r>
+        <w:t xml:space="preserve">,</w:t>
+      </w:r>
+      <w:r>
+        <w:t xml:space="preserve"> </w:t>
+      </w:r>
+      <w:r>
+        <w:t xml:space="preserve">5</w:t>
+      </w:r>
+      <w:r>
+        <w:t xml:space="preserve">). As in the 2015 study, water management did not significantly differ</w:t>
+      </w:r>
+      <w:r>
+        <w:t xml:space="preserve"> </w:t>
+      </w:r>
+      <w:r>
+        <w:t xml:space="preserve">3</w:t>
+      </w:r>
+      <w:r>
+        <w:t xml:space="preserve">,</w:t>
+      </w:r>
+      <w:r>
+        <w:t xml:space="preserve"> </w:t>
+      </w:r>
+      <w:r>
+        <w:t xml:space="preserve">5</w:t>
+      </w:r>
+      <w:r>
+        <w:t xml:space="preserve">).</w:t>
       </w:r>
     </w:p>
     <w:p>
@@ -2020,7 +2209,43 @@
         <w:t xml:space="preserve"> </w:t>
       </w:r>
       <w:r>
-        <w:t xml:space="preserve">In 2016 the N180 treatment was significantly different from the N60 treatment, with N180 severity being higher (Figure @ref(fig:ShB-N-box; fig:estimates-plot)). The AWD water management, which was lower than the FLD treatment, was also significantly different (Figure @ref(fig:ShB-W-box; fig:estimates-plot)).</w:t>
+        <w:t xml:space="preserve">In 2016 the N180 treatment was significantly different from the N60 treatment, with N180 severity being higher (Figure</w:t>
+      </w:r>
+      <w:r>
+        <w:t xml:space="preserve"> </w:t>
+      </w:r>
+      <w:r>
+        <w:t xml:space="preserve">4</w:t>
+      </w:r>
+      <w:r>
+        <w:t xml:space="preserve">,</w:t>
+      </w:r>
+      <w:r>
+        <w:t xml:space="preserve"> </w:t>
+      </w:r>
+      <w:r>
+        <w:t xml:space="preserve">5</w:t>
+      </w:r>
+      <w:r>
+        <w:t xml:space="preserve">). The AWD water management, which was lower than the FLD treatment, was also significantly different (Figure</w:t>
+      </w:r>
+      <w:r>
+        <w:t xml:space="preserve"> </w:t>
+      </w:r>
+      <w:r>
+        <w:t xml:space="preserve">3</w:t>
+      </w:r>
+      <w:r>
+        <w:t xml:space="preserve">,</w:t>
+      </w:r>
+      <w:r>
+        <w:t xml:space="preserve"> </w:t>
+      </w:r>
+      <w:r>
+        <w:t xml:space="preserve">5</w:t>
+      </w:r>
+      <w:r>
+        <w:t xml:space="preserve">).</w:t>
       </w:r>
     </w:p>
     <w:p>
@@ -2038,7 +2263,40 @@
         <w:pStyle w:val="FirstParagraph"/>
       </w:pPr>
       <w:r>
-        <w:t xml:space="preserve">In 2016 the neither of the treatments, nitrogen rate or water management, were significantly different from the control treatments for leaf ShB severity (Figures @ref(fig:ShB-W-box; fig:estimates-plot), @ref(fig:ShB-N-box; fig:estimates-plot)).</w:t>
+        <w:t xml:space="preserve">In 2016 the neither of the treatments, nitrogen rate or water management, were significantly different from the control treatments for leaf ShB severity (Figures</w:t>
+      </w:r>
+      <w:r>
+        <w:t xml:space="preserve"> </w:t>
+      </w:r>
+      <w:r>
+        <w:t xml:space="preserve">3</w:t>
+      </w:r>
+      <w:r>
+        <w:t xml:space="preserve">,</w:t>
+      </w:r>
+      <w:r>
+        <w:t xml:space="preserve"> </w:t>
+      </w:r>
+      <w:r>
+        <w:t xml:space="preserve">5</w:t>
+      </w:r>
+      <w:r>
+        <w:t xml:space="preserve">,</w:t>
+      </w:r>
+      <w:r>
+        <w:t xml:space="preserve"> </w:t>
+      </w:r>
+      <w:r>
+        <w:t xml:space="preserve">4</w:t>
+      </w:r>
+      <w:r>
+        <w:t xml:space="preserve"> </w:t>
+      </w:r>
+      <w:r>
+        <w:t xml:space="preserve">5</w:t>
+      </w:r>
+      <w:r>
+        <w:t xml:space="preserve">).</w:t>
       </w:r>
     </w:p>
     <w:p>
@@ -2065,7 +2323,7 @@
         <w:t xml:space="preserve">5</w:t>
       </w:r>
       <w:r>
-        <w:t xml:space="preserve">). In the 2016 experiment the tiller ShB severity was significantly lower for AWD than the traditional FLD treatment, which may indicate a possible adverse effect of using AWD on tiller ShB severity.</w:t>
+        <w:t xml:space="preserve">), where in the 2016 experiment the tiller ShB severity was significantly lower for AWD than the traditional FLD treatment. This may may indicate a possible adverse effect of using AWD on tiller ShB severity.</w:t>
       </w:r>
     </w:p>
     <w:p>
@@ -2073,7 +2331,60 @@
         <w:pStyle w:val="BodyText"/>
       </w:pPr>
       <w:r>
-        <w:t xml:space="preserve">The changes made for the 2016 experiment appear to have improved the experiment, increasing the incidence and decreased variability of sheath blight in the plots (Figure @ref(fig:ShB-W-progress; fig:ShB-N-progress)).</w:t>
+        <w:t xml:space="preserve">The effects of N rates on sheath blight were to be expected, where higher rates of N caused an increase in disease incidence and severity in 2015 and in tiller incidence in 2016. However, in 2016 tiller and leaf severity had no detectable differences due to the N rate.</w:t>
+      </w:r>
+    </w:p>
+    <w:p>
+      <w:pPr>
+        <w:pStyle w:val="BodyText"/>
+      </w:pPr>
+      <w:r>
+        <w:t xml:space="preserve">The changes made for the 2016 experiment appear to have improved the experiment, increasing the incidence and decreased variability of sheath blight in the plots (Figures</w:t>
+      </w:r>
+      <w:r>
+        <w:t xml:space="preserve"> </w:t>
+      </w:r>
+      <w:r>
+        <w:t xml:space="preserve">1</w:t>
+      </w:r>
+      <w:r>
+        <w:t xml:space="preserve">,</w:t>
+      </w:r>
+      <w:r>
+        <w:t xml:space="preserve"> </w:t>
+      </w:r>
+      <w:r>
+        <w:t xml:space="preserve">2</w:t>
+      </w:r>
+      <w:r>
+        <w:t xml:space="preserve">,</w:t>
+      </w:r>
+      <w:r>
+        <w:t xml:space="preserve"> </w:t>
+      </w:r>
+      <w:r>
+        <w:t xml:space="preserve">3</w:t>
+      </w:r>
+      <w:r>
+        <w:t xml:space="preserve">,</w:t>
+      </w:r>
+      <w:r>
+        <w:t xml:space="preserve"> </w:t>
+      </w:r>
+      <w:r>
+        <w:t xml:space="preserve">4</w:t>
+      </w:r>
+      <w:r>
+        <w:t xml:space="preserve">). The rice establishment method is known to affect the spread of sheath blight</w:t>
+      </w:r>
+      <w:r>
+        <w:t xml:space="preserve"> </w:t>
+      </w:r>
+      <w:r>
+        <w:t xml:space="preserve">(Willocquet et al. 2000)</w:t>
+      </w:r>
+      <w:r>
+        <w:t xml:space="preserve">. It is possible that the mechanical transplanter could increase ShB spread in the canopy as compared with traditional manual transplanting. This however was not investigated as a part of this study but could bear further research.</w:t>
       </w:r>
     </w:p>
     <w:p>
@@ -2124,7 +2435,7 @@
       </w:r>
       <w:bookmarkEnd w:id="46"/>
     </w:p>
-    <w:bookmarkStart w:id="77" w:name="refs"/>
+    <w:bookmarkStart w:id="78" w:name="refs"/>
     <w:bookmarkStart w:id="48" w:name="ref-Bouman2001"/>
     <w:p>
       <w:pPr>
@@ -2806,12 +3117,58 @@
       </w:r>
     </w:p>
     <w:bookmarkEnd w:id="74"/>
-    <w:bookmarkStart w:id="76" w:name="ref-Yan2005"/>
+    <w:bookmarkStart w:id="75" w:name="ref-Willocquet2000"/>
     <w:p>
       <w:pPr>
         <w:pStyle w:val="BodyText"/>
       </w:pPr>
       <w:r>
+        <w:t xml:space="preserve">Willocquet, L., Fernandez, L., &amp; Savary, S. (2000). Effect of various crop establishment methods practised by asian farmers on epidemics of rice sheath blight caused by</w:t>
+      </w:r>
+      <w:r>
+        <w:t xml:space="preserve"> </w:t>
+      </w:r>
+      <w:r>
+        <w:rPr>
+          <w:i/>
+        </w:rPr>
+        <w:t xml:space="preserve">Rhizoctonia solani</w:t>
+      </w:r>
+      <w:r>
+        <w:t xml:space="preserve">.</w:t>
+      </w:r>
+      <w:r>
+        <w:t xml:space="preserve"> </w:t>
+      </w:r>
+      <w:r>
+        <w:rPr>
+          <w:i/>
+        </w:rPr>
+        <w:t xml:space="preserve">Plant Pathology</w:t>
+      </w:r>
+      <w:r>
+        <w:t xml:space="preserve">,</w:t>
+      </w:r>
+      <w:r>
+        <w:t xml:space="preserve"> </w:t>
+      </w:r>
+      <w:r>
+        <w:rPr>
+          <w:i/>
+        </w:rPr>
+        <w:t xml:space="preserve">49</w:t>
+      </w:r>
+      <w:r>
+        <w:t xml:space="preserve">(3), 346–354.</w:t>
+      </w:r>
+    </w:p>
+    <w:bookmarkEnd w:id="75"/>
+    <w:bookmarkStart w:id="77" w:name="ref-Yan2005"/>
+    <w:p>
+      <w:pPr>
+        <w:pStyle w:val="BodyText"/>
+      </w:pPr>
+      <w:r>
         <w:t xml:space="preserve">Yan, X., Yagi, K., Akiyama, H., &amp; Akimoto, H. (2005). Statistical analysis of the major variables controlling methane emission from rice fields.</w:t>
       </w:r>
       <w:r>
@@ -2838,7 +3195,7 @@
       <w:r>
         <w:t xml:space="preserve">(7), 1131–1141. doi:</w:t>
       </w:r>
-      <w:hyperlink r:id="rId75">
+      <w:hyperlink r:id="rId76">
         <w:r>
           <w:rPr>
             <w:rStyle w:val="Hyperlink"/>
@@ -2847,27 +3204,27 @@
         </w:r>
       </w:hyperlink>
     </w:p>
-    <w:bookmarkEnd w:id="76"/>
     <w:bookmarkEnd w:id="77"/>
+    <w:bookmarkEnd w:id="78"/>
     <w:p>
       <w:pPr>
         <w:pStyle w:val="Heading5"/>
       </w:pPr>
-      <w:bookmarkStart w:id="78" w:name="pagebreak-1"/>
+      <w:bookmarkStart w:id="79" w:name="pagebreak-1"/>
       <w:r>
         <w:t xml:space="preserve">pagebreak</w:t>
       </w:r>
-      <w:bookmarkEnd w:id="78"/>
+      <w:bookmarkEnd w:id="79"/>
     </w:p>
     <w:p>
       <w:pPr>
         <w:pStyle w:val="Heading1"/>
       </w:pPr>
-      <w:bookmarkStart w:id="79" w:name="tables"/>
+      <w:bookmarkStart w:id="80" w:name="tables"/>
       <w:r>
         <w:t xml:space="preserve">Tables</w:t>
       </w:r>
-      <w:bookmarkEnd w:id="79"/>
+      <w:bookmarkEnd w:id="80"/>
     </w:p>
     <w:p>
       <w:pPr>
@@ -3333,21 +3690,21 @@
       <w:pPr>
         <w:pStyle w:val="Heading5"/>
       </w:pPr>
-      <w:bookmarkStart w:id="80" w:name="pagebreak-2"/>
+      <w:bookmarkStart w:id="81" w:name="pagebreak-2"/>
       <w:r>
         <w:t xml:space="preserve">pagebreak</w:t>
       </w:r>
-      <w:bookmarkEnd w:id="80"/>
+      <w:bookmarkEnd w:id="81"/>
     </w:p>
     <w:p>
       <w:pPr>
         <w:pStyle w:val="Heading1"/>
       </w:pPr>
-      <w:bookmarkStart w:id="81" w:name="figures"/>
+      <w:bookmarkStart w:id="82" w:name="figures"/>
       <w:r>
         <w:t xml:space="preserve">Figures</w:t>
       </w:r>
-      <w:bookmarkEnd w:id="81"/>
+      <w:bookmarkEnd w:id="82"/>
     </w:p>
     <w:p>
       <w:pPr>
@@ -3369,7 +3726,7 @@
                     </pic:cNvPicPr>
                   </pic:nvPicPr>
                   <pic:blipFill>
-                    <a:blip r:embed="rId82"/>
+                    <a:blip r:embed="rId83"/>
                     <a:stretch>
                       <a:fillRect/>
                     </a:stretch>
@@ -3408,11 +3765,11 @@
       <w:pPr>
         <w:pStyle w:val="Heading5"/>
       </w:pPr>
-      <w:bookmarkStart w:id="83" w:name="shb-n-progress"/>
-      <w:r>
-        <w:t xml:space="preserve">ShB N progress</w:t>
-      </w:r>
-      <w:bookmarkEnd w:id="83"/>
+      <w:bookmarkStart w:id="84" w:name="shb-w-progress"/>
+      <w:r>
+        <w:t xml:space="preserve">ShB W progress</w:t>
+      </w:r>
+      <w:bookmarkEnd w:id="84"/>
     </w:p>
     <w:p>
       <w:pPr>
@@ -3434,7 +3791,7 @@
                     </pic:cNvPicPr>
                   </pic:nvPicPr>
                   <pic:blipFill>
-                    <a:blip r:embed="rId84"/>
+                    <a:blip r:embed="rId85"/>
                     <a:stretch>
                       <a:fillRect/>
                     </a:stretch>
@@ -3473,11 +3830,11 @@
       <w:pPr>
         <w:pStyle w:val="Heading5"/>
       </w:pPr>
-      <w:bookmarkStart w:id="85" w:name="shb-boxplot---wmgt"/>
+      <w:bookmarkStart w:id="86" w:name="shb-boxplot---wmgt"/>
       <w:r>
         <w:t xml:space="preserve">ShB boxplot - WMGT</w:t>
       </w:r>
-      <w:bookmarkEnd w:id="85"/>
+      <w:bookmarkEnd w:id="86"/>
     </w:p>
     <w:p>
       <w:pPr>
@@ -3499,7 +3856,7 @@
                     </pic:cNvPicPr>
                   </pic:nvPicPr>
                   <pic:blipFill>
-                    <a:blip r:embed="rId86"/>
+                    <a:blip r:embed="rId87"/>
                     <a:stretch>
                       <a:fillRect/>
                     </a:stretch>
@@ -3538,11 +3895,11 @@
       <w:pPr>
         <w:pStyle w:val="Heading5"/>
       </w:pPr>
-      <w:bookmarkStart w:id="87" w:name="shb-boxplot---nrte"/>
+      <w:bookmarkStart w:id="88" w:name="shb-boxplot---nrte"/>
       <w:r>
         <w:t xml:space="preserve">ShB boxplot - NRTE</w:t>
       </w:r>
-      <w:bookmarkEnd w:id="87"/>
+      <w:bookmarkEnd w:id="88"/>
     </w:p>
     <w:p>
       <w:pPr>
@@ -3564,7 +3921,7 @@
                     </pic:cNvPicPr>
                   </pic:nvPicPr>
                   <pic:blipFill>
-                    <a:blip r:embed="rId88"/>
+                    <a:blip r:embed="rId89"/>
                     <a:stretch>
                       <a:fillRect/>
                     </a:stretch>
@@ -3603,11 +3960,11 @@
       <w:pPr>
         <w:pStyle w:val="Heading5"/>
       </w:pPr>
-      <w:bookmarkStart w:id="89" w:name="estimates-plot"/>
+      <w:bookmarkStart w:id="90" w:name="estimates-plot"/>
       <w:r>
         <w:t xml:space="preserve">Estimates plot</w:t>
       </w:r>
-      <w:bookmarkEnd w:id="89"/>
+      <w:bookmarkEnd w:id="90"/>
     </w:p>
     <w:p>
       <w:pPr>
@@ -3629,7 +3986,7 @@
                     </pic:cNvPicPr>
                   </pic:nvPicPr>
                   <pic:blipFill>
-                    <a:blip r:embed="rId90"/>
+                    <a:blip r:embed="rId91"/>
                     <a:stretch>
                       <a:fillRect/>
                     </a:stretch>
@@ -3668,28 +4025,28 @@
       <w:pPr>
         <w:pStyle w:val="Heading5"/>
       </w:pPr>
-      <w:bookmarkStart w:id="91" w:name="pagebreak-3"/>
+      <w:bookmarkStart w:id="92" w:name="pagebreak-3"/>
       <w:r>
         <w:t xml:space="preserve">pagebreak</w:t>
       </w:r>
-      <w:bookmarkEnd w:id="91"/>
+      <w:bookmarkEnd w:id="92"/>
     </w:p>
     <w:p>
       <w:pPr>
         <w:pStyle w:val="Heading3"/>
       </w:pPr>
-      <w:bookmarkStart w:id="92" w:name="colophon"/>
+      <w:bookmarkStart w:id="93" w:name="colophon"/>
       <w:r>
         <w:t xml:space="preserve">Colophon</w:t>
       </w:r>
-      <w:bookmarkEnd w:id="92"/>
+      <w:bookmarkEnd w:id="93"/>
     </w:p>
     <w:p>
       <w:pPr>
         <w:pStyle w:val="FirstParagraph"/>
       </w:pPr>
       <w:r>
-        <w:t xml:space="preserve">This report was generated on 2018-05-01 16:41:22 using the following computational environment and dependencies:</w:t>
+        <w:t xml:space="preserve">This report was generated on 2018-05-01 23:01:46 using the following computational environment and dependencies:</w:t>
       </w:r>
     </w:p>
     <w:p>
@@ -4286,7 +4643,7 @@
         <w:rPr>
           <w:rStyle w:val="VerbatimChar"/>
         </w:rPr>
-        <w:t xml:space="preserve">#&gt; Head:     [d0d52fe] 2018-05-01: Add agricolae</w:t>
+        <w:t xml:space="preserve">#&gt; Head:     [2e566be] 2018-05-01: Several fixes and edits to paper</w:t>
       </w:r>
     </w:p>
     <w:sectPr>

</xml_diff>

<commit_message>
Fix Figure 2 legend
</commit_message>
<xml_diff>
--- a/analysis/paper/paper.docx
+++ b/analysis/paper/paper.docx
@@ -4046,7 +4046,7 @@
         <w:pStyle w:val="FirstParagraph"/>
       </w:pPr>
       <w:r>
-        <w:t xml:space="preserve">This report was generated on 2018-05-01 23:01:46 using the following computational environment and dependencies:</w:t>
+        <w:t xml:space="preserve">This report was generated on 2018-05-02 12:45:06 using the following computational environment and dependencies:</w:t>
       </w:r>
     </w:p>
     <w:p>
@@ -4120,7 +4120,7 @@
         <w:rPr>
           <w:rStyle w:val="VerbatimChar"/>
         </w:rPr>
-        <w:t xml:space="preserve">#&gt;  date     2018-05-01                  </w:t>
+        <w:t xml:space="preserve">#&gt;  date     2018-05-02                  </w:t>
       </w:r>
       <w:r>
         <w:br w:type="textWrapping"/>
@@ -4643,7 +4643,7 @@
         <w:rPr>
           <w:rStyle w:val="VerbatimChar"/>
         </w:rPr>
-        <w:t xml:space="preserve">#&gt; Head:     [2e566be] 2018-05-01: Several fixes and edits to paper</w:t>
+        <w:t xml:space="preserve">#&gt; Head:     [fd88cde] 2018-05-01: Add labels to plots and fix more references to plots</w:t>
       </w:r>
     </w:p>
     <w:sectPr>

</xml_diff>

<commit_message>
Spell check and clean up list of control/base treatemtns
</commit_message>
<xml_diff>
--- a/analysis/paper/paper.docx
+++ b/analysis/paper/paper.docx
@@ -1306,7 +1306,7 @@
         <w:t xml:space="preserve"> </w:t>
       </w:r>
       <w:r>
-        <w:t xml:space="preserve">Kühn), anastamosis group 1 [(teleomorph:</w:t>
+        <w:t xml:space="preserve">Kühn), anastomosis group 1 [(teleomorph:</w:t>
       </w:r>
       <w:r>
         <w:t xml:space="preserve"> </w:t>
@@ -1348,16 +1348,7 @@
         <w:t xml:space="preserve"> </w:t>
       </w:r>
       <w:r>
-        <w:t xml:space="preserve">(Kumar et al. 2009,</w:t>
-      </w:r>
-      <w:r>
-        <w:t xml:space="preserve"> </w:t>
-      </w:r>
-      <w:r>
-        <w:t xml:space="preserve">@Srinivasachary2011</w:t>
-      </w:r>
-      <w:r>
-        <w:t xml:space="preserve">)</w:t>
+        <w:t xml:space="preserve">(Kumar et al. 2009; Srinivasachary et al. 2011)</w:t>
       </w:r>
       <w:r>
         <w:t xml:space="preserve"> </w:t>
@@ -1800,7 +1791,7 @@
         <w:t xml:space="preserve">(de Mendiburu 2017; R Core Team 2018)</w:t>
       </w:r>
       <w:r>
-        <w:t xml:space="preserve">. The severity data were converted to the midpoint perctn value of the scale range.</w:t>
+        <w:t xml:space="preserve">. The severity data were converted to the midpoint percent value of the scale range.</w:t>
       </w:r>
     </w:p>
     <w:p>
@@ -1826,7 +1817,7 @@
         <w:t xml:space="preserve">(Hadfield 2010)</w:t>
       </w:r>
       <w:r>
-        <w:t xml:space="preserve">. Six models were created where the the dependent variables were 2015 tiller ShB incidence, 2015 tiller ShB severity, 2015 leaf ShB severity; 2016 tiller ShB incidence, 2016 tiller ShB severity; 2016 leaf ShB severity, respectively. The independent variables were the irrigation management and N rate with replicate treated as a random variable. The base levels (control treatments) for the analyses for 2015 were: N rate, 0 kg/ha; irrigation management, FLD and for 2016 were: N rate, 60 kg/ha; irrigation management, FLD.</w:t>
+        <w:t xml:space="preserve">. Six models were created where the the dependent variables were 2015 tiller ShB incidence, 2015 tiller ShB severity, 2015 leaf ShB severity; 2016 tiller ShB incidence, 2016 tiller ShB severity; 2016 leaf ShB severity, respectively. The independent variables were the irrigation management and N rate with replicate treated as a random variable. The base levels (control treatments) for the analyses for 2015 were N rate - N0; irrigation management - FLD and for 2016, N rate - N60; irrigation management - FLD.</w:t>
       </w:r>
     </w:p>
     <w:p>
@@ -4066,7 +4057,7 @@
         <w:pStyle w:val="FirstParagraph"/>
       </w:pPr>
       <w:r>
-        <w:t xml:space="preserve">This report was generated on 2018-05-02 14:33:36 using the following computational environment and dependencies:</w:t>
+        <w:t xml:space="preserve">This report was generated on 2018-05-02 14:43:16 using the following computational environment and dependencies:</w:t>
       </w:r>
     </w:p>
     <w:p>
@@ -4663,7 +4654,7 @@
         <w:rPr>
           <w:rStyle w:val="VerbatimChar"/>
         </w:rPr>
-        <w:t xml:space="preserve">#&gt; Head:     [44a339c] 2018-05-02: Edits to Discussion section</w:t>
+        <w:t xml:space="preserve">#&gt; Head:     [814e2b8] 2018-05-02: Fix figure cross-refs</w:t>
       </w:r>
     </w:p>
     <w:sectPr>

</xml_diff>

<commit_message>
Edits to Data collection for clarity
Also move data collection and statistical analysis up a level in headdings
</commit_message>
<xml_diff>
--- a/analysis/paper/paper.docx
+++ b/analysis/paper/paper.docx
@@ -1722,7 +1722,7 @@
     </w:p>
     <w:p>
       <w:pPr>
-        <w:pStyle w:val="Heading3"/>
+        <w:pStyle w:val="Heading2"/>
       </w:pPr>
       <w:bookmarkStart w:id="30" w:name="data-collection"/>
       <w:r>
@@ -1735,20 +1735,12 @@
         <w:pStyle w:val="FirstParagraph"/>
       </w:pPr>
       <w:r>
-        <w:t xml:space="preserve">Two sample areas per plot (1m x 1m) were assessed. For nine hills per sample, the total number of tillers per hill and number of tillers with ShB (incidence) were measured. Tiller ShB severity was measured for four tillers per hill and six leaves tiller using the rating scale. Leaves were rated as green (living) having at least XXX% living tissue or dead, defined as having less than XXX% living tissue. Five disease assessments were made in the 2015 experiment and four disease assessments were made in the 2016 experiment, respectively.</w:t>
-      </w:r>
-    </w:p>
-    <w:p>
-      <w:pPr>
-        <w:pStyle w:val="BodyText"/>
-      </w:pPr>
-      <w:r>
-        <w:t xml:space="preserve">Disease rating was the same in both experiments using the same disease assessment scale for field evaluation developed at IRRI where 0 - no disease; 1 - trace to 1% severity; 2 - 1 to 5%; 3 - 5 to 15%; 4 - 15 to 50%; 5 - 50 to 100%. Where severity was considered to be the amount of leaf or sheath tissue covered by ShB lesions.</w:t>
-      </w:r>
-    </w:p>
-    <w:p>
-      <w:pPr>
-        <w:pStyle w:val="Heading3"/>
+        <w:t xml:space="preserve">In both experiments, two sample areas, sized 1m x 1m, per plot were assessed. the total number of tillers per hill and number of tillers with ShB (incidence) were measured for nine hills per sample area. Tiller ShB severity was measured for four tillers per hill and six leaves tiller using a disease assessment rating scale for field evaluation developed at IRRI. The scale is an unequally spaced categorical scale where 0 - no disease; 1 - trace to 1% severity; 2 - 1 to 5%; 3 - 5 to 15%; 4 - 15 to 50%; 5 - 50 to 100%. Severity was considered to be the amount of leaf or sheath tissue covered by ShB lesions. Leaves were rated as green (living) having at least XXX% living tissue or dead, defined as having less than XXX% living tissue. The same rating methodology was used in both experiments. Five disease assessments were made in the 2015 experiment and four disease assessments were made in the 2016 experiment, respectively.</w:t>
+      </w:r>
+    </w:p>
+    <w:p>
+      <w:pPr>
+        <w:pStyle w:val="Heading2"/>
       </w:pPr>
       <w:bookmarkStart w:id="31" w:name="statistical-analysis"/>
       <w:r>
@@ -3726,7 +3718,7 @@
           <wp:inline>
             <wp:extent cx="5943600" cy="5943600"/>
             <wp:effectExtent b="0" l="0" r="0" t="0"/>
-            <wp:docPr descr="Figure 1 Sheath blight progress was measured in the 2015 experiment at five assessment points and 2016 experiment at four assessment points during the dry season both years. Main plot irrigation treatments were permanently flooded (FLD) and alternate wetting and drying (AWD). Points represent the mean of four replications." title="" id="1" name="Picture"/>
+            <wp:docPr descr="Figure 1 Sheath blight progress for 2015 and 2016 experiments. Disease progress was measured in the 2015 experiment at five assessment points and 2016 experiment at four assessment points during the dry season both years. Main plot irrigation treatments were permanently flooded (FLD) and alternate wetting and drying (AWD). Points represent the mean of four replications." title="" id="1" name="Picture"/>
             <a:graphic>
               <a:graphicData uri="http://schemas.openxmlformats.org/drawingml/2006/picture">
                 <pic:pic>
@@ -3769,7 +3761,7 @@
         <w:pStyle w:val="ImageCaption"/>
       </w:pPr>
       <w:r>
-        <w:t xml:space="preserve">Figure 1 Sheath blight progress was measured in the 2015 experiment at five assessment points and 2016 experiment at four assessment points during the dry season both years. Main plot irrigation treatments were permanently flooded (FLD) and alternate wetting and drying (AWD). Points represent the mean of four replications.</w:t>
+        <w:t xml:space="preserve">Figure 1 Sheath blight progress for 2015 and 2016 experiments. Disease progress was measured in the 2015 experiment at five assessment points and 2016 experiment at four assessment points during the dry season both years. Main plot irrigation treatments were permanently flooded (FLD) and alternate wetting and drying (AWD). Points represent the mean of four replications.</w:t>
       </w:r>
     </w:p>
     <w:p>
@@ -4057,7 +4049,7 @@
         <w:pStyle w:val="FirstParagraph"/>
       </w:pPr>
       <w:r>
-        <w:t xml:space="preserve">This report was generated on 2018-05-02 14:43:16 using the following computational environment and dependencies:</w:t>
+        <w:t xml:space="preserve">This report was generated on 2018-05-02 14:58:13 using the following computational environment and dependencies:</w:t>
       </w:r>
     </w:p>
     <w:p>
@@ -4654,7 +4646,7 @@
         <w:rPr>
           <w:rStyle w:val="VerbatimChar"/>
         </w:rPr>
-        <w:t xml:space="preserve">#&gt; Head:     [814e2b8] 2018-05-02: Fix figure cross-refs</w:t>
+        <w:t xml:space="preserve">#&gt; Head:     [a460565] 2018-05-02: Spell check and clean up list of control/base treatemtns</w:t>
       </w:r>
     </w:p>
     <w:sectPr>

</xml_diff>

<commit_message>
Replace Table and Figure with "Tab" and "Fig"
</commit_message>
<xml_diff>
--- a/analysis/paper/paper.docx
+++ b/analysis/paper/paper.docx
@@ -1574,7 +1574,7 @@
         <w:t xml:space="preserve"> </w:t>
       </w:r>
       <w:r>
-        <w:t xml:space="preserve">1</w:t>
+        <w:t xml:space="preserve">??</w:t>
       </w:r>
       <w:r>
         <w:t xml:space="preserve">).</w:t>
@@ -1678,7 +1678,7 @@
         <w:t xml:space="preserve"> </w:t>
       </w:r>
       <w:r>
-        <w:t xml:space="preserve">1</w:t>
+        <w:t xml:space="preserve">??</w:t>
       </w:r>
       <w:r>
         <w:t xml:space="preserve">).</w:t>
@@ -1902,7 +1902,7 @@
         <w:t xml:space="preserve"> </w:t>
       </w:r>
       <w:r>
-        <w:t xml:space="preserve">1</w:t>
+        <w:t xml:space="preserve">??</w:t>
       </w:r>
       <w:r>
         <w:t xml:space="preserve">a,</w:t>
@@ -1911,7 +1911,7 @@
         <w:t xml:space="preserve"> </w:t>
       </w:r>
       <w:r>
-        <w:t xml:space="preserve">2</w:t>
+        <w:t xml:space="preserve">??</w:t>
       </w:r>
       <w:r>
         <w:t xml:space="preserve">a). Water management was not significantly different (Fig.</w:t>
@@ -1920,7 +1920,7 @@
         <w:t xml:space="preserve"> </w:t>
       </w:r>
       <w:r>
-        <w:t xml:space="preserve">3</w:t>
+        <w:t xml:space="preserve">??</w:t>
       </w:r>
       <w:r>
         <w:t xml:space="preserve">a,</w:t>
@@ -1929,7 +1929,7 @@
         <w:t xml:space="preserve"> </w:t>
       </w:r>
       <w:r>
-        <w:t xml:space="preserve">5</w:t>
+        <w:t xml:space="preserve">??</w:t>
       </w:r>
       <w:r>
         <w:t xml:space="preserve">a). However, the N treatments, N100 and N120, were both significantly different when compared with the control N0 treatment (Fig.</w:t>
@@ -1938,7 +1938,7 @@
         <w:t xml:space="preserve"> </w:t>
       </w:r>
       <w:r>
-        <w:t xml:space="preserve">4</w:t>
+        <w:t xml:space="preserve">??</w:t>
       </w:r>
       <w:r>
         <w:t xml:space="preserve">a,</w:t>
@@ -1947,7 +1947,7 @@
         <w:t xml:space="preserve"> </w:t>
       </w:r>
       <w:r>
-        <w:t xml:space="preserve">5</w:t>
+        <w:t xml:space="preserve">??</w:t>
       </w:r>
       <w:r>
         <w:t xml:space="preserve">a).</w:t>
@@ -1974,7 +1974,7 @@
         <w:t xml:space="preserve"> </w:t>
       </w:r>
       <w:r>
-        <w:t xml:space="preserve">2</w:t>
+        <w:t xml:space="preserve">??</w:t>
       </w:r>
       <w:r>
         <w:t xml:space="preserve">c,</w:t>
@@ -1983,7 +1983,7 @@
         <w:t xml:space="preserve"> </w:t>
       </w:r>
       <w:r>
-        <w:t xml:space="preserve">1</w:t>
+        <w:t xml:space="preserve">??</w:t>
       </w:r>
       <w:r>
         <w:t xml:space="preserve">c). Both the N100 and N120 treatments were significantly different than the control N0 treatment (Fig.</w:t>
@@ -1992,7 +1992,7 @@
         <w:t xml:space="preserve"> </w:t>
       </w:r>
       <w:r>
-        <w:t xml:space="preserve">4</w:t>
+        <w:t xml:space="preserve">??</w:t>
       </w:r>
       <w:r>
         <w:t xml:space="preserve">c,</w:t>
@@ -2001,7 +2001,7 @@
         <w:t xml:space="preserve"> </w:t>
       </w:r>
       <w:r>
-        <w:t xml:space="preserve">5</w:t>
+        <w:t xml:space="preserve">??</w:t>
       </w:r>
       <w:r>
         <w:t xml:space="preserve">c). However, the AWD water management was not significantly different from the FLD treatment (Fig.</w:t>
@@ -2010,7 +2010,7 @@
         <w:t xml:space="preserve"> </w:t>
       </w:r>
       <w:r>
-        <w:t xml:space="preserve">3</w:t>
+        <w:t xml:space="preserve">??</w:t>
       </w:r>
       <w:r>
         <w:t xml:space="preserve">c,</w:t>
@@ -2019,7 +2019,7 @@
         <w:t xml:space="preserve"> </w:t>
       </w:r>
       <w:r>
-        <w:t xml:space="preserve">5</w:t>
+        <w:t xml:space="preserve">??</w:t>
       </w:r>
       <w:r>
         <w:t xml:space="preserve">c).</w:t>
@@ -2046,7 +2046,7 @@
         <w:t xml:space="preserve"> </w:t>
       </w:r>
       <w:r>
-        <w:t xml:space="preserve">1</w:t>
+        <w:t xml:space="preserve">??</w:t>
       </w:r>
       <w:r>
         <w:t xml:space="preserve">e,</w:t>
@@ -2055,7 +2055,7 @@
         <w:t xml:space="preserve"> </w:t>
       </w:r>
       <w:r>
-        <w:t xml:space="preserve">2</w:t>
+        <w:t xml:space="preserve">??</w:t>
       </w:r>
       <w:r>
         <w:t xml:space="preserve">e). Both the N100 and N120 treatments were significantly different than the N0 treatment (Fig.</w:t>
@@ -2064,7 +2064,7 @@
         <w:t xml:space="preserve"> </w:t>
       </w:r>
       <w:r>
-        <w:t xml:space="preserve">4</w:t>
+        <w:t xml:space="preserve">??</w:t>
       </w:r>
       <w:r>
         <w:t xml:space="preserve">e,</w:t>
@@ -2073,7 +2073,7 @@
         <w:t xml:space="preserve"> </w:t>
       </w:r>
       <w:r>
-        <w:t xml:space="preserve">5</w:t>
+        <w:t xml:space="preserve">??</w:t>
       </w:r>
       <w:r>
         <w:t xml:space="preserve">e). However, the AWD water management was not significantly different from the FLD treatment (Fig.</w:t>
@@ -2082,7 +2082,7 @@
         <w:t xml:space="preserve"> </w:t>
       </w:r>
       <w:r>
-        <w:t xml:space="preserve">3</w:t>
+        <w:t xml:space="preserve">??</w:t>
       </w:r>
       <w:r>
         <w:t xml:space="preserve">e,</w:t>
@@ -2091,7 +2091,7 @@
         <w:t xml:space="preserve"> </w:t>
       </w:r>
       <w:r>
-        <w:t xml:space="preserve">5</w:t>
+        <w:t xml:space="preserve">??</w:t>
       </w:r>
       <w:r>
         <w:t xml:space="preserve">e).</w:t>
@@ -2128,7 +2128,7 @@
         <w:t xml:space="preserve"> </w:t>
       </w:r>
       <w:r>
-        <w:t xml:space="preserve">2</w:t>
+        <w:t xml:space="preserve">??</w:t>
       </w:r>
       <w:r>
         <w:t xml:space="preserve">b). The N treatment N180, was significantly different than the control N60 treatment (Fig.</w:t>
@@ -2137,7 +2137,7 @@
         <w:t xml:space="preserve"> </w:t>
       </w:r>
       <w:r>
-        <w:t xml:space="preserve">4</w:t>
+        <w:t xml:space="preserve">??</w:t>
       </w:r>
       <w:r>
         <w:t xml:space="preserve">b,</w:t>
@@ -2146,7 +2146,7 @@
         <w:t xml:space="preserve"> </w:t>
       </w:r>
       <w:r>
-        <w:t xml:space="preserve">5</w:t>
+        <w:t xml:space="preserve">??</w:t>
       </w:r>
       <w:r>
         <w:t xml:space="preserve">b). As in the 2015 study, water management did not significantly differ (Fig.</w:t>
@@ -2155,7 +2155,7 @@
         <w:t xml:space="preserve"> </w:t>
       </w:r>
       <w:r>
-        <w:t xml:space="preserve">3</w:t>
+        <w:t xml:space="preserve">??</w:t>
       </w:r>
       <w:r>
         <w:t xml:space="preserve">b,</w:t>
@@ -2164,7 +2164,7 @@
         <w:t xml:space="preserve"> </w:t>
       </w:r>
       <w:r>
-        <w:t xml:space="preserve">5</w:t>
+        <w:t xml:space="preserve">??</w:t>
       </w:r>
       <w:r>
         <w:t xml:space="preserve">b).</w:t>
@@ -2191,7 +2191,7 @@
         <w:t xml:space="preserve"> </w:t>
       </w:r>
       <w:r>
-        <w:t xml:space="preserve">2</w:t>
+        <w:t xml:space="preserve">??</w:t>
       </w:r>
       <w:r>
         <w:t xml:space="preserve">d).</w:t>
@@ -2206,7 +2206,7 @@
         <w:t xml:space="preserve"> </w:t>
       </w:r>
       <w:r>
-        <w:t xml:space="preserve">4</w:t>
+        <w:t xml:space="preserve">??</w:t>
       </w:r>
       <w:r>
         <w:t xml:space="preserve">d,</w:t>
@@ -2215,7 +2215,7 @@
         <w:t xml:space="preserve"> </w:t>
       </w:r>
       <w:r>
-        <w:t xml:space="preserve">5</w:t>
+        <w:t xml:space="preserve">??</w:t>
       </w:r>
       <w:r>
         <w:t xml:space="preserve">d). The AWD water management, which was lower than the FLD treatment, was also significantly different (Fig.</w:t>
@@ -2224,7 +2224,7 @@
         <w:t xml:space="preserve"> </w:t>
       </w:r>
       <w:r>
-        <w:t xml:space="preserve">3</w:t>
+        <w:t xml:space="preserve">??</w:t>
       </w:r>
       <w:r>
         <w:t xml:space="preserve">d,</w:t>
@@ -2233,7 +2233,7 @@
         <w:t xml:space="preserve"> </w:t>
       </w:r>
       <w:r>
-        <w:t xml:space="preserve">5</w:t>
+        <w:t xml:space="preserve">??</w:t>
       </w:r>
       <w:r>
         <w:t xml:space="preserve">d).</w:t>
@@ -2260,7 +2260,7 @@
         <w:t xml:space="preserve"> </w:t>
       </w:r>
       <w:r>
-        <w:t xml:space="preserve">3</w:t>
+        <w:t xml:space="preserve">??</w:t>
       </w:r>
       <w:r>
         <w:t xml:space="preserve">f,</w:t>
@@ -2269,7 +2269,7 @@
         <w:t xml:space="preserve"> </w:t>
       </w:r>
       <w:r>
-        <w:t xml:space="preserve">5</w:t>
+        <w:t xml:space="preserve">??</w:t>
       </w:r>
       <w:r>
         <w:t xml:space="preserve">f,</w:t>
@@ -2278,7 +2278,7 @@
         <w:t xml:space="preserve"> </w:t>
       </w:r>
       <w:r>
-        <w:t xml:space="preserve">4</w:t>
+        <w:t xml:space="preserve">??</w:t>
       </w:r>
       <w:r>
         <w:t xml:space="preserve">f,</w:t>
@@ -2287,7 +2287,7 @@
         <w:t xml:space="preserve"> </w:t>
       </w:r>
       <w:r>
-        <w:t xml:space="preserve">5</w:t>
+        <w:t xml:space="preserve">??</w:t>
       </w:r>
       <w:r>
         <w:t xml:space="preserve">f).</w:t>
@@ -2314,7 +2314,7 @@
         <w:t xml:space="preserve"> </w:t>
       </w:r>
       <w:r>
-        <w:t xml:space="preserve">3</w:t>
+        <w:t xml:space="preserve">??</w:t>
       </w:r>
       <w:r>
         <w:t xml:space="preserve">d,</w:t>
@@ -2323,7 +2323,7 @@
         <w:t xml:space="preserve"> </w:t>
       </w:r>
       <w:r>
-        <w:t xml:space="preserve">5</w:t>
+        <w:t xml:space="preserve">??</w:t>
       </w:r>
       <w:r>
         <w:t xml:space="preserve">d), indicating a possible adverse effect of using AWD on tiller ShB severity under conditions where there is high sheath blight pressure.</w:t>
@@ -2348,7 +2348,7 @@
         <w:t xml:space="preserve"> </w:t>
       </w:r>
       <w:r>
-        <w:t xml:space="preserve">1</w:t>
+        <w:t xml:space="preserve">??</w:t>
       </w:r>
       <w:r>
         <w:t xml:space="preserve">a:b,</w:t>
@@ -2357,7 +2357,7 @@
         <w:t xml:space="preserve"> </w:t>
       </w:r>
       <w:r>
-        <w:t xml:space="preserve">2</w:t>
+        <w:t xml:space="preserve">??</w:t>
       </w:r>
       <w:r>
         <w:t xml:space="preserve">c:d,</w:t>
@@ -2366,7 +2366,7 @@
         <w:t xml:space="preserve"> </w:t>
       </w:r>
       <w:r>
-        <w:t xml:space="preserve">3</w:t>
+        <w:t xml:space="preserve">??</w:t>
       </w:r>
       <w:r>
         <w:t xml:space="preserve">a:b,</w:t>
@@ -2375,7 +2375,7 @@
         <w:t xml:space="preserve"> </w:t>
       </w:r>
       <w:r>
-        <w:t xml:space="preserve">4</w:t>
+        <w:t xml:space="preserve">??</w:t>
       </w:r>
       <w:r>
         <w:t xml:space="preserve">c:d). The rice establishment method is known to affect the spread of sheath blight</w:t>
@@ -3223,18 +3223,21 @@
       <w:pPr>
         <w:pStyle w:val="Heading1"/>
       </w:pPr>
-      <w:bookmarkStart w:id="80" w:name="tables"/>
-      <w:r>
-        <w:t xml:space="preserve">Tables</w:t>
+      <w:bookmarkStart w:id="80" w:name="tables--"/>
+      <w:r>
+        <w:t xml:space="preserve">Tables {-}</w:t>
+      </w:r>
+      <w:r>
+        <w:br w:type="textWrapping"/>
       </w:r>
       <w:bookmarkEnd w:id="80"/>
     </w:p>
     <w:p>
       <w:pPr>
-        <w:pStyle w:val="TableCaption"/>
-      </w:pPr>
-      <w:r>
-        <w:t xml:space="preserve">Table 1 Nitrogen application rates for 2015 and 2016. Five different nitrogen treatments were applied depending on the experiment. In the 2015 experiment three nitrogen rate treatments were applied: no N (N0), 100 kg per ha N (N100) and 180 kg per ha N (N120). In the 2016 experiment, two nitrogen rate treatments were applied: 60 kg per ha N (N60) and 180 kg per ha N (N180). Treatments were applied in splits, basal, tillering and panicle initiation growth stages.</w:t>
+        <w:pStyle w:val="FirstParagraph"/>
+      </w:pPr>
+      <w:r>
+        <w:t xml:space="preserve">Tab. 1: Nitrogen application rates for 2015 and 2016. Five different nitrogen treatments were applied depending on the experiment. In the 2015 experiment three nitrogen rate treatments were applied: no N (N0), 100 kg per ha N (N100) and 180 kg per ha N (N120). In the 2016 experiment, two nitrogen rate treatments were applied: 60 kg per ha N (N60) and 180 kg per ha N (N180). Treatments were applied in splits, basal, tillering and panicle initiation growth stages.</w:t>
       </w:r>
     </w:p>
     <w:tbl>
@@ -3242,7 +3245,6 @@
         <w:tblStyle w:val="Table"/>
         <w:tblW w:type="pct" w:w="0.0"/>
         <w:tblLook w:firstRow="1"/>
-        <w:tblCaption w:val="Table 1 Nitrogen application rates for 2015 and 2016. Five different nitrogen treatments were applied depending on the experiment. In the 2015 experiment three nitrogen rate treatments were applied: no N (N0), 100 kg per ha N (N100) and 180 kg per ha N (N120). In the 2016 experiment, two nitrogen rate treatments were applied: 60 kg per ha N (N60) and 180 kg per ha N (N180). Treatments were applied in splits, basal, tillering and panicle initiation growth stages."/>
       </w:tblPr>
       <w:tblGrid/>
       <w:tr>
@@ -3711,14 +3713,20 @@
     </w:p>
     <w:p>
       <w:pPr>
-        <w:pStyle w:val="CaptionedFigure"/>
-      </w:pPr>
+        <w:pStyle w:val="FirstParagraph"/>
+      </w:pPr>
+      <w:r>
+        <w:t xml:space="preserve">Fig. 1: Sheath blight progress for 2015 and 2016 experiments. Disease progress was measured in the 2015 experiment at five assessment points and 2016 experiment at four assessment points during the dry season both years. Main plot irrigation treatments were permanently flooded (FLD) and alternate wetting and drying (AWD). Points represent the mean of four replications.</w:t>
+      </w:r>
+      <w:r>
+        <w:t xml:space="preserve"> </w:t>
+      </w:r>
       <w:r>
         <w:drawing>
           <wp:inline>
             <wp:extent cx="5943600" cy="5943600"/>
             <wp:effectExtent b="0" l="0" r="0" t="0"/>
-            <wp:docPr descr="Figure 1 Sheath blight progress for 2015 and 2016 experiments. Disease progress was measured in the 2015 experiment at five assessment points and 2016 experiment at four assessment points during the dry season both years. Main plot irrigation treatments were permanently flooded (FLD) and alternate wetting and drying (AWD). Points represent the mean of four replications." title="" id="1" name="Picture"/>
+            <wp:docPr descr="(#fig:ShB-W-progress)fig.1_cap" title="" id="1" name="Picture"/>
             <a:graphic>
               <a:graphicData uri="http://schemas.openxmlformats.org/drawingml/2006/picture">
                 <pic:pic>
@@ -3758,14 +3766,6 @@
     </w:p>
     <w:p>
       <w:pPr>
-        <w:pStyle w:val="ImageCaption"/>
-      </w:pPr>
-      <w:r>
-        <w:t xml:space="preserve">Figure 1 Sheath blight progress for 2015 and 2016 experiments. Disease progress was measured in the 2015 experiment at five assessment points and 2016 experiment at four assessment points during the dry season both years. Main plot irrigation treatments were permanently flooded (FLD) and alternate wetting and drying (AWD). Points represent the mean of four replications.</w:t>
-      </w:r>
-    </w:p>
-    <w:p>
-      <w:pPr>
         <w:pStyle w:val="Heading5"/>
       </w:pPr>
       <w:bookmarkStart w:id="84" w:name="shb-w-progress"/>
@@ -3776,14 +3776,20 @@
     </w:p>
     <w:p>
       <w:pPr>
-        <w:pStyle w:val="CaptionedFigure"/>
-      </w:pPr>
+        <w:pStyle w:val="FirstParagraph"/>
+      </w:pPr>
+      <w:r>
+        <w:t xml:space="preserve">Fig. 2: Sheath blight incidence progress was measured in the 2015 experiment at five assessment points and 2016 experiment at four assessment points during the dry season both years. Five different nitrogen treatments were applied to split plots depending on the experiment. In the 2015 experiment three nitrogen rate treatments were applied: no N (N0), 100 kg per ha N (N100) and 180 kg per ha N (N120). In the 2016 experiment, two nitrogen rate treatments were applied: 60 kg per ha N (N60) and 180 kg per ha N (N180). Points represent the mean of four replications.</w:t>
+      </w:r>
+      <w:r>
+        <w:t xml:space="preserve"> </w:t>
+      </w:r>
       <w:r>
         <w:drawing>
           <wp:inline>
             <wp:extent cx="5943600" cy="5943600"/>
             <wp:effectExtent b="0" l="0" r="0" t="0"/>
-            <wp:docPr descr="Figure 2 Sheath blight incidence progress was measured in the 2015 experiment at five assessment points and 2016 experiment at four assessment points during the dry season both years. Five different nitrogen treatments were applied to split plots depending on the experiment. In the 2015 experiment three nitrogen rate treatments were applied: no N (N0), 100 kg per ha N (N100) and 180 kg per ha N (N120). In the 2016 experiment, two nitrogen rate treatments were applied: 60 kg per ha N (N60) and 180 kg per ha N (N180). Points represent the mean of four replications." title="" id="1" name="Picture"/>
+            <wp:docPr descr="(#fig:ShB-N-progress)fig.2_cap" title="" id="1" name="Picture"/>
             <a:graphic>
               <a:graphicData uri="http://schemas.openxmlformats.org/drawingml/2006/picture">
                 <pic:pic>
@@ -3823,14 +3829,6 @@
     </w:p>
     <w:p>
       <w:pPr>
-        <w:pStyle w:val="ImageCaption"/>
-      </w:pPr>
-      <w:r>
-        <w:t xml:space="preserve">Figure 2 Sheath blight incidence progress was measured in the 2015 experiment at five assessment points and 2016 experiment at four assessment points during the dry season both years. Five different nitrogen treatments were applied to split plots depending on the experiment. In the 2015 experiment three nitrogen rate treatments were applied: no N (N0), 100 kg per ha N (N100) and 180 kg per ha N (N120). In the 2016 experiment, two nitrogen rate treatments were applied: 60 kg per ha N (N60) and 180 kg per ha N (N180). Points represent the mean of four replications.</w:t>
-      </w:r>
-    </w:p>
-    <w:p>
-      <w:pPr>
         <w:pStyle w:val="Heading5"/>
       </w:pPr>
       <w:bookmarkStart w:id="86" w:name="shb-boxplot---wmgt"/>
@@ -3841,14 +3839,20 @@
     </w:p>
     <w:p>
       <w:pPr>
-        <w:pStyle w:val="CaptionedFigure"/>
-      </w:pPr>
+        <w:pStyle w:val="FirstParagraph"/>
+      </w:pPr>
+      <w:r>
+        <w:t xml:space="preserve">Fig. 3: Sheath blight progress was measured in the 2015 at five assessment points and 2016 experiment at four points. Sheath blight incidence was rated as the number of infected tillers divided by the total number of tillers per hill and used to calculate the area under the disease progress stairs (AUDPS). Sheath blight severity was rated on an unevenly spaced categorical scale and converted to the mid-point percentage value to calculate the AUDPS. Main plot irrigation treatments were permanently flooded (FLD) and alternate wetting and drying (AWD).</w:t>
+      </w:r>
+      <w:r>
+        <w:t xml:space="preserve"> </w:t>
+      </w:r>
       <w:r>
         <w:drawing>
           <wp:inline>
             <wp:extent cx="5943600" cy="5943600"/>
             <wp:effectExtent b="0" l="0" r="0" t="0"/>
-            <wp:docPr descr="Figure 3 Sheath blight progress was measured in the 2015 at five assessment points and 2016 experiment at four points. Sheath blight incidence was rated as the number of infected tillers divided by the total number of tillers per hill and used to calculate the area under the disease progress stairs (AUDPS). Sheath blight severity was rated on an unevenly spaced categorical scale and converted to the mid-point percentage value to calculate the AUDPS. Main plot irrigation treatments were permanently flooded (FLD) and alternate wetting and drying (AWD)." title="" id="1" name="Picture"/>
+            <wp:docPr descr="(#fig:ShB-W-box)fig.3_cap" title="" id="1" name="Picture"/>
             <a:graphic>
               <a:graphicData uri="http://schemas.openxmlformats.org/drawingml/2006/picture">
                 <pic:pic>
@@ -3888,14 +3892,6 @@
     </w:p>
     <w:p>
       <w:pPr>
-        <w:pStyle w:val="ImageCaption"/>
-      </w:pPr>
-      <w:r>
-        <w:t xml:space="preserve">Figure 3 Sheath blight progress was measured in the 2015 at five assessment points and 2016 experiment at four points. Sheath blight incidence was rated as the number of infected tillers divided by the total number of tillers per hill and used to calculate the area under the disease progress stairs (AUDPS). Sheath blight severity was rated on an unevenly spaced categorical scale and converted to the mid-point percentage value to calculate the AUDPS. Main plot irrigation treatments were permanently flooded (FLD) and alternate wetting and drying (AWD).</w:t>
-      </w:r>
-    </w:p>
-    <w:p>
-      <w:pPr>
         <w:pStyle w:val="Heading5"/>
       </w:pPr>
       <w:bookmarkStart w:id="88" w:name="shb-boxplot---nrte"/>
@@ -3906,14 +3902,20 @@
     </w:p>
     <w:p>
       <w:pPr>
-        <w:pStyle w:val="CaptionedFigure"/>
-      </w:pPr>
+        <w:pStyle w:val="FirstParagraph"/>
+      </w:pPr>
+      <w:r>
+        <w:t xml:space="preserve">Fig. 4: Sheath blight severity progress was measured in the 2015 at five assessment points and 2016 experiment at four points. Sheath blight incidence was rated as the number of infected tillers divided by the total number of tillers per hill and used to calculate the area under the disease progress stairs (AUDPS). Sheath blight severity was rated on an unevenly spaced categorical scale and converted to the mid-point percentage value to calculate the AUDPS. Five different nitrogen treatments were applied to split plots depending on the experiment. In the 2015 experiment three nitrogen rate treatments were applied: no N (N0), 100 kg per ha N (N100) and 180 kg per ha N (N120). In the 2016 experiment, two nitrogen rate treatments were applied: 60 kg per ha N (N60) and 180 kg per ha N (N180).</w:t>
+      </w:r>
+      <w:r>
+        <w:t xml:space="preserve"> </w:t>
+      </w:r>
       <w:r>
         <w:drawing>
           <wp:inline>
             <wp:extent cx="5943600" cy="5943600"/>
             <wp:effectExtent b="0" l="0" r="0" t="0"/>
-            <wp:docPr descr="Figure 4 Sheath blight severity progress was measured in the 2015 at five assessment points and 2016 experiment at four points. Sheath blight incidence was rated as the number of infected tillers divided by the total number of tillers per hill and used to calculate the area under the disease progress stairs (AUDPS). Sheath blight severity was rated on an unevenly spaced categorical scale and converted to the mid-point percentage value to calculate the AUDPS. Five different nitrogen treatments were applied to split plots depending on the experiment. In the 2015 experiment three nitrogen rate treatments were applied: no N (N0), 100 kg per ha N (N100) and 180 kg per ha N (N120). In the 2016 experiment, two nitrogen rate treatments were applied: 60 kg per ha N (N60) and 180 kg per ha N (N180)." title="" id="1" name="Picture"/>
+            <wp:docPr descr="(#fig:ShB-N-box)fig.4_cap" title="" id="1" name="Picture"/>
             <a:graphic>
               <a:graphicData uri="http://schemas.openxmlformats.org/drawingml/2006/picture">
                 <pic:pic>
@@ -3953,14 +3955,6 @@
     </w:p>
     <w:p>
       <w:pPr>
-        <w:pStyle w:val="ImageCaption"/>
-      </w:pPr>
-      <w:r>
-        <w:t xml:space="preserve">Figure 4 Sheath blight severity progress was measured in the 2015 at five assessment points and 2016 experiment at four points. Sheath blight incidence was rated as the number of infected tillers divided by the total number of tillers per hill and used to calculate the area under the disease progress stairs (AUDPS). Sheath blight severity was rated on an unevenly spaced categorical scale and converted to the mid-point percentage value to calculate the AUDPS. Five different nitrogen treatments were applied to split plots depending on the experiment. In the 2015 experiment three nitrogen rate treatments were applied: no N (N0), 100 kg per ha N (N100) and 180 kg per ha N (N120). In the 2016 experiment, two nitrogen rate treatments were applied: 60 kg per ha N (N60) and 180 kg per ha N (N180).</w:t>
-      </w:r>
-    </w:p>
-    <w:p>
-      <w:pPr>
         <w:pStyle w:val="Heading5"/>
       </w:pPr>
       <w:bookmarkStart w:id="90" w:name="estimates-plot"/>
@@ -3971,14 +3965,20 @@
     </w:p>
     <w:p>
       <w:pPr>
-        <w:pStyle w:val="CaptionedFigure"/>
-      </w:pPr>
+        <w:pStyle w:val="FirstParagraph"/>
+      </w:pPr>
+      <w:r>
+        <w:t xml:space="preserve">Fig. 5: Posterior means and 95% credible intervals for the explanatory variables used in models of alternate wetting and drying irrigations (AWD) and nitrogen rate (NRTE) on sheath blight tiller incidence, tiller severity and leaf severity. Five different nitrogen treatments were applied to split plots depending on the experiment. In the 2015 experiment three nitrogen rate treatments were applied: no N (N0), 100 kg per ha N (N100) and 180 kg per ha N (N120). In the 2016 experiment, two nitrogen rate treatments were applied: 60 kg per ha N (N60) and 180 kg per ha N (N180).</w:t>
+      </w:r>
+      <w:r>
+        <w:t xml:space="preserve"> </w:t>
+      </w:r>
       <w:r>
         <w:drawing>
           <wp:inline>
             <wp:extent cx="5943600" cy="5943600"/>
             <wp:effectExtent b="0" l="0" r="0" t="0"/>
-            <wp:docPr descr="Figure 5 Posterior means and 95% credible intervals for the explanatory variables used in models of alternate wetting and drying irrigations (AWD) and nitrogen rate (NRTE) on sheath blight tiller incidence, tiller severity and leaf severity. Five different nitrogen treatments were applied to split plots depending on the experiment. In the 2015 experiment three nitrogen rate treatments were applied: no N (N0), 100 kg per ha N (N100) and 180 kg per ha N (N120). In the 2016 experiment, two nitrogen rate treatments were applied: 60 kg per ha N (N60) and 180 kg per ha N (N180)." title="" id="1" name="Picture"/>
+            <wp:docPr descr="(#fig:estimates-plot)fig.5_cap" title="" id="1" name="Picture"/>
             <a:graphic>
               <a:graphicData uri="http://schemas.openxmlformats.org/drawingml/2006/picture">
                 <pic:pic>
@@ -4018,14 +4018,6 @@
     </w:p>
     <w:p>
       <w:pPr>
-        <w:pStyle w:val="ImageCaption"/>
-      </w:pPr>
-      <w:r>
-        <w:t xml:space="preserve">Figure 5 Posterior means and 95% credible intervals for the explanatory variables used in models of alternate wetting and drying irrigations (AWD) and nitrogen rate (NRTE) on sheath blight tiller incidence, tiller severity and leaf severity. Five different nitrogen treatments were applied to split plots depending on the experiment. In the 2015 experiment three nitrogen rate treatments were applied: no N (N0), 100 kg per ha N (N100) and 180 kg per ha N (N120). In the 2016 experiment, two nitrogen rate treatments were applied: 60 kg per ha N (N60) and 180 kg per ha N (N180).</w:t>
-      </w:r>
-    </w:p>
-    <w:p>
-      <w:pPr>
         <w:pStyle w:val="Heading5"/>
       </w:pPr>
       <w:bookmarkStart w:id="92" w:name="pagebreak-3"/>
@@ -4049,7 +4041,7 @@
         <w:pStyle w:val="FirstParagraph"/>
       </w:pPr>
       <w:r>
-        <w:t xml:space="preserve">This report was generated on 2018-05-02 15:01:13 using the following computational environment and dependencies:</w:t>
+        <w:t xml:space="preserve">This report was generated on 2018-05-02 15:20:40 using the following computational environment and dependencies:</w:t>
       </w:r>
     </w:p>
     <w:p>
@@ -4204,6 +4196,15 @@
         <w:rPr>
           <w:rStyle w:val="VerbatimChar"/>
         </w:rPr>
+        <w:t xml:space="preserve">#&gt;  captioner      * 2.2.3      2015-07-16 CRAN (R 3.5.0)</w:t>
+      </w:r>
+      <w:r>
+        <w:br w:type="textWrapping"/>
+      </w:r>
+      <w:r>
+        <w:rPr>
+          <w:rStyle w:val="VerbatimChar"/>
+        </w:rPr>
         <w:t xml:space="preserve">#&gt;  coda             0.19-1     2016-12-08 CRAN (R 3.5.0)</w:t>
       </w:r>
       <w:r>
@@ -4646,7 +4647,7 @@
         <w:rPr>
           <w:rStyle w:val="VerbatimChar"/>
         </w:rPr>
-        <w:t xml:space="preserve">#&gt; Head:     [d5180a0] 2018-05-02: Edits to Data collection for clarity</w:t>
+        <w:t xml:space="preserve">#&gt; Head:     [26332c2] 2018-05-02: Edit Acknowledgments</w:t>
       </w:r>
     </w:p>
     <w:sectPr>

</xml_diff>

<commit_message>
Update figure with new function
</commit_message>
<xml_diff>
--- a/analysis/paper/paper.docx
+++ b/analysis/paper/paper.docx
@@ -1369,7 +1369,7 @@
         <w:t xml:space="preserve"> </w:t>
       </w:r>
       <w:r>
-        <w:t xml:space="preserve">(Castilla et al. 1996; Slaton et al. 2003; Tang et al. 2007)</w:t>
+        <w:t xml:space="preserve">(N. P. Castilla et al. 1996; Slaton et al. 2003; Tang et al. 2007)</w:t>
       </w:r>
       <w:r>
         <w:t xml:space="preserve"> </w:t>
@@ -1381,7 +1381,7 @@
         <w:t xml:space="preserve"> </w:t>
       </w:r>
       <w:r>
-        <w:t xml:space="preserve">(Castilla et al. 1996)</w:t>
+        <w:t xml:space="preserve">(N. P. Castilla et al. 1996)</w:t>
       </w:r>
       <w:r>
         <w:t xml:space="preserve">.</w:t>
@@ -1410,7 +1410,7 @@
         <w:t xml:space="preserve"> </w:t>
       </w:r>
       <w:r>
-        <w:t xml:space="preserve">(Bouman and Tuong 2001; Liping et al. 2007)</w:t>
+        <w:t xml:space="preserve">(B. A. Bouman and Tuong 2001; Liping et al. 2007)</w:t>
       </w:r>
       <w:r>
         <w:t xml:space="preserve">. In AWD rice, fields are exposed to several dry phases during the growth period without exposing the plants to water stress. In order to avoid yield decline under AWD</w:t>
@@ -2384,7 +2384,7 @@
         <w:t xml:space="preserve"> </w:t>
       </w:r>
       <w:r>
-        <w:t xml:space="preserve">(Willocquet et al. 2000)</w:t>
+        <w:t xml:space="preserve">(L. Willocquet et al. 2000)</w:t>
       </w:r>
       <w:r>
         <w:t xml:space="preserve">. It is possible that the mechanical transplanter could increase ShB spread in the canopy as compared with traditional manual transplanting. This however was not investigated as a part of this study but could bear further research.</w:t>
@@ -3013,7 +3013,7 @@
         <w:pStyle w:val="BodyText"/>
       </w:pPr>
       <w:r>
-        <w:t xml:space="preserve">Sparks, A. H., Castilla, N. P., &amp; Sander, B. O. (2018). Reproducible research compendium for analysing effects of water management and nitrogen on rice sheath blight.</w:t>
+        <w:t xml:space="preserve">Sparks, A. H., Castilla, N. P., &amp; Sander, B. O. (2018). Reproducible research compendium for analysing effects of water management and nitrogen on rice sheath blight. “https://github.com/openplantpathology/rice_awd_pests”.</w:t>
       </w:r>
     </w:p>
     <w:bookmarkEnd w:id="71"/>
@@ -3050,7 +3050,7 @@
         <w:t xml:space="preserve"> </w:t>
       </w:r>
       <w:r>
-        <w:t xml:space="preserve">(A.B. Frank) Donk.] Disease: Current status and perspectives.</w:t>
+        <w:t xml:space="preserve">(A.B. Frank) Donk.] disease: Current status and perspectives.</w:t>
       </w:r>
       <w:r>
         <w:t xml:space="preserve"> </w:t>
@@ -4041,7 +4041,7 @@
         <w:pStyle w:val="FirstParagraph"/>
       </w:pPr>
       <w:r>
-        <w:t xml:space="preserve">This report was generated on 2018-05-02 15:20:40 using the following computational environment and dependencies:</w:t>
+        <w:t xml:space="preserve">This report was generated on 2018-05-03 20:55:23 using the following computational environment and dependencies:</w:t>
       </w:r>
     </w:p>
     <w:p>
@@ -4115,7 +4115,7 @@
         <w:rPr>
           <w:rStyle w:val="VerbatimChar"/>
         </w:rPr>
-        <w:t xml:space="preserve">#&gt;  date     2018-05-02                  </w:t>
+        <w:t xml:space="preserve">#&gt;  date     2018-05-03                  </w:t>
       </w:r>
       <w:r>
         <w:br w:type="textWrapping"/>
@@ -4493,7 +4493,7 @@
         <w:rPr>
           <w:rStyle w:val="VerbatimChar"/>
         </w:rPr>
-        <w:t xml:space="preserve">#&gt;  rice.awd.pests * 0.0.0.9000 2018-05-01 local         </w:t>
+        <w:t xml:space="preserve">#&gt;  rice.awd.pests * 0.0.0.9000 2018-05-03 local         </w:t>
       </w:r>
       <w:r>
         <w:br w:type="textWrapping"/>
@@ -4610,7 +4610,7 @@
         <w:rPr>
           <w:rStyle w:val="VerbatimChar"/>
         </w:rPr>
-        <w:t xml:space="preserve">#&gt;  yaml             2.1.18     2018-03-08 CRAN (R 3.5.0)</w:t>
+        <w:t xml:space="preserve">#&gt;  yaml             2.1.19     2018-05-01 cran (@2.1.19)</w:t>
       </w:r>
     </w:p>
     <w:p>
@@ -4629,25 +4629,25 @@
         <w:rPr>
           <w:rStyle w:val="VerbatimChar"/>
         </w:rPr>
-        <w:t xml:space="preserve">#&gt; Local:    master /Users/asparks/Development/rice_awd_pests/</w:t>
-      </w:r>
-      <w:r>
-        <w:br w:type="textWrapping"/>
-      </w:r>
-      <w:r>
-        <w:rPr>
-          <w:rStyle w:val="VerbatimChar"/>
-        </w:rPr>
-        <w:t xml:space="preserve">#&gt; Remote:   master @ origin (https://github.com/adamhsparks/AWD_ShB_Interaction.git)</w:t>
-      </w:r>
-      <w:r>
-        <w:br w:type="textWrapping"/>
-      </w:r>
-      <w:r>
-        <w:rPr>
-          <w:rStyle w:val="VerbatimChar"/>
-        </w:rPr>
-        <w:t xml:space="preserve">#&gt; Head:     [26332c2] 2018-05-02: Edit Acknowledgments</w:t>
+        <w:t xml:space="preserve">#&gt; Local:    master /Users/adamsparks/Development/rice_awd_pests/</w:t>
+      </w:r>
+      <w:r>
+        <w:br w:type="textWrapping"/>
+      </w:r>
+      <w:r>
+        <w:rPr>
+          <w:rStyle w:val="VerbatimChar"/>
+        </w:rPr>
+        <w:t xml:space="preserve">#&gt; Remote:   master @ origin (https://github.com/openplantpathology/rice_awd_pests.git)</w:t>
+      </w:r>
+      <w:r>
+        <w:br w:type="textWrapping"/>
+      </w:r>
+      <w:r>
+        <w:rPr>
+          <w:rStyle w:val="VerbatimChar"/>
+        </w:rPr>
+        <w:t xml:space="preserve">#&gt; Head:     [bcd9732] 2018-05-03: Update axis names for paper estimates plot</w:t>
       </w:r>
     </w:p>
     <w:sectPr>

</xml_diff>

<commit_message>
Add a bit more about evaluting the models
</commit_message>
<xml_diff>
--- a/analysis/paper/paper.docx
+++ b/analysis/paper/paper.docx
@@ -1919,23 +1919,33 @@
     </w:p>
     <w:p>
       <w:pPr>
+        <w:pStyle w:val="Heading3"/>
+      </w:pPr>
+      <w:bookmarkStart w:id="38" w:name="the-interaction-of-irrigation-and-n-management"/>
+      <w:r>
+        <w:t xml:space="preserve">The Interaction of Irrigation and N Management</w:t>
+      </w:r>
+      <w:bookmarkEnd w:id="38"/>
+    </w:p>
+    <w:p>
+      <w:pPr>
         <w:pStyle w:val="Heading2"/>
       </w:pPr>
-      <w:bookmarkStart w:id="38" w:name="experiment-3"/>
+      <w:bookmarkStart w:id="39" w:name="experiment-3"/>
       <w:r>
         <w:t xml:space="preserve">2016 Experiment</w:t>
       </w:r>
-      <w:bookmarkEnd w:id="38"/>
+      <w:bookmarkEnd w:id="39"/>
     </w:p>
     <w:p>
       <w:pPr>
         <w:pStyle w:val="Heading3"/>
       </w:pPr>
-      <w:bookmarkStart w:id="39" w:name="tiller-sheath-blight-incidence-1"/>
+      <w:bookmarkStart w:id="40" w:name="tiller-sheath-blight-incidence-1"/>
       <w:r>
         <w:t xml:space="preserve">Tiller Sheath Blight Incidence</w:t>
       </w:r>
-      <w:bookmarkEnd w:id="39"/>
+      <w:bookmarkEnd w:id="40"/>
     </w:p>
     <w:p>
       <w:pPr>
@@ -1949,11 +1959,11 @@
       <w:pPr>
         <w:pStyle w:val="Heading3"/>
       </w:pPr>
-      <w:bookmarkStart w:id="40" w:name="tiller-sheath-blight-severity-1"/>
+      <w:bookmarkStart w:id="41" w:name="tiller-sheath-blight-severity-1"/>
       <w:r>
         <w:t xml:space="preserve">Tiller Sheath Blight Severity</w:t>
       </w:r>
-      <w:bookmarkEnd w:id="40"/>
+      <w:bookmarkEnd w:id="41"/>
     </w:p>
     <w:p>
       <w:pPr>
@@ -1973,11 +1983,11 @@
       <w:pPr>
         <w:pStyle w:val="Heading3"/>
       </w:pPr>
-      <w:bookmarkStart w:id="41" w:name="leaf-sheath-blight-severity-1"/>
+      <w:bookmarkStart w:id="42" w:name="leaf-sheath-blight-severity-1"/>
       <w:r>
         <w:t xml:space="preserve">Leaf Sheath Blight Severity</w:t>
       </w:r>
-      <w:bookmarkEnd w:id="41"/>
+      <w:bookmarkEnd w:id="42"/>
     </w:p>
     <w:p>
       <w:pPr>
@@ -1989,13 +1999,23 @@
     </w:p>
     <w:p>
       <w:pPr>
+        <w:pStyle w:val="Heading3"/>
+      </w:pPr>
+      <w:bookmarkStart w:id="43" w:name="the-interaction-of-irrigation-and-n-management-1"/>
+      <w:r>
+        <w:t xml:space="preserve">The Interaction of Irrigation and N Management</w:t>
+      </w:r>
+      <w:bookmarkEnd w:id="43"/>
+    </w:p>
+    <w:p>
+      <w:pPr>
         <w:pStyle w:val="Heading1"/>
       </w:pPr>
-      <w:bookmarkStart w:id="42" w:name="discussion"/>
+      <w:bookmarkStart w:id="44" w:name="discussion"/>
       <w:r>
         <w:t xml:space="preserve">Discussion</w:t>
       </w:r>
-      <w:bookmarkEnd w:id="42"/>
+      <w:bookmarkEnd w:id="44"/>
     </w:p>
     <w:p>
       <w:pPr>
@@ -2034,21 +2054,21 @@
       <w:pPr>
         <w:pStyle w:val="Heading1"/>
       </w:pPr>
-      <w:bookmarkStart w:id="43" w:name="notes"/>
+      <w:bookmarkStart w:id="45" w:name="notes"/>
       <w:r>
         <w:t xml:space="preserve">Notes</w:t>
       </w:r>
-      <w:bookmarkEnd w:id="43"/>
+      <w:bookmarkEnd w:id="45"/>
     </w:p>
     <w:p>
       <w:pPr>
         <w:pStyle w:val="Heading2"/>
       </w:pPr>
-      <w:bookmarkStart w:id="44" w:name="acknowledgments"/>
+      <w:bookmarkStart w:id="46" w:name="acknowledgments"/>
       <w:r>
         <w:t xml:space="preserve">Acknowledgments</w:t>
       </w:r>
-      <w:bookmarkEnd w:id="44"/>
+      <w:bookmarkEnd w:id="46"/>
     </w:p>
     <w:p>
       <w:pPr>
@@ -2062,24 +2082,24 @@
       <w:pPr>
         <w:pStyle w:val="Heading5"/>
       </w:pPr>
-      <w:bookmarkStart w:id="45" w:name="pagebreak"/>
+      <w:bookmarkStart w:id="47" w:name="pagebreak"/>
       <w:r>
         <w:t xml:space="preserve">pagebreak</w:t>
       </w:r>
-      <w:bookmarkEnd w:id="45"/>
+      <w:bookmarkEnd w:id="47"/>
     </w:p>
     <w:p>
       <w:pPr>
         <w:pStyle w:val="Heading1"/>
       </w:pPr>
-      <w:bookmarkStart w:id="46" w:name="references"/>
+      <w:bookmarkStart w:id="48" w:name="references"/>
       <w:r>
         <w:t xml:space="preserve">References</w:t>
       </w:r>
-      <w:bookmarkEnd w:id="46"/>
-    </w:p>
-    <w:bookmarkStart w:id="78" w:name="refs"/>
-    <w:bookmarkStart w:id="48" w:name="ref-Bouman2001"/>
+      <w:bookmarkEnd w:id="48"/>
+    </w:p>
+    <w:bookmarkStart w:id="80" w:name="refs"/>
+    <w:bookmarkStart w:id="50" w:name="ref-Bouman2001"/>
     <w:p>
       <w:pPr>
         <w:pStyle w:val="FirstParagraph"/>
@@ -2111,7 +2131,7 @@
       <w:r>
         <w:t xml:space="preserve">(1), 11–30. doi:</w:t>
       </w:r>
-      <w:hyperlink r:id="rId47">
+      <w:hyperlink r:id="rId49">
         <w:r>
           <w:rPr>
             <w:rStyle w:val="Hyperlink"/>
@@ -2120,8 +2140,8 @@
         </w:r>
       </w:hyperlink>
     </w:p>
-    <w:bookmarkEnd w:id="48"/>
-    <w:bookmarkStart w:id="49" w:name="ref-Castilla1996"/>
+    <w:bookmarkEnd w:id="50"/>
+    <w:bookmarkStart w:id="51" w:name="ref-Castilla1996"/>
     <w:p>
       <w:pPr>
         <w:pStyle w:val="BodyText"/>
@@ -2154,8 +2174,8 @@
         <w:t xml:space="preserve">(4), 187–192.</w:t>
       </w:r>
     </w:p>
-    <w:bookmarkEnd w:id="49"/>
-    <w:bookmarkStart w:id="51" w:name="ref-deMendiburu2017"/>
+    <w:bookmarkEnd w:id="51"/>
+    <w:bookmarkStart w:id="53" w:name="ref-deMendiburu2017"/>
     <w:p>
       <w:pPr>
         <w:pStyle w:val="BodyText"/>
@@ -2178,7 +2198,7 @@
       <w:r>
         <w:t xml:space="preserve"> </w:t>
       </w:r>
-      <w:hyperlink r:id="rId50">
+      <w:hyperlink r:id="rId52">
         <w:r>
           <w:rPr>
             <w:rStyle w:val="Hyperlink"/>
@@ -2187,8 +2207,8 @@
         </w:r>
       </w:hyperlink>
     </w:p>
-    <w:bookmarkEnd w:id="51"/>
-    <w:bookmarkStart w:id="52" w:name="ref-Groth2008"/>
+    <w:bookmarkEnd w:id="53"/>
+    <w:bookmarkStart w:id="54" w:name="ref-Groth2008"/>
     <w:p>
       <w:pPr>
         <w:pStyle w:val="BodyText"/>
@@ -2221,8 +2241,8 @@
         <w:t xml:space="preserve">(7), 1125–1130.</w:t>
       </w:r>
     </w:p>
-    <w:bookmarkEnd w:id="52"/>
-    <w:bookmarkStart w:id="54" w:name="ref-MCMCglmm2010"/>
+    <w:bookmarkEnd w:id="54"/>
+    <w:bookmarkStart w:id="56" w:name="ref-MCMCglmm2010"/>
     <w:p>
       <w:pPr>
         <w:pStyle w:val="BodyText"/>
@@ -2257,7 +2277,7 @@
       <w:r>
         <w:t xml:space="preserve"> </w:t>
       </w:r>
-      <w:hyperlink r:id="rId53">
+      <w:hyperlink r:id="rId55">
         <w:r>
           <w:rPr>
             <w:rStyle w:val="Hyperlink"/>
@@ -2266,8 +2286,8 @@
         </w:r>
       </w:hyperlink>
     </w:p>
-    <w:bookmarkEnd w:id="54"/>
-    <w:bookmarkStart w:id="55" w:name="ref-Kumar2009"/>
+    <w:bookmarkEnd w:id="56"/>
+    <w:bookmarkStart w:id="57" w:name="ref-Kumar2009"/>
     <w:p>
       <w:pPr>
         <w:pStyle w:val="BodyText"/>
@@ -2312,8 +2332,8 @@
         <w:t xml:space="preserve">(2), 465–480.</w:t>
       </w:r>
     </w:p>
-    <w:bookmarkEnd w:id="55"/>
-    <w:bookmarkStart w:id="57" w:name="ref-Feng2007"/>
+    <w:bookmarkEnd w:id="57"/>
+    <w:bookmarkStart w:id="59" w:name="ref-Feng2007"/>
     <w:p>
       <w:pPr>
         <w:pStyle w:val="BodyText"/>
@@ -2345,7 +2365,7 @@
       <w:r>
         <w:t xml:space="preserve">(1 - 3), 1–13. doi:</w:t>
       </w:r>
-      <w:hyperlink r:id="rId56">
+      <w:hyperlink r:id="rId58">
         <w:r>
           <w:rPr>
             <w:rStyle w:val="Hyperlink"/>
@@ -2354,8 +2374,8 @@
         </w:r>
       </w:hyperlink>
     </w:p>
-    <w:bookmarkEnd w:id="57"/>
-    <w:bookmarkStart w:id="58" w:name="ref-Marchetti1991"/>
+    <w:bookmarkEnd w:id="59"/>
+    <w:bookmarkStart w:id="60" w:name="ref-Marchetti1991"/>
     <w:p>
       <w:pPr>
         <w:pStyle w:val="BodyText"/>
@@ -2376,8 +2396,8 @@
         <w:t xml:space="preserve">.</w:t>
       </w:r>
     </w:p>
-    <w:bookmarkEnd w:id="58"/>
-    <w:bookmarkStart w:id="60" w:name="ref-MOEF2015"/>
+    <w:bookmarkEnd w:id="60"/>
+    <w:bookmarkStart w:id="62" w:name="ref-MOEF2015"/>
     <w:p>
       <w:pPr>
         <w:pStyle w:val="BodyText"/>
@@ -2388,7 +2408,7 @@
       <w:r>
         <w:t xml:space="preserve"> </w:t>
       </w:r>
-      <w:hyperlink r:id="rId59">
+      <w:hyperlink r:id="rId61">
         <w:r>
           <w:rPr>
             <w:rStyle w:val="Hyperlink"/>
@@ -2397,8 +2417,8 @@
         </w:r>
       </w:hyperlink>
     </w:p>
-    <w:bookmarkEnd w:id="60"/>
-    <w:bookmarkStart w:id="62" w:name="ref-coda2006"/>
+    <w:bookmarkEnd w:id="62"/>
+    <w:bookmarkStart w:id="64" w:name="ref-coda2006"/>
     <w:p>
       <w:pPr>
         <w:pStyle w:val="BodyText"/>
@@ -2433,7 +2453,7 @@
       <w:r>
         <w:t xml:space="preserve"> </w:t>
       </w:r>
-      <w:hyperlink r:id="rId61">
+      <w:hyperlink r:id="rId63">
         <w:r>
           <w:rPr>
             <w:rStyle w:val="Hyperlink"/>
@@ -2442,8 +2462,8 @@
         </w:r>
       </w:hyperlink>
     </w:p>
-    <w:bookmarkEnd w:id="62"/>
-    <w:bookmarkStart w:id="64" w:name="ref-R2018"/>
+    <w:bookmarkEnd w:id="64"/>
+    <w:bookmarkStart w:id="66" w:name="ref-R2018"/>
     <w:p>
       <w:pPr>
         <w:pStyle w:val="BodyText"/>
@@ -2466,7 +2486,7 @@
       <w:r>
         <w:t xml:space="preserve"> </w:t>
       </w:r>
-      <w:hyperlink r:id="rId63">
+      <w:hyperlink r:id="rId65">
         <w:r>
           <w:rPr>
             <w:rStyle w:val="Hyperlink"/>
@@ -2475,8 +2495,8 @@
         </w:r>
       </w:hyperlink>
     </w:p>
-    <w:bookmarkEnd w:id="64"/>
-    <w:bookmarkStart w:id="65" w:name="ref-Richards2014"/>
+    <w:bookmarkEnd w:id="66"/>
+    <w:bookmarkStart w:id="67" w:name="ref-Richards2014"/>
     <w:p>
       <w:pPr>
         <w:pStyle w:val="BodyText"/>
@@ -2500,8 +2520,8 @@
         <w:t xml:space="preserve">(CSA Practice Brief). Copenhagen, Denmark: CGIAR Research Program on Climate Change, Agriculture; Food Security (CCAFS).</w:t>
       </w:r>
     </w:p>
-    <w:bookmarkEnd w:id="65"/>
-    <w:bookmarkStart w:id="66" w:name="ref-Rush1983"/>
+    <w:bookmarkEnd w:id="67"/>
+    <w:bookmarkStart w:id="68" w:name="ref-Rush1983"/>
     <w:p>
       <w:pPr>
         <w:pStyle w:val="BodyText"/>
@@ -2534,8 +2554,8 @@
         <w:t xml:space="preserve">(7), 829–832.</w:t>
       </w:r>
     </w:p>
-    <w:bookmarkEnd w:id="66"/>
-    <w:bookmarkStart w:id="67" w:name="ref-Sander2015"/>
+    <w:bookmarkEnd w:id="68"/>
+    <w:bookmarkStart w:id="69" w:name="ref-Sander2015"/>
     <w:p>
       <w:pPr>
         <w:pStyle w:val="BodyText"/>
@@ -2544,8 +2564,8 @@
         <w:t xml:space="preserve">Sander, B. O., Wassmann, R., &amp; Siopongco, J. D. L. C. (2016). Mitigating greenhouse gas emissions from rice production through water-saving techniques: Potential, adoption and empirical evidence. In C. T. Hoanh, R. Johnston, &amp; V. Smakhtin (Eds.), (p. 193). Centre for Agriculture; Biosciences International.</w:t>
       </w:r>
     </w:p>
-    <w:bookmarkEnd w:id="67"/>
-    <w:bookmarkStart w:id="68" w:name="ref-Savary2000"/>
+    <w:bookmarkEnd w:id="69"/>
+    <w:bookmarkStart w:id="70" w:name="ref-Savary2000"/>
     <w:p>
       <w:pPr>
         <w:pStyle w:val="BodyText"/>
@@ -2578,8 +2598,8 @@
         <w:t xml:space="preserve">(3), 357–369.</w:t>
       </w:r>
     </w:p>
-    <w:bookmarkEnd w:id="68"/>
-    <w:bookmarkStart w:id="69" w:name="ref-simko2012area"/>
+    <w:bookmarkEnd w:id="70"/>
+    <w:bookmarkStart w:id="71" w:name="ref-simko2012area"/>
     <w:p>
       <w:pPr>
         <w:pStyle w:val="BodyText"/>
@@ -2612,8 +2632,8 @@
         <w:t xml:space="preserve">(4), 381–389.</w:t>
       </w:r>
     </w:p>
-    <w:bookmarkEnd w:id="69"/>
-    <w:bookmarkStart w:id="70" w:name="ref-Slaton2003"/>
+    <w:bookmarkEnd w:id="71"/>
+    <w:bookmarkStart w:id="72" w:name="ref-Slaton2003"/>
     <w:p>
       <w:pPr>
         <w:pStyle w:val="BodyText"/>
@@ -2646,8 +2666,8 @@
         <w:t xml:space="preserve">(6), 1489–1496.</w:t>
       </w:r>
     </w:p>
-    <w:bookmarkEnd w:id="70"/>
-    <w:bookmarkStart w:id="71" w:name="ref-Sparks2018"/>
+    <w:bookmarkEnd w:id="72"/>
+    <w:bookmarkStart w:id="73" w:name="ref-Sparks2018"/>
     <w:p>
       <w:pPr>
         <w:pStyle w:val="BodyText"/>
@@ -2656,8 +2676,8 @@
         <w:t xml:space="preserve">Sparks, A. H., Castilla, N. P., &amp; Sander, B. O. (2018). Reproducible research compendium for analysing effects of water management and nitrogen on rice sheath blight. “https://github.com/openplantpathology/rice_awd_pests”.</w:t>
       </w:r>
     </w:p>
-    <w:bookmarkEnd w:id="71"/>
-    <w:bookmarkStart w:id="73" w:name="ref-Srinivasachary2011"/>
+    <w:bookmarkEnd w:id="73"/>
+    <w:bookmarkStart w:id="75" w:name="ref-Srinivasachary2011"/>
     <w:p>
       <w:pPr>
         <w:pStyle w:val="BodyText"/>
@@ -2716,7 +2736,7 @@
       <w:r>
         <w:t xml:space="preserve">(1), 1–22. doi:</w:t>
       </w:r>
-      <w:hyperlink r:id="rId72">
+      <w:hyperlink r:id="rId74">
         <w:r>
           <w:rPr>
             <w:rStyle w:val="Hyperlink"/>
@@ -2725,8 +2745,8 @@
         </w:r>
       </w:hyperlink>
     </w:p>
-    <w:bookmarkEnd w:id="73"/>
-    <w:bookmarkStart w:id="74" w:name="ref-Tang2007"/>
+    <w:bookmarkEnd w:id="75"/>
+    <w:bookmarkStart w:id="76" w:name="ref-Tang2007"/>
     <w:p>
       <w:pPr>
         <w:pStyle w:val="BodyText"/>
@@ -2759,8 +2779,8 @@
         <w:t xml:space="preserve">(3), 219–227.</w:t>
       </w:r>
     </w:p>
-    <w:bookmarkEnd w:id="74"/>
-    <w:bookmarkStart w:id="75" w:name="ref-Willocquet2000"/>
+    <w:bookmarkEnd w:id="76"/>
+    <w:bookmarkStart w:id="77" w:name="ref-Willocquet2000"/>
     <w:p>
       <w:pPr>
         <w:pStyle w:val="BodyText"/>
@@ -2805,8 +2825,8 @@
         <w:t xml:space="preserve">(3), 346–354.</w:t>
       </w:r>
     </w:p>
-    <w:bookmarkEnd w:id="75"/>
-    <w:bookmarkStart w:id="77" w:name="ref-Yan2005"/>
+    <w:bookmarkEnd w:id="77"/>
+    <w:bookmarkStart w:id="79" w:name="ref-Yan2005"/>
     <w:p>
       <w:pPr>
         <w:pStyle w:val="BodyText"/>
@@ -2838,7 +2858,7 @@
       <w:r>
         <w:t xml:space="preserve">(7), 1131–1141. doi:</w:t>
       </w:r>
-      <w:hyperlink r:id="rId76">
+      <w:hyperlink r:id="rId78">
         <w:r>
           <w:rPr>
             <w:rStyle w:val="Hyperlink"/>
@@ -2847,27 +2867,27 @@
         </w:r>
       </w:hyperlink>
     </w:p>
-    <w:bookmarkEnd w:id="77"/>
-    <w:bookmarkEnd w:id="78"/>
+    <w:bookmarkEnd w:id="79"/>
+    <w:bookmarkEnd w:id="80"/>
     <w:p>
       <w:pPr>
         <w:pStyle w:val="Heading5"/>
       </w:pPr>
-      <w:bookmarkStart w:id="79" w:name="pagebreak-1"/>
+      <w:bookmarkStart w:id="81" w:name="pagebreak-1"/>
       <w:r>
         <w:t xml:space="preserve">pagebreak</w:t>
       </w:r>
-      <w:bookmarkEnd w:id="79"/>
+      <w:bookmarkEnd w:id="81"/>
     </w:p>
     <w:p>
       <w:pPr>
         <w:pStyle w:val="Heading1"/>
       </w:pPr>
-      <w:bookmarkStart w:id="80" w:name="tables"/>
+      <w:bookmarkStart w:id="82" w:name="tables"/>
       <w:r>
         <w:t xml:space="preserve">Tables</w:t>
       </w:r>
-      <w:bookmarkEnd w:id="80"/>
+      <w:bookmarkEnd w:id="82"/>
     </w:p>
     <w:p>
       <w:pPr>
@@ -3332,21 +3352,21 @@
       <w:pPr>
         <w:pStyle w:val="Heading5"/>
       </w:pPr>
-      <w:bookmarkStart w:id="81" w:name="pagebreak-2"/>
+      <w:bookmarkStart w:id="83" w:name="pagebreak-2"/>
       <w:r>
         <w:t xml:space="preserve">pagebreak</w:t>
       </w:r>
-      <w:bookmarkEnd w:id="81"/>
+      <w:bookmarkEnd w:id="83"/>
     </w:p>
     <w:p>
       <w:pPr>
         <w:pStyle w:val="Heading1"/>
       </w:pPr>
-      <w:bookmarkStart w:id="82" w:name="figures"/>
+      <w:bookmarkStart w:id="84" w:name="figures"/>
       <w:r>
         <w:t xml:space="preserve">Figures</w:t>
       </w:r>
-      <w:bookmarkEnd w:id="82"/>
+      <w:bookmarkEnd w:id="84"/>
     </w:p>
     <w:p>
       <w:pPr>
@@ -3369,69 +3389,6 @@
                 <pic:pic>
                   <pic:nvPicPr>
                     <pic:cNvPr descr="../figures/fig_1-1.eps" id="0" name="Picture"/>
-                    <pic:cNvPicPr>
-                      <a:picLocks noChangeArrowheads="1" noChangeAspect="1"/>
-                    </pic:cNvPicPr>
-                  </pic:nvPicPr>
-                  <pic:blipFill>
-                    <a:blip r:embed="rId83"/>
-                    <a:stretch>
-                      <a:fillRect/>
-                    </a:stretch>
-                  </pic:blipFill>
-                  <pic:spPr bwMode="auto">
-                    <a:xfrm>
-                      <a:off x="0" y="0"/>
-                      <a:ext cx="5943600" cy="5943600"/>
-                    </a:xfrm>
-                    <a:prstGeom prst="rect">
-                      <a:avLst/>
-                    </a:prstGeom>
-                    <a:noFill/>
-                    <a:ln w="9525">
-                      <a:noFill/>
-                      <a:headEnd/>
-                      <a:tailEnd/>
-                    </a:ln>
-                  </pic:spPr>
-                </pic:pic>
-              </a:graphicData>
-            </a:graphic>
-          </wp:inline>
-        </w:drawing>
-      </w:r>
-    </w:p>
-    <w:p>
-      <w:pPr>
-        <w:pStyle w:val="Heading5"/>
-      </w:pPr>
-      <w:bookmarkStart w:id="84" w:name="shb-n-progress"/>
-      <w:r>
-        <w:t xml:space="preserve">ShB N progress</w:t>
-      </w:r>
-      <w:bookmarkEnd w:id="84"/>
-    </w:p>
-    <w:p>
-      <w:pPr>
-        <w:pStyle w:val="FirstParagraph"/>
-      </w:pPr>
-      <w:r>
-        <w:t xml:space="preserve">Fig. 2: Sheath blight incidence progress was measured in the 2015 experiment at five assessment points and 2016 experiment at four assessment points during the dry season both years. Five different nitrogen treatments were applied to split plots depending on the experiment. In the 2015 experiment three nitrogen rate treatments were applied: no N (N0), 100 kg per ha N (N100) and 180 kg per ha N (N120). In the 2016 experiment, two nitrogen rate treatments were applied: 60 kg per ha N (N60) and 180 kg per ha N (N180). Points represent the mean of four replications.</w:t>
-      </w:r>
-      <w:r>
-        <w:t xml:space="preserve"> </w:t>
-      </w:r>
-      <w:r>
-        <w:drawing>
-          <wp:inline>
-            <wp:extent cx="5943600" cy="5943600"/>
-            <wp:effectExtent b="0" l="0" r="0" t="0"/>
-            <wp:docPr descr="(#fig:fig_2)fig.2_cap" title="" id="1" name="Picture"/>
-            <a:graphic>
-              <a:graphicData uri="http://schemas.openxmlformats.org/drawingml/2006/picture">
-                <pic:pic>
-                  <pic:nvPicPr>
-                    <pic:cNvPr descr="../figures/fig_2-1.eps" id="0" name="Picture"/>
                     <pic:cNvPicPr>
                       <a:picLocks noChangeArrowheads="1" noChangeAspect="1"/>
                     </pic:cNvPicPr>
@@ -3468,9 +3425,9 @@
       <w:pPr>
         <w:pStyle w:val="Heading5"/>
       </w:pPr>
-      <w:bookmarkStart w:id="86" w:name="shb-boxplot---wmgt"/>
-      <w:r>
-        <w:t xml:space="preserve">ShB boxplot - WMGT</w:t>
+      <w:bookmarkStart w:id="86" w:name="shb-n-progress"/>
+      <w:r>
+        <w:t xml:space="preserve">ShB N progress</w:t>
       </w:r>
       <w:bookmarkEnd w:id="86"/>
     </w:p>
@@ -3479,7 +3436,7 @@
         <w:pStyle w:val="FirstParagraph"/>
       </w:pPr>
       <w:r>
-        <w:t xml:space="preserve">Fig. 3: Sheath blight progress was measured in the 2015 at five assessment points and 2016 experiment at four points. Sheath blight incidence was rated as the number of infected tillers divided by the total number of tillers per hill and used to calculate the area under the disease progress stairs (AUDPS). Sheath blight severity was rated on an unevenly spaced categorical scale and converted to the mid-point percentage value to calculate the AUDPS. Main plot irrigation treatments were permanently flooded (FLD) and alternate wetting and drying (AWD).</w:t>
+        <w:t xml:space="preserve">Fig. 2: Sheath blight incidence progress was measured in the 2015 experiment at five assessment points and 2016 experiment at four assessment points during the dry season both years. Five different nitrogen treatments were applied to split plots depending on the experiment. In the 2015 experiment three nitrogen rate treatments were applied: no N (N0), 100 kg per ha N (N100) and 180 kg per ha N (N120). In the 2016 experiment, two nitrogen rate treatments were applied: 60 kg per ha N (N60) and 180 kg per ha N (N180). Points represent the mean of four replications.</w:t>
       </w:r>
       <w:r>
         <w:t xml:space="preserve"> </w:t>
@@ -3489,12 +3446,12 @@
           <wp:inline>
             <wp:extent cx="5943600" cy="5943600"/>
             <wp:effectExtent b="0" l="0" r="0" t="0"/>
-            <wp:docPr descr="(#fig:fig_3)fig.3_cap" title="" id="1" name="Picture"/>
+            <wp:docPr descr="(#fig:fig_2)fig.2_cap" title="" id="1" name="Picture"/>
             <a:graphic>
               <a:graphicData uri="http://schemas.openxmlformats.org/drawingml/2006/picture">
                 <pic:pic>
                   <pic:nvPicPr>
-                    <pic:cNvPr descr="../figures/fig_3-1.eps" id="0" name="Picture"/>
+                    <pic:cNvPr descr="../figures/fig_2-1.eps" id="0" name="Picture"/>
                     <pic:cNvPicPr>
                       <a:picLocks noChangeArrowheads="1" noChangeAspect="1"/>
                     </pic:cNvPicPr>
@@ -3531,9 +3488,9 @@
       <w:pPr>
         <w:pStyle w:val="Heading5"/>
       </w:pPr>
-      <w:bookmarkStart w:id="88" w:name="shb-boxplot---nrte"/>
-      <w:r>
-        <w:t xml:space="preserve">ShB boxplot - NRTE</w:t>
+      <w:bookmarkStart w:id="88" w:name="shb-boxplot---wmgt"/>
+      <w:r>
+        <w:t xml:space="preserve">ShB boxplot - WMGT</w:t>
       </w:r>
       <w:bookmarkEnd w:id="88"/>
     </w:p>
@@ -3542,7 +3499,7 @@
         <w:pStyle w:val="FirstParagraph"/>
       </w:pPr>
       <w:r>
-        <w:t xml:space="preserve">Fig. 4: Sheath blight severity progress was measured in the 2015 at five assessment points and 2016 experiment at four points. Sheath blight incidence was rated as the number of infected tillers divided by the total number of tillers per hill and used to calculate the area under the disease progress stairs (AUDPS). Sheath blight severity was rated on an unevenly spaced categorical scale and converted to the mid-point percentage value to calculate the AUDPS. Five different nitrogen treatments were applied to split plots depending on the experiment. In the 2015 experiment three nitrogen rate treatments were applied: no N (N0), 100 kg per ha N (N100) and 180 kg per ha N (N120). In the 2016 experiment, two nitrogen rate treatments were applied: 60 kg per ha N (N60) and 180 kg per ha N (N180).</w:t>
+        <w:t xml:space="preserve">Fig. 3: Sheath blight progress was measured in the 2015 at five assessment points and 2016 experiment at four points. Sheath blight incidence was rated as the number of infected tillers divided by the total number of tillers per hill and used to calculate the area under the disease progress stairs (AUDPS). Sheath blight severity was rated on an unevenly spaced categorical scale and converted to the mid-point percentage value to calculate the AUDPS. Main plot irrigation treatments were permanently flooded (FLD) and alternate wetting and drying (AWD).</w:t>
       </w:r>
       <w:r>
         <w:t xml:space="preserve"> </w:t>
@@ -3552,12 +3509,12 @@
           <wp:inline>
             <wp:extent cx="5943600" cy="5943600"/>
             <wp:effectExtent b="0" l="0" r="0" t="0"/>
-            <wp:docPr descr="(#fig:fig_4)fig.4_cap" title="" id="1" name="Picture"/>
+            <wp:docPr descr="(#fig:fig_3)fig.3_cap" title="" id="1" name="Picture"/>
             <a:graphic>
               <a:graphicData uri="http://schemas.openxmlformats.org/drawingml/2006/picture">
                 <pic:pic>
                   <pic:nvPicPr>
-                    <pic:cNvPr descr="../figures/fig_4-1.eps" id="0" name="Picture"/>
+                    <pic:cNvPr descr="../figures/fig_3-1.eps" id="0" name="Picture"/>
                     <pic:cNvPicPr>
                       <a:picLocks noChangeArrowheads="1" noChangeAspect="1"/>
                     </pic:cNvPicPr>
@@ -3594,9 +3551,9 @@
       <w:pPr>
         <w:pStyle w:val="Heading5"/>
       </w:pPr>
-      <w:bookmarkStart w:id="90" w:name="estimates-plot"/>
-      <w:r>
-        <w:t xml:space="preserve">Estimates plot</w:t>
+      <w:bookmarkStart w:id="90" w:name="shb-boxplot---nrte"/>
+      <w:r>
+        <w:t xml:space="preserve">ShB boxplot - NRTE</w:t>
       </w:r>
       <w:bookmarkEnd w:id="90"/>
     </w:p>
@@ -3605,7 +3562,7 @@
         <w:pStyle w:val="FirstParagraph"/>
       </w:pPr>
       <w:r>
-        <w:t xml:space="preserve">Fig. 5: Posterior means and 95% credible intervals for the explanatory variables used in models of alternate wetting and drying irrigations (AWD) and nitrogen rate (NRTE) on sheath blight tiller incidence, tiller severity and leaf severity. Five different nitrogen treatments were applied to split plots depending on the experiment. In the 2015 experiment three nitrogen rate treatments were applied: no N (N0), 100 kg per ha N (N100) and 180 kg per ha N (N120). In the 2016 experiment, two nitrogen rate treatments were applied: 60 kg per ha N (N60) and 180 kg per ha N (N180).</w:t>
+        <w:t xml:space="preserve">Fig. 4: Sheath blight severity progress was measured in the 2015 at five assessment points and 2016 experiment at four points. Sheath blight incidence was rated as the number of infected tillers divided by the total number of tillers per hill and used to calculate the area under the disease progress stairs (AUDPS). Sheath blight severity was rated on an unevenly spaced categorical scale and converted to the mid-point percentage value to calculate the AUDPS. Five different nitrogen treatments were applied to split plots depending on the experiment. In the 2015 experiment three nitrogen rate treatments were applied: no N (N0), 100 kg per ha N (N100) and 180 kg per ha N (N120). In the 2016 experiment, two nitrogen rate treatments were applied: 60 kg per ha N (N60) and 180 kg per ha N (N180).</w:t>
       </w:r>
       <w:r>
         <w:t xml:space="preserve"> </w:t>
@@ -3615,12 +3572,12 @@
           <wp:inline>
             <wp:extent cx="5943600" cy="5943600"/>
             <wp:effectExtent b="0" l="0" r="0" t="0"/>
-            <wp:docPr descr="(#fig:fig_5)fig.5_cap" title="" id="1" name="Picture"/>
+            <wp:docPr descr="(#fig:fig_4)fig.4_cap" title="" id="1" name="Picture"/>
             <a:graphic>
               <a:graphicData uri="http://schemas.openxmlformats.org/drawingml/2006/picture">
                 <pic:pic>
                   <pic:nvPicPr>
-                    <pic:cNvPr descr="../figures/fig_5-1.eps" id="0" name="Picture"/>
+                    <pic:cNvPr descr="../figures/fig_4-1.eps" id="0" name="Picture"/>
                     <pic:cNvPicPr>
                       <a:picLocks noChangeArrowheads="1" noChangeAspect="1"/>
                     </pic:cNvPicPr>
@@ -3657,28 +3614,91 @@
       <w:pPr>
         <w:pStyle w:val="Heading5"/>
       </w:pPr>
-      <w:bookmarkStart w:id="92" w:name="pagebreak-3"/>
+      <w:bookmarkStart w:id="92" w:name="estimates-plot"/>
+      <w:r>
+        <w:t xml:space="preserve">Estimates plot</w:t>
+      </w:r>
+      <w:bookmarkEnd w:id="92"/>
+    </w:p>
+    <w:p>
+      <w:pPr>
+        <w:pStyle w:val="FirstParagraph"/>
+      </w:pPr>
+      <w:r>
+        <w:t xml:space="preserve">Fig. 5: Posterior means and 95% credible intervals for the explanatory variables used in models of alternate wetting and drying irrigations (AWD) and nitrogen rate (NRTE) on sheath blight tiller incidence, tiller severity and leaf severity. Five different nitrogen treatments were applied to split plots depending on the experiment. In the 2015 experiment three nitrogen rate treatments were applied: no N (N0), 100 kg per ha N (N100) and 180 kg per ha N (N120). In the 2016 experiment, two nitrogen rate treatments were applied: 60 kg per ha N (N60) and 180 kg per ha N (N180).</w:t>
+      </w:r>
+      <w:r>
+        <w:t xml:space="preserve"> </w:t>
+      </w:r>
+      <w:r>
+        <w:drawing>
+          <wp:inline>
+            <wp:extent cx="5943600" cy="5943600"/>
+            <wp:effectExtent b="0" l="0" r="0" t="0"/>
+            <wp:docPr descr="(#fig:fig_5)fig.5_cap" title="" id="1" name="Picture"/>
+            <a:graphic>
+              <a:graphicData uri="http://schemas.openxmlformats.org/drawingml/2006/picture">
+                <pic:pic>
+                  <pic:nvPicPr>
+                    <pic:cNvPr descr="../figures/fig_5-1.eps" id="0" name="Picture"/>
+                    <pic:cNvPicPr>
+                      <a:picLocks noChangeArrowheads="1" noChangeAspect="1"/>
+                    </pic:cNvPicPr>
+                  </pic:nvPicPr>
+                  <pic:blipFill>
+                    <a:blip r:embed="rId93"/>
+                    <a:stretch>
+                      <a:fillRect/>
+                    </a:stretch>
+                  </pic:blipFill>
+                  <pic:spPr bwMode="auto">
+                    <a:xfrm>
+                      <a:off x="0" y="0"/>
+                      <a:ext cx="5943600" cy="5943600"/>
+                    </a:xfrm>
+                    <a:prstGeom prst="rect">
+                      <a:avLst/>
+                    </a:prstGeom>
+                    <a:noFill/>
+                    <a:ln w="9525">
+                      <a:noFill/>
+                      <a:headEnd/>
+                      <a:tailEnd/>
+                    </a:ln>
+                  </pic:spPr>
+                </pic:pic>
+              </a:graphicData>
+            </a:graphic>
+          </wp:inline>
+        </w:drawing>
+      </w:r>
+    </w:p>
+    <w:p>
+      <w:pPr>
+        <w:pStyle w:val="Heading5"/>
+      </w:pPr>
+      <w:bookmarkStart w:id="94" w:name="pagebreak-3"/>
       <w:r>
         <w:t xml:space="preserve">pagebreak</w:t>
       </w:r>
-      <w:bookmarkEnd w:id="92"/>
+      <w:bookmarkEnd w:id="94"/>
     </w:p>
     <w:p>
       <w:pPr>
         <w:pStyle w:val="Heading3"/>
       </w:pPr>
-      <w:bookmarkStart w:id="93" w:name="colophon"/>
+      <w:bookmarkStart w:id="95" w:name="colophon"/>
       <w:r>
         <w:t xml:space="preserve">Colophon</w:t>
       </w:r>
-      <w:bookmarkEnd w:id="93"/>
+      <w:bookmarkEnd w:id="95"/>
     </w:p>
     <w:p>
       <w:pPr>
         <w:pStyle w:val="FirstParagraph"/>
       </w:pPr>
       <w:r>
-        <w:t xml:space="preserve">This report was generated on 2018-05-03 21:02:26 using the following computational environment and dependencies:</w:t>
+        <w:t xml:space="preserve">This report was generated on 2018-05-03 21:03:28 using the following computational environment and dependencies:</w:t>
       </w:r>
     </w:p>
     <w:p>
@@ -4284,7 +4304,7 @@
         <w:rPr>
           <w:rStyle w:val="VerbatimChar"/>
         </w:rPr>
-        <w:t xml:space="preserve">#&gt; Head:     [b04934f] 2018-05-03: Update figure with new function</w:t>
+        <w:t xml:space="preserve">#&gt; Head:     [c96ee8c] 2018-05-03: Fix crossrefs</w:t>
       </w:r>
     </w:p>
     <w:sectPr>

</xml_diff>

<commit_message>
Correct paper so that it properly builds
</commit_message>
<xml_diff>
--- a/analysis/paper/paper.docx
+++ b/analysis/paper/paper.docx
@@ -1369,7 +1369,7 @@
         <w:t xml:space="preserve"> </w:t>
       </w:r>
       <w:r>
-        <w:t xml:space="preserve">(N. P. Castilla et al. 1996; Slaton et al. 2003; Tang et al. 2007)</w:t>
+        <w:t xml:space="preserve">(Castilla et al. 1996; Slaton et al. 2003; Tang et al. 2007)</w:t>
       </w:r>
       <w:r>
         <w:t xml:space="preserve"> </w:t>
@@ -1381,7 +1381,7 @@
         <w:t xml:space="preserve"> </w:t>
       </w:r>
       <w:r>
-        <w:t xml:space="preserve">(N. P. Castilla et al. 1996)</w:t>
+        <w:t xml:space="preserve">(Castilla et al. 1996)</w:t>
       </w:r>
       <w:r>
         <w:t xml:space="preserve">.</w:t>
@@ -1410,7 +1410,7 @@
         <w:t xml:space="preserve"> </w:t>
       </w:r>
       <w:r>
-        <w:t xml:space="preserve">(B. A. Bouman and Tuong 2001; Liping et al. 2007)</w:t>
+        <w:t xml:space="preserve">(Bouman and Tuong 2001; Liping et al. 2007)</w:t>
       </w:r>
       <w:r>
         <w:t xml:space="preserve">. In AWD rice, fields are exposed to several dry phases during the growth period without exposing the plants to water stress. In order to avoid yield decline under AWD</w:t>
@@ -1532,7 +1532,7 @@
         <w:pStyle w:val="FirstParagraph"/>
       </w:pPr>
       <w:r>
-        <w:t xml:space="preserve">The plot design was a split-plot design with four replicates where irrigation was the main plot and N rate was the split-plot.</w:t>
+        <w:t xml:space="preserve">The plot design was a split-plot randomised complete block design with four replicates where irrigation was the main plot and N rate was the split-plot.</w:t>
       </w:r>
     </w:p>
     <w:p>
@@ -1820,7 +1820,7 @@
         <w:t xml:space="preserve"> </w:t>
       </w:r>
       <w:r>
-        <w:t xml:space="preserve">package was used to provide utilities to check convergence using visual inspection of graphs and the Gelman-Rubin test. All data generated from this project and code used for analysis are available as a reproducible research compendium from</w:t>
+        <w:t xml:space="preserve">package was used to provide utilities to check MCMC chain convergence using visual inspection of resulting trace graphs and the Gelman-Rubin test. All data generated from this project and code used for analysis are available as a reproducible research compendium from</w:t>
       </w:r>
       <w:r>
         <w:t xml:space="preserve"> </w:t>
@@ -2044,7 +2044,7 @@
         <w:t xml:space="preserve"> </w:t>
       </w:r>
       <w:r>
-        <w:t xml:space="preserve">(L. Willocquet et al. 2000)</w:t>
+        <w:t xml:space="preserve">(Willocquet et al. 2000)</w:t>
       </w:r>
       <w:r>
         <w:t xml:space="preserve">. It is possible that the mechanical transplanter could increase ShB spread in the canopy as compared with traditional manual transplanting. This however was not investigated as a part of this study but could bear further research.</w:t>
@@ -2673,7 +2673,7 @@
         <w:pStyle w:val="BodyText"/>
       </w:pPr>
       <w:r>
-        <w:t xml:space="preserve">Sparks, A. H., Castilla, N. P., &amp; Sander, B. O. (2018). Reproducible research compendium for analysing effects of water management and nitrogen on rice sheath blight. “https://github.com/openplantpathology/rice_awd_pests”.</w:t>
+        <w:t xml:space="preserve">Sparks, A. H., Castilla, N. P., &amp; Sander, B. O. (2018). Reproducible research compendium for analysing effects of water management and nitrogen on rice sheath blight.</w:t>
       </w:r>
     </w:p>
     <w:bookmarkEnd w:id="73"/>
@@ -2710,7 +2710,7 @@
         <w:t xml:space="preserve"> </w:t>
       </w:r>
       <w:r>
-        <w:t xml:space="preserve">(A.B. Frank) Donk.] disease: Current status and perspectives.</w:t>
+        <w:t xml:space="preserve">(A.B. Frank) Donk.] Disease: Current status and perspectives.</w:t>
       </w:r>
       <w:r>
         <w:t xml:space="preserve"> </w:t>
@@ -3698,7 +3698,7 @@
         <w:pStyle w:val="FirstParagraph"/>
       </w:pPr>
       <w:r>
-        <w:t xml:space="preserve">This report was generated on 2018-05-03 21:03:28 using the following computational environment and dependencies:</w:t>
+        <w:t xml:space="preserve">This report was generated on 2018-05-08 17:00:57 using the following computational environment and dependencies:</w:t>
       </w:r>
     </w:p>
     <w:p>
@@ -3772,7 +3772,7 @@
         <w:rPr>
           <w:rStyle w:val="VerbatimChar"/>
         </w:rPr>
-        <w:t xml:space="preserve">#&gt;  date     2018-05-03                  </w:t>
+        <w:t xml:space="preserve">#&gt;  date     2018-05-08                  </w:t>
       </w:r>
       <w:r>
         <w:br w:type="textWrapping"/>
@@ -3817,7 +3817,7 @@
         <w:rPr>
           <w:rStyle w:val="VerbatimChar"/>
         </w:rPr>
-        <w:t xml:space="preserve">#&gt;  base           * 3.5.0      2018-04-23 local         </w:t>
+        <w:t xml:space="preserve">#&gt;  base           * 3.5.0      2018-05-04 local         </w:t>
       </w:r>
       <w:r>
         <w:br w:type="textWrapping"/>
@@ -3880,16 +3880,16 @@
         <w:rPr>
           <w:rStyle w:val="VerbatimChar"/>
         </w:rPr>
-        <w:t xml:space="preserve">#&gt;  compiler         3.5.0      2018-04-23 local         </w:t>
-      </w:r>
-      <w:r>
-        <w:br w:type="textWrapping"/>
-      </w:r>
-      <w:r>
-        <w:rPr>
-          <w:rStyle w:val="VerbatimChar"/>
-        </w:rPr>
-        <w:t xml:space="preserve">#&gt;  datasets       * 3.5.0      2018-04-23 local         </w:t>
+        <w:t xml:space="preserve">#&gt;  compiler         3.5.0      2018-05-04 local         </w:t>
+      </w:r>
+      <w:r>
+        <w:br w:type="textWrapping"/>
+      </w:r>
+      <w:r>
+        <w:rPr>
+          <w:rStyle w:val="VerbatimChar"/>
+        </w:rPr>
+        <w:t xml:space="preserve">#&gt;  datasets       * 3.5.0      2018-05-04 local         </w:t>
       </w:r>
       <w:r>
         <w:br w:type="textWrapping"/>
@@ -3961,25 +3961,25 @@
         <w:rPr>
           <w:rStyle w:val="VerbatimChar"/>
         </w:rPr>
-        <w:t xml:space="preserve">#&gt;  graphics       * 3.5.0      2018-04-23 local         </w:t>
-      </w:r>
-      <w:r>
-        <w:br w:type="textWrapping"/>
-      </w:r>
-      <w:r>
-        <w:rPr>
-          <w:rStyle w:val="VerbatimChar"/>
-        </w:rPr>
-        <w:t xml:space="preserve">#&gt;  grDevices      * 3.5.0      2018-04-23 local         </w:t>
-      </w:r>
-      <w:r>
-        <w:br w:type="textWrapping"/>
-      </w:r>
-      <w:r>
-        <w:rPr>
-          <w:rStyle w:val="VerbatimChar"/>
-        </w:rPr>
-        <w:t xml:space="preserve">#&gt;  grid           * 3.5.0      2018-04-23 local         </w:t>
+        <w:t xml:space="preserve">#&gt;  graphics       * 3.5.0      2018-05-04 local         </w:t>
+      </w:r>
+      <w:r>
+        <w:br w:type="textWrapping"/>
+      </w:r>
+      <w:r>
+        <w:rPr>
+          <w:rStyle w:val="VerbatimChar"/>
+        </w:rPr>
+        <w:t xml:space="preserve">#&gt;  grDevices      * 3.5.0      2018-05-04 local         </w:t>
+      </w:r>
+      <w:r>
+        <w:br w:type="textWrapping"/>
+      </w:r>
+      <w:r>
+        <w:rPr>
+          <w:rStyle w:val="VerbatimChar"/>
+        </w:rPr>
+        <w:t xml:space="preserve">#&gt;  grid           * 3.5.0      2018-05-04 local         </w:t>
       </w:r>
       <w:r>
         <w:br w:type="textWrapping"/>
@@ -4078,7 +4078,7 @@
         <w:rPr>
           <w:rStyle w:val="VerbatimChar"/>
         </w:rPr>
-        <w:t xml:space="preserve">#&gt;  methods        * 3.5.0      2018-04-23 local         </w:t>
+        <w:t xml:space="preserve">#&gt;  methods        * 3.5.0      2018-05-04 local         </w:t>
       </w:r>
       <w:r>
         <w:br w:type="textWrapping"/>
@@ -4096,7 +4096,7 @@
         <w:rPr>
           <w:rStyle w:val="VerbatimChar"/>
         </w:rPr>
-        <w:t xml:space="preserve">#&gt;  pillar           1.2.2      2018-04-26 cran (@1.2.2) </w:t>
+        <w:t xml:space="preserve">#&gt;  pillar           1.2.2      2018-04-26 CRAN (R 3.5.0)</w:t>
       </w:r>
       <w:r>
         <w:br w:type="textWrapping"/>
@@ -4150,7 +4150,7 @@
         <w:rPr>
           <w:rStyle w:val="VerbatimChar"/>
         </w:rPr>
-        <w:t xml:space="preserve">#&gt;  rice.awd.pests * 0.0.0.9000 2018-05-03 local         </w:t>
+        <w:t xml:space="preserve">#&gt;  rice.awd.pests * 0.0.0.9000 2018-05-08 local         </w:t>
       </w:r>
       <w:r>
         <w:br w:type="textWrapping"/>
@@ -4195,16 +4195,16 @@
         <w:rPr>
           <w:rStyle w:val="VerbatimChar"/>
         </w:rPr>
-        <w:t xml:space="preserve">#&gt;  stats          * 3.5.0      2018-04-23 local         </w:t>
-      </w:r>
-      <w:r>
-        <w:br w:type="textWrapping"/>
-      </w:r>
-      <w:r>
-        <w:rPr>
-          <w:rStyle w:val="VerbatimChar"/>
-        </w:rPr>
-        <w:t xml:space="preserve">#&gt;  stringi          1.1.7      2018-03-12 CRAN (R 3.5.0)</w:t>
+        <w:t xml:space="preserve">#&gt;  stats          * 3.5.0      2018-05-04 local         </w:t>
+      </w:r>
+      <w:r>
+        <w:br w:type="textWrapping"/>
+      </w:r>
+      <w:r>
+        <w:rPr>
+          <w:rStyle w:val="VerbatimChar"/>
+        </w:rPr>
+        <w:t xml:space="preserve">#&gt;  stringi          1.2.2      2018-05-02 CRAN (R 3.5.0)</w:t>
       </w:r>
       <w:r>
         <w:br w:type="textWrapping"/>
@@ -4231,16 +4231,16 @@
         <w:rPr>
           <w:rStyle w:val="VerbatimChar"/>
         </w:rPr>
-        <w:t xml:space="preserve">#&gt;  tools            3.5.0      2018-04-23 local         </w:t>
-      </w:r>
-      <w:r>
-        <w:br w:type="textWrapping"/>
-      </w:r>
-      <w:r>
-        <w:rPr>
-          <w:rStyle w:val="VerbatimChar"/>
-        </w:rPr>
-        <w:t xml:space="preserve">#&gt;  utils          * 3.5.0      2018-04-23 local         </w:t>
+        <w:t xml:space="preserve">#&gt;  tools            3.5.0      2018-05-04 local         </w:t>
+      </w:r>
+      <w:r>
+        <w:br w:type="textWrapping"/>
+      </w:r>
+      <w:r>
+        <w:rPr>
+          <w:rStyle w:val="VerbatimChar"/>
+        </w:rPr>
+        <w:t xml:space="preserve">#&gt;  utils          * 3.5.0      2018-05-04 local         </w:t>
       </w:r>
       <w:r>
         <w:br w:type="textWrapping"/>
@@ -4267,7 +4267,7 @@
         <w:rPr>
           <w:rStyle w:val="VerbatimChar"/>
         </w:rPr>
-        <w:t xml:space="preserve">#&gt;  yaml             2.1.19     2018-05-01 cran (@2.1.19)</w:t>
+        <w:t xml:space="preserve">#&gt;  yaml             2.1.19     2018-05-01 CRAN (R 3.5.0)</w:t>
       </w:r>
     </w:p>
     <w:p>
@@ -4304,7 +4304,7 @@
         <w:rPr>
           <w:rStyle w:val="VerbatimChar"/>
         </w:rPr>
-        <w:t xml:space="preserve">#&gt; Head:     [c96ee8c] 2018-05-03: Fix crossrefs</w:t>
+        <w:t xml:space="preserve">#&gt; Head:     [57ac6ee] 2018-05-08: Modify _pkgdown.yml for figure size</w:t>
       </w:r>
     </w:p>
     <w:sectPr>

</xml_diff>

<commit_message>
Update paper.docx with prior two commits
</commit_message>
<xml_diff>
--- a/analysis/paper/paper.docx
+++ b/analysis/paper/paper.docx
@@ -1072,7 +1072,7 @@
         <w:t xml:space="preserve"> </w:t>
       </w:r>
       <w:r>
-        <w:t xml:space="preserve">treament</w:t>
+        <w:t xml:space="preserve">treatment,</w:t>
       </w:r>
       <w:r>
         <w:t xml:space="preserve"> </w:t>
@@ -1132,7 +1132,7 @@
         <w:t xml:space="preserve"> </w:t>
       </w:r>
       <w:r>
-        <w:t xml:space="preserve">suggests</w:t>
+        <w:t xml:space="preserve">suggest</w:t>
       </w:r>
       <w:r>
         <w:t xml:space="preserve"> </w:t>
@@ -3698,7 +3698,7 @@
         <w:pStyle w:val="FirstParagraph"/>
       </w:pPr>
       <w:r>
-        <w:t xml:space="preserve">This report was generated on 2018-05-08 17:00:57 using the following computational environment and dependencies:</w:t>
+        <w:t xml:space="preserve">This report was generated on 2018-06-21 15:25:18 using the following computational environment and dependencies:</w:t>
       </w:r>
     </w:p>
     <w:p>
@@ -3727,16 +3727,16 @@
         <w:rPr>
           <w:rStyle w:val="VerbatimChar"/>
         </w:rPr>
-        <w:t xml:space="preserve">#&gt;  system   x86_64, darwin17.5.0        </w:t>
-      </w:r>
-      <w:r>
-        <w:br w:type="textWrapping"/>
-      </w:r>
-      <w:r>
-        <w:rPr>
-          <w:rStyle w:val="VerbatimChar"/>
-        </w:rPr>
-        <w:t xml:space="preserve">#&gt;  ui       unknown                     </w:t>
+        <w:t xml:space="preserve">#&gt;  system   x86_64, darwin17.6.0        </w:t>
+      </w:r>
+      <w:r>
+        <w:br w:type="textWrapping"/>
+      </w:r>
+      <w:r>
+        <w:rPr>
+          <w:rStyle w:val="VerbatimChar"/>
+        </w:rPr>
+        <w:t xml:space="preserve">#&gt;  ui       X11                         </w:t>
       </w:r>
       <w:r>
         <w:br w:type="textWrapping"/>
@@ -3772,7 +3772,7 @@
         <w:rPr>
           <w:rStyle w:val="VerbatimChar"/>
         </w:rPr>
-        <w:t xml:space="preserve">#&gt;  date     2018-05-08                  </w:t>
+        <w:t xml:space="preserve">#&gt;  date     2018-06-21                  </w:t>
       </w:r>
       <w:r>
         <w:br w:type="textWrapping"/>
@@ -3817,7 +3817,7 @@
         <w:rPr>
           <w:rStyle w:val="VerbatimChar"/>
         </w:rPr>
-        <w:t xml:space="preserve">#&gt;  base           * 3.5.0      2018-05-04 local         </w:t>
+        <w:t xml:space="preserve">#&gt;  base           * 3.5.0      2018-06-14 local         </w:t>
       </w:r>
       <w:r>
         <w:br w:type="textWrapping"/>
@@ -3862,7 +3862,7 @@
         <w:rPr>
           <w:rStyle w:val="VerbatimChar"/>
         </w:rPr>
-        <w:t xml:space="preserve">#&gt;  coda             0.19-1     2016-12-08 CRAN (R 3.5.0)</w:t>
+        <w:t xml:space="preserve">#&gt;  coda           * 0.19-1     2016-12-08 CRAN (R 3.5.0)</w:t>
       </w:r>
       <w:r>
         <w:br w:type="textWrapping"/>
@@ -3880,16 +3880,16 @@
         <w:rPr>
           <w:rStyle w:val="VerbatimChar"/>
         </w:rPr>
-        <w:t xml:space="preserve">#&gt;  compiler         3.5.0      2018-05-04 local         </w:t>
-      </w:r>
-      <w:r>
-        <w:br w:type="textWrapping"/>
-      </w:r>
-      <w:r>
-        <w:rPr>
-          <w:rStyle w:val="VerbatimChar"/>
-        </w:rPr>
-        <w:t xml:space="preserve">#&gt;  datasets       * 3.5.0      2018-05-04 local         </w:t>
+        <w:t xml:space="preserve">#&gt;  compiler         3.5.0      2018-06-14 local         </w:t>
+      </w:r>
+      <w:r>
+        <w:br w:type="textWrapping"/>
+      </w:r>
+      <w:r>
+        <w:rPr>
+          <w:rStyle w:val="VerbatimChar"/>
+        </w:rPr>
+        <w:t xml:space="preserve">#&gt;  datasets       * 3.5.0      2018-06-14 local         </w:t>
       </w:r>
       <w:r>
         <w:br w:type="textWrapping"/>
@@ -3916,7 +3916,7 @@
         <w:rPr>
           <w:rStyle w:val="VerbatimChar"/>
         </w:rPr>
-        <w:t xml:space="preserve">#&gt;  dplyr            0.7.4      2017-09-28 CRAN (R 3.5.0)</w:t>
+        <w:t xml:space="preserve">#&gt;  dplyr            0.7.5      2018-05-19 CRAN (R 3.5.0)</w:t>
       </w:r>
       <w:r>
         <w:br w:type="textWrapping"/>
@@ -3961,25 +3961,25 @@
         <w:rPr>
           <w:rStyle w:val="VerbatimChar"/>
         </w:rPr>
-        <w:t xml:space="preserve">#&gt;  graphics       * 3.5.0      2018-05-04 local         </w:t>
-      </w:r>
-      <w:r>
-        <w:br w:type="textWrapping"/>
-      </w:r>
-      <w:r>
-        <w:rPr>
-          <w:rStyle w:val="VerbatimChar"/>
-        </w:rPr>
-        <w:t xml:space="preserve">#&gt;  grDevices      * 3.5.0      2018-05-04 local         </w:t>
-      </w:r>
-      <w:r>
-        <w:br w:type="textWrapping"/>
-      </w:r>
-      <w:r>
-        <w:rPr>
-          <w:rStyle w:val="VerbatimChar"/>
-        </w:rPr>
-        <w:t xml:space="preserve">#&gt;  grid           * 3.5.0      2018-05-04 local         </w:t>
+        <w:t xml:space="preserve">#&gt;  graphics       * 3.5.0      2018-06-14 local         </w:t>
+      </w:r>
+      <w:r>
+        <w:br w:type="textWrapping"/>
+      </w:r>
+      <w:r>
+        <w:rPr>
+          <w:rStyle w:val="VerbatimChar"/>
+        </w:rPr>
+        <w:t xml:space="preserve">#&gt;  grDevices      * 3.5.0      2018-06-14 local         </w:t>
+      </w:r>
+      <w:r>
+        <w:br w:type="textWrapping"/>
+      </w:r>
+      <w:r>
+        <w:rPr>
+          <w:rStyle w:val="VerbatimChar"/>
+        </w:rPr>
+        <w:t xml:space="preserve">#&gt;  grid           * 3.5.0      2018-06-14 local         </w:t>
       </w:r>
       <w:r>
         <w:br w:type="textWrapping"/>
@@ -4006,7 +4006,7 @@
         <w:rPr>
           <w:rStyle w:val="VerbatimChar"/>
         </w:rPr>
-        <w:t xml:space="preserve">#&gt;  highr            0.6        2016-05-09 CRAN (R 3.5.0)</w:t>
+        <w:t xml:space="preserve">#&gt;  highr            0.7        2018-06-09 CRAN (R 3.5.0)</w:t>
       </w:r>
       <w:r>
         <w:br w:type="textWrapping"/>
@@ -4078,25 +4078,25 @@
         <w:rPr>
           <w:rStyle w:val="VerbatimChar"/>
         </w:rPr>
-        <w:t xml:space="preserve">#&gt;  methods        * 3.5.0      2018-05-04 local         </w:t>
-      </w:r>
-      <w:r>
-        <w:br w:type="textWrapping"/>
-      </w:r>
-      <w:r>
-        <w:rPr>
-          <w:rStyle w:val="VerbatimChar"/>
-        </w:rPr>
-        <w:t xml:space="preserve">#&gt;  munsell          0.4.3      2016-02-13 CRAN (R 3.5.0)</w:t>
-      </w:r>
-      <w:r>
-        <w:br w:type="textWrapping"/>
-      </w:r>
-      <w:r>
-        <w:rPr>
-          <w:rStyle w:val="VerbatimChar"/>
-        </w:rPr>
-        <w:t xml:space="preserve">#&gt;  pillar           1.2.2      2018-04-26 CRAN (R 3.5.0)</w:t>
+        <w:t xml:space="preserve">#&gt;  methods        * 3.5.0      2018-06-14 local         </w:t>
+      </w:r>
+      <w:r>
+        <w:br w:type="textWrapping"/>
+      </w:r>
+      <w:r>
+        <w:rPr>
+          <w:rStyle w:val="VerbatimChar"/>
+        </w:rPr>
+        <w:t xml:space="preserve">#&gt;  munsell          0.5.0      2018-06-12 cran (@0.5.0) </w:t>
+      </w:r>
+      <w:r>
+        <w:br w:type="textWrapping"/>
+      </w:r>
+      <w:r>
+        <w:rPr>
+          <w:rStyle w:val="VerbatimChar"/>
+        </w:rPr>
+        <w:t xml:space="preserve">#&gt;  pillar           1.2.3      2018-05-25 CRAN (R 3.5.0)</w:t>
       </w:r>
       <w:r>
         <w:br w:type="textWrapping"/>
@@ -4123,6 +4123,15 @@
         <w:rPr>
           <w:rStyle w:val="VerbatimChar"/>
         </w:rPr>
+        <w:t xml:space="preserve">#&gt;  purrr            0.2.5      2018-05-29 CRAN (R 3.5.0)</w:t>
+      </w:r>
+      <w:r>
+        <w:br w:type="textWrapping"/>
+      </w:r>
+      <w:r>
+        <w:rPr>
+          <w:rStyle w:val="VerbatimChar"/>
+        </w:rPr>
         <w:t xml:space="preserve">#&gt;  R6               2.2.2      2017-06-17 CRAN (R 3.5.0)</w:t>
       </w:r>
       <w:r>
@@ -4132,7 +4141,7 @@
         <w:rPr>
           <w:rStyle w:val="VerbatimChar"/>
         </w:rPr>
-        <w:t xml:space="preserve">#&gt;  Rcpp             0.12.16    2018-03-13 CRAN (R 3.5.0)</w:t>
+        <w:t xml:space="preserve">#&gt;  Rcpp             0.12.17    2018-05-18 CRAN (R 3.5.0)</w:t>
       </w:r>
       <w:r>
         <w:br w:type="textWrapping"/>
@@ -4150,25 +4159,25 @@
         <w:rPr>
           <w:rStyle w:val="VerbatimChar"/>
         </w:rPr>
-        <w:t xml:space="preserve">#&gt;  rice.awd.pests * 0.0.0.9000 2018-05-08 local         </w:t>
-      </w:r>
-      <w:r>
-        <w:br w:type="textWrapping"/>
-      </w:r>
-      <w:r>
-        <w:rPr>
-          <w:rStyle w:val="VerbatimChar"/>
-        </w:rPr>
-        <w:t xml:space="preserve">#&gt;  rlang            0.2.0      2018-02-20 CRAN (R 3.5.0)</w:t>
-      </w:r>
-      <w:r>
-        <w:br w:type="textWrapping"/>
-      </w:r>
-      <w:r>
-        <w:rPr>
-          <w:rStyle w:val="VerbatimChar"/>
-        </w:rPr>
-        <w:t xml:space="preserve">#&gt;  rmarkdown        1.9        2018-03-01 CRAN (R 3.5.0)</w:t>
+        <w:t xml:space="preserve">#&gt;  rice.awd.pests * 0.0.0.9000 2018-06-21 local         </w:t>
+      </w:r>
+      <w:r>
+        <w:br w:type="textWrapping"/>
+      </w:r>
+      <w:r>
+        <w:rPr>
+          <w:rStyle w:val="VerbatimChar"/>
+        </w:rPr>
+        <w:t xml:space="preserve">#&gt;  rlang            0.2.1      2018-05-30 CRAN (R 3.5.0)</w:t>
+      </w:r>
+      <w:r>
+        <w:br w:type="textWrapping"/>
+      </w:r>
+      <w:r>
+        <w:rPr>
+          <w:rStyle w:val="VerbatimChar"/>
+        </w:rPr>
+        <w:t xml:space="preserve">#&gt;  rmarkdown        1.10       2018-06-11 cran (@1.10)  </w:t>
       </w:r>
       <w:r>
         <w:br w:type="textWrapping"/>
@@ -4195,25 +4204,25 @@
         <w:rPr>
           <w:rStyle w:val="VerbatimChar"/>
         </w:rPr>
-        <w:t xml:space="preserve">#&gt;  stats          * 3.5.0      2018-05-04 local         </w:t>
-      </w:r>
-      <w:r>
-        <w:br w:type="textWrapping"/>
-      </w:r>
-      <w:r>
-        <w:rPr>
-          <w:rStyle w:val="VerbatimChar"/>
-        </w:rPr>
-        <w:t xml:space="preserve">#&gt;  stringi          1.2.2      2018-05-02 CRAN (R 3.5.0)</w:t>
-      </w:r>
-      <w:r>
-        <w:br w:type="textWrapping"/>
-      </w:r>
-      <w:r>
-        <w:rPr>
-          <w:rStyle w:val="VerbatimChar"/>
-        </w:rPr>
-        <w:t xml:space="preserve">#&gt;  stringr          1.3.0      2018-02-19 CRAN (R 3.5.0)</w:t>
+        <w:t xml:space="preserve">#&gt;  stats          * 3.5.0      2018-06-14 local         </w:t>
+      </w:r>
+      <w:r>
+        <w:br w:type="textWrapping"/>
+      </w:r>
+      <w:r>
+        <w:rPr>
+          <w:rStyle w:val="VerbatimChar"/>
+        </w:rPr>
+        <w:t xml:space="preserve">#&gt;  stringi          1.2.3      2018-06-12 cran (@1.2.3) </w:t>
+      </w:r>
+      <w:r>
+        <w:br w:type="textWrapping"/>
+      </w:r>
+      <w:r>
+        <w:rPr>
+          <w:rStyle w:val="VerbatimChar"/>
+        </w:rPr>
+        <w:t xml:space="preserve">#&gt;  stringr          1.3.1      2018-05-10 CRAN (R 3.5.0)</w:t>
       </w:r>
       <w:r>
         <w:br w:type="textWrapping"/>
@@ -4231,16 +4240,25 @@
         <w:rPr>
           <w:rStyle w:val="VerbatimChar"/>
         </w:rPr>
-        <w:t xml:space="preserve">#&gt;  tools            3.5.0      2018-05-04 local         </w:t>
-      </w:r>
-      <w:r>
-        <w:br w:type="textWrapping"/>
-      </w:r>
-      <w:r>
-        <w:rPr>
-          <w:rStyle w:val="VerbatimChar"/>
-        </w:rPr>
-        <w:t xml:space="preserve">#&gt;  utils          * 3.5.0      2018-05-04 local         </w:t>
+        <w:t xml:space="preserve">#&gt;  tidyselect       0.2.4      2018-02-26 CRAN (R 3.5.0)</w:t>
+      </w:r>
+      <w:r>
+        <w:br w:type="textWrapping"/>
+      </w:r>
+      <w:r>
+        <w:rPr>
+          <w:rStyle w:val="VerbatimChar"/>
+        </w:rPr>
+        <w:t xml:space="preserve">#&gt;  tools            3.5.0      2018-06-14 local         </w:t>
+      </w:r>
+      <w:r>
+        <w:br w:type="textWrapping"/>
+      </w:r>
+      <w:r>
+        <w:rPr>
+          <w:rStyle w:val="VerbatimChar"/>
+        </w:rPr>
+        <w:t xml:space="preserve">#&gt;  utils          * 3.5.0      2018-06-14 local         </w:t>
       </w:r>
       <w:r>
         <w:br w:type="textWrapping"/>
@@ -4258,7 +4276,7 @@
         <w:rPr>
           <w:rStyle w:val="VerbatimChar"/>
         </w:rPr>
-        <w:t xml:space="preserve">#&gt;  xfun             0.1        2018-01-22 CRAN (R 3.5.0)</w:t>
+        <w:t xml:space="preserve">#&gt;  xfun             0.2        2018-06-16 cran (@0.2)   </w:t>
       </w:r>
       <w:r>
         <w:br w:type="textWrapping"/>
@@ -4304,7 +4322,7 @@
         <w:rPr>
           <w:rStyle w:val="VerbatimChar"/>
         </w:rPr>
-        <w:t xml:space="preserve">#&gt; Head:     [57ac6ee] 2018-05-08: Modify _pkgdown.yml for figure size</w:t>
+        <w:t xml:space="preserve">#&gt; Head:     [2a49fb2] 2018-06-21: Update static docs with new plots</w:t>
       </w:r>
     </w:p>
     <w:sectPr>

</xml_diff>

<commit_message>
Update paper with input from Nancy
</commit_message>
<xml_diff>
--- a/analysis/paper/paper.docx
+++ b/analysis/paper/paper.docx
@@ -1586,7 +1586,7 @@
         <w:pStyle w:val="FirstParagraph"/>
       </w:pPr>
       <w:r>
-        <w:t xml:space="preserve">Trays of NSIC Rc222, a short-season inbred irrigated lowland rice variety with 114 day maturity when transplanted were established on 19 December 2014. Trays were randomised and transplanted using a mechanical transplanter on 9 January 2015.</w:t>
+        <w:t xml:space="preserve">Trays of NSIC Rc222 were seeded on 19 December 2014. NSIC Rc222 is an inbred variety released by the Philippine Rice Research Institute (PhilRice), with a 114 day maturity when transplanted were established. The variety is commonly grown by farmers in the area, having moderate resistance to brown plant hopper, green leaf hopper and yellow stem borer, but susceptibility to tungro. Plots were established by manually transplanting seedlings on 9 January 2015 in hills with six to eight seedlings per hill and a distance of 20cm within and between rows.</w:t>
       </w:r>
     </w:p>
     <w:p>
@@ -1681,7 +1681,7 @@
         <w:pStyle w:val="FirstParagraph"/>
       </w:pPr>
       <w:r>
-        <w:t xml:space="preserve">Nurseries of NSIC Rc222 were established on 7 January 2016 experiments. Seedlings were transplanted by hand 20 to 22 January 2016 in hills with six to eight seedlings per hill with a distance of 20 cm within and between rows.</w:t>
+        <w:t xml:space="preserve">Nurseries of NSIC Rc222 were established on 7 January 2016 experiments. Seedlings were transplanted by hand from 20 to 22 January 2016 in hills with six to eight seedlings per hill with a distance of 20 cm within and between rows.</w:t>
       </w:r>
     </w:p>
     <w:p>
@@ -1766,6 +1766,35 @@
       </w:r>
       <w:r>
         <w:t xml:space="preserve">. The severity data were converted to the midpoint percent value of the scale range.</w:t>
+      </w:r>
+    </w:p>
+    <w:p>
+      <w:pPr>
+        <w:pStyle w:val="BodyText"/>
+      </w:pPr>
+      <w:r>
+        <w:t xml:space="preserve">The correlations between tiller sheath ShB incidence and tiller and leaf ShB severity were tested using Spearman’s correlation test,</w:t>
+      </w:r>
+      <w:r>
+        <w:t xml:space="preserve"> </w:t>
+      </w:r>
+      <w:r>
+        <w:rPr>
+          <w:rStyle w:val="VerbatimChar"/>
+        </w:rPr>
+        <w:t xml:space="preserve">cor.test</w:t>
+      </w:r>
+      <w:r>
+        <w:t xml:space="preserve">,</w:t>
+      </w:r>
+      <w:r>
+        <w:t xml:space="preserve"> </w:t>
+      </w:r>
+      <w:r>
+        <w:t xml:space="preserve">(R Core Team 2018)</w:t>
+      </w:r>
+      <w:r>
+        <w:t xml:space="preserve">. No correlation was found, so the analysis was completed for each variable independently with no assumed interaction.</w:t>
       </w:r>
     </w:p>
     <w:p>
@@ -3436,7 +3465,7 @@
         <w:pStyle w:val="FirstParagraph"/>
       </w:pPr>
       <w:r>
-        <w:t xml:space="preserve">Fig. 2: Sheath blight incidence progress was measured in the 2015 experiment at five assessment points and 2016 experiment at four assessment points during the dry season both years. Five different nitrogen treatments were applied to split plots depending on the experiment. In the 2015 experiment three nitrogen rate treatments were applied: no N (N0), 100 kg per ha N (N100) and 180 kg per ha N (N120). In the 2016 experiment, two nitrogen rate treatments were applied: 60 kg per ha N (N60) and 180 kg per ha N (N180). Points represent the mean of four replications.</w:t>
+        <w:t xml:space="preserve">Fig. 2: Sheath blight incidence progress was measured in the 2015 experiment at five assessment points and 2016 experiment at four assessment points during the dry season both years. Five different N treatments were applied to split plots depending on the experiment. In the 2015 experiment three N rate treatments were applied: no N (N0), 100 kg per ha N (N100) and 180 kg per ha N (N120). In the 2016 experiment, two N rate treatments were applied: 60 kg per ha N (N60) and 180 kg per ha N (N180). Points represent the mean of four replications.</w:t>
       </w:r>
       <w:r>
         <w:t xml:space="preserve"> </w:t>
@@ -3562,7 +3591,7 @@
         <w:pStyle w:val="FirstParagraph"/>
       </w:pPr>
       <w:r>
-        <w:t xml:space="preserve">Fig. 4: Sheath blight severity progress was measured in the 2015 at five assessment points and 2016 experiment at four points. Sheath blight incidence was rated as the number of infected tillers divided by the total number of tillers per hill and used to calculate the area under the disease progress stairs (AUDPS). Sheath blight severity was rated on an unevenly spaced categorical scale and converted to the mid-point percentage value to calculate the AUDPS. Five different nitrogen treatments were applied to split plots depending on the experiment. In the 2015 experiment three nitrogen rate treatments were applied: no N (N0), 100 kg per ha N (N100) and 180 kg per ha N (N120). In the 2016 experiment, two nitrogen rate treatments were applied: 60 kg per ha N (N60) and 180 kg per ha N (N180).</w:t>
+        <w:t xml:space="preserve">Fig. 4: Sheath blight severity progress was measured in the 2015 at five assessment points and 2016 experiment at four points. Sheath blight incidence was rated as the number of infected tillers divided by the total number of tillers per hill and used to calculate the area under the disease progress stairs (AUDPS). Sheath blight severity was rated on an unevenly spaced categorical scale and converted to the mid-point percentage value to calculate the AUDPS. Five different N treatments were applied to split plots depending on the experiment. In the 2015 experiment three N rate treatments were applied: no N (N0), 100 kg per ha N (N100) and 180 kg per ha N (N120). In the 2016 experiment, two N rate treatments were applied: 60 kg per ha N (N60) and 180 kg per ha N (N180).</w:t>
       </w:r>
       <w:r>
         <w:t xml:space="preserve"> </w:t>
@@ -3614,9 +3643,9 @@
       <w:pPr>
         <w:pStyle w:val="Heading5"/>
       </w:pPr>
-      <w:bookmarkStart w:id="92" w:name="estimates-plot"/>
-      <w:r>
-        <w:t xml:space="preserve">Estimates plot</w:t>
+      <w:bookmarkStart w:id="92" w:name="tiller-estimates-plots"/>
+      <w:r>
+        <w:t xml:space="preserve">Tiller estimates plots</w:t>
       </w:r>
       <w:bookmarkEnd w:id="92"/>
     </w:p>
@@ -3625,7 +3654,7 @@
         <w:pStyle w:val="FirstParagraph"/>
       </w:pPr>
       <w:r>
-        <w:t xml:space="preserve">Fig. 5: Posterior means and 95% credible intervals for the explanatory variables used in models of alternate wetting and drying irrigations (AWD) and nitrogen rate (NRTE) on sheath blight tiller incidence, tiller severity and leaf severity. Five different nitrogen treatments were applied to split plots depending on the experiment. In the 2015 experiment three nitrogen rate treatments were applied: no N (N0), 100 kg per ha N (N100) and 180 kg per ha N (N120). In the 2016 experiment, two nitrogen rate treatments were applied: 60 kg per ha N (N60) and 180 kg per ha N (N180).</w:t>
+        <w:t xml:space="preserve">Fig. 5: Posterior means and 95% credible intervals for the explanatory variables used in models of alternate wetting and drying irrigations (AWD) and N rate (NRTE) on sheath blight tiller incidence and tiller severity. Five different N treatments were applied to split plots depending on the experiment. In the 2015 experiment three N rate treatments were applied: no N (N0), 100 kg per ha N (N100) and 180 kg per ha N (N120). In the 2016 experiment, two N rate treatments were applied: 60 kg per ha N (N60) and 180 kg per ha N (N180).</w:t>
       </w:r>
       <w:r>
         <w:t xml:space="preserve"> </w:t>
@@ -3677,28 +3706,91 @@
       <w:pPr>
         <w:pStyle w:val="Heading5"/>
       </w:pPr>
-      <w:bookmarkStart w:id="94" w:name="pagebreak-3"/>
+      <w:bookmarkStart w:id="94" w:name="leaf-estimates-plots"/>
+      <w:r>
+        <w:t xml:space="preserve">Leaf estimates plots</w:t>
+      </w:r>
+      <w:bookmarkEnd w:id="94"/>
+    </w:p>
+    <w:p>
+      <w:pPr>
+        <w:pStyle w:val="FirstParagraph"/>
+      </w:pPr>
+      <w:r>
+        <w:t xml:space="preserve">Fig. 6: Posterior means and 95% credible intervals for the explanatory variables used in models of alternate wetting and drying irrigations (AWD) and N rate (NRTE) and the interaction of the two treatments on sheath blight leaf severity. Five different N treatments were applied to split plots depending on the experiment. In the 2015 experiment three N rate treatments were applied: no N (N0), 100 kg per ha N (N100) and 180 kg per ha N (N120). In the 2016 experiment, two N rate treatments were applied: 60 kg per ha N (N60) and 180 kg per ha N (N180).</w:t>
+      </w:r>
+      <w:r>
+        <w:t xml:space="preserve"> </w:t>
+      </w:r>
+      <w:r>
+        <w:drawing>
+          <wp:inline>
+            <wp:extent cx="5943600" cy="5943600"/>
+            <wp:effectExtent b="0" l="0" r="0" t="0"/>
+            <wp:docPr descr="(#fig:fig_6)fig.5_cap" title="" id="1" name="Picture"/>
+            <a:graphic>
+              <a:graphicData uri="http://schemas.openxmlformats.org/drawingml/2006/picture">
+                <pic:pic>
+                  <pic:nvPicPr>
+                    <pic:cNvPr descr="../figures/fig_6-1.eps" id="0" name="Picture"/>
+                    <pic:cNvPicPr>
+                      <a:picLocks noChangeArrowheads="1" noChangeAspect="1"/>
+                    </pic:cNvPicPr>
+                  </pic:nvPicPr>
+                  <pic:blipFill>
+                    <a:blip r:embed="rId95"/>
+                    <a:stretch>
+                      <a:fillRect/>
+                    </a:stretch>
+                  </pic:blipFill>
+                  <pic:spPr bwMode="auto">
+                    <a:xfrm>
+                      <a:off x="0" y="0"/>
+                      <a:ext cx="5943600" cy="5943600"/>
+                    </a:xfrm>
+                    <a:prstGeom prst="rect">
+                      <a:avLst/>
+                    </a:prstGeom>
+                    <a:noFill/>
+                    <a:ln w="9525">
+                      <a:noFill/>
+                      <a:headEnd/>
+                      <a:tailEnd/>
+                    </a:ln>
+                  </pic:spPr>
+                </pic:pic>
+              </a:graphicData>
+            </a:graphic>
+          </wp:inline>
+        </w:drawing>
+      </w:r>
+    </w:p>
+    <w:p>
+      <w:pPr>
+        <w:pStyle w:val="Heading5"/>
+      </w:pPr>
+      <w:bookmarkStart w:id="96" w:name="pagebreak-3"/>
       <w:r>
         <w:t xml:space="preserve">pagebreak</w:t>
       </w:r>
-      <w:bookmarkEnd w:id="94"/>
+      <w:bookmarkEnd w:id="96"/>
     </w:p>
     <w:p>
       <w:pPr>
         <w:pStyle w:val="Heading3"/>
       </w:pPr>
-      <w:bookmarkStart w:id="95" w:name="colophon"/>
+      <w:bookmarkStart w:id="97" w:name="colophon"/>
       <w:r>
         <w:t xml:space="preserve">Colophon</w:t>
       </w:r>
-      <w:bookmarkEnd w:id="95"/>
+      <w:bookmarkEnd w:id="97"/>
     </w:p>
     <w:p>
       <w:pPr>
         <w:pStyle w:val="FirstParagraph"/>
       </w:pPr>
       <w:r>
-        <w:t xml:space="preserve">This report was generated on 2018-06-21 15:25:18 using the following computational environment and dependencies:</w:t>
+        <w:t xml:space="preserve">This report was generated on 2018-07-07 12:08:29 using the following computational environment and dependencies:</w:t>
       </w:r>
     </w:p>
     <w:p>
@@ -3718,7 +3810,7 @@
         <w:rPr>
           <w:rStyle w:val="VerbatimChar"/>
         </w:rPr>
-        <w:t xml:space="preserve">#&gt;  version  R version 3.5.0 (2018-04-23)</w:t>
+        <w:t xml:space="preserve">#&gt;  version  R version 3.5.1 (2018-07-02)</w:t>
       </w:r>
       <w:r>
         <w:br w:type="textWrapping"/>
@@ -3772,7 +3864,7 @@
         <w:rPr>
           <w:rStyle w:val="VerbatimChar"/>
         </w:rPr>
-        <w:t xml:space="preserve">#&gt;  date     2018-06-21                  </w:t>
+        <w:t xml:space="preserve">#&gt;  date     2018-07-07                  </w:t>
       </w:r>
       <w:r>
         <w:br w:type="textWrapping"/>
@@ -3799,493 +3891,493 @@
         <w:rPr>
           <w:rStyle w:val="VerbatimChar"/>
         </w:rPr>
-        <w:t xml:space="preserve">#&gt;  assertthat       0.2.0      2017-04-11 CRAN (R 3.5.0)</w:t>
-      </w:r>
-      <w:r>
-        <w:br w:type="textWrapping"/>
-      </w:r>
-      <w:r>
-        <w:rPr>
-          <w:rStyle w:val="VerbatimChar"/>
-        </w:rPr>
-        <w:t xml:space="preserve">#&gt;  backports        1.1.2      2017-12-13 CRAN (R 3.5.0)</w:t>
-      </w:r>
-      <w:r>
-        <w:br w:type="textWrapping"/>
-      </w:r>
-      <w:r>
-        <w:rPr>
-          <w:rStyle w:val="VerbatimChar"/>
-        </w:rPr>
-        <w:t xml:space="preserve">#&gt;  base           * 3.5.0      2018-06-14 local         </w:t>
-      </w:r>
-      <w:r>
-        <w:br w:type="textWrapping"/>
-      </w:r>
-      <w:r>
-        <w:rPr>
-          <w:rStyle w:val="VerbatimChar"/>
-        </w:rPr>
-        <w:t xml:space="preserve">#&gt;  bindr            0.1.1      2018-03-13 CRAN (R 3.5.0)</w:t>
-      </w:r>
-      <w:r>
-        <w:br w:type="textWrapping"/>
-      </w:r>
-      <w:r>
-        <w:rPr>
-          <w:rStyle w:val="VerbatimChar"/>
-        </w:rPr>
-        <w:t xml:space="preserve">#&gt;  bindrcpp         0.2.2      2018-03-29 CRAN (R 3.5.0)</w:t>
-      </w:r>
-      <w:r>
-        <w:br w:type="textWrapping"/>
-      </w:r>
-      <w:r>
-        <w:rPr>
-          <w:rStyle w:val="VerbatimChar"/>
-        </w:rPr>
-        <w:t xml:space="preserve">#&gt;  bookdown       * 0.7        2018-02-18 CRAN (R 3.5.0)</w:t>
-      </w:r>
-      <w:r>
-        <w:br w:type="textWrapping"/>
-      </w:r>
-      <w:r>
-        <w:rPr>
-          <w:rStyle w:val="VerbatimChar"/>
-        </w:rPr>
-        <w:t xml:space="preserve">#&gt;  captioner      * 2.2.3      2015-07-16 CRAN (R 3.5.0)</w:t>
-      </w:r>
-      <w:r>
-        <w:br w:type="textWrapping"/>
-      </w:r>
-      <w:r>
-        <w:rPr>
-          <w:rStyle w:val="VerbatimChar"/>
-        </w:rPr>
-        <w:t xml:space="preserve">#&gt;  coda           * 0.19-1     2016-12-08 CRAN (R 3.5.0)</w:t>
-      </w:r>
-      <w:r>
-        <w:br w:type="textWrapping"/>
-      </w:r>
-      <w:r>
-        <w:rPr>
-          <w:rStyle w:val="VerbatimChar"/>
-        </w:rPr>
-        <w:t xml:space="preserve">#&gt;  colorspace       1.3-2      2016-12-14 CRAN (R 3.5.0)</w:t>
-      </w:r>
-      <w:r>
-        <w:br w:type="textWrapping"/>
-      </w:r>
-      <w:r>
-        <w:rPr>
-          <w:rStyle w:val="VerbatimChar"/>
-        </w:rPr>
-        <w:t xml:space="preserve">#&gt;  compiler         3.5.0      2018-06-14 local         </w:t>
-      </w:r>
-      <w:r>
-        <w:br w:type="textWrapping"/>
-      </w:r>
-      <w:r>
-        <w:rPr>
-          <w:rStyle w:val="VerbatimChar"/>
-        </w:rPr>
-        <w:t xml:space="preserve">#&gt;  datasets       * 3.5.0      2018-06-14 local         </w:t>
-      </w:r>
-      <w:r>
-        <w:br w:type="textWrapping"/>
-      </w:r>
-      <w:r>
-        <w:rPr>
-          <w:rStyle w:val="VerbatimChar"/>
-        </w:rPr>
-        <w:t xml:space="preserve">#&gt;  devtools         1.13.5     2018-02-18 CRAN (R 3.5.0)</w:t>
-      </w:r>
-      <w:r>
-        <w:br w:type="textWrapping"/>
-      </w:r>
-      <w:r>
-        <w:rPr>
-          <w:rStyle w:val="VerbatimChar"/>
-        </w:rPr>
-        <w:t xml:space="preserve">#&gt;  digest           0.6.15     2018-01-28 CRAN (R 3.5.0)</w:t>
-      </w:r>
-      <w:r>
-        <w:br w:type="textWrapping"/>
-      </w:r>
-      <w:r>
-        <w:rPr>
-          <w:rStyle w:val="VerbatimChar"/>
-        </w:rPr>
-        <w:t xml:space="preserve">#&gt;  dplyr            0.7.5      2018-05-19 CRAN (R 3.5.0)</w:t>
-      </w:r>
-      <w:r>
-        <w:br w:type="textWrapping"/>
-      </w:r>
-      <w:r>
-        <w:rPr>
-          <w:rStyle w:val="VerbatimChar"/>
-        </w:rPr>
-        <w:t xml:space="preserve">#&gt;  evaluate         0.10.1     2017-06-24 CRAN (R 3.5.0)</w:t>
-      </w:r>
-      <w:r>
-        <w:br w:type="textWrapping"/>
-      </w:r>
-      <w:r>
-        <w:rPr>
-          <w:rStyle w:val="VerbatimChar"/>
-        </w:rPr>
-        <w:t xml:space="preserve">#&gt;  ggplot2        * 2.2.1      2016-12-30 CRAN (R 3.5.0)</w:t>
-      </w:r>
-      <w:r>
-        <w:br w:type="textWrapping"/>
-      </w:r>
-      <w:r>
-        <w:rPr>
-          <w:rStyle w:val="VerbatimChar"/>
-        </w:rPr>
-        <w:t xml:space="preserve">#&gt;  ggpubr         * 0.1.6      2017-11-14 CRAN (R 3.5.0)</w:t>
-      </w:r>
-      <w:r>
-        <w:br w:type="textWrapping"/>
-      </w:r>
-      <w:r>
-        <w:rPr>
-          <w:rStyle w:val="VerbatimChar"/>
-        </w:rPr>
-        <w:t xml:space="preserve">#&gt;  glue             1.2.0      2017-10-29 CRAN (R 3.5.0)</w:t>
-      </w:r>
-      <w:r>
-        <w:br w:type="textWrapping"/>
-      </w:r>
-      <w:r>
-        <w:rPr>
-          <w:rStyle w:val="VerbatimChar"/>
-        </w:rPr>
-        <w:t xml:space="preserve">#&gt;  graphics       * 3.5.0      2018-06-14 local         </w:t>
-      </w:r>
-      <w:r>
-        <w:br w:type="textWrapping"/>
-      </w:r>
-      <w:r>
-        <w:rPr>
-          <w:rStyle w:val="VerbatimChar"/>
-        </w:rPr>
-        <w:t xml:space="preserve">#&gt;  grDevices      * 3.5.0      2018-06-14 local         </w:t>
-      </w:r>
-      <w:r>
-        <w:br w:type="textWrapping"/>
-      </w:r>
-      <w:r>
-        <w:rPr>
-          <w:rStyle w:val="VerbatimChar"/>
-        </w:rPr>
-        <w:t xml:space="preserve">#&gt;  grid           * 3.5.0      2018-06-14 local         </w:t>
-      </w:r>
-      <w:r>
-        <w:br w:type="textWrapping"/>
-      </w:r>
-      <w:r>
-        <w:rPr>
-          <w:rStyle w:val="VerbatimChar"/>
-        </w:rPr>
-        <w:t xml:space="preserve">#&gt;  gridExtra      * 2.3        2017-09-09 CRAN (R 3.5.0)</w:t>
-      </w:r>
-      <w:r>
-        <w:br w:type="textWrapping"/>
-      </w:r>
-      <w:r>
-        <w:rPr>
-          <w:rStyle w:val="VerbatimChar"/>
-        </w:rPr>
-        <w:t xml:space="preserve">#&gt;  gtable           0.2.0      2016-02-26 CRAN (R 3.5.0)</w:t>
-      </w:r>
-      <w:r>
-        <w:br w:type="textWrapping"/>
-      </w:r>
-      <w:r>
-        <w:rPr>
-          <w:rStyle w:val="VerbatimChar"/>
-        </w:rPr>
-        <w:t xml:space="preserve">#&gt;  highr            0.7        2018-06-09 CRAN (R 3.5.0)</w:t>
-      </w:r>
-      <w:r>
-        <w:br w:type="textWrapping"/>
-      </w:r>
-      <w:r>
-        <w:rPr>
-          <w:rStyle w:val="VerbatimChar"/>
-        </w:rPr>
-        <w:t xml:space="preserve">#&gt;  htmltools        0.3.6      2017-04-28 CRAN (R 3.5.0)</w:t>
-      </w:r>
-      <w:r>
-        <w:br w:type="textWrapping"/>
-      </w:r>
-      <w:r>
-        <w:rPr>
-          <w:rStyle w:val="VerbatimChar"/>
-        </w:rPr>
-        <w:t xml:space="preserve">#&gt;  knitr          * 1.20       2018-02-20 CRAN (R 3.5.0)</w:t>
-      </w:r>
-      <w:r>
-        <w:br w:type="textWrapping"/>
-      </w:r>
-      <w:r>
-        <w:rPr>
-          <w:rStyle w:val="VerbatimChar"/>
-        </w:rPr>
-        <w:t xml:space="preserve">#&gt;  labeling         0.3        2014-08-23 CRAN (R 3.5.0)</w:t>
-      </w:r>
-      <w:r>
-        <w:br w:type="textWrapping"/>
-      </w:r>
-      <w:r>
-        <w:rPr>
-          <w:rStyle w:val="VerbatimChar"/>
-        </w:rPr>
-        <w:t xml:space="preserve">#&gt;  lattice          0.20-35    2017-03-25 CRAN (R 3.5.0)</w:t>
-      </w:r>
-      <w:r>
-        <w:br w:type="textWrapping"/>
-      </w:r>
-      <w:r>
-        <w:rPr>
-          <w:rStyle w:val="VerbatimChar"/>
-        </w:rPr>
-        <w:t xml:space="preserve">#&gt;  lazyeval         0.2.1      2017-10-29 CRAN (R 3.5.0)</w:t>
-      </w:r>
-      <w:r>
-        <w:br w:type="textWrapping"/>
-      </w:r>
-      <w:r>
-        <w:rPr>
-          <w:rStyle w:val="VerbatimChar"/>
-        </w:rPr>
-        <w:t xml:space="preserve">#&gt;  magrittr       * 1.5        2014-11-22 CRAN (R 3.5.0)</w:t>
-      </w:r>
-      <w:r>
-        <w:br w:type="textWrapping"/>
-      </w:r>
-      <w:r>
-        <w:rPr>
-          <w:rStyle w:val="VerbatimChar"/>
-        </w:rPr>
-        <w:t xml:space="preserve">#&gt;  memoise          1.1.0      2017-04-21 CRAN (R 3.5.0)</w:t>
-      </w:r>
-      <w:r>
-        <w:br w:type="textWrapping"/>
-      </w:r>
-      <w:r>
-        <w:rPr>
-          <w:rStyle w:val="VerbatimChar"/>
-        </w:rPr>
-        <w:t xml:space="preserve">#&gt;  methods        * 3.5.0      2018-06-14 local         </w:t>
-      </w:r>
-      <w:r>
-        <w:br w:type="textWrapping"/>
-      </w:r>
-      <w:r>
-        <w:rPr>
-          <w:rStyle w:val="VerbatimChar"/>
-        </w:rPr>
-        <w:t xml:space="preserve">#&gt;  munsell          0.5.0      2018-06-12 cran (@0.5.0) </w:t>
-      </w:r>
-      <w:r>
-        <w:br w:type="textWrapping"/>
-      </w:r>
-      <w:r>
-        <w:rPr>
-          <w:rStyle w:val="VerbatimChar"/>
-        </w:rPr>
-        <w:t xml:space="preserve">#&gt;  pillar           1.2.3      2018-05-25 CRAN (R 3.5.0)</w:t>
-      </w:r>
-      <w:r>
-        <w:br w:type="textWrapping"/>
-      </w:r>
-      <w:r>
-        <w:rPr>
-          <w:rStyle w:val="VerbatimChar"/>
-        </w:rPr>
-        <w:t xml:space="preserve">#&gt;  pkgconfig        2.0.1      2017-03-21 CRAN (R 3.5.0)</w:t>
-      </w:r>
-      <w:r>
-        <w:br w:type="textWrapping"/>
-      </w:r>
-      <w:r>
-        <w:rPr>
-          <w:rStyle w:val="VerbatimChar"/>
-        </w:rPr>
-        <w:t xml:space="preserve">#&gt;  plyr             1.8.4      2016-06-08 CRAN (R 3.5.0)</w:t>
-      </w:r>
-      <w:r>
-        <w:br w:type="textWrapping"/>
-      </w:r>
-      <w:r>
-        <w:rPr>
-          <w:rStyle w:val="VerbatimChar"/>
-        </w:rPr>
-        <w:t xml:space="preserve">#&gt;  purrr            0.2.5      2018-05-29 CRAN (R 3.5.0)</w:t>
-      </w:r>
-      <w:r>
-        <w:br w:type="textWrapping"/>
-      </w:r>
-      <w:r>
-        <w:rPr>
-          <w:rStyle w:val="VerbatimChar"/>
-        </w:rPr>
-        <w:t xml:space="preserve">#&gt;  R6               2.2.2      2017-06-17 CRAN (R 3.5.0)</w:t>
-      </w:r>
-      <w:r>
-        <w:br w:type="textWrapping"/>
-      </w:r>
-      <w:r>
-        <w:rPr>
-          <w:rStyle w:val="VerbatimChar"/>
-        </w:rPr>
-        <w:t xml:space="preserve">#&gt;  Rcpp             0.12.17    2018-05-18 CRAN (R 3.5.0)</w:t>
-      </w:r>
-      <w:r>
-        <w:br w:type="textWrapping"/>
-      </w:r>
-      <w:r>
-        <w:rPr>
-          <w:rStyle w:val="VerbatimChar"/>
-        </w:rPr>
-        <w:t xml:space="preserve">#&gt;  reshape2         1.4.3      2017-12-11 CRAN (R 3.5.0)</w:t>
-      </w:r>
-      <w:r>
-        <w:br w:type="textWrapping"/>
-      </w:r>
-      <w:r>
-        <w:rPr>
-          <w:rStyle w:val="VerbatimChar"/>
-        </w:rPr>
-        <w:t xml:space="preserve">#&gt;  rice.awd.pests * 0.0.0.9000 2018-06-21 local         </w:t>
-      </w:r>
-      <w:r>
-        <w:br w:type="textWrapping"/>
-      </w:r>
-      <w:r>
-        <w:rPr>
-          <w:rStyle w:val="VerbatimChar"/>
-        </w:rPr>
-        <w:t xml:space="preserve">#&gt;  rlang            0.2.1      2018-05-30 CRAN (R 3.5.0)</w:t>
-      </w:r>
-      <w:r>
-        <w:br w:type="textWrapping"/>
-      </w:r>
-      <w:r>
-        <w:rPr>
-          <w:rStyle w:val="VerbatimChar"/>
-        </w:rPr>
-        <w:t xml:space="preserve">#&gt;  rmarkdown        1.10       2018-06-11 cran (@1.10)  </w:t>
-      </w:r>
-      <w:r>
-        <w:br w:type="textWrapping"/>
-      </w:r>
-      <w:r>
-        <w:rPr>
-          <w:rStyle w:val="VerbatimChar"/>
-        </w:rPr>
-        <w:t xml:space="preserve">#&gt;  rprojroot        1.3-2      2018-01-03 CRAN (R 3.5.0)</w:t>
-      </w:r>
-      <w:r>
-        <w:br w:type="textWrapping"/>
-      </w:r>
-      <w:r>
-        <w:rPr>
-          <w:rStyle w:val="VerbatimChar"/>
-        </w:rPr>
-        <w:t xml:space="preserve">#&gt;  scales           0.5.0      2017-08-24 CRAN (R 3.5.0)</w:t>
-      </w:r>
-      <w:r>
-        <w:br w:type="textWrapping"/>
-      </w:r>
-      <w:r>
-        <w:rPr>
-          <w:rStyle w:val="VerbatimChar"/>
-        </w:rPr>
-        <w:t xml:space="preserve">#&gt;  stats          * 3.5.0      2018-06-14 local         </w:t>
-      </w:r>
-      <w:r>
-        <w:br w:type="textWrapping"/>
-      </w:r>
-      <w:r>
-        <w:rPr>
-          <w:rStyle w:val="VerbatimChar"/>
-        </w:rPr>
-        <w:t xml:space="preserve">#&gt;  stringi          1.2.3      2018-06-12 cran (@1.2.3) </w:t>
-      </w:r>
-      <w:r>
-        <w:br w:type="textWrapping"/>
-      </w:r>
-      <w:r>
-        <w:rPr>
-          <w:rStyle w:val="VerbatimChar"/>
-        </w:rPr>
-        <w:t xml:space="preserve">#&gt;  stringr          1.3.1      2018-05-10 CRAN (R 3.5.0)</w:t>
-      </w:r>
-      <w:r>
-        <w:br w:type="textWrapping"/>
-      </w:r>
-      <w:r>
-        <w:rPr>
-          <w:rStyle w:val="VerbatimChar"/>
-        </w:rPr>
-        <w:t xml:space="preserve">#&gt;  tibble           1.4.2      2018-01-22 CRAN (R 3.5.0)</w:t>
-      </w:r>
-      <w:r>
-        <w:br w:type="textWrapping"/>
-      </w:r>
-      <w:r>
-        <w:rPr>
-          <w:rStyle w:val="VerbatimChar"/>
-        </w:rPr>
-        <w:t xml:space="preserve">#&gt;  tidyselect       0.2.4      2018-02-26 CRAN (R 3.5.0)</w:t>
-      </w:r>
-      <w:r>
-        <w:br w:type="textWrapping"/>
-      </w:r>
-      <w:r>
-        <w:rPr>
-          <w:rStyle w:val="VerbatimChar"/>
-        </w:rPr>
-        <w:t xml:space="preserve">#&gt;  tools            3.5.0      2018-06-14 local         </w:t>
-      </w:r>
-      <w:r>
-        <w:br w:type="textWrapping"/>
-      </w:r>
-      <w:r>
-        <w:rPr>
-          <w:rStyle w:val="VerbatimChar"/>
-        </w:rPr>
-        <w:t xml:space="preserve">#&gt;  utils          * 3.5.0      2018-06-14 local         </w:t>
-      </w:r>
-      <w:r>
-        <w:br w:type="textWrapping"/>
-      </w:r>
-      <w:r>
-        <w:rPr>
-          <w:rStyle w:val="VerbatimChar"/>
-        </w:rPr>
-        <w:t xml:space="preserve">#&gt;  withr            2.1.2      2018-03-15 CRAN (R 3.5.0)</w:t>
-      </w:r>
-      <w:r>
-        <w:br w:type="textWrapping"/>
-      </w:r>
-      <w:r>
-        <w:rPr>
-          <w:rStyle w:val="VerbatimChar"/>
-        </w:rPr>
-        <w:t xml:space="preserve">#&gt;  xfun             0.2        2018-06-16 cran (@0.2)   </w:t>
-      </w:r>
-      <w:r>
-        <w:br w:type="textWrapping"/>
-      </w:r>
-      <w:r>
-        <w:rPr>
-          <w:rStyle w:val="VerbatimChar"/>
-        </w:rPr>
-        <w:t xml:space="preserve">#&gt;  yaml             2.1.19     2018-05-01 CRAN (R 3.5.0)</w:t>
+        <w:t xml:space="preserve">#&gt;  assertthat       0.2.0      2017-04-11 CRAN (R 3.5.1)</w:t>
+      </w:r>
+      <w:r>
+        <w:br w:type="textWrapping"/>
+      </w:r>
+      <w:r>
+        <w:rPr>
+          <w:rStyle w:val="VerbatimChar"/>
+        </w:rPr>
+        <w:t xml:space="preserve">#&gt;  backports        1.1.2      2017-12-13 CRAN (R 3.5.1)</w:t>
+      </w:r>
+      <w:r>
+        <w:br w:type="textWrapping"/>
+      </w:r>
+      <w:r>
+        <w:rPr>
+          <w:rStyle w:val="VerbatimChar"/>
+        </w:rPr>
+        <w:t xml:space="preserve">#&gt;  base           * 3.5.1      2018-07-03 local         </w:t>
+      </w:r>
+      <w:r>
+        <w:br w:type="textWrapping"/>
+      </w:r>
+      <w:r>
+        <w:rPr>
+          <w:rStyle w:val="VerbatimChar"/>
+        </w:rPr>
+        <w:t xml:space="preserve">#&gt;  bindr            0.1.1      2018-03-13 CRAN (R 3.5.1)</w:t>
+      </w:r>
+      <w:r>
+        <w:br w:type="textWrapping"/>
+      </w:r>
+      <w:r>
+        <w:rPr>
+          <w:rStyle w:val="VerbatimChar"/>
+        </w:rPr>
+        <w:t xml:space="preserve">#&gt;  bindrcpp         0.2.2      2018-03-29 CRAN (R 3.5.1)</w:t>
+      </w:r>
+      <w:r>
+        <w:br w:type="textWrapping"/>
+      </w:r>
+      <w:r>
+        <w:rPr>
+          <w:rStyle w:val="VerbatimChar"/>
+        </w:rPr>
+        <w:t xml:space="preserve">#&gt;  bookdown       * 0.7        2018-02-18 CRAN (R 3.5.1)</w:t>
+      </w:r>
+      <w:r>
+        <w:br w:type="textWrapping"/>
+      </w:r>
+      <w:r>
+        <w:rPr>
+          <w:rStyle w:val="VerbatimChar"/>
+        </w:rPr>
+        <w:t xml:space="preserve">#&gt;  captioner      * 2.2.3      2015-07-16 CRAN (R 3.5.1)</w:t>
+      </w:r>
+      <w:r>
+        <w:br w:type="textWrapping"/>
+      </w:r>
+      <w:r>
+        <w:rPr>
+          <w:rStyle w:val="VerbatimChar"/>
+        </w:rPr>
+        <w:t xml:space="preserve">#&gt;  coda           * 0.19-1     2016-12-08 CRAN (R 3.5.1)</w:t>
+      </w:r>
+      <w:r>
+        <w:br w:type="textWrapping"/>
+      </w:r>
+      <w:r>
+        <w:rPr>
+          <w:rStyle w:val="VerbatimChar"/>
+        </w:rPr>
+        <w:t xml:space="preserve">#&gt;  colorspace       1.3-2      2016-12-14 CRAN (R 3.5.1)</w:t>
+      </w:r>
+      <w:r>
+        <w:br w:type="textWrapping"/>
+      </w:r>
+      <w:r>
+        <w:rPr>
+          <w:rStyle w:val="VerbatimChar"/>
+        </w:rPr>
+        <w:t xml:space="preserve">#&gt;  compiler         3.5.1      2018-07-03 local         </w:t>
+      </w:r>
+      <w:r>
+        <w:br w:type="textWrapping"/>
+      </w:r>
+      <w:r>
+        <w:rPr>
+          <w:rStyle w:val="VerbatimChar"/>
+        </w:rPr>
+        <w:t xml:space="preserve">#&gt;  datasets       * 3.5.1      2018-07-03 local         </w:t>
+      </w:r>
+      <w:r>
+        <w:br w:type="textWrapping"/>
+      </w:r>
+      <w:r>
+        <w:rPr>
+          <w:rStyle w:val="VerbatimChar"/>
+        </w:rPr>
+        <w:t xml:space="preserve">#&gt;  devtools         1.13.6     2018-06-27 CRAN (R 3.5.1)</w:t>
+      </w:r>
+      <w:r>
+        <w:br w:type="textWrapping"/>
+      </w:r>
+      <w:r>
+        <w:rPr>
+          <w:rStyle w:val="VerbatimChar"/>
+        </w:rPr>
+        <w:t xml:space="preserve">#&gt;  digest           0.6.15     2018-01-28 CRAN (R 3.5.1)</w:t>
+      </w:r>
+      <w:r>
+        <w:br w:type="textWrapping"/>
+      </w:r>
+      <w:r>
+        <w:rPr>
+          <w:rStyle w:val="VerbatimChar"/>
+        </w:rPr>
+        <w:t xml:space="preserve">#&gt;  dplyr            0.7.6      2018-06-29 CRAN (R 3.5.1)</w:t>
+      </w:r>
+      <w:r>
+        <w:br w:type="textWrapping"/>
+      </w:r>
+      <w:r>
+        <w:rPr>
+          <w:rStyle w:val="VerbatimChar"/>
+        </w:rPr>
+        <w:t xml:space="preserve">#&gt;  evaluate         0.10.1     2017-06-24 CRAN (R 3.5.1)</w:t>
+      </w:r>
+      <w:r>
+        <w:br w:type="textWrapping"/>
+      </w:r>
+      <w:r>
+        <w:rPr>
+          <w:rStyle w:val="VerbatimChar"/>
+        </w:rPr>
+        <w:t xml:space="preserve">#&gt;  ggplot2        * 3.0.0      2018-07-03 cran (@3.0.0) </w:t>
+      </w:r>
+      <w:r>
+        <w:br w:type="textWrapping"/>
+      </w:r>
+      <w:r>
+        <w:rPr>
+          <w:rStyle w:val="VerbatimChar"/>
+        </w:rPr>
+        <w:t xml:space="preserve">#&gt;  ggpubr         * 0.1.7      2018-06-23 CRAN (R 3.5.1)</w:t>
+      </w:r>
+      <w:r>
+        <w:br w:type="textWrapping"/>
+      </w:r>
+      <w:r>
+        <w:rPr>
+          <w:rStyle w:val="VerbatimChar"/>
+        </w:rPr>
+        <w:t xml:space="preserve">#&gt;  glue             1.2.0      2017-10-29 CRAN (R 3.5.1)</w:t>
+      </w:r>
+      <w:r>
+        <w:br w:type="textWrapping"/>
+      </w:r>
+      <w:r>
+        <w:rPr>
+          <w:rStyle w:val="VerbatimChar"/>
+        </w:rPr>
+        <w:t xml:space="preserve">#&gt;  graphics       * 3.5.1      2018-07-03 local         </w:t>
+      </w:r>
+      <w:r>
+        <w:br w:type="textWrapping"/>
+      </w:r>
+      <w:r>
+        <w:rPr>
+          <w:rStyle w:val="VerbatimChar"/>
+        </w:rPr>
+        <w:t xml:space="preserve">#&gt;  grDevices      * 3.5.1      2018-07-03 local         </w:t>
+      </w:r>
+      <w:r>
+        <w:br w:type="textWrapping"/>
+      </w:r>
+      <w:r>
+        <w:rPr>
+          <w:rStyle w:val="VerbatimChar"/>
+        </w:rPr>
+        <w:t xml:space="preserve">#&gt;  grid           * 3.5.1      2018-07-03 local         </w:t>
+      </w:r>
+      <w:r>
+        <w:br w:type="textWrapping"/>
+      </w:r>
+      <w:r>
+        <w:rPr>
+          <w:rStyle w:val="VerbatimChar"/>
+        </w:rPr>
+        <w:t xml:space="preserve">#&gt;  gridExtra      * 2.3        2017-09-09 CRAN (R 3.5.1)</w:t>
+      </w:r>
+      <w:r>
+        <w:br w:type="textWrapping"/>
+      </w:r>
+      <w:r>
+        <w:rPr>
+          <w:rStyle w:val="VerbatimChar"/>
+        </w:rPr>
+        <w:t xml:space="preserve">#&gt;  gtable           0.2.0      2016-02-26 CRAN (R 3.5.1)</w:t>
+      </w:r>
+      <w:r>
+        <w:br w:type="textWrapping"/>
+      </w:r>
+      <w:r>
+        <w:rPr>
+          <w:rStyle w:val="VerbatimChar"/>
+        </w:rPr>
+        <w:t xml:space="preserve">#&gt;  highr            0.7        2018-06-09 CRAN (R 3.5.1)</w:t>
+      </w:r>
+      <w:r>
+        <w:br w:type="textWrapping"/>
+      </w:r>
+      <w:r>
+        <w:rPr>
+          <w:rStyle w:val="VerbatimChar"/>
+        </w:rPr>
+        <w:t xml:space="preserve">#&gt;  htmltools        0.3.6      2017-04-28 CRAN (R 3.5.1)</w:t>
+      </w:r>
+      <w:r>
+        <w:br w:type="textWrapping"/>
+      </w:r>
+      <w:r>
+        <w:rPr>
+          <w:rStyle w:val="VerbatimChar"/>
+        </w:rPr>
+        <w:t xml:space="preserve">#&gt;  knitr          * 1.20       2018-02-20 CRAN (R 3.5.1)</w:t>
+      </w:r>
+      <w:r>
+        <w:br w:type="textWrapping"/>
+      </w:r>
+      <w:r>
+        <w:rPr>
+          <w:rStyle w:val="VerbatimChar"/>
+        </w:rPr>
+        <w:t xml:space="preserve">#&gt;  labeling         0.3        2014-08-23 CRAN (R 3.5.1)</w:t>
+      </w:r>
+      <w:r>
+        <w:br w:type="textWrapping"/>
+      </w:r>
+      <w:r>
+        <w:rPr>
+          <w:rStyle w:val="VerbatimChar"/>
+        </w:rPr>
+        <w:t xml:space="preserve">#&gt;  lattice          0.20-35    2017-03-25 CRAN (R 3.5.1)</w:t>
+      </w:r>
+      <w:r>
+        <w:br w:type="textWrapping"/>
+      </w:r>
+      <w:r>
+        <w:rPr>
+          <w:rStyle w:val="VerbatimChar"/>
+        </w:rPr>
+        <w:t xml:space="preserve">#&gt;  lazyeval         0.2.1      2017-10-29 CRAN (R 3.5.1)</w:t>
+      </w:r>
+      <w:r>
+        <w:br w:type="textWrapping"/>
+      </w:r>
+      <w:r>
+        <w:rPr>
+          <w:rStyle w:val="VerbatimChar"/>
+        </w:rPr>
+        <w:t xml:space="preserve">#&gt;  magrittr       * 1.5        2014-11-22 CRAN (R 3.5.1)</w:t>
+      </w:r>
+      <w:r>
+        <w:br w:type="textWrapping"/>
+      </w:r>
+      <w:r>
+        <w:rPr>
+          <w:rStyle w:val="VerbatimChar"/>
+        </w:rPr>
+        <w:t xml:space="preserve">#&gt;  memoise          1.1.0      2017-04-21 CRAN (R 3.5.1)</w:t>
+      </w:r>
+      <w:r>
+        <w:br w:type="textWrapping"/>
+      </w:r>
+      <w:r>
+        <w:rPr>
+          <w:rStyle w:val="VerbatimChar"/>
+        </w:rPr>
+        <w:t xml:space="preserve">#&gt;  methods        * 3.5.1      2018-07-03 local         </w:t>
+      </w:r>
+      <w:r>
+        <w:br w:type="textWrapping"/>
+      </w:r>
+      <w:r>
+        <w:rPr>
+          <w:rStyle w:val="VerbatimChar"/>
+        </w:rPr>
+        <w:t xml:space="preserve">#&gt;  munsell          0.5.0      2018-06-12 CRAN (R 3.5.1)</w:t>
+      </w:r>
+      <w:r>
+        <w:br w:type="textWrapping"/>
+      </w:r>
+      <w:r>
+        <w:rPr>
+          <w:rStyle w:val="VerbatimChar"/>
+        </w:rPr>
+        <w:t xml:space="preserve">#&gt;  pillar           1.2.3      2018-05-25 CRAN (R 3.5.1)</w:t>
+      </w:r>
+      <w:r>
+        <w:br w:type="textWrapping"/>
+      </w:r>
+      <w:r>
+        <w:rPr>
+          <w:rStyle w:val="VerbatimChar"/>
+        </w:rPr>
+        <w:t xml:space="preserve">#&gt;  pkgconfig        2.0.1      2017-03-21 CRAN (R 3.5.1)</w:t>
+      </w:r>
+      <w:r>
+        <w:br w:type="textWrapping"/>
+      </w:r>
+      <w:r>
+        <w:rPr>
+          <w:rStyle w:val="VerbatimChar"/>
+        </w:rPr>
+        <w:t xml:space="preserve">#&gt;  plyr             1.8.4      2016-06-08 CRAN (R 3.5.1)</w:t>
+      </w:r>
+      <w:r>
+        <w:br w:type="textWrapping"/>
+      </w:r>
+      <w:r>
+        <w:rPr>
+          <w:rStyle w:val="VerbatimChar"/>
+        </w:rPr>
+        <w:t xml:space="preserve">#&gt;  purrr            0.2.5      2018-05-29 CRAN (R 3.5.1)</w:t>
+      </w:r>
+      <w:r>
+        <w:br w:type="textWrapping"/>
+      </w:r>
+      <w:r>
+        <w:rPr>
+          <w:rStyle w:val="VerbatimChar"/>
+        </w:rPr>
+        <w:t xml:space="preserve">#&gt;  R6               2.2.2      2017-06-17 CRAN (R 3.5.1)</w:t>
+      </w:r>
+      <w:r>
+        <w:br w:type="textWrapping"/>
+      </w:r>
+      <w:r>
+        <w:rPr>
+          <w:rStyle w:val="VerbatimChar"/>
+        </w:rPr>
+        <w:t xml:space="preserve">#&gt;  Rcpp             0.12.17    2018-05-18 CRAN (R 3.5.1)</w:t>
+      </w:r>
+      <w:r>
+        <w:br w:type="textWrapping"/>
+      </w:r>
+      <w:r>
+        <w:rPr>
+          <w:rStyle w:val="VerbatimChar"/>
+        </w:rPr>
+        <w:t xml:space="preserve">#&gt;  reshape2         1.4.3      2017-12-11 CRAN (R 3.5.1)</w:t>
+      </w:r>
+      <w:r>
+        <w:br w:type="textWrapping"/>
+      </w:r>
+      <w:r>
+        <w:rPr>
+          <w:rStyle w:val="VerbatimChar"/>
+        </w:rPr>
+        <w:t xml:space="preserve">#&gt;  rice.awd.pests * 0.0.0.9000 2018-07-07 local         </w:t>
+      </w:r>
+      <w:r>
+        <w:br w:type="textWrapping"/>
+      </w:r>
+      <w:r>
+        <w:rPr>
+          <w:rStyle w:val="VerbatimChar"/>
+        </w:rPr>
+        <w:t xml:space="preserve">#&gt;  rlang            0.2.1      2018-05-30 CRAN (R 3.5.1)</w:t>
+      </w:r>
+      <w:r>
+        <w:br w:type="textWrapping"/>
+      </w:r>
+      <w:r>
+        <w:rPr>
+          <w:rStyle w:val="VerbatimChar"/>
+        </w:rPr>
+        <w:t xml:space="preserve">#&gt;  rmarkdown        1.10       2018-06-11 CRAN (R 3.5.1)</w:t>
+      </w:r>
+      <w:r>
+        <w:br w:type="textWrapping"/>
+      </w:r>
+      <w:r>
+        <w:rPr>
+          <w:rStyle w:val="VerbatimChar"/>
+        </w:rPr>
+        <w:t xml:space="preserve">#&gt;  rprojroot        1.3-2      2018-01-03 CRAN (R 3.5.1)</w:t>
+      </w:r>
+      <w:r>
+        <w:br w:type="textWrapping"/>
+      </w:r>
+      <w:r>
+        <w:rPr>
+          <w:rStyle w:val="VerbatimChar"/>
+        </w:rPr>
+        <w:t xml:space="preserve">#&gt;  scales           0.5.0      2017-08-24 CRAN (R 3.5.1)</w:t>
+      </w:r>
+      <w:r>
+        <w:br w:type="textWrapping"/>
+      </w:r>
+      <w:r>
+        <w:rPr>
+          <w:rStyle w:val="VerbatimChar"/>
+        </w:rPr>
+        <w:t xml:space="preserve">#&gt;  stats          * 3.5.1      2018-07-03 local         </w:t>
+      </w:r>
+      <w:r>
+        <w:br w:type="textWrapping"/>
+      </w:r>
+      <w:r>
+        <w:rPr>
+          <w:rStyle w:val="VerbatimChar"/>
+        </w:rPr>
+        <w:t xml:space="preserve">#&gt;  stringi          1.2.3      2018-06-12 CRAN (R 3.5.1)</w:t>
+      </w:r>
+      <w:r>
+        <w:br w:type="textWrapping"/>
+      </w:r>
+      <w:r>
+        <w:rPr>
+          <w:rStyle w:val="VerbatimChar"/>
+        </w:rPr>
+        <w:t xml:space="preserve">#&gt;  stringr          1.3.1      2018-05-10 CRAN (R 3.5.1)</w:t>
+      </w:r>
+      <w:r>
+        <w:br w:type="textWrapping"/>
+      </w:r>
+      <w:r>
+        <w:rPr>
+          <w:rStyle w:val="VerbatimChar"/>
+        </w:rPr>
+        <w:t xml:space="preserve">#&gt;  tibble           1.4.2      2018-01-22 CRAN (R 3.5.1)</w:t>
+      </w:r>
+      <w:r>
+        <w:br w:type="textWrapping"/>
+      </w:r>
+      <w:r>
+        <w:rPr>
+          <w:rStyle w:val="VerbatimChar"/>
+        </w:rPr>
+        <w:t xml:space="preserve">#&gt;  tidyselect       0.2.4      2018-02-26 CRAN (R 3.5.1)</w:t>
+      </w:r>
+      <w:r>
+        <w:br w:type="textWrapping"/>
+      </w:r>
+      <w:r>
+        <w:rPr>
+          <w:rStyle w:val="VerbatimChar"/>
+        </w:rPr>
+        <w:t xml:space="preserve">#&gt;  tools            3.5.1      2018-07-03 local         </w:t>
+      </w:r>
+      <w:r>
+        <w:br w:type="textWrapping"/>
+      </w:r>
+      <w:r>
+        <w:rPr>
+          <w:rStyle w:val="VerbatimChar"/>
+        </w:rPr>
+        <w:t xml:space="preserve">#&gt;  utils          * 3.5.1      2018-07-03 local         </w:t>
+      </w:r>
+      <w:r>
+        <w:br w:type="textWrapping"/>
+      </w:r>
+      <w:r>
+        <w:rPr>
+          <w:rStyle w:val="VerbatimChar"/>
+        </w:rPr>
+        <w:t xml:space="preserve">#&gt;  withr            2.1.2      2018-03-15 CRAN (R 3.5.1)</w:t>
+      </w:r>
+      <w:r>
+        <w:br w:type="textWrapping"/>
+      </w:r>
+      <w:r>
+        <w:rPr>
+          <w:rStyle w:val="VerbatimChar"/>
+        </w:rPr>
+        <w:t xml:space="preserve">#&gt;  xfun             0.3        2018-07-06 cran (@0.3)   </w:t>
+      </w:r>
+      <w:r>
+        <w:br w:type="textWrapping"/>
+      </w:r>
+      <w:r>
+        <w:rPr>
+          <w:rStyle w:val="VerbatimChar"/>
+        </w:rPr>
+        <w:t xml:space="preserve">#&gt;  yaml             2.1.19     2018-05-01 CRAN (R 3.5.1)</w:t>
       </w:r>
     </w:p>
     <w:p>
@@ -4322,7 +4414,7 @@
         <w:rPr>
           <w:rStyle w:val="VerbatimChar"/>
         </w:rPr>
-        <w:t xml:space="preserve">#&gt; Head:     [2a49fb2] 2018-06-21: Update static docs with new plots</w:t>
+        <w:t xml:space="preserve">#&gt; Head:     [1f849ef] 2018-07-07: Correct function names for plotting estimates for paper</w:t>
       </w:r>
     </w:p>
     <w:sectPr>

</xml_diff>

<commit_message>
Replaces ShB with sheath blight in document
</commit_message>
<xml_diff>
--- a/analysis/paper/paper.docx
+++ b/analysis/paper/paper.docx
@@ -1294,7 +1294,7 @@
         <w:pStyle w:val="FirstParagraph"/>
       </w:pPr>
       <w:r>
-        <w:t xml:space="preserve">Sheath blight (ShB) disease (</w:t>
+        <w:t xml:space="preserve">Sheath blight disease (</w:t>
       </w:r>
       <w:r>
         <w:rPr>
@@ -1486,7 +1486,7 @@
         <w:pStyle w:val="BodyText"/>
       </w:pPr>
       <w:r>
-        <w:t xml:space="preserve">Because of the well documented effects of irrigation and N on ShB, we established field experiments to study what effects AWD irrigation technologies and N could have upon ShB incidence and severity in tropical rice.</w:t>
+        <w:t xml:space="preserve">Because of the well documented effects of irrigation and N on sheath blight, we established field experiments to study what effects AWD irrigation technologies and N could have upon sheath blight incidence and severity in tropical rice.</w:t>
       </w:r>
     </w:p>
     <w:p>
@@ -1735,7 +1735,7 @@
         <w:pStyle w:val="FirstParagraph"/>
       </w:pPr>
       <w:r>
-        <w:t xml:space="preserve">In both experiments, two sample areas, sized 1m x 1m, per plot were assessed. the total number of tillers per hill and number of tillers with ShB (incidence) were measured for nine hills per sample area. Tiller ShB severity was measured for four tillers per hill and six leaves tiller using a disease assessment rating scale for field evaluation developed at IRRI. The scale is an unequally spaced categorical scale where 0 - no disease; 1 - trace to 1% severity; 2 - 1 to 5%; 3 - 5 to 15%; 4 - 15 to 50%; 5 - 50 to 100%. Severity was considered to be the amount of leaf or sheath tissue covered by ShB lesions. Leaves were rated as green (living) having at least XXX% living tissue or dead, defined as having less than XXX% living tissue. The same rating methodology was used in both experiments. Five disease assessments were made in the 2015 experiment and four disease assessments were made in the 2016 experiment, respectively.</w:t>
+        <w:t xml:space="preserve">In both experiments, two sample areas, sized 1m x 1m, per plot were assessed. the total number of tillers per hill and number of tillers with sheath blight (incidence) were measured for nine hills per sample area. Tiller sheath severity was measured for four tillers per hill and six leaves tiller using a disease assessment rating scale for field evaluation developed at IRRI. The scale is an unequally spaced categorical scale where 0 - no disease; 1 - trace to 1% severity; 2 - 1 to 5%; 3 - 5 to 15%; 4 - 15 to 50%; 5 - 50 to 100%. Severity was considered to be the amount of leaf or sheath tissue covered by sheath blight lesions. Leaves were rated as green (living) having at least XXX% living tissue or dead, defined as having less than XXX% living tissue. The same rating methodology was used in both experiments. Five disease assessments were made in the 2015 experiment and four disease assessments were made in the 2016 experiment, respectively.</w:t>
       </w:r>
     </w:p>
     <w:p>
@@ -1791,7 +1791,7 @@
         <w:pStyle w:val="BodyText"/>
       </w:pPr>
       <w:r>
-        <w:t xml:space="preserve">The correlations between tiller sheath ShB incidence and tiller and leaf ShB severity were tested using Spearman’s correlation test,</w:t>
+        <w:t xml:space="preserve">The correlations between tiller sheath sheath blight incidence and tiller and leaf sheath blight severity were tested using Spearman’s correlation test,</w:t>
       </w:r>
       <w:r>
         <w:t xml:space="preserve"> </w:t>
@@ -1838,7 +1838,7 @@
         <w:t xml:space="preserve">(Hadfield 2010)</w:t>
       </w:r>
       <w:r>
-        <w:t xml:space="preserve">. Six models were created where the the dependent variables were 2015 tiller ShB incidence, 2015 tiller ShB severity, 2015 leaf ShB severity; 2016 tiller ShB incidence, 2016 tiller ShB severity; 2016 leaf ShB severity, respectively. The independent variables were the irrigation management and N rate with replicate treated as a random variable. The base levels (control treatments) for the analyses for 2015 were N rate - N0; irrigation management - FLD and for 2016, N rate - N60; irrigation management - FLD.</w:t>
+        <w:t xml:space="preserve">. Six models were created where the the dependent variables were 2015 tiller sheath blight incidence, 2015 tiller sheath blight severity, 2015 leaf sheath blight severity; 2016 tiller sheath blight incidence, 2016 tiller sheath blight severity; 2016 leaf sheath blight severity, respectively. The independent variables were the irrigation management and N rate with replicate treated as a random variable. The base levels (control treatments) for the analyses for 2015 were N rate - N0; irrigation management - FLD and for 2016, N rate - N60; irrigation management - FLD.</w:t>
       </w:r>
     </w:p>
     <w:p>
@@ -1925,7 +1925,7 @@
         <w:pStyle w:val="FirstParagraph"/>
       </w:pPr>
       <w:r>
-        <w:t xml:space="preserve">In 2015 the incidence of tiller ShB remained low throughout the growing season (Fig.</w:t>
+        <w:t xml:space="preserve">In 2015 the incidence of tiller sheath blight remained low throughout the growing season (Fig.</w:t>
       </w:r>
       <w:r>
         <w:t xml:space="preserve"> </w:t>
@@ -1997,7 +1997,7 @@
         <w:pStyle w:val="FirstParagraph"/>
       </w:pPr>
       <w:r>
-        <w:t xml:space="preserve">Tiller ShB severity remained below 2% (Fig.</w:t>
+        <w:t xml:space="preserve">Tiller sheath blight severity remained below 2% (Fig.</w:t>
       </w:r>
       <w:r>
         <w:t xml:space="preserve"> </w:t>
@@ -2069,7 +2069,7 @@
         <w:pStyle w:val="FirstParagraph"/>
       </w:pPr>
       <w:r>
-        <w:t xml:space="preserve">Severity of leaf ShB remained low, less than 0.4% across all treatments (Fig.</w:t>
+        <w:t xml:space="preserve">Severity of leaf sheath blight remained low, less than 0.4% across all treatments (Fig.</w:t>
       </w:r>
       <w:r>
         <w:t xml:space="preserve"> </w:t>
@@ -2293,7 +2293,7 @@
         <w:pStyle w:val="FirstParagraph"/>
       </w:pPr>
       <w:r>
-        <w:t xml:space="preserve">In 2016 the neither of the treatments, N rate or water management, were significantly different from the control treatments for leaf ShB severity (Fig.</w:t>
+        <w:t xml:space="preserve">In 2016 the neither of the treatments, N rate or water management, were significantly different from the control treatments for leaf sheath blight severity (Fig.</w:t>
       </w:r>
       <w:r>
         <w:t xml:space="preserve"> </w:t>
@@ -2357,7 +2357,7 @@
         <w:pStyle w:val="FirstParagraph"/>
       </w:pPr>
       <w:r>
-        <w:t xml:space="preserve">In both experiments we were unable to detect any significant effect of AWD on ShB that would cause increases in the disease, which could hinder adoption of the technology. In only one instance were we able to detect any effect of AWD on ShB. In the 2016 experiment the tiller ShB severity was significantly lower for AWD than FLD (Fig.</w:t>
+        <w:t xml:space="preserve">In both experiments we were unable to detect any significant effect of AWD on sheath blight that would cause increases in the disease, which could hinder adoption of the technology. In only one instance were we able to detect any effect of AWD on sheath blight. In the 2016 experiment the tiller sheath blight severity was significantly lower for AWD than FLD (Fig.</w:t>
       </w:r>
       <w:r>
         <w:t xml:space="preserve"> </w:t>
@@ -2375,7 +2375,7 @@
         <w:t xml:space="preserve">5</w:t>
       </w:r>
       <w:r>
-        <w:t xml:space="preserve">d), indicating a possible adverse effect of using AWD on tiller ShB severity under conditions where there is high sheath blight pressure.</w:t>
+        <w:t xml:space="preserve">d), indicating a possible adverse effect of using AWD on tiller sheath blight severity under conditions where there is high sheath blight pressure.</w:t>
       </w:r>
     </w:p>
     <w:p>
@@ -2436,7 +2436,7 @@
         <w:t xml:space="preserve">(Willocquet et al. 2000)</w:t>
       </w:r>
       <w:r>
-        <w:t xml:space="preserve">. It is possible that the mechanical transplanter could increase ShB spread in the canopy as compared with traditional manual transplanting. This however was not investigated as a part of this study but could bear further research.</w:t>
+        <w:t xml:space="preserve">. It is possible that the mechanical transplanter could increase sheath blight spread in the canopy as compared with traditional manual transplanting. This however was not investigated as a part of this study but could bear further research.</w:t>
       </w:r>
     </w:p>
     <w:p>
@@ -4163,7 +4163,7 @@
         <w:pStyle w:val="FirstParagraph"/>
       </w:pPr>
       <w:r>
-        <w:t xml:space="preserve">This report was generated on 2018-10-06 12:22:24 using the following computational environment and dependencies:</w:t>
+        <w:t xml:space="preserve">This report was generated on 2018-10-06 18:12:04 using the following computational environment and dependencies:</w:t>
       </w:r>
     </w:p>
     <w:p>
@@ -4796,7 +4796,7 @@
         <w:rPr>
           <w:rStyle w:val="VerbatimChar"/>
         </w:rPr>
-        <w:t xml:space="preserve">#&gt; Head:     [788bd70] 2018-09-18: Fixes analysis document</w:t>
+        <w:t xml:space="preserve">#&gt; Head:     [833437f] 2018-10-06: Updates pkgdown site</w:t>
       </w:r>
     </w:p>
     <w:sectPr>

</xml_diff>

<commit_message>
Fixes more spaces, captions and adds Duku 2016 ref
</commit_message>
<xml_diff>
--- a/analysis/paper/paper.docx
+++ b/analysis/paper/paper.docx
@@ -1048,13 +1048,19 @@
         <w:t xml:space="preserve"> </w:t>
       </w:r>
       <w:r>
+        <w:t xml:space="preserve">clearly</w:t>
+      </w:r>
+      <w:r>
+        <w:t xml:space="preserve"> </w:t>
+      </w:r>
+      <w:r>
         <w:t xml:space="preserve">differ</w:t>
       </w:r>
       <w:r>
         <w:t xml:space="preserve"> </w:t>
       </w:r>
       <w:r>
-        <w:t xml:space="preserve">significantly</w:t>
+        <w:t xml:space="preserve">statistically</w:t>
       </w:r>
       <w:r>
         <w:t xml:space="preserve"> </w:t>
@@ -1278,601 +1284,124 @@
       <w:r>
         <w:t xml:space="preserve">warranted.</w:t>
       </w:r>
-    </w:p>
-    <w:p>
-      <w:pPr>
-        <w:pStyle w:val="Heading1"/>
-      </w:pPr>
-      <w:bookmarkStart w:id="20" w:name="introduction"/>
-      <w:r>
-        <w:t xml:space="preserve">Introduction</w:t>
-      </w:r>
-      <w:bookmarkEnd w:id="20"/>
-    </w:p>
-    <w:p>
-      <w:pPr>
-        <w:pStyle w:val="FirstParagraph"/>
-      </w:pPr>
-      <w:r>
-        <w:t xml:space="preserve">Sheath blight disease (</w:t>
-      </w:r>
-      <w:r>
-        <w:rPr>
-          <w:i/>
-        </w:rPr>
-        <w:t xml:space="preserve">Rhizoctonia solani</w:t>
-      </w:r>
-      <w:r>
-        <w:t xml:space="preserve"> </w:t>
-      </w:r>
-      <w:r>
-        <w:t xml:space="preserve">Kühn), anastomosis group 1 [(teleomorph:</w:t>
-      </w:r>
-      <w:r>
-        <w:t xml:space="preserve"> </w:t>
-      </w:r>
-      <w:r>
-        <w:rPr>
-          <w:i/>
-        </w:rPr>
-        <w:t xml:space="preserve">Thanatephorus cucumeris</w:t>
-      </w:r>
-      <w:r>
-        <w:t xml:space="preserve"> </w:t>
-      </w:r>
-      <w:r>
-        <w:t xml:space="preserve">(A.B. Frank) Donk.] of rice is an economically important disease worldwide throughout tropical and temperate production areas. Under conducive conditions he disease can cause up to 50% yield losses</w:t>
-      </w:r>
-      <w:r>
-        <w:t xml:space="preserve"> </w:t>
-      </w:r>
-      <w:r>
-        <w:t xml:space="preserve">(Marchetti and Bollich 1991)</w:t>
-      </w:r>
-      <w:r>
-        <w:t xml:space="preserve">. Studies by Savary et al.</w:t>
-      </w:r>
-      <w:r>
-        <w:t xml:space="preserve"> </w:t>
-      </w:r>
-      <w:r>
-        <w:t xml:space="preserve">(2000)</w:t>
-      </w:r>
-      <w:r>
-        <w:t xml:space="preserve"> </w:t>
-      </w:r>
-      <w:r>
-        <w:t xml:space="preserve">estimated normal yield losses in tropical irrigated lowland rice in Asia at 5-10%. The disease is best managed through an integrated disease management approach which includes resistance</w:t>
-      </w:r>
-      <w:r>
-        <w:t xml:space="preserve"> </w:t>
-      </w:r>
-      <w:r>
-        <w:t xml:space="preserve">(Kumar et al. 2009; Srinivasachary et al. 2011)</w:t>
-      </w:r>
-      <w:r>
-        <w:t xml:space="preserve"> </w:t>
-      </w:r>
-      <w:r>
-        <w:t xml:space="preserve">fungicide applications where affordable</w:t>
-      </w:r>
-      <w:r>
-        <w:t xml:space="preserve"> </w:t>
-      </w:r>
-      <w:r>
-        <w:t xml:space="preserve">(Groth 2008; Rush and Lee 1983)</w:t>
-      </w:r>
-      <w:r>
-        <w:t xml:space="preserve">, nitrogen (N) management</w:t>
-      </w:r>
-      <w:r>
-        <w:t xml:space="preserve"> </w:t>
-      </w:r>
-      <w:r>
-        <w:t xml:space="preserve">(Castilla et al. 1996; Slaton et al. 2003; Tang et al. 2007)</w:t>
-      </w:r>
-      <w:r>
-        <w:t xml:space="preserve"> </w:t>
-      </w:r>
-      <w:r>
-        <w:t xml:space="preserve">and water management</w:t>
-      </w:r>
-      <w:r>
-        <w:t xml:space="preserve"> </w:t>
-      </w:r>
-      <w:r>
-        <w:t xml:space="preserve">(Castilla et al. 1996)</w:t>
-      </w:r>
-      <w:r>
-        <w:t xml:space="preserve">.</w:t>
-      </w:r>
-    </w:p>
-    <w:p>
-      <w:pPr>
-        <w:pStyle w:val="BodyText"/>
-      </w:pPr>
-      <w:r>
-        <w:t xml:space="preserve">Alternate wetting and drying (AWD) is an irrigation technique for irrigated rice (</w:t>
-      </w:r>
-      <w:r>
-        <w:rPr>
-          <w:i/>
-        </w:rPr>
-        <w:t xml:space="preserve">Oryza sativa</w:t>
-      </w:r>
-      <w:r>
-        <w:t xml:space="preserve"> </w:t>
-      </w:r>
-      <w:r>
-        <w:t xml:space="preserve">L.) developed by the International Rice Research Institute (IRRI) and its partners that saves about 15-40% of irrigation water</w:t>
-      </w:r>
-      <w:r>
-        <w:t xml:space="preserve"> </w:t>
-      </w:r>
-      <w:r>
-        <w:t xml:space="preserve">(Bouman and Tuong 2001; Liping et al. 2007)</w:t>
-      </w:r>
-      <w:r>
-        <w:t xml:space="preserve">. In AWD rice, fields are exposed to several dry phases during the growth period without exposing the plants to water stress. In order to avoid yield decline under AWD</w:t>
-      </w:r>
-      <w:r>
-        <w:t xml:space="preserve"> </w:t>
-      </w:r>
-      <w:r>
-        <w:t xml:space="preserve">“</w:t>
-      </w:r>
-      <w:r>
-        <w:t xml:space="preserve">safe</w:t>
-      </w:r>
-      <w:r>
-        <w:t xml:space="preserve">”</w:t>
-      </w:r>
-      <w:r>
-        <w:t xml:space="preserve"> </w:t>
-      </w:r>
-      <w:r>
-        <w:t xml:space="preserve">thresholds have been developed. Under safe AWD irrigation water is applied when the field water level reaches 15cm below the soil surface</w:t>
-      </w:r>
-      <w:r>
-        <w:t xml:space="preserve"> </w:t>
-      </w:r>
-      <w:r>
-        <w:t xml:space="preserve">(Richards and Sander 2014)</w:t>
-      </w:r>
-      <w:r>
-        <w:t xml:space="preserve">. Fields are furthermore kept flooded during the flowering period. As an added benefit to saving water, AWD also reduces greenhouse gas (GHG) emissions of rice fields, which are a substantial factor in the GHG budget of rice producing countries, by around 50%</w:t>
-      </w:r>
-      <w:r>
-        <w:t xml:space="preserve"> </w:t>
-      </w:r>
-      <w:r>
-        <w:t xml:space="preserve">(Sander et al. 2016; Yan et al. 2005)</w:t>
-      </w:r>
-      <w:r>
-        <w:t xml:space="preserve">.</w:t>
-      </w:r>
-    </w:p>
-    <w:p>
-      <w:pPr>
-        <w:pStyle w:val="BodyText"/>
-      </w:pPr>
-      <w:r>
-        <w:t xml:space="preserve">The AWD technology has been identified as promising climate smart practice for different rice growing regions that can stabilize rice production in water scarce areas as well as help reduce the carbon footprint of rice production. Various countries,</w:t>
-      </w:r>
-      <w:r>
-        <w:t xml:space="preserve"> </w:t>
-      </w:r>
-      <w:r>
-        <w:rPr>
-          <w:i/>
-        </w:rPr>
-        <w:t xml:space="preserve">e.g.</w:t>
-      </w:r>
-      <w:r>
-        <w:t xml:space="preserve">, Bangladesh, Vietnam, Thailand and the Philippines, plan to widely apply AWD to local rice production</w:t>
-      </w:r>
-      <w:r>
-        <w:t xml:space="preserve"> </w:t>
-      </w:r>
-      <w:r>
-        <w:t xml:space="preserve">(Ministry of Environment and Forests (MOEF) Government of the People’s Republic of Bangladesh 2015)</w:t>
-      </w:r>
-      <w:r>
-        <w:t xml:space="preserve">. However, a change in water regime in rice fields on large scale might encompass different other effects, for example related to plant health.</w:t>
-      </w:r>
-    </w:p>
-    <w:p>
-      <w:pPr>
-        <w:pStyle w:val="BodyText"/>
-      </w:pPr>
-      <w:r>
-        <w:t xml:space="preserve">Because of the well documented effects of irrigation and N on sheath blight, we established field experiments to study what effects AWD irrigation technologies and N could have upon sheath blight incidence and severity in tropical rice.</w:t>
-      </w:r>
-    </w:p>
-    <w:p>
-      <w:pPr>
-        <w:pStyle w:val="Heading1"/>
-      </w:pPr>
-      <w:bookmarkStart w:id="21" w:name="materials-and-methods"/>
-      <w:r>
-        <w:t xml:space="preserve">Materials and Methods</w:t>
-      </w:r>
-      <w:bookmarkEnd w:id="21"/>
-    </w:p>
-    <w:p>
-      <w:pPr>
-        <w:pStyle w:val="FirstParagraph"/>
-      </w:pPr>
-      <w:r>
-        <w:t xml:space="preserve">Two experiments were conducted at the International Rice Research Institute’s (IRRI) Ziegler Experiment Station in Los Baños, Calabarzon, Philippines (latitude 14° 11’ N, longitude 121° 15’ E) in the 2015 and 2016 dry seasons. For 2016 changes were made to optimize the experiment based on findings from the 2015 experiment. Details were as follows.</w:t>
-      </w:r>
-    </w:p>
-    <w:p>
-      <w:pPr>
-        <w:pStyle w:val="Heading2"/>
-      </w:pPr>
-      <w:bookmarkStart w:id="22" w:name="experiment"/>
-      <w:r>
-        <w:t xml:space="preserve">2015 Experiment</w:t>
-      </w:r>
-      <w:bookmarkEnd w:id="22"/>
-    </w:p>
-    <w:p>
-      <w:pPr>
-        <w:pStyle w:val="Heading3"/>
-      </w:pPr>
-      <w:bookmarkStart w:id="23" w:name="experimental-design"/>
-      <w:r>
-        <w:t xml:space="preserve">Experimental Design</w:t>
-      </w:r>
-      <w:bookmarkEnd w:id="23"/>
-    </w:p>
-    <w:p>
-      <w:pPr>
-        <w:pStyle w:val="FirstParagraph"/>
-      </w:pPr>
-      <w:r>
-        <w:t xml:space="preserve">The plot design was a split-plot randomised complete block design with four replicates where irrigation was the main plot and N rate was the split-plot.</w:t>
-      </w:r>
-    </w:p>
-    <w:p>
-      <w:pPr>
-        <w:pStyle w:val="BodyText"/>
-      </w:pPr>
-      <w:r>
-        <w:t xml:space="preserve">The main plot treatments were alternate wetting and drying (AWD) and continuously flooded (FLD) or farmers’ practice as the control treatment. The main plot size was 12m x 12m (144 sq m), with a split-plot size of 5m x 5m (25 sq m). Replication size was 12m x 24m (288 sq m) with a buffer of 1m per split-plot for a whole experiment size of 1,152 sq m.</w:t>
-      </w:r>
-    </w:p>
-    <w:p>
-      <w:pPr>
-        <w:pStyle w:val="BodyText"/>
-      </w:pPr>
-      <w:r>
-        <w:t xml:space="preserve">Irrigation in AWD plots was determined by the water level in plots,</w:t>
-      </w:r>
-      <w:r>
-        <w:t xml:space="preserve"> </w:t>
-      </w:r>
-      <w:r>
-        <w:rPr>
-          <w:i/>
-        </w:rPr>
-        <w:t xml:space="preserve">i.e.</w:t>
-      </w:r>
-      <w:r>
-        <w:t xml:space="preserve">, when the water level reached 15cm below the soil surface irrigation water was applied to a level of 5cm. In FLD plots a standing water layer of 3-5cm was maintained throughout the growing season.</w:t>
-      </w:r>
-    </w:p>
-    <w:p>
-      <w:pPr>
-        <w:pStyle w:val="BodyText"/>
-      </w:pPr>
-      <w:r>
-        <w:t xml:space="preserve">The split-plot treatment rates of N were N0 (no N supply), N100 (100 kg per ha applied as urea in three splits at final harrowing, active tillering and panicle initiation) and N120 (120 kg per ha applied as urea in three splits at final harrowing, active tillering and panicle initiation) (Tab.</w:t>
-      </w:r>
-      <w:r>
-        <w:t xml:space="preserve"> </w:t>
-      </w:r>
-      <w:r>
-        <w:t xml:space="preserve">??</w:t>
-      </w:r>
-      <w:r>
-        <w:t xml:space="preserve">).</w:t>
-      </w:r>
-    </w:p>
-    <w:p>
-      <w:pPr>
-        <w:pStyle w:val="Heading3"/>
-      </w:pPr>
-      <w:bookmarkStart w:id="24" w:name="crop-establishment"/>
-      <w:r>
-        <w:t xml:space="preserve">Crop Establishment</w:t>
-      </w:r>
-      <w:bookmarkEnd w:id="24"/>
-    </w:p>
-    <w:p>
-      <w:pPr>
-        <w:pStyle w:val="FirstParagraph"/>
-      </w:pPr>
-      <w:r>
-        <w:t xml:space="preserve">Trays of NSIC Rc222 were seeded on 19 December 2014. NSIC Rc222 is an inbred variety released by the Philippine Rice Research Institute (PhilRice), with a 114 day maturity when transplanted, were established. The variety is commonly grown by farmers in the area, having moderate resistance to brown plant hopper, green leaf hopper and yellow stem borer, but susceptibility to tungro. Plots were established by manually transplanting seedlings on 9 January 2015 in hills with six to eight seedlings per hill and a distance of 20cm within and between rows.</w:t>
-      </w:r>
-    </w:p>
-    <w:p>
-      <w:pPr>
-        <w:pStyle w:val="Heading3"/>
-      </w:pPr>
-      <w:bookmarkStart w:id="25" w:name="inoculum-preparation-and-application"/>
-      <w:r>
-        <w:t xml:space="preserve">Inoculum Preparation and Application</w:t>
-      </w:r>
-      <w:bookmarkEnd w:id="25"/>
-    </w:p>
-    <w:p>
-      <w:pPr>
-        <w:pStyle w:val="FirstParagraph"/>
-      </w:pPr>
-      <w:r>
-        <w:t xml:space="preserve">An isolate of</w:t>
-      </w:r>
-      <w:r>
-        <w:t xml:space="preserve"> </w:t>
-      </w:r>
-      <w:r>
-        <w:rPr>
-          <w:i/>
-        </w:rPr>
-        <w:t xml:space="preserve">Rhizoctonia solani</w:t>
-      </w:r>
-      <w:r>
-        <w:t xml:space="preserve"> </w:t>
-      </w:r>
-      <w:r>
-        <w:t xml:space="preserve">AG1-1a from infected rice was maintained on potato dextrose agar (PDA) medium in tubes. The isolate was transferred to 90mm Petri dishes containing PDA and incubated a room temperature (20 to 27°C). Glass bottles of autoclaved rice grain and hull substrate were prepared and plugs of the culture were transferred from Petri dishes to the autoclaved substrate and incubated at room temperature for two weeks.</w:t>
-      </w:r>
-    </w:p>
-    <w:p>
-      <w:pPr>
-        <w:pStyle w:val="BodyText"/>
-      </w:pPr>
-      <w:r>
-        <w:t xml:space="preserve">The plots were inoculated 20 days after transplanting by spreading 151g of inoculum over the split-plot area with a 1m buffer on either end (4m x 11m).</w:t>
-      </w:r>
-    </w:p>
-    <w:p>
-      <w:pPr>
-        <w:pStyle w:val="Heading2"/>
-      </w:pPr>
-      <w:bookmarkStart w:id="26" w:name="experiment-1"/>
-      <w:r>
-        <w:t xml:space="preserve">2016 Experiment</w:t>
-      </w:r>
-      <w:bookmarkEnd w:id="26"/>
-    </w:p>
-    <w:p>
-      <w:pPr>
-        <w:pStyle w:val="Heading3"/>
-      </w:pPr>
-      <w:bookmarkStart w:id="27" w:name="experimental-design-1"/>
-      <w:r>
-        <w:t xml:space="preserve">Experimental Design</w:t>
-      </w:r>
-      <w:bookmarkEnd w:id="27"/>
-    </w:p>
-    <w:p>
-      <w:pPr>
-        <w:pStyle w:val="FirstParagraph"/>
-      </w:pPr>
-      <w:r>
-        <w:t xml:space="preserve">The experiment followed the same split-plot design as described for the 2015 experiment. However, the plot size was increased and due to these changes, the replicate sizes are are not equal as necessitated by the use of a larger area for the experiment. The main plot sizes were: Block 1 (B1) 21m x 20.5m (412.5 sq m) and Block 2 (B2) 20.25m x 21.6m (437.4 sq m). The split-plot sizes were B1 21m x 10.25m (215.25 sq m), B2 20.25m x 10.8m (218.7 sq m). The replication sizes were B1 - 42m x 20.5m (861 sq m) and B2 - 40.5m x 21.6m (874.8 sq m). A buffer 0.5m per split-plot was used and the overall experiment size was 3471.6 sq m.</w:t>
-      </w:r>
-    </w:p>
-    <w:p>
-      <w:pPr>
-        <w:pStyle w:val="BodyText"/>
-      </w:pPr>
-      <w:r>
-        <w:t xml:space="preserve">Split-plot N rates differed from the 2015 rates with only two N treatments, N60 (60 kg per ha as urea split into two applications) and N180 (180 kg per ha in three splits) being applied (Tab.</w:t>
-      </w:r>
-      <w:r>
-        <w:t xml:space="preserve"> </w:t>
-      </w:r>
-      <w:r>
-        <w:t xml:space="preserve">??</w:t>
-      </w:r>
-      <w:r>
-        <w:t xml:space="preserve">).</w:t>
-      </w:r>
-    </w:p>
-    <w:p>
-      <w:pPr>
-        <w:pStyle w:val="Heading3"/>
-      </w:pPr>
-      <w:bookmarkStart w:id="28" w:name="crop-establishment-1"/>
-      <w:r>
-        <w:t xml:space="preserve">Crop Establishment</w:t>
-      </w:r>
-      <w:bookmarkEnd w:id="28"/>
-    </w:p>
-    <w:p>
-      <w:pPr>
-        <w:pStyle w:val="FirstParagraph"/>
-      </w:pPr>
-      <w:r>
-        <w:t xml:space="preserve">Nurseries of NSIC Rc222 were established on 7 January 2016 experiments. Seedlings were transplanted by hand from 20 to 22 January 2016 in hills with six to eight seedlings per hill with a distance of 20 cm within and between rows.</w:t>
-      </w:r>
-    </w:p>
-    <w:p>
-      <w:pPr>
-        <w:pStyle w:val="Heading3"/>
-      </w:pPr>
-      <w:bookmarkStart w:id="29" w:name="inoculum-preparation-and-application-1"/>
-      <w:r>
-        <w:t xml:space="preserve">Inoculum Preparation and Application</w:t>
-      </w:r>
-      <w:bookmarkEnd w:id="29"/>
-    </w:p>
-    <w:p>
-      <w:pPr>
-        <w:pStyle w:val="FirstParagraph"/>
-      </w:pPr>
-      <w:r>
-        <w:t xml:space="preserve">Based on the 2015 results, the inoculation methods were modified in 2016 to increase the amount of inoculum applied to a smaller area. Plots were inoculated 41 days after transplanting using ten bottles per one sampling area (1m x 1m) per plot, where one bottle contained 151g inoculum. A total amount of 1,510g of inoculum was applied to a 1m x 1m area.</w:t>
-      </w:r>
-    </w:p>
-    <w:p>
-      <w:pPr>
-        <w:pStyle w:val="Heading2"/>
-      </w:pPr>
-      <w:bookmarkStart w:id="30" w:name="data-collection"/>
-      <w:r>
-        <w:t xml:space="preserve">Data Collection</w:t>
-      </w:r>
-      <w:bookmarkEnd w:id="30"/>
-    </w:p>
-    <w:p>
-      <w:pPr>
-        <w:pStyle w:val="FirstParagraph"/>
-      </w:pPr>
-      <w:r>
-        <w:t xml:space="preserve">In both experiments, two sample areas, sized 1m x 1m, per plot were assessed. the total number of tillers per hill and number of tillers with sheath blight (incidence) were measured for nine hills per sample area. Tiller sheath severity was measured for four tillers per hill and six leaves tiller using a disease assessment rating scale for field evaluation developed at IRRI. The scale is an unequally spaced categorical scale where 0 - no disease; 1 - trace to 1% severity; 2 - 1 to 5%; 3 - 5 to 15%; 4 - 15 to 50%; 5 - 50 to 100%. Severity was considered to be the amount of leaf or sheath tissue covered by sheath blight lesions. Leaves were rated as green (living) having at least XXX% living tissue or dead, defined as having less than XXX% living tissue. The same rating methodology was used in both experiments. Five disease assessments were made in the 2015 experiment and four disease assessments were made in the 2016 experiment, respectively.</w:t>
-      </w:r>
-    </w:p>
-    <w:p>
-      <w:pPr>
-        <w:pStyle w:val="Heading2"/>
-      </w:pPr>
-      <w:bookmarkStart w:id="31" w:name="statistical-analysis"/>
-      <w:r>
-        <w:t xml:space="preserve">Statistical Analysis</w:t>
-      </w:r>
-      <w:bookmarkEnd w:id="31"/>
-    </w:p>
-    <w:p>
-      <w:pPr>
-        <w:pStyle w:val="FirstParagraph"/>
-      </w:pPr>
-      <w:r>
-        <w:t xml:space="preserve">Area under the disease progress stairs (AUDPS)</w:t>
-      </w:r>
-      <w:r>
-        <w:t xml:space="preserve"> </w:t>
-      </w:r>
-      <w:r>
-        <w:t xml:space="preserve">(Simko and Piepho 2012)</w:t>
-      </w:r>
-      <w:r>
-        <w:t xml:space="preserve"> </w:t>
-      </w:r>
-      <w:r>
-        <w:t xml:space="preserve">was calculated for both disease incidence and severity using the R package</w:t>
-      </w:r>
-      <w:r>
-        <w:t xml:space="preserve"> </w:t>
-      </w:r>
-      <w:r>
-        <w:rPr>
-          <w:rStyle w:val="VerbatimChar"/>
-        </w:rPr>
-        <w:t xml:space="preserve">agricolae</w:t>
-      </w:r>
-      <w:r>
-        <w:t xml:space="preserve"> </w:t>
-      </w:r>
-      <w:r>
-        <w:t xml:space="preserve">(de Mendiburu 2017; R Core Team 2018)</w:t>
-      </w:r>
-      <w:r>
-        <w:t xml:space="preserve">. The severity data were converted to the midpoint percent value of the scale range.</w:t>
-      </w:r>
-    </w:p>
-    <w:p>
-      <w:pPr>
-        <w:pStyle w:val="BodyText"/>
-      </w:pPr>
-      <w:r>
-        <w:t xml:space="preserve">The correlations between tiller sheath sheath blight incidence and tiller and leaf sheath blight severity were tested using Spearman’s correlation test,</w:t>
-      </w:r>
-      <w:r>
-        <w:t xml:space="preserve"> </w:t>
-      </w:r>
-      <w:r>
-        <w:rPr>
-          <w:rStyle w:val="VerbatimChar"/>
-        </w:rPr>
-        <w:t xml:space="preserve">cor.test</w:t>
-      </w:r>
-      <w:r>
-        <w:t xml:space="preserve">,</w:t>
-      </w:r>
-      <w:r>
-        <w:t xml:space="preserve"> </w:t>
-      </w:r>
-      <w:r>
-        <w:t xml:space="preserve">(R Core Team 2018)</w:t>
-      </w:r>
-      <w:r>
-        <w:t xml:space="preserve">. No correlation was found, so the analysis was completed for each variable independently with no assumed interaction.</w:t>
-      </w:r>
-    </w:p>
-    <w:p>
-      <w:pPr>
-        <w:pStyle w:val="BodyText"/>
-      </w:pPr>
-      <w:r>
-        <w:t xml:space="preserve">As most of the data’s residuals did not meet assumptions for normality, the analysis was carried out using Bayesian multivariate generalised linear mixed models implemented in the R package</w:t>
-      </w:r>
-      <w:r>
-        <w:t xml:space="preserve"> </w:t>
-      </w:r>
-      <w:r>
-        <w:rPr>
-          <w:rStyle w:val="VerbatimChar"/>
-        </w:rPr>
-        <w:t xml:space="preserve">MCMCglmm</w:t>
-      </w:r>
-      <w:r>
-        <w:t xml:space="preserve"> </w:t>
-      </w:r>
-      <w:r>
-        <w:t xml:space="preserve">(Hadfield 2010)</w:t>
-      </w:r>
-      <w:r>
-        <w:t xml:space="preserve">. Six models were created where the the dependent variables were 2015 tiller sheath blight incidence, 2015 tiller sheath blight severity, 2015 leaf sheath blight severity; 2016 tiller sheath blight incidence, 2016 tiller sheath blight severity; 2016 leaf sheath blight severity, respectively. The independent variables were the irrigation management and N rate with replicate treated as a random variable. The base levels (control treatments) for the analyses for 2015 were N rate - N0; irrigation management - FLD and for 2016, N rate - N60; irrigation management - FLD.</w:t>
-      </w:r>
-    </w:p>
-    <w:p>
-      <w:pPr>
-        <w:pStyle w:val="BodyText"/>
-      </w:pPr>
-      <w:r>
-        <w:t xml:space="preserve">Four MCMC chains were run for 55,000 steps with the first 5000 discarded as burn in. The remaining 50,000 samples were used to determine the posterior distribution of the parameters of the model. The</w:t>
-      </w:r>
-      <w:r>
-        <w:t xml:space="preserve"> </w:t>
-      </w:r>
-      <w:r>
-        <w:rPr>
-          <w:rStyle w:val="VerbatimChar"/>
-        </w:rPr>
-        <w:t xml:space="preserve">coda</w:t>
-      </w:r>
-      <w:r>
-        <w:t xml:space="preserve"> </w:t>
-      </w:r>
-      <w:r>
-        <w:t xml:space="preserve">(Plummer et al. 2006)</w:t>
-      </w:r>
-      <w:r>
-        <w:t xml:space="preserve"> </w:t>
-      </w:r>
-      <w:r>
-        <w:t xml:space="preserve">package was used to provide utilities to check MCMC chain convergence using visual inspection of resulting trace graphs and the Gelman-Rubin test. All data generated from this project and code used for analysis are available as a reproducible research compendium from</w:t>
-      </w:r>
-      <w:r>
-        <w:t xml:space="preserve"> </w:t>
-      </w:r>
-      <w:hyperlink r:id="rId32">
+      <w:r>
+        <w:t xml:space="preserve"> </w:t>
+      </w:r>
+      <w:r>
+        <w:t xml:space="preserve">All</w:t>
+      </w:r>
+      <w:r>
+        <w:t xml:space="preserve"> </w:t>
+      </w:r>
+      <w:r>
+        <w:t xml:space="preserve">data</w:t>
+      </w:r>
+      <w:r>
+        <w:t xml:space="preserve"> </w:t>
+      </w:r>
+      <w:r>
+        <w:t xml:space="preserve">generated</w:t>
+      </w:r>
+      <w:r>
+        <w:t xml:space="preserve"> </w:t>
+      </w:r>
+      <w:r>
+        <w:t xml:space="preserve">from</w:t>
+      </w:r>
+      <w:r>
+        <w:t xml:space="preserve"> </w:t>
+      </w:r>
+      <w:r>
+        <w:t xml:space="preserve">this</w:t>
+      </w:r>
+      <w:r>
+        <w:t xml:space="preserve"> </w:t>
+      </w:r>
+      <w:r>
+        <w:t xml:space="preserve">project</w:t>
+      </w:r>
+      <w:r>
+        <w:t xml:space="preserve"> </w:t>
+      </w:r>
+      <w:r>
+        <w:t xml:space="preserve">and</w:t>
+      </w:r>
+      <w:r>
+        <w:t xml:space="preserve"> </w:t>
+      </w:r>
+      <w:r>
+        <w:t xml:space="preserve">code</w:t>
+      </w:r>
+      <w:r>
+        <w:t xml:space="preserve"> </w:t>
+      </w:r>
+      <w:r>
+        <w:t xml:space="preserve">used</w:t>
+      </w:r>
+      <w:r>
+        <w:t xml:space="preserve"> </w:t>
+      </w:r>
+      <w:r>
+        <w:t xml:space="preserve">for</w:t>
+      </w:r>
+      <w:r>
+        <w:t xml:space="preserve"> </w:t>
+      </w:r>
+      <w:r>
+        <w:t xml:space="preserve">analysis</w:t>
+      </w:r>
+      <w:r>
+        <w:t xml:space="preserve"> </w:t>
+      </w:r>
+      <w:r>
+        <w:t xml:space="preserve">are</w:t>
+      </w:r>
+      <w:r>
+        <w:t xml:space="preserve"> </w:t>
+      </w:r>
+      <w:r>
+        <w:t xml:space="preserve">available</w:t>
+      </w:r>
+      <w:r>
+        <w:t xml:space="preserve"> </w:t>
+      </w:r>
+      <w:r>
+        <w:t xml:space="preserve">as</w:t>
+      </w:r>
+      <w:r>
+        <w:t xml:space="preserve"> </w:t>
+      </w:r>
+      <w:r>
+        <w:t xml:space="preserve">a</w:t>
+      </w:r>
+      <w:r>
+        <w:t xml:space="preserve"> </w:t>
+      </w:r>
+      <w:r>
+        <w:t xml:space="preserve">reproducible</w:t>
+      </w:r>
+      <w:r>
+        <w:t xml:space="preserve"> </w:t>
+      </w:r>
+      <w:r>
+        <w:t xml:space="preserve">research</w:t>
+      </w:r>
+      <w:r>
+        <w:t xml:space="preserve"> </w:t>
+      </w:r>
+      <w:r>
+        <w:t xml:space="preserve">compendium</w:t>
+      </w:r>
+      <w:r>
+        <w:t xml:space="preserve"> </w:t>
+      </w:r>
+      <w:r>
+        <w:t xml:space="preserve">from</w:t>
+      </w:r>
+      <w:r>
+        <w:t xml:space="preserve"> </w:t>
+      </w:r>
+      <w:hyperlink r:id="rId20">
         <w:r>
           <w:rPr>
             <w:rStyle w:val="Hyperlink"/>
@@ -1884,7 +1413,25 @@
         <w:t xml:space="preserve"> </w:t>
       </w:r>
       <w:r>
-        <w:t xml:space="preserve">(Sparks et al. 2018)</w:t>
+        <w:t xml:space="preserve">(Sparks</w:t>
+      </w:r>
+      <w:r>
+        <w:t xml:space="preserve"> </w:t>
+      </w:r>
+      <w:r>
+        <w:t xml:space="preserve">et</w:t>
+      </w:r>
+      <w:r>
+        <w:t xml:space="preserve"> </w:t>
+      </w:r>
+      <w:r>
+        <w:t xml:space="preserve">al.</w:t>
+      </w:r>
+      <w:r>
+        <w:t xml:space="preserve"> </w:t>
+      </w:r>
+      <w:r>
+        <w:t xml:space="preserve">2018)</w:t>
       </w:r>
       <w:r>
         <w:t xml:space="preserve">.</w:t>
@@ -1894,6 +1441,591 @@
       <w:pPr>
         <w:pStyle w:val="Heading1"/>
       </w:pPr>
+      <w:bookmarkStart w:id="21" w:name="introduction"/>
+      <w:r>
+        <w:t xml:space="preserve">Introduction</w:t>
+      </w:r>
+      <w:bookmarkEnd w:id="21"/>
+    </w:p>
+    <w:p>
+      <w:pPr>
+        <w:pStyle w:val="FirstParagraph"/>
+      </w:pPr>
+      <w:r>
+        <w:t xml:space="preserve">Sheath blight disease (</w:t>
+      </w:r>
+      <w:r>
+        <w:rPr>
+          <w:i/>
+        </w:rPr>
+        <w:t xml:space="preserve">Rhizoctonia solani</w:t>
+      </w:r>
+      <w:r>
+        <w:t xml:space="preserve"> </w:t>
+      </w:r>
+      <w:r>
+        <w:t xml:space="preserve">Kühn), anastomosis group 1 [(teleomorph:</w:t>
+      </w:r>
+      <w:r>
+        <w:t xml:space="preserve"> </w:t>
+      </w:r>
+      <w:r>
+        <w:rPr>
+          <w:i/>
+        </w:rPr>
+        <w:t xml:space="preserve">Thanatephorus cucumeris</w:t>
+      </w:r>
+      <w:r>
+        <w:t xml:space="preserve"> </w:t>
+      </w:r>
+      <w:r>
+        <w:t xml:space="preserve">(A.B. Frank) Donk.] of rice is an economically important disease worldwide throughout tropical and temperate production areas. Under conducive conditions the disease can cause up to 50 % yield losses</w:t>
+      </w:r>
+      <w:r>
+        <w:t xml:space="preserve"> </w:t>
+      </w:r>
+      <w:r>
+        <w:t xml:space="preserve">(Marchetti and Bollich 1991)</w:t>
+      </w:r>
+      <w:r>
+        <w:t xml:space="preserve">. Studies by Savary et al.</w:t>
+      </w:r>
+      <w:r>
+        <w:t xml:space="preserve"> </w:t>
+      </w:r>
+      <w:r>
+        <w:t xml:space="preserve">(2000)</w:t>
+      </w:r>
+      <w:r>
+        <w:t xml:space="preserve"> </w:t>
+      </w:r>
+      <w:r>
+        <w:t xml:space="preserve">estimated normal yield losses in tropical irrigated lowland rice in Asia at 5-10  %. The disease is best managed through an integrated disease management approach which includes resistance</w:t>
+      </w:r>
+      <w:r>
+        <w:t xml:space="preserve"> </w:t>
+      </w:r>
+      <w:r>
+        <w:t xml:space="preserve">(Kumar et al. 2009; Srinivasachary et al. 2011)</w:t>
+      </w:r>
+      <w:r>
+        <w:t xml:space="preserve"> </w:t>
+      </w:r>
+      <w:r>
+        <w:t xml:space="preserve">fungicide applications where affordable</w:t>
+      </w:r>
+      <w:r>
+        <w:t xml:space="preserve"> </w:t>
+      </w:r>
+      <w:r>
+        <w:t xml:space="preserve">(Groth 2008; Rush and Lee 1983)</w:t>
+      </w:r>
+      <w:r>
+        <w:t xml:space="preserve">, nitrogen (N) management</w:t>
+      </w:r>
+      <w:r>
+        <w:t xml:space="preserve"> </w:t>
+      </w:r>
+      <w:r>
+        <w:t xml:space="preserve">(Castilla et al. 1996; Slaton et al. 2003; Tang et al. 2007)</w:t>
+      </w:r>
+      <w:r>
+        <w:t xml:space="preserve"> </w:t>
+      </w:r>
+      <w:r>
+        <w:t xml:space="preserve">and water management</w:t>
+      </w:r>
+      <w:r>
+        <w:t xml:space="preserve"> </w:t>
+      </w:r>
+      <w:r>
+        <w:t xml:space="preserve">(Castilla et al. 1996)</w:t>
+      </w:r>
+      <w:r>
+        <w:t xml:space="preserve">.</w:t>
+      </w:r>
+    </w:p>
+    <w:p>
+      <w:pPr>
+        <w:pStyle w:val="BodyText"/>
+      </w:pPr>
+      <w:r>
+        <w:t xml:space="preserve">Alternate wetting and drying (AWD) is an irrigation technique for rice (</w:t>
+      </w:r>
+      <w:r>
+        <w:rPr>
+          <w:i/>
+        </w:rPr>
+        <w:t xml:space="preserve">Oryza sativa</w:t>
+      </w:r>
+      <w:r>
+        <w:t xml:space="preserve"> </w:t>
+      </w:r>
+      <w:r>
+        <w:t xml:space="preserve">L.) developed by the International Rice Research Institute (IRRI) and its partners that saves about 15-40 % of irrigation water while not affecting yield</w:t>
+      </w:r>
+      <w:r>
+        <w:t xml:space="preserve"> </w:t>
+      </w:r>
+      <w:r>
+        <w:t xml:space="preserve">(Bouman and Tuong 2001; Liping et al. 2007)</w:t>
+      </w:r>
+      <w:r>
+        <w:t xml:space="preserve">. In AWD rice, fields are exposed to several dry phases during the growing season without exposing the plants to water stress. In order to avoid yield decline under AWD</w:t>
+      </w:r>
+      <w:r>
+        <w:t xml:space="preserve"> </w:t>
+      </w:r>
+      <w:r>
+        <w:t xml:space="preserve">“</w:t>
+      </w:r>
+      <w:r>
+        <w:t xml:space="preserve">safe</w:t>
+      </w:r>
+      <w:r>
+        <w:t xml:space="preserve">”</w:t>
+      </w:r>
+      <w:r>
+        <w:t xml:space="preserve"> </w:t>
+      </w:r>
+      <w:r>
+        <w:t xml:space="preserve">thresholds have been developed. Under safe AWD irrigation water is applied when the field water level reaches 15 cm below the soil surface</w:t>
+      </w:r>
+      <w:r>
+        <w:t xml:space="preserve"> </w:t>
+      </w:r>
+      <w:r>
+        <w:t xml:space="preserve">(Richards and Sander 2014)</w:t>
+      </w:r>
+      <w:r>
+        <w:t xml:space="preserve">. Fields are furthermore kept flooded during the flowering period to avoid plant stress. As an added benefit to saving water, AWD also reduces greenhouse gas (GHG) emissions of rice fields, which are a substantial factor in the GHG budget of rice producing countries, by around 50  %</w:t>
+      </w:r>
+      <w:r>
+        <w:t xml:space="preserve"> </w:t>
+      </w:r>
+      <w:r>
+        <w:t xml:space="preserve">(Sander et al. 2016; Yan et al. 2005)</w:t>
+      </w:r>
+      <w:r>
+        <w:t xml:space="preserve">.</w:t>
+      </w:r>
+    </w:p>
+    <w:p>
+      <w:pPr>
+        <w:pStyle w:val="BodyText"/>
+      </w:pPr>
+      <w:r>
+        <w:t xml:space="preserve">The AWD technology has been identified as promising climate-smart practice for different rice growing regions that can stabilize rice production in water scarce areas as well as help reduce the carbon footprint of rice production. Various countries,</w:t>
+      </w:r>
+      <w:r>
+        <w:t xml:space="preserve"> </w:t>
+      </w:r>
+      <w:r>
+        <w:rPr>
+          <w:i/>
+        </w:rPr>
+        <w:t xml:space="preserve">e.g.</w:t>
+      </w:r>
+      <w:r>
+        <w:t xml:space="preserve">, Bangladesh, Vietnam, Thailand and Philippines, plan to widely apply AWD to rice production</w:t>
+      </w:r>
+      <w:r>
+        <w:t xml:space="preserve"> </w:t>
+      </w:r>
+      <w:r>
+        <w:t xml:space="preserve">(Ministry of Environment and Forests (MOEF) Government of the People’s Republic of Bangladesh 2015)</w:t>
+      </w:r>
+      <w:r>
+        <w:t xml:space="preserve">. However, a change like this in the water regime in rice fields on a large scale might trigger different other effects, for example changes in disease intensity or severity.</w:t>
+      </w:r>
+    </w:p>
+    <w:p>
+      <w:pPr>
+        <w:pStyle w:val="BodyText"/>
+      </w:pPr>
+      <w:r>
+        <w:t xml:space="preserve">While the effects of climate change directly on rice disease have been studied</w:t>
+      </w:r>
+      <w:r>
+        <w:t xml:space="preserve"> </w:t>
+      </w:r>
+      <w:r>
+        <w:t xml:space="preserve">(Duku et al. 2016 CITATION XXXX)</w:t>
+      </w:r>
+      <w:r>
+        <w:t xml:space="preserve"> </w:t>
+      </w:r>
+      <w:r>
+        <w:t xml:space="preserve">the effects of mitigation practices have not. And because of the well documented effects of irrigation practices (CITATION XXXX) and N on sheath blight (CITATION XXXX); we established field experiments to study what effects AWD irrigation technologies and N fertilisation in combination could have on sheath blight incidence and severity in tropical rice production.</w:t>
+      </w:r>
+    </w:p>
+    <w:p>
+      <w:pPr>
+        <w:pStyle w:val="Heading1"/>
+      </w:pPr>
+      <w:bookmarkStart w:id="22" w:name="materials-and-methods"/>
+      <w:r>
+        <w:t xml:space="preserve">Materials and Methods</w:t>
+      </w:r>
+      <w:bookmarkEnd w:id="22"/>
+    </w:p>
+    <w:p>
+      <w:pPr>
+        <w:pStyle w:val="FirstParagraph"/>
+      </w:pPr>
+      <w:r>
+        <w:t xml:space="preserve">Two experiments were conducted at the International Rice Research Institute’s (IRRI) Ziegler Experiment Station in Los Baños, Calabarzon, Philippines (latitude 14° 11’ N, longitude 121° 15’ E) in 2015 and 2016 dry seasons from December to May. In the 2016 experiment changes were made to optimize the experiment based on findings from the 2015 experiment. The differences are detailed in the following sections.</w:t>
+      </w:r>
+    </w:p>
+    <w:p>
+      <w:pPr>
+        <w:pStyle w:val="Heading2"/>
+      </w:pPr>
+      <w:bookmarkStart w:id="23" w:name="experiment"/>
+      <w:r>
+        <w:t xml:space="preserve">2015 Experiment</w:t>
+      </w:r>
+      <w:bookmarkEnd w:id="23"/>
+    </w:p>
+    <w:p>
+      <w:pPr>
+        <w:pStyle w:val="Heading3"/>
+      </w:pPr>
+      <w:bookmarkStart w:id="24" w:name="experimental-design"/>
+      <w:r>
+        <w:t xml:space="preserve">Experimental Design</w:t>
+      </w:r>
+      <w:bookmarkEnd w:id="24"/>
+    </w:p>
+    <w:p>
+      <w:pPr>
+        <w:pStyle w:val="FirstParagraph"/>
+      </w:pPr>
+      <w:r>
+        <w:t xml:space="preserve">The plot design was a split-plot randomised complete block design with four replicates where irrigation was the main plot treatment and N rate was the split-plot treatment.</w:t>
+      </w:r>
+    </w:p>
+    <w:p>
+      <w:pPr>
+        <w:pStyle w:val="BodyText"/>
+      </w:pPr>
+      <w:r>
+        <w:t xml:space="preserve">The main plot treatments were alternate wetting and drying (AWD) and continuously flooded or farmers’ practice as the control treatment. The main plot size was 12 m x 12 m (144 sq m), with a split-plot size of 5 m x 5 m (25 sq m). Replication size was 12 m x 24 m (288 sq m) with a buffer of 1 m per split-plot for a whole experiment size of 1,152 sq m.</w:t>
+      </w:r>
+    </w:p>
+    <w:p>
+      <w:pPr>
+        <w:pStyle w:val="BodyText"/>
+      </w:pPr>
+      <w:r>
+        <w:t xml:space="preserve">Irrigation in AWD plots was determined by the water level in plots,</w:t>
+      </w:r>
+      <w:r>
+        <w:t xml:space="preserve"> </w:t>
+      </w:r>
+      <w:r>
+        <w:rPr>
+          <w:i/>
+        </w:rPr>
+        <w:t xml:space="preserve">i.e.</w:t>
+      </w:r>
+      <w:r>
+        <w:t xml:space="preserve">, when the water level reached 15 cm below the soil surface irrigation water was applied to a level of 5 cm. In flooded plots a standing water layer of 3-5 cm was maintained throughout the growing season.</w:t>
+      </w:r>
+    </w:p>
+    <w:p>
+      <w:pPr>
+        <w:pStyle w:val="BodyText"/>
+      </w:pPr>
+      <w:r>
+        <w:t xml:space="preserve">The split-plot treatment rates of N were N0 (no N supply), N100 (100 kg per ha applied as urea in three splits) and N120 (120 kg per ha applied as urea in three splits) (Tab. @ref(tab:N_rate)).</w:t>
+      </w:r>
+    </w:p>
+    <w:p>
+      <w:pPr>
+        <w:pStyle w:val="Heading3"/>
+      </w:pPr>
+      <w:bookmarkStart w:id="25" w:name="crop-establishment"/>
+      <w:r>
+        <w:t xml:space="preserve">Crop Establishment</w:t>
+      </w:r>
+      <w:bookmarkEnd w:id="25"/>
+    </w:p>
+    <w:p>
+      <w:pPr>
+        <w:pStyle w:val="FirstParagraph"/>
+      </w:pPr>
+      <w:r>
+        <w:t xml:space="preserve">Trays of NSIC Rc222 were seeded on 19 December 2014. NSIC Rc222 is an inbred variety released by the Philippine Rice Research Institute (PhilRice), with a 114 day maturity when transplanted. The variety is commonly grown by farmers in the area, having good yields and moderate resistance to brown plant hopper, green leaf hopper and yellow stem borer, but susceptibility to tungro. Plots were established by manually transplanting seedlings on 9 January 2015 in hills with six to eight seedlings per hill and a distance of 20 cm within and between rows.</w:t>
+      </w:r>
+    </w:p>
+    <w:p>
+      <w:pPr>
+        <w:pStyle w:val="Heading3"/>
+      </w:pPr>
+      <w:bookmarkStart w:id="26" w:name="inoculum-preparation-and-application"/>
+      <w:r>
+        <w:t xml:space="preserve">Inoculum Preparation and Application</w:t>
+      </w:r>
+      <w:bookmarkEnd w:id="26"/>
+    </w:p>
+    <w:p>
+      <w:pPr>
+        <w:pStyle w:val="FirstParagraph"/>
+      </w:pPr>
+      <w:r>
+        <w:t xml:space="preserve">An isolate of</w:t>
+      </w:r>
+      <w:r>
+        <w:t xml:space="preserve"> </w:t>
+      </w:r>
+      <w:r>
+        <w:rPr>
+          <w:i/>
+        </w:rPr>
+        <w:t xml:space="preserve">Rhizoctonia solani</w:t>
+      </w:r>
+      <w:r>
+        <w:t xml:space="preserve"> </w:t>
+      </w:r>
+      <w:r>
+        <w:t xml:space="preserve">AG1-1a previously isolated from infected rice was maintained on potato dextrose agar (PDA) medium in tubes. The isolate was transferred to 90 mm Petri dishes containing PDA and incubated a room temperature (20 to 27°C). Glass bottles of autoclaved rice grain and hull substrate were prepared and plugs of the culture were transferred from Petri dishes to the autoclaved substrate and incubated at room temperature for two weeks.</w:t>
+      </w:r>
+    </w:p>
+    <w:p>
+      <w:pPr>
+        <w:pStyle w:val="BodyText"/>
+      </w:pPr>
+      <w:r>
+        <w:t xml:space="preserve">The plots were inoculated 20 days after transplanting by spreading 151 g of inoculum over the split-plot area with a 1 m buffer on either end (4 m x 11 m).</w:t>
+      </w:r>
+    </w:p>
+    <w:p>
+      <w:pPr>
+        <w:pStyle w:val="Heading2"/>
+      </w:pPr>
+      <w:bookmarkStart w:id="27" w:name="experiment-1"/>
+      <w:r>
+        <w:t xml:space="preserve">2016 Experiment</w:t>
+      </w:r>
+      <w:bookmarkEnd w:id="27"/>
+    </w:p>
+    <w:p>
+      <w:pPr>
+        <w:pStyle w:val="Heading3"/>
+      </w:pPr>
+      <w:bookmarkStart w:id="28" w:name="experimental-design-1"/>
+      <w:r>
+        <w:t xml:space="preserve">Experimental Design</w:t>
+      </w:r>
+      <w:bookmarkEnd w:id="28"/>
+    </w:p>
+    <w:p>
+      <w:pPr>
+        <w:pStyle w:val="FirstParagraph"/>
+      </w:pPr>
+      <w:r>
+        <w:t xml:space="preserve">The 2016 experiment followed the same split-plot design as described for the 2015 experiment. However, the plot size was increased and due to these changes, the replicate sizes are are not equal as necessitated by the use of a larger area for the experiment. The main plot sizes were: Block 1 (B1) 21 m x 20.5 m (412.5 sq m) and Block 2 (B2) 20.25 m x 21.6 m (437.4 sq m). The split-plot sizes were B1 21 m x 10.25 m (215.25 sq m), B2 20.25 m x 10.8 m (218.7 sq m). The replication sizes were B1 - 42m x 20.5 m (861 sq m) and B2 - 40.5m x 21.6 m (874.8 sq m). A buffer 0.5m per split-plot was used and the overall experiment size was 3471.6 sq m.</w:t>
+      </w:r>
+    </w:p>
+    <w:p>
+      <w:pPr>
+        <w:pStyle w:val="BodyText"/>
+      </w:pPr>
+      <w:r>
+        <w:t xml:space="preserve">Split-plot N rates differed from the 2015 rates with only two N treatments, N60 (60 kg per ha as urea split into two applications) and N180 (180 kg per ha in three splits) being applied (Tab. @ref(tab:N_rate)).</w:t>
+      </w:r>
+    </w:p>
+    <w:p>
+      <w:pPr>
+        <w:pStyle w:val="Heading3"/>
+      </w:pPr>
+      <w:bookmarkStart w:id="29" w:name="crop-establishment-1"/>
+      <w:r>
+        <w:t xml:space="preserve">Crop Establishment</w:t>
+      </w:r>
+      <w:bookmarkEnd w:id="29"/>
+    </w:p>
+    <w:p>
+      <w:pPr>
+        <w:pStyle w:val="FirstParagraph"/>
+      </w:pPr>
+      <w:r>
+        <w:t xml:space="preserve">Nurseries of NSIC Rc222 were established on 7 January 2016. Seedlings were manually transplanted from 20 to 22 January 2016 in hills with six to eight seedlings per hill with a distance of 20 cm within and between rows.</w:t>
+      </w:r>
+    </w:p>
+    <w:p>
+      <w:pPr>
+        <w:pStyle w:val="Heading3"/>
+      </w:pPr>
+      <w:bookmarkStart w:id="30" w:name="inoculum-preparation-and-application-1"/>
+      <w:r>
+        <w:t xml:space="preserve">Inoculum Preparation and Application</w:t>
+      </w:r>
+      <w:bookmarkEnd w:id="30"/>
+    </w:p>
+    <w:p>
+      <w:pPr>
+        <w:pStyle w:val="FirstParagraph"/>
+      </w:pPr>
+      <w:r>
+        <w:t xml:space="preserve">Based on the 2015 results, the inoculation methods were modified in 2016 to increase the amount of inoculum and applied to a smaller area. Plots were inoculated 41 days after transplanting using ten bottles per one sampling area (1m x 1m) per plot, where one bottle contained 151g inoculum. A total amount of 1,510g of inoculum was applied to a 1m x 1m area.</w:t>
+      </w:r>
+    </w:p>
+    <w:p>
+      <w:pPr>
+        <w:pStyle w:val="Heading2"/>
+      </w:pPr>
+      <w:bookmarkStart w:id="31" w:name="data-collection"/>
+      <w:r>
+        <w:t xml:space="preserve">Data Collection</w:t>
+      </w:r>
+      <w:bookmarkEnd w:id="31"/>
+    </w:p>
+    <w:p>
+      <w:pPr>
+        <w:pStyle w:val="FirstParagraph"/>
+      </w:pPr>
+      <w:r>
+        <w:t xml:space="preserve">In both experiments, two sample areas, sized 1m x 1m, per plot were assessed. The total number of tillers per hill and number of tillers with sheath blight (incidence) were measured for nine hills per sample area. Tiller sheath severity was measured for four tillers per hill and six leaves tiller using a disease assessment rating scale for field evaluation developed at IRRI. The scale is an unequally spaced categorical scale where 0 - no disease; 1 - trace to 1 % severity; 2 - 1 to 5 %; 3 - 5 to 15 %; 4 - 15 to 50 %; 5 - 50 to 100 %. Severity was considered to be the amount of leaf or sheath tissue covered by sheath blight lesions. Leaves were rated as green (living) having at least XXX % living tissue or dead, defined as having less than XXX % living tissue. The same rating methodology was used in both experiments. Five disease assessments were made in the 2015 experiment and four disease assessments were made in the 2016 experiment, respectively.</w:t>
+      </w:r>
+    </w:p>
+    <w:p>
+      <w:pPr>
+        <w:pStyle w:val="Heading2"/>
+      </w:pPr>
+      <w:bookmarkStart w:id="32" w:name="statistical-analysis"/>
+      <w:r>
+        <w:t xml:space="preserve">Statistical Analysis</w:t>
+      </w:r>
+      <w:bookmarkEnd w:id="32"/>
+    </w:p>
+    <w:p>
+      <w:pPr>
+        <w:pStyle w:val="FirstParagraph"/>
+      </w:pPr>
+      <w:r>
+        <w:t xml:space="preserve">Area under the disease progress stairs (AUDPS)</w:t>
+      </w:r>
+      <w:r>
+        <w:t xml:space="preserve"> </w:t>
+      </w:r>
+      <w:r>
+        <w:t xml:space="preserve">(Simko and Piepho 2012)</w:t>
+      </w:r>
+      <w:r>
+        <w:t xml:space="preserve"> </w:t>
+      </w:r>
+      <w:r>
+        <w:t xml:space="preserve">was calculated for both disease incidence and severity using the R package</w:t>
+      </w:r>
+      <w:r>
+        <w:t xml:space="preserve"> </w:t>
+      </w:r>
+      <w:r>
+        <w:rPr>
+          <w:rStyle w:val="VerbatimChar"/>
+        </w:rPr>
+        <w:t xml:space="preserve">agricolae</w:t>
+      </w:r>
+      <w:r>
+        <w:t xml:space="preserve"> </w:t>
+      </w:r>
+      <w:r>
+        <w:t xml:space="preserve">(de Mendiburu 2017; R Core Team 2018)</w:t>
+      </w:r>
+      <w:r>
+        <w:t xml:space="preserve">. Due to the scale used for collection, the severity data were converted to the midpoint percent value of the scale range for each value.</w:t>
+      </w:r>
+    </w:p>
+    <w:p>
+      <w:pPr>
+        <w:pStyle w:val="BodyText"/>
+      </w:pPr>
+      <w:r>
+        <w:t xml:space="preserve">The correlations between tiller sheath sheath blight incidence and tiller and leaf sheath blight severity were tested using Spearman’s correlation test,</w:t>
+      </w:r>
+      <w:r>
+        <w:t xml:space="preserve"> </w:t>
+      </w:r>
+      <w:r>
+        <w:rPr>
+          <w:rStyle w:val="VerbatimChar"/>
+        </w:rPr>
+        <w:t xml:space="preserve">cor.test</w:t>
+      </w:r>
+      <w:r>
+        <w:t xml:space="preserve">,</w:t>
+      </w:r>
+      <w:r>
+        <w:t xml:space="preserve"> </w:t>
+      </w:r>
+      <w:r>
+        <w:t xml:space="preserve">(R Core Team 2018)</w:t>
+      </w:r>
+      <w:r>
+        <w:t xml:space="preserve">. No correlation was found, so the analysis was completed for each variable independently with no assumed interaction.</w:t>
+      </w:r>
+    </w:p>
+    <w:p>
+      <w:pPr>
+        <w:pStyle w:val="BodyText"/>
+      </w:pPr>
+      <w:r>
+        <w:t xml:space="preserve">As most of the data’s residuals did not meet assumptions for normality, the analysis was carried out using Bayesian multivariate generalised linear mixed models implemented in the R package</w:t>
+      </w:r>
+      <w:r>
+        <w:t xml:space="preserve"> </w:t>
+      </w:r>
+      <w:r>
+        <w:rPr>
+          <w:rStyle w:val="VerbatimChar"/>
+        </w:rPr>
+        <w:t xml:space="preserve">MCMCglmm</w:t>
+      </w:r>
+      <w:r>
+        <w:t xml:space="preserve"> </w:t>
+      </w:r>
+      <w:r>
+        <w:t xml:space="preserve">(Hadfield 2010)</w:t>
+      </w:r>
+      <w:r>
+        <w:t xml:space="preserve">. Six models were created where the the dependent variables were 2015 tiller sheath blight incidence, 2015 tiller sheath blight severity, 2015 leaf sheath blight severity; 2016 tiller sheath blight incidence, 2016 tiller sheath blight severity; 2016 leaf sheath blight severity, respectively. The independent variables were the irrigation management and N rate with replicate treated as a random variable. The base levels (control treatments) for the analyses for 2015 were: N rate - N0, irrigation management - flooded and for 2016 they were: N rate - N60, irrigation management - flooded.</w:t>
+      </w:r>
+    </w:p>
+    <w:p>
+      <w:pPr>
+        <w:pStyle w:val="BodyText"/>
+      </w:pPr>
+      <w:r>
+        <w:t xml:space="preserve">Four MCMC chains were run for 55,000 steps with the first 5000 discarded as burn in. The remaining 50,000 samples were used to determine the posterior distribution of the parameters of the model. The</w:t>
+      </w:r>
+      <w:r>
+        <w:t xml:space="preserve"> </w:t>
+      </w:r>
+      <w:r>
+        <w:rPr>
+          <w:rStyle w:val="VerbatimChar"/>
+        </w:rPr>
+        <w:t xml:space="preserve">coda</w:t>
+      </w:r>
+      <w:r>
+        <w:t xml:space="preserve"> </w:t>
+      </w:r>
+      <w:r>
+        <w:t xml:space="preserve">(Plummer et al. 2006)</w:t>
+      </w:r>
+      <w:r>
+        <w:t xml:space="preserve"> </w:t>
+      </w:r>
+      <w:r>
+        <w:t xml:space="preserve">package was used to provide utilities to check MCMC chain convergence using visual inspection of resulting trace graphs and the Gelman-Rubin test.</w:t>
+      </w:r>
+    </w:p>
+    <w:p>
+      <w:pPr>
+        <w:pStyle w:val="Heading1"/>
+      </w:pPr>
       <w:bookmarkStart w:id="33" w:name="results"/>
       <w:r>
         <w:t xml:space="preserve">Results</w:t>
@@ -1925,10 +2057,7 @@
         <w:pStyle w:val="FirstParagraph"/>
       </w:pPr>
       <w:r>
-        <w:t xml:space="preserve">In 2015 the incidence of tiller sheath blight remained low throughout the growing season (Fig.</w:t>
-      </w:r>
-      <w:r>
-        <w:t xml:space="preserve"> </w:t>
+        <w:t xml:space="preserve">In 2015 the incidence of tiller sheath blight remained low throughout the growing season (Fig. </w:t>
       </w:r>
       <w:r>
         <w:t xml:space="preserve">1</w:t>
@@ -1943,10 +2072,7 @@
         <w:t xml:space="preserve">2</w:t>
       </w:r>
       <w:r>
-        <w:t xml:space="preserve">a). Water management was not significantly different (Fig.</w:t>
-      </w:r>
-      <w:r>
-        <w:t xml:space="preserve"> </w:t>
+        <w:t xml:space="preserve">a). Water management was not statistically clearly different (Fig. </w:t>
       </w:r>
       <w:r>
         <w:t xml:space="preserve">3</w:t>
@@ -1961,10 +2087,7 @@
         <w:t xml:space="preserve">5</w:t>
       </w:r>
       <w:r>
-        <w:t xml:space="preserve">a). However, the N treatments, N100 and N120, were both significantly different when compared with the control N0 treatment (Fig.</w:t>
-      </w:r>
-      <w:r>
-        <w:t xml:space="preserve"> </w:t>
+        <w:t xml:space="preserve">a). However, the N treatments, N100 and N120, were both statistically clearly different when compared with the control N0 treatment (Fig. </w:t>
       </w:r>
       <w:r>
         <w:t xml:space="preserve">4</w:t>
@@ -1997,10 +2120,7 @@
         <w:pStyle w:val="FirstParagraph"/>
       </w:pPr>
       <w:r>
-        <w:t xml:space="preserve">Tiller sheath blight severity remained below 2% (Fig.</w:t>
-      </w:r>
-      <w:r>
-        <w:t xml:space="preserve"> </w:t>
+        <w:t xml:space="preserve">Tiller sheath blight severity remained below 2 % (Fig. </w:t>
       </w:r>
       <w:r>
         <w:t xml:space="preserve">2</w:t>
@@ -2015,10 +2135,7 @@
         <w:t xml:space="preserve">1</w:t>
       </w:r>
       <w:r>
-        <w:t xml:space="preserve">c). Both the N100 and N120 treatments were significantly different than the control N0 treatment (Fig.</w:t>
-      </w:r>
-      <w:r>
-        <w:t xml:space="preserve"> </w:t>
+        <w:t xml:space="preserve">c). Both the N100 and N120 treatments were statistically clearly different than the control N0 treatment (Fig. </w:t>
       </w:r>
       <w:r>
         <w:t xml:space="preserve">4</w:t>
@@ -2033,10 +2150,7 @@
         <w:t xml:space="preserve">5</w:t>
       </w:r>
       <w:r>
-        <w:t xml:space="preserve">c). However, the AWD water management was not significantly different from the FLD treatment (Fig.</w:t>
-      </w:r>
-      <w:r>
-        <w:t xml:space="preserve"> </w:t>
+        <w:t xml:space="preserve">c). However, the AWD water management was not statistically clearly different from the flooded treatment (Fig. </w:t>
       </w:r>
       <w:r>
         <w:t xml:space="preserve">3</w:t>
@@ -2069,10 +2183,7 @@
         <w:pStyle w:val="FirstParagraph"/>
       </w:pPr>
       <w:r>
-        <w:t xml:space="preserve">Severity of leaf sheath blight remained low, less than 0.4% across all treatments (Fig.</w:t>
-      </w:r>
-      <w:r>
-        <w:t xml:space="preserve"> </w:t>
+        <w:t xml:space="preserve">Severity of leaf sheath blight remained low, less than 0.4 % across all treatments (Fig. </w:t>
       </w:r>
       <w:r>
         <w:t xml:space="preserve">1</w:t>
@@ -2087,10 +2198,7 @@
         <w:t xml:space="preserve">2</w:t>
       </w:r>
       <w:r>
-        <w:t xml:space="preserve">e). Both the N100 and N120 treatments were significantly different than the N0 treatment (Fig.</w:t>
-      </w:r>
-      <w:r>
-        <w:t xml:space="preserve"> </w:t>
+        <w:t xml:space="preserve">e). Both the N100 and N120 treatments were statistically clearly different than the N0 treatment (Fig. </w:t>
       </w:r>
       <w:r>
         <w:t xml:space="preserve">4</w:t>
@@ -2105,10 +2213,7 @@
         <w:t xml:space="preserve">5</w:t>
       </w:r>
       <w:r>
-        <w:t xml:space="preserve">e). However, the AWD water management was not significantly different from the FLD treatment (Fig.</w:t>
-      </w:r>
-      <w:r>
-        <w:t xml:space="preserve"> </w:t>
+        <w:t xml:space="preserve">e). However, the AWD water management was not statistically clearly different from the flooded treatment (Fig. </w:t>
       </w:r>
       <w:r>
         <w:t xml:space="preserve">3</w:t>
@@ -2161,19 +2266,13 @@
         <w:pStyle w:val="FirstParagraph"/>
       </w:pPr>
       <w:r>
-        <w:t xml:space="preserve">The changes to the inoculation methodology resulted in a higher rate of infection in 2016, with the N180 treatment reaching a maximum value of 98% incidence at the third observation (Fig.</w:t>
-      </w:r>
-      <w:r>
-        <w:t xml:space="preserve"> </w:t>
+        <w:t xml:space="preserve">The changes to the inoculation methodology resulted in a higher rate of infection in 2016, with the N180 treatment reaching a maximum value of 98 % incidence at the third observation (Fig. </w:t>
       </w:r>
       <w:r>
         <w:t xml:space="preserve">2</w:t>
       </w:r>
       <w:r>
-        <w:t xml:space="preserve">b). The N treatment N180, was significantly different than the control N60 treatment (Fig.</w:t>
-      </w:r>
-      <w:r>
-        <w:t xml:space="preserve"> </w:t>
+        <w:t xml:space="preserve">b). The N treatment N180, was statistically clearly different than the control N60 treatment (Fig. </w:t>
       </w:r>
       <w:r>
         <w:t xml:space="preserve">4</w:t>
@@ -2188,10 +2287,7 @@
         <w:t xml:space="preserve">5</w:t>
       </w:r>
       <w:r>
-        <w:t xml:space="preserve">b). As in the 2015 study, water management did not significantly differ (Fig.</w:t>
-      </w:r>
-      <w:r>
-        <w:t xml:space="preserve"> </w:t>
+        <w:t xml:space="preserve">b). As in the 2015 study, water management did not statistically clearly differ (Fig. </w:t>
       </w:r>
       <w:r>
         <w:t xml:space="preserve">3</w:t>
@@ -2224,22 +2320,76 @@
         <w:pStyle w:val="FirstParagraph"/>
       </w:pPr>
       <w:r>
-        <w:t xml:space="preserve">As with the tiller incidence, the tiller severity increased with the changed inoculation methods with a maximum of 7.6% for the flooded treatment (Fig.</w:t>
-      </w:r>
-      <w:r>
-        <w:t xml:space="preserve"> </w:t>
+        <w:t xml:space="preserve">As with the tiller incidence, the tiller severity increased with the changed inoculation methods with a maximum of 7.6% for the flooded treatment (Fig. </w:t>
       </w:r>
       <w:r>
         <w:t xml:space="preserve">2</w:t>
       </w:r>
       <w:r>
+        <w:t xml:space="preserve">d). In 2016 the N180 treatment was statistically clearly different from the N60 treatment, with N180 severity being higher (Fig. </w:t>
+      </w:r>
+      <w:r>
+        <w:t xml:space="preserve">4</w:t>
+      </w:r>
+      <w:r>
+        <w:t xml:space="preserve">d,</w:t>
+      </w:r>
+      <w:r>
+        <w:t xml:space="preserve"> </w:t>
+      </w:r>
+      <w:r>
+        <w:t xml:space="preserve">5</w:t>
+      </w:r>
+      <w:r>
+        <w:t xml:space="preserve">d). The AWD water management, which was lower than the flooded treatment, was also statistically clearly different (Fig. </w:t>
+      </w:r>
+      <w:r>
+        <w:t xml:space="preserve">3</w:t>
+      </w:r>
+      <w:r>
+        <w:t xml:space="preserve">d,</w:t>
+      </w:r>
+      <w:r>
+        <w:t xml:space="preserve"> </w:t>
+      </w:r>
+      <w:r>
+        <w:t xml:space="preserve">5</w:t>
+      </w:r>
+      <w:r>
         <w:t xml:space="preserve">d).</w:t>
       </w:r>
-      <w:r>
-        <w:t xml:space="preserve"> </w:t>
-      </w:r>
-      <w:r>
-        <w:t xml:space="preserve">In 2016 the N180 treatment was significantly different from the N60 treatment, with N180 severity being higher (Fig.</w:t>
+    </w:p>
+    <w:p>
+      <w:pPr>
+        <w:pStyle w:val="Heading3"/>
+      </w:pPr>
+      <w:bookmarkStart w:id="42" w:name="leaf-sheath-blight-severity-1"/>
+      <w:r>
+        <w:t xml:space="preserve">Leaf Sheath Blight Severity</w:t>
+      </w:r>
+      <w:bookmarkEnd w:id="42"/>
+    </w:p>
+    <w:p>
+      <w:pPr>
+        <w:pStyle w:val="FirstParagraph"/>
+      </w:pPr>
+      <w:r>
+        <w:t xml:space="preserve">In 2016 the neither of the treatments, N rate or water management, were statistically clearly different from the control treatments for leaf sheath blight severity (Fig. </w:t>
+      </w:r>
+      <w:r>
+        <w:t xml:space="preserve">3</w:t>
+      </w:r>
+      <w:r>
+        <w:t xml:space="preserve">f,</w:t>
+      </w:r>
+      <w:r>
+        <w:t xml:space="preserve"> </w:t>
+      </w:r>
+      <w:r>
+        <w:t xml:space="preserve">5</w:t>
+      </w:r>
+      <w:r>
+        <w:t xml:space="preserve">f,</w:t>
       </w:r>
       <w:r>
         <w:t xml:space="preserve"> </w:t>
@@ -2248,6 +2398,49 @@
         <w:t xml:space="preserve">4</w:t>
       </w:r>
       <w:r>
+        <w:t xml:space="preserve">f,</w:t>
+      </w:r>
+      <w:r>
+        <w:t xml:space="preserve"> </w:t>
+      </w:r>
+      <w:r>
+        <w:t xml:space="preserve">5</w:t>
+      </w:r>
+      <w:r>
+        <w:t xml:space="preserve">f).</w:t>
+      </w:r>
+    </w:p>
+    <w:p>
+      <w:pPr>
+        <w:pStyle w:val="Heading3"/>
+      </w:pPr>
+      <w:bookmarkStart w:id="43" w:name="the-interaction-of-irrigation-and-n-management-1"/>
+      <w:r>
+        <w:t xml:space="preserve">The Interaction of Irrigation and N Management</w:t>
+      </w:r>
+      <w:bookmarkEnd w:id="43"/>
+    </w:p>
+    <w:p>
+      <w:pPr>
+        <w:pStyle w:val="Heading1"/>
+      </w:pPr>
+      <w:bookmarkStart w:id="44" w:name="discussion"/>
+      <w:r>
+        <w:t xml:space="preserve">Discussion</w:t>
+      </w:r>
+      <w:bookmarkEnd w:id="44"/>
+    </w:p>
+    <w:p>
+      <w:pPr>
+        <w:pStyle w:val="FirstParagraph"/>
+      </w:pPr>
+      <w:r>
+        <w:t xml:space="preserve">In both experiments we were unable to detect any statistically clear effect of AWD on sheath blight that led to increases in the disease that could hinder adoption of the technology. In fact, in only one instance were we able to detect any clear effect of AWD on sheath blight. In the 2016 experiment the tiller sheath blight severity was clearly lower for the AWD treatment than flooded treatment (Fig. </w:t>
+      </w:r>
+      <w:r>
+        <w:t xml:space="preserve">3</w:t>
+      </w:r>
+      <w:r>
         <w:t xml:space="preserve">d,</w:t>
       </w:r>
       <w:r>
@@ -2257,7 +2450,46 @@
         <w:t xml:space="preserve">5</w:t>
       </w:r>
       <w:r>
-        <w:t xml:space="preserve">d). The AWD water management, which was lower than the FLD treatment, was also significantly different (Fig.</w:t>
+        <w:t xml:space="preserve">d), indicating a possible adverse effect of using AWD on tiller sheath blight severity under high sheath blight pressure.</w:t>
+      </w:r>
+    </w:p>
+    <w:p>
+      <w:pPr>
+        <w:pStyle w:val="BodyText"/>
+      </w:pPr>
+      <w:r>
+        <w:t xml:space="preserve">The findings of the effects of N rates on sheath blight were as expected in both experiments. Higher rates of N caused an increase in disease incidence and severity in 2015 and in tiller incidence in 2016. However, in the 2016 experiment there were no detectable differences due to the N rate tiller and leaf severity.</w:t>
+      </w:r>
+    </w:p>
+    <w:p>
+      <w:pPr>
+        <w:pStyle w:val="BodyText"/>
+      </w:pPr>
+      <w:r>
+        <w:t xml:space="preserve">The combination of the irrigation and N rates did not appear to increase the disease severity or incidence in either experiment. In 2015 there were no clear differences in the interaction of irrigation and N rate between any of the three treatments. However, in the 2016 experiment the combination of AWD-N180 was clearly different, being lower, than the flooded-N60 combination treatment.</w:t>
+      </w:r>
+    </w:p>
+    <w:p>
+      <w:pPr>
+        <w:pStyle w:val="BodyText"/>
+      </w:pPr>
+      <w:r>
+        <w:t xml:space="preserve">By increasing the plot size and increasing inoculum amount applied to a smaller area, the changes made for the 2016 experiment appear to have improved the experiment. The the sheath blight incidence increased and the variability of sheath blight in the plots decreased (Fig. </w:t>
+      </w:r>
+      <w:r>
+        <w:t xml:space="preserve">1</w:t>
+      </w:r>
+      <w:r>
+        <w:t xml:space="preserve">a:b,</w:t>
+      </w:r>
+      <w:r>
+        <w:t xml:space="preserve"> </w:t>
+      </w:r>
+      <w:r>
+        <w:t xml:space="preserve">2</w:t>
+      </w:r>
+      <w:r>
+        <w:t xml:space="preserve">c:d,</w:t>
       </w:r>
       <w:r>
         <w:t xml:space="preserve"> </w:t>
@@ -2266,236 +2498,108 @@
         <w:t xml:space="preserve">3</w:t>
       </w:r>
       <w:r>
-        <w:t xml:space="preserve">d,</w:t>
-      </w:r>
-      <w:r>
-        <w:t xml:space="preserve"> </w:t>
-      </w:r>
-      <w:r>
-        <w:t xml:space="preserve">5</w:t>
-      </w:r>
-      <w:r>
-        <w:t xml:space="preserve">d).</w:t>
-      </w:r>
-    </w:p>
-    <w:p>
-      <w:pPr>
-        <w:pStyle w:val="Heading3"/>
-      </w:pPr>
-      <w:bookmarkStart w:id="42" w:name="leaf-sheath-blight-severity-1"/>
-      <w:r>
-        <w:t xml:space="preserve">Leaf Sheath Blight Severity</w:t>
-      </w:r>
-      <w:bookmarkEnd w:id="42"/>
+        <w:t xml:space="preserve">a:b,</w:t>
+      </w:r>
+      <w:r>
+        <w:t xml:space="preserve"> </w:t>
+      </w:r>
+      <w:r>
+        <w:t xml:space="preserve">4</w:t>
+      </w:r>
+      <w:r>
+        <w:t xml:space="preserve">c:d).</w:t>
+      </w:r>
+    </w:p>
+    <w:p>
+      <w:pPr>
+        <w:pStyle w:val="BodyText"/>
+      </w:pPr>
+      <w:r>
+        <w:t xml:space="preserve">It should be noted that the levels of leaf severity remained low (&lt; 1 %) throughout the growing season in all treatments for both years. As AWD can only feasibly be implemented in the dry season, the sheath blight disease levels in these studies may be lower than they would be if conducted in the wet season. However, sheath blight remains an issue in both seasons and the use of AWD would not appear to increase the disease but may be effective in reducing it in some cases.</w:t>
+      </w:r>
+    </w:p>
+    <w:p>
+      <w:pPr>
+        <w:pStyle w:val="BodyText"/>
+      </w:pPr>
+      <w:r>
+        <w:t xml:space="preserve">The rice establishment method is known to affect the spread of sheath blight</w:t>
+      </w:r>
+      <w:r>
+        <w:t xml:space="preserve"> </w:t>
+      </w:r>
+      <w:r>
+        <w:t xml:space="preserve">(Willocquet et al. 2000)</w:t>
+      </w:r>
+      <w:r>
+        <w:t xml:space="preserve">. As manual transplanting becomes less common XXXXX…</w:t>
+      </w:r>
+    </w:p>
+    <w:p>
+      <w:pPr>
+        <w:pStyle w:val="BodyText"/>
+      </w:pPr>
+      <w:r>
+        <w:t xml:space="preserve">Sheath blight has been predicted to XXXXX due to the effects of climate change (XXXXXX 20XX).</w:t>
+      </w:r>
+    </w:p>
+    <w:p>
+      <w:pPr>
+        <w:pStyle w:val="BodyText"/>
+      </w:pPr>
+      <w:r>
+        <w:t xml:space="preserve">While sheath blight remains an important disease in rice production with little resistance available in current varieties, based on these studies the use of AWD technologies would not appear to be a factor that increases the incidence or severity of rice sheath blight disease.</w:t>
+      </w:r>
+    </w:p>
+    <w:p>
+      <w:pPr>
+        <w:pStyle w:val="Heading1"/>
+      </w:pPr>
+      <w:bookmarkStart w:id="45" w:name="notes"/>
+      <w:r>
+        <w:t xml:space="preserve">Notes</w:t>
+      </w:r>
+      <w:bookmarkEnd w:id="45"/>
+    </w:p>
+    <w:p>
+      <w:pPr>
+        <w:pStyle w:val="Heading2"/>
+      </w:pPr>
+      <w:bookmarkStart w:id="46" w:name="acknowledgments"/>
+      <w:r>
+        <w:t xml:space="preserve">Acknowledgments</w:t>
+      </w:r>
+      <w:bookmarkEnd w:id="46"/>
     </w:p>
     <w:p>
       <w:pPr>
         <w:pStyle w:val="FirstParagraph"/>
       </w:pPr>
       <w:r>
-        <w:t xml:space="preserve">In 2016 the neither of the treatments, N rate or water management, were significantly different from the control treatments for leaf sheath blight severity (Fig.</w:t>
-      </w:r>
-      <w:r>
-        <w:t xml:space="preserve"> </w:t>
-      </w:r>
-      <w:r>
-        <w:t xml:space="preserve">3</w:t>
-      </w:r>
-      <w:r>
-        <w:t xml:space="preserve">f,</w:t>
-      </w:r>
-      <w:r>
-        <w:t xml:space="preserve"> </w:t>
-      </w:r>
-      <w:r>
-        <w:t xml:space="preserve">5</w:t>
-      </w:r>
-      <w:r>
-        <w:t xml:space="preserve">f,</w:t>
-      </w:r>
-      <w:r>
-        <w:t xml:space="preserve"> </w:t>
-      </w:r>
-      <w:r>
-        <w:t xml:space="preserve">4</w:t>
-      </w:r>
-      <w:r>
-        <w:t xml:space="preserve">f,</w:t>
-      </w:r>
-      <w:r>
-        <w:t xml:space="preserve"> </w:t>
-      </w:r>
-      <w:r>
-        <w:t xml:space="preserve">5</w:t>
-      </w:r>
-      <w:r>
-        <w:t xml:space="preserve">f).</w:t>
-      </w:r>
-    </w:p>
-    <w:p>
-      <w:pPr>
-        <w:pStyle w:val="Heading3"/>
-      </w:pPr>
-      <w:bookmarkStart w:id="43" w:name="the-interaction-of-irrigation-and-n-management-1"/>
-      <w:r>
-        <w:t xml:space="preserve">The Interaction of Irrigation and N Management</w:t>
-      </w:r>
-      <w:bookmarkEnd w:id="43"/>
+        <w:t xml:space="preserve">The authors wish to thank the IRRI Biometrics group for their input in the design of the experiments and Rachel King of the University of Southern Queensland Statistical Consulting Unit for her insightful comments on the analysis of this paper. We would also like to thank Dale Amozola, Paul Escandor and P. Lapis for their technical support in the field. Lastly, we would like to remember our teammate Michael Noel, a part of the plant disease management team at IRRI and who helped design and managed the first year of the project but passed away in September 2016.</w:t>
+      </w:r>
+    </w:p>
+    <w:p>
+      <w:pPr>
+        <w:pStyle w:val="Heading5"/>
+      </w:pPr>
+      <w:bookmarkStart w:id="47" w:name="pagebreak"/>
+      <w:r>
+        <w:t xml:space="preserve">pagebreak</w:t>
+      </w:r>
+      <w:bookmarkEnd w:id="47"/>
     </w:p>
     <w:p>
       <w:pPr>
         <w:pStyle w:val="Heading1"/>
       </w:pPr>
-      <w:bookmarkStart w:id="44" w:name="discussion"/>
-      <w:r>
-        <w:t xml:space="preserve">Discussion</w:t>
-      </w:r>
-      <w:bookmarkEnd w:id="44"/>
-    </w:p>
-    <w:p>
-      <w:pPr>
-        <w:pStyle w:val="FirstParagraph"/>
-      </w:pPr>
-      <w:r>
-        <w:t xml:space="preserve">In both experiments we were unable to detect any significant effect of AWD on sheath blight that led to increases in the disease, which could hinder adoption of the technology. In only one instance were we able to detect any effect of AWD on sheath blight. In the 2016 experiment the tiller sheath blight severity was significantly lower for the AWD treatment than FLD treatment (Fig.</w:t>
-      </w:r>
-      <w:r>
-        <w:t xml:space="preserve"> </w:t>
-      </w:r>
-      <w:r>
-        <w:t xml:space="preserve">3</w:t>
-      </w:r>
-      <w:r>
-        <w:t xml:space="preserve">d,</w:t>
-      </w:r>
-      <w:r>
-        <w:t xml:space="preserve"> </w:t>
-      </w:r>
-      <w:r>
-        <w:t xml:space="preserve">5</w:t>
-      </w:r>
-      <w:r>
-        <w:t xml:space="preserve">d), indicating a possible adverse effect of using AWD on tiller sheath blight severity under conditions where there is high sheath blight pressure.</w:t>
-      </w:r>
-    </w:p>
-    <w:p>
-      <w:pPr>
-        <w:pStyle w:val="BodyText"/>
-      </w:pPr>
-      <w:r>
-        <w:t xml:space="preserve">The findings of the effects of N rates on sheath blight were as expected. Higher rates of N caused an increase in disease incidence and severity in 2015 and in tiller incidence in 2016. In 2016 tiller and leaf severity had no detectable differences due to the N rate. However, it should be noted that the levels of leaf severity remained low (&lt; 1%) throughout the growing season in all treatments for both years.</w:t>
-      </w:r>
-    </w:p>
-    <w:p>
-      <w:pPr>
-        <w:pStyle w:val="BodyText"/>
-      </w:pPr>
-      <w:r>
-        <w:t xml:space="preserve">The combination of the irrigation and N rates did not appear to increase the disease severity or incidence. In 2015 there were no significant differences in the interaction of irrigation and N. However, in the 2016 experiment the combination of AWD-N180 was significantly different, lower, than the FLD-N60 combination treatment.</w:t>
-      </w:r>
-    </w:p>
-    <w:p>
-      <w:pPr>
-        <w:pStyle w:val="BodyText"/>
-      </w:pPr>
-      <w:r>
-        <w:t xml:space="preserve">The changes made for the 2016 experiment appear to have improved the experiment, increasing the incidence and decreased variability of sheath blight in the plots (Fig.</w:t>
-      </w:r>
-      <w:r>
-        <w:t xml:space="preserve"> </w:t>
-      </w:r>
-      <w:r>
-        <w:t xml:space="preserve">1</w:t>
-      </w:r>
-      <w:r>
-        <w:t xml:space="preserve">a:b,</w:t>
-      </w:r>
-      <w:r>
-        <w:t xml:space="preserve"> </w:t>
-      </w:r>
-      <w:r>
-        <w:t xml:space="preserve">2</w:t>
-      </w:r>
-      <w:r>
-        <w:t xml:space="preserve">c:d,</w:t>
-      </w:r>
-      <w:r>
-        <w:t xml:space="preserve"> </w:t>
-      </w:r>
-      <w:r>
-        <w:t xml:space="preserve">3</w:t>
-      </w:r>
-      <w:r>
-        <w:t xml:space="preserve">a:b,</w:t>
-      </w:r>
-      <w:r>
-        <w:t xml:space="preserve"> </w:t>
-      </w:r>
-      <w:r>
-        <w:t xml:space="preserve">4</w:t>
-      </w:r>
-      <w:r>
-        <w:t xml:space="preserve">c:d). The rice establishment method is known to affect the spread of sheath blight</w:t>
-      </w:r>
-      <w:r>
-        <w:t xml:space="preserve"> </w:t>
-      </w:r>
-      <w:r>
-        <w:t xml:space="preserve">(Willocquet et al. 2000)</w:t>
-      </w:r>
-      <w:r>
-        <w:t xml:space="preserve">.</w:t>
-      </w:r>
-    </w:p>
-    <w:p>
-      <w:pPr>
-        <w:pStyle w:val="Heading1"/>
-      </w:pPr>
-      <w:bookmarkStart w:id="45" w:name="notes"/>
-      <w:r>
-        <w:t xml:space="preserve">Notes</w:t>
-      </w:r>
-      <w:bookmarkEnd w:id="45"/>
-    </w:p>
-    <w:p>
-      <w:pPr>
-        <w:pStyle w:val="Heading2"/>
-      </w:pPr>
-      <w:bookmarkStart w:id="46" w:name="acknowledgments"/>
-      <w:r>
-        <w:t xml:space="preserve">Acknowledgments</w:t>
-      </w:r>
-      <w:bookmarkEnd w:id="46"/>
-    </w:p>
-    <w:p>
-      <w:pPr>
-        <w:pStyle w:val="FirstParagraph"/>
-      </w:pPr>
-      <w:r>
-        <w:t xml:space="preserve">The authors wish to thank the IRRI Biometrics group for their input in the design of the experiments and Rachel King of the University of Southern Queensland Statistical Consulting Unit for her insightful comments on the analysis of this paper. We would also like to thank Dale Amozola, Paul Escandor and P. Lapis for their technical support in the field. Lastly, we would like to remember Michael Noel, who was a part of the plant disease management team at IRRI and who helped design and manage the first year of the project but passed away in September 2016.</w:t>
-      </w:r>
-    </w:p>
-    <w:p>
-      <w:pPr>
-        <w:pStyle w:val="Heading5"/>
-      </w:pPr>
-      <w:bookmarkStart w:id="47" w:name="pagebreak"/>
-      <w:r>
-        <w:t xml:space="preserve">pagebreak</w:t>
-      </w:r>
-      <w:bookmarkEnd w:id="47"/>
-    </w:p>
-    <w:p>
-      <w:pPr>
-        <w:pStyle w:val="Heading1"/>
-      </w:pPr>
       <w:bookmarkStart w:id="48" w:name="references"/>
       <w:r>
         <w:t xml:space="preserve">References</w:t>
       </w:r>
       <w:bookmarkEnd w:id="48"/>
     </w:p>
-    <w:bookmarkStart w:id="80" w:name="refs"/>
+    <w:bookmarkStart w:id="82" w:name="refs"/>
     <w:bookmarkStart w:id="50" w:name="ref-Bouman2001"/>
     <w:p>
       <w:pPr>
@@ -2605,12 +2709,54 @@
       </w:hyperlink>
     </w:p>
     <w:bookmarkEnd w:id="53"/>
-    <w:bookmarkStart w:id="54" w:name="ref-Groth2008"/>
+    <w:bookmarkStart w:id="55" w:name="ref-Duku2016"/>
     <w:p>
       <w:pPr>
         <w:pStyle w:val="BodyText"/>
       </w:pPr>
       <w:r>
+        <w:t xml:space="preserve">Duku, C., Sparks, A. H., &amp; Zwart, S. J. (2016). Spatial modelling of rice yield losses in tanzania due to bacterial leaf blight and leaf blast in a changing climate.</w:t>
+      </w:r>
+      <w:r>
+        <w:t xml:space="preserve"> </w:t>
+      </w:r>
+      <w:r>
+        <w:rPr>
+          <w:i/>
+        </w:rPr>
+        <w:t xml:space="preserve">Climatic Change</w:t>
+      </w:r>
+      <w:r>
+        <w:t xml:space="preserve">,</w:t>
+      </w:r>
+      <w:r>
+        <w:t xml:space="preserve"> </w:t>
+      </w:r>
+      <w:r>
+        <w:rPr>
+          <w:i/>
+        </w:rPr>
+        <w:t xml:space="preserve">135</w:t>
+      </w:r>
+      <w:r>
+        <w:t xml:space="preserve">(3-4), 569–583. doi:</w:t>
+      </w:r>
+      <w:hyperlink r:id="rId54">
+        <w:r>
+          <w:rPr>
+            <w:rStyle w:val="Hyperlink"/>
+          </w:rPr>
+          <w:t xml:space="preserve">10.1007/s10584-015-1580-2</w:t>
+        </w:r>
+      </w:hyperlink>
+    </w:p>
+    <w:bookmarkEnd w:id="55"/>
+    <w:bookmarkStart w:id="56" w:name="ref-Groth2008"/>
+    <w:p>
+      <w:pPr>
+        <w:pStyle w:val="BodyText"/>
+      </w:pPr>
+      <w:r>
         <w:t xml:space="preserve">Groth, D. E. (2008). Effects of cultivar resistance and single fungicide application on rice sheath blight, yield, and quality.</w:t>
       </w:r>
       <w:r>
@@ -2638,8 +2784,8 @@
         <w:t xml:space="preserve">(7), 1125–1130.</w:t>
       </w:r>
     </w:p>
-    <w:bookmarkEnd w:id="54"/>
-    <w:bookmarkStart w:id="56" w:name="ref-MCMCglmm2010"/>
+    <w:bookmarkEnd w:id="56"/>
+    <w:bookmarkStart w:id="58" w:name="ref-MCMCglmm2010"/>
     <w:p>
       <w:pPr>
         <w:pStyle w:val="BodyText"/>
@@ -2674,7 +2820,7 @@
       <w:r>
         <w:t xml:space="preserve"> </w:t>
       </w:r>
-      <w:hyperlink r:id="rId55">
+      <w:hyperlink r:id="rId57">
         <w:r>
           <w:rPr>
             <w:rStyle w:val="Hyperlink"/>
@@ -2683,8 +2829,8 @@
         </w:r>
       </w:hyperlink>
     </w:p>
-    <w:bookmarkEnd w:id="56"/>
-    <w:bookmarkStart w:id="57" w:name="ref-Kumar2009"/>
+    <w:bookmarkEnd w:id="58"/>
+    <w:bookmarkStart w:id="59" w:name="ref-Kumar2009"/>
     <w:p>
       <w:pPr>
         <w:pStyle w:val="BodyText"/>
@@ -2729,8 +2875,8 @@
         <w:t xml:space="preserve">(2), 465–480.</w:t>
       </w:r>
     </w:p>
-    <w:bookmarkEnd w:id="57"/>
-    <w:bookmarkStart w:id="59" w:name="ref-Feng2007"/>
+    <w:bookmarkEnd w:id="59"/>
+    <w:bookmarkStart w:id="61" w:name="ref-Feng2007"/>
     <w:p>
       <w:pPr>
         <w:pStyle w:val="BodyText"/>
@@ -2762,7 +2908,7 @@
       <w:r>
         <w:t xml:space="preserve">(1 - 3), 1–13. doi:</w:t>
       </w:r>
-      <w:hyperlink r:id="rId58">
+      <w:hyperlink r:id="rId60">
         <w:r>
           <w:rPr>
             <w:rStyle w:val="Hyperlink"/>
@@ -2771,8 +2917,8 @@
         </w:r>
       </w:hyperlink>
     </w:p>
-    <w:bookmarkEnd w:id="59"/>
-    <w:bookmarkStart w:id="60" w:name="ref-Marchetti1991"/>
+    <w:bookmarkEnd w:id="61"/>
+    <w:bookmarkStart w:id="62" w:name="ref-Marchetti1991"/>
     <w:p>
       <w:pPr>
         <w:pStyle w:val="BodyText"/>
@@ -2793,8 +2939,8 @@
         <w:t xml:space="preserve">.</w:t>
       </w:r>
     </w:p>
-    <w:bookmarkEnd w:id="60"/>
-    <w:bookmarkStart w:id="62" w:name="ref-MOEF2015"/>
+    <w:bookmarkEnd w:id="62"/>
+    <w:bookmarkStart w:id="64" w:name="ref-MOEF2015"/>
     <w:p>
       <w:pPr>
         <w:pStyle w:val="BodyText"/>
@@ -2805,7 +2951,7 @@
       <w:r>
         <w:t xml:space="preserve"> </w:t>
       </w:r>
-      <w:hyperlink r:id="rId61">
+      <w:hyperlink r:id="rId63">
         <w:r>
           <w:rPr>
             <w:rStyle w:val="Hyperlink"/>
@@ -2814,8 +2960,8 @@
         </w:r>
       </w:hyperlink>
     </w:p>
-    <w:bookmarkEnd w:id="62"/>
-    <w:bookmarkStart w:id="64" w:name="ref-coda2006"/>
+    <w:bookmarkEnd w:id="64"/>
+    <w:bookmarkStart w:id="66" w:name="ref-coda2006"/>
     <w:p>
       <w:pPr>
         <w:pStyle w:val="BodyText"/>
@@ -2850,7 +2996,7 @@
       <w:r>
         <w:t xml:space="preserve"> </w:t>
       </w:r>
-      <w:hyperlink r:id="rId63">
+      <w:hyperlink r:id="rId65">
         <w:r>
           <w:rPr>
             <w:rStyle w:val="Hyperlink"/>
@@ -2859,8 +3005,8 @@
         </w:r>
       </w:hyperlink>
     </w:p>
-    <w:bookmarkEnd w:id="64"/>
-    <w:bookmarkStart w:id="66" w:name="ref-R2018"/>
+    <w:bookmarkEnd w:id="66"/>
+    <w:bookmarkStart w:id="68" w:name="ref-R2018"/>
     <w:p>
       <w:pPr>
         <w:pStyle w:val="BodyText"/>
@@ -2883,7 +3029,7 @@
       <w:r>
         <w:t xml:space="preserve"> </w:t>
       </w:r>
-      <w:hyperlink r:id="rId65">
+      <w:hyperlink r:id="rId67">
         <w:r>
           <w:rPr>
             <w:rStyle w:val="Hyperlink"/>
@@ -2892,8 +3038,8 @@
         </w:r>
       </w:hyperlink>
     </w:p>
-    <w:bookmarkEnd w:id="66"/>
-    <w:bookmarkStart w:id="67" w:name="ref-Richards2014"/>
+    <w:bookmarkEnd w:id="68"/>
+    <w:bookmarkStart w:id="69" w:name="ref-Richards2014"/>
     <w:p>
       <w:pPr>
         <w:pStyle w:val="BodyText"/>
@@ -2917,8 +3063,8 @@
         <w:t xml:space="preserve">(CSA Practice Brief). Copenhagen, Denmark: CGIAR Research Program on Climate Change, Agriculture; Food Security (CCAFS).</w:t>
       </w:r>
     </w:p>
-    <w:bookmarkEnd w:id="67"/>
-    <w:bookmarkStart w:id="68" w:name="ref-Rush1983"/>
+    <w:bookmarkEnd w:id="69"/>
+    <w:bookmarkStart w:id="70" w:name="ref-Rush1983"/>
     <w:p>
       <w:pPr>
         <w:pStyle w:val="BodyText"/>
@@ -2951,8 +3097,8 @@
         <w:t xml:space="preserve">(7), 829–832.</w:t>
       </w:r>
     </w:p>
-    <w:bookmarkEnd w:id="68"/>
-    <w:bookmarkStart w:id="69" w:name="ref-Sander2015"/>
+    <w:bookmarkEnd w:id="70"/>
+    <w:bookmarkStart w:id="71" w:name="ref-Sander2015"/>
     <w:p>
       <w:pPr>
         <w:pStyle w:val="BodyText"/>
@@ -2961,8 +3107,8 @@
         <w:t xml:space="preserve">Sander, B. O., Wassmann, R., &amp; Siopongco, J. D. L. C. (2016). Mitigating greenhouse gas emissions from rice production through water-saving techniques: Potential, adoption and empirical evidence. In C. T. Hoanh, R. Johnston, &amp; V. Smakhtin (Eds.), (p. 193). Centre for Agriculture; Biosciences International.</w:t>
       </w:r>
     </w:p>
-    <w:bookmarkEnd w:id="69"/>
-    <w:bookmarkStart w:id="70" w:name="ref-Savary2000"/>
+    <w:bookmarkEnd w:id="71"/>
+    <w:bookmarkStart w:id="72" w:name="ref-Savary2000"/>
     <w:p>
       <w:pPr>
         <w:pStyle w:val="BodyText"/>
@@ -2995,8 +3141,8 @@
         <w:t xml:space="preserve">(3), 357–369.</w:t>
       </w:r>
     </w:p>
-    <w:bookmarkEnd w:id="70"/>
-    <w:bookmarkStart w:id="71" w:name="ref-simko2012area"/>
+    <w:bookmarkEnd w:id="72"/>
+    <w:bookmarkStart w:id="73" w:name="ref-simko2012area"/>
     <w:p>
       <w:pPr>
         <w:pStyle w:val="BodyText"/>
@@ -3029,8 +3175,8 @@
         <w:t xml:space="preserve">(4), 381–389.</w:t>
       </w:r>
     </w:p>
-    <w:bookmarkEnd w:id="71"/>
-    <w:bookmarkStart w:id="72" w:name="ref-Slaton2003"/>
+    <w:bookmarkEnd w:id="73"/>
+    <w:bookmarkStart w:id="74" w:name="ref-Slaton2003"/>
     <w:p>
       <w:pPr>
         <w:pStyle w:val="BodyText"/>
@@ -3063,8 +3209,8 @@
         <w:t xml:space="preserve">(6), 1489–1496.</w:t>
       </w:r>
     </w:p>
-    <w:bookmarkEnd w:id="72"/>
-    <w:bookmarkStart w:id="73" w:name="ref-Sparks2018"/>
+    <w:bookmarkEnd w:id="74"/>
+    <w:bookmarkStart w:id="75" w:name="ref-Sparks2018"/>
     <w:p>
       <w:pPr>
         <w:pStyle w:val="BodyText"/>
@@ -3073,8 +3219,8 @@
         <w:t xml:space="preserve">Sparks, A. H., Castilla, N. P., &amp; Sander, B. O. (2018). Reproducible research compendium for analysing effects of water management and nitrogen on rice sheath blight.</w:t>
       </w:r>
     </w:p>
-    <w:bookmarkEnd w:id="73"/>
-    <w:bookmarkStart w:id="75" w:name="ref-Srinivasachary2011"/>
+    <w:bookmarkEnd w:id="75"/>
+    <w:bookmarkStart w:id="77" w:name="ref-Srinivasachary2011"/>
     <w:p>
       <w:pPr>
         <w:pStyle w:val="BodyText"/>
@@ -3133,7 +3279,7 @@
       <w:r>
         <w:t xml:space="preserve">(1), 1–22. doi:</w:t>
       </w:r>
-      <w:hyperlink r:id="rId74">
+      <w:hyperlink r:id="rId76">
         <w:r>
           <w:rPr>
             <w:rStyle w:val="Hyperlink"/>
@@ -3142,8 +3288,8 @@
         </w:r>
       </w:hyperlink>
     </w:p>
-    <w:bookmarkEnd w:id="75"/>
-    <w:bookmarkStart w:id="76" w:name="ref-Tang2007"/>
+    <w:bookmarkEnd w:id="77"/>
+    <w:bookmarkStart w:id="78" w:name="ref-Tang2007"/>
     <w:p>
       <w:pPr>
         <w:pStyle w:val="BodyText"/>
@@ -3176,8 +3322,8 @@
         <w:t xml:space="preserve">(3), 219–227.</w:t>
       </w:r>
     </w:p>
-    <w:bookmarkEnd w:id="76"/>
-    <w:bookmarkStart w:id="77" w:name="ref-Willocquet2000"/>
+    <w:bookmarkEnd w:id="78"/>
+    <w:bookmarkStart w:id="79" w:name="ref-Willocquet2000"/>
     <w:p>
       <w:pPr>
         <w:pStyle w:val="BodyText"/>
@@ -3222,8 +3368,8 @@
         <w:t xml:space="preserve">(3), 346–354.</w:t>
       </w:r>
     </w:p>
-    <w:bookmarkEnd w:id="77"/>
-    <w:bookmarkStart w:id="79" w:name="ref-Yan2005"/>
+    <w:bookmarkEnd w:id="79"/>
+    <w:bookmarkStart w:id="81" w:name="ref-Yan2005"/>
     <w:p>
       <w:pPr>
         <w:pStyle w:val="BodyText"/>
@@ -3255,7 +3401,7 @@
       <w:r>
         <w:t xml:space="preserve">(7), 1131–1141. doi:</w:t>
       </w:r>
-      <w:hyperlink r:id="rId78">
+      <w:hyperlink r:id="rId80">
         <w:r>
           <w:rPr>
             <w:rStyle w:val="Hyperlink"/>
@@ -3264,34 +3410,34 @@
         </w:r>
       </w:hyperlink>
     </w:p>
-    <w:bookmarkEnd w:id="79"/>
-    <w:bookmarkEnd w:id="80"/>
+    <w:bookmarkEnd w:id="81"/>
+    <w:bookmarkEnd w:id="82"/>
     <w:p>
       <w:pPr>
         <w:pStyle w:val="Heading5"/>
       </w:pPr>
-      <w:bookmarkStart w:id="81" w:name="pagebreak-1"/>
+      <w:bookmarkStart w:id="83" w:name="pagebreak-1"/>
       <w:r>
         <w:t xml:space="preserve">pagebreak</w:t>
       </w:r>
-      <w:bookmarkEnd w:id="81"/>
+      <w:bookmarkEnd w:id="83"/>
     </w:p>
     <w:p>
       <w:pPr>
         <w:pStyle w:val="Heading1"/>
       </w:pPr>
-      <w:bookmarkStart w:id="82" w:name="tables"/>
+      <w:bookmarkStart w:id="84" w:name="tables"/>
       <w:r>
         <w:t xml:space="preserve">Tables</w:t>
       </w:r>
-      <w:bookmarkEnd w:id="82"/>
+      <w:bookmarkEnd w:id="84"/>
     </w:p>
     <w:p>
       <w:pPr>
         <w:pStyle w:val="TableCaption"/>
       </w:pPr>
       <w:r>
-        <w:t xml:space="preserve">Table 1 Nitrogen application rates for 2015 and 2016. Five different nitrogen treatments were applied depending on the experiment. In the 2015 experiment three nitrogen rate treatments were applied: no N (N0), 100 kg per ha N (N100) and 180 kg per ha N (N120). In the 2016 experiment, two nitrogen rate treatments were applied: 60 kg per ha N (N60) and 180 kg per ha N (N180). Treatments were applied in splits, basal, tillering and panicle initiation growth stages.</w:t>
+        <w:t xml:space="preserve">Table 1 Nitrogen application rates for 2015 and 2016. Five different nitrogen treatments were applied depending on the experiment. In the 2015 experiment three nitrogen rate treatments were applied: no N (N0), 100 kg per ha N (N100) and 180 kg per ha N (N120). In the 2016 experiment, two nitrogen rate treatments were applied: 60 kg per ha N (N60) and 180 kg per ha N (N180). Treatments in both years were applied in splits at: basal, tillering growth stages for all treatments and panicle initiation growth stage for treatments with three applications.</w:t>
       </w:r>
     </w:p>
     <w:tbl>
@@ -3299,7 +3445,7 @@
         <w:tblStyle w:val="Table"/>
         <w:tblW w:type="pct" w:w="0.0"/>
         <w:tblLook w:firstRow="1"/>
-        <w:tblCaption w:val="Table 1 Nitrogen application rates for 2015 and 2016. Five different nitrogen treatments were applied depending on the experiment. In the 2015 experiment three nitrogen rate treatments were applied: no N (N0), 100 kg per ha N (N100) and 180 kg per ha N (N120). In the 2016 experiment, two nitrogen rate treatments were applied: 60 kg per ha N (N60) and 180 kg per ha N (N180). Treatments were applied in splits, basal, tillering and panicle initiation growth stages."/>
+        <w:tblCaption w:val="Table 1 Nitrogen application rates for 2015 and 2016. Five different nitrogen treatments were applied depending on the experiment. In the 2015 experiment three nitrogen rate treatments were applied: no N (N0), 100 kg per ha N (N100) and 180 kg per ha N (N120). In the 2016 experiment, two nitrogen rate treatments were applied: 60 kg per ha N (N60) and 180 kg per ha N (N180). Treatments in both years were applied in splits at: basal, tillering growth stages for all treatments and panicle initiation growth stage for treatments with three applications."/>
       </w:tblPr>
       <w:tblGrid/>
       <w:tr>
@@ -3750,21 +3896,31 @@
       <w:pPr>
         <w:pStyle w:val="Heading5"/>
       </w:pPr>
-      <w:bookmarkStart w:id="83" w:name="pagebreak-2"/>
+      <w:bookmarkStart w:id="85" w:name="pagebreak-2"/>
       <w:r>
         <w:t xml:space="preserve">pagebreak</w:t>
       </w:r>
-      <w:bookmarkEnd w:id="83"/>
+      <w:bookmarkEnd w:id="85"/>
     </w:p>
     <w:p>
       <w:pPr>
         <w:pStyle w:val="Heading1"/>
       </w:pPr>
-      <w:bookmarkStart w:id="84" w:name="figures"/>
+      <w:bookmarkStart w:id="86" w:name="figures"/>
       <w:r>
         <w:t xml:space="preserve">Figures</w:t>
       </w:r>
-      <w:bookmarkEnd w:id="84"/>
+      <w:bookmarkEnd w:id="86"/>
+    </w:p>
+    <w:p>
+      <w:pPr>
+        <w:pStyle w:val="Heading5"/>
+      </w:pPr>
+      <w:bookmarkStart w:id="87" w:name="sheath-blight-progress-for-water-management-treatments"/>
+      <w:r>
+        <w:t xml:space="preserve">Sheath blight progress for water management treatments</w:t>
+      </w:r>
+      <w:bookmarkEnd w:id="87"/>
     </w:p>
     <w:p>
       <w:pPr>
@@ -3775,7 +3931,7 @@
           <wp:inline>
             <wp:extent cx="5943600" cy="5943600"/>
             <wp:effectExtent b="0" l="0" r="0" t="0"/>
-            <wp:docPr descr="Figure 1 Sheath blight progress for 2015 and 2016 experiments. Disease progress was measured in the 2015 experiment at five assessment points and 2016 experiment at four assessment points during the dry season both years. Main plot irrigation treatments were permanently flooded (FLD) and alternate wetting and drying (AWD). Points represent the mean of four replications." title="" id="1" name="Picture"/>
+            <wp:docPr descr="Figure 1 Sheath blight progress for 2015 and 2016 experiments. Disease progress was measured in the 2015 experiment at five assessment points and 2016 experiment at four assessment points during the dry season both years. Main plot irrigation treatments were permanently flooded (FLD) and alternate wetting and drying (AWD). Points represent the mean observations of four replications." title="" id="1" name="Picture"/>
             <a:graphic>
               <a:graphicData uri="http://schemas.openxmlformats.org/drawingml/2006/picture">
                 <pic:pic>
@@ -3786,7 +3942,7 @@
                     </pic:cNvPicPr>
                   </pic:nvPicPr>
                   <pic:blipFill>
-                    <a:blip r:embed="rId85"/>
+                    <a:blip r:embed="rId88"/>
                     <a:stretch>
                       <a:fillRect/>
                     </a:stretch>
@@ -3818,18 +3974,18 @@
         <w:pStyle w:val="ImageCaption"/>
       </w:pPr>
       <w:r>
-        <w:t xml:space="preserve">Figure 1 Sheath blight progress for 2015 and 2016 experiments. Disease progress was measured in the 2015 experiment at five assessment points and 2016 experiment at four assessment points during the dry season both years. Main plot irrigation treatments were permanently flooded (FLD) and alternate wetting and drying (AWD). Points represent the mean of four replications.</w:t>
+        <w:t xml:space="preserve">Figure 1 Sheath blight progress for 2015 and 2016 experiments. Disease progress was measured in the 2015 experiment at five assessment points and 2016 experiment at four assessment points during the dry season both years. Main plot irrigation treatments were permanently flooded (FLD) and alternate wetting and drying (AWD). Points represent the mean observations of four replications.</w:t>
       </w:r>
     </w:p>
     <w:p>
       <w:pPr>
         <w:pStyle w:val="Heading5"/>
       </w:pPr>
-      <w:bookmarkStart w:id="86" w:name="shb-n-progress"/>
-      <w:r>
-        <w:t xml:space="preserve">ShB N progress</w:t>
-      </w:r>
-      <w:bookmarkEnd w:id="86"/>
+      <w:bookmarkStart w:id="89" w:name="sheath-blight-progress-for-n-treatments"/>
+      <w:r>
+        <w:t xml:space="preserve">Sheath blight progress for N treatments</w:t>
+      </w:r>
+      <w:bookmarkEnd w:id="89"/>
     </w:p>
     <w:p>
       <w:pPr>
@@ -3840,7 +3996,7 @@
           <wp:inline>
             <wp:extent cx="5943600" cy="5943600"/>
             <wp:effectExtent b="0" l="0" r="0" t="0"/>
-            <wp:docPr descr="Figure 2 Sheath blight incidence progress was measured in the 2015 experiment at five assessment points and 2016 experiment at four assessment points during the dry season both years. Five different N treatments were applied to split plots depending on the experiment. In the 2015 experiment three N rate treatments were applied: no N (N0), 100 kg per ha N (N100) and 180 kg per ha N (N120). In the 2016 experiment, two N rate treatments were applied: 60 kg per ha N (N60) and 180 kg per ha N (N180). Points represent the mean of four replications." title="" id="1" name="Picture"/>
+            <wp:docPr descr="Figure 2 Sheath blight incidence progress was measured in the 2015 experiment at five assessment points and 2016 experiment at four assessment points during the dry season both years. Five different N treatments were applied to split plots depending on the experiment. In the 2015 experiment three N rate treatments were applied: no N (N0), 100 kg per ha N (N100) and 180 kg per ha N (N120). In the 2016 experiment, two N rate treatments were applied: 60 kg per ha N (N60) and 180 kg per ha N (N180). Points represent the mean observations of four replications." title="" id="1" name="Picture"/>
             <a:graphic>
               <a:graphicData uri="http://schemas.openxmlformats.org/drawingml/2006/picture">
                 <pic:pic>
@@ -3851,7 +4007,7 @@
                     </pic:cNvPicPr>
                   </pic:nvPicPr>
                   <pic:blipFill>
-                    <a:blip r:embed="rId87"/>
+                    <a:blip r:embed="rId90"/>
                     <a:stretch>
                       <a:fillRect/>
                     </a:stretch>
@@ -3883,18 +4039,18 @@
         <w:pStyle w:val="ImageCaption"/>
       </w:pPr>
       <w:r>
-        <w:t xml:space="preserve">Figure 2 Sheath blight incidence progress was measured in the 2015 experiment at five assessment points and 2016 experiment at four assessment points during the dry season both years. Five different N treatments were applied to split plots depending on the experiment. In the 2015 experiment three N rate treatments were applied: no N (N0), 100 kg per ha N (N100) and 180 kg per ha N (N120). In the 2016 experiment, two N rate treatments were applied: 60 kg per ha N (N60) and 180 kg per ha N (N180). Points represent the mean of four replications.</w:t>
+        <w:t xml:space="preserve">Figure 2 Sheath blight incidence progress was measured in the 2015 experiment at five assessment points and 2016 experiment at four assessment points during the dry season both years. Five different N treatments were applied to split plots depending on the experiment. In the 2015 experiment three N rate treatments were applied: no N (N0), 100 kg per ha N (N100) and 180 kg per ha N (N120). In the 2016 experiment, two N rate treatments were applied: 60 kg per ha N (N60) and 180 kg per ha N (N180). Points represent the mean observations of four replications.</w:t>
       </w:r>
     </w:p>
     <w:p>
       <w:pPr>
         <w:pStyle w:val="Heading5"/>
       </w:pPr>
-      <w:bookmarkStart w:id="88" w:name="shb-boxplot---wmgt"/>
-      <w:r>
-        <w:t xml:space="preserve">ShB boxplot - WMGT</w:t>
-      </w:r>
-      <w:bookmarkEnd w:id="88"/>
+      <w:bookmarkStart w:id="91" w:name="sheath-blight-incidence-boxplot-for-water-management"/>
+      <w:r>
+        <w:t xml:space="preserve">Sheath Blight Incidence Boxplot for water management</w:t>
+      </w:r>
+      <w:bookmarkEnd w:id="91"/>
     </w:p>
     <w:p>
       <w:pPr>
@@ -3916,7 +4072,7 @@
                     </pic:cNvPicPr>
                   </pic:nvPicPr>
                   <pic:blipFill>
-                    <a:blip r:embed="rId89"/>
+                    <a:blip r:embed="rId92"/>
                     <a:stretch>
                       <a:fillRect/>
                     </a:stretch>
@@ -3955,11 +4111,11 @@
       <w:pPr>
         <w:pStyle w:val="Heading5"/>
       </w:pPr>
-      <w:bookmarkStart w:id="90" w:name="shb-boxplot---nrte"/>
-      <w:r>
-        <w:t xml:space="preserve">ShB boxplot - NRTE</w:t>
-      </w:r>
-      <w:bookmarkEnd w:id="90"/>
+      <w:bookmarkStart w:id="93" w:name="tiller-sheath-blight-incidence-boxplot-for-n-rate"/>
+      <w:r>
+        <w:t xml:space="preserve">Tiller sheath blight incidence boxplot for N rate</w:t>
+      </w:r>
+      <w:bookmarkEnd w:id="93"/>
     </w:p>
     <w:p>
       <w:pPr>
@@ -3970,7 +4126,7 @@
           <wp:inline>
             <wp:extent cx="5943600" cy="5943600"/>
             <wp:effectExtent b="0" l="0" r="0" t="0"/>
-            <wp:docPr descr="Figure 4 Sheath blight severity progress was measured in the 2015 at five assessment points and 2016 experiment at four points. Sheath blight incidence was rated as the number of infected tillers divided by the total number of tillers per hill and used to calculate the area under the disease progress stairs (AUDPS). Sheath blight severity was rated on an unevenly spaced categorical scale and converted to the mid-point percentage value to calculate the AUDPS. Five different N treatments were applied to split plots depending on the experiment. In the 2015 experiment three N rate treatments were applied: no N (N0), 100 kg per ha N (N100) and 180 kg per ha N (N120). In the 2016 experiment, two N rate treatments were applied: 60 kg per ha N (N60) and 180 kg per ha N (N180)." title="" id="1" name="Picture"/>
+            <wp:docPr descr="Figure 4 Sheath blight severity progress was measured in the 2015 at five assessment points and 2016 experiment at four points. Sheath blight incidence was rated as the number of infected tillers divided by the total number of tillers per hill and used to calculate the area under the disease progress stairs (AUDPS). Sheath blight severity was rated on an unevenly spaced categorical scale and converted to the mid-point percentage value to calculate the AUDPS. Five different N treatments were applied to split plots depending on the experiment. In the 2015 experiment three N rate treatments were applied: no N (N0), 100 kg per ha N (N100) and 180 kg per ha N (N120). In the 2016 experiment, two N rate treatments were applied: 60 kg per ha N (N60) and 180 kg per ha N (N180)." title="" id="1" name="Picture"/>
             <a:graphic>
               <a:graphicData uri="http://schemas.openxmlformats.org/drawingml/2006/picture">
                 <pic:pic>
@@ -3981,7 +4137,7 @@
                     </pic:cNvPicPr>
                   </pic:nvPicPr>
                   <pic:blipFill>
-                    <a:blip r:embed="rId91"/>
+                    <a:blip r:embed="rId94"/>
                     <a:stretch>
                       <a:fillRect/>
                     </a:stretch>
@@ -4013,18 +4169,18 @@
         <w:pStyle w:val="ImageCaption"/>
       </w:pPr>
       <w:r>
-        <w:t xml:space="preserve">Figure 4 Sheath blight severity progress was measured in the 2015 at five assessment points and 2016 experiment at four points. Sheath blight incidence was rated as the number of infected tillers divided by the total number of tillers per hill and used to calculate the area under the disease progress stairs (AUDPS). Sheath blight severity was rated on an unevenly spaced categorical scale and converted to the mid-point percentage value to calculate the AUDPS. Five different N treatments were applied to split plots depending on the experiment. In the 2015 experiment three N rate treatments were applied: no N (N0), 100 kg per ha N (N100) and 180 kg per ha N (N120). In the 2016 experiment, two N rate treatments were applied: 60 kg per ha N (N60) and 180 kg per ha N (N180).</w:t>
+        <w:t xml:space="preserve">Figure 4 Sheath blight severity progress was measured in the 2015 at five assessment points and 2016 experiment at four points. Sheath blight incidence was rated as the number of infected tillers divided by the total number of tillers per hill and used to calculate the area under the disease progress stairs (AUDPS). Sheath blight severity was rated on an unevenly spaced categorical scale and converted to the mid-point percentage value to calculate the AUDPS. Five different N treatments were applied to split plots depending on the experiment. In the 2015 experiment three N rate treatments were applied: no N (N0), 100 kg per ha N (N100) and 180 kg per ha N (N120). In the 2016 experiment, two N rate treatments were applied: 60 kg per ha N (N60) and 180 kg per ha N (N180).</w:t>
       </w:r>
     </w:p>
     <w:p>
       <w:pPr>
         <w:pStyle w:val="Heading5"/>
       </w:pPr>
-      <w:bookmarkStart w:id="92" w:name="tiller-estimates-plots"/>
-      <w:r>
-        <w:t xml:space="preserve">Tiller estimates plots</w:t>
-      </w:r>
-      <w:bookmarkEnd w:id="92"/>
+      <w:bookmarkStart w:id="95" w:name="tiller-estimates-plots"/>
+      <w:r>
+        <w:t xml:space="preserve">Tiller Estimates Plots</w:t>
+      </w:r>
+      <w:bookmarkEnd w:id="95"/>
     </w:p>
     <w:p>
       <w:pPr>
@@ -4035,7 +4191,7 @@
           <wp:inline>
             <wp:extent cx="5943600" cy="5943600"/>
             <wp:effectExtent b="0" l="0" r="0" t="0"/>
-            <wp:docPr descr="Figure 5 Posterior means and 95% credible intervals for the explanatory variables used in models of alternate wetting and drying irrigations (AWD) and N rate (NRTE) on sheath blight tiller incidence and tiller severity. Five different N treatments were applied to split plots depending on the experiment. In the 2015 experiment three N rate treatments were applied: no N (N0), 100 kg per ha N (N100) and 180 kg per ha N (N120). In the 2016 experiment, two N rate treatments were applied: 60 kg per ha N (N60) and 180 kg per ha N (N180)." title="" id="1" name="Picture"/>
+            <wp:docPr descr="Figure 5 Posterior means and 95 % credible intervals for the explanatory variables used in models of alternate wetting and drying irrigations (AWD) and N rate (NRTE) on sheath blight tiller incidence and tiller severity. Five different N treatments were applied to split plots depending on the experiment. In the 2015 experiment three N rate treatments were applied: no N (N0), 100 kg per ha N (N100) and 180 kg per ha N (N120). In the 2016 experiment, two N rate treatments were applied: 60 kg per ha N (N60) and 180 kg per ha N (N180)." title="" id="1" name="Picture"/>
             <a:graphic>
               <a:graphicData uri="http://schemas.openxmlformats.org/drawingml/2006/picture">
                 <pic:pic>
@@ -4046,7 +4202,7 @@
                     </pic:cNvPicPr>
                   </pic:nvPicPr>
                   <pic:blipFill>
-                    <a:blip r:embed="rId93"/>
+                    <a:blip r:embed="rId96"/>
                     <a:stretch>
                       <a:fillRect/>
                     </a:stretch>
@@ -4078,18 +4234,18 @@
         <w:pStyle w:val="ImageCaption"/>
       </w:pPr>
       <w:r>
-        <w:t xml:space="preserve">Figure 5 Posterior means and 95% credible intervals for the explanatory variables used in models of alternate wetting and drying irrigations (AWD) and N rate (NRTE) on sheath blight tiller incidence and tiller severity. Five different N treatments were applied to split plots depending on the experiment. In the 2015 experiment three N rate treatments were applied: no N (N0), 100 kg per ha N (N100) and 180 kg per ha N (N120). In the 2016 experiment, two N rate treatments were applied: 60 kg per ha N (N60) and 180 kg per ha N (N180).</w:t>
+        <w:t xml:space="preserve">Figure 5 Posterior means and 95 % credible intervals for the explanatory variables used in models of alternate wetting and drying irrigations (AWD) and N rate (NRTE) on sheath blight tiller incidence and tiller severity. Five different N treatments were applied to split plots depending on the experiment. In the 2015 experiment three N rate treatments were applied: no N (N0), 100 kg per ha N (N100) and 180 kg per ha N (N120). In the 2016 experiment, two N rate treatments were applied: 60 kg per ha N (N60) and 180 kg per ha N (N180).</w:t>
       </w:r>
     </w:p>
     <w:p>
       <w:pPr>
         <w:pStyle w:val="Heading5"/>
       </w:pPr>
-      <w:bookmarkStart w:id="94" w:name="leaf-estimates-plots"/>
+      <w:bookmarkStart w:id="97" w:name="leaf-estimates-plots"/>
       <w:r>
         <w:t xml:space="preserve">Leaf estimates plots</w:t>
       </w:r>
-      <w:bookmarkEnd w:id="94"/>
+      <w:bookmarkEnd w:id="97"/>
     </w:p>
     <w:p>
       <w:pPr>
@@ -4100,7 +4256,7 @@
           <wp:inline>
             <wp:extent cx="5943600" cy="5943600"/>
             <wp:effectExtent b="0" l="0" r="0" t="0"/>
-            <wp:docPr descr="Figure 6 Posterior means and 95% credible intervals for the explanatory variables used in models of alternate wetting and drying irrigations (AWD) and N rate (NRTE) and the interaction of the two treatments on sheath blight leaf severity. Five different N treatments were applied to split plots depending on the experiment. In the 2015 experiment three N rate treatments were applied: no N (N0), 100 kg per ha N (N100) and 180 kg per ha N (N120). In the 2016 experiment, two N rate treatments were applied: 60 kg per ha N (N60) and 180 kg per ha N (N180)." title="" id="1" name="Picture"/>
+            <wp:docPr descr="Figure 6 Posterior means and 95 % credible intervals for the explanatory variables used in models of alternate wetting and drying irrigations (AWD) and N rate (NRTE) and the interaction of the two treatments on sheath blight leaf severity. Five different N treatments were applied to split plots depending on the experiment. In the 2015 experiment three N rate treatments were applied: no N (N0), 100 kg per ha N (N100) and 180 kg per ha N (N120). In the 2016 experiment, two N rate treatments were applied: 60 kg per ha N (N60) and 180 kg per ha N (N180)." title="" id="1" name="Picture"/>
             <a:graphic>
               <a:graphicData uri="http://schemas.openxmlformats.org/drawingml/2006/picture">
                 <pic:pic>
@@ -4111,7 +4267,7 @@
                     </pic:cNvPicPr>
                   </pic:nvPicPr>
                   <pic:blipFill>
-                    <a:blip r:embed="rId95"/>
+                    <a:blip r:embed="rId98"/>
                     <a:stretch>
                       <a:fillRect/>
                     </a:stretch>
@@ -4143,35 +4299,35 @@
         <w:pStyle w:val="ImageCaption"/>
       </w:pPr>
       <w:r>
-        <w:t xml:space="preserve">Figure 6 Posterior means and 95% credible intervals for the explanatory variables used in models of alternate wetting and drying irrigations (AWD) and N rate (NRTE) and the interaction of the two treatments on sheath blight leaf severity. Five different N treatments were applied to split plots depending on the experiment. In the 2015 experiment three N rate treatments were applied: no N (N0), 100 kg per ha N (N100) and 180 kg per ha N (N120). In the 2016 experiment, two N rate treatments were applied: 60 kg per ha N (N60) and 180 kg per ha N (N180).</w:t>
+        <w:t xml:space="preserve">Figure 6 Posterior means and 95 % credible intervals for the explanatory variables used in models of alternate wetting and drying irrigations (AWD) and N rate (NRTE) and the interaction of the two treatments on sheath blight leaf severity. Five different N treatments were applied to split plots depending on the experiment. In the 2015 experiment three N rate treatments were applied: no N (N0), 100 kg per ha N (N100) and 180 kg per ha N (N120). In the 2016 experiment, two N rate treatments were applied: 60 kg per ha N (N60) and 180 kg per ha N (N180).</w:t>
       </w:r>
     </w:p>
     <w:p>
       <w:pPr>
         <w:pStyle w:val="Heading5"/>
       </w:pPr>
-      <w:bookmarkStart w:id="96" w:name="pagebreak-3"/>
+      <w:bookmarkStart w:id="99" w:name="pagebreak-3"/>
       <w:r>
         <w:t xml:space="preserve">pagebreak</w:t>
       </w:r>
-      <w:bookmarkEnd w:id="96"/>
+      <w:bookmarkEnd w:id="99"/>
     </w:p>
     <w:p>
       <w:pPr>
         <w:pStyle w:val="Heading3"/>
       </w:pPr>
-      <w:bookmarkStart w:id="97" w:name="colophon"/>
+      <w:bookmarkStart w:id="100" w:name="colophon"/>
       <w:r>
         <w:t xml:space="preserve">Colophon</w:t>
       </w:r>
-      <w:bookmarkEnd w:id="97"/>
+      <w:bookmarkEnd w:id="100"/>
     </w:p>
     <w:p>
       <w:pPr>
         <w:pStyle w:val="FirstParagraph"/>
       </w:pPr>
       <w:r>
-        <w:t xml:space="preserve">This report was generated on 2018-10-06 18:37:05 using the following computational environment and dependencies:</w:t>
+        <w:t xml:space="preserve">This report was generated on 2018-11-01 22:44:09 using the following computational environment and dependencies:</w:t>
       </w:r>
     </w:p>
     <w:p>
@@ -4182,6 +4338,15 @@
         <w:rPr>
           <w:rStyle w:val="VerbatimChar"/>
         </w:rPr>
+        <w:t xml:space="preserve">#&gt; ─ Session info ──────────────────────────────────────────────────────────</w:t>
+      </w:r>
+      <w:r>
+        <w:br w:type="textWrapping"/>
+      </w:r>
+      <w:r>
+        <w:rPr>
+          <w:rStyle w:val="VerbatimChar"/>
+        </w:rPr>
         <w:t xml:space="preserve">#&gt;  setting  value                       </w:t>
       </w:r>
       <w:r>
@@ -4200,7 +4365,16 @@
         <w:rPr>
           <w:rStyle w:val="VerbatimChar"/>
         </w:rPr>
-        <w:t xml:space="preserve">#&gt;  system   x86_64, darwin17.7.0        </w:t>
+        <w:t xml:space="preserve">#&gt;  os       macOS  10.14                </w:t>
+      </w:r>
+      <w:r>
+        <w:br w:type="textWrapping"/>
+      </w:r>
+      <w:r>
+        <w:rPr>
+          <w:rStyle w:val="VerbatimChar"/>
+        </w:rPr>
+        <w:t xml:space="preserve">#&gt;  system   x86_64, darwin18.0.0        </w:t>
       </w:r>
       <w:r>
         <w:br w:type="textWrapping"/>
@@ -4236,16 +4410,25 @@
         <w:rPr>
           <w:rStyle w:val="VerbatimChar"/>
         </w:rPr>
-        <w:t xml:space="preserve">#&gt;  tz       Australia/Brisbane          </w:t>
-      </w:r>
-      <w:r>
-        <w:br w:type="textWrapping"/>
-      </w:r>
-      <w:r>
-        <w:rPr>
-          <w:rStyle w:val="VerbatimChar"/>
-        </w:rPr>
-        <w:t xml:space="preserve">#&gt;  date     2018-10-06                  </w:t>
+        <w:t xml:space="preserve">#&gt;  ctype    en_AU.UTF-8                 </w:t>
+      </w:r>
+      <w:r>
+        <w:br w:type="textWrapping"/>
+      </w:r>
+      <w:r>
+        <w:rPr>
+          <w:rStyle w:val="VerbatimChar"/>
+        </w:rPr>
+        <w:t xml:space="preserve">#&gt;  tz       Asia/Manila                 </w:t>
+      </w:r>
+      <w:r>
+        <w:br w:type="textWrapping"/>
+      </w:r>
+      <w:r>
+        <w:rPr>
+          <w:rStyle w:val="VerbatimChar"/>
+        </w:rPr>
+        <w:t xml:space="preserve">#&gt;  date     2018-11-01                  </w:t>
       </w:r>
       <w:r>
         <w:br w:type="textWrapping"/>
@@ -4263,511 +4446,880 @@
         <w:rPr>
           <w:rStyle w:val="VerbatimChar"/>
         </w:rPr>
-        <w:t xml:space="preserve">#&gt;  package        * version    date       source                            </w:t>
-      </w:r>
-      <w:r>
-        <w:br w:type="textWrapping"/>
-      </w:r>
-      <w:r>
-        <w:rPr>
-          <w:rStyle w:val="VerbatimChar"/>
-        </w:rPr>
-        <w:t xml:space="preserve">#&gt;  assertthat       0.2.0      2017-04-11 CRAN (R 3.5.1)                    </w:t>
-      </w:r>
-      <w:r>
-        <w:br w:type="textWrapping"/>
-      </w:r>
-      <w:r>
-        <w:rPr>
-          <w:rStyle w:val="VerbatimChar"/>
-        </w:rPr>
-        <w:t xml:space="preserve">#&gt;  backports        1.1.2      2017-12-13 CRAN (R 3.5.1)                    </w:t>
-      </w:r>
-      <w:r>
-        <w:br w:type="textWrapping"/>
-      </w:r>
-      <w:r>
-        <w:rPr>
-          <w:rStyle w:val="VerbatimChar"/>
-        </w:rPr>
-        <w:t xml:space="preserve">#&gt;  base           * 3.5.1      2018-09-21 local                             </w:t>
-      </w:r>
-      <w:r>
-        <w:br w:type="textWrapping"/>
-      </w:r>
-      <w:r>
-        <w:rPr>
-          <w:rStyle w:val="VerbatimChar"/>
-        </w:rPr>
-        <w:t xml:space="preserve">#&gt;  bindr            0.1.1      2018-03-13 CRAN (R 3.5.1)                    </w:t>
-      </w:r>
-      <w:r>
-        <w:br w:type="textWrapping"/>
-      </w:r>
-      <w:r>
-        <w:rPr>
-          <w:rStyle w:val="VerbatimChar"/>
-        </w:rPr>
-        <w:t xml:space="preserve">#&gt;  bindrcpp         0.2.2      2018-03-29 CRAN (R 3.5.1)                    </w:t>
-      </w:r>
-      <w:r>
-        <w:br w:type="textWrapping"/>
-      </w:r>
-      <w:r>
-        <w:rPr>
-          <w:rStyle w:val="VerbatimChar"/>
-        </w:rPr>
-        <w:t xml:space="preserve">#&gt;  bookdown       * 0.7        2018-02-18 CRAN (R 3.5.1)                    </w:t>
-      </w:r>
-      <w:r>
-        <w:br w:type="textWrapping"/>
-      </w:r>
-      <w:r>
-        <w:rPr>
-          <w:rStyle w:val="VerbatimChar"/>
-        </w:rPr>
-        <w:t xml:space="preserve">#&gt;  coda           * 0.19-1     2016-12-08 CRAN (R 3.5.1)                    </w:t>
-      </w:r>
-      <w:r>
-        <w:br w:type="textWrapping"/>
-      </w:r>
-      <w:r>
-        <w:rPr>
-          <w:rStyle w:val="VerbatimChar"/>
-        </w:rPr>
-        <w:t xml:space="preserve">#&gt;  colorout       * 1.2-0      2018-08-16 Github (jalvesaq/colorout@cc5fbfa)</w:t>
-      </w:r>
-      <w:r>
-        <w:br w:type="textWrapping"/>
-      </w:r>
-      <w:r>
-        <w:rPr>
-          <w:rStyle w:val="VerbatimChar"/>
-        </w:rPr>
-        <w:t xml:space="preserve">#&gt;  colorspace       1.3-2      2016-12-14 CRAN (R 3.5.1)                    </w:t>
-      </w:r>
-      <w:r>
-        <w:br w:type="textWrapping"/>
-      </w:r>
-      <w:r>
-        <w:rPr>
-          <w:rStyle w:val="VerbatimChar"/>
-        </w:rPr>
-        <w:t xml:space="preserve">#&gt;  compiler         3.5.1      2018-09-21 local                             </w:t>
-      </w:r>
-      <w:r>
-        <w:br w:type="textWrapping"/>
-      </w:r>
-      <w:r>
-        <w:rPr>
-          <w:rStyle w:val="VerbatimChar"/>
-        </w:rPr>
-        <w:t xml:space="preserve">#&gt;  crayon           1.3.4      2017-09-16 CRAN (R 3.5.1)                    </w:t>
-      </w:r>
-      <w:r>
-        <w:br w:type="textWrapping"/>
-      </w:r>
-      <w:r>
-        <w:rPr>
-          <w:rStyle w:val="VerbatimChar"/>
-        </w:rPr>
-        <w:t xml:space="preserve">#&gt;  datasets       * 3.5.1      2018-09-21 local                             </w:t>
-      </w:r>
-      <w:r>
-        <w:br w:type="textWrapping"/>
-      </w:r>
-      <w:r>
-        <w:rPr>
-          <w:rStyle w:val="VerbatimChar"/>
-        </w:rPr>
-        <w:t xml:space="preserve">#&gt;  devtools         1.13.6     2018-06-27 CRAN (R 3.5.1)                    </w:t>
-      </w:r>
-      <w:r>
-        <w:br w:type="textWrapping"/>
-      </w:r>
-      <w:r>
-        <w:rPr>
-          <w:rStyle w:val="VerbatimChar"/>
-        </w:rPr>
-        <w:t xml:space="preserve">#&gt;  digest           0.6.17     2018-09-12 cran (@0.6.17)                    </w:t>
-      </w:r>
-      <w:r>
-        <w:br w:type="textWrapping"/>
-      </w:r>
-      <w:r>
-        <w:rPr>
-          <w:rStyle w:val="VerbatimChar"/>
-        </w:rPr>
-        <w:t xml:space="preserve">#&gt;  dplyr            0.7.6      2018-06-29 CRAN (R 3.5.1)                    </w:t>
-      </w:r>
-      <w:r>
-        <w:br w:type="textWrapping"/>
-      </w:r>
-      <w:r>
-        <w:rPr>
-          <w:rStyle w:val="VerbatimChar"/>
-        </w:rPr>
-        <w:t xml:space="preserve">#&gt;  evaluate         0.11       2018-07-17 CRAN (R 3.5.1)                    </w:t>
-      </w:r>
-      <w:r>
-        <w:br w:type="textWrapping"/>
-      </w:r>
-      <w:r>
-        <w:rPr>
-          <w:rStyle w:val="VerbatimChar"/>
-        </w:rPr>
-        <w:t xml:space="preserve">#&gt;  ggplot2        * 3.0.0      2018-07-03 CRAN (R 3.5.1)                    </w:t>
-      </w:r>
-      <w:r>
-        <w:br w:type="textWrapping"/>
-      </w:r>
-      <w:r>
-        <w:rPr>
-          <w:rStyle w:val="VerbatimChar"/>
-        </w:rPr>
-        <w:t xml:space="preserve">#&gt;  ggpubr         * 0.1.8      2018-08-30 CRAN (R 3.5.1)                    </w:t>
-      </w:r>
-      <w:r>
-        <w:br w:type="textWrapping"/>
-      </w:r>
-      <w:r>
-        <w:rPr>
-          <w:rStyle w:val="VerbatimChar"/>
-        </w:rPr>
-        <w:t xml:space="preserve">#&gt;  glue             1.3.0      2018-07-17 CRAN (R 3.5.1)                    </w:t>
-      </w:r>
-      <w:r>
-        <w:br w:type="textWrapping"/>
-      </w:r>
-      <w:r>
-        <w:rPr>
-          <w:rStyle w:val="VerbatimChar"/>
-        </w:rPr>
-        <w:t xml:space="preserve">#&gt;  graphics       * 3.5.1      2018-09-21 local                             </w:t>
-      </w:r>
-      <w:r>
-        <w:br w:type="textWrapping"/>
-      </w:r>
-      <w:r>
-        <w:rPr>
-          <w:rStyle w:val="VerbatimChar"/>
-        </w:rPr>
-        <w:t xml:space="preserve">#&gt;  grDevices      * 3.5.1      2018-09-21 local                             </w:t>
-      </w:r>
-      <w:r>
-        <w:br w:type="textWrapping"/>
-      </w:r>
-      <w:r>
-        <w:rPr>
-          <w:rStyle w:val="VerbatimChar"/>
-        </w:rPr>
-        <w:t xml:space="preserve">#&gt;  grid           * 3.5.1      2018-09-21 local                             </w:t>
-      </w:r>
-      <w:r>
-        <w:br w:type="textWrapping"/>
-      </w:r>
-      <w:r>
-        <w:rPr>
-          <w:rStyle w:val="VerbatimChar"/>
-        </w:rPr>
-        <w:t xml:space="preserve">#&gt;  gridExtra      * 2.3        2017-09-09 CRAN (R 3.5.1)                    </w:t>
-      </w:r>
-      <w:r>
-        <w:br w:type="textWrapping"/>
-      </w:r>
-      <w:r>
-        <w:rPr>
-          <w:rStyle w:val="VerbatimChar"/>
-        </w:rPr>
-        <w:t xml:space="preserve">#&gt;  gtable           0.2.0      2016-02-26 CRAN (R 3.5.1)                    </w:t>
-      </w:r>
-      <w:r>
-        <w:br w:type="textWrapping"/>
-      </w:r>
-      <w:r>
-        <w:rPr>
-          <w:rStyle w:val="VerbatimChar"/>
-        </w:rPr>
-        <w:t xml:space="preserve">#&gt;  highr            0.7        2018-06-09 CRAN (R 3.5.1)                    </w:t>
-      </w:r>
-      <w:r>
-        <w:br w:type="textWrapping"/>
-      </w:r>
-      <w:r>
-        <w:rPr>
-          <w:rStyle w:val="VerbatimChar"/>
-        </w:rPr>
-        <w:t xml:space="preserve">#&gt;  htmltools        0.3.6      2017-04-28 CRAN (R 3.5.1)                    </w:t>
-      </w:r>
-      <w:r>
-        <w:br w:type="textWrapping"/>
-      </w:r>
-      <w:r>
-        <w:rPr>
-          <w:rStyle w:val="VerbatimChar"/>
-        </w:rPr>
-        <w:t xml:space="preserve">#&gt;  knitr          * 1.20       2018-02-20 CRAN (R 3.5.1)                    </w:t>
-      </w:r>
-      <w:r>
-        <w:br w:type="textWrapping"/>
-      </w:r>
-      <w:r>
-        <w:rPr>
-          <w:rStyle w:val="VerbatimChar"/>
-        </w:rPr>
-        <w:t xml:space="preserve">#&gt;  labeling         0.3        2014-08-23 CRAN (R 3.5.1)                    </w:t>
-      </w:r>
-      <w:r>
-        <w:br w:type="textWrapping"/>
-      </w:r>
-      <w:r>
-        <w:rPr>
-          <w:rStyle w:val="VerbatimChar"/>
-        </w:rPr>
-        <w:t xml:space="preserve">#&gt;  lattice          0.20-35    2017-03-25 CRAN (R 3.5.1)                    </w:t>
-      </w:r>
-      <w:r>
-        <w:br w:type="textWrapping"/>
-      </w:r>
-      <w:r>
-        <w:rPr>
-          <w:rStyle w:val="VerbatimChar"/>
-        </w:rPr>
-        <w:t xml:space="preserve">#&gt;  lazyeval         0.2.1      2017-10-29 CRAN (R 3.5.1)                    </w:t>
-      </w:r>
-      <w:r>
-        <w:br w:type="textWrapping"/>
-      </w:r>
-      <w:r>
-        <w:rPr>
-          <w:rStyle w:val="VerbatimChar"/>
-        </w:rPr>
-        <w:t xml:space="preserve">#&gt;  magrittr       * 1.5        2014-11-22 CRAN (R 3.5.1)                    </w:t>
-      </w:r>
-      <w:r>
-        <w:br w:type="textWrapping"/>
-      </w:r>
-      <w:r>
-        <w:rPr>
-          <w:rStyle w:val="VerbatimChar"/>
-        </w:rPr>
-        <w:t xml:space="preserve">#&gt;  memoise          1.1.0      2017-04-21 CRAN (R 3.5.1)                    </w:t>
-      </w:r>
-      <w:r>
-        <w:br w:type="textWrapping"/>
-      </w:r>
-      <w:r>
-        <w:rPr>
-          <w:rStyle w:val="VerbatimChar"/>
-        </w:rPr>
-        <w:t xml:space="preserve">#&gt;  methods        * 3.5.1      2018-09-21 local                             </w:t>
-      </w:r>
-      <w:r>
-        <w:br w:type="textWrapping"/>
-      </w:r>
-      <w:r>
-        <w:rPr>
-          <w:rStyle w:val="VerbatimChar"/>
-        </w:rPr>
-        <w:t xml:space="preserve">#&gt;  munsell          0.5.0      2018-06-12 CRAN (R 3.5.1)                    </w:t>
-      </w:r>
-      <w:r>
-        <w:br w:type="textWrapping"/>
-      </w:r>
-      <w:r>
-        <w:rPr>
-          <w:rStyle w:val="VerbatimChar"/>
-        </w:rPr>
-        <w:t xml:space="preserve">#&gt;  pillar           1.3.0      2018-07-14 CRAN (R 3.5.1)                    </w:t>
-      </w:r>
-      <w:r>
-        <w:br w:type="textWrapping"/>
-      </w:r>
-      <w:r>
-        <w:rPr>
-          <w:rStyle w:val="VerbatimChar"/>
-        </w:rPr>
-        <w:t xml:space="preserve">#&gt;  pkgconfig        2.0.2      2018-08-16 CRAN (R 3.5.1)                    </w:t>
-      </w:r>
-      <w:r>
-        <w:br w:type="textWrapping"/>
-      </w:r>
-      <w:r>
-        <w:rPr>
-          <w:rStyle w:val="VerbatimChar"/>
-        </w:rPr>
-        <w:t xml:space="preserve">#&gt;  plyr             1.8.4      2016-06-08 CRAN (R 3.5.1)                    </w:t>
-      </w:r>
-      <w:r>
-        <w:br w:type="textWrapping"/>
-      </w:r>
-      <w:r>
-        <w:rPr>
-          <w:rStyle w:val="VerbatimChar"/>
-        </w:rPr>
-        <w:t xml:space="preserve">#&gt;  purrr            0.2.5      2018-05-29 CRAN (R 3.5.1)                    </w:t>
-      </w:r>
-      <w:r>
-        <w:br w:type="textWrapping"/>
-      </w:r>
-      <w:r>
-        <w:rPr>
-          <w:rStyle w:val="VerbatimChar"/>
-        </w:rPr>
-        <w:t xml:space="preserve">#&gt;  R6               2.3.0      2018-10-04 cran (@2.3.0)                     </w:t>
-      </w:r>
-      <w:r>
-        <w:br w:type="textWrapping"/>
-      </w:r>
-      <w:r>
-        <w:rPr>
-          <w:rStyle w:val="VerbatimChar"/>
-        </w:rPr>
-        <w:t xml:space="preserve">#&gt;  Rcpp             0.12.19    2018-10-01 cran (@0.12.19)                   </w:t>
-      </w:r>
-      <w:r>
-        <w:br w:type="textWrapping"/>
-      </w:r>
-      <w:r>
-        <w:rPr>
-          <w:rStyle w:val="VerbatimChar"/>
-        </w:rPr>
-        <w:t xml:space="preserve">#&gt;  reshape2         1.4.3      2017-12-11 CRAN (R 3.5.1)                    </w:t>
-      </w:r>
-      <w:r>
-        <w:br w:type="textWrapping"/>
-      </w:r>
-      <w:r>
-        <w:rPr>
-          <w:rStyle w:val="VerbatimChar"/>
-        </w:rPr>
-        <w:t xml:space="preserve">#&gt;  rice.awd.pests * 0.0.0.9000 2018-09-18 local                             </w:t>
-      </w:r>
-      <w:r>
-        <w:br w:type="textWrapping"/>
-      </w:r>
-      <w:r>
-        <w:rPr>
-          <w:rStyle w:val="VerbatimChar"/>
-        </w:rPr>
-        <w:t xml:space="preserve">#&gt;  rlang            0.2.2      2018-08-16 CRAN (R 3.5.1)                    </w:t>
-      </w:r>
-      <w:r>
-        <w:br w:type="textWrapping"/>
-      </w:r>
-      <w:r>
-        <w:rPr>
-          <w:rStyle w:val="VerbatimChar"/>
-        </w:rPr>
-        <w:t xml:space="preserve">#&gt;  rmarkdown        1.10       2018-06-11 CRAN (R 3.5.1)                    </w:t>
-      </w:r>
-      <w:r>
-        <w:br w:type="textWrapping"/>
-      </w:r>
-      <w:r>
-        <w:rPr>
-          <w:rStyle w:val="VerbatimChar"/>
-        </w:rPr>
-        <w:t xml:space="preserve">#&gt;  rprojroot        1.3-2      2018-01-03 CRAN (R 3.5.1)                    </w:t>
-      </w:r>
-      <w:r>
-        <w:br w:type="textWrapping"/>
-      </w:r>
-      <w:r>
-        <w:rPr>
-          <w:rStyle w:val="VerbatimChar"/>
-        </w:rPr>
-        <w:t xml:space="preserve">#&gt;  scales           1.0.0      2018-08-09 CRAN (R 3.5.1)                    </w:t>
-      </w:r>
-      <w:r>
-        <w:br w:type="textWrapping"/>
-      </w:r>
-      <w:r>
-        <w:rPr>
-          <w:rStyle w:val="VerbatimChar"/>
-        </w:rPr>
-        <w:t xml:space="preserve">#&gt;  stats          * 3.5.1      2018-09-21 local                             </w:t>
-      </w:r>
-      <w:r>
-        <w:br w:type="textWrapping"/>
-      </w:r>
-      <w:r>
-        <w:rPr>
-          <w:rStyle w:val="VerbatimChar"/>
-        </w:rPr>
-        <w:t xml:space="preserve">#&gt;  stringi          1.2.4      2018-07-20 CRAN (R 3.5.1)                    </w:t>
-      </w:r>
-      <w:r>
-        <w:br w:type="textWrapping"/>
-      </w:r>
-      <w:r>
-        <w:rPr>
-          <w:rStyle w:val="VerbatimChar"/>
-        </w:rPr>
-        <w:t xml:space="preserve">#&gt;  stringr          1.3.1      2018-05-10 CRAN (R 3.5.1)                    </w:t>
-      </w:r>
-      <w:r>
-        <w:br w:type="textWrapping"/>
-      </w:r>
-      <w:r>
-        <w:rPr>
-          <w:rStyle w:val="VerbatimChar"/>
-        </w:rPr>
-        <w:t xml:space="preserve">#&gt;  tibble           1.4.2      2018-01-22 CRAN (R 3.5.1)                    </w:t>
-      </w:r>
-      <w:r>
-        <w:br w:type="textWrapping"/>
-      </w:r>
-      <w:r>
-        <w:rPr>
-          <w:rStyle w:val="VerbatimChar"/>
-        </w:rPr>
-        <w:t xml:space="preserve">#&gt;  tidyselect       0.2.4      2018-02-26 CRAN (R 3.5.1)                    </w:t>
-      </w:r>
-      <w:r>
-        <w:br w:type="textWrapping"/>
-      </w:r>
-      <w:r>
-        <w:rPr>
-          <w:rStyle w:val="VerbatimChar"/>
-        </w:rPr>
-        <w:t xml:space="preserve">#&gt;  tools            3.5.1      2018-09-21 local                             </w:t>
-      </w:r>
-      <w:r>
-        <w:br w:type="textWrapping"/>
-      </w:r>
-      <w:r>
-        <w:rPr>
-          <w:rStyle w:val="VerbatimChar"/>
-        </w:rPr>
-        <w:t xml:space="preserve">#&gt;  utils          * 3.5.1      2018-09-21 local                             </w:t>
-      </w:r>
-      <w:r>
-        <w:br w:type="textWrapping"/>
-      </w:r>
-      <w:r>
-        <w:rPr>
-          <w:rStyle w:val="VerbatimChar"/>
-        </w:rPr>
-        <w:t xml:space="preserve">#&gt;  withr            2.1.2      2018-03-15 CRAN (R 3.5.1)                    </w:t>
-      </w:r>
-      <w:r>
-        <w:br w:type="textWrapping"/>
-      </w:r>
-      <w:r>
-        <w:rPr>
-          <w:rStyle w:val="VerbatimChar"/>
-        </w:rPr>
-        <w:t xml:space="preserve">#&gt;  xfun             0.3        2018-07-06 CRAN (R 3.5.1)                    </w:t>
-      </w:r>
-      <w:r>
-        <w:br w:type="textWrapping"/>
-      </w:r>
-      <w:r>
-        <w:rPr>
-          <w:rStyle w:val="VerbatimChar"/>
-        </w:rPr>
-        <w:t xml:space="preserve">#&gt;  yaml             2.2.0      2018-07-25 CRAN (R 3.5.1)</w:t>
+        <w:t xml:space="preserve">#&gt; ─ Packages ──────────────────────────────────────────────────────────────</w:t>
+      </w:r>
+      <w:r>
+        <w:br w:type="textWrapping"/>
+      </w:r>
+      <w:r>
+        <w:rPr>
+          <w:rStyle w:val="VerbatimChar"/>
+        </w:rPr>
+        <w:t xml:space="preserve">#&gt;  package        * version    date       lib</w:t>
+      </w:r>
+      <w:r>
+        <w:br w:type="textWrapping"/>
+      </w:r>
+      <w:r>
+        <w:rPr>
+          <w:rStyle w:val="VerbatimChar"/>
+        </w:rPr>
+        <w:t xml:space="preserve">#&gt;  assertthat       0.2.0      2017-04-11 [1]</w:t>
+      </w:r>
+      <w:r>
+        <w:br w:type="textWrapping"/>
+      </w:r>
+      <w:r>
+        <w:rPr>
+          <w:rStyle w:val="VerbatimChar"/>
+        </w:rPr>
+        <w:t xml:space="preserve">#&gt;  backports        1.1.2      2017-12-13 [1]</w:t>
+      </w:r>
+      <w:r>
+        <w:br w:type="textWrapping"/>
+      </w:r>
+      <w:r>
+        <w:rPr>
+          <w:rStyle w:val="VerbatimChar"/>
+        </w:rPr>
+        <w:t xml:space="preserve">#&gt;  bindr            0.1.1      2018-03-13 [1]</w:t>
+      </w:r>
+      <w:r>
+        <w:br w:type="textWrapping"/>
+      </w:r>
+      <w:r>
+        <w:rPr>
+          <w:rStyle w:val="VerbatimChar"/>
+        </w:rPr>
+        <w:t xml:space="preserve">#&gt;  bindrcpp         0.2.2      2018-03-29 [1]</w:t>
+      </w:r>
+      <w:r>
+        <w:br w:type="textWrapping"/>
+      </w:r>
+      <w:r>
+        <w:rPr>
+          <w:rStyle w:val="VerbatimChar"/>
+        </w:rPr>
+        <w:t xml:space="preserve">#&gt;  bookdown       * 0.7        2018-02-18 [1]</w:t>
+      </w:r>
+      <w:r>
+        <w:br w:type="textWrapping"/>
+      </w:r>
+      <w:r>
+        <w:rPr>
+          <w:rStyle w:val="VerbatimChar"/>
+        </w:rPr>
+        <w:t xml:space="preserve">#&gt;  cli              1.0.1      2018-09-25 [1]</w:t>
+      </w:r>
+      <w:r>
+        <w:br w:type="textWrapping"/>
+      </w:r>
+      <w:r>
+        <w:rPr>
+          <w:rStyle w:val="VerbatimChar"/>
+        </w:rPr>
+        <w:t xml:space="preserve">#&gt;  coda           * 0.19-2     2018-10-08 [1]</w:t>
+      </w:r>
+      <w:r>
+        <w:br w:type="textWrapping"/>
+      </w:r>
+      <w:r>
+        <w:rPr>
+          <w:rStyle w:val="VerbatimChar"/>
+        </w:rPr>
+        <w:t xml:space="preserve">#&gt;  colorout       * 1.2-0      2018-10-17 [1]</w:t>
+      </w:r>
+      <w:r>
+        <w:br w:type="textWrapping"/>
+      </w:r>
+      <w:r>
+        <w:rPr>
+          <w:rStyle w:val="VerbatimChar"/>
+        </w:rPr>
+        <w:t xml:space="preserve">#&gt;  colorspace       1.3-2      2016-12-14 [1]</w:t>
+      </w:r>
+      <w:r>
+        <w:br w:type="textWrapping"/>
+      </w:r>
+      <w:r>
+        <w:rPr>
+          <w:rStyle w:val="VerbatimChar"/>
+        </w:rPr>
+        <w:t xml:space="preserve">#&gt;  crayon           1.3.4      2017-09-16 [1]</w:t>
+      </w:r>
+      <w:r>
+        <w:br w:type="textWrapping"/>
+      </w:r>
+      <w:r>
+        <w:rPr>
+          <w:rStyle w:val="VerbatimChar"/>
+        </w:rPr>
+        <w:t xml:space="preserve">#&gt;  digest           0.6.18     2018-10-10 [1]</w:t>
+      </w:r>
+      <w:r>
+        <w:br w:type="textWrapping"/>
+      </w:r>
+      <w:r>
+        <w:rPr>
+          <w:rStyle w:val="VerbatimChar"/>
+        </w:rPr>
+        <w:t xml:space="preserve">#&gt;  dplyr            0.7.7      2018-10-16 [1]</w:t>
+      </w:r>
+      <w:r>
+        <w:br w:type="textWrapping"/>
+      </w:r>
+      <w:r>
+        <w:rPr>
+          <w:rStyle w:val="VerbatimChar"/>
+        </w:rPr>
+        <w:t xml:space="preserve">#&gt;  evaluate         0.12       2018-10-09 [1]</w:t>
+      </w:r>
+      <w:r>
+        <w:br w:type="textWrapping"/>
+      </w:r>
+      <w:r>
+        <w:rPr>
+          <w:rStyle w:val="VerbatimChar"/>
+        </w:rPr>
+        <w:t xml:space="preserve">#&gt;  ggplot2        * 3.1.0      2018-10-25 [1]</w:t>
+      </w:r>
+      <w:r>
+        <w:br w:type="textWrapping"/>
+      </w:r>
+      <w:r>
+        <w:rPr>
+          <w:rStyle w:val="VerbatimChar"/>
+        </w:rPr>
+        <w:t xml:space="preserve">#&gt;  ggpubr         * 0.1.8      2018-08-30 [1]</w:t>
+      </w:r>
+      <w:r>
+        <w:br w:type="textWrapping"/>
+      </w:r>
+      <w:r>
+        <w:rPr>
+          <w:rStyle w:val="VerbatimChar"/>
+        </w:rPr>
+        <w:t xml:space="preserve">#&gt;  glue             1.3.0      2018-07-17 [1]</w:t>
+      </w:r>
+      <w:r>
+        <w:br w:type="textWrapping"/>
+      </w:r>
+      <w:r>
+        <w:rPr>
+          <w:rStyle w:val="VerbatimChar"/>
+        </w:rPr>
+        <w:t xml:space="preserve">#&gt;  gridExtra      * 2.3        2017-09-09 [1]</w:t>
+      </w:r>
+      <w:r>
+        <w:br w:type="textWrapping"/>
+      </w:r>
+      <w:r>
+        <w:rPr>
+          <w:rStyle w:val="VerbatimChar"/>
+        </w:rPr>
+        <w:t xml:space="preserve">#&gt;  gtable           0.2.0      2016-02-26 [1]</w:t>
+      </w:r>
+      <w:r>
+        <w:br w:type="textWrapping"/>
+      </w:r>
+      <w:r>
+        <w:rPr>
+          <w:rStyle w:val="VerbatimChar"/>
+        </w:rPr>
+        <w:t xml:space="preserve">#&gt;  highr            0.7        2018-06-09 [1]</w:t>
+      </w:r>
+      <w:r>
+        <w:br w:type="textWrapping"/>
+      </w:r>
+      <w:r>
+        <w:rPr>
+          <w:rStyle w:val="VerbatimChar"/>
+        </w:rPr>
+        <w:t xml:space="preserve">#&gt;  htmltools        0.3.6      2017-04-28 [1]</w:t>
+      </w:r>
+      <w:r>
+        <w:br w:type="textWrapping"/>
+      </w:r>
+      <w:r>
+        <w:rPr>
+          <w:rStyle w:val="VerbatimChar"/>
+        </w:rPr>
+        <w:t xml:space="preserve">#&gt;  knitr          * 1.20       2018-02-20 [1]</w:t>
+      </w:r>
+      <w:r>
+        <w:br w:type="textWrapping"/>
+      </w:r>
+      <w:r>
+        <w:rPr>
+          <w:rStyle w:val="VerbatimChar"/>
+        </w:rPr>
+        <w:t xml:space="preserve">#&gt;  labeling         0.3        2014-08-23 [1]</w:t>
+      </w:r>
+      <w:r>
+        <w:br w:type="textWrapping"/>
+      </w:r>
+      <w:r>
+        <w:rPr>
+          <w:rStyle w:val="VerbatimChar"/>
+        </w:rPr>
+        <w:t xml:space="preserve">#&gt;  lattice          0.20-35    2017-03-25 [2]</w:t>
+      </w:r>
+      <w:r>
+        <w:br w:type="textWrapping"/>
+      </w:r>
+      <w:r>
+        <w:rPr>
+          <w:rStyle w:val="VerbatimChar"/>
+        </w:rPr>
+        <w:t xml:space="preserve">#&gt;  lazyeval         0.2.1      2017-10-29 [1]</w:t>
+      </w:r>
+      <w:r>
+        <w:br w:type="textWrapping"/>
+      </w:r>
+      <w:r>
+        <w:rPr>
+          <w:rStyle w:val="VerbatimChar"/>
+        </w:rPr>
+        <w:t xml:space="preserve">#&gt;  magrittr       * 1.5        2014-11-22 [1]</w:t>
+      </w:r>
+      <w:r>
+        <w:br w:type="textWrapping"/>
+      </w:r>
+      <w:r>
+        <w:rPr>
+          <w:rStyle w:val="VerbatimChar"/>
+        </w:rPr>
+        <w:t xml:space="preserve">#&gt;  munsell          0.5.0      2018-06-12 [1]</w:t>
+      </w:r>
+      <w:r>
+        <w:br w:type="textWrapping"/>
+      </w:r>
+      <w:r>
+        <w:rPr>
+          <w:rStyle w:val="VerbatimChar"/>
+        </w:rPr>
+        <w:t xml:space="preserve">#&gt;  pillar           1.3.0      2018-07-14 [1]</w:t>
+      </w:r>
+      <w:r>
+        <w:br w:type="textWrapping"/>
+      </w:r>
+      <w:r>
+        <w:rPr>
+          <w:rStyle w:val="VerbatimChar"/>
+        </w:rPr>
+        <w:t xml:space="preserve">#&gt;  pkgconfig        2.0.2      2018-08-16 [1]</w:t>
+      </w:r>
+      <w:r>
+        <w:br w:type="textWrapping"/>
+      </w:r>
+      <w:r>
+        <w:rPr>
+          <w:rStyle w:val="VerbatimChar"/>
+        </w:rPr>
+        <w:t xml:space="preserve">#&gt;  plyr             1.8.4      2016-06-08 [1]</w:t>
+      </w:r>
+      <w:r>
+        <w:br w:type="textWrapping"/>
+      </w:r>
+      <w:r>
+        <w:rPr>
+          <w:rStyle w:val="VerbatimChar"/>
+        </w:rPr>
+        <w:t xml:space="preserve">#&gt;  purrr            0.2.5      2018-05-29 [1]</w:t>
+      </w:r>
+      <w:r>
+        <w:br w:type="textWrapping"/>
+      </w:r>
+      <w:r>
+        <w:rPr>
+          <w:rStyle w:val="VerbatimChar"/>
+        </w:rPr>
+        <w:t xml:space="preserve">#&gt;  R6               2.3.0      2018-10-04 [1]</w:t>
+      </w:r>
+      <w:r>
+        <w:br w:type="textWrapping"/>
+      </w:r>
+      <w:r>
+        <w:rPr>
+          <w:rStyle w:val="VerbatimChar"/>
+        </w:rPr>
+        <w:t xml:space="preserve">#&gt;  Rcpp             0.12.19    2018-10-01 [1]</w:t>
+      </w:r>
+      <w:r>
+        <w:br w:type="textWrapping"/>
+      </w:r>
+      <w:r>
+        <w:rPr>
+          <w:rStyle w:val="VerbatimChar"/>
+        </w:rPr>
+        <w:t xml:space="preserve">#&gt;  reshape2         1.4.3      2017-12-11 [1]</w:t>
+      </w:r>
+      <w:r>
+        <w:br w:type="textWrapping"/>
+      </w:r>
+      <w:r>
+        <w:rPr>
+          <w:rStyle w:val="VerbatimChar"/>
+        </w:rPr>
+        <w:t xml:space="preserve">#&gt;  rice.awd.pests * 0.0.0.9000 2018-11-01 [1]</w:t>
+      </w:r>
+      <w:r>
+        <w:br w:type="textWrapping"/>
+      </w:r>
+      <w:r>
+        <w:rPr>
+          <w:rStyle w:val="VerbatimChar"/>
+        </w:rPr>
+        <w:t xml:space="preserve">#&gt;  rlang            0.3.0.1    2018-10-25 [1]</w:t>
+      </w:r>
+      <w:r>
+        <w:br w:type="textWrapping"/>
+      </w:r>
+      <w:r>
+        <w:rPr>
+          <w:rStyle w:val="VerbatimChar"/>
+        </w:rPr>
+        <w:t xml:space="preserve">#&gt;  rmarkdown        1.10       2018-06-11 [1]</w:t>
+      </w:r>
+      <w:r>
+        <w:br w:type="textWrapping"/>
+      </w:r>
+      <w:r>
+        <w:rPr>
+          <w:rStyle w:val="VerbatimChar"/>
+        </w:rPr>
+        <w:t xml:space="preserve">#&gt;  rprojroot        1.3-2      2018-01-03 [1]</w:t>
+      </w:r>
+      <w:r>
+        <w:br w:type="textWrapping"/>
+      </w:r>
+      <w:r>
+        <w:rPr>
+          <w:rStyle w:val="VerbatimChar"/>
+        </w:rPr>
+        <w:t xml:space="preserve">#&gt;  scales           1.0.0      2018-08-09 [1]</w:t>
+      </w:r>
+      <w:r>
+        <w:br w:type="textWrapping"/>
+      </w:r>
+      <w:r>
+        <w:rPr>
+          <w:rStyle w:val="VerbatimChar"/>
+        </w:rPr>
+        <w:t xml:space="preserve">#&gt;  sessioninfo      1.1.0      2018-09-25 [1]</w:t>
+      </w:r>
+      <w:r>
+        <w:br w:type="textWrapping"/>
+      </w:r>
+      <w:r>
+        <w:rPr>
+          <w:rStyle w:val="VerbatimChar"/>
+        </w:rPr>
+        <w:t xml:space="preserve">#&gt;  stringi          1.2.4      2018-07-20 [1]</w:t>
+      </w:r>
+      <w:r>
+        <w:br w:type="textWrapping"/>
+      </w:r>
+      <w:r>
+        <w:rPr>
+          <w:rStyle w:val="VerbatimChar"/>
+        </w:rPr>
+        <w:t xml:space="preserve">#&gt;  stringr          1.3.1      2018-05-10 [1]</w:t>
+      </w:r>
+      <w:r>
+        <w:br w:type="textWrapping"/>
+      </w:r>
+      <w:r>
+        <w:rPr>
+          <w:rStyle w:val="VerbatimChar"/>
+        </w:rPr>
+        <w:t xml:space="preserve">#&gt;  tibble           1.4.2      2018-01-22 [1]</w:t>
+      </w:r>
+      <w:r>
+        <w:br w:type="textWrapping"/>
+      </w:r>
+      <w:r>
+        <w:rPr>
+          <w:rStyle w:val="VerbatimChar"/>
+        </w:rPr>
+        <w:t xml:space="preserve">#&gt;  tidyselect       0.2.5      2018-10-11 [1]</w:t>
+      </w:r>
+      <w:r>
+        <w:br w:type="textWrapping"/>
+      </w:r>
+      <w:r>
+        <w:rPr>
+          <w:rStyle w:val="VerbatimChar"/>
+        </w:rPr>
+        <w:t xml:space="preserve">#&gt;  withr            2.1.2      2018-03-15 [1]</w:t>
+      </w:r>
+      <w:r>
+        <w:br w:type="textWrapping"/>
+      </w:r>
+      <w:r>
+        <w:rPr>
+          <w:rStyle w:val="VerbatimChar"/>
+        </w:rPr>
+        <w:t xml:space="preserve">#&gt;  xfun             0.4        2018-10-23 [1]</w:t>
+      </w:r>
+      <w:r>
+        <w:br w:type="textWrapping"/>
+      </w:r>
+      <w:r>
+        <w:rPr>
+          <w:rStyle w:val="VerbatimChar"/>
+        </w:rPr>
+        <w:t xml:space="preserve">#&gt;  yaml             2.2.0      2018-07-25 [1]</w:t>
+      </w:r>
+      <w:r>
+        <w:br w:type="textWrapping"/>
+      </w:r>
+      <w:r>
+        <w:rPr>
+          <w:rStyle w:val="VerbatimChar"/>
+        </w:rPr>
+        <w:t xml:space="preserve">#&gt;  source                            </w:t>
+      </w:r>
+      <w:r>
+        <w:br w:type="textWrapping"/>
+      </w:r>
+      <w:r>
+        <w:rPr>
+          <w:rStyle w:val="VerbatimChar"/>
+        </w:rPr>
+        <w:t xml:space="preserve">#&gt;  CRAN (R 3.5.1)                    </w:t>
+      </w:r>
+      <w:r>
+        <w:br w:type="textWrapping"/>
+      </w:r>
+      <w:r>
+        <w:rPr>
+          <w:rStyle w:val="VerbatimChar"/>
+        </w:rPr>
+        <w:t xml:space="preserve">#&gt;  CRAN (R 3.5.1)                    </w:t>
+      </w:r>
+      <w:r>
+        <w:br w:type="textWrapping"/>
+      </w:r>
+      <w:r>
+        <w:rPr>
+          <w:rStyle w:val="VerbatimChar"/>
+        </w:rPr>
+        <w:t xml:space="preserve">#&gt;  CRAN (R 3.5.1)                    </w:t>
+      </w:r>
+      <w:r>
+        <w:br w:type="textWrapping"/>
+      </w:r>
+      <w:r>
+        <w:rPr>
+          <w:rStyle w:val="VerbatimChar"/>
+        </w:rPr>
+        <w:t xml:space="preserve">#&gt;  CRAN (R 3.5.1)                    </w:t>
+      </w:r>
+      <w:r>
+        <w:br w:type="textWrapping"/>
+      </w:r>
+      <w:r>
+        <w:rPr>
+          <w:rStyle w:val="VerbatimChar"/>
+        </w:rPr>
+        <w:t xml:space="preserve">#&gt;  CRAN (R 3.5.1)                    </w:t>
+      </w:r>
+      <w:r>
+        <w:br w:type="textWrapping"/>
+      </w:r>
+      <w:r>
+        <w:rPr>
+          <w:rStyle w:val="VerbatimChar"/>
+        </w:rPr>
+        <w:t xml:space="preserve">#&gt;  CRAN (R 3.5.1)                    </w:t>
+      </w:r>
+      <w:r>
+        <w:br w:type="textWrapping"/>
+      </w:r>
+      <w:r>
+        <w:rPr>
+          <w:rStyle w:val="VerbatimChar"/>
+        </w:rPr>
+        <w:t xml:space="preserve">#&gt;  CRAN (R 3.5.1)                    </w:t>
+      </w:r>
+      <w:r>
+        <w:br w:type="textWrapping"/>
+      </w:r>
+      <w:r>
+        <w:rPr>
+          <w:rStyle w:val="VerbatimChar"/>
+        </w:rPr>
+        <w:t xml:space="preserve">#&gt;  Github (jalvesaq/colorout@cc5fbfa)</w:t>
+      </w:r>
+      <w:r>
+        <w:br w:type="textWrapping"/>
+      </w:r>
+      <w:r>
+        <w:rPr>
+          <w:rStyle w:val="VerbatimChar"/>
+        </w:rPr>
+        <w:t xml:space="preserve">#&gt;  CRAN (R 3.5.1)                    </w:t>
+      </w:r>
+      <w:r>
+        <w:br w:type="textWrapping"/>
+      </w:r>
+      <w:r>
+        <w:rPr>
+          <w:rStyle w:val="VerbatimChar"/>
+        </w:rPr>
+        <w:t xml:space="preserve">#&gt;  CRAN (R 3.5.1)                    </w:t>
+      </w:r>
+      <w:r>
+        <w:br w:type="textWrapping"/>
+      </w:r>
+      <w:r>
+        <w:rPr>
+          <w:rStyle w:val="VerbatimChar"/>
+        </w:rPr>
+        <w:t xml:space="preserve">#&gt;  CRAN (R 3.5.1)                    </w:t>
+      </w:r>
+      <w:r>
+        <w:br w:type="textWrapping"/>
+      </w:r>
+      <w:r>
+        <w:rPr>
+          <w:rStyle w:val="VerbatimChar"/>
+        </w:rPr>
+        <w:t xml:space="preserve">#&gt;  CRAN (R 3.5.1)                    </w:t>
+      </w:r>
+      <w:r>
+        <w:br w:type="textWrapping"/>
+      </w:r>
+      <w:r>
+        <w:rPr>
+          <w:rStyle w:val="VerbatimChar"/>
+        </w:rPr>
+        <w:t xml:space="preserve">#&gt;  CRAN (R 3.5.1)                    </w:t>
+      </w:r>
+      <w:r>
+        <w:br w:type="textWrapping"/>
+      </w:r>
+      <w:r>
+        <w:rPr>
+          <w:rStyle w:val="VerbatimChar"/>
+        </w:rPr>
+        <w:t xml:space="preserve">#&gt;  CRAN (R 3.5.1)                    </w:t>
+      </w:r>
+      <w:r>
+        <w:br w:type="textWrapping"/>
+      </w:r>
+      <w:r>
+        <w:rPr>
+          <w:rStyle w:val="VerbatimChar"/>
+        </w:rPr>
+        <w:t xml:space="preserve">#&gt;  CRAN (R 3.5.1)                    </w:t>
+      </w:r>
+      <w:r>
+        <w:br w:type="textWrapping"/>
+      </w:r>
+      <w:r>
+        <w:rPr>
+          <w:rStyle w:val="VerbatimChar"/>
+        </w:rPr>
+        <w:t xml:space="preserve">#&gt;  CRAN (R 3.5.1)                    </w:t>
+      </w:r>
+      <w:r>
+        <w:br w:type="textWrapping"/>
+      </w:r>
+      <w:r>
+        <w:rPr>
+          <w:rStyle w:val="VerbatimChar"/>
+        </w:rPr>
+        <w:t xml:space="preserve">#&gt;  CRAN (R 3.5.1)                    </w:t>
+      </w:r>
+      <w:r>
+        <w:br w:type="textWrapping"/>
+      </w:r>
+      <w:r>
+        <w:rPr>
+          <w:rStyle w:val="VerbatimChar"/>
+        </w:rPr>
+        <w:t xml:space="preserve">#&gt;  CRAN (R 3.5.1)                    </w:t>
+      </w:r>
+      <w:r>
+        <w:br w:type="textWrapping"/>
+      </w:r>
+      <w:r>
+        <w:rPr>
+          <w:rStyle w:val="VerbatimChar"/>
+        </w:rPr>
+        <w:t xml:space="preserve">#&gt;  CRAN (R 3.5.1)                    </w:t>
+      </w:r>
+      <w:r>
+        <w:br w:type="textWrapping"/>
+      </w:r>
+      <w:r>
+        <w:rPr>
+          <w:rStyle w:val="VerbatimChar"/>
+        </w:rPr>
+        <w:t xml:space="preserve">#&gt;  CRAN (R 3.5.1)                    </w:t>
+      </w:r>
+      <w:r>
+        <w:br w:type="textWrapping"/>
+      </w:r>
+      <w:r>
+        <w:rPr>
+          <w:rStyle w:val="VerbatimChar"/>
+        </w:rPr>
+        <w:t xml:space="preserve">#&gt;  CRAN (R 3.5.1)                    </w:t>
+      </w:r>
+      <w:r>
+        <w:br w:type="textWrapping"/>
+      </w:r>
+      <w:r>
+        <w:rPr>
+          <w:rStyle w:val="VerbatimChar"/>
+        </w:rPr>
+        <w:t xml:space="preserve">#&gt;  CRAN (R 3.5.1)                    </w:t>
+      </w:r>
+      <w:r>
+        <w:br w:type="textWrapping"/>
+      </w:r>
+      <w:r>
+        <w:rPr>
+          <w:rStyle w:val="VerbatimChar"/>
+        </w:rPr>
+        <w:t xml:space="preserve">#&gt;  CRAN (R 3.5.1)                    </w:t>
+      </w:r>
+      <w:r>
+        <w:br w:type="textWrapping"/>
+      </w:r>
+      <w:r>
+        <w:rPr>
+          <w:rStyle w:val="VerbatimChar"/>
+        </w:rPr>
+        <w:t xml:space="preserve">#&gt;  CRAN (R 3.5.1)                    </w:t>
+      </w:r>
+      <w:r>
+        <w:br w:type="textWrapping"/>
+      </w:r>
+      <w:r>
+        <w:rPr>
+          <w:rStyle w:val="VerbatimChar"/>
+        </w:rPr>
+        <w:t xml:space="preserve">#&gt;  CRAN (R 3.5.1)                    </w:t>
+      </w:r>
+      <w:r>
+        <w:br w:type="textWrapping"/>
+      </w:r>
+      <w:r>
+        <w:rPr>
+          <w:rStyle w:val="VerbatimChar"/>
+        </w:rPr>
+        <w:t xml:space="preserve">#&gt;  CRAN (R 3.5.1)                    </w:t>
+      </w:r>
+      <w:r>
+        <w:br w:type="textWrapping"/>
+      </w:r>
+      <w:r>
+        <w:rPr>
+          <w:rStyle w:val="VerbatimChar"/>
+        </w:rPr>
+        <w:t xml:space="preserve">#&gt;  CRAN (R 3.5.1)                    </w:t>
+      </w:r>
+      <w:r>
+        <w:br w:type="textWrapping"/>
+      </w:r>
+      <w:r>
+        <w:rPr>
+          <w:rStyle w:val="VerbatimChar"/>
+        </w:rPr>
+        <w:t xml:space="preserve">#&gt;  CRAN (R 3.5.1)                    </w:t>
+      </w:r>
+      <w:r>
+        <w:br w:type="textWrapping"/>
+      </w:r>
+      <w:r>
+        <w:rPr>
+          <w:rStyle w:val="VerbatimChar"/>
+        </w:rPr>
+        <w:t xml:space="preserve">#&gt;  CRAN (R 3.5.1)                    </w:t>
+      </w:r>
+      <w:r>
+        <w:br w:type="textWrapping"/>
+      </w:r>
+      <w:r>
+        <w:rPr>
+          <w:rStyle w:val="VerbatimChar"/>
+        </w:rPr>
+        <w:t xml:space="preserve">#&gt;  CRAN (R 3.5.1)                    </w:t>
+      </w:r>
+      <w:r>
+        <w:br w:type="textWrapping"/>
+      </w:r>
+      <w:r>
+        <w:rPr>
+          <w:rStyle w:val="VerbatimChar"/>
+        </w:rPr>
+        <w:t xml:space="preserve">#&gt;  CRAN (R 3.5.1)                    </w:t>
+      </w:r>
+      <w:r>
+        <w:br w:type="textWrapping"/>
+      </w:r>
+      <w:r>
+        <w:rPr>
+          <w:rStyle w:val="VerbatimChar"/>
+        </w:rPr>
+        <w:t xml:space="preserve">#&gt;  CRAN (R 3.5.1)                    </w:t>
+      </w:r>
+      <w:r>
+        <w:br w:type="textWrapping"/>
+      </w:r>
+      <w:r>
+        <w:rPr>
+          <w:rStyle w:val="VerbatimChar"/>
+        </w:rPr>
+        <w:t xml:space="preserve">#&gt;  CRAN (R 3.5.1)                    </w:t>
+      </w:r>
+      <w:r>
+        <w:br w:type="textWrapping"/>
+      </w:r>
+      <w:r>
+        <w:rPr>
+          <w:rStyle w:val="VerbatimChar"/>
+        </w:rPr>
+        <w:t xml:space="preserve">#&gt;  local                             </w:t>
+      </w:r>
+      <w:r>
+        <w:br w:type="textWrapping"/>
+      </w:r>
+      <w:r>
+        <w:rPr>
+          <w:rStyle w:val="VerbatimChar"/>
+        </w:rPr>
+        <w:t xml:space="preserve">#&gt;  CRAN (R 3.5.1)                    </w:t>
+      </w:r>
+      <w:r>
+        <w:br w:type="textWrapping"/>
+      </w:r>
+      <w:r>
+        <w:rPr>
+          <w:rStyle w:val="VerbatimChar"/>
+        </w:rPr>
+        <w:t xml:space="preserve">#&gt;  CRAN (R 3.5.1)                    </w:t>
+      </w:r>
+      <w:r>
+        <w:br w:type="textWrapping"/>
+      </w:r>
+      <w:r>
+        <w:rPr>
+          <w:rStyle w:val="VerbatimChar"/>
+        </w:rPr>
+        <w:t xml:space="preserve">#&gt;  CRAN (R 3.5.1)                    </w:t>
+      </w:r>
+      <w:r>
+        <w:br w:type="textWrapping"/>
+      </w:r>
+      <w:r>
+        <w:rPr>
+          <w:rStyle w:val="VerbatimChar"/>
+        </w:rPr>
+        <w:t xml:space="preserve">#&gt;  CRAN (R 3.5.1)                    </w:t>
+      </w:r>
+      <w:r>
+        <w:br w:type="textWrapping"/>
+      </w:r>
+      <w:r>
+        <w:rPr>
+          <w:rStyle w:val="VerbatimChar"/>
+        </w:rPr>
+        <w:t xml:space="preserve">#&gt;  CRAN (R 3.5.1)                    </w:t>
+      </w:r>
+      <w:r>
+        <w:br w:type="textWrapping"/>
+      </w:r>
+      <w:r>
+        <w:rPr>
+          <w:rStyle w:val="VerbatimChar"/>
+        </w:rPr>
+        <w:t xml:space="preserve">#&gt;  CRAN (R 3.5.1)                    </w:t>
+      </w:r>
+      <w:r>
+        <w:br w:type="textWrapping"/>
+      </w:r>
+      <w:r>
+        <w:rPr>
+          <w:rStyle w:val="VerbatimChar"/>
+        </w:rPr>
+        <w:t xml:space="preserve">#&gt;  CRAN (R 3.5.1)                    </w:t>
+      </w:r>
+      <w:r>
+        <w:br w:type="textWrapping"/>
+      </w:r>
+      <w:r>
+        <w:rPr>
+          <w:rStyle w:val="VerbatimChar"/>
+        </w:rPr>
+        <w:t xml:space="preserve">#&gt;  CRAN (R 3.5.1)                    </w:t>
+      </w:r>
+      <w:r>
+        <w:br w:type="textWrapping"/>
+      </w:r>
+      <w:r>
+        <w:rPr>
+          <w:rStyle w:val="VerbatimChar"/>
+        </w:rPr>
+        <w:t xml:space="preserve">#&gt;  CRAN (R 3.5.1)                    </w:t>
+      </w:r>
+      <w:r>
+        <w:br w:type="textWrapping"/>
+      </w:r>
+      <w:r>
+        <w:rPr>
+          <w:rStyle w:val="VerbatimChar"/>
+        </w:rPr>
+        <w:t xml:space="preserve">#&gt;  CRAN (R 3.5.1)                    </w:t>
+      </w:r>
+      <w:r>
+        <w:br w:type="textWrapping"/>
+      </w:r>
+      <w:r>
+        <w:rPr>
+          <w:rStyle w:val="VerbatimChar"/>
+        </w:rPr>
+        <w:t xml:space="preserve">#&gt;  CRAN (R 3.5.1)                    </w:t>
+      </w:r>
+      <w:r>
+        <w:br w:type="textWrapping"/>
+      </w:r>
+      <w:r>
+        <w:rPr>
+          <w:rStyle w:val="VerbatimChar"/>
+        </w:rPr>
+        <w:t xml:space="preserve">#&gt;  CRAN (R 3.5.1)                    </w:t>
+      </w:r>
+      <w:r>
+        <w:br w:type="textWrapping"/>
+      </w:r>
+      <w:r>
+        <w:rPr>
+          <w:rStyle w:val="VerbatimChar"/>
+        </w:rPr>
+        <w:t xml:space="preserve">#&gt; </w:t>
+      </w:r>
+      <w:r>
+        <w:br w:type="textWrapping"/>
+      </w:r>
+      <w:r>
+        <w:rPr>
+          <w:rStyle w:val="VerbatimChar"/>
+        </w:rPr>
+        <w:t xml:space="preserve">#&gt; [1] /Users/asparks/Library/R/3.x/library</w:t>
+      </w:r>
+      <w:r>
+        <w:br w:type="textWrapping"/>
+      </w:r>
+      <w:r>
+        <w:rPr>
+          <w:rStyle w:val="VerbatimChar"/>
+        </w:rPr>
+        <w:t xml:space="preserve">#&gt; [2] /usr/local/Cellar/r/3.5.1/lib/R/library</w:t>
       </w:r>
     </w:p>
     <w:p>
@@ -4786,7 +5338,7 @@
         <w:rPr>
           <w:rStyle w:val="VerbatimChar"/>
         </w:rPr>
-        <w:t xml:space="preserve">#&gt; Local:    master /Users/adamsparks/Development/rice_awd_pests</w:t>
+        <w:t xml:space="preserve">#&gt; Local:    master /Users/asparks/Development/rice_awd_pests</w:t>
       </w:r>
       <w:r>
         <w:br w:type="textWrapping"/>
@@ -4804,7 +5356,7 @@
         <w:rPr>
           <w:rStyle w:val="VerbatimChar"/>
         </w:rPr>
-        <w:t xml:space="preserve">#&gt; Head:     [756b377] 2018-10-06: Replaces ShB with sheath blight in document</w:t>
+        <w:t xml:space="preserve">#&gt; Head:     [61946a3] 2018-11-01: Replace spaces with non-breaking</w:t>
       </w:r>
     </w:p>
     <w:sectPr>

</xml_diff>

<commit_message>
Correct formatting of superscript and dashes throughout
</commit_message>
<xml_diff>
--- a/analysis/paper/paper.docx
+++ b/analysis/paper/paper.docx
@@ -466,7 +466,7 @@
         <w:t xml:space="preserve"> </w:t>
       </w:r>
       <w:r>
-        <w:t xml:space="preserve">split-plot</w:t>
+        <w:t xml:space="preserve">split–plot</w:t>
       </w:r>
       <w:r>
         <w:t xml:space="preserve"> </w:t>
@@ -1246,7 +1246,7 @@
         <w:t xml:space="preserve"> </w:t>
       </w:r>
       <w:r>
-        <w:t xml:space="preserve">cross-cutting</w:t>
+        <w:t xml:space="preserve">cross–disciplinary</w:t>
       </w:r>
       <w:r>
         <w:t xml:space="preserve"> </w:t>
@@ -1500,7 +1500,7 @@
         <w:t xml:space="preserve"> </w:t>
       </w:r>
       <w:r>
-        <w:t xml:space="preserve">estimated normal yield losses in tropical irrigated lowland rice in Asia at 5-10  %. The disease is best managed through an integrated disease management approach which includes resistance</w:t>
+        <w:t xml:space="preserve">estimated normal yield losses in tropical irrigated lowland rice in Asia at 5–10  %. The disease is best managed through an integrated disease management approach which includes resistance</w:t>
       </w:r>
       <w:r>
         <w:t xml:space="preserve"> </w:t>
@@ -1562,7 +1562,7 @@
         <w:t xml:space="preserve"> </w:t>
       </w:r>
       <w:r>
-        <w:t xml:space="preserve">L.) developed by the International Rice Research Institute (IRRI) and its partners that saves about 15-40 % of irrigation water while not affecting yield</w:t>
+        <w:t xml:space="preserve">L.) developed by the International Rice Research Institute (IRRI) and its partners that saves about 15–40 % of irrigation water while not affecting yield</w:t>
       </w:r>
       <w:r>
         <w:t xml:space="preserve"> </w:t>
@@ -1615,7 +1615,7 @@
         <w:pStyle w:val="BodyText"/>
       </w:pPr>
       <w:r>
-        <w:t xml:space="preserve">The AWD technology has been identified as promising climate-smart practice for different rice growing regions that can stabilize rice production in water scarce areas as well as help reduce the carbon footprint of rice production. Various countries,</w:t>
+        <w:t xml:space="preserve">The AWD technology has been identified as promising climate smart practice for different rice growing regions that can stabilize rice production in water scarce areas as well as help reduce the carbon footprint of rice production. Various countries,</w:t>
       </w:r>
       <w:r>
         <w:t xml:space="preserve"> </w:t>
@@ -1702,7 +1702,7 @@
         <w:pStyle w:val="FirstParagraph"/>
       </w:pPr>
       <w:r>
-        <w:t xml:space="preserve">The plot design was a split-plot randomised complete block design with four replicates where irrigation was the main plot treatment and N rate was the split-plot treatment.</w:t>
+        <w:t xml:space="preserve">The plot design was a split–plot randomised complete block design with four replicates where irrigation was the main plot treatment and N rate was the split–plot treatment.</w:t>
       </w:r>
     </w:p>
     <w:p>
@@ -1710,7 +1710,43 @@
         <w:pStyle w:val="BodyText"/>
       </w:pPr>
       <w:r>
-        <w:t xml:space="preserve">The main plot treatments were alternate wetting and drying (AWD) and continuously puddled or farmers’ practice as the control treatment. The main plot size was 12 m x 12 m (144 m^2), with a split-plot size of 5 m x 5 m (25 m^2). Replication size was 12 m x 24 m (288 m^2) with a buffer of 1 m per split-plot for a whole experiment size of 1,152 m^2.</w:t>
+        <w:t xml:space="preserve">The main plot treatments were alternate wetting and drying (AWD) and continuously puddled or farmers’ practice as the control treatment. The main plot size was 12 m x 12 m (144 m</w:t>
+      </w:r>
+      <w:r>
+        <w:rPr>
+          <w:vertAlign w:val="superscript"/>
+        </w:rPr>
+        <w:t xml:space="preserve">2</w:t>
+      </w:r>
+      <w:r>
+        <w:t xml:space="preserve">), with a split–plot size of 5 m x 5 m (25 m</w:t>
+      </w:r>
+      <w:r>
+        <w:rPr>
+          <w:vertAlign w:val="superscript"/>
+        </w:rPr>
+        <w:t xml:space="preserve">2</w:t>
+      </w:r>
+      <w:r>
+        <w:t xml:space="preserve">). Replication size was 12 m x 24 m (288 m</w:t>
+      </w:r>
+      <w:r>
+        <w:rPr>
+          <w:vertAlign w:val="superscript"/>
+        </w:rPr>
+        <w:t xml:space="preserve">2</w:t>
+      </w:r>
+      <w:r>
+        <w:t xml:space="preserve">) with a buffer of 1 m per split–plot for a whole experiment size of 1,152 m</w:t>
+      </w:r>
+      <w:r>
+        <w:rPr>
+          <w:vertAlign w:val="superscript"/>
+        </w:rPr>
+        <w:t xml:space="preserve">2</w:t>
+      </w:r>
+      <w:r>
+        <w:t xml:space="preserve">.</w:t>
       </w:r>
     </w:p>
     <w:p>
@@ -1730,7 +1766,7 @@
         <w:t xml:space="preserve">i.e.</w:t>
       </w:r>
       <w:r>
-        <w:t xml:space="preserve">, when the water level reached 15 cm below the soil surface irrigation water was applied to a level of 5 cm. In puddled plots a standing water layer of 3-5 cm was maintained throughout the growing season.</w:t>
+        <w:t xml:space="preserve">, when the water level reached 15 cm below the soil surface irrigation water was applied to a level of 5 cm. In puddled plots a standing water layer of 3–5 cm was maintained throughout the growing season.</w:t>
       </w:r>
     </w:p>
     <w:p>
@@ -1738,7 +1774,7 @@
         <w:pStyle w:val="BodyText"/>
       </w:pPr>
       <w:r>
-        <w:t xml:space="preserve">The split-plot treatment rates of N were N0 (no N supply), N100 (100 kg per ha applied as urea in three splits) and N120 (120 kg per ha applied as urea in three splits) (Tab. @ref(tab:N_rate)).</w:t>
+        <w:t xml:space="preserve">The split–plot treatment rates of N were N0 (no N supply), N100 (100 kg per ha applied as urea in three splits) and N120 (120 kg per ha applied as urea in three splits) (Tab. @ref(tab:N_rate)).</w:t>
       </w:r>
     </w:p>
     <w:p>
@@ -1789,7 +1825,7 @@
         <w:t xml:space="preserve"> </w:t>
       </w:r>
       <w:r>
-        <w:t xml:space="preserve">AG1-1a previously isolated from infected rice was maintained on potato dextrose agar (PDA) medium in tubes. The isolate was transferred to 90 mm Petri dishes containing PDA and incubated a room temperature (20 to 27°C). Glass bottles of autoclaved rice grain and hull substrate were prepared and plugs of the culture were transferred from Petri dishes to the autoclaved substrate and incubated at room temperature for two weeks.</w:t>
+        <w:t xml:space="preserve">AG1–1a previously isolated from infected rice was maintained on potato dextrose agar (PDA) medium in tubes. The isolate was transferred to 90 mm Petri dishes containing PDA and incubated a room temperature (20 to 27°C). Glass bottles of autoclaved rice grain and hull substrate were prepared and plugs of the culture were transferred from Petri dishes to the autoclaved substrate and incubated at room temperature for two weeks.</w:t>
       </w:r>
     </w:p>
     <w:p>
@@ -1797,7 +1833,7 @@
         <w:pStyle w:val="BodyText"/>
       </w:pPr>
       <w:r>
-        <w:t xml:space="preserve">The plots were inoculated 20 days after transplanting by spreading 151 g of inoculum over the split-plot area with a 1 m buffer on either end (4 m x 11 m).</w:t>
+        <w:t xml:space="preserve">The plots were inoculated 20 days after transplanting by spreading 151 g of inoculum over the split–plot area with a 1 m buffer on either end (4 m x 11 m).</w:t>
       </w:r>
     </w:p>
     <w:p>
@@ -1825,7 +1861,61 @@
         <w:pStyle w:val="FirstParagraph"/>
       </w:pPr>
       <w:r>
-        <w:t xml:space="preserve">The 2016 experiment followed the same split-plot design as described for the 2015 experiment. However, the plot size was increased and due to these changes, the replicate sizes are are not equal as necessitated by the use of a larger area for the experiment. The main plot sizes were: Block 1 (B1) 21 m x 20.5 m (412.5 sq m) and Block 2 (B2) 20.25 m x 21.6 m (437.4 m^2). The split-plot sizes were B1 21 m x 10.25 m (215.25 m^2), B2 20.25 m x 10.8 m (218.7 m^2). The replication sizes were B1 - 42 m x 20.5 m (861 m^2) and B2 - 40.5 m x 21.6 m (874.8 m^2). A buffer 0.5 m per split-plot was used and the overall experiment size was 3471.6 m^2.</w:t>
+        <w:t xml:space="preserve">The 2016 experiment followed the same split–plot design as described for the 2015 experiment. However, the plot size was increased and due to these changes, the replicate sizes are are not equal as necessitated by the use of a larger area for the experiment. The main plot sizes were: Block 1 (B1) 21 m x 20.5 m (412.5 sq m) and Block 2 (B2) 20.25 m x 21.6 m (437.4 m</w:t>
+      </w:r>
+      <w:r>
+        <w:rPr>
+          <w:vertAlign w:val="superscript"/>
+        </w:rPr>
+        <w:t xml:space="preserve">2</w:t>
+      </w:r>
+      <w:r>
+        <w:t xml:space="preserve">). The split–plot sizes were B1 21 m x 10.25 m (215.25 m</w:t>
+      </w:r>
+      <w:r>
+        <w:rPr>
+          <w:vertAlign w:val="superscript"/>
+        </w:rPr>
+        <w:t xml:space="preserve">2</w:t>
+      </w:r>
+      <w:r>
+        <w:t xml:space="preserve">), B2 20.25 m x 10.8 m (218.7 m</w:t>
+      </w:r>
+      <w:r>
+        <w:rPr>
+          <w:vertAlign w:val="superscript"/>
+        </w:rPr>
+        <w:t xml:space="preserve">2</w:t>
+      </w:r>
+      <w:r>
+        <w:t xml:space="preserve">). The replication sizes were B1 — 42 m x 20.5 m (861 m</w:t>
+      </w:r>
+      <w:r>
+        <w:rPr>
+          <w:vertAlign w:val="superscript"/>
+        </w:rPr>
+        <w:t xml:space="preserve">2</w:t>
+      </w:r>
+      <w:r>
+        <w:t xml:space="preserve">) and B2 — 40.5 m x 21.6 m (874.8 m</w:t>
+      </w:r>
+      <w:r>
+        <w:rPr>
+          <w:vertAlign w:val="superscript"/>
+        </w:rPr>
+        <w:t xml:space="preserve">2</w:t>
+      </w:r>
+      <w:r>
+        <w:t xml:space="preserve">). A buffer 0.5 m per split–plot was used and the overall experiment size was 3471.6 m</w:t>
+      </w:r>
+      <w:r>
+        <w:rPr>
+          <w:vertAlign w:val="superscript"/>
+        </w:rPr>
+        <w:t xml:space="preserve">2</w:t>
+      </w:r>
+      <w:r>
+        <w:t xml:space="preserve">.</w:t>
       </w:r>
     </w:p>
     <w:p>
@@ -1833,7 +1923,7 @@
         <w:pStyle w:val="BodyText"/>
       </w:pPr>
       <w:r>
-        <w:t xml:space="preserve">Split-plot N rates differed from the 2015 rates with only two N treatments, N60 (60 kg / ha as urea split into two applications) and N180 (180 kg / ha in three splits) being applied (Tab. @ref(tab:N_rate)).</w:t>
+        <w:t xml:space="preserve">split–plot N rates differed from the 2015 rates with only two N treatments, N60 (60 kg / ha as urea split into two applications) and N180 (180 kg / ha in three splits) being applied (Tab. @ref(tab:N_rate)).</w:t>
       </w:r>
     </w:p>
     <w:p>
@@ -1887,7 +1977,7 @@
         <w:pStyle w:val="FirstParagraph"/>
       </w:pPr>
       <w:r>
-        <w:t xml:space="preserve">In both experiments, two sample areas, sized 1 m x 1 m, per plot were assessed. The total number of tillers per hill and number of tillers with sheath blight (incidence) were measured for nine hills per sample area. Tiller sheath severity was measured for four tillers per hill and six leaves tiller using a disease assessment rating scale for field evaluation developed at IRRI. The scale is an unequally spaced categorical scale where 0 - no disease; 1 - trace to 1 % severity; 2 - 1 to 5 % severity; 3 - 5 to 15 % severity; 4 - 15 to 50 % severity; 5 - 50 to 100 % severity. Severity was considered to be the amount of leaf or sheath tissue covered by sheath blight lesions. Leaves were rated as green (living) having at least XXX % living tissue or dead, defined as having less than XXX % living tissue. The same rating methodology was used in both experiments. Five disease assessments were made in the 2015 experiment and four disease assessments were made in the 2016 experiment, respectively.</w:t>
+        <w:t xml:space="preserve">In both experiments, two sample areas, sized 1 m x 1 m, per plot were assessed. The total number of tillers per hill and number of tillers with sheath blight (incidence) were measured for nine hills per sample area. Tiller sheath severity was measured for four tillers per hill and six leaves tiller using a disease assessment rating scale for field evaluation developed at IRRI. The scale is an unequally spaced categorical scale where 0 – no disease; 1 – trace to 1 % severity; 2 – 1 to 5 % severity; 3 – 5 to 15 % severity; 4 – 15 to 50 % severity; 5 – 50 to 100 % severity. Severity was considered to be the amount of leaf or sheath tissue covered by sheath blight lesions. Leaves were rated as green (living) having at least XXX % living tissue or dead, defined as having less than XXX % living tissue. The same rating methodology was used in both experiments. Five disease assessments were made in the 2015 experiment and four disease assessments were made in the 2016 experiment, respectively.</w:t>
       </w:r>
     </w:p>
     <w:p>
@@ -1990,7 +2080,7 @@
         <w:t xml:space="preserve">(Hadfield 2010)</w:t>
       </w:r>
       <w:r>
-        <w:t xml:space="preserve">. Six models were created where the the dependent variables were 2015 tiller sheath blight incidence, 2015 tiller sheath blight severity, 2015 leaf sheath blight severity; 2016 tiller sheath blight incidence, 2016 tiller sheath blight severity; 2016 leaf sheath blight severity, respectively. The independent variables were the irrigation management and N rate with replicate treated as a random variable. The base levels (control treatments) for the analyses for 2015 were: N rate - N0, irrigation management - puddled and for 2016 they were: N rate - N60, irrigation management - puddled</w:t>
+        <w:t xml:space="preserve">. Six models were created where the the dependent variables were 2015 tiller sheath blight incidence, 2015 tiller sheath blight severity, 2015 leaf sheath blight severity; 2016 tiller sheath blight incidence, 2016 tiller sheath blight severity; 2016 leaf sheath blight severity, respectively. The independent variables were the irrigation management and N rate with replicate treated as a random variable. The base levels (control treatments) for the analyses for 2015 were: N rate – N0, irrigation management – puddled and for 2016 they were: N rate – N60, irrigation management – puddled</w:t>
       </w:r>
     </w:p>
     <w:p>
@@ -2019,7 +2109,7 @@
         <w:t xml:space="preserve"> </w:t>
       </w:r>
       <w:r>
-        <w:t xml:space="preserve">package was used to provide utilities to check MCMC chain convergence using visual inspection of resulting trace graphs and the Gelman-Rubin test.</w:t>
+        <w:t xml:space="preserve">package was used to provide utilities to check MCMC chain convergence using visual inspection of resulting trace graphs and the Gelman–Rubin test.</w:t>
       </w:r>
     </w:p>
     <w:p>
@@ -2466,7 +2556,7 @@
         <w:pStyle w:val="BodyText"/>
       </w:pPr>
       <w:r>
-        <w:t xml:space="preserve">The combination of the irrigation and N rates did not appear to increase the disease severity or incidence in either experiment. In 2015 there were no clear differences in the interaction of irrigation and N rate between any of the three treatments. However, in the 2016 experiment the combination of AWD-N180 was clearly different, being lower, than the puddled-N60 combination treatment.</w:t>
+        <w:t xml:space="preserve">The combination of the irrigation and N rates did not appear to increase the disease severity or incidence in either experiment. In 2015 there were no clear differences in the interaction of irrigation and N rate between any of the three treatments. However, in the 2016 experiment the combination of AWD–N180 was clearly different, being lower, than the PDL–N60 combination treatment.</w:t>
       </w:r>
     </w:p>
     <w:p>
@@ -2540,7 +2630,7 @@
         <w:pStyle w:val="BodyText"/>
       </w:pPr>
       <w:r>
-        <w:t xml:space="preserve">Climate change is predicted to decrease sheath blight risk in the Korean peninsula over the longer term. However, over the next 10 - 20 years the risk is predicted to remain the same as from 2000 - 2010</w:t>
+        <w:t xml:space="preserve">Climate change is predicted to decrease sheath blight risk in the Korean peninsula over the longer term. However, over the next 10 – 20 years the risk is predicted to remain the same as from 2000 – 2010</w:t>
       </w:r>
       <w:r>
         <w:t xml:space="preserve"> </w:t>
@@ -4130,7 +4220,7 @@
           <wp:inline>
             <wp:extent cx="5943600" cy="5943600"/>
             <wp:effectExtent b="0" l="0" r="0" t="0"/>
-            <wp:docPr descr="Figure 3 Sheath blight progress was measured in the 2015 at five assessment points and 2016 experiment at four points. Sheath blight incidence was rated as the number of infected tillers divided by the total number of tillers per hill and used to calculate the area under the disease progress stairs (AUDPS). Sheath blight severity was rated on an unevenly spaced categorical scale and converted to the mid-point percentage value to calculate the AUDPS. Main plot irrigation treatments were permanently puddled (PDL) and alternate wetting and drying (AWD)." title="" id="1" name="Picture"/>
+            <wp:docPr descr="Figure 3 Sheath blight progress was measured in the 2015 at five assessment points and 2016 experiment at four points. Sheath blight incidence was rated as the number of infected tillers divided by the total number of tillers per hill and used to calculate the area under the disease progress stairs (AUDPS). Sheath blight severity was rated on an unevenly spaced categorical scale and converted to the mid–point percentage value to calculate the AUDPS. Main plot irrigation treatments were permanently puddled (PDL) and alternate wetting and drying (AWD)." title="" id="1" name="Picture"/>
             <a:graphic>
               <a:graphicData uri="http://schemas.openxmlformats.org/drawingml/2006/picture">
                 <pic:pic>
@@ -4173,7 +4263,7 @@
         <w:pStyle w:val="ImageCaption"/>
       </w:pPr>
       <w:r>
-        <w:t xml:space="preserve">Figure 3 Sheath blight progress was measured in the 2015 at five assessment points and 2016 experiment at four points. Sheath blight incidence was rated as the number of infected tillers divided by the total number of tillers per hill and used to calculate the area under the disease progress stairs (AUDPS). Sheath blight severity was rated on an unevenly spaced categorical scale and converted to the mid-point percentage value to calculate the AUDPS. Main plot irrigation treatments were permanently puddled (PDL) and alternate wetting and drying (AWD).</w:t>
+        <w:t xml:space="preserve">Figure 3 Sheath blight progress was measured in the 2015 at five assessment points and 2016 experiment at four points. Sheath blight incidence was rated as the number of infected tillers divided by the total number of tillers per hill and used to calculate the area under the disease progress stairs (AUDPS). Sheath blight severity was rated on an unevenly spaced categorical scale and converted to the mid–point percentage value to calculate the AUDPS. Main plot irrigation treatments were permanently puddled (PDL) and alternate wetting and drying (AWD).</w:t>
       </w:r>
     </w:p>
     <w:p>
@@ -4195,7 +4285,7 @@
           <wp:inline>
             <wp:extent cx="5943600" cy="5943600"/>
             <wp:effectExtent b="0" l="0" r="0" t="0"/>
-            <wp:docPr descr="Figure 4 Sheath blight severity progress was measured in the 2015 at five assessment points and 2016 experiment at four points. Sheath blight incidence was rated as the number of infected tillers divided by the total number of tillers per hill and used to calculate the area under the disease progress stairs (AUDPS). Sheath blight severity was rated on an unevenly spaced categorical scale and converted to the mid-point percentage value to calculate the AUDPS. Five different N treatments were applied to split plots depending on the experiment. In the 2015 experiment three N rate treatments were applied: no N (N0), 100 kgkg /^ ha N (N100) and 180 kgkg /^ ha N (N120). In the 2016 experiment, two N rate treatments were applied: 60 kgkg /^ ha N (N60) and 180 kgkg /^ ha N (N180)." title="" id="1" name="Picture"/>
+            <wp:docPr descr="Figure 4 Sheath blight severity progress was measured in the 2015 at five assessment points and 2016 experiment at four points. Sheath blight incidence was rated as the number of infected tillers divided by the total number of tillers per hill and used to calculate the area under the disease progress stairs (AUDPS). Sheath blight severity was rated on an unevenly spaced categorical scale and converted to the mid–point percentage value to calculate the AUDPS. Five different N treatments were applied to split plots depending on the experiment. In the 2015 experiment three N rate treatments were applied: no N (N0), 100 kgkg /^ ha N (N100) and 180 kgkg /^ ha N (N120). In the 2016 experiment, two N rate treatments were applied: 60 kgkg /^ ha N (N60) and 180 kgkg /^ ha N (N180)." title="" id="1" name="Picture"/>
             <a:graphic>
               <a:graphicData uri="http://schemas.openxmlformats.org/drawingml/2006/picture">
                 <pic:pic>
@@ -4238,7 +4328,7 @@
         <w:pStyle w:val="ImageCaption"/>
       </w:pPr>
       <w:r>
-        <w:t xml:space="preserve">Figure 4 Sheath blight severity progress was measured in the 2015 at five assessment points and 2016 experiment at four points. Sheath blight incidence was rated as the number of infected tillers divided by the total number of tillers per hill and used to calculate the area under the disease progress stairs (AUDPS). Sheath blight severity was rated on an unevenly spaced categorical scale and converted to the mid-point percentage value to calculate the AUDPS. Five different N treatments were applied to split plots depending on the experiment. In the 2015 experiment three N rate treatments were applied: no N (N0), 100 kgkg /^ ha N (N100) and 180 kgkg /^ ha N (N120). In the 2016 experiment, two N rate treatments were applied: 60 kgkg /^ ha N (N60) and 180 kgkg /^ ha N (N180).</w:t>
+        <w:t xml:space="preserve">Figure 4 Sheath blight severity progress was measured in the 2015 at five assessment points and 2016 experiment at four points. Sheath blight incidence was rated as the number of infected tillers divided by the total number of tillers per hill and used to calculate the area under the disease progress stairs (AUDPS). Sheath blight severity was rated on an unevenly spaced categorical scale and converted to the mid–point percentage value to calculate the AUDPS. Five different N treatments were applied to split plots depending on the experiment. In the 2015 experiment three N rate treatments were applied: no N (N0), 100 kgkg /^ ha N (N100) and 180 kgkg /^ ha N (N120). In the 2016 experiment, two N rate treatments were applied: 60 kgkg /^ ha N (N60) and 180 kgkg /^ ha N (N180).</w:t>
       </w:r>
     </w:p>
     <w:p>
@@ -4396,7 +4486,7 @@
         <w:pStyle w:val="FirstParagraph"/>
       </w:pPr>
       <w:r>
-        <w:t xml:space="preserve">This report was generated on 2018-11-02 10:35:38 using the following computational environment and dependencies:</w:t>
+        <w:t xml:space="preserve">This report was generated on 2018-11-02 11:09:41 using the following computational environment and dependencies:</w:t>
       </w:r>
     </w:p>
     <w:p>
@@ -5425,7 +5515,7 @@
         <w:rPr>
           <w:rStyle w:val="VerbatimChar"/>
         </w:rPr>
-        <w:t xml:space="preserve">#&gt; Head:     [8038e99] 2018-11-02: Update README</w:t>
+        <w:t xml:space="preserve">#&gt; Head:     [110414d] 2018-11-02: Autodeploy site to GitHub from Travis</w:t>
       </w:r>
     </w:p>
     <w:sectPr>

</xml_diff>

<commit_message>
Fix "kgkg / ^"
</commit_message>
<xml_diff>
--- a/analysis/paper/paper.docx
+++ b/analysis/paper/paper.docx
@@ -1138,7 +1138,7 @@
         <w:t xml:space="preserve"> </w:t>
       </w:r>
       <w:r>
-        <w:t xml:space="preserve">suggest</w:t>
+        <w:t xml:space="preserve">indicate</w:t>
       </w:r>
       <w:r>
         <w:t xml:space="preserve"> </w:t>
@@ -1636,7 +1636,7 @@
         <w:t xml:space="preserve">(Ministry of Environment and Forests (MOEF) Government of the People’s Republic of Bangladesh 2015)</w:t>
       </w:r>
       <w:r>
-        <w:t xml:space="preserve">. However, a change like this in the water regime in rice fields on a large scale might trigger different other effects, for example changes in disease intensity or severity.</w:t>
+        <w:t xml:space="preserve">. However, a change like this in the water regime in rice fields on a large scale might trigger different other unintended effects, for example changes in disease intensity or severity.</w:t>
       </w:r>
     </w:p>
     <w:p>
@@ -1861,7 +1861,7 @@
         <w:pStyle w:val="FirstParagraph"/>
       </w:pPr>
       <w:r>
-        <w:t xml:space="preserve">The 2016 experiment followed the same split–plot design as described for the 2015 experiment. However, the plot size was increased and due to these changes, the replicate sizes are are not equal as necessitated by the use of a larger area for the experiment. The main plot sizes were: Block 1 (B1) 21 m x 20.5 m (412.5 sq m) and Block 2 (B2) 20.25 m x 21.6 m (437.4 m</w:t>
+        <w:t xml:space="preserve">The 2016 experiment followed the same split–plot design as described for the 2015 experiment. However, the plot size was increased and due to these changes, the replicate sizes are are not equal as necessitated by the use of a larger area for the experiment due to differences in the blocks. The main plot sizes were: Block 1 (B1) 21 m x 20.5 m (412.5 sq m) and Block 2 (B2) 20.25 m x 21.6 m (437.4 m</w:t>
       </w:r>
       <w:r>
         <w:rPr>
@@ -1923,7 +1923,7 @@
         <w:pStyle w:val="BodyText"/>
       </w:pPr>
       <w:r>
-        <w:t xml:space="preserve">split–plot N rates differed from the 2015 rates with only two N treatments, N60 (60 kg / ha as urea split into two applications) and N180 (180 kg / ha in three splits) being applied (Tab. @ref(tab:N_rate)).</w:t>
+        <w:t xml:space="preserve">Split–plot N rates differed from the 2015 rates with only two N treatments, N60 (60 kg / ha as urea split into two applications) and N180 (180 kg / ha in three splits) being applied (Tab. @ref(tab:N_rate)).</w:t>
       </w:r>
     </w:p>
     <w:p>
@@ -1959,7 +1959,7 @@
         <w:pStyle w:val="FirstParagraph"/>
       </w:pPr>
       <w:r>
-        <w:t xml:space="preserve">Based on the 2015 results, the inoculation methods were modified in 2016 to increase the amount of inoculum and applied to a smaller area. Plots were inoculated 41 days after transplanting using ten bottles per one sampling area (1 m x 1 m) per plot, where one bottle contained 151 g inoculum. A total amount of 1,510 g of inoculum was applied to a 1 m x 1 m area.</w:t>
+        <w:t xml:space="preserve">Based on the 2015 results, the inoculation methods were modified in 2016 to increase the amount of inoculum and applied to a smaller area. Plots were inoculated 41 days after transplanting using ten bottles per one sampling area (1 m x 1 m) per plot, where one bottle contained 151 g inoculum. A total amount of 1,510 g of inoculum was applied to each 1 m x 1 m area.</w:t>
       </w:r>
     </w:p>
     <w:p>
@@ -2007,7 +2007,16 @@
         <w:t xml:space="preserve"> </w:t>
       </w:r>
       <w:r>
-        <w:t xml:space="preserve">was calculated for both disease incidence and severity using the R package</w:t>
+        <w:t xml:space="preserve">was calculated for both disease incidence and severity using R, version 3.5.0</w:t>
+      </w:r>
+      <w:r>
+        <w:t xml:space="preserve"> </w:t>
+      </w:r>
+      <w:r>
+        <w:t xml:space="preserve">(R Core Team 2018)</w:t>
+      </w:r>
+      <w:r>
+        <w:t xml:space="preserve">, package</w:t>
       </w:r>
       <w:r>
         <w:t xml:space="preserve"> </w:t>
@@ -2019,13 +2028,16 @@
         <w:t xml:space="preserve">agricolae</w:t>
       </w:r>
       <w:r>
-        <w:t xml:space="preserve"> </w:t>
-      </w:r>
-      <w:r>
-        <w:t xml:space="preserve">(de Mendiburu 2017; R Core Team 2018)</w:t>
-      </w:r>
-      <w:r>
-        <w:t xml:space="preserve">. Due to the scale used for collection, the severity data were converted to the midpoint percent value of the scale range for each value.</w:t>
+        <w:t xml:space="preserve">, version 1.2-8,</w:t>
+      </w:r>
+      <w:r>
+        <w:t xml:space="preserve"> </w:t>
+      </w:r>
+      <w:r>
+        <w:t xml:space="preserve">(de Mendiburu 2017)</w:t>
+      </w:r>
+      <w:r>
+        <w:t xml:space="preserve">. Due to the use of a severity scale for data collection, the severity data were converted to the midpoint percent value of the scale range for each value.</w:t>
       </w:r>
     </w:p>
     <w:p>
@@ -2080,7 +2092,7 @@
         <w:t xml:space="preserve">(Hadfield 2010)</w:t>
       </w:r>
       <w:r>
-        <w:t xml:space="preserve">. Six models were created where the the dependent variables were 2015 tiller sheath blight incidence, 2015 tiller sheath blight severity, 2015 leaf sheath blight severity; 2016 tiller sheath blight incidence, 2016 tiller sheath blight severity; 2016 leaf sheath blight severity, respectively. The independent variables were the irrigation management and N rate with replicate treated as a random variable. The base levels (control treatments) for the analyses for 2015 were: N rate – N0, irrigation management – puddled and for 2016 they were: N rate – N60, irrigation management – puddled</w:t>
+        <w:t xml:space="preserve">, version 2.26. Six models were created where the the dependent variables were 2015 tiller sheath blight incidence, 2015 tiller sheath blight severity, 2015 leaf sheath blight severity; 2016 tiller sheath blight incidence, 2016 tiller sheath blight severity; 2016 leaf sheath blight severity, respectively. The independent variables were the irrigation management and N rate with replicate treated as a random variable. The base levels (control treatments) for the analyses for 2015 were: N rate – N0, irrigation management – puddled and for 2016 they were: N rate – N60, irrigation management – puddled</w:t>
       </w:r>
     </w:p>
     <w:p>
@@ -2177,7 +2189,7 @@
         <w:t xml:space="preserve">5</w:t>
       </w:r>
       <w:r>
-        <w:t xml:space="preserve">a). However, the N treatments, N100 and N120, were both clearly statistically different when compared with the control N0 treatment (Fig. </w:t>
+        <w:t xml:space="preserve">a). However, the effects of N treatments N100 and N120 on tiller incidence caused both to be higher and clearly statistically different when compared with the control N0 treatment (Fig. </w:t>
       </w:r>
       <w:r>
         <w:t xml:space="preserve">4</w:t>
@@ -2225,7 +2237,7 @@
         <w:t xml:space="preserve">1</w:t>
       </w:r>
       <w:r>
-        <w:t xml:space="preserve">c). Both the N100 and N120 treatments were clearly statistically different than the control N0 treatment (Fig. </w:t>
+        <w:t xml:space="preserve">c). Both the N100 and N120 treatment effects caused the tiller severity to be higher and clearly statistically different than the control N0 treatment (Fig. </w:t>
       </w:r>
       <w:r>
         <w:t xml:space="preserve">4</w:t>
@@ -2288,7 +2300,7 @@
         <w:t xml:space="preserve">2</w:t>
       </w:r>
       <w:r>
-        <w:t xml:space="preserve">e). Both the N100 and N120 treatments were clearly statistically different than the N0 treatment (Fig. </w:t>
+        <w:t xml:space="preserve">e). As with the tiller incidence and severity, the effects of both the N100 and N120 treatments on leaf severity resulted in higher values and were and clearly statistically different than the N0 treatment (Fig. </w:t>
       </w:r>
       <w:r>
         <w:t xml:space="preserve">4</w:t>
@@ -2362,7 +2374,7 @@
         <w:t xml:space="preserve">2</w:t>
       </w:r>
       <w:r>
-        <w:t xml:space="preserve">b). The N treatment N180, was clearly statistically different than the control N60 treatment (Fig. </w:t>
+        <w:t xml:space="preserve">b). The N treatment N180 value was higher and clearly statistically different than the control N60 treatment (Fig. </w:t>
       </w:r>
       <w:r>
         <w:t xml:space="preserve">4</w:t>
@@ -2416,7 +2428,7 @@
         <w:t xml:space="preserve">2</w:t>
       </w:r>
       <w:r>
-        <w:t xml:space="preserve">d). In 2016 the N180 treatment was clearly statistically different from the N60 treatment, with N180 severity being higher (Fig. </w:t>
+        <w:t xml:space="preserve">d). In 2016 the N180 treatment was again higher and clearly statistically different from the N60 treatment, with N180 severity being higher (Fig. </w:t>
       </w:r>
       <w:r>
         <w:t xml:space="preserve">4</w:t>
@@ -2464,7 +2476,7 @@
         <w:pStyle w:val="FirstParagraph"/>
       </w:pPr>
       <w:r>
-        <w:t xml:space="preserve">In 2016 the neither of the treatments, N rate or water management, were clearly statistically different from the control treatments for leaf sheath blight severity (Fig. </w:t>
+        <w:t xml:space="preserve">In 2016 the neither of the treatments, N rate or water management, were clearly statistically different from the control treatments, N60 and puddling water management, for leaf sheath blight severity (Fig. </w:t>
       </w:r>
       <w:r>
         <w:t xml:space="preserve">3</w:t>
@@ -2564,7 +2576,7 @@
         <w:pStyle w:val="BodyText"/>
       </w:pPr>
       <w:r>
-        <w:t xml:space="preserve">By increasing the plot size and increasing inoculum amount applied to a smaller area, the changes made for the 2016 experiment appear to have improved the experiment. The the sheath blight incidence increased and the variability of sheath blight in the plots decreased (Fig. </w:t>
+        <w:t xml:space="preserve">By increasing the plot size and increasing inoculum amount applied to a smaller area, the changes made for the 2016 experiment appear to have improved the experiment. The sheath blight incidence increased and the variability of sheath blight in the plots decreased (Fig. </w:t>
       </w:r>
       <w:r>
         <w:t xml:space="preserve">1</w:t>
@@ -2597,7 +2609,7 @@
         <w:t xml:space="preserve">4</w:t>
       </w:r>
       <w:r>
-        <w:t xml:space="preserve">c:d).</w:t>
+        <w:t xml:space="preserve">c:d). Based on these results, it is suggested that the methods used in the 2016 experiment should be adopted in any further studies of this kind.</w:t>
       </w:r>
     </w:p>
     <w:p>
@@ -2605,7 +2617,7 @@
         <w:pStyle w:val="BodyText"/>
       </w:pPr>
       <w:r>
-        <w:t xml:space="preserve">It should be noted that the levels of leaf severity remained low (&lt; 1 %) throughout the growing season in all treatments for both years. As AWD can only feasibly be implemented in the dry season, the sheath blight disease levels in these studies may be lower than they would be if conducted in the wet season. However, sheath blight remains an issue in both seasons and the use of AWD would not appear to increase the disease but may be effective in reducing it in some cases.</w:t>
+        <w:t xml:space="preserve">It should be noted that the levels of leaf severity remained low (&lt; 1 %) throughout the growing season in all treatments for both years. As AWD can only feasibly be implemented in the dry season. Therefor, the sheath blight disease levels in these studies may be lower than they would be if conducted in the wet season. However, sheath blight remains an issue in both seasons and the use of AWD would not appear to increase the disease but may be effective in reducing it in some cases.</w:t>
       </w:r>
     </w:p>
     <w:p>
@@ -2613,7 +2625,7 @@
         <w:pStyle w:val="BodyText"/>
       </w:pPr>
       <w:r>
-        <w:t xml:space="preserve">The rice establishment method is known to affect the spread of sheath blight</w:t>
+        <w:t xml:space="preserve">As the rice establishment method is known to affect the spread of sheath blight</w:t>
       </w:r>
       <w:r>
         <w:t xml:space="preserve"> </w:t>
@@ -2622,7 +2634,7 @@
         <w:t xml:space="preserve">(Willocquet et al. 2000)</w:t>
       </w:r>
       <w:r>
-        <w:t xml:space="preserve">. Manually transplanted rice had higher apparent infection rates than direct seeded rice. As manual transplanting becomes less common due to labor constraints, sheath blight risk may be decreased.</w:t>
+        <w:t xml:space="preserve">. Manually transplanted rice had higher apparent infection rates than direct seeded rice. As manual transplanting becomes less common due to labor constraints, sheath blight risk may be decreased (CITATION XXXX) due changes in establishment practices. A combination of AWD and directd seeded rice could be beneficial for both saving water and reducing the risk of sheath blight.</w:t>
       </w:r>
     </w:p>
     <w:p>
@@ -2667,7 +2679,7 @@
         <w:pStyle w:val="FirstParagraph"/>
       </w:pPr>
       <w:r>
-        <w:t xml:space="preserve">The authors wish to thank the IRRI Biometrics group for their input in the design of the experiments and Rachel King of the University of Southern Queensland Statistical Consulting Unit for her insightful comments on the analysis of this paper. We would also like to thank Dale Amozola, Paul Escandor and P. Lapis for their technical support in the field. Lastly, we would like to remember our team mate Michael Noel, a part of the plant disease management team at IRRI and who helped design and managed the first year of the project but passed away in September 2016.</w:t>
+        <w:t xml:space="preserve">The authors wish to thank the IRRI Biometrics group for their input in the design of the experiments and Dr Rachel King of the University of Southern Queensland Statistical Consulting Unit for her insightful comments on the analysis of this paper. We would also like to thank Dale Amozola, Paul Escandor and P. Lapis for their technical support in the field. Lastly, we would like to remember our team mate Michael Noel, a part of the plant disease management team at IRRI and who helped design and managed the first year of the project but passed away in September 2016.</w:t>
       </w:r>
     </w:p>
     <w:p>
@@ -3596,7 +3608,7 @@
         <w:pStyle w:val="TableCaption"/>
       </w:pPr>
       <w:r>
-        <w:t xml:space="preserve">Table 1 Nitrogen application rates for 2015 and 2016. Five different nitrogen treatments were applied depending on the experiment. In the 2015 experiment three nitrogen rate treatments were applied: no N (N0), 100 kgkg /^ ha N (N100) and 180 kgkg /^ ha N (N120). In the 2016 experiment, two nitrogen rate treatments were applied: 60 kgkg /^ ha N (N60) and 180 kgkg /^ ha N (N180). Treatments in both years were applied in splits at: basal, tillering growth stages for all treatments and panicle initiation growth stage for treatments with three applications.</w:t>
+        <w:t xml:space="preserve">Table 1 Nitrogen application rates for 2015 and 2016. Five different nitrogen treatments were applied depending on the experiment. In the 2015 experiment three nitrogen rate treatments were applied: no N (N0), 100 kg / ha N (N100) and 180 kg / ha N (N120). In the 2016 experiment, two nitrogen rate treatments were applied: 60 kg / ha N (N60) and 180 kg / ha N (N180). Treatments in both years were applied in splits at: basal, tillering growth stages for all treatments and panicle initiation growth stage for treatments with three applications.</w:t>
       </w:r>
     </w:p>
     <w:tbl>
@@ -3604,7 +3616,7 @@
         <w:tblStyle w:val="Table"/>
         <w:tblW w:type="pct" w:w="0.0"/>
         <w:tblLook w:firstRow="1"/>
-        <w:tblCaption w:val="Table 1 Nitrogen application rates for 2015 and 2016. Five different nitrogen treatments were applied depending on the experiment. In the 2015 experiment three nitrogen rate treatments were applied: no N (N0), 100 kgkg /^ ha N (N100) and 180 kgkg /^ ha N (N120). In the 2016 experiment, two nitrogen rate treatments were applied: 60 kgkg /^ ha N (N60) and 180 kgkg /^ ha N (N180). Treatments in both years were applied in splits at: basal, tillering growth stages for all treatments and panicle initiation growth stage for treatments with three applications."/>
+        <w:tblCaption w:val="Table 1 Nitrogen application rates for 2015 and 2016. Five different nitrogen treatments were applied depending on the experiment. In the 2015 experiment three nitrogen rate treatments were applied: no N (N0), 100 kg / ha N (N100) and 180 kg / ha N (N120). In the 2016 experiment, two nitrogen rate treatments were applied: 60 kg / ha N (N60) and 180 kg / ha N (N180). Treatments in both years were applied in splits at: basal, tillering growth stages for all treatments and panicle initiation growth stage for treatments with three applications."/>
       </w:tblPr>
       <w:tblGrid/>
       <w:tr>
@@ -4155,7 +4167,7 @@
           <wp:inline>
             <wp:extent cx="5943600" cy="5943600"/>
             <wp:effectExtent b="0" l="0" r="0" t="0"/>
-            <wp:docPr descr="Figure 2 Sheath blight incidence progress was measured in the 2015 experiment at five assessment points and 2016 experiment at four assessment points during the dry season both years. Five different N treatments were applied to split plots depending on the experiment. In the 2015 experiment three N rate treatments were applied: no N (N0), 100 kgkg /^ ha N (N100) and 180 kgkg /^ ha N (N120). In the 2016 experiment, two N rate treatments were applied: 60 kgkg /^ ha N (N60) and 180 kgkg /^ ha N (N180). Points represent the mean observations of four replications." title="" id="1" name="Picture"/>
+            <wp:docPr descr="Figure 2 Sheath blight incidence progress was measured in the 2015 experiment at five assessment points and 2016 experiment at four assessment points during the dry season both years. Five different N treatments were applied to split plots depending on the experiment. In the 2015 experiment three N rate treatments were applied: no N (N0), 100 kg / ha N (N100) and 180 kg / ha N (N120). In the 2016 experiment, two N rate treatments were applied: 60 kg / ha N (N60) and 180 kg / ha N (N180). Points represent the mean observations of four replications." title="" id="1" name="Picture"/>
             <a:graphic>
               <a:graphicData uri="http://schemas.openxmlformats.org/drawingml/2006/picture">
                 <pic:pic>
@@ -4198,7 +4210,7 @@
         <w:pStyle w:val="ImageCaption"/>
       </w:pPr>
       <w:r>
-        <w:t xml:space="preserve">Figure 2 Sheath blight incidence progress was measured in the 2015 experiment at five assessment points and 2016 experiment at four assessment points during the dry season both years. Five different N treatments were applied to split plots depending on the experiment. In the 2015 experiment three N rate treatments were applied: no N (N0), 100 kgkg /^ ha N (N100) and 180 kgkg /^ ha N (N120). In the 2016 experiment, two N rate treatments were applied: 60 kgkg /^ ha N (N60) and 180 kgkg /^ ha N (N180). Points represent the mean observations of four replications.</w:t>
+        <w:t xml:space="preserve">Figure 2 Sheath blight incidence progress was measured in the 2015 experiment at five assessment points and 2016 experiment at four assessment points during the dry season both years. Five different N treatments were applied to split plots depending on the experiment. In the 2015 experiment three N rate treatments were applied: no N (N0), 100 kg / ha N (N100) and 180 kg / ha N (N120). In the 2016 experiment, two N rate treatments were applied: 60 kg / ha N (N60) and 180 kg / ha N (N180). Points represent the mean observations of four replications.</w:t>
       </w:r>
     </w:p>
     <w:p>
@@ -4285,7 +4297,7 @@
           <wp:inline>
             <wp:extent cx="5943600" cy="5943600"/>
             <wp:effectExtent b="0" l="0" r="0" t="0"/>
-            <wp:docPr descr="Figure 4 Sheath blight severity progress was measured in the 2015 at five assessment points and 2016 experiment at four points. Sheath blight incidence was rated as the number of infected tillers divided by the total number of tillers per hill and used to calculate the area under the disease progress stairs (AUDPS). Sheath blight severity was rated on an unevenly spaced categorical scale and converted to the mid–point percentage value to calculate the AUDPS. Five different N treatments were applied to split plots depending on the experiment. In the 2015 experiment three N rate treatments were applied: no N (N0), 100 kgkg /^ ha N (N100) and 180 kgkg /^ ha N (N120). In the 2016 experiment, two N rate treatments were applied: 60 kgkg /^ ha N (N60) and 180 kgkg /^ ha N (N180)." title="" id="1" name="Picture"/>
+            <wp:docPr descr="Figure 4 Sheath blight severity progress was measured in the 2015 at five assessment points and 2016 experiment at four points. Sheath blight incidence was rated as the number of infected tillers divided by the total number of tillers per hill and used to calculate the area under the disease progress stairs (AUDPS). Sheath blight severity was rated on an unevenly spaced categorical scale and converted to the mid–point percentage value to calculate the AUDPS. Five different N treatments were applied to split plots depending on the experiment. In the 2015 experiment three N rate treatments were applied: no N (N0), 100 kg / ha N (N100) and 180 kg / ha N (N120). In the 2016 experiment, two N rate treatments were applied: 60 kg / ha N (N60) and 180 kg / ha N (N180)." title="" id="1" name="Picture"/>
             <a:graphic>
               <a:graphicData uri="http://schemas.openxmlformats.org/drawingml/2006/picture">
                 <pic:pic>
@@ -4328,7 +4340,7 @@
         <w:pStyle w:val="ImageCaption"/>
       </w:pPr>
       <w:r>
-        <w:t xml:space="preserve">Figure 4 Sheath blight severity progress was measured in the 2015 at five assessment points and 2016 experiment at four points. Sheath blight incidence was rated as the number of infected tillers divided by the total number of tillers per hill and used to calculate the area under the disease progress stairs (AUDPS). Sheath blight severity was rated on an unevenly spaced categorical scale and converted to the mid–point percentage value to calculate the AUDPS. Five different N treatments were applied to split plots depending on the experiment. In the 2015 experiment three N rate treatments were applied: no N (N0), 100 kgkg /^ ha N (N100) and 180 kgkg /^ ha N (N120). In the 2016 experiment, two N rate treatments were applied: 60 kgkg /^ ha N (N60) and 180 kgkg /^ ha N (N180).</w:t>
+        <w:t xml:space="preserve">Figure 4 Sheath blight severity progress was measured in the 2015 at five assessment points and 2016 experiment at four points. Sheath blight incidence was rated as the number of infected tillers divided by the total number of tillers per hill and used to calculate the area under the disease progress stairs (AUDPS). Sheath blight severity was rated on an unevenly spaced categorical scale and converted to the mid–point percentage value to calculate the AUDPS. Five different N treatments were applied to split plots depending on the experiment. In the 2015 experiment three N rate treatments were applied: no N (N0), 100 kg / ha N (N100) and 180 kg / ha N (N120). In the 2016 experiment, two N rate treatments were applied: 60 kg / ha N (N60) and 180 kg / ha N (N180).</w:t>
       </w:r>
     </w:p>
     <w:p>
@@ -4350,7 +4362,7 @@
           <wp:inline>
             <wp:extent cx="5943600" cy="5943600"/>
             <wp:effectExtent b="0" l="0" r="0" t="0"/>
-            <wp:docPr descr="Figure 5 Posterior means and 95 % credible intervals for the explanatory variables used in models of alternate wetting and drying irrigations (AWD) and N rate (NRTE) on sheath blight tiller incidence and tiller severity. Five different N treatments were applied to split plots depending on the experiment. In the 2015 experiment three N rate treatments were applied: no N (N0), 100 kgkg /^ ha N (N100) and 180 kgkg /^ ha N (N120). In the 2016 experiment, two N rate treatments were applied: 60 kgkg /^ ha N (N60) and 180 kgkg /^ ha N (N180)." title="" id="1" name="Picture"/>
+            <wp:docPr descr="Figure 5 Posterior means and 95 % credible intervals for the explanatory variables used in models of alternate wetting and drying irrigations (AWD) and N rate (NRTE) on sheath blight tiller incidence and tiller severity. Five different N treatments were applied to split plots depending on the experiment. In the 2015 experiment three N rate treatments were applied: no N (N0), 100 kg / ha N (N100) and 180 kg / ha N (N120). In the 2016 experiment, two N rate treatments were applied: 60 kg / ha N (N60) and 180 kg / ha N (N180)." title="" id="1" name="Picture"/>
             <a:graphic>
               <a:graphicData uri="http://schemas.openxmlformats.org/drawingml/2006/picture">
                 <pic:pic>
@@ -4393,7 +4405,7 @@
         <w:pStyle w:val="ImageCaption"/>
       </w:pPr>
       <w:r>
-        <w:t xml:space="preserve">Figure 5 Posterior means and 95 % credible intervals for the explanatory variables used in models of alternate wetting and drying irrigations (AWD) and N rate (NRTE) on sheath blight tiller incidence and tiller severity. Five different N treatments were applied to split plots depending on the experiment. In the 2015 experiment three N rate treatments were applied: no N (N0), 100 kgkg /^ ha N (N100) and 180 kgkg /^ ha N (N120). In the 2016 experiment, two N rate treatments were applied: 60 kgkg /^ ha N (N60) and 180 kgkg /^ ha N (N180).</w:t>
+        <w:t xml:space="preserve">Figure 5 Posterior means and 95 % credible intervals for the explanatory variables used in models of alternate wetting and drying irrigations (AWD) and N rate (NRTE) on sheath blight tiller incidence and tiller severity. Five different N treatments were applied to split plots depending on the experiment. In the 2015 experiment three N rate treatments were applied: no N (N0), 100 kg / ha N (N100) and 180 kg / ha N (N120). In the 2016 experiment, two N rate treatments were applied: 60 kg / ha N (N60) and 180 kg / ha N (N180).</w:t>
       </w:r>
     </w:p>
     <w:p>
@@ -4415,7 +4427,7 @@
           <wp:inline>
             <wp:extent cx="5943600" cy="5943600"/>
             <wp:effectExtent b="0" l="0" r="0" t="0"/>
-            <wp:docPr descr="Figure 6 Posterior means and 95 % credible intervals for the explanatory variables used in models of alternate wetting and drying irrigations (AWD) and N rate (NRTE) and the interaction of the two treatments on sheath blight leaf severity. Five different N treatments were applied to split plots depending on the experiment. In the 2015 experiment three N rate treatments were applied: no N (N0), 100 kgkg /^ ha N (N100) and 180 kgkg /^ ha N (N120). In the 2016 experiment, two N rate treatments were applied: 60 kgkg /^ ha N (N60) and 180 kgkg /^ ha N (N180)." title="" id="1" name="Picture"/>
+            <wp:docPr descr="Figure 6 Posterior means and 95 % credible intervals for the explanatory variables used in models of alternate wetting and drying irrigations (AWD) and N rate (NRTE) and the interaction of the two treatments on sheath blight leaf severity. Five different N treatments were applied to split plots depending on the experiment. In the 2015 experiment three N rate treatments were applied: no N (N0), 100 kg / ha N (N100) and 180 kg / ha N (N120). In the 2016 experiment, two N rate treatments were applied: 60 kg / ha N (N60) and 180 kg / ha N (N180)." title="" id="1" name="Picture"/>
             <a:graphic>
               <a:graphicData uri="http://schemas.openxmlformats.org/drawingml/2006/picture">
                 <pic:pic>
@@ -4458,7 +4470,7 @@
         <w:pStyle w:val="ImageCaption"/>
       </w:pPr>
       <w:r>
-        <w:t xml:space="preserve">Figure 6 Posterior means and 95 % credible intervals for the explanatory variables used in models of alternate wetting and drying irrigations (AWD) and N rate (NRTE) and the interaction of the two treatments on sheath blight leaf severity. Five different N treatments were applied to split plots depending on the experiment. In the 2015 experiment three N rate treatments were applied: no N (N0), 100 kgkg /^ ha N (N100) and 180 kgkg /^ ha N (N120). In the 2016 experiment, two N rate treatments were applied: 60 kgkg /^ ha N (N60) and 180 kgkg /^ ha N (N180).</w:t>
+        <w:t xml:space="preserve">Figure 6 Posterior means and 95 % credible intervals for the explanatory variables used in models of alternate wetting and drying irrigations (AWD) and N rate (NRTE) and the interaction of the two treatments on sheath blight leaf severity. Five different N treatments were applied to split plots depending on the experiment. In the 2015 experiment three N rate treatments were applied: no N (N0), 100 kg / ha N (N100) and 180 kg / ha N (N120). In the 2016 experiment, two N rate treatments were applied: 60 kg / ha N (N60) and 180 kg / ha N (N180).</w:t>
       </w:r>
     </w:p>
     <w:p>
@@ -4486,7 +4498,7 @@
         <w:pStyle w:val="FirstParagraph"/>
       </w:pPr>
       <w:r>
-        <w:t xml:space="preserve">This report was generated on 2018-11-02 11:09:41 using the following computational environment and dependencies:</w:t>
+        <w:t xml:space="preserve">This report was generated on 2018-11-02 18:26:37 using the following computational environment and dependencies:</w:t>
       </w:r>
     </w:p>
     <w:p>
@@ -5515,7 +5527,7 @@
         <w:rPr>
           <w:rStyle w:val="VerbatimChar"/>
         </w:rPr>
-        <w:t xml:space="preserve">#&gt; Head:     [110414d] 2018-11-02: Autodeploy site to GitHub from Travis</w:t>
+        <w:t xml:space="preserve">#&gt; Head:     [2d16ab4] 2018-11-02: Update DOCKER instructions in README</w:t>
       </w:r>
     </w:p>
     <w:sectPr>

</xml_diff>

<commit_message>
Update paper with new analyses
</commit_message>
<xml_diff>
--- a/analysis/paper/paper.docx
+++ b/analysis/paper/paper.docx
@@ -1464,10 +1464,7 @@
         <w:t xml:space="preserve">(Marchetti and Bollich 1991)</w:t>
       </w:r>
       <w:r>
-        <w:t xml:space="preserve">. Studies by Savary et al.</w:t>
-      </w:r>
-      <w:r>
-        <w:t xml:space="preserve"> </w:t>
+        <w:t xml:space="preserve">. Studies by Savary et al. </w:t>
       </w:r>
       <w:r>
         <w:t xml:space="preserve">(2000)</w:t>
@@ -2497,6 +2494,14 @@
         <w:t xml:space="preserve">The Interaction of Irrigation and N Management</w:t>
       </w:r>
       <w:bookmarkEnd w:id="43"/>
+    </w:p>
+    <w:p>
+      <w:pPr>
+        <w:pStyle w:val="FirstParagraph"/>
+      </w:pPr>
+      <w:r>
+        <w:t xml:space="preserve">Add statement here… XXXXX</w:t>
+      </w:r>
     </w:p>
     <w:p>
       <w:pPr>
@@ -3634,11 +3639,7 @@
             </w:tcBorders>
             <w:vAlign w:val="bottom"/>
           </w:tcPr>
-          <w:p>
-            <w:pPr>
-              <w:pStyle w:val="Compact"/>
-            </w:pPr>
-          </w:p>
+          <w:p/>
         </w:tc>
         <w:tc>
           <w:tcPr>
@@ -4502,7 +4503,7 @@
         <w:pStyle w:val="FirstParagraph"/>
       </w:pPr>
       <w:r>
-        <w:t xml:space="preserve">This report was generated on 2018-11-04 21:33:42 using the following computational environment and dependencies:</w:t>
+        <w:t xml:space="preserve">This report was generated on 2018-11-05 20:23:39 using the following computational environment and dependencies:</w:t>
       </w:r>
     </w:p>
     <w:p>
@@ -4603,7 +4604,7 @@
         <w:rPr>
           <w:rStyle w:val="VerbatimChar"/>
         </w:rPr>
-        <w:t xml:space="preserve">#&gt;  date     2018-11-04                  </w:t>
+        <w:t xml:space="preserve">#&gt;  date     2018-11-05                  </w:t>
       </w:r>
       <w:r>
         <w:br w:type="textWrapping"/>
@@ -5099,7 +5100,7 @@
         <w:rPr>
           <w:rStyle w:val="VerbatimChar"/>
         </w:rPr>
-        <w:t xml:space="preserve">#&gt; Remote:   master @ origin (git@github.com:openplantpathology/rice_awd_pests.git)</w:t>
+        <w:t xml:space="preserve">#&gt; Remote:   master @ origin (git@github.com:adamhsparks/rice_awd_pests.git)</w:t>
       </w:r>
       <w:r>
         <w:br w:type="textWrapping"/>
@@ -5108,7 +5109,7 @@
         <w:rPr>
           <w:rStyle w:val="VerbatimChar"/>
         </w:rPr>
-        <w:t xml:space="preserve">#&gt; Head:     [029f102] 2018-11-04: Update abstract statement about disease scoring</w:t>
+        <w:t xml:space="preserve">#&gt; Head:     [d15b681] 2018-11-05: Update analysis graphs to include all figures</w:t>
       </w:r>
     </w:p>
     <w:sectPr>

</xml_diff>

<commit_message>
Update dockerfile to build static docs and add paper files
</commit_message>
<xml_diff>
--- a/analysis/paper/paper.docx
+++ b/analysis/paper/paper.docx
@@ -4503,7 +4503,7 @@
         <w:pStyle w:val="FirstParagraph"/>
       </w:pPr>
       <w:r>
-        <w:t xml:space="preserve">This report was generated on 2018-11-05 20:23:39 using the following computational environment and dependencies:</w:t>
+        <w:t xml:space="preserve">This report was generated on 2018-11-05 21:35:21 using the following computational environment and dependencies:</w:t>
       </w:r>
     </w:p>
     <w:p>
@@ -5109,7 +5109,7 @@
         <w:rPr>
           <w:rStyle w:val="VerbatimChar"/>
         </w:rPr>
-        <w:t xml:space="preserve">#&gt; Head:     [d15b681] 2018-11-05: Update analysis graphs to include all figures</w:t>
+        <w:t xml:space="preserve">#&gt; Head:     [2cee020] 2018-11-05: Update paper with new analyses</w:t>
       </w:r>
     </w:p>
     <w:sectPr>

</xml_diff>

<commit_message>
Update figures and remove old figures
</commit_message>
<xml_diff>
--- a/analysis/paper/paper.docx
+++ b/analysis/paper/paper.docx
@@ -2500,7 +2500,7 @@
         <w:pStyle w:val="FirstParagraph"/>
       </w:pPr>
       <w:r>
-        <w:t xml:space="preserve">Add statement here… XXXXX</w:t>
+        <w:t xml:space="preserve">The interaction of irrigation treatment AWD with N rate N0 in 2015 or N180 in 2016 was not clearly different from the control puddled irrigation and N60 for tiller incidence or severity in either experiment. For leaf severity in the 2015 experiment the interaction was not clearly different. In 2016 the interaction of N180 and N180 was clearly lower than the control puddled irrigation and N60 rate.</w:t>
       </w:r>
     </w:p>
     <w:p>
@@ -4503,7 +4503,7 @@
         <w:pStyle w:val="FirstParagraph"/>
       </w:pPr>
       <w:r>
-        <w:t xml:space="preserve">This report was generated on 2018-11-05 21:35:21 using the following computational environment and dependencies:</w:t>
+        <w:t xml:space="preserve">This report was generated on 2018-11-06 18:21:33 using the following computational environment and dependencies:</w:t>
       </w:r>
     </w:p>
     <w:p>
@@ -4604,7 +4604,7 @@
         <w:rPr>
           <w:rStyle w:val="VerbatimChar"/>
         </w:rPr>
-        <w:t xml:space="preserve">#&gt;  date     2018-11-05                  </w:t>
+        <w:t xml:space="preserve">#&gt;  date     2018-11-06                  </w:t>
       </w:r>
       <w:r>
         <w:br w:type="textWrapping"/>
@@ -4973,7 +4973,7 @@
         <w:rPr>
           <w:rStyle w:val="VerbatimChar"/>
         </w:rPr>
-        <w:t xml:space="preserve">#&gt;  sessioninfo      1.1.0      2018-09-25 [1] CRAN (R 3.5.1)</w:t>
+        <w:t xml:space="preserve">#&gt;  sessioninfo      1.1.1      2018-11-05 [1] CRAN (R 3.5.1)</w:t>
       </w:r>
       <w:r>
         <w:br w:type="textWrapping"/>
@@ -5109,7 +5109,7 @@
         <w:rPr>
           <w:rStyle w:val="VerbatimChar"/>
         </w:rPr>
-        <w:t xml:space="preserve">#&gt; Head:     [2cee020] 2018-11-05: Update paper with new analyses</w:t>
+        <w:t xml:space="preserve">#&gt; Head:     [51d43ea] 2018-11-06: Add section on interaction of treatments to results</w:t>
       </w:r>
     </w:p>
     <w:sectPr>

</xml_diff>

<commit_message>
Update paper and template
</commit_message>
<xml_diff>
--- a/analysis/paper/paper.docx
+++ b/analysis/paper/paper.docx
@@ -1538,16 +1538,7 @@
         <w:t xml:space="preserve"> </w:t>
       </w:r>
       <w:r>
-        <w:t xml:space="preserve">(</w:t>
-      </w:r>
-      <w:r>
-        <w:rPr>
-          <w:b/>
-        </w:rPr>
-        <w:t xml:space="preserve">???</w:t>
-      </w:r>
-      <w:r>
-        <w:t xml:space="preserve">; Bouman and Tuong 2001)</w:t>
+        <w:t xml:space="preserve">(Bouman and Tuong 2001; Liping et al. 2007)</w:t>
       </w:r>
       <w:r>
         <w:t xml:space="preserve">. In AWD rice, fields are exposed to several dry phases during the growing season without exposing the plants to water stress. In order to avoid yield decline under AWD,</w:t>
@@ -2788,7 +2779,7 @@
       </w:r>
       <w:bookmarkEnd w:id="51"/>
     </w:p>
-    <w:bookmarkStart w:id="85" w:name="refs"/>
+    <w:bookmarkStart w:id="87" w:name="refs"/>
     <w:bookmarkStart w:id="53" w:name="ref-Bouman2001"/>
     <w:p>
       <w:pPr>
@@ -3099,12 +3090,54 @@
       </w:r>
     </w:p>
     <w:bookmarkEnd w:id="63"/>
-    <w:bookmarkStart w:id="64" w:name="ref-luo1998effects"/>
+    <w:bookmarkStart w:id="65" w:name="ref-Feng2007"/>
     <w:p>
       <w:pPr>
         <w:pStyle w:val="Bibliography"/>
       </w:pPr>
       <w:r>
+        <w:t xml:space="preserve">Liping, F., Bouman, B. A. M., Tuong, T. P., Cabangon, R. J., Li, Y., Lu, G., &amp; Feng, Y. (2007). Exploring options to grow rice using less water in northern China using a modelling approach: I. Field experiments and model evaluation.</w:t>
+      </w:r>
+      <w:r>
+        <w:t xml:space="preserve"> </w:t>
+      </w:r>
+      <w:r>
+        <w:rPr>
+          <w:i/>
+        </w:rPr>
+        <w:t xml:space="preserve">Agricultural Water Management</w:t>
+      </w:r>
+      <w:r>
+        <w:t xml:space="preserve">,</w:t>
+      </w:r>
+      <w:r>
+        <w:t xml:space="preserve"> </w:t>
+      </w:r>
+      <w:r>
+        <w:rPr>
+          <w:i/>
+        </w:rPr>
+        <w:t xml:space="preserve">88</w:t>
+      </w:r>
+      <w:r>
+        <w:t xml:space="preserve">(1 - 3), 1–13. doi:</w:t>
+      </w:r>
+      <w:hyperlink r:id="rId64">
+        <w:r>
+          <w:rPr>
+            <w:rStyle w:val="Hyperlink"/>
+          </w:rPr>
+          <w:t xml:space="preserve">10.1016/j.agwat.2006.10.006</w:t>
+        </w:r>
+      </w:hyperlink>
+    </w:p>
+    <w:bookmarkEnd w:id="65"/>
+    <w:bookmarkStart w:id="66" w:name="ref-luo1998effects"/>
+    <w:p>
+      <w:pPr>
+        <w:pStyle w:val="Bibliography"/>
+      </w:pPr>
+      <w:r>
         <w:t xml:space="preserve">Luo, Y., Teng, P. S., Fabellar, N. G., &amp; TeBeest, D. O. (1998). The effects of global temperature change on rice leaf blast epidemics: A simulation study in three agroecological zones.</w:t>
       </w:r>
       <w:r>
@@ -3132,8 +3165,8 @@
         <w:t xml:space="preserve">(3), 187–196.</w:t>
       </w:r>
     </w:p>
-    <w:bookmarkEnd w:id="64"/>
-    <w:bookmarkStart w:id="65" w:name="ref-Marchetti1991"/>
+    <w:bookmarkEnd w:id="66"/>
+    <w:bookmarkStart w:id="67" w:name="ref-Marchetti1991"/>
     <w:p>
       <w:pPr>
         <w:pStyle w:val="Bibliography"/>
@@ -3154,8 +3187,8 @@
         <w:t xml:space="preserve">.</w:t>
       </w:r>
     </w:p>
-    <w:bookmarkEnd w:id="65"/>
-    <w:bookmarkStart w:id="67" w:name="ref-MOEF2015"/>
+    <w:bookmarkEnd w:id="67"/>
+    <w:bookmarkStart w:id="69" w:name="ref-MOEF2015"/>
     <w:p>
       <w:pPr>
         <w:pStyle w:val="Bibliography"/>
@@ -3166,7 +3199,7 @@
       <w:r>
         <w:t xml:space="preserve"> </w:t>
       </w:r>
-      <w:hyperlink r:id="rId66">
+      <w:hyperlink r:id="rId68">
         <w:r>
           <w:rPr>
             <w:rStyle w:val="Hyperlink"/>
@@ -3175,8 +3208,8 @@
         </w:r>
       </w:hyperlink>
     </w:p>
-    <w:bookmarkEnd w:id="67"/>
-    <w:bookmarkStart w:id="69" w:name="ref-coda2006"/>
+    <w:bookmarkEnd w:id="69"/>
+    <w:bookmarkStart w:id="71" w:name="ref-coda2006"/>
     <w:p>
       <w:pPr>
         <w:pStyle w:val="Bibliography"/>
@@ -3211,7 +3244,7 @@
       <w:r>
         <w:t xml:space="preserve"> </w:t>
       </w:r>
-      <w:hyperlink r:id="rId68">
+      <w:hyperlink r:id="rId70">
         <w:r>
           <w:rPr>
             <w:rStyle w:val="Hyperlink"/>
@@ -3220,8 +3253,8 @@
         </w:r>
       </w:hyperlink>
     </w:p>
-    <w:bookmarkEnd w:id="69"/>
-    <w:bookmarkStart w:id="71" w:name="ref-R2018"/>
+    <w:bookmarkEnd w:id="71"/>
+    <w:bookmarkStart w:id="73" w:name="ref-R2018"/>
     <w:p>
       <w:pPr>
         <w:pStyle w:val="Bibliography"/>
@@ -3244,7 +3277,7 @@
       <w:r>
         <w:t xml:space="preserve"> </w:t>
       </w:r>
-      <w:hyperlink r:id="rId70">
+      <w:hyperlink r:id="rId72">
         <w:r>
           <w:rPr>
             <w:rStyle w:val="Hyperlink"/>
@@ -3253,8 +3286,8 @@
         </w:r>
       </w:hyperlink>
     </w:p>
-    <w:bookmarkEnd w:id="71"/>
-    <w:bookmarkStart w:id="72" w:name="ref-Richards2014"/>
+    <w:bookmarkEnd w:id="73"/>
+    <w:bookmarkStart w:id="74" w:name="ref-Richards2014"/>
     <w:p>
       <w:pPr>
         <w:pStyle w:val="Bibliography"/>
@@ -3278,8 +3311,8 @@
         <w:t xml:space="preserve">(CSA Practice Brief). Copenhagen, Denmark: CGIAR Research Program on Climate Change, Agriculture; Food Security (CCAFS).</w:t>
       </w:r>
     </w:p>
-    <w:bookmarkEnd w:id="72"/>
-    <w:bookmarkStart w:id="73" w:name="ref-Rush1983"/>
+    <w:bookmarkEnd w:id="74"/>
+    <w:bookmarkStart w:id="75" w:name="ref-Rush1983"/>
     <w:p>
       <w:pPr>
         <w:pStyle w:val="Bibliography"/>
@@ -3312,8 +3345,8 @@
         <w:t xml:space="preserve">(7), 829–832.</w:t>
       </w:r>
     </w:p>
-    <w:bookmarkEnd w:id="73"/>
-    <w:bookmarkStart w:id="74" w:name="ref-Sander2015"/>
+    <w:bookmarkEnd w:id="75"/>
+    <w:bookmarkStart w:id="76" w:name="ref-Sander2015"/>
     <w:p>
       <w:pPr>
         <w:pStyle w:val="Bibliography"/>
@@ -3322,8 +3355,8 @@
         <w:t xml:space="preserve">Sander, B. O., Wassmann, R., &amp; Siopongco, J. D. L. C. (2016). Mitigating greenhouse gas emissions from rice production through water-saving techniques: Potential, adoption and empirical evidence. In C. T. Hoanh, R. Johnston, &amp; V. Smakhtin (Eds.), (p. 193). Centre for Agriculture; Biosciences International.</w:t>
       </w:r>
     </w:p>
-    <w:bookmarkEnd w:id="74"/>
-    <w:bookmarkStart w:id="75" w:name="ref-Savary2000"/>
+    <w:bookmarkEnd w:id="76"/>
+    <w:bookmarkStart w:id="77" w:name="ref-Savary2000"/>
     <w:p>
       <w:pPr>
         <w:pStyle w:val="Bibliography"/>
@@ -3356,8 +3389,8 @@
         <w:t xml:space="preserve">(3), 357–369.</w:t>
       </w:r>
     </w:p>
-    <w:bookmarkEnd w:id="75"/>
-    <w:bookmarkStart w:id="76" w:name="ref-simko2012area"/>
+    <w:bookmarkEnd w:id="77"/>
+    <w:bookmarkStart w:id="78" w:name="ref-simko2012area"/>
     <w:p>
       <w:pPr>
         <w:pStyle w:val="Bibliography"/>
@@ -3390,8 +3423,8 @@
         <w:t xml:space="preserve">(4), 381–389.</w:t>
       </w:r>
     </w:p>
-    <w:bookmarkEnd w:id="76"/>
-    <w:bookmarkStart w:id="77" w:name="ref-Slaton2003"/>
+    <w:bookmarkEnd w:id="78"/>
+    <w:bookmarkStart w:id="79" w:name="ref-Slaton2003"/>
     <w:p>
       <w:pPr>
         <w:pStyle w:val="Bibliography"/>
@@ -3424,8 +3457,8 @@
         <w:t xml:space="preserve">(6), 1489–1496.</w:t>
       </w:r>
     </w:p>
-    <w:bookmarkEnd w:id="77"/>
-    <w:bookmarkStart w:id="78" w:name="ref-Sparks2018"/>
+    <w:bookmarkEnd w:id="79"/>
+    <w:bookmarkStart w:id="80" w:name="ref-Sparks2018"/>
     <w:p>
       <w:pPr>
         <w:pStyle w:val="Bibliography"/>
@@ -3434,8 +3467,8 @@
         <w:t xml:space="preserve">Sparks, A. H., Castilla, N. P., &amp; Sander, B. O. (2018). Reproducible research compendium for analysing effects of water management and nitrogen on rice sheath blight.</w:t>
       </w:r>
     </w:p>
-    <w:bookmarkEnd w:id="78"/>
-    <w:bookmarkStart w:id="80" w:name="ref-Srinivasachary2011"/>
+    <w:bookmarkEnd w:id="80"/>
+    <w:bookmarkStart w:id="82" w:name="ref-Srinivasachary2011"/>
     <w:p>
       <w:pPr>
         <w:pStyle w:val="Bibliography"/>
@@ -3447,7 +3480,7 @@
         <w:rPr>
           <w:i/>
         </w:rPr>
-        <w:t xml:space="preserve">rhizoctonia solani</w:t>
+        <w:t xml:space="preserve">Rhizoctonia solani</w:t>
       </w:r>
       <w:r>
         <w:t xml:space="preserve"> </w:t>
@@ -3494,7 +3527,7 @@
       <w:r>
         <w:t xml:space="preserve">(1), 1–22. doi:</w:t>
       </w:r>
-      <w:hyperlink r:id="rId79">
+      <w:hyperlink r:id="rId81">
         <w:r>
           <w:rPr>
             <w:rStyle w:val="Hyperlink"/>
@@ -3503,8 +3536,8 @@
         </w:r>
       </w:hyperlink>
     </w:p>
-    <w:bookmarkEnd w:id="80"/>
-    <w:bookmarkStart w:id="81" w:name="ref-Tang2007"/>
+    <w:bookmarkEnd w:id="82"/>
+    <w:bookmarkStart w:id="83" w:name="ref-Tang2007"/>
     <w:p>
       <w:pPr>
         <w:pStyle w:val="Bibliography"/>
@@ -3537,8 +3570,8 @@
         <w:t xml:space="preserve">(3), 219–227.</w:t>
       </w:r>
     </w:p>
-    <w:bookmarkEnd w:id="81"/>
-    <w:bookmarkStart w:id="82" w:name="ref-Willocquet2000"/>
+    <w:bookmarkEnd w:id="83"/>
+    <w:bookmarkStart w:id="84" w:name="ref-Willocquet2000"/>
     <w:p>
       <w:pPr>
         <w:pStyle w:val="Bibliography"/>
@@ -3583,8 +3616,8 @@
         <w:t xml:space="preserve">(3), 346–354.</w:t>
       </w:r>
     </w:p>
-    <w:bookmarkEnd w:id="82"/>
-    <w:bookmarkStart w:id="84" w:name="ref-Yan2005"/>
+    <w:bookmarkEnd w:id="84"/>
+    <w:bookmarkStart w:id="86" w:name="ref-Yan2005"/>
     <w:p>
       <w:pPr>
         <w:pStyle w:val="Bibliography"/>
@@ -3616,7 +3649,7 @@
       <w:r>
         <w:t xml:space="preserve">(7), 1131–1141. doi:</w:t>
       </w:r>
-      <w:hyperlink r:id="rId83">
+      <w:hyperlink r:id="rId85">
         <w:r>
           <w:rPr>
             <w:rStyle w:val="Hyperlink"/>
@@ -3625,27 +3658,27 @@
         </w:r>
       </w:hyperlink>
     </w:p>
-    <w:bookmarkEnd w:id="84"/>
-    <w:bookmarkEnd w:id="85"/>
+    <w:bookmarkEnd w:id="86"/>
+    <w:bookmarkEnd w:id="87"/>
     <w:p>
       <w:pPr>
         <w:pStyle w:val="Heading5"/>
       </w:pPr>
-      <w:bookmarkStart w:id="86" w:name="pagebreak-1"/>
+      <w:bookmarkStart w:id="88" w:name="pagebreak-1"/>
       <w:r>
         <w:t xml:space="preserve">pagebreak</w:t>
       </w:r>
-      <w:bookmarkEnd w:id="86"/>
+      <w:bookmarkEnd w:id="88"/>
     </w:p>
     <w:p>
       <w:pPr>
         <w:pStyle w:val="Heading1"/>
       </w:pPr>
-      <w:bookmarkStart w:id="87" w:name="tables"/>
+      <w:bookmarkStart w:id="89" w:name="tables"/>
       <w:r>
         <w:t xml:space="preserve">Tables</w:t>
       </w:r>
-      <w:bookmarkEnd w:id="87"/>
+      <w:bookmarkEnd w:id="89"/>
     </w:p>
     <w:p>
       <w:pPr>
@@ -4107,31 +4140,31 @@
       <w:pPr>
         <w:pStyle w:val="Heading5"/>
       </w:pPr>
-      <w:bookmarkStart w:id="88" w:name="pagebreak-2"/>
+      <w:bookmarkStart w:id="90" w:name="pagebreak-2"/>
       <w:r>
         <w:t xml:space="preserve">pagebreak</w:t>
       </w:r>
-      <w:bookmarkEnd w:id="88"/>
+      <w:bookmarkEnd w:id="90"/>
     </w:p>
     <w:p>
       <w:pPr>
         <w:pStyle w:val="Heading1"/>
       </w:pPr>
-      <w:bookmarkStart w:id="89" w:name="figures"/>
+      <w:bookmarkStart w:id="91" w:name="figures"/>
       <w:r>
         <w:t xml:space="preserve">Figures</w:t>
       </w:r>
-      <w:bookmarkEnd w:id="89"/>
+      <w:bookmarkEnd w:id="91"/>
     </w:p>
     <w:p>
       <w:pPr>
         <w:pStyle w:val="Heading5"/>
       </w:pPr>
-      <w:bookmarkStart w:id="90" w:name="X250cf1604db52dec609c050235aaf3abe0a97ce"/>
+      <w:bookmarkStart w:id="92" w:name="X250cf1604db52dec609c050235aaf3abe0a97ce"/>
       <w:r>
         <w:t xml:space="preserve">Sheath blight progress for water management treatments</w:t>
       </w:r>
-      <w:bookmarkEnd w:id="90"/>
+      <w:bookmarkEnd w:id="92"/>
     </w:p>
     <w:p>
       <w:pPr>
@@ -4140,7 +4173,7 @@
       <w:r>
         <w:drawing>
           <wp:inline>
-            <wp:extent cx="5943600" cy="5943600"/>
+            <wp:extent cx="4572000" cy="3657600"/>
             <wp:effectExtent b="0" l="0" r="0" t="0"/>
             <wp:docPr descr="Figure 1 Sheath blight progress for 2015 and 2016 experiments. Disease progress was measured in the 2015 experiment at five assessment points and 2016 experiment at four assessment points during the dry season both years. Main plot irrigation treatments were permanently puddled (PDL) and alternate wetting and drying (AWD). Points represent the mean observations of four replications." title="" id="1" name="Picture"/>
             <a:graphic>
@@ -4153,7 +4186,7 @@
                     </pic:cNvPicPr>
                   </pic:nvPicPr>
                   <pic:blipFill>
-                    <a:blip r:embed="rId91"/>
+                    <a:blip r:embed="rId93"/>
                     <a:stretch>
                       <a:fillRect/>
                     </a:stretch>
@@ -4161,7 +4194,7 @@
                   <pic:spPr bwMode="auto">
                     <a:xfrm>
                       <a:off x="0" y="0"/>
-                      <a:ext cx="5943600" cy="5943600"/>
+                      <a:ext cx="4572000" cy="3657600"/>
                     </a:xfrm>
                     <a:prstGeom prst="rect">
                       <a:avLst/>
@@ -4192,11 +4225,11 @@
       <w:pPr>
         <w:pStyle w:val="Heading5"/>
       </w:pPr>
-      <w:bookmarkStart w:id="92" w:name="sheath-blight-progress-for-n-treatments"/>
+      <w:bookmarkStart w:id="94" w:name="sheath-blight-progress-for-n-treatments"/>
       <w:r>
         <w:t xml:space="preserve">Sheath blight progress for N treatments</w:t>
       </w:r>
-      <w:bookmarkEnd w:id="92"/>
+      <w:bookmarkEnd w:id="94"/>
     </w:p>
     <w:p>
       <w:pPr>
@@ -4205,7 +4238,7 @@
       <w:r>
         <w:drawing>
           <wp:inline>
-            <wp:extent cx="5943600" cy="5943600"/>
+            <wp:extent cx="4572000" cy="3657600"/>
             <wp:effectExtent b="0" l="0" r="0" t="0"/>
             <wp:docPr descr="Figure 2 Sheath blight incidence progress was measured in the 2015 experiment at five assessment points and 2016 experiment at four assessment points during the dry season both years. Five different N treatments were applied to split plots depending on the experiment. In the 2015 experiment three N rate treatments were applied: no N (N0), 100 kg / ha N (N100) and 180 kg / ha N (N120). In the 2016 experiment, two N rate treatments were applied: 60 kg / ha N (N60) and 180 kg / ha N (N180). Points represent the mean observations of four replications." title="" id="1" name="Picture"/>
             <a:graphic>
@@ -4218,7 +4251,7 @@
                     </pic:cNvPicPr>
                   </pic:nvPicPr>
                   <pic:blipFill>
-                    <a:blip r:embed="rId93"/>
+                    <a:blip r:embed="rId95"/>
                     <a:stretch>
                       <a:fillRect/>
                     </a:stretch>
@@ -4226,7 +4259,7 @@
                   <pic:spPr bwMode="auto">
                     <a:xfrm>
                       <a:off x="0" y="0"/>
-                      <a:ext cx="5943600" cy="5943600"/>
+                      <a:ext cx="4572000" cy="3657600"/>
                     </a:xfrm>
                     <a:prstGeom prst="rect">
                       <a:avLst/>
@@ -4257,11 +4290,11 @@
       <w:pPr>
         <w:pStyle w:val="Heading5"/>
       </w:pPr>
-      <w:bookmarkStart w:id="94" w:name="Xa9bc6d3442501d25fe18dcc0e12784ccf28ad94"/>
+      <w:bookmarkStart w:id="96" w:name="Xa9bc6d3442501d25fe18dcc0e12784ccf28ad94"/>
       <w:r>
         <w:t xml:space="preserve">Sheath Blight Incidence Boxplot for water management</w:t>
       </w:r>
-      <w:bookmarkEnd w:id="94"/>
+      <w:bookmarkEnd w:id="96"/>
     </w:p>
     <w:p>
       <w:pPr>
@@ -4270,7 +4303,7 @@
       <w:r>
         <w:drawing>
           <wp:inline>
-            <wp:extent cx="5943600" cy="5943600"/>
+            <wp:extent cx="4572000" cy="3657600"/>
             <wp:effectExtent b="0" l="0" r="0" t="0"/>
             <wp:docPr descr="Figure 3 Sheath blight progress was measured in the 2015 at five assessment points and 2016 experiment at four points. Sheath blight incidence was rated as the number of infected tillers divided by the total number of tillers per hill and used to calculate the area under the disease progress stairs (AUDPS). Sheath blight severity was rated on an unevenly spaced categorical scale and converted to the mid–point percentage value to calculate the AUDPS. Main plot irrigation treatments were permanently puddled (PDL) and alternate wetting and drying (AWD)." title="" id="1" name="Picture"/>
             <a:graphic>
@@ -4283,7 +4316,7 @@
                     </pic:cNvPicPr>
                   </pic:nvPicPr>
                   <pic:blipFill>
-                    <a:blip r:embed="rId95"/>
+                    <a:blip r:embed="rId97"/>
                     <a:stretch>
                       <a:fillRect/>
                     </a:stretch>
@@ -4291,7 +4324,7 @@
                   <pic:spPr bwMode="auto">
                     <a:xfrm>
                       <a:off x="0" y="0"/>
-                      <a:ext cx="5943600" cy="5943600"/>
+                      <a:ext cx="4572000" cy="3657600"/>
                     </a:xfrm>
                     <a:prstGeom prst="rect">
                       <a:avLst/>
@@ -4322,11 +4355,11 @@
       <w:pPr>
         <w:pStyle w:val="Heading5"/>
       </w:pPr>
-      <w:bookmarkStart w:id="96" w:name="X2908dfe5f8abf1b6a73b98de8a3b8664b74c8e5"/>
+      <w:bookmarkStart w:id="98" w:name="X2908dfe5f8abf1b6a73b98de8a3b8664b74c8e5"/>
       <w:r>
         <w:t xml:space="preserve">Tiller sheath blight incidence boxplot for N rate</w:t>
       </w:r>
-      <w:bookmarkEnd w:id="96"/>
+      <w:bookmarkEnd w:id="98"/>
     </w:p>
     <w:p>
       <w:pPr>
@@ -4335,7 +4368,7 @@
       <w:r>
         <w:drawing>
           <wp:inline>
-            <wp:extent cx="5943600" cy="5943600"/>
+            <wp:extent cx="4572000" cy="3657600"/>
             <wp:effectExtent b="0" l="0" r="0" t="0"/>
             <wp:docPr descr="Figure 4 Sheath blight severity progress was measured in the 2015 at five assessment points and 2016 experiment at four points. Sheath blight incidence was rated as the number of infected tillers divided by the total number of tillers per hill and used to calculate the area under the disease progress stairs (AUDPS). Sheath blight severity was rated on an unevenly spaced categorical scale and converted to the mid–point percentage value to calculate the AUDPS. Five different N treatments were applied to split plots depending on the experiment. In the 2015 experiment three N rate treatments were applied: no N (N0), 100 kg / ha N (N100) and 180 kg / ha N (N120). In the 2016 experiment, two N rate treatments were applied: 60 kg / ha N (N60) and 180 kg / ha N (N180)." title="" id="1" name="Picture"/>
             <a:graphic>
@@ -4348,7 +4381,7 @@
                     </pic:cNvPicPr>
                   </pic:nvPicPr>
                   <pic:blipFill>
-                    <a:blip r:embed="rId97"/>
+                    <a:blip r:embed="rId99"/>
                     <a:stretch>
                       <a:fillRect/>
                     </a:stretch>
@@ -4356,7 +4389,7 @@
                   <pic:spPr bwMode="auto">
                     <a:xfrm>
                       <a:off x="0" y="0"/>
-                      <a:ext cx="5943600" cy="5943600"/>
+                      <a:ext cx="4572000" cy="3657600"/>
                     </a:xfrm>
                     <a:prstGeom prst="rect">
                       <a:avLst/>
@@ -4387,11 +4420,11 @@
       <w:pPr>
         <w:pStyle w:val="Heading5"/>
       </w:pPr>
-      <w:bookmarkStart w:id="98" w:name="tiller-estimates-plots"/>
+      <w:bookmarkStart w:id="100" w:name="tiller-estimates-plots"/>
       <w:r>
         <w:t xml:space="preserve">Tiller Estimates Plots</w:t>
       </w:r>
-      <w:bookmarkEnd w:id="98"/>
+      <w:bookmarkEnd w:id="100"/>
     </w:p>
     <w:p>
       <w:pPr>
@@ -4400,7 +4433,7 @@
       <w:r>
         <w:drawing>
           <wp:inline>
-            <wp:extent cx="5943600" cy="5943600"/>
+            <wp:extent cx="4572000" cy="3657600"/>
             <wp:effectExtent b="0" l="0" r="0" t="0"/>
             <wp:docPr descr="Figure 5 Posterior means and 95 % credible intervals for the explanatory variables used in models of alternate wetting and drying irrigations (AWD) and N rate (NRTE) on sheath blight tiller incidence and tiller severity. Five different N treatments were applied to split plots depending on the experiment. In the 2015 experiment three N rate treatments were applied: no N (N0), 100 kg / ha N (N100) and 180 kg / ha N (N120). In the 2016 experiment, two N rate treatments were applied: 60 kg / ha N (N60) and 180 kg / ha N (N180)." title="" id="1" name="Picture"/>
             <a:graphic>
@@ -4413,7 +4446,7 @@
                     </pic:cNvPicPr>
                   </pic:nvPicPr>
                   <pic:blipFill>
-                    <a:blip r:embed="rId99"/>
+                    <a:blip r:embed="rId101"/>
                     <a:stretch>
                       <a:fillRect/>
                     </a:stretch>
@@ -4421,7 +4454,7 @@
                   <pic:spPr bwMode="auto">
                     <a:xfrm>
                       <a:off x="0" y="0"/>
-                      <a:ext cx="5943600" cy="5943600"/>
+                      <a:ext cx="4572000" cy="3657600"/>
                     </a:xfrm>
                     <a:prstGeom prst="rect">
                       <a:avLst/>
@@ -4452,11 +4485,11 @@
       <w:pPr>
         <w:pStyle w:val="Heading5"/>
       </w:pPr>
-      <w:bookmarkStart w:id="100" w:name="leaf-estimates-plots"/>
+      <w:bookmarkStart w:id="102" w:name="leaf-estimates-plots"/>
       <w:r>
         <w:t xml:space="preserve">Leaf estimates plots</w:t>
       </w:r>
-      <w:bookmarkEnd w:id="100"/>
+      <w:bookmarkEnd w:id="102"/>
     </w:p>
     <w:p>
       <w:pPr>
@@ -4465,7 +4498,7 @@
       <w:r>
         <w:drawing>
           <wp:inline>
-            <wp:extent cx="5943600" cy="5943600"/>
+            <wp:extent cx="4572000" cy="3657600"/>
             <wp:effectExtent b="0" l="0" r="0" t="0"/>
             <wp:docPr descr="Figure 6 Posterior means and 95 % credible intervals for the explanatory variables used in models of alternate wetting and drying irrigations (AWD) and N rate (NRTE) and the interaction of the two treatments on sheath blight leaf severity. Five different N treatments were applied to split plots depending on the experiment. In the 2015 experiment three N rate treatments were applied: no N (N0), 100 kg / ha N (N100) and 180 kg / ha N (N120). In the 2016 experiment, two N rate treatments were applied: 60 kg / ha N (N60) and 180 kg / ha N (N180)." title="" id="1" name="Picture"/>
             <a:graphic>
@@ -4478,7 +4511,7 @@
                     </pic:cNvPicPr>
                   </pic:nvPicPr>
                   <pic:blipFill>
-                    <a:blip r:embed="rId101"/>
+                    <a:blip r:embed="rId103"/>
                     <a:stretch>
                       <a:fillRect/>
                     </a:stretch>
@@ -4486,7 +4519,7 @@
                   <pic:spPr bwMode="auto">
                     <a:xfrm>
                       <a:off x="0" y="0"/>
-                      <a:ext cx="5943600" cy="5943600"/>
+                      <a:ext cx="4572000" cy="3657600"/>
                     </a:xfrm>
                     <a:prstGeom prst="rect">
                       <a:avLst/>
@@ -4517,28 +4550,28 @@
       <w:pPr>
         <w:pStyle w:val="Heading5"/>
       </w:pPr>
-      <w:bookmarkStart w:id="102" w:name="pagebreak-3"/>
+      <w:bookmarkStart w:id="104" w:name="pagebreak-3"/>
       <w:r>
         <w:t xml:space="preserve">pagebreak</w:t>
       </w:r>
-      <w:bookmarkEnd w:id="102"/>
+      <w:bookmarkEnd w:id="104"/>
     </w:p>
     <w:p>
       <w:pPr>
         <w:pStyle w:val="Heading3"/>
       </w:pPr>
-      <w:bookmarkStart w:id="103" w:name="colophon"/>
+      <w:bookmarkStart w:id="105" w:name="colophon"/>
       <w:r>
         <w:t xml:space="preserve">Colophon</w:t>
       </w:r>
-      <w:bookmarkEnd w:id="103"/>
+      <w:bookmarkEnd w:id="105"/>
     </w:p>
     <w:p>
       <w:pPr>
         <w:pStyle w:val="FirstParagraph"/>
       </w:pPr>
       <w:r>
-        <w:t xml:space="preserve">This report was generated on 2018-12-21 16:40:43 using the following computational environment and dependencies:</w:t>
+        <w:t xml:space="preserve">This report was generated on 2018-12-21 20:42:20 using the following computational environment and dependencies:</w:t>
       </w:r>
     </w:p>
     <w:p>
@@ -4666,394 +4699,808 @@
         <w:rPr>
           <w:rStyle w:val="VerbatimChar"/>
         </w:rPr>
-        <w:t xml:space="preserve">#&gt;  package        * version    date       lib source        </w:t>
-      </w:r>
-      <w:r>
-        <w:br w:type="textWrapping"/>
-      </w:r>
-      <w:r>
-        <w:rPr>
-          <w:rStyle w:val="VerbatimChar"/>
-        </w:rPr>
-        <w:t xml:space="preserve">#&gt;  assertthat       0.2.0      2017-04-11 [1] CRAN (R 3.5.2)</w:t>
-      </w:r>
-      <w:r>
-        <w:br w:type="textWrapping"/>
-      </w:r>
-      <w:r>
-        <w:rPr>
-          <w:rStyle w:val="VerbatimChar"/>
-        </w:rPr>
-        <w:t xml:space="preserve">#&gt;  bindr            0.1.1      2018-03-13 [1] CRAN (R 3.5.2)</w:t>
-      </w:r>
-      <w:r>
-        <w:br w:type="textWrapping"/>
-      </w:r>
-      <w:r>
-        <w:rPr>
-          <w:rStyle w:val="VerbatimChar"/>
-        </w:rPr>
-        <w:t xml:space="preserve">#&gt;  bindrcpp         0.2.2      2018-03-29 [1] CRAN (R 3.5.2)</w:t>
-      </w:r>
-      <w:r>
-        <w:br w:type="textWrapping"/>
-      </w:r>
-      <w:r>
-        <w:rPr>
-          <w:rStyle w:val="VerbatimChar"/>
-        </w:rPr>
-        <w:t xml:space="preserve">#&gt;  bookdown       * 0.8        2018-12-03 [1] CRAN (R 3.5.2)</w:t>
-      </w:r>
-      <w:r>
-        <w:br w:type="textWrapping"/>
-      </w:r>
-      <w:r>
-        <w:rPr>
-          <w:rStyle w:val="VerbatimChar"/>
-        </w:rPr>
-        <w:t xml:space="preserve">#&gt;  cli              1.0.1      2018-09-25 [1] CRAN (R 3.5.2)</w:t>
-      </w:r>
-      <w:r>
-        <w:br w:type="textWrapping"/>
-      </w:r>
-      <w:r>
-        <w:rPr>
-          <w:rStyle w:val="VerbatimChar"/>
-        </w:rPr>
-        <w:t xml:space="preserve">#&gt;  coda           * 0.19-2     2018-10-08 [1] CRAN (R 3.5.2)</w:t>
-      </w:r>
-      <w:r>
-        <w:br w:type="textWrapping"/>
-      </w:r>
-      <w:r>
-        <w:rPr>
-          <w:rStyle w:val="VerbatimChar"/>
-        </w:rPr>
-        <w:t xml:space="preserve">#&gt;  colorspace       1.3-2      2016-12-14 [1] CRAN (R 3.5.2)</w:t>
-      </w:r>
-      <w:r>
-        <w:br w:type="textWrapping"/>
-      </w:r>
-      <w:r>
-        <w:rPr>
-          <w:rStyle w:val="VerbatimChar"/>
-        </w:rPr>
-        <w:t xml:space="preserve">#&gt;  crayon           1.3.4      2017-09-16 [1] CRAN (R 3.5.2)</w:t>
-      </w:r>
-      <w:r>
-        <w:br w:type="textWrapping"/>
-      </w:r>
-      <w:r>
-        <w:rPr>
-          <w:rStyle w:val="VerbatimChar"/>
-        </w:rPr>
-        <w:t xml:space="preserve">#&gt;  digest           0.6.18     2018-10-10 [1] CRAN (R 3.5.2)</w:t>
-      </w:r>
-      <w:r>
-        <w:br w:type="textWrapping"/>
-      </w:r>
-      <w:r>
-        <w:rPr>
-          <w:rStyle w:val="VerbatimChar"/>
-        </w:rPr>
-        <w:t xml:space="preserve">#&gt;  dplyr            0.7.8      2018-11-10 [1] CRAN (R 3.5.2)</w:t>
-      </w:r>
-      <w:r>
-        <w:br w:type="textWrapping"/>
-      </w:r>
-      <w:r>
-        <w:rPr>
-          <w:rStyle w:val="VerbatimChar"/>
-        </w:rPr>
-        <w:t xml:space="preserve">#&gt;  evaluate         0.12       2018-10-09 [1] CRAN (R 3.5.2)</w:t>
-      </w:r>
-      <w:r>
-        <w:br w:type="textWrapping"/>
-      </w:r>
-      <w:r>
-        <w:rPr>
-          <w:rStyle w:val="VerbatimChar"/>
-        </w:rPr>
-        <w:t xml:space="preserve">#&gt;  ggplot2        * 3.1.0      2018-10-25 [1] CRAN (R 3.5.2)</w:t>
-      </w:r>
-      <w:r>
-        <w:br w:type="textWrapping"/>
-      </w:r>
-      <w:r>
-        <w:rPr>
-          <w:rStyle w:val="VerbatimChar"/>
-        </w:rPr>
-        <w:t xml:space="preserve">#&gt;  ggpubr         * 0.2        2018-11-15 [1] CRAN (R 3.5.2)</w:t>
-      </w:r>
-      <w:r>
-        <w:br w:type="textWrapping"/>
-      </w:r>
-      <w:r>
-        <w:rPr>
-          <w:rStyle w:val="VerbatimChar"/>
-        </w:rPr>
-        <w:t xml:space="preserve">#&gt;  glue             1.3.0      2018-07-17 [1] CRAN (R 3.5.2)</w:t>
-      </w:r>
-      <w:r>
-        <w:br w:type="textWrapping"/>
-      </w:r>
-      <w:r>
-        <w:rPr>
-          <w:rStyle w:val="VerbatimChar"/>
-        </w:rPr>
-        <w:t xml:space="preserve">#&gt;  gridExtra      * 2.3        2017-09-09 [1] CRAN (R 3.5.2)</w:t>
-      </w:r>
-      <w:r>
-        <w:br w:type="textWrapping"/>
-      </w:r>
-      <w:r>
-        <w:rPr>
-          <w:rStyle w:val="VerbatimChar"/>
-        </w:rPr>
-        <w:t xml:space="preserve">#&gt;  gtable           0.2.0      2016-02-26 [1] CRAN (R 3.5.2)</w:t>
-      </w:r>
-      <w:r>
-        <w:br w:type="textWrapping"/>
-      </w:r>
-      <w:r>
-        <w:rPr>
-          <w:rStyle w:val="VerbatimChar"/>
-        </w:rPr>
-        <w:t xml:space="preserve">#&gt;  highr            0.7        2018-06-09 [1] CRAN (R 3.5.2)</w:t>
-      </w:r>
-      <w:r>
-        <w:br w:type="textWrapping"/>
-      </w:r>
-      <w:r>
-        <w:rPr>
-          <w:rStyle w:val="VerbatimChar"/>
-        </w:rPr>
-        <w:t xml:space="preserve">#&gt;  htmltools        0.3.6      2017-04-28 [1] CRAN (R 3.5.2)</w:t>
-      </w:r>
-      <w:r>
-        <w:br w:type="textWrapping"/>
-      </w:r>
-      <w:r>
-        <w:rPr>
-          <w:rStyle w:val="VerbatimChar"/>
-        </w:rPr>
-        <w:t xml:space="preserve">#&gt;  knitr          * 1.21       2018-12-10 [1] CRAN (R 3.5.2)</w:t>
-      </w:r>
-      <w:r>
-        <w:br w:type="textWrapping"/>
-      </w:r>
-      <w:r>
-        <w:rPr>
-          <w:rStyle w:val="VerbatimChar"/>
-        </w:rPr>
-        <w:t xml:space="preserve">#&gt;  labeling         0.3        2014-08-23 [1] CRAN (R 3.5.2)</w:t>
-      </w:r>
-      <w:r>
-        <w:br w:type="textWrapping"/>
-      </w:r>
-      <w:r>
-        <w:rPr>
-          <w:rStyle w:val="VerbatimChar"/>
-        </w:rPr>
-        <w:t xml:space="preserve">#&gt;  lattice          0.20-38    2018-11-04 [3] CRAN (R 3.5.2)</w:t>
-      </w:r>
-      <w:r>
-        <w:br w:type="textWrapping"/>
-      </w:r>
-      <w:r>
-        <w:rPr>
-          <w:rStyle w:val="VerbatimChar"/>
-        </w:rPr>
-        <w:t xml:space="preserve">#&gt;  lazyeval         0.2.1      2017-10-29 [1] CRAN (R 3.5.2)</w:t>
-      </w:r>
-      <w:r>
-        <w:br w:type="textWrapping"/>
-      </w:r>
-      <w:r>
-        <w:rPr>
-          <w:rStyle w:val="VerbatimChar"/>
-        </w:rPr>
-        <w:t xml:space="preserve">#&gt;  magrittr       * 1.5        2014-11-22 [1] CRAN (R 3.5.2)</w:t>
-      </w:r>
-      <w:r>
-        <w:br w:type="textWrapping"/>
-      </w:r>
-      <w:r>
-        <w:rPr>
-          <w:rStyle w:val="VerbatimChar"/>
-        </w:rPr>
-        <w:t xml:space="preserve">#&gt;  munsell          0.5.0      2018-06-12 [1] CRAN (R 3.5.2)</w:t>
-      </w:r>
-      <w:r>
-        <w:br w:type="textWrapping"/>
-      </w:r>
-      <w:r>
-        <w:rPr>
-          <w:rStyle w:val="VerbatimChar"/>
-        </w:rPr>
-        <w:t xml:space="preserve">#&gt;  pillar           1.3.1      2018-12-15 [1] CRAN (R 3.5.2)</w:t>
-      </w:r>
-      <w:r>
-        <w:br w:type="textWrapping"/>
-      </w:r>
-      <w:r>
-        <w:rPr>
-          <w:rStyle w:val="VerbatimChar"/>
-        </w:rPr>
-        <w:t xml:space="preserve">#&gt;  pkgconfig        2.0.2      2018-08-16 [1] CRAN (R 3.5.2)</w:t>
-      </w:r>
-      <w:r>
-        <w:br w:type="textWrapping"/>
-      </w:r>
-      <w:r>
-        <w:rPr>
-          <w:rStyle w:val="VerbatimChar"/>
-        </w:rPr>
-        <w:t xml:space="preserve">#&gt;  plyr             1.8.4      2016-06-08 [1] CRAN (R 3.5.2)</w:t>
-      </w:r>
-      <w:r>
-        <w:br w:type="textWrapping"/>
-      </w:r>
-      <w:r>
-        <w:rPr>
-          <w:rStyle w:val="VerbatimChar"/>
-        </w:rPr>
-        <w:t xml:space="preserve">#&gt;  purrr            0.2.5      2018-05-29 [1] CRAN (R 3.5.2)</w:t>
-      </w:r>
-      <w:r>
-        <w:br w:type="textWrapping"/>
-      </w:r>
-      <w:r>
-        <w:rPr>
-          <w:rStyle w:val="VerbatimChar"/>
-        </w:rPr>
-        <w:t xml:space="preserve">#&gt;  R6               2.3.0      2018-10-04 [1] CRAN (R 3.5.2)</w:t>
-      </w:r>
-      <w:r>
-        <w:br w:type="textWrapping"/>
-      </w:r>
-      <w:r>
-        <w:rPr>
-          <w:rStyle w:val="VerbatimChar"/>
-        </w:rPr>
-        <w:t xml:space="preserve">#&gt;  Rcpp             1.0.0      2018-11-07 [1] CRAN (R 3.5.2)</w:t>
-      </w:r>
-      <w:r>
-        <w:br w:type="textWrapping"/>
-      </w:r>
-      <w:r>
-        <w:rPr>
-          <w:rStyle w:val="VerbatimChar"/>
-        </w:rPr>
-        <w:t xml:space="preserve">#&gt;  reshape2         1.4.3      2017-12-11 [1] CRAN (R 3.5.2)</w:t>
-      </w:r>
-      <w:r>
-        <w:br w:type="textWrapping"/>
-      </w:r>
-      <w:r>
-        <w:rPr>
-          <w:rStyle w:val="VerbatimChar"/>
-        </w:rPr>
-        <w:t xml:space="preserve">#&gt;  rice.awd.pests * 0.0.0.9000 2018-11-07 [1] local         </w:t>
-      </w:r>
-      <w:r>
-        <w:br w:type="textWrapping"/>
-      </w:r>
-      <w:r>
-        <w:rPr>
-          <w:rStyle w:val="VerbatimChar"/>
-        </w:rPr>
-        <w:t xml:space="preserve">#&gt;  rlang            0.3.0.1    2018-10-25 [1] CRAN (R 3.5.2)</w:t>
-      </w:r>
-      <w:r>
-        <w:br w:type="textWrapping"/>
-      </w:r>
-      <w:r>
-        <w:rPr>
-          <w:rStyle w:val="VerbatimChar"/>
-        </w:rPr>
-        <w:t xml:space="preserve">#&gt;  rmarkdown        1.11       2018-12-08 [1] CRAN (R 3.5.2)</w:t>
-      </w:r>
-      <w:r>
-        <w:br w:type="textWrapping"/>
-      </w:r>
-      <w:r>
-        <w:rPr>
-          <w:rStyle w:val="VerbatimChar"/>
-        </w:rPr>
-        <w:t xml:space="preserve">#&gt;  scales           1.0.0      2018-08-09 [1] CRAN (R 3.5.2)</w:t>
-      </w:r>
-      <w:r>
-        <w:br w:type="textWrapping"/>
-      </w:r>
-      <w:r>
-        <w:rPr>
-          <w:rStyle w:val="VerbatimChar"/>
-        </w:rPr>
-        <w:t xml:space="preserve">#&gt;  sessioninfo      1.1.1      2018-11-05 [1] CRAN (R 3.5.2)</w:t>
-      </w:r>
-      <w:r>
-        <w:br w:type="textWrapping"/>
-      </w:r>
-      <w:r>
-        <w:rPr>
-          <w:rStyle w:val="VerbatimChar"/>
-        </w:rPr>
-        <w:t xml:space="preserve">#&gt;  stringi          1.2.4      2018-07-20 [1] CRAN (R 3.5.2)</w:t>
-      </w:r>
-      <w:r>
-        <w:br w:type="textWrapping"/>
-      </w:r>
-      <w:r>
-        <w:rPr>
-          <w:rStyle w:val="VerbatimChar"/>
-        </w:rPr>
-        <w:t xml:space="preserve">#&gt;  stringr          1.3.1      2018-05-10 [1] CRAN (R 3.5.2)</w:t>
-      </w:r>
-      <w:r>
-        <w:br w:type="textWrapping"/>
-      </w:r>
-      <w:r>
-        <w:rPr>
-          <w:rStyle w:val="VerbatimChar"/>
-        </w:rPr>
-        <w:t xml:space="preserve">#&gt;  tibble           1.4.2      2018-01-22 [1] CRAN (R 3.5.2)</w:t>
-      </w:r>
-      <w:r>
-        <w:br w:type="textWrapping"/>
-      </w:r>
-      <w:r>
-        <w:rPr>
-          <w:rStyle w:val="VerbatimChar"/>
-        </w:rPr>
-        <w:t xml:space="preserve">#&gt;  tidyselect       0.2.5      2018-10-11 [1] CRAN (R 3.5.2)</w:t>
-      </w:r>
-      <w:r>
-        <w:br w:type="textWrapping"/>
-      </w:r>
-      <w:r>
-        <w:rPr>
-          <w:rStyle w:val="VerbatimChar"/>
-        </w:rPr>
-        <w:t xml:space="preserve">#&gt;  withr            2.1.2      2018-03-15 [1] CRAN (R 3.5.2)</w:t>
-      </w:r>
-      <w:r>
-        <w:br w:type="textWrapping"/>
-      </w:r>
-      <w:r>
-        <w:rPr>
-          <w:rStyle w:val="VerbatimChar"/>
-        </w:rPr>
-        <w:t xml:space="preserve">#&gt;  xfun             0.4        2018-10-23 [1] CRAN (R 3.5.2)</w:t>
-      </w:r>
-      <w:r>
-        <w:br w:type="textWrapping"/>
-      </w:r>
-      <w:r>
-        <w:rPr>
-          <w:rStyle w:val="VerbatimChar"/>
-        </w:rPr>
-        <w:t xml:space="preserve">#&gt;  yaml             2.2.0      2018-07-25 [1] CRAN (R 3.5.2)</w:t>
+        <w:t xml:space="preserve">#&gt;  package        * version    date       lib</w:t>
+      </w:r>
+      <w:r>
+        <w:br w:type="textWrapping"/>
+      </w:r>
+      <w:r>
+        <w:rPr>
+          <w:rStyle w:val="VerbatimChar"/>
+        </w:rPr>
+        <w:t xml:space="preserve">#&gt;  assertthat       0.2.0      2017-04-11 [1]</w:t>
+      </w:r>
+      <w:r>
+        <w:br w:type="textWrapping"/>
+      </w:r>
+      <w:r>
+        <w:rPr>
+          <w:rStyle w:val="VerbatimChar"/>
+        </w:rPr>
+        <w:t xml:space="preserve">#&gt;  bindr            0.1.1      2018-03-13 [1]</w:t>
+      </w:r>
+      <w:r>
+        <w:br w:type="textWrapping"/>
+      </w:r>
+      <w:r>
+        <w:rPr>
+          <w:rStyle w:val="VerbatimChar"/>
+        </w:rPr>
+        <w:t xml:space="preserve">#&gt;  bindrcpp         0.2.2      2018-03-29 [1]</w:t>
+      </w:r>
+      <w:r>
+        <w:br w:type="textWrapping"/>
+      </w:r>
+      <w:r>
+        <w:rPr>
+          <w:rStyle w:val="VerbatimChar"/>
+        </w:rPr>
+        <w:t xml:space="preserve">#&gt;  bookdown       * 0.8        2018-12-03 [1]</w:t>
+      </w:r>
+      <w:r>
+        <w:br w:type="textWrapping"/>
+      </w:r>
+      <w:r>
+        <w:rPr>
+          <w:rStyle w:val="VerbatimChar"/>
+        </w:rPr>
+        <w:t xml:space="preserve">#&gt;  cli              1.0.1      2018-09-25 [1]</w:t>
+      </w:r>
+      <w:r>
+        <w:br w:type="textWrapping"/>
+      </w:r>
+      <w:r>
+        <w:rPr>
+          <w:rStyle w:val="VerbatimChar"/>
+        </w:rPr>
+        <w:t xml:space="preserve">#&gt;  coda           * 0.19-2     2018-10-08 [1]</w:t>
+      </w:r>
+      <w:r>
+        <w:br w:type="textWrapping"/>
+      </w:r>
+      <w:r>
+        <w:rPr>
+          <w:rStyle w:val="VerbatimChar"/>
+        </w:rPr>
+        <w:t xml:space="preserve">#&gt;  colorout       * 1.2-0      2018-10-17 [1]</w:t>
+      </w:r>
+      <w:r>
+        <w:br w:type="textWrapping"/>
+      </w:r>
+      <w:r>
+        <w:rPr>
+          <w:rStyle w:val="VerbatimChar"/>
+        </w:rPr>
+        <w:t xml:space="preserve">#&gt;  colorspace       1.3-2      2016-12-14 [1]</w:t>
+      </w:r>
+      <w:r>
+        <w:br w:type="textWrapping"/>
+      </w:r>
+      <w:r>
+        <w:rPr>
+          <w:rStyle w:val="VerbatimChar"/>
+        </w:rPr>
+        <w:t xml:space="preserve">#&gt;  crayon           1.3.4      2017-09-16 [1]</w:t>
+      </w:r>
+      <w:r>
+        <w:br w:type="textWrapping"/>
+      </w:r>
+      <w:r>
+        <w:rPr>
+          <w:rStyle w:val="VerbatimChar"/>
+        </w:rPr>
+        <w:t xml:space="preserve">#&gt;  digest           0.6.18     2018-10-10 [1]</w:t>
+      </w:r>
+      <w:r>
+        <w:br w:type="textWrapping"/>
+      </w:r>
+      <w:r>
+        <w:rPr>
+          <w:rStyle w:val="VerbatimChar"/>
+        </w:rPr>
+        <w:t xml:space="preserve">#&gt;  dplyr            0.7.8      2018-11-10 [1]</w:t>
+      </w:r>
+      <w:r>
+        <w:br w:type="textWrapping"/>
+      </w:r>
+      <w:r>
+        <w:rPr>
+          <w:rStyle w:val="VerbatimChar"/>
+        </w:rPr>
+        <w:t xml:space="preserve">#&gt;  evaluate         0.12       2018-10-09 [1]</w:t>
+      </w:r>
+      <w:r>
+        <w:br w:type="textWrapping"/>
+      </w:r>
+      <w:r>
+        <w:rPr>
+          <w:rStyle w:val="VerbatimChar"/>
+        </w:rPr>
+        <w:t xml:space="preserve">#&gt;  ggplot2        * 3.1.0      2018-10-25 [1]</w:t>
+      </w:r>
+      <w:r>
+        <w:br w:type="textWrapping"/>
+      </w:r>
+      <w:r>
+        <w:rPr>
+          <w:rStyle w:val="VerbatimChar"/>
+        </w:rPr>
+        <w:t xml:space="preserve">#&gt;  ggpubr         * 0.2        2018-11-15 [1]</w:t>
+      </w:r>
+      <w:r>
+        <w:br w:type="textWrapping"/>
+      </w:r>
+      <w:r>
+        <w:rPr>
+          <w:rStyle w:val="VerbatimChar"/>
+        </w:rPr>
+        <w:t xml:space="preserve">#&gt;  glue             1.3.0      2018-07-17 [1]</w:t>
+      </w:r>
+      <w:r>
+        <w:br w:type="textWrapping"/>
+      </w:r>
+      <w:r>
+        <w:rPr>
+          <w:rStyle w:val="VerbatimChar"/>
+        </w:rPr>
+        <w:t xml:space="preserve">#&gt;  gridExtra      * 2.3        2017-09-09 [1]</w:t>
+      </w:r>
+      <w:r>
+        <w:br w:type="textWrapping"/>
+      </w:r>
+      <w:r>
+        <w:rPr>
+          <w:rStyle w:val="VerbatimChar"/>
+        </w:rPr>
+        <w:t xml:space="preserve">#&gt;  gtable           0.2.0      2016-02-26 [1]</w:t>
+      </w:r>
+      <w:r>
+        <w:br w:type="textWrapping"/>
+      </w:r>
+      <w:r>
+        <w:rPr>
+          <w:rStyle w:val="VerbatimChar"/>
+        </w:rPr>
+        <w:t xml:space="preserve">#&gt;  highr            0.7        2018-06-09 [1]</w:t>
+      </w:r>
+      <w:r>
+        <w:br w:type="textWrapping"/>
+      </w:r>
+      <w:r>
+        <w:rPr>
+          <w:rStyle w:val="VerbatimChar"/>
+        </w:rPr>
+        <w:t xml:space="preserve">#&gt;  htmltools        0.3.6      2017-04-28 [1]</w:t>
+      </w:r>
+      <w:r>
+        <w:br w:type="textWrapping"/>
+      </w:r>
+      <w:r>
+        <w:rPr>
+          <w:rStyle w:val="VerbatimChar"/>
+        </w:rPr>
+        <w:t xml:space="preserve">#&gt;  knitr          * 1.21.5     2018-12-21 [1]</w:t>
+      </w:r>
+      <w:r>
+        <w:br w:type="textWrapping"/>
+      </w:r>
+      <w:r>
+        <w:rPr>
+          <w:rStyle w:val="VerbatimChar"/>
+        </w:rPr>
+        <w:t xml:space="preserve">#&gt;  labeling         0.3        2014-08-23 [1]</w:t>
+      </w:r>
+      <w:r>
+        <w:br w:type="textWrapping"/>
+      </w:r>
+      <w:r>
+        <w:rPr>
+          <w:rStyle w:val="VerbatimChar"/>
+        </w:rPr>
+        <w:t xml:space="preserve">#&gt;  lattice          0.20-38    2018-11-04 [3]</w:t>
+      </w:r>
+      <w:r>
+        <w:br w:type="textWrapping"/>
+      </w:r>
+      <w:r>
+        <w:rPr>
+          <w:rStyle w:val="VerbatimChar"/>
+        </w:rPr>
+        <w:t xml:space="preserve">#&gt;  lazyeval         0.2.1      2017-10-29 [1]</w:t>
+      </w:r>
+      <w:r>
+        <w:br w:type="textWrapping"/>
+      </w:r>
+      <w:r>
+        <w:rPr>
+          <w:rStyle w:val="VerbatimChar"/>
+        </w:rPr>
+        <w:t xml:space="preserve">#&gt;  magrittr       * 1.5        2014-11-22 [1]</w:t>
+      </w:r>
+      <w:r>
+        <w:br w:type="textWrapping"/>
+      </w:r>
+      <w:r>
+        <w:rPr>
+          <w:rStyle w:val="VerbatimChar"/>
+        </w:rPr>
+        <w:t xml:space="preserve">#&gt;  munsell          0.5.0      2018-06-12 [1]</w:t>
+      </w:r>
+      <w:r>
+        <w:br w:type="textWrapping"/>
+      </w:r>
+      <w:r>
+        <w:rPr>
+          <w:rStyle w:val="VerbatimChar"/>
+        </w:rPr>
+        <w:t xml:space="preserve">#&gt;  pillar           1.3.1      2018-12-15 [1]</w:t>
+      </w:r>
+      <w:r>
+        <w:br w:type="textWrapping"/>
+      </w:r>
+      <w:r>
+        <w:rPr>
+          <w:rStyle w:val="VerbatimChar"/>
+        </w:rPr>
+        <w:t xml:space="preserve">#&gt;  pkgconfig        2.0.2      2018-08-16 [1]</w:t>
+      </w:r>
+      <w:r>
+        <w:br w:type="textWrapping"/>
+      </w:r>
+      <w:r>
+        <w:rPr>
+          <w:rStyle w:val="VerbatimChar"/>
+        </w:rPr>
+        <w:t xml:space="preserve">#&gt;  plyr             1.8.4      2016-06-08 [1]</w:t>
+      </w:r>
+      <w:r>
+        <w:br w:type="textWrapping"/>
+      </w:r>
+      <w:r>
+        <w:rPr>
+          <w:rStyle w:val="VerbatimChar"/>
+        </w:rPr>
+        <w:t xml:space="preserve">#&gt;  purrr            0.2.5      2018-05-29 [1]</w:t>
+      </w:r>
+      <w:r>
+        <w:br w:type="textWrapping"/>
+      </w:r>
+      <w:r>
+        <w:rPr>
+          <w:rStyle w:val="VerbatimChar"/>
+        </w:rPr>
+        <w:t xml:space="preserve">#&gt;  R6               2.3.0      2018-10-04 [1]</w:t>
+      </w:r>
+      <w:r>
+        <w:br w:type="textWrapping"/>
+      </w:r>
+      <w:r>
+        <w:rPr>
+          <w:rStyle w:val="VerbatimChar"/>
+        </w:rPr>
+        <w:t xml:space="preserve">#&gt;  Rcpp             1.0.0      2018-11-07 [1]</w:t>
+      </w:r>
+      <w:r>
+        <w:br w:type="textWrapping"/>
+      </w:r>
+      <w:r>
+        <w:rPr>
+          <w:rStyle w:val="VerbatimChar"/>
+        </w:rPr>
+        <w:t xml:space="preserve">#&gt;  reshape2         1.4.3      2017-12-11 [1]</w:t>
+      </w:r>
+      <w:r>
+        <w:br w:type="textWrapping"/>
+      </w:r>
+      <w:r>
+        <w:rPr>
+          <w:rStyle w:val="VerbatimChar"/>
+        </w:rPr>
+        <w:t xml:space="preserve">#&gt;  rice.awd.pests * 0.0.0.9000 2018-12-21 [1]</w:t>
+      </w:r>
+      <w:r>
+        <w:br w:type="textWrapping"/>
+      </w:r>
+      <w:r>
+        <w:rPr>
+          <w:rStyle w:val="VerbatimChar"/>
+        </w:rPr>
+        <w:t xml:space="preserve">#&gt;  rlang            0.3.0.1    2018-10-25 [1]</w:t>
+      </w:r>
+      <w:r>
+        <w:br w:type="textWrapping"/>
+      </w:r>
+      <w:r>
+        <w:rPr>
+          <w:rStyle w:val="VerbatimChar"/>
+        </w:rPr>
+        <w:t xml:space="preserve">#&gt;  rmarkdown        1.11       2018-12-08 [1]</w:t>
+      </w:r>
+      <w:r>
+        <w:br w:type="textWrapping"/>
+      </w:r>
+      <w:r>
+        <w:rPr>
+          <w:rStyle w:val="VerbatimChar"/>
+        </w:rPr>
+        <w:t xml:space="preserve">#&gt;  scales           1.0.0      2018-08-09 [1]</w:t>
+      </w:r>
+      <w:r>
+        <w:br w:type="textWrapping"/>
+      </w:r>
+      <w:r>
+        <w:rPr>
+          <w:rStyle w:val="VerbatimChar"/>
+        </w:rPr>
+        <w:t xml:space="preserve">#&gt;  sessioninfo      1.1.1      2018-11-05 [1]</w:t>
+      </w:r>
+      <w:r>
+        <w:br w:type="textWrapping"/>
+      </w:r>
+      <w:r>
+        <w:rPr>
+          <w:rStyle w:val="VerbatimChar"/>
+        </w:rPr>
+        <w:t xml:space="preserve">#&gt;  stringi          1.2.4      2018-07-20 [1]</w:t>
+      </w:r>
+      <w:r>
+        <w:br w:type="textWrapping"/>
+      </w:r>
+      <w:r>
+        <w:rPr>
+          <w:rStyle w:val="VerbatimChar"/>
+        </w:rPr>
+        <w:t xml:space="preserve">#&gt;  stringr          1.3.1      2018-05-10 [1]</w:t>
+      </w:r>
+      <w:r>
+        <w:br w:type="textWrapping"/>
+      </w:r>
+      <w:r>
+        <w:rPr>
+          <w:rStyle w:val="VerbatimChar"/>
+        </w:rPr>
+        <w:t xml:space="preserve">#&gt;  tibble           1.4.2      2018-01-22 [1]</w:t>
+      </w:r>
+      <w:r>
+        <w:br w:type="textWrapping"/>
+      </w:r>
+      <w:r>
+        <w:rPr>
+          <w:rStyle w:val="VerbatimChar"/>
+        </w:rPr>
+        <w:t xml:space="preserve">#&gt;  tidyselect       0.2.5      2018-10-11 [1]</w:t>
+      </w:r>
+      <w:r>
+        <w:br w:type="textWrapping"/>
+      </w:r>
+      <w:r>
+        <w:rPr>
+          <w:rStyle w:val="VerbatimChar"/>
+        </w:rPr>
+        <w:t xml:space="preserve">#&gt;  withr            2.1.2      2018-03-15 [1]</w:t>
+      </w:r>
+      <w:r>
+        <w:br w:type="textWrapping"/>
+      </w:r>
+      <w:r>
+        <w:rPr>
+          <w:rStyle w:val="VerbatimChar"/>
+        </w:rPr>
+        <w:t xml:space="preserve">#&gt;  xfun             0.4        2018-10-23 [1]</w:t>
+      </w:r>
+      <w:r>
+        <w:br w:type="textWrapping"/>
+      </w:r>
+      <w:r>
+        <w:rPr>
+          <w:rStyle w:val="VerbatimChar"/>
+        </w:rPr>
+        <w:t xml:space="preserve">#&gt;  yaml             2.2.0      2018-07-25 [1]</w:t>
+      </w:r>
+      <w:r>
+        <w:br w:type="textWrapping"/>
+      </w:r>
+      <w:r>
+        <w:rPr>
+          <w:rStyle w:val="VerbatimChar"/>
+        </w:rPr>
+        <w:t xml:space="preserve">#&gt;  source                            </w:t>
+      </w:r>
+      <w:r>
+        <w:br w:type="textWrapping"/>
+      </w:r>
+      <w:r>
+        <w:rPr>
+          <w:rStyle w:val="VerbatimChar"/>
+        </w:rPr>
+        <w:t xml:space="preserve">#&gt;  CRAN (R 3.5.2)                    </w:t>
+      </w:r>
+      <w:r>
+        <w:br w:type="textWrapping"/>
+      </w:r>
+      <w:r>
+        <w:rPr>
+          <w:rStyle w:val="VerbatimChar"/>
+        </w:rPr>
+        <w:t xml:space="preserve">#&gt;  CRAN (R 3.5.2)                    </w:t>
+      </w:r>
+      <w:r>
+        <w:br w:type="textWrapping"/>
+      </w:r>
+      <w:r>
+        <w:rPr>
+          <w:rStyle w:val="VerbatimChar"/>
+        </w:rPr>
+        <w:t xml:space="preserve">#&gt;  CRAN (R 3.5.2)                    </w:t>
+      </w:r>
+      <w:r>
+        <w:br w:type="textWrapping"/>
+      </w:r>
+      <w:r>
+        <w:rPr>
+          <w:rStyle w:val="VerbatimChar"/>
+        </w:rPr>
+        <w:t xml:space="preserve">#&gt;  CRAN (R 3.5.2)                    </w:t>
+      </w:r>
+      <w:r>
+        <w:br w:type="textWrapping"/>
+      </w:r>
+      <w:r>
+        <w:rPr>
+          <w:rStyle w:val="VerbatimChar"/>
+        </w:rPr>
+        <w:t xml:space="preserve">#&gt;  CRAN (R 3.5.2)                    </w:t>
+      </w:r>
+      <w:r>
+        <w:br w:type="textWrapping"/>
+      </w:r>
+      <w:r>
+        <w:rPr>
+          <w:rStyle w:val="VerbatimChar"/>
+        </w:rPr>
+        <w:t xml:space="preserve">#&gt;  CRAN (R 3.5.2)                    </w:t>
+      </w:r>
+      <w:r>
+        <w:br w:type="textWrapping"/>
+      </w:r>
+      <w:r>
+        <w:rPr>
+          <w:rStyle w:val="VerbatimChar"/>
+        </w:rPr>
+        <w:t xml:space="preserve">#&gt;  Github (jalvesaq/colorout@cc5fbfa)</w:t>
+      </w:r>
+      <w:r>
+        <w:br w:type="textWrapping"/>
+      </w:r>
+      <w:r>
+        <w:rPr>
+          <w:rStyle w:val="VerbatimChar"/>
+        </w:rPr>
+        <w:t xml:space="preserve">#&gt;  CRAN (R 3.5.2)                    </w:t>
+      </w:r>
+      <w:r>
+        <w:br w:type="textWrapping"/>
+      </w:r>
+      <w:r>
+        <w:rPr>
+          <w:rStyle w:val="VerbatimChar"/>
+        </w:rPr>
+        <w:t xml:space="preserve">#&gt;  CRAN (R 3.5.2)                    </w:t>
+      </w:r>
+      <w:r>
+        <w:br w:type="textWrapping"/>
+      </w:r>
+      <w:r>
+        <w:rPr>
+          <w:rStyle w:val="VerbatimChar"/>
+        </w:rPr>
+        <w:t xml:space="preserve">#&gt;  CRAN (R 3.5.2)                    </w:t>
+      </w:r>
+      <w:r>
+        <w:br w:type="textWrapping"/>
+      </w:r>
+      <w:r>
+        <w:rPr>
+          <w:rStyle w:val="VerbatimChar"/>
+        </w:rPr>
+        <w:t xml:space="preserve">#&gt;  CRAN (R 3.5.2)                    </w:t>
+      </w:r>
+      <w:r>
+        <w:br w:type="textWrapping"/>
+      </w:r>
+      <w:r>
+        <w:rPr>
+          <w:rStyle w:val="VerbatimChar"/>
+        </w:rPr>
+        <w:t xml:space="preserve">#&gt;  CRAN (R 3.5.2)                    </w:t>
+      </w:r>
+      <w:r>
+        <w:br w:type="textWrapping"/>
+      </w:r>
+      <w:r>
+        <w:rPr>
+          <w:rStyle w:val="VerbatimChar"/>
+        </w:rPr>
+        <w:t xml:space="preserve">#&gt;  CRAN (R 3.5.2)                    </w:t>
+      </w:r>
+      <w:r>
+        <w:br w:type="textWrapping"/>
+      </w:r>
+      <w:r>
+        <w:rPr>
+          <w:rStyle w:val="VerbatimChar"/>
+        </w:rPr>
+        <w:t xml:space="preserve">#&gt;  CRAN (R 3.5.2)                    </w:t>
+      </w:r>
+      <w:r>
+        <w:br w:type="textWrapping"/>
+      </w:r>
+      <w:r>
+        <w:rPr>
+          <w:rStyle w:val="VerbatimChar"/>
+        </w:rPr>
+        <w:t xml:space="preserve">#&gt;  CRAN (R 3.5.2)                    </w:t>
+      </w:r>
+      <w:r>
+        <w:br w:type="textWrapping"/>
+      </w:r>
+      <w:r>
+        <w:rPr>
+          <w:rStyle w:val="VerbatimChar"/>
+        </w:rPr>
+        <w:t xml:space="preserve">#&gt;  CRAN (R 3.5.2)                    </w:t>
+      </w:r>
+      <w:r>
+        <w:br w:type="textWrapping"/>
+      </w:r>
+      <w:r>
+        <w:rPr>
+          <w:rStyle w:val="VerbatimChar"/>
+        </w:rPr>
+        <w:t xml:space="preserve">#&gt;  CRAN (R 3.5.2)                    </w:t>
+      </w:r>
+      <w:r>
+        <w:br w:type="textWrapping"/>
+      </w:r>
+      <w:r>
+        <w:rPr>
+          <w:rStyle w:val="VerbatimChar"/>
+        </w:rPr>
+        <w:t xml:space="preserve">#&gt;  CRAN (R 3.5.2)                    </w:t>
+      </w:r>
+      <w:r>
+        <w:br w:type="textWrapping"/>
+      </w:r>
+      <w:r>
+        <w:rPr>
+          <w:rStyle w:val="VerbatimChar"/>
+        </w:rPr>
+        <w:t xml:space="preserve">#&gt;  CRAN (R 3.5.2)                    </w:t>
+      </w:r>
+      <w:r>
+        <w:br w:type="textWrapping"/>
+      </w:r>
+      <w:r>
+        <w:rPr>
+          <w:rStyle w:val="VerbatimChar"/>
+        </w:rPr>
+        <w:t xml:space="preserve">#&gt;  local                             </w:t>
+      </w:r>
+      <w:r>
+        <w:br w:type="textWrapping"/>
+      </w:r>
+      <w:r>
+        <w:rPr>
+          <w:rStyle w:val="VerbatimChar"/>
+        </w:rPr>
+        <w:t xml:space="preserve">#&gt;  CRAN (R 3.5.2)                    </w:t>
+      </w:r>
+      <w:r>
+        <w:br w:type="textWrapping"/>
+      </w:r>
+      <w:r>
+        <w:rPr>
+          <w:rStyle w:val="VerbatimChar"/>
+        </w:rPr>
+        <w:t xml:space="preserve">#&gt;  CRAN (R 3.5.2)                    </w:t>
+      </w:r>
+      <w:r>
+        <w:br w:type="textWrapping"/>
+      </w:r>
+      <w:r>
+        <w:rPr>
+          <w:rStyle w:val="VerbatimChar"/>
+        </w:rPr>
+        <w:t xml:space="preserve">#&gt;  CRAN (R 3.5.2)                    </w:t>
+      </w:r>
+      <w:r>
+        <w:br w:type="textWrapping"/>
+      </w:r>
+      <w:r>
+        <w:rPr>
+          <w:rStyle w:val="VerbatimChar"/>
+        </w:rPr>
+        <w:t xml:space="preserve">#&gt;  CRAN (R 3.5.2)                    </w:t>
+      </w:r>
+      <w:r>
+        <w:br w:type="textWrapping"/>
+      </w:r>
+      <w:r>
+        <w:rPr>
+          <w:rStyle w:val="VerbatimChar"/>
+        </w:rPr>
+        <w:t xml:space="preserve">#&gt;  CRAN (R 3.5.2)                    </w:t>
+      </w:r>
+      <w:r>
+        <w:br w:type="textWrapping"/>
+      </w:r>
+      <w:r>
+        <w:rPr>
+          <w:rStyle w:val="VerbatimChar"/>
+        </w:rPr>
+        <w:t xml:space="preserve">#&gt;  CRAN (R 3.5.2)                    </w:t>
+      </w:r>
+      <w:r>
+        <w:br w:type="textWrapping"/>
+      </w:r>
+      <w:r>
+        <w:rPr>
+          <w:rStyle w:val="VerbatimChar"/>
+        </w:rPr>
+        <w:t xml:space="preserve">#&gt;  CRAN (R 3.5.2)                    </w:t>
+      </w:r>
+      <w:r>
+        <w:br w:type="textWrapping"/>
+      </w:r>
+      <w:r>
+        <w:rPr>
+          <w:rStyle w:val="VerbatimChar"/>
+        </w:rPr>
+        <w:t xml:space="preserve">#&gt;  CRAN (R 3.5.2)                    </w:t>
+      </w:r>
+      <w:r>
+        <w:br w:type="textWrapping"/>
+      </w:r>
+      <w:r>
+        <w:rPr>
+          <w:rStyle w:val="VerbatimChar"/>
+        </w:rPr>
+        <w:t xml:space="preserve">#&gt;  CRAN (R 3.5.2)                    </w:t>
+      </w:r>
+      <w:r>
+        <w:br w:type="textWrapping"/>
+      </w:r>
+      <w:r>
+        <w:rPr>
+          <w:rStyle w:val="VerbatimChar"/>
+        </w:rPr>
+        <w:t xml:space="preserve">#&gt;  CRAN (R 3.5.2)                    </w:t>
+      </w:r>
+      <w:r>
+        <w:br w:type="textWrapping"/>
+      </w:r>
+      <w:r>
+        <w:rPr>
+          <w:rStyle w:val="VerbatimChar"/>
+        </w:rPr>
+        <w:t xml:space="preserve">#&gt;  CRAN (R 3.5.2)                    </w:t>
+      </w:r>
+      <w:r>
+        <w:br w:type="textWrapping"/>
+      </w:r>
+      <w:r>
+        <w:rPr>
+          <w:rStyle w:val="VerbatimChar"/>
+        </w:rPr>
+        <w:t xml:space="preserve">#&gt;  CRAN (R 3.5.2)                    </w:t>
+      </w:r>
+      <w:r>
+        <w:br w:type="textWrapping"/>
+      </w:r>
+      <w:r>
+        <w:rPr>
+          <w:rStyle w:val="VerbatimChar"/>
+        </w:rPr>
+        <w:t xml:space="preserve">#&gt;  local                             </w:t>
+      </w:r>
+      <w:r>
+        <w:br w:type="textWrapping"/>
+      </w:r>
+      <w:r>
+        <w:rPr>
+          <w:rStyle w:val="VerbatimChar"/>
+        </w:rPr>
+        <w:t xml:space="preserve">#&gt;  CRAN (R 3.5.2)                    </w:t>
+      </w:r>
+      <w:r>
+        <w:br w:type="textWrapping"/>
+      </w:r>
+      <w:r>
+        <w:rPr>
+          <w:rStyle w:val="VerbatimChar"/>
+        </w:rPr>
+        <w:t xml:space="preserve">#&gt;  CRAN (R 3.5.2)                    </w:t>
+      </w:r>
+      <w:r>
+        <w:br w:type="textWrapping"/>
+      </w:r>
+      <w:r>
+        <w:rPr>
+          <w:rStyle w:val="VerbatimChar"/>
+        </w:rPr>
+        <w:t xml:space="preserve">#&gt;  CRAN (R 3.5.2)                    </w:t>
+      </w:r>
+      <w:r>
+        <w:br w:type="textWrapping"/>
+      </w:r>
+      <w:r>
+        <w:rPr>
+          <w:rStyle w:val="VerbatimChar"/>
+        </w:rPr>
+        <w:t xml:space="preserve">#&gt;  CRAN (R 3.5.2)                    </w:t>
+      </w:r>
+      <w:r>
+        <w:br w:type="textWrapping"/>
+      </w:r>
+      <w:r>
+        <w:rPr>
+          <w:rStyle w:val="VerbatimChar"/>
+        </w:rPr>
+        <w:t xml:space="preserve">#&gt;  CRAN (R 3.5.2)                    </w:t>
+      </w:r>
+      <w:r>
+        <w:br w:type="textWrapping"/>
+      </w:r>
+      <w:r>
+        <w:rPr>
+          <w:rStyle w:val="VerbatimChar"/>
+        </w:rPr>
+        <w:t xml:space="preserve">#&gt;  CRAN (R 3.5.2)                    </w:t>
+      </w:r>
+      <w:r>
+        <w:br w:type="textWrapping"/>
+      </w:r>
+      <w:r>
+        <w:rPr>
+          <w:rStyle w:val="VerbatimChar"/>
+        </w:rPr>
+        <w:t xml:space="preserve">#&gt;  CRAN (R 3.5.2)                    </w:t>
+      </w:r>
+      <w:r>
+        <w:br w:type="textWrapping"/>
+      </w:r>
+      <w:r>
+        <w:rPr>
+          <w:rStyle w:val="VerbatimChar"/>
+        </w:rPr>
+        <w:t xml:space="preserve">#&gt;  CRAN (R 3.5.2)                    </w:t>
+      </w:r>
+      <w:r>
+        <w:br w:type="textWrapping"/>
+      </w:r>
+      <w:r>
+        <w:rPr>
+          <w:rStyle w:val="VerbatimChar"/>
+        </w:rPr>
+        <w:t xml:space="preserve">#&gt;  CRAN (R 3.5.2)                    </w:t>
+      </w:r>
+      <w:r>
+        <w:br w:type="textWrapping"/>
+      </w:r>
+      <w:r>
+        <w:rPr>
+          <w:rStyle w:val="VerbatimChar"/>
+        </w:rPr>
+        <w:t xml:space="preserve">#&gt;  CRAN (R 3.5.2)                    </w:t>
+      </w:r>
+      <w:r>
+        <w:br w:type="textWrapping"/>
+      </w:r>
+      <w:r>
+        <w:rPr>
+          <w:rStyle w:val="VerbatimChar"/>
+        </w:rPr>
+        <w:t xml:space="preserve">#&gt;  CRAN (R 3.5.2)                    </w:t>
       </w:r>
       <w:r>
         <w:br w:type="textWrapping"/>
@@ -5071,7 +5518,7 @@
         <w:rPr>
           <w:rStyle w:val="VerbatimChar"/>
         </w:rPr>
-        <w:t xml:space="preserve">#&gt; [1] /Users/U8004755/Library/R/3.x/library</w:t>
+        <w:t xml:space="preserve">#&gt; [1] /Users/asparks/Library/R/3.x/library</w:t>
       </w:r>
       <w:r>
         <w:br w:type="textWrapping"/>
@@ -5108,30 +5555,30 @@
         <w:rPr>
           <w:rStyle w:val="VerbatimChar"/>
         </w:rPr>
-        <w:t xml:space="preserve">#&gt; Local:    master /Users/U8004755/Development/rice_awd_pests</w:t>
-      </w:r>
-      <w:r>
-        <w:br w:type="textWrapping"/>
-      </w:r>
-      <w:r>
-        <w:rPr>
-          <w:rStyle w:val="VerbatimChar"/>
-        </w:rPr>
-        <w:t xml:space="preserve">#&gt; Remote:   master @ origin (git@github.com:phytopathology/rice_awd_pests.git)</w:t>
-      </w:r>
-      <w:r>
-        <w:br w:type="textWrapping"/>
-      </w:r>
-      <w:r>
-        <w:rPr>
-          <w:rStyle w:val="VerbatimChar"/>
-        </w:rPr>
-        <w:t xml:space="preserve">#&gt; Head:     [ebb3f2c] 2018-12-21: Updates to paper.Rmd</w:t>
+        <w:t xml:space="preserve">#&gt; Local:    master /Users/asparks/Development/rice_awd_pests</w:t>
+      </w:r>
+      <w:r>
+        <w:br w:type="textWrapping"/>
+      </w:r>
+      <w:r>
+        <w:rPr>
+          <w:rStyle w:val="VerbatimChar"/>
+        </w:rPr>
+        <w:t xml:space="preserve">#&gt; Remote:   master @ origin (git@github.com:openplantpathology/rice_awd_pests.git)</w:t>
+      </w:r>
+      <w:r>
+        <w:br w:type="textWrapping"/>
+      </w:r>
+      <w:r>
+        <w:rPr>
+          <w:rStyle w:val="VerbatimChar"/>
+        </w:rPr>
+        <w:t xml:space="preserve">#&gt; Head:     [9630d02] 2018-12-21: Update paper</w:t>
       </w:r>
     </w:p>
     <w:sectPr>
       <w:pgSz w:w="12240" w:h="15840"/>
-      <w:pgMar w:top="1440" w:right="1440" w:bottom="1440" w:left="1440" w:header="720" w:footer="720" w:gutter="0"/>
+      <w:pgMar w:top="1440" w:right="1080" w:bottom="1440" w:left="1080" w:header="720" w:footer="720" w:gutter="0"/>
       <w:lnNumType w:countBy="1" w:restart="continuous"/>
       <w:cols w:space="720"/>
       <w:docGrid w:linePitch="326"/>
@@ -5352,7 +5799,7 @@
   <w:abstractNum w:abstractNumId="2" w15:restartNumberingAfterBreak="0">
     <w:nsid w:val="FFFFFF7C"/>
     <w:multiLevelType w:val="singleLevel"/>
-    <w:tmpl w:val="731A0ED4"/>
+    <w:tmpl w:val="4B847666"/>
     <w:lvl w:ilvl="0">
       <w:start w:val="1"/>
       <w:numFmt w:val="decimal"/>
@@ -5369,7 +5816,7 @@
   <w:abstractNum w:abstractNumId="3" w15:restartNumberingAfterBreak="0">
     <w:nsid w:val="FFFFFF7D"/>
     <w:multiLevelType w:val="singleLevel"/>
-    <w:tmpl w:val="1CD0A364"/>
+    <w:tmpl w:val="9E3AC768"/>
     <w:lvl w:ilvl="0">
       <w:start w:val="1"/>
       <w:numFmt w:val="decimal"/>
@@ -5386,7 +5833,7 @@
   <w:abstractNum w:abstractNumId="4" w15:restartNumberingAfterBreak="0">
     <w:nsid w:val="FFFFFF7E"/>
     <w:multiLevelType w:val="singleLevel"/>
-    <w:tmpl w:val="CDDAA5EC"/>
+    <w:tmpl w:val="5DB2FFEC"/>
     <w:lvl w:ilvl="0">
       <w:start w:val="1"/>
       <w:numFmt w:val="decimal"/>
@@ -5403,7 +5850,7 @@
   <w:abstractNum w:abstractNumId="5" w15:restartNumberingAfterBreak="0">
     <w:nsid w:val="FFFFFF7F"/>
     <w:multiLevelType w:val="singleLevel"/>
-    <w:tmpl w:val="BBE6F226"/>
+    <w:tmpl w:val="CA5CDE00"/>
     <w:lvl w:ilvl="0">
       <w:start w:val="1"/>
       <w:numFmt w:val="decimal"/>
@@ -5420,7 +5867,7 @@
   <w:abstractNum w:abstractNumId="6" w15:restartNumberingAfterBreak="0">
     <w:nsid w:val="FFFFFF80"/>
     <w:multiLevelType w:val="singleLevel"/>
-    <w:tmpl w:val="80A24452"/>
+    <w:tmpl w:val="130AA300"/>
     <w:lvl w:ilvl="0">
       <w:start w:val="1"/>
       <w:numFmt w:val="bullet"/>
@@ -5440,7 +5887,7 @@
   <w:abstractNum w:abstractNumId="7" w15:restartNumberingAfterBreak="0">
     <w:nsid w:val="FFFFFF81"/>
     <w:multiLevelType w:val="singleLevel"/>
-    <w:tmpl w:val="49DCE4FE"/>
+    <w:tmpl w:val="B87043B6"/>
     <w:lvl w:ilvl="0">
       <w:start w:val="1"/>
       <w:numFmt w:val="bullet"/>
@@ -5460,7 +5907,7 @@
   <w:abstractNum w:abstractNumId="8" w15:restartNumberingAfterBreak="0">
     <w:nsid w:val="FFFFFF82"/>
     <w:multiLevelType w:val="singleLevel"/>
-    <w:tmpl w:val="6FE871A6"/>
+    <w:tmpl w:val="0DE21758"/>
     <w:lvl w:ilvl="0">
       <w:start w:val="1"/>
       <w:numFmt w:val="bullet"/>
@@ -5480,7 +5927,7 @@
   <w:abstractNum w:abstractNumId="9" w15:restartNumberingAfterBreak="0">
     <w:nsid w:val="FFFFFF83"/>
     <w:multiLevelType w:val="singleLevel"/>
-    <w:tmpl w:val="47DE7D2A"/>
+    <w:tmpl w:val="ECE22ADA"/>
     <w:lvl w:ilvl="0">
       <w:start w:val="1"/>
       <w:numFmt w:val="bullet"/>
@@ -5500,7 +5947,7 @@
   <w:abstractNum w:abstractNumId="10" w15:restartNumberingAfterBreak="0">
     <w:nsid w:val="FFFFFF88"/>
     <w:multiLevelType w:val="singleLevel"/>
-    <w:tmpl w:val="3B5CABCE"/>
+    <w:tmpl w:val="398C1DC2"/>
     <w:lvl w:ilvl="0">
       <w:start w:val="1"/>
       <w:numFmt w:val="decimal"/>
@@ -5517,7 +5964,7 @@
   <w:abstractNum w:abstractNumId="11" w15:restartNumberingAfterBreak="0">
     <w:nsid w:val="FFFFFF89"/>
     <w:multiLevelType w:val="singleLevel"/>
-    <w:tmpl w:val="2584990A"/>
+    <w:tmpl w:val="75246C9A"/>
     <w:lvl w:ilvl="0">
       <w:start w:val="1"/>
       <w:numFmt w:val="bullet"/>
@@ -5684,17 +6131,11 @@
   <w:docDefaults>
     <w:rPrDefault>
       <w:rPr>
-        <w:rFonts w:asciiTheme="minorHAnsi" w:eastAsiaTheme="minorHAnsi" w:hAnsiTheme="minorHAnsi" w:cstheme="minorBidi"/>
-        <w:sz w:val="24"/>
-        <w:szCs w:val="24"/>
-        <w:lang w:val="en-US" w:eastAsia="en-US" w:bidi="ar-SA"/>
+        <w:rFonts w:ascii="Calibri" w:eastAsia="Calibri" w:hAnsi="Calibri" w:cs="Times New Roman"/>
+        <w:lang w:val="en-AU" w:eastAsia="en-US" w:bidi="ar-SA"/>
       </w:rPr>
     </w:rPrDefault>
-    <w:pPrDefault>
-      <w:pPr>
-        <w:spacing w:after="200"/>
-      </w:pPr>
-    </w:pPrDefault>
+    <w:pPrDefault/>
   </w:docDefaults>
   <w:latentStyles w:defLockedState="0" w:defUIPriority="0" w:defSemiHidden="0" w:defUnhideWhenUsed="0" w:defQFormat="0" w:count="375">
     <w:lsdException w:name="heading 3" w:semiHidden="1" w:unhideWhenUsed="1"/>
@@ -6048,6 +6489,14 @@
   <w:style w:type="paragraph" w:default="1" w:styleId="Normal">
     <w:name w:val="Normal"/>
     <w:qFormat/>
+    <w:pPr>
+      <w:spacing w:after="200"/>
+    </w:pPr>
+    <w:rPr>
+      <w:sz w:val="24"/>
+      <w:szCs w:val="24"/>
+      <w:lang w:val="en-US"/>
+    </w:rPr>
   </w:style>
   <w:style w:type="paragraph" w:styleId="Heading1">
     <w:name w:val="heading 1"/>
@@ -6055,7 +6504,7 @@
     <w:next w:val="BodyText"/>
     <w:uiPriority w:val="9"/>
     <w:qFormat/>
-    <w:rsid w:val="00C61880"/>
+    <w:rsid w:val="0061473A"/>
     <w:pPr>
       <w:keepNext/>
       <w:keepLines/>
@@ -6063,10 +6512,13 @@
       <w:outlineLvl w:val="0"/>
     </w:pPr>
     <w:rPr>
-      <w:rFonts w:ascii="Times New Roman" w:eastAsiaTheme="majorEastAsia" w:hAnsi="Times New Roman" w:cstheme="majorBidi"/>
+      <w:rFonts w:ascii="Times New Roman" w:eastAsia="Times New Roman" w:hAnsi="Times New Roman"/>
       <w:b/>
       <w:bCs/>
+      <w:kern w:val="24"/>
       <w:szCs w:val="32"/>
+      <w14:ligatures w14:val="standardContextual"/>
+      <w14:numForm w14:val="oldStyle"/>
     </w:rPr>
   </w:style>
   <w:style w:type="paragraph" w:styleId="Heading2">
@@ -6076,7 +6528,7 @@
     <w:uiPriority w:val="9"/>
     <w:unhideWhenUsed/>
     <w:qFormat/>
-    <w:rsid w:val="00C61880"/>
+    <w:rsid w:val="0061473A"/>
     <w:pPr>
       <w:keepNext/>
       <w:keepLines/>
@@ -6084,10 +6536,13 @@
       <w:outlineLvl w:val="1"/>
     </w:pPr>
     <w:rPr>
-      <w:rFonts w:ascii="Times New Roman" w:eastAsiaTheme="majorEastAsia" w:hAnsi="Times New Roman" w:cstheme="majorBidi"/>
+      <w:rFonts w:ascii="Times New Roman" w:eastAsia="Times New Roman" w:hAnsi="Times New Roman"/>
       <w:bCs/>
+      <w:kern w:val="24"/>
       <w:szCs w:val="32"/>
       <w:u w:val="single"/>
+      <w14:ligatures w14:val="standardContextual"/>
+      <w14:numForm w14:val="oldStyle"/>
     </w:rPr>
   </w:style>
   <w:style w:type="paragraph" w:styleId="Heading3">
@@ -6097,7 +6552,7 @@
     <w:uiPriority w:val="9"/>
     <w:unhideWhenUsed/>
     <w:qFormat/>
-    <w:rsid w:val="00C61880"/>
+    <w:rsid w:val="0061473A"/>
     <w:pPr>
       <w:keepNext/>
       <w:keepLines/>
@@ -6105,10 +6560,13 @@
       <w:outlineLvl w:val="2"/>
     </w:pPr>
     <w:rPr>
-      <w:rFonts w:ascii="Times New Roman" w:eastAsiaTheme="majorEastAsia" w:hAnsi="Times New Roman" w:cstheme="majorBidi"/>
+      <w:rFonts w:ascii="Times New Roman" w:eastAsia="Times New Roman" w:hAnsi="Times New Roman"/>
       <w:bCs/>
       <w:i/>
+      <w:kern w:val="24"/>
       <w:szCs w:val="28"/>
+      <w14:ligatures w14:val="standardContextual"/>
+      <w14:numForm w14:val="lining"/>
     </w:rPr>
   </w:style>
   <w:style w:type="paragraph" w:styleId="Heading4">
@@ -6118,7 +6576,7 @@
     <w:uiPriority w:val="9"/>
     <w:unhideWhenUsed/>
     <w:qFormat/>
-    <w:rsid w:val="00C61880"/>
+    <w:rsid w:val="0061473A"/>
     <w:pPr>
       <w:keepNext/>
       <w:keepLines/>
@@ -6126,8 +6584,10 @@
       <w:outlineLvl w:val="3"/>
     </w:pPr>
     <w:rPr>
-      <w:rFonts w:ascii="Times New Roman" w:eastAsiaTheme="majorEastAsia" w:hAnsi="Times New Roman" w:cstheme="majorBidi"/>
+      <w:rFonts w:ascii="Times New Roman" w:eastAsia="Times New Roman" w:hAnsi="Times New Roman"/>
       <w:bCs/>
+      <w14:ligatures w14:val="standardContextual"/>
+      <w14:numForm w14:val="oldStyle"/>
     </w:rPr>
   </w:style>
   <w:style w:type="paragraph" w:styleId="Heading5">
@@ -6146,10 +6606,10 @@
       <w:outlineLvl w:val="4"/>
     </w:pPr>
     <w:rPr>
-      <w:rFonts w:asciiTheme="majorHAnsi" w:eastAsiaTheme="majorEastAsia" w:hAnsiTheme="majorHAnsi" w:cstheme="majorBidi"/>
+      <w:rFonts w:ascii="Century Schoolbook" w:eastAsia="Times New Roman" w:hAnsi="Century Schoolbook"/>
       <w:i/>
       <w:iCs/>
-      <w:color w:val="FFFFFF" w:themeColor="background1"/>
+      <w:color w:val="FFFFFF"/>
       <w:sz w:val="16"/>
     </w:rPr>
   </w:style>
@@ -6167,8 +6627,8 @@
       <w:outlineLvl w:val="5"/>
     </w:pPr>
     <w:rPr>
-      <w:rFonts w:asciiTheme="majorHAnsi" w:eastAsiaTheme="majorEastAsia" w:hAnsiTheme="majorHAnsi" w:cstheme="majorBidi"/>
-      <w:color w:val="606372" w:themeColor="accent1"/>
+      <w:rFonts w:ascii="Century Schoolbook" w:eastAsia="Times New Roman" w:hAnsi="Century Schoolbook"/>
+      <w:color w:val="606372"/>
     </w:rPr>
   </w:style>
   <w:style w:type="character" w:default="1" w:styleId="DefaultParagraphFont">
@@ -6203,7 +6663,7 @@
     <w:basedOn w:val="Normal"/>
     <w:link w:val="BodyTextChar"/>
     <w:qFormat/>
-    <w:rsid w:val="004D0759"/>
+    <w:rsid w:val="0061473A"/>
     <w:pPr>
       <w:spacing w:before="180" w:after="180"/>
     </w:pPr>
@@ -6240,7 +6700,7 @@
       <w:spacing w:before="480" w:after="240"/>
     </w:pPr>
     <w:rPr>
-      <w:rFonts w:ascii="Times New Roman" w:eastAsiaTheme="majorEastAsia" w:hAnsi="Times New Roman" w:cstheme="majorBidi"/>
+      <w:rFonts w:ascii="Times New Roman" w:eastAsia="Times New Roman" w:hAnsi="Times New Roman"/>
       <w:bCs/>
       <w:sz w:val="48"/>
       <w:szCs w:val="36"/>
@@ -6272,6 +6732,9 @@
     </w:pPr>
     <w:rPr>
       <w:rFonts w:ascii="Times New Roman" w:hAnsi="Times New Roman"/>
+      <w:sz w:val="24"/>
+      <w:szCs w:val="24"/>
+      <w:lang w:val="en-US"/>
     </w:rPr>
   </w:style>
   <w:style w:type="paragraph" w:styleId="Date">
@@ -6282,9 +6745,13 @@
     <w:pPr>
       <w:keepNext/>
       <w:keepLines/>
+      <w:spacing w:after="200"/>
     </w:pPr>
     <w:rPr>
       <w:rFonts w:ascii="Times New Roman" w:hAnsi="Times New Roman"/>
+      <w:sz w:val="24"/>
+      <w:szCs w:val="24"/>
+      <w:lang w:val="en-US"/>
     </w:rPr>
   </w:style>
   <w:style w:type="paragraph" w:customStyle="1" w:styleId="Abstract">
@@ -6318,7 +6785,7 @@
       <w:spacing w:before="100" w:after="100"/>
     </w:pPr>
     <w:rPr>
-      <w:rFonts w:asciiTheme="majorHAnsi" w:eastAsiaTheme="majorEastAsia" w:hAnsiTheme="majorHAnsi" w:cstheme="majorBidi"/>
+      <w:rFonts w:ascii="Century Schoolbook" w:eastAsia="Times New Roman" w:hAnsi="Century Schoolbook" w:cs="Times New Roman"/>
       <w:bCs/>
       <w:sz w:val="20"/>
       <w:szCs w:val="20"/>
@@ -6352,11 +6819,17 @@
     <w:name w:val="caption"/>
     <w:basedOn w:val="Normal"/>
     <w:link w:val="CaptionChar"/>
+    <w:rsid w:val="00B50146"/>
     <w:pPr>
       <w:spacing w:after="120"/>
     </w:pPr>
     <w:rPr>
+      <w:rFonts w:ascii="Times New Roman" w:hAnsi="Times New Roman"/>
       <w:i/>
+      <w:kern w:val="24"/>
+      <w14:ligatures w14:val="standardContextual"/>
+      <w14:numForm w14:val="oldStyle"/>
+      <w14:numSpacing w14:val="proportional"/>
     </w:rPr>
   </w:style>
   <w:style w:type="paragraph" w:customStyle="1" w:styleId="TableCaption">
@@ -6385,10 +6858,21 @@
     <w:name w:val="Caption Char"/>
     <w:basedOn w:val="DefaultParagraphFont"/>
     <w:link w:val="Caption"/>
+    <w:rsid w:val="00B50146"/>
+    <w:rPr>
+      <w:rFonts w:ascii="Times New Roman" w:hAnsi="Times New Roman"/>
+      <w:i/>
+      <w:kern w:val="24"/>
+      <w:sz w:val="24"/>
+      <w:szCs w:val="24"/>
+      <w:lang w:val="en-US"/>
+      <w14:ligatures w14:val="standardContextual"/>
+      <w14:numForm w14:val="oldStyle"/>
+      <w14:numSpacing w14:val="proportional"/>
+    </w:rPr>
   </w:style>
   <w:style w:type="character" w:customStyle="1" w:styleId="VerbatimChar">
     <w:name w:val="Verbatim Char"/>
-    <w:basedOn w:val="CaptionChar"/>
     <w:link w:val="SourceCode"/>
     <w:rPr>
       <w:rFonts w:ascii="Consolas" w:hAnsi="Consolas"/>
@@ -6397,16 +6881,14 @@
   </w:style>
   <w:style w:type="character" w:styleId="FootnoteReference">
     <w:name w:val="footnote reference"/>
-    <w:basedOn w:val="CaptionChar"/>
     <w:rPr>
       <w:vertAlign w:val="superscript"/>
     </w:rPr>
   </w:style>
   <w:style w:type="character" w:styleId="Hyperlink">
     <w:name w:val="Hyperlink"/>
-    <w:basedOn w:val="CaptionChar"/>
     <w:rPr>
-      <w:color w:val="606372" w:themeColor="accent1"/>
+      <w:color w:val="606372"/>
     </w:rPr>
   </w:style>
   <w:style w:type="paragraph" w:styleId="TOCHeading">
@@ -6421,10 +6903,10 @@
       <w:outlineLvl w:val="9"/>
     </w:pPr>
     <w:rPr>
-      <w:rFonts w:asciiTheme="majorHAnsi" w:hAnsiTheme="majorHAnsi"/>
+      <w:rFonts w:ascii="Century Schoolbook" w:hAnsi="Century Schoolbook"/>
       <w:b w:val="0"/>
       <w:bCs w:val="0"/>
-      <w:color w:val="474A55" w:themeColor="accent1" w:themeShade="BF"/>
+      <w:color w:val="474A55"/>
     </w:rPr>
   </w:style>
   <w:style w:type="paragraph" w:customStyle="1" w:styleId="SourceCode">
@@ -6438,7 +6920,6 @@
   </w:style>
   <w:style w:type="character" w:customStyle="1" w:styleId="KeywordTok">
     <w:name w:val="KeywordTok"/>
-    <w:basedOn w:val="VerbatimChar"/>
     <w:rPr>
       <w:rFonts w:ascii="Consolas" w:hAnsi="Consolas"/>
       <w:b/>
@@ -6449,7 +6930,6 @@
   </w:style>
   <w:style w:type="character" w:customStyle="1" w:styleId="DataTypeTok">
     <w:name w:val="DataTypeTok"/>
-    <w:basedOn w:val="VerbatimChar"/>
     <w:rPr>
       <w:rFonts w:ascii="Consolas" w:hAnsi="Consolas"/>
       <w:color w:val="204A87"/>
@@ -6459,7 +6939,6 @@
   </w:style>
   <w:style w:type="character" w:customStyle="1" w:styleId="DecValTok">
     <w:name w:val="DecValTok"/>
-    <w:basedOn w:val="VerbatimChar"/>
     <w:rPr>
       <w:rFonts w:ascii="Consolas" w:hAnsi="Consolas"/>
       <w:color w:val="0000CF"/>
@@ -6469,7 +6948,6 @@
   </w:style>
   <w:style w:type="character" w:customStyle="1" w:styleId="BaseNTok">
     <w:name w:val="BaseNTok"/>
-    <w:basedOn w:val="VerbatimChar"/>
     <w:rPr>
       <w:rFonts w:ascii="Consolas" w:hAnsi="Consolas"/>
       <w:color w:val="0000CF"/>
@@ -6479,7 +6957,6 @@
   </w:style>
   <w:style w:type="character" w:customStyle="1" w:styleId="FloatTok">
     <w:name w:val="FloatTok"/>
-    <w:basedOn w:val="VerbatimChar"/>
     <w:rPr>
       <w:rFonts w:ascii="Consolas" w:hAnsi="Consolas"/>
       <w:color w:val="0000CF"/>
@@ -6489,7 +6966,6 @@
   </w:style>
   <w:style w:type="character" w:customStyle="1" w:styleId="ConstantTok">
     <w:name w:val="ConstantTok"/>
-    <w:basedOn w:val="VerbatimChar"/>
     <w:rPr>
       <w:rFonts w:ascii="Consolas" w:hAnsi="Consolas"/>
       <w:color w:val="000000"/>
@@ -6499,7 +6975,6 @@
   </w:style>
   <w:style w:type="character" w:customStyle="1" w:styleId="CharTok">
     <w:name w:val="CharTok"/>
-    <w:basedOn w:val="VerbatimChar"/>
     <w:rPr>
       <w:rFonts w:ascii="Consolas" w:hAnsi="Consolas"/>
       <w:color w:val="4E9A06"/>
@@ -6509,7 +6984,6 @@
   </w:style>
   <w:style w:type="character" w:customStyle="1" w:styleId="SpecialCharTok">
     <w:name w:val="SpecialCharTok"/>
-    <w:basedOn w:val="VerbatimChar"/>
     <w:rPr>
       <w:rFonts w:ascii="Consolas" w:hAnsi="Consolas"/>
       <w:color w:val="000000"/>
@@ -6519,7 +6993,6 @@
   </w:style>
   <w:style w:type="character" w:customStyle="1" w:styleId="StringTok">
     <w:name w:val="StringTok"/>
-    <w:basedOn w:val="VerbatimChar"/>
     <w:rPr>
       <w:rFonts w:ascii="Consolas" w:hAnsi="Consolas"/>
       <w:color w:val="4E9A06"/>
@@ -6529,7 +7002,6 @@
   </w:style>
   <w:style w:type="character" w:customStyle="1" w:styleId="VerbatimStringTok">
     <w:name w:val="VerbatimStringTok"/>
-    <w:basedOn w:val="VerbatimChar"/>
     <w:rPr>
       <w:rFonts w:ascii="Consolas" w:hAnsi="Consolas"/>
       <w:color w:val="4E9A06"/>
@@ -6539,7 +7011,6 @@
   </w:style>
   <w:style w:type="character" w:customStyle="1" w:styleId="SpecialStringTok">
     <w:name w:val="SpecialStringTok"/>
-    <w:basedOn w:val="VerbatimChar"/>
     <w:rPr>
       <w:rFonts w:ascii="Consolas" w:hAnsi="Consolas"/>
       <w:color w:val="4E9A06"/>
@@ -6549,7 +7020,6 @@
   </w:style>
   <w:style w:type="character" w:customStyle="1" w:styleId="ImportTok">
     <w:name w:val="ImportTok"/>
-    <w:basedOn w:val="VerbatimChar"/>
     <w:rPr>
       <w:rFonts w:ascii="Consolas" w:hAnsi="Consolas"/>
       <w:sz w:val="22"/>
@@ -6558,7 +7028,6 @@
   </w:style>
   <w:style w:type="character" w:customStyle="1" w:styleId="CommentTok">
     <w:name w:val="CommentTok"/>
-    <w:basedOn w:val="VerbatimChar"/>
     <w:rPr>
       <w:rFonts w:ascii="Consolas" w:hAnsi="Consolas"/>
       <w:i/>
@@ -6569,7 +7038,6 @@
   </w:style>
   <w:style w:type="character" w:customStyle="1" w:styleId="DocumentationTok">
     <w:name w:val="DocumentationTok"/>
-    <w:basedOn w:val="VerbatimChar"/>
     <w:rPr>
       <w:rFonts w:ascii="Consolas" w:hAnsi="Consolas"/>
       <w:b/>
@@ -6581,7 +7049,6 @@
   </w:style>
   <w:style w:type="character" w:customStyle="1" w:styleId="AnnotationTok">
     <w:name w:val="AnnotationTok"/>
-    <w:basedOn w:val="VerbatimChar"/>
     <w:rPr>
       <w:rFonts w:ascii="Consolas" w:hAnsi="Consolas"/>
       <w:b/>
@@ -6593,7 +7060,6 @@
   </w:style>
   <w:style w:type="character" w:customStyle="1" w:styleId="CommentVarTok">
     <w:name w:val="CommentVarTok"/>
-    <w:basedOn w:val="VerbatimChar"/>
     <w:rPr>
       <w:rFonts w:ascii="Consolas" w:hAnsi="Consolas"/>
       <w:b/>
@@ -6605,7 +7071,6 @@
   </w:style>
   <w:style w:type="character" w:customStyle="1" w:styleId="OtherTok">
     <w:name w:val="OtherTok"/>
-    <w:basedOn w:val="VerbatimChar"/>
     <w:rPr>
       <w:rFonts w:ascii="Consolas" w:hAnsi="Consolas"/>
       <w:color w:val="8F5902"/>
@@ -6615,7 +7080,6 @@
   </w:style>
   <w:style w:type="character" w:customStyle="1" w:styleId="FunctionTok">
     <w:name w:val="FunctionTok"/>
-    <w:basedOn w:val="VerbatimChar"/>
     <w:rPr>
       <w:rFonts w:ascii="Consolas" w:hAnsi="Consolas"/>
       <w:color w:val="000000"/>
@@ -6625,7 +7089,6 @@
   </w:style>
   <w:style w:type="character" w:customStyle="1" w:styleId="VariableTok">
     <w:name w:val="VariableTok"/>
-    <w:basedOn w:val="VerbatimChar"/>
     <w:rPr>
       <w:rFonts w:ascii="Consolas" w:hAnsi="Consolas"/>
       <w:color w:val="000000"/>
@@ -6635,7 +7098,6 @@
   </w:style>
   <w:style w:type="character" w:customStyle="1" w:styleId="ControlFlowTok">
     <w:name w:val="ControlFlowTok"/>
-    <w:basedOn w:val="VerbatimChar"/>
     <w:rPr>
       <w:rFonts w:ascii="Consolas" w:hAnsi="Consolas"/>
       <w:b/>
@@ -6646,7 +7108,6 @@
   </w:style>
   <w:style w:type="character" w:customStyle="1" w:styleId="OperatorTok">
     <w:name w:val="OperatorTok"/>
-    <w:basedOn w:val="VerbatimChar"/>
     <w:rPr>
       <w:rFonts w:ascii="Consolas" w:hAnsi="Consolas"/>
       <w:b/>
@@ -6657,7 +7118,6 @@
   </w:style>
   <w:style w:type="character" w:customStyle="1" w:styleId="BuiltInTok">
     <w:name w:val="BuiltInTok"/>
-    <w:basedOn w:val="VerbatimChar"/>
     <w:rPr>
       <w:rFonts w:ascii="Consolas" w:hAnsi="Consolas"/>
       <w:sz w:val="22"/>
@@ -6666,7 +7126,6 @@
   </w:style>
   <w:style w:type="character" w:customStyle="1" w:styleId="ExtensionTok">
     <w:name w:val="ExtensionTok"/>
-    <w:basedOn w:val="VerbatimChar"/>
     <w:rPr>
       <w:rFonts w:ascii="Consolas" w:hAnsi="Consolas"/>
       <w:sz w:val="22"/>
@@ -6675,7 +7134,6 @@
   </w:style>
   <w:style w:type="character" w:customStyle="1" w:styleId="PreprocessorTok">
     <w:name w:val="PreprocessorTok"/>
-    <w:basedOn w:val="VerbatimChar"/>
     <w:rPr>
       <w:rFonts w:ascii="Consolas" w:hAnsi="Consolas"/>
       <w:i/>
@@ -6686,7 +7144,6 @@
   </w:style>
   <w:style w:type="character" w:customStyle="1" w:styleId="AttributeTok">
     <w:name w:val="AttributeTok"/>
-    <w:basedOn w:val="VerbatimChar"/>
     <w:rPr>
       <w:rFonts w:ascii="Consolas" w:hAnsi="Consolas"/>
       <w:color w:val="C4A000"/>
@@ -6696,7 +7153,6 @@
   </w:style>
   <w:style w:type="character" w:customStyle="1" w:styleId="RegionMarkerTok">
     <w:name w:val="RegionMarkerTok"/>
-    <w:basedOn w:val="VerbatimChar"/>
     <w:rPr>
       <w:rFonts w:ascii="Consolas" w:hAnsi="Consolas"/>
       <w:sz w:val="22"/>
@@ -6705,7 +7161,6 @@
   </w:style>
   <w:style w:type="character" w:customStyle="1" w:styleId="InformationTok">
     <w:name w:val="InformationTok"/>
-    <w:basedOn w:val="VerbatimChar"/>
     <w:rPr>
       <w:rFonts w:ascii="Consolas" w:hAnsi="Consolas"/>
       <w:b/>
@@ -6717,7 +7172,6 @@
   </w:style>
   <w:style w:type="character" w:customStyle="1" w:styleId="WarningTok">
     <w:name w:val="WarningTok"/>
-    <w:basedOn w:val="VerbatimChar"/>
     <w:rPr>
       <w:rFonts w:ascii="Consolas" w:hAnsi="Consolas"/>
       <w:b/>
@@ -6729,7 +7183,6 @@
   </w:style>
   <w:style w:type="character" w:customStyle="1" w:styleId="AlertTok">
     <w:name w:val="AlertTok"/>
-    <w:basedOn w:val="VerbatimChar"/>
     <w:rPr>
       <w:rFonts w:ascii="Consolas" w:hAnsi="Consolas"/>
       <w:color w:val="EF2929"/>
@@ -6739,7 +7192,6 @@
   </w:style>
   <w:style w:type="character" w:customStyle="1" w:styleId="ErrorTok">
     <w:name w:val="ErrorTok"/>
-    <w:basedOn w:val="VerbatimChar"/>
     <w:rPr>
       <w:rFonts w:ascii="Consolas" w:hAnsi="Consolas"/>
       <w:b/>
@@ -6750,7 +7202,6 @@
   </w:style>
   <w:style w:type="character" w:customStyle="1" w:styleId="NormalTok">
     <w:name w:val="NormalTok"/>
-    <w:basedOn w:val="VerbatimChar"/>
     <w:rPr>
       <w:rFonts w:ascii="Consolas" w:hAnsi="Consolas"/>
       <w:sz w:val="22"/>
@@ -6773,7 +7224,6 @@
   </w:style>
   <w:style w:type="character" w:customStyle="1" w:styleId="BalloonTextChar">
     <w:name w:val="Balloon Text Char"/>
-    <w:basedOn w:val="DefaultParagraphFont"/>
     <w:link w:val="BalloonText"/>
     <w:rsid w:val="00C61880"/>
     <w:rPr>
@@ -6789,23 +7239,116 @@
   </w:style>
   <w:style w:type="character" w:customStyle="1" w:styleId="BodyTextChar">
     <w:name w:val="Body Text Char"/>
-    <w:basedOn w:val="DefaultParagraphFont"/>
     <w:link w:val="BodyText"/>
-    <w:rsid w:val="004D0759"/>
+    <w:rsid w:val="0061473A"/>
     <w:rPr>
       <w:rFonts w:ascii="Times New Roman" w:hAnsi="Times New Roman" w:cs="Times New Roman (Body CS)"/>
       <w:kern w:val="22"/>
+      <w:sz w:val="24"/>
+      <w:szCs w:val="24"/>
+      <w:lang w:val="en-US"/>
       <w14:ligatures w14:val="standardContextual"/>
       <w14:numForm w14:val="oldStyle"/>
     </w:rPr>
+  </w:style>
+  <w:style w:type="table" w:styleId="TableGrid">
+    <w:name w:val="Table Grid"/>
+    <w:basedOn w:val="TableNormal"/>
+    <w:rsid w:val="00E74FC8"/>
+    <w:tblPr>
+      <w:tblBorders>
+        <w:top w:val="single" w:sz="4" w:space="0" w:color="auto"/>
+        <w:left w:val="single" w:sz="4" w:space="0" w:color="auto"/>
+        <w:bottom w:val="single" w:sz="4" w:space="0" w:color="auto"/>
+        <w:right w:val="single" w:sz="4" w:space="0" w:color="auto"/>
+        <w:insideH w:val="single" w:sz="4" w:space="0" w:color="auto"/>
+        <w:insideV w:val="single" w:sz="4" w:space="0" w:color="auto"/>
+      </w:tblBorders>
+    </w:tblPr>
+  </w:style>
+  <w:style w:type="table" w:styleId="TableGridLight">
+    <w:name w:val="Grid Table Light"/>
+    <w:basedOn w:val="TableNormal"/>
+    <w:uiPriority w:val="40"/>
+    <w:rsid w:val="00E74FC8"/>
+    <w:tblPr>
+      <w:tblBorders>
+        <w:top w:val="single" w:sz="4" w:space="0" w:color="BFBFBF" w:themeColor="background1" w:themeShade="BF"/>
+        <w:left w:val="single" w:sz="4" w:space="0" w:color="BFBFBF" w:themeColor="background1" w:themeShade="BF"/>
+        <w:bottom w:val="single" w:sz="4" w:space="0" w:color="BFBFBF" w:themeColor="background1" w:themeShade="BF"/>
+        <w:right w:val="single" w:sz="4" w:space="0" w:color="BFBFBF" w:themeColor="background1" w:themeShade="BF"/>
+        <w:insideH w:val="single" w:sz="4" w:space="0" w:color="BFBFBF" w:themeColor="background1" w:themeShade="BF"/>
+        <w:insideV w:val="single" w:sz="4" w:space="0" w:color="BFBFBF" w:themeColor="background1" w:themeShade="BF"/>
+      </w:tblBorders>
+    </w:tblPr>
+  </w:style>
+  <w:style w:type="table" w:styleId="PlainTable4">
+    <w:name w:val="Plain Table 4"/>
+    <w:basedOn w:val="TableNormal"/>
+    <w:uiPriority w:val="44"/>
+    <w:rsid w:val="00E74FC8"/>
+    <w:tblPr>
+      <w:tblStyleRowBandSize w:val="1"/>
+      <w:tblStyleColBandSize w:val="1"/>
+    </w:tblPr>
+    <w:tblStylePr w:type="firstRow">
+      <w:rPr>
+        <w:b/>
+        <w:bCs/>
+      </w:rPr>
+    </w:tblStylePr>
+    <w:tblStylePr w:type="lastRow">
+      <w:rPr>
+        <w:b/>
+        <w:bCs/>
+      </w:rPr>
+    </w:tblStylePr>
+    <w:tblStylePr w:type="firstCol">
+      <w:rPr>
+        <w:b/>
+        <w:bCs/>
+      </w:rPr>
+    </w:tblStylePr>
+    <w:tblStylePr w:type="lastCol">
+      <w:rPr>
+        <w:b/>
+        <w:bCs/>
+      </w:rPr>
+    </w:tblStylePr>
+    <w:tblStylePr w:type="band1Vert">
+      <w:tblPr/>
+      <w:tcPr>
+        <w:shd w:val="clear" w:color="auto" w:fill="F2F2F2" w:themeFill="background1" w:themeFillShade="F2"/>
+      </w:tcPr>
+    </w:tblStylePr>
+    <w:tblStylePr w:type="band1Horz">
+      <w:tblPr/>
+      <w:tcPr>
+        <w:shd w:val="clear" w:color="auto" w:fill="F2F2F2" w:themeFill="background1" w:themeFillShade="F2"/>
+      </w:tcPr>
+    </w:tblStylePr>
+  </w:style>
+  <w:style w:type="table" w:customStyle="1" w:styleId="TableHeader">
+    <w:name w:val="Table Header"/>
+    <w:basedOn w:val="TableNormal"/>
+    <w:uiPriority w:val="99"/>
+    <w:rsid w:val="00E74FC8"/>
+    <w:rPr>
+      <w:rFonts w:ascii="Times New Roman" w:hAnsi="Times New Roman"/>
+      <w:kern w:val="20"/>
+      <w14:ligatures w14:val="standardContextual"/>
+      <w14:numForm w14:val="oldStyle"/>
+      <w14:numSpacing w14:val="tabular"/>
+    </w:rPr>
+    <w:tblPr/>
   </w:style>
 </w:styles>
 </file>
 
 <file path=word/theme/theme1.xml><?xml version="1.0" encoding="utf-8"?>
-<a:theme xmlns:a="http://schemas.openxmlformats.org/drawingml/2006/main" name="Feathered">
+<a:theme xmlns:a="http://schemas.openxmlformats.org/drawingml/2006/main" name="Office Theme">
   <a:themeElements>
-    <a:clrScheme name="Feathered">
+    <a:clrScheme name="Office">
       <a:dk1>
         <a:sysClr val="windowText" lastClr="000000"/>
       </a:dk1>
@@ -6813,109 +7356,221 @@
         <a:sysClr val="window" lastClr="FFFFFF"/>
       </a:lt1>
       <a:dk2>
-        <a:srgbClr val="121316"/>
+        <a:srgbClr val="44546A"/>
       </a:dk2>
       <a:lt2>
-        <a:srgbClr val="FEFCF7"/>
+        <a:srgbClr val="E7E6E6"/>
       </a:lt2>
       <a:accent1>
-        <a:srgbClr val="606372"/>
+        <a:srgbClr val="4472C4"/>
       </a:accent1>
       <a:accent2>
-        <a:srgbClr val="79A8A4"/>
+        <a:srgbClr val="ED7D31"/>
       </a:accent2>
       <a:accent3>
-        <a:srgbClr val="B2AD8F"/>
+        <a:srgbClr val="A5A5A5"/>
       </a:accent3>
       <a:accent4>
-        <a:srgbClr val="AD8082"/>
+        <a:srgbClr val="FFC000"/>
       </a:accent4>
       <a:accent5>
-        <a:srgbClr val="DEC18C"/>
+        <a:srgbClr val="5B9BD5"/>
       </a:accent5>
       <a:accent6>
-        <a:srgbClr val="92A185"/>
+        <a:srgbClr val="70AD47"/>
       </a:accent6>
       <a:hlink>
-        <a:srgbClr val="85C4D2"/>
+        <a:srgbClr val="0563C1"/>
       </a:hlink>
       <a:folHlink>
-        <a:srgbClr val="8E8CA7"/>
+        <a:srgbClr val="954F72"/>
       </a:folHlink>
     </a:clrScheme>
-    <a:fontScheme name="Feathered">
+    <a:fontScheme name="Office">
       <a:majorFont>
-        <a:latin typeface="Century Schoolbook" panose="02040604050505020304"/>
+        <a:latin typeface="Calibri Light" panose="020F0302020204030204"/>
         <a:ea typeface=""/>
         <a:cs typeface=""/>
+        <a:font script="Jpan" typeface="游ゴシック Light"/>
+        <a:font script="Hang" typeface="맑은 고딕"/>
+        <a:font script="Hans" typeface="等线 Light"/>
+        <a:font script="Hant" typeface="新細明體"/>
+        <a:font script="Arab" typeface="Times New Roman"/>
+        <a:font script="Hebr" typeface="Times New Roman"/>
+        <a:font script="Thai" typeface="Angsana New"/>
+        <a:font script="Ethi" typeface="Nyala"/>
+        <a:font script="Beng" typeface="Vrinda"/>
+        <a:font script="Gujr" typeface="Shruti"/>
+        <a:font script="Khmr" typeface="MoolBoran"/>
+        <a:font script="Knda" typeface="Tunga"/>
+        <a:font script="Guru" typeface="Raavi"/>
+        <a:font script="Cans" typeface="Euphemia"/>
+        <a:font script="Cher" typeface="Plantagenet Cherokee"/>
+        <a:font script="Yiii" typeface="Microsoft Yi Baiti"/>
+        <a:font script="Tibt" typeface="Microsoft Himalaya"/>
+        <a:font script="Thaa" typeface="MV Boli"/>
+        <a:font script="Deva" typeface="Mangal"/>
+        <a:font script="Telu" typeface="Gautami"/>
+        <a:font script="Taml" typeface="Latha"/>
+        <a:font script="Syrc" typeface="Estrangelo Edessa"/>
+        <a:font script="Orya" typeface="Kalinga"/>
+        <a:font script="Mlym" typeface="Kartika"/>
+        <a:font script="Laoo" typeface="DokChampa"/>
+        <a:font script="Sinh" typeface="Iskoola Pota"/>
+        <a:font script="Mong" typeface="Mongolian Baiti"/>
+        <a:font script="Viet" typeface="Times New Roman"/>
+        <a:font script="Uigh" typeface="Microsoft Uighur"/>
+        <a:font script="Geor" typeface="Sylfaen"/>
+        <a:font script="Armn" typeface="Arial"/>
+        <a:font script="Bugi" typeface="Leelawadee UI"/>
+        <a:font script="Bopo" typeface="Microsoft JhengHei"/>
+        <a:font script="Java" typeface="Javanese Text"/>
+        <a:font script="Lisu" typeface="Segoe UI"/>
+        <a:font script="Mymr" typeface="Myanmar Text"/>
+        <a:font script="Nkoo" typeface="Ebrima"/>
+        <a:font script="Olck" typeface="Nirmala UI"/>
+        <a:font script="Osma" typeface="Ebrima"/>
+        <a:font script="Phag" typeface="Phagspa"/>
+        <a:font script="Syrn" typeface="Estrangelo Edessa"/>
+        <a:font script="Syrj" typeface="Estrangelo Edessa"/>
+        <a:font script="Syre" typeface="Estrangelo Edessa"/>
+        <a:font script="Sora" typeface="Nirmala UI"/>
+        <a:font script="Tale" typeface="Microsoft Tai Le"/>
+        <a:font script="Talu" typeface="Microsoft New Tai Lue"/>
+        <a:font script="Tfng" typeface="Ebrima"/>
       </a:majorFont>
       <a:minorFont>
         <a:latin typeface="Calibri" panose="020F0502020204030204"/>
         <a:ea typeface=""/>
         <a:cs typeface=""/>
+        <a:font script="Jpan" typeface="游明朝"/>
+        <a:font script="Hang" typeface="맑은 고딕"/>
+        <a:font script="Hans" typeface="等线"/>
+        <a:font script="Hant" typeface="新細明體"/>
+        <a:font script="Arab" typeface="Arial"/>
+        <a:font script="Hebr" typeface="Arial"/>
+        <a:font script="Thai" typeface="Cordia New"/>
+        <a:font script="Ethi" typeface="Nyala"/>
+        <a:font script="Beng" typeface="Vrinda"/>
+        <a:font script="Gujr" typeface="Shruti"/>
+        <a:font script="Khmr" typeface="DaunPenh"/>
+        <a:font script="Knda" typeface="Tunga"/>
+        <a:font script="Guru" typeface="Raavi"/>
+        <a:font script="Cans" typeface="Euphemia"/>
+        <a:font script="Cher" typeface="Plantagenet Cherokee"/>
+        <a:font script="Yiii" typeface="Microsoft Yi Baiti"/>
+        <a:font script="Tibt" typeface="Microsoft Himalaya"/>
+        <a:font script="Thaa" typeface="MV Boli"/>
+        <a:font script="Deva" typeface="Mangal"/>
+        <a:font script="Telu" typeface="Gautami"/>
+        <a:font script="Taml" typeface="Latha"/>
+        <a:font script="Syrc" typeface="Estrangelo Edessa"/>
+        <a:font script="Orya" typeface="Kalinga"/>
+        <a:font script="Mlym" typeface="Kartika"/>
+        <a:font script="Laoo" typeface="DokChampa"/>
+        <a:font script="Sinh" typeface="Iskoola Pota"/>
+        <a:font script="Mong" typeface="Mongolian Baiti"/>
+        <a:font script="Viet" typeface="Arial"/>
+        <a:font script="Uigh" typeface="Microsoft Uighur"/>
+        <a:font script="Geor" typeface="Sylfaen"/>
+        <a:font script="Armn" typeface="Arial"/>
+        <a:font script="Bugi" typeface="Leelawadee UI"/>
+        <a:font script="Bopo" typeface="Microsoft JhengHei"/>
+        <a:font script="Java" typeface="Javanese Text"/>
+        <a:font script="Lisu" typeface="Segoe UI"/>
+        <a:font script="Mymr" typeface="Myanmar Text"/>
+        <a:font script="Nkoo" typeface="Ebrima"/>
+        <a:font script="Olck" typeface="Nirmala UI"/>
+        <a:font script="Osma" typeface="Ebrima"/>
+        <a:font script="Phag" typeface="Phagspa"/>
+        <a:font script="Syrn" typeface="Estrangelo Edessa"/>
+        <a:font script="Syrj" typeface="Estrangelo Edessa"/>
+        <a:font script="Syre" typeface="Estrangelo Edessa"/>
+        <a:font script="Sora" typeface="Nirmala UI"/>
+        <a:font script="Tale" typeface="Microsoft Tai Le"/>
+        <a:font script="Talu" typeface="Microsoft New Tai Lue"/>
+        <a:font script="Tfng" typeface="Ebrima"/>
       </a:minorFont>
     </a:fontScheme>
-    <a:fmtScheme name="Feathered">
+    <a:fmtScheme name="Office">
       <a:fillStyleLst>
         <a:solidFill>
           <a:schemeClr val="phClr"/>
-        </a:solidFill>
-        <a:solidFill>
-          <a:schemeClr val="phClr">
-            <a:tint val="67000"/>
-            <a:satMod val="105000"/>
-          </a:schemeClr>
         </a:solidFill>
         <a:gradFill rotWithShape="1">
           <a:gsLst>
             <a:gs pos="0">
               <a:schemeClr val="phClr">
-                <a:tint val="94000"/>
-                <a:satMod val="103000"/>
-                <a:lumMod val="102000"/>
+                <a:lumMod val="110000"/>
+                <a:satMod val="105000"/>
+                <a:tint val="67000"/>
               </a:schemeClr>
             </a:gs>
             <a:gs pos="50000">
               <a:schemeClr val="phClr">
-                <a:shade val="100000"/>
-                <a:satMod val="110000"/>
-                <a:lumMod val="100000"/>
+                <a:lumMod val="105000"/>
+                <a:satMod val="103000"/>
+                <a:tint val="73000"/>
               </a:schemeClr>
             </a:gs>
             <a:gs pos="100000">
               <a:schemeClr val="phClr">
-                <a:shade val="70000"/>
-                <a:satMod val="120000"/>
-                <a:lumMod val="99000"/>
+                <a:lumMod val="105000"/>
+                <a:satMod val="109000"/>
+                <a:tint val="81000"/>
               </a:schemeClr>
             </a:gs>
           </a:gsLst>
-          <a:path path="circle">
-            <a:fillToRect l="100000" t="100000" r="100000" b="100000"/>
-          </a:path>
+          <a:lin ang="5400000" scaled="0"/>
+        </a:gradFill>
+        <a:gradFill rotWithShape="1">
+          <a:gsLst>
+            <a:gs pos="0">
+              <a:schemeClr val="phClr">
+                <a:satMod val="103000"/>
+                <a:lumMod val="102000"/>
+                <a:tint val="94000"/>
+              </a:schemeClr>
+            </a:gs>
+            <a:gs pos="50000">
+              <a:schemeClr val="phClr">
+                <a:satMod val="110000"/>
+                <a:lumMod val="100000"/>
+                <a:shade val="100000"/>
+              </a:schemeClr>
+            </a:gs>
+            <a:gs pos="100000">
+              <a:schemeClr val="phClr">
+                <a:lumMod val="99000"/>
+                <a:satMod val="120000"/>
+                <a:shade val="78000"/>
+              </a:schemeClr>
+            </a:gs>
+          </a:gsLst>
+          <a:lin ang="5400000" scaled="0"/>
         </a:gradFill>
       </a:fillStyleLst>
       <a:lnStyleLst>
-        <a:ln w="9525" cap="flat" cmpd="sng" algn="ctr">
+        <a:ln w="6350" cap="flat" cmpd="sng" algn="ctr">
           <a:solidFill>
             <a:schemeClr val="phClr"/>
           </a:solidFill>
           <a:prstDash val="solid"/>
+          <a:miter lim="800000"/>
         </a:ln>
         <a:ln w="12700" cap="flat" cmpd="sng" algn="ctr">
           <a:solidFill>
             <a:schemeClr val="phClr"/>
           </a:solidFill>
           <a:prstDash val="solid"/>
+          <a:miter lim="800000"/>
         </a:ln>
         <a:ln w="19050" cap="flat" cmpd="sng" algn="ctr">
           <a:solidFill>
-            <a:schemeClr val="phClr">
-              <a:tint val="50000"/>
-              <a:shade val="83000"/>
-            </a:schemeClr>
+            <a:schemeClr val="phClr"/>
           </a:solidFill>
           <a:prstDash val="solid"/>
+          <a:miter lim="800000"/>
         </a:ln>
       </a:lnStyleLst>
       <a:effectStyleLst>
@@ -6927,9 +7582,9 @@
         </a:effectStyle>
         <a:effectStyle>
           <a:effectLst>
-            <a:outerShdw blurRad="57150" dist="25400" dir="5400000" algn="ctr" rotWithShape="0">
+            <a:outerShdw blurRad="57150" dist="19050" dir="5400000" algn="ctr" rotWithShape="0">
               <a:srgbClr val="000000">
-                <a:alpha val="20000"/>
+                <a:alpha val="63000"/>
               </a:srgbClr>
             </a:outerShdw>
           </a:effectLst>
@@ -6950,16 +7605,16 @@
             <a:gs pos="0">
               <a:schemeClr val="phClr">
                 <a:tint val="93000"/>
+                <a:satMod val="150000"/>
                 <a:shade val="98000"/>
-                <a:satMod val="150000"/>
                 <a:lumMod val="102000"/>
               </a:schemeClr>
             </a:gs>
             <a:gs pos="50000">
               <a:schemeClr val="phClr">
                 <a:tint val="98000"/>
+                <a:satMod val="130000"/>
                 <a:shade val="90000"/>
-                <a:satMod val="130000"/>
                 <a:lumMod val="103000"/>
               </a:schemeClr>
             </a:gs>
@@ -6979,7 +7634,7 @@
   <a:extraClrSchemeLst/>
   <a:extLst>
     <a:ext uri="{05A4C25C-085E-4340-85A3-A5531E510DB2}">
-      <thm15:themeFamily xmlns:thm15="http://schemas.microsoft.com/office/thememl/2012/main" name="Feathered" id="{EEC9B30E-2747-4D42-BCBE-A02BDEEEA114}" vid="{AACE42CE-5C67-4514-8A89-3472F564E146}"/>
+      <thm15:themeFamily xmlns:thm15="http://schemas.microsoft.com/office/thememl/2012/main" name="Office Theme" id="{62F939B6-93AF-4DB8-9C6B-D6C7DFDC589F}" vid="{4A3C46E8-61CC-4603-A589-7422A47A8E4A}"/>
     </a:ext>
   </a:extLst>
 </a:theme>

</xml_diff>

<commit_message>
Update figure sizes and legend positions and padding
</commit_message>
<xml_diff>
--- a/analysis/paper/paper.docx
+++ b/analysis/paper/paper.docx
@@ -90,7 +90,6 @@
     </w:p>
     <w:p>
       <w:pPr>
-        <w:pStyle w:val="Compact"/>
         <w:pStyle w:val="Abstract"/>
       </w:pPr>
       <w:r>
@@ -2725,7 +2724,7 @@
         <w:t xml:space="preserve"> </w:t>
       </w:r>
       <w:r>
-        <w:t xml:space="preserve">(Sparks et al. 2018)</w:t>
+        <w:t xml:space="preserve">(Sparks et al. 2019)</w:t>
       </w:r>
       <w:r>
         <w:t xml:space="preserve">.</w:t>
@@ -3458,13 +3457,13 @@
       </w:r>
     </w:p>
     <w:bookmarkEnd w:id="79"/>
-    <w:bookmarkStart w:id="80" w:name="ref-Sparks2018"/>
+    <w:bookmarkStart w:id="80" w:name="ref-Sparks2019"/>
     <w:p>
       <w:pPr>
         <w:pStyle w:val="Bibliography"/>
       </w:pPr>
       <w:r>
-        <w:t xml:space="preserve">Sparks, A. H., Castilla, N. P., &amp; Sander, B. O. (2018). Reproducible research compendium for analysing effects of water management and nitrogen on rice sheath blight.</w:t>
+        <w:t xml:space="preserve">Sparks, A. H., Castilla, N. P., &amp; Sander, B. O. (2019). Reproducible research compendium for analysing effects of water management and nitrogen on rice sheath blight.</w:t>
       </w:r>
     </w:p>
     <w:bookmarkEnd w:id="80"/>
@@ -3685,7 +3684,7 @@
         <w:pStyle w:val="TableCaption"/>
       </w:pPr>
       <w:r>
-        <w:t xml:space="preserve">Table 1 Nitrogen application rates for 2015 and 2016. Five different nitrogen treatments were applied depending on the experiment. In the 2015 experiment three nitrogen rate treatments were applied: no N (N0), 100 kg / ha N (N100) and 180 kg / ha N (N120). In the 2016 experiment, two nitrogen rate treatments were applied: 60 kg / ha N (N60) and 180 kg / ha N (N180). Treatments in both years were applied in splits at: basal, tillering growth stages for all treatments and panicle initiation growth stage for treatments with three applications.</w:t>
+        <w:t xml:space="preserve">Table 1: Nitrogen application rates for 2015 and 2016. Five different nitrogen treatments were applied depending on the experiment. In the 2015 experiment three nitrogen rate treatments were applied: no N (N0), 100 kg / ha N (N100) and 180 kg / ha N (N120). In the 2016 experiment, two nitrogen rate treatments were applied: 60 kg / ha N (N60) and 180 kg / ha N (N180). Treatments in both years were applied in splits at: basal, tillering growth stages for all treatments and panicle initiation growth stage for treatments with three applications.</w:t>
       </w:r>
     </w:p>
     <w:tbl>
@@ -3693,7 +3692,7 @@
         <w:tblStyle w:val="Table"/>
         <w:tblW w:type="pct" w:w="0.0"/>
         <w:tblLook w:firstRow="1"/>
-        <w:tblCaption w:val="Table 1 Nitrogen application rates for 2015 and 2016. Five different nitrogen treatments were applied depending on the experiment. In the 2015 experiment three nitrogen rate treatments were applied: no N (N0), 100 kg / ha N (N100) and 180 kg / ha N (N120). In the 2016 experiment, two nitrogen rate treatments were applied: 60 kg / ha N (N60) and 180 kg / ha N (N180). Treatments in both years were applied in splits at: basal, tillering growth stages for all treatments and panicle initiation growth stage for treatments with three applications."/>
+        <w:tblCaption w:val="Table 1: Nitrogen application rates for 2015 and 2016. Five different nitrogen treatments were applied depending on the experiment. In the 2015 experiment three nitrogen rate treatments were applied: no N (N0), 100 kg / ha N (N100) and 180 kg / ha N (N120). In the 2016 experiment, two nitrogen rate treatments were applied: 60 kg / ha N (N60) and 180 kg / ha N (N180). Treatments in both years were applied in splits at: basal, tillering growth stages for all treatments and panicle initiation growth stage for treatments with three applications."/>
       </w:tblPr>
       <w:tblGrid/>
       <w:tr>
@@ -4173,14 +4172,14 @@
       <w:r>
         <w:drawing>
           <wp:inline>
-            <wp:extent cx="4572000" cy="3657600"/>
+            <wp:extent cx="3022600" cy="3657600"/>
             <wp:effectExtent b="0" l="0" r="0" t="0"/>
-            <wp:docPr descr="Figure 1 Sheath blight progress for 2015 and 2016 experiments. Disease progress was measured in the 2015 experiment at five assessment points and 2016 experiment at four assessment points during the dry season both years. Main plot irrigation treatments were permanently puddled (PDL) and alternate wetting and drying (AWD). Points represent the mean observations of four replications." title="" id="1" name="Picture"/>
+            <wp:docPr descr="Figure 1: Sheath blight progress for 2015 and 2016 experiments. Disease progress was measured in the 2015 experiment at five assessment points and 2016 experiment at four assessment points during the dry season both years. Main plot irrigation treatments were permanently puddled (PDL) and alternate wetting and drying (AWD). Points represent the mean observations of four replications." title="" id="1" name="Picture"/>
             <a:graphic>
               <a:graphicData uri="http://schemas.openxmlformats.org/drawingml/2006/picture">
                 <pic:pic>
                   <pic:nvPicPr>
-                    <pic:cNvPr descr="../figures/fig-1-1.eps" id="0" name="Picture"/>
+                    <pic:cNvPr descr="figures/fig-1-1.eps" id="0" name="Picture"/>
                     <pic:cNvPicPr>
                       <a:picLocks noChangeArrowheads="1" noChangeAspect="1"/>
                     </pic:cNvPicPr>
@@ -4194,7 +4193,7 @@
                   <pic:spPr bwMode="auto">
                     <a:xfrm>
                       <a:off x="0" y="0"/>
-                      <a:ext cx="4572000" cy="3657600"/>
+                      <a:ext cx="3022600" cy="3657600"/>
                     </a:xfrm>
                     <a:prstGeom prst="rect">
                       <a:avLst/>
@@ -4218,7 +4217,7 @@
         <w:pStyle w:val="ImageCaption"/>
       </w:pPr>
       <w:r>
-        <w:t xml:space="preserve">Figure 1 Sheath blight progress for 2015 and 2016 experiments. Disease progress was measured in the 2015 experiment at five assessment points and 2016 experiment at four assessment points during the dry season both years. Main plot irrigation treatments were permanently puddled (PDL) and alternate wetting and drying (AWD). Points represent the mean observations of four replications.</w:t>
+        <w:t xml:space="preserve">Figure 1: Sheath blight progress for 2015 and 2016 experiments. Disease progress was measured in the 2015 experiment at five assessment points and 2016 experiment at four assessment points during the dry season both years. Main plot irrigation treatments were permanently puddled (PDL) and alternate wetting and drying (AWD). Points represent the mean observations of four replications.</w:t>
       </w:r>
     </w:p>
     <w:p>
@@ -4238,14 +4237,14 @@
       <w:r>
         <w:drawing>
           <wp:inline>
-            <wp:extent cx="4572000" cy="3657600"/>
+            <wp:extent cx="3022600" cy="3657600"/>
             <wp:effectExtent b="0" l="0" r="0" t="0"/>
-            <wp:docPr descr="Figure 2 Sheath blight incidence progress was measured in the 2015 experiment at five assessment points and 2016 experiment at four assessment points during the dry season both years. Five different N treatments were applied to split plots depending on the experiment. In the 2015 experiment three N rate treatments were applied: no N (N0), 100 kg / ha N (N100) and 180 kg / ha N (N120). In the 2016 experiment, two N rate treatments were applied: 60 kg / ha N (N60) and 180 kg / ha N (N180). Points represent the mean observations of four replications." title="" id="1" name="Picture"/>
+            <wp:docPr descr="Figure 2: Sheath blight incidence progress was measured in the 2015 experiment at five assessment points and 2016 experiment at four assessment points during the dry season both years. Five different N treatments were applied to split plots depending on the experiment. In the 2015 experiment three N rate treatments were applied: no N (N0), 100 kg / ha N (N100) and 180 kg / ha N (N120). In the 2016 experiment, two N rate treatments were applied: 60 kg / ha N (N60) and 180 kg / ha N (N180). Points represent the mean observations of four replications." title="" id="1" name="Picture"/>
             <a:graphic>
               <a:graphicData uri="http://schemas.openxmlformats.org/drawingml/2006/picture">
                 <pic:pic>
                   <pic:nvPicPr>
-                    <pic:cNvPr descr="../figures/fig-2-1.eps" id="0" name="Picture"/>
+                    <pic:cNvPr descr="figures/fig-2-1.eps" id="0" name="Picture"/>
                     <pic:cNvPicPr>
                       <a:picLocks noChangeArrowheads="1" noChangeAspect="1"/>
                     </pic:cNvPicPr>
@@ -4259,7 +4258,7 @@
                   <pic:spPr bwMode="auto">
                     <a:xfrm>
                       <a:off x="0" y="0"/>
-                      <a:ext cx="4572000" cy="3657600"/>
+                      <a:ext cx="3022600" cy="3657600"/>
                     </a:xfrm>
                     <a:prstGeom prst="rect">
                       <a:avLst/>
@@ -4283,7 +4282,7 @@
         <w:pStyle w:val="ImageCaption"/>
       </w:pPr>
       <w:r>
-        <w:t xml:space="preserve">Figure 2 Sheath blight incidence progress was measured in the 2015 experiment at five assessment points and 2016 experiment at four assessment points during the dry season both years. Five different N treatments were applied to split plots depending on the experiment. In the 2015 experiment three N rate treatments were applied: no N (N0), 100 kg / ha N (N100) and 180 kg / ha N (N120). In the 2016 experiment, two N rate treatments were applied: 60 kg / ha N (N60) and 180 kg / ha N (N180). Points represent the mean observations of four replications.</w:t>
+        <w:t xml:space="preserve">Figure 2: Sheath blight incidence progress was measured in the 2015 experiment at five assessment points and 2016 experiment at four assessment points during the dry season both years. Five different N treatments were applied to split plots depending on the experiment. In the 2015 experiment three N rate treatments were applied: no N (N0), 100 kg / ha N (N100) and 180 kg / ha N (N120). In the 2016 experiment, two N rate treatments were applied: 60 kg / ha N (N60) and 180 kg / ha N (N180). Points represent the mean observations of four replications.</w:t>
       </w:r>
     </w:p>
     <w:p>
@@ -4303,14 +4302,14 @@
       <w:r>
         <w:drawing>
           <wp:inline>
-            <wp:extent cx="4572000" cy="3657600"/>
+            <wp:extent cx="3022600" cy="3657600"/>
             <wp:effectExtent b="0" l="0" r="0" t="0"/>
-            <wp:docPr descr="Figure 3 Sheath blight progress was measured in the 2015 at five assessment points and 2016 experiment at four points. Sheath blight incidence was rated as the number of infected tillers divided by the total number of tillers per hill and used to calculate the area under the disease progress stairs (AUDPS). Sheath blight severity was rated on an unevenly spaced categorical scale and converted to the mid–point percentage value to calculate the AUDPS. Main plot irrigation treatments were permanently puddled (PDL) and alternate wetting and drying (AWD)." title="" id="1" name="Picture"/>
+            <wp:docPr descr="Figure 3: Sheath blight progress was measured in the 2015 at five assessment points and 2016 experiment at four points. Sheath blight incidence was rated as the number of infected tillers divided by the total number of tillers per hill and used to calculate the area under the disease progress stairs (AUDPS). Sheath blight severity was rated on an unevenly spaced categorical scale and converted to the mid–point percentage value to calculate the AUDPS. Main plot irrigation treatments were permanently puddled (PDL) and alternate wetting and drying (AWD)." title="" id="1" name="Picture"/>
             <a:graphic>
               <a:graphicData uri="http://schemas.openxmlformats.org/drawingml/2006/picture">
                 <pic:pic>
                   <pic:nvPicPr>
-                    <pic:cNvPr descr="../figures/fig-3-1.eps" id="0" name="Picture"/>
+                    <pic:cNvPr descr="figures/fig-3-1.eps" id="0" name="Picture"/>
                     <pic:cNvPicPr>
                       <a:picLocks noChangeArrowheads="1" noChangeAspect="1"/>
                     </pic:cNvPicPr>
@@ -4324,7 +4323,7 @@
                   <pic:spPr bwMode="auto">
                     <a:xfrm>
                       <a:off x="0" y="0"/>
-                      <a:ext cx="4572000" cy="3657600"/>
+                      <a:ext cx="3022600" cy="3657600"/>
                     </a:xfrm>
                     <a:prstGeom prst="rect">
                       <a:avLst/>
@@ -4348,7 +4347,7 @@
         <w:pStyle w:val="ImageCaption"/>
       </w:pPr>
       <w:r>
-        <w:t xml:space="preserve">Figure 3 Sheath blight progress was measured in the 2015 at five assessment points and 2016 experiment at four points. Sheath blight incidence was rated as the number of infected tillers divided by the total number of tillers per hill and used to calculate the area under the disease progress stairs (AUDPS). Sheath blight severity was rated on an unevenly spaced categorical scale and converted to the mid–point percentage value to calculate the AUDPS. Main plot irrigation treatments were permanently puddled (PDL) and alternate wetting and drying (AWD).</w:t>
+        <w:t xml:space="preserve">Figure 3: Sheath blight progress was measured in the 2015 at five assessment points and 2016 experiment at four points. Sheath blight incidence was rated as the number of infected tillers divided by the total number of tillers per hill and used to calculate the area under the disease progress stairs (AUDPS). Sheath blight severity was rated on an unevenly spaced categorical scale and converted to the mid–point percentage value to calculate the AUDPS. Main plot irrigation treatments were permanently puddled (PDL) and alternate wetting and drying (AWD).</w:t>
       </w:r>
     </w:p>
     <w:p>
@@ -4368,14 +4367,14 @@
       <w:r>
         <w:drawing>
           <wp:inline>
-            <wp:extent cx="4572000" cy="3657600"/>
+            <wp:extent cx="3022600" cy="3657600"/>
             <wp:effectExtent b="0" l="0" r="0" t="0"/>
-            <wp:docPr descr="Figure 4 Sheath blight severity progress was measured in the 2015 at five assessment points and 2016 experiment at four points. Sheath blight incidence was rated as the number of infected tillers divided by the total number of tillers per hill and used to calculate the area under the disease progress stairs (AUDPS). Sheath blight severity was rated on an unevenly spaced categorical scale and converted to the mid–point percentage value to calculate the AUDPS. Five different N treatments were applied to split plots depending on the experiment. In the 2015 experiment three N rate treatments were applied: no N (N0), 100 kg / ha N (N100) and 180 kg / ha N (N120). In the 2016 experiment, two N rate treatments were applied: 60 kg / ha N (N60) and 180 kg / ha N (N180)." title="" id="1" name="Picture"/>
+            <wp:docPr descr="Figure 4: Sheath blight severity progress was measured in the 2015 at five assessment points and 2016 experiment at four points. Sheath blight incidence was rated as the number of infected tillers divided by the total number of tillers per hill and used to calculate the area under the disease progress stairs (AUDPS). Sheath blight severity was rated on an unevenly spaced categorical scale and converted to the mid–point percentage value to calculate the AUDPS. Five different N treatments were applied to split plots depending on the experiment. In the 2015 experiment three N rate treatments were applied: no N (N0), 100 kg / ha N (N100) and 180 kg / ha N (N120). In the 2016 experiment, two N rate treatments were applied: 60 kg / ha N (N60) and 180 kg / ha N (N180)." title="" id="1" name="Picture"/>
             <a:graphic>
               <a:graphicData uri="http://schemas.openxmlformats.org/drawingml/2006/picture">
                 <pic:pic>
                   <pic:nvPicPr>
-                    <pic:cNvPr descr="../figures/fig-4-1.eps" id="0" name="Picture"/>
+                    <pic:cNvPr descr="figures/fig-4-1.eps" id="0" name="Picture"/>
                     <pic:cNvPicPr>
                       <a:picLocks noChangeArrowheads="1" noChangeAspect="1"/>
                     </pic:cNvPicPr>
@@ -4389,7 +4388,7 @@
                   <pic:spPr bwMode="auto">
                     <a:xfrm>
                       <a:off x="0" y="0"/>
-                      <a:ext cx="4572000" cy="3657600"/>
+                      <a:ext cx="3022600" cy="3657600"/>
                     </a:xfrm>
                     <a:prstGeom prst="rect">
                       <a:avLst/>
@@ -4413,7 +4412,7 @@
         <w:pStyle w:val="ImageCaption"/>
       </w:pPr>
       <w:r>
-        <w:t xml:space="preserve">Figure 4 Sheath blight severity progress was measured in the 2015 at five assessment points and 2016 experiment at four points. Sheath blight incidence was rated as the number of infected tillers divided by the total number of tillers per hill and used to calculate the area under the disease progress stairs (AUDPS). Sheath blight severity was rated on an unevenly spaced categorical scale and converted to the mid–point percentage value to calculate the AUDPS. Five different N treatments were applied to split plots depending on the experiment. In the 2015 experiment three N rate treatments were applied: no N (N0), 100 kg / ha N (N100) and 180 kg / ha N (N120). In the 2016 experiment, two N rate treatments were applied: 60 kg / ha N (N60) and 180 kg / ha N (N180).</w:t>
+        <w:t xml:space="preserve">Figure 4: Sheath blight severity progress was measured in the 2015 at five assessment points and 2016 experiment at four points. Sheath blight incidence was rated as the number of infected tillers divided by the total number of tillers per hill and used to calculate the area under the disease progress stairs (AUDPS). Sheath blight severity was rated on an unevenly spaced categorical scale and converted to the mid–point percentage value to calculate the AUDPS. Five different N treatments were applied to split plots depending on the experiment. In the 2015 experiment three N rate treatments were applied: no N (N0), 100 kg / ha N (N100) and 180 kg / ha N (N120). In the 2016 experiment, two N rate treatments were applied: 60 kg / ha N (N60) and 180 kg / ha N (N180).</w:t>
       </w:r>
     </w:p>
     <w:p>
@@ -4433,14 +4432,14 @@
       <w:r>
         <w:drawing>
           <wp:inline>
-            <wp:extent cx="4572000" cy="3657600"/>
+            <wp:extent cx="3022600" cy="3657600"/>
             <wp:effectExtent b="0" l="0" r="0" t="0"/>
-            <wp:docPr descr="Figure 5 Posterior means and 95 % credible intervals for the explanatory variables used in models of alternate wetting and drying irrigations (AWD) and N rate (NRTE) on sheath blight tiller incidence and tiller severity. Five different N treatments were applied to split plots depending on the experiment. In the 2015 experiment three N rate treatments were applied: no N (N0), 100 kg / ha N (N100) and 180 kg / ha N (N120). In the 2016 experiment, two N rate treatments were applied: 60 kg / ha N (N60) and 180 kg / ha N (N180)." title="" id="1" name="Picture"/>
+            <wp:docPr descr="Figure 5: Posterior means and 95 % credible intervals for the explanatory variables used in models of alternate wetting and drying irrigations (AWD) and N rate (NRTE) on sheath blight tiller incidence and tiller severity. Five different N treatments were applied to split plots depending on the experiment. In the 2015 experiment three N rate treatments were applied: no N (N0), 100 kg / ha N (N100) and 180 kg / ha N (N120). In the 2016 experiment, two N rate treatments were applied: 60 kg / ha N (N60) and 180 kg / ha N (N180)." title="" id="1" name="Picture"/>
             <a:graphic>
               <a:graphicData uri="http://schemas.openxmlformats.org/drawingml/2006/picture">
                 <pic:pic>
                   <pic:nvPicPr>
-                    <pic:cNvPr descr="../figures/fig-5-1.eps" id="0" name="Picture"/>
+                    <pic:cNvPr descr="figures/fig-5-1.eps" id="0" name="Picture"/>
                     <pic:cNvPicPr>
                       <a:picLocks noChangeArrowheads="1" noChangeAspect="1"/>
                     </pic:cNvPicPr>
@@ -4454,7 +4453,7 @@
                   <pic:spPr bwMode="auto">
                     <a:xfrm>
                       <a:off x="0" y="0"/>
-                      <a:ext cx="4572000" cy="3657600"/>
+                      <a:ext cx="3022600" cy="3657600"/>
                     </a:xfrm>
                     <a:prstGeom prst="rect">
                       <a:avLst/>
@@ -4478,7 +4477,7 @@
         <w:pStyle w:val="ImageCaption"/>
       </w:pPr>
       <w:r>
-        <w:t xml:space="preserve">Figure 5 Posterior means and 95 % credible intervals for the explanatory variables used in models of alternate wetting and drying irrigations (AWD) and N rate (NRTE) on sheath blight tiller incidence and tiller severity. Five different N treatments were applied to split plots depending on the experiment. In the 2015 experiment three N rate treatments were applied: no N (N0), 100 kg / ha N (N100) and 180 kg / ha N (N120). In the 2016 experiment, two N rate treatments were applied: 60 kg / ha N (N60) and 180 kg / ha N (N180).</w:t>
+        <w:t xml:space="preserve">Figure 5: Posterior means and 95 % credible intervals for the explanatory variables used in models of alternate wetting and drying irrigations (AWD) and N rate (NRTE) on sheath blight tiller incidence and tiller severity. Five different N treatments were applied to split plots depending on the experiment. In the 2015 experiment three N rate treatments were applied: no N (N0), 100 kg / ha N (N100) and 180 kg / ha N (N120). In the 2016 experiment, two N rate treatments were applied: 60 kg / ha N (N60) and 180 kg / ha N (N180).</w:t>
       </w:r>
     </w:p>
     <w:p>
@@ -4498,14 +4497,14 @@
       <w:r>
         <w:drawing>
           <wp:inline>
-            <wp:extent cx="4572000" cy="3657600"/>
+            <wp:extent cx="3022600" cy="3657600"/>
             <wp:effectExtent b="0" l="0" r="0" t="0"/>
-            <wp:docPr descr="Figure 6 Posterior means and 95 % credible intervals for the explanatory variables used in models of alternate wetting and drying irrigations (AWD) and N rate (NRTE) and the interaction of the two treatments on sheath blight leaf severity. Five different N treatments were applied to split plots depending on the experiment. In the 2015 experiment three N rate treatments were applied: no N (N0), 100 kg / ha N (N100) and 180 kg / ha N (N120). In the 2016 experiment, two N rate treatments were applied: 60 kg / ha N (N60) and 180 kg / ha N (N180)." title="" id="1" name="Picture"/>
+            <wp:docPr descr="Figure 6: Posterior means and 95 % credible intervals for the explanatory variables used in models of alternate wetting and drying irrigations (AWD) and N rate (NRTE) and the interaction of the two treatments on sheath blight leaf severity. Five different N treatments were applied to split plots depending on the experiment. In the 2015 experiment three N rate treatments were applied: no N (N0), 100 kg / ha N (N100) and 180 kg / ha N (N120). In the 2016 experiment, two N rate treatments were applied: 60 kg / ha N (N60) and 180 kg / ha N (N180)." title="" id="1" name="Picture"/>
             <a:graphic>
               <a:graphicData uri="http://schemas.openxmlformats.org/drawingml/2006/picture">
                 <pic:pic>
                   <pic:nvPicPr>
-                    <pic:cNvPr descr="../figures/fig-6-1.eps" id="0" name="Picture"/>
+                    <pic:cNvPr descr="figures/fig-6-1.eps" id="0" name="Picture"/>
                     <pic:cNvPicPr>
                       <a:picLocks noChangeArrowheads="1" noChangeAspect="1"/>
                     </pic:cNvPicPr>
@@ -4519,7 +4518,7 @@
                   <pic:spPr bwMode="auto">
                     <a:xfrm>
                       <a:off x="0" y="0"/>
-                      <a:ext cx="4572000" cy="3657600"/>
+                      <a:ext cx="3022600" cy="3657600"/>
                     </a:xfrm>
                     <a:prstGeom prst="rect">
                       <a:avLst/>
@@ -4543,7 +4542,7 @@
         <w:pStyle w:val="ImageCaption"/>
       </w:pPr>
       <w:r>
-        <w:t xml:space="preserve">Figure 6 Posterior means and 95 % credible intervals for the explanatory variables used in models of alternate wetting and drying irrigations (AWD) and N rate (NRTE) and the interaction of the two treatments on sheath blight leaf severity. Five different N treatments were applied to split plots depending on the experiment. In the 2015 experiment three N rate treatments were applied: no N (N0), 100 kg / ha N (N100) and 180 kg / ha N (N120). In the 2016 experiment, two N rate treatments were applied: 60 kg / ha N (N60) and 180 kg / ha N (N180).</w:t>
+        <w:t xml:space="preserve">Figure 6: Posterior means and 95 % credible intervals for the explanatory variables used in models of alternate wetting and drying irrigations (AWD) and N rate (NRTE) and the interaction of the two treatments on sheath blight leaf severity. Five different N treatments were applied to split plots depending on the experiment. In the 2015 experiment three N rate treatments were applied: no N (N0), 100 kg / ha N (N100) and 180 kg / ha N (N120). In the 2016 experiment, two N rate treatments were applied: 60 kg / ha N (N60) and 180 kg / ha N (N180).</w:t>
       </w:r>
     </w:p>
     <w:p>
@@ -4571,7 +4570,7 @@
         <w:pStyle w:val="FirstParagraph"/>
       </w:pPr>
       <w:r>
-        <w:t xml:space="preserve">This report was generated on 2018-12-21 20:42:20 using the following computational environment and dependencies:</w:t>
+        <w:t xml:space="preserve">This report was generated on 2019-06-17 21:45:45 using the following computational environment and dependencies:</w:t>
       </w:r>
     </w:p>
     <w:p>
@@ -4585,7 +4584,7 @@
         <w:t xml:space="preserve">#&gt; ─ Session info ──────────────────────────────────────────────────────────</w:t>
       </w:r>
       <w:r>
-        <w:br w:type="textWrapping"/>
+        <w:br/>
       </w:r>
       <w:r>
         <w:rPr>
@@ -4594,34 +4593,34 @@
         <w:t xml:space="preserve">#&gt;  setting  value                       </w:t>
       </w:r>
       <w:r>
-        <w:br w:type="textWrapping"/>
+        <w:br/>
       </w:r>
       <w:r>
         <w:rPr>
           <w:rStyle w:val="VerbatimChar"/>
         </w:rPr>
-        <w:t xml:space="preserve">#&gt;  version  R version 3.5.2 (2018-12-20)</w:t>
-      </w:r>
-      <w:r>
-        <w:br w:type="textWrapping"/>
+        <w:t xml:space="preserve">#&gt;  version  R version 3.6.0 (2019-04-26)</w:t>
+      </w:r>
+      <w:r>
+        <w:br/>
       </w:r>
       <w:r>
         <w:rPr>
           <w:rStyle w:val="VerbatimChar"/>
         </w:rPr>
-        <w:t xml:space="preserve">#&gt;  os       macOS Mojave 10.14.2        </w:t>
-      </w:r>
-      <w:r>
-        <w:br w:type="textWrapping"/>
+        <w:t xml:space="preserve">#&gt;  os       macOS Mojave 10.14.5        </w:t>
+      </w:r>
+      <w:r>
+        <w:br/>
       </w:r>
       <w:r>
         <w:rPr>
           <w:rStyle w:val="VerbatimChar"/>
         </w:rPr>
-        <w:t xml:space="preserve">#&gt;  system   x86_64, darwin18.2.0        </w:t>
-      </w:r>
-      <w:r>
-        <w:br w:type="textWrapping"/>
+        <w:t xml:space="preserve">#&gt;  system   x86_64, darwin15.6.0        </w:t>
+      </w:r>
+      <w:r>
+        <w:br/>
       </w:r>
       <w:r>
         <w:rPr>
@@ -4630,7 +4629,7 @@
         <w:t xml:space="preserve">#&gt;  ui       X11                         </w:t>
       </w:r>
       <w:r>
-        <w:br w:type="textWrapping"/>
+        <w:br/>
       </w:r>
       <w:r>
         <w:rPr>
@@ -4639,7 +4638,7 @@
         <w:t xml:space="preserve">#&gt;  language (EN)                        </w:t>
       </w:r>
       <w:r>
-        <w:br w:type="textWrapping"/>
+        <w:br/>
       </w:r>
       <w:r>
         <w:rPr>
@@ -4648,7 +4647,7 @@
         <w:t xml:space="preserve">#&gt;  collate  en_AU.UTF-8                 </w:t>
       </w:r>
       <w:r>
-        <w:br w:type="textWrapping"/>
+        <w:br/>
       </w:r>
       <w:r>
         <w:rPr>
@@ -4657,7 +4656,7 @@
         <w:t xml:space="preserve">#&gt;  ctype    en_AU.UTF-8                 </w:t>
       </w:r>
       <w:r>
-        <w:br w:type="textWrapping"/>
+        <w:br/>
       </w:r>
       <w:r>
         <w:rPr>
@@ -4666,16 +4665,16 @@
         <w:t xml:space="preserve">#&gt;  tz       Australia/Brisbane          </w:t>
       </w:r>
       <w:r>
-        <w:br w:type="textWrapping"/>
+        <w:br/>
       </w:r>
       <w:r>
         <w:rPr>
           <w:rStyle w:val="VerbatimChar"/>
         </w:rPr>
-        <w:t xml:space="preserve">#&gt;  date     2018-12-21                  </w:t>
-      </w:r>
-      <w:r>
-        <w:br w:type="textWrapping"/>
+        <w:t xml:space="preserve">#&gt;  date     2019-06-17                  </w:t>
+      </w:r>
+      <w:r>
+        <w:br/>
       </w:r>
       <w:r>
         <w:rPr>
@@ -4684,7 +4683,7 @@
         <w:t xml:space="preserve">#&gt; </w:t>
       </w:r>
       <w:r>
-        <w:br w:type="textWrapping"/>
+        <w:br/>
       </w:r>
       <w:r>
         <w:rPr>
@@ -4693,887 +4692,446 @@
         <w:t xml:space="preserve">#&gt; ─ Packages ──────────────────────────────────────────────────────────────</w:t>
       </w:r>
       <w:r>
-        <w:br w:type="textWrapping"/>
+        <w:br/>
       </w:r>
       <w:r>
         <w:rPr>
           <w:rStyle w:val="VerbatimChar"/>
         </w:rPr>
-        <w:t xml:space="preserve">#&gt;  package        * version    date       lib</w:t>
-      </w:r>
-      <w:r>
-        <w:br w:type="textWrapping"/>
+        <w:t xml:space="preserve">#&gt;  package        * version    date       lib source        </w:t>
+      </w:r>
+      <w:r>
+        <w:br/>
       </w:r>
       <w:r>
         <w:rPr>
           <w:rStyle w:val="VerbatimChar"/>
         </w:rPr>
-        <w:t xml:space="preserve">#&gt;  assertthat       0.2.0      2017-04-11 [1]</w:t>
-      </w:r>
-      <w:r>
-        <w:br w:type="textWrapping"/>
+        <w:t xml:space="preserve">#&gt;  assertthat       0.2.1      2019-03-21 [1] CRAN (R 3.6.0)</w:t>
+      </w:r>
+      <w:r>
+        <w:br/>
       </w:r>
       <w:r>
         <w:rPr>
           <w:rStyle w:val="VerbatimChar"/>
         </w:rPr>
-        <w:t xml:space="preserve">#&gt;  bindr            0.1.1      2018-03-13 [1]</w:t>
-      </w:r>
-      <w:r>
-        <w:br w:type="textWrapping"/>
+        <w:t xml:space="preserve">#&gt;  bookdown       * 0.11       2019-05-28 [1] CRAN (R 3.6.0)</w:t>
+      </w:r>
+      <w:r>
+        <w:br/>
       </w:r>
       <w:r>
         <w:rPr>
           <w:rStyle w:val="VerbatimChar"/>
         </w:rPr>
-        <w:t xml:space="preserve">#&gt;  bindrcpp         0.2.2      2018-03-29 [1]</w:t>
-      </w:r>
-      <w:r>
-        <w:br w:type="textWrapping"/>
+        <w:t xml:space="preserve">#&gt;  cli              1.1.0      2019-03-19 [1] CRAN (R 3.6.0)</w:t>
+      </w:r>
+      <w:r>
+        <w:br/>
       </w:r>
       <w:r>
         <w:rPr>
           <w:rStyle w:val="VerbatimChar"/>
         </w:rPr>
-        <w:t xml:space="preserve">#&gt;  bookdown       * 0.8        2018-12-03 [1]</w:t>
-      </w:r>
-      <w:r>
-        <w:br w:type="textWrapping"/>
+        <w:t xml:space="preserve">#&gt;  coda           * 0.19-2     2018-10-08 [1] CRAN (R 3.6.0)</w:t>
+      </w:r>
+      <w:r>
+        <w:br/>
       </w:r>
       <w:r>
         <w:rPr>
           <w:rStyle w:val="VerbatimChar"/>
         </w:rPr>
-        <w:t xml:space="preserve">#&gt;  cli              1.0.1      2018-09-25 [1]</w:t>
-      </w:r>
-      <w:r>
-        <w:br w:type="textWrapping"/>
+        <w:t xml:space="preserve">#&gt;  colorspace       1.4-1      2019-03-18 [1] CRAN (R 3.6.0)</w:t>
+      </w:r>
+      <w:r>
+        <w:br/>
       </w:r>
       <w:r>
         <w:rPr>
           <w:rStyle w:val="VerbatimChar"/>
         </w:rPr>
-        <w:t xml:space="preserve">#&gt;  coda           * 0.19-2     2018-10-08 [1]</w:t>
-      </w:r>
-      <w:r>
-        <w:br w:type="textWrapping"/>
+        <w:t xml:space="preserve">#&gt;  crayon           1.3.4      2017-09-16 [1] CRAN (R 3.6.0)</w:t>
+      </w:r>
+      <w:r>
+        <w:br/>
       </w:r>
       <w:r>
         <w:rPr>
           <w:rStyle w:val="VerbatimChar"/>
         </w:rPr>
-        <w:t xml:space="preserve">#&gt;  colorout       * 1.2-0      2018-10-17 [1]</w:t>
-      </w:r>
-      <w:r>
-        <w:br w:type="textWrapping"/>
+        <w:t xml:space="preserve">#&gt;  digest           0.6.19     2019-05-20 [1] CRAN (R 3.6.0)</w:t>
+      </w:r>
+      <w:r>
+        <w:br/>
       </w:r>
       <w:r>
         <w:rPr>
           <w:rStyle w:val="VerbatimChar"/>
         </w:rPr>
-        <w:t xml:space="preserve">#&gt;  colorspace       1.3-2      2016-12-14 [1]</w:t>
-      </w:r>
-      <w:r>
-        <w:br w:type="textWrapping"/>
+        <w:t xml:space="preserve">#&gt;  dplyr            0.8.1      2019-05-14 [1] CRAN (R 3.6.0)</w:t>
+      </w:r>
+      <w:r>
+        <w:br/>
       </w:r>
       <w:r>
         <w:rPr>
           <w:rStyle w:val="VerbatimChar"/>
         </w:rPr>
-        <w:t xml:space="preserve">#&gt;  crayon           1.3.4      2017-09-16 [1]</w:t>
-      </w:r>
-      <w:r>
-        <w:br w:type="textWrapping"/>
+        <w:t xml:space="preserve">#&gt;  evaluate         0.14       2019-05-28 [1] CRAN (R 3.6.0)</w:t>
+      </w:r>
+      <w:r>
+        <w:br/>
       </w:r>
       <w:r>
         <w:rPr>
           <w:rStyle w:val="VerbatimChar"/>
         </w:rPr>
-        <w:t xml:space="preserve">#&gt;  digest           0.6.18     2018-10-10 [1]</w:t>
-      </w:r>
-      <w:r>
-        <w:br w:type="textWrapping"/>
+        <w:t xml:space="preserve">#&gt;  ggplot2        * 3.2.0      2019-06-16 [1] CRAN (R 3.6.0)</w:t>
+      </w:r>
+      <w:r>
+        <w:br/>
       </w:r>
       <w:r>
         <w:rPr>
           <w:rStyle w:val="VerbatimChar"/>
         </w:rPr>
-        <w:t xml:space="preserve">#&gt;  dplyr            0.7.8      2018-11-10 [1]</w:t>
-      </w:r>
-      <w:r>
-        <w:br w:type="textWrapping"/>
+        <w:t xml:space="preserve">#&gt;  ggpubr         * 0.2        2018-11-15 [1] CRAN (R 3.6.0)</w:t>
+      </w:r>
+      <w:r>
+        <w:br/>
       </w:r>
       <w:r>
         <w:rPr>
           <w:rStyle w:val="VerbatimChar"/>
         </w:rPr>
-        <w:t xml:space="preserve">#&gt;  evaluate         0.12       2018-10-09 [1]</w:t>
-      </w:r>
-      <w:r>
-        <w:br w:type="textWrapping"/>
+        <w:t xml:space="preserve">#&gt;  glue             1.3.1      2019-03-12 [1] CRAN (R 3.6.0)</w:t>
+      </w:r>
+      <w:r>
+        <w:br/>
       </w:r>
       <w:r>
         <w:rPr>
           <w:rStyle w:val="VerbatimChar"/>
         </w:rPr>
-        <w:t xml:space="preserve">#&gt;  ggplot2        * 3.1.0      2018-10-25 [1]</w:t>
-      </w:r>
-      <w:r>
-        <w:br w:type="textWrapping"/>
+        <w:t xml:space="preserve">#&gt;  gridExtra      * 2.3        2017-09-09 [1] CRAN (R 3.6.0)</w:t>
+      </w:r>
+      <w:r>
+        <w:br/>
       </w:r>
       <w:r>
         <w:rPr>
           <w:rStyle w:val="VerbatimChar"/>
         </w:rPr>
-        <w:t xml:space="preserve">#&gt;  ggpubr         * 0.2        2018-11-15 [1]</w:t>
-      </w:r>
-      <w:r>
-        <w:br w:type="textWrapping"/>
+        <w:t xml:space="preserve">#&gt;  gtable           0.3.0      2019-03-25 [1] CRAN (R 3.6.0)</w:t>
+      </w:r>
+      <w:r>
+        <w:br/>
       </w:r>
       <w:r>
         <w:rPr>
           <w:rStyle w:val="VerbatimChar"/>
         </w:rPr>
-        <w:t xml:space="preserve">#&gt;  glue             1.3.0      2018-07-17 [1]</w:t>
-      </w:r>
-      <w:r>
-        <w:br w:type="textWrapping"/>
+        <w:t xml:space="preserve">#&gt;  highr            0.8        2019-03-20 [1] CRAN (R 3.6.0)</w:t>
+      </w:r>
+      <w:r>
+        <w:br/>
       </w:r>
       <w:r>
         <w:rPr>
           <w:rStyle w:val="VerbatimChar"/>
         </w:rPr>
-        <w:t xml:space="preserve">#&gt;  gridExtra      * 2.3        2017-09-09 [1]</w:t>
-      </w:r>
-      <w:r>
-        <w:br w:type="textWrapping"/>
+        <w:t xml:space="preserve">#&gt;  htmltools        0.3.6      2017-04-28 [1] CRAN (R 3.6.0)</w:t>
+      </w:r>
+      <w:r>
+        <w:br/>
       </w:r>
       <w:r>
         <w:rPr>
           <w:rStyle w:val="VerbatimChar"/>
         </w:rPr>
-        <w:t xml:space="preserve">#&gt;  gtable           0.2.0      2016-02-26 [1]</w:t>
-      </w:r>
-      <w:r>
-        <w:br w:type="textWrapping"/>
+        <w:t xml:space="preserve">#&gt;  knitr          * 1.23       2019-05-18 [1] CRAN (R 3.6.0)</w:t>
+      </w:r>
+      <w:r>
+        <w:br/>
       </w:r>
       <w:r>
         <w:rPr>
           <w:rStyle w:val="VerbatimChar"/>
         </w:rPr>
-        <w:t xml:space="preserve">#&gt;  highr            0.7        2018-06-09 [1]</w:t>
-      </w:r>
-      <w:r>
-        <w:br w:type="textWrapping"/>
+        <w:t xml:space="preserve">#&gt;  labeling         0.3        2014-08-23 [1] CRAN (R 3.6.0)</w:t>
+      </w:r>
+      <w:r>
+        <w:br/>
       </w:r>
       <w:r>
         <w:rPr>
           <w:rStyle w:val="VerbatimChar"/>
         </w:rPr>
-        <w:t xml:space="preserve">#&gt;  htmltools        0.3.6      2017-04-28 [1]</w:t>
-      </w:r>
-      <w:r>
-        <w:br w:type="textWrapping"/>
+        <w:t xml:space="preserve">#&gt;  lattice          0.20-38    2018-11-04 [2] CRAN (R 3.6.0)</w:t>
+      </w:r>
+      <w:r>
+        <w:br/>
       </w:r>
       <w:r>
         <w:rPr>
           <w:rStyle w:val="VerbatimChar"/>
         </w:rPr>
-        <w:t xml:space="preserve">#&gt;  knitr          * 1.21.5     2018-12-21 [1]</w:t>
-      </w:r>
-      <w:r>
-        <w:br w:type="textWrapping"/>
+        <w:t xml:space="preserve">#&gt;  lazyeval         0.2.2      2019-03-15 [1] CRAN (R 3.6.0)</w:t>
+      </w:r>
+      <w:r>
+        <w:br/>
       </w:r>
       <w:r>
         <w:rPr>
           <w:rStyle w:val="VerbatimChar"/>
         </w:rPr>
-        <w:t xml:space="preserve">#&gt;  labeling         0.3        2014-08-23 [1]</w:t>
-      </w:r>
-      <w:r>
-        <w:br w:type="textWrapping"/>
+        <w:t xml:space="preserve">#&gt;  magrittr       * 1.5        2014-11-22 [1] CRAN (R 3.6.0)</w:t>
+      </w:r>
+      <w:r>
+        <w:br/>
       </w:r>
       <w:r>
         <w:rPr>
           <w:rStyle w:val="VerbatimChar"/>
         </w:rPr>
-        <w:t xml:space="preserve">#&gt;  lattice          0.20-38    2018-11-04 [3]</w:t>
-      </w:r>
-      <w:r>
-        <w:br w:type="textWrapping"/>
+        <w:t xml:space="preserve">#&gt;  munsell          0.5.0      2018-06-12 [1] CRAN (R 3.6.0)</w:t>
+      </w:r>
+      <w:r>
+        <w:br/>
       </w:r>
       <w:r>
         <w:rPr>
           <w:rStyle w:val="VerbatimChar"/>
         </w:rPr>
-        <w:t xml:space="preserve">#&gt;  lazyeval         0.2.1      2017-10-29 [1]</w:t>
-      </w:r>
-      <w:r>
-        <w:br w:type="textWrapping"/>
+        <w:t xml:space="preserve">#&gt;  pillar           1.4.1      2019-05-28 [1] CRAN (R 3.6.0)</w:t>
+      </w:r>
+      <w:r>
+        <w:br/>
       </w:r>
       <w:r>
         <w:rPr>
           <w:rStyle w:val="VerbatimChar"/>
         </w:rPr>
-        <w:t xml:space="preserve">#&gt;  magrittr       * 1.5        2014-11-22 [1]</w:t>
-      </w:r>
-      <w:r>
-        <w:br w:type="textWrapping"/>
+        <w:t xml:space="preserve">#&gt;  pkgconfig        2.0.2      2018-08-16 [1] CRAN (R 3.6.0)</w:t>
+      </w:r>
+      <w:r>
+        <w:br/>
       </w:r>
       <w:r>
         <w:rPr>
           <w:rStyle w:val="VerbatimChar"/>
         </w:rPr>
-        <w:t xml:space="preserve">#&gt;  munsell          0.5.0      2018-06-12 [1]</w:t>
-      </w:r>
-      <w:r>
-        <w:br w:type="textWrapping"/>
+        <w:t xml:space="preserve">#&gt;  plyr             1.8.4      2016-06-08 [1] CRAN (R 3.6.0)</w:t>
+      </w:r>
+      <w:r>
+        <w:br/>
       </w:r>
       <w:r>
         <w:rPr>
           <w:rStyle w:val="VerbatimChar"/>
         </w:rPr>
-        <w:t xml:space="preserve">#&gt;  pillar           1.3.1      2018-12-15 [1]</w:t>
-      </w:r>
-      <w:r>
-        <w:br w:type="textWrapping"/>
+        <w:t xml:space="preserve">#&gt;  purrr            0.3.2      2019-03-15 [1] CRAN (R 3.6.0)</w:t>
+      </w:r>
+      <w:r>
+        <w:br/>
       </w:r>
       <w:r>
         <w:rPr>
           <w:rStyle w:val="VerbatimChar"/>
         </w:rPr>
-        <w:t xml:space="preserve">#&gt;  pkgconfig        2.0.2      2018-08-16 [1]</w:t>
-      </w:r>
-      <w:r>
-        <w:br w:type="textWrapping"/>
+        <w:t xml:space="preserve">#&gt;  R6               2.4.0      2019-02-14 [1] CRAN (R 3.6.0)</w:t>
+      </w:r>
+      <w:r>
+        <w:br/>
       </w:r>
       <w:r>
         <w:rPr>
           <w:rStyle w:val="VerbatimChar"/>
         </w:rPr>
-        <w:t xml:space="preserve">#&gt;  plyr             1.8.4      2016-06-08 [1]</w:t>
-      </w:r>
-      <w:r>
-        <w:br w:type="textWrapping"/>
+        <w:t xml:space="preserve">#&gt;  Rcpp             1.0.1      2019-03-17 [1] CRAN (R 3.6.0)</w:t>
+      </w:r>
+      <w:r>
+        <w:br/>
       </w:r>
       <w:r>
         <w:rPr>
           <w:rStyle w:val="VerbatimChar"/>
         </w:rPr>
-        <w:t xml:space="preserve">#&gt;  purrr            0.2.5      2018-05-29 [1]</w:t>
-      </w:r>
-      <w:r>
-        <w:br w:type="textWrapping"/>
+        <w:t xml:space="preserve">#&gt;  reshape2         1.4.3      2017-12-11 [1] CRAN (R 3.6.0)</w:t>
+      </w:r>
+      <w:r>
+        <w:br/>
       </w:r>
       <w:r>
         <w:rPr>
           <w:rStyle w:val="VerbatimChar"/>
         </w:rPr>
-        <w:t xml:space="preserve">#&gt;  R6               2.3.0      2018-10-04 [1]</w:t>
-      </w:r>
-      <w:r>
-        <w:br w:type="textWrapping"/>
+        <w:t xml:space="preserve">#&gt;  rice.awd.pests * 0.0.0.9000 2019-06-17 [1] local         </w:t>
+      </w:r>
+      <w:r>
+        <w:br/>
       </w:r>
       <w:r>
         <w:rPr>
           <w:rStyle w:val="VerbatimChar"/>
         </w:rPr>
-        <w:t xml:space="preserve">#&gt;  Rcpp             1.0.0      2018-11-07 [1]</w:t>
-      </w:r>
-      <w:r>
-        <w:br w:type="textWrapping"/>
+        <w:t xml:space="preserve">#&gt;  rlang            0.3.4      2019-04-07 [1] CRAN (R 3.6.0)</w:t>
+      </w:r>
+      <w:r>
+        <w:br/>
       </w:r>
       <w:r>
         <w:rPr>
           <w:rStyle w:val="VerbatimChar"/>
         </w:rPr>
-        <w:t xml:space="preserve">#&gt;  reshape2         1.4.3      2017-12-11 [1]</w:t>
-      </w:r>
-      <w:r>
-        <w:br w:type="textWrapping"/>
+        <w:t xml:space="preserve">#&gt;  rmarkdown        1.13       2019-05-22 [1] CRAN (R 3.6.0)</w:t>
+      </w:r>
+      <w:r>
+        <w:br/>
       </w:r>
       <w:r>
         <w:rPr>
           <w:rStyle w:val="VerbatimChar"/>
         </w:rPr>
-        <w:t xml:space="preserve">#&gt;  rice.awd.pests * 0.0.0.9000 2018-12-21 [1]</w:t>
-      </w:r>
-      <w:r>
-        <w:br w:type="textWrapping"/>
+        <w:t xml:space="preserve">#&gt;  scales           1.0.0      2018-08-09 [1] CRAN (R 3.6.0)</w:t>
+      </w:r>
+      <w:r>
+        <w:br/>
       </w:r>
       <w:r>
         <w:rPr>
           <w:rStyle w:val="VerbatimChar"/>
         </w:rPr>
-        <w:t xml:space="preserve">#&gt;  rlang            0.3.0.1    2018-10-25 [1]</w:t>
-      </w:r>
-      <w:r>
-        <w:br w:type="textWrapping"/>
+        <w:t xml:space="preserve">#&gt;  sessioninfo      1.1.1      2018-11-05 [1] CRAN (R 3.6.0)</w:t>
+      </w:r>
+      <w:r>
+        <w:br/>
       </w:r>
       <w:r>
         <w:rPr>
           <w:rStyle w:val="VerbatimChar"/>
         </w:rPr>
-        <w:t xml:space="preserve">#&gt;  rmarkdown        1.11       2018-12-08 [1]</w:t>
-      </w:r>
-      <w:r>
-        <w:br w:type="textWrapping"/>
+        <w:t xml:space="preserve">#&gt;  stringi          1.4.3      2019-03-12 [1] CRAN (R 3.6.0)</w:t>
+      </w:r>
+      <w:r>
+        <w:br/>
       </w:r>
       <w:r>
         <w:rPr>
           <w:rStyle w:val="VerbatimChar"/>
         </w:rPr>
-        <w:t xml:space="preserve">#&gt;  scales           1.0.0      2018-08-09 [1]</w:t>
-      </w:r>
-      <w:r>
-        <w:br w:type="textWrapping"/>
+        <w:t xml:space="preserve">#&gt;  stringr          1.4.0      2019-02-10 [1] CRAN (R 3.6.0)</w:t>
+      </w:r>
+      <w:r>
+        <w:br/>
       </w:r>
       <w:r>
         <w:rPr>
           <w:rStyle w:val="VerbatimChar"/>
         </w:rPr>
-        <w:t xml:space="preserve">#&gt;  sessioninfo      1.1.1      2018-11-05 [1]</w:t>
-      </w:r>
-      <w:r>
-        <w:br w:type="textWrapping"/>
+        <w:t xml:space="preserve">#&gt;  tibble           2.1.3      2019-06-06 [1] CRAN (R 3.6.0)</w:t>
+      </w:r>
+      <w:r>
+        <w:br/>
       </w:r>
       <w:r>
         <w:rPr>
           <w:rStyle w:val="VerbatimChar"/>
         </w:rPr>
-        <w:t xml:space="preserve">#&gt;  stringi          1.2.4      2018-07-20 [1]</w:t>
-      </w:r>
-      <w:r>
-        <w:br w:type="textWrapping"/>
+        <w:t xml:space="preserve">#&gt;  tidyselect       0.2.5      2018-10-11 [1] CRAN (R 3.6.0)</w:t>
+      </w:r>
+      <w:r>
+        <w:br/>
       </w:r>
       <w:r>
         <w:rPr>
           <w:rStyle w:val="VerbatimChar"/>
         </w:rPr>
-        <w:t xml:space="preserve">#&gt;  stringr          1.3.1      2018-05-10 [1]</w:t>
-      </w:r>
-      <w:r>
-        <w:br w:type="textWrapping"/>
+        <w:t xml:space="preserve">#&gt;  withr            2.1.2      2018-03-15 [1] CRAN (R 3.6.0)</w:t>
+      </w:r>
+      <w:r>
+        <w:br/>
       </w:r>
       <w:r>
         <w:rPr>
           <w:rStyle w:val="VerbatimChar"/>
         </w:rPr>
-        <w:t xml:space="preserve">#&gt;  tibble           1.4.2      2018-01-22 [1]</w:t>
-      </w:r>
-      <w:r>
-        <w:br w:type="textWrapping"/>
+        <w:t xml:space="preserve">#&gt;  xfun             0.7        2019-05-14 [1] CRAN (R 3.6.0)</w:t>
+      </w:r>
+      <w:r>
+        <w:br/>
       </w:r>
       <w:r>
         <w:rPr>
           <w:rStyle w:val="VerbatimChar"/>
         </w:rPr>
-        <w:t xml:space="preserve">#&gt;  tidyselect       0.2.5      2018-10-11 [1]</w:t>
-      </w:r>
-      <w:r>
-        <w:br w:type="textWrapping"/>
+        <w:t xml:space="preserve">#&gt;  yaml             2.2.0      2018-07-25 [1] CRAN (R 3.6.0)</w:t>
+      </w:r>
+      <w:r>
+        <w:br/>
       </w:r>
       <w:r>
         <w:rPr>
           <w:rStyle w:val="VerbatimChar"/>
         </w:rPr>
-        <w:t xml:space="preserve">#&gt;  withr            2.1.2      2018-03-15 [1]</w:t>
-      </w:r>
-      <w:r>
-        <w:br w:type="textWrapping"/>
+        <w:t xml:space="preserve">#&gt; </w:t>
+      </w:r>
+      <w:r>
+        <w:br/>
       </w:r>
       <w:r>
         <w:rPr>
           <w:rStyle w:val="VerbatimChar"/>
         </w:rPr>
-        <w:t xml:space="preserve">#&gt;  xfun             0.4        2018-10-23 [1]</w:t>
-      </w:r>
-      <w:r>
-        <w:br w:type="textWrapping"/>
+        <w:t xml:space="preserve">#&gt; [1] /Users/adamsparks/Library/R/3.x/library</w:t>
+      </w:r>
+      <w:r>
+        <w:br/>
       </w:r>
       <w:r>
         <w:rPr>
           <w:rStyle w:val="VerbatimChar"/>
         </w:rPr>
-        <w:t xml:space="preserve">#&gt;  yaml             2.2.0      2018-07-25 [1]</w:t>
-      </w:r>
-      <w:r>
-        <w:br w:type="textWrapping"/>
-      </w:r>
+        <w:t xml:space="preserve">#&gt; [2] /Library/Frameworks/R.framework/Versions/3.6/Resources/library</w:t>
+      </w:r>
+    </w:p>
+    <w:p>
+      <w:pPr>
+        <w:pStyle w:val="FirstParagraph"/>
+      </w:pPr>
+      <w:r>
+        <w:t xml:space="preserve">The current Git commit details are:</w:t>
+      </w:r>
+    </w:p>
+    <w:p>
+      <w:pPr>
+        <w:pStyle w:val="SourceCode"/>
+      </w:pPr>
       <w:r>
         <w:rPr>
           <w:rStyle w:val="VerbatimChar"/>
         </w:rPr>
-        <w:t xml:space="preserve">#&gt;  source                            </w:t>
-      </w:r>
-      <w:r>
-        <w:br w:type="textWrapping"/>
+        <w:t xml:space="preserve">#&gt; Local:    master /Users/adamsparks/Development/rice_awd_pests</w:t>
+      </w:r>
+      <w:r>
+        <w:br/>
       </w:r>
       <w:r>
         <w:rPr>
           <w:rStyle w:val="VerbatimChar"/>
         </w:rPr>
-        <w:t xml:space="preserve">#&gt;  CRAN (R 3.5.2)                    </w:t>
-      </w:r>
-      <w:r>
-        <w:br w:type="textWrapping"/>
+        <w:t xml:space="preserve">#&gt; Remote:   master @ origin (git@github.com:adamhsparks/rice_awd_pests.git)</w:t>
+      </w:r>
+      <w:r>
+        <w:br/>
       </w:r>
       <w:r>
         <w:rPr>
           <w:rStyle w:val="VerbatimChar"/>
         </w:rPr>
-        <w:t xml:space="preserve">#&gt;  CRAN (R 3.5.2)                    </w:t>
-      </w:r>
-      <w:r>
-        <w:br w:type="textWrapping"/>
-      </w:r>
-      <w:r>
-        <w:rPr>
-          <w:rStyle w:val="VerbatimChar"/>
-        </w:rPr>
-        <w:t xml:space="preserve">#&gt;  CRAN (R 3.5.2)                    </w:t>
-      </w:r>
-      <w:r>
-        <w:br w:type="textWrapping"/>
-      </w:r>
-      <w:r>
-        <w:rPr>
-          <w:rStyle w:val="VerbatimChar"/>
-        </w:rPr>
-        <w:t xml:space="preserve">#&gt;  CRAN (R 3.5.2)                    </w:t>
-      </w:r>
-      <w:r>
-        <w:br w:type="textWrapping"/>
-      </w:r>
-      <w:r>
-        <w:rPr>
-          <w:rStyle w:val="VerbatimChar"/>
-        </w:rPr>
-        <w:t xml:space="preserve">#&gt;  CRAN (R 3.5.2)                    </w:t>
-      </w:r>
-      <w:r>
-        <w:br w:type="textWrapping"/>
-      </w:r>
-      <w:r>
-        <w:rPr>
-          <w:rStyle w:val="VerbatimChar"/>
-        </w:rPr>
-        <w:t xml:space="preserve">#&gt;  CRAN (R 3.5.2)                    </w:t>
-      </w:r>
-      <w:r>
-        <w:br w:type="textWrapping"/>
-      </w:r>
-      <w:r>
-        <w:rPr>
-          <w:rStyle w:val="VerbatimChar"/>
-        </w:rPr>
-        <w:t xml:space="preserve">#&gt;  Github (jalvesaq/colorout@cc5fbfa)</w:t>
-      </w:r>
-      <w:r>
-        <w:br w:type="textWrapping"/>
-      </w:r>
-      <w:r>
-        <w:rPr>
-          <w:rStyle w:val="VerbatimChar"/>
-        </w:rPr>
-        <w:t xml:space="preserve">#&gt;  CRAN (R 3.5.2)                    </w:t>
-      </w:r>
-      <w:r>
-        <w:br w:type="textWrapping"/>
-      </w:r>
-      <w:r>
-        <w:rPr>
-          <w:rStyle w:val="VerbatimChar"/>
-        </w:rPr>
-        <w:t xml:space="preserve">#&gt;  CRAN (R 3.5.2)                    </w:t>
-      </w:r>
-      <w:r>
-        <w:br w:type="textWrapping"/>
-      </w:r>
-      <w:r>
-        <w:rPr>
-          <w:rStyle w:val="VerbatimChar"/>
-        </w:rPr>
-        <w:t xml:space="preserve">#&gt;  CRAN (R 3.5.2)                    </w:t>
-      </w:r>
-      <w:r>
-        <w:br w:type="textWrapping"/>
-      </w:r>
-      <w:r>
-        <w:rPr>
-          <w:rStyle w:val="VerbatimChar"/>
-        </w:rPr>
-        <w:t xml:space="preserve">#&gt;  CRAN (R 3.5.2)                    </w:t>
-      </w:r>
-      <w:r>
-        <w:br w:type="textWrapping"/>
-      </w:r>
-      <w:r>
-        <w:rPr>
-          <w:rStyle w:val="VerbatimChar"/>
-        </w:rPr>
-        <w:t xml:space="preserve">#&gt;  CRAN (R 3.5.2)                    </w:t>
-      </w:r>
-      <w:r>
-        <w:br w:type="textWrapping"/>
-      </w:r>
-      <w:r>
-        <w:rPr>
-          <w:rStyle w:val="VerbatimChar"/>
-        </w:rPr>
-        <w:t xml:space="preserve">#&gt;  CRAN (R 3.5.2)                    </w:t>
-      </w:r>
-      <w:r>
-        <w:br w:type="textWrapping"/>
-      </w:r>
-      <w:r>
-        <w:rPr>
-          <w:rStyle w:val="VerbatimChar"/>
-        </w:rPr>
-        <w:t xml:space="preserve">#&gt;  CRAN (R 3.5.2)                    </w:t>
-      </w:r>
-      <w:r>
-        <w:br w:type="textWrapping"/>
-      </w:r>
-      <w:r>
-        <w:rPr>
-          <w:rStyle w:val="VerbatimChar"/>
-        </w:rPr>
-        <w:t xml:space="preserve">#&gt;  CRAN (R 3.5.2)                    </w:t>
-      </w:r>
-      <w:r>
-        <w:br w:type="textWrapping"/>
-      </w:r>
-      <w:r>
-        <w:rPr>
-          <w:rStyle w:val="VerbatimChar"/>
-        </w:rPr>
-        <w:t xml:space="preserve">#&gt;  CRAN (R 3.5.2)                    </w:t>
-      </w:r>
-      <w:r>
-        <w:br w:type="textWrapping"/>
-      </w:r>
-      <w:r>
-        <w:rPr>
-          <w:rStyle w:val="VerbatimChar"/>
-        </w:rPr>
-        <w:t xml:space="preserve">#&gt;  CRAN (R 3.5.2)                    </w:t>
-      </w:r>
-      <w:r>
-        <w:br w:type="textWrapping"/>
-      </w:r>
-      <w:r>
-        <w:rPr>
-          <w:rStyle w:val="VerbatimChar"/>
-        </w:rPr>
-        <w:t xml:space="preserve">#&gt;  CRAN (R 3.5.2)                    </w:t>
-      </w:r>
-      <w:r>
-        <w:br w:type="textWrapping"/>
-      </w:r>
-      <w:r>
-        <w:rPr>
-          <w:rStyle w:val="VerbatimChar"/>
-        </w:rPr>
-        <w:t xml:space="preserve">#&gt;  CRAN (R 3.5.2)                    </w:t>
-      </w:r>
-      <w:r>
-        <w:br w:type="textWrapping"/>
-      </w:r>
-      <w:r>
-        <w:rPr>
-          <w:rStyle w:val="VerbatimChar"/>
-        </w:rPr>
-        <w:t xml:space="preserve">#&gt;  local                             </w:t>
-      </w:r>
-      <w:r>
-        <w:br w:type="textWrapping"/>
-      </w:r>
-      <w:r>
-        <w:rPr>
-          <w:rStyle w:val="VerbatimChar"/>
-        </w:rPr>
-        <w:t xml:space="preserve">#&gt;  CRAN (R 3.5.2)                    </w:t>
-      </w:r>
-      <w:r>
-        <w:br w:type="textWrapping"/>
-      </w:r>
-      <w:r>
-        <w:rPr>
-          <w:rStyle w:val="VerbatimChar"/>
-        </w:rPr>
-        <w:t xml:space="preserve">#&gt;  CRAN (R 3.5.2)                    </w:t>
-      </w:r>
-      <w:r>
-        <w:br w:type="textWrapping"/>
-      </w:r>
-      <w:r>
-        <w:rPr>
-          <w:rStyle w:val="VerbatimChar"/>
-        </w:rPr>
-        <w:t xml:space="preserve">#&gt;  CRAN (R 3.5.2)                    </w:t>
-      </w:r>
-      <w:r>
-        <w:br w:type="textWrapping"/>
-      </w:r>
-      <w:r>
-        <w:rPr>
-          <w:rStyle w:val="VerbatimChar"/>
-        </w:rPr>
-        <w:t xml:space="preserve">#&gt;  CRAN (R 3.5.2)                    </w:t>
-      </w:r>
-      <w:r>
-        <w:br w:type="textWrapping"/>
-      </w:r>
-      <w:r>
-        <w:rPr>
-          <w:rStyle w:val="VerbatimChar"/>
-        </w:rPr>
-        <w:t xml:space="preserve">#&gt;  CRAN (R 3.5.2)                    </w:t>
-      </w:r>
-      <w:r>
-        <w:br w:type="textWrapping"/>
-      </w:r>
-      <w:r>
-        <w:rPr>
-          <w:rStyle w:val="VerbatimChar"/>
-        </w:rPr>
-        <w:t xml:space="preserve">#&gt;  CRAN (R 3.5.2)                    </w:t>
-      </w:r>
-      <w:r>
-        <w:br w:type="textWrapping"/>
-      </w:r>
-      <w:r>
-        <w:rPr>
-          <w:rStyle w:val="VerbatimChar"/>
-        </w:rPr>
-        <w:t xml:space="preserve">#&gt;  CRAN (R 3.5.2)                    </w:t>
-      </w:r>
-      <w:r>
-        <w:br w:type="textWrapping"/>
-      </w:r>
-      <w:r>
-        <w:rPr>
-          <w:rStyle w:val="VerbatimChar"/>
-        </w:rPr>
-        <w:t xml:space="preserve">#&gt;  CRAN (R 3.5.2)                    </w:t>
-      </w:r>
-      <w:r>
-        <w:br w:type="textWrapping"/>
-      </w:r>
-      <w:r>
-        <w:rPr>
-          <w:rStyle w:val="VerbatimChar"/>
-        </w:rPr>
-        <w:t xml:space="preserve">#&gt;  CRAN (R 3.5.2)                    </w:t>
-      </w:r>
-      <w:r>
-        <w:br w:type="textWrapping"/>
-      </w:r>
-      <w:r>
-        <w:rPr>
-          <w:rStyle w:val="VerbatimChar"/>
-        </w:rPr>
-        <w:t xml:space="preserve">#&gt;  CRAN (R 3.5.2)                    </w:t>
-      </w:r>
-      <w:r>
-        <w:br w:type="textWrapping"/>
-      </w:r>
-      <w:r>
-        <w:rPr>
-          <w:rStyle w:val="VerbatimChar"/>
-        </w:rPr>
-        <w:t xml:space="preserve">#&gt;  CRAN (R 3.5.2)                    </w:t>
-      </w:r>
-      <w:r>
-        <w:br w:type="textWrapping"/>
-      </w:r>
-      <w:r>
-        <w:rPr>
-          <w:rStyle w:val="VerbatimChar"/>
-        </w:rPr>
-        <w:t xml:space="preserve">#&gt;  CRAN (R 3.5.2)                    </w:t>
-      </w:r>
-      <w:r>
-        <w:br w:type="textWrapping"/>
-      </w:r>
-      <w:r>
-        <w:rPr>
-          <w:rStyle w:val="VerbatimChar"/>
-        </w:rPr>
-        <w:t xml:space="preserve">#&gt;  local                             </w:t>
-      </w:r>
-      <w:r>
-        <w:br w:type="textWrapping"/>
-      </w:r>
-      <w:r>
-        <w:rPr>
-          <w:rStyle w:val="VerbatimChar"/>
-        </w:rPr>
-        <w:t xml:space="preserve">#&gt;  CRAN (R 3.5.2)                    </w:t>
-      </w:r>
-      <w:r>
-        <w:br w:type="textWrapping"/>
-      </w:r>
-      <w:r>
-        <w:rPr>
-          <w:rStyle w:val="VerbatimChar"/>
-        </w:rPr>
-        <w:t xml:space="preserve">#&gt;  CRAN (R 3.5.2)                    </w:t>
-      </w:r>
-      <w:r>
-        <w:br w:type="textWrapping"/>
-      </w:r>
-      <w:r>
-        <w:rPr>
-          <w:rStyle w:val="VerbatimChar"/>
-        </w:rPr>
-        <w:t xml:space="preserve">#&gt;  CRAN (R 3.5.2)                    </w:t>
-      </w:r>
-      <w:r>
-        <w:br w:type="textWrapping"/>
-      </w:r>
-      <w:r>
-        <w:rPr>
-          <w:rStyle w:val="VerbatimChar"/>
-        </w:rPr>
-        <w:t xml:space="preserve">#&gt;  CRAN (R 3.5.2)                    </w:t>
-      </w:r>
-      <w:r>
-        <w:br w:type="textWrapping"/>
-      </w:r>
-      <w:r>
-        <w:rPr>
-          <w:rStyle w:val="VerbatimChar"/>
-        </w:rPr>
-        <w:t xml:space="preserve">#&gt;  CRAN (R 3.5.2)                    </w:t>
-      </w:r>
-      <w:r>
-        <w:br w:type="textWrapping"/>
-      </w:r>
-      <w:r>
-        <w:rPr>
-          <w:rStyle w:val="VerbatimChar"/>
-        </w:rPr>
-        <w:t xml:space="preserve">#&gt;  CRAN (R 3.5.2)                    </w:t>
-      </w:r>
-      <w:r>
-        <w:br w:type="textWrapping"/>
-      </w:r>
-      <w:r>
-        <w:rPr>
-          <w:rStyle w:val="VerbatimChar"/>
-        </w:rPr>
-        <w:t xml:space="preserve">#&gt;  CRAN (R 3.5.2)                    </w:t>
-      </w:r>
-      <w:r>
-        <w:br w:type="textWrapping"/>
-      </w:r>
-      <w:r>
-        <w:rPr>
-          <w:rStyle w:val="VerbatimChar"/>
-        </w:rPr>
-        <w:t xml:space="preserve">#&gt;  CRAN (R 3.5.2)                    </w:t>
-      </w:r>
-      <w:r>
-        <w:br w:type="textWrapping"/>
-      </w:r>
-      <w:r>
-        <w:rPr>
-          <w:rStyle w:val="VerbatimChar"/>
-        </w:rPr>
-        <w:t xml:space="preserve">#&gt;  CRAN (R 3.5.2)                    </w:t>
-      </w:r>
-      <w:r>
-        <w:br w:type="textWrapping"/>
-      </w:r>
-      <w:r>
-        <w:rPr>
-          <w:rStyle w:val="VerbatimChar"/>
-        </w:rPr>
-        <w:t xml:space="preserve">#&gt;  CRAN (R 3.5.2)                    </w:t>
-      </w:r>
-      <w:r>
-        <w:br w:type="textWrapping"/>
-      </w:r>
-      <w:r>
-        <w:rPr>
-          <w:rStyle w:val="VerbatimChar"/>
-        </w:rPr>
-        <w:t xml:space="preserve">#&gt;  CRAN (R 3.5.2)                    </w:t>
-      </w:r>
-      <w:r>
-        <w:br w:type="textWrapping"/>
-      </w:r>
-      <w:r>
-        <w:rPr>
-          <w:rStyle w:val="VerbatimChar"/>
-        </w:rPr>
-        <w:t xml:space="preserve">#&gt; </w:t>
-      </w:r>
-      <w:r>
-        <w:br w:type="textWrapping"/>
-      </w:r>
-      <w:r>
-        <w:rPr>
-          <w:rStyle w:val="VerbatimChar"/>
-        </w:rPr>
-        <w:t xml:space="preserve">#&gt; [1] /Users/asparks/Library/R/3.x/library</w:t>
-      </w:r>
-      <w:r>
-        <w:br w:type="textWrapping"/>
-      </w:r>
-      <w:r>
-        <w:rPr>
-          <w:rStyle w:val="VerbatimChar"/>
-        </w:rPr>
-        <w:t xml:space="preserve">#&gt; [2] /usr/local/lib/R/3.5/site-library</w:t>
-      </w:r>
-      <w:r>
-        <w:br w:type="textWrapping"/>
-      </w:r>
-      <w:r>
-        <w:rPr>
-          <w:rStyle w:val="VerbatimChar"/>
-        </w:rPr>
-        <w:t xml:space="preserve">#&gt; [3] /usr/local/Cellar/r/3.5.2/lib/R/library</w:t>
-      </w:r>
-    </w:p>
-    <w:p>
-      <w:pPr>
-        <w:pStyle w:val="FirstParagraph"/>
-      </w:pPr>
-      <w:r>
-        <w:t xml:space="preserve">The current Git commit details are:</w:t>
-      </w:r>
-    </w:p>
-    <w:p>
-      <w:pPr>
-        <w:pStyle w:val="SourceCode"/>
-      </w:pPr>
-      <w:r>
-        <w:rPr>
-          <w:rStyle w:val="VerbatimChar"/>
-        </w:rPr>
-        <w:t xml:space="preserve">#&gt; Local:    master /Users/asparks/Development/rice_awd_pests</w:t>
-      </w:r>
-      <w:r>
-        <w:br w:type="textWrapping"/>
-      </w:r>
-      <w:r>
-        <w:rPr>
-          <w:rStyle w:val="VerbatimChar"/>
-        </w:rPr>
-        <w:t xml:space="preserve">#&gt; Remote:   master @ origin (git@github.com:openplantpathology/rice_awd_pests.git)</w:t>
-      </w:r>
-      <w:r>
-        <w:br w:type="textWrapping"/>
-      </w:r>
-      <w:r>
-        <w:rPr>
-          <w:rStyle w:val="VerbatimChar"/>
-        </w:rPr>
-        <w:t xml:space="preserve">#&gt; Head:     [9630d02] 2018-12-21: Update paper</w:t>
+        <w:t xml:space="preserve">#&gt; Head:     [2477ccf] 2019-06-17: Update models.Rds</w:t>
       </w:r>
     </w:p>
     <w:sectPr>
@@ -6759,14 +6317,20 @@
     <w:basedOn w:val="Normal"/>
     <w:next w:val="BodyText"/>
     <w:qFormat/>
+    <w:rsid w:val="004F309D"/>
     <w:pPr>
       <w:keepNext/>
       <w:keepLines/>
       <w:spacing w:before="300" w:after="300"/>
     </w:pPr>
     <w:rPr>
+      <w:rFonts w:ascii="Times New Roman" w:hAnsi="Times New Roman"/>
+      <w:kern w:val="20"/>
       <w:sz w:val="20"/>
       <w:szCs w:val="20"/>
+      <w14:ligatures w14:val="standardContextual"/>
+      <w14:numForm w14:val="oldStyle"/>
+      <w14:numSpacing w14:val="proportional"/>
     </w:rPr>
   </w:style>
   <w:style w:type="paragraph" w:styleId="Bibliography">

</xml_diff>

<commit_message>
Fix colnames so that paper knits
</commit_message>
<xml_diff>
--- a/analysis/paper/paper.docx
+++ b/analysis/paper/paper.docx
@@ -191,13 +191,13 @@
         <w:pStyle w:val="Date"/>
       </w:pPr>
       <w:r>
-        <w:t xml:space="preserve">28</w:t>
-      </w:r>
-      <w:r>
-        <w:t xml:space="preserve"> </w:t>
-      </w:r>
-      <w:r>
-        <w:t xml:space="preserve">June,</w:t>
+        <w:t xml:space="preserve">07</w:t>
+      </w:r>
+      <w:r>
+        <w:t xml:space="preserve"> </w:t>
+      </w:r>
+      <w:r>
+        <w:t xml:space="preserve">July,</w:t>
       </w:r>
       <w:r>
         <w:t xml:space="preserve"> </w:t>
@@ -4814,7 +4814,7 @@
         <w:pStyle w:val="FirstParagraph"/>
       </w:pPr>
       <w:r>
-        <w:t xml:space="preserve">This report was generated on 2020-06-28 15:51:14 using the following computational environment and dependencies:</w:t>
+        <w:t xml:space="preserve">This report was generated on 2020-07-07 08:56:45 using the following computational environment and dependencies:</w:t>
       </w:r>
     </w:p>
     <w:p>
@@ -4915,7 +4915,7 @@
         <w:rPr>
           <w:rStyle w:val="VerbatimChar"/>
         </w:rPr>
-        <w:t xml:space="preserve">#&gt;  date     2020-06-28                  </w:t>
+        <w:t xml:space="preserve">#&gt;  date     2020-07-07                  </w:t>
       </w:r>
       <w:r>
         <w:br/>
@@ -4942,610 +4942,583 @@
         <w:rPr>
           <w:rStyle w:val="VerbatimChar"/>
         </w:rPr>
-        <w:t xml:space="preserve">#&gt;  package      * version    date       lib source                             </w:t>
-      </w:r>
-      <w:r>
-        <w:br/>
-      </w:r>
-      <w:r>
-        <w:rPr>
-          <w:rStyle w:val="VerbatimChar"/>
-        </w:rPr>
-        <w:t xml:space="preserve">#&gt;  abind          1.4-5      2016-07-21 [1] CRAN (R 4.0.0)                     </w:t>
-      </w:r>
-      <w:r>
-        <w:br/>
-      </w:r>
-      <w:r>
-        <w:rPr>
-          <w:rStyle w:val="VerbatimChar"/>
-        </w:rPr>
-        <w:t xml:space="preserve">#&gt;  assertthat     0.2.1      2019-03-21 [1] CRAN (R 4.0.0)                     </w:t>
-      </w:r>
-      <w:r>
-        <w:br/>
-      </w:r>
-      <w:r>
-        <w:rPr>
-          <w:rStyle w:val="VerbatimChar"/>
-        </w:rPr>
-        <w:t xml:space="preserve">#&gt;  backports      1.1.8      2020-06-17 [1] CRAN (R 4.0.1)                     </w:t>
-      </w:r>
-      <w:r>
-        <w:br/>
-      </w:r>
-      <w:r>
-        <w:rPr>
-          <w:rStyle w:val="VerbatimChar"/>
-        </w:rPr>
-        <w:t xml:space="preserve">#&gt;  bookdown     * 0.20       2020-06-23 [1] CRAN (R 4.0.1)                     </w:t>
-      </w:r>
-      <w:r>
-        <w:br/>
-      </w:r>
-      <w:r>
-        <w:rPr>
-          <w:rStyle w:val="VerbatimChar"/>
-        </w:rPr>
-        <w:t xml:space="preserve">#&gt;  broom          0.5.6      2020-04-20 [1] CRAN (R 4.0.0)                     </w:t>
-      </w:r>
-      <w:r>
-        <w:br/>
-      </w:r>
-      <w:r>
-        <w:rPr>
-          <w:rStyle w:val="VerbatimChar"/>
-        </w:rPr>
-        <w:t xml:space="preserve">#&gt;  car            3.0-8      2020-05-21 [1] CRAN (R 4.0.0)                     </w:t>
-      </w:r>
-      <w:r>
-        <w:br/>
-      </w:r>
-      <w:r>
-        <w:rPr>
-          <w:rStyle w:val="VerbatimChar"/>
-        </w:rPr>
-        <w:t xml:space="preserve">#&gt;  carData        3.0-4      2020-05-22 [1] CRAN (R 4.0.0)                     </w:t>
-      </w:r>
-      <w:r>
-        <w:br/>
-      </w:r>
-      <w:r>
-        <w:rPr>
-          <w:rStyle w:val="VerbatimChar"/>
-        </w:rPr>
-        <w:t xml:space="preserve">#&gt;  cellranger     1.1.0      2016-07-27 [1] CRAN (R 4.0.0)                     </w:t>
-      </w:r>
-      <w:r>
-        <w:br/>
-      </w:r>
-      <w:r>
-        <w:rPr>
-          <w:rStyle w:val="VerbatimChar"/>
-        </w:rPr>
-        <w:t xml:space="preserve">#&gt;  cli            2.0.2      2020-02-28 [1] CRAN (R 4.0.0)                     </w:t>
-      </w:r>
-      <w:r>
-        <w:br/>
-      </w:r>
-      <w:r>
-        <w:rPr>
-          <w:rStyle w:val="VerbatimChar"/>
-        </w:rPr>
-        <w:t xml:space="preserve">#&gt;  clisymbols     1.2.0      2017-05-21 [1] CRAN (R 4.0.0)                     </w:t>
-      </w:r>
-      <w:r>
-        <w:br/>
-      </w:r>
-      <w:r>
-        <w:rPr>
-          <w:rStyle w:val="VerbatimChar"/>
-        </w:rPr>
-        <w:t xml:space="preserve">#&gt;  colorspace     1.4-1      2019-03-18 [1] CRAN (R 4.0.0)                     </w:t>
-      </w:r>
-      <w:r>
-        <w:br/>
-      </w:r>
-      <w:r>
-        <w:rPr>
-          <w:rStyle w:val="VerbatimChar"/>
-        </w:rPr>
-        <w:t xml:space="preserve">#&gt;  crayon         1.3.4.9000 2020-06-12 [1] Github (r-lib/crayon@dcf6d44)      </w:t>
-      </w:r>
-      <w:r>
-        <w:br/>
-      </w:r>
-      <w:r>
-        <w:rPr>
-          <w:rStyle w:val="VerbatimChar"/>
-        </w:rPr>
-        <w:t xml:space="preserve">#&gt;  curl           4.3        2019-12-02 [1] CRAN (R 4.0.0)                     </w:t>
-      </w:r>
-      <w:r>
-        <w:br/>
-      </w:r>
-      <w:r>
-        <w:rPr>
-          <w:rStyle w:val="VerbatimChar"/>
-        </w:rPr>
-        <w:t xml:space="preserve">#&gt;  data.table     1.12.8     2019-12-09 [1] CRAN (R 4.0.0)                     </w:t>
-      </w:r>
-      <w:r>
-        <w:br/>
-      </w:r>
-      <w:r>
-        <w:rPr>
-          <w:rStyle w:val="VerbatimChar"/>
-        </w:rPr>
-        <w:t xml:space="preserve">#&gt;  digest         0.6.25     2020-02-23 [1] CRAN (R 4.0.0)                     </w:t>
-      </w:r>
-      <w:r>
-        <w:br/>
-      </w:r>
-      <w:r>
-        <w:rPr>
-          <w:rStyle w:val="VerbatimChar"/>
-        </w:rPr>
-        <w:t xml:space="preserve">#&gt;  dplyr          1.0.0      2020-05-29 [1] CRAN (R 4.0.0)                     </w:t>
-      </w:r>
-      <w:r>
-        <w:br/>
-      </w:r>
-      <w:r>
-        <w:rPr>
-          <w:rStyle w:val="VerbatimChar"/>
-        </w:rPr>
-        <w:t xml:space="preserve">#&gt;  ellipsis       0.3.1      2020-05-15 [1] CRAN (R 4.0.0)                     </w:t>
-      </w:r>
-      <w:r>
-        <w:br/>
-      </w:r>
-      <w:r>
-        <w:rPr>
-          <w:rStyle w:val="VerbatimChar"/>
-        </w:rPr>
-        <w:t xml:space="preserve">#&gt;  evaluate       0.14       2019-05-28 [1] CRAN (R 4.0.0)                     </w:t>
-      </w:r>
-      <w:r>
-        <w:br/>
-      </w:r>
-      <w:r>
-        <w:rPr>
-          <w:rStyle w:val="VerbatimChar"/>
-        </w:rPr>
-        <w:t xml:space="preserve">#&gt;  fansi          0.4.1      2020-01-08 [1] CRAN (R 4.0.0)                     </w:t>
-      </w:r>
-      <w:r>
-        <w:br/>
-      </w:r>
-      <w:r>
-        <w:rPr>
-          <w:rStyle w:val="VerbatimChar"/>
-        </w:rPr>
-        <w:t xml:space="preserve">#&gt;  farver         2.0.3      2020-01-16 [1] CRAN (R 4.0.0)                     </w:t>
-      </w:r>
-      <w:r>
-        <w:br/>
-      </w:r>
-      <w:r>
-        <w:rPr>
-          <w:rStyle w:val="VerbatimChar"/>
-        </w:rPr>
-        <w:t xml:space="preserve">#&gt;  forcats        0.5.0      2020-03-01 [1] CRAN (R 4.0.0)                     </w:t>
-      </w:r>
-      <w:r>
-        <w:br/>
-      </w:r>
-      <w:r>
-        <w:rPr>
-          <w:rStyle w:val="VerbatimChar"/>
-        </w:rPr>
-        <w:t xml:space="preserve">#&gt;  foreign        0.8-80     2020-05-24 [2] CRAN (R 4.0.2)                     </w:t>
-      </w:r>
-      <w:r>
-        <w:br/>
-      </w:r>
-      <w:r>
-        <w:rPr>
-          <w:rStyle w:val="VerbatimChar"/>
-        </w:rPr>
-        <w:t xml:space="preserve">#&gt;  generics       0.0.2      2018-11-29 [1] CRAN (R 4.0.0)                     </w:t>
-      </w:r>
-      <w:r>
-        <w:br/>
-      </w:r>
-      <w:r>
-        <w:rPr>
-          <w:rStyle w:val="VerbatimChar"/>
-        </w:rPr>
-        <w:t xml:space="preserve">#&gt;  ggplot2      * 3.3.2      2020-06-19 [1] CRAN (R 4.0.1)                     </w:t>
-      </w:r>
-      <w:r>
-        <w:br/>
-      </w:r>
-      <w:r>
-        <w:rPr>
-          <w:rStyle w:val="VerbatimChar"/>
-        </w:rPr>
-        <w:t xml:space="preserve">#&gt;  ggpubr       * 0.4.0      2020-06-27 [1] CRAN (R 4.0.2)                     </w:t>
-      </w:r>
-      <w:r>
-        <w:br/>
-      </w:r>
-      <w:r>
-        <w:rPr>
-          <w:rStyle w:val="VerbatimChar"/>
-        </w:rPr>
-        <w:t xml:space="preserve">#&gt;  ggsignif       0.6.0      2019-08-08 [1] CRAN (R 4.0.0)                     </w:t>
-      </w:r>
-      <w:r>
-        <w:br/>
-      </w:r>
-      <w:r>
-        <w:rPr>
-          <w:rStyle w:val="VerbatimChar"/>
-        </w:rPr>
-        <w:t xml:space="preserve">#&gt;  glue           1.4.1      2020-05-13 [1] CRAN (R 4.0.0)                     </w:t>
-      </w:r>
-      <w:r>
-        <w:br/>
-      </w:r>
-      <w:r>
-        <w:rPr>
-          <w:rStyle w:val="VerbatimChar"/>
-        </w:rPr>
-        <w:t xml:space="preserve">#&gt;  gridExtra    * 2.3        2017-09-09 [1] CRAN (R 4.0.0)                     </w:t>
-      </w:r>
-      <w:r>
-        <w:br/>
-      </w:r>
-      <w:r>
-        <w:rPr>
-          <w:rStyle w:val="VerbatimChar"/>
-        </w:rPr>
-        <w:t xml:space="preserve">#&gt;  gtable         0.3.0      2019-03-25 [1] CRAN (R 4.0.0)                     </w:t>
-      </w:r>
-      <w:r>
-        <w:br/>
-      </w:r>
-      <w:r>
-        <w:rPr>
-          <w:rStyle w:val="VerbatimChar"/>
-        </w:rPr>
-        <w:t xml:space="preserve">#&gt;  haven          2.3.1      2020-06-01 [1] CRAN (R 4.0.0)                     </w:t>
-      </w:r>
-      <w:r>
-        <w:br/>
-      </w:r>
-      <w:r>
-        <w:rPr>
-          <w:rStyle w:val="VerbatimChar"/>
-        </w:rPr>
-        <w:t xml:space="preserve">#&gt;  highr          0.8        2019-03-20 [1] CRAN (R 4.0.0)                     </w:t>
-      </w:r>
-      <w:r>
-        <w:br/>
-      </w:r>
-      <w:r>
-        <w:rPr>
-          <w:rStyle w:val="VerbatimChar"/>
-        </w:rPr>
-        <w:t xml:space="preserve">#&gt;  hms            0.5.3      2020-01-08 [1] CRAN (R 4.0.0)                     </w:t>
-      </w:r>
-      <w:r>
-        <w:br/>
-      </w:r>
-      <w:r>
-        <w:rPr>
-          <w:rStyle w:val="VerbatimChar"/>
-        </w:rPr>
-        <w:t xml:space="preserve">#&gt;  htmltools      0.5.0      2020-06-16 [1] CRAN (R 4.0.1)                     </w:t>
-      </w:r>
-      <w:r>
-        <w:br/>
-      </w:r>
-      <w:r>
-        <w:rPr>
-          <w:rStyle w:val="VerbatimChar"/>
-        </w:rPr>
-        <w:t xml:space="preserve">#&gt;  knitr        * 1.29       2020-06-23 [1] CRAN (R 4.0.1)                     </w:t>
-      </w:r>
-      <w:r>
-        <w:br/>
-      </w:r>
-      <w:r>
-        <w:rPr>
-          <w:rStyle w:val="VerbatimChar"/>
-        </w:rPr>
-        <w:t xml:space="preserve">#&gt;  labeling       0.3        2014-08-23 [1] CRAN (R 4.0.0)                     </w:t>
-      </w:r>
-      <w:r>
-        <w:br/>
-      </w:r>
-      <w:r>
-        <w:rPr>
-          <w:rStyle w:val="VerbatimChar"/>
-        </w:rPr>
-        <w:t xml:space="preserve">#&gt;  lattice        0.20-41    2020-04-02 [2] CRAN (R 4.0.2)                     </w:t>
-      </w:r>
-      <w:r>
-        <w:br/>
-      </w:r>
-      <w:r>
-        <w:rPr>
-          <w:rStyle w:val="VerbatimChar"/>
-        </w:rPr>
-        <w:t xml:space="preserve">#&gt;  lifecycle      0.2.0      2020-03-06 [1] CRAN (R 4.0.0)                     </w:t>
-      </w:r>
-      <w:r>
-        <w:br/>
-      </w:r>
-      <w:r>
-        <w:rPr>
-          <w:rStyle w:val="VerbatimChar"/>
-        </w:rPr>
-        <w:t xml:space="preserve">#&gt;  magrittr       1.5        2014-11-22 [1] CRAN (R 4.0.0)                     </w:t>
-      </w:r>
-      <w:r>
-        <w:br/>
-      </w:r>
-      <w:r>
-        <w:rPr>
-          <w:rStyle w:val="VerbatimChar"/>
-        </w:rPr>
-        <w:t xml:space="preserve">#&gt;  munsell        0.5.0      2018-06-12 [1] CRAN (R 4.0.0)                     </w:t>
-      </w:r>
-      <w:r>
-        <w:br/>
-      </w:r>
-      <w:r>
-        <w:rPr>
-          <w:rStyle w:val="VerbatimChar"/>
-        </w:rPr>
-        <w:t xml:space="preserve">#&gt;  nlme           3.1-148    2020-05-24 [2] CRAN (R 4.0.2)                     </w:t>
-      </w:r>
-      <w:r>
-        <w:br/>
-      </w:r>
-      <w:r>
-        <w:rPr>
-          <w:rStyle w:val="VerbatimChar"/>
-        </w:rPr>
-        <w:t xml:space="preserve">#&gt;  openxlsx       4.1.5      2020-05-06 [1] CRAN (R 4.0.0)                     </w:t>
-      </w:r>
-      <w:r>
-        <w:br/>
-      </w:r>
-      <w:r>
-        <w:rPr>
-          <w:rStyle w:val="VerbatimChar"/>
-        </w:rPr>
-        <w:t xml:space="preserve">#&gt;  pander       * 0.6.3      2018-11-06 [1] CRAN (R 4.0.0)                     </w:t>
-      </w:r>
-      <w:r>
-        <w:br/>
-      </w:r>
-      <w:r>
-        <w:rPr>
-          <w:rStyle w:val="VerbatimChar"/>
-        </w:rPr>
-        <w:t xml:space="preserve">#&gt;  pillar         1.4.4      2020-05-05 [1] CRAN (R 4.0.0)                     </w:t>
-      </w:r>
-      <w:r>
-        <w:br/>
-      </w:r>
-      <w:r>
-        <w:rPr>
-          <w:rStyle w:val="VerbatimChar"/>
-        </w:rPr>
-        <w:t xml:space="preserve">#&gt;  pkgconfig      2.0.3      2019-09-22 [1] CRAN (R 4.0.0)                     </w:t>
-      </w:r>
-      <w:r>
-        <w:br/>
-      </w:r>
-      <w:r>
-        <w:rPr>
-          <w:rStyle w:val="VerbatimChar"/>
-        </w:rPr>
-        <w:t xml:space="preserve">#&gt;  prompt         1.0.0      2020-04-25 [1] Github (gaborcsardi/prompt@b332c42)</w:t>
-      </w:r>
-      <w:r>
-        <w:br/>
-      </w:r>
-      <w:r>
-        <w:rPr>
-          <w:rStyle w:val="VerbatimChar"/>
-        </w:rPr>
-        <w:t xml:space="preserve">#&gt;  purrr          0.3.4      2020-04-17 [1] CRAN (R 4.0.0)                     </w:t>
-      </w:r>
-      <w:r>
-        <w:br/>
-      </w:r>
-      <w:r>
-        <w:rPr>
-          <w:rStyle w:val="VerbatimChar"/>
-        </w:rPr>
-        <w:t xml:space="preserve">#&gt;  R6             2.4.1      2019-11-12 [1] CRAN (R 4.0.0)                     </w:t>
-      </w:r>
-      <w:r>
-        <w:br/>
-      </w:r>
-      <w:r>
-        <w:rPr>
-          <w:rStyle w:val="VerbatimChar"/>
-        </w:rPr>
-        <w:t xml:space="preserve">#&gt;  Rcpp           1.0.4.6    2020-04-09 [1] CRAN (R 4.0.2)                     </w:t>
-      </w:r>
-      <w:r>
-        <w:br/>
-      </w:r>
-      <w:r>
-        <w:rPr>
-          <w:rStyle w:val="VerbatimChar"/>
-        </w:rPr>
-        <w:t xml:space="preserve">#&gt;  readxl         1.3.1      2019-03-13 [1] CRAN (R 4.0.0)                     </w:t>
-      </w:r>
-      <w:r>
-        <w:br/>
-      </w:r>
-      <w:r>
-        <w:rPr>
-          <w:rStyle w:val="VerbatimChar"/>
-        </w:rPr>
-        <w:t xml:space="preserve">#&gt;  rice.awd.shb * 0.0.0.9000 2020-06-28 [1] local                              </w:t>
-      </w:r>
-      <w:r>
-        <w:br/>
-      </w:r>
-      <w:r>
-        <w:rPr>
-          <w:rStyle w:val="VerbatimChar"/>
-        </w:rPr>
-        <w:t xml:space="preserve">#&gt;  rio            0.5.16     2018-11-26 [1] CRAN (R 4.0.0)                     </w:t>
-      </w:r>
-      <w:r>
-        <w:br/>
-      </w:r>
-      <w:r>
-        <w:rPr>
-          <w:rStyle w:val="VerbatimChar"/>
-        </w:rPr>
-        <w:t xml:space="preserve">#&gt;  rlang          0.4.6      2020-05-02 [1] CRAN (R 4.0.0)                     </w:t>
-      </w:r>
-      <w:r>
-        <w:br/>
-      </w:r>
-      <w:r>
-        <w:rPr>
-          <w:rStyle w:val="VerbatimChar"/>
-        </w:rPr>
-        <w:t xml:space="preserve">#&gt;  rmarkdown      2.3        2020-06-18 [1] CRAN (R 4.0.1)                     </w:t>
-      </w:r>
-      <w:r>
-        <w:br/>
-      </w:r>
-      <w:r>
-        <w:rPr>
-          <w:rStyle w:val="VerbatimChar"/>
-        </w:rPr>
-        <w:t xml:space="preserve">#&gt;  rstatix        0.6.0      2020-06-18 [1] CRAN (R 4.0.1)                     </w:t>
-      </w:r>
-      <w:r>
-        <w:br/>
-      </w:r>
-      <w:r>
-        <w:rPr>
-          <w:rStyle w:val="VerbatimChar"/>
-        </w:rPr>
-        <w:t xml:space="preserve">#&gt;  rstudioapi     0.11       2020-02-07 [1] CRAN (R 4.0.0)                     </w:t>
-      </w:r>
-      <w:r>
-        <w:br/>
-      </w:r>
-      <w:r>
-        <w:rPr>
-          <w:rStyle w:val="VerbatimChar"/>
-        </w:rPr>
-        <w:t xml:space="preserve">#&gt;  scales         1.1.1      2020-05-11 [1] CRAN (R 4.0.0)                     </w:t>
-      </w:r>
-      <w:r>
-        <w:br/>
-      </w:r>
-      <w:r>
-        <w:rPr>
-          <w:rStyle w:val="VerbatimChar"/>
-        </w:rPr>
-        <w:t xml:space="preserve">#&gt;  sessioninfo    1.1.1      2018-11-05 [1] CRAN (R 4.0.0)                     </w:t>
-      </w:r>
-      <w:r>
-        <w:br/>
-      </w:r>
-      <w:r>
-        <w:rPr>
-          <w:rStyle w:val="VerbatimChar"/>
-        </w:rPr>
-        <w:t xml:space="preserve">#&gt;  stringi        1.4.6      2020-02-17 [1] CRAN (R 4.0.0)                     </w:t>
-      </w:r>
-      <w:r>
-        <w:br/>
-      </w:r>
-      <w:r>
-        <w:rPr>
-          <w:rStyle w:val="VerbatimChar"/>
-        </w:rPr>
-        <w:t xml:space="preserve">#&gt;  stringr        1.4.0      2019-02-10 [1] CRAN (R 4.0.0)                     </w:t>
-      </w:r>
-      <w:r>
-        <w:br/>
-      </w:r>
-      <w:r>
-        <w:rPr>
-          <w:rStyle w:val="VerbatimChar"/>
-        </w:rPr>
-        <w:t xml:space="preserve">#&gt;  tibble         3.0.1      2020-04-20 [1] CRAN (R 4.0.0)                     </w:t>
-      </w:r>
-      <w:r>
-        <w:br/>
-      </w:r>
-      <w:r>
-        <w:rPr>
-          <w:rStyle w:val="VerbatimChar"/>
-        </w:rPr>
-        <w:t xml:space="preserve">#&gt;  tidyr          1.1.0      2020-05-20 [1] CRAN (R 4.0.0)                     </w:t>
-      </w:r>
-      <w:r>
-        <w:br/>
-      </w:r>
-      <w:r>
-        <w:rPr>
-          <w:rStyle w:val="VerbatimChar"/>
-        </w:rPr>
-        <w:t xml:space="preserve">#&gt;  tidyselect     1.1.0      2020-05-11 [1] CRAN (R 4.0.0)                     </w:t>
-      </w:r>
-      <w:r>
-        <w:br/>
-      </w:r>
-      <w:r>
-        <w:rPr>
-          <w:rStyle w:val="VerbatimChar"/>
-        </w:rPr>
-        <w:t xml:space="preserve">#&gt;  vctrs          0.3.1      2020-06-05 [1] CRAN (R 4.0.0)                     </w:t>
-      </w:r>
-      <w:r>
-        <w:br/>
-      </w:r>
-      <w:r>
-        <w:rPr>
-          <w:rStyle w:val="VerbatimChar"/>
-        </w:rPr>
-        <w:t xml:space="preserve">#&gt;  withr          2.2.0      2020-04-20 [1] CRAN (R 4.0.0)                     </w:t>
-      </w:r>
-      <w:r>
-        <w:br/>
-      </w:r>
-      <w:r>
-        <w:rPr>
-          <w:rStyle w:val="VerbatimChar"/>
-        </w:rPr>
-        <w:t xml:space="preserve">#&gt;  xfun           0.15       2020-06-21 [1] CRAN (R 4.0.1)                     </w:t>
-      </w:r>
-      <w:r>
-        <w:br/>
-      </w:r>
-      <w:r>
-        <w:rPr>
-          <w:rStyle w:val="VerbatimChar"/>
-        </w:rPr>
-        <w:t xml:space="preserve">#&gt;  yaml           2.2.1      2020-02-01 [1] CRAN (R 4.0.0)                     </w:t>
-      </w:r>
-      <w:r>
-        <w:br/>
-      </w:r>
-      <w:r>
-        <w:rPr>
-          <w:rStyle w:val="VerbatimChar"/>
-        </w:rPr>
-        <w:t xml:space="preserve">#&gt;  zip            2.0.4      2019-09-01 [1] CRAN (R 4.0.0)                     </w:t>
+        <w:t xml:space="preserve">#&gt;  package      * version    date       lib source        </w:t>
+      </w:r>
+      <w:r>
+        <w:br/>
+      </w:r>
+      <w:r>
+        <w:rPr>
+          <w:rStyle w:val="VerbatimChar"/>
+        </w:rPr>
+        <w:t xml:space="preserve">#&gt;  abind          1.4-5      2016-07-21 [1] CRAN (R 4.0.0)</w:t>
+      </w:r>
+      <w:r>
+        <w:br/>
+      </w:r>
+      <w:r>
+        <w:rPr>
+          <w:rStyle w:val="VerbatimChar"/>
+        </w:rPr>
+        <w:t xml:space="preserve">#&gt;  assertthat     0.2.1      2019-03-21 [1] CRAN (R 4.0.0)</w:t>
+      </w:r>
+      <w:r>
+        <w:br/>
+      </w:r>
+      <w:r>
+        <w:rPr>
+          <w:rStyle w:val="VerbatimChar"/>
+        </w:rPr>
+        <w:t xml:space="preserve">#&gt;  backports      1.1.8      2020-06-17 [1] CRAN (R 4.0.0)</w:t>
+      </w:r>
+      <w:r>
+        <w:br/>
+      </w:r>
+      <w:r>
+        <w:rPr>
+          <w:rStyle w:val="VerbatimChar"/>
+        </w:rPr>
+        <w:t xml:space="preserve">#&gt;  bookdown     * 0.20       2020-06-23 [1] CRAN (R 4.0.0)</w:t>
+      </w:r>
+      <w:r>
+        <w:br/>
+      </w:r>
+      <w:r>
+        <w:rPr>
+          <w:rStyle w:val="VerbatimChar"/>
+        </w:rPr>
+        <w:t xml:space="preserve">#&gt;  broom          0.5.6      2020-04-20 [1] CRAN (R 4.0.0)</w:t>
+      </w:r>
+      <w:r>
+        <w:br/>
+      </w:r>
+      <w:r>
+        <w:rPr>
+          <w:rStyle w:val="VerbatimChar"/>
+        </w:rPr>
+        <w:t xml:space="preserve">#&gt;  car            3.0-8      2020-05-21 [1] CRAN (R 4.0.0)</w:t>
+      </w:r>
+      <w:r>
+        <w:br/>
+      </w:r>
+      <w:r>
+        <w:rPr>
+          <w:rStyle w:val="VerbatimChar"/>
+        </w:rPr>
+        <w:t xml:space="preserve">#&gt;  carData        3.0-4      2020-05-22 [1] CRAN (R 4.0.0)</w:t>
+      </w:r>
+      <w:r>
+        <w:br/>
+      </w:r>
+      <w:r>
+        <w:rPr>
+          <w:rStyle w:val="VerbatimChar"/>
+        </w:rPr>
+        <w:t xml:space="preserve">#&gt;  cellranger     1.1.0      2016-07-27 [1] CRAN (R 4.0.0)</w:t>
+      </w:r>
+      <w:r>
+        <w:br/>
+      </w:r>
+      <w:r>
+        <w:rPr>
+          <w:rStyle w:val="VerbatimChar"/>
+        </w:rPr>
+        <w:t xml:space="preserve">#&gt;  cli            2.0.2      2020-02-28 [1] CRAN (R 4.0.0)</w:t>
+      </w:r>
+      <w:r>
+        <w:br/>
+      </w:r>
+      <w:r>
+        <w:rPr>
+          <w:rStyle w:val="VerbatimChar"/>
+        </w:rPr>
+        <w:t xml:space="preserve">#&gt;  colorspace     1.4-1      2019-03-18 [1] CRAN (R 4.0.0)</w:t>
+      </w:r>
+      <w:r>
+        <w:br/>
+      </w:r>
+      <w:r>
+        <w:rPr>
+          <w:rStyle w:val="VerbatimChar"/>
+        </w:rPr>
+        <w:t xml:space="preserve">#&gt;  crayon         1.3.4      2017-09-16 [1] CRAN (R 4.0.0)</w:t>
+      </w:r>
+      <w:r>
+        <w:br/>
+      </w:r>
+      <w:r>
+        <w:rPr>
+          <w:rStyle w:val="VerbatimChar"/>
+        </w:rPr>
+        <w:t xml:space="preserve">#&gt;  curl           4.3        2019-12-02 [1] CRAN (R 4.0.0)</w:t>
+      </w:r>
+      <w:r>
+        <w:br/>
+      </w:r>
+      <w:r>
+        <w:rPr>
+          <w:rStyle w:val="VerbatimChar"/>
+        </w:rPr>
+        <w:t xml:space="preserve">#&gt;  data.table     1.12.8     2019-12-09 [1] CRAN (R 4.0.0)</w:t>
+      </w:r>
+      <w:r>
+        <w:br/>
+      </w:r>
+      <w:r>
+        <w:rPr>
+          <w:rStyle w:val="VerbatimChar"/>
+        </w:rPr>
+        <w:t xml:space="preserve">#&gt;  digest         0.6.25     2020-02-23 [1] CRAN (R 4.0.0)</w:t>
+      </w:r>
+      <w:r>
+        <w:br/>
+      </w:r>
+      <w:r>
+        <w:rPr>
+          <w:rStyle w:val="VerbatimChar"/>
+        </w:rPr>
+        <w:t xml:space="preserve">#&gt;  dplyr          1.0.0      2020-05-29 [1] CRAN (R 4.0.0)</w:t>
+      </w:r>
+      <w:r>
+        <w:br/>
+      </w:r>
+      <w:r>
+        <w:rPr>
+          <w:rStyle w:val="VerbatimChar"/>
+        </w:rPr>
+        <w:t xml:space="preserve">#&gt;  ellipsis       0.3.1      2020-05-15 [1] CRAN (R 4.0.0)</w:t>
+      </w:r>
+      <w:r>
+        <w:br/>
+      </w:r>
+      <w:r>
+        <w:rPr>
+          <w:rStyle w:val="VerbatimChar"/>
+        </w:rPr>
+        <w:t xml:space="preserve">#&gt;  evaluate       0.14       2019-05-28 [1] CRAN (R 4.0.0)</w:t>
+      </w:r>
+      <w:r>
+        <w:br/>
+      </w:r>
+      <w:r>
+        <w:rPr>
+          <w:rStyle w:val="VerbatimChar"/>
+        </w:rPr>
+        <w:t xml:space="preserve">#&gt;  fansi          0.4.1      2020-01-08 [1] CRAN (R 4.0.0)</w:t>
+      </w:r>
+      <w:r>
+        <w:br/>
+      </w:r>
+      <w:r>
+        <w:rPr>
+          <w:rStyle w:val="VerbatimChar"/>
+        </w:rPr>
+        <w:t xml:space="preserve">#&gt;  farver         2.0.3      2020-01-16 [1] CRAN (R 4.0.0)</w:t>
+      </w:r>
+      <w:r>
+        <w:br/>
+      </w:r>
+      <w:r>
+        <w:rPr>
+          <w:rStyle w:val="VerbatimChar"/>
+        </w:rPr>
+        <w:t xml:space="preserve">#&gt;  forcats        0.5.0      2020-03-01 [1] CRAN (R 4.0.0)</w:t>
+      </w:r>
+      <w:r>
+        <w:br/>
+      </w:r>
+      <w:r>
+        <w:rPr>
+          <w:rStyle w:val="VerbatimChar"/>
+        </w:rPr>
+        <w:t xml:space="preserve">#&gt;  foreign        0.8-80     2020-05-24 [1] CRAN (R 4.0.2)</w:t>
+      </w:r>
+      <w:r>
+        <w:br/>
+      </w:r>
+      <w:r>
+        <w:rPr>
+          <w:rStyle w:val="VerbatimChar"/>
+        </w:rPr>
+        <w:t xml:space="preserve">#&gt;  generics       0.0.2      2018-11-29 [1] CRAN (R 4.0.0)</w:t>
+      </w:r>
+      <w:r>
+        <w:br/>
+      </w:r>
+      <w:r>
+        <w:rPr>
+          <w:rStyle w:val="VerbatimChar"/>
+        </w:rPr>
+        <w:t xml:space="preserve">#&gt;  ggplot2      * 3.3.2      2020-06-19 [1] CRAN (R 4.0.0)</w:t>
+      </w:r>
+      <w:r>
+        <w:br/>
+      </w:r>
+      <w:r>
+        <w:rPr>
+          <w:rStyle w:val="VerbatimChar"/>
+        </w:rPr>
+        <w:t xml:space="preserve">#&gt;  ggpubr       * 0.4.0      2020-06-27 [1] CRAN (R 4.0.2)</w:t>
+      </w:r>
+      <w:r>
+        <w:br/>
+      </w:r>
+      <w:r>
+        <w:rPr>
+          <w:rStyle w:val="VerbatimChar"/>
+        </w:rPr>
+        <w:t xml:space="preserve">#&gt;  ggsignif       0.6.0      2019-08-08 [1] CRAN (R 4.0.0)</w:t>
+      </w:r>
+      <w:r>
+        <w:br/>
+      </w:r>
+      <w:r>
+        <w:rPr>
+          <w:rStyle w:val="VerbatimChar"/>
+        </w:rPr>
+        <w:t xml:space="preserve">#&gt;  glue           1.4.1      2020-05-13 [1] CRAN (R 4.0.0)</w:t>
+      </w:r>
+      <w:r>
+        <w:br/>
+      </w:r>
+      <w:r>
+        <w:rPr>
+          <w:rStyle w:val="VerbatimChar"/>
+        </w:rPr>
+        <w:t xml:space="preserve">#&gt;  gridExtra    * 2.3        2017-09-09 [1] CRAN (R 4.0.0)</w:t>
+      </w:r>
+      <w:r>
+        <w:br/>
+      </w:r>
+      <w:r>
+        <w:rPr>
+          <w:rStyle w:val="VerbatimChar"/>
+        </w:rPr>
+        <w:t xml:space="preserve">#&gt;  gtable         0.3.0      2019-03-25 [1] CRAN (R 4.0.0)</w:t>
+      </w:r>
+      <w:r>
+        <w:br/>
+      </w:r>
+      <w:r>
+        <w:rPr>
+          <w:rStyle w:val="VerbatimChar"/>
+        </w:rPr>
+        <w:t xml:space="preserve">#&gt;  haven          2.3.1      2020-06-01 [1] CRAN (R 4.0.0)</w:t>
+      </w:r>
+      <w:r>
+        <w:br/>
+      </w:r>
+      <w:r>
+        <w:rPr>
+          <w:rStyle w:val="VerbatimChar"/>
+        </w:rPr>
+        <w:t xml:space="preserve">#&gt;  highr          0.8        2019-03-20 [1] CRAN (R 4.0.0)</w:t>
+      </w:r>
+      <w:r>
+        <w:br/>
+      </w:r>
+      <w:r>
+        <w:rPr>
+          <w:rStyle w:val="VerbatimChar"/>
+        </w:rPr>
+        <w:t xml:space="preserve">#&gt;  hms            0.5.3      2020-01-08 [1] CRAN (R 4.0.0)</w:t>
+      </w:r>
+      <w:r>
+        <w:br/>
+      </w:r>
+      <w:r>
+        <w:rPr>
+          <w:rStyle w:val="VerbatimChar"/>
+        </w:rPr>
+        <w:t xml:space="preserve">#&gt;  htmltools      0.5.0      2020-06-16 [1] CRAN (R 4.0.0)</w:t>
+      </w:r>
+      <w:r>
+        <w:br/>
+      </w:r>
+      <w:r>
+        <w:rPr>
+          <w:rStyle w:val="VerbatimChar"/>
+        </w:rPr>
+        <w:t xml:space="preserve">#&gt;  knitr        * 1.29       2020-06-23 [1] CRAN (R 4.0.0)</w:t>
+      </w:r>
+      <w:r>
+        <w:br/>
+      </w:r>
+      <w:r>
+        <w:rPr>
+          <w:rStyle w:val="VerbatimChar"/>
+        </w:rPr>
+        <w:t xml:space="preserve">#&gt;  labeling       0.3        2014-08-23 [1] CRAN (R 4.0.0)</w:t>
+      </w:r>
+      <w:r>
+        <w:br/>
+      </w:r>
+      <w:r>
+        <w:rPr>
+          <w:rStyle w:val="VerbatimChar"/>
+        </w:rPr>
+        <w:t xml:space="preserve">#&gt;  lattice        0.20-41    2020-04-02 [1] CRAN (R 4.0.2)</w:t>
+      </w:r>
+      <w:r>
+        <w:br/>
+      </w:r>
+      <w:r>
+        <w:rPr>
+          <w:rStyle w:val="VerbatimChar"/>
+        </w:rPr>
+        <w:t xml:space="preserve">#&gt;  lifecycle      0.2.0      2020-03-06 [1] CRAN (R 4.0.0)</w:t>
+      </w:r>
+      <w:r>
+        <w:br/>
+      </w:r>
+      <w:r>
+        <w:rPr>
+          <w:rStyle w:val="VerbatimChar"/>
+        </w:rPr>
+        <w:t xml:space="preserve">#&gt;  magrittr       1.5        2014-11-22 [1] CRAN (R 4.0.0)</w:t>
+      </w:r>
+      <w:r>
+        <w:br/>
+      </w:r>
+      <w:r>
+        <w:rPr>
+          <w:rStyle w:val="VerbatimChar"/>
+        </w:rPr>
+        <w:t xml:space="preserve">#&gt;  munsell        0.5.0      2018-06-12 [1] CRAN (R 4.0.0)</w:t>
+      </w:r>
+      <w:r>
+        <w:br/>
+      </w:r>
+      <w:r>
+        <w:rPr>
+          <w:rStyle w:val="VerbatimChar"/>
+        </w:rPr>
+        <w:t xml:space="preserve">#&gt;  nlme           3.1-148    2020-05-24 [1] CRAN (R 4.0.2)</w:t>
+      </w:r>
+      <w:r>
+        <w:br/>
+      </w:r>
+      <w:r>
+        <w:rPr>
+          <w:rStyle w:val="VerbatimChar"/>
+        </w:rPr>
+        <w:t xml:space="preserve">#&gt;  openxlsx       4.1.5      2020-05-06 [1] CRAN (R 4.0.0)</w:t>
+      </w:r>
+      <w:r>
+        <w:br/>
+      </w:r>
+      <w:r>
+        <w:rPr>
+          <w:rStyle w:val="VerbatimChar"/>
+        </w:rPr>
+        <w:t xml:space="preserve">#&gt;  pander       * 0.6.3      2018-11-06 [1] CRAN (R 4.0.0)</w:t>
+      </w:r>
+      <w:r>
+        <w:br/>
+      </w:r>
+      <w:r>
+        <w:rPr>
+          <w:rStyle w:val="VerbatimChar"/>
+        </w:rPr>
+        <w:t xml:space="preserve">#&gt;  pillar         1.4.4      2020-05-05 [1] CRAN (R 4.0.0)</w:t>
+      </w:r>
+      <w:r>
+        <w:br/>
+      </w:r>
+      <w:r>
+        <w:rPr>
+          <w:rStyle w:val="VerbatimChar"/>
+        </w:rPr>
+        <w:t xml:space="preserve">#&gt;  pkgconfig      2.0.3      2019-09-22 [1] CRAN (R 4.0.0)</w:t>
+      </w:r>
+      <w:r>
+        <w:br/>
+      </w:r>
+      <w:r>
+        <w:rPr>
+          <w:rStyle w:val="VerbatimChar"/>
+        </w:rPr>
+        <w:t xml:space="preserve">#&gt;  purrr          0.3.4      2020-04-17 [1] CRAN (R 4.0.0)</w:t>
+      </w:r>
+      <w:r>
+        <w:br/>
+      </w:r>
+      <w:r>
+        <w:rPr>
+          <w:rStyle w:val="VerbatimChar"/>
+        </w:rPr>
+        <w:t xml:space="preserve">#&gt;  R6             2.4.1      2019-11-12 [1] CRAN (R 4.0.0)</w:t>
+      </w:r>
+      <w:r>
+        <w:br/>
+      </w:r>
+      <w:r>
+        <w:rPr>
+          <w:rStyle w:val="VerbatimChar"/>
+        </w:rPr>
+        <w:t xml:space="preserve">#&gt;  Rcpp           1.0.4.6    2020-04-09 [1] CRAN (R 4.0.0)</w:t>
+      </w:r>
+      <w:r>
+        <w:br/>
+      </w:r>
+      <w:r>
+        <w:rPr>
+          <w:rStyle w:val="VerbatimChar"/>
+        </w:rPr>
+        <w:t xml:space="preserve">#&gt;  readxl         1.3.1      2019-03-13 [1] CRAN (R 4.0.0)</w:t>
+      </w:r>
+      <w:r>
+        <w:br/>
+      </w:r>
+      <w:r>
+        <w:rPr>
+          <w:rStyle w:val="VerbatimChar"/>
+        </w:rPr>
+        <w:t xml:space="preserve">#&gt;  rice.awd.shb * 0.0.0.9000 2020-07-06 [1] local         </w:t>
+      </w:r>
+      <w:r>
+        <w:br/>
+      </w:r>
+      <w:r>
+        <w:rPr>
+          <w:rStyle w:val="VerbatimChar"/>
+        </w:rPr>
+        <w:t xml:space="preserve">#&gt;  rio            0.5.16     2018-11-26 [1] CRAN (R 4.0.0)</w:t>
+      </w:r>
+      <w:r>
+        <w:br/>
+      </w:r>
+      <w:r>
+        <w:rPr>
+          <w:rStyle w:val="VerbatimChar"/>
+        </w:rPr>
+        <w:t xml:space="preserve">#&gt;  rlang          0.4.6      2020-05-02 [1] CRAN (R 4.0.0)</w:t>
+      </w:r>
+      <w:r>
+        <w:br/>
+      </w:r>
+      <w:r>
+        <w:rPr>
+          <w:rStyle w:val="VerbatimChar"/>
+        </w:rPr>
+        <w:t xml:space="preserve">#&gt;  rmarkdown      2.3        2020-06-18 [1] CRAN (R 4.0.0)</w:t>
+      </w:r>
+      <w:r>
+        <w:br/>
+      </w:r>
+      <w:r>
+        <w:rPr>
+          <w:rStyle w:val="VerbatimChar"/>
+        </w:rPr>
+        <w:t xml:space="preserve">#&gt;  rstatix        0.6.0      2020-06-18 [1] CRAN (R 4.0.0)</w:t>
+      </w:r>
+      <w:r>
+        <w:br/>
+      </w:r>
+      <w:r>
+        <w:rPr>
+          <w:rStyle w:val="VerbatimChar"/>
+        </w:rPr>
+        <w:t xml:space="preserve">#&gt;  scales         1.1.1      2020-05-11 [1] CRAN (R 4.0.0)</w:t>
+      </w:r>
+      <w:r>
+        <w:br/>
+      </w:r>
+      <w:r>
+        <w:rPr>
+          <w:rStyle w:val="VerbatimChar"/>
+        </w:rPr>
+        <w:t xml:space="preserve">#&gt;  sessioninfo    1.1.1      2018-11-05 [1] CRAN (R 4.0.0)</w:t>
+      </w:r>
+      <w:r>
+        <w:br/>
+      </w:r>
+      <w:r>
+        <w:rPr>
+          <w:rStyle w:val="VerbatimChar"/>
+        </w:rPr>
+        <w:t xml:space="preserve">#&gt;  stringi        1.4.6      2020-02-17 [1] CRAN (R 4.0.0)</w:t>
+      </w:r>
+      <w:r>
+        <w:br/>
+      </w:r>
+      <w:r>
+        <w:rPr>
+          <w:rStyle w:val="VerbatimChar"/>
+        </w:rPr>
+        <w:t xml:space="preserve">#&gt;  stringr        1.4.0      2019-02-10 [1] CRAN (R 4.0.0)</w:t>
+      </w:r>
+      <w:r>
+        <w:br/>
+      </w:r>
+      <w:r>
+        <w:rPr>
+          <w:rStyle w:val="VerbatimChar"/>
+        </w:rPr>
+        <w:t xml:space="preserve">#&gt;  tibble         3.0.1      2020-04-20 [1] CRAN (R 4.0.0)</w:t>
+      </w:r>
+      <w:r>
+        <w:br/>
+      </w:r>
+      <w:r>
+        <w:rPr>
+          <w:rStyle w:val="VerbatimChar"/>
+        </w:rPr>
+        <w:t xml:space="preserve">#&gt;  tidyr          1.1.0      2020-05-20 [1] CRAN (R 4.0.0)</w:t>
+      </w:r>
+      <w:r>
+        <w:br/>
+      </w:r>
+      <w:r>
+        <w:rPr>
+          <w:rStyle w:val="VerbatimChar"/>
+        </w:rPr>
+        <w:t xml:space="preserve">#&gt;  tidyselect     1.1.0      2020-05-11 [1] CRAN (R 4.0.0)</w:t>
+      </w:r>
+      <w:r>
+        <w:br/>
+      </w:r>
+      <w:r>
+        <w:rPr>
+          <w:rStyle w:val="VerbatimChar"/>
+        </w:rPr>
+        <w:t xml:space="preserve">#&gt;  vctrs          0.3.1      2020-06-05 [1] CRAN (R 4.0.0)</w:t>
+      </w:r>
+      <w:r>
+        <w:br/>
+      </w:r>
+      <w:r>
+        <w:rPr>
+          <w:rStyle w:val="VerbatimChar"/>
+        </w:rPr>
+        <w:t xml:space="preserve">#&gt;  withr          2.2.0      2020-04-20 [1] CRAN (R 4.0.0)</w:t>
+      </w:r>
+      <w:r>
+        <w:br/>
+      </w:r>
+      <w:r>
+        <w:rPr>
+          <w:rStyle w:val="VerbatimChar"/>
+        </w:rPr>
+        <w:t xml:space="preserve">#&gt;  xfun           0.15       2020-06-21 [1] CRAN (R 4.0.0)</w:t>
+      </w:r>
+      <w:r>
+        <w:br/>
+      </w:r>
+      <w:r>
+        <w:rPr>
+          <w:rStyle w:val="VerbatimChar"/>
+        </w:rPr>
+        <w:t xml:space="preserve">#&gt;  yaml           2.2.1      2020-02-01 [1] CRAN (R 4.0.0)</w:t>
+      </w:r>
+      <w:r>
+        <w:br/>
+      </w:r>
+      <w:r>
+        <w:rPr>
+          <w:rStyle w:val="VerbatimChar"/>
+        </w:rPr>
+        <w:t xml:space="preserve">#&gt;  zip            2.0.4      2019-09-01 [1] CRAN (R 4.0.0)</w:t>
       </w:r>
       <w:r>
         <w:br/>
@@ -5563,16 +5536,7 @@
         <w:rPr>
           <w:rStyle w:val="VerbatimChar"/>
         </w:rPr>
-        <w:t xml:space="preserve">#&gt; [1] /Users/adamsparks/.R/library</w:t>
-      </w:r>
-      <w:r>
-        <w:br/>
-      </w:r>
-      <w:r>
-        <w:rPr>
-          <w:rStyle w:val="VerbatimChar"/>
-        </w:rPr>
-        <w:t xml:space="preserve">#&gt; [2] /Library/Frameworks/R.framework/Versions/4.0/Resources/library</w:t>
+        <w:t xml:space="preserve">#&gt; [1] /Library/Frameworks/R.framework/Versions/4.0/Resources/library</w:t>
       </w:r>
     </w:p>
     <w:p>
@@ -5591,7 +5555,7 @@
         <w:rPr>
           <w:rStyle w:val="VerbatimChar"/>
         </w:rPr>
-        <w:t xml:space="preserve">#&gt; Local:    main /Users/adamsparks/Sources/GitHub/Analysis/rice_awd_pests</w:t>
+        <w:t xml:space="preserve">#&gt; Local:    main /Users/adamsparks/Sources/GitHub/Analysis/rice_AWD_ShB_analysis</w:t>
       </w:r>
       <w:r>
         <w:br/>
@@ -5609,7 +5573,7 @@
         <w:rPr>
           <w:rStyle w:val="VerbatimChar"/>
         </w:rPr>
-        <w:t xml:space="preserve">#&gt; Head:     [b760e91] 2020-06-28: Slim dependencies, remove residual checks</w:t>
+        <w:t xml:space="preserve">#&gt; Head:     [4843661] 2020-07-06: Update a04_data_analysis.Rmd</w:t>
       </w:r>
     </w:p>
     <w:sectPr>

</xml_diff>

<commit_message>
Fix tables and edit statistical analysis methods
</commit_message>
<xml_diff>
--- a/analysis/paper/paper.docx
+++ b/analysis/paper/paper.docx
@@ -1024,42 +1024,42 @@
         <w:t xml:space="preserve"> </w:t>
       </w:r>
       <w:r>
+        <w:t xml:space="preserve">was</w:t>
+      </w:r>
+      <w:r>
+        <w:t xml:space="preserve"> </w:t>
+      </w:r>
+      <w:r>
+        <w:t xml:space="preserve">counted</w:t>
+      </w:r>
+      <w:r>
+        <w:t xml:space="preserve"> </w:t>
+      </w:r>
+      <w:r>
+        <w:t xml:space="preserve">per</w:t>
+      </w:r>
+      <w:r>
+        <w:t xml:space="preserve"> </w:t>
+      </w:r>
+      <w:r>
+        <w:t xml:space="preserve">hill.</w:t>
+      </w:r>
+      <w:r>
+        <w:t xml:space="preserve"> </w:t>
+      </w:r>
+      <w:r>
+        <w:t xml:space="preserve">We</w:t>
+      </w:r>
+      <w:r>
+        <w:t xml:space="preserve"> </w:t>
+      </w:r>
+      <w:r>
         <w:t xml:space="preserve">were</w:t>
       </w:r>
       <w:r>
         <w:t xml:space="preserve"> </w:t>
       </w:r>
       <w:r>
-        <w:t xml:space="preserve">counted</w:t>
-      </w:r>
-      <w:r>
-        <w:t xml:space="preserve"> </w:t>
-      </w:r>
-      <w:r>
-        <w:t xml:space="preserve">per</w:t>
-      </w:r>
-      <w:r>
-        <w:t xml:space="preserve"> </w:t>
-      </w:r>
-      <w:r>
-        <w:t xml:space="preserve">hill.</w:t>
-      </w:r>
-      <w:r>
-        <w:t xml:space="preserve"> </w:t>
-      </w:r>
-      <w:r>
-        <w:t xml:space="preserve">We</w:t>
-      </w:r>
-      <w:r>
-        <w:t xml:space="preserve"> </w:t>
-      </w:r>
-      <w:r>
-        <w:t xml:space="preserve">were</w:t>
-      </w:r>
-      <w:r>
-        <w:t xml:space="preserve"> </w:t>
-      </w:r>
-      <w:r>
         <w:t xml:space="preserve">unable</w:t>
       </w:r>
       <w:r>
@@ -1084,7 +1084,13 @@
         <w:t xml:space="preserve"> </w:t>
       </w:r>
       <w:r>
-        <w:t xml:space="preserve">difference</w:t>
+        <w:t xml:space="preserve">clear</w:t>
+      </w:r>
+      <w:r>
+        <w:t xml:space="preserve"> </w:t>
+      </w:r>
+      <w:r>
+        <w:t xml:space="preserve">differences</w:t>
       </w:r>
       <w:r>
         <w:t xml:space="preserve"> </w:t>
@@ -1108,6 +1114,18 @@
         <w:t xml:space="preserve"> </w:t>
       </w:r>
       <w:r>
+        <w:t xml:space="preserve">or</w:t>
+      </w:r>
+      <w:r>
+        <w:t xml:space="preserve"> </w:t>
+      </w:r>
+      <w:r>
+        <w:t xml:space="preserve">severity</w:t>
+      </w:r>
+      <w:r>
+        <w:t xml:space="preserve"> </w:t>
+      </w:r>
+      <w:r>
         <w:t xml:space="preserve">of</w:t>
       </w:r>
       <w:r>
@@ -1144,43 +1162,55 @@
         <w:t xml:space="preserve"> </w:t>
       </w:r>
       <w:r>
-        <w:t xml:space="preserve">irrigation,</w:t>
-      </w:r>
-      <w:r>
-        <w:t xml:space="preserve"> </w:t>
-      </w:r>
-      <w:r>
-        <w:t xml:space="preserve">tiller</w:t>
-      </w:r>
-      <w:r>
-        <w:t xml:space="preserve"> </w:t>
-      </w:r>
-      <w:r>
-        <w:t xml:space="preserve">and</w:t>
-      </w:r>
-      <w:r>
-        <w:t xml:space="preserve"> </w:t>
-      </w:r>
-      <w:r>
-        <w:t xml:space="preserve">leaf</w:t>
-      </w:r>
-      <w:r>
-        <w:t xml:space="preserve"> </w:t>
-      </w:r>
-      <w:r>
-        <w:t xml:space="preserve">sheath</w:t>
-      </w:r>
-      <w:r>
-        <w:t xml:space="preserve"> </w:t>
-      </w:r>
-      <w:r>
-        <w:t xml:space="preserve">blight</w:t>
-      </w:r>
-      <w:r>
-        <w:t xml:space="preserve"> </w:t>
-      </w:r>
-      <w:r>
-        <w:t xml:space="preserve">did</w:t>
+        <w:t xml:space="preserve">irrigation</w:t>
+      </w:r>
+      <w:r>
+        <w:t xml:space="preserve"> </w:t>
+      </w:r>
+      <w:r>
+        <w:t xml:space="preserve">treatment.</w:t>
+      </w:r>
+      <w:r>
+        <w:t xml:space="preserve"> </w:t>
+      </w:r>
+      <w:r>
+        <w:t xml:space="preserve">Leaf</w:t>
+      </w:r>
+      <w:r>
+        <w:t xml:space="preserve"> </w:t>
+      </w:r>
+      <w:r>
+        <w:t xml:space="preserve">severity</w:t>
+      </w:r>
+      <w:r>
+        <w:t xml:space="preserve"> </w:t>
+      </w:r>
+      <w:r>
+        <w:t xml:space="preserve">for</w:t>
+      </w:r>
+      <w:r>
+        <w:t xml:space="preserve"> </w:t>
+      </w:r>
+      <w:r>
+        <w:t xml:space="preserve">the</w:t>
+      </w:r>
+      <w:r>
+        <w:t xml:space="preserve"> </w:t>
+      </w:r>
+      <w:r>
+        <w:t xml:space="preserve">AWD</w:t>
+      </w:r>
+      <w:r>
+        <w:t xml:space="preserve"> </w:t>
+      </w:r>
+      <w:r>
+        <w:t xml:space="preserve">treatment</w:t>
+      </w:r>
+      <w:r>
+        <w:t xml:space="preserve"> </w:t>
+      </w:r>
+      <w:r>
+        <w:t xml:space="preserve">was</w:t>
       </w:r>
       <w:r>
         <w:t xml:space="preserve"> </w:t>
@@ -1192,31 +1222,31 @@
         <w:t xml:space="preserve"> </w:t>
       </w:r>
       <w:r>
-        <w:t xml:space="preserve">differ</w:t>
-      </w:r>
-      <w:r>
-        <w:t xml:space="preserve"> </w:t>
-      </w:r>
-      <w:r>
-        <w:t xml:space="preserve">statistically</w:t>
-      </w:r>
-      <w:r>
-        <w:t xml:space="preserve"> </w:t>
-      </w:r>
-      <w:r>
-        <w:t xml:space="preserve">by</w:t>
-      </w:r>
-      <w:r>
-        <w:t xml:space="preserve"> </w:t>
-      </w:r>
-      <w:r>
-        <w:t xml:space="preserve">irrigation</w:t>
-      </w:r>
-      <w:r>
-        <w:t xml:space="preserve"> </w:t>
-      </w:r>
-      <w:r>
-        <w:t xml:space="preserve">treatment,</w:t>
+        <w:t xml:space="preserve">lower</w:t>
+      </w:r>
+      <w:r>
+        <w:t xml:space="preserve"> </w:t>
+      </w:r>
+      <w:r>
+        <w:t xml:space="preserve">in</w:t>
+      </w:r>
+      <w:r>
+        <w:t xml:space="preserve"> </w:t>
+      </w:r>
+      <w:r>
+        <w:t xml:space="preserve">the</w:t>
+      </w:r>
+      <w:r>
+        <w:t xml:space="preserve"> </w:t>
+      </w:r>
+      <w:r>
+        <w:t xml:space="preserve">2015</w:t>
+      </w:r>
+      <w:r>
+        <w:t xml:space="preserve"> </w:t>
+      </w:r>
+      <w:r>
+        <w:t xml:space="preserve">trial</w:t>
       </w:r>
       <w:r>
         <w:t xml:space="preserve"> </w:t>
@@ -1228,19 +1258,49 @@
         <w:t xml:space="preserve"> </w:t>
       </w:r>
       <w:r>
-        <w:t xml:space="preserve">leaf</w:t>
-      </w:r>
-      <w:r>
-        <w:t xml:space="preserve"> </w:t>
-      </w:r>
-      <w:r>
-        <w:t xml:space="preserve">sheath</w:t>
-      </w:r>
-      <w:r>
-        <w:t xml:space="preserve"> </w:t>
-      </w:r>
-      <w:r>
-        <w:t xml:space="preserve">blight</w:t>
+        <w:t xml:space="preserve">higher</w:t>
+      </w:r>
+      <w:r>
+        <w:t xml:space="preserve"> </w:t>
+      </w:r>
+      <w:r>
+        <w:t xml:space="preserve">in</w:t>
+      </w:r>
+      <w:r>
+        <w:t xml:space="preserve"> </w:t>
+      </w:r>
+      <w:r>
+        <w:t xml:space="preserve">2016.</w:t>
+      </w:r>
+      <w:r>
+        <w:t xml:space="preserve"> </w:t>
+      </w:r>
+      <w:r>
+        <w:t xml:space="preserve">However,</w:t>
+      </w:r>
+      <w:r>
+        <w:t xml:space="preserve"> </w:t>
+      </w:r>
+      <w:r>
+        <w:t xml:space="preserve">the</w:t>
+      </w:r>
+      <w:r>
+        <w:t xml:space="preserve"> </w:t>
+      </w:r>
+      <w:r>
+        <w:t xml:space="preserve">level</w:t>
+      </w:r>
+      <w:r>
+        <w:t xml:space="preserve"> </w:t>
+      </w:r>
+      <w:r>
+        <w:t xml:space="preserve">of</w:t>
+      </w:r>
+      <w:r>
+        <w:t xml:space="preserve"> </w:t>
+      </w:r>
+      <w:r>
+        <w:t xml:space="preserve">disease</w:t>
       </w:r>
       <w:r>
         <w:t xml:space="preserve"> </w:t>
@@ -1252,13 +1312,43 @@
         <w:t xml:space="preserve"> </w:t>
       </w:r>
       <w:r>
-        <w:t xml:space="preserve">did</w:t>
-      </w:r>
-      <w:r>
-        <w:t xml:space="preserve"> </w:t>
-      </w:r>
-      <w:r>
-        <w:t xml:space="preserve">not.</w:t>
+        <w:t xml:space="preserve">remained</w:t>
+      </w:r>
+      <w:r>
+        <w:t xml:space="preserve"> </w:t>
+      </w:r>
+      <w:r>
+        <w:t xml:space="preserve">low</w:t>
+      </w:r>
+      <w:r>
+        <w:t xml:space="preserve"> </w:t>
+      </w:r>
+      <w:r>
+        <w:t xml:space="preserve">in</w:t>
+      </w:r>
+      <w:r>
+        <w:t xml:space="preserve"> </w:t>
+      </w:r>
+      <w:r>
+        <w:t xml:space="preserve">both</w:t>
+      </w:r>
+      <w:r>
+        <w:t xml:space="preserve"> </w:t>
+      </w:r>
+      <w:r>
+        <w:t xml:space="preserve">years,</w:t>
+      </w:r>
+      <w:r>
+        <w:t xml:space="preserve"> </w:t>
+      </w:r>
+      <w:r>
+        <w:t xml:space="preserve">&lt;</w:t>
+      </w:r>
+      <w:r>
+        <w:t xml:space="preserve"> </w:t>
+      </w:r>
+      <w:r>
+        <w:t xml:space="preserve">1 %.</w:t>
       </w:r>
       <w:r>
         <w:t xml:space="preserve"> </w:t>
@@ -1585,7 +1675,10 @@
         <w:pStyle w:val="BodyText"/>
       </w:pPr>
       <w:r>
-        <w:t xml:space="preserve">Sheath blight disease, caused by (</w:t>
+        <w:t xml:space="preserve">Sheath blight disease, caused by</w:t>
+      </w:r>
+      <w:r>
+        <w:t xml:space="preserve"> </w:t>
       </w:r>
       <w:r>
         <w:rPr>
@@ -1597,13 +1690,13 @@
         <w:t xml:space="preserve"> </w:t>
       </w:r>
       <w:r>
-        <w:t xml:space="preserve">(A.B. Frank) Donk.), anastomosis group 1, of rice is an economically important disease worldwide throughout tropical and temperate production areas.</w:t>
-      </w:r>
-      <w:r>
-        <w:t xml:space="preserve"> </w:t>
-      </w:r>
-      <w:r>
-        <w:t xml:space="preserve">Under conducive conditions, the disease can cause up to 50 % yield losses</w:t>
+        <w:t xml:space="preserve">(A.B. Frank) Donk. anastomosis group 1 IA, of rice is an economically important disease worldwide throughout tropical and temperate production areas.</w:t>
+      </w:r>
+      <w:r>
+        <w:t xml:space="preserve"> </w:t>
+      </w:r>
+      <w:r>
+        <w:t xml:space="preserve">Under conducive conditions the disease can cause up to 50 % yield losses</w:t>
       </w:r>
       <w:r>
         <w:t xml:space="preserve"> </w:t>
@@ -1982,7 +2075,7 @@
         <w:t xml:space="preserve"> </w:t>
       </w:r>
       <w:r>
-        <w:t xml:space="preserve">To gain a better understanding of what the effects of adopting AWD on rice sheath blight could have, we established field experiments that incorporated irrigation technology and N fertilisation.</w:t>
+        <w:t xml:space="preserve">To gain a better understanding of what the effects of adopting AWD on rice sheath blight could have, we established field experiments that incorporated irrigation technology and N fertilisation to create a conducive environment for the disease to develop.</w:t>
       </w:r>
     </w:p>
     <w:p>
@@ -2036,7 +2129,7 @@
         <w:t xml:space="preserve"> </w:t>
       </w:r>
       <w:r>
-        <w:t xml:space="preserve">In the 2016 experiment changes were made to optimize the experiment based on findings from the 2015 experiment.</w:t>
+        <w:t xml:space="preserve">In the 2016 experiment changes were made in inoculation techniques, fertilisation rates and plot sizes to optimize the experiment based on findings from the 2015 experiment.</w:t>
       </w:r>
       <w:r>
         <w:t xml:space="preserve"> </w:t>
@@ -2075,7 +2168,7 @@
         <w:t xml:space="preserve"> </w:t>
       </w:r>
       <w:r>
-        <w:t xml:space="preserve">infected lowland rice was maintained on potato dextrose agar (PDA) medium slants.</w:t>
+        <w:t xml:space="preserve">(strain AG1-IA) infected lowland rice was maintained on potato dextrose agar (PDA) medium slants.</w:t>
       </w:r>
       <w:r>
         <w:t xml:space="preserve"> </w:t>
@@ -2316,7 +2409,7 @@
         <w:t xml:space="preserve"> </w:t>
       </w:r>
       <w:r>
-        <w:t xml:space="preserve">The replication sizes were B1 — 42 m x 20.5 m (861 m</w:t>
+        <w:t xml:space="preserve">The replication sizes were B1 – 42 m x 20.5 m (861 m</w:t>
       </w:r>
       <w:r>
         <w:rPr>
@@ -2325,7 +2418,7 @@
         <w:t xml:space="preserve">2</w:t>
       </w:r>
       <w:r>
-        <w:t xml:space="preserve">) and B2 — 40.5 m x 21.6 m (874.8 m</w:t>
+        <w:t xml:space="preserve">) and B2 – 40.5 m x 21.6 m (874.8 m</w:t>
       </w:r>
       <w:r>
         <w:rPr>
@@ -2427,7 +2520,7 @@
         <w:t xml:space="preserve"> </w:t>
       </w:r>
       <w:r>
-        <w:t xml:space="preserve">The scale is an unequally spaced categorical scale where (i) 0 — no disease; (ii) 1 — trace to 1 % severity; (iii) 2 — 1 to 5 % severity; (iv) 3 — 5 to 15 % severity; (v) 4 — 15 to 50 % severity; and (vi) 5 — 50 to 100 % severity.</w:t>
+        <w:t xml:space="preserve">The scale is an unequally spaced categorical scale where (i) 0 – no disease; (ii) 1 – trace to 1 % severity; (iii) 2 – 1 to 5 % severity; (iv) 3 – 5 to 15 % severity; (v) 4 – 15 to 50 % severity; and (vi) 5 – 50 to 100 % severity.</w:t>
       </w:r>
       <w:r>
         <w:t xml:space="preserve"> </w:t>
@@ -2519,19 +2612,13 @@
       <w:r>
         <w:t xml:space="preserve">.</w:t>
       </w:r>
-      <w:r>
-        <w:t xml:space="preserve"> </w:t>
-      </w:r>
-      <w:r>
-        <w:t xml:space="preserve">Due to the use of a severity scale for data collection, the severity data were converted to the midpoint percent value of the scale range for each value.</w:t>
-      </w:r>
     </w:p>
     <w:p>
       <w:pPr>
         <w:pStyle w:val="BodyText"/>
       </w:pPr>
       <w:r>
-        <w:t xml:space="preserve">The correlations between tiller sheath blight incidence and tiller and leaf sheath blight severity were tested using Spearman’s correlation test,</w:t>
+        <w:t xml:space="preserve">Bayesian multivariate mixed models were fitted using the contributed R package</w:t>
       </w:r>
       <w:r>
         <w:t xml:space="preserve"> </w:t>
@@ -2540,16 +2627,16 @@
         <w:rPr>
           <w:rStyle w:val="VerbatimChar"/>
         </w:rPr>
-        <w:t xml:space="preserve">cor.test</w:t>
-      </w:r>
-      <w:r>
-        <w:t xml:space="preserve">,</w:t>
-      </w:r>
-      <w:r>
-        <w:t xml:space="preserve"> </w:t>
-      </w:r>
-      <w:r>
-        <w:t xml:space="preserve">(R Core Team 2020)</w:t>
+        <w:t xml:space="preserve">brms</w:t>
+      </w:r>
+      <w:r>
+        <w:t xml:space="preserve">, version 0.70,</w:t>
+      </w:r>
+      <w:r>
+        <w:t xml:space="preserve"> </w:t>
+      </w:r>
+      <w:r>
+        <w:t xml:space="preserve">(Bürkner 2018, 2017)</w:t>
       </w:r>
       <w:r>
         <w:t xml:space="preserve">.</w:t>
@@ -2558,7 +2645,19 @@
         <w:t xml:space="preserve"> </w:t>
       </w:r>
       <w:r>
-        <w:t xml:space="preserve">No correlation was found, so the analysis was completed for each variable independently with no assumed interaction.</w:t>
+        <w:t xml:space="preserve">Six models were created where the dependent variables were 2015 tiller sheath blight incidence, 2015 tiller sheath blight severity, 2015 leaf sheath blight severity; 2016 tiller sheath blight incidence, 2016 tiller sheath blight severity; 2016 leaf sheath blight severity, respectively.</w:t>
+      </w:r>
+      <w:r>
+        <w:t xml:space="preserve"> </w:t>
+      </w:r>
+      <w:r>
+        <w:t xml:space="preserve">The independent variables were the irrigation management and N rate with replicate treated as a random variable.</w:t>
+      </w:r>
+      <w:r>
+        <w:t xml:space="preserve"> </w:t>
+      </w:r>
+      <w:r>
+        <w:t xml:space="preserve">The base levels (control treatments) for the analyses for 2015 were: N rate – N0, irrigation management – puddled and for 2016 they were: N rate – N60, irrigation management – puddled.</w:t>
       </w:r>
     </w:p>
     <w:p>
@@ -2566,7 +2665,25 @@
         <w:pStyle w:val="BodyText"/>
       </w:pPr>
       <w:r>
-        <w:t xml:space="preserve">As most of the data’s residuals did not meet assumptions for normality, the analysis was carried out using Bayesian multivariate generalised linear mixed models implemented in the R package</w:t>
+        <w:t xml:space="preserve">Weakly informative priors and families were set for the fixed effects in each model while the random effects and intercept were selected automatically (Tab. </w:t>
+      </w:r>
+      <w:r>
+        <w:t xml:space="preserve">2</w:t>
+      </w:r>
+      <w:r>
+        <w:t xml:space="preserve">).</w:t>
+      </w:r>
+      <w:r>
+        <w:t xml:space="preserve"> </w:t>
+      </w:r>
+      <w:r>
+        <w:t xml:space="preserve">Four chains were run with a warmup of 5000 and 8000 iterations.</w:t>
+      </w:r>
+      <w:r>
+        <w:t xml:space="preserve"> </w:t>
+      </w:r>
+      <w:r>
+        <w:t xml:space="preserve">Model fit was evaluated visually using</w:t>
       </w:r>
       <w:r>
         <w:t xml:space="preserve"> </w:t>
@@ -2575,16 +2692,22 @@
         <w:rPr>
           <w:rStyle w:val="VerbatimChar"/>
         </w:rPr>
-        <w:t xml:space="preserve">MCMCglmm</w:t>
-      </w:r>
-      <w:r>
-        <w:t xml:space="preserve">, version 2.29,</w:t>
-      </w:r>
-      <w:r>
-        <w:t xml:space="preserve"> </w:t>
-      </w:r>
-      <w:r>
-        <w:t xml:space="preserve">(Hadfield 2010)</w:t>
+        <w:t xml:space="preserve">pp_check()</w:t>
+      </w:r>
+      <w:r>
+        <w:t xml:space="preserve"> </w:t>
+      </w:r>
+      <w:r>
+        <w:t xml:space="preserve">and</w:t>
+      </w:r>
+      <w:r>
+        <w:t xml:space="preserve"> </w:t>
+      </w:r>
+      <w:r>
+        <w:rPr>
+          <w:rStyle w:val="VerbatimChar"/>
+        </w:rPr>
+        <w:t xml:space="preserve">describe_posterior()</w:t>
       </w:r>
       <w:r>
         <w:t xml:space="preserve">.</w:t>
@@ -2593,39 +2716,7 @@
         <w:t xml:space="preserve"> </w:t>
       </w:r>
       <w:r>
-        <w:t xml:space="preserve">Six models were created where the dependent variables were 2015 tiller sheath blight incidence, 2015 tiller sheath blight severity, 2015 leaf sheath blight severity; 2016 tiller sheath blight incidence, 2016 tiller sheath blight severity; 2016 leaf sheath blight severity, respectively.</w:t>
-      </w:r>
-      <w:r>
-        <w:t xml:space="preserve"> </w:t>
-      </w:r>
-      <w:r>
-        <w:t xml:space="preserve">The independent variables were the irrigation management and N rate with replicate treated as a random variable.</w:t>
-      </w:r>
-      <w:r>
-        <w:t xml:space="preserve"> </w:t>
-      </w:r>
-      <w:r>
-        <w:t xml:space="preserve">The base levels (control treatments) for the analyses for 2015 were: N rate — N0, irrigation management — puddled and for 2016 they were: N rate — N60, irrigation management — puddled</w:t>
-      </w:r>
-    </w:p>
-    <w:p>
-      <w:pPr>
-        <w:pStyle w:val="BodyText"/>
-      </w:pPr>
-      <w:r>
-        <w:t xml:space="preserve">Four MCMC chains were run for 55,000 steps with the first 5000 discarded as burn-in.</w:t>
-      </w:r>
-      <w:r>
-        <w:t xml:space="preserve"> </w:t>
-      </w:r>
-      <w:r>
-        <w:t xml:space="preserve">The remaining 50,000 samples were used to determine the posterior distribution of the parameters of the model.</w:t>
-      </w:r>
-      <w:r>
-        <w:t xml:space="preserve"> </w:t>
-      </w:r>
-      <w:r>
-        <w:t xml:space="preserve">The</w:t>
+        <w:t xml:space="preserve">Further fitness was evaluated using the</w:t>
       </w:r>
       <w:r>
         <w:t xml:space="preserve"> </w:t>
@@ -2634,25 +2725,22 @@
         <w:rPr>
           <w:rStyle w:val="VerbatimChar"/>
         </w:rPr>
-        <w:t xml:space="preserve">coda</w:t>
-      </w:r>
-      <w:r>
-        <w:t xml:space="preserve"> </w:t>
-      </w:r>
-      <w:r>
-        <w:t xml:space="preserve">version 0.19-3</w:t>
-      </w:r>
-      <w:r>
-        <w:t xml:space="preserve"> </w:t>
-      </w:r>
-      <w:r>
-        <w:t xml:space="preserve">(Plummer et al. 2006)</w:t>
-      </w:r>
-      <w:r>
-        <w:t xml:space="preserve"> </w:t>
-      </w:r>
-      <w:r>
-        <w:t xml:space="preserve">package was used to provide utilities to check MCMC chain convergence using visual inspection of resulting trace graphs and the Gelman-Rubin test.</w:t>
+        <w:t xml:space="preserve">describe_posterior()</w:t>
+      </w:r>
+      <w:r>
+        <w:t xml:space="preserve"> </w:t>
+      </w:r>
+      <w:r>
+        <w:t xml:space="preserve">function from bayestestR, version 0.70,</w:t>
+      </w:r>
+      <w:r>
+        <w:t xml:space="preserve"> </w:t>
+      </w:r>
+      <w:r>
+        <w:t xml:space="preserve">(Makowski et al. 2019)</w:t>
+      </w:r>
+      <w:r>
+        <w:t xml:space="preserve">.</w:t>
       </w:r>
     </w:p>
     <w:p>
@@ -3470,17 +3558,37 @@
       </w:r>
     </w:p>
     <w:bookmarkEnd w:id="39"/>
-    <w:bookmarkStart w:id="40" w:name="ref-Castilla1996"/>
+    <w:bookmarkStart w:id="40" w:name="ref-Buerkner2018"/>
     <w:p>
       <w:pPr>
         <w:pStyle w:val="Bibliography"/>
       </w:pPr>
       <w:r>
+        <w:t xml:space="preserve">Bürkner, P.-C. 2018. Advanced Bayesian multilevel modeling with the R package brms. The R Journal. 10:395–411.</w:t>
+      </w:r>
+    </w:p>
+    <w:bookmarkEnd w:id="40"/>
+    <w:bookmarkStart w:id="41" w:name="ref-Buerkner2017"/>
+    <w:p>
+      <w:pPr>
+        <w:pStyle w:val="Bibliography"/>
+      </w:pPr>
+      <w:r>
+        <w:t xml:space="preserve">Bürkner, P.-C. 2017. brms: An R package for Bayesian multilevel models using Stan. Journal of Statistical Software. 80:1–28.</w:t>
+      </w:r>
+    </w:p>
+    <w:bookmarkEnd w:id="41"/>
+    <w:bookmarkStart w:id="42" w:name="ref-Castilla1996"/>
+    <w:p>
+      <w:pPr>
+        <w:pStyle w:val="Bibliography"/>
+      </w:pPr>
+      <w:r>
         <w:t xml:space="preserve">Castilla, N. P., Leano, R. M., Elazhour, F. A., Teng, P. S., and Savary, S. 1996. Effects of plant contact, inoculation pattern, leaf wetness regime, and nitrogen supply on inoculum efficiency in rice sheath blight. Journal of Phytopathology. 144:187–192.</w:t>
       </w:r>
     </w:p>
-    <w:bookmarkEnd w:id="40"/>
-    <w:bookmarkStart w:id="41" w:name="ref-Dawe2005"/>
+    <w:bookmarkEnd w:id="42"/>
+    <w:bookmarkStart w:id="43" w:name="ref-Dawe2005"/>
     <w:p>
       <w:pPr>
         <w:pStyle w:val="Bibliography"/>
@@ -3489,8 +3597,8 @@
         <w:t xml:space="preserve">Dawe, D. 2005. Increasing water productivity in rice-based systems in Asia–past trends, current problems, and future prospects. Plant Production Science. 8:221–230.</w:t>
       </w:r>
     </w:p>
-    <w:bookmarkEnd w:id="41"/>
-    <w:bookmarkStart w:id="43" w:name="ref-agricolae2020"/>
+    <w:bookmarkEnd w:id="43"/>
+    <w:bookmarkStart w:id="45" w:name="ref-agricolae2020"/>
     <w:p>
       <w:pPr>
         <w:pStyle w:val="Bibliography"/>
@@ -3513,7 +3621,7 @@
       <w:r>
         <w:t xml:space="preserve"> </w:t>
       </w:r>
-      <w:hyperlink r:id="rId42">
+      <w:hyperlink r:id="rId44">
         <w:r>
           <w:rPr>
             <w:rStyle w:val="Hyperlink"/>
@@ -3525,8 +3633,8 @@
         <w:t xml:space="preserve">.</w:t>
       </w:r>
     </w:p>
-    <w:bookmarkEnd w:id="43"/>
-    <w:bookmarkStart w:id="45" w:name="ref-Dossa2017"/>
+    <w:bookmarkEnd w:id="45"/>
+    <w:bookmarkStart w:id="47" w:name="ref-Dossa2017"/>
     <w:p>
       <w:pPr>
         <w:pStyle w:val="Bibliography"/>
@@ -3537,7 +3645,7 @@
       <w:r>
         <w:t xml:space="preserve"> </w:t>
       </w:r>
-      <w:hyperlink r:id="rId44">
+      <w:hyperlink r:id="rId46">
         <w:r>
           <w:rPr>
             <w:rStyle w:val="Hyperlink"/>
@@ -3552,8 +3660,8 @@
         <w:t xml:space="preserve">[Accessed June 17, 2020].</w:t>
       </w:r>
     </w:p>
-    <w:bookmarkEnd w:id="45"/>
-    <w:bookmarkStart w:id="46" w:name="ref-Duku2016"/>
+    <w:bookmarkEnd w:id="47"/>
+    <w:bookmarkStart w:id="48" w:name="ref-Duku2016"/>
     <w:p>
       <w:pPr>
         <w:pStyle w:val="Bibliography"/>
@@ -3562,8 +3670,8 @@
         <w:t xml:space="preserve">Duku, C., Sparks, A. H., and Zwart, S. J. 2016. Spatial modelling of rice yield losses in Tanzania due to bacterial leaf blight and leaf blast in a changing climate. Climatic Change. 135:569–583.</w:t>
       </w:r>
     </w:p>
-    <w:bookmarkEnd w:id="46"/>
-    <w:bookmarkStart w:id="47" w:name="ref-GRiSP2013"/>
+    <w:bookmarkEnd w:id="48"/>
+    <w:bookmarkStart w:id="49" w:name="ref-GRiSP2013"/>
     <w:p>
       <w:pPr>
         <w:pStyle w:val="Bibliography"/>
@@ -3584,38 +3692,14 @@
         <w:t xml:space="preserve">. eds. Jay Maclean, Bill Hardy, and Gene Hettel. IRRI.</w:t>
       </w:r>
     </w:p>
-    <w:bookmarkEnd w:id="47"/>
-    <w:bookmarkStart w:id="48" w:name="ref-Groth2008"/>
+    <w:bookmarkEnd w:id="49"/>
+    <w:bookmarkStart w:id="50" w:name="ref-Groth2008"/>
     <w:p>
       <w:pPr>
         <w:pStyle w:val="Bibliography"/>
       </w:pPr>
       <w:r>
         <w:t xml:space="preserve">Groth, D. E. 2008. Effects of cultivar resistance and single fungicide application on rice sheath blight, yield, and quality. Crop Protection. 27:1125–1130.</w:t>
-      </w:r>
-    </w:p>
-    <w:bookmarkEnd w:id="48"/>
-    <w:bookmarkStart w:id="50" w:name="ref-MCMCglmm2010"/>
-    <w:p>
-      <w:pPr>
-        <w:pStyle w:val="Bibliography"/>
-      </w:pPr>
-      <w:r>
-        <w:t xml:space="preserve">Hadfield, J. D. 2010. MCMC methods for multi-response generalized linear mixed models: The MCMCglmm R package. Journal of Statistical Software. 33:1–22 Available at:</w:t>
-      </w:r>
-      <w:r>
-        <w:t xml:space="preserve"> </w:t>
-      </w:r>
-      <w:hyperlink r:id="rId49">
-        <w:r>
-          <w:rPr>
-            <w:rStyle w:val="Hyperlink"/>
-          </w:rPr>
-          <w:t xml:space="preserve">http://www.jstatsoft.org/v33/i02/</w:t>
-        </w:r>
-      </w:hyperlink>
-      <w:r>
-        <w:t xml:space="preserve">.</w:t>
       </w:r>
     </w:p>
     <w:bookmarkEnd w:id="50"/>
@@ -3705,17 +3789,41 @@
       </w:r>
     </w:p>
     <w:bookmarkEnd w:id="57"/>
-    <w:bookmarkStart w:id="58" w:name="ref-Marchetti1991"/>
+    <w:bookmarkStart w:id="59" w:name="ref-Makowski2019"/>
     <w:p>
       <w:pPr>
         <w:pStyle w:val="Bibliography"/>
       </w:pPr>
       <w:r>
+        <w:t xml:space="preserve">Makowski, D., Ben-Shachar, M. S., and Lüdecke, D. 2019. BayestestR: Describing effects and their uncertainty, existence and significance within the bayesian framework. Journal of Open Source Software. 4:1541 Available at:</w:t>
+      </w:r>
+      <w:r>
+        <w:t xml:space="preserve"> </w:t>
+      </w:r>
+      <w:hyperlink r:id="rId58">
+        <w:r>
+          <w:rPr>
+            <w:rStyle w:val="Hyperlink"/>
+          </w:rPr>
+          <w:t xml:space="preserve">https://joss.theoj.org/papers/10.21105/joss.01541</w:t>
+        </w:r>
+      </w:hyperlink>
+      <w:r>
+        <w:t xml:space="preserve">.</w:t>
+      </w:r>
+    </w:p>
+    <w:bookmarkEnd w:id="59"/>
+    <w:bookmarkStart w:id="60" w:name="ref-Marchetti1991"/>
+    <w:p>
+      <w:pPr>
+        <w:pStyle w:val="Bibliography"/>
+      </w:pPr>
+      <w:r>
         <w:t xml:space="preserve">Marchetti, M. A., and Bollich, C. N. 1991. Quantification of the relationship between sheath blight severity and yield loss in rice. Plant Disease.</w:t>
       </w:r>
     </w:p>
-    <w:bookmarkEnd w:id="58"/>
-    <w:bookmarkStart w:id="60" w:name="ref-MOEF2015"/>
+    <w:bookmarkEnd w:id="60"/>
+    <w:bookmarkStart w:id="62" w:name="ref-MOEF2015"/>
     <w:p>
       <w:pPr>
         <w:pStyle w:val="Bibliography"/>
@@ -3726,36 +3834,12 @@
       <w:r>
         <w:t xml:space="preserve"> </w:t>
       </w:r>
-      <w:hyperlink r:id="rId59">
+      <w:hyperlink r:id="rId61">
         <w:r>
           <w:rPr>
             <w:rStyle w:val="Hyperlink"/>
           </w:rPr>
           <w:t xml:space="preserve">http://www4.unfccc.int/ndcregistry/PublishedDocuments/Bangladesh%20First/INDC_2015_of_Bangladesh.pdf</w:t>
-        </w:r>
-      </w:hyperlink>
-      <w:r>
-        <w:t xml:space="preserve">.</w:t>
-      </w:r>
-    </w:p>
-    <w:bookmarkEnd w:id="60"/>
-    <w:bookmarkStart w:id="62" w:name="ref-coda2006"/>
-    <w:p>
-      <w:pPr>
-        <w:pStyle w:val="Bibliography"/>
-      </w:pPr>
-      <w:r>
-        <w:t xml:space="preserve">Plummer, M., Best, N., Cowles, K., and Vines, K. 2006. CODA: Convergence diagnosis and output analysis for MCMC. R News. 6:7–11 Available at:</w:t>
-      </w:r>
-      <w:r>
-        <w:t xml:space="preserve"> </w:t>
-      </w:r>
-      <w:hyperlink r:id="rId61">
-        <w:r>
-          <w:rPr>
-            <w:rStyle w:val="Hyperlink"/>
-          </w:rPr>
-          <w:t xml:space="preserve">https://journal.r-project.org/archive/</w:t>
         </w:r>
       </w:hyperlink>
       <w:r>
@@ -4135,9 +4219,9 @@
       <w:pPr>
         <w:pStyle w:val="Heading1"/>
       </w:pPr>
-      <w:bookmarkStart w:id="88" w:name="table"/>
-      <w:r>
-        <w:t xml:space="preserve">Table</w:t>
+      <w:bookmarkStart w:id="88" w:name="tables"/>
+      <w:r>
+        <w:t xml:space="preserve">Tables</w:t>
       </w:r>
       <w:bookmarkEnd w:id="88"/>
     </w:p>
@@ -4146,57 +4230,57 @@
         <w:pStyle w:val="TableCaption"/>
       </w:pPr>
       <w:r>
-        <w:t xml:space="preserve">(#tab:N-rates) Nitrogen application rates for 2015 and 2016 in kilograms per hectare. Five different nitrogen treatments were applied depending on the experiment. In the 2015 experiment three nitrogen rate treatments were applied: no N (N0), 100 kg/ha N (N100) and 180 kg/ha N (N120). In the 2016 experiment, two nitrogen rate treatments were applied: 60 kg/ha N (N60) and 180 kg/ha N (N180). Treatments in both years were applied in splits at: basal, tillering growth stages for all treatments and panicle initiation growth stage for treatments with three applications.</w:t>
-      </w:r>
-    </w:p>
-    <w:tbl>
+        <w:t xml:space="preserve">(#tab:Table-1) Nitrogen application rates for 2015 and 2016 in kilograms per hectare. Five different nitrogen treatments were applied depending on the experiment. In the 2015 experiment three nitrogen rate treatments were applied: no N (N0), 100&amp;amp;nbsp;kg/ha N (N100) and 180&amp;amp;nbsp;kg/ha N (N120). In the 2016 experiment, two nitrogen rate treatments were applied: 60&amp;amp;nbsp;kg/ha N (N60) and 180&amp;amp;nbsp;kg/ha N (N180). Treatments in both years were applied in splits at: basal, tillering growth stages for all treatments and panicle initiation growth stage for treatments with three applications.</w:t>
+      </w:r>
+    </w:p>
+    <w:tbl xmlns:w="http://schemas.openxmlformats.org/wordprocessingml/2006/main" xmlns:r="http://schemas.openxmlformats.org/officeDocument/2006/relationships" xmlns:w14="http://schemas.microsoft.com/office/word/2010/wordml" xmlns:wp="http://schemas.openxmlformats.org/drawingml/2006/wordprocessingDrawing" xmlns:a="http://schemas.openxmlformats.org/drawingml/2006/main" xmlns:pic="http://schemas.openxmlformats.org/drawingml/2006/picture">
       <w:tblPr>
-        <w:tblStyle w:val="Table"/>
-        <w:tblW w:type="pct" w:w="4166.666666666666"/>
-        <w:tblLook w:firstRow="1"/>
-        <w:tblCaption w:val="(#tab:N-rates) Nitrogen application rates for 2015 and 2016 in kilograms per hectare. Five different nitrogen treatments were applied depending on the experiment. In the 2015 experiment three nitrogen rate treatments were applied: no N (N0), 100 kg/ha N (N100) and 180 kg/ha N (N120). In the 2016 experiment, two nitrogen rate treatments were applied: 60 kg/ha N (N60) and 180 kg/ha N (N180). Treatments in both years were applied in splits at: basal, tillering growth stages for all treatments and panicle initiation growth stage for treatments with three applications."/>
+        NA"/&gt;
+        <w:tblLayout w:type="fixed"/>
+        <w:jc w:val="center"/>
+        <w:tblW w:type="dxa" w:w="4320"/>
+        <w:tblLook w:firstRow="1" w:lastRow="0" w:firstColumn="0" w:lastColumn="0" w:noHBand="0" w:noVBand="1"/>
       </w:tblPr>
       <w:tblGrid>
-        <w:gridCol w:w="1210"/>
-        <w:gridCol w:w="880"/>
-        <w:gridCol w:w="880"/>
-        <w:gridCol w:w="1320"/>
-        <w:gridCol w:w="2310"/>
+        <w:gridCol w:w="1080"/>
+        <w:gridCol w:w="1080"/>
+        <w:gridCol w:w="1080"/>
+        <w:gridCol w:w="1080"/>
       </w:tblGrid>
       <w:tr>
         <w:trPr>
-          <w:cnfStyle w:firstRow="1"/>
+          <w:cantSplit/>
+          <w:trHeight w:val="360" w:hRule="auto"/>
+          <w:tblHeader/>
         </w:trPr>
         <w:tc>
           <w:tcPr>
             <w:tcBorders>
-              <w:bottom w:val="single"/>
+              <w:bottom w:val="single" w:sz="16" w:space="0" w:color="000000"/>
+              <w:top w:val="single" w:sz="16" w:space="0" w:color="000000"/>
             </w:tcBorders>
-            <w:vAlign w:val="bottom"/>
+            <w:shd w:val="clear" w:color="auto" w:fill="FFFFFF"/>
+            <w:tcMar>
+              <w:top w:w="0" w:type="dxa"/>
+              <w:bottom w:w="0" w:type="dxa"/>
+              <w:left w:w="0" w:type="dxa"/>
+              <w:right w:w="0" w:type="dxa"/>
+            </w:tcMar>
+            <w:vAlign w:val="center"/>
           </w:tcPr>
           <w:p>
             <w:pPr>
-              <w:pStyle w:val="Compact"/>
-              <w:jc w:val="center"/>
+              <w:jc w:val="right"/>
+              <w:spacing w:after="40" w:before="40"/>
+              <w:ind w:firstLine="0" w:left="100" w:right="100"/>
             </w:pPr>
-            <w:r>
-              <w:t xml:space="preserve"> </w:t>
-            </w:r>
-          </w:p>
-        </w:tc>
-        <w:tc>
-          <w:tcPr>
-            <w:tcBorders>
-              <w:bottom w:val="single"/>
-            </w:tcBorders>
-            <w:vAlign w:val="bottom"/>
-          </w:tcPr>
-          <w:p>
-            <w:pPr>
-              <w:pStyle w:val="Compact"/>
-              <w:jc w:val="center"/>
-            </w:pPr>
-            <w:r>
+            <w:r xmlns:w="http://schemas.openxmlformats.org/wordprocessingml/2006/main" xmlns:wp="http://schemas.openxmlformats.org/drawingml/2006/wordprocessingDrawing" xmlns:r="http://schemas.openxmlformats.org/officeDocument/2006/relationships" xmlns:w14="http://schemas.microsoft.com/office/word/2010/wordml">
+              <w:rPr>
+                <w:rFonts w:ascii="Roboto" w:hAnsi="Roboto" w:eastAsia="Roboto" w:cs="Roboto"/>
+                <w:sz w:val="22"/>
+                <w:szCs w:val="22"/>
+                <w:color w:val="111111"/>
+              </w:rPr>
               <w:t xml:space="preserve">Total</w:t>
             </w:r>
           </w:p>
@@ -4204,16 +4288,31 @@
         <w:tc>
           <w:tcPr>
             <w:tcBorders>
-              <w:bottom w:val="single"/>
+              <w:bottom w:val="single" w:sz="16" w:space="0" w:color="000000"/>
+              <w:top w:val="single" w:sz="16" w:space="0" w:color="000000"/>
             </w:tcBorders>
-            <w:vAlign w:val="bottom"/>
+            <w:shd w:val="clear" w:color="auto" w:fill="FFFFFF"/>
+            <w:tcMar>
+              <w:top w:w="0" w:type="dxa"/>
+              <w:bottom w:w="0" w:type="dxa"/>
+              <w:left w:w="0" w:type="dxa"/>
+              <w:right w:w="0" w:type="dxa"/>
+            </w:tcMar>
+            <w:vAlign w:val="center"/>
           </w:tcPr>
           <w:p>
             <w:pPr>
-              <w:pStyle w:val="Compact"/>
-              <w:jc w:val="center"/>
+              <w:jc w:val="right"/>
+              <w:spacing w:after="40" w:before="40"/>
+              <w:ind w:firstLine="0" w:left="100" w:right="100"/>
             </w:pPr>
-            <w:r>
+            <w:r xmlns:w="http://schemas.openxmlformats.org/wordprocessingml/2006/main" xmlns:wp="http://schemas.openxmlformats.org/drawingml/2006/wordprocessingDrawing" xmlns:r="http://schemas.openxmlformats.org/officeDocument/2006/relationships" xmlns:w14="http://schemas.microsoft.com/office/word/2010/wordml">
+              <w:rPr>
+                <w:rFonts w:ascii="Roboto" w:hAnsi="Roboto" w:eastAsia="Roboto" w:cs="Roboto"/>
+                <w:sz w:val="22"/>
+                <w:szCs w:val="22"/>
+                <w:color w:val="111111"/>
+              </w:rPr>
               <w:t xml:space="preserve">Basal</w:t>
             </w:r>
           </w:p>
@@ -4221,16 +4320,31 @@
         <w:tc>
           <w:tcPr>
             <w:tcBorders>
-              <w:bottom w:val="single"/>
+              <w:bottom w:val="single" w:sz="16" w:space="0" w:color="000000"/>
+              <w:top w:val="single" w:sz="16" w:space="0" w:color="000000"/>
             </w:tcBorders>
-            <w:vAlign w:val="bottom"/>
+            <w:shd w:val="clear" w:color="auto" w:fill="FFFFFF"/>
+            <w:tcMar>
+              <w:top w:w="0" w:type="dxa"/>
+              <w:bottom w:w="0" w:type="dxa"/>
+              <w:left w:w="0" w:type="dxa"/>
+              <w:right w:w="0" w:type="dxa"/>
+            </w:tcMar>
+            <w:vAlign w:val="center"/>
           </w:tcPr>
           <w:p>
             <w:pPr>
-              <w:pStyle w:val="Compact"/>
-              <w:jc w:val="center"/>
+              <w:jc w:val="right"/>
+              <w:spacing w:after="40" w:before="40"/>
+              <w:ind w:firstLine="0" w:left="100" w:right="100"/>
             </w:pPr>
-            <w:r>
+            <w:r xmlns:w="http://schemas.openxmlformats.org/wordprocessingml/2006/main" xmlns:wp="http://schemas.openxmlformats.org/drawingml/2006/wordprocessingDrawing" xmlns:r="http://schemas.openxmlformats.org/officeDocument/2006/relationships" xmlns:w14="http://schemas.microsoft.com/office/word/2010/wordml">
+              <w:rPr>
+                <w:rFonts w:ascii="Roboto" w:hAnsi="Roboto" w:eastAsia="Roboto" w:cs="Roboto"/>
+                <w:sz w:val="22"/>
+                <w:szCs w:val="22"/>
+                <w:color w:val="111111"/>
+              </w:rPr>
               <w:t xml:space="preserve">Tillering</w:t>
             </w:r>
           </w:p>
@@ -4238,317 +4352,2384 @@
         <w:tc>
           <w:tcPr>
             <w:tcBorders>
-              <w:bottom w:val="single"/>
+              <w:bottom w:val="single" w:sz="16" w:space="0" w:color="000000"/>
+              <w:top w:val="single" w:sz="16" w:space="0" w:color="000000"/>
             </w:tcBorders>
-            <w:vAlign w:val="bottom"/>
+            <w:shd w:val="clear" w:color="auto" w:fill="FFFFFF"/>
+            <w:tcMar>
+              <w:top w:w="0" w:type="dxa"/>
+              <w:bottom w:w="0" w:type="dxa"/>
+              <w:left w:w="0" w:type="dxa"/>
+              <w:right w:w="0" w:type="dxa"/>
+            </w:tcMar>
+            <w:vAlign w:val="center"/>
           </w:tcPr>
           <w:p>
             <w:pPr>
-              <w:pStyle w:val="Compact"/>
-              <w:jc w:val="center"/>
+              <w:jc w:val="right"/>
+              <w:spacing w:after="40" w:before="40"/>
+              <w:ind w:firstLine="0" w:left="100" w:right="100"/>
             </w:pPr>
-            <w:r>
+            <w:r xmlns:w="http://schemas.openxmlformats.org/wordprocessingml/2006/main" xmlns:wp="http://schemas.openxmlformats.org/drawingml/2006/wordprocessingDrawing" xmlns:r="http://schemas.openxmlformats.org/officeDocument/2006/relationships" xmlns:w14="http://schemas.microsoft.com/office/word/2010/wordml">
+              <w:rPr>
+                <w:rFonts w:ascii="Roboto" w:hAnsi="Roboto" w:eastAsia="Roboto" w:cs="Roboto"/>
+                <w:sz w:val="22"/>
+                <w:szCs w:val="22"/>
+                <w:color w:val="111111"/>
+              </w:rPr>
               <w:t xml:space="preserve">Panicle Initiation</w:t>
             </w:r>
           </w:p>
         </w:tc>
       </w:tr>
       <w:tr>
+        <w:trPr>
+          <w:cantSplit/>
+          <w:trHeight w:val="360" w:hRule="auto"/>
+        </w:trPr>
         <w:tc>
+          <w:tcPr>
+            <w:tcBorders/>
+            <w:shd w:val="clear" w:color="auto" w:fill="FFFFFF"/>
+            <w:tcMar>
+              <w:top w:w="0" w:type="dxa"/>
+              <w:bottom w:w="0" w:type="dxa"/>
+              <w:left w:w="0" w:type="dxa"/>
+              <w:right w:w="0" w:type="dxa"/>
+            </w:tcMar>
+            <w:vAlign w:val="center"/>
+          </w:tcPr>
           <w:p>
             <w:pPr>
-              <w:pStyle w:val="Compact"/>
-              <w:jc w:val="center"/>
+              <w:jc w:val="right"/>
+              <w:spacing w:after="40" w:before="40"/>
+              <w:ind w:firstLine="0" w:left="100" w:right="100"/>
             </w:pPr>
-            <w:r>
+            <w:r xmlns:w="http://schemas.openxmlformats.org/wordprocessingml/2006/main" xmlns:wp="http://schemas.openxmlformats.org/drawingml/2006/wordprocessingDrawing" xmlns:r="http://schemas.openxmlformats.org/officeDocument/2006/relationships" xmlns:w14="http://schemas.microsoft.com/office/word/2010/wordml">
               <w:rPr>
-                <w:b/>
+                <w:rFonts w:ascii="Roboto" w:hAnsi="Roboto" w:eastAsia="Roboto" w:cs="Roboto"/>
+                <w:sz w:val="22"/>
+                <w:szCs w:val="22"/>
+                <w:color w:val="111111"/>
               </w:rPr>
-              <w:t xml:space="preserve">N0</w:t>
-            </w:r>
-          </w:p>
-        </w:tc>
-        <w:tc>
-          <w:p>
-            <w:pPr>
-              <w:pStyle w:val="Compact"/>
-              <w:jc w:val="center"/>
-            </w:pPr>
-            <w:r>
               <w:t xml:space="preserve">0</w:t>
             </w:r>
           </w:p>
         </w:tc>
         <w:tc>
+          <w:tcPr>
+            <w:tcBorders/>
+            <w:shd w:val="clear" w:color="auto" w:fill="FFFFFF"/>
+            <w:tcMar>
+              <w:top w:w="0" w:type="dxa"/>
+              <w:bottom w:w="0" w:type="dxa"/>
+              <w:left w:w="0" w:type="dxa"/>
+              <w:right w:w="0" w:type="dxa"/>
+            </w:tcMar>
+            <w:vAlign w:val="center"/>
+          </w:tcPr>
           <w:p>
             <w:pPr>
-              <w:pStyle w:val="Compact"/>
-              <w:jc w:val="center"/>
+              <w:jc w:val="right"/>
+              <w:spacing w:after="40" w:before="40"/>
+              <w:ind w:firstLine="0" w:left="100" w:right="100"/>
             </w:pPr>
-            <w:r>
+            <w:r xmlns:w="http://schemas.openxmlformats.org/wordprocessingml/2006/main" xmlns:wp="http://schemas.openxmlformats.org/drawingml/2006/wordprocessingDrawing" xmlns:r="http://schemas.openxmlformats.org/officeDocument/2006/relationships" xmlns:w14="http://schemas.microsoft.com/office/word/2010/wordml">
+              <w:rPr>
+                <w:rFonts w:ascii="Roboto" w:hAnsi="Roboto" w:eastAsia="Roboto" w:cs="Roboto"/>
+                <w:sz w:val="22"/>
+                <w:szCs w:val="22"/>
+                <w:color w:val="111111"/>
+              </w:rPr>
               <w:t xml:space="preserve">0</w:t>
             </w:r>
           </w:p>
         </w:tc>
         <w:tc>
+          <w:tcPr>
+            <w:tcBorders/>
+            <w:shd w:val="clear" w:color="auto" w:fill="FFFFFF"/>
+            <w:tcMar>
+              <w:top w:w="0" w:type="dxa"/>
+              <w:bottom w:w="0" w:type="dxa"/>
+              <w:left w:w="0" w:type="dxa"/>
+              <w:right w:w="0" w:type="dxa"/>
+            </w:tcMar>
+            <w:vAlign w:val="center"/>
+          </w:tcPr>
           <w:p>
             <w:pPr>
-              <w:pStyle w:val="Compact"/>
-              <w:jc w:val="center"/>
+              <w:jc w:val="right"/>
+              <w:spacing w:after="40" w:before="40"/>
+              <w:ind w:firstLine="0" w:left="100" w:right="100"/>
             </w:pPr>
-            <w:r>
+            <w:r xmlns:w="http://schemas.openxmlformats.org/wordprocessingml/2006/main" xmlns:wp="http://schemas.openxmlformats.org/drawingml/2006/wordprocessingDrawing" xmlns:r="http://schemas.openxmlformats.org/officeDocument/2006/relationships" xmlns:w14="http://schemas.microsoft.com/office/word/2010/wordml">
+              <w:rPr>
+                <w:rFonts w:ascii="Roboto" w:hAnsi="Roboto" w:eastAsia="Roboto" w:cs="Roboto"/>
+                <w:sz w:val="22"/>
+                <w:szCs w:val="22"/>
+                <w:color w:val="111111"/>
+              </w:rPr>
               <w:t xml:space="preserve">0</w:t>
             </w:r>
           </w:p>
         </w:tc>
         <w:tc>
+          <w:tcPr>
+            <w:tcBorders/>
+            <w:shd w:val="clear" w:color="auto" w:fill="FFFFFF"/>
+            <w:tcMar>
+              <w:top w:w="0" w:type="dxa"/>
+              <w:bottom w:w="0" w:type="dxa"/>
+              <w:left w:w="0" w:type="dxa"/>
+              <w:right w:w="0" w:type="dxa"/>
+            </w:tcMar>
+            <w:vAlign w:val="center"/>
+          </w:tcPr>
           <w:p>
             <w:pPr>
-              <w:pStyle w:val="Compact"/>
-              <w:jc w:val="center"/>
+              <w:jc w:val="right"/>
+              <w:spacing w:after="40" w:before="40"/>
+              <w:ind w:firstLine="0" w:left="100" w:right="100"/>
             </w:pPr>
-            <w:r>
+            <w:r xmlns:w="http://schemas.openxmlformats.org/wordprocessingml/2006/main" xmlns:wp="http://schemas.openxmlformats.org/drawingml/2006/wordprocessingDrawing" xmlns:r="http://schemas.openxmlformats.org/officeDocument/2006/relationships" xmlns:w14="http://schemas.microsoft.com/office/word/2010/wordml">
+              <w:rPr>
+                <w:rFonts w:ascii="Roboto" w:hAnsi="Roboto" w:eastAsia="Roboto" w:cs="Roboto"/>
+                <w:sz w:val="22"/>
+                <w:szCs w:val="22"/>
+                <w:color w:val="111111"/>
+              </w:rPr>
               <w:t xml:space="preserve">0</w:t>
             </w:r>
           </w:p>
         </w:tc>
       </w:tr>
       <w:tr>
+        <w:trPr>
+          <w:cantSplit/>
+          <w:trHeight w:val="360" w:hRule="auto"/>
+        </w:trPr>
         <w:tc>
+          <w:tcPr>
+            <w:tcBorders/>
+            <w:shd w:val="clear" w:color="auto" w:fill="FFFFFF"/>
+            <w:tcMar>
+              <w:top w:w="0" w:type="dxa"/>
+              <w:bottom w:w="0" w:type="dxa"/>
+              <w:left w:w="0" w:type="dxa"/>
+              <w:right w:w="0" w:type="dxa"/>
+            </w:tcMar>
+            <w:vAlign w:val="center"/>
+          </w:tcPr>
           <w:p>
             <w:pPr>
-              <w:pStyle w:val="Compact"/>
-              <w:jc w:val="center"/>
+              <w:jc w:val="right"/>
+              <w:spacing w:after="40" w:before="40"/>
+              <w:ind w:firstLine="0" w:left="100" w:right="100"/>
             </w:pPr>
-            <w:r>
+            <w:r xmlns:w="http://schemas.openxmlformats.org/wordprocessingml/2006/main" xmlns:wp="http://schemas.openxmlformats.org/drawingml/2006/wordprocessingDrawing" xmlns:r="http://schemas.openxmlformats.org/officeDocument/2006/relationships" xmlns:w14="http://schemas.microsoft.com/office/word/2010/wordml">
               <w:rPr>
-                <w:b/>
+                <w:rFonts w:ascii="Roboto" w:hAnsi="Roboto" w:eastAsia="Roboto" w:cs="Roboto"/>
+                <w:sz w:val="22"/>
+                <w:szCs w:val="22"/>
+                <w:color w:val="111111"/>
               </w:rPr>
-              <w:t xml:space="preserve">N100</w:t>
-            </w:r>
-          </w:p>
-        </w:tc>
-        <w:tc>
-          <w:p>
-            <w:pPr>
-              <w:pStyle w:val="Compact"/>
-              <w:jc w:val="center"/>
-            </w:pPr>
-            <w:r>
               <w:t xml:space="preserve">100</w:t>
             </w:r>
           </w:p>
         </w:tc>
         <w:tc>
+          <w:tcPr>
+            <w:tcBorders/>
+            <w:shd w:val="clear" w:color="auto" w:fill="FFFFFF"/>
+            <w:tcMar>
+              <w:top w:w="0" w:type="dxa"/>
+              <w:bottom w:w="0" w:type="dxa"/>
+              <w:left w:w="0" w:type="dxa"/>
+              <w:right w:w="0" w:type="dxa"/>
+            </w:tcMar>
+            <w:vAlign w:val="center"/>
+          </w:tcPr>
           <w:p>
             <w:pPr>
-              <w:pStyle w:val="Compact"/>
-              <w:jc w:val="center"/>
+              <w:jc w:val="right"/>
+              <w:spacing w:after="40" w:before="40"/>
+              <w:ind w:firstLine="0" w:left="100" w:right="100"/>
             </w:pPr>
-            <w:r>
+            <w:r xmlns:w="http://schemas.openxmlformats.org/wordprocessingml/2006/main" xmlns:wp="http://schemas.openxmlformats.org/drawingml/2006/wordprocessingDrawing" xmlns:r="http://schemas.openxmlformats.org/officeDocument/2006/relationships" xmlns:w14="http://schemas.microsoft.com/office/word/2010/wordml">
+              <w:rPr>
+                <w:rFonts w:ascii="Roboto" w:hAnsi="Roboto" w:eastAsia="Roboto" w:cs="Roboto"/>
+                <w:sz w:val="22"/>
+                <w:szCs w:val="22"/>
+                <w:color w:val="111111"/>
+              </w:rPr>
               <w:t xml:space="preserve">60</w:t>
             </w:r>
           </w:p>
         </w:tc>
         <w:tc>
+          <w:tcPr>
+            <w:tcBorders/>
+            <w:shd w:val="clear" w:color="auto" w:fill="FFFFFF"/>
+            <w:tcMar>
+              <w:top w:w="0" w:type="dxa"/>
+              <w:bottom w:w="0" w:type="dxa"/>
+              <w:left w:w="0" w:type="dxa"/>
+              <w:right w:w="0" w:type="dxa"/>
+            </w:tcMar>
+            <w:vAlign w:val="center"/>
+          </w:tcPr>
           <w:p>
             <w:pPr>
-              <w:pStyle w:val="Compact"/>
-              <w:jc w:val="center"/>
+              <w:jc w:val="right"/>
+              <w:spacing w:after="40" w:before="40"/>
+              <w:ind w:firstLine="0" w:left="100" w:right="100"/>
             </w:pPr>
-            <w:r>
+            <w:r xmlns:w="http://schemas.openxmlformats.org/wordprocessingml/2006/main" xmlns:wp="http://schemas.openxmlformats.org/drawingml/2006/wordprocessingDrawing" xmlns:r="http://schemas.openxmlformats.org/officeDocument/2006/relationships" xmlns:w14="http://schemas.microsoft.com/office/word/2010/wordml">
+              <w:rPr>
+                <w:rFonts w:ascii="Roboto" w:hAnsi="Roboto" w:eastAsia="Roboto" w:cs="Roboto"/>
+                <w:sz w:val="22"/>
+                <w:szCs w:val="22"/>
+                <w:color w:val="111111"/>
+              </w:rPr>
               <w:t xml:space="preserve">20</w:t>
             </w:r>
           </w:p>
         </w:tc>
         <w:tc>
+          <w:tcPr>
+            <w:tcBorders/>
+            <w:shd w:val="clear" w:color="auto" w:fill="FFFFFF"/>
+            <w:tcMar>
+              <w:top w:w="0" w:type="dxa"/>
+              <w:bottom w:w="0" w:type="dxa"/>
+              <w:left w:w="0" w:type="dxa"/>
+              <w:right w:w="0" w:type="dxa"/>
+            </w:tcMar>
+            <w:vAlign w:val="center"/>
+          </w:tcPr>
           <w:p>
             <w:pPr>
-              <w:pStyle w:val="Compact"/>
-              <w:jc w:val="center"/>
+              <w:jc w:val="right"/>
+              <w:spacing w:after="40" w:before="40"/>
+              <w:ind w:firstLine="0" w:left="100" w:right="100"/>
             </w:pPr>
-            <w:r>
+            <w:r xmlns:w="http://schemas.openxmlformats.org/wordprocessingml/2006/main" xmlns:wp="http://schemas.openxmlformats.org/drawingml/2006/wordprocessingDrawing" xmlns:r="http://schemas.openxmlformats.org/officeDocument/2006/relationships" xmlns:w14="http://schemas.microsoft.com/office/word/2010/wordml">
+              <w:rPr>
+                <w:rFonts w:ascii="Roboto" w:hAnsi="Roboto" w:eastAsia="Roboto" w:cs="Roboto"/>
+                <w:sz w:val="22"/>
+                <w:szCs w:val="22"/>
+                <w:color w:val="111111"/>
+              </w:rPr>
               <w:t xml:space="preserve">20</w:t>
             </w:r>
           </w:p>
         </w:tc>
       </w:tr>
       <w:tr>
+        <w:trPr>
+          <w:cantSplit/>
+          <w:trHeight w:val="360" w:hRule="auto"/>
+        </w:trPr>
         <w:tc>
+          <w:tcPr>
+            <w:tcBorders/>
+            <w:shd w:val="clear" w:color="auto" w:fill="FFFFFF"/>
+            <w:tcMar>
+              <w:top w:w="0" w:type="dxa"/>
+              <w:bottom w:w="0" w:type="dxa"/>
+              <w:left w:w="0" w:type="dxa"/>
+              <w:right w:w="0" w:type="dxa"/>
+            </w:tcMar>
+            <w:vAlign w:val="center"/>
+          </w:tcPr>
           <w:p>
             <w:pPr>
-              <w:pStyle w:val="Compact"/>
-              <w:jc w:val="center"/>
+              <w:jc w:val="right"/>
+              <w:spacing w:after="40" w:before="40"/>
+              <w:ind w:firstLine="0" w:left="100" w:right="100"/>
             </w:pPr>
-            <w:r>
+            <w:r xmlns:w="http://schemas.openxmlformats.org/wordprocessingml/2006/main" xmlns:wp="http://schemas.openxmlformats.org/drawingml/2006/wordprocessingDrawing" xmlns:r="http://schemas.openxmlformats.org/officeDocument/2006/relationships" xmlns:w14="http://schemas.microsoft.com/office/word/2010/wordml">
               <w:rPr>
-                <w:b/>
+                <w:rFonts w:ascii="Roboto" w:hAnsi="Roboto" w:eastAsia="Roboto" w:cs="Roboto"/>
+                <w:sz w:val="22"/>
+                <w:szCs w:val="22"/>
+                <w:color w:val="111111"/>
               </w:rPr>
-              <w:t xml:space="preserve">N120</w:t>
-            </w:r>
-          </w:p>
-        </w:tc>
-        <w:tc>
-          <w:p>
-            <w:pPr>
-              <w:pStyle w:val="Compact"/>
-              <w:jc w:val="center"/>
-            </w:pPr>
-            <w:r>
               <w:t xml:space="preserve">120</w:t>
             </w:r>
           </w:p>
         </w:tc>
         <w:tc>
+          <w:tcPr>
+            <w:tcBorders/>
+            <w:shd w:val="clear" w:color="auto" w:fill="FFFFFF"/>
+            <w:tcMar>
+              <w:top w:w="0" w:type="dxa"/>
+              <w:bottom w:w="0" w:type="dxa"/>
+              <w:left w:w="0" w:type="dxa"/>
+              <w:right w:w="0" w:type="dxa"/>
+            </w:tcMar>
+            <w:vAlign w:val="center"/>
+          </w:tcPr>
           <w:p>
             <w:pPr>
-              <w:pStyle w:val="Compact"/>
-              <w:jc w:val="center"/>
+              <w:jc w:val="right"/>
+              <w:spacing w:after="40" w:before="40"/>
+              <w:ind w:firstLine="0" w:left="100" w:right="100"/>
             </w:pPr>
-            <w:r>
+            <w:r xmlns:w="http://schemas.openxmlformats.org/wordprocessingml/2006/main" xmlns:wp="http://schemas.openxmlformats.org/drawingml/2006/wordprocessingDrawing" xmlns:r="http://schemas.openxmlformats.org/officeDocument/2006/relationships" xmlns:w14="http://schemas.microsoft.com/office/word/2010/wordml">
+              <w:rPr>
+                <w:rFonts w:ascii="Roboto" w:hAnsi="Roboto" w:eastAsia="Roboto" w:cs="Roboto"/>
+                <w:sz w:val="22"/>
+                <w:szCs w:val="22"/>
+                <w:color w:val="111111"/>
+              </w:rPr>
               <w:t xml:space="preserve">60</w:t>
             </w:r>
           </w:p>
         </w:tc>
         <w:tc>
+          <w:tcPr>
+            <w:tcBorders/>
+            <w:shd w:val="clear" w:color="auto" w:fill="FFFFFF"/>
+            <w:tcMar>
+              <w:top w:w="0" w:type="dxa"/>
+              <w:bottom w:w="0" w:type="dxa"/>
+              <w:left w:w="0" w:type="dxa"/>
+              <w:right w:w="0" w:type="dxa"/>
+            </w:tcMar>
+            <w:vAlign w:val="center"/>
+          </w:tcPr>
           <w:p>
             <w:pPr>
-              <w:pStyle w:val="Compact"/>
-              <w:jc w:val="center"/>
+              <w:jc w:val="right"/>
+              <w:spacing w:after="40" w:before="40"/>
+              <w:ind w:firstLine="0" w:left="100" w:right="100"/>
             </w:pPr>
-            <w:r>
+            <w:r xmlns:w="http://schemas.openxmlformats.org/wordprocessingml/2006/main" xmlns:wp="http://schemas.openxmlformats.org/drawingml/2006/wordprocessingDrawing" xmlns:r="http://schemas.openxmlformats.org/officeDocument/2006/relationships" xmlns:w14="http://schemas.microsoft.com/office/word/2010/wordml">
+              <w:rPr>
+                <w:rFonts w:ascii="Roboto" w:hAnsi="Roboto" w:eastAsia="Roboto" w:cs="Roboto"/>
+                <w:sz w:val="22"/>
+                <w:szCs w:val="22"/>
+                <w:color w:val="111111"/>
+              </w:rPr>
               <w:t xml:space="preserve">30</w:t>
             </w:r>
           </w:p>
         </w:tc>
         <w:tc>
+          <w:tcPr>
+            <w:tcBorders/>
+            <w:shd w:val="clear" w:color="auto" w:fill="FFFFFF"/>
+            <w:tcMar>
+              <w:top w:w="0" w:type="dxa"/>
+              <w:bottom w:w="0" w:type="dxa"/>
+              <w:left w:w="0" w:type="dxa"/>
+              <w:right w:w="0" w:type="dxa"/>
+            </w:tcMar>
+            <w:vAlign w:val="center"/>
+          </w:tcPr>
           <w:p>
             <w:pPr>
-              <w:pStyle w:val="Compact"/>
-              <w:jc w:val="center"/>
+              <w:jc w:val="right"/>
+              <w:spacing w:after="40" w:before="40"/>
+              <w:ind w:firstLine="0" w:left="100" w:right="100"/>
             </w:pPr>
-            <w:r>
+            <w:r xmlns:w="http://schemas.openxmlformats.org/wordprocessingml/2006/main" xmlns:wp="http://schemas.openxmlformats.org/drawingml/2006/wordprocessingDrawing" xmlns:r="http://schemas.openxmlformats.org/officeDocument/2006/relationships" xmlns:w14="http://schemas.microsoft.com/office/word/2010/wordml">
+              <w:rPr>
+                <w:rFonts w:ascii="Roboto" w:hAnsi="Roboto" w:eastAsia="Roboto" w:cs="Roboto"/>
+                <w:sz w:val="22"/>
+                <w:szCs w:val="22"/>
+                <w:color w:val="111111"/>
+              </w:rPr>
               <w:t xml:space="preserve">30</w:t>
             </w:r>
           </w:p>
         </w:tc>
       </w:tr>
       <w:tr>
+        <w:trPr>
+          <w:cantSplit/>
+          <w:trHeight w:val="360" w:hRule="auto"/>
+        </w:trPr>
         <w:tc>
+          <w:tcPr>
+            <w:tcBorders/>
+            <w:shd w:val="clear" w:color="auto" w:fill="FFFFFF"/>
+            <w:tcMar>
+              <w:top w:w="0" w:type="dxa"/>
+              <w:bottom w:w="0" w:type="dxa"/>
+              <w:left w:w="0" w:type="dxa"/>
+              <w:right w:w="0" w:type="dxa"/>
+            </w:tcMar>
+            <w:vAlign w:val="center"/>
+          </w:tcPr>
           <w:p>
             <w:pPr>
-              <w:pStyle w:val="Compact"/>
-              <w:jc w:val="center"/>
+              <w:jc w:val="right"/>
+              <w:spacing w:after="40" w:before="40"/>
+              <w:ind w:firstLine="0" w:left="100" w:right="100"/>
             </w:pPr>
-            <w:r>
+            <w:r xmlns:w="http://schemas.openxmlformats.org/wordprocessingml/2006/main" xmlns:wp="http://schemas.openxmlformats.org/drawingml/2006/wordprocessingDrawing" xmlns:r="http://schemas.openxmlformats.org/officeDocument/2006/relationships" xmlns:w14="http://schemas.microsoft.com/office/word/2010/wordml">
               <w:rPr>
-                <w:b/>
+                <w:rFonts w:ascii="Roboto" w:hAnsi="Roboto" w:eastAsia="Roboto" w:cs="Roboto"/>
+                <w:sz w:val="22"/>
+                <w:szCs w:val="22"/>
+                <w:color w:val="111111"/>
               </w:rPr>
-              <w:t xml:space="preserve">N60</w:t>
-            </w:r>
-          </w:p>
-        </w:tc>
-        <w:tc>
-          <w:p>
-            <w:pPr>
-              <w:pStyle w:val="Compact"/>
-              <w:jc w:val="center"/>
-            </w:pPr>
-            <w:r>
               <w:t xml:space="preserve">60</w:t>
             </w:r>
           </w:p>
         </w:tc>
         <w:tc>
+          <w:tcPr>
+            <w:tcBorders/>
+            <w:shd w:val="clear" w:color="auto" w:fill="FFFFFF"/>
+            <w:tcMar>
+              <w:top w:w="0" w:type="dxa"/>
+              <w:bottom w:w="0" w:type="dxa"/>
+              <w:left w:w="0" w:type="dxa"/>
+              <w:right w:w="0" w:type="dxa"/>
+            </w:tcMar>
+            <w:vAlign w:val="center"/>
+          </w:tcPr>
           <w:p>
             <w:pPr>
-              <w:pStyle w:val="Compact"/>
-              <w:jc w:val="center"/>
+              <w:jc w:val="right"/>
+              <w:spacing w:after="40" w:before="40"/>
+              <w:ind w:firstLine="0" w:left="100" w:right="100"/>
             </w:pPr>
-            <w:r>
+            <w:r xmlns:w="http://schemas.openxmlformats.org/wordprocessingml/2006/main" xmlns:wp="http://schemas.openxmlformats.org/drawingml/2006/wordprocessingDrawing" xmlns:r="http://schemas.openxmlformats.org/officeDocument/2006/relationships" xmlns:w14="http://schemas.microsoft.com/office/word/2010/wordml">
+              <w:rPr>
+                <w:rFonts w:ascii="Roboto" w:hAnsi="Roboto" w:eastAsia="Roboto" w:cs="Roboto"/>
+                <w:sz w:val="22"/>
+                <w:szCs w:val="22"/>
+                <w:color w:val="111111"/>
+              </w:rPr>
               <w:t xml:space="preserve">30</w:t>
             </w:r>
           </w:p>
         </w:tc>
         <w:tc>
+          <w:tcPr>
+            <w:tcBorders/>
+            <w:shd w:val="clear" w:color="auto" w:fill="FFFFFF"/>
+            <w:tcMar>
+              <w:top w:w="0" w:type="dxa"/>
+              <w:bottom w:w="0" w:type="dxa"/>
+              <w:left w:w="0" w:type="dxa"/>
+              <w:right w:w="0" w:type="dxa"/>
+            </w:tcMar>
+            <w:vAlign w:val="center"/>
+          </w:tcPr>
           <w:p>
             <w:pPr>
-              <w:pStyle w:val="Compact"/>
-              <w:jc w:val="center"/>
+              <w:jc w:val="right"/>
+              <w:spacing w:after="40" w:before="40"/>
+              <w:ind w:firstLine="0" w:left="100" w:right="100"/>
             </w:pPr>
-            <w:r>
+            <w:r xmlns:w="http://schemas.openxmlformats.org/wordprocessingml/2006/main" xmlns:wp="http://schemas.openxmlformats.org/drawingml/2006/wordprocessingDrawing" xmlns:r="http://schemas.openxmlformats.org/officeDocument/2006/relationships" xmlns:w14="http://schemas.microsoft.com/office/word/2010/wordml">
+              <w:rPr>
+                <w:rFonts w:ascii="Roboto" w:hAnsi="Roboto" w:eastAsia="Roboto" w:cs="Roboto"/>
+                <w:sz w:val="22"/>
+                <w:szCs w:val="22"/>
+                <w:color w:val="111111"/>
+              </w:rPr>
               <w:t xml:space="preserve">30</w:t>
             </w:r>
           </w:p>
         </w:tc>
         <w:tc>
+          <w:tcPr>
+            <w:tcBorders/>
+            <w:shd w:val="clear" w:color="auto" w:fill="FFFFFF"/>
+            <w:tcMar>
+              <w:top w:w="0" w:type="dxa"/>
+              <w:bottom w:w="0" w:type="dxa"/>
+              <w:left w:w="0" w:type="dxa"/>
+              <w:right w:w="0" w:type="dxa"/>
+            </w:tcMar>
+            <w:vAlign w:val="center"/>
+          </w:tcPr>
           <w:p>
             <w:pPr>
-              <w:pStyle w:val="Compact"/>
-              <w:jc w:val="center"/>
+              <w:jc w:val="right"/>
+              <w:spacing w:after="40" w:before="40"/>
+              <w:ind w:firstLine="0" w:left="100" w:right="100"/>
             </w:pPr>
-            <w:r>
+            <w:r xmlns:w="http://schemas.openxmlformats.org/wordprocessingml/2006/main" xmlns:wp="http://schemas.openxmlformats.org/drawingml/2006/wordprocessingDrawing" xmlns:r="http://schemas.openxmlformats.org/officeDocument/2006/relationships" xmlns:w14="http://schemas.microsoft.com/office/word/2010/wordml">
+              <w:rPr>
+                <w:rFonts w:ascii="Roboto" w:hAnsi="Roboto" w:eastAsia="Roboto" w:cs="Roboto"/>
+                <w:sz w:val="22"/>
+                <w:szCs w:val="22"/>
+                <w:color w:val="111111"/>
+              </w:rPr>
               <w:t xml:space="preserve">0</w:t>
             </w:r>
           </w:p>
         </w:tc>
       </w:tr>
       <w:tr>
+        <w:trPr>
+          <w:cantSplit/>
+          <w:trHeight w:val="360" w:hRule="auto"/>
+        </w:trPr>
         <w:tc>
+          <w:tcPr>
+            <w:tcBorders>
+              <w:bottom w:val="single" w:sz="16" w:space="0" w:color="000000"/>
+            </w:tcBorders>
+            <w:shd w:val="clear" w:color="auto" w:fill="FFFFFF"/>
+            <w:tcMar>
+              <w:top w:w="0" w:type="dxa"/>
+              <w:bottom w:w="0" w:type="dxa"/>
+              <w:left w:w="0" w:type="dxa"/>
+              <w:right w:w="0" w:type="dxa"/>
+            </w:tcMar>
+            <w:vAlign w:val="center"/>
+          </w:tcPr>
           <w:p>
             <w:pPr>
-              <w:pStyle w:val="Compact"/>
-              <w:jc w:val="center"/>
+              <w:jc w:val="right"/>
+              <w:spacing w:after="40" w:before="40"/>
+              <w:ind w:firstLine="0" w:left="100" w:right="100"/>
             </w:pPr>
-            <w:r>
+            <w:r xmlns:w="http://schemas.openxmlformats.org/wordprocessingml/2006/main" xmlns:wp="http://schemas.openxmlformats.org/drawingml/2006/wordprocessingDrawing" xmlns:r="http://schemas.openxmlformats.org/officeDocument/2006/relationships" xmlns:w14="http://schemas.microsoft.com/office/word/2010/wordml">
               <w:rPr>
-                <w:b/>
+                <w:rFonts w:ascii="Roboto" w:hAnsi="Roboto" w:eastAsia="Roboto" w:cs="Roboto"/>
+                <w:sz w:val="22"/>
+                <w:szCs w:val="22"/>
+                <w:color w:val="111111"/>
               </w:rPr>
-              <w:t xml:space="preserve">N180</w:t>
-            </w:r>
-          </w:p>
-        </w:tc>
-        <w:tc>
-          <w:p>
-            <w:pPr>
-              <w:pStyle w:val="Compact"/>
-              <w:jc w:val="center"/>
-            </w:pPr>
-            <w:r>
               <w:t xml:space="preserve">180</w:t>
             </w:r>
           </w:p>
         </w:tc>
         <w:tc>
+          <w:tcPr>
+            <w:tcBorders>
+              <w:bottom w:val="single" w:sz="16" w:space="0" w:color="000000"/>
+            </w:tcBorders>
+            <w:shd w:val="clear" w:color="auto" w:fill="FFFFFF"/>
+            <w:tcMar>
+              <w:top w:w="0" w:type="dxa"/>
+              <w:bottom w:w="0" w:type="dxa"/>
+              <w:left w:w="0" w:type="dxa"/>
+              <w:right w:w="0" w:type="dxa"/>
+            </w:tcMar>
+            <w:vAlign w:val="center"/>
+          </w:tcPr>
           <w:p>
             <w:pPr>
-              <w:pStyle w:val="Compact"/>
-              <w:jc w:val="center"/>
+              <w:jc w:val="right"/>
+              <w:spacing w:after="40" w:before="40"/>
+              <w:ind w:firstLine="0" w:left="100" w:right="100"/>
             </w:pPr>
-            <w:r>
+            <w:r xmlns:w="http://schemas.openxmlformats.org/wordprocessingml/2006/main" xmlns:wp="http://schemas.openxmlformats.org/drawingml/2006/wordprocessingDrawing" xmlns:r="http://schemas.openxmlformats.org/officeDocument/2006/relationships" xmlns:w14="http://schemas.microsoft.com/office/word/2010/wordml">
+              <w:rPr>
+                <w:rFonts w:ascii="Roboto" w:hAnsi="Roboto" w:eastAsia="Roboto" w:cs="Roboto"/>
+                <w:sz w:val="22"/>
+                <w:szCs w:val="22"/>
+                <w:color w:val="111111"/>
+              </w:rPr>
               <w:t xml:space="preserve">60</w:t>
             </w:r>
           </w:p>
         </w:tc>
         <w:tc>
+          <w:tcPr>
+            <w:tcBorders>
+              <w:bottom w:val="single" w:sz="16" w:space="0" w:color="000000"/>
+            </w:tcBorders>
+            <w:shd w:val="clear" w:color="auto" w:fill="FFFFFF"/>
+            <w:tcMar>
+              <w:top w:w="0" w:type="dxa"/>
+              <w:bottom w:w="0" w:type="dxa"/>
+              <w:left w:w="0" w:type="dxa"/>
+              <w:right w:w="0" w:type="dxa"/>
+            </w:tcMar>
+            <w:vAlign w:val="center"/>
+          </w:tcPr>
           <w:p>
             <w:pPr>
-              <w:pStyle w:val="Compact"/>
-              <w:jc w:val="center"/>
+              <w:jc w:val="right"/>
+              <w:spacing w:after="40" w:before="40"/>
+              <w:ind w:firstLine="0" w:left="100" w:right="100"/>
             </w:pPr>
-            <w:r>
+            <w:r xmlns:w="http://schemas.openxmlformats.org/wordprocessingml/2006/main" xmlns:wp="http://schemas.openxmlformats.org/drawingml/2006/wordprocessingDrawing" xmlns:r="http://schemas.openxmlformats.org/officeDocument/2006/relationships" xmlns:w14="http://schemas.microsoft.com/office/word/2010/wordml">
+              <w:rPr>
+                <w:rFonts w:ascii="Roboto" w:hAnsi="Roboto" w:eastAsia="Roboto" w:cs="Roboto"/>
+                <w:sz w:val="22"/>
+                <w:szCs w:val="22"/>
+                <w:color w:val="111111"/>
+              </w:rPr>
               <w:t xml:space="preserve">60</w:t>
             </w:r>
           </w:p>
         </w:tc>
         <w:tc>
+          <w:tcPr>
+            <w:tcBorders>
+              <w:bottom w:val="single" w:sz="16" w:space="0" w:color="000000"/>
+            </w:tcBorders>
+            <w:shd w:val="clear" w:color="auto" w:fill="FFFFFF"/>
+            <w:tcMar>
+              <w:top w:w="0" w:type="dxa"/>
+              <w:bottom w:w="0" w:type="dxa"/>
+              <w:left w:w="0" w:type="dxa"/>
+              <w:right w:w="0" w:type="dxa"/>
+            </w:tcMar>
+            <w:vAlign w:val="center"/>
+          </w:tcPr>
           <w:p>
             <w:pPr>
-              <w:pStyle w:val="Compact"/>
-              <w:jc w:val="center"/>
+              <w:jc w:val="right"/>
+              <w:spacing w:after="40" w:before="40"/>
+              <w:ind w:firstLine="0" w:left="100" w:right="100"/>
             </w:pPr>
-            <w:r>
+            <w:r xmlns:w="http://schemas.openxmlformats.org/wordprocessingml/2006/main" xmlns:wp="http://schemas.openxmlformats.org/drawingml/2006/wordprocessingDrawing" xmlns:r="http://schemas.openxmlformats.org/officeDocument/2006/relationships" xmlns:w14="http://schemas.microsoft.com/office/word/2010/wordml">
+              <w:rPr>
+                <w:rFonts w:ascii="Roboto" w:hAnsi="Roboto" w:eastAsia="Roboto" w:cs="Roboto"/>
+                <w:sz w:val="22"/>
+                <w:szCs w:val="22"/>
+                <w:color w:val="111111"/>
+              </w:rPr>
               <w:t xml:space="preserve">60</w:t>
+            </w:r>
+          </w:p>
+        </w:tc>
+      </w:tr>
+    </w:tbl>
+    <w:p>
+      <w:pPr>
+        <w:pStyle w:val="TableCaption"/>
+      </w:pPr>
+      <w:r>
+        <w:t xml:space="preserve">(#tab:Table-2) Details of models used to detect differences between irrigation methods, alternate wetting and drying (AWD) and traditional puddling, and nitrogen fertilisation rates. Values are for the fixed effect prior values, family, adapt_delta and max_treedepth as used in the contributed R package, brms, function brm() to fit Bayesian models.</w:t>
+      </w:r>
+    </w:p>
+    <w:tbl xmlns:w="http://schemas.openxmlformats.org/wordprocessingml/2006/main" xmlns:r="http://schemas.openxmlformats.org/officeDocument/2006/relationships" xmlns:w14="http://schemas.microsoft.com/office/word/2010/wordml" xmlns:wp="http://schemas.openxmlformats.org/drawingml/2006/wordprocessingDrawing" xmlns:a="http://schemas.openxmlformats.org/drawingml/2006/main" xmlns:pic="http://schemas.openxmlformats.org/drawingml/2006/picture">
+      <w:tblPr>
+        NA"/&gt;
+        <w:tblLayout w:type="fixed"/>
+        <w:jc w:val="center"/>
+        <w:tblW w:type="dxa" w:w="8640"/>
+        <w:tblLook w:firstRow="1" w:lastRow="0" w:firstColumn="0" w:lastColumn="0" w:noHBand="0" w:noVBand="1"/>
+      </w:tblPr>
+      <w:tblGrid>
+        <w:gridCol w:w="1080"/>
+        <w:gridCol w:w="1080"/>
+        <w:gridCol w:w="1080"/>
+        <w:gridCol w:w="1080"/>
+        <w:gridCol w:w="1080"/>
+        <w:gridCol w:w="1080"/>
+        <w:gridCol w:w="1080"/>
+        <w:gridCol w:w="1080"/>
+      </w:tblGrid>
+      <w:tr>
+        <w:trPr>
+          <w:cantSplit/>
+          <w:trHeight w:val="360" w:hRule="auto"/>
+          <w:tblHeader/>
+        </w:trPr>
+        <w:tc>
+          <w:tcPr>
+            <w:tcBorders>
+              <w:bottom w:val="single" w:sz="16" w:space="0" w:color="000000"/>
+              <w:top w:val="single" w:sz="16" w:space="0" w:color="000000"/>
+            </w:tcBorders>
+            <w:shd w:val="clear" w:color="auto" w:fill="FFFFFF"/>
+            <w:tcMar>
+              <w:top w:w="0" w:type="dxa"/>
+              <w:bottom w:w="0" w:type="dxa"/>
+              <w:left w:w="0" w:type="dxa"/>
+              <w:right w:w="0" w:type="dxa"/>
+            </w:tcMar>
+            <w:vAlign w:val="center"/>
+          </w:tcPr>
+          <w:p>
+            <w:pPr>
+              <w:jc w:val="right"/>
+              <w:spacing w:after="40" w:before="40"/>
+              <w:ind w:firstLine="0" w:left="100" w:right="100"/>
+            </w:pPr>
+            <w:r xmlns:w="http://schemas.openxmlformats.org/wordprocessingml/2006/main" xmlns:wp="http://schemas.openxmlformats.org/drawingml/2006/wordprocessingDrawing" xmlns:r="http://schemas.openxmlformats.org/officeDocument/2006/relationships" xmlns:w14="http://schemas.microsoft.com/office/word/2010/wordml">
+              <w:rPr>
+                <w:rFonts w:ascii="Roboto" w:hAnsi="Roboto" w:eastAsia="Roboto" w:cs="Roboto"/>
+                <w:sz w:val="22"/>
+                <w:szCs w:val="22"/>
+                <w:color w:val="111111"/>
+              </w:rPr>
+              <w:t xml:space="preserve">Year</w:t>
+            </w:r>
+          </w:p>
+        </w:tc>
+        <w:tc>
+          <w:tcPr>
+            <w:tcBorders>
+              <w:bottom w:val="single" w:sz="16" w:space="0" w:color="000000"/>
+              <w:top w:val="single" w:sz="16" w:space="0" w:color="000000"/>
+            </w:tcBorders>
+            <w:shd w:val="clear" w:color="auto" w:fill="FFFFFF"/>
+            <w:tcMar>
+              <w:top w:w="0" w:type="dxa"/>
+              <w:bottom w:w="0" w:type="dxa"/>
+              <w:left w:w="0" w:type="dxa"/>
+              <w:right w:w="0" w:type="dxa"/>
+            </w:tcMar>
+            <w:vAlign w:val="center"/>
+          </w:tcPr>
+          <w:p>
+            <w:pPr>
+              <w:jc w:val="right"/>
+              <w:spacing w:after="40" w:before="40"/>
+              <w:ind w:firstLine="0" w:left="100" w:right="100"/>
+            </w:pPr>
+            <w:r xmlns:w="http://schemas.openxmlformats.org/wordprocessingml/2006/main" xmlns:wp="http://schemas.openxmlformats.org/drawingml/2006/wordprocessingDrawing" xmlns:r="http://schemas.openxmlformats.org/officeDocument/2006/relationships" xmlns:w14="http://schemas.microsoft.com/office/word/2010/wordml">
+              <w:rPr>
+                <w:rFonts w:ascii="Roboto" w:hAnsi="Roboto" w:eastAsia="Roboto" w:cs="Roboto"/>
+                <w:sz w:val="22"/>
+                <w:szCs w:val="22"/>
+                <w:color w:val="111111"/>
+              </w:rPr>
+              <w:t xml:space="preserve">Fixed Effect</w:t>
+            </w:r>
+          </w:p>
+        </w:tc>
+        <w:tc>
+          <w:tcPr>
+            <w:tcBorders>
+              <w:bottom w:val="single" w:sz="16" w:space="0" w:color="000000"/>
+              <w:top w:val="single" w:sz="16" w:space="0" w:color="000000"/>
+            </w:tcBorders>
+            <w:shd w:val="clear" w:color="auto" w:fill="FFFFFF"/>
+            <w:tcMar>
+              <w:top w:w="0" w:type="dxa"/>
+              <w:bottom w:w="0" w:type="dxa"/>
+              <w:left w:w="0" w:type="dxa"/>
+              <w:right w:w="0" w:type="dxa"/>
+            </w:tcMar>
+            <w:vAlign w:val="center"/>
+          </w:tcPr>
+          <w:p>
+            <w:pPr>
+              <w:jc w:val="right"/>
+              <w:spacing w:after="40" w:before="40"/>
+              <w:ind w:firstLine="0" w:left="100" w:right="100"/>
+            </w:pPr>
+            <w:r xmlns:w="http://schemas.openxmlformats.org/wordprocessingml/2006/main" xmlns:wp="http://schemas.openxmlformats.org/drawingml/2006/wordprocessingDrawing" xmlns:r="http://schemas.openxmlformats.org/officeDocument/2006/relationships" xmlns:w14="http://schemas.microsoft.com/office/word/2010/wordml">
+              <w:rPr>
+                <w:rFonts w:ascii="Roboto" w:hAnsi="Roboto" w:eastAsia="Roboto" w:cs="Roboto"/>
+                <w:sz w:val="22"/>
+                <w:szCs w:val="22"/>
+                <w:color w:val="111111"/>
+              </w:rPr>
+              <w:t xml:space="preserve">distribution</w:t>
+            </w:r>
+          </w:p>
+        </w:tc>
+        <w:tc>
+          <w:tcPr>
+            <w:tcBorders>
+              <w:bottom w:val="single" w:sz="16" w:space="0" w:color="000000"/>
+              <w:top w:val="single" w:sz="16" w:space="0" w:color="000000"/>
+            </w:tcBorders>
+            <w:shd w:val="clear" w:color="auto" w:fill="FFFFFF"/>
+            <w:tcMar>
+              <w:top w:w="0" w:type="dxa"/>
+              <w:bottom w:w="0" w:type="dxa"/>
+              <w:left w:w="0" w:type="dxa"/>
+              <w:right w:w="0" w:type="dxa"/>
+            </w:tcMar>
+            <w:vAlign w:val="center"/>
+          </w:tcPr>
+          <w:p>
+            <w:pPr>
+              <w:jc w:val="right"/>
+              <w:spacing w:after="40" w:before="40"/>
+              <w:ind w:firstLine="0" w:left="100" w:right="100"/>
+            </w:pPr>
+            <w:r xmlns:w="http://schemas.openxmlformats.org/wordprocessingml/2006/main" xmlns:wp="http://schemas.openxmlformats.org/drawingml/2006/wordprocessingDrawing" xmlns:r="http://schemas.openxmlformats.org/officeDocument/2006/relationships" xmlns:w14="http://schemas.microsoft.com/office/word/2010/wordml">
+              <w:rPr>
+                <w:rFonts w:ascii="Roboto" w:hAnsi="Roboto" w:eastAsia="Roboto" w:cs="Roboto"/>
+                <w:sz w:val="22"/>
+                <w:szCs w:val="22"/>
+                <w:color w:val="111111"/>
+              </w:rPr>
+              <w:t xml:space="preserve">mean</w:t>
+            </w:r>
+          </w:p>
+        </w:tc>
+        <w:tc>
+          <w:tcPr>
+            <w:tcBorders>
+              <w:bottom w:val="single" w:sz="16" w:space="0" w:color="000000"/>
+              <w:top w:val="single" w:sz="16" w:space="0" w:color="000000"/>
+            </w:tcBorders>
+            <w:shd w:val="clear" w:color="auto" w:fill="FFFFFF"/>
+            <w:tcMar>
+              <w:top w:w="0" w:type="dxa"/>
+              <w:bottom w:w="0" w:type="dxa"/>
+              <w:left w:w="0" w:type="dxa"/>
+              <w:right w:w="0" w:type="dxa"/>
+            </w:tcMar>
+            <w:vAlign w:val="center"/>
+          </w:tcPr>
+          <w:p>
+            <w:pPr>
+              <w:jc w:val="right"/>
+              <w:spacing w:after="40" w:before="40"/>
+              <w:ind w:firstLine="0" w:left="100" w:right="100"/>
+            </w:pPr>
+            <w:r xmlns:w="http://schemas.openxmlformats.org/wordprocessingml/2006/main" xmlns:wp="http://schemas.openxmlformats.org/drawingml/2006/wordprocessingDrawing" xmlns:r="http://schemas.openxmlformats.org/officeDocument/2006/relationships" xmlns:w14="http://schemas.microsoft.com/office/word/2010/wordml">
+              <w:rPr>
+                <w:rFonts w:ascii="Roboto" w:hAnsi="Roboto" w:eastAsia="Roboto" w:cs="Roboto"/>
+                <w:sz w:val="22"/>
+                <w:szCs w:val="22"/>
+                <w:color w:val="111111"/>
+              </w:rPr>
+              <w:t xml:space="preserve">sd</w:t>
+            </w:r>
+          </w:p>
+        </w:tc>
+        <w:tc>
+          <w:tcPr>
+            <w:tcBorders>
+              <w:bottom w:val="single" w:sz="16" w:space="0" w:color="000000"/>
+              <w:top w:val="single" w:sz="16" w:space="0" w:color="000000"/>
+            </w:tcBorders>
+            <w:shd w:val="clear" w:color="auto" w:fill="FFFFFF"/>
+            <w:tcMar>
+              <w:top w:w="0" w:type="dxa"/>
+              <w:bottom w:w="0" w:type="dxa"/>
+              <w:left w:w="0" w:type="dxa"/>
+              <w:right w:w="0" w:type="dxa"/>
+            </w:tcMar>
+            <w:vAlign w:val="center"/>
+          </w:tcPr>
+          <w:p>
+            <w:pPr>
+              <w:jc w:val="right"/>
+              <w:spacing w:after="40" w:before="40"/>
+              <w:ind w:firstLine="0" w:left="100" w:right="100"/>
+            </w:pPr>
+            <w:r xmlns:w="http://schemas.openxmlformats.org/wordprocessingml/2006/main" xmlns:wp="http://schemas.openxmlformats.org/drawingml/2006/wordprocessingDrawing" xmlns:r="http://schemas.openxmlformats.org/officeDocument/2006/relationships" xmlns:w14="http://schemas.microsoft.com/office/word/2010/wordml">
+              <w:rPr>
+                <w:rFonts w:ascii="Roboto" w:hAnsi="Roboto" w:eastAsia="Roboto" w:cs="Roboto"/>
+                <w:sz w:val="22"/>
+                <w:szCs w:val="22"/>
+                <w:color w:val="111111"/>
+              </w:rPr>
+              <w:t xml:space="preserve">brmsfamily</w:t>
+            </w:r>
+          </w:p>
+        </w:tc>
+        <w:tc>
+          <w:tcPr>
+            <w:tcBorders>
+              <w:bottom w:val="single" w:sz="16" w:space="0" w:color="000000"/>
+              <w:top w:val="single" w:sz="16" w:space="0" w:color="000000"/>
+            </w:tcBorders>
+            <w:shd w:val="clear" w:color="auto" w:fill="FFFFFF"/>
+            <w:tcMar>
+              <w:top w:w="0" w:type="dxa"/>
+              <w:bottom w:w="0" w:type="dxa"/>
+              <w:left w:w="0" w:type="dxa"/>
+              <w:right w:w="0" w:type="dxa"/>
+            </w:tcMar>
+            <w:vAlign w:val="center"/>
+          </w:tcPr>
+          <w:p>
+            <w:pPr>
+              <w:jc w:val="right"/>
+              <w:spacing w:after="40" w:before="40"/>
+              <w:ind w:firstLine="0" w:left="100" w:right="100"/>
+            </w:pPr>
+            <w:r xmlns:w="http://schemas.openxmlformats.org/wordprocessingml/2006/main" xmlns:wp="http://schemas.openxmlformats.org/drawingml/2006/wordprocessingDrawing" xmlns:r="http://schemas.openxmlformats.org/officeDocument/2006/relationships" xmlns:w14="http://schemas.microsoft.com/office/word/2010/wordml">
+              <w:rPr>
+                <w:rFonts w:ascii="Roboto" w:hAnsi="Roboto" w:eastAsia="Roboto" w:cs="Roboto"/>
+                <w:sz w:val="22"/>
+                <w:szCs w:val="22"/>
+                <w:color w:val="111111"/>
+              </w:rPr>
+              <w:t xml:space="preserve">adapt_delta</w:t>
+            </w:r>
+          </w:p>
+        </w:tc>
+        <w:tc>
+          <w:tcPr>
+            <w:tcBorders>
+              <w:bottom w:val="single" w:sz="16" w:space="0" w:color="000000"/>
+              <w:top w:val="single" w:sz="16" w:space="0" w:color="000000"/>
+            </w:tcBorders>
+            <w:shd w:val="clear" w:color="auto" w:fill="FFFFFF"/>
+            <w:tcMar>
+              <w:top w:w="0" w:type="dxa"/>
+              <w:bottom w:w="0" w:type="dxa"/>
+              <w:left w:w="0" w:type="dxa"/>
+              <w:right w:w="0" w:type="dxa"/>
+            </w:tcMar>
+            <w:vAlign w:val="center"/>
+          </w:tcPr>
+          <w:p>
+            <w:pPr>
+              <w:jc w:val="right"/>
+              <w:spacing w:after="40" w:before="40"/>
+              <w:ind w:firstLine="0" w:left="100" w:right="100"/>
+            </w:pPr>
+            <w:r xmlns:w="http://schemas.openxmlformats.org/wordprocessingml/2006/main" xmlns:wp="http://schemas.openxmlformats.org/drawingml/2006/wordprocessingDrawing" xmlns:r="http://schemas.openxmlformats.org/officeDocument/2006/relationships" xmlns:w14="http://schemas.microsoft.com/office/word/2010/wordml">
+              <w:rPr>
+                <w:rFonts w:ascii="Roboto" w:hAnsi="Roboto" w:eastAsia="Roboto" w:cs="Roboto"/>
+                <w:sz w:val="22"/>
+                <w:szCs w:val="22"/>
+                <w:color w:val="111111"/>
+              </w:rPr>
+              <w:t xml:space="preserve">max_treedepth</w:t>
+            </w:r>
+          </w:p>
+        </w:tc>
+      </w:tr>
+      <w:tr>
+        <w:trPr>
+          <w:cantSplit/>
+          <w:trHeight w:val="360" w:hRule="auto"/>
+        </w:trPr>
+        <w:tc>
+          <w:tcPr>
+            <w:tcBorders/>
+            <w:shd w:val="clear" w:color="auto" w:fill="FFFFFF"/>
+            <w:tcMar>
+              <w:top w:w="0" w:type="dxa"/>
+              <w:bottom w:w="0" w:type="dxa"/>
+              <w:left w:w="0" w:type="dxa"/>
+              <w:right w:w="0" w:type="dxa"/>
+            </w:tcMar>
+            <w:vAlign w:val="center"/>
+          </w:tcPr>
+          <w:p>
+            <w:pPr>
+              <w:jc w:val="right"/>
+              <w:spacing w:after="40" w:before="40"/>
+              <w:ind w:firstLine="0" w:left="100" w:right="100"/>
+            </w:pPr>
+            <w:r xmlns:w="http://schemas.openxmlformats.org/wordprocessingml/2006/main" xmlns:wp="http://schemas.openxmlformats.org/drawingml/2006/wordprocessingDrawing" xmlns:r="http://schemas.openxmlformats.org/officeDocument/2006/relationships" xmlns:w14="http://schemas.microsoft.com/office/word/2010/wordml">
+              <w:rPr>
+                <w:rFonts w:ascii="Roboto" w:hAnsi="Roboto" w:eastAsia="Roboto" w:cs="Roboto"/>
+                <w:sz w:val="22"/>
+                <w:szCs w:val="22"/>
+                <w:color w:val="111111"/>
+              </w:rPr>
+              <w:t xml:space="preserve">2015</w:t>
+            </w:r>
+          </w:p>
+        </w:tc>
+        <w:tc>
+          <w:tcPr>
+            <w:tcBorders/>
+            <w:shd w:val="clear" w:color="auto" w:fill="FFFFFF"/>
+            <w:tcMar>
+              <w:top w:w="0" w:type="dxa"/>
+              <w:bottom w:w="0" w:type="dxa"/>
+              <w:left w:w="0" w:type="dxa"/>
+              <w:right w:w="0" w:type="dxa"/>
+            </w:tcMar>
+            <w:vAlign w:val="center"/>
+          </w:tcPr>
+          <w:p>
+            <w:pPr>
+              <w:jc w:val="right"/>
+              <w:spacing w:after="40" w:before="40"/>
+              <w:ind w:firstLine="0" w:left="100" w:right="100"/>
+            </w:pPr>
+            <w:r xmlns:w="http://schemas.openxmlformats.org/wordprocessingml/2006/main" xmlns:wp="http://schemas.openxmlformats.org/drawingml/2006/wordprocessingDrawing" xmlns:r="http://schemas.openxmlformats.org/officeDocument/2006/relationships" xmlns:w14="http://schemas.microsoft.com/office/word/2010/wordml">
+              <w:rPr>
+                <w:rFonts w:ascii="Roboto" w:hAnsi="Roboto" w:eastAsia="Roboto" w:cs="Roboto"/>
+                <w:sz w:val="22"/>
+                <w:szCs w:val="22"/>
+                <w:color w:val="111111"/>
+              </w:rPr>
+              <w:t xml:space="preserve">Tiller Incidence</w:t>
+            </w:r>
+          </w:p>
+        </w:tc>
+        <w:tc>
+          <w:tcPr>
+            <w:tcBorders/>
+            <w:shd w:val="clear" w:color="auto" w:fill="FFFFFF"/>
+            <w:tcMar>
+              <w:top w:w="0" w:type="dxa"/>
+              <w:bottom w:w="0" w:type="dxa"/>
+              <w:left w:w="0" w:type="dxa"/>
+              <w:right w:w="0" w:type="dxa"/>
+            </w:tcMar>
+            <w:vAlign w:val="center"/>
+          </w:tcPr>
+          <w:p>
+            <w:pPr>
+              <w:jc w:val="right"/>
+              <w:spacing w:after="40" w:before="40"/>
+              <w:ind w:firstLine="0" w:left="100" w:right="100"/>
+            </w:pPr>
+            <w:r xmlns:w="http://schemas.openxmlformats.org/wordprocessingml/2006/main" xmlns:wp="http://schemas.openxmlformats.org/drawingml/2006/wordprocessingDrawing" xmlns:r="http://schemas.openxmlformats.org/officeDocument/2006/relationships" xmlns:w14="http://schemas.microsoft.com/office/word/2010/wordml">
+              <w:rPr>
+                <w:rFonts w:ascii="Roboto" w:hAnsi="Roboto" w:eastAsia="Roboto" w:cs="Roboto"/>
+                <w:sz w:val="22"/>
+                <w:szCs w:val="22"/>
+                <w:color w:val="111111"/>
+              </w:rPr>
+              <w:t xml:space="preserve">normal</w:t>
+            </w:r>
+          </w:p>
+        </w:tc>
+        <w:tc>
+          <w:tcPr>
+            <w:tcBorders/>
+            <w:shd w:val="clear" w:color="auto" w:fill="FFFFFF"/>
+            <w:tcMar>
+              <w:top w:w="0" w:type="dxa"/>
+              <w:bottom w:w="0" w:type="dxa"/>
+              <w:left w:w="0" w:type="dxa"/>
+              <w:right w:w="0" w:type="dxa"/>
+            </w:tcMar>
+            <w:vAlign w:val="center"/>
+          </w:tcPr>
+          <w:p>
+            <w:pPr>
+              <w:jc w:val="right"/>
+              <w:spacing w:after="40" w:before="40"/>
+              <w:ind w:firstLine="0" w:left="100" w:right="100"/>
+            </w:pPr>
+            <w:r xmlns:w="http://schemas.openxmlformats.org/wordprocessingml/2006/main" xmlns:wp="http://schemas.openxmlformats.org/drawingml/2006/wordprocessingDrawing" xmlns:r="http://schemas.openxmlformats.org/officeDocument/2006/relationships" xmlns:w14="http://schemas.microsoft.com/office/word/2010/wordml">
+              <w:rPr>
+                <w:rFonts w:ascii="Roboto" w:hAnsi="Roboto" w:eastAsia="Roboto" w:cs="Roboto"/>
+                <w:sz w:val="22"/>
+                <w:szCs w:val="22"/>
+                <w:color w:val="111111"/>
+              </w:rPr>
+              <w:t xml:space="preserve">0</w:t>
+            </w:r>
+          </w:p>
+        </w:tc>
+        <w:tc>
+          <w:tcPr>
+            <w:tcBorders/>
+            <w:shd w:val="clear" w:color="auto" w:fill="FFFFFF"/>
+            <w:tcMar>
+              <w:top w:w="0" w:type="dxa"/>
+              <w:bottom w:w="0" w:type="dxa"/>
+              <w:left w:w="0" w:type="dxa"/>
+              <w:right w:w="0" w:type="dxa"/>
+            </w:tcMar>
+            <w:vAlign w:val="center"/>
+          </w:tcPr>
+          <w:p>
+            <w:pPr>
+              <w:jc w:val="right"/>
+              <w:spacing w:after="40" w:before="40"/>
+              <w:ind w:firstLine="0" w:left="100" w:right="100"/>
+            </w:pPr>
+            <w:r xmlns:w="http://schemas.openxmlformats.org/wordprocessingml/2006/main" xmlns:wp="http://schemas.openxmlformats.org/drawingml/2006/wordprocessingDrawing" xmlns:r="http://schemas.openxmlformats.org/officeDocument/2006/relationships" xmlns:w14="http://schemas.microsoft.com/office/word/2010/wordml">
+              <w:rPr>
+                <w:rFonts w:ascii="Roboto" w:hAnsi="Roboto" w:eastAsia="Roboto" w:cs="Roboto"/>
+                <w:sz w:val="22"/>
+                <w:szCs w:val="22"/>
+                <w:color w:val="111111"/>
+              </w:rPr>
+              <w:t xml:space="preserve">1</w:t>
+            </w:r>
+          </w:p>
+        </w:tc>
+        <w:tc>
+          <w:tcPr>
+            <w:tcBorders/>
+            <w:shd w:val="clear" w:color="auto" w:fill="FFFFFF"/>
+            <w:tcMar>
+              <w:top w:w="0" w:type="dxa"/>
+              <w:bottom w:w="0" w:type="dxa"/>
+              <w:left w:w="0" w:type="dxa"/>
+              <w:right w:w="0" w:type="dxa"/>
+            </w:tcMar>
+            <w:vAlign w:val="center"/>
+          </w:tcPr>
+          <w:p>
+            <w:pPr>
+              <w:jc w:val="right"/>
+              <w:spacing w:after="40" w:before="40"/>
+              <w:ind w:firstLine="0" w:left="100" w:right="100"/>
+            </w:pPr>
+            <w:r xmlns:w="http://schemas.openxmlformats.org/wordprocessingml/2006/main" xmlns:wp="http://schemas.openxmlformats.org/drawingml/2006/wordprocessingDrawing" xmlns:r="http://schemas.openxmlformats.org/officeDocument/2006/relationships" xmlns:w14="http://schemas.microsoft.com/office/word/2010/wordml">
+              <w:rPr>
+                <w:rFonts w:ascii="Roboto" w:hAnsi="Roboto" w:eastAsia="Roboto" w:cs="Roboto"/>
+                <w:sz w:val="22"/>
+                <w:szCs w:val="22"/>
+                <w:color w:val="111111"/>
+              </w:rPr>
+              <w:t xml:space="preserve">gaussian</w:t>
+            </w:r>
+          </w:p>
+        </w:tc>
+        <w:tc>
+          <w:tcPr>
+            <w:tcBorders/>
+            <w:shd w:val="clear" w:color="auto" w:fill="FFFFFF"/>
+            <w:tcMar>
+              <w:top w:w="0" w:type="dxa"/>
+              <w:bottom w:w="0" w:type="dxa"/>
+              <w:left w:w="0" w:type="dxa"/>
+              <w:right w:w="0" w:type="dxa"/>
+            </w:tcMar>
+            <w:vAlign w:val="center"/>
+          </w:tcPr>
+          <w:p>
+            <w:pPr>
+              <w:jc w:val="right"/>
+              <w:spacing w:after="40" w:before="40"/>
+              <w:ind w:firstLine="0" w:left="100" w:right="100"/>
+            </w:pPr>
+            <w:r xmlns:w="http://schemas.openxmlformats.org/wordprocessingml/2006/main" xmlns:wp="http://schemas.openxmlformats.org/drawingml/2006/wordprocessingDrawing" xmlns:r="http://schemas.openxmlformats.org/officeDocument/2006/relationships" xmlns:w14="http://schemas.microsoft.com/office/word/2010/wordml">
+              <w:rPr>
+                <w:rFonts w:ascii="Roboto" w:hAnsi="Roboto" w:eastAsia="Roboto" w:cs="Roboto"/>
+                <w:sz w:val="22"/>
+                <w:szCs w:val="22"/>
+                <w:color w:val="111111"/>
+              </w:rPr>
+              <w:t xml:space="preserve">0.9999</w:t>
+            </w:r>
+          </w:p>
+        </w:tc>
+        <w:tc>
+          <w:tcPr>
+            <w:tcBorders/>
+            <w:shd w:val="clear" w:color="auto" w:fill="FFFFFF"/>
+            <w:tcMar>
+              <w:top w:w="0" w:type="dxa"/>
+              <w:bottom w:w="0" w:type="dxa"/>
+              <w:left w:w="0" w:type="dxa"/>
+              <w:right w:w="0" w:type="dxa"/>
+            </w:tcMar>
+            <w:vAlign w:val="center"/>
+          </w:tcPr>
+          <w:p>
+            <w:pPr>
+              <w:jc w:val="right"/>
+              <w:spacing w:after="40" w:before="40"/>
+              <w:ind w:firstLine="0" w:left="100" w:right="100"/>
+            </w:pPr>
+            <w:r xmlns:w="http://schemas.openxmlformats.org/wordprocessingml/2006/main" xmlns:wp="http://schemas.openxmlformats.org/drawingml/2006/wordprocessingDrawing" xmlns:r="http://schemas.openxmlformats.org/officeDocument/2006/relationships" xmlns:w14="http://schemas.microsoft.com/office/word/2010/wordml">
+              <w:rPr>
+                <w:rFonts w:ascii="Roboto" w:hAnsi="Roboto" w:eastAsia="Roboto" w:cs="Roboto"/>
+                <w:sz w:val="22"/>
+                <w:szCs w:val="22"/>
+                <w:color w:val="111111"/>
+              </w:rPr>
+              <w:t xml:space="preserve">15</w:t>
+            </w:r>
+          </w:p>
+        </w:tc>
+      </w:tr>
+      <w:tr>
+        <w:trPr>
+          <w:cantSplit/>
+          <w:trHeight w:val="360" w:hRule="auto"/>
+        </w:trPr>
+        <w:tc>
+          <w:tcPr>
+            <w:tcBorders/>
+            <w:shd w:val="clear" w:color="auto" w:fill="FFFFFF"/>
+            <w:tcMar>
+              <w:top w:w="0" w:type="dxa"/>
+              <w:bottom w:w="0" w:type="dxa"/>
+              <w:left w:w="0" w:type="dxa"/>
+              <w:right w:w="0" w:type="dxa"/>
+            </w:tcMar>
+            <w:vAlign w:val="center"/>
+          </w:tcPr>
+          <w:p>
+            <w:pPr>
+              <w:jc w:val="right"/>
+              <w:spacing w:after="40" w:before="40"/>
+              <w:ind w:firstLine="0" w:left="100" w:right="100"/>
+            </w:pPr>
+            <w:r xmlns:w="http://schemas.openxmlformats.org/wordprocessingml/2006/main" xmlns:wp="http://schemas.openxmlformats.org/drawingml/2006/wordprocessingDrawing" xmlns:r="http://schemas.openxmlformats.org/officeDocument/2006/relationships" xmlns:w14="http://schemas.microsoft.com/office/word/2010/wordml">
+              <w:rPr>
+                <w:rFonts w:ascii="Roboto" w:hAnsi="Roboto" w:eastAsia="Roboto" w:cs="Roboto"/>
+                <w:sz w:val="22"/>
+                <w:szCs w:val="22"/>
+                <w:color w:val="111111"/>
+              </w:rPr>
+              <w:t xml:space="preserve">2015</w:t>
+            </w:r>
+          </w:p>
+        </w:tc>
+        <w:tc>
+          <w:tcPr>
+            <w:tcBorders/>
+            <w:shd w:val="clear" w:color="auto" w:fill="FFFFFF"/>
+            <w:tcMar>
+              <w:top w:w="0" w:type="dxa"/>
+              <w:bottom w:w="0" w:type="dxa"/>
+              <w:left w:w="0" w:type="dxa"/>
+              <w:right w:w="0" w:type="dxa"/>
+            </w:tcMar>
+            <w:vAlign w:val="center"/>
+          </w:tcPr>
+          <w:p>
+            <w:pPr>
+              <w:jc w:val="right"/>
+              <w:spacing w:after="40" w:before="40"/>
+              <w:ind w:firstLine="0" w:left="100" w:right="100"/>
+            </w:pPr>
+            <w:r xmlns:w="http://schemas.openxmlformats.org/wordprocessingml/2006/main" xmlns:wp="http://schemas.openxmlformats.org/drawingml/2006/wordprocessingDrawing" xmlns:r="http://schemas.openxmlformats.org/officeDocument/2006/relationships" xmlns:w14="http://schemas.microsoft.com/office/word/2010/wordml">
+              <w:rPr>
+                <w:rFonts w:ascii="Roboto" w:hAnsi="Roboto" w:eastAsia="Roboto" w:cs="Roboto"/>
+                <w:sz w:val="22"/>
+                <w:szCs w:val="22"/>
+                <w:color w:val="111111"/>
+              </w:rPr>
+              <w:t xml:space="preserve">Tiller Severity</w:t>
+            </w:r>
+          </w:p>
+        </w:tc>
+        <w:tc>
+          <w:tcPr>
+            <w:tcBorders/>
+            <w:shd w:val="clear" w:color="auto" w:fill="FFFFFF"/>
+            <w:tcMar>
+              <w:top w:w="0" w:type="dxa"/>
+              <w:bottom w:w="0" w:type="dxa"/>
+              <w:left w:w="0" w:type="dxa"/>
+              <w:right w:w="0" w:type="dxa"/>
+            </w:tcMar>
+            <w:vAlign w:val="center"/>
+          </w:tcPr>
+          <w:p>
+            <w:pPr>
+              <w:jc w:val="right"/>
+              <w:spacing w:after="40" w:before="40"/>
+              <w:ind w:firstLine="0" w:left="100" w:right="100"/>
+            </w:pPr>
+            <w:r xmlns:w="http://schemas.openxmlformats.org/wordprocessingml/2006/main" xmlns:wp="http://schemas.openxmlformats.org/drawingml/2006/wordprocessingDrawing" xmlns:r="http://schemas.openxmlformats.org/officeDocument/2006/relationships" xmlns:w14="http://schemas.microsoft.com/office/word/2010/wordml">
+              <w:rPr>
+                <w:rFonts w:ascii="Roboto" w:hAnsi="Roboto" w:eastAsia="Roboto" w:cs="Roboto"/>
+                <w:sz w:val="22"/>
+                <w:szCs w:val="22"/>
+                <w:color w:val="111111"/>
+              </w:rPr>
+              <w:t xml:space="preserve">normal</w:t>
+            </w:r>
+          </w:p>
+        </w:tc>
+        <w:tc>
+          <w:tcPr>
+            <w:tcBorders/>
+            <w:shd w:val="clear" w:color="auto" w:fill="FFFFFF"/>
+            <w:tcMar>
+              <w:top w:w="0" w:type="dxa"/>
+              <w:bottom w:w="0" w:type="dxa"/>
+              <w:left w:w="0" w:type="dxa"/>
+              <w:right w:w="0" w:type="dxa"/>
+            </w:tcMar>
+            <w:vAlign w:val="center"/>
+          </w:tcPr>
+          <w:p>
+            <w:pPr>
+              <w:jc w:val="right"/>
+              <w:spacing w:after="40" w:before="40"/>
+              <w:ind w:firstLine="0" w:left="100" w:right="100"/>
+            </w:pPr>
+            <w:r xmlns:w="http://schemas.openxmlformats.org/wordprocessingml/2006/main" xmlns:wp="http://schemas.openxmlformats.org/drawingml/2006/wordprocessingDrawing" xmlns:r="http://schemas.openxmlformats.org/officeDocument/2006/relationships" xmlns:w14="http://schemas.microsoft.com/office/word/2010/wordml">
+              <w:rPr>
+                <w:rFonts w:ascii="Roboto" w:hAnsi="Roboto" w:eastAsia="Roboto" w:cs="Roboto"/>
+                <w:sz w:val="22"/>
+                <w:szCs w:val="22"/>
+                <w:color w:val="111111"/>
+              </w:rPr>
+              <w:t xml:space="preserve">0</w:t>
+            </w:r>
+          </w:p>
+        </w:tc>
+        <w:tc>
+          <w:tcPr>
+            <w:tcBorders/>
+            <w:shd w:val="clear" w:color="auto" w:fill="FFFFFF"/>
+            <w:tcMar>
+              <w:top w:w="0" w:type="dxa"/>
+              <w:bottom w:w="0" w:type="dxa"/>
+              <w:left w:w="0" w:type="dxa"/>
+              <w:right w:w="0" w:type="dxa"/>
+            </w:tcMar>
+            <w:vAlign w:val="center"/>
+          </w:tcPr>
+          <w:p>
+            <w:pPr>
+              <w:jc w:val="right"/>
+              <w:spacing w:after="40" w:before="40"/>
+              <w:ind w:firstLine="0" w:left="100" w:right="100"/>
+            </w:pPr>
+            <w:r xmlns:w="http://schemas.openxmlformats.org/wordprocessingml/2006/main" xmlns:wp="http://schemas.openxmlformats.org/drawingml/2006/wordprocessingDrawing" xmlns:r="http://schemas.openxmlformats.org/officeDocument/2006/relationships" xmlns:w14="http://schemas.microsoft.com/office/word/2010/wordml">
+              <w:rPr>
+                <w:rFonts w:ascii="Roboto" w:hAnsi="Roboto" w:eastAsia="Roboto" w:cs="Roboto"/>
+                <w:sz w:val="22"/>
+                <w:szCs w:val="22"/>
+                <w:color w:val="111111"/>
+              </w:rPr>
+              <w:t xml:space="preserve">1</w:t>
+            </w:r>
+          </w:p>
+        </w:tc>
+        <w:tc>
+          <w:tcPr>
+            <w:tcBorders/>
+            <w:shd w:val="clear" w:color="auto" w:fill="FFFFFF"/>
+            <w:tcMar>
+              <w:top w:w="0" w:type="dxa"/>
+              <w:bottom w:w="0" w:type="dxa"/>
+              <w:left w:w="0" w:type="dxa"/>
+              <w:right w:w="0" w:type="dxa"/>
+            </w:tcMar>
+            <w:vAlign w:val="center"/>
+          </w:tcPr>
+          <w:p>
+            <w:pPr>
+              <w:jc w:val="right"/>
+              <w:spacing w:after="40" w:before="40"/>
+              <w:ind w:firstLine="0" w:left="100" w:right="100"/>
+            </w:pPr>
+            <w:r xmlns:w="http://schemas.openxmlformats.org/wordprocessingml/2006/main" xmlns:wp="http://schemas.openxmlformats.org/drawingml/2006/wordprocessingDrawing" xmlns:r="http://schemas.openxmlformats.org/officeDocument/2006/relationships" xmlns:w14="http://schemas.microsoft.com/office/word/2010/wordml">
+              <w:rPr>
+                <w:rFonts w:ascii="Roboto" w:hAnsi="Roboto" w:eastAsia="Roboto" w:cs="Roboto"/>
+                <w:sz w:val="22"/>
+                <w:szCs w:val="22"/>
+                <w:color w:val="111111"/>
+              </w:rPr>
+              <w:t xml:space="preserve">skew_normal</w:t>
+            </w:r>
+          </w:p>
+        </w:tc>
+        <w:tc>
+          <w:tcPr>
+            <w:tcBorders/>
+            <w:shd w:val="clear" w:color="auto" w:fill="FFFFFF"/>
+            <w:tcMar>
+              <w:top w:w="0" w:type="dxa"/>
+              <w:bottom w:w="0" w:type="dxa"/>
+              <w:left w:w="0" w:type="dxa"/>
+              <w:right w:w="0" w:type="dxa"/>
+            </w:tcMar>
+            <w:vAlign w:val="center"/>
+          </w:tcPr>
+          <w:p>
+            <w:pPr>
+              <w:jc w:val="right"/>
+              <w:spacing w:after="40" w:before="40"/>
+              <w:ind w:firstLine="0" w:left="100" w:right="100"/>
+            </w:pPr>
+            <w:r xmlns:w="http://schemas.openxmlformats.org/wordprocessingml/2006/main" xmlns:wp="http://schemas.openxmlformats.org/drawingml/2006/wordprocessingDrawing" xmlns:r="http://schemas.openxmlformats.org/officeDocument/2006/relationships" xmlns:w14="http://schemas.microsoft.com/office/word/2010/wordml">
+              <w:rPr>
+                <w:rFonts w:ascii="Roboto" w:hAnsi="Roboto" w:eastAsia="Roboto" w:cs="Roboto"/>
+                <w:sz w:val="22"/>
+                <w:szCs w:val="22"/>
+                <w:color w:val="111111"/>
+              </w:rPr>
+              <w:t xml:space="preserve">0.9999</w:t>
+            </w:r>
+          </w:p>
+        </w:tc>
+        <w:tc>
+          <w:tcPr>
+            <w:tcBorders/>
+            <w:shd w:val="clear" w:color="auto" w:fill="FFFFFF"/>
+            <w:tcMar>
+              <w:top w:w="0" w:type="dxa"/>
+              <w:bottom w:w="0" w:type="dxa"/>
+              <w:left w:w="0" w:type="dxa"/>
+              <w:right w:w="0" w:type="dxa"/>
+            </w:tcMar>
+            <w:vAlign w:val="center"/>
+          </w:tcPr>
+          <w:p>
+            <w:pPr>
+              <w:jc w:val="right"/>
+              <w:spacing w:after="40" w:before="40"/>
+              <w:ind w:firstLine="0" w:left="100" w:right="100"/>
+            </w:pPr>
+            <w:r xmlns:w="http://schemas.openxmlformats.org/wordprocessingml/2006/main" xmlns:wp="http://schemas.openxmlformats.org/drawingml/2006/wordprocessingDrawing" xmlns:r="http://schemas.openxmlformats.org/officeDocument/2006/relationships" xmlns:w14="http://schemas.microsoft.com/office/word/2010/wordml">
+              <w:rPr>
+                <w:rFonts w:ascii="Roboto" w:hAnsi="Roboto" w:eastAsia="Roboto" w:cs="Roboto"/>
+                <w:sz w:val="22"/>
+                <w:szCs w:val="22"/>
+                <w:color w:val="111111"/>
+              </w:rPr>
+              <w:t xml:space="preserve">10</w:t>
+            </w:r>
+          </w:p>
+        </w:tc>
+      </w:tr>
+      <w:tr>
+        <w:trPr>
+          <w:cantSplit/>
+          <w:trHeight w:val="360" w:hRule="auto"/>
+        </w:trPr>
+        <w:tc>
+          <w:tcPr>
+            <w:tcBorders/>
+            <w:shd w:val="clear" w:color="auto" w:fill="FFFFFF"/>
+            <w:tcMar>
+              <w:top w:w="0" w:type="dxa"/>
+              <w:bottom w:w="0" w:type="dxa"/>
+              <w:left w:w="0" w:type="dxa"/>
+              <w:right w:w="0" w:type="dxa"/>
+            </w:tcMar>
+            <w:vAlign w:val="center"/>
+          </w:tcPr>
+          <w:p>
+            <w:pPr>
+              <w:jc w:val="right"/>
+              <w:spacing w:after="40" w:before="40"/>
+              <w:ind w:firstLine="0" w:left="100" w:right="100"/>
+            </w:pPr>
+            <w:r xmlns:w="http://schemas.openxmlformats.org/wordprocessingml/2006/main" xmlns:wp="http://schemas.openxmlformats.org/drawingml/2006/wordprocessingDrawing" xmlns:r="http://schemas.openxmlformats.org/officeDocument/2006/relationships" xmlns:w14="http://schemas.microsoft.com/office/word/2010/wordml">
+              <w:rPr>
+                <w:rFonts w:ascii="Roboto" w:hAnsi="Roboto" w:eastAsia="Roboto" w:cs="Roboto"/>
+                <w:sz w:val="22"/>
+                <w:szCs w:val="22"/>
+                <w:color w:val="111111"/>
+              </w:rPr>
+              <w:t xml:space="preserve">2015</w:t>
+            </w:r>
+          </w:p>
+        </w:tc>
+        <w:tc>
+          <w:tcPr>
+            <w:tcBorders/>
+            <w:shd w:val="clear" w:color="auto" w:fill="FFFFFF"/>
+            <w:tcMar>
+              <w:top w:w="0" w:type="dxa"/>
+              <w:bottom w:w="0" w:type="dxa"/>
+              <w:left w:w="0" w:type="dxa"/>
+              <w:right w:w="0" w:type="dxa"/>
+            </w:tcMar>
+            <w:vAlign w:val="center"/>
+          </w:tcPr>
+          <w:p>
+            <w:pPr>
+              <w:jc w:val="right"/>
+              <w:spacing w:after="40" w:before="40"/>
+              <w:ind w:firstLine="0" w:left="100" w:right="100"/>
+            </w:pPr>
+            <w:r xmlns:w="http://schemas.openxmlformats.org/wordprocessingml/2006/main" xmlns:wp="http://schemas.openxmlformats.org/drawingml/2006/wordprocessingDrawing" xmlns:r="http://schemas.openxmlformats.org/officeDocument/2006/relationships" xmlns:w14="http://schemas.microsoft.com/office/word/2010/wordml">
+              <w:rPr>
+                <w:rFonts w:ascii="Roboto" w:hAnsi="Roboto" w:eastAsia="Roboto" w:cs="Roboto"/>
+                <w:sz w:val="22"/>
+                <w:szCs w:val="22"/>
+                <w:color w:val="111111"/>
+              </w:rPr>
+              <w:t xml:space="preserve">Leaf Severity</w:t>
+            </w:r>
+          </w:p>
+        </w:tc>
+        <w:tc>
+          <w:tcPr>
+            <w:tcBorders/>
+            <w:shd w:val="clear" w:color="auto" w:fill="FFFFFF"/>
+            <w:tcMar>
+              <w:top w:w="0" w:type="dxa"/>
+              <w:bottom w:w="0" w:type="dxa"/>
+              <w:left w:w="0" w:type="dxa"/>
+              <w:right w:w="0" w:type="dxa"/>
+            </w:tcMar>
+            <w:vAlign w:val="center"/>
+          </w:tcPr>
+          <w:p>
+            <w:pPr>
+              <w:jc w:val="right"/>
+              <w:spacing w:after="40" w:before="40"/>
+              <w:ind w:firstLine="0" w:left="100" w:right="100"/>
+            </w:pPr>
+            <w:r xmlns:w="http://schemas.openxmlformats.org/wordprocessingml/2006/main" xmlns:wp="http://schemas.openxmlformats.org/drawingml/2006/wordprocessingDrawing" xmlns:r="http://schemas.openxmlformats.org/officeDocument/2006/relationships" xmlns:w14="http://schemas.microsoft.com/office/word/2010/wordml">
+              <w:rPr>
+                <w:rFonts w:ascii="Roboto" w:hAnsi="Roboto" w:eastAsia="Roboto" w:cs="Roboto"/>
+                <w:sz w:val="22"/>
+                <w:szCs w:val="22"/>
+                <w:color w:val="111111"/>
+              </w:rPr>
+              <w:t xml:space="preserve">normal</w:t>
+            </w:r>
+          </w:p>
+        </w:tc>
+        <w:tc>
+          <w:tcPr>
+            <w:tcBorders/>
+            <w:shd w:val="clear" w:color="auto" w:fill="FFFFFF"/>
+            <w:tcMar>
+              <w:top w:w="0" w:type="dxa"/>
+              <w:bottom w:w="0" w:type="dxa"/>
+              <w:left w:w="0" w:type="dxa"/>
+              <w:right w:w="0" w:type="dxa"/>
+            </w:tcMar>
+            <w:vAlign w:val="center"/>
+          </w:tcPr>
+          <w:p>
+            <w:pPr>
+              <w:jc w:val="right"/>
+              <w:spacing w:after="40" w:before="40"/>
+              <w:ind w:firstLine="0" w:left="100" w:right="100"/>
+            </w:pPr>
+            <w:r xmlns:w="http://schemas.openxmlformats.org/wordprocessingml/2006/main" xmlns:wp="http://schemas.openxmlformats.org/drawingml/2006/wordprocessingDrawing" xmlns:r="http://schemas.openxmlformats.org/officeDocument/2006/relationships" xmlns:w14="http://schemas.microsoft.com/office/word/2010/wordml">
+              <w:rPr>
+                <w:rFonts w:ascii="Roboto" w:hAnsi="Roboto" w:eastAsia="Roboto" w:cs="Roboto"/>
+                <w:sz w:val="22"/>
+                <w:szCs w:val="22"/>
+                <w:color w:val="111111"/>
+              </w:rPr>
+              <w:t xml:space="preserve">1</w:t>
+            </w:r>
+          </w:p>
+        </w:tc>
+        <w:tc>
+          <w:tcPr>
+            <w:tcBorders/>
+            <w:shd w:val="clear" w:color="auto" w:fill="FFFFFF"/>
+            <w:tcMar>
+              <w:top w:w="0" w:type="dxa"/>
+              <w:bottom w:w="0" w:type="dxa"/>
+              <w:left w:w="0" w:type="dxa"/>
+              <w:right w:w="0" w:type="dxa"/>
+            </w:tcMar>
+            <w:vAlign w:val="center"/>
+          </w:tcPr>
+          <w:p>
+            <w:pPr>
+              <w:jc w:val="right"/>
+              <w:spacing w:after="40" w:before="40"/>
+              <w:ind w:firstLine="0" w:left="100" w:right="100"/>
+            </w:pPr>
+            <w:r xmlns:w="http://schemas.openxmlformats.org/wordprocessingml/2006/main" xmlns:wp="http://schemas.openxmlformats.org/drawingml/2006/wordprocessingDrawing" xmlns:r="http://schemas.openxmlformats.org/officeDocument/2006/relationships" xmlns:w14="http://schemas.microsoft.com/office/word/2010/wordml">
+              <w:rPr>
+                <w:rFonts w:ascii="Roboto" w:hAnsi="Roboto" w:eastAsia="Roboto" w:cs="Roboto"/>
+                <w:sz w:val="22"/>
+                <w:szCs w:val="22"/>
+                <w:color w:val="111111"/>
+              </w:rPr>
+              <w:t xml:space="preserve">3</w:t>
+            </w:r>
+          </w:p>
+        </w:tc>
+        <w:tc>
+          <w:tcPr>
+            <w:tcBorders/>
+            <w:shd w:val="clear" w:color="auto" w:fill="FFFFFF"/>
+            <w:tcMar>
+              <w:top w:w="0" w:type="dxa"/>
+              <w:bottom w:w="0" w:type="dxa"/>
+              <w:left w:w="0" w:type="dxa"/>
+              <w:right w:w="0" w:type="dxa"/>
+            </w:tcMar>
+            <w:vAlign w:val="center"/>
+          </w:tcPr>
+          <w:p>
+            <w:pPr>
+              <w:jc w:val="right"/>
+              <w:spacing w:after="40" w:before="40"/>
+              <w:ind w:firstLine="0" w:left="100" w:right="100"/>
+            </w:pPr>
+            <w:r xmlns:w="http://schemas.openxmlformats.org/wordprocessingml/2006/main" xmlns:wp="http://schemas.openxmlformats.org/drawingml/2006/wordprocessingDrawing" xmlns:r="http://schemas.openxmlformats.org/officeDocument/2006/relationships" xmlns:w14="http://schemas.microsoft.com/office/word/2010/wordml">
+              <w:rPr>
+                <w:rFonts w:ascii="Roboto" w:hAnsi="Roboto" w:eastAsia="Roboto" w:cs="Roboto"/>
+                <w:sz w:val="22"/>
+                <w:szCs w:val="22"/>
+                <w:color w:val="111111"/>
+              </w:rPr>
+              <w:t xml:space="preserve">hurdle_gamma</w:t>
+            </w:r>
+          </w:p>
+        </w:tc>
+        <w:tc>
+          <w:tcPr>
+            <w:tcBorders/>
+            <w:shd w:val="clear" w:color="auto" w:fill="FFFFFF"/>
+            <w:tcMar>
+              <w:top w:w="0" w:type="dxa"/>
+              <w:bottom w:w="0" w:type="dxa"/>
+              <w:left w:w="0" w:type="dxa"/>
+              <w:right w:w="0" w:type="dxa"/>
+            </w:tcMar>
+            <w:vAlign w:val="center"/>
+          </w:tcPr>
+          <w:p>
+            <w:pPr>
+              <w:jc w:val="right"/>
+              <w:spacing w:after="40" w:before="40"/>
+              <w:ind w:firstLine="0" w:left="100" w:right="100"/>
+            </w:pPr>
+            <w:r xmlns:w="http://schemas.openxmlformats.org/wordprocessingml/2006/main" xmlns:wp="http://schemas.openxmlformats.org/drawingml/2006/wordprocessingDrawing" xmlns:r="http://schemas.openxmlformats.org/officeDocument/2006/relationships" xmlns:w14="http://schemas.microsoft.com/office/word/2010/wordml">
+              <w:rPr>
+                <w:rFonts w:ascii="Roboto" w:hAnsi="Roboto" w:eastAsia="Roboto" w:cs="Roboto"/>
+                <w:sz w:val="22"/>
+                <w:szCs w:val="22"/>
+                <w:color w:val="111111"/>
+              </w:rPr>
+              <w:t xml:space="preserve">0.99</w:t>
+            </w:r>
+          </w:p>
+        </w:tc>
+        <w:tc>
+          <w:tcPr>
+            <w:tcBorders/>
+            <w:shd w:val="clear" w:color="auto" w:fill="FFFFFF"/>
+            <w:tcMar>
+              <w:top w:w="0" w:type="dxa"/>
+              <w:bottom w:w="0" w:type="dxa"/>
+              <w:left w:w="0" w:type="dxa"/>
+              <w:right w:w="0" w:type="dxa"/>
+            </w:tcMar>
+            <w:vAlign w:val="center"/>
+          </w:tcPr>
+          <w:p>
+            <w:pPr>
+              <w:jc w:val="right"/>
+              <w:spacing w:after="40" w:before="40"/>
+              <w:ind w:firstLine="0" w:left="100" w:right="100"/>
+            </w:pPr>
+            <w:r xmlns:w="http://schemas.openxmlformats.org/wordprocessingml/2006/main" xmlns:wp="http://schemas.openxmlformats.org/drawingml/2006/wordprocessingDrawing" xmlns:r="http://schemas.openxmlformats.org/officeDocument/2006/relationships" xmlns:w14="http://schemas.microsoft.com/office/word/2010/wordml">
+              <w:rPr>
+                <w:rFonts w:ascii="Roboto" w:hAnsi="Roboto" w:eastAsia="Roboto" w:cs="Roboto"/>
+                <w:sz w:val="22"/>
+                <w:szCs w:val="22"/>
+                <w:color w:val="111111"/>
+              </w:rPr>
+              <w:t xml:space="preserve">10</w:t>
+            </w:r>
+          </w:p>
+        </w:tc>
+      </w:tr>
+      <w:tr>
+        <w:trPr>
+          <w:cantSplit/>
+          <w:trHeight w:val="360" w:hRule="auto"/>
+        </w:trPr>
+        <w:tc>
+          <w:tcPr>
+            <w:tcBorders/>
+            <w:shd w:val="clear" w:color="auto" w:fill="FFFFFF"/>
+            <w:tcMar>
+              <w:top w:w="0" w:type="dxa"/>
+              <w:bottom w:w="0" w:type="dxa"/>
+              <w:left w:w="0" w:type="dxa"/>
+              <w:right w:w="0" w:type="dxa"/>
+            </w:tcMar>
+            <w:vAlign w:val="center"/>
+          </w:tcPr>
+          <w:p>
+            <w:pPr>
+              <w:jc w:val="right"/>
+              <w:spacing w:after="40" w:before="40"/>
+              <w:ind w:firstLine="0" w:left="100" w:right="100"/>
+            </w:pPr>
+            <w:r xmlns:w="http://schemas.openxmlformats.org/wordprocessingml/2006/main" xmlns:wp="http://schemas.openxmlformats.org/drawingml/2006/wordprocessingDrawing" xmlns:r="http://schemas.openxmlformats.org/officeDocument/2006/relationships" xmlns:w14="http://schemas.microsoft.com/office/word/2010/wordml">
+              <w:rPr>
+                <w:rFonts w:ascii="Roboto" w:hAnsi="Roboto" w:eastAsia="Roboto" w:cs="Roboto"/>
+                <w:sz w:val="22"/>
+                <w:szCs w:val="22"/>
+                <w:color w:val="111111"/>
+              </w:rPr>
+              <w:t xml:space="preserve">2016</w:t>
+            </w:r>
+          </w:p>
+        </w:tc>
+        <w:tc>
+          <w:tcPr>
+            <w:tcBorders/>
+            <w:shd w:val="clear" w:color="auto" w:fill="FFFFFF"/>
+            <w:tcMar>
+              <w:top w:w="0" w:type="dxa"/>
+              <w:bottom w:w="0" w:type="dxa"/>
+              <w:left w:w="0" w:type="dxa"/>
+              <w:right w:w="0" w:type="dxa"/>
+            </w:tcMar>
+            <w:vAlign w:val="center"/>
+          </w:tcPr>
+          <w:p>
+            <w:pPr>
+              <w:jc w:val="right"/>
+              <w:spacing w:after="40" w:before="40"/>
+              <w:ind w:firstLine="0" w:left="100" w:right="100"/>
+            </w:pPr>
+            <w:r xmlns:w="http://schemas.openxmlformats.org/wordprocessingml/2006/main" xmlns:wp="http://schemas.openxmlformats.org/drawingml/2006/wordprocessingDrawing" xmlns:r="http://schemas.openxmlformats.org/officeDocument/2006/relationships" xmlns:w14="http://schemas.microsoft.com/office/word/2010/wordml">
+              <w:rPr>
+                <w:rFonts w:ascii="Roboto" w:hAnsi="Roboto" w:eastAsia="Roboto" w:cs="Roboto"/>
+                <w:sz w:val="22"/>
+                <w:szCs w:val="22"/>
+                <w:color w:val="111111"/>
+              </w:rPr>
+              <w:t xml:space="preserve">Tiller Incidence</w:t>
+            </w:r>
+          </w:p>
+        </w:tc>
+        <w:tc>
+          <w:tcPr>
+            <w:tcBorders/>
+            <w:shd w:val="clear" w:color="auto" w:fill="FFFFFF"/>
+            <w:tcMar>
+              <w:top w:w="0" w:type="dxa"/>
+              <w:bottom w:w="0" w:type="dxa"/>
+              <w:left w:w="0" w:type="dxa"/>
+              <w:right w:w="0" w:type="dxa"/>
+            </w:tcMar>
+            <w:vAlign w:val="center"/>
+          </w:tcPr>
+          <w:p>
+            <w:pPr>
+              <w:jc w:val="right"/>
+              <w:spacing w:after="40" w:before="40"/>
+              <w:ind w:firstLine="0" w:left="100" w:right="100"/>
+            </w:pPr>
+            <w:r xmlns:w="http://schemas.openxmlformats.org/wordprocessingml/2006/main" xmlns:wp="http://schemas.openxmlformats.org/drawingml/2006/wordprocessingDrawing" xmlns:r="http://schemas.openxmlformats.org/officeDocument/2006/relationships" xmlns:w14="http://schemas.microsoft.com/office/word/2010/wordml">
+              <w:rPr>
+                <w:rFonts w:ascii="Roboto" w:hAnsi="Roboto" w:eastAsia="Roboto" w:cs="Roboto"/>
+                <w:sz w:val="22"/>
+                <w:szCs w:val="22"/>
+                <w:color w:val="111111"/>
+              </w:rPr>
+              <w:t xml:space="preserve">normal</w:t>
+            </w:r>
+          </w:p>
+        </w:tc>
+        <w:tc>
+          <w:tcPr>
+            <w:tcBorders/>
+            <w:shd w:val="clear" w:color="auto" w:fill="FFFFFF"/>
+            <w:tcMar>
+              <w:top w:w="0" w:type="dxa"/>
+              <w:bottom w:w="0" w:type="dxa"/>
+              <w:left w:w="0" w:type="dxa"/>
+              <w:right w:w="0" w:type="dxa"/>
+            </w:tcMar>
+            <w:vAlign w:val="center"/>
+          </w:tcPr>
+          <w:p>
+            <w:pPr>
+              <w:jc w:val="right"/>
+              <w:spacing w:after="40" w:before="40"/>
+              <w:ind w:firstLine="0" w:left="100" w:right="100"/>
+            </w:pPr>
+            <w:r xmlns:w="http://schemas.openxmlformats.org/wordprocessingml/2006/main" xmlns:wp="http://schemas.openxmlformats.org/drawingml/2006/wordprocessingDrawing" xmlns:r="http://schemas.openxmlformats.org/officeDocument/2006/relationships" xmlns:w14="http://schemas.microsoft.com/office/word/2010/wordml">
+              <w:rPr>
+                <w:rFonts w:ascii="Roboto" w:hAnsi="Roboto" w:eastAsia="Roboto" w:cs="Roboto"/>
+                <w:sz w:val="22"/>
+                <w:szCs w:val="22"/>
+                <w:color w:val="111111"/>
+              </w:rPr>
+              <w:t xml:space="preserve">0</w:t>
+            </w:r>
+          </w:p>
+        </w:tc>
+        <w:tc>
+          <w:tcPr>
+            <w:tcBorders/>
+            <w:shd w:val="clear" w:color="auto" w:fill="FFFFFF"/>
+            <w:tcMar>
+              <w:top w:w="0" w:type="dxa"/>
+              <w:bottom w:w="0" w:type="dxa"/>
+              <w:left w:w="0" w:type="dxa"/>
+              <w:right w:w="0" w:type="dxa"/>
+            </w:tcMar>
+            <w:vAlign w:val="center"/>
+          </w:tcPr>
+          <w:p>
+            <w:pPr>
+              <w:jc w:val="right"/>
+              <w:spacing w:after="40" w:before="40"/>
+              <w:ind w:firstLine="0" w:left="100" w:right="100"/>
+            </w:pPr>
+            <w:r xmlns:w="http://schemas.openxmlformats.org/wordprocessingml/2006/main" xmlns:wp="http://schemas.openxmlformats.org/drawingml/2006/wordprocessingDrawing" xmlns:r="http://schemas.openxmlformats.org/officeDocument/2006/relationships" xmlns:w14="http://schemas.microsoft.com/office/word/2010/wordml">
+              <w:rPr>
+                <w:rFonts w:ascii="Roboto" w:hAnsi="Roboto" w:eastAsia="Roboto" w:cs="Roboto"/>
+                <w:sz w:val="22"/>
+                <w:szCs w:val="22"/>
+                <w:color w:val="111111"/>
+              </w:rPr>
+              <w:t xml:space="preserve">2</w:t>
+            </w:r>
+          </w:p>
+        </w:tc>
+        <w:tc>
+          <w:tcPr>
+            <w:tcBorders/>
+            <w:shd w:val="clear" w:color="auto" w:fill="FFFFFF"/>
+            <w:tcMar>
+              <w:top w:w="0" w:type="dxa"/>
+              <w:bottom w:w="0" w:type="dxa"/>
+              <w:left w:w="0" w:type="dxa"/>
+              <w:right w:w="0" w:type="dxa"/>
+            </w:tcMar>
+            <w:vAlign w:val="center"/>
+          </w:tcPr>
+          <w:p>
+            <w:pPr>
+              <w:jc w:val="right"/>
+              <w:spacing w:after="40" w:before="40"/>
+              <w:ind w:firstLine="0" w:left="100" w:right="100"/>
+            </w:pPr>
+            <w:r xmlns:w="http://schemas.openxmlformats.org/wordprocessingml/2006/main" xmlns:wp="http://schemas.openxmlformats.org/drawingml/2006/wordprocessingDrawing" xmlns:r="http://schemas.openxmlformats.org/officeDocument/2006/relationships" xmlns:w14="http://schemas.microsoft.com/office/word/2010/wordml">
+              <w:rPr>
+                <w:rFonts w:ascii="Roboto" w:hAnsi="Roboto" w:eastAsia="Roboto" w:cs="Roboto"/>
+                <w:sz w:val="22"/>
+                <w:szCs w:val="22"/>
+                <w:color w:val="111111"/>
+              </w:rPr>
+              <w:t xml:space="preserve">hurdle_gamma</w:t>
+            </w:r>
+          </w:p>
+        </w:tc>
+        <w:tc>
+          <w:tcPr>
+            <w:tcBorders/>
+            <w:shd w:val="clear" w:color="auto" w:fill="FFFFFF"/>
+            <w:tcMar>
+              <w:top w:w="0" w:type="dxa"/>
+              <w:bottom w:w="0" w:type="dxa"/>
+              <w:left w:w="0" w:type="dxa"/>
+              <w:right w:w="0" w:type="dxa"/>
+            </w:tcMar>
+            <w:vAlign w:val="center"/>
+          </w:tcPr>
+          <w:p>
+            <w:pPr>
+              <w:jc w:val="right"/>
+              <w:spacing w:after="40" w:before="40"/>
+              <w:ind w:firstLine="0" w:left="100" w:right="100"/>
+            </w:pPr>
+            <w:r xmlns:w="http://schemas.openxmlformats.org/wordprocessingml/2006/main" xmlns:wp="http://schemas.openxmlformats.org/drawingml/2006/wordprocessingDrawing" xmlns:r="http://schemas.openxmlformats.org/officeDocument/2006/relationships" xmlns:w14="http://schemas.microsoft.com/office/word/2010/wordml">
+              <w:rPr>
+                <w:rFonts w:ascii="Roboto" w:hAnsi="Roboto" w:eastAsia="Roboto" w:cs="Roboto"/>
+                <w:sz w:val="22"/>
+                <w:szCs w:val="22"/>
+                <w:color w:val="111111"/>
+              </w:rPr>
+              <w:t xml:space="preserve">0.9999</w:t>
+            </w:r>
+          </w:p>
+        </w:tc>
+        <w:tc>
+          <w:tcPr>
+            <w:tcBorders/>
+            <w:shd w:val="clear" w:color="auto" w:fill="FFFFFF"/>
+            <w:tcMar>
+              <w:top w:w="0" w:type="dxa"/>
+              <w:bottom w:w="0" w:type="dxa"/>
+              <w:left w:w="0" w:type="dxa"/>
+              <w:right w:w="0" w:type="dxa"/>
+            </w:tcMar>
+            <w:vAlign w:val="center"/>
+          </w:tcPr>
+          <w:p>
+            <w:pPr>
+              <w:jc w:val="right"/>
+              <w:spacing w:after="40" w:before="40"/>
+              <w:ind w:firstLine="0" w:left="100" w:right="100"/>
+            </w:pPr>
+            <w:r xmlns:w="http://schemas.openxmlformats.org/wordprocessingml/2006/main" xmlns:wp="http://schemas.openxmlformats.org/drawingml/2006/wordprocessingDrawing" xmlns:r="http://schemas.openxmlformats.org/officeDocument/2006/relationships" xmlns:w14="http://schemas.microsoft.com/office/word/2010/wordml">
+              <w:rPr>
+                <w:rFonts w:ascii="Roboto" w:hAnsi="Roboto" w:eastAsia="Roboto" w:cs="Roboto"/>
+                <w:sz w:val="22"/>
+                <w:szCs w:val="22"/>
+                <w:color w:val="111111"/>
+              </w:rPr>
+              <w:t xml:space="preserve">10</w:t>
+            </w:r>
+          </w:p>
+        </w:tc>
+      </w:tr>
+      <w:tr>
+        <w:trPr>
+          <w:cantSplit/>
+          <w:trHeight w:val="360" w:hRule="auto"/>
+        </w:trPr>
+        <w:tc>
+          <w:tcPr>
+            <w:tcBorders/>
+            <w:shd w:val="clear" w:color="auto" w:fill="FFFFFF"/>
+            <w:tcMar>
+              <w:top w:w="0" w:type="dxa"/>
+              <w:bottom w:w="0" w:type="dxa"/>
+              <w:left w:w="0" w:type="dxa"/>
+              <w:right w:w="0" w:type="dxa"/>
+            </w:tcMar>
+            <w:vAlign w:val="center"/>
+          </w:tcPr>
+          <w:p>
+            <w:pPr>
+              <w:jc w:val="right"/>
+              <w:spacing w:after="40" w:before="40"/>
+              <w:ind w:firstLine="0" w:left="100" w:right="100"/>
+            </w:pPr>
+            <w:r xmlns:w="http://schemas.openxmlformats.org/wordprocessingml/2006/main" xmlns:wp="http://schemas.openxmlformats.org/drawingml/2006/wordprocessingDrawing" xmlns:r="http://schemas.openxmlformats.org/officeDocument/2006/relationships" xmlns:w14="http://schemas.microsoft.com/office/word/2010/wordml">
+              <w:rPr>
+                <w:rFonts w:ascii="Roboto" w:hAnsi="Roboto" w:eastAsia="Roboto" w:cs="Roboto"/>
+                <w:sz w:val="22"/>
+                <w:szCs w:val="22"/>
+                <w:color w:val="111111"/>
+              </w:rPr>
+              <w:t xml:space="preserve">2016</w:t>
+            </w:r>
+          </w:p>
+        </w:tc>
+        <w:tc>
+          <w:tcPr>
+            <w:tcBorders/>
+            <w:shd w:val="clear" w:color="auto" w:fill="FFFFFF"/>
+            <w:tcMar>
+              <w:top w:w="0" w:type="dxa"/>
+              <w:bottom w:w="0" w:type="dxa"/>
+              <w:left w:w="0" w:type="dxa"/>
+              <w:right w:w="0" w:type="dxa"/>
+            </w:tcMar>
+            <w:vAlign w:val="center"/>
+          </w:tcPr>
+          <w:p>
+            <w:pPr>
+              <w:jc w:val="right"/>
+              <w:spacing w:after="40" w:before="40"/>
+              <w:ind w:firstLine="0" w:left="100" w:right="100"/>
+            </w:pPr>
+            <w:r xmlns:w="http://schemas.openxmlformats.org/wordprocessingml/2006/main" xmlns:wp="http://schemas.openxmlformats.org/drawingml/2006/wordprocessingDrawing" xmlns:r="http://schemas.openxmlformats.org/officeDocument/2006/relationships" xmlns:w14="http://schemas.microsoft.com/office/word/2010/wordml">
+              <w:rPr>
+                <w:rFonts w:ascii="Roboto" w:hAnsi="Roboto" w:eastAsia="Roboto" w:cs="Roboto"/>
+                <w:sz w:val="22"/>
+                <w:szCs w:val="22"/>
+                <w:color w:val="111111"/>
+              </w:rPr>
+              <w:t xml:space="preserve">Tiller Severity</w:t>
+            </w:r>
+          </w:p>
+        </w:tc>
+        <w:tc>
+          <w:tcPr>
+            <w:tcBorders/>
+            <w:shd w:val="clear" w:color="auto" w:fill="FFFFFF"/>
+            <w:tcMar>
+              <w:top w:w="0" w:type="dxa"/>
+              <w:bottom w:w="0" w:type="dxa"/>
+              <w:left w:w="0" w:type="dxa"/>
+              <w:right w:w="0" w:type="dxa"/>
+            </w:tcMar>
+            <w:vAlign w:val="center"/>
+          </w:tcPr>
+          <w:p>
+            <w:pPr>
+              <w:jc w:val="right"/>
+              <w:spacing w:after="40" w:before="40"/>
+              <w:ind w:firstLine="0" w:left="100" w:right="100"/>
+            </w:pPr>
+            <w:r xmlns:w="http://schemas.openxmlformats.org/wordprocessingml/2006/main" xmlns:wp="http://schemas.openxmlformats.org/drawingml/2006/wordprocessingDrawing" xmlns:r="http://schemas.openxmlformats.org/officeDocument/2006/relationships" xmlns:w14="http://schemas.microsoft.com/office/word/2010/wordml">
+              <w:rPr>
+                <w:rFonts w:ascii="Roboto" w:hAnsi="Roboto" w:eastAsia="Roboto" w:cs="Roboto"/>
+                <w:sz w:val="22"/>
+                <w:szCs w:val="22"/>
+                <w:color w:val="111111"/>
+              </w:rPr>
+              <w:t xml:space="preserve">normal</w:t>
+            </w:r>
+          </w:p>
+        </w:tc>
+        <w:tc>
+          <w:tcPr>
+            <w:tcBorders/>
+            <w:shd w:val="clear" w:color="auto" w:fill="FFFFFF"/>
+            <w:tcMar>
+              <w:top w:w="0" w:type="dxa"/>
+              <w:bottom w:w="0" w:type="dxa"/>
+              <w:left w:w="0" w:type="dxa"/>
+              <w:right w:w="0" w:type="dxa"/>
+            </w:tcMar>
+            <w:vAlign w:val="center"/>
+          </w:tcPr>
+          <w:p>
+            <w:pPr>
+              <w:jc w:val="right"/>
+              <w:spacing w:after="40" w:before="40"/>
+              <w:ind w:firstLine="0" w:left="100" w:right="100"/>
+            </w:pPr>
+            <w:r xmlns:w="http://schemas.openxmlformats.org/wordprocessingml/2006/main" xmlns:wp="http://schemas.openxmlformats.org/drawingml/2006/wordprocessingDrawing" xmlns:r="http://schemas.openxmlformats.org/officeDocument/2006/relationships" xmlns:w14="http://schemas.microsoft.com/office/word/2010/wordml">
+              <w:rPr>
+                <w:rFonts w:ascii="Roboto" w:hAnsi="Roboto" w:eastAsia="Roboto" w:cs="Roboto"/>
+                <w:sz w:val="22"/>
+                <w:szCs w:val="22"/>
+                <w:color w:val="111111"/>
+              </w:rPr>
+              <w:t xml:space="preserve">0</w:t>
+            </w:r>
+          </w:p>
+        </w:tc>
+        <w:tc>
+          <w:tcPr>
+            <w:tcBorders/>
+            <w:shd w:val="clear" w:color="auto" w:fill="FFFFFF"/>
+            <w:tcMar>
+              <w:top w:w="0" w:type="dxa"/>
+              <w:bottom w:w="0" w:type="dxa"/>
+              <w:left w:w="0" w:type="dxa"/>
+              <w:right w:w="0" w:type="dxa"/>
+            </w:tcMar>
+            <w:vAlign w:val="center"/>
+          </w:tcPr>
+          <w:p>
+            <w:pPr>
+              <w:jc w:val="right"/>
+              <w:spacing w:after="40" w:before="40"/>
+              <w:ind w:firstLine="0" w:left="100" w:right="100"/>
+            </w:pPr>
+            <w:r xmlns:w="http://schemas.openxmlformats.org/wordprocessingml/2006/main" xmlns:wp="http://schemas.openxmlformats.org/drawingml/2006/wordprocessingDrawing" xmlns:r="http://schemas.openxmlformats.org/officeDocument/2006/relationships" xmlns:w14="http://schemas.microsoft.com/office/word/2010/wordml">
+              <w:rPr>
+                <w:rFonts w:ascii="Roboto" w:hAnsi="Roboto" w:eastAsia="Roboto" w:cs="Roboto"/>
+                <w:sz w:val="22"/>
+                <w:szCs w:val="22"/>
+                <w:color w:val="111111"/>
+              </w:rPr>
+              <w:t xml:space="preserve">1</w:t>
+            </w:r>
+          </w:p>
+        </w:tc>
+        <w:tc>
+          <w:tcPr>
+            <w:tcBorders/>
+            <w:shd w:val="clear" w:color="auto" w:fill="FFFFFF"/>
+            <w:tcMar>
+              <w:top w:w="0" w:type="dxa"/>
+              <w:bottom w:w="0" w:type="dxa"/>
+              <w:left w:w="0" w:type="dxa"/>
+              <w:right w:w="0" w:type="dxa"/>
+            </w:tcMar>
+            <w:vAlign w:val="center"/>
+          </w:tcPr>
+          <w:p>
+            <w:pPr>
+              <w:jc w:val="right"/>
+              <w:spacing w:after="40" w:before="40"/>
+              <w:ind w:firstLine="0" w:left="100" w:right="100"/>
+            </w:pPr>
+            <w:r xmlns:w="http://schemas.openxmlformats.org/wordprocessingml/2006/main" xmlns:wp="http://schemas.openxmlformats.org/drawingml/2006/wordprocessingDrawing" xmlns:r="http://schemas.openxmlformats.org/officeDocument/2006/relationships" xmlns:w14="http://schemas.microsoft.com/office/word/2010/wordml">
+              <w:rPr>
+                <w:rFonts w:ascii="Roboto" w:hAnsi="Roboto" w:eastAsia="Roboto" w:cs="Roboto"/>
+                <w:sz w:val="22"/>
+                <w:szCs w:val="22"/>
+                <w:color w:val="111111"/>
+              </w:rPr>
+              <w:t xml:space="preserve">hurdle_gamma</w:t>
+            </w:r>
+          </w:p>
+        </w:tc>
+        <w:tc>
+          <w:tcPr>
+            <w:tcBorders/>
+            <w:shd w:val="clear" w:color="auto" w:fill="FFFFFF"/>
+            <w:tcMar>
+              <w:top w:w="0" w:type="dxa"/>
+              <w:bottom w:w="0" w:type="dxa"/>
+              <w:left w:w="0" w:type="dxa"/>
+              <w:right w:w="0" w:type="dxa"/>
+            </w:tcMar>
+            <w:vAlign w:val="center"/>
+          </w:tcPr>
+          <w:p>
+            <w:pPr>
+              <w:jc w:val="right"/>
+              <w:spacing w:after="40" w:before="40"/>
+              <w:ind w:firstLine="0" w:left="100" w:right="100"/>
+            </w:pPr>
+            <w:r xmlns:w="http://schemas.openxmlformats.org/wordprocessingml/2006/main" xmlns:wp="http://schemas.openxmlformats.org/drawingml/2006/wordprocessingDrawing" xmlns:r="http://schemas.openxmlformats.org/officeDocument/2006/relationships" xmlns:w14="http://schemas.microsoft.com/office/word/2010/wordml">
+              <w:rPr>
+                <w:rFonts w:ascii="Roboto" w:hAnsi="Roboto" w:eastAsia="Roboto" w:cs="Roboto"/>
+                <w:sz w:val="22"/>
+                <w:szCs w:val="22"/>
+                <w:color w:val="111111"/>
+              </w:rPr>
+              <w:t xml:space="preserve">0.99</w:t>
+            </w:r>
+          </w:p>
+        </w:tc>
+        <w:tc>
+          <w:tcPr>
+            <w:tcBorders/>
+            <w:shd w:val="clear" w:color="auto" w:fill="FFFFFF"/>
+            <w:tcMar>
+              <w:top w:w="0" w:type="dxa"/>
+              <w:bottom w:w="0" w:type="dxa"/>
+              <w:left w:w="0" w:type="dxa"/>
+              <w:right w:w="0" w:type="dxa"/>
+            </w:tcMar>
+            <w:vAlign w:val="center"/>
+          </w:tcPr>
+          <w:p>
+            <w:pPr>
+              <w:jc w:val="right"/>
+              <w:spacing w:after="40" w:before="40"/>
+              <w:ind w:firstLine="0" w:left="100" w:right="100"/>
+            </w:pPr>
+            <w:r xmlns:w="http://schemas.openxmlformats.org/wordprocessingml/2006/main" xmlns:wp="http://schemas.openxmlformats.org/drawingml/2006/wordprocessingDrawing" xmlns:r="http://schemas.openxmlformats.org/officeDocument/2006/relationships" xmlns:w14="http://schemas.microsoft.com/office/word/2010/wordml">
+              <w:rPr>
+                <w:rFonts w:ascii="Roboto" w:hAnsi="Roboto" w:eastAsia="Roboto" w:cs="Roboto"/>
+                <w:sz w:val="22"/>
+                <w:szCs w:val="22"/>
+                <w:color w:val="111111"/>
+              </w:rPr>
+              <w:t xml:space="preserve">15</w:t>
+            </w:r>
+          </w:p>
+        </w:tc>
+      </w:tr>
+      <w:tr>
+        <w:trPr>
+          <w:cantSplit/>
+          <w:trHeight w:val="360" w:hRule="auto"/>
+        </w:trPr>
+        <w:tc>
+          <w:tcPr>
+            <w:tcBorders>
+              <w:bottom w:val="single" w:sz="16" w:space="0" w:color="000000"/>
+            </w:tcBorders>
+            <w:shd w:val="clear" w:color="auto" w:fill="FFFFFF"/>
+            <w:tcMar>
+              <w:top w:w="0" w:type="dxa"/>
+              <w:bottom w:w="0" w:type="dxa"/>
+              <w:left w:w="0" w:type="dxa"/>
+              <w:right w:w="0" w:type="dxa"/>
+            </w:tcMar>
+            <w:vAlign w:val="center"/>
+          </w:tcPr>
+          <w:p>
+            <w:pPr>
+              <w:jc w:val="right"/>
+              <w:spacing w:after="40" w:before="40"/>
+              <w:ind w:firstLine="0" w:left="100" w:right="100"/>
+            </w:pPr>
+            <w:r xmlns:w="http://schemas.openxmlformats.org/wordprocessingml/2006/main" xmlns:wp="http://schemas.openxmlformats.org/drawingml/2006/wordprocessingDrawing" xmlns:r="http://schemas.openxmlformats.org/officeDocument/2006/relationships" xmlns:w14="http://schemas.microsoft.com/office/word/2010/wordml">
+              <w:rPr>
+                <w:rFonts w:ascii="Roboto" w:hAnsi="Roboto" w:eastAsia="Roboto" w:cs="Roboto"/>
+                <w:sz w:val="22"/>
+                <w:szCs w:val="22"/>
+                <w:color w:val="111111"/>
+              </w:rPr>
+              <w:t xml:space="preserve">2016</w:t>
+            </w:r>
+          </w:p>
+        </w:tc>
+        <w:tc>
+          <w:tcPr>
+            <w:tcBorders>
+              <w:bottom w:val="single" w:sz="16" w:space="0" w:color="000000"/>
+            </w:tcBorders>
+            <w:shd w:val="clear" w:color="auto" w:fill="FFFFFF"/>
+            <w:tcMar>
+              <w:top w:w="0" w:type="dxa"/>
+              <w:bottom w:w="0" w:type="dxa"/>
+              <w:left w:w="0" w:type="dxa"/>
+              <w:right w:w="0" w:type="dxa"/>
+            </w:tcMar>
+            <w:vAlign w:val="center"/>
+          </w:tcPr>
+          <w:p>
+            <w:pPr>
+              <w:jc w:val="right"/>
+              <w:spacing w:after="40" w:before="40"/>
+              <w:ind w:firstLine="0" w:left="100" w:right="100"/>
+            </w:pPr>
+            <w:r xmlns:w="http://schemas.openxmlformats.org/wordprocessingml/2006/main" xmlns:wp="http://schemas.openxmlformats.org/drawingml/2006/wordprocessingDrawing" xmlns:r="http://schemas.openxmlformats.org/officeDocument/2006/relationships" xmlns:w14="http://schemas.microsoft.com/office/word/2010/wordml">
+              <w:rPr>
+                <w:rFonts w:ascii="Roboto" w:hAnsi="Roboto" w:eastAsia="Roboto" w:cs="Roboto"/>
+                <w:sz w:val="22"/>
+                <w:szCs w:val="22"/>
+                <w:color w:val="111111"/>
+              </w:rPr>
+              <w:t xml:space="preserve">Leaf Severity</w:t>
+            </w:r>
+          </w:p>
+        </w:tc>
+        <w:tc>
+          <w:tcPr>
+            <w:tcBorders>
+              <w:bottom w:val="single" w:sz="16" w:space="0" w:color="000000"/>
+            </w:tcBorders>
+            <w:shd w:val="clear" w:color="auto" w:fill="FFFFFF"/>
+            <w:tcMar>
+              <w:top w:w="0" w:type="dxa"/>
+              <w:bottom w:w="0" w:type="dxa"/>
+              <w:left w:w="0" w:type="dxa"/>
+              <w:right w:w="0" w:type="dxa"/>
+            </w:tcMar>
+            <w:vAlign w:val="center"/>
+          </w:tcPr>
+          <w:p>
+            <w:pPr>
+              <w:jc w:val="right"/>
+              <w:spacing w:after="40" w:before="40"/>
+              <w:ind w:firstLine="0" w:left="100" w:right="100"/>
+            </w:pPr>
+            <w:r xmlns:w="http://schemas.openxmlformats.org/wordprocessingml/2006/main" xmlns:wp="http://schemas.openxmlformats.org/drawingml/2006/wordprocessingDrawing" xmlns:r="http://schemas.openxmlformats.org/officeDocument/2006/relationships" xmlns:w14="http://schemas.microsoft.com/office/word/2010/wordml">
+              <w:rPr>
+                <w:rFonts w:ascii="Roboto" w:hAnsi="Roboto" w:eastAsia="Roboto" w:cs="Roboto"/>
+                <w:sz w:val="22"/>
+                <w:szCs w:val="22"/>
+                <w:color w:val="111111"/>
+              </w:rPr>
+              <w:t xml:space="preserve">normal</w:t>
+            </w:r>
+          </w:p>
+        </w:tc>
+        <w:tc>
+          <w:tcPr>
+            <w:tcBorders>
+              <w:bottom w:val="single" w:sz="16" w:space="0" w:color="000000"/>
+            </w:tcBorders>
+            <w:shd w:val="clear" w:color="auto" w:fill="FFFFFF"/>
+            <w:tcMar>
+              <w:top w:w="0" w:type="dxa"/>
+              <w:bottom w:w="0" w:type="dxa"/>
+              <w:left w:w="0" w:type="dxa"/>
+              <w:right w:w="0" w:type="dxa"/>
+            </w:tcMar>
+            <w:vAlign w:val="center"/>
+          </w:tcPr>
+          <w:p>
+            <w:pPr>
+              <w:jc w:val="right"/>
+              <w:spacing w:after="40" w:before="40"/>
+              <w:ind w:firstLine="0" w:left="100" w:right="100"/>
+            </w:pPr>
+            <w:r xmlns:w="http://schemas.openxmlformats.org/wordprocessingml/2006/main" xmlns:wp="http://schemas.openxmlformats.org/drawingml/2006/wordprocessingDrawing" xmlns:r="http://schemas.openxmlformats.org/officeDocument/2006/relationships" xmlns:w14="http://schemas.microsoft.com/office/word/2010/wordml">
+              <w:rPr>
+                <w:rFonts w:ascii="Roboto" w:hAnsi="Roboto" w:eastAsia="Roboto" w:cs="Roboto"/>
+                <w:sz w:val="22"/>
+                <w:szCs w:val="22"/>
+                <w:color w:val="111111"/>
+              </w:rPr>
+              <w:t xml:space="preserve">0</w:t>
+            </w:r>
+          </w:p>
+        </w:tc>
+        <w:tc>
+          <w:tcPr>
+            <w:tcBorders>
+              <w:bottom w:val="single" w:sz="16" w:space="0" w:color="000000"/>
+            </w:tcBorders>
+            <w:shd w:val="clear" w:color="auto" w:fill="FFFFFF"/>
+            <w:tcMar>
+              <w:top w:w="0" w:type="dxa"/>
+              <w:bottom w:w="0" w:type="dxa"/>
+              <w:left w:w="0" w:type="dxa"/>
+              <w:right w:w="0" w:type="dxa"/>
+            </w:tcMar>
+            <w:vAlign w:val="center"/>
+          </w:tcPr>
+          <w:p>
+            <w:pPr>
+              <w:jc w:val="right"/>
+              <w:spacing w:after="40" w:before="40"/>
+              <w:ind w:firstLine="0" w:left="100" w:right="100"/>
+            </w:pPr>
+            <w:r xmlns:w="http://schemas.openxmlformats.org/wordprocessingml/2006/main" xmlns:wp="http://schemas.openxmlformats.org/drawingml/2006/wordprocessingDrawing" xmlns:r="http://schemas.openxmlformats.org/officeDocument/2006/relationships" xmlns:w14="http://schemas.microsoft.com/office/word/2010/wordml">
+              <w:rPr>
+                <w:rFonts w:ascii="Roboto" w:hAnsi="Roboto" w:eastAsia="Roboto" w:cs="Roboto"/>
+                <w:sz w:val="22"/>
+                <w:szCs w:val="22"/>
+                <w:color w:val="111111"/>
+              </w:rPr>
+              <w:t xml:space="preserve">2</w:t>
+            </w:r>
+          </w:p>
+        </w:tc>
+        <w:tc>
+          <w:tcPr>
+            <w:tcBorders>
+              <w:bottom w:val="single" w:sz="16" w:space="0" w:color="000000"/>
+            </w:tcBorders>
+            <w:shd w:val="clear" w:color="auto" w:fill="FFFFFF"/>
+            <w:tcMar>
+              <w:top w:w="0" w:type="dxa"/>
+              <w:bottom w:w="0" w:type="dxa"/>
+              <w:left w:w="0" w:type="dxa"/>
+              <w:right w:w="0" w:type="dxa"/>
+            </w:tcMar>
+            <w:vAlign w:val="center"/>
+          </w:tcPr>
+          <w:p>
+            <w:pPr>
+              <w:jc w:val="right"/>
+              <w:spacing w:after="40" w:before="40"/>
+              <w:ind w:firstLine="0" w:left="100" w:right="100"/>
+            </w:pPr>
+            <w:r xmlns:w="http://schemas.openxmlformats.org/wordprocessingml/2006/main" xmlns:wp="http://schemas.openxmlformats.org/drawingml/2006/wordprocessingDrawing" xmlns:r="http://schemas.openxmlformats.org/officeDocument/2006/relationships" xmlns:w14="http://schemas.microsoft.com/office/word/2010/wordml">
+              <w:rPr>
+                <w:rFonts w:ascii="Roboto" w:hAnsi="Roboto" w:eastAsia="Roboto" w:cs="Roboto"/>
+                <w:sz w:val="22"/>
+                <w:szCs w:val="22"/>
+                <w:color w:val="111111"/>
+              </w:rPr>
+              <w:t xml:space="preserve">hurdle_gamma</w:t>
+            </w:r>
+          </w:p>
+        </w:tc>
+        <w:tc>
+          <w:tcPr>
+            <w:tcBorders>
+              <w:bottom w:val="single" w:sz="16" w:space="0" w:color="000000"/>
+            </w:tcBorders>
+            <w:shd w:val="clear" w:color="auto" w:fill="FFFFFF"/>
+            <w:tcMar>
+              <w:top w:w="0" w:type="dxa"/>
+              <w:bottom w:w="0" w:type="dxa"/>
+              <w:left w:w="0" w:type="dxa"/>
+              <w:right w:w="0" w:type="dxa"/>
+            </w:tcMar>
+            <w:vAlign w:val="center"/>
+          </w:tcPr>
+          <w:p>
+            <w:pPr>
+              <w:jc w:val="right"/>
+              <w:spacing w:after="40" w:before="40"/>
+              <w:ind w:firstLine="0" w:left="100" w:right="100"/>
+            </w:pPr>
+            <w:r xmlns:w="http://schemas.openxmlformats.org/wordprocessingml/2006/main" xmlns:wp="http://schemas.openxmlformats.org/drawingml/2006/wordprocessingDrawing" xmlns:r="http://schemas.openxmlformats.org/officeDocument/2006/relationships" xmlns:w14="http://schemas.microsoft.com/office/word/2010/wordml">
+              <w:rPr>
+                <w:rFonts w:ascii="Roboto" w:hAnsi="Roboto" w:eastAsia="Roboto" w:cs="Roboto"/>
+                <w:sz w:val="22"/>
+                <w:szCs w:val="22"/>
+                <w:color w:val="111111"/>
+              </w:rPr>
+              <w:t xml:space="preserve">0.999</w:t>
+            </w:r>
+          </w:p>
+        </w:tc>
+        <w:tc>
+          <w:tcPr>
+            <w:tcBorders>
+              <w:bottom w:val="single" w:sz="16" w:space="0" w:color="000000"/>
+            </w:tcBorders>
+            <w:shd w:val="clear" w:color="auto" w:fill="FFFFFF"/>
+            <w:tcMar>
+              <w:top w:w="0" w:type="dxa"/>
+              <w:bottom w:w="0" w:type="dxa"/>
+              <w:left w:w="0" w:type="dxa"/>
+              <w:right w:w="0" w:type="dxa"/>
+            </w:tcMar>
+            <w:vAlign w:val="center"/>
+          </w:tcPr>
+          <w:p>
+            <w:pPr>
+              <w:jc w:val="right"/>
+              <w:spacing w:after="40" w:before="40"/>
+              <w:ind w:firstLine="0" w:left="100" w:right="100"/>
+            </w:pPr>
+            <w:r xmlns:w="http://schemas.openxmlformats.org/wordprocessingml/2006/main" xmlns:wp="http://schemas.openxmlformats.org/drawingml/2006/wordprocessingDrawing" xmlns:r="http://schemas.openxmlformats.org/officeDocument/2006/relationships" xmlns:w14="http://schemas.microsoft.com/office/word/2010/wordml">
+              <w:rPr>
+                <w:rFonts w:ascii="Roboto" w:hAnsi="Roboto" w:eastAsia="Roboto" w:cs="Roboto"/>
+                <w:sz w:val="22"/>
+                <w:szCs w:val="22"/>
+                <w:color w:val="111111"/>
+              </w:rPr>
+              <w:t xml:space="preserve">10</w:t>
             </w:r>
           </w:p>
         </w:tc>
@@ -4814,7 +6995,7 @@
         <w:pStyle w:val="FirstParagraph"/>
       </w:pPr>
       <w:r>
-        <w:t xml:space="preserve">This report was generated on 2020-07-07 08:56:45 using the following computational environment and dependencies:</w:t>
+        <w:t xml:space="preserve">This report was generated on 2020-07-07 15:35:59 using the following computational environment and dependencies:</w:t>
       </w:r>
     </w:p>
     <w:p>
@@ -4978,6 +7159,15 @@
         <w:rPr>
           <w:rStyle w:val="VerbatimChar"/>
         </w:rPr>
+        <w:t xml:space="preserve">#&gt;  base64enc      0.1-3      2015-07-28 [1] CRAN (R 4.0.0)</w:t>
+      </w:r>
+      <w:r>
+        <w:br/>
+      </w:r>
+      <w:r>
+        <w:rPr>
+          <w:rStyle w:val="VerbatimChar"/>
+        </w:rPr>
         <w:t xml:space="preserve">#&gt;  bookdown     * 0.20       2020-06-23 [1] CRAN (R 4.0.0)</w:t>
       </w:r>
       <w:r>
@@ -5122,6 +7312,15 @@
         <w:rPr>
           <w:rStyle w:val="VerbatimChar"/>
         </w:rPr>
+        <w:t xml:space="preserve">#&gt;  flextable    * 0.5.10     2020-05-15 [1] CRAN (R 4.0.0)</w:t>
+      </w:r>
+      <w:r>
+        <w:br/>
+      </w:r>
+      <w:r>
+        <w:rPr>
+          <w:rStyle w:val="VerbatimChar"/>
+        </w:rPr>
         <w:t xml:space="preserve">#&gt;  forcats        0.5.0      2020-03-01 [1] CRAN (R 4.0.0)</w:t>
       </w:r>
       <w:r>
@@ -5140,6 +7339,15 @@
         <w:rPr>
           <w:rStyle w:val="VerbatimChar"/>
         </w:rPr>
+        <w:t xml:space="preserve">#&gt;  gdtools        0.2.2      2020-04-03 [1] CRAN (R 4.0.0)</w:t>
+      </w:r>
+      <w:r>
+        <w:br/>
+      </w:r>
+      <w:r>
+        <w:rPr>
+          <w:rStyle w:val="VerbatimChar"/>
+        </w:rPr>
         <w:t xml:space="preserve">#&gt;  generics       0.0.2      2018-11-29 [1] CRAN (R 4.0.0)</w:t>
       </w:r>
       <w:r>
@@ -5302,6 +7510,15 @@
         <w:rPr>
           <w:rStyle w:val="VerbatimChar"/>
         </w:rPr>
+        <w:t xml:space="preserve">#&gt;  officer        0.3.12     2020-06-26 [1] CRAN (R 4.0.0)</w:t>
+      </w:r>
+      <w:r>
+        <w:br/>
+      </w:r>
+      <w:r>
+        <w:rPr>
+          <w:rStyle w:val="VerbatimChar"/>
+        </w:rPr>
         <w:t xml:space="preserve">#&gt;  openxlsx       4.1.5      2020-05-06 [1] CRAN (R 4.0.0)</w:t>
       </w:r>
       <w:r>
@@ -5311,7 +7528,7 @@
         <w:rPr>
           <w:rStyle w:val="VerbatimChar"/>
         </w:rPr>
-        <w:t xml:space="preserve">#&gt;  pander       * 0.6.3      2018-11-06 [1] CRAN (R 4.0.0)</w:t>
+        <w:t xml:space="preserve">#&gt;  pillar         1.4.4      2020-05-05 [1] CRAN (R 4.0.0)</w:t>
       </w:r>
       <w:r>
         <w:br/>
@@ -5320,7 +7537,7 @@
         <w:rPr>
           <w:rStyle w:val="VerbatimChar"/>
         </w:rPr>
-        <w:t xml:space="preserve">#&gt;  pillar         1.4.4      2020-05-05 [1] CRAN (R 4.0.0)</w:t>
+        <w:t xml:space="preserve">#&gt;  pkgconfig      2.0.3      2019-09-22 [1] CRAN (R 4.0.0)</w:t>
       </w:r>
       <w:r>
         <w:br/>
@@ -5329,7 +7546,7 @@
         <w:rPr>
           <w:rStyle w:val="VerbatimChar"/>
         </w:rPr>
-        <w:t xml:space="preserve">#&gt;  pkgconfig      2.0.3      2019-09-22 [1] CRAN (R 4.0.0)</w:t>
+        <w:t xml:space="preserve">#&gt;  purrr          0.3.4      2020-04-17 [1] CRAN (R 4.0.0)</w:t>
       </w:r>
       <w:r>
         <w:br/>
@@ -5338,7 +7555,7 @@
         <w:rPr>
           <w:rStyle w:val="VerbatimChar"/>
         </w:rPr>
-        <w:t xml:space="preserve">#&gt;  purrr          0.3.4      2020-04-17 [1] CRAN (R 4.0.0)</w:t>
+        <w:t xml:space="preserve">#&gt;  R6             2.4.1      2019-11-12 [1] CRAN (R 4.0.0)</w:t>
       </w:r>
       <w:r>
         <w:br/>
@@ -5347,7 +7564,7 @@
         <w:rPr>
           <w:rStyle w:val="VerbatimChar"/>
         </w:rPr>
-        <w:t xml:space="preserve">#&gt;  R6             2.4.1      2019-11-12 [1] CRAN (R 4.0.0)</w:t>
+        <w:t xml:space="preserve">#&gt;  Rcpp           1.0.4.6    2020-04-09 [1] CRAN (R 4.0.0)</w:t>
       </w:r>
       <w:r>
         <w:br/>
@@ -5356,7 +7573,7 @@
         <w:rPr>
           <w:rStyle w:val="VerbatimChar"/>
         </w:rPr>
-        <w:t xml:space="preserve">#&gt;  Rcpp           1.0.4.6    2020-04-09 [1] CRAN (R 4.0.0)</w:t>
+        <w:t xml:space="preserve">#&gt;  readxl         1.3.1      2019-03-13 [1] CRAN (R 4.0.0)</w:t>
       </w:r>
       <w:r>
         <w:br/>
@@ -5365,7 +7582,7 @@
         <w:rPr>
           <w:rStyle w:val="VerbatimChar"/>
         </w:rPr>
-        <w:t xml:space="preserve">#&gt;  readxl         1.3.1      2019-03-13 [1] CRAN (R 4.0.0)</w:t>
+        <w:t xml:space="preserve">#&gt;  rice.awd.shb * 0.0.0.9000 2020-07-06 [1] local         </w:t>
       </w:r>
       <w:r>
         <w:br/>
@@ -5374,7 +7591,7 @@
         <w:rPr>
           <w:rStyle w:val="VerbatimChar"/>
         </w:rPr>
-        <w:t xml:space="preserve">#&gt;  rice.awd.shb * 0.0.0.9000 2020-07-06 [1] local         </w:t>
+        <w:t xml:space="preserve">#&gt;  rio            0.5.16     2018-11-26 [1] CRAN (R 4.0.0)</w:t>
       </w:r>
       <w:r>
         <w:br/>
@@ -5383,7 +7600,7 @@
         <w:rPr>
           <w:rStyle w:val="VerbatimChar"/>
         </w:rPr>
-        <w:t xml:space="preserve">#&gt;  rio            0.5.16     2018-11-26 [1] CRAN (R 4.0.0)</w:t>
+        <w:t xml:space="preserve">#&gt;  rlang          0.4.6      2020-05-02 [1] CRAN (R 4.0.0)</w:t>
       </w:r>
       <w:r>
         <w:br/>
@@ -5392,7 +7609,7 @@
         <w:rPr>
           <w:rStyle w:val="VerbatimChar"/>
         </w:rPr>
-        <w:t xml:space="preserve">#&gt;  rlang          0.4.6      2020-05-02 [1] CRAN (R 4.0.0)</w:t>
+        <w:t xml:space="preserve">#&gt;  rmarkdown      2.3        2020-06-18 [1] CRAN (R 4.0.0)</w:t>
       </w:r>
       <w:r>
         <w:br/>
@@ -5401,7 +7618,7 @@
         <w:rPr>
           <w:rStyle w:val="VerbatimChar"/>
         </w:rPr>
-        <w:t xml:space="preserve">#&gt;  rmarkdown      2.3        2020-06-18 [1] CRAN (R 4.0.0)</w:t>
+        <w:t xml:space="preserve">#&gt;  rstatix        0.6.0      2020-06-18 [1] CRAN (R 4.0.0)</w:t>
       </w:r>
       <w:r>
         <w:br/>
@@ -5410,7 +7627,7 @@
         <w:rPr>
           <w:rStyle w:val="VerbatimChar"/>
         </w:rPr>
-        <w:t xml:space="preserve">#&gt;  rstatix        0.6.0      2020-06-18 [1] CRAN (R 4.0.0)</w:t>
+        <w:t xml:space="preserve">#&gt;  scales         1.1.1      2020-05-11 [1] CRAN (R 4.0.0)</w:t>
       </w:r>
       <w:r>
         <w:br/>
@@ -5419,7 +7636,7 @@
         <w:rPr>
           <w:rStyle w:val="VerbatimChar"/>
         </w:rPr>
-        <w:t xml:space="preserve">#&gt;  scales         1.1.1      2020-05-11 [1] CRAN (R 4.0.0)</w:t>
+        <w:t xml:space="preserve">#&gt;  sessioninfo    1.1.1      2018-11-05 [1] CRAN (R 4.0.0)</w:t>
       </w:r>
       <w:r>
         <w:br/>
@@ -5428,7 +7645,7 @@
         <w:rPr>
           <w:rStyle w:val="VerbatimChar"/>
         </w:rPr>
-        <w:t xml:space="preserve">#&gt;  sessioninfo    1.1.1      2018-11-05 [1] CRAN (R 4.0.0)</w:t>
+        <w:t xml:space="preserve">#&gt;  stringi        1.4.6      2020-02-17 [1] CRAN (R 4.0.0)</w:t>
       </w:r>
       <w:r>
         <w:br/>
@@ -5437,7 +7654,7 @@
         <w:rPr>
           <w:rStyle w:val="VerbatimChar"/>
         </w:rPr>
-        <w:t xml:space="preserve">#&gt;  stringi        1.4.6      2020-02-17 [1] CRAN (R 4.0.0)</w:t>
+        <w:t xml:space="preserve">#&gt;  stringr        1.4.0      2019-02-10 [1] CRAN (R 4.0.0)</w:t>
       </w:r>
       <w:r>
         <w:br/>
@@ -5446,7 +7663,7 @@
         <w:rPr>
           <w:rStyle w:val="VerbatimChar"/>
         </w:rPr>
-        <w:t xml:space="preserve">#&gt;  stringr        1.4.0      2019-02-10 [1] CRAN (R 4.0.0)</w:t>
+        <w:t xml:space="preserve">#&gt;  systemfonts    0.2.3      2020-06-09 [1] CRAN (R 4.0.0)</w:t>
       </w:r>
       <w:r>
         <w:br/>
@@ -5482,6 +7699,15 @@
         <w:rPr>
           <w:rStyle w:val="VerbatimChar"/>
         </w:rPr>
+        <w:t xml:space="preserve">#&gt;  uuid           0.1-4      2020-02-26 [1] CRAN (R 4.0.0)</w:t>
+      </w:r>
+      <w:r>
+        <w:br/>
+      </w:r>
+      <w:r>
+        <w:rPr>
+          <w:rStyle w:val="VerbatimChar"/>
+        </w:rPr>
         <w:t xml:space="preserve">#&gt;  vctrs          0.3.1      2020-06-05 [1] CRAN (R 4.0.0)</w:t>
       </w:r>
       <w:r>
@@ -5509,6 +7735,15 @@
         <w:rPr>
           <w:rStyle w:val="VerbatimChar"/>
         </w:rPr>
+        <w:t xml:space="preserve">#&gt;  xml2           1.3.2      2020-04-23 [1] CRAN (R 4.0.0)</w:t>
+      </w:r>
+      <w:r>
+        <w:br/>
+      </w:r>
+      <w:r>
+        <w:rPr>
+          <w:rStyle w:val="VerbatimChar"/>
+        </w:rPr>
         <w:t xml:space="preserve">#&gt;  yaml           2.2.1      2020-02-01 [1] CRAN (R 4.0.0)</w:t>
       </w:r>
       <w:r>
@@ -5573,7 +7808,7 @@
         <w:rPr>
           <w:rStyle w:val="VerbatimChar"/>
         </w:rPr>
-        <w:t xml:space="preserve">#&gt; Head:     [4843661] 2020-07-06: Update a04_data_analysis.Rmd</w:t>
+        <w:t xml:space="preserve">#&gt; Head:     [ce20e5c] 2020-07-07: Don't use interaction of treatments, longer warmup more iterations</w:t>
       </w:r>
     </w:p>
     <w:sectPr>

</xml_diff>

<commit_message>
Correct repository names to sync with Dockerhub
</commit_message>
<xml_diff>
--- a/analysis/paper/paper.docx
+++ b/analysis/paper/paper.docx
@@ -191,7 +191,7 @@
         <w:pStyle w:val="Date"/>
       </w:pPr>
       <w:r>
-        <w:t xml:space="preserve">07</w:t>
+        <w:t xml:space="preserve">08</w:t>
       </w:r>
       <w:r>
         <w:t xml:space="preserve"> </w:t>
@@ -7160,7 +7160,7 @@
         <w:pStyle w:val="FirstParagraph"/>
       </w:pPr>
       <w:r>
-        <w:t xml:space="preserve">This report was generated on 2020-07-07 21:20:44 using the following computational environment and dependencies:</w:t>
+        <w:t xml:space="preserve">This report was generated on 2020-07-08 10:17:42 using the following computational environment and dependencies:</w:t>
       </w:r>
     </w:p>
     <w:p>
@@ -7261,7 +7261,7 @@
         <w:rPr>
           <w:rStyle w:val="VerbatimChar"/>
         </w:rPr>
-        <w:t xml:space="preserve">#&gt;  date     2020-07-07                  </w:t>
+        <w:t xml:space="preserve">#&gt;  date     2020-07-08                  </w:t>
       </w:r>
       <w:r>
         <w:br/>
@@ -7810,7 +7810,7 @@
         <w:rPr>
           <w:rStyle w:val="VerbatimChar"/>
         </w:rPr>
-        <w:t xml:space="preserve">#&gt;  loo              2.2.0      2019-12-19 [1] CRAN (R 4.0.0)</w:t>
+        <w:t xml:space="preserve">#&gt;  loo              2.3.0      2020-07-07 [1] CRAN (R 4.0.2)</w:t>
       </w:r>
       <w:r>
         <w:br/>
@@ -8378,7 +8378,7 @@
         <w:rPr>
           <w:rStyle w:val="VerbatimChar"/>
         </w:rPr>
-        <w:t xml:space="preserve">#&gt; Head:     [6958de9] 2020-07-07: Update codemeta.json</w:t>
+        <w:t xml:space="preserve">#&gt; Head:     [8f798a2] 2020-07-07: standardise name across repositories</w:t>
       </w:r>
     </w:p>
     <w:sectPr>

</xml_diff>

<commit_message>
Add ROPE tables to doc output
</commit_message>
<xml_diff>
--- a/analysis/paper/paper.docx
+++ b/analysis/paper/paper.docx
@@ -2627,16 +2627,16 @@
         <w:rPr>
           <w:rStyle w:val="VerbatimChar"/>
         </w:rPr>
-        <w:t xml:space="preserve">brms</w:t>
-      </w:r>
-      <w:r>
-        <w:t xml:space="preserve">, version 0.70,</w:t>
-      </w:r>
-      <w:r>
-        <w:t xml:space="preserve"> </w:t>
-      </w:r>
-      <w:r>
-        <w:t xml:space="preserve">(Bürkner 2018, 2017)</w:t>
+        <w:t xml:space="preserve">MCMCglmm</w:t>
+      </w:r>
+      <w:r>
+        <w:t xml:space="preserve">, version 2.29,</w:t>
+      </w:r>
+      <w:r>
+        <w:t xml:space="preserve"> </w:t>
+      </w:r>
+      <w:r>
+        <w:t xml:space="preserve">(Hadfield 2010)</w:t>
       </w:r>
       <w:r>
         <w:t xml:space="preserve">.</w:t>
@@ -2801,7 +2801,7 @@
         <w:t xml:space="preserve"> </w:t>
       </w:r>
       <w:r>
-        <w:t xml:space="preserve">5</w:t>
+        <w:t xml:space="preserve">??</w:t>
       </w:r>
       <w:r>
         <w:t xml:space="preserve">a).</w:t>
@@ -2813,7 +2813,7 @@
         <w:t xml:space="preserve">However, the effects of N treatments N100 and N120 on tiller incidence caused both to be higher and clearly different when compared with the control N0 treatment (Fig. </w:t>
       </w:r>
       <w:r>
-        <w:t xml:space="preserve">5</w:t>
+        <w:t xml:space="preserve">??</w:t>
       </w:r>
       <w:r>
         <w:t xml:space="preserve">a,</w:t>
@@ -2822,7 +2822,7 @@
         <w:t xml:space="preserve"> </w:t>
       </w:r>
       <w:r>
-        <w:t xml:space="preserve">5</w:t>
+        <w:t xml:space="preserve">??</w:t>
       </w:r>
       <w:r>
         <w:t xml:space="preserve">a).</w:t>
@@ -2866,7 +2866,7 @@
         <w:t xml:space="preserve"> </w:t>
       </w:r>
       <w:r>
-        <w:t xml:space="preserve">5</w:t>
+        <w:t xml:space="preserve">??</w:t>
       </w:r>
       <w:r>
         <w:t xml:space="preserve">c).</w:t>
@@ -2887,7 +2887,7 @@
         <w:t xml:space="preserve"> </w:t>
       </w:r>
       <w:r>
-        <w:t xml:space="preserve">6</w:t>
+        <w:t xml:space="preserve">??</w:t>
       </w:r>
       <w:r>
         <w:t xml:space="preserve">a).</w:t>
@@ -2931,7 +2931,7 @@
         <w:t xml:space="preserve"> </w:t>
       </w:r>
       <w:r>
-        <w:t xml:space="preserve">5</w:t>
+        <w:t xml:space="preserve">??</w:t>
       </w:r>
       <w:r>
         <w:t xml:space="preserve">e).</w:t>
@@ -2952,7 +2952,7 @@
         <w:t xml:space="preserve"> </w:t>
       </w:r>
       <w:r>
-        <w:t xml:space="preserve">7</w:t>
+        <w:t xml:space="preserve">??</w:t>
       </w:r>
       <w:r>
         <w:t xml:space="preserve">a).</w:t>
@@ -3011,7 +3011,7 @@
         <w:t xml:space="preserve"> </w:t>
       </w:r>
       <w:r>
-        <w:t xml:space="preserve">5</w:t>
+        <w:t xml:space="preserve">??</w:t>
       </w:r>
       <w:r>
         <w:t xml:space="preserve">b). As in the 2015 study, water management did not clearly statistically differ (Fig. </w:t>
@@ -3026,7 +3026,7 @@
         <w:t xml:space="preserve"> </w:t>
       </w:r>
       <w:r>
-        <w:t xml:space="preserve">5</w:t>
+        <w:t xml:space="preserve">??</w:t>
       </w:r>
       <w:r>
         <w:t xml:space="preserve">b).</w:t>
@@ -3061,7 +3061,7 @@
         <w:t xml:space="preserve"> </w:t>
       </w:r>
       <w:r>
-        <w:t xml:space="preserve">5</w:t>
+        <w:t xml:space="preserve">??</w:t>
       </w:r>
       <w:r>
         <w:t xml:space="preserve">d).</w:t>
@@ -3082,7 +3082,7 @@
         <w:t xml:space="preserve"> </w:t>
       </w:r>
       <w:r>
-        <w:t xml:space="preserve">6</w:t>
+        <w:t xml:space="preserve">??</w:t>
       </w:r>
       <w:r>
         <w:t xml:space="preserve">b).</w:t>
@@ -3105,7 +3105,7 @@
         <w:t xml:space="preserve"> </w:t>
       </w:r>
       <w:r>
-        <w:t xml:space="preserve">5</w:t>
+        <w:t xml:space="preserve">??</w:t>
       </w:r>
       <w:r>
         <w:t xml:space="preserve">b,</w:t>
@@ -3123,7 +3123,7 @@
         <w:t xml:space="preserve"> </w:t>
       </w:r>
       <w:r>
-        <w:t xml:space="preserve">7</w:t>
+        <w:t xml:space="preserve">??</w:t>
       </w:r>
       <w:r>
         <w:t xml:space="preserve">b).</w:t>
@@ -3188,7 +3188,7 @@
         <w:t xml:space="preserve"> </w:t>
       </w:r>
       <w:r>
-        <w:t xml:space="preserve">5</w:t>
+        <w:t xml:space="preserve">??</w:t>
       </w:r>
       <w:r>
         <w:t xml:space="preserve">d), indicating a possible adverse effect of using AWD on tiller sheath blight severity under high sheath blight disease pressure.</w:t>
@@ -3558,52 +3558,32 @@
       </w:r>
     </w:p>
     <w:bookmarkEnd w:id="39"/>
-    <w:bookmarkStart w:id="40" w:name="ref-Buerkner2018"/>
+    <w:bookmarkStart w:id="40" w:name="ref-Castilla1996"/>
     <w:p>
       <w:pPr>
         <w:pStyle w:val="Bibliography"/>
       </w:pPr>
       <w:r>
-        <w:t xml:space="preserve">Bürkner, P.-C. 2018. Advanced Bayesian multilevel modeling with the R package brms. The R Journal. 10:395–411.</w:t>
+        <w:t xml:space="preserve">Castilla, N. P., Leano, R. M., Elazhour, F. A., Teng, P. S., and Savary, S. 1996. Effects of plant contact, inoculation pattern, leaf wetness regime, and nitrogen supply on inoculum efficiency in rice sheath blight. Journal of Phytopathology. 144:187–192.</w:t>
       </w:r>
     </w:p>
     <w:bookmarkEnd w:id="40"/>
-    <w:bookmarkStart w:id="41" w:name="ref-Buerkner2017"/>
+    <w:bookmarkStart w:id="41" w:name="ref-Dawe2005"/>
     <w:p>
       <w:pPr>
         <w:pStyle w:val="Bibliography"/>
       </w:pPr>
       <w:r>
-        <w:t xml:space="preserve">Bürkner, P.-C. 2017. brms: An R package for Bayesian multilevel models using Stan. Journal of Statistical Software. 80:1–28.</w:t>
+        <w:t xml:space="preserve">Dawe, D. 2005. Increasing water productivity in rice-based systems in Asia–past trends, current problems, and future prospects. Plant Production Science. 8:221–230.</w:t>
       </w:r>
     </w:p>
     <w:bookmarkEnd w:id="41"/>
-    <w:bookmarkStart w:id="42" w:name="ref-Castilla1996"/>
+    <w:bookmarkStart w:id="43" w:name="ref-agricolae2020"/>
     <w:p>
       <w:pPr>
         <w:pStyle w:val="Bibliography"/>
       </w:pPr>
       <w:r>
-        <w:t xml:space="preserve">Castilla, N. P., Leano, R. M., Elazhour, F. A., Teng, P. S., and Savary, S. 1996. Effects of plant contact, inoculation pattern, leaf wetness regime, and nitrogen supply on inoculum efficiency in rice sheath blight. Journal of Phytopathology. 144:187–192.</w:t>
-      </w:r>
-    </w:p>
-    <w:bookmarkEnd w:id="42"/>
-    <w:bookmarkStart w:id="43" w:name="ref-Dawe2005"/>
-    <w:p>
-      <w:pPr>
-        <w:pStyle w:val="Bibliography"/>
-      </w:pPr>
-      <w:r>
-        <w:t xml:space="preserve">Dawe, D. 2005. Increasing water productivity in rice-based systems in Asia–past trends, current problems, and future prospects. Plant Production Science. 8:221–230.</w:t>
-      </w:r>
-    </w:p>
-    <w:bookmarkEnd w:id="43"/>
-    <w:bookmarkStart w:id="45" w:name="ref-agricolae2020"/>
-    <w:p>
-      <w:pPr>
-        <w:pStyle w:val="Bibliography"/>
-      </w:pPr>
-      <w:r>
         <w:t xml:space="preserve">de Mendiburu, F. 2020.</w:t>
       </w:r>
       <w:r>
@@ -3621,7 +3601,7 @@
       <w:r>
         <w:t xml:space="preserve"> </w:t>
       </w:r>
-      <w:hyperlink r:id="rId44">
+      <w:hyperlink r:id="rId42">
         <w:r>
           <w:rPr>
             <w:rStyle w:val="Hyperlink"/>
@@ -3633,8 +3613,8 @@
         <w:t xml:space="preserve">.</w:t>
       </w:r>
     </w:p>
-    <w:bookmarkEnd w:id="45"/>
-    <w:bookmarkStart w:id="47" w:name="ref-Dossa2017"/>
+    <w:bookmarkEnd w:id="43"/>
+    <w:bookmarkStart w:id="45" w:name="ref-Dossa2017"/>
     <w:p>
       <w:pPr>
         <w:pStyle w:val="Bibliography"/>
@@ -3645,7 +3625,7 @@
       <w:r>
         <w:t xml:space="preserve"> </w:t>
       </w:r>
-      <w:hyperlink r:id="rId46">
+      <w:hyperlink r:id="rId44">
         <w:r>
           <w:rPr>
             <w:rStyle w:val="Hyperlink"/>
@@ -3660,46 +3640,70 @@
         <w:t xml:space="preserve">[Accessed June 17, 2020].</w:t>
       </w:r>
     </w:p>
+    <w:bookmarkEnd w:id="45"/>
+    <w:bookmarkStart w:id="46" w:name="ref-Duku2016"/>
+    <w:p>
+      <w:pPr>
+        <w:pStyle w:val="Bibliography"/>
+      </w:pPr>
+      <w:r>
+        <w:t xml:space="preserve">Duku, C., Sparks, A. H., and Zwart, S. J. 2016. Spatial modelling of rice yield losses in Tanzania due to bacterial leaf blight and leaf blast in a changing climate. Climatic Change. 135:569–583.</w:t>
+      </w:r>
+    </w:p>
+    <w:bookmarkEnd w:id="46"/>
+    <w:bookmarkStart w:id="47" w:name="ref-GRiSP2013"/>
+    <w:p>
+      <w:pPr>
+        <w:pStyle w:val="Bibliography"/>
+      </w:pPr>
+      <w:r>
+        <w:t xml:space="preserve">Global Rice Science Partnership (GRiSP). 2013.</w:t>
+      </w:r>
+      <w:r>
+        <w:t xml:space="preserve"> </w:t>
+      </w:r>
+      <w:r>
+        <w:rPr>
+          <w:i/>
+        </w:rPr>
+        <w:t xml:space="preserve">Rice Almanac: Source book for one of the most important economic activities on earth</w:t>
+      </w:r>
+      <w:r>
+        <w:t xml:space="preserve">. eds. Jay Maclean, Bill Hardy, and Gene Hettel. IRRI.</w:t>
+      </w:r>
+    </w:p>
     <w:bookmarkEnd w:id="47"/>
-    <w:bookmarkStart w:id="48" w:name="ref-Duku2016"/>
+    <w:bookmarkStart w:id="48" w:name="ref-Groth2008"/>
     <w:p>
       <w:pPr>
         <w:pStyle w:val="Bibliography"/>
       </w:pPr>
       <w:r>
-        <w:t xml:space="preserve">Duku, C., Sparks, A. H., and Zwart, S. J. 2016. Spatial modelling of rice yield losses in Tanzania due to bacterial leaf blight and leaf blast in a changing climate. Climatic Change. 135:569–583.</w:t>
+        <w:t xml:space="preserve">Groth, D. E. 2008. Effects of cultivar resistance and single fungicide application on rice sheath blight, yield, and quality. Crop Protection. 27:1125–1130.</w:t>
       </w:r>
     </w:p>
     <w:bookmarkEnd w:id="48"/>
-    <w:bookmarkStart w:id="49" w:name="ref-GRiSP2013"/>
+    <w:bookmarkStart w:id="50" w:name="ref-Hadfield2010"/>
     <w:p>
       <w:pPr>
         <w:pStyle w:val="Bibliography"/>
       </w:pPr>
       <w:r>
-        <w:t xml:space="preserve">Global Rice Science Partnership (GRiSP). 2013.</w:t>
-      </w:r>
-      <w:r>
-        <w:t xml:space="preserve"> </w:t>
-      </w:r>
-      <w:r>
-        <w:rPr>
-          <w:i/>
-        </w:rPr>
-        <w:t xml:space="preserve">Rice Almanac: Source book for one of the most important economic activities on earth</w:t>
-      </w:r>
-      <w:r>
-        <w:t xml:space="preserve">. eds. Jay Maclean, Bill Hardy, and Gene Hettel. IRRI.</w:t>
-      </w:r>
-    </w:p>
-    <w:bookmarkEnd w:id="49"/>
-    <w:bookmarkStart w:id="50" w:name="ref-Groth2008"/>
-    <w:p>
-      <w:pPr>
-        <w:pStyle w:val="Bibliography"/>
-      </w:pPr>
-      <w:r>
-        <w:t xml:space="preserve">Groth, D. E. 2008. Effects of cultivar resistance and single fungicide application on rice sheath blight, yield, and quality. Crop Protection. 27:1125–1130.</w:t>
+        <w:t xml:space="preserve">Hadfield, J. D. 2010. MCMC methods for multi-response generalized linear mixed models: The MCMCglmm R package. Journal of Statistical Software. 33:1–22 Available at:</w:t>
+      </w:r>
+      <w:r>
+        <w:t xml:space="preserve"> </w:t>
+      </w:r>
+      <w:hyperlink r:id="rId49">
+        <w:r>
+          <w:rPr>
+            <w:rStyle w:val="Hyperlink"/>
+          </w:rPr>
+          <w:t xml:space="preserve">http://www.jstatsoft.org/v33/i02/</w:t>
+        </w:r>
+      </w:hyperlink>
+      <w:r>
+        <w:t xml:space="preserve">.</w:t>
       </w:r>
     </w:p>
     <w:bookmarkEnd w:id="50"/>
@@ -5003,10 +5007,20 @@
     </w:tbl>
     <w:p>
       <w:pPr>
-        <w:pStyle w:val="TableCaption"/>
-      </w:pPr>
-      <w:r>
-        <w:t xml:space="preserve">(#tab:Table-2) Details of models used to detect differences between irrigation methods, alternate wetting and drying (AWD) and traditional puddling, and nitrogen fertilisation rates. Values are for the fixed effect prior values, family, adapt_delta and max_treedepth as used in the contributed R package, brms, function brm() to fit Bayesian models.</w:t>
+        <w:pStyle w:val="Heading5"/>
+      </w:pPr>
+      <w:bookmarkStart w:id="89" w:name="pagebreak-3"/>
+      <w:r>
+        <w:t xml:space="preserve">pagebreak</w:t>
+      </w:r>
+      <w:bookmarkEnd w:id="89"/>
+    </w:p>
+    <w:p>
+      <w:pPr>
+        <w:pStyle w:val=""/>
+      </w:pPr>
+      <w:r>
+        <w:t xml:space="preserve">Table 2:</w:t>
       </w:r>
     </w:p>
     <w:tbl xmlns:w="http://schemas.openxmlformats.org/wordprocessingml/2006/main" xmlns:r="http://schemas.openxmlformats.org/officeDocument/2006/relationships" xmlns:w14="http://schemas.microsoft.com/office/word/2010/wordml" xmlns:wp="http://schemas.openxmlformats.org/drawingml/2006/wordprocessingDrawing" xmlns:a="http://schemas.openxmlformats.org/drawingml/2006/main" xmlns:pic="http://schemas.openxmlformats.org/drawingml/2006/picture">
@@ -5014,13 +5028,10 @@
         NA"/&gt;
         <w:tblLayout w:type="fixed"/>
         <w:jc w:val="center"/>
-        <w:tblW w:type="dxa" w:w="8640"/>
+        <w:tblW w:type="dxa" w:w="5400"/>
         <w:tblLook w:firstRow="1" w:lastRow="0" w:firstColumn="0" w:lastColumn="0" w:noHBand="0" w:noVBand="1"/>
       </w:tblPr>
       <w:tblGrid>
-        <w:gridCol w:w="1080"/>
-        <w:gridCol w:w="1080"/>
-        <w:gridCol w:w="1080"/>
         <w:gridCol w:w="1080"/>
         <w:gridCol w:w="1080"/>
         <w:gridCol w:w="1080"/>
@@ -5050,7 +5061,7 @@
           </w:tcPr>
           <w:p>
             <w:pPr>
-              <w:jc w:val="right"/>
+              <w:jc w:val="left"/>
               <w:spacing w:after="40" w:before="40"/>
               <w:ind w:firstLine="0" w:left="100" w:right="100"/>
             </w:pPr>
@@ -5061,7 +5072,7 @@
                 <w:szCs w:val="22"/>
                 <w:color w:val="111111"/>
               </w:rPr>
-              <w:t xml:space="preserve">Year</w:t>
+              <w:t xml:space="preserve">Parameter</w:t>
             </w:r>
           </w:p>
         </w:tc>
@@ -5093,7 +5104,7 @@
                 <w:szCs w:val="22"/>
                 <w:color w:val="111111"/>
               </w:rPr>
-              <w:t xml:space="preserve">Fixed Effect</w:t>
+              <w:t xml:space="preserve">CI</w:t>
             </w:r>
           </w:p>
         </w:tc>
@@ -5125,7 +5136,7 @@
                 <w:szCs w:val="22"/>
                 <w:color w:val="111111"/>
               </w:rPr>
-              <w:t xml:space="preserve">distribution</w:t>
+              <w:t xml:space="preserve">ROPE_low</w:t>
             </w:r>
           </w:p>
         </w:tc>
@@ -5157,7 +5168,7 @@
                 <w:szCs w:val="22"/>
                 <w:color w:val="111111"/>
               </w:rPr>
-              <w:t xml:space="preserve">mean</w:t>
+              <w:t xml:space="preserve">ROPE_high</w:t>
             </w:r>
           </w:p>
         </w:tc>
@@ -5189,103 +5200,7 @@
                 <w:szCs w:val="22"/>
                 <w:color w:val="111111"/>
               </w:rPr>
-              <w:t xml:space="preserve">sd</w:t>
-            </w:r>
-          </w:p>
-        </w:tc>
-        <w:tc>
-          <w:tcPr>
-            <w:tcBorders>
-              <w:bottom w:val="single" w:sz="16" w:space="0" w:color="000000"/>
-              <w:top w:val="single" w:sz="16" w:space="0" w:color="000000"/>
-            </w:tcBorders>
-            <w:shd w:val="clear" w:color="auto" w:fill="FFFFFF"/>
-            <w:tcMar>
-              <w:top w:w="0" w:type="dxa"/>
-              <w:bottom w:w="0" w:type="dxa"/>
-              <w:left w:w="0" w:type="dxa"/>
-              <w:right w:w="0" w:type="dxa"/>
-            </w:tcMar>
-            <w:vAlign w:val="center"/>
-          </w:tcPr>
-          <w:p>
-            <w:pPr>
-              <w:jc w:val="right"/>
-              <w:spacing w:after="40" w:before="40"/>
-              <w:ind w:firstLine="0" w:left="100" w:right="100"/>
-            </w:pPr>
-            <w:r xmlns:w="http://schemas.openxmlformats.org/wordprocessingml/2006/main" xmlns:wp="http://schemas.openxmlformats.org/drawingml/2006/wordprocessingDrawing" xmlns:r="http://schemas.openxmlformats.org/officeDocument/2006/relationships" xmlns:w14="http://schemas.microsoft.com/office/word/2010/wordml">
-              <w:rPr>
-                <w:rFonts w:ascii="Roboto" w:hAnsi="Roboto" w:eastAsia="Roboto" w:cs="Roboto"/>
-                <w:sz w:val="22"/>
-                <w:szCs w:val="22"/>
-                <w:color w:val="111111"/>
-              </w:rPr>
-              <w:t xml:space="preserve">brmsfamily</w:t>
-            </w:r>
-          </w:p>
-        </w:tc>
-        <w:tc>
-          <w:tcPr>
-            <w:tcBorders>
-              <w:bottom w:val="single" w:sz="16" w:space="0" w:color="000000"/>
-              <w:top w:val="single" w:sz="16" w:space="0" w:color="000000"/>
-            </w:tcBorders>
-            <w:shd w:val="clear" w:color="auto" w:fill="FFFFFF"/>
-            <w:tcMar>
-              <w:top w:w="0" w:type="dxa"/>
-              <w:bottom w:w="0" w:type="dxa"/>
-              <w:left w:w="0" w:type="dxa"/>
-              <w:right w:w="0" w:type="dxa"/>
-            </w:tcMar>
-            <w:vAlign w:val="center"/>
-          </w:tcPr>
-          <w:p>
-            <w:pPr>
-              <w:jc w:val="right"/>
-              <w:spacing w:after="40" w:before="40"/>
-              <w:ind w:firstLine="0" w:left="100" w:right="100"/>
-            </w:pPr>
-            <w:r xmlns:w="http://schemas.openxmlformats.org/wordprocessingml/2006/main" xmlns:wp="http://schemas.openxmlformats.org/drawingml/2006/wordprocessingDrawing" xmlns:r="http://schemas.openxmlformats.org/officeDocument/2006/relationships" xmlns:w14="http://schemas.microsoft.com/office/word/2010/wordml">
-              <w:rPr>
-                <w:rFonts w:ascii="Roboto" w:hAnsi="Roboto" w:eastAsia="Roboto" w:cs="Roboto"/>
-                <w:sz w:val="22"/>
-                <w:szCs w:val="22"/>
-                <w:color w:val="111111"/>
-              </w:rPr>
-              <w:t xml:space="preserve">adapt_delta</w:t>
-            </w:r>
-          </w:p>
-        </w:tc>
-        <w:tc>
-          <w:tcPr>
-            <w:tcBorders>
-              <w:bottom w:val="single" w:sz="16" w:space="0" w:color="000000"/>
-              <w:top w:val="single" w:sz="16" w:space="0" w:color="000000"/>
-            </w:tcBorders>
-            <w:shd w:val="clear" w:color="auto" w:fill="FFFFFF"/>
-            <w:tcMar>
-              <w:top w:w="0" w:type="dxa"/>
-              <w:bottom w:w="0" w:type="dxa"/>
-              <w:left w:w="0" w:type="dxa"/>
-              <w:right w:w="0" w:type="dxa"/>
-            </w:tcMar>
-            <w:vAlign w:val="center"/>
-          </w:tcPr>
-          <w:p>
-            <w:pPr>
-              <w:jc w:val="right"/>
-              <w:spacing w:after="40" w:before="40"/>
-              <w:ind w:firstLine="0" w:left="100" w:right="100"/>
-            </w:pPr>
-            <w:r xmlns:w="http://schemas.openxmlformats.org/wordprocessingml/2006/main" xmlns:wp="http://schemas.openxmlformats.org/drawingml/2006/wordprocessingDrawing" xmlns:r="http://schemas.openxmlformats.org/officeDocument/2006/relationships" xmlns:w14="http://schemas.microsoft.com/office/word/2010/wordml">
-              <w:rPr>
-                <w:rFonts w:ascii="Roboto" w:hAnsi="Roboto" w:eastAsia="Roboto" w:cs="Roboto"/>
-                <w:sz w:val="22"/>
-                <w:szCs w:val="22"/>
-                <w:color w:val="111111"/>
-              </w:rPr>
-              <w:t xml:space="preserve">max_treedepth</w:t>
+              <w:t xml:space="preserve">ROPE_Percentage</w:t>
             </w:r>
           </w:p>
         </w:tc>
@@ -5309,7 +5224,7 @@
           </w:tcPr>
           <w:p>
             <w:pPr>
-              <w:jc w:val="right"/>
+              <w:jc w:val="left"/>
               <w:spacing w:after="40" w:before="40"/>
               <w:ind w:firstLine="0" w:left="100" w:right="100"/>
             </w:pPr>
@@ -5320,7 +5235,7 @@
                 <w:szCs w:val="22"/>
                 <w:color w:val="111111"/>
               </w:rPr>
-              <w:t xml:space="preserve">2015</w:t>
+              <w:t xml:space="preserve">(Intercept)</w:t>
             </w:r>
           </w:p>
         </w:tc>
@@ -5349,7 +5264,7 @@
                 <w:szCs w:val="22"/>
                 <w:color w:val="111111"/>
               </w:rPr>
-              <w:t xml:space="preserve">Tiller Incidence</w:t>
+              <w:t xml:space="preserve">89</w:t>
             </w:r>
           </w:p>
         </w:tc>
@@ -5378,7 +5293,7 @@
                 <w:szCs w:val="22"/>
                 <w:color w:val="111111"/>
               </w:rPr>
-              <w:t xml:space="preserve">normal</w:t>
+              <w:t xml:space="preserve">-0.1</w:t>
             </w:r>
           </w:p>
         </w:tc>
@@ -5407,7 +5322,7 @@
                 <w:szCs w:val="22"/>
                 <w:color w:val="111111"/>
               </w:rPr>
-              <w:t xml:space="preserve">0</w:t>
+              <w:t xml:space="preserve">0.1</w:t>
             </w:r>
           </w:p>
         </w:tc>
@@ -5436,10 +5351,16 @@
                 <w:szCs w:val="22"/>
                 <w:color w:val="111111"/>
               </w:rPr>
-              <w:t xml:space="preserve">1</w:t>
-            </w:r>
-          </w:p>
-        </w:tc>
+              <w:t xml:space="preserve">0.000000</w:t>
+            </w:r>
+          </w:p>
+        </w:tc>
+      </w:tr>
+      <w:tr>
+        <w:trPr>
+          <w:cantSplit/>
+          <w:trHeight w:val="360" w:hRule="auto"/>
+        </w:trPr>
         <w:tc>
           <w:tcPr>
             <w:tcBorders/>
@@ -5454,7 +5375,7 @@
           </w:tcPr>
           <w:p>
             <w:pPr>
-              <w:jc w:val="right"/>
+              <w:jc w:val="left"/>
               <w:spacing w:after="40" w:before="40"/>
               <w:ind w:firstLine="0" w:left="100" w:right="100"/>
             </w:pPr>
@@ -5465,7 +5386,7 @@
                 <w:szCs w:val="22"/>
                 <w:color w:val="111111"/>
               </w:rPr>
-              <w:t xml:space="preserve">gaussian</w:t>
+              <w:t xml:space="preserve">WMGTAWD</w:t>
             </w:r>
           </w:p>
         </w:tc>
@@ -5494,7 +5415,7 @@
                 <w:szCs w:val="22"/>
                 <w:color w:val="111111"/>
               </w:rPr>
-              <w:t xml:space="preserve">0.9999</w:t>
+              <w:t xml:space="preserve">89</w:t>
             </w:r>
           </w:p>
         </w:tc>
@@ -5523,16 +5444,10 @@
                 <w:szCs w:val="22"/>
                 <w:color w:val="111111"/>
               </w:rPr>
-              <w:t xml:space="preserve">15</w:t>
-            </w:r>
-          </w:p>
-        </w:tc>
-      </w:tr>
-      <w:tr>
-        <w:trPr>
-          <w:cantSplit/>
-          <w:trHeight w:val="360" w:hRule="auto"/>
-        </w:trPr>
+              <w:t xml:space="preserve">-0.1</w:t>
+            </w:r>
+          </w:p>
+        </w:tc>
         <w:tc>
           <w:tcPr>
             <w:tcBorders/>
@@ -5558,7 +5473,7 @@
                 <w:szCs w:val="22"/>
                 <w:color w:val="111111"/>
               </w:rPr>
-              <w:t xml:space="preserve">2015</w:t>
+              <w:t xml:space="preserve">0.1</w:t>
             </w:r>
           </w:p>
         </w:tc>
@@ -5587,10 +5502,16 @@
                 <w:szCs w:val="22"/>
                 <w:color w:val="111111"/>
               </w:rPr>
-              <w:t xml:space="preserve">Tiller Severity</w:t>
-            </w:r>
-          </w:p>
-        </w:tc>
+              <w:t xml:space="preserve">0.200039</w:t>
+            </w:r>
+          </w:p>
+        </w:tc>
+      </w:tr>
+      <w:tr>
+        <w:trPr>
+          <w:cantSplit/>
+          <w:trHeight w:val="360" w:hRule="auto"/>
+        </w:trPr>
         <w:tc>
           <w:tcPr>
             <w:tcBorders/>
@@ -5605,7 +5526,7 @@
           </w:tcPr>
           <w:p>
             <w:pPr>
-              <w:jc w:val="right"/>
+              <w:jc w:val="left"/>
               <w:spacing w:after="40" w:before="40"/>
               <w:ind w:firstLine="0" w:left="100" w:right="100"/>
             </w:pPr>
@@ -5616,7 +5537,7 @@
                 <w:szCs w:val="22"/>
                 <w:color w:val="111111"/>
               </w:rPr>
-              <w:t xml:space="preserve">normal</w:t>
+              <w:t xml:space="preserve">NRTEN100</w:t>
             </w:r>
           </w:p>
         </w:tc>
@@ -5645,7 +5566,7 @@
                 <w:szCs w:val="22"/>
                 <w:color w:val="111111"/>
               </w:rPr>
-              <w:t xml:space="preserve">0</w:t>
+              <w:t xml:space="preserve">89</w:t>
             </w:r>
           </w:p>
         </w:tc>
@@ -5674,7 +5595,7 @@
                 <w:szCs w:val="22"/>
                 <w:color w:val="111111"/>
               </w:rPr>
-              <w:t xml:space="preserve">1</w:t>
+              <w:t xml:space="preserve">-0.1</w:t>
             </w:r>
           </w:p>
         </w:tc>
@@ -5703,7 +5624,7 @@
                 <w:szCs w:val="22"/>
                 <w:color w:val="111111"/>
               </w:rPr>
-              <w:t xml:space="preserve">skew_normal</w:t>
+              <w:t xml:space="preserve">0.1</w:t>
             </w:r>
           </w:p>
         </w:tc>
@@ -5732,10 +5653,16 @@
                 <w:szCs w:val="22"/>
                 <w:color w:val="111111"/>
               </w:rPr>
-              <w:t xml:space="preserve">0.9999</w:t>
-            </w:r>
-          </w:p>
-        </w:tc>
+              <w:t xml:space="preserve">0.144856</w:t>
+            </w:r>
+          </w:p>
+        </w:tc>
+      </w:tr>
+      <w:tr>
+        <w:trPr>
+          <w:cantSplit/>
+          <w:trHeight w:val="360" w:hRule="auto"/>
+        </w:trPr>
         <w:tc>
           <w:tcPr>
             <w:tcBorders/>
@@ -5750,7 +5677,7 @@
           </w:tcPr>
           <w:p>
             <w:pPr>
-              <w:jc w:val="right"/>
+              <w:jc w:val="left"/>
               <w:spacing w:after="40" w:before="40"/>
               <w:ind w:firstLine="0" w:left="100" w:right="100"/>
             </w:pPr>
@@ -5761,16 +5688,10 @@
                 <w:szCs w:val="22"/>
                 <w:color w:val="111111"/>
               </w:rPr>
-              <w:t xml:space="preserve">10</w:t>
-            </w:r>
-          </w:p>
-        </w:tc>
-      </w:tr>
-      <w:tr>
-        <w:trPr>
-          <w:cantSplit/>
-          <w:trHeight w:val="360" w:hRule="auto"/>
-        </w:trPr>
+              <w:t xml:space="preserve">NRTEN120</w:t>
+            </w:r>
+          </w:p>
+        </w:tc>
         <w:tc>
           <w:tcPr>
             <w:tcBorders/>
@@ -5796,7 +5717,7 @@
                 <w:szCs w:val="22"/>
                 <w:color w:val="111111"/>
               </w:rPr>
-              <w:t xml:space="preserve">2015</w:t>
+              <w:t xml:space="preserve">89</w:t>
             </w:r>
           </w:p>
         </w:tc>
@@ -5825,7 +5746,7 @@
                 <w:szCs w:val="22"/>
                 <w:color w:val="111111"/>
               </w:rPr>
-              <w:t xml:space="preserve">Leaf Severity</w:t>
+              <w:t xml:space="preserve">-0.1</w:t>
             </w:r>
           </w:p>
         </w:tc>
@@ -5854,7 +5775,7 @@
                 <w:szCs w:val="22"/>
                 <w:color w:val="111111"/>
               </w:rPr>
-              <w:t xml:space="preserve">normal</w:t>
+              <w:t xml:space="preserve">0.1</w:t>
             </w:r>
           </w:p>
         </w:tc>
@@ -5883,10 +5804,16 @@
                 <w:szCs w:val="22"/>
                 <w:color w:val="111111"/>
               </w:rPr>
-              <w:t xml:space="preserve">1</w:t>
-            </w:r>
-          </w:p>
-        </w:tc>
+              <w:t xml:space="preserve">0.000000</w:t>
+            </w:r>
+          </w:p>
+        </w:tc>
+      </w:tr>
+      <w:tr>
+        <w:trPr>
+          <w:cantSplit/>
+          <w:trHeight w:val="360" w:hRule="auto"/>
+        </w:trPr>
         <w:tc>
           <w:tcPr>
             <w:tcBorders/>
@@ -5901,7 +5828,7 @@
           </w:tcPr>
           <w:p>
             <w:pPr>
-              <w:jc w:val="right"/>
+              <w:jc w:val="left"/>
               <w:spacing w:after="40" w:before="40"/>
               <w:ind w:firstLine="0" w:left="100" w:right="100"/>
             </w:pPr>
@@ -5912,7 +5839,7 @@
                 <w:szCs w:val="22"/>
                 <w:color w:val="111111"/>
               </w:rPr>
-              <w:t xml:space="preserve">3</w:t>
+              <w:t xml:space="preserve">WMGTAWD:NRTEN100</w:t>
             </w:r>
           </w:p>
         </w:tc>
@@ -5941,7 +5868,7 @@
                 <w:szCs w:val="22"/>
                 <w:color w:val="111111"/>
               </w:rPr>
-              <w:t xml:space="preserve">hurdle_gamma</w:t>
+              <w:t xml:space="preserve">89</w:t>
             </w:r>
           </w:p>
         </w:tc>
@@ -5970,7 +5897,7 @@
                 <w:szCs w:val="22"/>
                 <w:color w:val="111111"/>
               </w:rPr>
-              <w:t xml:space="preserve">0.99</w:t>
+              <w:t xml:space="preserve">-0.1</w:t>
             </w:r>
           </w:p>
         </w:tc>
@@ -5999,16 +5926,10 @@
                 <w:szCs w:val="22"/>
                 <w:color w:val="111111"/>
               </w:rPr>
-              <w:t xml:space="preserve">10</w:t>
-            </w:r>
-          </w:p>
-        </w:tc>
-      </w:tr>
-      <w:tr>
-        <w:trPr>
-          <w:cantSplit/>
-          <w:trHeight w:val="360" w:hRule="auto"/>
-        </w:trPr>
+              <w:t xml:space="preserve">0.1</w:t>
+            </w:r>
+          </w:p>
+        </w:tc>
         <w:tc>
           <w:tcPr>
             <w:tcBorders/>
@@ -6034,10 +5955,16 @@
                 <w:szCs w:val="22"/>
                 <w:color w:val="111111"/>
               </w:rPr>
-              <w:t xml:space="preserve">2016</w:t>
-            </w:r>
-          </w:p>
-        </w:tc>
+              <w:t xml:space="preserve">0.112929</w:t>
+            </w:r>
+          </w:p>
+        </w:tc>
+      </w:tr>
+      <w:tr>
+        <w:trPr>
+          <w:cantSplit/>
+          <w:trHeight w:val="360" w:hRule="auto"/>
+        </w:trPr>
         <w:tc>
           <w:tcPr>
             <w:tcBorders/>
@@ -6052,7 +5979,7 @@
           </w:tcPr>
           <w:p>
             <w:pPr>
-              <w:jc w:val="right"/>
+              <w:jc w:val="left"/>
               <w:spacing w:after="40" w:before="40"/>
               <w:ind w:firstLine="0" w:left="100" w:right="100"/>
             </w:pPr>
@@ -6063,7 +5990,7 @@
                 <w:szCs w:val="22"/>
                 <w:color w:val="111111"/>
               </w:rPr>
-              <w:t xml:space="preserve">Tiller Incidence</w:t>
+              <w:t xml:space="preserve">WMGTAWD:NRTEN120</w:t>
             </w:r>
           </w:p>
         </w:tc>
@@ -6092,7 +6019,7 @@
                 <w:szCs w:val="22"/>
                 <w:color w:val="111111"/>
               </w:rPr>
-              <w:t xml:space="preserve">normal</w:t>
+              <w:t xml:space="preserve">89</w:t>
             </w:r>
           </w:p>
         </w:tc>
@@ -6121,7 +6048,7 @@
                 <w:szCs w:val="22"/>
                 <w:color w:val="111111"/>
               </w:rPr>
-              <w:t xml:space="preserve">0</w:t>
+              <w:t xml:space="preserve">-0.1</w:t>
             </w:r>
           </w:p>
         </w:tc>
@@ -6150,7 +6077,7 @@
                 <w:szCs w:val="22"/>
                 <w:color w:val="111111"/>
               </w:rPr>
-              <w:t xml:space="preserve">2</w:t>
+              <w:t xml:space="preserve">0.1</w:t>
             </w:r>
           </w:p>
         </w:tc>
@@ -6179,10 +6106,16 @@
                 <w:szCs w:val="22"/>
                 <w:color w:val="111111"/>
               </w:rPr>
-              <w:t xml:space="preserve">hurdle_gamma</w:t>
-            </w:r>
-          </w:p>
-        </w:tc>
+              <w:t xml:space="preserve">0.041979</w:t>
+            </w:r>
+          </w:p>
+        </w:tc>
+      </w:tr>
+      <w:tr>
+        <w:trPr>
+          <w:cantSplit/>
+          <w:trHeight w:val="360" w:hRule="auto"/>
+        </w:trPr>
         <w:tc>
           <w:tcPr>
             <w:tcBorders/>
@@ -6197,7 +6130,7 @@
           </w:tcPr>
           <w:p>
             <w:pPr>
-              <w:jc w:val="right"/>
+              <w:jc w:val="left"/>
               <w:spacing w:after="40" w:before="40"/>
               <w:ind w:firstLine="0" w:left="100" w:right="100"/>
             </w:pPr>
@@ -6208,7 +6141,7 @@
                 <w:szCs w:val="22"/>
                 <w:color w:val="111111"/>
               </w:rPr>
-              <w:t xml:space="preserve">0.9999</w:t>
+              <w:t xml:space="preserve">(Intercept)</w:t>
             </w:r>
           </w:p>
         </w:tc>
@@ -6237,16 +6170,10 @@
                 <w:szCs w:val="22"/>
                 <w:color w:val="111111"/>
               </w:rPr>
-              <w:t xml:space="preserve">10</w:t>
-            </w:r>
-          </w:p>
-        </w:tc>
-      </w:tr>
-      <w:tr>
-        <w:trPr>
-          <w:cantSplit/>
-          <w:trHeight w:val="360" w:hRule="auto"/>
-        </w:trPr>
+              <w:t xml:space="preserve">89</w:t>
+            </w:r>
+          </w:p>
+        </w:tc>
         <w:tc>
           <w:tcPr>
             <w:tcBorders/>
@@ -6272,7 +6199,7 @@
                 <w:szCs w:val="22"/>
                 <w:color w:val="111111"/>
               </w:rPr>
-              <w:t xml:space="preserve">2016</w:t>
+              <w:t xml:space="preserve">-0.1</w:t>
             </w:r>
           </w:p>
         </w:tc>
@@ -6301,7 +6228,7 @@
                 <w:szCs w:val="22"/>
                 <w:color w:val="111111"/>
               </w:rPr>
-              <w:t xml:space="preserve">Tiller Severity</w:t>
+              <w:t xml:space="preserve">0.1</w:t>
             </w:r>
           </w:p>
         </w:tc>
@@ -6330,10 +6257,16 @@
                 <w:szCs w:val="22"/>
                 <w:color w:val="111111"/>
               </w:rPr>
-              <w:t xml:space="preserve">normal</w:t>
-            </w:r>
-          </w:p>
-        </w:tc>
+              <w:t xml:space="preserve">0.000000</w:t>
+            </w:r>
+          </w:p>
+        </w:tc>
+      </w:tr>
+      <w:tr>
+        <w:trPr>
+          <w:cantSplit/>
+          <w:trHeight w:val="360" w:hRule="auto"/>
+        </w:trPr>
         <w:tc>
           <w:tcPr>
             <w:tcBorders/>
@@ -6348,7 +6281,7 @@
           </w:tcPr>
           <w:p>
             <w:pPr>
-              <w:jc w:val="right"/>
+              <w:jc w:val="left"/>
               <w:spacing w:after="40" w:before="40"/>
               <w:ind w:firstLine="0" w:left="100" w:right="100"/>
             </w:pPr>
@@ -6359,7 +6292,7 @@
                 <w:szCs w:val="22"/>
                 <w:color w:val="111111"/>
               </w:rPr>
-              <w:t xml:space="preserve">0</w:t>
+              <w:t xml:space="preserve">WMGTAWD</w:t>
             </w:r>
           </w:p>
         </w:tc>
@@ -6388,7 +6321,7 @@
                 <w:szCs w:val="22"/>
                 <w:color w:val="111111"/>
               </w:rPr>
-              <w:t xml:space="preserve">1</w:t>
+              <w:t xml:space="preserve">89</w:t>
             </w:r>
           </w:p>
         </w:tc>
@@ -6417,7 +6350,7 @@
                 <w:szCs w:val="22"/>
                 <w:color w:val="111111"/>
               </w:rPr>
-              <w:t xml:space="preserve">hurdle_gamma</w:t>
+              <w:t xml:space="preserve">-0.1</w:t>
             </w:r>
           </w:p>
         </w:tc>
@@ -6446,7 +6379,7 @@
                 <w:szCs w:val="22"/>
                 <w:color w:val="111111"/>
               </w:rPr>
-              <w:t xml:space="preserve">0.99</w:t>
+              <w:t xml:space="preserve">0.1</w:t>
             </w:r>
           </w:p>
         </w:tc>
@@ -6475,7 +6408,1366 @@
                 <w:szCs w:val="22"/>
                 <w:color w:val="111111"/>
               </w:rPr>
-              <w:t xml:space="preserve">15</w:t>
+              <w:t xml:space="preserve">0.024438</w:t>
+            </w:r>
+          </w:p>
+        </w:tc>
+      </w:tr>
+      <w:tr>
+        <w:trPr>
+          <w:cantSplit/>
+          <w:trHeight w:val="360" w:hRule="auto"/>
+        </w:trPr>
+        <w:tc>
+          <w:tcPr>
+            <w:tcBorders/>
+            <w:shd w:val="clear" w:color="auto" w:fill="FFFFFF"/>
+            <w:tcMar>
+              <w:top w:w="0" w:type="dxa"/>
+              <w:bottom w:w="0" w:type="dxa"/>
+              <w:left w:w="0" w:type="dxa"/>
+              <w:right w:w="0" w:type="dxa"/>
+            </w:tcMar>
+            <w:vAlign w:val="center"/>
+          </w:tcPr>
+          <w:p>
+            <w:pPr>
+              <w:jc w:val="left"/>
+              <w:spacing w:after="40" w:before="40"/>
+              <w:ind w:firstLine="0" w:left="100" w:right="100"/>
+            </w:pPr>
+            <w:r xmlns:w="http://schemas.openxmlformats.org/wordprocessingml/2006/main" xmlns:wp="http://schemas.openxmlformats.org/drawingml/2006/wordprocessingDrawing" xmlns:r="http://schemas.openxmlformats.org/officeDocument/2006/relationships" xmlns:w14="http://schemas.microsoft.com/office/word/2010/wordml">
+              <w:rPr>
+                <w:rFonts w:ascii="Roboto" w:hAnsi="Roboto" w:eastAsia="Roboto" w:cs="Roboto"/>
+                <w:sz w:val="22"/>
+                <w:szCs w:val="22"/>
+                <w:color w:val="111111"/>
+              </w:rPr>
+              <w:t xml:space="preserve">NRTEN100</w:t>
+            </w:r>
+          </w:p>
+        </w:tc>
+        <w:tc>
+          <w:tcPr>
+            <w:tcBorders/>
+            <w:shd w:val="clear" w:color="auto" w:fill="FFFFFF"/>
+            <w:tcMar>
+              <w:top w:w="0" w:type="dxa"/>
+              <w:bottom w:w="0" w:type="dxa"/>
+              <w:left w:w="0" w:type="dxa"/>
+              <w:right w:w="0" w:type="dxa"/>
+            </w:tcMar>
+            <w:vAlign w:val="center"/>
+          </w:tcPr>
+          <w:p>
+            <w:pPr>
+              <w:jc w:val="right"/>
+              <w:spacing w:after="40" w:before="40"/>
+              <w:ind w:firstLine="0" w:left="100" w:right="100"/>
+            </w:pPr>
+            <w:r xmlns:w="http://schemas.openxmlformats.org/wordprocessingml/2006/main" xmlns:wp="http://schemas.openxmlformats.org/drawingml/2006/wordprocessingDrawing" xmlns:r="http://schemas.openxmlformats.org/officeDocument/2006/relationships" xmlns:w14="http://schemas.microsoft.com/office/word/2010/wordml">
+              <w:rPr>
+                <w:rFonts w:ascii="Roboto" w:hAnsi="Roboto" w:eastAsia="Roboto" w:cs="Roboto"/>
+                <w:sz w:val="22"/>
+                <w:szCs w:val="22"/>
+                <w:color w:val="111111"/>
+              </w:rPr>
+              <w:t xml:space="preserve">89</w:t>
+            </w:r>
+          </w:p>
+        </w:tc>
+        <w:tc>
+          <w:tcPr>
+            <w:tcBorders/>
+            <w:shd w:val="clear" w:color="auto" w:fill="FFFFFF"/>
+            <w:tcMar>
+              <w:top w:w="0" w:type="dxa"/>
+              <w:bottom w:w="0" w:type="dxa"/>
+              <w:left w:w="0" w:type="dxa"/>
+              <w:right w:w="0" w:type="dxa"/>
+            </w:tcMar>
+            <w:vAlign w:val="center"/>
+          </w:tcPr>
+          <w:p>
+            <w:pPr>
+              <w:jc w:val="right"/>
+              <w:spacing w:after="40" w:before="40"/>
+              <w:ind w:firstLine="0" w:left="100" w:right="100"/>
+            </w:pPr>
+            <w:r xmlns:w="http://schemas.openxmlformats.org/wordprocessingml/2006/main" xmlns:wp="http://schemas.openxmlformats.org/drawingml/2006/wordprocessingDrawing" xmlns:r="http://schemas.openxmlformats.org/officeDocument/2006/relationships" xmlns:w14="http://schemas.microsoft.com/office/word/2010/wordml">
+              <w:rPr>
+                <w:rFonts w:ascii="Roboto" w:hAnsi="Roboto" w:eastAsia="Roboto" w:cs="Roboto"/>
+                <w:sz w:val="22"/>
+                <w:szCs w:val="22"/>
+                <w:color w:val="111111"/>
+              </w:rPr>
+              <w:t xml:space="preserve">-0.1</w:t>
+            </w:r>
+          </w:p>
+        </w:tc>
+        <w:tc>
+          <w:tcPr>
+            <w:tcBorders/>
+            <w:shd w:val="clear" w:color="auto" w:fill="FFFFFF"/>
+            <w:tcMar>
+              <w:top w:w="0" w:type="dxa"/>
+              <w:bottom w:w="0" w:type="dxa"/>
+              <w:left w:w="0" w:type="dxa"/>
+              <w:right w:w="0" w:type="dxa"/>
+            </w:tcMar>
+            <w:vAlign w:val="center"/>
+          </w:tcPr>
+          <w:p>
+            <w:pPr>
+              <w:jc w:val="right"/>
+              <w:spacing w:after="40" w:before="40"/>
+              <w:ind w:firstLine="0" w:left="100" w:right="100"/>
+            </w:pPr>
+            <w:r xmlns:w="http://schemas.openxmlformats.org/wordprocessingml/2006/main" xmlns:wp="http://schemas.openxmlformats.org/drawingml/2006/wordprocessingDrawing" xmlns:r="http://schemas.openxmlformats.org/officeDocument/2006/relationships" xmlns:w14="http://schemas.microsoft.com/office/word/2010/wordml">
+              <w:rPr>
+                <w:rFonts w:ascii="Roboto" w:hAnsi="Roboto" w:eastAsia="Roboto" w:cs="Roboto"/>
+                <w:sz w:val="22"/>
+                <w:szCs w:val="22"/>
+                <w:color w:val="111111"/>
+              </w:rPr>
+              <w:t xml:space="preserve">0.1</w:t>
+            </w:r>
+          </w:p>
+        </w:tc>
+        <w:tc>
+          <w:tcPr>
+            <w:tcBorders/>
+            <w:shd w:val="clear" w:color="auto" w:fill="FFFFFF"/>
+            <w:tcMar>
+              <w:top w:w="0" w:type="dxa"/>
+              <w:bottom w:w="0" w:type="dxa"/>
+              <w:left w:w="0" w:type="dxa"/>
+              <w:right w:w="0" w:type="dxa"/>
+            </w:tcMar>
+            <w:vAlign w:val="center"/>
+          </w:tcPr>
+          <w:p>
+            <w:pPr>
+              <w:jc w:val="right"/>
+              <w:spacing w:after="40" w:before="40"/>
+              <w:ind w:firstLine="0" w:left="100" w:right="100"/>
+            </w:pPr>
+            <w:r xmlns:w="http://schemas.openxmlformats.org/wordprocessingml/2006/main" xmlns:wp="http://schemas.openxmlformats.org/drawingml/2006/wordprocessingDrawing" xmlns:r="http://schemas.openxmlformats.org/officeDocument/2006/relationships" xmlns:w14="http://schemas.microsoft.com/office/word/2010/wordml">
+              <w:rPr>
+                <w:rFonts w:ascii="Roboto" w:hAnsi="Roboto" w:eastAsia="Roboto" w:cs="Roboto"/>
+                <w:sz w:val="22"/>
+                <w:szCs w:val="22"/>
+                <w:color w:val="111111"/>
+              </w:rPr>
+              <w:t xml:space="preserve">0.000000</w:t>
+            </w:r>
+          </w:p>
+        </w:tc>
+      </w:tr>
+      <w:tr>
+        <w:trPr>
+          <w:cantSplit/>
+          <w:trHeight w:val="360" w:hRule="auto"/>
+        </w:trPr>
+        <w:tc>
+          <w:tcPr>
+            <w:tcBorders/>
+            <w:shd w:val="clear" w:color="auto" w:fill="FFFFFF"/>
+            <w:tcMar>
+              <w:top w:w="0" w:type="dxa"/>
+              <w:bottom w:w="0" w:type="dxa"/>
+              <w:left w:w="0" w:type="dxa"/>
+              <w:right w:w="0" w:type="dxa"/>
+            </w:tcMar>
+            <w:vAlign w:val="center"/>
+          </w:tcPr>
+          <w:p>
+            <w:pPr>
+              <w:jc w:val="left"/>
+              <w:spacing w:after="40" w:before="40"/>
+              <w:ind w:firstLine="0" w:left="100" w:right="100"/>
+            </w:pPr>
+            <w:r xmlns:w="http://schemas.openxmlformats.org/wordprocessingml/2006/main" xmlns:wp="http://schemas.openxmlformats.org/drawingml/2006/wordprocessingDrawing" xmlns:r="http://schemas.openxmlformats.org/officeDocument/2006/relationships" xmlns:w14="http://schemas.microsoft.com/office/word/2010/wordml">
+              <w:rPr>
+                <w:rFonts w:ascii="Roboto" w:hAnsi="Roboto" w:eastAsia="Roboto" w:cs="Roboto"/>
+                <w:sz w:val="22"/>
+                <w:szCs w:val="22"/>
+                <w:color w:val="111111"/>
+              </w:rPr>
+              <w:t xml:space="preserve">NRTEN120</w:t>
+            </w:r>
+          </w:p>
+        </w:tc>
+        <w:tc>
+          <w:tcPr>
+            <w:tcBorders/>
+            <w:shd w:val="clear" w:color="auto" w:fill="FFFFFF"/>
+            <w:tcMar>
+              <w:top w:w="0" w:type="dxa"/>
+              <w:bottom w:w="0" w:type="dxa"/>
+              <w:left w:w="0" w:type="dxa"/>
+              <w:right w:w="0" w:type="dxa"/>
+            </w:tcMar>
+            <w:vAlign w:val="center"/>
+          </w:tcPr>
+          <w:p>
+            <w:pPr>
+              <w:jc w:val="right"/>
+              <w:spacing w:after="40" w:before="40"/>
+              <w:ind w:firstLine="0" w:left="100" w:right="100"/>
+            </w:pPr>
+            <w:r xmlns:w="http://schemas.openxmlformats.org/wordprocessingml/2006/main" xmlns:wp="http://schemas.openxmlformats.org/drawingml/2006/wordprocessingDrawing" xmlns:r="http://schemas.openxmlformats.org/officeDocument/2006/relationships" xmlns:w14="http://schemas.microsoft.com/office/word/2010/wordml">
+              <w:rPr>
+                <w:rFonts w:ascii="Roboto" w:hAnsi="Roboto" w:eastAsia="Roboto" w:cs="Roboto"/>
+                <w:sz w:val="22"/>
+                <w:szCs w:val="22"/>
+                <w:color w:val="111111"/>
+              </w:rPr>
+              <w:t xml:space="preserve">89</w:t>
+            </w:r>
+          </w:p>
+        </w:tc>
+        <w:tc>
+          <w:tcPr>
+            <w:tcBorders/>
+            <w:shd w:val="clear" w:color="auto" w:fill="FFFFFF"/>
+            <w:tcMar>
+              <w:top w:w="0" w:type="dxa"/>
+              <w:bottom w:w="0" w:type="dxa"/>
+              <w:left w:w="0" w:type="dxa"/>
+              <w:right w:w="0" w:type="dxa"/>
+            </w:tcMar>
+            <w:vAlign w:val="center"/>
+          </w:tcPr>
+          <w:p>
+            <w:pPr>
+              <w:jc w:val="right"/>
+              <w:spacing w:after="40" w:before="40"/>
+              <w:ind w:firstLine="0" w:left="100" w:right="100"/>
+            </w:pPr>
+            <w:r xmlns:w="http://schemas.openxmlformats.org/wordprocessingml/2006/main" xmlns:wp="http://schemas.openxmlformats.org/drawingml/2006/wordprocessingDrawing" xmlns:r="http://schemas.openxmlformats.org/officeDocument/2006/relationships" xmlns:w14="http://schemas.microsoft.com/office/word/2010/wordml">
+              <w:rPr>
+                <w:rFonts w:ascii="Roboto" w:hAnsi="Roboto" w:eastAsia="Roboto" w:cs="Roboto"/>
+                <w:sz w:val="22"/>
+                <w:szCs w:val="22"/>
+                <w:color w:val="111111"/>
+              </w:rPr>
+              <w:t xml:space="preserve">-0.1</w:t>
+            </w:r>
+          </w:p>
+        </w:tc>
+        <w:tc>
+          <w:tcPr>
+            <w:tcBorders/>
+            <w:shd w:val="clear" w:color="auto" w:fill="FFFFFF"/>
+            <w:tcMar>
+              <w:top w:w="0" w:type="dxa"/>
+              <w:bottom w:w="0" w:type="dxa"/>
+              <w:left w:w="0" w:type="dxa"/>
+              <w:right w:w="0" w:type="dxa"/>
+            </w:tcMar>
+            <w:vAlign w:val="center"/>
+          </w:tcPr>
+          <w:p>
+            <w:pPr>
+              <w:jc w:val="right"/>
+              <w:spacing w:after="40" w:before="40"/>
+              <w:ind w:firstLine="0" w:left="100" w:right="100"/>
+            </w:pPr>
+            <w:r xmlns:w="http://schemas.openxmlformats.org/wordprocessingml/2006/main" xmlns:wp="http://schemas.openxmlformats.org/drawingml/2006/wordprocessingDrawing" xmlns:r="http://schemas.openxmlformats.org/officeDocument/2006/relationships" xmlns:w14="http://schemas.microsoft.com/office/word/2010/wordml">
+              <w:rPr>
+                <w:rFonts w:ascii="Roboto" w:hAnsi="Roboto" w:eastAsia="Roboto" w:cs="Roboto"/>
+                <w:sz w:val="22"/>
+                <w:szCs w:val="22"/>
+                <w:color w:val="111111"/>
+              </w:rPr>
+              <w:t xml:space="preserve">0.1</w:t>
+            </w:r>
+          </w:p>
+        </w:tc>
+        <w:tc>
+          <w:tcPr>
+            <w:tcBorders/>
+            <w:shd w:val="clear" w:color="auto" w:fill="FFFFFF"/>
+            <w:tcMar>
+              <w:top w:w="0" w:type="dxa"/>
+              <w:bottom w:w="0" w:type="dxa"/>
+              <w:left w:w="0" w:type="dxa"/>
+              <w:right w:w="0" w:type="dxa"/>
+            </w:tcMar>
+            <w:vAlign w:val="center"/>
+          </w:tcPr>
+          <w:p>
+            <w:pPr>
+              <w:jc w:val="right"/>
+              <w:spacing w:after="40" w:before="40"/>
+              <w:ind w:firstLine="0" w:left="100" w:right="100"/>
+            </w:pPr>
+            <w:r xmlns:w="http://schemas.openxmlformats.org/wordprocessingml/2006/main" xmlns:wp="http://schemas.openxmlformats.org/drawingml/2006/wordprocessingDrawing" xmlns:r="http://schemas.openxmlformats.org/officeDocument/2006/relationships" xmlns:w14="http://schemas.microsoft.com/office/word/2010/wordml">
+              <w:rPr>
+                <w:rFonts w:ascii="Roboto" w:hAnsi="Roboto" w:eastAsia="Roboto" w:cs="Roboto"/>
+                <w:sz w:val="22"/>
+                <w:szCs w:val="22"/>
+                <w:color w:val="111111"/>
+              </w:rPr>
+              <w:t xml:space="preserve">0.000000</w:t>
+            </w:r>
+          </w:p>
+        </w:tc>
+      </w:tr>
+      <w:tr>
+        <w:trPr>
+          <w:cantSplit/>
+          <w:trHeight w:val="360" w:hRule="auto"/>
+        </w:trPr>
+        <w:tc>
+          <w:tcPr>
+            <w:tcBorders/>
+            <w:shd w:val="clear" w:color="auto" w:fill="FFFFFF"/>
+            <w:tcMar>
+              <w:top w:w="0" w:type="dxa"/>
+              <w:bottom w:w="0" w:type="dxa"/>
+              <w:left w:w="0" w:type="dxa"/>
+              <w:right w:w="0" w:type="dxa"/>
+            </w:tcMar>
+            <w:vAlign w:val="center"/>
+          </w:tcPr>
+          <w:p>
+            <w:pPr>
+              <w:jc w:val="left"/>
+              <w:spacing w:after="40" w:before="40"/>
+              <w:ind w:firstLine="0" w:left="100" w:right="100"/>
+            </w:pPr>
+            <w:r xmlns:w="http://schemas.openxmlformats.org/wordprocessingml/2006/main" xmlns:wp="http://schemas.openxmlformats.org/drawingml/2006/wordprocessingDrawing" xmlns:r="http://schemas.openxmlformats.org/officeDocument/2006/relationships" xmlns:w14="http://schemas.microsoft.com/office/word/2010/wordml">
+              <w:rPr>
+                <w:rFonts w:ascii="Roboto" w:hAnsi="Roboto" w:eastAsia="Roboto" w:cs="Roboto"/>
+                <w:sz w:val="22"/>
+                <w:szCs w:val="22"/>
+                <w:color w:val="111111"/>
+              </w:rPr>
+              <w:t xml:space="preserve">WMGTAWD:NRTEN100</w:t>
+            </w:r>
+          </w:p>
+        </w:tc>
+        <w:tc>
+          <w:tcPr>
+            <w:tcBorders/>
+            <w:shd w:val="clear" w:color="auto" w:fill="FFFFFF"/>
+            <w:tcMar>
+              <w:top w:w="0" w:type="dxa"/>
+              <w:bottom w:w="0" w:type="dxa"/>
+              <w:left w:w="0" w:type="dxa"/>
+              <w:right w:w="0" w:type="dxa"/>
+            </w:tcMar>
+            <w:vAlign w:val="center"/>
+          </w:tcPr>
+          <w:p>
+            <w:pPr>
+              <w:jc w:val="right"/>
+              <w:spacing w:after="40" w:before="40"/>
+              <w:ind w:firstLine="0" w:left="100" w:right="100"/>
+            </w:pPr>
+            <w:r xmlns:w="http://schemas.openxmlformats.org/wordprocessingml/2006/main" xmlns:wp="http://schemas.openxmlformats.org/drawingml/2006/wordprocessingDrawing" xmlns:r="http://schemas.openxmlformats.org/officeDocument/2006/relationships" xmlns:w14="http://schemas.microsoft.com/office/word/2010/wordml">
+              <w:rPr>
+                <w:rFonts w:ascii="Roboto" w:hAnsi="Roboto" w:eastAsia="Roboto" w:cs="Roboto"/>
+                <w:sz w:val="22"/>
+                <w:szCs w:val="22"/>
+                <w:color w:val="111111"/>
+              </w:rPr>
+              <w:t xml:space="preserve">89</w:t>
+            </w:r>
+          </w:p>
+        </w:tc>
+        <w:tc>
+          <w:tcPr>
+            <w:tcBorders/>
+            <w:shd w:val="clear" w:color="auto" w:fill="FFFFFF"/>
+            <w:tcMar>
+              <w:top w:w="0" w:type="dxa"/>
+              <w:bottom w:w="0" w:type="dxa"/>
+              <w:left w:w="0" w:type="dxa"/>
+              <w:right w:w="0" w:type="dxa"/>
+            </w:tcMar>
+            <w:vAlign w:val="center"/>
+          </w:tcPr>
+          <w:p>
+            <w:pPr>
+              <w:jc w:val="right"/>
+              <w:spacing w:after="40" w:before="40"/>
+              <w:ind w:firstLine="0" w:left="100" w:right="100"/>
+            </w:pPr>
+            <w:r xmlns:w="http://schemas.openxmlformats.org/wordprocessingml/2006/main" xmlns:wp="http://schemas.openxmlformats.org/drawingml/2006/wordprocessingDrawing" xmlns:r="http://schemas.openxmlformats.org/officeDocument/2006/relationships" xmlns:w14="http://schemas.microsoft.com/office/word/2010/wordml">
+              <w:rPr>
+                <w:rFonts w:ascii="Roboto" w:hAnsi="Roboto" w:eastAsia="Roboto" w:cs="Roboto"/>
+                <w:sz w:val="22"/>
+                <w:szCs w:val="22"/>
+                <w:color w:val="111111"/>
+              </w:rPr>
+              <w:t xml:space="preserve">-0.1</w:t>
+            </w:r>
+          </w:p>
+        </w:tc>
+        <w:tc>
+          <w:tcPr>
+            <w:tcBorders/>
+            <w:shd w:val="clear" w:color="auto" w:fill="FFFFFF"/>
+            <w:tcMar>
+              <w:top w:w="0" w:type="dxa"/>
+              <w:bottom w:w="0" w:type="dxa"/>
+              <w:left w:w="0" w:type="dxa"/>
+              <w:right w:w="0" w:type="dxa"/>
+            </w:tcMar>
+            <w:vAlign w:val="center"/>
+          </w:tcPr>
+          <w:p>
+            <w:pPr>
+              <w:jc w:val="right"/>
+              <w:spacing w:after="40" w:before="40"/>
+              <w:ind w:firstLine="0" w:left="100" w:right="100"/>
+            </w:pPr>
+            <w:r xmlns:w="http://schemas.openxmlformats.org/wordprocessingml/2006/main" xmlns:wp="http://schemas.openxmlformats.org/drawingml/2006/wordprocessingDrawing" xmlns:r="http://schemas.openxmlformats.org/officeDocument/2006/relationships" xmlns:w14="http://schemas.microsoft.com/office/word/2010/wordml">
+              <w:rPr>
+                <w:rFonts w:ascii="Roboto" w:hAnsi="Roboto" w:eastAsia="Roboto" w:cs="Roboto"/>
+                <w:sz w:val="22"/>
+                <w:szCs w:val="22"/>
+                <w:color w:val="111111"/>
+              </w:rPr>
+              <w:t xml:space="preserve">0.1</w:t>
+            </w:r>
+          </w:p>
+        </w:tc>
+        <w:tc>
+          <w:tcPr>
+            <w:tcBorders/>
+            <w:shd w:val="clear" w:color="auto" w:fill="FFFFFF"/>
+            <w:tcMar>
+              <w:top w:w="0" w:type="dxa"/>
+              <w:bottom w:w="0" w:type="dxa"/>
+              <w:left w:w="0" w:type="dxa"/>
+              <w:right w:w="0" w:type="dxa"/>
+            </w:tcMar>
+            <w:vAlign w:val="center"/>
+          </w:tcPr>
+          <w:p>
+            <w:pPr>
+              <w:jc w:val="right"/>
+              <w:spacing w:after="40" w:before="40"/>
+              <w:ind w:firstLine="0" w:left="100" w:right="100"/>
+            </w:pPr>
+            <w:r xmlns:w="http://schemas.openxmlformats.org/wordprocessingml/2006/main" xmlns:wp="http://schemas.openxmlformats.org/drawingml/2006/wordprocessingDrawing" xmlns:r="http://schemas.openxmlformats.org/officeDocument/2006/relationships" xmlns:w14="http://schemas.microsoft.com/office/word/2010/wordml">
+              <w:rPr>
+                <w:rFonts w:ascii="Roboto" w:hAnsi="Roboto" w:eastAsia="Roboto" w:cs="Roboto"/>
+                <w:sz w:val="22"/>
+                <w:szCs w:val="22"/>
+                <w:color w:val="111111"/>
+              </w:rPr>
+              <w:t xml:space="preserve">0.006898</w:t>
+            </w:r>
+          </w:p>
+        </w:tc>
+      </w:tr>
+      <w:tr>
+        <w:trPr>
+          <w:cantSplit/>
+          <w:trHeight w:val="360" w:hRule="auto"/>
+        </w:trPr>
+        <w:tc>
+          <w:tcPr>
+            <w:tcBorders/>
+            <w:shd w:val="clear" w:color="auto" w:fill="FFFFFF"/>
+            <w:tcMar>
+              <w:top w:w="0" w:type="dxa"/>
+              <w:bottom w:w="0" w:type="dxa"/>
+              <w:left w:w="0" w:type="dxa"/>
+              <w:right w:w="0" w:type="dxa"/>
+            </w:tcMar>
+            <w:vAlign w:val="center"/>
+          </w:tcPr>
+          <w:p>
+            <w:pPr>
+              <w:jc w:val="left"/>
+              <w:spacing w:after="40" w:before="40"/>
+              <w:ind w:firstLine="0" w:left="100" w:right="100"/>
+            </w:pPr>
+            <w:r xmlns:w="http://schemas.openxmlformats.org/wordprocessingml/2006/main" xmlns:wp="http://schemas.openxmlformats.org/drawingml/2006/wordprocessingDrawing" xmlns:r="http://schemas.openxmlformats.org/officeDocument/2006/relationships" xmlns:w14="http://schemas.microsoft.com/office/word/2010/wordml">
+              <w:rPr>
+                <w:rFonts w:ascii="Roboto" w:hAnsi="Roboto" w:eastAsia="Roboto" w:cs="Roboto"/>
+                <w:sz w:val="22"/>
+                <w:szCs w:val="22"/>
+                <w:color w:val="111111"/>
+              </w:rPr>
+              <w:t xml:space="preserve">WMGTAWD:NRTEN120</w:t>
+            </w:r>
+          </w:p>
+        </w:tc>
+        <w:tc>
+          <w:tcPr>
+            <w:tcBorders/>
+            <w:shd w:val="clear" w:color="auto" w:fill="FFFFFF"/>
+            <w:tcMar>
+              <w:top w:w="0" w:type="dxa"/>
+              <w:bottom w:w="0" w:type="dxa"/>
+              <w:left w:w="0" w:type="dxa"/>
+              <w:right w:w="0" w:type="dxa"/>
+            </w:tcMar>
+            <w:vAlign w:val="center"/>
+          </w:tcPr>
+          <w:p>
+            <w:pPr>
+              <w:jc w:val="right"/>
+              <w:spacing w:after="40" w:before="40"/>
+              <w:ind w:firstLine="0" w:left="100" w:right="100"/>
+            </w:pPr>
+            <w:r xmlns:w="http://schemas.openxmlformats.org/wordprocessingml/2006/main" xmlns:wp="http://schemas.openxmlformats.org/drawingml/2006/wordprocessingDrawing" xmlns:r="http://schemas.openxmlformats.org/officeDocument/2006/relationships" xmlns:w14="http://schemas.microsoft.com/office/word/2010/wordml">
+              <w:rPr>
+                <w:rFonts w:ascii="Roboto" w:hAnsi="Roboto" w:eastAsia="Roboto" w:cs="Roboto"/>
+                <w:sz w:val="22"/>
+                <w:szCs w:val="22"/>
+                <w:color w:val="111111"/>
+              </w:rPr>
+              <w:t xml:space="preserve">89</w:t>
+            </w:r>
+          </w:p>
+        </w:tc>
+        <w:tc>
+          <w:tcPr>
+            <w:tcBorders/>
+            <w:shd w:val="clear" w:color="auto" w:fill="FFFFFF"/>
+            <w:tcMar>
+              <w:top w:w="0" w:type="dxa"/>
+              <w:bottom w:w="0" w:type="dxa"/>
+              <w:left w:w="0" w:type="dxa"/>
+              <w:right w:w="0" w:type="dxa"/>
+            </w:tcMar>
+            <w:vAlign w:val="center"/>
+          </w:tcPr>
+          <w:p>
+            <w:pPr>
+              <w:jc w:val="right"/>
+              <w:spacing w:after="40" w:before="40"/>
+              <w:ind w:firstLine="0" w:left="100" w:right="100"/>
+            </w:pPr>
+            <w:r xmlns:w="http://schemas.openxmlformats.org/wordprocessingml/2006/main" xmlns:wp="http://schemas.openxmlformats.org/drawingml/2006/wordprocessingDrawing" xmlns:r="http://schemas.openxmlformats.org/officeDocument/2006/relationships" xmlns:w14="http://schemas.microsoft.com/office/word/2010/wordml">
+              <w:rPr>
+                <w:rFonts w:ascii="Roboto" w:hAnsi="Roboto" w:eastAsia="Roboto" w:cs="Roboto"/>
+                <w:sz w:val="22"/>
+                <w:szCs w:val="22"/>
+                <w:color w:val="111111"/>
+              </w:rPr>
+              <w:t xml:space="preserve">-0.1</w:t>
+            </w:r>
+          </w:p>
+        </w:tc>
+        <w:tc>
+          <w:tcPr>
+            <w:tcBorders/>
+            <w:shd w:val="clear" w:color="auto" w:fill="FFFFFF"/>
+            <w:tcMar>
+              <w:top w:w="0" w:type="dxa"/>
+              <w:bottom w:w="0" w:type="dxa"/>
+              <w:left w:w="0" w:type="dxa"/>
+              <w:right w:w="0" w:type="dxa"/>
+            </w:tcMar>
+            <w:vAlign w:val="center"/>
+          </w:tcPr>
+          <w:p>
+            <w:pPr>
+              <w:jc w:val="right"/>
+              <w:spacing w:after="40" w:before="40"/>
+              <w:ind w:firstLine="0" w:left="100" w:right="100"/>
+            </w:pPr>
+            <w:r xmlns:w="http://schemas.openxmlformats.org/wordprocessingml/2006/main" xmlns:wp="http://schemas.openxmlformats.org/drawingml/2006/wordprocessingDrawing" xmlns:r="http://schemas.openxmlformats.org/officeDocument/2006/relationships" xmlns:w14="http://schemas.microsoft.com/office/word/2010/wordml">
+              <w:rPr>
+                <w:rFonts w:ascii="Roboto" w:hAnsi="Roboto" w:eastAsia="Roboto" w:cs="Roboto"/>
+                <w:sz w:val="22"/>
+                <w:szCs w:val="22"/>
+                <w:color w:val="111111"/>
+              </w:rPr>
+              <w:t xml:space="preserve">0.1</w:t>
+            </w:r>
+          </w:p>
+        </w:tc>
+        <w:tc>
+          <w:tcPr>
+            <w:tcBorders/>
+            <w:shd w:val="clear" w:color="auto" w:fill="FFFFFF"/>
+            <w:tcMar>
+              <w:top w:w="0" w:type="dxa"/>
+              <w:bottom w:w="0" w:type="dxa"/>
+              <w:left w:w="0" w:type="dxa"/>
+              <w:right w:w="0" w:type="dxa"/>
+            </w:tcMar>
+            <w:vAlign w:val="center"/>
+          </w:tcPr>
+          <w:p>
+            <w:pPr>
+              <w:jc w:val="right"/>
+              <w:spacing w:after="40" w:before="40"/>
+              <w:ind w:firstLine="0" w:left="100" w:right="100"/>
+            </w:pPr>
+            <w:r xmlns:w="http://schemas.openxmlformats.org/wordprocessingml/2006/main" xmlns:wp="http://schemas.openxmlformats.org/drawingml/2006/wordprocessingDrawing" xmlns:r="http://schemas.openxmlformats.org/officeDocument/2006/relationships" xmlns:w14="http://schemas.microsoft.com/office/word/2010/wordml">
+              <w:rPr>
+                <w:rFonts w:ascii="Roboto" w:hAnsi="Roboto" w:eastAsia="Roboto" w:cs="Roboto"/>
+                <w:sz w:val="22"/>
+                <w:szCs w:val="22"/>
+                <w:color w:val="111111"/>
+              </w:rPr>
+              <w:t xml:space="preserve">0.010642</w:t>
+            </w:r>
+          </w:p>
+        </w:tc>
+      </w:tr>
+      <w:tr>
+        <w:trPr>
+          <w:cantSplit/>
+          <w:trHeight w:val="360" w:hRule="auto"/>
+        </w:trPr>
+        <w:tc>
+          <w:tcPr>
+            <w:tcBorders/>
+            <w:shd w:val="clear" w:color="auto" w:fill="FFFFFF"/>
+            <w:tcMar>
+              <w:top w:w="0" w:type="dxa"/>
+              <w:bottom w:w="0" w:type="dxa"/>
+              <w:left w:w="0" w:type="dxa"/>
+              <w:right w:w="0" w:type="dxa"/>
+            </w:tcMar>
+            <w:vAlign w:val="center"/>
+          </w:tcPr>
+          <w:p>
+            <w:pPr>
+              <w:jc w:val="left"/>
+              <w:spacing w:after="40" w:before="40"/>
+              <w:ind w:firstLine="0" w:left="100" w:right="100"/>
+            </w:pPr>
+            <w:r xmlns:w="http://schemas.openxmlformats.org/wordprocessingml/2006/main" xmlns:wp="http://schemas.openxmlformats.org/drawingml/2006/wordprocessingDrawing" xmlns:r="http://schemas.openxmlformats.org/officeDocument/2006/relationships" xmlns:w14="http://schemas.microsoft.com/office/word/2010/wordml">
+              <w:rPr>
+                <w:rFonts w:ascii="Roboto" w:hAnsi="Roboto" w:eastAsia="Roboto" w:cs="Roboto"/>
+                <w:sz w:val="22"/>
+                <w:szCs w:val="22"/>
+                <w:color w:val="111111"/>
+              </w:rPr>
+              <w:t xml:space="preserve">(Intercept)</w:t>
+            </w:r>
+          </w:p>
+        </w:tc>
+        <w:tc>
+          <w:tcPr>
+            <w:tcBorders/>
+            <w:shd w:val="clear" w:color="auto" w:fill="FFFFFF"/>
+            <w:tcMar>
+              <w:top w:w="0" w:type="dxa"/>
+              <w:bottom w:w="0" w:type="dxa"/>
+              <w:left w:w="0" w:type="dxa"/>
+              <w:right w:w="0" w:type="dxa"/>
+            </w:tcMar>
+            <w:vAlign w:val="center"/>
+          </w:tcPr>
+          <w:p>
+            <w:pPr>
+              <w:jc w:val="right"/>
+              <w:spacing w:after="40" w:before="40"/>
+              <w:ind w:firstLine="0" w:left="100" w:right="100"/>
+            </w:pPr>
+            <w:r xmlns:w="http://schemas.openxmlformats.org/wordprocessingml/2006/main" xmlns:wp="http://schemas.openxmlformats.org/drawingml/2006/wordprocessingDrawing" xmlns:r="http://schemas.openxmlformats.org/officeDocument/2006/relationships" xmlns:w14="http://schemas.microsoft.com/office/word/2010/wordml">
+              <w:rPr>
+                <w:rFonts w:ascii="Roboto" w:hAnsi="Roboto" w:eastAsia="Roboto" w:cs="Roboto"/>
+                <w:sz w:val="22"/>
+                <w:szCs w:val="22"/>
+                <w:color w:val="111111"/>
+              </w:rPr>
+              <w:t xml:space="preserve">89</w:t>
+            </w:r>
+          </w:p>
+        </w:tc>
+        <w:tc>
+          <w:tcPr>
+            <w:tcBorders/>
+            <w:shd w:val="clear" w:color="auto" w:fill="FFFFFF"/>
+            <w:tcMar>
+              <w:top w:w="0" w:type="dxa"/>
+              <w:bottom w:w="0" w:type="dxa"/>
+              <w:left w:w="0" w:type="dxa"/>
+              <w:right w:w="0" w:type="dxa"/>
+            </w:tcMar>
+            <w:vAlign w:val="center"/>
+          </w:tcPr>
+          <w:p>
+            <w:pPr>
+              <w:jc w:val="right"/>
+              <w:spacing w:after="40" w:before="40"/>
+              <w:ind w:firstLine="0" w:left="100" w:right="100"/>
+            </w:pPr>
+            <w:r xmlns:w="http://schemas.openxmlformats.org/wordprocessingml/2006/main" xmlns:wp="http://schemas.openxmlformats.org/drawingml/2006/wordprocessingDrawing" xmlns:r="http://schemas.openxmlformats.org/officeDocument/2006/relationships" xmlns:w14="http://schemas.microsoft.com/office/word/2010/wordml">
+              <w:rPr>
+                <w:rFonts w:ascii="Roboto" w:hAnsi="Roboto" w:eastAsia="Roboto" w:cs="Roboto"/>
+                <w:sz w:val="22"/>
+                <w:szCs w:val="22"/>
+                <w:color w:val="111111"/>
+              </w:rPr>
+              <w:t xml:space="preserve">-0.1</w:t>
+            </w:r>
+          </w:p>
+        </w:tc>
+        <w:tc>
+          <w:tcPr>
+            <w:tcBorders/>
+            <w:shd w:val="clear" w:color="auto" w:fill="FFFFFF"/>
+            <w:tcMar>
+              <w:top w:w="0" w:type="dxa"/>
+              <w:bottom w:w="0" w:type="dxa"/>
+              <w:left w:w="0" w:type="dxa"/>
+              <w:right w:w="0" w:type="dxa"/>
+            </w:tcMar>
+            <w:vAlign w:val="center"/>
+          </w:tcPr>
+          <w:p>
+            <w:pPr>
+              <w:jc w:val="right"/>
+              <w:spacing w:after="40" w:before="40"/>
+              <w:ind w:firstLine="0" w:left="100" w:right="100"/>
+            </w:pPr>
+            <w:r xmlns:w="http://schemas.openxmlformats.org/wordprocessingml/2006/main" xmlns:wp="http://schemas.openxmlformats.org/drawingml/2006/wordprocessingDrawing" xmlns:r="http://schemas.openxmlformats.org/officeDocument/2006/relationships" xmlns:w14="http://schemas.microsoft.com/office/word/2010/wordml">
+              <w:rPr>
+                <w:rFonts w:ascii="Roboto" w:hAnsi="Roboto" w:eastAsia="Roboto" w:cs="Roboto"/>
+                <w:sz w:val="22"/>
+                <w:szCs w:val="22"/>
+                <w:color w:val="111111"/>
+              </w:rPr>
+              <w:t xml:space="preserve">0.1</w:t>
+            </w:r>
+          </w:p>
+        </w:tc>
+        <w:tc>
+          <w:tcPr>
+            <w:tcBorders/>
+            <w:shd w:val="clear" w:color="auto" w:fill="FFFFFF"/>
+            <w:tcMar>
+              <w:top w:w="0" w:type="dxa"/>
+              <w:bottom w:w="0" w:type="dxa"/>
+              <w:left w:w="0" w:type="dxa"/>
+              <w:right w:w="0" w:type="dxa"/>
+            </w:tcMar>
+            <w:vAlign w:val="center"/>
+          </w:tcPr>
+          <w:p>
+            <w:pPr>
+              <w:jc w:val="right"/>
+              <w:spacing w:after="40" w:before="40"/>
+              <w:ind w:firstLine="0" w:left="100" w:right="100"/>
+            </w:pPr>
+            <w:r xmlns:w="http://schemas.openxmlformats.org/wordprocessingml/2006/main" xmlns:wp="http://schemas.openxmlformats.org/drawingml/2006/wordprocessingDrawing" xmlns:r="http://schemas.openxmlformats.org/officeDocument/2006/relationships" xmlns:w14="http://schemas.microsoft.com/office/word/2010/wordml">
+              <w:rPr>
+                <w:rFonts w:ascii="Roboto" w:hAnsi="Roboto" w:eastAsia="Roboto" w:cs="Roboto"/>
+                <w:sz w:val="22"/>
+                <w:szCs w:val="22"/>
+                <w:color w:val="111111"/>
+              </w:rPr>
+              <w:t xml:space="preserve">0.032322</w:t>
+            </w:r>
+          </w:p>
+        </w:tc>
+      </w:tr>
+      <w:tr>
+        <w:trPr>
+          <w:cantSplit/>
+          <w:trHeight w:val="360" w:hRule="auto"/>
+        </w:trPr>
+        <w:tc>
+          <w:tcPr>
+            <w:tcBorders/>
+            <w:shd w:val="clear" w:color="auto" w:fill="FFFFFF"/>
+            <w:tcMar>
+              <w:top w:w="0" w:type="dxa"/>
+              <w:bottom w:w="0" w:type="dxa"/>
+              <w:left w:w="0" w:type="dxa"/>
+              <w:right w:w="0" w:type="dxa"/>
+            </w:tcMar>
+            <w:vAlign w:val="center"/>
+          </w:tcPr>
+          <w:p>
+            <w:pPr>
+              <w:jc w:val="left"/>
+              <w:spacing w:after="40" w:before="40"/>
+              <w:ind w:firstLine="0" w:left="100" w:right="100"/>
+            </w:pPr>
+            <w:r xmlns:w="http://schemas.openxmlformats.org/wordprocessingml/2006/main" xmlns:wp="http://schemas.openxmlformats.org/drawingml/2006/wordprocessingDrawing" xmlns:r="http://schemas.openxmlformats.org/officeDocument/2006/relationships" xmlns:w14="http://schemas.microsoft.com/office/word/2010/wordml">
+              <w:rPr>
+                <w:rFonts w:ascii="Roboto" w:hAnsi="Roboto" w:eastAsia="Roboto" w:cs="Roboto"/>
+                <w:sz w:val="22"/>
+                <w:szCs w:val="22"/>
+                <w:color w:val="111111"/>
+              </w:rPr>
+              <w:t xml:space="preserve">WMGTAWD</w:t>
+            </w:r>
+          </w:p>
+        </w:tc>
+        <w:tc>
+          <w:tcPr>
+            <w:tcBorders/>
+            <w:shd w:val="clear" w:color="auto" w:fill="FFFFFF"/>
+            <w:tcMar>
+              <w:top w:w="0" w:type="dxa"/>
+              <w:bottom w:w="0" w:type="dxa"/>
+              <w:left w:w="0" w:type="dxa"/>
+              <w:right w:w="0" w:type="dxa"/>
+            </w:tcMar>
+            <w:vAlign w:val="center"/>
+          </w:tcPr>
+          <w:p>
+            <w:pPr>
+              <w:jc w:val="right"/>
+              <w:spacing w:after="40" w:before="40"/>
+              <w:ind w:firstLine="0" w:left="100" w:right="100"/>
+            </w:pPr>
+            <w:r xmlns:w="http://schemas.openxmlformats.org/wordprocessingml/2006/main" xmlns:wp="http://schemas.openxmlformats.org/drawingml/2006/wordprocessingDrawing" xmlns:r="http://schemas.openxmlformats.org/officeDocument/2006/relationships" xmlns:w14="http://schemas.microsoft.com/office/word/2010/wordml">
+              <w:rPr>
+                <w:rFonts w:ascii="Roboto" w:hAnsi="Roboto" w:eastAsia="Roboto" w:cs="Roboto"/>
+                <w:sz w:val="22"/>
+                <w:szCs w:val="22"/>
+                <w:color w:val="111111"/>
+              </w:rPr>
+              <w:t xml:space="preserve">89</w:t>
+            </w:r>
+          </w:p>
+        </w:tc>
+        <w:tc>
+          <w:tcPr>
+            <w:tcBorders/>
+            <w:shd w:val="clear" w:color="auto" w:fill="FFFFFF"/>
+            <w:tcMar>
+              <w:top w:w="0" w:type="dxa"/>
+              <w:bottom w:w="0" w:type="dxa"/>
+              <w:left w:w="0" w:type="dxa"/>
+              <w:right w:w="0" w:type="dxa"/>
+            </w:tcMar>
+            <w:vAlign w:val="center"/>
+          </w:tcPr>
+          <w:p>
+            <w:pPr>
+              <w:jc w:val="right"/>
+              <w:spacing w:after="40" w:before="40"/>
+              <w:ind w:firstLine="0" w:left="100" w:right="100"/>
+            </w:pPr>
+            <w:r xmlns:w="http://schemas.openxmlformats.org/wordprocessingml/2006/main" xmlns:wp="http://schemas.openxmlformats.org/drawingml/2006/wordprocessingDrawing" xmlns:r="http://schemas.openxmlformats.org/officeDocument/2006/relationships" xmlns:w14="http://schemas.microsoft.com/office/word/2010/wordml">
+              <w:rPr>
+                <w:rFonts w:ascii="Roboto" w:hAnsi="Roboto" w:eastAsia="Roboto" w:cs="Roboto"/>
+                <w:sz w:val="22"/>
+                <w:szCs w:val="22"/>
+                <w:color w:val="111111"/>
+              </w:rPr>
+              <w:t xml:space="preserve">-0.1</w:t>
+            </w:r>
+          </w:p>
+        </w:tc>
+        <w:tc>
+          <w:tcPr>
+            <w:tcBorders/>
+            <w:shd w:val="clear" w:color="auto" w:fill="FFFFFF"/>
+            <w:tcMar>
+              <w:top w:w="0" w:type="dxa"/>
+              <w:bottom w:w="0" w:type="dxa"/>
+              <w:left w:w="0" w:type="dxa"/>
+              <w:right w:w="0" w:type="dxa"/>
+            </w:tcMar>
+            <w:vAlign w:val="center"/>
+          </w:tcPr>
+          <w:p>
+            <w:pPr>
+              <w:jc w:val="right"/>
+              <w:spacing w:after="40" w:before="40"/>
+              <w:ind w:firstLine="0" w:left="100" w:right="100"/>
+            </w:pPr>
+            <w:r xmlns:w="http://schemas.openxmlformats.org/wordprocessingml/2006/main" xmlns:wp="http://schemas.openxmlformats.org/drawingml/2006/wordprocessingDrawing" xmlns:r="http://schemas.openxmlformats.org/officeDocument/2006/relationships" xmlns:w14="http://schemas.microsoft.com/office/word/2010/wordml">
+              <w:rPr>
+                <w:rFonts w:ascii="Roboto" w:hAnsi="Roboto" w:eastAsia="Roboto" w:cs="Roboto"/>
+                <w:sz w:val="22"/>
+                <w:szCs w:val="22"/>
+                <w:color w:val="111111"/>
+              </w:rPr>
+              <w:t xml:space="preserve">0.1</w:t>
+            </w:r>
+          </w:p>
+        </w:tc>
+        <w:tc>
+          <w:tcPr>
+            <w:tcBorders/>
+            <w:shd w:val="clear" w:color="auto" w:fill="FFFFFF"/>
+            <w:tcMar>
+              <w:top w:w="0" w:type="dxa"/>
+              <w:bottom w:w="0" w:type="dxa"/>
+              <w:left w:w="0" w:type="dxa"/>
+              <w:right w:w="0" w:type="dxa"/>
+            </w:tcMar>
+            <w:vAlign w:val="center"/>
+          </w:tcPr>
+          <w:p>
+            <w:pPr>
+              <w:jc w:val="right"/>
+              <w:spacing w:after="40" w:before="40"/>
+              <w:ind w:firstLine="0" w:left="100" w:right="100"/>
+            </w:pPr>
+            <w:r xmlns:w="http://schemas.openxmlformats.org/wordprocessingml/2006/main" xmlns:wp="http://schemas.openxmlformats.org/drawingml/2006/wordprocessingDrawing" xmlns:r="http://schemas.openxmlformats.org/officeDocument/2006/relationships" xmlns:w14="http://schemas.microsoft.com/office/word/2010/wordml">
+              <w:rPr>
+                <w:rFonts w:ascii="Roboto" w:hAnsi="Roboto" w:eastAsia="Roboto" w:cs="Roboto"/>
+                <w:sz w:val="22"/>
+                <w:szCs w:val="22"/>
+                <w:color w:val="111111"/>
+              </w:rPr>
+              <w:t xml:space="preserve">0.000000</w:t>
+            </w:r>
+          </w:p>
+        </w:tc>
+      </w:tr>
+      <w:tr>
+        <w:trPr>
+          <w:cantSplit/>
+          <w:trHeight w:val="360" w:hRule="auto"/>
+        </w:trPr>
+        <w:tc>
+          <w:tcPr>
+            <w:tcBorders/>
+            <w:shd w:val="clear" w:color="auto" w:fill="FFFFFF"/>
+            <w:tcMar>
+              <w:top w:w="0" w:type="dxa"/>
+              <w:bottom w:w="0" w:type="dxa"/>
+              <w:left w:w="0" w:type="dxa"/>
+              <w:right w:w="0" w:type="dxa"/>
+            </w:tcMar>
+            <w:vAlign w:val="center"/>
+          </w:tcPr>
+          <w:p>
+            <w:pPr>
+              <w:jc w:val="left"/>
+              <w:spacing w:after="40" w:before="40"/>
+              <w:ind w:firstLine="0" w:left="100" w:right="100"/>
+            </w:pPr>
+            <w:r xmlns:w="http://schemas.openxmlformats.org/wordprocessingml/2006/main" xmlns:wp="http://schemas.openxmlformats.org/drawingml/2006/wordprocessingDrawing" xmlns:r="http://schemas.openxmlformats.org/officeDocument/2006/relationships" xmlns:w14="http://schemas.microsoft.com/office/word/2010/wordml">
+              <w:rPr>
+                <w:rFonts w:ascii="Roboto" w:hAnsi="Roboto" w:eastAsia="Roboto" w:cs="Roboto"/>
+                <w:sz w:val="22"/>
+                <w:szCs w:val="22"/>
+                <w:color w:val="111111"/>
+              </w:rPr>
+              <w:t xml:space="preserve">NRTEN100</w:t>
+            </w:r>
+          </w:p>
+        </w:tc>
+        <w:tc>
+          <w:tcPr>
+            <w:tcBorders/>
+            <w:shd w:val="clear" w:color="auto" w:fill="FFFFFF"/>
+            <w:tcMar>
+              <w:top w:w="0" w:type="dxa"/>
+              <w:bottom w:w="0" w:type="dxa"/>
+              <w:left w:w="0" w:type="dxa"/>
+              <w:right w:w="0" w:type="dxa"/>
+            </w:tcMar>
+            <w:vAlign w:val="center"/>
+          </w:tcPr>
+          <w:p>
+            <w:pPr>
+              <w:jc w:val="right"/>
+              <w:spacing w:after="40" w:before="40"/>
+              <w:ind w:firstLine="0" w:left="100" w:right="100"/>
+            </w:pPr>
+            <w:r xmlns:w="http://schemas.openxmlformats.org/wordprocessingml/2006/main" xmlns:wp="http://schemas.openxmlformats.org/drawingml/2006/wordprocessingDrawing" xmlns:r="http://schemas.openxmlformats.org/officeDocument/2006/relationships" xmlns:w14="http://schemas.microsoft.com/office/word/2010/wordml">
+              <w:rPr>
+                <w:rFonts w:ascii="Roboto" w:hAnsi="Roboto" w:eastAsia="Roboto" w:cs="Roboto"/>
+                <w:sz w:val="22"/>
+                <w:szCs w:val="22"/>
+                <w:color w:val="111111"/>
+              </w:rPr>
+              <w:t xml:space="preserve">89</w:t>
+            </w:r>
+          </w:p>
+        </w:tc>
+        <w:tc>
+          <w:tcPr>
+            <w:tcBorders/>
+            <w:shd w:val="clear" w:color="auto" w:fill="FFFFFF"/>
+            <w:tcMar>
+              <w:top w:w="0" w:type="dxa"/>
+              <w:bottom w:w="0" w:type="dxa"/>
+              <w:left w:w="0" w:type="dxa"/>
+              <w:right w:w="0" w:type="dxa"/>
+            </w:tcMar>
+            <w:vAlign w:val="center"/>
+          </w:tcPr>
+          <w:p>
+            <w:pPr>
+              <w:jc w:val="right"/>
+              <w:spacing w:after="40" w:before="40"/>
+              <w:ind w:firstLine="0" w:left="100" w:right="100"/>
+            </w:pPr>
+            <w:r xmlns:w="http://schemas.openxmlformats.org/wordprocessingml/2006/main" xmlns:wp="http://schemas.openxmlformats.org/drawingml/2006/wordprocessingDrawing" xmlns:r="http://schemas.openxmlformats.org/officeDocument/2006/relationships" xmlns:w14="http://schemas.microsoft.com/office/word/2010/wordml">
+              <w:rPr>
+                <w:rFonts w:ascii="Roboto" w:hAnsi="Roboto" w:eastAsia="Roboto" w:cs="Roboto"/>
+                <w:sz w:val="22"/>
+                <w:szCs w:val="22"/>
+                <w:color w:val="111111"/>
+              </w:rPr>
+              <w:t xml:space="preserve">-0.1</w:t>
+            </w:r>
+          </w:p>
+        </w:tc>
+        <w:tc>
+          <w:tcPr>
+            <w:tcBorders/>
+            <w:shd w:val="clear" w:color="auto" w:fill="FFFFFF"/>
+            <w:tcMar>
+              <w:top w:w="0" w:type="dxa"/>
+              <w:bottom w:w="0" w:type="dxa"/>
+              <w:left w:w="0" w:type="dxa"/>
+              <w:right w:w="0" w:type="dxa"/>
+            </w:tcMar>
+            <w:vAlign w:val="center"/>
+          </w:tcPr>
+          <w:p>
+            <w:pPr>
+              <w:jc w:val="right"/>
+              <w:spacing w:after="40" w:before="40"/>
+              <w:ind w:firstLine="0" w:left="100" w:right="100"/>
+            </w:pPr>
+            <w:r xmlns:w="http://schemas.openxmlformats.org/wordprocessingml/2006/main" xmlns:wp="http://schemas.openxmlformats.org/drawingml/2006/wordprocessingDrawing" xmlns:r="http://schemas.openxmlformats.org/officeDocument/2006/relationships" xmlns:w14="http://schemas.microsoft.com/office/word/2010/wordml">
+              <w:rPr>
+                <w:rFonts w:ascii="Roboto" w:hAnsi="Roboto" w:eastAsia="Roboto" w:cs="Roboto"/>
+                <w:sz w:val="22"/>
+                <w:szCs w:val="22"/>
+                <w:color w:val="111111"/>
+              </w:rPr>
+              <w:t xml:space="preserve">0.1</w:t>
+            </w:r>
+          </w:p>
+        </w:tc>
+        <w:tc>
+          <w:tcPr>
+            <w:tcBorders/>
+            <w:shd w:val="clear" w:color="auto" w:fill="FFFFFF"/>
+            <w:tcMar>
+              <w:top w:w="0" w:type="dxa"/>
+              <w:bottom w:w="0" w:type="dxa"/>
+              <w:left w:w="0" w:type="dxa"/>
+              <w:right w:w="0" w:type="dxa"/>
+            </w:tcMar>
+            <w:vAlign w:val="center"/>
+          </w:tcPr>
+          <w:p>
+            <w:pPr>
+              <w:jc w:val="right"/>
+              <w:spacing w:after="40" w:before="40"/>
+              <w:ind w:firstLine="0" w:left="100" w:right="100"/>
+            </w:pPr>
+            <w:r xmlns:w="http://schemas.openxmlformats.org/wordprocessingml/2006/main" xmlns:wp="http://schemas.openxmlformats.org/drawingml/2006/wordprocessingDrawing" xmlns:r="http://schemas.openxmlformats.org/officeDocument/2006/relationships" xmlns:w14="http://schemas.microsoft.com/office/word/2010/wordml">
+              <w:rPr>
+                <w:rFonts w:ascii="Roboto" w:hAnsi="Roboto" w:eastAsia="Roboto" w:cs="Roboto"/>
+                <w:sz w:val="22"/>
+                <w:szCs w:val="22"/>
+                <w:color w:val="111111"/>
+              </w:rPr>
+              <w:t xml:space="preserve">0.000000</w:t>
+            </w:r>
+          </w:p>
+        </w:tc>
+      </w:tr>
+      <w:tr>
+        <w:trPr>
+          <w:cantSplit/>
+          <w:trHeight w:val="360" w:hRule="auto"/>
+        </w:trPr>
+        <w:tc>
+          <w:tcPr>
+            <w:tcBorders/>
+            <w:shd w:val="clear" w:color="auto" w:fill="FFFFFF"/>
+            <w:tcMar>
+              <w:top w:w="0" w:type="dxa"/>
+              <w:bottom w:w="0" w:type="dxa"/>
+              <w:left w:w="0" w:type="dxa"/>
+              <w:right w:w="0" w:type="dxa"/>
+            </w:tcMar>
+            <w:vAlign w:val="center"/>
+          </w:tcPr>
+          <w:p>
+            <w:pPr>
+              <w:jc w:val="left"/>
+              <w:spacing w:after="40" w:before="40"/>
+              <w:ind w:firstLine="0" w:left="100" w:right="100"/>
+            </w:pPr>
+            <w:r xmlns:w="http://schemas.openxmlformats.org/wordprocessingml/2006/main" xmlns:wp="http://schemas.openxmlformats.org/drawingml/2006/wordprocessingDrawing" xmlns:r="http://schemas.openxmlformats.org/officeDocument/2006/relationships" xmlns:w14="http://schemas.microsoft.com/office/word/2010/wordml">
+              <w:rPr>
+                <w:rFonts w:ascii="Roboto" w:hAnsi="Roboto" w:eastAsia="Roboto" w:cs="Roboto"/>
+                <w:sz w:val="22"/>
+                <w:szCs w:val="22"/>
+                <w:color w:val="111111"/>
+              </w:rPr>
+              <w:t xml:space="preserve">NRTEN120</w:t>
+            </w:r>
+          </w:p>
+        </w:tc>
+        <w:tc>
+          <w:tcPr>
+            <w:tcBorders/>
+            <w:shd w:val="clear" w:color="auto" w:fill="FFFFFF"/>
+            <w:tcMar>
+              <w:top w:w="0" w:type="dxa"/>
+              <w:bottom w:w="0" w:type="dxa"/>
+              <w:left w:w="0" w:type="dxa"/>
+              <w:right w:w="0" w:type="dxa"/>
+            </w:tcMar>
+            <w:vAlign w:val="center"/>
+          </w:tcPr>
+          <w:p>
+            <w:pPr>
+              <w:jc w:val="right"/>
+              <w:spacing w:after="40" w:before="40"/>
+              <w:ind w:firstLine="0" w:left="100" w:right="100"/>
+            </w:pPr>
+            <w:r xmlns:w="http://schemas.openxmlformats.org/wordprocessingml/2006/main" xmlns:wp="http://schemas.openxmlformats.org/drawingml/2006/wordprocessingDrawing" xmlns:r="http://schemas.openxmlformats.org/officeDocument/2006/relationships" xmlns:w14="http://schemas.microsoft.com/office/word/2010/wordml">
+              <w:rPr>
+                <w:rFonts w:ascii="Roboto" w:hAnsi="Roboto" w:eastAsia="Roboto" w:cs="Roboto"/>
+                <w:sz w:val="22"/>
+                <w:szCs w:val="22"/>
+                <w:color w:val="111111"/>
+              </w:rPr>
+              <w:t xml:space="preserve">89</w:t>
+            </w:r>
+          </w:p>
+        </w:tc>
+        <w:tc>
+          <w:tcPr>
+            <w:tcBorders/>
+            <w:shd w:val="clear" w:color="auto" w:fill="FFFFFF"/>
+            <w:tcMar>
+              <w:top w:w="0" w:type="dxa"/>
+              <w:bottom w:w="0" w:type="dxa"/>
+              <w:left w:w="0" w:type="dxa"/>
+              <w:right w:w="0" w:type="dxa"/>
+            </w:tcMar>
+            <w:vAlign w:val="center"/>
+          </w:tcPr>
+          <w:p>
+            <w:pPr>
+              <w:jc w:val="right"/>
+              <w:spacing w:after="40" w:before="40"/>
+              <w:ind w:firstLine="0" w:left="100" w:right="100"/>
+            </w:pPr>
+            <w:r xmlns:w="http://schemas.openxmlformats.org/wordprocessingml/2006/main" xmlns:wp="http://schemas.openxmlformats.org/drawingml/2006/wordprocessingDrawing" xmlns:r="http://schemas.openxmlformats.org/officeDocument/2006/relationships" xmlns:w14="http://schemas.microsoft.com/office/word/2010/wordml">
+              <w:rPr>
+                <w:rFonts w:ascii="Roboto" w:hAnsi="Roboto" w:eastAsia="Roboto" w:cs="Roboto"/>
+                <w:sz w:val="22"/>
+                <w:szCs w:val="22"/>
+                <w:color w:val="111111"/>
+              </w:rPr>
+              <w:t xml:space="preserve">-0.1</w:t>
+            </w:r>
+          </w:p>
+        </w:tc>
+        <w:tc>
+          <w:tcPr>
+            <w:tcBorders/>
+            <w:shd w:val="clear" w:color="auto" w:fill="FFFFFF"/>
+            <w:tcMar>
+              <w:top w:w="0" w:type="dxa"/>
+              <w:bottom w:w="0" w:type="dxa"/>
+              <w:left w:w="0" w:type="dxa"/>
+              <w:right w:w="0" w:type="dxa"/>
+            </w:tcMar>
+            <w:vAlign w:val="center"/>
+          </w:tcPr>
+          <w:p>
+            <w:pPr>
+              <w:jc w:val="right"/>
+              <w:spacing w:after="40" w:before="40"/>
+              <w:ind w:firstLine="0" w:left="100" w:right="100"/>
+            </w:pPr>
+            <w:r xmlns:w="http://schemas.openxmlformats.org/wordprocessingml/2006/main" xmlns:wp="http://schemas.openxmlformats.org/drawingml/2006/wordprocessingDrawing" xmlns:r="http://schemas.openxmlformats.org/officeDocument/2006/relationships" xmlns:w14="http://schemas.microsoft.com/office/word/2010/wordml">
+              <w:rPr>
+                <w:rFonts w:ascii="Roboto" w:hAnsi="Roboto" w:eastAsia="Roboto" w:cs="Roboto"/>
+                <w:sz w:val="22"/>
+                <w:szCs w:val="22"/>
+                <w:color w:val="111111"/>
+              </w:rPr>
+              <w:t xml:space="preserve">0.1</w:t>
+            </w:r>
+          </w:p>
+        </w:tc>
+        <w:tc>
+          <w:tcPr>
+            <w:tcBorders/>
+            <w:shd w:val="clear" w:color="auto" w:fill="FFFFFF"/>
+            <w:tcMar>
+              <w:top w:w="0" w:type="dxa"/>
+              <w:bottom w:w="0" w:type="dxa"/>
+              <w:left w:w="0" w:type="dxa"/>
+              <w:right w:w="0" w:type="dxa"/>
+            </w:tcMar>
+            <w:vAlign w:val="center"/>
+          </w:tcPr>
+          <w:p>
+            <w:pPr>
+              <w:jc w:val="right"/>
+              <w:spacing w:after="40" w:before="40"/>
+              <w:ind w:firstLine="0" w:left="100" w:right="100"/>
+            </w:pPr>
+            <w:r xmlns:w="http://schemas.openxmlformats.org/wordprocessingml/2006/main" xmlns:wp="http://schemas.openxmlformats.org/drawingml/2006/wordprocessingDrawing" xmlns:r="http://schemas.openxmlformats.org/officeDocument/2006/relationships" xmlns:w14="http://schemas.microsoft.com/office/word/2010/wordml">
+              <w:rPr>
+                <w:rFonts w:ascii="Roboto" w:hAnsi="Roboto" w:eastAsia="Roboto" w:cs="Roboto"/>
+                <w:sz w:val="22"/>
+                <w:szCs w:val="22"/>
+                <w:color w:val="111111"/>
+              </w:rPr>
+              <w:t xml:space="preserve">0.000000</w:t>
+            </w:r>
+          </w:p>
+        </w:tc>
+      </w:tr>
+      <w:tr>
+        <w:trPr>
+          <w:cantSplit/>
+          <w:trHeight w:val="360" w:hRule="auto"/>
+        </w:trPr>
+        <w:tc>
+          <w:tcPr>
+            <w:tcBorders/>
+            <w:shd w:val="clear" w:color="auto" w:fill="FFFFFF"/>
+            <w:tcMar>
+              <w:top w:w="0" w:type="dxa"/>
+              <w:bottom w:w="0" w:type="dxa"/>
+              <w:left w:w="0" w:type="dxa"/>
+              <w:right w:w="0" w:type="dxa"/>
+            </w:tcMar>
+            <w:vAlign w:val="center"/>
+          </w:tcPr>
+          <w:p>
+            <w:pPr>
+              <w:jc w:val="left"/>
+              <w:spacing w:after="40" w:before="40"/>
+              <w:ind w:firstLine="0" w:left="100" w:right="100"/>
+            </w:pPr>
+            <w:r xmlns:w="http://schemas.openxmlformats.org/wordprocessingml/2006/main" xmlns:wp="http://schemas.openxmlformats.org/drawingml/2006/wordprocessingDrawing" xmlns:r="http://schemas.openxmlformats.org/officeDocument/2006/relationships" xmlns:w14="http://schemas.microsoft.com/office/word/2010/wordml">
+              <w:rPr>
+                <w:rFonts w:ascii="Roboto" w:hAnsi="Roboto" w:eastAsia="Roboto" w:cs="Roboto"/>
+                <w:sz w:val="22"/>
+                <w:szCs w:val="22"/>
+                <w:color w:val="111111"/>
+              </w:rPr>
+              <w:t xml:space="preserve">WMGTAWD:NRTEN100</w:t>
+            </w:r>
+          </w:p>
+        </w:tc>
+        <w:tc>
+          <w:tcPr>
+            <w:tcBorders/>
+            <w:shd w:val="clear" w:color="auto" w:fill="FFFFFF"/>
+            <w:tcMar>
+              <w:top w:w="0" w:type="dxa"/>
+              <w:bottom w:w="0" w:type="dxa"/>
+              <w:left w:w="0" w:type="dxa"/>
+              <w:right w:w="0" w:type="dxa"/>
+            </w:tcMar>
+            <w:vAlign w:val="center"/>
+          </w:tcPr>
+          <w:p>
+            <w:pPr>
+              <w:jc w:val="right"/>
+              <w:spacing w:after="40" w:before="40"/>
+              <w:ind w:firstLine="0" w:left="100" w:right="100"/>
+            </w:pPr>
+            <w:r xmlns:w="http://schemas.openxmlformats.org/wordprocessingml/2006/main" xmlns:wp="http://schemas.openxmlformats.org/drawingml/2006/wordprocessingDrawing" xmlns:r="http://schemas.openxmlformats.org/officeDocument/2006/relationships" xmlns:w14="http://schemas.microsoft.com/office/word/2010/wordml">
+              <w:rPr>
+                <w:rFonts w:ascii="Roboto" w:hAnsi="Roboto" w:eastAsia="Roboto" w:cs="Roboto"/>
+                <w:sz w:val="22"/>
+                <w:szCs w:val="22"/>
+                <w:color w:val="111111"/>
+              </w:rPr>
+              <w:t xml:space="preserve">89</w:t>
+            </w:r>
+          </w:p>
+        </w:tc>
+        <w:tc>
+          <w:tcPr>
+            <w:tcBorders/>
+            <w:shd w:val="clear" w:color="auto" w:fill="FFFFFF"/>
+            <w:tcMar>
+              <w:top w:w="0" w:type="dxa"/>
+              <w:bottom w:w="0" w:type="dxa"/>
+              <w:left w:w="0" w:type="dxa"/>
+              <w:right w:w="0" w:type="dxa"/>
+            </w:tcMar>
+            <w:vAlign w:val="center"/>
+          </w:tcPr>
+          <w:p>
+            <w:pPr>
+              <w:jc w:val="right"/>
+              <w:spacing w:after="40" w:before="40"/>
+              <w:ind w:firstLine="0" w:left="100" w:right="100"/>
+            </w:pPr>
+            <w:r xmlns:w="http://schemas.openxmlformats.org/wordprocessingml/2006/main" xmlns:wp="http://schemas.openxmlformats.org/drawingml/2006/wordprocessingDrawing" xmlns:r="http://schemas.openxmlformats.org/officeDocument/2006/relationships" xmlns:w14="http://schemas.microsoft.com/office/word/2010/wordml">
+              <w:rPr>
+                <w:rFonts w:ascii="Roboto" w:hAnsi="Roboto" w:eastAsia="Roboto" w:cs="Roboto"/>
+                <w:sz w:val="22"/>
+                <w:szCs w:val="22"/>
+                <w:color w:val="111111"/>
+              </w:rPr>
+              <w:t xml:space="preserve">-0.1</w:t>
+            </w:r>
+          </w:p>
+        </w:tc>
+        <w:tc>
+          <w:tcPr>
+            <w:tcBorders/>
+            <w:shd w:val="clear" w:color="auto" w:fill="FFFFFF"/>
+            <w:tcMar>
+              <w:top w:w="0" w:type="dxa"/>
+              <w:bottom w:w="0" w:type="dxa"/>
+              <w:left w:w="0" w:type="dxa"/>
+              <w:right w:w="0" w:type="dxa"/>
+            </w:tcMar>
+            <w:vAlign w:val="center"/>
+          </w:tcPr>
+          <w:p>
+            <w:pPr>
+              <w:jc w:val="right"/>
+              <w:spacing w:after="40" w:before="40"/>
+              <w:ind w:firstLine="0" w:left="100" w:right="100"/>
+            </w:pPr>
+            <w:r xmlns:w="http://schemas.openxmlformats.org/wordprocessingml/2006/main" xmlns:wp="http://schemas.openxmlformats.org/drawingml/2006/wordprocessingDrawing" xmlns:r="http://schemas.openxmlformats.org/officeDocument/2006/relationships" xmlns:w14="http://schemas.microsoft.com/office/word/2010/wordml">
+              <w:rPr>
+                <w:rFonts w:ascii="Roboto" w:hAnsi="Roboto" w:eastAsia="Roboto" w:cs="Roboto"/>
+                <w:sz w:val="22"/>
+                <w:szCs w:val="22"/>
+                <w:color w:val="111111"/>
+              </w:rPr>
+              <w:t xml:space="preserve">0.1</w:t>
+            </w:r>
+          </w:p>
+        </w:tc>
+        <w:tc>
+          <w:tcPr>
+            <w:tcBorders/>
+            <w:shd w:val="clear" w:color="auto" w:fill="FFFFFF"/>
+            <w:tcMar>
+              <w:top w:w="0" w:type="dxa"/>
+              <w:bottom w:w="0" w:type="dxa"/>
+              <w:left w:w="0" w:type="dxa"/>
+              <w:right w:w="0" w:type="dxa"/>
+            </w:tcMar>
+            <w:vAlign w:val="center"/>
+          </w:tcPr>
+          <w:p>
+            <w:pPr>
+              <w:jc w:val="right"/>
+              <w:spacing w:after="40" w:before="40"/>
+              <w:ind w:firstLine="0" w:left="100" w:right="100"/>
+            </w:pPr>
+            <w:r xmlns:w="http://schemas.openxmlformats.org/wordprocessingml/2006/main" xmlns:wp="http://schemas.openxmlformats.org/drawingml/2006/wordprocessingDrawing" xmlns:r="http://schemas.openxmlformats.org/officeDocument/2006/relationships" xmlns:w14="http://schemas.microsoft.com/office/word/2010/wordml">
+              <w:rPr>
+                <w:rFonts w:ascii="Roboto" w:hAnsi="Roboto" w:eastAsia="Roboto" w:cs="Roboto"/>
+                <w:sz w:val="22"/>
+                <w:szCs w:val="22"/>
+                <w:color w:val="111111"/>
+              </w:rPr>
+              <w:t xml:space="preserve">0.104257</w:t>
             </w:r>
           </w:p>
         </w:tc>
@@ -6501,7 +7793,7 @@
           </w:tcPr>
           <w:p>
             <w:pPr>
-              <w:jc w:val="right"/>
+              <w:jc w:val="left"/>
               <w:spacing w:after="40" w:before="40"/>
               <w:ind w:firstLine="0" w:left="100" w:right="100"/>
             </w:pPr>
@@ -6512,7 +7804,7 @@
                 <w:szCs w:val="22"/>
                 <w:color w:val="111111"/>
               </w:rPr>
-              <w:t xml:space="preserve">2016</w:t>
+              <w:t xml:space="preserve">WMGTAWD:NRTEN120</w:t>
             </w:r>
           </w:p>
         </w:tc>
@@ -6543,7 +7835,7 @@
                 <w:szCs w:val="22"/>
                 <w:color w:val="111111"/>
               </w:rPr>
-              <w:t xml:space="preserve">Leaf Severity</w:t>
+              <w:t xml:space="preserve">89</w:t>
             </w:r>
           </w:p>
         </w:tc>
@@ -6574,7 +7866,7 @@
                 <w:szCs w:val="22"/>
                 <w:color w:val="111111"/>
               </w:rPr>
-              <w:t xml:space="preserve">normal</w:t>
+              <w:t xml:space="preserve">-0.1</w:t>
             </w:r>
           </w:p>
         </w:tc>
@@ -6605,7 +7897,7 @@
                 <w:szCs w:val="22"/>
                 <w:color w:val="111111"/>
               </w:rPr>
-              <w:t xml:space="preserve">0</w:t>
+              <w:t xml:space="preserve">0.1</w:t>
             </w:r>
           </w:p>
         </w:tc>
@@ -6636,100 +7928,805 @@
                 <w:szCs w:val="22"/>
                 <w:color w:val="111111"/>
               </w:rPr>
-              <w:t xml:space="preserve">2</w:t>
-            </w:r>
-          </w:p>
-        </w:tc>
+              <w:t xml:space="preserve">0.099527</w:t>
+            </w:r>
+          </w:p>
+        </w:tc>
+      </w:tr>
+    </w:tbl>
+    <w:p>
+      <w:pPr>
+        <w:pStyle w:val="Heading5"/>
+      </w:pPr>
+      <w:bookmarkStart w:id="90" w:name="pagebreak-4"/>
+      <w:r>
+        <w:t xml:space="preserve">pagebreak</w:t>
+      </w:r>
+      <w:bookmarkEnd w:id="90"/>
+    </w:p>
+    <w:tbl>
+      <w:tblPr>
+        <w:tblStyle w:val="Table"/>
+        <w:tblW w:type="pct" w:w="4513.888888888889"/>
+        <w:tblLook w:firstRow="1"/>
+      </w:tblPr>
+      <w:tblGrid>
+        <w:gridCol w:w="2090"/>
+        <w:gridCol w:w="550"/>
+        <w:gridCol w:w="1210"/>
+        <w:gridCol w:w="1320"/>
+        <w:gridCol w:w="1980"/>
+      </w:tblGrid>
+      <w:tr>
+        <w:trPr>
+          <w:cnfStyle w:firstRow="1"/>
+        </w:trPr>
         <w:tc>
           <w:tcPr>
             <w:tcBorders>
-              <w:bottom w:val="single" w:sz="16" w:space="0" w:color="000000"/>
+              <w:bottom w:val="single"/>
             </w:tcBorders>
-            <w:shd w:val="clear" w:color="auto" w:fill="FFFFFF"/>
-            <w:tcMar>
-              <w:top w:w="0" w:type="dxa"/>
-              <w:bottom w:w="0" w:type="dxa"/>
-              <w:left w:w="0" w:type="dxa"/>
-              <w:right w:w="0" w:type="dxa"/>
-            </w:tcMar>
-            <w:vAlign w:val="center"/>
+            <w:vAlign w:val="bottom"/>
           </w:tcPr>
           <w:p>
             <w:pPr>
-              <w:jc w:val="right"/>
-              <w:spacing w:after="40" w:before="40"/>
-              <w:ind w:firstLine="0" w:left="100" w:right="100"/>
-            </w:pPr>
-            <w:r xmlns:w="http://schemas.openxmlformats.org/wordprocessingml/2006/main" xmlns:wp="http://schemas.openxmlformats.org/drawingml/2006/wordprocessingDrawing" xmlns:r="http://schemas.openxmlformats.org/officeDocument/2006/relationships" xmlns:w14="http://schemas.microsoft.com/office/word/2010/wordml">
-              <w:rPr>
-                <w:rFonts w:ascii="Roboto" w:hAnsi="Roboto" w:eastAsia="Roboto" w:cs="Roboto"/>
-                <w:sz w:val="22"/>
-                <w:szCs w:val="22"/>
-                <w:color w:val="111111"/>
-              </w:rPr>
-              <w:t xml:space="preserve">hurdle_gamma</w:t>
+              <w:pStyle w:val="Compact"/>
+              <w:jc w:val="center"/>
+            </w:pPr>
+            <w:r>
+              <w:t xml:space="preserve">Parameter</w:t>
             </w:r>
           </w:p>
         </w:tc>
         <w:tc>
           <w:tcPr>
             <w:tcBorders>
-              <w:bottom w:val="single" w:sz="16" w:space="0" w:color="000000"/>
+              <w:bottom w:val="single"/>
             </w:tcBorders>
-            <w:shd w:val="clear" w:color="auto" w:fill="FFFFFF"/>
-            <w:tcMar>
-              <w:top w:w="0" w:type="dxa"/>
-              <w:bottom w:w="0" w:type="dxa"/>
-              <w:left w:w="0" w:type="dxa"/>
-              <w:right w:w="0" w:type="dxa"/>
-            </w:tcMar>
-            <w:vAlign w:val="center"/>
+            <w:vAlign w:val="bottom"/>
           </w:tcPr>
           <w:p>
             <w:pPr>
-              <w:jc w:val="right"/>
-              <w:spacing w:after="40" w:before="40"/>
-              <w:ind w:firstLine="0" w:left="100" w:right="100"/>
-            </w:pPr>
-            <w:r xmlns:w="http://schemas.openxmlformats.org/wordprocessingml/2006/main" xmlns:wp="http://schemas.openxmlformats.org/drawingml/2006/wordprocessingDrawing" xmlns:r="http://schemas.openxmlformats.org/officeDocument/2006/relationships" xmlns:w14="http://schemas.microsoft.com/office/word/2010/wordml">
-              <w:rPr>
-                <w:rFonts w:ascii="Roboto" w:hAnsi="Roboto" w:eastAsia="Roboto" w:cs="Roboto"/>
-                <w:sz w:val="22"/>
-                <w:szCs w:val="22"/>
-                <w:color w:val="111111"/>
-              </w:rPr>
-              <w:t xml:space="preserve">0.999</w:t>
+              <w:pStyle w:val="Compact"/>
+              <w:jc w:val="center"/>
+            </w:pPr>
+            <w:r>
+              <w:t xml:space="preserve">CI</w:t>
             </w:r>
           </w:p>
         </w:tc>
         <w:tc>
           <w:tcPr>
             <w:tcBorders>
-              <w:bottom w:val="single" w:sz="16" w:space="0" w:color="000000"/>
+              <w:bottom w:val="single"/>
             </w:tcBorders>
-            <w:shd w:val="clear" w:color="auto" w:fill="FFFFFF"/>
-            <w:tcMar>
-              <w:top w:w="0" w:type="dxa"/>
-              <w:bottom w:w="0" w:type="dxa"/>
-              <w:left w:w="0" w:type="dxa"/>
-              <w:right w:w="0" w:type="dxa"/>
-            </w:tcMar>
-            <w:vAlign w:val="center"/>
+            <w:vAlign w:val="bottom"/>
           </w:tcPr>
           <w:p>
             <w:pPr>
-              <w:jc w:val="right"/>
-              <w:spacing w:after="40" w:before="40"/>
-              <w:ind w:firstLine="0" w:left="100" w:right="100"/>
-            </w:pPr>
-            <w:r xmlns:w="http://schemas.openxmlformats.org/wordprocessingml/2006/main" xmlns:wp="http://schemas.openxmlformats.org/drawingml/2006/wordprocessingDrawing" xmlns:r="http://schemas.openxmlformats.org/officeDocument/2006/relationships" xmlns:w14="http://schemas.microsoft.com/office/word/2010/wordml">
-              <w:rPr>
-                <w:rFonts w:ascii="Roboto" w:hAnsi="Roboto" w:eastAsia="Roboto" w:cs="Roboto"/>
-                <w:sz w:val="22"/>
-                <w:szCs w:val="22"/>
-                <w:color w:val="111111"/>
-              </w:rPr>
-              <w:t xml:space="preserve">10</w:t>
+              <w:pStyle w:val="Compact"/>
+              <w:jc w:val="center"/>
+            </w:pPr>
+            <w:r>
+              <w:t xml:space="preserve">ROPE_low</w:t>
+            </w:r>
+          </w:p>
+        </w:tc>
+        <w:tc>
+          <w:tcPr>
+            <w:tcBorders>
+              <w:bottom w:val="single"/>
+            </w:tcBorders>
+            <w:vAlign w:val="bottom"/>
+          </w:tcPr>
+          <w:p>
+            <w:pPr>
+              <w:pStyle w:val="Compact"/>
+              <w:jc w:val="center"/>
+            </w:pPr>
+            <w:r>
+              <w:t xml:space="preserve">ROPE_high</w:t>
+            </w:r>
+          </w:p>
+        </w:tc>
+        <w:tc>
+          <w:tcPr>
+            <w:tcBorders>
+              <w:bottom w:val="single"/>
+            </w:tcBorders>
+            <w:vAlign w:val="bottom"/>
+          </w:tcPr>
+          <w:p>
+            <w:pPr>
+              <w:pStyle w:val="Compact"/>
+              <w:jc w:val="center"/>
+            </w:pPr>
+            <w:r>
+              <w:t xml:space="preserve">ROPE_Percentage</w:t>
+            </w:r>
+          </w:p>
+        </w:tc>
+      </w:tr>
+      <w:tr>
+        <w:tc>
+          <w:p>
+            <w:pPr>
+              <w:pStyle w:val="Compact"/>
+              <w:jc w:val="center"/>
+            </w:pPr>
+            <w:r>
+              <w:t xml:space="preserve">(Intercept)</w:t>
+            </w:r>
+          </w:p>
+        </w:tc>
+        <w:tc>
+          <w:p>
+            <w:pPr>
+              <w:pStyle w:val="Compact"/>
+              <w:jc w:val="center"/>
+            </w:pPr>
+            <w:r>
+              <w:t xml:space="preserve">89</w:t>
+            </w:r>
+          </w:p>
+        </w:tc>
+        <w:tc>
+          <w:p>
+            <w:pPr>
+              <w:pStyle w:val="Compact"/>
+              <w:jc w:val="center"/>
+            </w:pPr>
+            <w:r>
+              <w:t xml:space="preserve">-0.1</w:t>
+            </w:r>
+          </w:p>
+        </w:tc>
+        <w:tc>
+          <w:p>
+            <w:pPr>
+              <w:pStyle w:val="Compact"/>
+              <w:jc w:val="center"/>
+            </w:pPr>
+            <w:r>
+              <w:t xml:space="preserve">0.1</w:t>
+            </w:r>
+          </w:p>
+        </w:tc>
+        <w:tc>
+          <w:p>
+            <w:pPr>
+              <w:pStyle w:val="Compact"/>
+              <w:jc w:val="center"/>
+            </w:pPr>
+            <w:r>
+              <w:t xml:space="preserve">0</w:t>
+            </w:r>
+          </w:p>
+        </w:tc>
+      </w:tr>
+      <w:tr>
+        <w:tc>
+          <w:p>
+            <w:pPr>
+              <w:pStyle w:val="Compact"/>
+              <w:jc w:val="center"/>
+            </w:pPr>
+            <w:r>
+              <w:t xml:space="preserve">WMGTAWD</w:t>
+            </w:r>
+          </w:p>
+        </w:tc>
+        <w:tc>
+          <w:p>
+            <w:pPr>
+              <w:pStyle w:val="Compact"/>
+              <w:jc w:val="center"/>
+            </w:pPr>
+            <w:r>
+              <w:t xml:space="preserve">89</w:t>
+            </w:r>
+          </w:p>
+        </w:tc>
+        <w:tc>
+          <w:p>
+            <w:pPr>
+              <w:pStyle w:val="Compact"/>
+              <w:jc w:val="center"/>
+            </w:pPr>
+            <w:r>
+              <w:t xml:space="preserve">-0.1</w:t>
+            </w:r>
+          </w:p>
+        </w:tc>
+        <w:tc>
+          <w:p>
+            <w:pPr>
+              <w:pStyle w:val="Compact"/>
+              <w:jc w:val="center"/>
+            </w:pPr>
+            <w:r>
+              <w:t xml:space="preserve">0.1</w:t>
+            </w:r>
+          </w:p>
+        </w:tc>
+        <w:tc>
+          <w:p>
+            <w:pPr>
+              <w:pStyle w:val="Compact"/>
+              <w:jc w:val="center"/>
+            </w:pPr>
+            <w:r>
+              <w:t xml:space="preserve">0</w:t>
+            </w:r>
+          </w:p>
+        </w:tc>
+      </w:tr>
+      <w:tr>
+        <w:tc>
+          <w:p>
+            <w:pPr>
+              <w:pStyle w:val="Compact"/>
+              <w:jc w:val="center"/>
+            </w:pPr>
+            <w:r>
+              <w:t xml:space="preserve">NRTEN180</w:t>
+            </w:r>
+          </w:p>
+        </w:tc>
+        <w:tc>
+          <w:p>
+            <w:pPr>
+              <w:pStyle w:val="Compact"/>
+              <w:jc w:val="center"/>
+            </w:pPr>
+            <w:r>
+              <w:t xml:space="preserve">89</w:t>
+            </w:r>
+          </w:p>
+        </w:tc>
+        <w:tc>
+          <w:p>
+            <w:pPr>
+              <w:pStyle w:val="Compact"/>
+              <w:jc w:val="center"/>
+            </w:pPr>
+            <w:r>
+              <w:t xml:space="preserve">-0.1</w:t>
+            </w:r>
+          </w:p>
+        </w:tc>
+        <w:tc>
+          <w:p>
+            <w:pPr>
+              <w:pStyle w:val="Compact"/>
+              <w:jc w:val="center"/>
+            </w:pPr>
+            <w:r>
+              <w:t xml:space="preserve">0.1</w:t>
+            </w:r>
+          </w:p>
+        </w:tc>
+        <w:tc>
+          <w:p>
+            <w:pPr>
+              <w:pStyle w:val="Compact"/>
+              <w:jc w:val="center"/>
+            </w:pPr>
+            <w:r>
+              <w:t xml:space="preserve">0</w:t>
+            </w:r>
+          </w:p>
+        </w:tc>
+      </w:tr>
+      <w:tr>
+        <w:tc>
+          <w:p>
+            <w:pPr>
+              <w:pStyle w:val="Compact"/>
+              <w:jc w:val="center"/>
+            </w:pPr>
+            <w:r>
+              <w:t xml:space="preserve">WMGTAWD:NRTEN180</w:t>
+            </w:r>
+          </w:p>
+        </w:tc>
+        <w:tc>
+          <w:p>
+            <w:pPr>
+              <w:pStyle w:val="Compact"/>
+              <w:jc w:val="center"/>
+            </w:pPr>
+            <w:r>
+              <w:t xml:space="preserve">89</w:t>
+            </w:r>
+          </w:p>
+        </w:tc>
+        <w:tc>
+          <w:p>
+            <w:pPr>
+              <w:pStyle w:val="Compact"/>
+              <w:jc w:val="center"/>
+            </w:pPr>
+            <w:r>
+              <w:t xml:space="preserve">-0.1</w:t>
+            </w:r>
+          </w:p>
+        </w:tc>
+        <w:tc>
+          <w:p>
+            <w:pPr>
+              <w:pStyle w:val="Compact"/>
+              <w:jc w:val="center"/>
+            </w:pPr>
+            <w:r>
+              <w:t xml:space="preserve">0.1</w:t>
+            </w:r>
+          </w:p>
+        </w:tc>
+        <w:tc>
+          <w:p>
+            <w:pPr>
+              <w:pStyle w:val="Compact"/>
+              <w:jc w:val="center"/>
+            </w:pPr>
+            <w:r>
+              <w:t xml:space="preserve">0.02818</w:t>
+            </w:r>
+          </w:p>
+        </w:tc>
+      </w:tr>
+      <w:tr>
+        <w:tc>
+          <w:p>
+            <w:pPr>
+              <w:pStyle w:val="Compact"/>
+              <w:jc w:val="center"/>
+            </w:pPr>
+            <w:r>
+              <w:t xml:space="preserve">(Intercept)</w:t>
+            </w:r>
+          </w:p>
+        </w:tc>
+        <w:tc>
+          <w:p>
+            <w:pPr>
+              <w:pStyle w:val="Compact"/>
+              <w:jc w:val="center"/>
+            </w:pPr>
+            <w:r>
+              <w:t xml:space="preserve">89</w:t>
+            </w:r>
+          </w:p>
+        </w:tc>
+        <w:tc>
+          <w:p>
+            <w:pPr>
+              <w:pStyle w:val="Compact"/>
+              <w:jc w:val="center"/>
+            </w:pPr>
+            <w:r>
+              <w:t xml:space="preserve">-0.1</w:t>
+            </w:r>
+          </w:p>
+        </w:tc>
+        <w:tc>
+          <w:p>
+            <w:pPr>
+              <w:pStyle w:val="Compact"/>
+              <w:jc w:val="center"/>
+            </w:pPr>
+            <w:r>
+              <w:t xml:space="preserve">0.1</w:t>
+            </w:r>
+          </w:p>
+        </w:tc>
+        <w:tc>
+          <w:p>
+            <w:pPr>
+              <w:pStyle w:val="Compact"/>
+              <w:jc w:val="center"/>
+            </w:pPr>
+            <w:r>
+              <w:t xml:space="preserve">0</w:t>
+            </w:r>
+          </w:p>
+        </w:tc>
+      </w:tr>
+      <w:tr>
+        <w:tc>
+          <w:p>
+            <w:pPr>
+              <w:pStyle w:val="Compact"/>
+              <w:jc w:val="center"/>
+            </w:pPr>
+            <w:r>
+              <w:t xml:space="preserve">WMGTAWD</w:t>
+            </w:r>
+          </w:p>
+        </w:tc>
+        <w:tc>
+          <w:p>
+            <w:pPr>
+              <w:pStyle w:val="Compact"/>
+              <w:jc w:val="center"/>
+            </w:pPr>
+            <w:r>
+              <w:t xml:space="preserve">89</w:t>
+            </w:r>
+          </w:p>
+        </w:tc>
+        <w:tc>
+          <w:p>
+            <w:pPr>
+              <w:pStyle w:val="Compact"/>
+              <w:jc w:val="center"/>
+            </w:pPr>
+            <w:r>
+              <w:t xml:space="preserve">-0.1</w:t>
+            </w:r>
+          </w:p>
+        </w:tc>
+        <w:tc>
+          <w:p>
+            <w:pPr>
+              <w:pStyle w:val="Compact"/>
+              <w:jc w:val="center"/>
+            </w:pPr>
+            <w:r>
+              <w:t xml:space="preserve">0.1</w:t>
+            </w:r>
+          </w:p>
+        </w:tc>
+        <w:tc>
+          <w:p>
+            <w:pPr>
+              <w:pStyle w:val="Compact"/>
+              <w:jc w:val="center"/>
+            </w:pPr>
+            <w:r>
+              <w:t xml:space="preserve">0.0678</w:t>
+            </w:r>
+          </w:p>
+        </w:tc>
+      </w:tr>
+      <w:tr>
+        <w:tc>
+          <w:p>
+            <w:pPr>
+              <w:pStyle w:val="Compact"/>
+              <w:jc w:val="center"/>
+            </w:pPr>
+            <w:r>
+              <w:t xml:space="preserve">NRTEN180</w:t>
+            </w:r>
+          </w:p>
+        </w:tc>
+        <w:tc>
+          <w:p>
+            <w:pPr>
+              <w:pStyle w:val="Compact"/>
+              <w:jc w:val="center"/>
+            </w:pPr>
+            <w:r>
+              <w:t xml:space="preserve">89</w:t>
+            </w:r>
+          </w:p>
+        </w:tc>
+        <w:tc>
+          <w:p>
+            <w:pPr>
+              <w:pStyle w:val="Compact"/>
+              <w:jc w:val="center"/>
+            </w:pPr>
+            <w:r>
+              <w:t xml:space="preserve">-0.1</w:t>
+            </w:r>
+          </w:p>
+        </w:tc>
+        <w:tc>
+          <w:p>
+            <w:pPr>
+              <w:pStyle w:val="Compact"/>
+              <w:jc w:val="center"/>
+            </w:pPr>
+            <w:r>
+              <w:t xml:space="preserve">0.1</w:t>
+            </w:r>
+          </w:p>
+        </w:tc>
+        <w:tc>
+          <w:p>
+            <w:pPr>
+              <w:pStyle w:val="Compact"/>
+              <w:jc w:val="center"/>
+            </w:pPr>
+            <w:r>
+              <w:t xml:space="preserve">0</w:t>
+            </w:r>
+          </w:p>
+        </w:tc>
+      </w:tr>
+      <w:tr>
+        <w:tc>
+          <w:p>
+            <w:pPr>
+              <w:pStyle w:val="Compact"/>
+              <w:jc w:val="center"/>
+            </w:pPr>
+            <w:r>
+              <w:t xml:space="preserve">WMGTAWD:NRTEN180</w:t>
+            </w:r>
+          </w:p>
+        </w:tc>
+        <w:tc>
+          <w:p>
+            <w:pPr>
+              <w:pStyle w:val="Compact"/>
+              <w:jc w:val="center"/>
+            </w:pPr>
+            <w:r>
+              <w:t xml:space="preserve">89</w:t>
+            </w:r>
+          </w:p>
+        </w:tc>
+        <w:tc>
+          <w:p>
+            <w:pPr>
+              <w:pStyle w:val="Compact"/>
+              <w:jc w:val="center"/>
+            </w:pPr>
+            <w:r>
+              <w:t xml:space="preserve">-0.1</w:t>
+            </w:r>
+          </w:p>
+        </w:tc>
+        <w:tc>
+          <w:p>
+            <w:pPr>
+              <w:pStyle w:val="Compact"/>
+              <w:jc w:val="center"/>
+            </w:pPr>
+            <w:r>
+              <w:t xml:space="preserve">0.1</w:t>
+            </w:r>
+          </w:p>
+        </w:tc>
+        <w:tc>
+          <w:p>
+            <w:pPr>
+              <w:pStyle w:val="Compact"/>
+              <w:jc w:val="center"/>
+            </w:pPr>
+            <w:r>
+              <w:t xml:space="preserve">0</w:t>
+            </w:r>
+          </w:p>
+        </w:tc>
+      </w:tr>
+      <w:tr>
+        <w:tc>
+          <w:p>
+            <w:pPr>
+              <w:pStyle w:val="Compact"/>
+              <w:jc w:val="center"/>
+            </w:pPr>
+            <w:r>
+              <w:t xml:space="preserve">(Intercept)</w:t>
+            </w:r>
+          </w:p>
+        </w:tc>
+        <w:tc>
+          <w:p>
+            <w:pPr>
+              <w:pStyle w:val="Compact"/>
+              <w:jc w:val="center"/>
+            </w:pPr>
+            <w:r>
+              <w:t xml:space="preserve">89</w:t>
+            </w:r>
+          </w:p>
+        </w:tc>
+        <w:tc>
+          <w:p>
+            <w:pPr>
+              <w:pStyle w:val="Compact"/>
+              <w:jc w:val="center"/>
+            </w:pPr>
+            <w:r>
+              <w:t xml:space="preserve">-0.1</w:t>
+            </w:r>
+          </w:p>
+        </w:tc>
+        <w:tc>
+          <w:p>
+            <w:pPr>
+              <w:pStyle w:val="Compact"/>
+              <w:jc w:val="center"/>
+            </w:pPr>
+            <w:r>
+              <w:t xml:space="preserve">0.1</w:t>
+            </w:r>
+          </w:p>
+        </w:tc>
+        <w:tc>
+          <w:p>
+            <w:pPr>
+              <w:pStyle w:val="Compact"/>
+              <w:jc w:val="center"/>
+            </w:pPr>
+            <w:r>
+              <w:t xml:space="preserve">0</w:t>
+            </w:r>
+          </w:p>
+        </w:tc>
+      </w:tr>
+      <w:tr>
+        <w:tc>
+          <w:p>
+            <w:pPr>
+              <w:pStyle w:val="Compact"/>
+              <w:jc w:val="center"/>
+            </w:pPr>
+            <w:r>
+              <w:t xml:space="preserve">WMGTAWD</w:t>
+            </w:r>
+          </w:p>
+        </w:tc>
+        <w:tc>
+          <w:p>
+            <w:pPr>
+              <w:pStyle w:val="Compact"/>
+              <w:jc w:val="center"/>
+            </w:pPr>
+            <w:r>
+              <w:t xml:space="preserve">89</w:t>
+            </w:r>
+          </w:p>
+        </w:tc>
+        <w:tc>
+          <w:p>
+            <w:pPr>
+              <w:pStyle w:val="Compact"/>
+              <w:jc w:val="center"/>
+            </w:pPr>
+            <w:r>
+              <w:t xml:space="preserve">-0.1</w:t>
+            </w:r>
+          </w:p>
+        </w:tc>
+        <w:tc>
+          <w:p>
+            <w:pPr>
+              <w:pStyle w:val="Compact"/>
+              <w:jc w:val="center"/>
+            </w:pPr>
+            <w:r>
+              <w:t xml:space="preserve">0.1</w:t>
+            </w:r>
+          </w:p>
+        </w:tc>
+        <w:tc>
+          <w:p>
+            <w:pPr>
+              <w:pStyle w:val="Compact"/>
+              <w:jc w:val="center"/>
+            </w:pPr>
+            <w:r>
+              <w:t xml:space="preserve">0.1667</w:t>
+            </w:r>
+          </w:p>
+        </w:tc>
+      </w:tr>
+      <w:tr>
+        <w:tc>
+          <w:p>
+            <w:pPr>
+              <w:pStyle w:val="Compact"/>
+              <w:jc w:val="center"/>
+            </w:pPr>
+            <w:r>
+              <w:t xml:space="preserve">NRTEN180</w:t>
+            </w:r>
+          </w:p>
+        </w:tc>
+        <w:tc>
+          <w:p>
+            <w:pPr>
+              <w:pStyle w:val="Compact"/>
+              <w:jc w:val="center"/>
+            </w:pPr>
+            <w:r>
+              <w:t xml:space="preserve">89</w:t>
+            </w:r>
+          </w:p>
+        </w:tc>
+        <w:tc>
+          <w:p>
+            <w:pPr>
+              <w:pStyle w:val="Compact"/>
+              <w:jc w:val="center"/>
+            </w:pPr>
+            <w:r>
+              <w:t xml:space="preserve">-0.1</w:t>
+            </w:r>
+          </w:p>
+        </w:tc>
+        <w:tc>
+          <w:p>
+            <w:pPr>
+              <w:pStyle w:val="Compact"/>
+              <w:jc w:val="center"/>
+            </w:pPr>
+            <w:r>
+              <w:t xml:space="preserve">0.1</w:t>
+            </w:r>
+          </w:p>
+        </w:tc>
+        <w:tc>
+          <w:p>
+            <w:pPr>
+              <w:pStyle w:val="Compact"/>
+              <w:jc w:val="center"/>
+            </w:pPr>
+            <w:r>
+              <w:t xml:space="preserve">0</w:t>
+            </w:r>
+          </w:p>
+        </w:tc>
+      </w:tr>
+      <w:tr>
+        <w:tc>
+          <w:p>
+            <w:pPr>
+              <w:pStyle w:val="Compact"/>
+              <w:jc w:val="center"/>
+            </w:pPr>
+            <w:r>
+              <w:t xml:space="preserve">WMGTAWD:NRTEN180</w:t>
+            </w:r>
+          </w:p>
+        </w:tc>
+        <w:tc>
+          <w:p>
+            <w:pPr>
+              <w:pStyle w:val="Compact"/>
+              <w:jc w:val="center"/>
+            </w:pPr>
+            <w:r>
+              <w:t xml:space="preserve">89</w:t>
+            </w:r>
+          </w:p>
+        </w:tc>
+        <w:tc>
+          <w:p>
+            <w:pPr>
+              <w:pStyle w:val="Compact"/>
+              <w:jc w:val="center"/>
+            </w:pPr>
+            <w:r>
+              <w:t xml:space="preserve">-0.1</w:t>
+            </w:r>
+          </w:p>
+        </w:tc>
+        <w:tc>
+          <w:p>
+            <w:pPr>
+              <w:pStyle w:val="Compact"/>
+              <w:jc w:val="center"/>
+            </w:pPr>
+            <w:r>
+              <w:t xml:space="preserve">0.1</w:t>
+            </w:r>
+          </w:p>
+        </w:tc>
+        <w:tc>
+          <w:p>
+            <w:pPr>
+              <w:pStyle w:val="Compact"/>
+              <w:jc w:val="center"/>
+            </w:pPr>
+            <w:r>
+              <w:t xml:space="preserve">0</w:t>
             </w:r>
           </w:p>
         </w:tc>
@@ -6739,21 +8736,21 @@
       <w:pPr>
         <w:pStyle w:val="Heading5"/>
       </w:pPr>
-      <w:bookmarkStart w:id="89" w:name="pagebreak-3"/>
+      <w:bookmarkStart w:id="91" w:name="pagebreak-5"/>
       <w:r>
         <w:t xml:space="preserve">pagebreak</w:t>
       </w:r>
-      <w:bookmarkEnd w:id="89"/>
+      <w:bookmarkEnd w:id="91"/>
     </w:p>
     <w:p>
       <w:pPr>
         <w:pStyle w:val="Heading1"/>
       </w:pPr>
-      <w:bookmarkStart w:id="90" w:name="figures"/>
+      <w:bookmarkStart w:id="92" w:name="figures"/>
       <w:r>
         <w:t xml:space="preserve">Figures</w:t>
       </w:r>
-      <w:bookmarkEnd w:id="90"/>
+      <w:bookmarkEnd w:id="92"/>
     </w:p>
     <w:p>
       <w:pPr>
@@ -6775,7 +8772,7 @@
                     </pic:cNvPicPr>
                   </pic:nvPicPr>
                   <pic:blipFill>
-                    <a:blip r:embed="rId91"/>
+                    <a:blip r:embed="rId93"/>
                     <a:stretch>
                       <a:fillRect/>
                     </a:stretch>
@@ -6825,116 +8822,6 @@
                 <pic:pic>
                   <pic:nvPicPr>
                     <pic:cNvPr descr="figures/fig-2-1.eps" id="0" name="Picture"/>
-                    <pic:cNvPicPr>
-                      <a:picLocks noChangeArrowheads="1" noChangeAspect="1"/>
-                    </pic:cNvPicPr>
-                  </pic:nvPicPr>
-                  <pic:blipFill>
-                    <a:blip r:embed="rId92"/>
-                    <a:stretch>
-                      <a:fillRect/>
-                    </a:stretch>
-                  </pic:blipFill>
-                  <pic:spPr bwMode="auto">
-                    <a:xfrm>
-                      <a:off x="0" y="0"/>
-                      <a:ext cx="2971800" cy="3657600"/>
-                    </a:xfrm>
-                    <a:prstGeom prst="rect">
-                      <a:avLst/>
-                    </a:prstGeom>
-                    <a:noFill/>
-                    <a:ln w="9525">
-                      <a:noFill/>
-                      <a:headEnd/>
-                      <a:tailEnd/>
-                    </a:ln>
-                  </pic:spPr>
-                </pic:pic>
-              </a:graphicData>
-            </a:graphic>
-          </wp:inline>
-        </w:drawing>
-      </w:r>
-    </w:p>
-    <w:p>
-      <w:pPr>
-        <w:pStyle w:val="ImageCaption"/>
-      </w:pPr>
-      <w:r>
-        <w:t xml:space="preserve">Figure 2: Sheath blight incidence progress was measured in the 2015 experiment at five assessment points and 2016 experiment at four assessment points during the dry season both years. Five different N treatments were applied to split-plots depending on the experiment. In the 2015 experiment three N rate treatments were applied: no N (N0), 100 kg/ha N (N100) and 180 kg/ha N (N120). In the 2016 experiment, two N rate treatments were applied: 60 kg/ha N (N60) and 180 kg/ha N (N180). Points represent the mean observations of four replications.</w:t>
-      </w:r>
-    </w:p>
-    <w:p>
-      <w:pPr>
-        <w:pStyle w:val="CaptionedFigure"/>
-      </w:pPr>
-      <w:r>
-        <w:drawing>
-          <wp:inline>
-            <wp:extent cx="2971800" cy="3657600"/>
-            <wp:effectExtent b="0" l="0" r="0" t="0"/>
-            <wp:docPr descr="Figure 3: Sheath blight progress was measured in the 2015 at five assessment points and 2016 experiment at four points. Sheath blight incidence was rated as the number of infected tillers divided by the total number of tillers per hill and used to calculate the area under the disease progress stairs (AUDPS). Sheath blight severity was rated on an unevenly spaced ordinal scale from zero to five. Main plot irrigation treatments were permanently puddled (PDL) and alternate wetting and drying (AWD)." title="" id="1" name="Picture"/>
-            <a:graphic>
-              <a:graphicData uri="http://schemas.openxmlformats.org/drawingml/2006/picture">
-                <pic:pic>
-                  <pic:nvPicPr>
-                    <pic:cNvPr descr="figures/fig-3-1.eps" id="0" name="Picture"/>
-                    <pic:cNvPicPr>
-                      <a:picLocks noChangeArrowheads="1" noChangeAspect="1"/>
-                    </pic:cNvPicPr>
-                  </pic:nvPicPr>
-                  <pic:blipFill>
-                    <a:blip r:embed="rId93"/>
-                    <a:stretch>
-                      <a:fillRect/>
-                    </a:stretch>
-                  </pic:blipFill>
-                  <pic:spPr bwMode="auto">
-                    <a:xfrm>
-                      <a:off x="0" y="0"/>
-                      <a:ext cx="2971800" cy="3657600"/>
-                    </a:xfrm>
-                    <a:prstGeom prst="rect">
-                      <a:avLst/>
-                    </a:prstGeom>
-                    <a:noFill/>
-                    <a:ln w="9525">
-                      <a:noFill/>
-                      <a:headEnd/>
-                      <a:tailEnd/>
-                    </a:ln>
-                  </pic:spPr>
-                </pic:pic>
-              </a:graphicData>
-            </a:graphic>
-          </wp:inline>
-        </w:drawing>
-      </w:r>
-    </w:p>
-    <w:p>
-      <w:pPr>
-        <w:pStyle w:val="ImageCaption"/>
-      </w:pPr>
-      <w:r>
-        <w:t xml:space="preserve">Figure 3: Sheath blight progress was measured in the 2015 at five assessment points and 2016 experiment at four points. Sheath blight incidence was rated as the number of infected tillers divided by the total number of tillers per hill and used to calculate the area under the disease progress stairs (AUDPS). Sheath blight severity was rated on an unevenly spaced ordinal scale from zero to five. Main plot irrigation treatments were permanently puddled (PDL) and alternate wetting and drying (AWD).</w:t>
-      </w:r>
-    </w:p>
-    <w:p>
-      <w:pPr>
-        <w:pStyle w:val="CaptionedFigure"/>
-      </w:pPr>
-      <w:r>
-        <w:drawing>
-          <wp:inline>
-            <wp:extent cx="2971800" cy="3657600"/>
-            <wp:effectExtent b="0" l="0" r="0" t="0"/>
-            <wp:docPr descr="Figure 4: Sheath blight severity progress was measured in the 2015 at five assessment points and 2016 experiment at four points. Sheath blight incidence was rated as the number of infected tillers divided by the total number of tillers per hill and used to calculate the area under the disease progress stairs (AUDPS). Sheath blight severity was rated on an unevenly spaced categorical scale and converted to the mid-point percentage value to calculate the AUDPS. Five different N treatments were applied to split-plots depending on the experiment. In the 2015 experiment three N rate treatments were applied: no N (N0), 100 kg/ha N (N100) and 180 kg/ha N (N120). In the 2016 experiment, two N rate treatments were applied: 60 kg/ha N (N60) and 180 kg/ha N (N180)." title="" id="1" name="Picture"/>
-            <a:graphic>
-              <a:graphicData uri="http://schemas.openxmlformats.org/drawingml/2006/picture">
-                <pic:pic>
-                  <pic:nvPicPr>
-                    <pic:cNvPr descr="figures/fig-4-1.eps" id="0" name="Picture"/>
                     <pic:cNvPicPr>
                       <a:picLocks noChangeArrowheads="1" noChangeAspect="1"/>
                     </pic:cNvPicPr>
@@ -6972,7 +8859,7 @@
         <w:pStyle w:val="ImageCaption"/>
       </w:pPr>
       <w:r>
-        <w:t xml:space="preserve">Figure 4: Sheath blight severity progress was measured in the 2015 at five assessment points and 2016 experiment at four points. Sheath blight incidence was rated as the number of infected tillers divided by the total number of tillers per hill and used to calculate the area under the disease progress stairs (AUDPS). Sheath blight severity was rated on an unevenly spaced categorical scale and converted to the mid-point percentage value to calculate the AUDPS. Five different N treatments were applied to split-plots depending on the experiment. In the 2015 experiment three N rate treatments were applied: no N (N0), 100 kg/ha N (N100) and 180 kg/ha N (N120). In the 2016 experiment, two N rate treatments were applied: 60 kg/ha N (N60) and 180 kg/ha N (N180).</w:t>
+        <w:t xml:space="preserve">Figure 2: Sheath blight incidence progress was measured in the 2015 experiment at five assessment points and 2016 experiment at four assessment points during the dry season both years. Five different N treatments were applied to split-plots depending on the experiment. In the 2015 experiment three N rate treatments were applied: no N (N0), 100 kg/ha N (N100) and 180 kg/ha N (N120). In the 2016 experiment, two N rate treatments were applied: 60 kg/ha N (N60) and 180 kg/ha N (N180). Points represent the mean observations of four replications.</w:t>
       </w:r>
     </w:p>
     <w:p>
@@ -6984,12 +8871,12 @@
           <wp:inline>
             <wp:extent cx="2971800" cy="3657600"/>
             <wp:effectExtent b="0" l="0" r="0" t="0"/>
-            <wp:docPr descr="Figure 5: Posterior means and 95 % credible intervals for the explanatory variables used in models of alternate wetting and drying irrigations (AWD) and N rate (NRTE) on tiller sheath blight incidence for 2015 (a) and 2016 (b). Five different N treatments were applied to split-plots depending on the experiment. In the 2015 experiment three N rate treatments were applied: no N (N0), 100 kg/ha N (N100) and 180 kg/ha N (N120). In the 2016 experiment, two N rate treatments were applied: 60 kg/ha N (N60) and 180 kg/ha N (N180)." title="" id="1" name="Picture"/>
+            <wp:docPr descr="Figure 3: Sheath blight progress was measured in the 2015 at five assessment points and 2016 experiment at four points. Sheath blight incidence was rated as the number of infected tillers divided by the total number of tillers per hill and used to calculate the area under the disease progress stairs (AUDPS). Sheath blight severity was rated on an unevenly spaced ordinal scale from zero to five. Main plot irrigation treatments were permanently puddled (PDL) and alternate wetting and drying (AWD)." title="" id="1" name="Picture"/>
             <a:graphic>
               <a:graphicData uri="http://schemas.openxmlformats.org/drawingml/2006/picture">
                 <pic:pic>
                   <pic:nvPicPr>
-                    <pic:cNvPr descr="figures/fig-5-1.eps" id="0" name="Picture"/>
+                    <pic:cNvPr descr="figures/fig-3-1.eps" id="0" name="Picture"/>
                     <pic:cNvPicPr>
                       <a:picLocks noChangeArrowheads="1" noChangeAspect="1"/>
                     </pic:cNvPicPr>
@@ -7027,7 +8914,7 @@
         <w:pStyle w:val="ImageCaption"/>
       </w:pPr>
       <w:r>
-        <w:t xml:space="preserve">Figure 5: Posterior means and 95 % credible intervals for the explanatory variables used in models of alternate wetting and drying irrigations (AWD) and N rate (NRTE) on tiller sheath blight incidence for 2015 (a) and 2016 (b). Five different N treatments were applied to split-plots depending on the experiment. In the 2015 experiment three N rate treatments were applied: no N (N0), 100 kg/ha N (N100) and 180 kg/ha N (N120). In the 2016 experiment, two N rate treatments were applied: 60 kg/ha N (N60) and 180 kg/ha N (N180).</w:t>
+        <w:t xml:space="preserve">Figure 3: Sheath blight progress was measured in the 2015 at five assessment points and 2016 experiment at four points. Sheath blight incidence was rated as the number of infected tillers divided by the total number of tillers per hill and used to calculate the area under the disease progress stairs (AUDPS). Sheath blight severity was rated on an unevenly spaced ordinal scale from zero to five. Main plot irrigation treatments were permanently puddled (PDL) and alternate wetting and drying (AWD).</w:t>
       </w:r>
     </w:p>
     <w:p>
@@ -7039,12 +8926,12 @@
           <wp:inline>
             <wp:extent cx="2971800" cy="3657600"/>
             <wp:effectExtent b="0" l="0" r="0" t="0"/>
-            <wp:docPr descr="Figure 6: Posterior means and 95 % credible intervals for the explanatory variables used in models of alternate wetting and drying irrigations (AWD) and N rate (NRTE) on tiller sheath blight severity for 2015 (a) and 2016 (b). Five different N treatments were applied to split-plots depending on the experiment. In the 2015 experiment three N rate treatments were applied: no N (N0), 100 kg/ha N (N100) and 180 kg/ha N (N120). In the 2016 experiment, two N rate treatments were applied: 60 kg/ha N (N60) and 180 kg/ha N (N180)." title="" id="1" name="Picture"/>
+            <wp:docPr descr="Figure 4: Sheath blight severity progress was measured in the 2015 at five assessment points and 2016 experiment at four points. Sheath blight incidence was rated as the number of infected tillers divided by the total number of tillers per hill and used to calculate the area under the disease progress stairs (AUDPS). Sheath blight severity was rated on an unevenly spaced categorical scale and converted to the mid-point percentage value to calculate the AUDPS. Five different N treatments were applied to split-plots depending on the experiment. In the 2015 experiment three N rate treatments were applied: no N (N0), 100 kg/ha N (N100) and 180 kg/ha N (N120). In the 2016 experiment, two N rate treatments were applied: 60 kg/ha N (N60) and 180 kg/ha N (N180)." title="" id="1" name="Picture"/>
             <a:graphic>
               <a:graphicData uri="http://schemas.openxmlformats.org/drawingml/2006/picture">
                 <pic:pic>
                   <pic:nvPicPr>
-                    <pic:cNvPr descr="figures/fig-6-1.eps" id="0" name="Picture"/>
+                    <pic:cNvPr descr="figures/fig-4-1.eps" id="0" name="Picture"/>
                     <pic:cNvPicPr>
                       <a:picLocks noChangeArrowheads="1" noChangeAspect="1"/>
                     </pic:cNvPicPr>
@@ -7082,62 +8969,7 @@
         <w:pStyle w:val="ImageCaption"/>
       </w:pPr>
       <w:r>
-        <w:t xml:space="preserve">Figure 6: Posterior means and 95 % credible intervals for the explanatory variables used in models of alternate wetting and drying irrigations (AWD) and N rate (NRTE) on tiller sheath blight severity for 2015 (a) and 2016 (b). Five different N treatments were applied to split-plots depending on the experiment. In the 2015 experiment three N rate treatments were applied: no N (N0), 100 kg/ha N (N100) and 180 kg/ha N (N120). In the 2016 experiment, two N rate treatments were applied: 60 kg/ha N (N60) and 180 kg/ha N (N180).</w:t>
-      </w:r>
-    </w:p>
-    <w:p>
-      <w:pPr>
-        <w:pStyle w:val="CaptionedFigure"/>
-      </w:pPr>
-      <w:r>
-        <w:drawing>
-          <wp:inline>
-            <wp:extent cx="2971800" cy="3657600"/>
-            <wp:effectExtent b="0" l="0" r="0" t="0"/>
-            <wp:docPr descr="Figure 7: Posterior means and 95 % credible intervals for the explanatory variables used in models of alternate wetting and drying irrigations (AWD) and N rate (NRTE) on tiller sheath blight severity for 2015 (a) and 2016 (b). Five different N treatments were applied to split-plots depending on the experiment. In the 2015 experiment three N rate treatments were applied: no N (N0), 100 kg/ha N (N100) and 180 kg/ha N (N120). In the 2016 experiment, two N rate treatments were applied: 60 kg/ha N (N60) and 180 kg/ha N (N180)." title="" id="1" name="Picture"/>
-            <a:graphic>
-              <a:graphicData uri="http://schemas.openxmlformats.org/drawingml/2006/picture">
-                <pic:pic>
-                  <pic:nvPicPr>
-                    <pic:cNvPr descr="figures/fig-7-1.eps" id="0" name="Picture"/>
-                    <pic:cNvPicPr>
-                      <a:picLocks noChangeArrowheads="1" noChangeAspect="1"/>
-                    </pic:cNvPicPr>
-                  </pic:nvPicPr>
-                  <pic:blipFill>
-                    <a:blip r:embed="rId97"/>
-                    <a:stretch>
-                      <a:fillRect/>
-                    </a:stretch>
-                  </pic:blipFill>
-                  <pic:spPr bwMode="auto">
-                    <a:xfrm>
-                      <a:off x="0" y="0"/>
-                      <a:ext cx="2971800" cy="3657600"/>
-                    </a:xfrm>
-                    <a:prstGeom prst="rect">
-                      <a:avLst/>
-                    </a:prstGeom>
-                    <a:noFill/>
-                    <a:ln w="9525">
-                      <a:noFill/>
-                      <a:headEnd/>
-                      <a:tailEnd/>
-                    </a:ln>
-                  </pic:spPr>
-                </pic:pic>
-              </a:graphicData>
-            </a:graphic>
-          </wp:inline>
-        </w:drawing>
-      </w:r>
-    </w:p>
-    <w:p>
-      <w:pPr>
-        <w:pStyle w:val="ImageCaption"/>
-      </w:pPr>
-      <w:r>
-        <w:t xml:space="preserve">Figure 7: Posterior means and 95 % credible intervals for the explanatory variables used in models of alternate wetting and drying irrigations (AWD) and N rate (NRTE) on tiller sheath blight severity for 2015 (a) and 2016 (b). Five different N treatments were applied to split-plots depending on the experiment. In the 2015 experiment three N rate treatments were applied: no N (N0), 100 kg/ha N (N100) and 180 kg/ha N (N120). In the 2016 experiment, two N rate treatments were applied: 60 kg/ha N (N60) and 180 kg/ha N (N180).</w:t>
+        <w:t xml:space="preserve">Figure 4: Sheath blight severity progress was measured in the 2015 at five assessment points and 2016 experiment at four points. Sheath blight incidence was rated as the number of infected tillers divided by the total number of tillers per hill and used to calculate the area under the disease progress stairs (AUDPS). Sheath blight severity was rated on an unevenly spaced categorical scale and converted to the mid-point percentage value to calculate the AUDPS. Five different N treatments were applied to split-plots depending on the experiment. In the 2015 experiment three N rate treatments were applied: no N (N0), 100 kg/ha N (N100) and 180 kg/ha N (N120). In the 2016 experiment, two N rate treatments were applied: 60 kg/ha N (N60) and 180 kg/ha N (N180).</w:t>
       </w:r>
     </w:p>
     <w:p>
@@ -7149,18 +8981,18 @@
       <w:pPr>
         <w:pStyle w:val="Heading1"/>
       </w:pPr>
-      <w:bookmarkStart w:id="98" w:name="colophon"/>
+      <w:bookmarkStart w:id="97" w:name="colophon"/>
       <w:r>
         <w:t xml:space="preserve">Colophon</w:t>
       </w:r>
-      <w:bookmarkEnd w:id="98"/>
+      <w:bookmarkEnd w:id="97"/>
     </w:p>
     <w:p>
       <w:pPr>
         <w:pStyle w:val="FirstParagraph"/>
       </w:pPr>
       <w:r>
-        <w:t xml:space="preserve">This report was generated on 2020-07-08 10:17:42 using the following computational environment and dependencies:</w:t>
+        <w:t xml:space="preserve">This report was generated on 2020-07-08 21:39:48 using the following computational environment and dependencies:</w:t>
       </w:r>
     </w:p>
     <w:p>
@@ -7306,6 +9138,15 @@
         <w:rPr>
           <w:rStyle w:val="VerbatimChar"/>
         </w:rPr>
+        <w:t xml:space="preserve">#&gt;  ape              5.4        2020-06-03 [1] CRAN (R 4.0.0)</w:t>
+      </w:r>
+      <w:r>
+        <w:br/>
+      </w:r>
+      <w:r>
+        <w:rPr>
+          <w:rStyle w:val="VerbatimChar"/>
+        </w:rPr>
         <w:t xml:space="preserve">#&gt;  assertthat       0.2.1      2019-03-21 [1] CRAN (R 4.0.0)</w:t>
       </w:r>
       <w:r>
@@ -7342,6 +9183,15 @@
         <w:rPr>
           <w:rStyle w:val="VerbatimChar"/>
         </w:rPr>
+        <w:t xml:space="preserve">#&gt;  bayestestR     * 0.7.0      2020-06-19 [1] CRAN (R 4.0.0)</w:t>
+      </w:r>
+      <w:r>
+        <w:br/>
+      </w:r>
+      <w:r>
+        <w:rPr>
+          <w:rStyle w:val="VerbatimChar"/>
+        </w:rPr>
         <w:t xml:space="preserve">#&gt;  bookdown       * 0.20       2020-06-23 [1] CRAN (R 4.0.0)</w:t>
       </w:r>
       <w:r>
@@ -7459,6 +9309,15 @@
         <w:rPr>
           <w:rStyle w:val="VerbatimChar"/>
         </w:rPr>
+        <w:t xml:space="preserve">#&gt;  corpcor          1.6.9      2017-04-01 [1] CRAN (R 4.0.0)</w:t>
+      </w:r>
+      <w:r>
+        <w:br/>
+      </w:r>
+      <w:r>
+        <w:rPr>
+          <w:rStyle w:val="VerbatimChar"/>
+        </w:rPr>
         <w:t xml:space="preserve">#&gt;  crayon           1.3.4      2017-09-16 [1] CRAN (R 4.0.0)</w:t>
       </w:r>
       <w:r>
@@ -7477,6 +9336,15 @@
         <w:rPr>
           <w:rStyle w:val="VerbatimChar"/>
         </w:rPr>
+        <w:t xml:space="preserve">#&gt;  cubature         2.0.4.1    2020-07-06 [1] CRAN (R 4.0.2)</w:t>
+      </w:r>
+      <w:r>
+        <w:br/>
+      </w:r>
+      <w:r>
+        <w:rPr>
+          <w:rStyle w:val="VerbatimChar"/>
+        </w:rPr>
         <w:t xml:space="preserve">#&gt;  curl             4.3        2019-12-02 [1] CRAN (R 4.0.0)</w:t>
       </w:r>
       <w:r>
@@ -7540,6 +9408,24 @@
         <w:rPr>
           <w:rStyle w:val="VerbatimChar"/>
         </w:rPr>
+        <w:t xml:space="preserve">#&gt;  emmeans          1.4.8      2020-06-26 [1] CRAN (R 4.0.0)</w:t>
+      </w:r>
+      <w:r>
+        <w:br/>
+      </w:r>
+      <w:r>
+        <w:rPr>
+          <w:rStyle w:val="VerbatimChar"/>
+        </w:rPr>
+        <w:t xml:space="preserve">#&gt;  estimability     1.3        2018-02-11 [1] CRAN (R 4.0.0)</w:t>
+      </w:r>
+      <w:r>
+        <w:br/>
+      </w:r>
+      <w:r>
+        <w:rPr>
+          <w:rStyle w:val="VerbatimChar"/>
+        </w:rPr>
         <w:t xml:space="preserve">#&gt;  evaluate         0.14       2019-05-28 [1] CRAN (R 4.0.0)</w:t>
       </w:r>
       <w:r>
@@ -7702,6 +9588,15 @@
         <w:rPr>
           <w:rStyle w:val="VerbatimChar"/>
         </w:rPr>
+        <w:t xml:space="preserve">#&gt;  here           * 0.1        2017-05-28 [1] CRAN (R 4.0.0)</w:t>
+      </w:r>
+      <w:r>
+        <w:br/>
+      </w:r>
+      <w:r>
+        <w:rPr>
+          <w:rStyle w:val="VerbatimChar"/>
+        </w:rPr>
         <w:t xml:space="preserve">#&gt;  highr            0.8        2019-03-20 [1] CRAN (R 4.0.0)</w:t>
       </w:r>
       <w:r>
@@ -7765,6 +9660,15 @@
         <w:rPr>
           <w:rStyle w:val="VerbatimChar"/>
         </w:rPr>
+        <w:t xml:space="preserve">#&gt;  insight          0.8.5      2020-06-08 [1] CRAN (R 4.0.0)</w:t>
+      </w:r>
+      <w:r>
+        <w:br/>
+      </w:r>
+      <w:r>
+        <w:rPr>
+          <w:rStyle w:val="VerbatimChar"/>
+        </w:rPr>
         <w:t xml:space="preserve">#&gt;  knitr          * 1.29       2020-06-23 [1] CRAN (R 4.0.0)</w:t>
       </w:r>
       <w:r>
@@ -7855,6 +9759,15 @@
         <w:rPr>
           <w:rStyle w:val="VerbatimChar"/>
         </w:rPr>
+        <w:t xml:space="preserve">#&gt;  MCMCglmm         2.29       2019-04-24 [1] CRAN (R 4.0.0)</w:t>
+      </w:r>
+      <w:r>
+        <w:br/>
+      </w:r>
+      <w:r>
+        <w:rPr>
+          <w:rStyle w:val="VerbatimChar"/>
+        </w:rPr>
         <w:t xml:space="preserve">#&gt;  mime             0.9        2020-02-04 [1] CRAN (R 4.0.0)</w:t>
       </w:r>
       <w:r>
@@ -7918,6 +9831,15 @@
         <w:rPr>
           <w:rStyle w:val="VerbatimChar"/>
         </w:rPr>
+        <w:t xml:space="preserve">#&gt;  pander         * 0.6.3      2018-11-06 [1] CRAN (R 4.0.0)</w:t>
+      </w:r>
+      <w:r>
+        <w:br/>
+      </w:r>
+      <w:r>
+        <w:rPr>
+          <w:rStyle w:val="VerbatimChar"/>
+        </w:rPr>
         <w:t xml:space="preserve">#&gt;  pillar           1.4.4      2020-05-05 [1] CRAN (R 4.0.0)</w:t>
       </w:r>
       <w:r>
@@ -8080,6 +10002,15 @@
         <w:rPr>
           <w:rStyle w:val="VerbatimChar"/>
         </w:rPr>
+        <w:t xml:space="preserve">#&gt;  rprojroot        1.3-2      2018-01-03 [1] CRAN (R 4.0.0)</w:t>
+      </w:r>
+      <w:r>
+        <w:br/>
+      </w:r>
+      <w:r>
+        <w:rPr>
+          <w:rStyle w:val="VerbatimChar"/>
+        </w:rPr>
         <w:t xml:space="preserve">#&gt;  rsconnect        0.8.16     2019-12-13 [1] CRAN (R 4.0.0)</w:t>
       </w:r>
       <w:r>
@@ -8206,6 +10137,15 @@
         <w:rPr>
           <w:rStyle w:val="VerbatimChar"/>
         </w:rPr>
+        <w:t xml:space="preserve">#&gt;  tensorA          0.36.1     2018-07-29 [1] CRAN (R 4.0.0)</w:t>
+      </w:r>
+      <w:r>
+        <w:br/>
+      </w:r>
+      <w:r>
+        <w:rPr>
+          <w:rStyle w:val="VerbatimChar"/>
+        </w:rPr>
         <w:t xml:space="preserve">#&gt;  threejs          0.3.3      2020-01-21 [1] CRAN (R 4.0.0)</w:t>
       </w:r>
       <w:r>
@@ -8378,7 +10318,7 @@
         <w:rPr>
           <w:rStyle w:val="VerbatimChar"/>
         </w:rPr>
-        <w:t xml:space="preserve">#&gt; Head:     [8f798a2] 2020-07-07: standardise name across repositories</w:t>
+        <w:t xml:space="preserve">#&gt; Head:     [551142a] 2020-07-08: Use interaction of WMGT and NRTE in model</w:t>
       </w:r>
     </w:p>
     <w:sectPr>
@@ -10160,6 +12100,11 @@
     </w:rPr>
     <w:tblPr/>
   </w:style>
+  <w:style w:type="paragraph" w:customStyle="1" w:styleId="">
+    <w:name w:val=""/>
+    <w:basedOn w:val="BodyText"/>
+    <w:qFormat/>
+  </w:style>
 </w:styles>
 </file>
 

</xml_diff>

<commit_message>
Flesh out stats methods and results, update figure files
</commit_message>
<xml_diff>
--- a/analysis/paper/paper.docx
+++ b/analysis/paper/paper.docx
@@ -1612,7 +1612,7 @@
         <w:t xml:space="preserve"> </w:t>
       </w:r>
       <w:r>
-        <w:t xml:space="preserve">(Global Rice Science Partnership (GRiSP) 2013)</w:t>
+        <w:t xml:space="preserve">((GRiSP) 2013)</w:t>
       </w:r>
       <w:r>
         <w:t xml:space="preserve"> </w:t>
@@ -1624,7 +1624,7 @@
         <w:t xml:space="preserve"> </w:t>
       </w:r>
       <w:r>
-        <w:t xml:space="preserve">(Dawe 2005; Global Rice Science Partnership (GRiSP) 2013)</w:t>
+        <w:t xml:space="preserve">(Dawe 2005; (GRiSP) 2013)</w:t>
       </w:r>
       <w:r>
         <w:t xml:space="preserve">.</w:t>
@@ -1907,7 +1907,7 @@
         <w:t xml:space="preserve"> </w:t>
       </w:r>
       <w:r>
-        <w:t xml:space="preserve">(Ministry of Environment and Forests (MOEF) Government of the People’s Republic of Bangladesh 2015)</w:t>
+        <w:t xml:space="preserve">(Environment and Government of the People’s Republic of Bangladesh 2015)</w:t>
       </w:r>
       <w:r>
         <w:t xml:space="preserve">.</w:t>
@@ -2607,7 +2607,7 @@
         <w:t xml:space="preserve"> </w:t>
       </w:r>
       <w:r>
-        <w:t xml:space="preserve">(de Mendiburu 2020)</w:t>
+        <w:t xml:space="preserve">(Mendiburu 2020)</w:t>
       </w:r>
       <w:r>
         <w:t xml:space="preserve">.</w:t>
@@ -2618,28 +2618,16 @@
         <w:pStyle w:val="BodyText"/>
       </w:pPr>
       <w:r>
-        <w:t xml:space="preserve">Bayesian multivariate mixed models were fitted using the contributed R package</w:t>
-      </w:r>
-      <w:r>
-        <w:t xml:space="preserve"> </w:t>
-      </w:r>
-      <w:r>
-        <w:rPr>
-          <w:rStyle w:val="VerbatimChar"/>
-        </w:rPr>
-        <w:t xml:space="preserve">MCMCglmm</w:t>
-      </w:r>
-      <w:r>
-        <w:t xml:space="preserve">, version 2.29,</w:t>
-      </w:r>
-      <w:r>
-        <w:t xml:space="preserve"> </w:t>
-      </w:r>
-      <w:r>
-        <w:t xml:space="preserve">(Hadfield 2010)</w:t>
-      </w:r>
-      <w:r>
-        <w:t xml:space="preserve">.</w:t>
+        <w:t xml:space="preserve">The contributed R package, rstanarm (version 2.19.3),</w:t>
+      </w:r>
+      <w:r>
+        <w:t xml:space="preserve"> </w:t>
+      </w:r>
+      <w:r>
+        <w:t xml:space="preserve">(Brilleman et al. 2018; Goodrich et al. 2020)</w:t>
+      </w:r>
+      <w:r>
+        <w:t xml:space="preserve">, was used to fit Bayesian generalized linear models with water management and nitrogen fertilisation as fixed effects and replicate as a random effect.</w:t>
       </w:r>
       <w:r>
         <w:t xml:space="preserve"> </w:t>
@@ -2658,6 +2646,60 @@
       </w:r>
       <w:r>
         <w:t xml:space="preserve">The base levels (control treatments) for the analyses for 2015 were: N rate – N0, irrigation management – puddled. For for 2016 the base level values were: N rate – N60, irrigation management – puddled.</w:t>
+      </w:r>
+      <w:r>
+        <w:t xml:space="preserve"> </w:t>
+      </w:r>
+      <w:r>
+        <w:t xml:space="preserve">The same weakly informative priors were set for the fixed and random effects in all models, location = 0, scale = 10.</w:t>
+      </w:r>
+      <w:r>
+        <w:t xml:space="preserve"> </w:t>
+      </w:r>
+      <w:r>
+        <w:t xml:space="preserve">Model fitness was evaluated using</w:t>
+      </w:r>
+      <w:r>
+        <w:t xml:space="preserve"> </w:t>
+      </w:r>
+      <w:r>
+        <w:rPr>
+          <w:rStyle w:val="VerbatimChar"/>
+        </w:rPr>
+        <w:t xml:space="preserve">mcmc_trace()</w:t>
+      </w:r>
+      <w:r>
+        <w:t xml:space="preserve"> </w:t>
+      </w:r>
+      <w:r>
+        <w:t xml:space="preserve">and</w:t>
+      </w:r>
+      <w:r>
+        <w:t xml:space="preserve"> </w:t>
+      </w:r>
+      <w:r>
+        <w:rPr>
+          <w:rStyle w:val="VerbatimChar"/>
+        </w:rPr>
+        <w:t xml:space="preserve">pp_check()</w:t>
+      </w:r>
+      <w:r>
+        <w:t xml:space="preserve"> </w:t>
+      </w:r>
+      <w:r>
+        <w:t xml:space="preserve">from bayesplot, version 1.7.2,</w:t>
+      </w:r>
+      <w:r>
+        <w:t xml:space="preserve"> </w:t>
+      </w:r>
+      <w:r>
+        <w:t xml:space="preserve">(Gabry et al. 2019)</w:t>
+      </w:r>
+      <w:r>
+        <w:t xml:space="preserve"> </w:t>
+      </w:r>
+      <w:r>
+        <w:t xml:space="preserve">as well as summary information.</w:t>
       </w:r>
     </w:p>
     <w:p>
@@ -2665,315 +2707,101 @@
         <w:pStyle w:val="BodyText"/>
       </w:pPr>
       <w:r>
-        <w:t xml:space="preserve">The same weakly informative priors were set for the fixed and random effects in all models,</w:t>
-      </w:r>
-      <w:r>
-        <w:t xml:space="preserve"> </w:t>
-      </w:r>
-      <m:oMath>
-        <m:r>
-          <m:t>V</m:t>
-        </m:r>
-        <m:r>
-          <m:t>=</m:t>
-        </m:r>
-        <m:r>
-          <m:t>1</m:t>
-        </m:r>
-      </m:oMath>
-      <w:r>
-        <w:t xml:space="preserve">,</w:t>
-      </w:r>
-      <w:r>
-        <w:t xml:space="preserve"> </w:t>
-      </w:r>
-      <m:oMath>
-        <m:r>
-          <m:t>n</m:t>
-        </m:r>
-        <m:r>
-          <m:t>u</m:t>
-        </m:r>
-        <m:r>
-          <m:t>=</m:t>
-        </m:r>
-        <m:r>
-          <m:t>0.02</m:t>
-        </m:r>
-      </m:oMath>
-      <w:r>
-        <w:t xml:space="preserve">.</w:t>
-      </w:r>
-      <w:r>
-        <w:t xml:space="preserve"> </w:t>
-      </w:r>
-      <w:r>
-        <w:t xml:space="preserve">Models were run for 60,000 iterations with every ten being selected.</w:t>
-      </w:r>
-      <w:r>
-        <w:t xml:space="preserve"> </w:t>
-      </w:r>
-      <w:r>
-        <w:t xml:space="preserve">Model fit was evaluated using</w:t>
-      </w:r>
-      <w:r>
-        <w:t xml:space="preserve"> </w:t>
-      </w:r>
-      <w:r>
-        <w:rPr>
-          <w:rStyle w:val="VerbatimChar"/>
-        </w:rPr>
-        <w:t xml:space="preserve">plot.MCMCglmm()</w:t>
-      </w:r>
-      <w:r>
-        <w:t xml:space="preserve"> </w:t>
-      </w:r>
-      <w:r>
-        <w:t xml:space="preserve">and</w:t>
-      </w:r>
-      <w:r>
-        <w:t xml:space="preserve"> </w:t>
-      </w:r>
-      <w:r>
-        <w:rPr>
-          <w:rStyle w:val="VerbatimChar"/>
-        </w:rPr>
-        <w:t xml:space="preserve">summary.MCMCglmm()</w:t>
-      </w:r>
-      <w:r>
-        <w:t xml:space="preserve">.</w:t>
+        <w:t xml:space="preserve">The resulting models were tested using a test for equivalency using</w:t>
+      </w:r>
+      <w:r>
+        <w:t xml:space="preserve"> </w:t>
+      </w:r>
+      <w:r>
+        <w:rPr>
+          <w:rStyle w:val="VerbatimChar"/>
+        </w:rPr>
+        <w:t xml:space="preserve">equivalence_test()</w:t>
+      </w:r>
+      <w:r>
+        <w:t xml:space="preserve"> </w:t>
+      </w:r>
+      <w:r>
+        <w:t xml:space="preserve">from bayestestR, version 0.7.0,</w:t>
+      </w:r>
+      <w:r>
+        <w:t xml:space="preserve"> </w:t>
+      </w:r>
+      <w:r>
+        <w:t xml:space="preserve">(Makowski et al. 2019)</w:t>
+      </w:r>
+      <w:r>
+        <w:t xml:space="preserve"> </w:t>
+      </w:r>
+      <w:r>
+        <w:t xml:space="preserve">to evaluate whether differences between the sheath blight responses varied between the water and nitrogen management treatments (Tab. </w:t>
+      </w:r>
+      <w:r>
+        <w:t xml:space="preserve">2</w:t>
+      </w:r>
+      <w:r>
+        <w:t xml:space="preserve">, Tab. (tab:Table-3)). The Test for Practical Equivalence is based on the Highest Density Interval (HDI) plus the Region of Practical Equivalence (ROPE) decision rule,</w:t>
+      </w:r>
+      <w:r>
+        <w:t xml:space="preserve"> </w:t>
+      </w:r>
+      <w:r>
+        <w:rPr>
+          <w:i/>
+        </w:rPr>
+        <w:t xml:space="preserve">HDI+ROPE decision rule</w:t>
+      </w:r>
+      <w:r>
+        <w:t xml:space="preserve"> </w:t>
+      </w:r>
+      <w:r>
+        <w:t xml:space="preserve">and checks whether parameter values should be accepted or rejected against the null hypothesis, the ROPE</w:t>
+      </w:r>
+      <w:r>
+        <w:t xml:space="preserve"> </w:t>
+      </w:r>
+      <w:r>
+        <w:t xml:space="preserve">(Kruschke 2018)</w:t>
+      </w:r>
+      <w:r>
+        <w:t xml:space="preserve">. To do this, it checks the percentage of the 89 % HDI that is in the null region ROPE. If this amount is sufficiently low, the null hypothesis is rejected. If the amount is large enough, the null hypothesis is accepted.</w:t>
       </w:r>
     </w:p>
     <w:p>
       <w:pPr>
-        <w:pStyle w:val="Heading1"/>
-      </w:pPr>
-      <w:bookmarkStart w:id="31" w:name="results"/>
-      <w:r>
-        <w:t xml:space="preserve">Results</w:t>
+        <w:pStyle w:val="Heading2"/>
+      </w:pPr>
+      <w:bookmarkStart w:id="31" w:name="hypothesis"/>
+      <w:r>
+        <w:t xml:space="preserve">Hypothesis</w:t>
       </w:r>
       <w:bookmarkEnd w:id="31"/>
     </w:p>
     <w:p>
       <w:pPr>
-        <w:pStyle w:val="Heading2"/>
-      </w:pPr>
-      <w:bookmarkStart w:id="32" w:name="experiment"/>
-      <w:r>
-        <w:t xml:space="preserve">2015 Experiment</w:t>
+        <w:pStyle w:val="FirstParagraph"/>
+      </w:pPr>
+      <w:r>
+        <w:t xml:space="preserve">We hypothesised that higher amounts of nitrogen would increase the incidence and severity of sheath blight, while alternate wetting and drying would decrease the disease incidence and severity.</w:t>
+      </w:r>
+    </w:p>
+    <w:p>
+      <w:pPr>
+        <w:pStyle w:val="Heading1"/>
+      </w:pPr>
+      <w:bookmarkStart w:id="32" w:name="results"/>
+      <w:r>
+        <w:t xml:space="preserve">Results</w:t>
       </w:r>
       <w:bookmarkEnd w:id="32"/>
     </w:p>
     <w:p>
       <w:pPr>
-        <w:pStyle w:val="FirstParagraph"/>
-      </w:pPr>
-      <w:r>
-        <w:t xml:space="preserve">In 2015 the incidence of tiller sheath blight remained low throughout the growing season (Fig. </w:t>
-      </w:r>
-      <w:r>
-        <w:t xml:space="preserve">1</w:t>
-      </w:r>
-      <w:r>
-        <w:t xml:space="preserve">a,</w:t>
-      </w:r>
-      <w:r>
-        <w:t xml:space="preserve"> </w:t>
-      </w:r>
-      <w:r>
-        <w:t xml:space="preserve">2</w:t>
-      </w:r>
-      <w:r>
-        <w:t xml:space="preserve">a).</w:t>
-      </w:r>
-      <w:r>
-        <w:t xml:space="preserve"> </w:t>
-      </w:r>
-      <w:r>
-        <w:t xml:space="preserve">Water management was not clearly different (Fig. </w:t>
-      </w:r>
-      <w:r>
-        <w:t xml:space="preserve">3</w:t>
-      </w:r>
-      <w:r>
-        <w:t xml:space="preserve">a,</w:t>
-      </w:r>
-      <w:r>
-        <w:t xml:space="preserve"> </w:t>
-      </w:r>
-      <w:r>
-        <w:t xml:space="preserve">??</w:t>
-      </w:r>
-      <w:r>
-        <w:t xml:space="preserve">a).</w:t>
-      </w:r>
-      <w:r>
-        <w:t xml:space="preserve"> </w:t>
-      </w:r>
-      <w:r>
-        <w:t xml:space="preserve">However, the effect of the N treatments N120 on tiller incidence was higher and clearly different when compared with the control N0 treatment (Fig. </w:t>
-      </w:r>
-      <w:r>
-        <w:t xml:space="preserve">??</w:t>
-      </w:r>
-      <w:r>
-        <w:t xml:space="preserve">a,</w:t>
-      </w:r>
-      <w:r>
-        <w:t xml:space="preserve"> </w:t>
-      </w:r>
-      <w:r>
-        <w:t xml:space="preserve">??</w:t>
-      </w:r>
-      <w:r>
-        <w:t xml:space="preserve">a).</w:t>
-      </w:r>
-    </w:p>
-    <w:p>
-      <w:pPr>
-        <w:pStyle w:val="BodyText"/>
-      </w:pPr>
-      <w:r>
-        <w:t xml:space="preserve">Tiller sheath blight severity remained below 2 % (Fig. </w:t>
-      </w:r>
-      <w:r>
-        <w:t xml:space="preserve">2</w:t>
-      </w:r>
-      <w:r>
-        <w:t xml:space="preserve">c,</w:t>
-      </w:r>
-      <w:r>
-        <w:t xml:space="preserve"> </w:t>
-      </w:r>
-      <w:r>
-        <w:t xml:space="preserve">1</w:t>
-      </w:r>
-      <w:r>
-        <w:t xml:space="preserve">c).</w:t>
-      </w:r>
-      <w:r>
-        <w:t xml:space="preserve"> </w:t>
-      </w:r>
-      <w:r>
-        <w:t xml:space="preserve">Both the N100 and N120 treatment effects caused the tiller severity to be higher and clearly statistically different than the control N0 treatment (Fig. </w:t>
-      </w:r>
-      <w:r>
-        <w:t xml:space="preserve">4</w:t>
-      </w:r>
-      <w:r>
-        <w:t xml:space="preserve">c,</w:t>
-      </w:r>
-      <w:r>
-        <w:t xml:space="preserve"> </w:t>
-      </w:r>
-      <w:r>
-        <w:t xml:space="preserve">??</w:t>
-      </w:r>
-      <w:r>
-        <w:t xml:space="preserve">c).</w:t>
-      </w:r>
-      <w:r>
-        <w:t xml:space="preserve"> </w:t>
-      </w:r>
-      <w:r>
-        <w:t xml:space="preserve">However, the AWD water management was not clearly statistically different from the puddled treatment (Fig. </w:t>
-      </w:r>
-      <w:r>
-        <w:t xml:space="preserve">3</w:t>
-      </w:r>
-      <w:r>
-        <w:t xml:space="preserve">c,</w:t>
-      </w:r>
-      <w:r>
-        <w:t xml:space="preserve"> </w:t>
-      </w:r>
-      <w:r>
-        <w:t xml:space="preserve">??</w:t>
-      </w:r>
-      <w:r>
-        <w:t xml:space="preserve">a).</w:t>
-      </w:r>
-    </w:p>
-    <w:p>
-      <w:pPr>
-        <w:pStyle w:val="BodyText"/>
-      </w:pPr>
-      <w:r>
-        <w:t xml:space="preserve">The severity of leaf sheath blight remained low, less than 0.4 % across all treatments (Fig. </w:t>
-      </w:r>
-      <w:r>
-        <w:t xml:space="preserve">1</w:t>
-      </w:r>
-      <w:r>
-        <w:t xml:space="preserve">e,</w:t>
-      </w:r>
-      <w:r>
-        <w:t xml:space="preserve"> </w:t>
-      </w:r>
-      <w:r>
-        <w:t xml:space="preserve">2</w:t>
-      </w:r>
-      <w:r>
-        <w:t xml:space="preserve">e).</w:t>
-      </w:r>
-      <w:r>
-        <w:t xml:space="preserve"> </w:t>
-      </w:r>
-      <w:r>
-        <w:t xml:space="preserve">As with the tiller incidence and severity, the effects of both the N100 and N120 treatments on leaf severity resulted in higher values and were and clearly statistically different than the N0 treatment (Fig. </w:t>
-      </w:r>
-      <w:r>
-        <w:t xml:space="preserve">4</w:t>
-      </w:r>
-      <w:r>
-        <w:t xml:space="preserve">e,</w:t>
-      </w:r>
-      <w:r>
-        <w:t xml:space="preserve"> </w:t>
-      </w:r>
-      <w:r>
-        <w:t xml:space="preserve">??</w:t>
-      </w:r>
-      <w:r>
-        <w:t xml:space="preserve">e).</w:t>
-      </w:r>
-      <w:r>
-        <w:t xml:space="preserve"> </w:t>
-      </w:r>
-      <w:r>
-        <w:t xml:space="preserve">The AWD water management was clearly lower than the puddled treatment (Fig. </w:t>
-      </w:r>
-      <w:r>
-        <w:t xml:space="preserve">3</w:t>
-      </w:r>
-      <w:r>
-        <w:t xml:space="preserve">e,</w:t>
-      </w:r>
-      <w:r>
-        <w:t xml:space="preserve"> </w:t>
-      </w:r>
-      <w:r>
-        <w:t xml:space="preserve">??</w:t>
-      </w:r>
-      <w:r>
-        <w:t xml:space="preserve">a).</w:t>
-      </w:r>
-    </w:p>
-    <w:p>
-      <w:pPr>
-        <w:pStyle w:val="BodyText"/>
-      </w:pPr>
-      <w:r>
-        <w:t xml:space="preserve">The interaction of irrigation treatment and nitrogen fertilisation was not clearly different for any of the three response variables analysed.</w:t>
-      </w:r>
-    </w:p>
-    <w:p>
-      <w:pPr>
         <w:pStyle w:val="Heading2"/>
       </w:pPr>
-      <w:bookmarkStart w:id="33" w:name="experiment-1"/>
-      <w:r>
-        <w:t xml:space="preserve">2016 Experiment</w:t>
+      <w:bookmarkStart w:id="33" w:name="experiment"/>
+      <w:r>
+        <w:t xml:space="preserve">2015 Experiment</w:t>
       </w:r>
       <w:bookmarkEnd w:id="33"/>
     </w:p>
@@ -2982,25 +2810,34 @@
         <w:pStyle w:val="FirstParagraph"/>
       </w:pPr>
       <w:r>
-        <w:t xml:space="preserve">The changes to the inoculation methodology resulted in a higher rate of infection in 2016, with the N180 treatment reaching a maximum value of 98 % incidence at the third observation (Fig. </w:t>
+        <w:t xml:space="preserve">In 2015 the incidence of tiller sheath blight remained low throughout the growing season (Fig. </w:t>
+      </w:r>
+      <w:r>
+        <w:t xml:space="preserve">1</w:t>
+      </w:r>
+      <w:r>
+        <w:t xml:space="preserve">a,</w:t>
+      </w:r>
+      <w:r>
+        <w:t xml:space="preserve"> </w:t>
       </w:r>
       <w:r>
         <w:t xml:space="preserve">2</w:t>
       </w:r>
       <w:r>
-        <w:t xml:space="preserve">b).</w:t>
-      </w:r>
-      <w:r>
-        <w:t xml:space="preserve"> </w:t>
-      </w:r>
-      <w:r>
-        <w:t xml:space="preserve">The N treatment N180 value was higher and clearly statistically different than the control N60 treatment (Fig. </w:t>
-      </w:r>
-      <w:r>
-        <w:t xml:space="preserve">4</w:t>
-      </w:r>
-      <w:r>
-        <w:t xml:space="preserve">b,</w:t>
+        <w:t xml:space="preserve">a).</w:t>
+      </w:r>
+      <w:r>
+        <w:t xml:space="preserve"> </w:t>
+      </w:r>
+      <w:r>
+        <w:t xml:space="preserve">Water management was undecided in the test for equivalency (Fig. </w:t>
+      </w:r>
+      <w:r>
+        <w:t xml:space="preserve">3</w:t>
+      </w:r>
+      <w:r>
+        <w:t xml:space="preserve">a,</w:t>
       </w:r>
       <w:r>
         <w:t xml:space="preserve"> </w:t>
@@ -3009,22 +2846,28 @@
         <w:t xml:space="preserve">??</w:t>
       </w:r>
       <w:r>
-        <w:t xml:space="preserve">b). As in the 2015 study, water management did not clearly statistically differ (Fig. </w:t>
-      </w:r>
-      <w:r>
-        <w:t xml:space="preserve">3</w:t>
-      </w:r>
-      <w:r>
-        <w:t xml:space="preserve">b,</w:t>
-      </w:r>
-      <w:r>
-        <w:t xml:space="preserve"> </w:t>
+        <w:t xml:space="preserve">a) between the AWD and puddled treatments.</w:t>
+      </w:r>
+      <w:r>
+        <w:t xml:space="preserve"> </w:t>
+      </w:r>
+      <w:r>
+        <w:t xml:space="preserve">However, the effect of the N treatments of both N100 and N120 on tiller incidence were higher and clearly different when compared with the control N0 treatment (Fig. </w:t>
       </w:r>
       <w:r>
         <w:t xml:space="preserve">??</w:t>
       </w:r>
       <w:r>
-        <w:t xml:space="preserve">b).</w:t>
+        <w:t xml:space="preserve">a,</w:t>
+      </w:r>
+      <w:r>
+        <w:t xml:space="preserve"> </w:t>
+      </w:r>
+      <w:r>
+        <w:t xml:space="preserve">??</w:t>
+      </w:r>
+      <w:r>
+        <w:t xml:space="preserve">a).</w:t>
       </w:r>
     </w:p>
     <w:p>
@@ -3032,25 +2875,34 @@
         <w:pStyle w:val="BodyText"/>
       </w:pPr>
       <w:r>
-        <w:t xml:space="preserve">As with the tiller incidence, the tiller severity increased with the changed inoculation methods with a maximum of 7.6% for the puddled treatment (Fig. </w:t>
+        <w:t xml:space="preserve">Tiller sheath blight severity remained below 2 % (Fig. </w:t>
       </w:r>
       <w:r>
         <w:t xml:space="preserve">2</w:t>
       </w:r>
       <w:r>
-        <w:t xml:space="preserve">d).</w:t>
-      </w:r>
-      <w:r>
-        <w:t xml:space="preserve"> </w:t>
-      </w:r>
-      <w:r>
-        <w:t xml:space="preserve">In 2016 the N180 treatment was again higher and clearly statistically different from the N60 treatment, with N180 severity being higher (Fig. </w:t>
+        <w:t xml:space="preserve">c,</w:t>
+      </w:r>
+      <w:r>
+        <w:t xml:space="preserve"> </w:t>
+      </w:r>
+      <w:r>
+        <w:t xml:space="preserve">1</w:t>
+      </w:r>
+      <w:r>
+        <w:t xml:space="preserve">c).</w:t>
+      </w:r>
+      <w:r>
+        <w:t xml:space="preserve"> </w:t>
+      </w:r>
+      <w:r>
+        <w:t xml:space="preserve">Both the N100 and N120 treatment effects caused the tiller severity to be higher and were clearly different than the control N0 treatment (Fig. </w:t>
       </w:r>
       <w:r>
         <w:t xml:space="preserve">4</w:t>
       </w:r>
       <w:r>
-        <w:t xml:space="preserve">d,</w:t>
+        <w:t xml:space="preserve">c,</w:t>
       </w:r>
       <w:r>
         <w:t xml:space="preserve"> </w:t>
@@ -3059,19 +2911,19 @@
         <w:t xml:space="preserve">??</w:t>
       </w:r>
       <w:r>
-        <w:t xml:space="preserve">d).</w:t>
-      </w:r>
-      <w:r>
-        <w:t xml:space="preserve"> </w:t>
-      </w:r>
-      <w:r>
-        <w:t xml:space="preserve">The AWD water management, which was lower than the puddled treatment, was also clearly statistically different (Fig. </w:t>
+        <w:t xml:space="preserve">c).</w:t>
+      </w:r>
+      <w:r>
+        <w:t xml:space="preserve"> </w:t>
+      </w:r>
+      <w:r>
+        <w:t xml:space="preserve">However, the AWD water management was not clearly the same or different from the puddled treatment (Fig. </w:t>
       </w:r>
       <w:r>
         <w:t xml:space="preserve">3</w:t>
       </w:r>
       <w:r>
-        <w:t xml:space="preserve">d,</w:t>
+        <w:t xml:space="preserve">c,</w:t>
       </w:r>
       <w:r>
         <w:t xml:space="preserve"> </w:t>
@@ -3080,7 +2932,7 @@
         <w:t xml:space="preserve">??</w:t>
       </w:r>
       <w:r>
-        <w:t xml:space="preserve">b).</w:t>
+        <w:t xml:space="preserve">a).</w:t>
       </w:r>
     </w:p>
     <w:p>
@@ -3088,13 +2940,55 @@
         <w:pStyle w:val="BodyText"/>
       </w:pPr>
       <w:r>
-        <w:t xml:space="preserve">In 2016 the neither of the treatments, N rate or water management, were clearly statistically different from the control treatments, N60 and puddling water management, for leaf sheath blight severity (Fig. </w:t>
+        <w:t xml:space="preserve">The severity of leaf sheath blight remained low, less than 0.4 % across all treatments (Fig. </w:t>
+      </w:r>
+      <w:r>
+        <w:t xml:space="preserve">1</w:t>
+      </w:r>
+      <w:r>
+        <w:t xml:space="preserve">e,</w:t>
+      </w:r>
+      <w:r>
+        <w:t xml:space="preserve"> </w:t>
+      </w:r>
+      <w:r>
+        <w:t xml:space="preserve">2</w:t>
+      </w:r>
+      <w:r>
+        <w:t xml:space="preserve">e).</w:t>
+      </w:r>
+      <w:r>
+        <w:t xml:space="preserve"> </w:t>
+      </w:r>
+      <w:r>
+        <w:t xml:space="preserve">As with the tiller incidence and severity, the effects of both the N100 and N120 treatments on leaf severity resulted in higher values and were and clearly different than the N0 treatment (Fig. </w:t>
+      </w:r>
+      <w:r>
+        <w:t xml:space="preserve">4</w:t>
+      </w:r>
+      <w:r>
+        <w:t xml:space="preserve">e,</w:t>
+      </w:r>
+      <w:r>
+        <w:t xml:space="preserve"> </w:t>
+      </w:r>
+      <w:r>
+        <w:t xml:space="preserve">??</w:t>
+      </w:r>
+      <w:r>
+        <w:t xml:space="preserve">e).</w:t>
+      </w:r>
+      <w:r>
+        <w:t xml:space="preserve"> </w:t>
+      </w:r>
+      <w:r>
+        <w:t xml:space="preserve">The AWD water management treatment was again undecided (Fig. </w:t>
       </w:r>
       <w:r>
         <w:t xml:space="preserve">3</w:t>
       </w:r>
       <w:r>
-        <w:t xml:space="preserve">f,</w:t>
+        <w:t xml:space="preserve">e,</w:t>
       </w:r>
       <w:r>
         <w:t xml:space="preserve"> </w:t>
@@ -3103,54 +2997,16 @@
         <w:t xml:space="preserve">??</w:t>
       </w:r>
       <w:r>
-        <w:t xml:space="preserve">b,</w:t>
-      </w:r>
-      <w:r>
-        <w:t xml:space="preserve"> </w:t>
-      </w:r>
-      <w:r>
-        <w:t xml:space="preserve">4</w:t>
-      </w:r>
-      <w:r>
-        <w:t xml:space="preserve">b,</w:t>
-      </w:r>
-      <w:r>
-        <w:t xml:space="preserve"> </w:t>
-      </w:r>
-      <w:r>
-        <w:t xml:space="preserve">??</w:t>
-      </w:r>
-      <w:r>
-        <w:t xml:space="preserve">b).</w:t>
+        <w:t xml:space="preserve">a).</w:t>
       </w:r>
     </w:p>
     <w:p>
       <w:pPr>
-        <w:pStyle w:val="BodyText"/>
-      </w:pPr>
-      <w:r>
-        <w:t xml:space="preserve">The interaction of irrigation treatment AWD with N rate of N180 in 2016 was not clearly different from the control puddled irrigation and N60 for tiller incidence or severity in either experiment.</w:t>
-      </w:r>
-      <w:r>
-        <w:t xml:space="preserve"> </w:t>
-      </w:r>
-      <w:r>
-        <w:t xml:space="preserve">In the 2016 experiment, the interactions were not clearly different for leaf severity from the control puddled irrigation and N60.</w:t>
-      </w:r>
-      <w:r>
-        <w:t xml:space="preserve"> </w:t>
-      </w:r>
-      <w:r>
-        <w:t xml:space="preserve">In 2016 the interaction of N180 and AWD was clearly lower than the control puddled irrigation and N60 rate.</w:t>
-      </w:r>
-    </w:p>
-    <w:p>
-      <w:pPr>
-        <w:pStyle w:val="Heading1"/>
-      </w:pPr>
-      <w:bookmarkStart w:id="34" w:name="discussion"/>
-      <w:r>
-        <w:t xml:space="preserve">Discussion</w:t>
+        <w:pStyle w:val="Heading2"/>
+      </w:pPr>
+      <w:bookmarkStart w:id="34" w:name="experiment-1"/>
+      <w:r>
+        <w:t xml:space="preserve">2016 Experiment</w:t>
       </w:r>
       <w:bookmarkEnd w:id="34"/>
     </w:p>
@@ -3159,25 +3015,40 @@
         <w:pStyle w:val="FirstParagraph"/>
       </w:pPr>
       <w:r>
-        <w:t xml:space="preserve">In both experiments, we were unable to detect any statistically clear effect of AWD on sheath blight that led to increases in the disease that could hinder adoption of the technology.</w:t>
-      </w:r>
-      <w:r>
-        <w:t xml:space="preserve"> </w:t>
-      </w:r>
-      <w:r>
-        <w:t xml:space="preserve">In only one instance were we able to detect any statistically clear effect of AWD alone on sheath blight.</w:t>
-      </w:r>
-      <w:r>
-        <w:t xml:space="preserve"> </w:t>
-      </w:r>
-      <w:r>
-        <w:t xml:space="preserve">In the 2016 experiment the tiller sheath blight severity was clearly lower for the AWD treatment than puddled treatment (Fig. </w:t>
+        <w:t xml:space="preserve">The changes to the inoculation methodology resulted in a higher rate of infection in 2016, with the N180 treatment reaching a maximum value of 98 % incidence at the third observation (Fig. </w:t>
+      </w:r>
+      <w:r>
+        <w:t xml:space="preserve">2</w:t>
+      </w:r>
+      <w:r>
+        <w:t xml:space="preserve">b).</w:t>
+      </w:r>
+      <w:r>
+        <w:t xml:space="preserve"> </w:t>
+      </w:r>
+      <w:r>
+        <w:t xml:space="preserve">The N treatment N180 value was higher and clearly different than the control N60 treatment (Fig. </w:t>
+      </w:r>
+      <w:r>
+        <w:t xml:space="preserve">4</w:t>
+      </w:r>
+      <w:r>
+        <w:t xml:space="preserve">b,</w:t>
+      </w:r>
+      <w:r>
+        <w:t xml:space="preserve"> </w:t>
+      </w:r>
+      <w:r>
+        <w:t xml:space="preserve">??</w:t>
+      </w:r>
+      <w:r>
+        <w:t xml:space="preserve">b). As in the 2015 study, water management treatment was undecided (Fig. </w:t>
       </w:r>
       <w:r>
         <w:t xml:space="preserve">3</w:t>
       </w:r>
       <w:r>
-        <w:t xml:space="preserve">d,</w:t>
+        <w:t xml:space="preserve">b,</w:t>
       </w:r>
       <w:r>
         <w:t xml:space="preserve"> </w:t>
@@ -3186,7 +3057,7 @@
         <w:t xml:space="preserve">??</w:t>
       </w:r>
       <w:r>
-        <w:t xml:space="preserve">d), indicating a possible adverse effect of using AWD on tiller sheath blight severity under high sheath blight disease pressure.</w:t>
+        <w:t xml:space="preserve">b).</w:t>
       </w:r>
     </w:p>
     <w:p>
@@ -3194,13 +3065,55 @@
         <w:pStyle w:val="BodyText"/>
       </w:pPr>
       <w:r>
-        <w:t xml:space="preserve">The findings of the effects of N rates on sheath blight were as expected in both experiments.</w:t>
-      </w:r>
-      <w:r>
-        <w:t xml:space="preserve"> </w:t>
-      </w:r>
-      <w:r>
-        <w:t xml:space="preserve">Higher rates of N caused an increase in disease incidence and severity in 2015 and in tiller incidence in 2016. However, in the 2016 experiment, there were no clear differences due to the N rate tiller and leaf severity.</w:t>
+        <w:t xml:space="preserve">As with the tiller incidence, the tiller severity increased with the changed inoculation methods with a maximum of 7.6% for the puddled treatment (Fig. </w:t>
+      </w:r>
+      <w:r>
+        <w:t xml:space="preserve">2</w:t>
+      </w:r>
+      <w:r>
+        <w:t xml:space="preserve">d).</w:t>
+      </w:r>
+      <w:r>
+        <w:t xml:space="preserve"> </w:t>
+      </w:r>
+      <w:r>
+        <w:t xml:space="preserve">In 2016 the N180 treatment was again higher and clearly different from the N60 treatment, with N180 severity being higher (Fig. </w:t>
+      </w:r>
+      <w:r>
+        <w:t xml:space="preserve">4</w:t>
+      </w:r>
+      <w:r>
+        <w:t xml:space="preserve">d,</w:t>
+      </w:r>
+      <w:r>
+        <w:t xml:space="preserve"> </w:t>
+      </w:r>
+      <w:r>
+        <w:t xml:space="preserve">??</w:t>
+      </w:r>
+      <w:r>
+        <w:t xml:space="preserve">d).</w:t>
+      </w:r>
+      <w:r>
+        <w:t xml:space="preserve"> </w:t>
+      </w:r>
+      <w:r>
+        <w:t xml:space="preserve">The AWD water management, which was lower than the puddled treatment, was also clearly different (Fig. </w:t>
+      </w:r>
+      <w:r>
+        <w:t xml:space="preserve">3</w:t>
+      </w:r>
+      <w:r>
+        <w:t xml:space="preserve">d,</w:t>
+      </w:r>
+      <w:r>
+        <w:t xml:space="preserve"> </w:t>
+      </w:r>
+      <w:r>
+        <w:t xml:space="preserve">??</w:t>
+      </w:r>
+      <w:r>
+        <w:t xml:space="preserve">b).</w:t>
       </w:r>
     </w:p>
     <w:p>
@@ -3208,263 +3121,49 @@
         <w:pStyle w:val="BodyText"/>
       </w:pPr>
       <w:r>
-        <w:t xml:space="preserve">The combination of the irrigation and N rates did not appear to increase the disease severity or incidence in either experiment.</w:t>
-      </w:r>
-      <w:r>
-        <w:t xml:space="preserve"> </w:t>
-      </w:r>
-      <w:r>
-        <w:t xml:space="preserve">In 2015 there were no clear differences in the interaction of irrigation and N rate between any of the three treatments.</w:t>
-      </w:r>
-      <w:r>
-        <w:t xml:space="preserve"> </w:t>
-      </w:r>
-      <w:r>
-        <w:t xml:space="preserve">However, in the 2016 experiment, the combination of AWD–N180 was clearly different, being lower, than the PDL–N60 combination treatment.</w:t>
+        <w:t xml:space="preserve">In 2016 the higher N rate, N180, were clearly different, higher, than the control treatments, N60. However the water management treatment was undecided (Fig. </w:t>
+      </w:r>
+      <w:r>
+        <w:t xml:space="preserve">3</w:t>
+      </w:r>
+      <w:r>
+        <w:t xml:space="preserve">f,</w:t>
+      </w:r>
+      <w:r>
+        <w:t xml:space="preserve"> </w:t>
+      </w:r>
+      <w:r>
+        <w:t xml:space="preserve">??</w:t>
+      </w:r>
+      <w:r>
+        <w:t xml:space="preserve">b,</w:t>
+      </w:r>
+      <w:r>
+        <w:t xml:space="preserve"> </w:t>
+      </w:r>
+      <w:r>
+        <w:t xml:space="preserve">4</w:t>
+      </w:r>
+      <w:r>
+        <w:t xml:space="preserve">b,</w:t>
+      </w:r>
+      <w:r>
+        <w:t xml:space="preserve"> </w:t>
+      </w:r>
+      <w:r>
+        <w:t xml:space="preserve">??</w:t>
+      </w:r>
+      <w:r>
+        <w:t xml:space="preserve">b).</w:t>
       </w:r>
     </w:p>
     <w:p>
       <w:pPr>
-        <w:pStyle w:val="BodyText"/>
-      </w:pPr>
-      <w:r>
-        <w:t xml:space="preserve">By increasing the plot size and increasing inoculum amount applied to a smaller area, the changes made for the 2016 experiment appear to have improved the experiment.</w:t>
-      </w:r>
-      <w:r>
-        <w:t xml:space="preserve"> </w:t>
-      </w:r>
-      <w:r>
-        <w:t xml:space="preserve">The sheath blight incidence increased and the variability of sheath blight in the plots decreased (Fig. </w:t>
-      </w:r>
-      <w:r>
-        <w:t xml:space="preserve">1</w:t>
-      </w:r>
-      <w:r>
-        <w:t xml:space="preserve">a:b,</w:t>
-      </w:r>
-      <w:r>
-        <w:t xml:space="preserve"> </w:t>
-      </w:r>
-      <w:r>
-        <w:t xml:space="preserve">2</w:t>
-      </w:r>
-      <w:r>
-        <w:t xml:space="preserve">c:d,</w:t>
-      </w:r>
-      <w:r>
-        <w:t xml:space="preserve"> </w:t>
-      </w:r>
-      <w:r>
-        <w:t xml:space="preserve">3</w:t>
-      </w:r>
-      <w:r>
-        <w:t xml:space="preserve">a:b,</w:t>
-      </w:r>
-      <w:r>
-        <w:t xml:space="preserve"> </w:t>
-      </w:r>
-      <w:r>
-        <w:t xml:space="preserve">4</w:t>
-      </w:r>
-      <w:r>
-        <w:t xml:space="preserve">c:d).</w:t>
-      </w:r>
-      <w:r>
-        <w:t xml:space="preserve"> </w:t>
-      </w:r>
-      <w:r>
-        <w:t xml:space="preserve">Based on these results, it is suggested that the methods used in the 2016 experiment should be adopted in any further studies of this kind.</w:t>
-      </w:r>
-    </w:p>
-    <w:p>
-      <w:pPr>
-        <w:pStyle w:val="BodyText"/>
-      </w:pPr>
-      <w:r>
-        <w:t xml:space="preserve">It should be noted that the levels of leaf severity remained low (&lt; 1 %) throughout the growing season in all treatments for both years.</w:t>
-      </w:r>
-      <w:r>
-        <w:t xml:space="preserve"> </w:t>
-      </w:r>
-      <w:r>
-        <w:t xml:space="preserve">Therefore, the sheath blight disease levels in these studies may be lower than they would be if conducted in the wet season.</w:t>
-      </w:r>
-      <w:r>
-        <w:t xml:space="preserve"> </w:t>
-      </w:r>
-      <w:r>
-        <w:t xml:space="preserve">However, it should be noted that normally it is only practical to implement AWD in the dry season due to the inability to completely drain the paddy in the wet season.</w:t>
-      </w:r>
-      <w:r>
-        <w:t xml:space="preserve"> </w:t>
-      </w:r>
-      <w:r>
-        <w:t xml:space="preserve">However, sheath blight remains an issue in both seasons and the use of AWD would not appear to increase the disease but may be effective in reducing it in some cases because of reduced water in the paddy reducing the moisture for the fungus to infect and disperse the infective propagules.</w:t>
-      </w:r>
-    </w:p>
-    <w:p>
-      <w:pPr>
-        <w:pStyle w:val="BodyText"/>
-      </w:pPr>
-      <w:r>
-        <w:t xml:space="preserve">The rice establishment method is known to affect the spread of sheath blight</w:t>
-      </w:r>
-      <w:r>
-        <w:t xml:space="preserve"> </w:t>
-      </w:r>
-      <w:r>
-        <w:t xml:space="preserve">(Willocquet et al. 2000)</w:t>
-      </w:r>
-      <w:r>
-        <w:t xml:space="preserve">.</w:t>
-      </w:r>
-      <w:r>
-        <w:t xml:space="preserve"> </w:t>
-      </w:r>
-      <w:r>
-        <w:t xml:space="preserve">Manually transplanted rice has been found to have higher apparent infection rates than direct-seeded rice.</w:t>
-      </w:r>
-      <w:r>
-        <w:t xml:space="preserve"> </w:t>
-      </w:r>
-      <w:r>
-        <w:t xml:space="preserve">Therefore, as manual transplanting becomes less common due to labor and water availability constraints</w:t>
-      </w:r>
-      <w:r>
-        <w:t xml:space="preserve"> </w:t>
-      </w:r>
-      <w:r>
-        <w:t xml:space="preserve">(Toriyama et al. 2005)</w:t>
-      </w:r>
-      <w:r>
-        <w:t xml:space="preserve">, sheath blight risk may be decreased due to changes in establishment practices.</w:t>
-      </w:r>
-      <w:r>
-        <w:t xml:space="preserve"> </w:t>
-      </w:r>
-      <w:r>
-        <w:t xml:space="preserve">A combination of AWD and direct-seeded rice could be beneficial for both saving water and reducing the risk of sheath blight.</w:t>
-      </w:r>
-    </w:p>
-    <w:p>
-      <w:pPr>
-        <w:pStyle w:val="BodyText"/>
-      </w:pPr>
-      <w:r>
-        <w:t xml:space="preserve">Diseases are the only issue that farmers face when growing rice.</w:t>
-      </w:r>
-      <w:r>
-        <w:t xml:space="preserve"> </w:t>
-      </w:r>
-      <w:r>
-        <w:t xml:space="preserve">Recently, Lorica</w:t>
-      </w:r>
-      <w:r>
-        <w:t xml:space="preserve"> </w:t>
-      </w:r>
-      <w:r>
-        <w:rPr>
-          <w:i/>
-        </w:rPr>
-        <w:t xml:space="preserve">et al.</w:t>
-      </w:r>
-      <w:r>
-        <w:t xml:space="preserve"> </w:t>
-      </w:r>
-      <w:r>
-        <w:t xml:space="preserve">(2020)</w:t>
-      </w:r>
-      <w:r>
-        <w:t xml:space="preserve"> </w:t>
-      </w:r>
-      <w:r>
-        <w:t xml:space="preserve">have also found that AWD did not affect rodent damage in crops.</w:t>
-      </w:r>
-      <w:r>
-        <w:t xml:space="preserve"> </w:t>
-      </w:r>
-      <w:r>
-        <w:t xml:space="preserve">The findings our research along with those of Lorica</w:t>
-      </w:r>
-      <w:r>
-        <w:t xml:space="preserve"> </w:t>
-      </w:r>
-      <w:r>
-        <w:rPr>
-          <w:i/>
-        </w:rPr>
-        <w:t xml:space="preserve">et al.</w:t>
-      </w:r>
-      <w:r>
-        <w:t xml:space="preserve"> </w:t>
-      </w:r>
-      <w:r>
-        <w:t xml:space="preserve">(2020)</w:t>
-      </w:r>
-      <w:r>
-        <w:t xml:space="preserve"> </w:t>
-      </w:r>
-      <w:r>
-        <w:t xml:space="preserve">highlight the need for cross-disciplinary research that examines what the effects of new technologies that are being developed to adapt to and mitigate climate change on the pests and diseases that occur in rice.</w:t>
-      </w:r>
-      <w:r>
-        <w:t xml:space="preserve"> </w:t>
-      </w:r>
-      <w:r>
-        <w:t xml:space="preserve">Ultimately these findings are useful as IRRI promotes AWD as water-saving technologies because farmers can be assured that the changes will not increase the risks from these pests and pathogens.</w:t>
-      </w:r>
-    </w:p>
-    <w:p>
-      <w:pPr>
-        <w:pStyle w:val="BodyText"/>
-      </w:pPr>
-      <w:r>
-        <w:t xml:space="preserve">Climate change is predicted to decrease sheath blight risk over the longer term</w:t>
-      </w:r>
-      <w:r>
-        <w:t xml:space="preserve"> </w:t>
-      </w:r>
-      <w:r>
-        <w:t xml:space="preserve">(Kim et al. 2015)</w:t>
-      </w:r>
-      <w:r>
-        <w:t xml:space="preserve">.</w:t>
-      </w:r>
-      <w:r>
-        <w:t xml:space="preserve"> </w:t>
-      </w:r>
-      <w:r>
-        <w:t xml:space="preserve">However, over the next 10 to 20 years the risk is predicted to remain the same as from 2000 to 2010</w:t>
-      </w:r>
-      <w:r>
-        <w:t xml:space="preserve"> </w:t>
-      </w:r>
-      <w:r>
-        <w:t xml:space="preserve">(Kim et al. 2015)</w:t>
-      </w:r>
-      <w:r>
-        <w:t xml:space="preserve">.</w:t>
-      </w:r>
-      <w:r>
-        <w:t xml:space="preserve"> </w:t>
-      </w:r>
-      <w:r>
-        <w:t xml:space="preserve">Therefore, it is likely to remain an important disease in the near future with little resistance available in current varieties.</w:t>
-      </w:r>
-      <w:r>
-        <w:t xml:space="preserve"> </w:t>
-      </w:r>
-      <w:r>
-        <w:t xml:space="preserve">However, based on these studies the use of AWD technologies would not appear to be a factor that increases the incidence or severity of rice sheath blight disease.</w:t>
-      </w:r>
-    </w:p>
-    <w:p>
-      <w:pPr>
         <w:pStyle w:val="Heading1"/>
       </w:pPr>
-      <w:bookmarkStart w:id="35" w:name="acknowledgments"/>
-      <w:r>
-        <w:t xml:space="preserve">Acknowledgments</w:t>
+      <w:bookmarkStart w:id="35" w:name="discussion"/>
+      <w:r>
+        <w:t xml:space="preserve">Discussion</w:t>
       </w:r>
       <w:bookmarkEnd w:id="35"/>
     </w:p>
@@ -3473,7 +3172,34 @@
         <w:pStyle w:val="FirstParagraph"/>
       </w:pPr>
       <w:r>
-        <w:t xml:space="preserve">The authors wish to thank the IRRI Biometrics group for their input in the design of the experiments and Dr. R. King and Mr. D. Burrell of the University of Southern Queensland Statistical Consulting Unit for their insightful comments on the analysis of this paper.</w:t>
+        <w:t xml:space="preserve">In both experiments, we were unable to detect any statistically clear effect of AWD on sheath blight that led to increases in the disease that could hinder adoption of the technology.</w:t>
+      </w:r>
+      <w:r>
+        <w:t xml:space="preserve"> </w:t>
+      </w:r>
+      <w:r>
+        <w:t xml:space="preserve">In only one instance were we able to detect any statistically clear effect of AWD alone on sheath blight.</w:t>
+      </w:r>
+      <w:r>
+        <w:t xml:space="preserve"> </w:t>
+      </w:r>
+      <w:r>
+        <w:t xml:space="preserve">In the 2016 experiment the tiller sheath blight severity was clearly lower for the AWD treatment than puddled treatment (Fig. </w:t>
+      </w:r>
+      <w:r>
+        <w:t xml:space="preserve">3</w:t>
+      </w:r>
+      <w:r>
+        <w:t xml:space="preserve">d,</w:t>
+      </w:r>
+      <w:r>
+        <w:t xml:space="preserve"> </w:t>
+      </w:r>
+      <w:r>
+        <w:t xml:space="preserve">??</w:t>
+      </w:r>
+      <w:r>
+        <w:t xml:space="preserve">d), indicating a possible adverse effect of using AWD on tiller sheath blight severity under high sheath blight disease pressure.</w:t>
       </w:r>
     </w:p>
     <w:p>
@@ -3481,7 +3207,13 @@
         <w:pStyle w:val="BodyText"/>
       </w:pPr>
       <w:r>
-        <w:t xml:space="preserve">We would also like to thank Dr. J. Villa, Mr. B. Macasero, Mr. D. Amozola, Mr. P. Escandor and Mr. P. Lapis for their technical support in the field.</w:t>
+        <w:t xml:space="preserve">The findings of the effects of N rates on sheath blight were as expected in both experiments.</w:t>
+      </w:r>
+      <w:r>
+        <w:t xml:space="preserve"> </w:t>
+      </w:r>
+      <w:r>
+        <w:t xml:space="preserve">Higher rates of N caused an increase in disease incidence and severity in 2015 and in tiller incidence in 2016. However, in the 2016 experiment, there were no clear differences due to the N rate tiller and leaf severity.</w:t>
       </w:r>
     </w:p>
     <w:p>
@@ -3489,7 +3221,19 @@
         <w:pStyle w:val="BodyText"/>
       </w:pPr>
       <w:r>
-        <w:t xml:space="preserve">Funding for this research was provided through the CGIAR Research Program on rice agri-food systems Global Rice Science Partnership (GRiSP).</w:t>
+        <w:t xml:space="preserve">The combination of the irrigation and N rates did not appear to increase the disease severity or incidence in either experiment.</w:t>
+      </w:r>
+      <w:r>
+        <w:t xml:space="preserve"> </w:t>
+      </w:r>
+      <w:r>
+        <w:t xml:space="preserve">In 2015 there were no clear differences in the interaction of irrigation and N rate between any of the three treatments.</w:t>
+      </w:r>
+      <w:r>
+        <w:t xml:space="preserve"> </w:t>
+      </w:r>
+      <w:r>
+        <w:t xml:space="preserve">However, in the 2016 experiment, the combination of AWD–N180 was clearly different, being lower, than the PDL–N60 combination treatment.</w:t>
       </w:r>
     </w:p>
     <w:p>
@@ -3497,7 +3241,52 @@
         <w:pStyle w:val="BodyText"/>
       </w:pPr>
       <w:r>
-        <w:t xml:space="preserve">Lastly, we would like to remember our teammate Michael Noel, an integral part of our plant disease management team at IRRI and who helped design and managed the first season of the project but passed away in September 2016.</w:t>
+        <w:t xml:space="preserve">By increasing the plot size and increasing inoculum amount applied to a smaller area, the changes made for the 2016 experiment appear to have improved the experiment.</w:t>
+      </w:r>
+      <w:r>
+        <w:t xml:space="preserve"> </w:t>
+      </w:r>
+      <w:r>
+        <w:t xml:space="preserve">The sheath blight incidence increased and the variability of sheath blight in the plots decreased (Fig. </w:t>
+      </w:r>
+      <w:r>
+        <w:t xml:space="preserve">1</w:t>
+      </w:r>
+      <w:r>
+        <w:t xml:space="preserve">a:b,</w:t>
+      </w:r>
+      <w:r>
+        <w:t xml:space="preserve"> </w:t>
+      </w:r>
+      <w:r>
+        <w:t xml:space="preserve">2</w:t>
+      </w:r>
+      <w:r>
+        <w:t xml:space="preserve">c:d,</w:t>
+      </w:r>
+      <w:r>
+        <w:t xml:space="preserve"> </w:t>
+      </w:r>
+      <w:r>
+        <w:t xml:space="preserve">3</w:t>
+      </w:r>
+      <w:r>
+        <w:t xml:space="preserve">a:b,</w:t>
+      </w:r>
+      <w:r>
+        <w:t xml:space="preserve"> </w:t>
+      </w:r>
+      <w:r>
+        <w:t xml:space="preserve">4</w:t>
+      </w:r>
+      <w:r>
+        <w:t xml:space="preserve">c:d).</w:t>
+      </w:r>
+      <w:r>
+        <w:t xml:space="preserve"> </w:t>
+      </w:r>
+      <w:r>
+        <w:t xml:space="preserve">Based on these results, it is suggested that the methods used in the 2016 experiment should be adopted in any further studies of this kind.</w:t>
       </w:r>
     </w:p>
     <w:p>
@@ -3505,33 +3294,257 @@
         <w:pStyle w:val="BodyText"/>
       </w:pPr>
       <w:r>
-        <w:t xml:space="preserve">AHS and BOS conceived the topic. AHS and NPC conceived the research. NPC conducted the fieldwork in 2016. AHS conducted the data analysis. All the authors contributed to the writing of the manuscript.</w:t>
+        <w:t xml:space="preserve">It should be noted that the levels of leaf severity remained low (&lt; 1 %) throughout the growing season in all treatments for both years.</w:t>
+      </w:r>
+      <w:r>
+        <w:t xml:space="preserve"> </w:t>
+      </w:r>
+      <w:r>
+        <w:t xml:space="preserve">Therefore, the sheath blight disease levels in these studies may be lower than they would be if conducted in the wet season.</w:t>
+      </w:r>
+      <w:r>
+        <w:t xml:space="preserve"> </w:t>
+      </w:r>
+      <w:r>
+        <w:t xml:space="preserve">However, it should be noted that normally it is only practical to implement AWD in the dry season due to the inability to completely drain the paddy in the wet season.</w:t>
+      </w:r>
+      <w:r>
+        <w:t xml:space="preserve"> </w:t>
+      </w:r>
+      <w:r>
+        <w:t xml:space="preserve">However, sheath blight remains an issue in both seasons and the use of AWD would not appear to increase the disease but may be effective in reducing it in some cases because of reduced water in the paddy reducing the moisture for the fungus to infect and disperse the infective propagules.</w:t>
       </w:r>
     </w:p>
     <w:p>
       <w:pPr>
-        <w:pStyle w:val="Heading5"/>
-      </w:pPr>
-      <w:bookmarkStart w:id="36" w:name="pagebreak-1"/>
-      <w:r>
-        <w:t xml:space="preserve">pagebreak</w:t>
+        <w:pStyle w:val="BodyText"/>
+      </w:pPr>
+      <w:r>
+        <w:t xml:space="preserve">The rice establishment method is known to affect the spread of sheath blight</w:t>
+      </w:r>
+      <w:r>
+        <w:t xml:space="preserve"> </w:t>
+      </w:r>
+      <w:r>
+        <w:t xml:space="preserve">(Willocquet et al. 2000)</w:t>
+      </w:r>
+      <w:r>
+        <w:t xml:space="preserve">.</w:t>
+      </w:r>
+      <w:r>
+        <w:t xml:space="preserve"> </w:t>
+      </w:r>
+      <w:r>
+        <w:t xml:space="preserve">Manually transplanted rice has been found to have higher apparent infection rates than direct-seeded rice.</w:t>
+      </w:r>
+      <w:r>
+        <w:t xml:space="preserve"> </w:t>
+      </w:r>
+      <w:r>
+        <w:t xml:space="preserve">Therefore, as manual transplanting becomes less common due to labor and water availability constraints</w:t>
+      </w:r>
+      <w:r>
+        <w:t xml:space="preserve"> </w:t>
+      </w:r>
+      <w:r>
+        <w:t xml:space="preserve">(Toriyama et al. 2005)</w:t>
+      </w:r>
+      <w:r>
+        <w:t xml:space="preserve">, sheath blight risk may be decreased due to changes in establishment practices.</w:t>
+      </w:r>
+      <w:r>
+        <w:t xml:space="preserve"> </w:t>
+      </w:r>
+      <w:r>
+        <w:t xml:space="preserve">A combination of AWD and direct-seeded rice could be beneficial for both saving water and reducing the risk of sheath blight.</w:t>
+      </w:r>
+    </w:p>
+    <w:p>
+      <w:pPr>
+        <w:pStyle w:val="BodyText"/>
+      </w:pPr>
+      <w:r>
+        <w:t xml:space="preserve">Diseases are the only issue that farmers face when growing rice.</w:t>
+      </w:r>
+      <w:r>
+        <w:t xml:space="preserve"> </w:t>
+      </w:r>
+      <w:r>
+        <w:t xml:space="preserve">Recently, Lorica</w:t>
+      </w:r>
+      <w:r>
+        <w:t xml:space="preserve"> </w:t>
+      </w:r>
+      <w:r>
+        <w:rPr>
+          <w:i/>
+        </w:rPr>
+        <w:t xml:space="preserve">et al.</w:t>
+      </w:r>
+      <w:r>
+        <w:t xml:space="preserve"> </w:t>
+      </w:r>
+      <w:r>
+        <w:t xml:space="preserve">(2020)</w:t>
+      </w:r>
+      <w:r>
+        <w:t xml:space="preserve"> </w:t>
+      </w:r>
+      <w:r>
+        <w:t xml:space="preserve">have also found that AWD did not affect rodent damage in crops.</w:t>
+      </w:r>
+      <w:r>
+        <w:t xml:space="preserve"> </w:t>
+      </w:r>
+      <w:r>
+        <w:t xml:space="preserve">The findings our research along with those of Lorica</w:t>
+      </w:r>
+      <w:r>
+        <w:t xml:space="preserve"> </w:t>
+      </w:r>
+      <w:r>
+        <w:rPr>
+          <w:i/>
+        </w:rPr>
+        <w:t xml:space="preserve">et al.</w:t>
+      </w:r>
+      <w:r>
+        <w:t xml:space="preserve"> </w:t>
+      </w:r>
+      <w:r>
+        <w:t xml:space="preserve">(2020)</w:t>
+      </w:r>
+      <w:r>
+        <w:t xml:space="preserve"> </w:t>
+      </w:r>
+      <w:r>
+        <w:t xml:space="preserve">highlight the need for cross-disciplinary research that examines what the effects of new technologies that are being developed to adapt to and mitigate climate change on the pests and diseases that occur in rice.</w:t>
+      </w:r>
+      <w:r>
+        <w:t xml:space="preserve"> </w:t>
+      </w:r>
+      <w:r>
+        <w:t xml:space="preserve">Ultimately these findings are useful as IRRI promotes AWD as water-saving technologies because farmers can be assured that the changes will not increase the risks from these pests and pathogens.</w:t>
+      </w:r>
+    </w:p>
+    <w:p>
+      <w:pPr>
+        <w:pStyle w:val="BodyText"/>
+      </w:pPr>
+      <w:r>
+        <w:t xml:space="preserve">Climate change is predicted to decrease sheath blight risk over the longer term</w:t>
+      </w:r>
+      <w:r>
+        <w:t xml:space="preserve"> </w:t>
+      </w:r>
+      <w:r>
+        <w:t xml:space="preserve">(Kim et al. 2015)</w:t>
+      </w:r>
+      <w:r>
+        <w:t xml:space="preserve">.</w:t>
+      </w:r>
+      <w:r>
+        <w:t xml:space="preserve"> </w:t>
+      </w:r>
+      <w:r>
+        <w:t xml:space="preserve">However, over the next 10 to 20 years the risk is predicted to remain the same as from 2000 to 2010</w:t>
+      </w:r>
+      <w:r>
+        <w:t xml:space="preserve"> </w:t>
+      </w:r>
+      <w:r>
+        <w:t xml:space="preserve">(Kim et al. 2015)</w:t>
+      </w:r>
+      <w:r>
+        <w:t xml:space="preserve">.</w:t>
+      </w:r>
+      <w:r>
+        <w:t xml:space="preserve"> </w:t>
+      </w:r>
+      <w:r>
+        <w:t xml:space="preserve">Therefore, it is likely to remain an important disease in the near future with little resistance available in current varieties.</w:t>
+      </w:r>
+      <w:r>
+        <w:t xml:space="preserve"> </w:t>
+      </w:r>
+      <w:r>
+        <w:t xml:space="preserve">However, based on these studies the use of AWD technologies would not appear to be a factor that increases the incidence or severity of rice sheath blight disease.</w:t>
+      </w:r>
+    </w:p>
+    <w:p>
+      <w:pPr>
+        <w:pStyle w:val="Heading1"/>
+      </w:pPr>
+      <w:bookmarkStart w:id="36" w:name="acknowledgments"/>
+      <w:r>
+        <w:t xml:space="preserve">Acknowledgments</w:t>
       </w:r>
       <w:bookmarkEnd w:id="36"/>
     </w:p>
     <w:p>
       <w:pPr>
-        <w:pStyle w:val="Heading1"/>
-      </w:pPr>
-      <w:bookmarkStart w:id="37" w:name="literature-cited"/>
-      <w:r>
-        <w:t xml:space="preserve">Literature Cited</w:t>
+        <w:pStyle w:val="FirstParagraph"/>
+      </w:pPr>
+      <w:r>
+        <w:t xml:space="preserve">The authors wish to thank the IRRI Biometrics group for their input in the design of the experiments and Dr. R. King and Mr. D. Burrell of the University of Southern Queensland Statistical Consulting Unit for their insightful comments on the analysis of this paper.</w:t>
+      </w:r>
+    </w:p>
+    <w:p>
+      <w:pPr>
+        <w:pStyle w:val="BodyText"/>
+      </w:pPr>
+      <w:r>
+        <w:t xml:space="preserve">We would also like to thank Dr. J. Villa, Mr. B. Macasero, Mr. D. Amozola, Mr. P. Escandor and Mr. P. Lapis for their technical support in the field.</w:t>
+      </w:r>
+    </w:p>
+    <w:p>
+      <w:pPr>
+        <w:pStyle w:val="BodyText"/>
+      </w:pPr>
+      <w:r>
+        <w:t xml:space="preserve">Funding for this research was provided through the CGIAR Research Program on rice agri-food systems Global Rice Science Partnership (GRiSP).</w:t>
+      </w:r>
+    </w:p>
+    <w:p>
+      <w:pPr>
+        <w:pStyle w:val="BodyText"/>
+      </w:pPr>
+      <w:r>
+        <w:t xml:space="preserve">Lastly, we would like to remember our teammate Michael Noel, an integral part of our plant disease management team at IRRI and who helped design and managed the first season of the project but passed away in September 2016.</w:t>
+      </w:r>
+    </w:p>
+    <w:p>
+      <w:pPr>
+        <w:pStyle w:val="BodyText"/>
+      </w:pPr>
+      <w:r>
+        <w:t xml:space="preserve">AHS and BOS conceived the topic. AHS and NPC conceived the research. NPC conducted the fieldwork in 2016. AHS conducted the data analysis. All the authors contributed to the writing of the manuscript.</w:t>
+      </w:r>
+    </w:p>
+    <w:p>
+      <w:pPr>
+        <w:pStyle w:val="Heading5"/>
+      </w:pPr>
+      <w:bookmarkStart w:id="37" w:name="pagebreak-1"/>
+      <w:r>
+        <w:t xml:space="preserve">pagebreak</w:t>
       </w:r>
       <w:bookmarkEnd w:id="37"/>
     </w:p>
-    <w:bookmarkStart w:id="81" w:name="refs"/>
-    <w:bookmarkStart w:id="39" w:name="ref-Bouman2001"/>
     <w:p>
       <w:pPr>
+        <w:pStyle w:val="Heading1"/>
+      </w:pPr>
+      <w:bookmarkStart w:id="38" w:name="literature-cited"/>
+      <w:r>
+        <w:t xml:space="preserve">Literature Cited</w:t>
+      </w:r>
+      <w:bookmarkEnd w:id="38"/>
+    </w:p>
+    <w:bookmarkStart w:id="84" w:name="refs"/>
+    <w:bookmarkStart w:id="40" w:name="ref-Bouman2001"/>
+    <w:p>
+      <w:pPr>
         <w:pStyle w:val="Bibliography"/>
       </w:pPr>
       <w:r>
@@ -3540,7 +3553,7 @@
       <w:r>
         <w:t xml:space="preserve"> </w:t>
       </w:r>
-      <w:hyperlink r:id="rId38">
+      <w:hyperlink r:id="rId39">
         <w:r>
           <w:rPr>
             <w:rStyle w:val="Hyperlink"/>
@@ -3552,18 +3565,42 @@
         <w:t xml:space="preserve">.</w:t>
       </w:r>
     </w:p>
-    <w:bookmarkEnd w:id="39"/>
-    <w:bookmarkStart w:id="40" w:name="ref-Castilla1996"/>
+    <w:bookmarkEnd w:id="40"/>
+    <w:bookmarkStart w:id="42" w:name="ref-Brilleman2018"/>
     <w:p>
       <w:pPr>
         <w:pStyle w:val="Bibliography"/>
       </w:pPr>
       <w:r>
+        <w:t xml:space="preserve">Brilleman, S. L., Crowther, M. J., Moreno-Betancur, M., Buros Novik, J., and Wolfe, R. 2018. Joint longitudinal and time-to-event models via Stan. Available at:</w:t>
+      </w:r>
+      <w:r>
+        <w:t xml:space="preserve"> </w:t>
+      </w:r>
+      <w:hyperlink r:id="rId41">
+        <w:r>
+          <w:rPr>
+            <w:rStyle w:val="Hyperlink"/>
+          </w:rPr>
+          <w:t xml:space="preserve">https://github.com/stan-dev/stancon_talks/</w:t>
+        </w:r>
+      </w:hyperlink>
+      <w:r>
+        <w:t xml:space="preserve">.</w:t>
+      </w:r>
+    </w:p>
+    <w:bookmarkEnd w:id="42"/>
+    <w:bookmarkStart w:id="43" w:name="ref-Castilla1996"/>
+    <w:p>
+      <w:pPr>
+        <w:pStyle w:val="Bibliography"/>
+      </w:pPr>
+      <w:r>
         <w:t xml:space="preserve">Castilla, N. P., Leano, R. M., Elazhour, F. A., Teng, P. S., and Savary, S. 1996. Effects of plant contact, inoculation pattern, leaf wetness regime, and nitrogen supply on inoculum efficiency in rice sheath blight. Journal of Phytopathology. 144:187–192.</w:t>
       </w:r>
     </w:p>
-    <w:bookmarkEnd w:id="40"/>
-    <w:bookmarkStart w:id="41" w:name="ref-Dawe2005"/>
+    <w:bookmarkEnd w:id="43"/>
+    <w:bookmarkStart w:id="44" w:name="ref-Dawe2005"/>
     <w:p>
       <w:pPr>
         <w:pStyle w:val="Bibliography"/>
@@ -3572,14 +3609,92 @@
         <w:t xml:space="preserve">Dawe, D. 2005. Increasing water productivity in rice-based systems in Asia–past trends, current problems, and future prospects. Plant Production Science. 8:221–230.</w:t>
       </w:r>
     </w:p>
-    <w:bookmarkEnd w:id="41"/>
-    <w:bookmarkStart w:id="43" w:name="ref-agricolae2020"/>
+    <w:bookmarkEnd w:id="44"/>
+    <w:bookmarkStart w:id="45" w:name="ref-Dossa2017"/>
     <w:p>
       <w:pPr>
         <w:pStyle w:val="Bibliography"/>
       </w:pPr>
       <w:r>
-        <w:t xml:space="preserve">de Mendiburu, F. 2020.</w:t>
+        <w:t xml:space="preserve">Dossa, G. S., Torres, R., Henry, A., Oliva, R., Maiss, E., Cruz, C. V., et al. 2017. Rice response to simultaneous bacterial blight and drought stress during compatible and incompatible interactions. European Journal of Plant Pathology. 147:115–127.</w:t>
+      </w:r>
+    </w:p>
+    <w:bookmarkEnd w:id="45"/>
+    <w:bookmarkStart w:id="46" w:name="ref-Duku2016"/>
+    <w:p>
+      <w:pPr>
+        <w:pStyle w:val="Bibliography"/>
+      </w:pPr>
+      <w:r>
+        <w:t xml:space="preserve">Duku, C., Sparks, A. H., and Zwart, S. J. 2016. Spatial modelling of rice yield losses in Tanzania due to bacterial leaf blight and leaf blast in a changing climate. Climatic Change. 135:569–583.</w:t>
+      </w:r>
+    </w:p>
+    <w:bookmarkEnd w:id="46"/>
+    <w:bookmarkStart w:id="48" w:name="ref-MOEF2015"/>
+    <w:p>
+      <w:pPr>
+        <w:pStyle w:val="Bibliography"/>
+      </w:pPr>
+      <w:r>
+        <w:t xml:space="preserve">Environment, M. of, and Government of the People’s Republic of Bangladesh, F. (MOEF). 2015. Intended nationally determined contributions (INDC). Available at:</w:t>
+      </w:r>
+      <w:r>
+        <w:t xml:space="preserve"> </w:t>
+      </w:r>
+      <w:hyperlink r:id="rId47">
+        <w:r>
+          <w:rPr>
+            <w:rStyle w:val="Hyperlink"/>
+          </w:rPr>
+          <w:t xml:space="preserve">http://www4.unfccc.int/ndcregistry/PublishedDocuments/Bangladesh%20First/INDC_2015_of_Bangladesh.pdf</w:t>
+        </w:r>
+      </w:hyperlink>
+      <w:r>
+        <w:t xml:space="preserve">.</w:t>
+      </w:r>
+    </w:p>
+    <w:bookmarkEnd w:id="48"/>
+    <w:bookmarkStart w:id="49" w:name="ref-Gabry2019"/>
+    <w:p>
+      <w:pPr>
+        <w:pStyle w:val="Bibliography"/>
+      </w:pPr>
+      <w:r>
+        <w:t xml:space="preserve">Gabry, J., Simpson, D., Vehtari, A., Betancourt, M., and Gelman, A. 2019. Visualization in Bayesian workflow. J. R. Stat. Soc. A. 182:389–402.</w:t>
+      </w:r>
+    </w:p>
+    <w:bookmarkEnd w:id="49"/>
+    <w:bookmarkStart w:id="51" w:name="ref-Goodrich2020"/>
+    <w:p>
+      <w:pPr>
+        <w:pStyle w:val="Bibliography"/>
+      </w:pPr>
+      <w:r>
+        <w:t xml:space="preserve">Goodrich, B., Gabry, J., Ali, I., and Brilleman, S. 2020. Rstanarm: Bayesian applied regression modeling via Stan. Available at:</w:t>
+      </w:r>
+      <w:r>
+        <w:t xml:space="preserve"> </w:t>
+      </w:r>
+      <w:hyperlink r:id="rId50">
+        <w:r>
+          <w:rPr>
+            <w:rStyle w:val="Hyperlink"/>
+          </w:rPr>
+          <w:t xml:space="preserve">https://mc-stan.org/rstanarm</w:t>
+        </w:r>
+      </w:hyperlink>
+      <w:r>
+        <w:t xml:space="preserve">.</w:t>
+      </w:r>
+    </w:p>
+    <w:bookmarkEnd w:id="51"/>
+    <w:bookmarkStart w:id="52" w:name="ref-GRiSP2013"/>
+    <w:p>
+      <w:pPr>
+        <w:pStyle w:val="Bibliography"/>
+      </w:pPr>
+      <w:r>
+        <w:t xml:space="preserve">(GRiSP), G. R. S. P. 2013.</w:t>
       </w:r>
       <w:r>
         <w:t xml:space="preserve"> </w:t>
@@ -3588,6 +3703,154 @@
         <w:rPr>
           <w:i/>
         </w:rPr>
+        <w:t xml:space="preserve">Rice Almanac: Source book for one of the most important economic activities on earth</w:t>
+      </w:r>
+      <w:r>
+        <w:t xml:space="preserve">. eds. Jay Maclean, Bill Hardy, and Gene Hettel. IRRI.</w:t>
+      </w:r>
+    </w:p>
+    <w:bookmarkEnd w:id="52"/>
+    <w:bookmarkStart w:id="53" w:name="ref-Groth2008"/>
+    <w:p>
+      <w:pPr>
+        <w:pStyle w:val="Bibliography"/>
+      </w:pPr>
+      <w:r>
+        <w:t xml:space="preserve">Groth, D. E. 2008. Effects of cultivar resistance and single fungicide application on rice sheath blight, yield, and quality. Crop Protection. 27:1125–1130.</w:t>
+      </w:r>
+    </w:p>
+    <w:bookmarkEnd w:id="53"/>
+    <w:bookmarkStart w:id="54" w:name="ref-Kim2015"/>
+    <w:p>
+      <w:pPr>
+        <w:pStyle w:val="Bibliography"/>
+      </w:pPr>
+      <w:r>
+        <w:t xml:space="preserve">Kim, K.-H., Cho, J., Lee, Y. H., and Lee, W.-S. 2015. Predicting potential epidemics of rice leaf blast and sheath blight in South Korea under the RCP 4.5 and RCP 8.5 climate change scenarios using a rice disease epidemiology model, EPIRICE. Agricultural and forest meteorology. 203:191–207.</w:t>
+      </w:r>
+    </w:p>
+    <w:bookmarkEnd w:id="54"/>
+    <w:bookmarkStart w:id="55" w:name="ref-Kruschke2018"/>
+    <w:p>
+      <w:pPr>
+        <w:pStyle w:val="Bibliography"/>
+      </w:pPr>
+      <w:r>
+        <w:t xml:space="preserve">Kruschke, J. K. 2018. Rejecting or accepting parameter values in Bayesian estimation. Advances in Methods and Practices in Psychological Science. 1:270–280.</w:t>
+      </w:r>
+    </w:p>
+    <w:bookmarkEnd w:id="55"/>
+    <w:bookmarkStart w:id="56" w:name="ref-Kumar2009"/>
+    <w:p>
+      <w:pPr>
+        <w:pStyle w:val="Bibliography"/>
+      </w:pPr>
+      <w:r>
+        <w:t xml:space="preserve">Kumar, K. V. K., Reddy, M. S., Kloepper, J. W., Lawrence, K. S., Groth, D. E., and Miller, M. E. 2009. Sheath blight disease of rice (</w:t>
+      </w:r>
+      <w:r>
+        <w:rPr>
+          <w:i/>
+        </w:rPr>
+        <w:t xml:space="preserve">Oryza sativa</w:t>
+      </w:r>
+      <w:r>
+        <w:t xml:space="preserve"> </w:t>
+      </w:r>
+      <w:r>
+        <w:t xml:space="preserve">L.) - an overview. Biosciences, Biotechnology Research Asia. 6:465–480.</w:t>
+      </w:r>
+    </w:p>
+    <w:bookmarkEnd w:id="56"/>
+    <w:bookmarkStart w:id="58" w:name="ref-Feng2007"/>
+    <w:p>
+      <w:pPr>
+        <w:pStyle w:val="Bibliography"/>
+      </w:pPr>
+      <w:r>
+        <w:t xml:space="preserve">Liping, F., Bouman, B. A. M., Tuong, T. P., Cabangon, R. J., Li, Y., Lu, G., et al. 2007. Exploring options to grow rice using less water in northern China using a modelling approach: I. Field experiments and model evaluation. Agricultural Water Management. 88:1–13 Available at:</w:t>
+      </w:r>
+      <w:r>
+        <w:t xml:space="preserve"> </w:t>
+      </w:r>
+      <w:hyperlink r:id="rId57">
+        <w:r>
+          <w:rPr>
+            <w:rStyle w:val="Hyperlink"/>
+          </w:rPr>
+          <w:t xml:space="preserve">http://www.sciencedirect.com/science/article/pii/S0378377406002630</w:t>
+        </w:r>
+      </w:hyperlink>
+      <w:r>
+        <w:t xml:space="preserve">.</w:t>
+      </w:r>
+    </w:p>
+    <w:bookmarkEnd w:id="58"/>
+    <w:bookmarkStart w:id="59" w:name="ref-Lorica2020"/>
+    <w:p>
+      <w:pPr>
+        <w:pStyle w:val="Bibliography"/>
+      </w:pPr>
+      <w:r>
+        <w:t xml:space="preserve">Lorica, R. P., Singleton, G. R., Stuart, A. M., and Belmain, S. R. 2020. Rodent damage to rice crops is not affected by the water-saving technique, alternate wetting and drying. Journal of Pest Science.</w:t>
+      </w:r>
+    </w:p>
+    <w:bookmarkEnd w:id="59"/>
+    <w:bookmarkStart w:id="60" w:name="ref-Luo1995"/>
+    <w:p>
+      <w:pPr>
+        <w:pStyle w:val="Bibliography"/>
+      </w:pPr>
+      <w:r>
+        <w:t xml:space="preserve">Luo, Y., TeBeest, D. O., Teng, P. S., and Fabellar, N. G. 1995. Simulation studies on risk analysis of rice leaf blast epidemics associated with global climate change in several asian countries. Journal of Biogeography.:673–678.</w:t>
+      </w:r>
+    </w:p>
+    <w:bookmarkEnd w:id="60"/>
+    <w:bookmarkStart w:id="61" w:name="ref-Luo1998"/>
+    <w:p>
+      <w:pPr>
+        <w:pStyle w:val="Bibliography"/>
+      </w:pPr>
+      <w:r>
+        <w:t xml:space="preserve">Luo, Y., Teng, P. S., Fabellar, N. G., and TeBeest, D. O. 1998. The effects of global temperature change on rice leaf blast epidemics: A simulation study in three agroecological zones. Agriculture, Ecosystems &amp; Environment. 68:187–196.</w:t>
+      </w:r>
+    </w:p>
+    <w:bookmarkEnd w:id="61"/>
+    <w:bookmarkStart w:id="62" w:name="ref-Makowski2019"/>
+    <w:p>
+      <w:pPr>
+        <w:pStyle w:val="Bibliography"/>
+      </w:pPr>
+      <w:r>
+        <w:t xml:space="preserve">Makowski, D., Ben-Shachar, M. S., and Lüdecke, D. 2019. bayestestR: Describing effects and their uncertainty, existence and significance within the Bayesian framework. Journal of Open Source Software. 4:1541.</w:t>
+      </w:r>
+    </w:p>
+    <w:bookmarkEnd w:id="62"/>
+    <w:bookmarkStart w:id="63" w:name="ref-Marchetti1991"/>
+    <w:p>
+      <w:pPr>
+        <w:pStyle w:val="Bibliography"/>
+      </w:pPr>
+      <w:r>
+        <w:t xml:space="preserve">Marchetti, M. A., and Bollich, C. N. 1991. Quantification of the relationship between sheath blight severity and yield loss in rice. Plant Disease.</w:t>
+      </w:r>
+    </w:p>
+    <w:bookmarkEnd w:id="63"/>
+    <w:bookmarkStart w:id="65" w:name="ref-agricolae2020"/>
+    <w:p>
+      <w:pPr>
+        <w:pStyle w:val="Bibliography"/>
+      </w:pPr>
+      <w:r>
+        <w:t xml:space="preserve">Mendiburu, F. de. 2020.</w:t>
+      </w:r>
+      <w:r>
+        <w:t xml:space="preserve"> </w:t>
+      </w:r>
+      <w:r>
+        <w:rPr>
+          <w:i/>
+        </w:rPr>
         <w:t xml:space="preserve">Agricolae: Statistical procedures for agricultural research</w:t>
       </w:r>
       <w:r>
@@ -3596,7 +3859,7 @@
       <w:r>
         <w:t xml:space="preserve"> </w:t>
       </w:r>
-      <w:hyperlink r:id="rId42">
+      <w:hyperlink r:id="rId64">
         <w:r>
           <w:rPr>
             <w:rStyle w:val="Hyperlink"/>
@@ -3608,51 +3871,14 @@
         <w:t xml:space="preserve">.</w:t>
       </w:r>
     </w:p>
-    <w:bookmarkEnd w:id="43"/>
-    <w:bookmarkStart w:id="45" w:name="ref-Dossa2017"/>
+    <w:bookmarkEnd w:id="65"/>
+    <w:bookmarkStart w:id="67" w:name="ref-R2020"/>
     <w:p>
       <w:pPr>
         <w:pStyle w:val="Bibliography"/>
       </w:pPr>
       <w:r>
-        <w:t xml:space="preserve">Dossa, G. S., Torres, R., Henry, A., Oliva, R., Maiss, E., Cruz, C. V., et al. 2017. Rice response to simultaneous bacterial blight and drought stress during compatible and incompatible interactions. European Journal of Plant Pathology. 147:115–127 Available at:</w:t>
-      </w:r>
-      <w:r>
-        <w:t xml:space="preserve"> </w:t>
-      </w:r>
-      <w:hyperlink r:id="rId44">
-        <w:r>
-          <w:rPr>
-            <w:rStyle w:val="Hyperlink"/>
-          </w:rPr>
-          <w:t xml:space="preserve">https://doi.org/10.1007/s10658-016-0985-8</w:t>
-        </w:r>
-      </w:hyperlink>
-      <w:r>
-        <w:t xml:space="preserve"> </w:t>
-      </w:r>
-      <w:r>
-        <w:t xml:space="preserve">[Accessed June 17, 2020].</w:t>
-      </w:r>
-    </w:p>
-    <w:bookmarkEnd w:id="45"/>
-    <w:bookmarkStart w:id="46" w:name="ref-Duku2016"/>
-    <w:p>
-      <w:pPr>
-        <w:pStyle w:val="Bibliography"/>
-      </w:pPr>
-      <w:r>
-        <w:t xml:space="preserve">Duku, C., Sparks, A. H., and Zwart, S. J. 2016. Spatial modelling of rice yield losses in Tanzania due to bacterial leaf blight and leaf blast in a changing climate. Climatic Change. 135:569–583.</w:t>
-      </w:r>
-    </w:p>
-    <w:bookmarkEnd w:id="46"/>
-    <w:bookmarkStart w:id="47" w:name="ref-GRiSP2013"/>
-    <w:p>
-      <w:pPr>
-        <w:pStyle w:val="Bibliography"/>
-      </w:pPr>
-      <w:r>
-        <w:t xml:space="preserve">Global Rice Science Partnership (GRiSP). 2013.</w:t>
+        <w:t xml:space="preserve">R Core Team. 2020.</w:t>
       </w:r>
       <w:r>
         <w:t xml:space="preserve"> </w:t>
@@ -3661,182 +3887,6 @@
         <w:rPr>
           <w:i/>
         </w:rPr>
-        <w:t xml:space="preserve">Rice Almanac: Source book for one of the most important economic activities on earth</w:t>
-      </w:r>
-      <w:r>
-        <w:t xml:space="preserve">. eds. Jay Maclean, Bill Hardy, and Gene Hettel. IRRI.</w:t>
-      </w:r>
-    </w:p>
-    <w:bookmarkEnd w:id="47"/>
-    <w:bookmarkStart w:id="48" w:name="ref-Groth2008"/>
-    <w:p>
-      <w:pPr>
-        <w:pStyle w:val="Bibliography"/>
-      </w:pPr>
-      <w:r>
-        <w:t xml:space="preserve">Groth, D. E. 2008. Effects of cultivar resistance and single fungicide application on rice sheath blight, yield, and quality. Crop Protection. 27:1125–1130.</w:t>
-      </w:r>
-    </w:p>
-    <w:bookmarkEnd w:id="48"/>
-    <w:bookmarkStart w:id="50" w:name="ref-Hadfield2010"/>
-    <w:p>
-      <w:pPr>
-        <w:pStyle w:val="Bibliography"/>
-      </w:pPr>
-      <w:r>
-        <w:t xml:space="preserve">Hadfield, J. D. 2010. MCMC methods for multi-response generalized linear mixed models: The MCMCglmm R package. Journal of Statistical Software. 33:1–22 Available at:</w:t>
-      </w:r>
-      <w:r>
-        <w:t xml:space="preserve"> </w:t>
-      </w:r>
-      <w:hyperlink r:id="rId49">
-        <w:r>
-          <w:rPr>
-            <w:rStyle w:val="Hyperlink"/>
-          </w:rPr>
-          <w:t xml:space="preserve">http://www.jstatsoft.org/v33/i02/</w:t>
-        </w:r>
-      </w:hyperlink>
-      <w:r>
-        <w:t xml:space="preserve">.</w:t>
-      </w:r>
-    </w:p>
-    <w:bookmarkEnd w:id="50"/>
-    <w:bookmarkStart w:id="51" w:name="ref-Kim2015"/>
-    <w:p>
-      <w:pPr>
-        <w:pStyle w:val="Bibliography"/>
-      </w:pPr>
-      <w:r>
-        <w:t xml:space="preserve">Kim, K.-H., Cho, J., Lee, Y. H., and Lee, W.-S. 2015. Predicting potential epidemics of rice leaf blast and sheath blight in South Korea under the RCP 4.5 and RCP 8.5 climate change scenarios using a rice disease epidemiology model, EPIRICE. Agricultural and forest meteorology. 203:191–207.</w:t>
-      </w:r>
-    </w:p>
-    <w:bookmarkEnd w:id="51"/>
-    <w:bookmarkStart w:id="52" w:name="ref-Kumar2009"/>
-    <w:p>
-      <w:pPr>
-        <w:pStyle w:val="Bibliography"/>
-      </w:pPr>
-      <w:r>
-        <w:t xml:space="preserve">Kumar, K. V. K., Reddy, M. S., Kloepper, J. W., Lawrence, K. S., Groth, D. E., and Miller, M. E. 2009. Sheath blight disease of rice (</w:t>
-      </w:r>
-      <w:r>
-        <w:rPr>
-          <w:i/>
-        </w:rPr>
-        <w:t xml:space="preserve">Oryza sativa</w:t>
-      </w:r>
-      <w:r>
-        <w:t xml:space="preserve"> </w:t>
-      </w:r>
-      <w:r>
-        <w:t xml:space="preserve">L.) - an overview. Biosciences, Biotechnology Research Asia. 6:465–480.</w:t>
-      </w:r>
-    </w:p>
-    <w:bookmarkEnd w:id="52"/>
-    <w:bookmarkStart w:id="54" w:name="ref-Feng2007"/>
-    <w:p>
-      <w:pPr>
-        <w:pStyle w:val="Bibliography"/>
-      </w:pPr>
-      <w:r>
-        <w:t xml:space="preserve">Liping, F., Bouman, B. A. M., Tuong, T. P., Cabangon, R. J., Li, Y., Lu, G., et al. 2007. Exploring options to grow rice using less water in northern China using a modelling approach: I. Field experiments and model evaluation. Agricultural Water Management. 88:1–13 Available at:</w:t>
-      </w:r>
-      <w:r>
-        <w:t xml:space="preserve"> </w:t>
-      </w:r>
-      <w:hyperlink r:id="rId53">
-        <w:r>
-          <w:rPr>
-            <w:rStyle w:val="Hyperlink"/>
-          </w:rPr>
-          <w:t xml:space="preserve">http://www.sciencedirect.com/science/article/pii/S0378377406002630</w:t>
-        </w:r>
-      </w:hyperlink>
-      <w:r>
-        <w:t xml:space="preserve">.</w:t>
-      </w:r>
-    </w:p>
-    <w:bookmarkEnd w:id="54"/>
-    <w:bookmarkStart w:id="55" w:name="ref-Lorica2020"/>
-    <w:p>
-      <w:pPr>
-        <w:pStyle w:val="Bibliography"/>
-      </w:pPr>
-      <w:r>
-        <w:t xml:space="preserve">Lorica, R. P., Singleton, G. R., Stuart, A. M., and Belmain, S. R. 2020. Rodent damage to rice crops is not affected by the water-saving technique, alternate wetting and drying. Journal of Pest Science.</w:t>
-      </w:r>
-    </w:p>
-    <w:bookmarkEnd w:id="55"/>
-    <w:bookmarkStart w:id="56" w:name="ref-Luo1995"/>
-    <w:p>
-      <w:pPr>
-        <w:pStyle w:val="Bibliography"/>
-      </w:pPr>
-      <w:r>
-        <w:t xml:space="preserve">Luo, Y., TeBeest, D. O., Teng, P. S., and Fabellar, N. G. 1995. Simulation studies on risk analysis of rice leaf blast epidemics associated with global climate change in several asian countries. Journal of Biogeography.:673–678.</w:t>
-      </w:r>
-    </w:p>
-    <w:bookmarkEnd w:id="56"/>
-    <w:bookmarkStart w:id="57" w:name="ref-Luo1998"/>
-    <w:p>
-      <w:pPr>
-        <w:pStyle w:val="Bibliography"/>
-      </w:pPr>
-      <w:r>
-        <w:t xml:space="preserve">Luo, Y., Teng, P. S., Fabellar, N. G., and TeBeest, D. O. 1998. The effects of global temperature change on rice leaf blast epidemics: A simulation study in three agroecological zones. Agriculture, Ecosystems &amp; Environment. 68:187–196.</w:t>
-      </w:r>
-    </w:p>
-    <w:bookmarkEnd w:id="57"/>
-    <w:bookmarkStart w:id="58" w:name="ref-Marchetti1991"/>
-    <w:p>
-      <w:pPr>
-        <w:pStyle w:val="Bibliography"/>
-      </w:pPr>
-      <w:r>
-        <w:t xml:space="preserve">Marchetti, M. A., and Bollich, C. N. 1991. Quantification of the relationship between sheath blight severity and yield loss in rice. Plant Disease.</w:t>
-      </w:r>
-    </w:p>
-    <w:bookmarkEnd w:id="58"/>
-    <w:bookmarkStart w:id="60" w:name="ref-MOEF2015"/>
-    <w:p>
-      <w:pPr>
-        <w:pStyle w:val="Bibliography"/>
-      </w:pPr>
-      <w:r>
-        <w:t xml:space="preserve">Ministry of Environment and Forests (MOEF) Government of the People’s Republic of Bangladesh. 2015. Intended nationally determined contributions (INDC). Available at:</w:t>
-      </w:r>
-      <w:r>
-        <w:t xml:space="preserve"> </w:t>
-      </w:r>
-      <w:hyperlink r:id="rId59">
-        <w:r>
-          <w:rPr>
-            <w:rStyle w:val="Hyperlink"/>
-          </w:rPr>
-          <w:t xml:space="preserve">http://www4.unfccc.int/ndcregistry/PublishedDocuments/Bangladesh%20First/INDC_2015_of_Bangladesh.pdf</w:t>
-        </w:r>
-      </w:hyperlink>
-      <w:r>
-        <w:t xml:space="preserve">.</w:t>
-      </w:r>
-    </w:p>
-    <w:bookmarkEnd w:id="60"/>
-    <w:bookmarkStart w:id="62" w:name="ref-R2020"/>
-    <w:p>
-      <w:pPr>
-        <w:pStyle w:val="Bibliography"/>
-      </w:pPr>
-      <w:r>
-        <w:t xml:space="preserve">R Core Team. 2020.</w:t>
-      </w:r>
-      <w:r>
-        <w:t xml:space="preserve"> </w:t>
-      </w:r>
-      <w:r>
-        <w:rPr>
-          <w:i/>
-        </w:rPr>
         <w:t xml:space="preserve">R: A language and environment for statistical computing</w:t>
       </w:r>
       <w:r>
@@ -3845,7 +3895,7 @@
       <w:r>
         <w:t xml:space="preserve"> </w:t>
       </w:r>
-      <w:hyperlink r:id="rId61">
+      <w:hyperlink r:id="rId66">
         <w:r>
           <w:rPr>
             <w:rStyle w:val="Hyperlink"/>
@@ -3857,239 +3907,175 @@
         <w:t xml:space="preserve">.</w:t>
       </w:r>
     </w:p>
-    <w:bookmarkEnd w:id="62"/>
-    <w:bookmarkStart w:id="64" w:name="ref-Reyer2013"/>
+    <w:bookmarkEnd w:id="67"/>
+    <w:bookmarkStart w:id="68" w:name="ref-Reyer2013"/>
     <w:p>
       <w:pPr>
         <w:pStyle w:val="Bibliography"/>
       </w:pPr>
       <w:r>
-        <w:t xml:space="preserve">Reyer, C. P. O., Leuzinger, S., Rammig, A., Wolf, A., Bartholomeus, R. P., Bonfante, A., et al. 2013. A plant’s perspective of extremes: Terrestrial plant responses to changing climatic variability. Global Change Biology. 19:75–89 Available at:</w:t>
-      </w:r>
-      <w:r>
-        <w:t xml:space="preserve"> </w:t>
-      </w:r>
-      <w:hyperlink r:id="rId63">
-        <w:r>
-          <w:rPr>
-            <w:rStyle w:val="Hyperlink"/>
-          </w:rPr>
-          <w:t xml:space="preserve">http://onlinelibrary.wiley.com/doi/abs/10.1111/gcb.12023</w:t>
-        </w:r>
-      </w:hyperlink>
-      <w:r>
-        <w:t xml:space="preserve"> </w:t>
-      </w:r>
-      <w:r>
-        <w:t xml:space="preserve">[Accessed June 16, 2020].</w:t>
-      </w:r>
-    </w:p>
-    <w:bookmarkEnd w:id="64"/>
-    <w:bookmarkStart w:id="65" w:name="ref-Richards2014"/>
-    <w:p>
-      <w:pPr>
-        <w:pStyle w:val="Bibliography"/>
-      </w:pPr>
-      <w:r>
-        <w:t xml:space="preserve">Richards, M., and Sander, B. O. 2014.</w:t>
-      </w:r>
-      <w:r>
-        <w:t xml:space="preserve"> </w:t>
-      </w:r>
-      <w:r>
-        <w:rPr>
-          <w:i/>
-        </w:rPr>
-        <w:t xml:space="preserve">Alternate wetting and drying in irrigated rice</w:t>
-      </w:r>
-      <w:r>
-        <w:t xml:space="preserve">. Copenhagen, Denmark: CGIAR Research Program on Climate Change, Agriculture; Food Security (CCAFS).</w:t>
-      </w:r>
-    </w:p>
-    <w:bookmarkEnd w:id="65"/>
-    <w:bookmarkStart w:id="66" w:name="ref-Rush1983"/>
-    <w:p>
-      <w:pPr>
-        <w:pStyle w:val="Bibliography"/>
-      </w:pPr>
-      <w:r>
-        <w:t xml:space="preserve">Rush, M. C., and Lee, F. N. 1983. Rice sheath blight: A major rice disease. Plant Disease. 67:829–832.</w:t>
-      </w:r>
-    </w:p>
-    <w:bookmarkEnd w:id="66"/>
-    <w:bookmarkStart w:id="67" w:name="ref-Sander2015"/>
-    <w:p>
-      <w:pPr>
-        <w:pStyle w:val="Bibliography"/>
-      </w:pPr>
-      <w:r>
-        <w:t xml:space="preserve">Sander, B. O., Wassmann, R., and Siopongco, J. D. L. C. 2016. Mitigating greenhouse gas emissions from rice production through water-saving techniques: Potential, adoption and empirical evidence. In eds. C. T. Hoanh, R. Johnston, and V. Smakhtin. Centre for Agriculture; Biosciences International, p. 193.</w:t>
-      </w:r>
-    </w:p>
-    <w:bookmarkEnd w:id="67"/>
-    <w:bookmarkStart w:id="68" w:name="ref-Savary2000"/>
-    <w:p>
-      <w:pPr>
-        <w:pStyle w:val="Bibliography"/>
-      </w:pPr>
-      <w:r>
-        <w:t xml:space="preserve">Savary, S., Willocquet, L., Elazegui, F. A., Castilla, N. P., and Teng, P. S. 2000. Rice pest constraints in tropical Asia: Quantification of yield losses due to rice pests in a range of production situations. Plant Disease. 84:357–369.</w:t>
+        <w:t xml:space="preserve">Reyer, C. P. O., Leuzinger, S., Rammig, A., Wolf, A., Bartholomeus, R. P., Bonfante, A., et al. 2013. A plant’s perspective of extremes: Terrestrial plant responses to changing climatic variability. Global Change Biology. 19:75–89.</w:t>
       </w:r>
     </w:p>
     <w:bookmarkEnd w:id="68"/>
-    <w:bookmarkStart w:id="69" w:name="ref-simko2012area"/>
+    <w:bookmarkStart w:id="69" w:name="ref-Richards2014"/>
     <w:p>
       <w:pPr>
         <w:pStyle w:val="Bibliography"/>
       </w:pPr>
       <w:r>
-        <w:t xml:space="preserve">Simko, I., and Piepho, H.-P. 2012. The area under the disease progress stairs: Calculation, advantage, and application. Phytopathology. 102:381–389.</w:t>
+        <w:t xml:space="preserve">Richards, M., and Sander, B. O. 2014.</w:t>
+      </w:r>
+      <w:r>
+        <w:t xml:space="preserve"> </w:t>
+      </w:r>
+      <w:r>
+        <w:rPr>
+          <w:i/>
+        </w:rPr>
+        <w:t xml:space="preserve">Alternate wetting and drying in irrigated rice</w:t>
+      </w:r>
+      <w:r>
+        <w:t xml:space="preserve">. Copenhagen, Denmark: CGIAR Research Program on Climate Change, Agriculture; Food Security (CCAFS).</w:t>
       </w:r>
     </w:p>
     <w:bookmarkEnd w:id="69"/>
-    <w:bookmarkStart w:id="70" w:name="ref-Slaton2003"/>
+    <w:bookmarkStart w:id="70" w:name="ref-Rush1983"/>
     <w:p>
       <w:pPr>
         <w:pStyle w:val="Bibliography"/>
       </w:pPr>
       <w:r>
-        <w:t xml:space="preserve">Slaton, N. A., Cartwright, R. D., Meng, J., Gbur Jr., E. E., and Norman, R. J. 2003. Sheath blight severity and rice yield as affected by nitrogen fertilizer rate, application method, and fungicide. Agronomy Journal. 95:1489–1496.</w:t>
+        <w:t xml:space="preserve">Rush, M. C., and Lee, F. N. 1983. Rice sheath blight: A major rice disease. Plant Disease. 67:829–832.</w:t>
       </w:r>
     </w:p>
     <w:bookmarkEnd w:id="70"/>
-    <w:bookmarkStart w:id="71" w:name="ref-Sparks2020a"/>
+    <w:bookmarkStart w:id="71" w:name="ref-Sander2015"/>
     <w:p>
       <w:pPr>
         <w:pStyle w:val="Bibliography"/>
       </w:pPr>
       <w:r>
-        <w:t xml:space="preserve">Sparks, A. H., Castilla, N. P., and Sander, B. O. 2020. Data for "do alternate wetting and drying irrigation technology and nitrogen rates affect rice sheath blight?".</w:t>
+        <w:t xml:space="preserve">Sander, B. O., Wassmann, R., and Siopongco, J. D. L. C. 2016. Mitigating greenhouse gas emissions from rice production through water-saving techniques: Potential, adoption and empirical evidence. In eds. C. T. Hoanh, R. Johnston, and V. Smakhtin. Centre for Agriculture; Biosciences International, p. 193.</w:t>
       </w:r>
     </w:p>
     <w:bookmarkEnd w:id="71"/>
-    <w:bookmarkStart w:id="72" w:name="ref-Sparks2020"/>
+    <w:bookmarkStart w:id="72" w:name="ref-Savary2000"/>
     <w:p>
       <w:pPr>
         <w:pStyle w:val="Bibliography"/>
       </w:pPr>
       <w:r>
-        <w:t xml:space="preserve">Sparks, A. H., Castilla, N. P., and Sander, B. O. 2020. Reproducible research compendium for analysing effects of water management and nitrogen on rice sheath blight.</w:t>
+        <w:t xml:space="preserve">Savary, S., Willocquet, L., Elazegui, F. A., Castilla, N. P., and Teng, P. S. 2000. Rice pest constraints in tropical Asia: Quantification of yield losses due to rice pests in a range of production situations. Plant Disease. 84:357–369.</w:t>
       </w:r>
     </w:p>
     <w:bookmarkEnd w:id="72"/>
-    <w:bookmarkStart w:id="73" w:name="ref-Srinivasachary2011"/>
+    <w:bookmarkStart w:id="73" w:name="ref-simko2012area"/>
     <w:p>
       <w:pPr>
         <w:pStyle w:val="Bibliography"/>
       </w:pPr>
       <w:r>
-        <w:t xml:space="preserve">Srinivasachary, Willocquet, L., and Savary, S. 2011. Resistance to rice sheath blight (</w:t>
-      </w:r>
-      <w:r>
-        <w:rPr>
-          <w:i/>
-        </w:rPr>
-        <w:t xml:space="preserve">Rhizoctonia solani</w:t>
-      </w:r>
-      <w:r>
-        <w:t xml:space="preserve"> </w:t>
-      </w:r>
-      <w:r>
-        <w:t xml:space="preserve">Kühn) [(teleomorph:</w:t>
-      </w:r>
-      <w:r>
-        <w:t xml:space="preserve"> </w:t>
-      </w:r>
-      <w:r>
-        <w:rPr>
-          <w:i/>
-        </w:rPr>
-        <w:t xml:space="preserve">Thanatephorus cucumeris</w:t>
-      </w:r>
-      <w:r>
-        <w:t xml:space="preserve"> </w:t>
-      </w:r>
-      <w:r>
-        <w:t xml:space="preserve">(A.B. Frank) Donk.] Disease: Current status and perspectives. Euphytica. 178:1–22.</w:t>
+        <w:t xml:space="preserve">Simko, I., and Piepho, H.-P. 2012. The area under the disease progress stairs: Calculation, advantage, and application. Phytopathology. 102:381–389.</w:t>
       </w:r>
     </w:p>
     <w:bookmarkEnd w:id="73"/>
-    <w:bookmarkStart w:id="74" w:name="ref-Tang2007"/>
+    <w:bookmarkStart w:id="74" w:name="ref-Slaton2003"/>
     <w:p>
       <w:pPr>
         <w:pStyle w:val="Bibliography"/>
       </w:pPr>
       <w:r>
-        <w:t xml:space="preserve">Tang, Q., Peng, S., Buresh, R. J., Zou, Y., Castilla, N. P., Mew, T. W., et al. 2007. Rice varietal difference in sheath blight development and its association with yield loss at different levels of N fertilization. Field Crops Research. 102:219–227.</w:t>
+        <w:t xml:space="preserve">Slaton, N. A., Cartwright, R. D., Meng, J., Gbur Jr., E. E., and Norman, R. J. 2003. Sheath blight severity and rice yield as affected by nitrogen fertilizer rate, application method, and fungicide. Agronomy Journal. 95:1489–1496.</w:t>
       </w:r>
     </w:p>
     <w:bookmarkEnd w:id="74"/>
-    <w:bookmarkStart w:id="75" w:name="ref-Toriyama2005"/>
+    <w:bookmarkStart w:id="75" w:name="ref-Sparks2020a"/>
     <w:p>
       <w:pPr>
         <w:pStyle w:val="Bibliography"/>
       </w:pPr>
       <w:r>
-        <w:t xml:space="preserve">Toriyama, K., Heong, K., Hardy, B., and others. 2005. Rice is life: Scientific perspectives for the 21st century. Proceedings of the World Rice Research Conference held in Tsukuba, Japan, 4-7 November 2004. In</w:t>
-      </w:r>
-      <w:r>
-        <w:t xml:space="preserve"> </w:t>
-      </w:r>
-      <w:r>
-        <w:rPr>
-          <w:i/>
-        </w:rPr>
-        <w:t xml:space="preserve">Rice is life: scientific perspectives for the 21st century. Proceedings of the World Rice Research Conference held in Tsukuba, Japan, 4-7 November 2004.</w:t>
-      </w:r>
-      <w:r>
-        <w:t xml:space="preserve">, International Rice Research Institute (IRRI).</w:t>
+        <w:t xml:space="preserve">Sparks, A. H., Castilla, N. P., and Sander, B. O. 2020. Data for "do alternate wetting and drying irrigation technology and nitrogen rates affect rice sheath blight?".</w:t>
       </w:r>
     </w:p>
     <w:bookmarkEnd w:id="75"/>
-    <w:bookmarkStart w:id="76" w:name="ref-Viswanath2017"/>
+    <w:bookmarkStart w:id="76" w:name="ref-Sparks2020"/>
     <w:p>
       <w:pPr>
         <w:pStyle w:val="Bibliography"/>
       </w:pPr>
       <w:r>
-        <w:t xml:space="preserve">Viswanath, K., Sinha, P., Kumar, S. N., Sharma, T., Saxena, S., Panjwani, S., et al. 2017. Simulation of leaf blast infection in tropical rice agro-ecology under climate change scenario. Climatic change. 142:155–167.</w:t>
+        <w:t xml:space="preserve">Sparks, A. H., Castilla, N. P., and Sander, B. O. 2020. Reproducible research compendium for analysing effects of water management and nitrogen on rice sheath blight.</w:t>
       </w:r>
     </w:p>
     <w:bookmarkEnd w:id="76"/>
-    <w:bookmarkStart w:id="78" w:name="ref-Webb2010"/>
+    <w:bookmarkStart w:id="77" w:name="ref-Srinivasachary2011"/>
     <w:p>
       <w:pPr>
         <w:pStyle w:val="Bibliography"/>
       </w:pPr>
       <w:r>
-        <w:t xml:space="preserve">Webb, K. M., Oña, I., Bai, J., Garrett, K. A., Mew, T., Cruz, C. M. V., et al. 2010. A benefit of high temperature: Increased effectiveness of a rice bacterial blight disease resistance gene. New Phytologist. 185:568–576 Available at:</w:t>
-      </w:r>
-      <w:r>
-        <w:t xml:space="preserve"> </w:t>
-      </w:r>
-      <w:hyperlink r:id="rId77">
-        <w:r>
-          <w:rPr>
-            <w:rStyle w:val="Hyperlink"/>
-          </w:rPr>
-          <w:t xml:space="preserve">https://nph.onlinelibrary.wiley.com/doi/abs/10.1111/j.1469-8137.2009.03076.x</w:t>
-        </w:r>
-      </w:hyperlink>
-      <w:r>
-        <w:t xml:space="preserve"> </w:t>
-      </w:r>
-      <w:r>
-        <w:t xml:space="preserve">[Accessed June 17, 2020].</w:t>
+        <w:t xml:space="preserve">Srinivasachary, Willocquet, L., and Savary, S. 2011. Resistance to rice sheath blight (</w:t>
+      </w:r>
+      <w:r>
+        <w:rPr>
+          <w:i/>
+        </w:rPr>
+        <w:t xml:space="preserve">Rhizoctonia solani</w:t>
+      </w:r>
+      <w:r>
+        <w:t xml:space="preserve"> </w:t>
+      </w:r>
+      <w:r>
+        <w:t xml:space="preserve">Kühn) [(teleomorph:</w:t>
+      </w:r>
+      <w:r>
+        <w:t xml:space="preserve"> </w:t>
+      </w:r>
+      <w:r>
+        <w:rPr>
+          <w:i/>
+        </w:rPr>
+        <w:t xml:space="preserve">Thanatephorus cucumeris</w:t>
+      </w:r>
+      <w:r>
+        <w:t xml:space="preserve"> </w:t>
+      </w:r>
+      <w:r>
+        <w:t xml:space="preserve">(A.B. Frank) Donk.] Disease: Current status and perspectives. Euphytica. 178:1–22.</w:t>
+      </w:r>
+    </w:p>
+    <w:bookmarkEnd w:id="77"/>
+    <w:bookmarkStart w:id="78" w:name="ref-Tang2007"/>
+    <w:p>
+      <w:pPr>
+        <w:pStyle w:val="Bibliography"/>
+      </w:pPr>
+      <w:r>
+        <w:t xml:space="preserve">Tang, Q., Peng, S., Buresh, R. J., Zou, Y., Castilla, N. P., Mew, T. W., et al. 2007. Rice varietal difference in sheath blight development and its association with yield loss at different levels of N fertilization. Field Crops Research. 102:219–227.</w:t>
       </w:r>
     </w:p>
     <w:bookmarkEnd w:id="78"/>
-    <w:bookmarkStart w:id="79" w:name="ref-Willocquet2000"/>
+    <w:bookmarkStart w:id="79" w:name="ref-Toriyama2005"/>
     <w:p>
       <w:pPr>
         <w:pStyle w:val="Bibliography"/>
       </w:pPr>
       <w:r>
-        <w:t xml:space="preserve">Willocquet, L., Fernandez, L., and Savary, S. 2000. Effect of various crop establishment methods practised by Asian farmers on epidemics of rice sheath blight caused by</w:t>
+        <w:t xml:space="preserve">Toriyama, K., Heong, K. L., Hardy, B., and others. 2005. Rice is life: Scientific perspectives for the 21</w:t>
+      </w:r>
+      <w:r>
+        <w:rPr>
+          <w:vertAlign w:val="superscript"/>
+        </w:rPr>
+        <w:t xml:space="preserve">st</w:t>
+      </w:r>
+      <w:r>
+        <w:t xml:space="preserve"> </w:t>
+      </w:r>
+      <w:r>
+        <w:t xml:space="preserve">century. Proceedings of the World Rice Research Conference held in Tsukuba, Japan, 4-7 November 2004. In</w:t>
       </w:r>
       <w:r>
         <w:t xml:space="preserve"> </w:t>
@@ -4098,33 +4084,94 @@
         <w:rPr>
           <w:i/>
         </w:rPr>
-        <w:t xml:space="preserve">Rhizoctonia solani</w:t>
-      </w:r>
-      <w:r>
-        <w:t xml:space="preserve">. Plant Pathology. 49:346–354.</w:t>
+        <w:t xml:space="preserve">Rice is life: scientific perspectives for the 21</w:t>
+      </w:r>
+      <w:r>
+        <w:rPr>
+          <w:vertAlign w:val="superscript"/>
+          <w:i/>
+        </w:rPr>
+        <w:t xml:space="preserve">st</w:t>
+      </w:r>
+      <w:r>
+        <w:rPr>
+          <w:i/>
+        </w:rPr>
+        <w:t xml:space="preserve"> </w:t>
+      </w:r>
+      <w:r>
+        <w:rPr>
+          <w:i/>
+        </w:rPr>
+        <w:t xml:space="preserve">century. Proceedings of the World Rice Research Conference held in Tsukuba, Japan, 4-7 November 2004.</w:t>
+      </w:r>
+      <w:r>
+        <w:t xml:space="preserve">, International Rice Research Institute (IRRI).</w:t>
       </w:r>
     </w:p>
     <w:bookmarkEnd w:id="79"/>
-    <w:bookmarkStart w:id="80" w:name="ref-Yan2005"/>
+    <w:bookmarkStart w:id="80" w:name="ref-Viswanath2017"/>
     <w:p>
       <w:pPr>
         <w:pStyle w:val="Bibliography"/>
       </w:pPr>
       <w:r>
-        <w:t xml:space="preserve">Yan, X., Yagi, K., Akiyama, H., and Akimoto, H. 2005. Statistical analysis of the major variables controlling methane emission from rice fields. Global Change Biology. 11:1131–1141.</w:t>
+        <w:t xml:space="preserve">Viswanath, K., Sinha, P., Kumar, S. N., Sharma, T., Saxena, S., Panjwani, S., et al. 2017. Simulation of leaf blast infection in tropical rice agro-ecology under climate change scenario. Climatic change. 142:155–167.</w:t>
       </w:r>
     </w:p>
     <w:bookmarkEnd w:id="80"/>
+    <w:bookmarkStart w:id="81" w:name="ref-Webb2010"/>
+    <w:p>
+      <w:pPr>
+        <w:pStyle w:val="Bibliography"/>
+      </w:pPr>
+      <w:r>
+        <w:t xml:space="preserve">Webb, K. M., Oña, I., Bai, J., Garrett, K. A., Mew, T., Cruz, C. M. V., et al. 2010. A benefit of high temperature: Increased effectiveness of a rice bacterial blight disease resistance gene. New Phytologist. 185:568–576.</w:t>
+      </w:r>
+    </w:p>
     <w:bookmarkEnd w:id="81"/>
+    <w:bookmarkStart w:id="82" w:name="ref-Willocquet2000"/>
     <w:p>
       <w:pPr>
+        <w:pStyle w:val="Bibliography"/>
+      </w:pPr>
+      <w:r>
+        <w:t xml:space="preserve">Willocquet, L., Fernandez, L., and Savary, S. 2000. Effect of various crop establishment methods practised by Asian farmers on epidemics of rice sheath blight caused by</w:t>
+      </w:r>
+      <w:r>
+        <w:t xml:space="preserve"> </w:t>
+      </w:r>
+      <w:r>
+        <w:rPr>
+          <w:i/>
+        </w:rPr>
+        <w:t xml:space="preserve">Rhizoctonia solani</w:t>
+      </w:r>
+      <w:r>
+        <w:t xml:space="preserve">. Plant Pathology. 49:346–354.</w:t>
+      </w:r>
+    </w:p>
+    <w:bookmarkEnd w:id="82"/>
+    <w:bookmarkStart w:id="83" w:name="ref-Yan2005"/>
+    <w:p>
+      <w:pPr>
+        <w:pStyle w:val="Bibliography"/>
+      </w:pPr>
+      <w:r>
+        <w:t xml:space="preserve">Yan, X., Yagi, K., Akiyama, H., and Akimoto, H. 2005. Statistical analysis of the major variables controlling methane emission from rice fields. Global Change Biology. 11:1131–1141.</w:t>
+      </w:r>
+    </w:p>
+    <w:bookmarkEnd w:id="83"/>
+    <w:bookmarkEnd w:id="84"/>
+    <w:p>
+      <w:pPr>
         <w:pStyle w:val="Heading1"/>
       </w:pPr>
-      <w:bookmarkStart w:id="82" w:name="author-recommended-internet-resources"/>
+      <w:bookmarkStart w:id="85" w:name="author-recommended-internet-resources"/>
       <w:r>
         <w:t xml:space="preserve">Author-Recommended Internet Resources</w:t>
       </w:r>
-      <w:bookmarkEnd w:id="82"/>
+      <w:bookmarkEnd w:id="85"/>
     </w:p>
     <w:p>
       <w:pPr>
@@ -4136,7 +4183,7 @@
       <w:r>
         <w:t xml:space="preserve"> </w:t>
       </w:r>
-      <w:hyperlink r:id="rId83">
+      <w:hyperlink r:id="rId86">
         <w:r>
           <w:rPr>
             <w:rStyle w:val="Hyperlink"/>
@@ -4162,7 +4209,7 @@
       <w:r>
         <w:t xml:space="preserve"> </w:t>
       </w:r>
-      <w:hyperlink r:id="rId84">
+      <w:hyperlink r:id="rId87">
         <w:r>
           <w:rPr>
             <w:rStyle w:val="Hyperlink"/>
@@ -4184,21 +4231,21 @@
       <w:pPr>
         <w:pStyle w:val="Heading5"/>
       </w:pPr>
-      <w:bookmarkStart w:id="85" w:name="pagebreak-2"/>
+      <w:bookmarkStart w:id="88" w:name="pagebreak-2"/>
       <w:r>
         <w:t xml:space="preserve">pagebreak</w:t>
       </w:r>
-      <w:bookmarkEnd w:id="85"/>
+      <w:bookmarkEnd w:id="88"/>
     </w:p>
     <w:p>
       <w:pPr>
         <w:pStyle w:val="Heading1"/>
       </w:pPr>
-      <w:bookmarkStart w:id="86" w:name="tables"/>
+      <w:bookmarkStart w:id="89" w:name="tables"/>
       <w:r>
         <w:t xml:space="preserve">Tables</w:t>
       </w:r>
-      <w:bookmarkEnd w:id="86"/>
+      <w:bookmarkEnd w:id="89"/>
     </w:p>
     <w:p>
       <w:pPr>
@@ -4980,18 +5027,18 @@
       <w:pPr>
         <w:pStyle w:val="Heading5"/>
       </w:pPr>
-      <w:bookmarkStart w:id="87" w:name="pagebreak-3"/>
+      <w:bookmarkStart w:id="90" w:name="pagebreak-3"/>
       <w:r>
         <w:t xml:space="preserve">pagebreak</w:t>
       </w:r>
-      <w:bookmarkEnd w:id="87"/>
+      <w:bookmarkEnd w:id="90"/>
     </w:p>
     <w:p>
       <w:pPr>
         <w:pStyle w:val="TableCaption"/>
       </w:pPr>
       <w:r>
-        <w:t xml:space="preserve">(#tab:Table 2) An 89 % test for practical equivalence for 2015 experiment. Response variables are shown as T. Inc., Tiller Incidence; T. Sev., Tiller Severity; L. Sev., Leaf Severity. The parameters are WMGTAWD, irrigation treatment AWD; NRTEN100, nitrogen rate of 100 k/ha; NRTEN120 kg/ha. ROPE low and ROPE high provide the limits of the Region of Practical Equivalence (ROPE). ROPE Percentage is the proportion of the Highest Density Interval (HDI) that lies inside the ROPE. All points within this interval have a higher probability of density than points outside the interval. ROPE Equivalence is the test result, either</w:t>
+        <w:t xml:space="preserve">(#tab:Table-2) An 89 % test for practical equivalence for 2015 experiment. Response variables are shown as T. Inc., Tiller Incidence; T. Sev., Tiller Severity; L. Sev., Leaf Severity. The parameters are WMGTAWD, irrigation treatment AWD; NRTEN100, nitrogen rate of 100 k/ha; NRTEN120 kg/ha. ROPE low and ROPE high provide the limits of the Region of Practical Equivalence (ROPE). ROPE Percentage is the proportion of the Highest Density Interval (HDI) that lies inside the ROPE. All points within this interval have a higher probability of density than points outside the interval. ROPE Equivalence is the test result, either</w:t>
       </w:r>
       <w:r>
         <w:t xml:space="preserve"> </w:t>
@@ -8236,18 +8283,18 @@
       <w:pPr>
         <w:pStyle w:val="Heading5"/>
       </w:pPr>
-      <w:bookmarkStart w:id="88" w:name="pagebreak-4"/>
+      <w:bookmarkStart w:id="91" w:name="pagebreak-4"/>
       <w:r>
         <w:t xml:space="preserve">pagebreak</w:t>
       </w:r>
-      <w:bookmarkEnd w:id="88"/>
+      <w:bookmarkEnd w:id="91"/>
     </w:p>
     <w:p>
       <w:pPr>
         <w:pStyle w:val="TableCaption"/>
       </w:pPr>
       <w:r>
-        <w:t xml:space="preserve">(#tab:Table 2) An 89 % test for practical equivalence for 2015 experiment. Response variables are shown as T. Inc., Tiller Incidence; T. Sev., Tiller Severity; L. Sev., Leaf Severity. The parameters are WMGTAWD, irrigation treatment AWD; and NRTEN180, nitrogen rate of 180 k/ha. ROPE low and ROPE high provide the limits of the Region of Practical Equivalence (ROPE). ROPE Percentage is the proportion of the Highest Density Interval (HDI) that lies inside the ROPE. All points within this interval have a higher probability of density than points outside the interval. ROPE Equivalence is the test result, either</w:t>
+        <w:t xml:space="preserve">(#tab:Table-3) An 89 % test for practical equivalence for 2015 experiment. Response variables are shown as T. Inc., Tiller Incidence; T. Sev., Tiller Severity; L. Sev., Leaf Severity. The parameters are WMGTAWD, irrigation treatment AWD; and NRTEN180, nitrogen rate of 180 k/ha. ROPE low and ROPE high provide the limits of the Region of Practical Equivalence (ROPE). ROPE Percentage is the proportion of the Highest Density Interval (HDI) that lies inside the ROPE. All points within this interval have a higher probability of density than points outside the interval. ROPE Equivalence is the test result, either</w:t>
       </w:r>
       <w:r>
         <w:t xml:space="preserve"> </w:t>
@@ -10778,21 +10825,21 @@
       <w:pPr>
         <w:pStyle w:val="Heading5"/>
       </w:pPr>
-      <w:bookmarkStart w:id="89" w:name="pagebreak-5"/>
+      <w:bookmarkStart w:id="92" w:name="pagebreak-5"/>
       <w:r>
         <w:t xml:space="preserve">pagebreak</w:t>
       </w:r>
-      <w:bookmarkEnd w:id="89"/>
+      <w:bookmarkEnd w:id="92"/>
     </w:p>
     <w:p>
       <w:pPr>
         <w:pStyle w:val="Heading1"/>
       </w:pPr>
-      <w:bookmarkStart w:id="90" w:name="figures"/>
+      <w:bookmarkStart w:id="93" w:name="figures"/>
       <w:r>
         <w:t xml:space="preserve">Figures</w:t>
       </w:r>
-      <w:bookmarkEnd w:id="90"/>
+      <w:bookmarkEnd w:id="93"/>
     </w:p>
     <w:p>
       <w:pPr>
@@ -10814,7 +10861,7 @@
                     </pic:cNvPicPr>
                   </pic:nvPicPr>
                   <pic:blipFill>
-                    <a:blip r:embed="rId91"/>
+                    <a:blip r:embed="rId94"/>
                     <a:stretch>
                       <a:fillRect/>
                     </a:stretch>
@@ -10869,7 +10916,7 @@
                     </pic:cNvPicPr>
                   </pic:nvPicPr>
                   <pic:blipFill>
-                    <a:blip r:embed="rId92"/>
+                    <a:blip r:embed="rId95"/>
                     <a:stretch>
                       <a:fillRect/>
                     </a:stretch>
@@ -10924,7 +10971,7 @@
                     </pic:cNvPicPr>
                   </pic:nvPicPr>
                   <pic:blipFill>
-                    <a:blip r:embed="rId93"/>
+                    <a:blip r:embed="rId96"/>
                     <a:stretch>
                       <a:fillRect/>
                     </a:stretch>
@@ -10979,7 +11026,7 @@
                     </pic:cNvPicPr>
                   </pic:nvPicPr>
                   <pic:blipFill>
-                    <a:blip r:embed="rId94"/>
+                    <a:blip r:embed="rId97"/>
                     <a:stretch>
                       <a:fillRect/>
                     </a:stretch>
@@ -11023,18 +11070,18 @@
       <w:pPr>
         <w:pStyle w:val="Heading1"/>
       </w:pPr>
-      <w:bookmarkStart w:id="95" w:name="colophon"/>
+      <w:bookmarkStart w:id="98" w:name="colophon"/>
       <w:r>
         <w:t xml:space="preserve">Colophon</w:t>
       </w:r>
-      <w:bookmarkEnd w:id="95"/>
+      <w:bookmarkEnd w:id="98"/>
     </w:p>
     <w:p>
       <w:pPr>
         <w:pStyle w:val="FirstParagraph"/>
       </w:pPr>
       <w:r>
-        <w:t xml:space="preserve">This report was generated on 2020-07-09 16:32:48 using the following computational environment and dependencies:</w:t>
+        <w:t xml:space="preserve">This report was generated on 2020-07-09 20:45:51 using the following computational environment and dependencies:</w:t>
       </w:r>
     </w:p>
     <w:p>
@@ -12342,7 +12389,7 @@
         <w:rPr>
           <w:rStyle w:val="VerbatimChar"/>
         </w:rPr>
-        <w:t xml:space="preserve">#&gt; Head:     [87ed820] 2020-07-09: Install libglpk-dev for stan</w:t>
+        <w:t xml:space="preserve">#&gt; Head:     [f61541d] 2020-07-09: Use mcmc_trace in all vignettes to check models</w:t>
       </w:r>
     </w:p>
     <w:sectPr>
@@ -12568,7 +12615,7 @@
   <w:abstractNum w:abstractNumId="2" w15:restartNumberingAfterBreak="0">
     <w:nsid w:val="FFFFFF7C"/>
     <w:multiLevelType w:val="singleLevel"/>
-    <w:tmpl w:val="5036A042"/>
+    <w:tmpl w:val="4B847666"/>
     <w:lvl w:ilvl="0">
       <w:start w:val="1"/>
       <w:numFmt w:val="decimal"/>
@@ -12585,7 +12632,7 @@
   <w:abstractNum w:abstractNumId="3" w15:restartNumberingAfterBreak="0">
     <w:nsid w:val="FFFFFF7D"/>
     <w:multiLevelType w:val="singleLevel"/>
-    <w:tmpl w:val="6F7C69A8"/>
+    <w:tmpl w:val="9E3AC768"/>
     <w:lvl w:ilvl="0">
       <w:start w:val="1"/>
       <w:numFmt w:val="decimal"/>
@@ -12602,7 +12649,7 @@
   <w:abstractNum w:abstractNumId="4" w15:restartNumberingAfterBreak="0">
     <w:nsid w:val="FFFFFF7E"/>
     <w:multiLevelType w:val="singleLevel"/>
-    <w:tmpl w:val="D5A01778"/>
+    <w:tmpl w:val="5DB2FFEC"/>
     <w:lvl w:ilvl="0">
       <w:start w:val="1"/>
       <w:numFmt w:val="decimal"/>
@@ -12619,7 +12666,7 @@
   <w:abstractNum w:abstractNumId="5" w15:restartNumberingAfterBreak="0">
     <w:nsid w:val="FFFFFF7F"/>
     <w:multiLevelType w:val="singleLevel"/>
-    <w:tmpl w:val="9BB02804"/>
+    <w:tmpl w:val="CA5CDE00"/>
     <w:lvl w:ilvl="0">
       <w:start w:val="1"/>
       <w:numFmt w:val="decimal"/>
@@ -12636,7 +12683,7 @@
   <w:abstractNum w:abstractNumId="6" w15:restartNumberingAfterBreak="0">
     <w:nsid w:val="FFFFFF80"/>
     <w:multiLevelType w:val="singleLevel"/>
-    <w:tmpl w:val="344C9E40"/>
+    <w:tmpl w:val="130AA300"/>
     <w:lvl w:ilvl="0">
       <w:start w:val="1"/>
       <w:numFmt w:val="bullet"/>
@@ -12656,7 +12703,7 @@
   <w:abstractNum w:abstractNumId="7" w15:restartNumberingAfterBreak="0">
     <w:nsid w:val="FFFFFF81"/>
     <w:multiLevelType w:val="singleLevel"/>
-    <w:tmpl w:val="A46073EC"/>
+    <w:tmpl w:val="B87043B6"/>
     <w:lvl w:ilvl="0">
       <w:start w:val="1"/>
       <w:numFmt w:val="bullet"/>
@@ -12676,7 +12723,7 @@
   <w:abstractNum w:abstractNumId="8" w15:restartNumberingAfterBreak="0">
     <w:nsid w:val="FFFFFF82"/>
     <w:multiLevelType w:val="singleLevel"/>
-    <w:tmpl w:val="97A4E662"/>
+    <w:tmpl w:val="0DE21758"/>
     <w:lvl w:ilvl="0">
       <w:start w:val="1"/>
       <w:numFmt w:val="bullet"/>
@@ -12696,7 +12743,7 @@
   <w:abstractNum w:abstractNumId="9" w15:restartNumberingAfterBreak="0">
     <w:nsid w:val="FFFFFF83"/>
     <w:multiLevelType w:val="singleLevel"/>
-    <w:tmpl w:val="D0C6C08C"/>
+    <w:tmpl w:val="ECE22ADA"/>
     <w:lvl w:ilvl="0">
       <w:start w:val="1"/>
       <w:numFmt w:val="bullet"/>
@@ -12716,7 +12763,7 @@
   <w:abstractNum w:abstractNumId="10" w15:restartNumberingAfterBreak="0">
     <w:nsid w:val="FFFFFF88"/>
     <w:multiLevelType w:val="singleLevel"/>
-    <w:tmpl w:val="77DCB9D2"/>
+    <w:tmpl w:val="398C1DC2"/>
     <w:lvl w:ilvl="0">
       <w:start w:val="1"/>
       <w:numFmt w:val="decimal"/>
@@ -12733,7 +12780,7 @@
   <w:abstractNum w:abstractNumId="11" w15:restartNumberingAfterBreak="0">
     <w:nsid w:val="FFFFFF89"/>
     <w:multiLevelType w:val="singleLevel"/>
-    <w:tmpl w:val="55D08332"/>
+    <w:tmpl w:val="75246C9A"/>
     <w:lvl w:ilvl="0">
       <w:start w:val="1"/>
       <w:numFmt w:val="bullet"/>
@@ -12998,7 +13045,6 @@
     <w:lsdException w:name="HTML Sample" w:semiHidden="1" w:unhideWhenUsed="1"/>
     <w:lsdException w:name="HTML Typewriter" w:semiHidden="1" w:unhideWhenUsed="1"/>
     <w:lsdException w:name="HTML Variable" w:semiHidden="1" w:unhideWhenUsed="1"/>
-    <w:lsdException w:name="Normal Table" w:semiHidden="1" w:unhideWhenUsed="1"/>
     <w:lsdException w:name="annotation subject" w:semiHidden="1" w:unhideWhenUsed="1"/>
     <w:lsdException w:name="No List" w:semiHidden="1" w:unhideWhenUsed="1"/>
     <w:lsdException w:name="Outline List 1" w:semiHidden="1" w:unhideWhenUsed="1"/>
@@ -13045,9 +13091,7 @@
     <w:lsdException w:name="Table Subtle 2" w:semiHidden="1" w:unhideWhenUsed="1"/>
     <w:lsdException w:name="Table Web 1" w:semiHidden="1" w:unhideWhenUsed="1"/>
     <w:lsdException w:name="Table Web 2" w:semiHidden="1" w:unhideWhenUsed="1"/>
-    <w:lsdException w:name="Table Web 3" w:semiHidden="1" w:unhideWhenUsed="1"/>
     <w:lsdException w:name="Balloon Text" w:semiHidden="1" w:unhideWhenUsed="1"/>
-    <w:lsdException w:name="Table Theme" w:semiHidden="1" w:unhideWhenUsed="1"/>
     <w:lsdException w:name="Light Shading"/>
     <w:lsdException w:name="Light List"/>
     <w:lsdException w:name="Light Grid"/>
@@ -13067,7 +13111,6 @@
     <w:lsdException w:name="Light Grid Accent 1"/>
     <w:lsdException w:name="Medium Shading 1 Accent 1"/>
     <w:lsdException w:name="Medium Shading 2 Accent 1"/>
-    <w:lsdException w:name="Medium List 1 Accent 1"/>
     <w:lsdException w:name="Revision" w:semiHidden="1"/>
     <w:lsdException w:name="Medium List 2 Accent 1"/>
     <w:lsdException w:name="Medium Grid 1 Accent 1"/>
@@ -13146,7 +13189,6 @@
     <w:lsdException w:name="Dark List Accent 6"/>
     <w:lsdException w:name="Colorful Shading Accent 6"/>
     <w:lsdException w:name="Colorful List Accent 6"/>
-    <w:lsdException w:name="Colorful Grid Accent 6"/>
     <w:lsdException w:name="TOC Heading" w:semiHidden="1" w:unhideWhenUsed="1"/>
     <w:lsdException w:name="Plain Table 1" w:uiPriority="41"/>
     <w:lsdException w:name="Plain Table 2" w:uiPriority="42"/>
@@ -13261,20 +13303,13 @@
   <w:style w:type="paragraph" w:default="1" w:styleId="Normal">
     <w:name w:val="Normal"/>
     <w:qFormat/>
-    <w:rsid w:val="000E2CA7"/>
     <w:pPr>
       <w:spacing w:after="200"/>
     </w:pPr>
     <w:rPr>
-      <w:rFonts w:ascii="Times New Roman" w:hAnsi="Times New Roman"/>
-      <w:kern w:val="22"/>
-      <w:sz w:val="22"/>
+      <w:sz w:val="24"/>
       <w:szCs w:val="24"/>
       <w:lang w:val="en-US"/>
-      <w14:ligatures w14:val="standardContextual"/>
-      <w14:numForm w14:val="lining"/>
-      <w14:numSpacing w14:val="proportional"/>
-      <w14:cntxtAlts/>
     </w:rPr>
   </w:style>
   <w:style w:type="paragraph" w:styleId="Heading1">
@@ -13291,11 +13326,12 @@
       <w:outlineLvl w:val="0"/>
     </w:pPr>
     <w:rPr>
-      <w:rFonts w:eastAsia="Times New Roman"/>
+      <w:rFonts w:ascii="Times New Roman" w:eastAsia="Times New Roman" w:hAnsi="Times New Roman"/>
       <w:b/>
       <w:bCs/>
       <w:kern w:val="24"/>
       <w:szCs w:val="32"/>
+      <w14:ligatures w14:val="standardContextual"/>
       <w14:numForm w14:val="oldStyle"/>
     </w:rPr>
   </w:style>
@@ -13314,11 +13350,12 @@
       <w:outlineLvl w:val="1"/>
     </w:pPr>
     <w:rPr>
-      <w:rFonts w:eastAsia="Times New Roman"/>
+      <w:rFonts w:ascii="Times New Roman" w:eastAsia="Times New Roman" w:hAnsi="Times New Roman"/>
       <w:bCs/>
       <w:kern w:val="24"/>
       <w:szCs w:val="32"/>
       <w:u w:val="single"/>
+      <w14:ligatures w14:val="standardContextual"/>
       <w14:numForm w14:val="oldStyle"/>
     </w:rPr>
   </w:style>
@@ -13337,11 +13374,13 @@
       <w:outlineLvl w:val="2"/>
     </w:pPr>
     <w:rPr>
-      <w:rFonts w:eastAsia="Times New Roman"/>
+      <w:rFonts w:ascii="Times New Roman" w:eastAsia="Times New Roman" w:hAnsi="Times New Roman"/>
       <w:bCs/>
       <w:i/>
       <w:kern w:val="24"/>
       <w:szCs w:val="28"/>
+      <w14:ligatures w14:val="standardContextual"/>
+      <w14:numForm w14:val="lining"/>
     </w:rPr>
   </w:style>
   <w:style w:type="paragraph" w:styleId="Heading4">
@@ -13359,8 +13398,9 @@
       <w:outlineLvl w:val="3"/>
     </w:pPr>
     <w:rPr>
-      <w:rFonts w:eastAsia="Times New Roman"/>
+      <w:rFonts w:ascii="Times New Roman" w:eastAsia="Times New Roman" w:hAnsi="Times New Roman"/>
       <w:bCs/>
+      <w14:ligatures w14:val="standardContextual"/>
       <w14:numForm w14:val="oldStyle"/>
     </w:rPr>
   </w:style>
@@ -13442,7 +13482,9 @@
       <w:spacing w:before="180" w:after="180"/>
     </w:pPr>
     <w:rPr>
-      <w:rFonts w:cs="Times New Roman (Body CS)"/>
+      <w:rFonts w:ascii="Times New Roman" w:hAnsi="Times New Roman" w:cs="Times New Roman (Body CS)"/>
+      <w:kern w:val="22"/>
+      <w14:ligatures w14:val="standardContextual"/>
       <w14:numForm w14:val="oldStyle"/>
     </w:rPr>
   </w:style>
@@ -13472,7 +13514,7 @@
       <w:spacing w:before="480" w:after="240"/>
     </w:pPr>
     <w:rPr>
-      <w:rFonts w:eastAsia="Times New Roman"/>
+      <w:rFonts w:ascii="Times New Roman" w:eastAsia="Times New Roman" w:hAnsi="Times New Roman"/>
       <w:bCs/>
       <w:sz w:val="48"/>
       <w:szCs w:val="36"/>
@@ -13538,10 +13580,13 @@
       <w:spacing w:before="300" w:after="300"/>
     </w:pPr>
     <w:rPr>
+      <w:rFonts w:ascii="Times New Roman" w:hAnsi="Times New Roman"/>
       <w:kern w:val="20"/>
       <w:sz w:val="20"/>
       <w:szCs w:val="20"/>
+      <w14:ligatures w14:val="standardContextual"/>
       <w14:numForm w14:val="oldStyle"/>
+      <w14:numSpacing w14:val="proportional"/>
     </w:rPr>
   </w:style>
   <w:style w:type="paragraph" w:styleId="Bibliography">
@@ -13550,7 +13595,12 @@
     <w:qFormat/>
     <w:rsid w:val="00FA1DDF"/>
     <w:rPr>
+      <w:rFonts w:ascii="Times New Roman" w:hAnsi="Times New Roman"/>
       <w:kern w:val="24"/>
+      <w14:ligatures w14:val="standardContextual"/>
+      <w14:numForm w14:val="lining"/>
+      <w14:numSpacing w14:val="proportional"/>
+      <w14:cntxtAlts/>
     </w:rPr>
   </w:style>
   <w:style w:type="paragraph" w:styleId="BlockText">
@@ -13603,9 +13653,12 @@
       <w:spacing w:after="120"/>
     </w:pPr>
     <w:rPr>
+      <w:rFonts w:ascii="Times New Roman" w:hAnsi="Times New Roman"/>
       <w:i/>
       <w:kern w:val="24"/>
+      <w14:ligatures w14:val="standardContextual"/>
       <w14:numForm w14:val="oldStyle"/>
+      <w14:numSpacing w14:val="proportional"/>
     </w:rPr>
   </w:style>
   <w:style w:type="paragraph" w:customStyle="1" w:styleId="TableCaption">
@@ -14118,22 +14171,6 @@
     </w:rPr>
     <w:tblPr/>
   </w:style>
-  <w:style w:type="paragraph" w:styleId="TableofFigures">
-    <w:name w:val="table of figures"/>
-    <w:basedOn w:val="Normal"/>
-    <w:next w:val="Normal"/>
-    <w:unhideWhenUsed/>
-    <w:rsid w:val="00EE5395"/>
-    <w:pPr>
-      <w:spacing w:after="0"/>
-    </w:pPr>
-  </w:style>
-  <w:style w:type="paragraph" w:customStyle="1" w:styleId="Flextable">
-    <w:name w:val="Flextable"/>
-    <w:basedOn w:val="Normal"/>
-    <w:qFormat/>
-    <w:rsid w:val="003406E7"/>
-  </w:style>
 </w:styles>
 </file>
 

</xml_diff>

<commit_message>
Update descriptions of models in vignettes and paper
</commit_message>
<xml_diff>
--- a/analysis/paper/paper.docx
+++ b/analysis/paper/paper.docx
@@ -47,7 +47,7 @@
         <w:pStyle w:val="Date"/>
       </w:pPr>
       <w:r>
-        <w:t>10 July, 2020</w:t>
+        <w:t>13 July, 2020</w:t>
       </w:r>
     </w:p>
     <w:p>
@@ -777,19 +777,19 @@
         <w:pStyle w:val="BodyText"/>
       </w:pPr>
       <w:r>
-        <w:t>The contributed R package, rstanarm (version 2.19.3), (Brilleman et al. 2018; Goodrich et al. 2020), was used to fit Bayesian generalized linear models with water management and N fertilisation as fixed effects and replicate as a random effect. Six</w:t>
-      </w:r>
-      <w:r>
-        <w:t xml:space="preserve"> models were created where the dependent variables were: 2015 tiller sheath blight incidence, 2015 tiller sheath blight severity, 2015 leaf sheath blight severity; 2016 tiller sheath blight incidence, 2016 tiller sheath blight severity; 2016 leaf sheath bl</w:t>
-      </w:r>
-      <w:r>
-        <w:t xml:space="preserve">ight severity, respectively. The independent variables were the irrigation management (WMGT) and N rate (NRTE) and the interaction of WMGT and NRTE with replicate treated as a random variable. The base levels (control treatments) for the analyses for 2015 </w:t>
-      </w:r>
-      <w:r>
-        <w:t>were: N rate – N0, irrigation management – puddled. For for 2016 the base level values were: N rate – N60, irrigation management – puddled. The same weakly informative priors were set for the fixed and random effects in all models, location = 0, scale = 10</w:t>
-      </w:r>
-      <w:r>
-        <w:t xml:space="preserve">. Model fitness was evaluated using </w:t>
+        <w:t>The contributed R package, rstanarm (version 2.19.3), (Brilleman et al. 2018; Goodrich et al. 2020), was used to fit Bayesian generalized linear models with water management and N fertilisation as fixed effects and replicate with main plot nested w</w:t>
+      </w:r>
+      <w:r>
+        <w:t>ithin replicate as random effects. Six models were created where the dependent variables were: 2015 tiller sheath blight incidence, 2015 tiller sheath blight severity, 2015 leaf sheath blight severity; 2016 tiller sheath blight incidence, 2016 tiller sheat</w:t>
+      </w:r>
+      <w:r>
+        <w:t xml:space="preserve">h blight severity; 2016 leaf sheath blight severity, respectively. The independent variables were the irrigation management (WMGT) and N rate (NRTE) and the interaction of WMGT and NRTE with replicate treated as a random variable. The base levels (control </w:t>
+      </w:r>
+      <w:r>
+        <w:t>treatments) for the analyses for 2015 were: N rate – N0, irrigation management – puddled. For for 2016 the base level values were: N rate – N60, irrigation management – puddled. The same weakly informative priors were set for the fixed and random effects i</w:t>
+      </w:r>
+      <w:r>
+        <w:t xml:space="preserve">n all models, location = 0, scale = 10. Model fitness was evaluated using </w:t>
       </w:r>
       <w:r>
         <w:rPr>
@@ -815,25 +815,22 @@
         <w:pStyle w:val="BodyText"/>
       </w:pPr>
       <w:r>
-        <w:t xml:space="preserve">The resulting models were tested using a test for equivalency using </w:t>
-      </w:r>
-      <w:r>
-        <w:rPr>
-          <w:rStyle w:val="VerbatimChar"/>
-        </w:rPr>
-        <w:t>equivalence_tes</w:t>
-      </w:r>
-      <w:r>
-        <w:rPr>
-          <w:rStyle w:val="VerbatimChar"/>
-        </w:rPr>
-        <w:t>t()</w:t>
-      </w:r>
-      <w:r>
-        <w:t xml:space="preserve"> from the contributed package, bayestestR (version 0.7.0), (Makowski et al. 2019) to evaluate whether differences between the sheath blight responses varied between the water and N management treatments. The “Test for Practical Equivalence” is based on </w:t>
-      </w:r>
-      <w:r>
-        <w:t xml:space="preserve">the Highest Density Interval (HDI) plus the Region of Practical Equivalence (ROPE) decision rule (Kruschke 2014, 2018), </w:t>
+        <w:t>The resulting models were tested using a test</w:t>
+      </w:r>
+      <w:r>
+        <w:t xml:space="preserve"> for equivalency using </w:t>
+      </w:r>
+      <w:r>
+        <w:rPr>
+          <w:rStyle w:val="VerbatimChar"/>
+        </w:rPr>
+        <w:t>equivalence_test()</w:t>
+      </w:r>
+      <w:r>
+        <w:t xml:space="preserve"> from the contributed package, bayestestR (version 0.7.0), (Makowski et al. 2019) to evaluate whether differences between the sheath blight responses varied between the water and N management treatments. The “Test f</w:t>
+      </w:r>
+      <w:r>
+        <w:t xml:space="preserve">or Practical Equivalence” is based on the Highest Density Interval (HDI) plus the Region of Practical Equivalence (ROPE) decision rule (Kruschke 2014, 2018), </w:t>
       </w:r>
       <w:r>
         <w:rPr>
@@ -842,10 +839,10 @@
         <w:t>HDI+ROPE decision rule</w:t>
       </w:r>
       <w:r>
-        <w:t xml:space="preserve"> and checks whether parameter values should be accepted or rejected against the null hypothesis, the ROPE. To do t</w:t>
-      </w:r>
-      <w:r>
-        <w:t>his, it checks the percentage of the 89 % HDI that is in the null region ROPE. If this amount is sufficiently low, the null hypothesis is rejected. If the amount is large enough, the null hypothesis is accepted.</w:t>
+        <w:t xml:space="preserve"> and checks whether parameter values should be accepted or rejected against </w:t>
+      </w:r>
+      <w:r>
+        <w:t>the null hypothesis, the ROPE. To do this, it checks the percentage of the 89 % HDI that is in the null region ROPE. If this amount is sufficiently low, the null hypothesis is rejected. If the amount is large enough, the null hypothesis is accepted.</w:t>
       </w:r>
     </w:p>
     <w:p>
@@ -854,7 +851,10 @@
       </w:pPr>
       <w:bookmarkStart w:id="10" w:name="hypothesis"/>
       <w:r>
-        <w:t>Hypothesis</w:t>
+        <w:t>Hypoth</w:t>
+      </w:r>
+      <w:r>
+        <w:t>esis</w:t>
       </w:r>
       <w:bookmarkEnd w:id="10"/>
     </w:p>
@@ -863,10 +863,7 @@
         <w:pStyle w:val="FirstParagraph"/>
       </w:pPr>
       <w:r>
-        <w:t>We hypothesised that higher amoun</w:t>
-      </w:r>
-      <w:r>
-        <w:t>ts of nitrogen would increase the incidence and severity of sheath blight, while alternate wetting and drying would decrease the disease incidence and severity.</w:t>
+        <w:t>We hypothesised that higher amounts of nitrogen would increase the incidence and severity of sheath blight, while alternate wetting and drying would decrease the disease incidence and severity.</w:t>
       </w:r>
     </w:p>
     <w:p>
@@ -894,13 +891,13 @@
         <w:pStyle w:val="FirstParagraph"/>
       </w:pPr>
       <w:r>
-        <w:t>In 2015 the incidence of tiller sheath blight remained low throughout t</w:t>
-      </w:r>
-      <w:r>
-        <w:t>he growing season (Figure 1a; Table 2). Water management was undecided in the test for equivalency (Figure 3a; Table 2) between the AWD and puddled treatments. However, the effect of the N treatments of both N100 and N120 on tiller incidence were higher an</w:t>
-      </w:r>
-      <w:r>
-        <w:t>d clearly different when compared with the control N0 treatment (Figure 4a, 2).</w:t>
+        <w:t>In 2015 the incidence of tiller s</w:t>
+      </w:r>
+      <w:r>
+        <w:t>heath blight remained low throughout the growing season (Figure 1a; Table 2). Water management was undecided in the test for equivalency (Figure 3a; Table 2) between the AWD and puddled treatments. However, the effect of the N treatments of both N100 and N</w:t>
+      </w:r>
+      <w:r>
+        <w:t>120 on tiller incidence were higher and clearly different when compared with the control N0 treatment (Figure 4a, 2).</w:t>
       </w:r>
     </w:p>
     <w:p>
@@ -908,14 +905,11 @@
         <w:pStyle w:val="BodyText"/>
       </w:pPr>
       <w:r>
-        <w:t>Tiller sheath blight severity remained below 2 % (Figure 1c, 2c). Both the N100 and N120 treatment effects caused the tiller severity to be higher and were clearly different th</w:t>
-      </w:r>
-      <w:r>
-        <w:t xml:space="preserve">an the control N0 treatment </w:t>
-      </w:r>
-      <w:r>
         <w:lastRenderedPageBreak/>
-        <w:t>(Figure 4c; Table 2). However, the AWD water management was not clearly the same or different from the puddled treatment (Figure 3c; Table 2).</w:t>
+        <w:t>Tiller sheath blight severity remained below 2 % (Figure 1c, 2c). Both the N100 and N120 treatment effects caused the tiller severity to b</w:t>
+      </w:r>
+      <w:r>
+        <w:t>e higher and were clearly different than the control N0 treatment (Figure 4c; Table 2). However, the AWD water management was undecided whether it was different than the puddled treatment (Figure 3c; Table 2).</w:t>
       </w:r>
     </w:p>
     <w:p>
@@ -923,13 +917,13 @@
         <w:pStyle w:val="BodyText"/>
       </w:pPr>
       <w:r>
-        <w:t>The severity of leaf sheath blight remained low, less than 0.4 % across all treatment</w:t>
-      </w:r>
-      <w:r>
-        <w:t>s (Figure 1e, 2e). As with the tiller incidence and severity, the effects of both the N100 and N120 treatments on leaf severity resulted in higher values and were and clearly different than the N0 treatment (Figure 4e; Table 2). The AWD water management tr</w:t>
-      </w:r>
-      <w:r>
-        <w:t>eatment was again undecided (Figure 3e; Table 2).</w:t>
+        <w:t>The severity of leaf sheath blight remained lo</w:t>
+      </w:r>
+      <w:r>
+        <w:t>w, less than 0.4 % across all treatments (Figure 1e, 2e). As with the tiller incidence and severity, the effects of both the N100 and N120 treatments on leaf severity resulted in higher values and were and clearly different than the N0 treatment (Figure 4e</w:t>
+      </w:r>
+      <w:r>
+        <w:t>; Table 2). The AWD water management treatment was again undecided (Figure 3e; Table 2).</w:t>
       </w:r>
     </w:p>
     <w:p>
@@ -947,10 +941,10 @@
         <w:pStyle w:val="FirstParagraph"/>
       </w:pPr>
       <w:r>
-        <w:t>The changes to the inoculation methodology resulted in a higher rate of infection in 2016, with the N180 treatment reaching a maximum value of 98 % incidence at the third observation (Figure</w:t>
-      </w:r>
-      <w:r>
-        <w:t> 2b). The N treatment N180 value was higher and clearly different than the control N60 treatment (Figure 4b; Table 3. As in the 2015 study, water management treatment was undecided (Figure 3b; Table 3).</w:t>
+        <w:t>The changes to the inoculation methodology resulted in a higher rate of infection in 2016, with the N180 treatment reaching a maximum value of 98 % inc</w:t>
+      </w:r>
+      <w:r>
+        <w:t>idence at the third observation (Figure 2b). The N treatment N180 value was higher and clearly different than the control N60 treatment (Figure 4b; Table 3. As in the 2015 study, water management treatment was undecided (Figure 3b; Table 3).</w:t>
       </w:r>
     </w:p>
     <w:p>
@@ -958,13 +952,13 @@
         <w:pStyle w:val="BodyText"/>
       </w:pPr>
       <w:r>
-        <w:t>As with the tiller incidence, the tiller severity inc</w:t>
-      </w:r>
-      <w:r>
-        <w:t>reased with the changed inoculation methods with a maximum of 7.6% for the puddled treatment (Figure 2d). In 2016 the N180 treatment was again higher and clearly different from the N60 treatment, with N180 severity being higher (Figure 4d; Table 3). The AW</w:t>
-      </w:r>
-      <w:r>
-        <w:t>D water management, which was lower than the puddled treatment, was also clearly different (Figure 3d; Table 3).</w:t>
+        <w:t>As with the ti</w:t>
+      </w:r>
+      <w:r>
+        <w:t>ller incidence, the tiller severity increased with the changed inoculation methods with a maximum of 7.6% for the puddled treatment (Figure 2d). In 2016 the N180 treatment was again higher and clearly different from the N60 treatment, with N180 severity be</w:t>
+      </w:r>
+      <w:r>
+        <w:t>ing higher (Figure 4d; Table 3). The AWD water management, which was lower than the puddled treatment, was undecided (Figure 3d; Table 3).</w:t>
       </w:r>
     </w:p>
     <w:p>
@@ -972,10 +966,10 @@
         <w:pStyle w:val="BodyText"/>
       </w:pPr>
       <w:r>
-        <w:t>In 2016 the higher N rate, N180, were clearly different, higher, than the control treatments, N60. However the water management treatment was u</w:t>
-      </w:r>
-      <w:r>
-        <w:t>ndecided (Figure 3f, 4b; Table 2).</w:t>
+        <w:t xml:space="preserve">In 2016 the higher N rate, N180, were clearly different, higher, than the control treatments, N60. However the water </w:t>
+      </w:r>
+      <w:r>
+        <w:t>management treatment was undecided (Figure 3f, 4b; Table 2).</w:t>
       </w:r>
     </w:p>
     <w:p>
@@ -1021,7 +1015,22 @@
         <w:t>plot size and increasing inoculum amount applied to a smaller area, the changes made for the 2016 experiment improved the experiment. The sheath blight incidence increased and the variability of sheath blight in the plots decreased (Figure 1a:b, 2c:d, 3a:b</w:t>
       </w:r>
       <w:r>
-        <w:t>, 4c:d). Based on these results, it is suggested that the methods used in the 2016 experiment should be adopted in any further studies of this kind.</w:t>
+        <w:t xml:space="preserve">, 4c:d). The use of differing levels of N did provide information about the effects of N on the disease, but it reduced the power to find the effects of the irrigation. Using a high rate of N, </w:t>
+      </w:r>
+      <w:r>
+        <w:rPr>
+          <w:i/>
+        </w:rPr>
+        <w:t>e.g.</w:t>
+      </w:r>
+      <w:r>
+        <w:t xml:space="preserve"> 180 k/ha, for the entire study would help ensure that enou</w:t>
+      </w:r>
+      <w:r>
+        <w:t>gh disease occurs to be able to detect differences in the irrigation treatments. We would recommend that further future studies should focus only on the effects of AWD on sheath blight to gather data that provide a clear answer, while using the larger plot</w:t>
+      </w:r>
+      <w:r>
+        <w:t xml:space="preserve"> size and inoculation methods used in 2016 that improved the data.</w:t>
       </w:r>
     </w:p>
     <w:p>
@@ -1029,16 +1038,17 @@
         <w:pStyle w:val="BodyText"/>
       </w:pPr>
       <w:r>
-        <w:t>It should be noted that the levels of leaf severity remained low (&lt; 1 %) throughout the growing season in a</w:t>
-      </w:r>
-      <w:r>
-        <w:t>ll treatments for both years. Therefore, the sheath blight disease levels in these studies may be lower than they would be if conducted in the wet season. However, it should be noted that normally it is only practical to implement AWD in the dry season due</w:t>
-      </w:r>
-      <w:r>
-        <w:t xml:space="preserve"> to the inability to completely drain the paddy in the wet season. Still, sheath blight remains an issue in both seasons and the use of AWD would not appear to increase the disease but may be effective in reducing it in some cases because of reduced water </w:t>
-      </w:r>
-      <w:r>
-        <w:t>in the paddy reducing the moisture for the fungus to infect and disperse the infective propagules.</w:t>
+        <w:lastRenderedPageBreak/>
+        <w:t>It should be noted that the levels of leaf severity remained low (&lt; 1 %) throughout the growing season in all treatments for both years. Therefore, the sheath blight disease levels in these</w:t>
+      </w:r>
+      <w:r>
+        <w:t xml:space="preserve"> studies may be lower than they would be if conducted in the wet season. However, it should be noted that normally it is only practical to implement AWD in the dry season due to the inability to completely drain the paddy in the wet season. Still, sheath b</w:t>
+      </w:r>
+      <w:r>
+        <w:t>light remains an issue in both seasons and the use of AWD would not appear to increase the disease but may be effective in reducing it in some cases because of reduced water in the paddy reducing the moisture for the fungus to infect and disperse the infec</w:t>
+      </w:r>
+      <w:r>
+        <w:t>tive propagules.</w:t>
       </w:r>
     </w:p>
     <w:p>
@@ -1046,116 +1056,116 @@
         <w:pStyle w:val="BodyText"/>
       </w:pPr>
       <w:r>
+        <w:t>The rice establishment method is known to affect the spread of sheath blight (Willocquet et al. 2000). Manually transplanted rice has been found to have higher apparent infection rates than direct-seeded rice. Therefore, as manual transpla</w:t>
+      </w:r>
+      <w:r>
+        <w:t>nting becomes less common due to labor and water availability constraints (Toriyama et al. 2005), sheath blight risk may be decreased due to changes in establishment practices. A combination of AWD and direct-seeded rice could be beneficial for both saving</w:t>
+      </w:r>
+      <w:r>
+        <w:t xml:space="preserve"> water and reducing the risk of sheath blight.</w:t>
+      </w:r>
+    </w:p>
+    <w:p>
+      <w:pPr>
+        <w:pStyle w:val="BodyText"/>
+      </w:pPr>
+      <w:r>
+        <w:t xml:space="preserve">Diseases are the only issue that farmers face when growing rice. Recently, Lorica </w:t>
+      </w:r>
+      <w:r>
+        <w:rPr>
+          <w:i/>
+        </w:rPr>
+        <w:t>et al.</w:t>
+      </w:r>
+      <w:r>
+        <w:t xml:space="preserve"> (2020) </w:t>
+      </w:r>
+      <w:r>
+        <w:t xml:space="preserve">have also found that AWD did not affect rodent damage in crops. The findings our research along with those of Lorica </w:t>
+      </w:r>
+      <w:r>
+        <w:rPr>
+          <w:i/>
+        </w:rPr>
+        <w:t>et al.</w:t>
+      </w:r>
+      <w:r>
+        <w:t xml:space="preserve"> (2020) highlight the need for cross-disciplinary research that examines what the effects of new technologies that are being develope</w:t>
+      </w:r>
+      <w:r>
+        <w:t xml:space="preserve">d to adapt to and mitigate climate change on the pests and diseases that occur in rice. Ultimately these findings are useful as IRRI promotes AWD as water-saving technologies because farmers can be assured that the changes will not increase the risks from </w:t>
+      </w:r>
+      <w:r>
+        <w:t>these pests and pathogens.</w:t>
+      </w:r>
+    </w:p>
+    <w:p>
+      <w:pPr>
+        <w:pStyle w:val="BodyText"/>
+      </w:pPr>
+      <w:r>
+        <w:t>Climate change is predicted to decrease sheath blight risk over the longer term (Kim et al. 2015). However, over the next 10 to 20 years the risk is predicted to remain the same as from 2000 to 2010 in research that has been cond</w:t>
+      </w:r>
+      <w:r>
+        <w:t>ucted on the matter to date (Kim et al. 2015). Therefore, it is likely to remain an important disease into the near future with little resistance available in currently available varieties. Given the results of the N treatments showing clear effects, in mo</w:t>
+      </w:r>
+      <w:r>
+        <w:t>st cases increasing the amount and severity of the disease, we would argue that this suggests that there is no reason AWD could not be adopted as we were unable to detect any clear differences due to irrigation management in most of the cases. Therefore, b</w:t>
+      </w:r>
+      <w:r>
+        <w:t>ased on these studies the use of AWD technologies would not appear to be a factor that increases the incidence or severity of rice sheath blight disease and should be adopted given the other benefits that it provides.</w:t>
+      </w:r>
+    </w:p>
+    <w:p>
+      <w:pPr>
+        <w:pStyle w:val="Heading1"/>
+      </w:pPr>
+      <w:bookmarkStart w:id="15" w:name="acknowledgments"/>
+      <w:r>
+        <w:t>Acknowledgments</w:t>
+      </w:r>
+      <w:bookmarkEnd w:id="15"/>
+    </w:p>
+    <w:p>
+      <w:pPr>
+        <w:pStyle w:val="FirstParagraph"/>
+      </w:pPr>
+      <w:r>
+        <w:t>The authors wish to th</w:t>
+      </w:r>
+      <w:r>
+        <w:t xml:space="preserve">ank the IRRI Biometrics group for their input in the design of the experiments and Dr. R. King and Mr. D. Burrell of the University of Southern Queensland Statistical Consulting Unit for their insightful comments on the analysis of this paper. Also thanks </w:t>
+      </w:r>
+      <w:r>
+        <w:t>to Dr. N. Tierney of Monash University for the discussion and ideas on the analysis.</w:t>
+      </w:r>
+    </w:p>
+    <w:p>
+      <w:pPr>
+        <w:pStyle w:val="BodyText"/>
+      </w:pPr>
+      <w:r>
+        <w:t>We would also like to thank Dr. J. Villa, Mr. B. Macasero, Mr. D. Amozola, Mr. P. Escandor and Mr. P. Lapis for their technical support in the field.</w:t>
+      </w:r>
+    </w:p>
+    <w:p>
+      <w:pPr>
+        <w:pStyle w:val="BodyText"/>
+      </w:pPr>
+      <w:r>
+        <w:t>Funding for this rese</w:t>
+      </w:r>
+      <w:r>
+        <w:t>arch was provided through the CGIAR Research Program on rice agri-food systems Global Rice Science Partnership (GRiSP).</w:t>
+      </w:r>
+    </w:p>
+    <w:p>
+      <w:pPr>
+        <w:pStyle w:val="BodyText"/>
+      </w:pPr>
+      <w:r>
         <w:lastRenderedPageBreak/>
-        <w:t>The rice establishment method is known to affect the spread of sheath blight (Willocquet et al. 2000). Manually transplanted rice has been found to have high</w:t>
-      </w:r>
-      <w:r>
-        <w:t>er apparent infection rates than direct-seeded rice. Therefore, as manual transplanting becomes less common due to labor and water availability constraints (Toriyama et al. 2005), sheath blight risk may be decreased due to changes in establishment practice</w:t>
-      </w:r>
-      <w:r>
-        <w:t>s. A combination of AWD and direct-seeded rice could be beneficial for both saving water and reducing the risk of sheath blight.</w:t>
-      </w:r>
-    </w:p>
-    <w:p>
-      <w:pPr>
-        <w:pStyle w:val="BodyText"/>
-      </w:pPr>
-      <w:r>
-        <w:t xml:space="preserve">Diseases are the only issue that farmers face when growing rice. Recently, Lorica </w:t>
-      </w:r>
-      <w:r>
-        <w:rPr>
-          <w:i/>
-        </w:rPr>
-        <w:t>et al.</w:t>
-      </w:r>
-      <w:r>
-        <w:t xml:space="preserve"> (2020) </w:t>
-      </w:r>
-      <w:r>
-        <w:t xml:space="preserve">have also found that AWD did not affect rodent damage in crops. The findings our research along with those of Lorica </w:t>
-      </w:r>
-      <w:r>
-        <w:rPr>
-          <w:i/>
-        </w:rPr>
-        <w:t>et al.</w:t>
-      </w:r>
-      <w:r>
-        <w:t xml:space="preserve"> (2020) highlight the need for cross-disciplinary research that examines what the effects of new technologies that are being develope</w:t>
-      </w:r>
-      <w:r>
-        <w:t xml:space="preserve">d to adapt to and mitigate climate change on the pests and diseases that occur in rice. Ultimately these findings are useful as IRRI promotes AWD as water-saving technologies because farmers can be assured that the changes will not increase the risks from </w:t>
-      </w:r>
-      <w:r>
-        <w:t>these pests and pathogens.</w:t>
-      </w:r>
-    </w:p>
-    <w:p>
-      <w:pPr>
-        <w:pStyle w:val="BodyText"/>
-      </w:pPr>
-      <w:r>
-        <w:t>Climate change is predicted to decrease sheath blight risk over the longer term (Kim et al. 2015). However, over the next 10 to 20 years the risk is predicted to remain the same as from 2000 to 2010 in research that has been cond</w:t>
-      </w:r>
-      <w:r>
-        <w:t>ucted on the matter to date (Kim et al. 2015). Therefore, it is likely to remain an important disease into the near future with little resistance available in currently available varieties. Given the results of the N treatments showing clear effects, in mo</w:t>
-      </w:r>
-      <w:r>
-        <w:t>st cases increasing the amount and severity of the disease, we would argue that this suggests that there is no reason AWD could not be adopted as we were unable to detect any clear differences due to irrigation management in most of the cases. Therefore, b</w:t>
-      </w:r>
-      <w:r>
-        <w:t>ased on these studies the use of AWD technologies would not appear to be a factor that increases the incidence or severity of rice sheath blight disease and should be adopted given the other benefits that it provides.</w:t>
-      </w:r>
-    </w:p>
-    <w:p>
-      <w:pPr>
-        <w:pStyle w:val="Heading1"/>
-      </w:pPr>
-      <w:bookmarkStart w:id="15" w:name="acknowledgments"/>
-      <w:r>
-        <w:t>Acknowledgments</w:t>
-      </w:r>
-      <w:bookmarkEnd w:id="15"/>
-    </w:p>
-    <w:p>
-      <w:pPr>
-        <w:pStyle w:val="FirstParagraph"/>
-      </w:pPr>
-      <w:r>
-        <w:t>The authors wish to th</w:t>
-      </w:r>
-      <w:r>
-        <w:t xml:space="preserve">ank the IRRI Biometrics group for their input in the design of the experiments and Dr. R. King and Mr. D. Burrell of the University of Southern Queensland Statistical Consulting Unit for their insightful comments on the analysis of this paper. Also thanks </w:t>
-      </w:r>
-      <w:r>
-        <w:t>to Dr. N. Tierney of Monash University for the discussion and ideas on the analysis.</w:t>
-      </w:r>
-    </w:p>
-    <w:p>
-      <w:pPr>
-        <w:pStyle w:val="BodyText"/>
-      </w:pPr>
-      <w:r>
-        <w:t>We would also like to thank Dr. J. Villa, Mr. B. Macasero, Mr. D. Amozola, Mr. P. Escandor and Mr. P. Lapis for their technical support in the field.</w:t>
-      </w:r>
-    </w:p>
-    <w:p>
-      <w:pPr>
-        <w:pStyle w:val="BodyText"/>
-      </w:pPr>
-      <w:r>
-        <w:t>Funding for this rese</w:t>
-      </w:r>
-      <w:r>
-        <w:t>arch was provided through the CGIAR Research Program on rice agri-food systems Global Rice Science Partnership (GRiSP).</w:t>
-      </w:r>
-    </w:p>
-    <w:p>
-      <w:pPr>
-        <w:pStyle w:val="BodyText"/>
-      </w:pPr>
-      <w:r>
         <w:t>Lastly, we would like to remember our teammate Michael Noel, an integral part of our plant disease management team at IRRI and who helpe</w:t>
       </w:r>
       <w:r>
@@ -8300,7 +8310,7 @@
         <w:pStyle w:val="FirstParagraph"/>
       </w:pPr>
       <w:r>
-        <w:t>This report was generated on 2020-07-10 18:47:06 using the following computational environment and dependencies:</w:t>
+        <w:t>This report was generated on 2020-07-13 11:33:38 using the following computational environment and dependencies:</w:t>
       </w:r>
     </w:p>
     <w:p>
@@ -8413,7 +8423,7 @@
         <w:rPr>
           <w:rStyle w:val="VerbatimChar"/>
         </w:rPr>
-        <w:t xml:space="preserve">#&gt;  date     2020-07-10                  </w:t>
+        <w:t xml:space="preserve">#&gt;  date     2020-07-13                  </w:t>
       </w:r>
       <w:r>
         <w:br/>
@@ -8774,22 +8784,22 @@
         <w:rPr>
           <w:rStyle w:val="VerbatimChar"/>
         </w:rPr>
-        <w:t>#&gt;  foreign        0.8-80     2020-05-24 [1] CRAN (R 4.0.2)</w:t>
-      </w:r>
-      <w:r>
-        <w:br/>
-      </w:r>
-      <w:r>
-        <w:rPr>
-          <w:rStyle w:val="VerbatimChar"/>
-        </w:rPr>
-        <w:t xml:space="preserve">#&gt;  gdtools     </w:t>
-      </w:r>
-      <w:r>
-        <w:rPr>
-          <w:rStyle w:val="VerbatimChar"/>
-        </w:rPr>
-        <w:t xml:space="preserve">   0.2.2      2020-04-03 [1] CRAN (R 4.0.0)</w:t>
+        <w:t xml:space="preserve">#&gt;  foreign     </w:t>
+      </w:r>
+      <w:r>
+        <w:rPr>
+          <w:rStyle w:val="VerbatimChar"/>
+        </w:rPr>
+        <w:t xml:space="preserve">   0.8-80     2020-05-24 [1] CRAN (R 4.0.2)</w:t>
+      </w:r>
+      <w:r>
+        <w:br/>
+      </w:r>
+      <w:r>
+        <w:rPr>
+          <w:rStyle w:val="VerbatimChar"/>
+        </w:rPr>
+        <w:t>#&gt;  gdtools        0.2.2      2020-04-03 [1] CRAN (R 4.0.0)</w:t>
       </w:r>
       <w:r>
         <w:br/>
@@ -8816,22 +8826,22 @@
         <w:rPr>
           <w:rStyle w:val="VerbatimChar"/>
         </w:rPr>
-        <w:t>#&gt;  ggpubr       * 0.4.0      2020-06-27 [1] CRAN (R 4.0.2)</w:t>
-      </w:r>
-      <w:r>
-        <w:br/>
-      </w:r>
-      <w:r>
-        <w:rPr>
-          <w:rStyle w:val="VerbatimChar"/>
-        </w:rPr>
-        <w:t>#&gt;  ggridges       0.5.2      20</w:t>
-      </w:r>
-      <w:r>
-        <w:rPr>
-          <w:rStyle w:val="VerbatimChar"/>
-        </w:rPr>
-        <w:t>20-01-12 [1] CRAN (R 4.0.0)</w:t>
+        <w:t>#&gt;  ggpubr       * 0.4.0      20</w:t>
+      </w:r>
+      <w:r>
+        <w:rPr>
+          <w:rStyle w:val="VerbatimChar"/>
+        </w:rPr>
+        <w:t>20-06-27 [1] CRAN (R 4.0.2)</w:t>
+      </w:r>
+      <w:r>
+        <w:br/>
+      </w:r>
+      <w:r>
+        <w:rPr>
+          <w:rStyle w:val="VerbatimChar"/>
+        </w:rPr>
+        <w:t>#&gt;  ggridges       0.5.2      2020-01-12 [1] CRAN (R 4.0.0)</w:t>
       </w:r>
       <w:r>
         <w:br/>
@@ -8858,16 +8868,7 @@
         <w:rPr>
           <w:rStyle w:val="VerbatimChar"/>
         </w:rPr>
-        <w:t>#&gt;  gridExtra    * 2.3        2017-09-09 [1] CRAN (R 4.0.0)</w:t>
-      </w:r>
-      <w:r>
-        <w:br/>
-      </w:r>
-      <w:r>
-        <w:rPr>
-          <w:rStyle w:val="VerbatimChar"/>
-        </w:rPr>
-        <w:t>#&gt;  gtable         0.3.0      2019-03-25 [1] CRA</w:t>
+        <w:t>#&gt;  gridExtra    * 2.3        2017-09-09 [1] CRA</w:t>
       </w:r>
       <w:r>
         <w:rPr>
@@ -8882,6 +8883,15 @@
         <w:rPr>
           <w:rStyle w:val="VerbatimChar"/>
         </w:rPr>
+        <w:t>#&gt;  gtable         0.3.0      2019-03-25 [1] CRAN (R 4.0.0)</w:t>
+      </w:r>
+      <w:r>
+        <w:br/>
+      </w:r>
+      <w:r>
+        <w:rPr>
+          <w:rStyle w:val="VerbatimChar"/>
+        </w:rPr>
         <w:t>#&gt;  gtools         3.8.2      2020-03-31 [1] CRAN (R 4.0.0)</w:t>
       </w:r>
       <w:r>
@@ -8909,22 +8919,22 @@
         <w:rPr>
           <w:rStyle w:val="VerbatimChar"/>
         </w:rPr>
-        <w:t>#&gt;  highr          0.8        2019-03-20 [1] CRAN (R 4.0.0)</w:t>
-      </w:r>
-      <w:r>
-        <w:br/>
-      </w:r>
-      <w:r>
-        <w:rPr>
-          <w:rStyle w:val="VerbatimChar"/>
-        </w:rPr>
         <w:t xml:space="preserve">#&gt;  </w:t>
       </w:r>
       <w:r>
         <w:rPr>
           <w:rStyle w:val="VerbatimChar"/>
         </w:rPr>
-        <w:t>hms            0.5.3      2020-01-08 [1] CRAN (R 4.0.0)</w:t>
+        <w:t>highr          0.8        2019-03-20 [1] CRAN (R 4.0.0)</w:t>
+      </w:r>
+      <w:r>
+        <w:br/>
+      </w:r>
+      <w:r>
+        <w:rPr>
+          <w:rStyle w:val="VerbatimChar"/>
+        </w:rPr>
+        <w:t>#&gt;  hms            0.5.3      2020-01-08 [1] CRAN (R 4.0.0)</w:t>
       </w:r>
       <w:r>
         <w:br/>
@@ -8951,22 +8961,22 @@
         <w:rPr>
           <w:rStyle w:val="VerbatimChar"/>
         </w:rPr>
-        <w:t>#&gt;  httpuv         1.5.4      2020-06-06 [1] CRAN (R 4.0.0)</w:t>
-      </w:r>
-      <w:r>
-        <w:br/>
-      </w:r>
-      <w:r>
-        <w:rPr>
-          <w:rStyle w:val="VerbatimChar"/>
-        </w:rPr>
-        <w:t>#&gt;  igraph         1</w:t>
-      </w:r>
-      <w:r>
-        <w:rPr>
-          <w:rStyle w:val="VerbatimChar"/>
-        </w:rPr>
-        <w:t>.2.5      2020-03-19 [1] CRAN (R 4.0.0)</w:t>
+        <w:t>#&gt;  httpuv         1</w:t>
+      </w:r>
+      <w:r>
+        <w:rPr>
+          <w:rStyle w:val="VerbatimChar"/>
+        </w:rPr>
+        <w:t>.5.4      2020-06-06 [1] CRAN (R 4.0.0)</w:t>
+      </w:r>
+      <w:r>
+        <w:br/>
+      </w:r>
+      <w:r>
+        <w:rPr>
+          <w:rStyle w:val="VerbatimChar"/>
+        </w:rPr>
+        <w:t>#&gt;  igraph         1.2.5      2020-03-19 [1] CRAN (R 4.0.0)</w:t>
       </w:r>
       <w:r>
         <w:br/>
@@ -8993,22 +9003,22 @@
         <w:rPr>
           <w:rStyle w:val="VerbatimChar"/>
         </w:rPr>
-        <w:t>#&gt;  jsonlite       1.7.0      2020-06-25 [1] CRAN (R 4.0.0)</w:t>
-      </w:r>
-      <w:r>
-        <w:br/>
-      </w:r>
-      <w:r>
-        <w:rPr>
-          <w:rStyle w:val="VerbatimChar"/>
-        </w:rPr>
-        <w:t>#&gt;  knitr        * 1.29       2020-0</w:t>
-      </w:r>
-      <w:r>
-        <w:rPr>
-          <w:rStyle w:val="VerbatimChar"/>
-        </w:rPr>
-        <w:t>6-23 [1] CRAN (R 4.0.0)</w:t>
+        <w:t>#&gt;  jsonlite       1.7.0      2020-0</w:t>
+      </w:r>
+      <w:r>
+        <w:rPr>
+          <w:rStyle w:val="VerbatimChar"/>
+        </w:rPr>
+        <w:t>6-25 [1] CRAN (R 4.0.0)</w:t>
+      </w:r>
+      <w:r>
+        <w:br/>
+      </w:r>
+      <w:r>
+        <w:rPr>
+          <w:rStyle w:val="VerbatimChar"/>
+        </w:rPr>
+        <w:t>#&gt;  knitr        * 1.29       2020-06-23 [1] CRAN (R 4.0.0)</w:t>
       </w:r>
       <w:r>
         <w:br/>
@@ -9035,22 +9045,22 @@
         <w:rPr>
           <w:rStyle w:val="VerbatimChar"/>
         </w:rPr>
-        <w:t>#&gt;  lattice        0.20-41    2020-04-02 [1] CRAN (R 4.0.2)</w:t>
-      </w:r>
-      <w:r>
-        <w:br/>
-      </w:r>
-      <w:r>
-        <w:rPr>
-          <w:rStyle w:val="VerbatimChar"/>
-        </w:rPr>
-        <w:t>#&gt;  lifecycle      0.2.0      2020-03-06 [1] CRAN (R</w:t>
-      </w:r>
-      <w:r>
-        <w:rPr>
-          <w:rStyle w:val="VerbatimChar"/>
-        </w:rPr>
-        <w:t xml:space="preserve"> 4.0.0)</w:t>
+        <w:t>#&gt;  lattice        0.20-41    2020-04-02 [1] CRAN (R</w:t>
+      </w:r>
+      <w:r>
+        <w:rPr>
+          <w:rStyle w:val="VerbatimChar"/>
+        </w:rPr>
+        <w:t xml:space="preserve"> 4.0.2)</w:t>
+      </w:r>
+      <w:r>
+        <w:br/>
+      </w:r>
+      <w:r>
+        <w:rPr>
+          <w:rStyle w:val="VerbatimChar"/>
+        </w:rPr>
+        <w:t>#&gt;  lifecycle      0.2.0      2020-03-06 [1] CRAN (R 4.0.0)</w:t>
       </w:r>
       <w:r>
         <w:br/>
@@ -9086,22 +9096,22 @@
         <w:rPr>
           <w:rStyle w:val="VerbatimChar"/>
         </w:rPr>
-        <w:t>#&gt;  markdown       1.1        2019-08-07 [1] CRAN (R 4.0.0)</w:t>
-      </w:r>
-      <w:r>
-        <w:br/>
-      </w:r>
-      <w:r>
-        <w:rPr>
-          <w:rStyle w:val="VerbatimChar"/>
-        </w:rPr>
-        <w:t>#&gt;  MASS</w:t>
-      </w:r>
-      <w:r>
-        <w:rPr>
-          <w:rStyle w:val="VerbatimChar"/>
-        </w:rPr>
-        <w:t xml:space="preserve">           7.3-51.6   2020-04-26 [1] CRAN (R 4.0.2)</w:t>
+        <w:t>#&gt;  mark</w:t>
+      </w:r>
+      <w:r>
+        <w:rPr>
+          <w:rStyle w:val="VerbatimChar"/>
+        </w:rPr>
+        <w:t>down       1.1        2019-08-07 [1] CRAN (R 4.0.0)</w:t>
+      </w:r>
+      <w:r>
+        <w:br/>
+      </w:r>
+      <w:r>
+        <w:rPr>
+          <w:rStyle w:val="VerbatimChar"/>
+        </w:rPr>
+        <w:t>#&gt;  MASS           7.3-51.6   2020-04-26 [1] CRAN (R 4.0.2)</w:t>
       </w:r>
       <w:r>
         <w:br/>
@@ -9128,22 +9138,22 @@
         <w:rPr>
           <w:rStyle w:val="VerbatimChar"/>
         </w:rPr>
-        <w:t>#&gt;  mime           0.9        2020-02-04 [1] CRAN (R 4.0.0)</w:t>
-      </w:r>
-      <w:r>
-        <w:br/>
-      </w:r>
-      <w:r>
-        <w:rPr>
-          <w:rStyle w:val="VerbatimChar"/>
-        </w:rPr>
-        <w:t>#&gt;  miniUI         0.1.1</w:t>
-      </w:r>
-      <w:r>
-        <w:rPr>
-          <w:rStyle w:val="VerbatimChar"/>
-        </w:rPr>
-        <w:t>.1    2018-05-18 [1] CRAN (R 4.0.0)</w:t>
+        <w:t xml:space="preserve">#&gt;  mime           0.9  </w:t>
+      </w:r>
+      <w:r>
+        <w:rPr>
+          <w:rStyle w:val="VerbatimChar"/>
+        </w:rPr>
+        <w:t xml:space="preserve">      2020-02-04 [1] CRAN (R 4.0.0)</w:t>
+      </w:r>
+      <w:r>
+        <w:br/>
+      </w:r>
+      <w:r>
+        <w:rPr>
+          <w:rStyle w:val="VerbatimChar"/>
+        </w:rPr>
+        <w:t>#&gt;  miniUI         0.1.1.1    2018-05-18 [1] CRAN (R 4.0.0)</w:t>
       </w:r>
       <w:r>
         <w:br/>
@@ -9170,22 +9180,22 @@
         <w:rPr>
           <w:rStyle w:val="VerbatimChar"/>
         </w:rPr>
-        <w:t>#&gt;  nlme           3.1-148    2020-05-24 [1] CRAN (R 4.0.2)</w:t>
-      </w:r>
-      <w:r>
-        <w:br/>
-      </w:r>
-      <w:r>
-        <w:rPr>
-          <w:rStyle w:val="VerbatimChar"/>
-        </w:rPr>
-        <w:t>#&gt;  nloptr         1.2.2.2    2020-07-02</w:t>
-      </w:r>
-      <w:r>
-        <w:rPr>
-          <w:rStyle w:val="VerbatimChar"/>
-        </w:rPr>
-        <w:t xml:space="preserve"> [1] CRAN (R 4.0.0)</w:t>
+        <w:t>#&gt;  nlme           3.1-148    2020-05-24</w:t>
+      </w:r>
+      <w:r>
+        <w:rPr>
+          <w:rStyle w:val="VerbatimChar"/>
+        </w:rPr>
+        <w:t xml:space="preserve"> [1] CRAN (R 4.0.2)</w:t>
+      </w:r>
+      <w:r>
+        <w:br/>
+      </w:r>
+      <w:r>
+        <w:rPr>
+          <w:rStyle w:val="VerbatimChar"/>
+        </w:rPr>
+        <w:t>#&gt;  nloptr         1.2.2.2    2020-07-02 [1] CRAN (R 4.0.0)</w:t>
       </w:r>
       <w:r>
         <w:br/>
@@ -9212,22 +9222,22 @@
         <w:rPr>
           <w:rStyle w:val="VerbatimChar"/>
         </w:rPr>
-        <w:t>#&gt;  pillar         1.4.5      2020-07-09 [1] CRAN (R 4.0.2)</w:t>
-      </w:r>
-      <w:r>
-        <w:br/>
-      </w:r>
-      <w:r>
-        <w:rPr>
-          <w:rStyle w:val="VerbatimChar"/>
-        </w:rPr>
-        <w:t>#&gt;  pkgbuild       1.0.8      2020-05-07 [1] CRAN (R 4.0</w:t>
-      </w:r>
-      <w:r>
-        <w:rPr>
-          <w:rStyle w:val="VerbatimChar"/>
-        </w:rPr>
-        <w:t>.0)</w:t>
+        <w:t>#&gt;  pillar         1.4.6      2020-07-10 [1] CRAN (R 4.0</w:t>
+      </w:r>
+      <w:r>
+        <w:rPr>
+          <w:rStyle w:val="VerbatimChar"/>
+        </w:rPr>
+        <w:t>.2)</w:t>
+      </w:r>
+      <w:r>
+        <w:br/>
+      </w:r>
+      <w:r>
+        <w:rPr>
+          <w:rStyle w:val="VerbatimChar"/>
+        </w:rPr>
+        <w:t>#&gt;  pkgbuild       1.0.8      2020-05-07 [1] CRAN (R 4.0.0)</w:t>
       </w:r>
       <w:r>
         <w:br/>
@@ -9291,22 +9301,22 @@
         <w:rPr>
           <w:rStyle w:val="VerbatimChar"/>
         </w:rPr>
-        <w:t>#&gt;  purrr          0.3.4      2020-04-17 [1] CRAN (R 4.0.0)</w:t>
-      </w:r>
-      <w:r>
-        <w:br/>
-      </w:r>
-      <w:r>
-        <w:rPr>
-          <w:rStyle w:val="VerbatimChar"/>
-        </w:rPr>
-        <w:t xml:space="preserve">#&gt;  R6          </w:t>
-      </w:r>
-      <w:r>
-        <w:rPr>
-          <w:rStyle w:val="VerbatimChar"/>
-        </w:rPr>
-        <w:t xml:space="preserve">   2.4.1      2019-11-12 [1] CRAN (R 4.0.0)</w:t>
+        <w:t xml:space="preserve">#&gt;  purrr       </w:t>
+      </w:r>
+      <w:r>
+        <w:rPr>
+          <w:rStyle w:val="VerbatimChar"/>
+        </w:rPr>
+        <w:t xml:space="preserve">   0.3.4      2020-04-17 [1] CRAN (R 4.0.0)</w:t>
+      </w:r>
+      <w:r>
+        <w:br/>
+      </w:r>
+      <w:r>
+        <w:rPr>
+          <w:rStyle w:val="VerbatimChar"/>
+        </w:rPr>
+        <w:t>#&gt;  R6             2.4.1      2019-11-12 [1] CRAN (R 4.0.0)</w:t>
       </w:r>
       <w:r>
         <w:br/>
@@ -9333,22 +9343,22 @@
         <w:rPr>
           <w:rStyle w:val="VerbatimChar"/>
         </w:rPr>
-        <w:t>#&gt;  readxl         1.3.1      2019-03-13 [1] CRAN (R 4.0.0)</w:t>
-      </w:r>
-      <w:r>
-        <w:br/>
-      </w:r>
-      <w:r>
-        <w:rPr>
-          <w:rStyle w:val="VerbatimChar"/>
-        </w:rPr>
-        <w:t>#&gt;  reshape2       1.4.4      20</w:t>
-      </w:r>
-      <w:r>
-        <w:rPr>
-          <w:rStyle w:val="VerbatimChar"/>
-        </w:rPr>
-        <w:t>20-04-09 [1] CRAN (R 4.0.0)</w:t>
+        <w:t>#&gt;  readxl         1.3.1      20</w:t>
+      </w:r>
+      <w:r>
+        <w:rPr>
+          <w:rStyle w:val="VerbatimChar"/>
+        </w:rPr>
+        <w:t>19-03-13 [1] CRAN (R 4.0.0)</w:t>
+      </w:r>
+      <w:r>
+        <w:br/>
+      </w:r>
+      <w:r>
+        <w:rPr>
+          <w:rStyle w:val="VerbatimChar"/>
+        </w:rPr>
+        <w:t>#&gt;  reshape2       1.4.4      2020-04-09 [1] CRAN (R 4.0.0)</w:t>
       </w:r>
       <w:r>
         <w:br/>
@@ -9375,22 +9385,22 @@
         <w:rPr>
           <w:rStyle w:val="VerbatimChar"/>
         </w:rPr>
-        <w:t>#&gt;  rlang          0.4.6      2020-05-02 [1] CRAN (R 4.0.0)</w:t>
-      </w:r>
-      <w:r>
-        <w:br/>
-      </w:r>
-      <w:r>
-        <w:rPr>
-          <w:rStyle w:val="VerbatimChar"/>
-        </w:rPr>
-        <w:t>#&gt;  rmarkdown      2.3        2020-06-18 [1] CRA</w:t>
-      </w:r>
-      <w:r>
-        <w:rPr>
-          <w:rStyle w:val="VerbatimChar"/>
-        </w:rPr>
-        <w:t>N (R 4.0.0)</w:t>
+        <w:t>#&gt;  rlang          0.4.7      2020-07-09 [1] CRA</w:t>
+      </w:r>
+      <w:r>
+        <w:rPr>
+          <w:rStyle w:val="VerbatimChar"/>
+        </w:rPr>
+        <w:t>N (R 4.0.2)</w:t>
+      </w:r>
+      <w:r>
+        <w:br/>
+      </w:r>
+      <w:r>
+        <w:rPr>
+          <w:rStyle w:val="VerbatimChar"/>
+        </w:rPr>
+        <w:t>#&gt;  rmarkdown      2.3        2020-06-18 [1] CRAN (R 4.0.0)</w:t>
       </w:r>
       <w:r>
         <w:br/>
@@ -9426,22 +9436,22 @@
         <w:rPr>
           <w:rStyle w:val="VerbatimChar"/>
         </w:rPr>
-        <w:t>#&gt;  rstanarm       2.19.3     2020-02-11 [1] CRAN (R 4.0.0)</w:t>
-      </w:r>
-      <w:r>
-        <w:br/>
-      </w:r>
-      <w:r>
-        <w:rPr>
-          <w:rStyle w:val="VerbatimChar"/>
-        </w:rPr>
         <w:t xml:space="preserve">#&gt;  </w:t>
       </w:r>
       <w:r>
         <w:rPr>
           <w:rStyle w:val="VerbatimChar"/>
         </w:rPr>
-        <w:t>rstantools     2.1.1      2020-07-06 [1] CRAN (R 4.0.2)</w:t>
+        <w:t>rstanarm       2.19.3     2020-02-11 [1] CRAN (R 4.0.0)</w:t>
+      </w:r>
+      <w:r>
+        <w:br/>
+      </w:r>
+      <w:r>
+        <w:rPr>
+          <w:rStyle w:val="VerbatimChar"/>
+        </w:rPr>
+        <w:t>#&gt;  rstantools     2.1.1      2020-07-06 [1] CRAN (R 4.0.2)</w:t>
       </w:r>
       <w:r>
         <w:br/>
@@ -9468,22 +9478,22 @@
         <w:rPr>
           <w:rStyle w:val="VerbatimChar"/>
         </w:rPr>
-        <w:t>#&gt;  sessioninfo    1.1.1      2018-11-05 [1] CRAN (R 4.0.0)</w:t>
-      </w:r>
-      <w:r>
-        <w:br/>
-      </w:r>
-      <w:r>
-        <w:rPr>
-          <w:rStyle w:val="VerbatimChar"/>
-        </w:rPr>
-        <w:t>#&gt;  shiny          1</w:t>
-      </w:r>
-      <w:r>
-        <w:rPr>
-          <w:rStyle w:val="VerbatimChar"/>
-        </w:rPr>
-        <w:t>.5.0      2020-06-23 [1] CRAN (R 4.0.0)</w:t>
+        <w:t>#&gt;  sessioninfo    1</w:t>
+      </w:r>
+      <w:r>
+        <w:rPr>
+          <w:rStyle w:val="VerbatimChar"/>
+        </w:rPr>
+        <w:t>.1.1      2018-11-05 [1] CRAN (R 4.0.0)</w:t>
+      </w:r>
+      <w:r>
+        <w:br/>
+      </w:r>
+      <w:r>
+        <w:rPr>
+          <w:rStyle w:val="VerbatimChar"/>
+        </w:rPr>
+        <w:t>#&gt;  shiny          1.5.0      2020-06-23 [1] CRAN (R 4.0.0)</w:t>
       </w:r>
       <w:r>
         <w:br/>
@@ -9510,22 +9520,22 @@
         <w:rPr>
           <w:rStyle w:val="VerbatimChar"/>
         </w:rPr>
-        <w:t>#&gt;  shinythemes    1.1.2      2018-11-06 [1] CRAN (R 4.0.0)</w:t>
-      </w:r>
-      <w:r>
-        <w:br/>
-      </w:r>
-      <w:r>
-        <w:rPr>
-          <w:rStyle w:val="VerbatimChar"/>
-        </w:rPr>
-        <w:t>#&gt;  StanHeaders    2.21.0-5   2020-0</w:t>
-      </w:r>
-      <w:r>
-        <w:rPr>
-          <w:rStyle w:val="VerbatimChar"/>
-        </w:rPr>
-        <w:t>6-09 [1] CRAN (R 4.0.0)</w:t>
+        <w:t>#&gt;  shinythemes    1.1.2      2018-1</w:t>
+      </w:r>
+      <w:r>
+        <w:rPr>
+          <w:rStyle w:val="VerbatimChar"/>
+        </w:rPr>
+        <w:t>1-06 [1] CRAN (R 4.0.0)</w:t>
+      </w:r>
+      <w:r>
+        <w:br/>
+      </w:r>
+      <w:r>
+        <w:rPr>
+          <w:rStyle w:val="VerbatimChar"/>
+        </w:rPr>
+        <w:t>#&gt;  StanHeaders    2.21.0-5   2020-06-09 [1] CRAN (R 4.0.0)</w:t>
       </w:r>
       <w:r>
         <w:br/>
@@ -9552,16 +9562,7 @@
         <w:rPr>
           <w:rStyle w:val="VerbatimChar"/>
         </w:rPr>
-        <w:t>#&gt;  stringr        1.4.0      2019-02-10 [1] CRAN (R 4.0.0)</w:t>
-      </w:r>
-      <w:r>
-        <w:br/>
-      </w:r>
-      <w:r>
-        <w:rPr>
-          <w:rStyle w:val="VerbatimChar"/>
-        </w:rPr>
-        <w:t>#&gt;  survival       3.2-3      2020-06-13 [1] CRAN (R</w:t>
+        <w:t>#&gt;  stringr        1.4.0      2019-02-10 [1] CRAN (R</w:t>
       </w:r>
       <w:r>
         <w:rPr>
@@ -9576,6 +9577,15 @@
         <w:rPr>
           <w:rStyle w:val="VerbatimChar"/>
         </w:rPr>
+        <w:t>#&gt;  survival       3.2-3      2020-06-13 [1] CRAN (R 4.0.0)</w:t>
+      </w:r>
+      <w:r>
+        <w:br/>
+      </w:r>
+      <w:r>
+        <w:rPr>
+          <w:rStyle w:val="VerbatimChar"/>
+        </w:rPr>
         <w:t>#&gt;  systemfonts    0.2.3      2020-06-09 [1] CRAN (R 4.0.0)</w:t>
       </w:r>
       <w:r>
@@ -9594,16 +9604,7 @@
         <w:rPr>
           <w:rStyle w:val="VerbatimChar"/>
         </w:rPr>
-        <w:t>#&gt;  tibble         3.0.2      2020-07-07 [1] CRAN (R 4.0.0)</w:t>
-      </w:r>
-      <w:r>
-        <w:br/>
-      </w:r>
-      <w:r>
-        <w:rPr>
-          <w:rStyle w:val="VerbatimChar"/>
-        </w:rPr>
-        <w:t>#&gt;  tidyr          1.1.0      2020-05-20 [1] CRAN (R 4.0.0)</w:t>
+        <w:t>#&gt;  tibble         3.0.3      2020-07-10 [1] CRAN (R 4.0.2)</w:t>
       </w:r>
       <w:r>
         <w:br/>
@@ -9618,7 +9619,16 @@
         <w:rPr>
           <w:rStyle w:val="VerbatimChar"/>
         </w:rPr>
-        <w:t>select     1.1.0      2020-05-11 [1] CRAN (R 4.0.0)</w:t>
+        <w:t>r          1.1.0      2020-05-20 [1] CRAN (R 4.0.0)</w:t>
+      </w:r>
+      <w:r>
+        <w:br/>
+      </w:r>
+      <w:r>
+        <w:rPr>
+          <w:rStyle w:val="VerbatimChar"/>
+        </w:rPr>
+        <w:t>#&gt;  tidyselect     1.1.0      2020-05-11 [1] CRAN (R 4.0.0)</w:t>
       </w:r>
       <w:r>
         <w:br/>
@@ -9645,22 +9655,22 @@
         <w:rPr>
           <w:rStyle w:val="VerbatimChar"/>
         </w:rPr>
-        <w:t>#&gt;  vctrs          0.3.1      2020-06-05 [1] CRAN (R 4.0.0)</w:t>
-      </w:r>
-      <w:r>
-        <w:br/>
-      </w:r>
-      <w:r>
-        <w:rPr>
-          <w:rStyle w:val="VerbatimChar"/>
-        </w:rPr>
-        <w:t>#&gt;  withr          2.2.0</w:t>
-      </w:r>
-      <w:r>
-        <w:rPr>
-          <w:rStyle w:val="VerbatimChar"/>
-        </w:rPr>
-        <w:t xml:space="preserve">      2020-04-20 [1] CRAN (R 4.0.0)</w:t>
+        <w:t>#&gt;  vctrs          0.3.1</w:t>
+      </w:r>
+      <w:r>
+        <w:rPr>
+          <w:rStyle w:val="VerbatimChar"/>
+        </w:rPr>
+        <w:t xml:space="preserve">      2020-06-05 [1] CRAN (R 4.0.0)</w:t>
+      </w:r>
+      <w:r>
+        <w:br/>
+      </w:r>
+      <w:r>
+        <w:rPr>
+          <w:rStyle w:val="VerbatimChar"/>
+        </w:rPr>
+        <w:t>#&gt;  withr          2.2.0      2020-04-20 [1] CRAN (R 4.0.0)</w:t>
       </w:r>
       <w:r>
         <w:br/>
@@ -9687,16 +9697,7 @@
         <w:rPr>
           <w:rStyle w:val="VerbatimChar"/>
         </w:rPr>
-        <w:t>#&gt;  xtable         1.8-4      2019-04-21 [1] CRAN (R 4.0.0)</w:t>
-      </w:r>
-      <w:r>
-        <w:br/>
-      </w:r>
-      <w:r>
-        <w:rPr>
-          <w:rStyle w:val="VerbatimChar"/>
-        </w:rPr>
-        <w:t>#&gt;  xts            0.12-0     2020-01-19</w:t>
+        <w:t>#&gt;  xtable         1.8-4      2019-04-21</w:t>
       </w:r>
       <w:r>
         <w:rPr>
@@ -9711,6 +9712,15 @@
         <w:rPr>
           <w:rStyle w:val="VerbatimChar"/>
         </w:rPr>
+        <w:t>#&gt;  xts            0.12-0     2020-01-19 [1] CRAN (R 4.0.0)</w:t>
+      </w:r>
+      <w:r>
+        <w:br/>
+      </w:r>
+      <w:r>
+        <w:rPr>
+          <w:rStyle w:val="VerbatimChar"/>
+        </w:rPr>
         <w:t>#&gt;  yaml           2.2.1      2020-02-01 [1] CRAN (R 4.0.0)</w:t>
       </w:r>
       <w:r>
@@ -9729,7 +9739,13 @@
         <w:rPr>
           <w:rStyle w:val="VerbatimChar"/>
         </w:rPr>
-        <w:t>#&gt;  zoo            1.8-8      2020-05-02 [1] CRAN (R 4.0.0)</w:t>
+        <w:t>#&gt;  zoo            1.8-8      2020-05-02 [1] CRAN (R 4.0</w:t>
+      </w:r>
+      <w:r>
+        <w:rPr>
+          <w:rStyle w:val="VerbatimChar"/>
+        </w:rPr>
+        <w:t>.0)</w:t>
       </w:r>
       <w:r>
         <w:br/>
@@ -9747,13 +9763,7 @@
         <w:rPr>
           <w:rStyle w:val="VerbatimChar"/>
         </w:rPr>
-        <w:t>#&gt; [1] /Library/Frameworks/R.framework/Versions/4.0/</w:t>
-      </w:r>
-      <w:r>
-        <w:rPr>
-          <w:rStyle w:val="VerbatimChar"/>
-        </w:rPr>
-        <w:t>Resources/library</w:t>
+        <w:t>#&gt; [1] /Library/Frameworks/R.framework/Versions/4.0/Resources/library</w:t>
       </w:r>
     </w:p>
     <w:p>
@@ -9791,7 +9801,7 @@
         <w:rPr>
           <w:rStyle w:val="VerbatimChar"/>
         </w:rPr>
-        <w:t>#&gt; Head:     [833f18b] 2020-07-10: Grammar corrections and other edits for flow</w:t>
+        <w:t>#&gt; Head:     [9f520f2] 2020-07-13: correct a stupid copy/pasta error</w:t>
       </w:r>
     </w:p>
     <w:sectPr>
@@ -10223,7 +10233,7 @@
   <w:abstractNum w:abstractNumId="12" w15:restartNumberingAfterBreak="0">
     <w:nsid w:val="2C1AE401"/>
     <w:multiLevelType w:val="multilevel"/>
-    <w:tmpl w:val="F084793E"/>
+    <w:tmpl w:val="63A2C1F2"/>
     <w:lvl w:ilvl="0">
       <w:numFmt w:val="bullet"/>
       <w:lvlText w:val=" "/>
@@ -11600,17 +11610,6 @@
     </w:rPr>
     <w:tblPr/>
   </w:style>
-  <w:style w:type="paragraph" w:styleId="Revision">
-    <w:name w:val="Revision"/>
-    <w:hidden/>
-    <w:semiHidden/>
-    <w:rsid w:val="005E6865"/>
-    <w:rPr>
-      <w:sz w:val="24"/>
-      <w:szCs w:val="24"/>
-      <w:lang w:val="en-US"/>
-    </w:rPr>
-  </w:style>
 </w:styles>
 </file>
 

</xml_diff>

<commit_message>
Edits for clarity based on Ole's comments and add conclusion section
</commit_message>
<xml_diff>
--- a/analysis/paper/paper.docx
+++ b/analysis/paper/paper.docx
@@ -3259,7 +3259,7 @@
         <w:pStyle w:val="BodyText"/>
       </w:pPr>
       <w:r>
-        <w:t xml:space="preserve">By increasing the plot size and increasing inoculum amount applied to a smaller area, the changes made for the 2016 experiment improved the experiment by decreasing the variability in the results leading to more clear differences in the observations.</w:t>
+        <w:t xml:space="preserve">By increasing the plot size and increasing inoculum amount applied to a smaller area, the changes made for the 2016 experiment improved the experiment by decreasing the variability in the data collected.</w:t>
       </w:r>
       <w:r>
         <w:t xml:space="preserve"> </w:t>
@@ -3299,39 +3299,6 @@
       </w:r>
       <w:r>
         <w:t xml:space="preserve">c:d).</w:t>
-      </w:r>
-      <w:r>
-        <w:t xml:space="preserve"> </w:t>
-      </w:r>
-      <w:r>
-        <w:t xml:space="preserve">The use of different levels of N did provide information about the effects of N on the disease, but it reduced the statistical power to find the effects of the irrigation.</w:t>
-      </w:r>
-      <w:r>
-        <w:t xml:space="preserve"> </w:t>
-      </w:r>
-      <w:r>
-        <w:t xml:space="preserve">Using a high rate of N,</w:t>
-      </w:r>
-      <w:r>
-        <w:t xml:space="preserve"> </w:t>
-      </w:r>
-      <w:r>
-        <w:rPr>
-          <w:i/>
-        </w:rPr>
-        <w:t xml:space="preserve">e.g.</w:t>
-      </w:r>
-      <w:r>
-        <w:t xml:space="preserve"> </w:t>
-      </w:r>
-      <w:r>
-        <w:t xml:space="preserve">180 k/ha, for the entire study would help ensure that enough disease occurs to be able to detect differences in the irrigation treatments.</w:t>
-      </w:r>
-      <w:r>
-        <w:t xml:space="preserve"> </w:t>
-      </w:r>
-      <w:r>
-        <w:t xml:space="preserve">We would recommend that further future studies should focus only on the effects of AWD on sheath blight to gather data that provide a clear answer, while using the larger plot size and inoculation methods used in 2016 that improved the data.</w:t>
       </w:r>
     </w:p>
     <w:p>
@@ -3339,25 +3306,13 @@
         <w:pStyle w:val="BodyText"/>
       </w:pPr>
       <w:r>
-        <w:t xml:space="preserve">It should be noted that the levels of leaf severity remained low (&lt; 1%) throughout the growing season in all treatments for both years.</w:t>
-      </w:r>
-      <w:r>
-        <w:t xml:space="preserve"> </w:t>
-      </w:r>
-      <w:r>
-        <w:t xml:space="preserve">Therefore, the sheath blight disease levels in these studies may be lower than they would be if conducted in the wet season.</w:t>
-      </w:r>
-      <w:r>
-        <w:t xml:space="preserve"> </w:t>
-      </w:r>
-      <w:r>
-        <w:t xml:space="preserve">However, it should be noted that often it is only practical to implement AWD in the dry season due to the inability to completely drain the paddy fields in the wet season</w:t>
-      </w:r>
-      <w:r>
-        <w:t xml:space="preserve"> </w:t>
-      </w:r>
-      <w:r>
-        <w:t xml:space="preserve">(Sriphirom et al. 2019; Sander et al. 2017, 2020)</w:t>
+        <w:t xml:space="preserve">While the use of different levels of N did provide information about the effects of N on the disease, it reduced the statistical power to find the effects of the irrigation</w:t>
+      </w:r>
+      <w:r>
+        <w:t xml:space="preserve"> </w:t>
+      </w:r>
+      <w:r>
+        <w:t xml:space="preserve">(Bradley and Russell 1998)</w:t>
       </w:r>
       <w:r>
         <w:t xml:space="preserve">.</w:t>
@@ -3366,7 +3321,22 @@
         <w:t xml:space="preserve"> </w:t>
       </w:r>
       <w:r>
-        <w:t xml:space="preserve">Still, sheath blight remains an issue in both seasons and the use of AWD would not appear to increase the disease but may be effective in reducing it in some cases because of reduced water in the paddy field reducing the moisture for the fungus to infect and disperse the infective propagules.</w:t>
+        <w:t xml:space="preserve">Using a high rate of N,</w:t>
+      </w:r>
+      <w:r>
+        <w:t xml:space="preserve"> </w:t>
+      </w:r>
+      <w:r>
+        <w:rPr>
+          <w:i/>
+        </w:rPr>
+        <w:t xml:space="preserve">e.g.</w:t>
+      </w:r>
+      <w:r>
+        <w:t xml:space="preserve"> </w:t>
+      </w:r>
+      <w:r>
+        <w:t xml:space="preserve">180 k/ha, for the entire study would help ensure that enough disease occurs to be able to detect differences in the irrigation treatments with a more simple trial statistical design.</w:t>
       </w:r>
     </w:p>
     <w:p>
@@ -3374,43 +3344,7 @@
         <w:pStyle w:val="BodyText"/>
       </w:pPr>
       <w:r>
-        <w:t xml:space="preserve">The rice establishment method is known to affect the spread of sheath blight</w:t>
-      </w:r>
-      <w:r>
-        <w:t xml:space="preserve"> </w:t>
-      </w:r>
-      <w:r>
-        <w:t xml:space="preserve">(Willocquet et al. 2000)</w:t>
-      </w:r>
-      <w:r>
-        <w:t xml:space="preserve">.</w:t>
-      </w:r>
-      <w:r>
-        <w:t xml:space="preserve"> </w:t>
-      </w:r>
-      <w:r>
-        <w:t xml:space="preserve">Manually transplanted rice has been found to have higher apparent infection rates than direct-seeded rice.</w:t>
-      </w:r>
-      <w:r>
-        <w:t xml:space="preserve"> </w:t>
-      </w:r>
-      <w:r>
-        <w:t xml:space="preserve">Therefore, as manual transplanting becomes less common due to labor and water availability constraints</w:t>
-      </w:r>
-      <w:r>
-        <w:t xml:space="preserve"> </w:t>
-      </w:r>
-      <w:r>
-        <w:t xml:space="preserve">(Toriyama et al. 2005)</w:t>
-      </w:r>
-      <w:r>
-        <w:t xml:space="preserve">, sheath blight risk may be decreased due to changes in establishment practices.</w:t>
-      </w:r>
-      <w:r>
-        <w:t xml:space="preserve"> </w:t>
-      </w:r>
-      <w:r>
-        <w:t xml:space="preserve">A combination of AWD and direct-seeded rice could be beneficial in multiple ways, for saving water, reducing GHG emissions and reducing the risk of sheath blight.</w:t>
+        <w:t xml:space="preserve">We would recommend that further future studies should focus only on the effects of AWD on sheath blight to gather data that provide a clear answer, while using the larger plot size and inoculation methods used in 2016 that improved the data.</w:t>
       </w:r>
     </w:p>
     <w:p>
@@ -3418,67 +3352,46 @@
         <w:pStyle w:val="BodyText"/>
       </w:pPr>
       <w:r>
-        <w:t xml:space="preserve">Diseases are the only issue that farmers face when growing rice.</w:t>
-      </w:r>
-      <w:r>
-        <w:t xml:space="preserve"> </w:t>
-      </w:r>
-      <w:r>
-        <w:t xml:space="preserve">Recently, Lorica</w:t>
-      </w:r>
-      <w:r>
-        <w:t xml:space="preserve"> </w:t>
-      </w:r>
-      <w:r>
-        <w:rPr>
-          <w:i/>
-        </w:rPr>
-        <w:t xml:space="preserve">et al.</w:t>
-      </w:r>
-      <w:r>
-        <w:t xml:space="preserve"> </w:t>
-      </w:r>
-      <w:r>
-        <w:t xml:space="preserve">(2020)</w:t>
-      </w:r>
-      <w:r>
-        <w:t xml:space="preserve"> </w:t>
-      </w:r>
-      <w:r>
-        <w:t xml:space="preserve">have also found that AWD did not affect rodent damage in crops.</w:t>
-      </w:r>
-      <w:r>
-        <w:t xml:space="preserve"> </w:t>
-      </w:r>
-      <w:r>
-        <w:t xml:space="preserve">The findings of our research along with those of Lorica</w:t>
-      </w:r>
-      <w:r>
-        <w:t xml:space="preserve"> </w:t>
-      </w:r>
-      <w:r>
-        <w:rPr>
-          <w:i/>
-        </w:rPr>
-        <w:t xml:space="preserve">et al.</w:t>
-      </w:r>
-      <w:r>
-        <w:t xml:space="preserve"> </w:t>
-      </w:r>
-      <w:r>
-        <w:t xml:space="preserve">(2020)</w:t>
-      </w:r>
-      <w:r>
-        <w:t xml:space="preserve"> </w:t>
-      </w:r>
-      <w:r>
-        <w:t xml:space="preserve">highlight the need for cross-disciplinary research that examines what the effects of new technologies that are being developed to adapt to and mitigate climate change on the pests and diseases that occur in rice.</w:t>
-      </w:r>
-      <w:r>
-        <w:t xml:space="preserve"> </w:t>
-      </w:r>
-      <w:r>
-        <w:t xml:space="preserve">Ultimately these findings are useful as many countries promote AWD as water-saving technologies because farmers can be assured that the changes will not increase the risks from these pests and pathogens.</w:t>
+        <w:t xml:space="preserve">It should be noted that the levels of leaf severity remained low (&lt; 1%) throughout the growing season in all treatments for both years.</w:t>
+      </w:r>
+      <w:r>
+        <w:t xml:space="preserve"> </w:t>
+      </w:r>
+      <w:r>
+        <w:t xml:space="preserve">Therefore, the sheath blight disease levels in these studies may be lower than they would be if conducted in the wet season.</w:t>
+      </w:r>
+      <w:r>
+        <w:t xml:space="preserve"> </w:t>
+      </w:r>
+      <w:r>
+        <w:t xml:space="preserve">However, it should be noted that often it is only practical to implement AWD in the dry season due to the inability to completely drain the paddy fields in the wet season</w:t>
+      </w:r>
+      <w:r>
+        <w:t xml:space="preserve"> </w:t>
+      </w:r>
+      <w:r>
+        <w:t xml:space="preserve">(Sriphirom et al. 2019; Sander et al. 2017, 2020)</w:t>
+      </w:r>
+      <w:r>
+        <w:t xml:space="preserve">.</w:t>
+      </w:r>
+      <w:r>
+        <w:t xml:space="preserve"> </w:t>
+      </w:r>
+      <w:r>
+        <w:t xml:space="preserve">Still, sheath blight remains an issue in both seasons</w:t>
+      </w:r>
+      <w:r>
+        <w:t xml:space="preserve"> </w:t>
+      </w:r>
+      <w:r>
+        <w:t xml:space="preserve">(Savary et al. 2001)</w:t>
+      </w:r>
+      <w:r>
+        <w:t xml:space="preserve"> </w:t>
+      </w:r>
+      <w:r>
+        <w:t xml:space="preserve">and the use of AWD would not appear to increase the disease but may be effective in reducing it in some cases because of less water in the paddy field than in traditional systems, reducing the moisture for the fungus to disperse the infective propagules and infect.</w:t>
       </w:r>
     </w:p>
     <w:p>
@@ -3486,6 +3399,118 @@
         <w:pStyle w:val="BodyText"/>
       </w:pPr>
       <w:r>
+        <w:t xml:space="preserve">The rice establishment method is known to affect the spread of sheath blight</w:t>
+      </w:r>
+      <w:r>
+        <w:t xml:space="preserve"> </w:t>
+      </w:r>
+      <w:r>
+        <w:t xml:space="preserve">(Willocquet et al. 2000)</w:t>
+      </w:r>
+      <w:r>
+        <w:t xml:space="preserve">.</w:t>
+      </w:r>
+      <w:r>
+        <w:t xml:space="preserve"> </w:t>
+      </w:r>
+      <w:r>
+        <w:t xml:space="preserve">Manually transplanted rice has been found to have higher apparent infection rates than direct-seeded rice.</w:t>
+      </w:r>
+      <w:r>
+        <w:t xml:space="preserve"> </w:t>
+      </w:r>
+      <w:r>
+        <w:t xml:space="preserve">Therefore, as manual transplanting becomes less common due to labor and water availability constraints</w:t>
+      </w:r>
+      <w:r>
+        <w:t xml:space="preserve"> </w:t>
+      </w:r>
+      <w:r>
+        <w:t xml:space="preserve">(Toriyama et al. 2005)</w:t>
+      </w:r>
+      <w:r>
+        <w:t xml:space="preserve">, sheath blight risk may be decreased due to changes in establishment practices.</w:t>
+      </w:r>
+      <w:r>
+        <w:t xml:space="preserve"> </w:t>
+      </w:r>
+      <w:r>
+        <w:t xml:space="preserve">A combination of AWD and direct-seeded rice could be beneficial in multiple ways, for saving water, reducing GHG emissions and reducing the risk of sheath blight.</w:t>
+      </w:r>
+    </w:p>
+    <w:p>
+      <w:pPr>
+        <w:pStyle w:val="BodyText"/>
+      </w:pPr>
+      <w:r>
+        <w:t xml:space="preserve">Diseases are the only issue that farmers face when growing rice.</w:t>
+      </w:r>
+      <w:r>
+        <w:t xml:space="preserve"> </w:t>
+      </w:r>
+      <w:r>
+        <w:t xml:space="preserve">Recently, Lorica</w:t>
+      </w:r>
+      <w:r>
+        <w:t xml:space="preserve"> </w:t>
+      </w:r>
+      <w:r>
+        <w:rPr>
+          <w:i/>
+        </w:rPr>
+        <w:t xml:space="preserve">et al.</w:t>
+      </w:r>
+      <w:r>
+        <w:t xml:space="preserve"> </w:t>
+      </w:r>
+      <w:r>
+        <w:t xml:space="preserve">(2020)</w:t>
+      </w:r>
+      <w:r>
+        <w:t xml:space="preserve"> </w:t>
+      </w:r>
+      <w:r>
+        <w:t xml:space="preserve">have also found that AWD did not affect rodent damage in crops.</w:t>
+      </w:r>
+      <w:r>
+        <w:t xml:space="preserve"> </w:t>
+      </w:r>
+      <w:r>
+        <w:t xml:space="preserve">The findings of our research along with those of Lorica</w:t>
+      </w:r>
+      <w:r>
+        <w:t xml:space="preserve"> </w:t>
+      </w:r>
+      <w:r>
+        <w:rPr>
+          <w:i/>
+        </w:rPr>
+        <w:t xml:space="preserve">et al.</w:t>
+      </w:r>
+      <w:r>
+        <w:t xml:space="preserve"> </w:t>
+      </w:r>
+      <w:r>
+        <w:t xml:space="preserve">(2020)</w:t>
+      </w:r>
+      <w:r>
+        <w:t xml:space="preserve"> </w:t>
+      </w:r>
+      <w:r>
+        <w:t xml:space="preserve">highlight the need for cross-disciplinary research that examines what the effects of new technologies that are being developed to adapt to and mitigate climate change on the pests and diseases that occur in rice.</w:t>
+      </w:r>
+      <w:r>
+        <w:t xml:space="preserve"> </w:t>
+      </w:r>
+      <w:r>
+        <w:t xml:space="preserve">Ultimately these findings are useful as many countries promote AWD as water-saving technology because farmers can be assured that the changes will not increase the risks from these pests and pathogens.</w:t>
+      </w:r>
+    </w:p>
+    <w:p>
+      <w:pPr>
+        <w:pStyle w:val="BodyText"/>
+      </w:pPr>
+      <w:r>
         <w:t xml:space="preserve">Climate change is predicted to decrease sheath blight risk over the longer term</w:t>
       </w:r>
       <w:r>
@@ -3516,29 +3541,26 @@
         <w:t xml:space="preserve"> </w:t>
       </w:r>
       <w:r>
-        <w:t xml:space="preserve">Therefore, it is likely to remain an important disease for the near future with little resistance available in currently available varieties.</w:t>
-      </w:r>
-      <w:r>
-        <w:t xml:space="preserve"> </w:t>
-      </w:r>
-      <w:r>
-        <w:t xml:space="preserve">Given the results of the N treatments showing clear effects, in most cases increasing the amount and severity of the disease, we would argue that this suggests that there is no reason AWD could not be adopted as we were unable to detect any clear differences due to irrigation management in most of the cases.</w:t>
-      </w:r>
-      <w:r>
-        <w:t xml:space="preserve"> </w:t>
-      </w:r>
-      <w:r>
-        <w:t xml:space="preserve">Therefore, based on these studies the use of AWD technologies would not appear to be a factor that increases the incidence or severity of rice sheath blight disease and should be adopted given the other benefits that it provides.</w:t>
+        <w:t xml:space="preserve">Therefore, it is likely to remain an important disease for the near future with little resistance available in currently available varieties</w:t>
+      </w:r>
+      <w:r>
+        <w:t xml:space="preserve"> </w:t>
+      </w:r>
+      <w:r>
+        <w:t xml:space="preserve">(Srinivasachary et al. 2011)</w:t>
+      </w:r>
+      <w:r>
+        <w:t xml:space="preserve">.</w:t>
       </w:r>
     </w:p>
     <w:bookmarkEnd w:id="35"/>
-    <w:bookmarkStart w:id="37" w:name="acknowledgments"/>
+    <w:bookmarkStart w:id="36" w:name="conclusion"/>
     <w:p>
       <w:pPr>
         <w:pStyle w:val="Heading1"/>
       </w:pPr>
       <w:r>
-        <w:t xml:space="preserve">Acknowledgments</w:t>
+        <w:t xml:space="preserve">Conclusion</w:t>
       </w:r>
     </w:p>
     <w:p>
@@ -3546,15 +3568,37 @@
         <w:pStyle w:val="FirstParagraph"/>
       </w:pPr>
       <w:r>
-        <w:t xml:space="preserve">The authors wish to thank the IRRI Biometrics group for their input in the design of the experiments and Dr. R. King and Mr. D. Burrell of the University of Southern Queensland Statistical Consulting Unit for their insightful comments on the analysis of this paper. Also thanks to Dr. N. Tierney of Monash University for the discussion and ideas on the analysis.</w:t>
+        <w:t xml:space="preserve">We argue that that there is no reason AWD could not be adopted as we were unable to detect any statistically clear differences due to irrigation management in any of the sheath blight measurements made.</w:t>
+      </w:r>
+      <w:r>
+        <w:t xml:space="preserve"> </w:t>
+      </w:r>
+      <w:r>
+        <w:t xml:space="preserve">Whereas, in the presence of excess N the treatments showed clear effects, increasing the amount and severity of the disease, suggesting that the studies were capable of demonstrating differences in the selected treatments as applied.</w:t>
+      </w:r>
+      <w:r>
+        <w:t xml:space="preserve"> </w:t>
+      </w:r>
+      <w:r>
+        <w:t xml:space="preserve">Therefore, based on these studies the use of AWD technologies would not appear to be a factor that increases the incidence or severity of rice sheath blight disease and should be adopted given the other benefits that it provides.</w:t>
+      </w:r>
+    </w:p>
+    <w:bookmarkEnd w:id="36"/>
+    <w:bookmarkStart w:id="38" w:name="acknowledgments"/>
+    <w:p>
+      <w:pPr>
+        <w:pStyle w:val="Heading1"/>
+      </w:pPr>
+      <w:r>
+        <w:t xml:space="preserve">Acknowledgments</w:t>
       </w:r>
     </w:p>
     <w:p>
       <w:pPr>
-        <w:pStyle w:val="BodyText"/>
-      </w:pPr>
-      <w:r>
-        <w:t xml:space="preserve">We would also like to thank Dr. J. Villa, Mr. B. Macasero, Mr. D. Amozola, Mr. P. Escandor and Mr. P. Lapis for their technical support in the field.</w:t>
+        <w:pStyle w:val="FirstParagraph"/>
+      </w:pPr>
+      <w:r>
+        <w:t xml:space="preserve">The authors wish to thank the IRRI Biometrics group for their input in the design of the experiments and Dr. R. King and Mr. D. Burrell of the University of Southern Queensland Statistical Consulting Unit for their insightful comments on the analysis of this paper. Also thanks to Dr. N. Tierney of Monash University for the discussion and ideas on the analysis.</w:t>
       </w:r>
     </w:p>
     <w:p>
@@ -3562,7 +3606,7 @@
         <w:pStyle w:val="BodyText"/>
       </w:pPr>
       <w:r>
-        <w:t xml:space="preserve">Funding for this research was provided through the CGIAR Research Program on rice agri-food systems Global Rice Science Partnership (GRiSP).</w:t>
+        <w:t xml:space="preserve">We would also like to thank Dr. J. Villa, Mr. B. Macasero, Mr. D. Amozola, Mr. P. Escandor and Mr. P. Lapis for their technical support in the field.</w:t>
       </w:r>
     </w:p>
     <w:p>
@@ -3570,7 +3614,7 @@
         <w:pStyle w:val="BodyText"/>
       </w:pPr>
       <w:r>
-        <w:t xml:space="preserve">Lastly, we would like to remember our teammate Michael Noel, an integral part of our plant disease management team at IRRI and who helped design and managed the first season of the project but passed away in September 2016.</w:t>
+        <w:t xml:space="preserve">Funding for this research was provided through the CGIAR Research Program on rice agri-food systems Global Rice Science Partnership (GRiSP).</w:t>
       </w:r>
     </w:p>
     <w:p>
@@ -3578,10 +3622,18 @@
         <w:pStyle w:val="BodyText"/>
       </w:pPr>
       <w:r>
+        <w:t xml:space="preserve">Lastly, we would like to remember our teammate Michael Noel, an integral part of our plant disease management team at IRRI and who helped design and managed the first season of the project but passed away in September 2016.</w:t>
+      </w:r>
+    </w:p>
+    <w:p>
+      <w:pPr>
+        <w:pStyle w:val="BodyText"/>
+      </w:pPr>
+      <w:r>
         <w:t xml:space="preserve">AHS and BOS conceived the topic. AHS and NPC conceived the research. NPC assisted in the field work in 2015 and conducted the field work in 2016. AHS conducted the data analysis. All the authors contributed to the writing of the manuscript.</w:t>
       </w:r>
     </w:p>
-    <w:bookmarkStart w:id="36" w:name="pagebreak-1"/>
+    <w:bookmarkStart w:id="37" w:name="pagebreak-1"/>
     <w:p>
       <w:pPr>
         <w:pStyle w:val="Heading5"/>
@@ -3590,9 +3642,9 @@
         <w:t xml:space="preserve">pagebreak</w:t>
       </w:r>
     </w:p>
-    <w:bookmarkEnd w:id="36"/>
     <w:bookmarkEnd w:id="37"/>
-    <w:bookmarkStart w:id="89" w:name="literature-cited"/>
+    <w:bookmarkEnd w:id="38"/>
+    <w:bookmarkStart w:id="92" w:name="literature-cited"/>
     <w:p>
       <w:pPr>
         <w:pStyle w:val="Heading1"/>
@@ -3601,8 +3653,8 @@
         <w:t xml:space="preserve">Literature Cited</w:t>
       </w:r>
     </w:p>
-    <w:bookmarkStart w:id="88" w:name="refs"/>
-    <w:bookmarkStart w:id="39" w:name="ref-Bouman2001"/>
+    <w:bookmarkStart w:id="91" w:name="refs"/>
+    <w:bookmarkStart w:id="40" w:name="ref-Bouman2001"/>
     <w:p>
       <w:pPr>
         <w:pStyle w:val="Bibliography"/>
@@ -3613,7 +3665,7 @@
       <w:r>
         <w:t xml:space="preserve"> </w:t>
       </w:r>
-      <w:hyperlink r:id="rId38">
+      <w:hyperlink r:id="rId39">
         <w:r>
           <w:rPr>
             <w:rStyle w:val="Hyperlink"/>
@@ -3625,19 +3677,29 @@
         <w:t xml:space="preserve">.</w:t>
       </w:r>
     </w:p>
-    <w:bookmarkEnd w:id="39"/>
-    <w:bookmarkStart w:id="41" w:name="ref-Brilleman2018"/>
+    <w:bookmarkEnd w:id="40"/>
+    <w:bookmarkStart w:id="41" w:name="ref-Bradley1998"/>
     <w:p>
       <w:pPr>
         <w:pStyle w:val="Bibliography"/>
       </w:pPr>
       <w:r>
+        <w:t xml:space="preserve">Bradley, D. R., and Russell, R. L. 1998. Some cautions regarding statistical power in split-plot designs. Behavior Research Methods, Instruments, &amp; Computers. 30:462–477.</w:t>
+      </w:r>
+    </w:p>
+    <w:bookmarkEnd w:id="41"/>
+    <w:bookmarkStart w:id="43" w:name="ref-Brilleman2018"/>
+    <w:p>
+      <w:pPr>
+        <w:pStyle w:val="Bibliography"/>
+      </w:pPr>
+      <w:r>
         <w:t xml:space="preserve">Brilleman, S. L., Crowther, M. J., Moreno-Betancur, M., Buros Novik, J., and Wolfe, R. 2018. Joint longitudinal and time-to-event models via Stan. Available at:</w:t>
       </w:r>
       <w:r>
         <w:t xml:space="preserve"> </w:t>
       </w:r>
-      <w:hyperlink r:id="rId40">
+      <w:hyperlink r:id="rId42">
         <w:r>
           <w:rPr>
             <w:rStyle w:val="Hyperlink"/>
@@ -3649,91 +3711,91 @@
         <w:t xml:space="preserve">.</w:t>
       </w:r>
     </w:p>
-    <w:bookmarkEnd w:id="41"/>
-    <w:bookmarkStart w:id="42" w:name="ref-Castilla1996"/>
+    <w:bookmarkEnd w:id="43"/>
+    <w:bookmarkStart w:id="44" w:name="ref-Castilla1996"/>
     <w:p>
       <w:pPr>
         <w:pStyle w:val="Bibliography"/>
       </w:pPr>
       <w:r>
         <w:t xml:space="preserve">Castilla, N. P., Leano, R. M., Elazhour, F. A., Teng, P. S., and Savary, S. 1996. Effects of plant contact, inoculation pattern, leaf wetness regime, and nitrogen supply on inoculum efficiency in rice sheath blight. Journal of Phytopathology. 144:187–192.</w:t>
-      </w:r>
-    </w:p>
-    <w:bookmarkEnd w:id="42"/>
-    <w:bookmarkStart w:id="43" w:name="ref-Dawe2005"/>
-    <w:p>
-      <w:pPr>
-        <w:pStyle w:val="Bibliography"/>
-      </w:pPr>
-      <w:r>
-        <w:t xml:space="preserve">Dawe, D. 2005. Increasing water productivity in rice-based systems in Asia–past trends, current problems, and future prospects. Plant Production Science. 8:221–230.</w:t>
-      </w:r>
-    </w:p>
-    <w:bookmarkEnd w:id="43"/>
-    <w:bookmarkStart w:id="44" w:name="ref-Dossa2017"/>
-    <w:p>
-      <w:pPr>
-        <w:pStyle w:val="Bibliography"/>
-      </w:pPr>
-      <w:r>
-        <w:t xml:space="preserve">Dossa, G. S., Torres, R., Henry, A., Oliva, R., Maiss, E., Cruz, C. V., et al. 2017. Rice response to simultaneous bacterial blight and drought stress during compatible and incompatible interactions. European Journal of Plant Pathology. 147:115–127.</w:t>
       </w:r>
     </w:p>
     <w:bookmarkEnd w:id="44"/>
-    <w:bookmarkStart w:id="45" w:name="ref-Duku2016"/>
+    <w:bookmarkStart w:id="45" w:name="ref-Dawe2005"/>
     <w:p>
       <w:pPr>
         <w:pStyle w:val="Bibliography"/>
       </w:pPr>
       <w:r>
-        <w:t xml:space="preserve">Duku, C., Sparks, A. H., and Zwart, S. J. 2016. Spatial modelling of rice yield losses in Tanzania due to bacterial leaf blight and leaf blast in a changing climate. Climatic Change. 135:569–583.</w:t>
+        <w:t xml:space="preserve">Dawe, D. 2005. Increasing water productivity in rice-based systems in Asia–past trends, current problems, and future prospects. Plant Production Science. 8:221–230.</w:t>
       </w:r>
     </w:p>
     <w:bookmarkEnd w:id="45"/>
-    <w:bookmarkStart w:id="46" w:name="ref-Gabry2019"/>
+    <w:bookmarkStart w:id="46" w:name="ref-Dossa2017"/>
     <w:p>
       <w:pPr>
         <w:pStyle w:val="Bibliography"/>
       </w:pPr>
       <w:r>
-        <w:t xml:space="preserve">Gabry, J., Simpson, D., Vehtari, A., Betancourt, M., and Gelman, A. 2019. Visualization in Bayesian workflow. J. R. Stat. Soc. A. 182:389–402.</w:t>
+        <w:t xml:space="preserve">Dossa, G. S., Torres, R., Henry, A., Oliva, R., Maiss, E., Cruz, C. V., et al. 2017. Rice response to simultaneous bacterial blight and drought stress during compatible and incompatible interactions. European Journal of Plant Pathology. 147:115–127.</w:t>
       </w:r>
     </w:p>
     <w:bookmarkEnd w:id="46"/>
-    <w:bookmarkStart w:id="47" w:name="ref-GRiSP2013"/>
+    <w:bookmarkStart w:id="47" w:name="ref-Duku2016"/>
     <w:p>
       <w:pPr>
         <w:pStyle w:val="Bibliography"/>
       </w:pPr>
       <w:r>
-        <w:t xml:space="preserve">Global Rice Science Partnership (GRiSP). 2013.</w:t>
-      </w:r>
-      <w:r>
-        <w:t xml:space="preserve"> </w:t>
-      </w:r>
-      <w:r>
-        <w:rPr>
-          <w:i/>
-        </w:rPr>
-        <w:t xml:space="preserve">Rice Almanac: Source book for one of the most important economic activities on earth</w:t>
-      </w:r>
-      <w:r>
-        <w:t xml:space="preserve">. eds. Jay Maclean, Bill Hardy, and Gene Hettel. IRRI.</w:t>
+        <w:t xml:space="preserve">Duku, C., Sparks, A. H., and Zwart, S. J. 2016. Spatial modelling of rice yield losses in Tanzania due to bacterial leaf blight and leaf blast in a changing climate. Climatic Change. 135:569–583.</w:t>
       </w:r>
     </w:p>
     <w:bookmarkEnd w:id="47"/>
-    <w:bookmarkStart w:id="49" w:name="ref-Goodrich2020"/>
+    <w:bookmarkStart w:id="48" w:name="ref-Gabry2019"/>
     <w:p>
       <w:pPr>
         <w:pStyle w:val="Bibliography"/>
       </w:pPr>
       <w:r>
+        <w:t xml:space="preserve">Gabry, J., Simpson, D., Vehtari, A., Betancourt, M., and Gelman, A. 2019. Visualization in Bayesian workflow. J. R. Stat. Soc. A. 182:389–402.</w:t>
+      </w:r>
+    </w:p>
+    <w:bookmarkEnd w:id="48"/>
+    <w:bookmarkStart w:id="49" w:name="ref-GRiSP2013"/>
+    <w:p>
+      <w:pPr>
+        <w:pStyle w:val="Bibliography"/>
+      </w:pPr>
+      <w:r>
+        <w:t xml:space="preserve">Global Rice Science Partnership (GRiSP). 2013.</w:t>
+      </w:r>
+      <w:r>
+        <w:t xml:space="preserve"> </w:t>
+      </w:r>
+      <w:r>
+        <w:rPr>
+          <w:i/>
+        </w:rPr>
+        <w:t xml:space="preserve">Rice Almanac: Source book for one of the most important economic activities on earth</w:t>
+      </w:r>
+      <w:r>
+        <w:t xml:space="preserve">. eds. Jay Maclean, Bill Hardy, and Gene Hettel. IRRI.</w:t>
+      </w:r>
+    </w:p>
+    <w:bookmarkEnd w:id="49"/>
+    <w:bookmarkStart w:id="51" w:name="ref-Goodrich2020"/>
+    <w:p>
+      <w:pPr>
+        <w:pStyle w:val="Bibliography"/>
+      </w:pPr>
+      <w:r>
         <w:t xml:space="preserve">Goodrich, B., Gabry, J., Ali, I., and Brilleman, S. 2020. Rstanarm: Bayesian applied regression modeling via Stan. Available at:</w:t>
       </w:r>
       <w:r>
         <w:t xml:space="preserve"> </w:t>
       </w:r>
-      <w:hyperlink r:id="rId48">
+      <w:hyperlink r:id="rId50">
         <w:r>
           <w:rPr>
             <w:rStyle w:val="Hyperlink"/>
@@ -3745,93 +3807,93 @@
         <w:t xml:space="preserve">.</w:t>
       </w:r>
     </w:p>
-    <w:bookmarkEnd w:id="49"/>
-    <w:bookmarkStart w:id="50" w:name="ref-Groth2008"/>
+    <w:bookmarkEnd w:id="51"/>
+    <w:bookmarkStart w:id="52" w:name="ref-Groth2008"/>
     <w:p>
       <w:pPr>
         <w:pStyle w:val="Bibliography"/>
       </w:pPr>
       <w:r>
         <w:t xml:space="preserve">Groth, D. E. 2008. Effects of cultivar resistance and single fungicide application on rice sheath blight, yield, and quality. Crop Protection. 27:1125–1130.</w:t>
-      </w:r>
-    </w:p>
-    <w:bookmarkEnd w:id="50"/>
-    <w:bookmarkStart w:id="51" w:name="ref-Kim2015"/>
-    <w:p>
-      <w:pPr>
-        <w:pStyle w:val="Bibliography"/>
-      </w:pPr>
-      <w:r>
-        <w:t xml:space="preserve">Kim, K.-H., Cho, J., Lee, Y. H., and Lee, W.-S. 2015. Predicting potential epidemics of rice leaf blast and sheath blight in South Korea under the RCP 4.5 and RCP 8.5 climate change scenarios using a rice disease epidemiology model, EPIRICE. Agricultural and forest meteorology. 203:191–207.</w:t>
-      </w:r>
-    </w:p>
-    <w:bookmarkEnd w:id="51"/>
-    <w:bookmarkStart w:id="52" w:name="ref-Kruschke2014"/>
-    <w:p>
-      <w:pPr>
-        <w:pStyle w:val="Bibliography"/>
-      </w:pPr>
-      <w:r>
-        <w:t xml:space="preserve">Kruschke, J. 2014.</w:t>
-      </w:r>
-      <w:r>
-        <w:t xml:space="preserve"> </w:t>
-      </w:r>
-      <w:r>
-        <w:rPr>
-          <w:i/>
-        </w:rPr>
-        <w:t xml:space="preserve">Doing Bayesian data analysis: A tutorial with R, JAGS, and Stan</w:t>
-      </w:r>
-      <w:r>
-        <w:t xml:space="preserve">. Academic Press.</w:t>
       </w:r>
     </w:p>
     <w:bookmarkEnd w:id="52"/>
-    <w:bookmarkStart w:id="53" w:name="ref-Kruschke2018"/>
+    <w:bookmarkStart w:id="53" w:name="ref-Kim2015"/>
     <w:p>
       <w:pPr>
         <w:pStyle w:val="Bibliography"/>
       </w:pPr>
       <w:r>
-        <w:t xml:space="preserve">Kruschke, J. K. 2018. Rejecting or accepting parameter values in Bayesian estimation. Advances in Methods and Practices in Psychological Science. 1:270–280.</w:t>
+        <w:t xml:space="preserve">Kim, K.-H., Cho, J., Lee, Y. H., and Lee, W.-S. 2015. Predicting potential epidemics of rice leaf blast and sheath blight in South Korea under the RCP 4.5 and RCP 8.5 climate change scenarios using a rice disease epidemiology model, EPIRICE. Agricultural and forest meteorology. 203:191–207.</w:t>
       </w:r>
     </w:p>
     <w:bookmarkEnd w:id="53"/>
-    <w:bookmarkStart w:id="54" w:name="ref-Kumar2009"/>
+    <w:bookmarkStart w:id="54" w:name="ref-Kruschke2014"/>
     <w:p>
       <w:pPr>
         <w:pStyle w:val="Bibliography"/>
       </w:pPr>
       <w:r>
-        <w:t xml:space="preserve">Kumar, K. V. K., Reddy, M. S., Kloepper, J. W., Lawrence, K. S., Groth, D. E., and Miller, M. E. 2009. Sheath blight disease of rice (</w:t>
+        <w:t xml:space="preserve">Kruschke, J. 2014.</w:t>
+      </w:r>
+      <w:r>
+        <w:t xml:space="preserve"> </w:t>
       </w:r>
       <w:r>
         <w:rPr>
           <w:i/>
         </w:rPr>
-        <w:t xml:space="preserve">Oryza sativa</w:t>
-      </w:r>
-      <w:r>
-        <w:t xml:space="preserve"> </w:t>
-      </w:r>
-      <w:r>
-        <w:t xml:space="preserve">L.) - an overview. Biosciences, Biotechnology Research Asia. 6:465–480.</w:t>
+        <w:t xml:space="preserve">Doing Bayesian data analysis: A tutorial with R, JAGS, and Stan</w:t>
+      </w:r>
+      <w:r>
+        <w:t xml:space="preserve">. Academic Press.</w:t>
       </w:r>
     </w:p>
     <w:bookmarkEnd w:id="54"/>
-    <w:bookmarkStart w:id="56" w:name="ref-Feng2007"/>
+    <w:bookmarkStart w:id="55" w:name="ref-Kruschke2018"/>
     <w:p>
       <w:pPr>
         <w:pStyle w:val="Bibliography"/>
       </w:pPr>
       <w:r>
+        <w:t xml:space="preserve">Kruschke, J. K. 2018. Rejecting or accepting parameter values in Bayesian estimation. Advances in Methods and Practices in Psychological Science. 1:270–280.</w:t>
+      </w:r>
+    </w:p>
+    <w:bookmarkEnd w:id="55"/>
+    <w:bookmarkStart w:id="56" w:name="ref-Kumar2009"/>
+    <w:p>
+      <w:pPr>
+        <w:pStyle w:val="Bibliography"/>
+      </w:pPr>
+      <w:r>
+        <w:t xml:space="preserve">Kumar, K. V. K., Reddy, M. S., Kloepper, J. W., Lawrence, K. S., Groth, D. E., and Miller, M. E. 2009. Sheath blight disease of rice (</w:t>
+      </w:r>
+      <w:r>
+        <w:rPr>
+          <w:i/>
+        </w:rPr>
+        <w:t xml:space="preserve">Oryza sativa</w:t>
+      </w:r>
+      <w:r>
+        <w:t xml:space="preserve"> </w:t>
+      </w:r>
+      <w:r>
+        <w:t xml:space="preserve">L.) - an overview. Biosciences, Biotechnology Research Asia. 6:465–480.</w:t>
+      </w:r>
+    </w:p>
+    <w:bookmarkEnd w:id="56"/>
+    <w:bookmarkStart w:id="58" w:name="ref-Feng2007"/>
+    <w:p>
+      <w:pPr>
+        <w:pStyle w:val="Bibliography"/>
+      </w:pPr>
+      <w:r>
         <w:t xml:space="preserve">Liping, F., Bouman, B. A. M., Tuong, T. P., Cabangon, R. J., Li, Y., Lu, G., et al. 2007. Exploring options to grow rice using less water in northern China using a modelling approach: I. Field experiments and model evaluation. Agricultural Water Management. 88:1–13 Available at:</w:t>
       </w:r>
       <w:r>
         <w:t xml:space="preserve"> </w:t>
       </w:r>
-      <w:hyperlink r:id="rId55">
+      <w:hyperlink r:id="rId57">
         <w:r>
           <w:rPr>
             <w:rStyle w:val="Hyperlink"/>
@@ -3843,63 +3905,63 @@
         <w:t xml:space="preserve">.</w:t>
       </w:r>
     </w:p>
-    <w:bookmarkEnd w:id="56"/>
-    <w:bookmarkStart w:id="57" w:name="ref-Lorica2020"/>
+    <w:bookmarkEnd w:id="58"/>
+    <w:bookmarkStart w:id="59" w:name="ref-Lorica2020"/>
     <w:p>
       <w:pPr>
         <w:pStyle w:val="Bibliography"/>
       </w:pPr>
       <w:r>
         <w:t xml:space="preserve">Lorica, R. P., Singleton, G. R., Stuart, A. M., and Belmain, S. R. 2020. Rodent damage to rice crops is not affected by the water-saving technique, alternate wetting and drying. Journal of Pest Science.</w:t>
-      </w:r>
-    </w:p>
-    <w:bookmarkEnd w:id="57"/>
-    <w:bookmarkStart w:id="58" w:name="ref-Luo1995"/>
-    <w:p>
-      <w:pPr>
-        <w:pStyle w:val="Bibliography"/>
-      </w:pPr>
-      <w:r>
-        <w:t xml:space="preserve">Luo, Y., TeBeest, D. O., Teng, P. S., and Fabellar, N. G. 1995. Simulation studies on risk analysis of rice leaf blast epidemics associated with global climate change in several asian countries. Journal of Biogeography.:673–678.</w:t>
-      </w:r>
-    </w:p>
-    <w:bookmarkEnd w:id="58"/>
-    <w:bookmarkStart w:id="59" w:name="ref-Luo1998"/>
-    <w:p>
-      <w:pPr>
-        <w:pStyle w:val="Bibliography"/>
-      </w:pPr>
-      <w:r>
-        <w:t xml:space="preserve">Luo, Y., Teng, P. S., Fabellar, N. G., and TeBeest, D. O. 1998. The effects of global temperature change on rice leaf blast epidemics: A simulation study in three agroecological zones. Agriculture, Ecosystems &amp; Environment. 68:187–196.</w:t>
       </w:r>
     </w:p>
     <w:bookmarkEnd w:id="59"/>
-    <w:bookmarkStart w:id="60" w:name="ref-Makowski2019"/>
+    <w:bookmarkStart w:id="60" w:name="ref-Luo1995"/>
     <w:p>
       <w:pPr>
         <w:pStyle w:val="Bibliography"/>
       </w:pPr>
       <w:r>
-        <w:t xml:space="preserve">Makowski, D., Ben-Shachar, M. S., and Lüdecke, D. 2019. bayestestR: Describing effects and their uncertainty, existence and significance within the Bayesian framework. Journal of Open Source Software. 4:1541.</w:t>
+        <w:t xml:space="preserve">Luo, Y., TeBeest, D. O., Teng, P. S., and Fabellar, N. G. 1995. Simulation studies on risk analysis of rice leaf blast epidemics associated with global climate change in several asian countries. Journal of Biogeography.:673–678.</w:t>
       </w:r>
     </w:p>
     <w:bookmarkEnd w:id="60"/>
-    <w:bookmarkStart w:id="61" w:name="ref-Marchetti1991"/>
+    <w:bookmarkStart w:id="61" w:name="ref-Luo1998"/>
     <w:p>
       <w:pPr>
         <w:pStyle w:val="Bibliography"/>
       </w:pPr>
       <w:r>
-        <w:t xml:space="preserve">Marchetti, M. A., and Bollich, C. N. 1991. Quantification of the relationship between sheath blight severity and yield loss in rice. Plant Disease.</w:t>
+        <w:t xml:space="preserve">Luo, Y., Teng, P. S., Fabellar, N. G., and TeBeest, D. O. 1998. The effects of global temperature change on rice leaf blast epidemics: A simulation study in three agroecological zones. Agriculture, Ecosystems &amp; Environment. 68:187–196.</w:t>
       </w:r>
     </w:p>
     <w:bookmarkEnd w:id="61"/>
-    <w:bookmarkStart w:id="63" w:name="ref-agricolae2020"/>
+    <w:bookmarkStart w:id="62" w:name="ref-Makowski2019"/>
     <w:p>
       <w:pPr>
         <w:pStyle w:val="Bibliography"/>
       </w:pPr>
       <w:r>
+        <w:t xml:space="preserve">Makowski, D., Ben-Shachar, M. S., and Lüdecke, D. 2019. bayestestR: Describing effects and their uncertainty, existence and significance within the Bayesian framework. Journal of Open Source Software. 4:1541.</w:t>
+      </w:r>
+    </w:p>
+    <w:bookmarkEnd w:id="62"/>
+    <w:bookmarkStart w:id="63" w:name="ref-Marchetti1991"/>
+    <w:p>
+      <w:pPr>
+        <w:pStyle w:val="Bibliography"/>
+      </w:pPr>
+      <w:r>
+        <w:t xml:space="preserve">Marchetti, M. A., and Bollich, C. N. 1991. Quantification of the relationship between sheath blight severity and yield loss in rice. Plant Disease.</w:t>
+      </w:r>
+    </w:p>
+    <w:bookmarkEnd w:id="63"/>
+    <w:bookmarkStart w:id="65" w:name="ref-agricolae2020"/>
+    <w:p>
+      <w:pPr>
+        <w:pStyle w:val="Bibliography"/>
+      </w:pPr>
+      <w:r>
         <w:t xml:space="preserve">Mendiburu, F. de. 2020.</w:t>
       </w:r>
       <w:r>
@@ -3917,7 +3979,7 @@
       <w:r>
         <w:t xml:space="preserve"> </w:t>
       </w:r>
-      <w:hyperlink r:id="rId62">
+      <w:hyperlink r:id="rId64">
         <w:r>
           <w:rPr>
             <w:rStyle w:val="Hyperlink"/>
@@ -3929,8 +3991,8 @@
         <w:t xml:space="preserve">.</w:t>
       </w:r>
     </w:p>
-    <w:bookmarkEnd w:id="63"/>
-    <w:bookmarkStart w:id="65" w:name="ref-MOEF2015"/>
+    <w:bookmarkEnd w:id="65"/>
+    <w:bookmarkStart w:id="67" w:name="ref-MOEF2015"/>
     <w:p>
       <w:pPr>
         <w:pStyle w:val="Bibliography"/>
@@ -3941,7 +4003,7 @@
       <w:r>
         <w:t xml:space="preserve"> </w:t>
       </w:r>
-      <w:hyperlink r:id="rId64">
+      <w:hyperlink r:id="rId66">
         <w:r>
           <w:rPr>
             <w:rStyle w:val="Hyperlink"/>
@@ -3953,8 +4015,8 @@
         <w:t xml:space="preserve">.</w:t>
       </w:r>
     </w:p>
-    <w:bookmarkEnd w:id="65"/>
-    <w:bookmarkStart w:id="67" w:name="ref-R2020"/>
+    <w:bookmarkEnd w:id="67"/>
+    <w:bookmarkStart w:id="69" w:name="ref-R2020"/>
     <w:p>
       <w:pPr>
         <w:pStyle w:val="Bibliography"/>
@@ -3977,7 +4039,7 @@
       <w:r>
         <w:t xml:space="preserve"> </w:t>
       </w:r>
-      <w:hyperlink r:id="rId66">
+      <w:hyperlink r:id="rId68">
         <w:r>
           <w:rPr>
             <w:rStyle w:val="Hyperlink"/>
@@ -3989,121 +4051,131 @@
         <w:t xml:space="preserve">.</w:t>
       </w:r>
     </w:p>
-    <w:bookmarkEnd w:id="67"/>
-    <w:bookmarkStart w:id="68" w:name="ref-Reyer2013"/>
+    <w:bookmarkEnd w:id="69"/>
+    <w:bookmarkStart w:id="70" w:name="ref-Reyer2013"/>
     <w:p>
       <w:pPr>
         <w:pStyle w:val="Bibliography"/>
       </w:pPr>
       <w:r>
         <w:t xml:space="preserve">Reyer, C. P. O., Leuzinger, S., Rammig, A., Wolf, A., Bartholomeus, R. P., Bonfante, A., et al. 2013. A plant’s perspective of extremes: Terrestrial plant responses to changing climatic variability. Global Change Biology. 19:75–89.</w:t>
-      </w:r>
-    </w:p>
-    <w:bookmarkEnd w:id="68"/>
-    <w:bookmarkStart w:id="69" w:name="ref-Richards2014"/>
-    <w:p>
-      <w:pPr>
-        <w:pStyle w:val="Bibliography"/>
-      </w:pPr>
-      <w:r>
-        <w:t xml:space="preserve">Richards, M., and Sander, B. O. 2014.</w:t>
-      </w:r>
-      <w:r>
-        <w:t xml:space="preserve"> </w:t>
-      </w:r>
-      <w:r>
-        <w:rPr>
-          <w:i/>
-        </w:rPr>
-        <w:t xml:space="preserve">Alternate wetting and drying in irrigated rice</w:t>
-      </w:r>
-      <w:r>
-        <w:t xml:space="preserve">. Copenhagen, Denmark: CGIAR Research Program on Climate Change, Agriculture; Food Security (CCAFS).</w:t>
-      </w:r>
-    </w:p>
-    <w:bookmarkEnd w:id="69"/>
-    <w:bookmarkStart w:id="70" w:name="ref-Rush1983"/>
-    <w:p>
-      <w:pPr>
-        <w:pStyle w:val="Bibliography"/>
-      </w:pPr>
-      <w:r>
-        <w:t xml:space="preserve">Rush, M. C., and Lee, F. N. 1983. Rice sheath blight: A major rice disease. Plant Disease. 67:829–832.</w:t>
       </w:r>
     </w:p>
     <w:bookmarkEnd w:id="70"/>
-    <w:bookmarkStart w:id="71" w:name="ref-Sander2020"/>
+    <w:bookmarkStart w:id="71" w:name="ref-Richards2014"/>
     <w:p>
       <w:pPr>
         <w:pStyle w:val="Bibliography"/>
       </w:pPr>
       <w:r>
-        <w:t xml:space="preserve">Sander, B. O., Schneider, P., Romasanta, R., Pascual, K., Sibayan, E., Asis, C. A., et al. 2020. Potential of alternate wetting and drying irrigation practices for the mitigation of GHG emissions from rice fields: Two cases in central Luzon (Philippines). Agriculture.</w:t>
+        <w:t xml:space="preserve">Richards, M., and Sander, B. O. 2014.</w:t>
+      </w:r>
+      <w:r>
+        <w:t xml:space="preserve"> </w:t>
+      </w:r>
+      <w:r>
+        <w:rPr>
+          <w:i/>
+        </w:rPr>
+        <w:t xml:space="preserve">Alternate wetting and drying in irrigated rice</w:t>
+      </w:r>
+      <w:r>
+        <w:t xml:space="preserve">. Copenhagen, Denmark: CGIAR Research Program on Climate Change, Agriculture; Food Security (CCAFS).</w:t>
       </w:r>
     </w:p>
     <w:bookmarkEnd w:id="71"/>
-    <w:bookmarkStart w:id="72" w:name="ref-Sander2017"/>
+    <w:bookmarkStart w:id="72" w:name="ref-Rush1983"/>
     <w:p>
       <w:pPr>
         <w:pStyle w:val="Bibliography"/>
       </w:pPr>
       <w:r>
-        <w:t xml:space="preserve">Sander, B. O., Wassmann, R., Palao, L. K., and Nelson, A. 2017. Climate-based suitability assessment for alternate wetting and drying water management in the Philippines: A novel approach for mapping methane mitigation potential in rice production. Carbon Management. 8:331–342.</w:t>
+        <w:t xml:space="preserve">Rush, M. C., and Lee, F. N. 1983. Rice sheath blight: A major rice disease. Plant Disease. 67:829–832.</w:t>
       </w:r>
     </w:p>
     <w:bookmarkEnd w:id="72"/>
-    <w:bookmarkStart w:id="73" w:name="ref-Sander2015"/>
+    <w:bookmarkStart w:id="73" w:name="ref-Sander2020"/>
     <w:p>
       <w:pPr>
         <w:pStyle w:val="Bibliography"/>
       </w:pPr>
       <w:r>
-        <w:t xml:space="preserve">Sander, B. O., Wassmann, R., and Siopongco, J. D. L. C. 2016. Mitigating greenhouse gas emissions from rice production through water-saving techniques: Potential, adoption and empirical evidence. In eds. C. T. Hoanh, R. Johnston, and V. Smakhtin. Centre for Agriculture; Biosciences International, p. 193.</w:t>
+        <w:t xml:space="preserve">Sander, B. O., Schneider, P., Romasanta, R., Pascual, K., Sibayan, E., Asis, C. A., et al. 2020. Potential of alternate wetting and drying irrigation practices for the mitigation of GHG emissions from rice fields: Two cases in central Luzon (Philippines). Agriculture.</w:t>
       </w:r>
     </w:p>
     <w:bookmarkEnd w:id="73"/>
-    <w:bookmarkStart w:id="74" w:name="ref-Savary2000"/>
+    <w:bookmarkStart w:id="74" w:name="ref-Sander2017"/>
     <w:p>
       <w:pPr>
         <w:pStyle w:val="Bibliography"/>
       </w:pPr>
       <w:r>
-        <w:t xml:space="preserve">Savary, S., Willocquet, L., Elazegui, F. A., Castilla, N. P., and Teng, P. S. 2000. Rice pest constraints in tropical Asia: Quantification of yield losses due to rice pests in a range of production situations. Plant Disease. 84:357–369.</w:t>
+        <w:t xml:space="preserve">Sander, B. O., Wassmann, R., Palao, L. K., and Nelson, A. 2017. Climate-based suitability assessment for alternate wetting and drying water management in the Philippines: A novel approach for mapping methane mitigation potential in rice production. Carbon Management. 8:331–342.</w:t>
       </w:r>
     </w:p>
     <w:bookmarkEnd w:id="74"/>
-    <w:bookmarkStart w:id="75" w:name="ref-simko2012area"/>
+    <w:bookmarkStart w:id="75" w:name="ref-Sander2015"/>
     <w:p>
       <w:pPr>
         <w:pStyle w:val="Bibliography"/>
       </w:pPr>
       <w:r>
-        <w:t xml:space="preserve">Simko, I., and Piepho, H.-P. 2012. The area under the disease progress stairs: Calculation, advantage, and application. Phytopathology. 102:381–389.</w:t>
+        <w:t xml:space="preserve">Sander, B. O., Wassmann, R., and Siopongco, J. D. L. C. 2016. Mitigating greenhouse gas emissions from rice production through water-saving techniques: Potential, adoption and empirical evidence. In eds. C. T. Hoanh, R. Johnston, and V. Smakhtin. Centre for Agriculture; Biosciences International, p. 193.</w:t>
       </w:r>
     </w:p>
     <w:bookmarkEnd w:id="75"/>
-    <w:bookmarkStart w:id="76" w:name="ref-Slaton2003"/>
+    <w:bookmarkStart w:id="76" w:name="ref-Savary2001"/>
     <w:p>
       <w:pPr>
         <w:pStyle w:val="Bibliography"/>
       </w:pPr>
       <w:r>
-        <w:t xml:space="preserve">Slaton, N. A., Cartwright, R. D., Meng, J., Gbur Jr., E. E., and Norman, R. J. 2003. Sheath blight severity and rice yield as affected by nitrogen fertilizer rate, application method, and fungicide. Agronomy Journal. 95:1489–1496.</w:t>
+        <w:t xml:space="preserve">Savary, S., Castilla, N. P., and Willocquet, L. 2001. Analysis of the spatiotemporal structure of rice sheath blight epidemics in a farmer’s field. Plant Pathology. 50:53–68.</w:t>
       </w:r>
     </w:p>
     <w:bookmarkEnd w:id="76"/>
-    <w:bookmarkStart w:id="78" w:name="ref-Sparks2020a"/>
+    <w:bookmarkStart w:id="77" w:name="ref-Savary2000"/>
     <w:p>
       <w:pPr>
         <w:pStyle w:val="Bibliography"/>
       </w:pPr>
       <w:r>
+        <w:t xml:space="preserve">Savary, S., Willocquet, L., Elazegui, F. A., Castilla, N. P., and Teng, P. S. 2000. Rice pest constraints in tropical Asia: Quantification of yield losses due to rice pests in a range of production situations. Plant Disease. 84:357–369.</w:t>
+      </w:r>
+    </w:p>
+    <w:bookmarkEnd w:id="77"/>
+    <w:bookmarkStart w:id="78" w:name="ref-simko2012area"/>
+    <w:p>
+      <w:pPr>
+        <w:pStyle w:val="Bibliography"/>
+      </w:pPr>
+      <w:r>
+        <w:t xml:space="preserve">Simko, I., and Piepho, H.-P. 2012. The area under the disease progress stairs: Calculation, advantage, and application. Phytopathology. 102:381–389.</w:t>
+      </w:r>
+    </w:p>
+    <w:bookmarkEnd w:id="78"/>
+    <w:bookmarkStart w:id="79" w:name="ref-Slaton2003"/>
+    <w:p>
+      <w:pPr>
+        <w:pStyle w:val="Bibliography"/>
+      </w:pPr>
+      <w:r>
+        <w:t xml:space="preserve">Slaton, N. A., Cartwright, R. D., Meng, J., Gbur Jr., E. E., and Norman, R. J. 2003. Sheath blight severity and rice yield as affected by nitrogen fertilizer rate, application method, and fungicide. Agronomy Journal. 95:1489–1496.</w:t>
+      </w:r>
+    </w:p>
+    <w:bookmarkEnd w:id="79"/>
+    <w:bookmarkStart w:id="81" w:name="ref-Sparks2020a"/>
+    <w:p>
+      <w:pPr>
+        <w:pStyle w:val="Bibliography"/>
+      </w:pPr>
+      <w:r>
         <w:t xml:space="preserve">Sparks, A. H., Castilla, N. P., and Sander, B. O. 2020. Data for "Effects of Alternate Wetting and Drying Irrigation Technology and Nitrogen Rates on Sheath Blight of Rice". Available at:</w:t>
       </w:r>
       <w:r>
         <w:t xml:space="preserve"> </w:t>
       </w:r>
-      <w:hyperlink r:id="rId77">
+      <w:hyperlink r:id="rId80">
         <w:r>
           <w:rPr>
             <w:rStyle w:val="Hyperlink"/>
@@ -4115,75 +4187,75 @@
         <w:t xml:space="preserve">.</w:t>
       </w:r>
     </w:p>
-    <w:bookmarkEnd w:id="78"/>
-    <w:bookmarkStart w:id="79" w:name="ref-Sparks2020"/>
+    <w:bookmarkEnd w:id="81"/>
+    <w:bookmarkStart w:id="82" w:name="ref-Sparks2020"/>
     <w:p>
       <w:pPr>
         <w:pStyle w:val="Bibliography"/>
       </w:pPr>
       <w:r>
         <w:t xml:space="preserve">Sparks, A. H., Castilla, N. P., and Sander, B. O. 2020. Reproducible research compendium for Effects of Alternate Wetting and Drying Irrigation Technology and Nitrogen Rates on Sheath Blight of Rice.</w:t>
-      </w:r>
-    </w:p>
-    <w:bookmarkEnd w:id="79"/>
-    <w:bookmarkStart w:id="80" w:name="ref-Srinivasachary2011"/>
-    <w:p>
-      <w:pPr>
-        <w:pStyle w:val="Bibliography"/>
-      </w:pPr>
-      <w:r>
-        <w:t xml:space="preserve">Srinivasachary, Willocquet, L., and Savary, S. 2011. Resistance to rice sheath blight (</w:t>
-      </w:r>
-      <w:r>
-        <w:rPr>
-          <w:i/>
-        </w:rPr>
-        <w:t xml:space="preserve">Rhizoctonia solani</w:t>
-      </w:r>
-      <w:r>
-        <w:t xml:space="preserve"> </w:t>
-      </w:r>
-      <w:r>
-        <w:t xml:space="preserve">Kühn) [(teleomorph:</w:t>
-      </w:r>
-      <w:r>
-        <w:t xml:space="preserve"> </w:t>
-      </w:r>
-      <w:r>
-        <w:rPr>
-          <w:i/>
-        </w:rPr>
-        <w:t xml:space="preserve">Thanatephorus cucumeris</w:t>
-      </w:r>
-      <w:r>
-        <w:t xml:space="preserve"> </w:t>
-      </w:r>
-      <w:r>
-        <w:t xml:space="preserve">(A.B. Frank) Donk.] Disease: Current status and perspectives. Euphytica. 178:1–22.</w:t>
-      </w:r>
-    </w:p>
-    <w:bookmarkEnd w:id="80"/>
-    <w:bookmarkStart w:id="81" w:name="ref-Sriphirom2019"/>
-    <w:p>
-      <w:pPr>
-        <w:pStyle w:val="Bibliography"/>
-      </w:pPr>
-      <w:r>
-        <w:t xml:space="preserve">Sriphirom, P., Chidthaisong, A., and Towprayoon, S. 2019. Effect of alternate wetting and drying water management on rice cultivation with low emissions and low water used during wet and dry season. Journal of Cleaner Production. 223:980–988.</w:t>
-      </w:r>
-    </w:p>
-    <w:bookmarkEnd w:id="81"/>
-    <w:bookmarkStart w:id="82" w:name="ref-Tang2007"/>
-    <w:p>
-      <w:pPr>
-        <w:pStyle w:val="Bibliography"/>
-      </w:pPr>
-      <w:r>
-        <w:t xml:space="preserve">Tang, Q., Peng, S., Buresh, R. J., Zou, Y., Castilla, N. P., Mew, T. W., et al. 2007. Rice varietal difference in sheath blight development and its association with yield loss at different levels of N fertilization. Field Crops Research. 102:219–227.</w:t>
       </w:r>
     </w:p>
     <w:bookmarkEnd w:id="82"/>
-    <w:bookmarkStart w:id="83" w:name="ref-Toriyama2005"/>
+    <w:bookmarkStart w:id="83" w:name="ref-Srinivasachary2011"/>
+    <w:p>
+      <w:pPr>
+        <w:pStyle w:val="Bibliography"/>
+      </w:pPr>
+      <w:r>
+        <w:t xml:space="preserve">Srinivasachary, Willocquet, L., and Savary, S. 2011. Resistance to rice sheath blight (</w:t>
+      </w:r>
+      <w:r>
+        <w:rPr>
+          <w:i/>
+        </w:rPr>
+        <w:t xml:space="preserve">Rhizoctonia solani</w:t>
+      </w:r>
+      <w:r>
+        <w:t xml:space="preserve"> </w:t>
+      </w:r>
+      <w:r>
+        <w:t xml:space="preserve">Kühn) [(teleomorph:</w:t>
+      </w:r>
+      <w:r>
+        <w:t xml:space="preserve"> </w:t>
+      </w:r>
+      <w:r>
+        <w:rPr>
+          <w:i/>
+        </w:rPr>
+        <w:t xml:space="preserve">Thanatephorus cucumeris</w:t>
+      </w:r>
+      <w:r>
+        <w:t xml:space="preserve"> </w:t>
+      </w:r>
+      <w:r>
+        <w:t xml:space="preserve">(A.B. Frank) Donk.] Disease: Current status and perspectives. Euphytica. 178:1–22.</w:t>
+      </w:r>
+    </w:p>
+    <w:bookmarkEnd w:id="83"/>
+    <w:bookmarkStart w:id="84" w:name="ref-Sriphirom2019"/>
+    <w:p>
+      <w:pPr>
+        <w:pStyle w:val="Bibliography"/>
+      </w:pPr>
+      <w:r>
+        <w:t xml:space="preserve">Sriphirom, P., Chidthaisong, A., and Towprayoon, S. 2019. Effect of alternate wetting and drying water management on rice cultivation with low emissions and low water used during wet and dry season. Journal of Cleaner Production. 223:980–988.</w:t>
+      </w:r>
+    </w:p>
+    <w:bookmarkEnd w:id="84"/>
+    <w:bookmarkStart w:id="85" w:name="ref-Tang2007"/>
+    <w:p>
+      <w:pPr>
+        <w:pStyle w:val="Bibliography"/>
+      </w:pPr>
+      <w:r>
+        <w:t xml:space="preserve">Tang, Q., Peng, S., Buresh, R. J., Zou, Y., Castilla, N. P., Mew, T. W., et al. 2007. Rice varietal difference in sheath blight development and its association with yield loss at different levels of N fertilization. Field Crops Research. 102:219–227.</w:t>
+      </w:r>
+    </w:p>
+    <w:bookmarkEnd w:id="85"/>
+    <w:bookmarkStart w:id="86" w:name="ref-Toriyama2005"/>
     <w:p>
       <w:pPr>
         <w:pStyle w:val="Bibliography"/>
@@ -4235,62 +4307,62 @@
         <w:t xml:space="preserve">, International Rice Research Institute (IRRI).</w:t>
       </w:r>
     </w:p>
-    <w:bookmarkEnd w:id="83"/>
-    <w:bookmarkStart w:id="84" w:name="ref-Viswanath2017"/>
+    <w:bookmarkEnd w:id="86"/>
+    <w:bookmarkStart w:id="87" w:name="ref-Viswanath2017"/>
     <w:p>
       <w:pPr>
         <w:pStyle w:val="Bibliography"/>
       </w:pPr>
       <w:r>
         <w:t xml:space="preserve">Viswanath, K., Sinha, P., Kumar, S. N., Sharma, T., Saxena, S., Panjwani, S., et al. 2017. Simulation of leaf blast infection in tropical rice agro-ecology under climate change scenario. Climatic change. 142:155–167.</w:t>
-      </w:r>
-    </w:p>
-    <w:bookmarkEnd w:id="84"/>
-    <w:bookmarkStart w:id="85" w:name="ref-Webb2010"/>
-    <w:p>
-      <w:pPr>
-        <w:pStyle w:val="Bibliography"/>
-      </w:pPr>
-      <w:r>
-        <w:t xml:space="preserve">Webb, K. M., Oña, I., Bai, J., Garrett, K. A., Mew, T., Cruz, C. M. V., et al. 2010. A benefit of high temperature: Increased effectiveness of a rice bacterial blight disease resistance gene. New Phytologist. 185:568–576.</w:t>
-      </w:r>
-    </w:p>
-    <w:bookmarkEnd w:id="85"/>
-    <w:bookmarkStart w:id="86" w:name="ref-Willocquet2000"/>
-    <w:p>
-      <w:pPr>
-        <w:pStyle w:val="Bibliography"/>
-      </w:pPr>
-      <w:r>
-        <w:t xml:space="preserve">Willocquet, L., Fernandez, L., and Savary, S. 2000. Effect of various crop establishment methods practised by Asian farmers on epidemics of rice sheath blight caused by</w:t>
-      </w:r>
-      <w:r>
-        <w:t xml:space="preserve"> </w:t>
-      </w:r>
-      <w:r>
-        <w:rPr>
-          <w:i/>
-        </w:rPr>
-        <w:t xml:space="preserve">Rhizoctonia solani</w:t>
-      </w:r>
-      <w:r>
-        <w:t xml:space="preserve">. Plant Pathology. 49:346–354.</w:t>
-      </w:r>
-    </w:p>
-    <w:bookmarkEnd w:id="86"/>
-    <w:bookmarkStart w:id="87" w:name="ref-Yan2005"/>
-    <w:p>
-      <w:pPr>
-        <w:pStyle w:val="Bibliography"/>
-      </w:pPr>
-      <w:r>
-        <w:t xml:space="preserve">Yan, X., Yagi, K., Akiyama, H., and Akimoto, H. 2005. Statistical analysis of the major variables controlling methane emission from rice fields. Global Change Biology. 11:1131–1141.</w:t>
       </w:r>
     </w:p>
     <w:bookmarkEnd w:id="87"/>
+    <w:bookmarkStart w:id="88" w:name="ref-Webb2010"/>
+    <w:p>
+      <w:pPr>
+        <w:pStyle w:val="Bibliography"/>
+      </w:pPr>
+      <w:r>
+        <w:t xml:space="preserve">Webb, K. M., Oña, I., Bai, J., Garrett, K. A., Mew, T., Cruz, C. M. V., et al. 2010. A benefit of high temperature: Increased effectiveness of a rice bacterial blight disease resistance gene. New Phytologist. 185:568–576.</w:t>
+      </w:r>
+    </w:p>
     <w:bookmarkEnd w:id="88"/>
+    <w:bookmarkStart w:id="89" w:name="ref-Willocquet2000"/>
+    <w:p>
+      <w:pPr>
+        <w:pStyle w:val="Bibliography"/>
+      </w:pPr>
+      <w:r>
+        <w:t xml:space="preserve">Willocquet, L., Fernandez, L., and Savary, S. 2000. Effect of various crop establishment methods practised by Asian farmers on epidemics of rice sheath blight caused by</w:t>
+      </w:r>
+      <w:r>
+        <w:t xml:space="preserve"> </w:t>
+      </w:r>
+      <w:r>
+        <w:rPr>
+          <w:i/>
+        </w:rPr>
+        <w:t xml:space="preserve">Rhizoctonia solani</w:t>
+      </w:r>
+      <w:r>
+        <w:t xml:space="preserve">. Plant Pathology. 49:346–354.</w:t>
+      </w:r>
+    </w:p>
     <w:bookmarkEnd w:id="89"/>
-    <w:bookmarkStart w:id="93" w:name="author-recommended-internet-resources"/>
+    <w:bookmarkStart w:id="90" w:name="ref-Yan2005"/>
+    <w:p>
+      <w:pPr>
+        <w:pStyle w:val="Bibliography"/>
+      </w:pPr>
+      <w:r>
+        <w:t xml:space="preserve">Yan, X., Yagi, K., Akiyama, H., and Akimoto, H. 2005. Statistical analysis of the major variables controlling methane emission from rice fields. Global Change Biology. 11:1131–1141.</w:t>
+      </w:r>
+    </w:p>
+    <w:bookmarkEnd w:id="90"/>
+    <w:bookmarkEnd w:id="91"/>
+    <w:bookmarkEnd w:id="92"/>
+    <w:bookmarkStart w:id="96" w:name="author-recommended-internet-resources"/>
     <w:p>
       <w:pPr>
         <w:pStyle w:val="Heading1"/>
@@ -4309,7 +4381,7 @@
       <w:r>
         <w:t xml:space="preserve"> </w:t>
       </w:r>
-      <w:hyperlink r:id="rId90">
+      <w:hyperlink r:id="rId93">
         <w:r>
           <w:rPr>
             <w:rStyle w:val="Hyperlink"/>
@@ -4335,7 +4407,7 @@
       <w:r>
         <w:t xml:space="preserve"> </w:t>
       </w:r>
-      <w:hyperlink r:id="rId91">
+      <w:hyperlink r:id="rId94">
         <w:r>
           <w:rPr>
             <w:rStyle w:val="Hyperlink"/>
@@ -4353,7 +4425,7 @@
         <w:t xml:space="preserve">.</w:t>
       </w:r>
     </w:p>
-    <w:bookmarkStart w:id="92" w:name="pagebreak-2"/>
+    <w:bookmarkStart w:id="95" w:name="pagebreak-2"/>
     <w:p>
       <w:pPr>
         <w:pStyle w:val="Heading5"/>
@@ -4362,9 +4434,9 @@
         <w:t xml:space="preserve">pagebreak</w:t>
       </w:r>
     </w:p>
-    <w:bookmarkEnd w:id="92"/>
-    <w:bookmarkEnd w:id="93"/>
-    <w:bookmarkStart w:id="97" w:name="tables"/>
+    <w:bookmarkEnd w:id="95"/>
+    <w:bookmarkEnd w:id="96"/>
+    <w:bookmarkStart w:id="100" w:name="tables"/>
     <w:p>
       <w:pPr>
         <w:pStyle w:val="Heading1"/>
@@ -5149,7 +5221,7 @@
         </w:tc>
       </w:tr>
     </w:tbl>
-    <w:bookmarkStart w:id="94" w:name="pagebreak-3"/>
+    <w:bookmarkStart w:id="97" w:name="pagebreak-3"/>
     <w:p>
       <w:pPr>
         <w:pStyle w:val="Heading5"/>
@@ -5255,7 +5327,7 @@
         NA"/&gt;
         <w:tblLayout w:type="fixed"/>
         <w:jc w:val="center"/>
-        <w:tblW w:type="dxa" w:w="12431"/>
+        <w:tblW w:type="dxa" w:w="11711"/>
         <w:tblLook w:firstRow="1" w:lastRow="0" w:firstColumn="0" w:lastColumn="0" w:noHBand="0" w:noVBand="1"/>
       </w:tblPr>
       <w:tblGrid>
@@ -5265,8 +5337,8 @@
         <w:gridCol w:w="1327"/>
         <w:gridCol w:w="1849"/>
         <w:gridCol w:w="1960"/>
-        <w:gridCol w:w="1551"/>
-        <w:gridCol w:w="1551"/>
+        <w:gridCol w:w="1191"/>
+        <w:gridCol w:w="1191"/>
       </w:tblGrid>
       <w:tr>
         <w:trPr>
@@ -5735,7 +5807,7 @@
                 <w:szCs w:val="24"/>
                 <w:color w:val="111111"/>
               </w:rPr>
-              <w:t xml:space="preserve">0.6393009</w:t>
+              <w:t xml:space="preserve">0.6393</w:t>
             </w:r>
           </w:p>
         </w:tc>
@@ -5764,7 +5836,7 @@
                 <w:szCs w:val="24"/>
                 <w:color w:val="111111"/>
               </w:rPr>
-              <w:t xml:space="preserve">1.6486432</w:t>
+              <w:t xml:space="preserve">1.6486</w:t>
             </w:r>
           </w:p>
         </w:tc>
@@ -5973,7 +6045,7 @@
                 <w:szCs w:val="24"/>
                 <w:color w:val="111111"/>
               </w:rPr>
-              <w:t xml:space="preserve">-0.1648145</w:t>
+              <w:t xml:space="preserve">-0.1648</w:t>
             </w:r>
           </w:p>
         </w:tc>
@@ -6002,7 +6074,7 @@
                 <w:szCs w:val="24"/>
                 <w:color w:val="111111"/>
               </w:rPr>
-              <w:t xml:space="preserve">0.3823499</w:t>
+              <w:t xml:space="preserve">0.3823</w:t>
             </w:r>
           </w:p>
         </w:tc>
@@ -6211,7 +6283,7 @@
                 <w:szCs w:val="24"/>
                 <w:color w:val="111111"/>
               </w:rPr>
-              <w:t xml:space="preserve">0.3000047</w:t>
+              <w:t xml:space="preserve">0.3000</w:t>
             </w:r>
           </w:p>
         </w:tc>
@@ -6240,7 +6312,7 @@
                 <w:szCs w:val="24"/>
                 <w:color w:val="111111"/>
               </w:rPr>
-              <w:t xml:space="preserve">0.9780576</w:t>
+              <w:t xml:space="preserve">0.9781</w:t>
             </w:r>
           </w:p>
         </w:tc>
@@ -6449,7 +6521,7 @@
                 <w:szCs w:val="24"/>
                 <w:color w:val="111111"/>
               </w:rPr>
-              <w:t xml:space="preserve">0.6587859</w:t>
+              <w:t xml:space="preserve">0.6588</w:t>
             </w:r>
           </w:p>
         </w:tc>
@@ -6478,7 +6550,7 @@
                 <w:szCs w:val="24"/>
                 <w:color w:val="111111"/>
               </w:rPr>
-              <w:t xml:space="preserve">1.3369331</w:t>
+              <w:t xml:space="preserve">1.3369</w:t>
             </w:r>
           </w:p>
         </w:tc>
@@ -6687,7 +6759,7 @@
                 <w:szCs w:val="24"/>
                 <w:color w:val="111111"/>
               </w:rPr>
-              <w:t xml:space="preserve">4.5538875</w:t>
+              <w:t xml:space="preserve">4.5539</w:t>
             </w:r>
           </w:p>
         </w:tc>
@@ -6716,7 +6788,7 @@
                 <w:szCs w:val="24"/>
                 <w:color w:val="111111"/>
               </w:rPr>
-              <w:t xml:space="preserve">12.1202160</w:t>
+              <w:t xml:space="preserve">12.1202</w:t>
             </w:r>
           </w:p>
         </w:tc>
@@ -6724,7 +6796,7 @@
       <w:tr>
         <w:trPr>
           <w:cantSplit/>
-          <w:trHeight w:val="420" w:hRule="auto"/>
+          <w:trHeight w:val="418" w:hRule="auto"/>
         </w:trPr>
         <w:tc>
           <w:tcPr>
@@ -6925,7 +6997,7 @@
                 <w:szCs w:val="24"/>
                 <w:color w:val="111111"/>
               </w:rPr>
-              <w:t xml:space="preserve">-1.5076548</w:t>
+              <w:t xml:space="preserve">-1.5077</w:t>
             </w:r>
           </w:p>
         </w:tc>
@@ -6954,7 +7026,7 @@
                 <w:szCs w:val="24"/>
                 <w:color w:val="111111"/>
               </w:rPr>
-              <w:t xml:space="preserve">4.4971026</w:t>
+              <w:t xml:space="preserve">4.4971</w:t>
             </w:r>
           </w:p>
         </w:tc>
@@ -7163,7 +7235,7 @@
                 <w:szCs w:val="24"/>
                 <w:color w:val="111111"/>
               </w:rPr>
-              <w:t xml:space="preserve">5.6869896</w:t>
+              <w:t xml:space="preserve">5.6870</w:t>
             </w:r>
           </w:p>
         </w:tc>
@@ -7192,7 +7264,7 @@
                 <w:szCs w:val="24"/>
                 <w:color w:val="111111"/>
               </w:rPr>
-              <w:t xml:space="preserve">12.9153205</w:t>
+              <w:t xml:space="preserve">12.9153</w:t>
             </w:r>
           </w:p>
         </w:tc>
@@ -7401,7 +7473,7 @@
                 <w:szCs w:val="24"/>
                 <w:color w:val="111111"/>
               </w:rPr>
-              <w:t xml:space="preserve">14.2521792</w:t>
+              <w:t xml:space="preserve">14.2522</w:t>
             </w:r>
           </w:p>
         </w:tc>
@@ -7430,7 +7502,7 @@
                 <w:szCs w:val="24"/>
                 <w:color w:val="111111"/>
               </w:rPr>
-              <w:t xml:space="preserve">21.4324560</w:t>
+              <w:t xml:space="preserve">21.4325</w:t>
             </w:r>
           </w:p>
         </w:tc>
@@ -7639,7 +7711,7 @@
                 <w:szCs w:val="24"/>
                 <w:color w:val="111111"/>
               </w:rPr>
-              <w:t xml:space="preserve">-0.2021906</w:t>
+              <w:t xml:space="preserve">-0.2022</w:t>
             </w:r>
           </w:p>
         </w:tc>
@@ -7668,7 +7740,7 @@
                 <w:szCs w:val="24"/>
                 <w:color w:val="111111"/>
               </w:rPr>
-              <w:t xml:space="preserve">2.6889088</w:t>
+              <w:t xml:space="preserve">2.6889</w:t>
             </w:r>
           </w:p>
         </w:tc>
@@ -7877,7 +7949,7 @@
                 <w:szCs w:val="24"/>
                 <w:color w:val="111111"/>
               </w:rPr>
-              <w:t xml:space="preserve">-0.8055032</w:t>
+              <w:t xml:space="preserve">-0.8055</w:t>
             </w:r>
           </w:p>
         </w:tc>
@@ -7906,7 +7978,7 @@
                 <w:szCs w:val="24"/>
                 <w:color w:val="111111"/>
               </w:rPr>
-              <w:t xml:space="preserve">-0.1254447</w:t>
+              <w:t xml:space="preserve">-0.1254</w:t>
             </w:r>
           </w:p>
         </w:tc>
@@ -8115,7 +8187,7 @@
                 <w:szCs w:val="24"/>
                 <w:color w:val="111111"/>
               </w:rPr>
-              <w:t xml:space="preserve">1.1034122</w:t>
+              <w:t xml:space="preserve">1.1034</w:t>
             </w:r>
           </w:p>
         </w:tc>
@@ -8144,7 +8216,7 @@
                 <w:szCs w:val="24"/>
                 <w:color w:val="111111"/>
               </w:rPr>
-              <w:t xml:space="preserve">1.9276263</w:t>
+              <w:t xml:space="preserve">1.9276</w:t>
             </w:r>
           </w:p>
         </w:tc>
@@ -8367,7 +8439,7 @@
                 <w:szCs w:val="24"/>
                 <w:color w:val="111111"/>
               </w:rPr>
-              <w:t xml:space="preserve">1.3633150</w:t>
+              <w:t xml:space="preserve">1.3633</w:t>
             </w:r>
           </w:p>
         </w:tc>
@@ -8398,14 +8470,14 @@
                 <w:szCs w:val="24"/>
                 <w:color w:val="111111"/>
               </w:rPr>
-              <w:t xml:space="preserve">2.1931663</w:t>
+              <w:t xml:space="preserve">2.1932</w:t>
             </w:r>
           </w:p>
         </w:tc>
       </w:tr>
     </w:tbl>
-    <w:bookmarkEnd w:id="94"/>
-    <w:bookmarkStart w:id="95" w:name="pagebreak-4"/>
+    <w:bookmarkEnd w:id="97"/>
+    <w:bookmarkStart w:id="98" w:name="pagebreak-4"/>
     <w:p>
       <w:pPr>
         <w:pStyle w:val="Heading5"/>
@@ -8511,18 +8583,18 @@
         NA"/&gt;
         <w:tblLayout w:type="fixed"/>
         <w:jc w:val="center"/>
-        <w:tblW w:type="dxa" w:w="13133"/>
+        <w:tblW w:type="dxa" w:w="11831"/>
         <w:tblLook w:firstRow="1" w:lastRow="0" w:firstColumn="0" w:lastColumn="0" w:noHBand="0" w:noVBand="1"/>
       </w:tblPr>
       <w:tblGrid>
         <w:gridCol w:w="1177"/>
         <w:gridCol w:w="1744"/>
-        <w:gridCol w:w="1631"/>
-        <w:gridCol w:w="1551"/>
+        <w:gridCol w:w="1272"/>
+        <w:gridCol w:w="1327"/>
         <w:gridCol w:w="1849"/>
         <w:gridCol w:w="1960"/>
-        <w:gridCol w:w="1671"/>
-        <w:gridCol w:w="1551"/>
+        <w:gridCol w:w="1311"/>
+        <w:gridCol w:w="1191"/>
       </w:tblGrid>
       <w:tr>
         <w:trPr>
@@ -8875,7 +8947,7 @@
                 <w:szCs w:val="24"/>
                 <w:color w:val="111111"/>
               </w:rPr>
-              <w:t xml:space="preserve">-0.16088169</w:t>
+              <w:t xml:space="preserve">-0.16088</w:t>
             </w:r>
           </w:p>
         </w:tc>
@@ -8904,7 +8976,7 @@
                 <w:szCs w:val="24"/>
                 <w:color w:val="111111"/>
               </w:rPr>
-              <w:t xml:space="preserve">0.16088169</w:t>
+              <w:t xml:space="preserve">0.16088</w:t>
             </w:r>
           </w:p>
         </w:tc>
@@ -8991,7 +9063,7 @@
                 <w:szCs w:val="24"/>
                 <w:color w:val="111111"/>
               </w:rPr>
-              <w:t xml:space="preserve">9.58152411</w:t>
+              <w:t xml:space="preserve">9.58152</w:t>
             </w:r>
           </w:p>
         </w:tc>
@@ -9020,7 +9092,7 @@
                 <w:szCs w:val="24"/>
                 <w:color w:val="111111"/>
               </w:rPr>
-              <w:t xml:space="preserve">11.5137675</w:t>
+              <w:t xml:space="preserve">11.5138</w:t>
             </w:r>
           </w:p>
         </w:tc>
@@ -9028,7 +9100,7 @@
       <w:tr>
         <w:trPr>
           <w:cantSplit/>
-          <w:trHeight w:val="421" w:hRule="auto"/>
+          <w:trHeight w:val="418" w:hRule="auto"/>
         </w:trPr>
         <w:tc>
           <w:tcPr>
@@ -9113,7 +9185,7 @@
                 <w:szCs w:val="24"/>
                 <w:color w:val="111111"/>
               </w:rPr>
-              <w:t xml:space="preserve">-0.16088169</w:t>
+              <w:t xml:space="preserve">-0.16088</w:t>
             </w:r>
           </w:p>
         </w:tc>
@@ -9142,7 +9214,7 @@
                 <w:szCs w:val="24"/>
                 <w:color w:val="111111"/>
               </w:rPr>
-              <w:t xml:space="preserve">0.16088169</w:t>
+              <w:t xml:space="preserve">0.16088</w:t>
             </w:r>
           </w:p>
         </w:tc>
@@ -9229,7 +9301,7 @@
                 <w:szCs w:val="24"/>
                 <w:color w:val="111111"/>
               </w:rPr>
-              <w:t xml:space="preserve">-0.02809157</w:t>
+              <w:t xml:space="preserve">-0.02809</w:t>
             </w:r>
           </w:p>
         </w:tc>
@@ -9258,7 +9330,7 @@
                 <w:szCs w:val="24"/>
                 <w:color w:val="111111"/>
               </w:rPr>
-              <w:t xml:space="preserve">0.7563857</w:t>
+              <w:t xml:space="preserve">0.7564</w:t>
             </w:r>
           </w:p>
         </w:tc>
@@ -9351,7 +9423,7 @@
                 <w:szCs w:val="24"/>
                 <w:color w:val="111111"/>
               </w:rPr>
-              <w:t xml:space="preserve">-0.16088169</w:t>
+              <w:t xml:space="preserve">-0.16088</w:t>
             </w:r>
           </w:p>
         </w:tc>
@@ -9380,7 +9452,7 @@
                 <w:szCs w:val="24"/>
                 <w:color w:val="111111"/>
               </w:rPr>
-              <w:t xml:space="preserve">0.16088169</w:t>
+              <w:t xml:space="preserve">0.16088</w:t>
             </w:r>
           </w:p>
         </w:tc>
@@ -9467,7 +9539,7 @@
                 <w:szCs w:val="24"/>
                 <w:color w:val="111111"/>
               </w:rPr>
-              <w:t xml:space="preserve">1.56226129</w:t>
+              <w:t xml:space="preserve">1.56226</w:t>
             </w:r>
           </w:p>
         </w:tc>
@@ -9496,7 +9568,7 @@
                 <w:szCs w:val="24"/>
                 <w:color w:val="111111"/>
               </w:rPr>
-              <w:t xml:space="preserve">2.3446342</w:t>
+              <w:t xml:space="preserve">2.3446</w:t>
             </w:r>
           </w:p>
         </w:tc>
@@ -9589,7 +9661,7 @@
                 <w:szCs w:val="24"/>
                 <w:color w:val="111111"/>
               </w:rPr>
-              <w:t xml:space="preserve">-0.49404634</w:t>
+              <w:t xml:space="preserve">-0.49405</w:t>
             </w:r>
           </w:p>
         </w:tc>
@@ -9618,7 +9690,7 @@
                 <w:szCs w:val="24"/>
                 <w:color w:val="111111"/>
               </w:rPr>
-              <w:t xml:space="preserve">0.49404634</w:t>
+              <w:t xml:space="preserve">0.49405</w:t>
             </w:r>
           </w:p>
         </w:tc>
@@ -9705,7 +9777,7 @@
                 <w:szCs w:val="24"/>
                 <w:color w:val="111111"/>
               </w:rPr>
-              <w:t xml:space="preserve">17.67144740</w:t>
+              <w:t xml:space="preserve">17.67145</w:t>
             </w:r>
           </w:p>
         </w:tc>
@@ -9734,7 +9806,7 @@
                 <w:szCs w:val="24"/>
                 <w:color w:val="111111"/>
               </w:rPr>
-              <w:t xml:space="preserve">25.2786714</w:t>
+              <w:t xml:space="preserve">25.2787</w:t>
             </w:r>
           </w:p>
         </w:tc>
@@ -9827,7 +9899,7 @@
                 <w:szCs w:val="24"/>
                 <w:color w:val="111111"/>
               </w:rPr>
-              <w:t xml:space="preserve">-0.49404634</w:t>
+              <w:t xml:space="preserve">-0.49405</w:t>
             </w:r>
           </w:p>
         </w:tc>
@@ -9856,7 +9928,7 @@
                 <w:szCs w:val="24"/>
                 <w:color w:val="111111"/>
               </w:rPr>
-              <w:t xml:space="preserve">0.49404634</w:t>
+              <w:t xml:space="preserve">0.49405</w:t>
             </w:r>
           </w:p>
         </w:tc>
@@ -9943,7 +10015,7 @@
                 <w:szCs w:val="24"/>
                 <w:color w:val="111111"/>
               </w:rPr>
-              <w:t xml:space="preserve">-3.79477549</w:t>
+              <w:t xml:space="preserve">-3.79478</w:t>
             </w:r>
           </w:p>
         </w:tc>
@@ -9972,7 +10044,7 @@
                 <w:szCs w:val="24"/>
                 <w:color w:val="111111"/>
               </w:rPr>
-              <w:t xml:space="preserve">-1.2082145</w:t>
+              <w:t xml:space="preserve">-1.2082</w:t>
             </w:r>
           </w:p>
         </w:tc>
@@ -10065,7 +10137,7 @@
                 <w:szCs w:val="24"/>
                 <w:color w:val="111111"/>
               </w:rPr>
-              <w:t xml:space="preserve">-0.49404634</w:t>
+              <w:t xml:space="preserve">-0.49405</w:t>
             </w:r>
           </w:p>
         </w:tc>
@@ -10094,7 +10166,7 @@
                 <w:szCs w:val="24"/>
                 <w:color w:val="111111"/>
               </w:rPr>
-              <w:t xml:space="preserve">0.49404634</w:t>
+              <w:t xml:space="preserve">0.49405</w:t>
             </w:r>
           </w:p>
         </w:tc>
@@ -10181,7 +10253,7 @@
                 <w:szCs w:val="24"/>
                 <w:color w:val="111111"/>
               </w:rPr>
-              <w:t xml:space="preserve">0.56554599</w:t>
+              <w:t xml:space="preserve">0.56555</w:t>
             </w:r>
           </w:p>
         </w:tc>
@@ -10210,7 +10282,7 @@
                 <w:szCs w:val="24"/>
                 <w:color w:val="111111"/>
               </w:rPr>
-              <w:t xml:space="preserve">3.1146538</w:t>
+              <w:t xml:space="preserve">3.1147</w:t>
             </w:r>
           </w:p>
         </w:tc>
@@ -10303,7 +10375,7 @@
                 <w:szCs w:val="24"/>
                 <w:color w:val="111111"/>
               </w:rPr>
-              <w:t xml:space="preserve">-0.05534129</w:t>
+              <w:t xml:space="preserve">-0.05534</w:t>
             </w:r>
           </w:p>
         </w:tc>
@@ -10332,7 +10404,7 @@
                 <w:szCs w:val="24"/>
                 <w:color w:val="111111"/>
               </w:rPr>
-              <w:t xml:space="preserve">0.05534129</w:t>
+              <w:t xml:space="preserve">0.05534</w:t>
             </w:r>
           </w:p>
         </w:tc>
@@ -10419,7 +10491,7 @@
                 <w:szCs w:val="24"/>
                 <w:color w:val="111111"/>
               </w:rPr>
-              <w:t xml:space="preserve">0.74142122</w:t>
+              <w:t xml:space="preserve">0.74142</w:t>
             </w:r>
           </w:p>
         </w:tc>
@@ -10448,7 +10520,7 @@
                 <w:szCs w:val="24"/>
                 <w:color w:val="111111"/>
               </w:rPr>
-              <w:t xml:space="preserve">1.5523644</w:t>
+              <w:t xml:space="preserve">1.5524</w:t>
             </w:r>
           </w:p>
         </w:tc>
@@ -10456,7 +10528,7 @@
       <w:tr>
         <w:trPr>
           <w:cantSplit/>
-          <w:trHeight w:val="421" w:hRule="auto"/>
+          <w:trHeight w:val="420" w:hRule="auto"/>
         </w:trPr>
         <w:tc>
           <w:tcPr>
@@ -10541,7 +10613,7 @@
                 <w:szCs w:val="24"/>
                 <w:color w:val="111111"/>
               </w:rPr>
-              <w:t xml:space="preserve">-0.05534129</w:t>
+              <w:t xml:space="preserve">-0.05534</w:t>
             </w:r>
           </w:p>
         </w:tc>
@@ -10570,7 +10642,7 @@
                 <w:szCs w:val="24"/>
                 <w:color w:val="111111"/>
               </w:rPr>
-              <w:t xml:space="preserve">0.05534129</w:t>
+              